<commit_message>
Regenerate prediction visuals with bigger fonts
</commit_message>
<xml_diff>
--- a/Thesis Steps.docx
+++ b/Thesis Steps.docx
@@ -204,35 +204,7 @@
         <w:rPr>
           <w:lang w:val="en-GB"/>
         </w:rPr>
-        <w:t xml:space="preserve">Try to find </w:t>
-      </w:r>
-      <w:proofErr w:type="spellStart"/>
-      <w:r>
-        <w:rPr>
-          <w:lang w:val="en-GB"/>
-        </w:rPr>
-        <w:t>preprocessed</w:t>
-      </w:r>
-      <w:proofErr w:type="spellEnd"/>
-      <w:r>
-        <w:rPr>
-          <w:lang w:val="en-GB"/>
-        </w:rPr>
-        <w:t xml:space="preserve"> TCGA gene data with more samples otherwise </w:t>
-      </w:r>
-      <w:proofErr w:type="spellStart"/>
-      <w:r>
-        <w:rPr>
-          <w:lang w:val="en-GB"/>
-        </w:rPr>
-        <w:t>preprocess</w:t>
-      </w:r>
-      <w:proofErr w:type="spellEnd"/>
-      <w:r>
-        <w:rPr>
-          <w:lang w:val="en-GB"/>
-        </w:rPr>
-        <w:t xml:space="preserve"> it yourself</w:t>
+        <w:t>Try to find preprocessed TCGA gene data with more samples otherwise preprocess it yourself</w:t>
       </w:r>
     </w:p>
     <w:p>
@@ -339,34 +311,38 @@
         <w:rPr>
           <w:lang w:val="en-GB"/>
         </w:rPr>
+        <w:t xml:space="preserve"> nevermind</w:t>
+      </w:r>
+      <w:r>
+        <w:rPr>
+          <w:lang w:val="en-GB"/>
+        </w:rPr>
+        <w:t>)</w:t>
+      </w:r>
+    </w:p>
+    <w:p>
+      <w:pPr>
+        <w:rPr>
+          <w:lang w:val="en-GB"/>
+        </w:rPr>
+      </w:pPr>
+      <w:r>
+        <w:rPr>
+          <w:lang w:val="en-GB"/>
+        </w:rPr>
+        <w:t>Firehose is also no good.</w:t>
+      </w:r>
+      <w:r>
+        <w:rPr>
+          <w:lang w:val="en-GB"/>
+        </w:rPr>
         <w:t xml:space="preserve"> </w:t>
       </w:r>
-      <w:proofErr w:type="spellStart"/>
-      <w:r>
-        <w:rPr>
-          <w:lang w:val="en-GB"/>
-        </w:rPr>
-        <w:t>nevermind</w:t>
-      </w:r>
-      <w:proofErr w:type="spellEnd"/>
-      <w:r>
-        <w:rPr>
-          <w:lang w:val="en-GB"/>
-        </w:rPr>
-        <w:t>)</w:t>
-      </w:r>
-    </w:p>
-    <w:p>
-      <w:pPr>
-        <w:rPr>
-          <w:lang w:val="en-GB"/>
-        </w:rPr>
-      </w:pPr>
-      <w:r>
-        <w:rPr>
-          <w:lang w:val="en-GB"/>
-        </w:rPr>
-        <w:t>Firehose is also no good.</w:t>
+      <w:r>
+        <w:rPr>
+          <w:lang w:val="en-GB"/>
+        </w:rPr>
+        <w:t xml:space="preserve"> Xeno also doesn’t have the samples I need for stomach.</w:t>
       </w:r>
       <w:r>
         <w:rPr>
@@ -378,32 +354,6 @@
         <w:rPr>
           <w:lang w:val="en-GB"/>
         </w:rPr>
-        <w:t xml:space="preserve"> </w:t>
-      </w:r>
-      <w:proofErr w:type="spellStart"/>
-      <w:r>
-        <w:rPr>
-          <w:lang w:val="en-GB"/>
-        </w:rPr>
-        <w:t>Xeno</w:t>
-      </w:r>
-      <w:proofErr w:type="spellEnd"/>
-      <w:r>
-        <w:rPr>
-          <w:lang w:val="en-GB"/>
-        </w:rPr>
-        <w:t xml:space="preserve"> also doesn’t have the samples I need for stomach.</w:t>
-      </w:r>
-      <w:r>
-        <w:rPr>
-          <w:lang w:val="en-GB"/>
-        </w:rPr>
-        <w:t xml:space="preserve"> </w:t>
-      </w:r>
-      <w:r>
-        <w:rPr>
-          <w:lang w:val="en-GB"/>
-        </w:rPr>
         <w:t>The studies in my documents also don’t really have the data.</w:t>
       </w:r>
     </w:p>
@@ -430,55 +380,13 @@
         <w:rPr>
           <w:lang w:val="en-GB"/>
         </w:rPr>
-        <w:t xml:space="preserve">So, it seems like </w:t>
-      </w:r>
-      <w:proofErr w:type="spellStart"/>
-      <w:r>
-        <w:rPr>
-          <w:lang w:val="en-GB"/>
-        </w:rPr>
-        <w:t>Xenos</w:t>
-      </w:r>
-      <w:proofErr w:type="spellEnd"/>
-      <w:r>
-        <w:rPr>
-          <w:lang w:val="en-GB"/>
-        </w:rPr>
-        <w:t xml:space="preserve"> has some samples that the other one doesn’t equal amount of controls in total, so I could try to append them and then get the </w:t>
-      </w:r>
-      <w:proofErr w:type="spellStart"/>
-      <w:r>
-        <w:rPr>
-          <w:lang w:val="en-GB"/>
-        </w:rPr>
-        <w:t>preprocessing</w:t>
-      </w:r>
-      <w:proofErr w:type="spellEnd"/>
-      <w:r>
-        <w:rPr>
-          <w:lang w:val="en-GB"/>
-        </w:rPr>
-        <w:t xml:space="preserve"> to be the same</w:t>
-      </w:r>
-      <w:r>
-        <w:rPr>
-          <w:lang w:val="en-GB"/>
-        </w:rPr>
-        <w:t xml:space="preserve">: It doesn’t have any control samples which the author doesn’t have, only </w:t>
-      </w:r>
-      <w:proofErr w:type="spellStart"/>
-      <w:r>
-        <w:rPr>
-          <w:lang w:val="en-GB"/>
-        </w:rPr>
-        <w:t>tumor</w:t>
-      </w:r>
-      <w:proofErr w:type="spellEnd"/>
-      <w:r>
-        <w:rPr>
-          <w:lang w:val="en-GB"/>
-        </w:rPr>
-        <w:t xml:space="preserve"> samples.</w:t>
+        <w:t>So, it seems like Xenos has some samples that the other one doesn’t equal amount of controls in total, so I could try to append them and then get the preprocessing to be the same</w:t>
+      </w:r>
+      <w:r>
+        <w:rPr>
+          <w:lang w:val="en-GB"/>
+        </w:rPr>
+        <w:t>: It doesn’t have any control samples which the author doesn’t have, only tumor samples.</w:t>
       </w:r>
       <w:r>
         <w:rPr>
@@ -579,21 +487,7 @@
         <w:rPr>
           <w:lang w:val="en-GB"/>
         </w:rPr>
-        <w:t xml:space="preserve">I explored the normal versus </w:t>
-      </w:r>
-      <w:proofErr w:type="spellStart"/>
-      <w:r>
-        <w:rPr>
-          <w:lang w:val="en-GB"/>
-        </w:rPr>
-        <w:t>tumor</w:t>
-      </w:r>
-      <w:proofErr w:type="spellEnd"/>
-      <w:r>
-        <w:rPr>
-          <w:lang w:val="en-GB"/>
-        </w:rPr>
-        <w:t xml:space="preserve"> of the TCMA data sets, I should also do that for the gene expression data set.</w:t>
+        <w:t>I explored the normal versus tumor of the TCMA data sets, I should also do that for the gene expression data set.</w:t>
       </w:r>
     </w:p>
     <w:p>
@@ -612,21 +506,7 @@
         <w:rPr>
           <w:lang w:val="en-GB"/>
         </w:rPr>
-        <w:t xml:space="preserve"> It seems to be there, but in another file. Also, the </w:t>
-      </w:r>
-      <w:proofErr w:type="spellStart"/>
-      <w:r>
-        <w:rPr>
-          <w:lang w:val="en-GB"/>
-        </w:rPr>
-        <w:t>xenos</w:t>
-      </w:r>
-      <w:proofErr w:type="spellEnd"/>
-      <w:r>
-        <w:rPr>
-          <w:lang w:val="en-GB"/>
-        </w:rPr>
-        <w:t xml:space="preserve"> data doesn’t have all the cases of STAD for example and also not as many normal samples.</w:t>
+        <w:t xml:space="preserve"> It seems to be there, but in another file. Also, the xenos data doesn’t have all the cases of STAD for example and also not as many normal samples.</w:t>
       </w:r>
     </w:p>
     <w:p>
@@ -716,30 +596,39 @@
         <w:rPr>
           <w:lang w:val="en-GB"/>
         </w:rPr>
-        <w:t xml:space="preserve"> A lot of overlap between </w:t>
-      </w:r>
-      <w:proofErr w:type="spellStart"/>
-      <w:r>
-        <w:rPr>
-          <w:lang w:val="en-GB"/>
-        </w:rPr>
-        <w:t>tumor</w:t>
-      </w:r>
-      <w:proofErr w:type="spellEnd"/>
-      <w:r>
-        <w:rPr>
-          <w:lang w:val="en-GB"/>
-        </w:rPr>
-        <w:t xml:space="preserve"> and no </w:t>
-      </w:r>
-      <w:proofErr w:type="spellStart"/>
-      <w:r>
-        <w:rPr>
-          <w:lang w:val="en-GB"/>
-        </w:rPr>
-        <w:t>tumor</w:t>
-      </w:r>
-      <w:proofErr w:type="spellEnd"/>
+        <w:t xml:space="preserve"> A lot of overlap between tumor and no tumor.</w:t>
+      </w:r>
+    </w:p>
+    <w:p>
+      <w:pPr>
+        <w:rPr>
+          <w:lang w:val="en-GB"/>
+        </w:rPr>
+      </w:pPr>
+      <w:r>
+        <w:rPr>
+          <w:lang w:val="en-GB"/>
+        </w:rPr>
+        <w:t xml:space="preserve">I’ve visualized also the overlap with Aakash GE data and phylum. Next </w:t>
+      </w:r>
+      <w:r>
+        <w:rPr>
+          <w:lang w:val="en-GB"/>
+        </w:rPr>
+        <w:t>d</w:t>
+      </w:r>
+      <w:r>
+        <w:rPr>
+          <w:lang w:val="en-GB"/>
+        </w:rPr>
+        <w:t>o it with</w:t>
+      </w:r>
+      <w:r>
+        <w:rPr>
+          <w:lang w:val="en-GB"/>
+        </w:rPr>
+        <w:t xml:space="preserve"> genus</w:t>
+      </w:r>
       <w:r>
         <w:rPr>
           <w:lang w:val="en-GB"/>
@@ -757,43 +646,6 @@
         <w:rPr>
           <w:lang w:val="en-GB"/>
         </w:rPr>
-        <w:t xml:space="preserve">I’ve visualized also the overlap with Aakash GE data and phylum. Next </w:t>
-      </w:r>
-      <w:r>
-        <w:rPr>
-          <w:lang w:val="en-GB"/>
-        </w:rPr>
-        <w:t>d</w:t>
-      </w:r>
-      <w:r>
-        <w:rPr>
-          <w:lang w:val="en-GB"/>
-        </w:rPr>
-        <w:t>o it with</w:t>
-      </w:r>
-      <w:r>
-        <w:rPr>
-          <w:lang w:val="en-GB"/>
-        </w:rPr>
-        <w:t xml:space="preserve"> genus</w:t>
-      </w:r>
-      <w:r>
-        <w:rPr>
-          <w:lang w:val="en-GB"/>
-        </w:rPr>
-        <w:t>.</w:t>
-      </w:r>
-    </w:p>
-    <w:p>
-      <w:pPr>
-        <w:rPr>
-          <w:lang w:val="en-GB"/>
-        </w:rPr>
-      </w:pPr>
-      <w:r>
-        <w:rPr>
-          <w:lang w:val="en-GB"/>
-        </w:rPr>
         <w:t>Visualize</w:t>
       </w:r>
       <w:r>
@@ -870,14 +722,7 @@
         <w:rPr>
           <w:lang w:val="en-GB"/>
         </w:rPr>
-        <w:t xml:space="preserve">This is done and apparently there really are a good amount of normal </w:t>
-      </w:r>
-      <w:proofErr w:type="spellStart"/>
-      <w:r>
-        <w:rPr>
-          <w:lang w:val="en-GB"/>
-        </w:rPr>
-        <w:t>sa</w:t>
+        <w:t>This is done and apparently there really are a good amount of normal sa</w:t>
       </w:r>
       <w:r>
         <w:rPr>
@@ -889,14 +734,7 @@
         <w:rPr>
           <w:lang w:val="en-GB"/>
         </w:rPr>
-        <w:t>mples</w:t>
-      </w:r>
-      <w:proofErr w:type="spellEnd"/>
-      <w:r>
-        <w:rPr>
-          <w:lang w:val="en-GB"/>
-        </w:rPr>
-        <w:t xml:space="preserve"> in the GE data set. It might be fruitful to find another microbial data set.</w:t>
+        <w:t>mples in the GE data set. It might be fruitful to find another microbial data set.</w:t>
       </w:r>
     </w:p>
     <w:p>
@@ -929,21 +767,7 @@
         <w:rPr>
           <w:lang w:val="en-GB"/>
         </w:rPr>
-        <w:t xml:space="preserve">: reorganization all files and processing of data and </w:t>
-      </w:r>
-      <w:proofErr w:type="spellStart"/>
-      <w:r>
-        <w:rPr>
-          <w:lang w:val="en-GB"/>
-        </w:rPr>
-        <w:t>cleanup</w:t>
-      </w:r>
-      <w:proofErr w:type="spellEnd"/>
-      <w:r>
-        <w:rPr>
-          <w:lang w:val="en-GB"/>
-        </w:rPr>
-        <w:t xml:space="preserve"> is done.</w:t>
+        <w:t>: reorganization all files and processing of data and cleanup is done.</w:t>
       </w:r>
       <w:r>
         <w:rPr>
@@ -968,21 +792,7 @@
         <w:rPr>
           <w:lang w:val="en-GB"/>
         </w:rPr>
-        <w:t xml:space="preserve">. Try with TS NE and </w:t>
-      </w:r>
-      <w:proofErr w:type="spellStart"/>
-      <w:r>
-        <w:rPr>
-          <w:lang w:val="en-GB"/>
-        </w:rPr>
-        <w:t>umap</w:t>
-      </w:r>
-      <w:proofErr w:type="spellEnd"/>
-      <w:r>
-        <w:rPr>
-          <w:lang w:val="en-GB"/>
-        </w:rPr>
-        <w:t xml:space="preserve"> and see difference between combined and separate</w:t>
+        <w:t>. Try with TS NE and umap and see difference between combined and separate</w:t>
       </w:r>
     </w:p>
     <w:p>
@@ -1001,21 +811,7 @@
         <w:rPr>
           <w:lang w:val="en-GB"/>
         </w:rPr>
-        <w:t xml:space="preserve"> Or survival prediction or </w:t>
-      </w:r>
-      <w:proofErr w:type="spellStart"/>
-      <w:r>
-        <w:rPr>
-          <w:lang w:val="en-GB"/>
-        </w:rPr>
-        <w:t>tumor</w:t>
-      </w:r>
-      <w:proofErr w:type="spellEnd"/>
-      <w:r>
-        <w:rPr>
-          <w:lang w:val="en-GB"/>
-        </w:rPr>
-        <w:t xml:space="preserve"> stage prediction</w:t>
+        <w:t xml:space="preserve"> Or survival prediction or tumor stage prediction</w:t>
       </w:r>
     </w:p>
     <w:p>
@@ -1041,21 +837,7 @@
         <w:rPr>
           <w:lang w:val="en-GB"/>
         </w:rPr>
-        <w:t xml:space="preserve">Fix bug with joining with GE overlap stage. The discrepancy in </w:t>
-      </w:r>
-      <w:proofErr w:type="spellStart"/>
-      <w:r>
-        <w:rPr>
-          <w:lang w:val="en-GB"/>
-        </w:rPr>
-        <w:t>tumor</w:t>
-      </w:r>
-      <w:proofErr w:type="spellEnd"/>
-      <w:r>
-        <w:rPr>
-          <w:lang w:val="en-GB"/>
-        </w:rPr>
-        <w:t xml:space="preserve"> versus normal is caused by duplicates.</w:t>
+        <w:t>Fix bug with joining with GE overlap stage. The discrepancy in tumor versus normal is caused by duplicates.</w:t>
       </w:r>
       <w:r>
         <w:rPr>
@@ -1087,48 +869,20 @@
         <w:rPr>
           <w:lang w:val="en-GB"/>
         </w:rPr>
-        <w:t xml:space="preserve">Hypotheses: what were the results of running a prediction model using overlapped microbial and gene expression data on </w:t>
-      </w:r>
-      <w:proofErr w:type="spellStart"/>
-      <w:r>
-        <w:rPr>
-          <w:lang w:val="en-GB"/>
-        </w:rPr>
-        <w:t>tumor</w:t>
-      </w:r>
-      <w:proofErr w:type="spellEnd"/>
-      <w:r>
-        <w:rPr>
-          <w:lang w:val="en-GB"/>
-        </w:rPr>
-        <w:t xml:space="preserve"> versus normal classification?</w:t>
-      </w:r>
-    </w:p>
-    <w:p>
-      <w:pPr>
-        <w:rPr>
-          <w:lang w:val="en-GB"/>
-        </w:rPr>
-      </w:pPr>
-      <w:r>
-        <w:rPr>
-          <w:lang w:val="en-GB"/>
-        </w:rPr>
-        <w:t xml:space="preserve">Task: run an SVM model to predict </w:t>
-      </w:r>
-      <w:proofErr w:type="spellStart"/>
-      <w:r>
-        <w:rPr>
-          <w:lang w:val="en-GB"/>
-        </w:rPr>
-        <w:t>tumor</w:t>
-      </w:r>
-      <w:proofErr w:type="spellEnd"/>
-      <w:r>
-        <w:rPr>
-          <w:lang w:val="en-GB"/>
-        </w:rPr>
-        <w:t xml:space="preserve"> versus normal and compare it with separate predictions using only microbial or only gene expression.</w:t>
+        <w:t>Hypotheses: what were the results of running a prediction model using overlapped microbial and gene expression data on tumor versus normal classification?</w:t>
+      </w:r>
+    </w:p>
+    <w:p>
+      <w:pPr>
+        <w:rPr>
+          <w:lang w:val="en-GB"/>
+        </w:rPr>
+      </w:pPr>
+      <w:r>
+        <w:rPr>
+          <w:lang w:val="en-GB"/>
+        </w:rPr>
+        <w:t>Task: run an SVM model to predict tumor versus normal and compare it with separate predictions using only microbial or only gene expression.</w:t>
       </w:r>
       <w:r>
         <w:rPr>
@@ -1284,35 +1038,7 @@
         <w:rPr>
           <w:lang w:val="en-GB"/>
         </w:rPr>
-        <w:t xml:space="preserve">separately on gene expression and abundance data and overlapped data for multiple amount of features and see which works best for class separation visually assessed with PCA or t-SNE or with prediction tasks such as </w:t>
-      </w:r>
-      <w:proofErr w:type="spellStart"/>
-      <w:r>
-        <w:rPr>
-          <w:lang w:val="en-GB"/>
-        </w:rPr>
-        <w:t>tumor</w:t>
-      </w:r>
-      <w:proofErr w:type="spellEnd"/>
-      <w:r>
-        <w:rPr>
-          <w:lang w:val="en-GB"/>
-        </w:rPr>
-        <w:t xml:space="preserve"> stage prediction or </w:t>
-      </w:r>
-      <w:proofErr w:type="spellStart"/>
-      <w:r>
-        <w:rPr>
-          <w:lang w:val="en-GB"/>
-        </w:rPr>
-        <w:t>tumor</w:t>
-      </w:r>
-      <w:proofErr w:type="spellEnd"/>
-      <w:r>
-        <w:rPr>
-          <w:lang w:val="en-GB"/>
-        </w:rPr>
-        <w:t xml:space="preserve"> versus normal prediction</w:t>
+        <w:t>separately on gene expression and abundance data and overlapped data for multiple amount of features and see which works best for class separation visually assessed with PCA or t-SNE or with prediction tasks such as tumor stage prediction or tumor versus normal prediction</w:t>
       </w:r>
     </w:p>
     <w:p>
@@ -1381,21 +1107,7 @@
         <w:rPr>
           <w:lang w:val="en-GB"/>
         </w:rPr>
-        <w:t xml:space="preserve">Hypotheses: are there benefits to integrating microbial and omics data when predicting </w:t>
-      </w:r>
-      <w:proofErr w:type="spellStart"/>
-      <w:r>
-        <w:rPr>
-          <w:lang w:val="en-GB"/>
-        </w:rPr>
-        <w:t>tumor</w:t>
-      </w:r>
-      <w:proofErr w:type="spellEnd"/>
-      <w:r>
-        <w:rPr>
-          <w:lang w:val="en-GB"/>
-        </w:rPr>
-        <w:t xml:space="preserve"> stage?</w:t>
+        <w:t>Hypotheses: are there benefits to integrating microbial and omics data when predicting tumor stage?</w:t>
       </w:r>
     </w:p>
     <w:p>
@@ -1418,21 +1130,7 @@
         <w:rPr>
           <w:lang w:val="en-GB"/>
         </w:rPr>
-        <w:t xml:space="preserve">summarize </w:t>
-      </w:r>
-      <w:proofErr w:type="spellStart"/>
-      <w:r>
-        <w:rPr>
-          <w:lang w:val="en-GB"/>
-        </w:rPr>
-        <w:t>tumor</w:t>
-      </w:r>
-      <w:proofErr w:type="spellEnd"/>
-      <w:r>
-        <w:rPr>
-          <w:lang w:val="en-GB"/>
-        </w:rPr>
-        <w:t xml:space="preserve"> stages into 123 or 4 and use a multinomial logistic regression model to predict them for all cancer types when using genus and when using only gene expression data and when using overlapped data. Do this using all features, five features and 10 features. </w:t>
+        <w:t xml:space="preserve">summarize tumor stages into 123 or 4 and use a multinomial logistic regression model to predict them for all cancer types when using genus and when using only gene expression data and when using overlapped data. Do this using all features, five features and 10 features. </w:t>
       </w:r>
       <w:r>
         <w:rPr>
@@ -1444,21 +1142,7 @@
         <w:rPr>
           <w:lang w:val="en-GB"/>
         </w:rPr>
-        <w:t xml:space="preserve"> have </w:t>
-      </w:r>
-      <w:proofErr w:type="spellStart"/>
-      <w:r>
-        <w:rPr>
-          <w:lang w:val="en-GB"/>
-        </w:rPr>
-        <w:t>tumor</w:t>
-      </w:r>
-      <w:proofErr w:type="spellEnd"/>
-      <w:r>
-        <w:rPr>
-          <w:lang w:val="en-GB"/>
-        </w:rPr>
-        <w:t xml:space="preserve"> stage data for genus.</w:t>
+        <w:t xml:space="preserve"> have tumor stage data for genus.</w:t>
       </w:r>
     </w:p>
     <w:p>
@@ -1539,21 +1223,7 @@
         <w:rPr>
           <w:lang w:val="en-GB"/>
         </w:rPr>
-        <w:t xml:space="preserve">Task: Visualize all PCA and t-SNE for stage and </w:t>
-      </w:r>
-      <w:proofErr w:type="spellStart"/>
-      <w:r>
-        <w:rPr>
-          <w:lang w:val="en-GB"/>
-        </w:rPr>
-        <w:t>tumor</w:t>
-      </w:r>
-      <w:proofErr w:type="spellEnd"/>
-      <w:r>
-        <w:rPr>
-          <w:lang w:val="en-GB"/>
-        </w:rPr>
-        <w:t>, across selected feature amounts and for all cancers. And then do the same when the same samples are selected.</w:t>
+        <w:t>Task: Visualize all PCA and t-SNE for stage and tumor, across selected feature amounts and for all cancers. And then do the same when the same samples are selected.</w:t>
       </w:r>
     </w:p>
     <w:p>
@@ -1693,21 +1363,7 @@
         <w:rPr>
           <w:lang w:val="en-GB"/>
         </w:rPr>
-        <w:t xml:space="preserve"> make </w:t>
-      </w:r>
-      <w:proofErr w:type="spellStart"/>
-      <w:r>
-        <w:rPr>
-          <w:lang w:val="en-GB"/>
-        </w:rPr>
-        <w:t>avg</w:t>
-      </w:r>
-      <w:proofErr w:type="spellEnd"/>
-      <w:r>
-        <w:rPr>
-          <w:lang w:val="en-GB"/>
-        </w:rPr>
-        <w:t xml:space="preserve"> fun for multiclass stage</w:t>
+        <w:t xml:space="preserve"> make avg fun for multiclass stage</w:t>
       </w:r>
       <w:r>
         <w:rPr>
@@ -1730,21 +1386,7 @@
         <w:rPr>
           <w:lang w:val="en-GB"/>
         </w:rPr>
-        <w:t xml:space="preserve">Result: F1 score is clearly higher across a lot of cancers for </w:t>
-      </w:r>
-      <w:proofErr w:type="spellStart"/>
-      <w:r>
-        <w:rPr>
-          <w:lang w:val="en-GB"/>
-        </w:rPr>
-        <w:t>tumor</w:t>
-      </w:r>
-      <w:proofErr w:type="spellEnd"/>
-      <w:r>
-        <w:rPr>
-          <w:lang w:val="en-GB"/>
-        </w:rPr>
-        <w:t xml:space="preserve"> prediction one five or ten features are selected. It seems to be higher across the board for stage prediction.</w:t>
+        <w:t>Result: F1 score is clearly higher across a lot of cancers for tumor prediction one five or ten features are selected. It seems to be higher across the board for stage prediction.</w:t>
       </w:r>
     </w:p>
     <w:p>
@@ -1945,21 +1587,7 @@
         <w:rPr>
           <w:lang w:val="en-GB"/>
         </w:rPr>
-        <w:t xml:space="preserve"> </w:t>
-      </w:r>
-      <w:proofErr w:type="spellStart"/>
-      <w:r>
-        <w:rPr>
-          <w:lang w:val="en-GB"/>
-        </w:rPr>
-        <w:t>tumor</w:t>
-      </w:r>
-      <w:proofErr w:type="spellEnd"/>
-      <w:r>
-        <w:rPr>
-          <w:lang w:val="en-GB"/>
-        </w:rPr>
-        <w:t xml:space="preserve"> stage????</w:t>
+        <w:t xml:space="preserve"> tumor stage????</w:t>
       </w:r>
     </w:p>
     <w:bookmarkEnd w:id="0"/>
@@ -2076,21 +1704,7 @@
         <w:rPr>
           <w:lang w:val="en-GB"/>
         </w:rPr>
-        <w:t xml:space="preserve">For </w:t>
-      </w:r>
-      <w:proofErr w:type="spellStart"/>
-      <w:r>
-        <w:rPr>
-          <w:lang w:val="en-GB"/>
-        </w:rPr>
-        <w:t>tumor</w:t>
-      </w:r>
-      <w:proofErr w:type="spellEnd"/>
-      <w:r>
-        <w:rPr>
-          <w:lang w:val="en-GB"/>
-        </w:rPr>
-        <w:t xml:space="preserve"> </w:t>
+        <w:t xml:space="preserve">For tumor </w:t>
       </w:r>
       <w:r>
         <w:rPr>
@@ -2165,21 +1779,7 @@
         <w:rPr>
           <w:lang w:val="en-GB"/>
         </w:rPr>
-        <w:t xml:space="preserve">Task: create a pipeline to save prediction outputs and generate confusion matrices to inspect generate the predictions for </w:t>
-      </w:r>
-      <w:proofErr w:type="spellStart"/>
-      <w:r>
-        <w:rPr>
-          <w:lang w:val="en-GB"/>
-        </w:rPr>
-        <w:t>tumor</w:t>
-      </w:r>
-      <w:proofErr w:type="spellEnd"/>
-      <w:r>
-        <w:rPr>
-          <w:lang w:val="en-GB"/>
-        </w:rPr>
-        <w:t xml:space="preserve"> and stage across all cancers</w:t>
+        <w:t>Task: create a pipeline to save prediction outputs and generate confusion matrices to inspect generate the predictions for tumor and stage across all cancers</w:t>
       </w:r>
       <w:r>
         <w:rPr>
@@ -2207,21 +1807,7 @@
         <w:rPr>
           <w:lang w:val="en-GB"/>
         </w:rPr>
-        <w:t xml:space="preserve">, especially for </w:t>
-      </w:r>
-      <w:proofErr w:type="spellStart"/>
-      <w:r>
-        <w:rPr>
-          <w:lang w:val="en-GB"/>
-        </w:rPr>
-        <w:t>tumors</w:t>
-      </w:r>
-      <w:proofErr w:type="spellEnd"/>
-      <w:r>
-        <w:rPr>
-          <w:lang w:val="en-GB"/>
-        </w:rPr>
-        <w:t>. For stage prediction, there is often some collapse with only predicting stage II, but not always.</w:t>
+        <w:t>, especially for tumors. For stage prediction, there is often some collapse with only predicting stage II, but not always.</w:t>
       </w:r>
     </w:p>
     <w:p>
@@ -2380,35 +1966,7 @@
         <w:rPr>
           <w:lang w:val="en-GB"/>
         </w:rPr>
-        <w:t xml:space="preserve"> increasing the amount of features, using an 80/20 split instead of a 70/30 one, removing cross-</w:t>
-      </w:r>
-      <w:proofErr w:type="spellStart"/>
-      <w:r>
-        <w:rPr>
-          <w:lang w:val="en-GB"/>
-        </w:rPr>
-        <w:t>fertilization,using</w:t>
-      </w:r>
-      <w:proofErr w:type="spellEnd"/>
-      <w:r>
-        <w:rPr>
-          <w:lang w:val="en-GB"/>
-        </w:rPr>
-        <w:t xml:space="preserve"> more random sampling </w:t>
-      </w:r>
-      <w:proofErr w:type="spellStart"/>
-      <w:r>
-        <w:rPr>
-          <w:lang w:val="en-GB"/>
-        </w:rPr>
-        <w:t>iterationscould</w:t>
-      </w:r>
-      <w:proofErr w:type="spellEnd"/>
-      <w:r>
-        <w:rPr>
-          <w:lang w:val="en-GB"/>
-        </w:rPr>
-        <w:t xml:space="preserve"> give more useful insights</w:t>
+        <w:t xml:space="preserve"> increasing the amount of features, using an 80/20 split instead of a 70/30 one, removing cross-fertilization,using more random sampling iterationscould give more useful insights</w:t>
       </w:r>
     </w:p>
     <w:p>
@@ -2570,21 +2128,7 @@
         <w:rPr>
           <w:lang w:val="en-GB"/>
         </w:rPr>
-        <w:t xml:space="preserve"> For some </w:t>
-      </w:r>
-      <w:proofErr w:type="spellStart"/>
-      <w:r>
-        <w:rPr>
-          <w:lang w:val="en-GB"/>
-        </w:rPr>
-        <w:t>reason,the</w:t>
-      </w:r>
-      <w:proofErr w:type="spellEnd"/>
-      <w:r>
-        <w:rPr>
-          <w:lang w:val="en-GB"/>
-        </w:rPr>
-        <w:t xml:space="preserve"> results are a bit different for future values lower than the maximum which indicates that there were some feature selection differences on different runs even though it</w:t>
+        <w:t xml:space="preserve"> For some reason,the results are a bit different for future values lower than the maximum which indicates that there were some feature selection differences on different runs even though it</w:t>
       </w:r>
     </w:p>
     <w:p>
@@ -2610,84 +2154,20 @@
         <w:rPr>
           <w:lang w:val="en-GB"/>
         </w:rPr>
-        <w:t xml:space="preserve">Running </w:t>
-      </w:r>
-      <w:proofErr w:type="spellStart"/>
-      <w:r>
-        <w:rPr>
-          <w:lang w:val="en-GB"/>
-        </w:rPr>
-        <w:t>tcma_gen</w:t>
-      </w:r>
-      <w:proofErr w:type="spellEnd"/>
-      <w:r>
-        <w:rPr>
-          <w:lang w:val="en-GB"/>
-        </w:rPr>
-        <w:t xml:space="preserve"> </w:t>
-      </w:r>
-      <w:proofErr w:type="spellStart"/>
-      <w:r>
-        <w:rPr>
-          <w:lang w:val="en-GB"/>
-        </w:rPr>
-        <w:t>tumor</w:t>
-      </w:r>
-      <w:proofErr w:type="spellEnd"/>
-      <w:r>
-        <w:rPr>
-          <w:lang w:val="en-GB"/>
-        </w:rPr>
-        <w:t xml:space="preserve"> COAD 0 </w:t>
-      </w:r>
-      <w:proofErr w:type="spellStart"/>
-      <w:r>
-        <w:rPr>
-          <w:lang w:val="en-GB"/>
-        </w:rPr>
-        <w:t>random_sampling</w:t>
-      </w:r>
-      <w:proofErr w:type="spellEnd"/>
-      <w:r>
-        <w:rPr>
-          <w:lang w:val="en-GB"/>
-        </w:rPr>
-        <w:t xml:space="preserve"> </w:t>
-      </w:r>
-      <w:proofErr w:type="spellStart"/>
-      <w:r>
-        <w:rPr>
-          <w:lang w:val="en-GB"/>
-        </w:rPr>
-        <w:t>linreg</w:t>
-      </w:r>
-      <w:proofErr w:type="spellEnd"/>
-    </w:p>
-    <w:p>
-      <w:pPr>
-        <w:rPr>
-          <w:lang w:val="en-GB"/>
-        </w:rPr>
-      </w:pPr>
-      <w:r>
-        <w:rPr>
-          <w:lang w:val="en-GB"/>
-        </w:rPr>
-        <w:t xml:space="preserve">Running for </w:t>
-      </w:r>
-      <w:proofErr w:type="spellStart"/>
-      <w:r>
-        <w:rPr>
-          <w:lang w:val="en-GB"/>
-        </w:rPr>
-        <w:t>tcma_gen</w:t>
-      </w:r>
-      <w:proofErr w:type="spellEnd"/>
-      <w:r>
-        <w:rPr>
-          <w:lang w:val="en-GB"/>
-        </w:rPr>
-        <w:t xml:space="preserve"> COAD </w:t>
+        <w:t>Running tcma_gen tumor COAD 0 random_sampling linreg</w:t>
+      </w:r>
+    </w:p>
+    <w:p>
+      <w:pPr>
+        <w:rPr>
+          <w:lang w:val="en-GB"/>
+        </w:rPr>
+      </w:pPr>
+      <w:r>
+        <w:rPr>
+          <w:lang w:val="en-GB"/>
+        </w:rPr>
+        <w:t xml:space="preserve">Running for tcma_gen COAD </w:t>
       </w:r>
     </w:p>
     <w:p>
@@ -2713,76 +2193,20 @@
         <w:rPr>
           <w:lang w:val="en-GB"/>
         </w:rPr>
-        <w:t xml:space="preserve">Running </w:t>
-      </w:r>
-      <w:proofErr w:type="spellStart"/>
-      <w:r>
-        <w:rPr>
-          <w:lang w:val="en-GB"/>
-        </w:rPr>
-        <w:t>tcma_gen_aak_ge</w:t>
-      </w:r>
-      <w:proofErr w:type="spellEnd"/>
-      <w:r>
-        <w:rPr>
-          <w:lang w:val="en-GB"/>
-        </w:rPr>
-        <w:t xml:space="preserve"> </w:t>
-      </w:r>
-      <w:proofErr w:type="spellStart"/>
-      <w:r>
-        <w:rPr>
-          <w:lang w:val="en-GB"/>
-        </w:rPr>
-        <w:t>tumor</w:t>
-      </w:r>
-      <w:proofErr w:type="spellEnd"/>
-      <w:r>
-        <w:rPr>
-          <w:lang w:val="en-GB"/>
-        </w:rPr>
-        <w:t xml:space="preserve"> HNSC 200 </w:t>
-      </w:r>
-      <w:proofErr w:type="spellStart"/>
-      <w:r>
-        <w:rPr>
-          <w:lang w:val="en-GB"/>
-        </w:rPr>
-        <w:t>random_sampling</w:t>
-      </w:r>
-      <w:proofErr w:type="spellEnd"/>
-      <w:r>
-        <w:rPr>
-          <w:lang w:val="en-GB"/>
-        </w:rPr>
-        <w:t xml:space="preserve"> chi2</w:t>
-      </w:r>
-    </w:p>
-    <w:p>
-      <w:pPr>
-        <w:rPr>
-          <w:lang w:val="en-GB"/>
-        </w:rPr>
-      </w:pPr>
-      <w:r>
-        <w:rPr>
-          <w:lang w:val="en-GB"/>
-        </w:rPr>
-        <w:t xml:space="preserve">Running for </w:t>
-      </w:r>
-      <w:proofErr w:type="spellStart"/>
-      <w:r>
-        <w:rPr>
-          <w:lang w:val="en-GB"/>
-        </w:rPr>
-        <w:t>tcma_gen_aak_ge</w:t>
-      </w:r>
-      <w:proofErr w:type="spellEnd"/>
-      <w:r>
-        <w:rPr>
-          <w:lang w:val="en-GB"/>
-        </w:rPr>
-        <w:t xml:space="preserve"> HNSC 200</w:t>
+        <w:t>Running tcma_gen_aak_ge tumor HNSC 200 random_sampling chi2</w:t>
+      </w:r>
+    </w:p>
+    <w:p>
+      <w:pPr>
+        <w:rPr>
+          <w:lang w:val="en-GB"/>
+        </w:rPr>
+      </w:pPr>
+      <w:r>
+        <w:rPr>
+          <w:lang w:val="en-GB"/>
+        </w:rPr>
+        <w:t>Running for tcma_gen_aak_ge HNSC 200</w:t>
       </w:r>
     </w:p>
     <w:p>
@@ -2851,35 +2275,7 @@
         <w:rPr>
           <w:lang w:val="en-GB"/>
         </w:rPr>
-        <w:t xml:space="preserve"> I screwed up twice, thereby fixing my screwup. I flipped </w:t>
-      </w:r>
-      <w:proofErr w:type="spellStart"/>
-      <w:r>
-        <w:rPr>
-          <w:lang w:val="en-GB"/>
-        </w:rPr>
-        <w:t>y_predicted</w:t>
-      </w:r>
-      <w:proofErr w:type="spellEnd"/>
-      <w:r>
-        <w:rPr>
-          <w:lang w:val="en-GB"/>
-        </w:rPr>
-        <w:t xml:space="preserve"> and </w:t>
-      </w:r>
-      <w:proofErr w:type="spellStart"/>
-      <w:r>
-        <w:rPr>
-          <w:lang w:val="en-GB"/>
-        </w:rPr>
-        <w:t>y_test</w:t>
-      </w:r>
-      <w:proofErr w:type="spellEnd"/>
-      <w:r>
-        <w:rPr>
-          <w:lang w:val="en-GB"/>
-        </w:rPr>
-        <w:t xml:space="preserve"> in the list comprehension and thus when saving it, but accidentally swapped the parameters when generating the confusion matrix.</w:t>
+        <w:t xml:space="preserve"> I screwed up twice, thereby fixing my screwup. I flipped y_predicted and y_test in the list comprehension and thus when saving it, but accidentally swapped the parameters when generating the confusion matrix.</w:t>
       </w:r>
     </w:p>
     <w:p>
@@ -3161,6 +2557,402 @@
         <w:rPr>
           <w:lang w:val="en-GB"/>
         </w:rPr>
+        <w:t>-(23 January presentation)</w:t>
+      </w:r>
+    </w:p>
+    <w:p>
+      <w:pPr>
+        <w:rPr>
+          <w:lang w:val="en-GB"/>
+        </w:rPr>
+      </w:pPr>
+      <w:r>
+        <w:rPr>
+          <w:lang w:val="en-GB"/>
+        </w:rPr>
+        <w:t>Presentation</w:t>
+      </w:r>
+      <w:r>
+        <w:rPr>
+          <w:lang w:val="en-GB"/>
+        </w:rPr>
+        <w:t>:</w:t>
+      </w:r>
+    </w:p>
+    <w:p>
+      <w:pPr>
+        <w:pStyle w:val="ListParagraph"/>
+        <w:numPr>
+          <w:ilvl w:val="0"/>
+          <w:numId w:val="6"/>
+        </w:numPr>
+        <w:rPr>
+          <w:lang w:val="en-GB"/>
+        </w:rPr>
+      </w:pPr>
+      <w:r>
+        <w:rPr>
+          <w:lang w:val="en-GB"/>
+        </w:rPr>
+        <w:t>Don't make the font size of the figures too</w:t>
+      </w:r>
+      <w:r>
+        <w:rPr>
+          <w:lang w:val="en-GB"/>
+        </w:rPr>
+        <w:t>self</w:t>
+      </w:r>
+      <w:r>
+        <w:rPr>
+          <w:lang w:val="en-GB"/>
+        </w:rPr>
+        <w:t xml:space="preserve"> small, and have legible text</w:t>
+      </w:r>
+    </w:p>
+    <w:p>
+      <w:pPr>
+        <w:rPr>
+          <w:lang w:val="en-GB"/>
+        </w:rPr>
+      </w:pPr>
+      <w:r>
+        <w:rPr>
+          <w:lang w:val="en-GB"/>
+        </w:rPr>
+        <w:t>Thesis</w:t>
+      </w:r>
+      <w:r>
+        <w:rPr>
+          <w:lang w:val="en-GB"/>
+        </w:rPr>
+        <w:t>:</w:t>
+      </w:r>
+    </w:p>
+    <w:p>
+      <w:pPr>
+        <w:pStyle w:val="ListParagraph"/>
+        <w:numPr>
+          <w:ilvl w:val="0"/>
+          <w:numId w:val="6"/>
+        </w:numPr>
+        <w:rPr>
+          <w:lang w:val="en-GB"/>
+        </w:rPr>
+      </w:pPr>
+      <w:r>
+        <w:rPr>
+          <w:lang w:val="en-GB"/>
+        </w:rPr>
+        <w:t>Provide better caption for images (the meaning of axes, what the colors mean, the different modalities</w:t>
+      </w:r>
+      <w:r>
+        <w:rPr>
+          <w:lang w:val="en-GB"/>
+        </w:rPr>
+        <w:t>)</w:t>
+      </w:r>
+      <w:r>
+        <w:rPr>
+          <w:lang w:val="en-GB"/>
+        </w:rPr>
+        <w:t xml:space="preserve"> [x]</w:t>
+      </w:r>
+    </w:p>
+    <w:p>
+      <w:pPr>
+        <w:pStyle w:val="ListParagraph"/>
+        <w:numPr>
+          <w:ilvl w:val="0"/>
+          <w:numId w:val="6"/>
+        </w:numPr>
+        <w:rPr>
+          <w:lang w:val="en-GB"/>
+        </w:rPr>
+      </w:pPr>
+      <w:r>
+        <w:rPr>
+          <w:lang w:val="en-GB"/>
+        </w:rPr>
+        <w:t>Rearrange the introduction: first you give the context, then angles for problem statement, then state-of-the-art (which it seems is my last one right now of previous research), then research question and then solution.</w:t>
+      </w:r>
+    </w:p>
+    <w:p>
+      <w:pPr>
+        <w:pStyle w:val="ListParagraph"/>
+        <w:numPr>
+          <w:ilvl w:val="0"/>
+          <w:numId w:val="6"/>
+        </w:numPr>
+        <w:rPr>
+          <w:lang w:val="en-GB"/>
+        </w:rPr>
+      </w:pPr>
+      <w:r>
+        <w:rPr>
+          <w:lang w:val="en-GB"/>
+        </w:rPr>
+        <w:t>Make the data title in the result section more clear (e.g. characterization of data)</w:t>
+      </w:r>
+      <w:r>
+        <w:rPr>
+          <w:lang w:val="en-GB"/>
+        </w:rPr>
+        <w:t xml:space="preserve"> [</w:t>
+      </w:r>
+      <w:r>
+        <w:t>x</w:t>
+      </w:r>
+      <w:r>
+        <w:rPr>
+          <w:lang w:val="en-GB"/>
+        </w:rPr>
+        <w:t>]</w:t>
+      </w:r>
+    </w:p>
+    <w:p>
+      <w:pPr>
+        <w:rPr>
+          <w:lang w:val="en-GB"/>
+        </w:rPr>
+      </w:pPr>
+      <w:r>
+        <w:rPr>
+          <w:lang w:val="en-GB"/>
+        </w:rPr>
+        <w:t>Further experiments</w:t>
+      </w:r>
+      <w:r>
+        <w:rPr>
+          <w:lang w:val="en-GB"/>
+        </w:rPr>
+        <w:t>:</w:t>
+      </w:r>
+    </w:p>
+    <w:p>
+      <w:pPr>
+        <w:pStyle w:val="ListParagraph"/>
+        <w:numPr>
+          <w:ilvl w:val="0"/>
+          <w:numId w:val="6"/>
+        </w:numPr>
+        <w:rPr>
+          <w:lang w:val="en-GB"/>
+        </w:rPr>
+      </w:pPr>
+      <w:r>
+        <w:rPr>
+          <w:lang w:val="en-GB"/>
+        </w:rPr>
+        <w:lastRenderedPageBreak/>
+        <w:t>Look into feature robustness</w:t>
+      </w:r>
+    </w:p>
+    <w:p>
+      <w:pPr>
+        <w:pStyle w:val="ListParagraph"/>
+        <w:numPr>
+          <w:ilvl w:val="0"/>
+          <w:numId w:val="6"/>
+        </w:numPr>
+        <w:rPr>
+          <w:lang w:val="en-GB"/>
+        </w:rPr>
+      </w:pPr>
+      <w:r>
+        <w:rPr>
+          <w:lang w:val="en-GB"/>
+        </w:rPr>
+        <w:t xml:space="preserve">Look into what (genus) features are being selected. (Look into the literature, does it makes sense) </w:t>
+      </w:r>
+    </w:p>
+    <w:p>
+      <w:pPr>
+        <w:pStyle w:val="ListParagraph"/>
+        <w:numPr>
+          <w:ilvl w:val="0"/>
+          <w:numId w:val="6"/>
+        </w:numPr>
+        <w:rPr>
+          <w:lang w:val="en-GB"/>
+        </w:rPr>
+      </w:pPr>
+      <w:r>
+        <w:rPr>
+          <w:lang w:val="en-GB"/>
+        </w:rPr>
+        <w:t>Try to project features into latent space (e.g. nmf, encoder)</w:t>
+      </w:r>
+    </w:p>
+    <w:p>
+      <w:pPr>
+        <w:pStyle w:val="ListParagraph"/>
+        <w:numPr>
+          <w:ilvl w:val="0"/>
+          <w:numId w:val="6"/>
+        </w:numPr>
+        <w:rPr>
+          <w:lang w:val="en-GB"/>
+        </w:rPr>
+      </w:pPr>
+      <w:r>
+        <w:rPr>
+          <w:lang w:val="en-GB"/>
+        </w:rPr>
+        <w:t>Rerun pipeline with nonzero genus features removed</w:t>
+      </w:r>
+      <w:r>
+        <w:rPr>
+          <w:lang w:val="en-GB"/>
+        </w:rPr>
+        <w:t xml:space="preserve"> </w:t>
+      </w:r>
+    </w:p>
+    <w:p>
+      <w:pPr>
+        <w:rPr>
+          <w:lang w:val="en-GB"/>
+        </w:rPr>
+      </w:pPr>
+      <w:r>
+        <w:rPr>
+          <w:lang w:val="en-GB"/>
+        </w:rPr>
+        <w:t>Code:</w:t>
+      </w:r>
+    </w:p>
+    <w:p>
+      <w:r>
+        <w:rPr>
+          <w:lang w:val="en-GB"/>
+        </w:rPr>
+        <w:t xml:space="preserve"> </w:t>
+      </w:r>
+      <w:r>
+        <w:rPr>
+          <w:lang w:val="en-GB"/>
+        </w:rPr>
+        <w:t>- Cleanup code: remove all unnecessary data files, cleanup pipeline</w:t>
+      </w:r>
+      <w:r>
+        <w:t xml:space="preserve"> [x]</w:t>
+      </w:r>
+    </w:p>
+    <w:p>
+      <w:pPr>
+        <w:rPr>
+          <w:lang w:val="en-GB"/>
+        </w:rPr>
+      </w:pPr>
+      <w:r>
+        <w:rPr>
+          <w:lang w:val="en-GB"/>
+        </w:rPr>
+        <w:t>Procedural:</w:t>
+      </w:r>
+    </w:p>
+    <w:p>
+      <w:pPr>
+        <w:rPr>
+          <w:lang w:val="en-GB"/>
+        </w:rPr>
+      </w:pPr>
+      <w:r>
+        <w:rPr>
+          <w:lang w:val="en-GB"/>
+        </w:rPr>
+        <w:t>- Fill in two documents from BrightSpace</w:t>
+      </w:r>
+    </w:p>
+    <w:p>
+      <w:pPr>
+        <w:rPr>
+          <w:lang w:val="en-GB"/>
+        </w:rPr>
+      </w:pPr>
+      <w:r>
+        <w:rPr>
+          <w:lang w:val="en-GB"/>
+        </w:rPr>
+        <w:t>- Apply to RPF</w:t>
+      </w:r>
+    </w:p>
+    <w:p>
+      <w:pPr>
+        <w:rPr>
+          <w:lang w:val="en-GB"/>
+        </w:rPr>
+      </w:pPr>
+      <w:r>
+        <w:rPr>
+          <w:lang w:val="en-GB"/>
+        </w:rPr>
+        <w:t>- Request and submit DCO</w:t>
+      </w:r>
+    </w:p>
+    <w:p>
+      <w:pPr>
+        <w:rPr>
+          <w:lang w:val="en-GB"/>
+        </w:rPr>
+      </w:pPr>
+      <w:r>
+        <w:rPr>
+          <w:lang w:val="en-GB"/>
+        </w:rPr>
+        <w:t>- Figure out committee for defense</w:t>
+      </w:r>
+    </w:p>
+    <w:p>
+      <w:pPr>
+        <w:rPr>
+          <w:lang w:val="en-GB"/>
+        </w:rPr>
+      </w:pPr>
+      <w:hyperlink r:id="rId11" w:history="1">
+        <w:r>
+          <w:rPr>
+            <w:rStyle w:val="Hyperlink"/>
+            <w:lang w:val="en-GB"/>
+          </w:rPr>
+          <w:t>https://www.tudelft.nl/en/student/eemcs-student-portal/education/graduation-msc/composition-thesis-committee</w:t>
+        </w:r>
+      </w:hyperlink>
+    </w:p>
+    <w:p>
+      <w:pPr>
+        <w:rPr>
+          <w:lang w:val="en-GB"/>
+        </w:rPr>
+      </w:pPr>
+      <w:r>
+        <w:rPr>
+          <w:lang w:val="en-GB"/>
+        </w:rPr>
+        <w:t>2 meetings before defense ( 3 months beforehand), final examination is 6 weeks before defense date, l</w:t>
+      </w:r>
+      <w:r>
+        <w:rPr>
+          <w:lang w:val="en-GB"/>
+        </w:rPr>
+        <w:t>ast</w:t>
+      </w:r>
+      <w:r>
+        <w:rPr>
+          <w:lang w:val="en-GB"/>
+        </w:rPr>
+        <w:t xml:space="preserve"> meeting before defense</w:t>
+      </w:r>
+    </w:p>
+    <w:p>
+      <w:pPr>
+        <w:rPr>
+          <w:lang w:val="en-GB"/>
+        </w:rPr>
+      </w:pPr>
+      <w:r>
+        <w:rPr>
+          <w:lang w:val="en-GB"/>
+        </w:rPr>
         <w:t>-(19 December presentation)</w:t>
       </w:r>
     </w:p>
@@ -3320,53 +3112,125 @@
         <w:rPr>
           <w:lang w:val="en-GB"/>
         </w:rPr>
+        <w:t>- Visuals: for exploration remove REA</w:t>
+      </w:r>
+      <w:r>
+        <w:rPr>
+          <w:lang w:val="en-GB"/>
+        </w:rPr>
+        <w:t xml:space="preserve"> if </w:t>
+      </w:r>
+      <w:r>
+        <w:rPr>
+          <w:lang w:val="en-GB"/>
+        </w:rPr>
+        <w:t>D. Have a title for each group of observations. Don’t have double information, for example no PCA component labels everywhere. Can just have it for one column and one row. Don’t have the color legend within the graph, either outside or describe it. In caption, describe everything needed to know to understand picture from only caption. Don’t use green and red because of color blindness.</w:t>
+      </w:r>
+      <w:r>
+        <w:rPr>
+          <w:lang w:val="en-GB"/>
+        </w:rPr>
+        <w:t xml:space="preserve"> [x]</w:t>
+      </w:r>
+    </w:p>
+    <w:p>
+      <w:pPr>
+        <w:rPr>
+          <w:lang w:val="en-GB"/>
+        </w:rPr>
+      </w:pPr>
+      <w:r>
+        <w:rPr>
+          <w:lang w:val="en-GB"/>
+        </w:rPr>
+        <w:t>- Be more clear about what you want to show. Don’t show stad, you can remove all the other cancers and say you chose one representative example. Be consistent with it throughout the paper. Include the other ones in the appendix and mention you did so. Explain similarities and differences with the other cancers.</w:t>
+      </w:r>
+      <w:r>
+        <w:rPr>
+          <w:lang w:val="en-GB"/>
+        </w:rPr>
+        <w:t xml:space="preserve"> It’s</w:t>
+      </w:r>
+    </w:p>
+    <w:p>
+      <w:r>
+        <w:rPr>
+          <w:lang w:val="en-GB"/>
+        </w:rPr>
         <w:lastRenderedPageBreak/>
-        <w:t>- Visuals: for exploration remove REA</w:t>
-      </w:r>
-      <w:r>
-        <w:rPr>
-          <w:lang w:val="en-GB"/>
-        </w:rPr>
-        <w:t xml:space="preserve"> if </w:t>
-      </w:r>
-      <w:r>
-        <w:rPr>
-          <w:lang w:val="en-GB"/>
-        </w:rPr>
-        <w:t xml:space="preserve">D. Have a title for each group of observations. Don’t have double information, for example no PCA component labels everywhere. Can just have it for one column and one row. Don’t have the </w:t>
-      </w:r>
-      <w:proofErr w:type="spellStart"/>
-      <w:r>
-        <w:rPr>
-          <w:lang w:val="en-GB"/>
-        </w:rPr>
-        <w:t>color</w:t>
-      </w:r>
-      <w:proofErr w:type="spellEnd"/>
-      <w:r>
-        <w:rPr>
-          <w:lang w:val="en-GB"/>
-        </w:rPr>
-        <w:t xml:space="preserve"> legend within the graph, either outside or describe it. In caption, describe everything needed to know to understand picture from only caption. Don’t use green and red because of </w:t>
-      </w:r>
-      <w:proofErr w:type="spellStart"/>
-      <w:r>
-        <w:rPr>
-          <w:lang w:val="en-GB"/>
-        </w:rPr>
-        <w:t>color</w:t>
-      </w:r>
-      <w:proofErr w:type="spellEnd"/>
-      <w:r>
-        <w:rPr>
-          <w:lang w:val="en-GB"/>
-        </w:rPr>
-        <w:t xml:space="preserve"> blindness.</w:t>
-      </w:r>
-      <w:r>
-        <w:rPr>
-          <w:lang w:val="en-GB"/>
-        </w:rPr>
+        <w:t>- Method: describe what you have done in the results section, so move what you have there now into the results. Has to be very specific, for example with data. What parameters do you have with your patient samples, what portal did you get it from. Enough information to reproduce.</w:t>
+      </w:r>
+    </w:p>
+    <w:p>
+      <w:pPr>
+        <w:rPr>
+          <w:lang w:val="en-GB"/>
+        </w:rPr>
+      </w:pPr>
+      <w:r>
+        <w:rPr>
+          <w:lang w:val="en-GB"/>
+        </w:rPr>
+        <w:t>- Result: describe why she did something, how, what observations you made and what can be concluded.</w:t>
+      </w:r>
+      <w:r>
+        <w:rPr>
+          <w:lang w:val="en-GB"/>
+        </w:rPr>
+        <w:t xml:space="preserve"> Shouldn’t have sub sub sections, just have it as a label. Group stuff differently. Main conclusions are there is no difference quantitatively or qualitatively. The first group can stay, but the 2</w:t>
+      </w:r>
+      <w:r>
+        <w:rPr>
+          <w:vertAlign w:val="superscript"/>
+          <w:lang w:val="en-GB"/>
+        </w:rPr>
+        <w:t>nd</w:t>
+      </w:r>
+      <w:r>
+        <w:rPr>
+          <w:lang w:val="en-GB"/>
+        </w:rPr>
+        <w:t xml:space="preserve"> want you can group in more logical groupings.</w:t>
+      </w:r>
+    </w:p>
+    <w:p>
+      <w:pPr>
+        <w:rPr>
+          <w:lang w:val="en-GB"/>
+        </w:rPr>
+      </w:pPr>
+    </w:p>
+    <w:p>
+      <w:pPr>
+        <w:rPr>
+          <w:lang w:val="en-GB"/>
+        </w:rPr>
+      </w:pPr>
+      <w:r>
+        <w:rPr>
+          <w:lang w:val="en-GB"/>
+        </w:rPr>
+        <w:t>-(14 November presentation)</w:t>
+      </w:r>
+    </w:p>
+    <w:p>
+      <w:pPr>
+        <w:rPr>
+          <w:lang w:val="en-GB"/>
+        </w:rPr>
+      </w:pPr>
+      <w:r>
+        <w:rPr>
+          <w:lang w:val="en-GB"/>
+        </w:rPr>
+        <w:t>* presentation:</w:t>
+      </w:r>
+    </w:p>
+    <w:p>
+      <w:r>
+        <w:t>- for the stage class in balance slides try to expand the table with cancers as columns</w:t>
+      </w:r>
+      <w:r>
         <w:t xml:space="preserve"> [x]</w:t>
       </w:r>
     </w:p>
@@ -3380,121 +3244,12 @@
         <w:rPr>
           <w:lang w:val="en-GB"/>
         </w:rPr>
-        <w:t xml:space="preserve">- Be more clear about what you want to show. Don’t show </w:t>
-      </w:r>
-      <w:proofErr w:type="spellStart"/>
-      <w:r>
-        <w:rPr>
-          <w:lang w:val="en-GB"/>
-        </w:rPr>
-        <w:t>stad</w:t>
-      </w:r>
-      <w:proofErr w:type="spellEnd"/>
-      <w:r>
-        <w:rPr>
-          <w:lang w:val="en-GB"/>
-        </w:rPr>
-        <w:t>, you can remove all the other cancers and say you chose one representative example. Be consistent with it throughout the paper. Include the other ones in the appendix and mention you did so. Explain similarities and differences with the other cancers.</w:t>
-      </w:r>
-      <w:r>
-        <w:rPr>
-          <w:lang w:val="en-GB"/>
-        </w:rPr>
-        <w:t xml:space="preserve"> It’s</w:t>
-      </w:r>
-    </w:p>
-    <w:p>
-      <w:r>
-        <w:rPr>
-          <w:lang w:val="en-GB"/>
-        </w:rPr>
-        <w:t>- Method: describe what you have done in the results section, so move what you have there now into the results. Has to be very specific, for example with data. What parameters do you have with your patient samples, what portal did you get it from. Enough information to reproduce.</w:t>
-      </w:r>
-    </w:p>
-    <w:p>
-      <w:pPr>
-        <w:rPr>
-          <w:lang w:val="en-GB"/>
-        </w:rPr>
-      </w:pPr>
-      <w:r>
-        <w:rPr>
-          <w:lang w:val="en-GB"/>
-        </w:rPr>
-        <w:t>- Result: describe why she did something, how, what observations you made and what can be concluded.</w:t>
-      </w:r>
-      <w:r>
-        <w:rPr>
-          <w:lang w:val="en-GB"/>
-        </w:rPr>
-        <w:t xml:space="preserve"> Shouldn’t have sub </w:t>
-      </w:r>
-      <w:proofErr w:type="spellStart"/>
-      <w:r>
-        <w:rPr>
-          <w:lang w:val="en-GB"/>
-        </w:rPr>
-        <w:t>sub</w:t>
-      </w:r>
-      <w:proofErr w:type="spellEnd"/>
-      <w:r>
-        <w:rPr>
-          <w:lang w:val="en-GB"/>
-        </w:rPr>
-        <w:t xml:space="preserve"> sections, just have it as a label. Group stuff differently. Main conclusions are there is no difference quantitatively or qualitatively. The first group can stay, but the 2</w:t>
-      </w:r>
-      <w:r>
-        <w:rPr>
-          <w:vertAlign w:val="superscript"/>
-          <w:lang w:val="en-GB"/>
-        </w:rPr>
-        <w:t>nd</w:t>
-      </w:r>
-      <w:r>
-        <w:rPr>
-          <w:lang w:val="en-GB"/>
-        </w:rPr>
-        <w:t xml:space="preserve"> want you can group in more logical groupings.</w:t>
-      </w:r>
-    </w:p>
-    <w:p>
-      <w:pPr>
-        <w:rPr>
-          <w:lang w:val="en-GB"/>
-        </w:rPr>
-      </w:pPr>
-    </w:p>
-    <w:p>
-      <w:pPr>
-        <w:rPr>
-          <w:lang w:val="en-GB"/>
-        </w:rPr>
-      </w:pPr>
-      <w:r>
-        <w:rPr>
-          <w:lang w:val="en-GB"/>
-        </w:rPr>
-        <w:t>-(14 November presentation)</w:t>
-      </w:r>
-    </w:p>
-    <w:p>
-      <w:pPr>
-        <w:rPr>
-          <w:lang w:val="en-GB"/>
-        </w:rPr>
-      </w:pPr>
-      <w:r>
-        <w:rPr>
-          <w:lang w:val="en-GB"/>
-        </w:rPr>
-        <w:t>* presentation:</w:t>
-      </w:r>
-    </w:p>
-    <w:p>
-      <w:r>
-        <w:t>- for the stage class in balance slides try to expand the table with cancers as columns</w:t>
-      </w:r>
-      <w:r>
+        <w:t>- Use bigger text</w:t>
+      </w:r>
+      <w:r>
+        <w:rPr>
+          <w:lang w:val="en-GB"/>
+        </w:rPr>
         <w:t xml:space="preserve"> [x]</w:t>
       </w:r>
     </w:p>
@@ -3508,7 +3263,7 @@
         <w:rPr>
           <w:lang w:val="en-GB"/>
         </w:rPr>
-        <w:t>- Use bigger text</w:t>
+        <w:t>- Put the main message of what you found instead of the method used in prediction</w:t>
       </w:r>
       <w:r>
         <w:rPr>
@@ -3527,7 +3282,7 @@
         <w:rPr>
           <w:lang w:val="en-GB"/>
         </w:rPr>
-        <w:t>- Put the main message of what you found instead of the method used in prediction</w:t>
+        <w:t>- Use fewer figures and focus more on what you want to show( for example, for just one representative cancer)</w:t>
       </w:r>
       <w:r>
         <w:rPr>
@@ -3546,7 +3301,7 @@
         <w:rPr>
           <w:lang w:val="en-GB"/>
         </w:rPr>
-        <w:t>- Use fewer figures and focus more on what you want to show( for example, for just one representative cancer)</w:t>
+        <w:t>- more descriptive text in figure legends</w:t>
       </w:r>
       <w:r>
         <w:rPr>
@@ -3556,37 +3311,63 @@
       </w:r>
     </w:p>
     <w:p>
-      <w:pPr>
-        <w:rPr>
-          <w:lang w:val="en-GB"/>
-        </w:rPr>
-      </w:pPr>
-      <w:r>
-        <w:rPr>
-          <w:lang w:val="en-GB"/>
-        </w:rPr>
-        <w:t>- more descriptive text in figure legends</w:t>
-      </w:r>
-      <w:r>
-        <w:rPr>
-          <w:lang w:val="en-GB"/>
-        </w:rPr>
+      <w:r>
+        <w:t>- how you can improve even more instead of just results are inconclusive</w:t>
+      </w:r>
+    </w:p>
+    <w:p>
+      <w:r>
+        <w:t>* Model:</w:t>
+      </w:r>
+    </w:p>
+    <w:p>
+      <w:r>
+        <w:t>- What happens if you also look at how much each feature there even is softened initial sets and account for it</w:t>
+      </w:r>
+      <w:r>
         <w:t xml:space="preserve"> [x]</w:t>
       </w:r>
     </w:p>
     <w:p>
       <w:r>
-        <w:t>- how you can improve even more instead of just results are inconclusive</w:t>
-      </w:r>
-    </w:p>
-    <w:p>
-      <w:r>
-        <w:t>* Model:</w:t>
-      </w:r>
-    </w:p>
-    <w:p>
-      <w:r>
-        <w:t>- What happens if you also look at how much each feature there even is softened initial sets and account for it</w:t>
+        <w:t>- Vary feature selection stage</w:t>
+      </w:r>
+    </w:p>
+    <w:p>
+      <w:r>
+        <w:t>- Try different model (elastic net)</w:t>
+      </w:r>
+      <w:r>
+        <w:t xml:space="preserve"> for prediction</w:t>
+      </w:r>
+    </w:p>
+    <w:p>
+      <w:r>
+        <w:t>- Try different model (elastic net) for selection</w:t>
+      </w:r>
+    </w:p>
+    <w:p>
+      <w:r>
+        <w:t>- different sampling method: sampling with replacement from underrepresented classes</w:t>
+      </w:r>
+    </w:p>
+    <w:p>
+      <w:r>
+        <w:t>- check feature</w:t>
+      </w:r>
+      <w:r>
+        <w:t xml:space="preserve"> selection</w:t>
+      </w:r>
+      <w:r>
+        <w:t xml:space="preserve"> robustness</w:t>
+      </w:r>
+    </w:p>
+    <w:p>
+      <w:r>
+        <w:t>- rerun linreg after fixing bug with feature selection ordering</w:t>
+      </w:r>
+      <w:r>
+        <w:t xml:space="preserve"> (and elif for chi2 selection?)</w:t>
       </w:r>
       <w:r>
         <w:t xml:space="preserve"> [x]</w:t>
@@ -3594,60 +3375,17 @@
     </w:p>
     <w:p>
       <w:r>
-        <w:t>- Vary feature selection stage</w:t>
-      </w:r>
-    </w:p>
-    <w:p>
-      <w:r>
-        <w:t>- Try different model (elastic net)</w:t>
-      </w:r>
-      <w:r>
-        <w:t xml:space="preserve"> for prediction</w:t>
-      </w:r>
-    </w:p>
-    <w:p>
-      <w:r>
-        <w:t>- Try different model (elastic net) for selection</w:t>
-      </w:r>
-    </w:p>
-    <w:p>
-      <w:r>
-        <w:t>- different sampling method: sampling with replacement from underrepresented classes</w:t>
-      </w:r>
-    </w:p>
-    <w:p>
-      <w:r>
-        <w:t>- check feature</w:t>
-      </w:r>
-      <w:r>
-        <w:t xml:space="preserve"> selection</w:t>
-      </w:r>
-      <w:r>
-        <w:t xml:space="preserve"> robustness</w:t>
-      </w:r>
-    </w:p>
-    <w:p>
-      <w:r>
-        <w:t xml:space="preserve">- rerun </w:t>
-      </w:r>
-      <w:proofErr w:type="spellStart"/>
-      <w:r>
-        <w:t>linreg</w:t>
-      </w:r>
-      <w:proofErr w:type="spellEnd"/>
-      <w:r>
-        <w:t xml:space="preserve"> after fixing bug with feature selection ordering</w:t>
-      </w:r>
-      <w:r>
-        <w:t xml:space="preserve"> (and </w:t>
-      </w:r>
-      <w:proofErr w:type="spellStart"/>
-      <w:r>
-        <w:t>elif</w:t>
-      </w:r>
-      <w:proofErr w:type="spellEnd"/>
-      <w:r>
-        <w:t xml:space="preserve"> for chi2 selection?)</w:t>
+        <w:t>- deal with zero features in genus abundance</w:t>
+      </w:r>
+    </w:p>
+    <w:p>
+      <w:r>
+        <w:t>* Thesis:</w:t>
+      </w:r>
+    </w:p>
+    <w:p>
+      <w:r>
+        <w:t>- Introduction: includes background, knowledge gap and proposal to fill knowledge gap and not separate background section</w:t>
       </w:r>
       <w:r>
         <w:t xml:space="preserve"> [x]</w:t>
@@ -3655,93 +3393,694 @@
     </w:p>
     <w:p>
       <w:r>
-        <w:t>- deal with zero features in genus abundance</w:t>
+        <w:t>- Methods and materials: includes detail on how to reproduce paper. Data for example with table of samples and sample types.</w:t>
+      </w:r>
+      <w:r>
+        <w:t xml:space="preserve"> [x]</w:t>
+      </w:r>
+    </w:p>
+    <w:p>
+      <w:r>
+        <w:t>-</w:t>
+      </w:r>
+      <w:r>
+        <w:t xml:space="preserve"> </w:t>
+      </w:r>
+      <w:r>
+        <w:t xml:space="preserve">Results: </w:t>
+      </w:r>
+      <w:r>
+        <w:t>each subsection (4 or 5) will be the main messages with subparagraphs of why you think it is. For example, in the exploration phase it seems that genus and gene expression are overlapped.</w:t>
+      </w:r>
+      <w:r>
+        <w:t xml:space="preserve"> [x]</w:t>
       </w:r>
     </w:p>
     <w:p>
       <w:r>
         <w:lastRenderedPageBreak/>
+        <w:t>- Make clear</w:t>
+      </w:r>
+      <w:r>
+        <w:t xml:space="preserve"> what experiments you intend to do further to investigate this.</w:t>
+      </w:r>
+    </w:p>
+    <w:p>
+      <w:pPr>
+        <w:rPr>
+          <w:lang w:val="en-GB"/>
+        </w:rPr>
+      </w:pPr>
+      <w:r>
+        <w:rPr>
+          <w:lang w:val="en-GB"/>
+        </w:rPr>
+        <w:t>-(17 October presentation)</w:t>
+      </w:r>
+    </w:p>
+    <w:p>
+      <w:pPr>
+        <w:rPr>
+          <w:lang w:val="en-GB"/>
+        </w:rPr>
+      </w:pPr>
+      <w:r>
+        <w:rPr>
+          <w:lang w:val="en-GB"/>
+        </w:rPr>
+        <w:t>* Presentation:</w:t>
+      </w:r>
+    </w:p>
+    <w:p>
+      <w:pPr>
+        <w:rPr>
+          <w:lang w:val="en-GB"/>
+        </w:rPr>
+      </w:pPr>
+      <w:r>
+        <w:rPr>
+          <w:lang w:val="en-GB"/>
+        </w:rPr>
+        <w:t xml:space="preserve"> - make clear what microbial features are and how many samples</w:t>
+      </w:r>
+      <w:r>
+        <w:rPr>
+          <w:lang w:val="en-GB"/>
+        </w:rPr>
+        <w:t xml:space="preserve"> [x]</w:t>
+      </w:r>
+    </w:p>
+    <w:p>
+      <w:pPr>
+        <w:rPr>
+          <w:lang w:val="en-GB"/>
+        </w:rPr>
+      </w:pPr>
+      <w:r>
+        <w:rPr>
+          <w:lang w:val="en-GB"/>
+        </w:rPr>
+        <w:t>- what is in the overlap set?</w:t>
+      </w:r>
+      <w:r>
+        <w:rPr>
+          <w:lang w:val="en-GB"/>
+        </w:rPr>
+        <w:t xml:space="preserve"> [x]</w:t>
+      </w:r>
+    </w:p>
+    <w:p>
+      <w:pPr>
+        <w:rPr>
+          <w:lang w:val="en-GB"/>
+        </w:rPr>
+      </w:pPr>
+      <w:r>
+        <w:rPr>
+          <w:lang w:val="en-GB"/>
+        </w:rPr>
+        <w:t xml:space="preserve">- give updated data on </w:t>
+      </w:r>
+      <w:r>
+        <w:rPr>
+          <w:lang w:val="en-GB"/>
+        </w:rPr>
+        <w:t>tumor stage</w:t>
+      </w:r>
+      <w:r>
+        <w:rPr>
+          <w:lang w:val="en-GB"/>
+        </w:rPr>
+        <w:t xml:space="preserve"> distribution</w:t>
+      </w:r>
+    </w:p>
+    <w:p>
+      <w:pPr>
+        <w:rPr>
+          <w:lang w:val="en-GB"/>
+        </w:rPr>
+      </w:pPr>
+      <w:r>
+        <w:rPr>
+          <w:lang w:val="en-GB"/>
+        </w:rPr>
+        <w:t>* prediction set up:</w:t>
+      </w:r>
+    </w:p>
+    <w:p>
+      <w:pPr>
+        <w:rPr>
+          <w:lang w:val="en-GB"/>
+        </w:rPr>
+      </w:pPr>
+      <w:r>
+        <w:rPr>
+          <w:lang w:val="en-GB"/>
+        </w:rPr>
+        <w:t>-  remove cross-fertilization, reorder amount and ordering of features, use more features and bootstrapping iterations</w:t>
+      </w:r>
+      <w:r>
+        <w:rPr>
+          <w:lang w:val="en-GB"/>
+        </w:rPr>
+        <w:t xml:space="preserve"> [x]</w:t>
+      </w:r>
+    </w:p>
+    <w:p>
+      <w:pPr>
+        <w:rPr>
+          <w:lang w:val="en-GB"/>
+        </w:rPr>
+      </w:pPr>
+      <w:r>
+        <w:rPr>
+          <w:lang w:val="en-GB"/>
+        </w:rPr>
+        <w:t>- try an 8020 or 70 30 split</w:t>
+      </w:r>
+      <w:r>
+        <w:rPr>
+          <w:lang w:val="en-GB"/>
+        </w:rPr>
+        <w:t xml:space="preserve"> [x]</w:t>
+      </w:r>
+    </w:p>
+    <w:p>
+      <w:pPr>
+        <w:rPr>
+          <w:lang w:val="en-GB"/>
+        </w:rPr>
+      </w:pPr>
+      <w:r>
+        <w:rPr>
+          <w:lang w:val="en-GB"/>
+        </w:rPr>
+        <w:t>- for linear regression and ch2, just do splits and use feature selection on training part and testing on testing part</w:t>
+      </w:r>
+      <w:r>
+        <w:rPr>
+          <w:lang w:val="en-GB"/>
+        </w:rPr>
+        <w:t xml:space="preserve"> [x]</w:t>
+      </w:r>
+    </w:p>
+    <w:p>
+      <w:pPr>
+        <w:rPr>
+          <w:lang w:val="en-GB"/>
+        </w:rPr>
+      </w:pPr>
+      <w:r>
+        <w:rPr>
+          <w:lang w:val="en-GB"/>
+        </w:rPr>
+        <w:t>* evaluation:</w:t>
+      </w:r>
+    </w:p>
+    <w:p>
+      <w:pPr>
+        <w:rPr>
+          <w:lang w:val="en-GB"/>
+        </w:rPr>
+      </w:pPr>
+      <w:r>
+        <w:rPr>
+          <w:lang w:val="en-GB"/>
+        </w:rPr>
+        <w:t>- give R bars</w:t>
+      </w:r>
+      <w:r>
+        <w:rPr>
+          <w:lang w:val="en-GB"/>
+        </w:rPr>
+        <w:t xml:space="preserve"> [x]</w:t>
+      </w:r>
+    </w:p>
+    <w:p>
+      <w:pPr>
+        <w:rPr>
+          <w:lang w:val="en-GB"/>
+        </w:rPr>
+      </w:pPr>
+      <w:r>
+        <w:rPr>
+          <w:lang w:val="en-GB"/>
+        </w:rPr>
+        <w:t>- explore f</w:t>
+      </w:r>
+      <w:r>
+        <w:rPr>
+          <w:lang w:val="en-GB"/>
+        </w:rPr>
+        <w:t>eatures selected and robustness of feature selection</w:t>
+      </w:r>
+      <w:r>
+        <w:rPr>
+          <w:lang w:val="en-GB"/>
+        </w:rPr>
+        <w:t xml:space="preserve"> ( how do you deal with random seed in different iterations? Is it always to same features?</w:t>
+      </w:r>
+      <w:r>
+        <w:rPr>
+          <w:lang w:val="en-GB"/>
+        </w:rPr>
+        <w:t xml:space="preserve"> How do you compare when the amount of features of each modality is different?</w:t>
+      </w:r>
+      <w:r>
+        <w:rPr>
+          <w:lang w:val="en-GB"/>
+        </w:rPr>
+        <w:t xml:space="preserve"> What percentage of features are from each modality?</w:t>
+      </w:r>
+      <w:r>
+        <w:rPr>
+          <w:lang w:val="en-GB"/>
+        </w:rPr>
+        <w:t xml:space="preserve"> Should I ever show all features?</w:t>
+      </w:r>
+      <w:r>
+        <w:rPr>
+          <w:lang w:val="en-GB"/>
+        </w:rPr>
+        <w:t>)</w:t>
+      </w:r>
+    </w:p>
+    <w:p>
+      <w:pPr>
+        <w:rPr>
+          <w:lang w:val="en-GB"/>
+        </w:rPr>
+      </w:pPr>
+      <w:r>
+        <w:rPr>
+          <w:lang w:val="en-GB"/>
+        </w:rPr>
+        <w:t>Its not fair to compare all features if each modality has different amount []</w:t>
+      </w:r>
+    </w:p>
+    <w:p>
+      <w:pPr>
+        <w:rPr>
+          <w:lang w:val="en-GB"/>
+        </w:rPr>
+      </w:pPr>
+      <w:r>
+        <w:rPr>
+          <w:lang w:val="en-GB"/>
+        </w:rPr>
+        <w:t>- don’t have to connecting lines (categorical?)</w:t>
+      </w:r>
+      <w:r>
+        <w:rPr>
+          <w:lang w:val="en-GB"/>
+        </w:rPr>
+        <w:t xml:space="preserve"> [z]</w:t>
+      </w:r>
+    </w:p>
+    <w:p>
+      <w:pPr>
+        <w:rPr>
+          <w:lang w:val="en-GB"/>
+        </w:rPr>
+      </w:pPr>
+      <w:r>
+        <w:rPr>
+          <w:lang w:val="en-GB"/>
+        </w:rPr>
+        <w:t>* Model</w:t>
+      </w:r>
+    </w:p>
+    <w:p>
+      <w:pPr>
+        <w:rPr>
+          <w:lang w:val="en-GB"/>
+        </w:rPr>
+      </w:pPr>
+      <w:r>
+        <w:rPr>
+          <w:lang w:val="en-GB"/>
+        </w:rPr>
+        <w:t>- try hyper parameter tuning, use elastic net instead of linear regression</w:t>
+      </w:r>
+    </w:p>
+    <w:p>
+      <w:pPr>
+        <w:rPr>
+          <w:lang w:val="en-GB"/>
+        </w:rPr>
+      </w:pPr>
+      <w:r>
+        <w:rPr>
+          <w:lang w:val="en-GB"/>
+        </w:rPr>
+        <w:t>- look at SVM gamma and c</w:t>
+      </w:r>
+    </w:p>
+    <w:p>
+      <w:pPr>
+        <w:rPr>
+          <w:lang w:val="en-GB"/>
+        </w:rPr>
+      </w:pPr>
+      <w:r>
+        <w:rPr>
+          <w:lang w:val="en-GB"/>
+        </w:rPr>
         <w:t>* Thesis:</w:t>
       </w:r>
     </w:p>
     <w:p>
-      <w:r>
-        <w:t>- Introduction: includes background, knowledge gap and proposal to fill knowledge gap and not separate background section</w:t>
-      </w:r>
-      <w:r>
+      <w:pPr>
+        <w:rPr>
+          <w:lang w:val="en-GB"/>
+        </w:rPr>
+      </w:pPr>
+      <w:r>
+        <w:rPr>
+          <w:lang w:val="en-GB"/>
+        </w:rPr>
+        <w:t>- have an outline and empty tables on what you want filled in</w:t>
+      </w:r>
+    </w:p>
+    <w:p>
+      <w:pPr>
+        <w:rPr>
+          <w:lang w:val="en-GB"/>
+        </w:rPr>
+      </w:pPr>
+      <w:r>
+        <w:rPr>
+          <w:lang w:val="en-GB"/>
+        </w:rPr>
+        <w:t>- make hypotheses</w:t>
+      </w:r>
+      <w:r>
+        <w:rPr>
+          <w:lang w:val="en-GB"/>
+        </w:rPr>
+        <w:t xml:space="preserve">from </w:t>
+      </w:r>
+      <w:r>
+        <w:rPr>
+          <w:lang w:val="en-GB"/>
+        </w:rPr>
+        <w:t xml:space="preserve"> packages and write in thesis draft based on commits and to do’s and notes.</w:t>
+      </w:r>
+    </w:p>
+    <w:p>
+      <w:pPr>
+        <w:rPr>
+          <w:lang w:val="en-GB"/>
+        </w:rPr>
+      </w:pPr>
+    </w:p>
+    <w:p>
+      <w:pPr>
+        <w:rPr>
+          <w:lang w:val="en-GB"/>
+        </w:rPr>
+      </w:pPr>
+      <w:r>
+        <w:rPr>
+          <w:lang w:val="en-GB"/>
+        </w:rPr>
+        <w:t>-(28 September presentation)</w:t>
+      </w:r>
+    </w:p>
+    <w:p>
+      <w:pPr>
+        <w:rPr>
+          <w:lang w:val="en-GB"/>
+        </w:rPr>
+      </w:pPr>
+      <w:r>
+        <w:rPr>
+          <w:lang w:val="en-GB"/>
+        </w:rPr>
+        <w:t>* Show performance with normal samples as stage zero</w:t>
+      </w:r>
+    </w:p>
+    <w:p>
+      <w:pPr>
+        <w:rPr>
+          <w:lang w:val="en-GB"/>
+        </w:rPr>
+      </w:pPr>
+      <w:r>
+        <w:rPr>
+          <w:lang w:val="en-GB"/>
+        </w:rPr>
+        <w:t>-- Possibly contrast with performance when that’s not the case (were normal samples being misinterpreted as stage 1?)</w:t>
+      </w:r>
+    </w:p>
+    <w:p>
+      <w:pPr>
+        <w:rPr>
+          <w:lang w:val="en-GB"/>
+        </w:rPr>
+      </w:pPr>
+      <w:r>
+        <w:rPr>
+          <w:lang w:val="en-GB"/>
+        </w:rPr>
+        <w:t>* Show performance when using new prediction set up with random sampling</w:t>
+      </w:r>
+      <w:r>
+        <w:rPr>
+          <w:lang w:val="en-GB"/>
+        </w:rPr>
+        <w:t xml:space="preserve"> and additional fe</w:t>
+      </w:r>
+      <w:r>
+        <w:rPr>
+          <w:lang w:val="en-GB"/>
+        </w:rPr>
+        <w:t xml:space="preserve">with </w:t>
+      </w:r>
+      <w:r>
+        <w:rPr>
+          <w:lang w:val="en-GB"/>
+        </w:rPr>
+        <w:t>atures</w:t>
+      </w:r>
+    </w:p>
+    <w:p>
+      <w:pPr>
+        <w:rPr>
+          <w:lang w:val="en-GB"/>
+        </w:rPr>
+      </w:pPr>
+      <w:r>
+        <w:rPr>
+          <w:lang w:val="en-GB"/>
+        </w:rPr>
+        <w:lastRenderedPageBreak/>
+        <w:t>* Show performance when using new feature ranking with linear regression (discuss data leakage</w:t>
+      </w:r>
+      <w:r>
+        <w:rPr>
+          <w:lang w:val="en-GB"/>
+        </w:rPr>
+        <w:t>)</w:t>
+      </w:r>
+    </w:p>
+    <w:p>
+      <w:pPr>
+        <w:rPr>
+          <w:lang w:val="en-GB"/>
+        </w:rPr>
+      </w:pPr>
+      <w:r>
+        <w:rPr>
+          <w:lang w:val="en-GB"/>
+        </w:rPr>
+        <w:t>* Show performance when using new prediction with linear regression for stages</w:t>
+      </w:r>
+    </w:p>
+    <w:p>
+      <w:pPr>
+        <w:rPr>
+          <w:lang w:val="en-GB"/>
+        </w:rPr>
+      </w:pPr>
+      <w:r>
+        <w:rPr>
+          <w:lang w:val="en-GB"/>
+        </w:rPr>
+        <w:t>* Show analysis of prediction results across experiments with confusion matrices</w:t>
+      </w:r>
+    </w:p>
+    <w:p>
+      <w:pPr>
+        <w:rPr>
+          <w:lang w:val="en-GB"/>
+        </w:rPr>
+      </w:pPr>
+      <w:r>
+        <w:rPr>
+          <w:lang w:val="en-GB"/>
+        </w:rPr>
+        <w:t>* If time: investigate dominance of each feature in integrated modality</w:t>
+      </w:r>
+    </w:p>
+    <w:p>
+      <w:pPr>
+        <w:rPr>
+          <w:lang w:val="en-GB"/>
+        </w:rPr>
+      </w:pPr>
+      <w:r>
+        <w:rPr>
+          <w:lang w:val="en-GB"/>
+        </w:rPr>
+        <w:t>* If time: update tables</w:t>
+      </w:r>
+    </w:p>
+    <w:p>
+      <w:pPr>
+        <w:rPr>
+          <w:lang w:val="en-GB"/>
+        </w:rPr>
+      </w:pPr>
+      <w:r>
+        <w:rPr>
+          <w:lang w:val="en-GB"/>
+        </w:rPr>
+        <w:t>-(6 September presentation)</w:t>
+      </w:r>
+    </w:p>
+    <w:p>
+      <w:pPr>
+        <w:rPr>
+          <w:lang w:val="en-GB"/>
+        </w:rPr>
+      </w:pPr>
+      <w:r>
+        <w:rPr>
+          <w:lang w:val="en-GB"/>
+        </w:rPr>
+        <w:t>* display predictive performance for each cancer separately with increasing feature amounts on the X axis instead of different cancers, and then each omics type separately</w:t>
+      </w:r>
+      <w:r>
+        <w:rPr>
+          <w:lang w:val="en-GB"/>
+        </w:rPr>
+        <w:t xml:space="preserve"> in each graph</w:t>
+      </w:r>
+      <w:r>
+        <w:rPr>
+          <w:lang w:val="en-GB"/>
+        </w:rPr>
         <w:t xml:space="preserve"> [x]</w:t>
       </w:r>
     </w:p>
     <w:p>
-      <w:r>
-        <w:t>- Methods and materials: includes detail on how to reproduce paper. Data for example with table of samples and sample types.</w:t>
-      </w:r>
-      <w:r>
+      <w:pPr>
+        <w:rPr>
+          <w:lang w:val="en-GB"/>
+        </w:rPr>
+      </w:pPr>
+      <w:r>
+        <w:rPr>
+          <w:lang w:val="en-GB"/>
+        </w:rPr>
+        <w:t xml:space="preserve">* </w:t>
+      </w:r>
+      <w:r>
+        <w:rPr>
+          <w:lang w:val="en-GB"/>
+        </w:rPr>
+        <w:t>try MSE error</w:t>
+      </w:r>
+    </w:p>
+    <w:p>
+      <w:pPr>
+        <w:rPr>
+          <w:lang w:val="en-GB"/>
+        </w:rPr>
+      </w:pPr>
+      <w:r>
+        <w:rPr>
+          <w:lang w:val="en-GB"/>
+        </w:rPr>
+        <w:t>* fix the y-axis to have the same units</w:t>
+      </w:r>
+      <w:r>
+        <w:rPr>
+          <w:lang w:val="en-GB"/>
+        </w:rPr>
         <w:t xml:space="preserve"> [x]</w:t>
       </w:r>
     </w:p>
     <w:p>
-      <w:r>
-        <w:t>-</w:t>
-      </w:r>
-      <w:r>
-        <w:t xml:space="preserve"> </w:t>
-      </w:r>
-      <w:r>
-        <w:t xml:space="preserve">Results: </w:t>
-      </w:r>
-      <w:r>
-        <w:t>each subsection (4 or 5) will be the main messages with subparagraphs of why you think it is. For example, in the exploration phase it seems that genus and gene expression are overlapped.</w:t>
-      </w:r>
-      <w:r>
+      <w:pPr>
+        <w:rPr>
+          <w:lang w:val="en-GB"/>
+        </w:rPr>
+      </w:pPr>
+      <w:r>
+        <w:rPr>
+          <w:lang w:val="en-GB"/>
+        </w:rPr>
+        <w:t>* if time: try a different set up with random sampling to estimate performance</w:t>
+      </w:r>
+    </w:p>
+    <w:p>
+      <w:pPr>
+        <w:rPr>
+          <w:lang w:val="en-GB"/>
+        </w:rPr>
+      </w:pPr>
+      <w:r>
+        <w:rPr>
+          <w:lang w:val="en-GB"/>
+        </w:rPr>
+        <w:t>* start initial subheading and grouping of current thesis document</w:t>
+      </w:r>
+      <w:r>
+        <w:rPr>
+          <w:lang w:val="en-GB"/>
+        </w:rPr>
         <w:t xml:space="preserve"> [x]</w:t>
       </w:r>
     </w:p>
     <w:p>
-      <w:r>
-        <w:t>- Make clear</w:t>
-      </w:r>
-      <w:r>
-        <w:t xml:space="preserve"> what experiments you intend to do further to investigate this.</w:t>
-      </w:r>
-    </w:p>
-    <w:p>
-      <w:pPr>
-        <w:rPr>
-          <w:lang w:val="en-GB"/>
-        </w:rPr>
-      </w:pPr>
-      <w:r>
-        <w:rPr>
-          <w:lang w:val="en-GB"/>
-        </w:rPr>
-        <w:t>-(17 October presentation)</w:t>
-      </w:r>
-    </w:p>
-    <w:p>
-      <w:pPr>
-        <w:rPr>
-          <w:lang w:val="en-GB"/>
-        </w:rPr>
-      </w:pPr>
-      <w:r>
-        <w:rPr>
-          <w:lang w:val="en-GB"/>
-        </w:rPr>
-        <w:t>* Presentation:</w:t>
-      </w:r>
-    </w:p>
-    <w:p>
-      <w:pPr>
-        <w:rPr>
-          <w:lang w:val="en-GB"/>
-        </w:rPr>
-      </w:pPr>
-      <w:r>
-        <w:rPr>
-          <w:lang w:val="en-GB"/>
-        </w:rPr>
-        <w:t xml:space="preserve"> - make clear what microbial features are and how many samples</w:t>
+      <w:pPr>
+        <w:rPr>
+          <w:lang w:val="en-GB"/>
+        </w:rPr>
+      </w:pPr>
+      <w:r>
+        <w:rPr>
+          <w:lang w:val="en-GB"/>
+        </w:rPr>
+        <w:t>* for presentation</w:t>
+      </w:r>
+    </w:p>
+    <w:p>
+      <w:pPr>
+        <w:rPr>
+          <w:lang w:val="en-GB"/>
+        </w:rPr>
+      </w:pPr>
+      <w:r>
+        <w:rPr>
+          <w:lang w:val="en-GB"/>
+        </w:rPr>
+        <w:t xml:space="preserve">- Think about what I really want to present instead of a big bundle of images. </w:t>
+      </w:r>
+    </w:p>
+    <w:p>
+      <w:pPr>
+        <w:rPr>
+          <w:lang w:val="en-GB"/>
+        </w:rPr>
+      </w:pPr>
+      <w:r>
+        <w:rPr>
+          <w:lang w:val="en-GB"/>
+        </w:rPr>
+        <w:t>- Fix cancer sucks thing and find source for how many people die from it.</w:t>
       </w:r>
       <w:r>
         <w:rPr>
@@ -3760,670 +4099,6 @@
         <w:rPr>
           <w:lang w:val="en-GB"/>
         </w:rPr>
-        <w:t>- what is in the overlap set?</w:t>
-      </w:r>
-      <w:r>
-        <w:rPr>
-          <w:lang w:val="en-GB"/>
-        </w:rPr>
-        <w:t xml:space="preserve"> [x]</w:t>
-      </w:r>
-    </w:p>
-    <w:p>
-      <w:pPr>
-        <w:rPr>
-          <w:lang w:val="en-GB"/>
-        </w:rPr>
-      </w:pPr>
-      <w:r>
-        <w:rPr>
-          <w:lang w:val="en-GB"/>
-        </w:rPr>
-        <w:t xml:space="preserve">- give updated data on </w:t>
-      </w:r>
-      <w:proofErr w:type="spellStart"/>
-      <w:r>
-        <w:rPr>
-          <w:lang w:val="en-GB"/>
-        </w:rPr>
-        <w:t>tumor</w:t>
-      </w:r>
-      <w:proofErr w:type="spellEnd"/>
-      <w:r>
-        <w:rPr>
-          <w:lang w:val="en-GB"/>
-        </w:rPr>
-        <w:t xml:space="preserve"> stage</w:t>
-      </w:r>
-      <w:r>
-        <w:rPr>
-          <w:lang w:val="en-GB"/>
-        </w:rPr>
-        <w:t xml:space="preserve"> distribution</w:t>
-      </w:r>
-    </w:p>
-    <w:p>
-      <w:pPr>
-        <w:rPr>
-          <w:lang w:val="en-GB"/>
-        </w:rPr>
-      </w:pPr>
-      <w:r>
-        <w:rPr>
-          <w:lang w:val="en-GB"/>
-        </w:rPr>
-        <w:t>* prediction set up:</w:t>
-      </w:r>
-    </w:p>
-    <w:p>
-      <w:pPr>
-        <w:rPr>
-          <w:lang w:val="en-GB"/>
-        </w:rPr>
-      </w:pPr>
-      <w:r>
-        <w:rPr>
-          <w:lang w:val="en-GB"/>
-        </w:rPr>
-        <w:t>-  remove cross-fertilization, reorder amount and ordering of features, use more features and bootstrapping iterations</w:t>
-      </w:r>
-      <w:r>
-        <w:rPr>
-          <w:lang w:val="en-GB"/>
-        </w:rPr>
-        <w:t xml:space="preserve"> [x]</w:t>
-      </w:r>
-    </w:p>
-    <w:p>
-      <w:pPr>
-        <w:rPr>
-          <w:lang w:val="en-GB"/>
-        </w:rPr>
-      </w:pPr>
-      <w:r>
-        <w:rPr>
-          <w:lang w:val="en-GB"/>
-        </w:rPr>
-        <w:t>- try an 8020 or 70 30 split</w:t>
-      </w:r>
-      <w:r>
-        <w:rPr>
-          <w:lang w:val="en-GB"/>
-        </w:rPr>
-        <w:t xml:space="preserve"> [x]</w:t>
-      </w:r>
-    </w:p>
-    <w:p>
-      <w:pPr>
-        <w:rPr>
-          <w:lang w:val="en-GB"/>
-        </w:rPr>
-      </w:pPr>
-      <w:r>
-        <w:rPr>
-          <w:lang w:val="en-GB"/>
-        </w:rPr>
-        <w:t>- for linear regression and ch2, just do splits and use feature selection on training part and testing on testing part</w:t>
-      </w:r>
-      <w:r>
-        <w:rPr>
-          <w:lang w:val="en-GB"/>
-        </w:rPr>
-        <w:t xml:space="preserve"> [x]</w:t>
-      </w:r>
-    </w:p>
-    <w:p>
-      <w:pPr>
-        <w:rPr>
-          <w:lang w:val="en-GB"/>
-        </w:rPr>
-      </w:pPr>
-      <w:r>
-        <w:rPr>
-          <w:lang w:val="en-GB"/>
-        </w:rPr>
-        <w:t>* evaluation:</w:t>
-      </w:r>
-    </w:p>
-    <w:p>
-      <w:pPr>
-        <w:rPr>
-          <w:lang w:val="en-GB"/>
-        </w:rPr>
-      </w:pPr>
-      <w:r>
-        <w:rPr>
-          <w:lang w:val="en-GB"/>
-        </w:rPr>
-        <w:t>- give R bars</w:t>
-      </w:r>
-      <w:r>
-        <w:rPr>
-          <w:lang w:val="en-GB"/>
-        </w:rPr>
-        <w:t xml:space="preserve"> [x]</w:t>
-      </w:r>
-    </w:p>
-    <w:p>
-      <w:pPr>
-        <w:rPr>
-          <w:lang w:val="en-GB"/>
-        </w:rPr>
-      </w:pPr>
-      <w:r>
-        <w:rPr>
-          <w:lang w:val="en-GB"/>
-        </w:rPr>
-        <w:t>- explore f</w:t>
-      </w:r>
-      <w:r>
-        <w:rPr>
-          <w:lang w:val="en-GB"/>
-        </w:rPr>
-        <w:t>eatures selected and robustness of feature selection</w:t>
-      </w:r>
-      <w:r>
-        <w:rPr>
-          <w:lang w:val="en-GB"/>
-        </w:rPr>
-        <w:t xml:space="preserve"> ( how do you deal with random seed in different iterations? Is it always to same features?</w:t>
-      </w:r>
-      <w:r>
-        <w:rPr>
-          <w:lang w:val="en-GB"/>
-        </w:rPr>
-        <w:t xml:space="preserve"> How do you compare when the amount of features of each modality is different?</w:t>
-      </w:r>
-      <w:r>
-        <w:rPr>
-          <w:lang w:val="en-GB"/>
-        </w:rPr>
-        <w:t xml:space="preserve"> What percentage of features are from each modality?</w:t>
-      </w:r>
-      <w:r>
-        <w:rPr>
-          <w:lang w:val="en-GB"/>
-        </w:rPr>
-        <w:t xml:space="preserve"> Should I ever show all features?</w:t>
-      </w:r>
-      <w:r>
-        <w:rPr>
-          <w:lang w:val="en-GB"/>
-        </w:rPr>
-        <w:t>)</w:t>
-      </w:r>
-    </w:p>
-    <w:p>
-      <w:pPr>
-        <w:rPr>
-          <w:lang w:val="en-GB"/>
-        </w:rPr>
-      </w:pPr>
-      <w:proofErr w:type="spellStart"/>
-      <w:r>
-        <w:rPr>
-          <w:lang w:val="en-GB"/>
-        </w:rPr>
-        <w:t>Its</w:t>
-      </w:r>
-      <w:proofErr w:type="spellEnd"/>
-      <w:r>
-        <w:rPr>
-          <w:lang w:val="en-GB"/>
-        </w:rPr>
-        <w:t xml:space="preserve"> not fair to compare all features if each modality has different amount []</w:t>
-      </w:r>
-    </w:p>
-    <w:p>
-      <w:pPr>
-        <w:rPr>
-          <w:lang w:val="en-GB"/>
-        </w:rPr>
-      </w:pPr>
-      <w:r>
-        <w:rPr>
-          <w:lang w:val="en-GB"/>
-        </w:rPr>
-        <w:t>- don’t have to connecting lines (categorical?)</w:t>
-      </w:r>
-      <w:r>
-        <w:rPr>
-          <w:lang w:val="en-GB"/>
-        </w:rPr>
-        <w:t xml:space="preserve"> [z]</w:t>
-      </w:r>
-    </w:p>
-    <w:p>
-      <w:pPr>
-        <w:rPr>
-          <w:lang w:val="en-GB"/>
-        </w:rPr>
-      </w:pPr>
-      <w:r>
-        <w:rPr>
-          <w:lang w:val="en-GB"/>
-        </w:rPr>
-        <w:t>* Model</w:t>
-      </w:r>
-    </w:p>
-    <w:p>
-      <w:pPr>
-        <w:rPr>
-          <w:lang w:val="en-GB"/>
-        </w:rPr>
-      </w:pPr>
-      <w:r>
-        <w:rPr>
-          <w:lang w:val="en-GB"/>
-        </w:rPr>
-        <w:t>- try hyper parameter tuning, use elastic net instead of linear regression</w:t>
-      </w:r>
-    </w:p>
-    <w:p>
-      <w:pPr>
-        <w:rPr>
-          <w:lang w:val="en-GB"/>
-        </w:rPr>
-      </w:pPr>
-      <w:r>
-        <w:rPr>
-          <w:lang w:val="en-GB"/>
-        </w:rPr>
-        <w:t>- look at SVM gamma and c</w:t>
-      </w:r>
-    </w:p>
-    <w:p>
-      <w:pPr>
-        <w:rPr>
-          <w:lang w:val="en-GB"/>
-        </w:rPr>
-      </w:pPr>
-      <w:r>
-        <w:rPr>
-          <w:lang w:val="en-GB"/>
-        </w:rPr>
-        <w:t>* Thesis:</w:t>
-      </w:r>
-    </w:p>
-    <w:p>
-      <w:pPr>
-        <w:rPr>
-          <w:lang w:val="en-GB"/>
-        </w:rPr>
-      </w:pPr>
-      <w:r>
-        <w:rPr>
-          <w:lang w:val="en-GB"/>
-        </w:rPr>
-        <w:t>- have an outline and empty tables on what you want filled in</w:t>
-      </w:r>
-    </w:p>
-    <w:p>
-      <w:pPr>
-        <w:rPr>
-          <w:lang w:val="en-GB"/>
-        </w:rPr>
-      </w:pPr>
-      <w:r>
-        <w:rPr>
-          <w:lang w:val="en-GB"/>
-        </w:rPr>
-        <w:t xml:space="preserve">- make </w:t>
-      </w:r>
-      <w:proofErr w:type="spellStart"/>
-      <w:r>
-        <w:rPr>
-          <w:lang w:val="en-GB"/>
-        </w:rPr>
-        <w:t>hypotheses</w:t>
-      </w:r>
-      <w:r>
-        <w:rPr>
-          <w:lang w:val="en-GB"/>
-        </w:rPr>
-        <w:t>from</w:t>
-      </w:r>
-      <w:proofErr w:type="spellEnd"/>
-      <w:r>
-        <w:rPr>
-          <w:lang w:val="en-GB"/>
-        </w:rPr>
-        <w:t xml:space="preserve"> </w:t>
-      </w:r>
-      <w:r>
-        <w:rPr>
-          <w:lang w:val="en-GB"/>
-        </w:rPr>
-        <w:t xml:space="preserve"> packages and write in thesis draft based on commits and to do’s and notes.</w:t>
-      </w:r>
-    </w:p>
-    <w:p>
-      <w:pPr>
-        <w:rPr>
-          <w:lang w:val="en-GB"/>
-        </w:rPr>
-      </w:pPr>
-    </w:p>
-    <w:p>
-      <w:pPr>
-        <w:rPr>
-          <w:lang w:val="en-GB"/>
-        </w:rPr>
-      </w:pPr>
-      <w:r>
-        <w:rPr>
-          <w:lang w:val="en-GB"/>
-        </w:rPr>
-        <w:t>-(28 September presentation)</w:t>
-      </w:r>
-    </w:p>
-    <w:p>
-      <w:pPr>
-        <w:rPr>
-          <w:lang w:val="en-GB"/>
-        </w:rPr>
-      </w:pPr>
-      <w:r>
-        <w:rPr>
-          <w:lang w:val="en-GB"/>
-        </w:rPr>
-        <w:t>* Show performance with normal samples as stage zero</w:t>
-      </w:r>
-    </w:p>
-    <w:p>
-      <w:pPr>
-        <w:rPr>
-          <w:lang w:val="en-GB"/>
-        </w:rPr>
-      </w:pPr>
-      <w:r>
-        <w:rPr>
-          <w:lang w:val="en-GB"/>
-        </w:rPr>
-        <w:t>-- Possibly contrast with performance when that’s not the case (were normal samples being misinterpreted as stage 1?)</w:t>
-      </w:r>
-    </w:p>
-    <w:p>
-      <w:pPr>
-        <w:rPr>
-          <w:lang w:val="en-GB"/>
-        </w:rPr>
-      </w:pPr>
-      <w:r>
-        <w:rPr>
-          <w:lang w:val="en-GB"/>
-        </w:rPr>
-        <w:t>* Show performance when using new prediction set up with random sampling</w:t>
-      </w:r>
-      <w:r>
-        <w:rPr>
-          <w:lang w:val="en-GB"/>
-        </w:rPr>
-        <w:t xml:space="preserve"> and additional </w:t>
-      </w:r>
-      <w:proofErr w:type="spellStart"/>
-      <w:r>
-        <w:rPr>
-          <w:lang w:val="en-GB"/>
-        </w:rPr>
-        <w:t>fe</w:t>
-      </w:r>
-      <w:r>
-        <w:rPr>
-          <w:lang w:val="en-GB"/>
-        </w:rPr>
-        <w:t>with</w:t>
-      </w:r>
-      <w:proofErr w:type="spellEnd"/>
-      <w:r>
-        <w:rPr>
-          <w:lang w:val="en-GB"/>
-        </w:rPr>
-        <w:t xml:space="preserve"> </w:t>
-      </w:r>
-      <w:proofErr w:type="spellStart"/>
-      <w:r>
-        <w:rPr>
-          <w:lang w:val="en-GB"/>
-        </w:rPr>
-        <w:t>atures</w:t>
-      </w:r>
-      <w:proofErr w:type="spellEnd"/>
-    </w:p>
-    <w:p>
-      <w:pPr>
-        <w:rPr>
-          <w:lang w:val="en-GB"/>
-        </w:rPr>
-      </w:pPr>
-      <w:r>
-        <w:rPr>
-          <w:lang w:val="en-GB"/>
-        </w:rPr>
-        <w:t>* Show performance when using new feature ranking with linear regression (discuss data leakage</w:t>
-      </w:r>
-      <w:r>
-        <w:rPr>
-          <w:lang w:val="en-GB"/>
-        </w:rPr>
-        <w:t>)</w:t>
-      </w:r>
-    </w:p>
-    <w:p>
-      <w:pPr>
-        <w:rPr>
-          <w:lang w:val="en-GB"/>
-        </w:rPr>
-      </w:pPr>
-      <w:r>
-        <w:rPr>
-          <w:lang w:val="en-GB"/>
-        </w:rPr>
-        <w:t>* Show performance when using new prediction with linear regression for stages</w:t>
-      </w:r>
-    </w:p>
-    <w:p>
-      <w:pPr>
-        <w:rPr>
-          <w:lang w:val="en-GB"/>
-        </w:rPr>
-      </w:pPr>
-      <w:r>
-        <w:rPr>
-          <w:lang w:val="en-GB"/>
-        </w:rPr>
-        <w:t>* Show analysis of prediction results across experiments with confusion matrices</w:t>
-      </w:r>
-    </w:p>
-    <w:p>
-      <w:pPr>
-        <w:rPr>
-          <w:lang w:val="en-GB"/>
-        </w:rPr>
-      </w:pPr>
-      <w:r>
-        <w:rPr>
-          <w:lang w:val="en-GB"/>
-        </w:rPr>
-        <w:t>* If time: investigate dominance of each feature in integrated modality</w:t>
-      </w:r>
-    </w:p>
-    <w:p>
-      <w:pPr>
-        <w:rPr>
-          <w:lang w:val="en-GB"/>
-        </w:rPr>
-      </w:pPr>
-      <w:r>
-        <w:rPr>
-          <w:lang w:val="en-GB"/>
-        </w:rPr>
-        <w:t>* If time: update tables</w:t>
-      </w:r>
-    </w:p>
-    <w:p>
-      <w:pPr>
-        <w:rPr>
-          <w:lang w:val="en-GB"/>
-        </w:rPr>
-      </w:pPr>
-      <w:r>
-        <w:rPr>
-          <w:lang w:val="en-GB"/>
-        </w:rPr>
-        <w:t>-(6 September presentation)</w:t>
-      </w:r>
-    </w:p>
-    <w:p>
-      <w:pPr>
-        <w:rPr>
-          <w:lang w:val="en-GB"/>
-        </w:rPr>
-      </w:pPr>
-      <w:r>
-        <w:rPr>
-          <w:lang w:val="en-GB"/>
-        </w:rPr>
-        <w:t>* display predictive performance for each cancer separately with increasing feature amounts on the X axis instead of different cancers, and then each omics type separately</w:t>
-      </w:r>
-      <w:r>
-        <w:rPr>
-          <w:lang w:val="en-GB"/>
-        </w:rPr>
-        <w:t xml:space="preserve"> in each graph</w:t>
-      </w:r>
-      <w:r>
-        <w:rPr>
-          <w:lang w:val="en-GB"/>
-        </w:rPr>
-        <w:t xml:space="preserve"> [x]</w:t>
-      </w:r>
-    </w:p>
-    <w:p>
-      <w:pPr>
-        <w:rPr>
-          <w:lang w:val="en-GB"/>
-        </w:rPr>
-      </w:pPr>
-      <w:r>
-        <w:rPr>
-          <w:lang w:val="en-GB"/>
-        </w:rPr>
-        <w:t xml:space="preserve">* </w:t>
-      </w:r>
-      <w:r>
-        <w:rPr>
-          <w:lang w:val="en-GB"/>
-        </w:rPr>
-        <w:t>try MSE error</w:t>
-      </w:r>
-    </w:p>
-    <w:p>
-      <w:pPr>
-        <w:rPr>
-          <w:lang w:val="en-GB"/>
-        </w:rPr>
-      </w:pPr>
-      <w:r>
-        <w:rPr>
-          <w:lang w:val="en-GB"/>
-        </w:rPr>
-        <w:t>* fix the y-axis to have the same units</w:t>
-      </w:r>
-      <w:r>
-        <w:rPr>
-          <w:lang w:val="en-GB"/>
-        </w:rPr>
-        <w:t xml:space="preserve"> [x]</w:t>
-      </w:r>
-    </w:p>
-    <w:p>
-      <w:pPr>
-        <w:rPr>
-          <w:lang w:val="en-GB"/>
-        </w:rPr>
-      </w:pPr>
-      <w:r>
-        <w:rPr>
-          <w:lang w:val="en-GB"/>
-        </w:rPr>
-        <w:t>* if time: try a different set up with random sampling to estimate performance</w:t>
-      </w:r>
-    </w:p>
-    <w:p>
-      <w:pPr>
-        <w:rPr>
-          <w:lang w:val="en-GB"/>
-        </w:rPr>
-      </w:pPr>
-      <w:r>
-        <w:rPr>
-          <w:lang w:val="en-GB"/>
-        </w:rPr>
-        <w:t>* start initial subheading and grouping of current thesis document</w:t>
-      </w:r>
-      <w:r>
-        <w:rPr>
-          <w:lang w:val="en-GB"/>
-        </w:rPr>
-        <w:t xml:space="preserve"> [x]</w:t>
-      </w:r>
-    </w:p>
-    <w:p>
-      <w:pPr>
-        <w:rPr>
-          <w:lang w:val="en-GB"/>
-        </w:rPr>
-      </w:pPr>
-      <w:r>
-        <w:rPr>
-          <w:lang w:val="en-GB"/>
-        </w:rPr>
-        <w:t>* for presentation</w:t>
-      </w:r>
-    </w:p>
-    <w:p>
-      <w:pPr>
-        <w:rPr>
-          <w:lang w:val="en-GB"/>
-        </w:rPr>
-      </w:pPr>
-      <w:r>
-        <w:rPr>
-          <w:lang w:val="en-GB"/>
-        </w:rPr>
-        <w:t xml:space="preserve">- Think about what I really want to present instead of a big bundle of images. </w:t>
-      </w:r>
-    </w:p>
-    <w:p>
-      <w:pPr>
-        <w:rPr>
-          <w:lang w:val="en-GB"/>
-        </w:rPr>
-      </w:pPr>
-      <w:r>
-        <w:rPr>
-          <w:lang w:val="en-GB"/>
-        </w:rPr>
-        <w:t>- Fix cancer sucks thing and find source for how many people die from it.</w:t>
-      </w:r>
-      <w:r>
-        <w:rPr>
-          <w:lang w:val="en-GB"/>
-        </w:rPr>
-        <w:t xml:space="preserve"> [x]</w:t>
-      </w:r>
-    </w:p>
-    <w:p>
-      <w:pPr>
-        <w:rPr>
-          <w:lang w:val="en-GB"/>
-        </w:rPr>
-      </w:pPr>
-      <w:r>
-        <w:rPr>
-          <w:lang w:val="en-GB"/>
-        </w:rPr>
         <w:t>look more into HMP?</w:t>
       </w:r>
     </w:p>
@@ -4556,16 +4231,8 @@
         <w:rPr>
           <w:lang w:val="en-GB"/>
         </w:rPr>
-        <w:t xml:space="preserve">- Prediction task on stage and </w:t>
-      </w:r>
-      <w:proofErr w:type="spellStart"/>
-      <w:r>
-        <w:rPr>
-          <w:lang w:val="en-GB"/>
-        </w:rPr>
-        <w:t>tumor</w:t>
-      </w:r>
-      <w:proofErr w:type="spellEnd"/>
+        <w:t>- Prediction task on stage and tumor</w:t>
+      </w:r>
     </w:p>
     <w:p>
       <w:pPr>
@@ -4590,110 +4257,41 @@
         <w:rPr>
           <w:lang w:val="nl-NL"/>
         </w:rPr>
-        <w:t xml:space="preserve">tumor: </w:t>
-      </w:r>
-      <w:proofErr w:type="spellStart"/>
-      <w:r>
-        <w:rPr>
-          <w:lang w:val="nl-NL"/>
-        </w:rPr>
-        <w:t>svm</w:t>
-      </w:r>
-      <w:proofErr w:type="spellEnd"/>
-      <w:r>
-        <w:rPr>
-          <w:lang w:val="nl-NL"/>
-        </w:rPr>
-        <w:t xml:space="preserve">, </w:t>
-      </w:r>
-      <w:proofErr w:type="spellStart"/>
-      <w:r>
-        <w:rPr>
-          <w:lang w:val="nl-NL"/>
-        </w:rPr>
-        <w:t>rbf</w:t>
-      </w:r>
-      <w:proofErr w:type="spellEnd"/>
-      <w:r>
-        <w:rPr>
-          <w:lang w:val="nl-NL"/>
-        </w:rPr>
-        <w:t xml:space="preserve"> </w:t>
-      </w:r>
-      <w:proofErr w:type="spellStart"/>
-      <w:r>
-        <w:rPr>
-          <w:lang w:val="nl-NL"/>
-        </w:rPr>
-        <w:t>kernel</w:t>
-      </w:r>
-      <w:proofErr w:type="spellEnd"/>
-      <w:r>
-        <w:rPr>
-          <w:lang w:val="nl-NL"/>
-        </w:rPr>
-        <w:t>, c=1</w:t>
-      </w:r>
-    </w:p>
-    <w:p>
-      <w:pPr>
-        <w:rPr>
-          <w:lang w:val="en-GB"/>
-        </w:rPr>
-      </w:pPr>
-      <w:r>
-        <w:rPr>
-          <w:lang w:val="en-GB"/>
-        </w:rPr>
-        <w:t xml:space="preserve">stage: </w:t>
-      </w:r>
-      <w:proofErr w:type="spellStart"/>
-      <w:r>
-        <w:rPr>
-          <w:lang w:val="en-GB"/>
-        </w:rPr>
-        <w:t>mlgr</w:t>
-      </w:r>
-      <w:proofErr w:type="spellEnd"/>
-      <w:r>
-        <w:rPr>
-          <w:lang w:val="en-GB"/>
-        </w:rPr>
-        <w:t xml:space="preserve">, </w:t>
-      </w:r>
-    </w:p>
-    <w:p>
-      <w:pPr>
-        <w:rPr>
-          <w:lang w:val="en-GB"/>
-        </w:rPr>
-      </w:pPr>
-    </w:p>
-    <w:p>
-      <w:pPr>
-        <w:rPr>
-          <w:lang w:val="en-GB"/>
-        </w:rPr>
-      </w:pPr>
-      <w:r>
-        <w:rPr>
-          <w:lang w:val="en-GB"/>
-        </w:rPr>
-        <w:t xml:space="preserve">- PCA and t-SNE visualizations for all cancers and data sets with </w:t>
-      </w:r>
-      <w:proofErr w:type="spellStart"/>
-      <w:r>
-        <w:rPr>
-          <w:lang w:val="en-GB"/>
-        </w:rPr>
-        <w:t>tumor</w:t>
-      </w:r>
-      <w:proofErr w:type="spellEnd"/>
-      <w:r>
-        <w:rPr>
-          <w:lang w:val="en-GB"/>
-        </w:rPr>
-        <w:t xml:space="preserve"> status data</w:t>
+        <w:t>tumor: svm, rbf kernel, c=1</w:t>
+      </w:r>
+    </w:p>
+    <w:p>
+      <w:pPr>
+        <w:rPr>
+          <w:lang w:val="en-GB"/>
+        </w:rPr>
+      </w:pPr>
+      <w:r>
+        <w:rPr>
+          <w:lang w:val="en-GB"/>
+        </w:rPr>
+        <w:t xml:space="preserve">stage: mlgr, </w:t>
+      </w:r>
+    </w:p>
+    <w:p>
+      <w:pPr>
+        <w:rPr>
+          <w:lang w:val="en-GB"/>
+        </w:rPr>
+      </w:pPr>
+    </w:p>
+    <w:p>
+      <w:pPr>
+        <w:rPr>
+          <w:lang w:val="en-GB"/>
+        </w:rPr>
+      </w:pPr>
+      <w:r>
+        <w:rPr>
+          <w:lang w:val="en-GB"/>
+        </w:rPr>
+        <w:lastRenderedPageBreak/>
+        <w:t>- PCA and t-SNE visualizations for all cancers and data sets with tumor status data</w:t>
       </w:r>
     </w:p>
     <w:p>
@@ -4936,21 +4534,7 @@
         <w:rPr>
           <w:lang w:val="en-GB"/>
         </w:rPr>
-        <w:t xml:space="preserve"> Also some contradicting things, such as STAD being better one integrated with chi2, but worse than GE with </w:t>
-      </w:r>
-      <w:proofErr w:type="spellStart"/>
-      <w:r>
-        <w:rPr>
-          <w:lang w:val="en-GB"/>
-        </w:rPr>
-        <w:t>linreg</w:t>
-      </w:r>
-      <w:proofErr w:type="spellEnd"/>
-      <w:r>
-        <w:rPr>
-          <w:lang w:val="en-GB"/>
-        </w:rPr>
-        <w:t xml:space="preserve"> selection</w:t>
+        <w:t xml:space="preserve"> Also some contradicting things, such as STAD being better one integrated with chi2, but worse than GE with linreg selection</w:t>
       </w:r>
     </w:p>
     <w:p>
@@ -5009,96 +4593,96 @@
         <w:rPr>
           <w:lang w:val="en-GB"/>
         </w:rPr>
+        <w:t>Nov 14, 2022 Meeting</w:t>
+      </w:r>
+    </w:p>
+    <w:p>
+      <w:pPr>
+        <w:rPr>
+          <w:lang w:val="en-GB"/>
+        </w:rPr>
+      </w:pPr>
+      <w:r>
+        <w:rPr>
+          <w:lang w:val="en-GB"/>
+        </w:rPr>
+        <w:t>Is the separation between materials and methods and results good?  I.e. the data split amount and ratio</w:t>
+      </w:r>
+      <w:r>
+        <w:rPr>
+          <w:lang w:val="en-GB"/>
+        </w:rPr>
+        <w:t xml:space="preserve"> and iterations of random sampling</w:t>
+      </w:r>
+      <w:r>
+        <w:rPr>
+          <w:lang w:val="en-GB"/>
+        </w:rPr>
+        <w:t>. Subheadings good?</w:t>
+      </w:r>
+    </w:p>
+    <w:p>
+      <w:pPr>
+        <w:rPr>
+          <w:lang w:val="en-GB"/>
+        </w:rPr>
+      </w:pPr>
+      <w:r>
+        <w:rPr>
+          <w:lang w:val="en-GB"/>
+        </w:rPr>
+        <w:t>What about design decisions such as using GE data</w:t>
+      </w:r>
+      <w:r>
+        <w:rPr>
+          <w:lang w:val="en-GB"/>
+        </w:rPr>
+        <w:t>,</w:t>
+      </w:r>
+      <w:r>
+        <w:rPr>
+          <w:lang w:val="en-GB"/>
+        </w:rPr>
+        <w:t xml:space="preserve"> in results</w:t>
+      </w:r>
+    </w:p>
+    <w:p>
+      <w:pPr>
+        <w:rPr>
+          <w:lang w:val="en-GB"/>
+        </w:rPr>
+      </w:pPr>
+      <w:r>
+        <w:rPr>
+          <w:lang w:val="en-GB"/>
+        </w:rPr>
+        <w:t>Can I maybe confided in a more logical way that doesn’t duplicate as many headings and subsections?</w:t>
+      </w:r>
+    </w:p>
+    <w:p>
+      <w:pPr>
+        <w:rPr>
+          <w:lang w:val="en-GB"/>
+        </w:rPr>
+      </w:pPr>
+      <w:r>
+        <w:rPr>
+          <w:lang w:val="en-GB"/>
+        </w:rPr>
+        <w:t>Where is the thesis rubric?</w:t>
+      </w:r>
+    </w:p>
+    <w:p>
+      <w:pPr>
+        <w:rPr>
+          <w:lang w:val="en-GB"/>
+        </w:rPr>
+      </w:pPr>
+      <w:r>
+        <w:rPr>
+          <w:lang w:val="en-GB"/>
+        </w:rPr>
         <w:lastRenderedPageBreak/>
-        <w:t>Nov 14, 2022 Meeting</w:t>
-      </w:r>
-    </w:p>
-    <w:p>
-      <w:pPr>
-        <w:rPr>
-          <w:lang w:val="en-GB"/>
-        </w:rPr>
-      </w:pPr>
-      <w:r>
-        <w:rPr>
-          <w:lang w:val="en-GB"/>
-        </w:rPr>
-        <w:t>Is the separation between materials and methods and results good?  I.e. the data split amount and ratio</w:t>
-      </w:r>
-      <w:r>
-        <w:rPr>
-          <w:lang w:val="en-GB"/>
-        </w:rPr>
-        <w:t xml:space="preserve"> and iterations of random sampling</w:t>
-      </w:r>
-      <w:r>
-        <w:rPr>
-          <w:lang w:val="en-GB"/>
-        </w:rPr>
-        <w:t>. Subheadings good?</w:t>
-      </w:r>
-    </w:p>
-    <w:p>
-      <w:pPr>
-        <w:rPr>
-          <w:lang w:val="en-GB"/>
-        </w:rPr>
-      </w:pPr>
-      <w:r>
-        <w:rPr>
-          <w:lang w:val="en-GB"/>
-        </w:rPr>
-        <w:t>What about design decisions such as using GE data</w:t>
-      </w:r>
-      <w:r>
-        <w:rPr>
-          <w:lang w:val="en-GB"/>
-        </w:rPr>
-        <w:t>,</w:t>
-      </w:r>
-      <w:r>
-        <w:rPr>
-          <w:lang w:val="en-GB"/>
-        </w:rPr>
-        <w:t xml:space="preserve"> in results</w:t>
-      </w:r>
-    </w:p>
-    <w:p>
-      <w:pPr>
-        <w:rPr>
-          <w:lang w:val="en-GB"/>
-        </w:rPr>
-      </w:pPr>
-      <w:r>
-        <w:rPr>
-          <w:lang w:val="en-GB"/>
-        </w:rPr>
-        <w:t>Can I maybe confided in a more logical way that doesn’t duplicate as many headings and subsections?</w:t>
-      </w:r>
-    </w:p>
-    <w:p>
-      <w:pPr>
-        <w:rPr>
-          <w:lang w:val="en-GB"/>
-        </w:rPr>
-      </w:pPr>
-      <w:r>
-        <w:rPr>
-          <w:lang w:val="en-GB"/>
-        </w:rPr>
-        <w:t>Where is the thesis rubric?</w:t>
-      </w:r>
-    </w:p>
-    <w:p>
-      <w:pPr>
-        <w:rPr>
-          <w:lang w:val="en-GB"/>
-        </w:rPr>
-      </w:pPr>
-      <w:r>
-        <w:rPr>
-          <w:lang w:val="en-GB"/>
-        </w:rPr>
         <w:t>Is it okay to cherry pick different cancer visualizations within exploration and prediction performance for example</w:t>
       </w:r>
     </w:p>
@@ -5367,6 +4951,118 @@
     </w:lvl>
   </w:abstractNum>
   <w:abstractNum w:abstractNumId="2" w15:restartNumberingAfterBreak="0">
+    <w:nsid w:val="4328135D"/>
+    <w:multiLevelType w:val="hybridMultilevel"/>
+    <w:tmpl w:val="751ADF16"/>
+    <w:lvl w:ilvl="0" w:tplc="AE6C1100">
+      <w:numFmt w:val="bullet"/>
+      <w:lvlText w:val="-"/>
+      <w:lvlJc w:val="left"/>
+      <w:pPr>
+        <w:ind w:left="720" w:hanging="360"/>
+      </w:pPr>
+      <w:rPr>
+        <w:rFonts w:ascii="Calibri" w:eastAsiaTheme="minorHAnsi" w:hAnsi="Calibri" w:cs="Calibri" w:hint="default"/>
+      </w:rPr>
+    </w:lvl>
+    <w:lvl w:ilvl="1" w:tplc="20000003" w:tentative="1">
+      <w:start w:val="1"/>
+      <w:numFmt w:val="bullet"/>
+      <w:lvlText w:val="o"/>
+      <w:lvlJc w:val="left"/>
+      <w:pPr>
+        <w:ind w:left="1440" w:hanging="360"/>
+      </w:pPr>
+      <w:rPr>
+        <w:rFonts w:ascii="Courier New" w:hAnsi="Courier New" w:cs="Courier New" w:hint="default"/>
+      </w:rPr>
+    </w:lvl>
+    <w:lvl w:ilvl="2" w:tplc="20000005" w:tentative="1">
+      <w:start w:val="1"/>
+      <w:numFmt w:val="bullet"/>
+      <w:lvlText w:val=""/>
+      <w:lvlJc w:val="left"/>
+      <w:pPr>
+        <w:ind w:left="2160" w:hanging="360"/>
+      </w:pPr>
+      <w:rPr>
+        <w:rFonts w:ascii="Wingdings" w:hAnsi="Wingdings" w:hint="default"/>
+      </w:rPr>
+    </w:lvl>
+    <w:lvl w:ilvl="3" w:tplc="20000001" w:tentative="1">
+      <w:start w:val="1"/>
+      <w:numFmt w:val="bullet"/>
+      <w:lvlText w:val=""/>
+      <w:lvlJc w:val="left"/>
+      <w:pPr>
+        <w:ind w:left="2880" w:hanging="360"/>
+      </w:pPr>
+      <w:rPr>
+        <w:rFonts w:ascii="Symbol" w:hAnsi="Symbol" w:hint="default"/>
+      </w:rPr>
+    </w:lvl>
+    <w:lvl w:ilvl="4" w:tplc="20000003" w:tentative="1">
+      <w:start w:val="1"/>
+      <w:numFmt w:val="bullet"/>
+      <w:lvlText w:val="o"/>
+      <w:lvlJc w:val="left"/>
+      <w:pPr>
+        <w:ind w:left="3600" w:hanging="360"/>
+      </w:pPr>
+      <w:rPr>
+        <w:rFonts w:ascii="Courier New" w:hAnsi="Courier New" w:cs="Courier New" w:hint="default"/>
+      </w:rPr>
+    </w:lvl>
+    <w:lvl w:ilvl="5" w:tplc="20000005" w:tentative="1">
+      <w:start w:val="1"/>
+      <w:numFmt w:val="bullet"/>
+      <w:lvlText w:val=""/>
+      <w:lvlJc w:val="left"/>
+      <w:pPr>
+        <w:ind w:left="4320" w:hanging="360"/>
+      </w:pPr>
+      <w:rPr>
+        <w:rFonts w:ascii="Wingdings" w:hAnsi="Wingdings" w:hint="default"/>
+      </w:rPr>
+    </w:lvl>
+    <w:lvl w:ilvl="6" w:tplc="20000001" w:tentative="1">
+      <w:start w:val="1"/>
+      <w:numFmt w:val="bullet"/>
+      <w:lvlText w:val=""/>
+      <w:lvlJc w:val="left"/>
+      <w:pPr>
+        <w:ind w:left="5040" w:hanging="360"/>
+      </w:pPr>
+      <w:rPr>
+        <w:rFonts w:ascii="Symbol" w:hAnsi="Symbol" w:hint="default"/>
+      </w:rPr>
+    </w:lvl>
+    <w:lvl w:ilvl="7" w:tplc="20000003" w:tentative="1">
+      <w:start w:val="1"/>
+      <w:numFmt w:val="bullet"/>
+      <w:lvlText w:val="o"/>
+      <w:lvlJc w:val="left"/>
+      <w:pPr>
+        <w:ind w:left="5760" w:hanging="360"/>
+      </w:pPr>
+      <w:rPr>
+        <w:rFonts w:ascii="Courier New" w:hAnsi="Courier New" w:cs="Courier New" w:hint="default"/>
+      </w:rPr>
+    </w:lvl>
+    <w:lvl w:ilvl="8" w:tplc="20000005" w:tentative="1">
+      <w:start w:val="1"/>
+      <w:numFmt w:val="bullet"/>
+      <w:lvlText w:val=""/>
+      <w:lvlJc w:val="left"/>
+      <w:pPr>
+        <w:ind w:left="6480" w:hanging="360"/>
+      </w:pPr>
+      <w:rPr>
+        <w:rFonts w:ascii="Wingdings" w:hAnsi="Wingdings" w:hint="default"/>
+      </w:rPr>
+    </w:lvl>
+  </w:abstractNum>
+  <w:abstractNum w:abstractNumId="3" w15:restartNumberingAfterBreak="0">
     <w:nsid w:val="45A80E54"/>
     <w:multiLevelType w:val="hybridMultilevel"/>
     <w:tmpl w:val="D78CC404"/>
@@ -5478,7 +5174,7 @@
       </w:rPr>
     </w:lvl>
   </w:abstractNum>
-  <w:abstractNum w:abstractNumId="3" w15:restartNumberingAfterBreak="0">
+  <w:abstractNum w:abstractNumId="4" w15:restartNumberingAfterBreak="0">
     <w:nsid w:val="470552FC"/>
     <w:multiLevelType w:val="hybridMultilevel"/>
     <w:tmpl w:val="7B888592"/>
@@ -5590,7 +5286,7 @@
       </w:rPr>
     </w:lvl>
   </w:abstractNum>
-  <w:abstractNum w:abstractNumId="4" w15:restartNumberingAfterBreak="0">
+  <w:abstractNum w:abstractNumId="5" w15:restartNumberingAfterBreak="0">
     <w:nsid w:val="7E26588F"/>
     <w:multiLevelType w:val="hybridMultilevel"/>
     <w:tmpl w:val="4F1098BA"/>
@@ -5706,16 +5402,19 @@
     <w:abstractNumId w:val="0"/>
   </w:num>
   <w:num w:numId="2" w16cid:durableId="1118646024">
-    <w:abstractNumId w:val="2"/>
+    <w:abstractNumId w:val="3"/>
   </w:num>
   <w:num w:numId="3" w16cid:durableId="1904295687">
     <w:abstractNumId w:val="1"/>
   </w:num>
   <w:num w:numId="4" w16cid:durableId="670253754">
+    <w:abstractNumId w:val="5"/>
+  </w:num>
+  <w:num w:numId="5" w16cid:durableId="1003170173">
     <w:abstractNumId w:val="4"/>
   </w:num>
-  <w:num w:numId="5" w16cid:durableId="1003170173">
-    <w:abstractNumId w:val="3"/>
+  <w:num w:numId="6" w16cid:durableId="631249860">
+    <w:abstractNumId w:val="2"/>
   </w:num>
 </w:numbering>
 </file>
@@ -6165,7 +5864,6 @@
   <w:style w:type="character" w:default="1" w:styleId="DefaultParagraphFont">
     <w:name w:val="Default Paragraph Font"/>
     <w:uiPriority w:val="1"/>
-    <w:semiHidden/>
     <w:unhideWhenUsed/>
   </w:style>
   <w:style w:type="table" w:default="1" w:styleId="TableNormal">

</xml_diff>

<commit_message>
Add ae integration model saving and fix saving of CNF visuals
</commit_message>
<xml_diff>
--- a/Thesis Steps.docx
+++ b/Thesis Steps.docx
@@ -2928,7 +2928,75 @@
         <w:rPr>
           <w:lang w:val="en-GB"/>
         </w:rPr>
-        <w:t>2 meetings before defense ( 3 months beforehand), final examination is 6 weeks before defense date, l</w:t>
+        <w:t>Meetings: 26 January, 22 February, 22 March</w:t>
+      </w:r>
+    </w:p>
+    <w:p>
+      <w:pPr>
+        <w:rPr>
+          <w:lang w:val="en-GB"/>
+        </w:rPr>
+      </w:pPr>
+      <w:r>
+        <w:rPr>
+          <w:lang w:val="en-GB"/>
+        </w:rPr>
+        <w:t xml:space="preserve">Thesis committee form: </w:t>
+      </w:r>
+      <w:r>
+        <w:rPr>
+          <w:lang w:val="en-GB"/>
+        </w:rPr>
+        <w:t>2 meetings before defense ( 3 months beforehand</w:t>
+      </w:r>
+      <w:r>
+        <w:rPr>
+          <w:lang w:val="en-GB"/>
+        </w:rPr>
+        <w:t xml:space="preserve"> </w:t>
+      </w:r>
+      <w:r>
+        <w:rPr>
+          <w:lang w:val="en-GB"/>
+        </w:rPr>
+        <w:t>)</w:t>
+      </w:r>
+      <w:r>
+        <w:rPr>
+          <w:lang w:val="en-GB"/>
+        </w:rPr>
+        <w:t>. So approved before 22 February. Has to be handed in 5 days prior to the meeting, so before 17 February.</w:t>
+      </w:r>
+    </w:p>
+    <w:p>
+      <w:pPr>
+        <w:rPr>
+          <w:lang w:val="en-GB"/>
+        </w:rPr>
+      </w:pPr>
+      <w:r>
+        <w:rPr>
+          <w:lang w:val="en-GB"/>
+        </w:rPr>
+        <w:t>F</w:t>
+      </w:r>
+      <w:r>
+        <w:rPr>
+          <w:lang w:val="en-GB"/>
+        </w:rPr>
+        <w:t xml:space="preserve">inal examination </w:t>
+      </w:r>
+      <w:r>
+        <w:rPr>
+          <w:lang w:val="en-GB"/>
+        </w:rPr>
+        <w:t xml:space="preserve">form: </w:t>
+      </w:r>
+      <w:r>
+        <w:rPr>
+          <w:lang w:val="en-GB"/>
+        </w:rPr>
+        <w:t>6 weeks before defense date, l</w:t>
       </w:r>
       <w:r>
         <w:rPr>
@@ -2942,6 +3010,25 @@
         </w:rPr>
         <w:t xml:space="preserve"> meeting before defense</w:t>
       </w:r>
+      <w:r>
+        <w:rPr>
+          <w:lang w:val="en-GB"/>
+        </w:rPr>
+        <w:t>. Approved before 22 March, handing in before 23</w:t>
+      </w:r>
+      <w:r>
+        <w:rPr>
+          <w:vertAlign w:val="superscript"/>
+          <w:lang w:val="en-GB"/>
+        </w:rPr>
+        <w:t>rd</w:t>
+      </w:r>
+      <w:r>
+        <w:rPr>
+          <w:lang w:val="en-GB"/>
+        </w:rPr>
+        <w:t xml:space="preserve"> of February.</w:t>
+      </w:r>
     </w:p>
     <w:p>
       <w:pPr>
@@ -3143,7 +3230,14 @@
         <w:rPr>
           <w:lang w:val="en-GB"/>
         </w:rPr>
-        <w:t>- Be more clear about what you want to show. Don’t show stad, you can remove all the other cancers and say you chose one representative example. Be consistent with it throughout the paper. Include the other ones in the appendix and mention you did so. Explain similarities and differences with the other cancers.</w:t>
+        <w:t xml:space="preserve">- Be more clear about what you want to show. Don’t show stad, you can remove all the other cancers and say you chose one representative example. Be consistent with it throughout the paper. </w:t>
+      </w:r>
+      <w:r>
+        <w:rPr>
+          <w:lang w:val="en-GB"/>
+        </w:rPr>
+        <w:lastRenderedPageBreak/>
+        <w:t>Include the other ones in the appendix and mention you did so. Explain similarities and differences with the other cancers.</w:t>
       </w:r>
       <w:r>
         <w:rPr>
@@ -3157,94 +3251,310 @@
         <w:rPr>
           <w:lang w:val="en-GB"/>
         </w:rPr>
+        <w:t>- Method: describe what you have done in the results section, so move what you have there now into the results. Has to be very specific, for example with data. What parameters do you have with your patient samples, what portal did you get it from. Enough information to reproduce.</w:t>
+      </w:r>
+    </w:p>
+    <w:p>
+      <w:pPr>
+        <w:rPr>
+          <w:lang w:val="en-GB"/>
+        </w:rPr>
+      </w:pPr>
+      <w:r>
+        <w:rPr>
+          <w:lang w:val="en-GB"/>
+        </w:rPr>
+        <w:t>- Result: describe why she did something, how, what observations you made and what can be concluded.</w:t>
+      </w:r>
+      <w:r>
+        <w:rPr>
+          <w:lang w:val="en-GB"/>
+        </w:rPr>
+        <w:t xml:space="preserve"> Shouldn’t have sub sub sections, just have it as a label. Group stuff differently. Main conclusions are there is no difference quantitatively or qualitatively. The first group can stay, but the 2</w:t>
+      </w:r>
+      <w:r>
+        <w:rPr>
+          <w:vertAlign w:val="superscript"/>
+          <w:lang w:val="en-GB"/>
+        </w:rPr>
+        <w:t>nd</w:t>
+      </w:r>
+      <w:r>
+        <w:rPr>
+          <w:lang w:val="en-GB"/>
+        </w:rPr>
+        <w:t xml:space="preserve"> want you can group in more logical groupings.</w:t>
+      </w:r>
+    </w:p>
+    <w:p>
+      <w:pPr>
+        <w:rPr>
+          <w:lang w:val="en-GB"/>
+        </w:rPr>
+      </w:pPr>
+    </w:p>
+    <w:p>
+      <w:pPr>
+        <w:rPr>
+          <w:lang w:val="en-GB"/>
+        </w:rPr>
+      </w:pPr>
+      <w:r>
+        <w:rPr>
+          <w:lang w:val="en-GB"/>
+        </w:rPr>
+        <w:t>-(14 November presentation)</w:t>
+      </w:r>
+    </w:p>
+    <w:p>
+      <w:pPr>
+        <w:rPr>
+          <w:lang w:val="en-GB"/>
+        </w:rPr>
+      </w:pPr>
+      <w:r>
+        <w:rPr>
+          <w:lang w:val="en-GB"/>
+        </w:rPr>
+        <w:t>* presentation:</w:t>
+      </w:r>
+    </w:p>
+    <w:p>
+      <w:r>
+        <w:t>- for the stage class in balance slides try to expand the table with cancers as columns</w:t>
+      </w:r>
+      <w:r>
+        <w:t xml:space="preserve"> [x]</w:t>
+      </w:r>
+    </w:p>
+    <w:p>
+      <w:pPr>
+        <w:rPr>
+          <w:lang w:val="en-GB"/>
+        </w:rPr>
+      </w:pPr>
+      <w:r>
+        <w:rPr>
+          <w:lang w:val="en-GB"/>
+        </w:rPr>
+        <w:t>- Use bigger text</w:t>
+      </w:r>
+      <w:r>
+        <w:rPr>
+          <w:lang w:val="en-GB"/>
+        </w:rPr>
+        <w:t xml:space="preserve"> [x]</w:t>
+      </w:r>
+    </w:p>
+    <w:p>
+      <w:pPr>
+        <w:rPr>
+          <w:lang w:val="en-GB"/>
+        </w:rPr>
+      </w:pPr>
+      <w:r>
+        <w:rPr>
+          <w:lang w:val="en-GB"/>
+        </w:rPr>
+        <w:t>- Put the main message of what you found instead of the method used in prediction</w:t>
+      </w:r>
+      <w:r>
+        <w:rPr>
+          <w:lang w:val="en-GB"/>
+        </w:rPr>
+        <w:t xml:space="preserve"> [x]</w:t>
+      </w:r>
+    </w:p>
+    <w:p>
+      <w:pPr>
+        <w:rPr>
+          <w:lang w:val="en-GB"/>
+        </w:rPr>
+      </w:pPr>
+      <w:r>
+        <w:rPr>
+          <w:lang w:val="en-GB"/>
+        </w:rPr>
+        <w:t>- Use fewer figures and focus more on what you want to show( for example, for just one representative cancer)</w:t>
+      </w:r>
+      <w:r>
+        <w:rPr>
+          <w:lang w:val="en-GB"/>
+        </w:rPr>
+        <w:t xml:space="preserve"> [x]</w:t>
+      </w:r>
+    </w:p>
+    <w:p>
+      <w:pPr>
+        <w:rPr>
+          <w:lang w:val="en-GB"/>
+        </w:rPr>
+      </w:pPr>
+      <w:r>
+        <w:rPr>
+          <w:lang w:val="en-GB"/>
+        </w:rPr>
+        <w:t>- more descriptive text in figure legends</w:t>
+      </w:r>
+      <w:r>
+        <w:rPr>
+          <w:lang w:val="en-GB"/>
+        </w:rPr>
+        <w:t xml:space="preserve"> [x]</w:t>
+      </w:r>
+    </w:p>
+    <w:p>
+      <w:r>
+        <w:t>- how you can improve even more instead of just results are inconclusive</w:t>
+      </w:r>
+    </w:p>
+    <w:p>
+      <w:r>
+        <w:t>* Model:</w:t>
+      </w:r>
+    </w:p>
+    <w:p>
+      <w:r>
+        <w:t>- What happens if you also look at how much each feature there even is softened initial sets and account for it</w:t>
+      </w:r>
+      <w:r>
+        <w:t xml:space="preserve"> [x]</w:t>
+      </w:r>
+    </w:p>
+    <w:p>
+      <w:r>
+        <w:t>- Vary feature selection stage</w:t>
+      </w:r>
+    </w:p>
+    <w:p>
+      <w:r>
+        <w:t>- Try different model (elastic net)</w:t>
+      </w:r>
+      <w:r>
+        <w:t xml:space="preserve"> for prediction</w:t>
+      </w:r>
+    </w:p>
+    <w:p>
+      <w:r>
+        <w:t>- Try different model (elastic net) for selection</w:t>
+      </w:r>
+    </w:p>
+    <w:p>
+      <w:r>
+        <w:t>- different sampling method: sampling with replacement from underrepresented classes</w:t>
+      </w:r>
+    </w:p>
+    <w:p>
+      <w:r>
+        <w:t>- check feature</w:t>
+      </w:r>
+      <w:r>
+        <w:t xml:space="preserve"> selection</w:t>
+      </w:r>
+      <w:r>
+        <w:t xml:space="preserve"> robustness</w:t>
+      </w:r>
+    </w:p>
+    <w:p>
+      <w:r>
+        <w:t>- rerun linreg after fixing bug with feature selection ordering</w:t>
+      </w:r>
+      <w:r>
+        <w:t xml:space="preserve"> (and elif for chi2 selection?)</w:t>
+      </w:r>
+      <w:r>
+        <w:t xml:space="preserve"> [x]</w:t>
+      </w:r>
+    </w:p>
+    <w:p>
+      <w:r>
+        <w:t>- deal with zero features in genus abundance</w:t>
+      </w:r>
+    </w:p>
+    <w:p>
+      <w:r>
+        <w:t>* Thesis:</w:t>
+      </w:r>
+    </w:p>
+    <w:p>
+      <w:r>
+        <w:t>- Introduction: includes background, knowledge gap and proposal to fill knowledge gap and not separate background section</w:t>
+      </w:r>
+      <w:r>
+        <w:t xml:space="preserve"> [x]</w:t>
+      </w:r>
+    </w:p>
+    <w:p>
+      <w:r>
+        <w:t>- Methods and materials: includes detail on how to reproduce paper. Data for example with table of samples and sample types.</w:t>
+      </w:r>
+      <w:r>
+        <w:t xml:space="preserve"> [x]</w:t>
+      </w:r>
+    </w:p>
+    <w:p>
+      <w:r>
         <w:lastRenderedPageBreak/>
-        <w:t>- Method: describe what you have done in the results section, so move what you have there now into the results. Has to be very specific, for example with data. What parameters do you have with your patient samples, what portal did you get it from. Enough information to reproduce.</w:t>
-      </w:r>
-    </w:p>
-    <w:p>
-      <w:pPr>
-        <w:rPr>
-          <w:lang w:val="en-GB"/>
-        </w:rPr>
-      </w:pPr>
-      <w:r>
-        <w:rPr>
-          <w:lang w:val="en-GB"/>
-        </w:rPr>
-        <w:t>- Result: describe why she did something, how, what observations you made and what can be concluded.</w:t>
-      </w:r>
-      <w:r>
-        <w:rPr>
-          <w:lang w:val="en-GB"/>
-        </w:rPr>
-        <w:t xml:space="preserve"> Shouldn’t have sub sub sections, just have it as a label. Group stuff differently. Main conclusions are there is no difference quantitatively or qualitatively. The first group can stay, but the 2</w:t>
-      </w:r>
-      <w:r>
-        <w:rPr>
-          <w:vertAlign w:val="superscript"/>
-          <w:lang w:val="en-GB"/>
-        </w:rPr>
-        <w:t>nd</w:t>
-      </w:r>
-      <w:r>
-        <w:rPr>
-          <w:lang w:val="en-GB"/>
-        </w:rPr>
-        <w:t xml:space="preserve"> want you can group in more logical groupings.</w:t>
-      </w:r>
-    </w:p>
-    <w:p>
-      <w:pPr>
-        <w:rPr>
-          <w:lang w:val="en-GB"/>
-        </w:rPr>
-      </w:pPr>
-    </w:p>
-    <w:p>
-      <w:pPr>
-        <w:rPr>
-          <w:lang w:val="en-GB"/>
-        </w:rPr>
-      </w:pPr>
-      <w:r>
-        <w:rPr>
-          <w:lang w:val="en-GB"/>
-        </w:rPr>
-        <w:t>-(14 November presentation)</w:t>
-      </w:r>
-    </w:p>
-    <w:p>
-      <w:pPr>
-        <w:rPr>
-          <w:lang w:val="en-GB"/>
-        </w:rPr>
-      </w:pPr>
-      <w:r>
-        <w:rPr>
-          <w:lang w:val="en-GB"/>
-        </w:rPr>
-        <w:t>* presentation:</w:t>
-      </w:r>
-    </w:p>
-    <w:p>
-      <w:r>
-        <w:t>- for the stage class in balance slides try to expand the table with cancers as columns</w:t>
+        <w:t>-</w:t>
+      </w:r>
+      <w:r>
+        <w:t xml:space="preserve"> </w:t>
+      </w:r>
+      <w:r>
+        <w:t xml:space="preserve">Results: </w:t>
+      </w:r>
+      <w:r>
+        <w:t>each subsection (4 or 5) will be the main messages with subparagraphs of why you think it is. For example, in the exploration phase it seems that genus and gene expression are overlapped.</w:t>
       </w:r>
       <w:r>
         <w:t xml:space="preserve"> [x]</w:t>
       </w:r>
     </w:p>
     <w:p>
-      <w:pPr>
-        <w:rPr>
-          <w:lang w:val="en-GB"/>
-        </w:rPr>
-      </w:pPr>
-      <w:r>
-        <w:rPr>
-          <w:lang w:val="en-GB"/>
-        </w:rPr>
-        <w:t>- Use bigger text</w:t>
+      <w:r>
+        <w:t>- Make clear</w:t>
+      </w:r>
+      <w:r>
+        <w:t xml:space="preserve"> what experiments you intend to do further to investigate this.</w:t>
+      </w:r>
+    </w:p>
+    <w:p>
+      <w:pPr>
+        <w:rPr>
+          <w:lang w:val="en-GB"/>
+        </w:rPr>
+      </w:pPr>
+      <w:r>
+        <w:rPr>
+          <w:lang w:val="en-GB"/>
+        </w:rPr>
+        <w:t>-(17 October presentation)</w:t>
+      </w:r>
+    </w:p>
+    <w:p>
+      <w:pPr>
+        <w:rPr>
+          <w:lang w:val="en-GB"/>
+        </w:rPr>
+      </w:pPr>
+      <w:r>
+        <w:rPr>
+          <w:lang w:val="en-GB"/>
+        </w:rPr>
+        <w:t>* Presentation:</w:t>
+      </w:r>
+    </w:p>
+    <w:p>
+      <w:pPr>
+        <w:rPr>
+          <w:lang w:val="en-GB"/>
+        </w:rPr>
+      </w:pPr>
+      <w:r>
+        <w:rPr>
+          <w:lang w:val="en-GB"/>
+        </w:rPr>
+        <w:t xml:space="preserve"> - make clear what microbial features are and how many samples</w:t>
       </w:r>
       <w:r>
         <w:rPr>
@@ -3263,7 +3573,7 @@
         <w:rPr>
           <w:lang w:val="en-GB"/>
         </w:rPr>
-        <w:t>- Put the main message of what you found instead of the method used in prediction</w:t>
+        <w:t>- what is in the overlap set?</w:t>
       </w:r>
       <w:r>
         <w:rPr>
@@ -3282,7 +3592,45 @@
         <w:rPr>
           <w:lang w:val="en-GB"/>
         </w:rPr>
-        <w:t>- Use fewer figures and focus more on what you want to show( for example, for just one representative cancer)</w:t>
+        <w:t xml:space="preserve">- give updated data on </w:t>
+      </w:r>
+      <w:r>
+        <w:rPr>
+          <w:lang w:val="en-GB"/>
+        </w:rPr>
+        <w:t>tumor stage</w:t>
+      </w:r>
+      <w:r>
+        <w:rPr>
+          <w:lang w:val="en-GB"/>
+        </w:rPr>
+        <w:t xml:space="preserve"> distribution</w:t>
+      </w:r>
+    </w:p>
+    <w:p>
+      <w:pPr>
+        <w:rPr>
+          <w:lang w:val="en-GB"/>
+        </w:rPr>
+      </w:pPr>
+      <w:r>
+        <w:rPr>
+          <w:lang w:val="en-GB"/>
+        </w:rPr>
+        <w:t>* prediction set up:</w:t>
+      </w:r>
+    </w:p>
+    <w:p>
+      <w:pPr>
+        <w:rPr>
+          <w:lang w:val="en-GB"/>
+        </w:rPr>
+      </w:pPr>
+      <w:r>
+        <w:rPr>
+          <w:lang w:val="en-GB"/>
+        </w:rPr>
+        <w:t>-  remove cross-fertilization, reorder amount and ordering of features, use more features and bootstrapping iterations</w:t>
       </w:r>
       <w:r>
         <w:rPr>
@@ -3301,7 +3649,7 @@
         <w:rPr>
           <w:lang w:val="en-GB"/>
         </w:rPr>
-        <w:t>- more descriptive text in figure legends</w:t>
+        <w:t>- try an 8020 or 70 30 split</w:t>
       </w:r>
       <w:r>
         <w:rPr>
@@ -3311,965 +3659,711 @@
       </w:r>
     </w:p>
     <w:p>
-      <w:r>
-        <w:t>- how you can improve even more instead of just results are inconclusive</w:t>
-      </w:r>
-    </w:p>
-    <w:p>
-      <w:r>
-        <w:t>* Model:</w:t>
-      </w:r>
-    </w:p>
-    <w:p>
-      <w:r>
-        <w:t>- What happens if you also look at how much each feature there even is softened initial sets and account for it</w:t>
-      </w:r>
-      <w:r>
+      <w:pPr>
+        <w:rPr>
+          <w:lang w:val="en-GB"/>
+        </w:rPr>
+      </w:pPr>
+      <w:r>
+        <w:rPr>
+          <w:lang w:val="en-GB"/>
+        </w:rPr>
+        <w:t>- for linear regression and ch2, just do splits and use feature selection on training part and testing on testing part</w:t>
+      </w:r>
+      <w:r>
+        <w:rPr>
+          <w:lang w:val="en-GB"/>
+        </w:rPr>
         <w:t xml:space="preserve"> [x]</w:t>
       </w:r>
     </w:p>
     <w:p>
-      <w:r>
-        <w:t>- Vary feature selection stage</w:t>
-      </w:r>
-    </w:p>
-    <w:p>
-      <w:r>
-        <w:t>- Try different model (elastic net)</w:t>
-      </w:r>
-      <w:r>
-        <w:t xml:space="preserve"> for prediction</w:t>
-      </w:r>
-    </w:p>
-    <w:p>
-      <w:r>
-        <w:t>- Try different model (elastic net) for selection</w:t>
-      </w:r>
-    </w:p>
-    <w:p>
-      <w:r>
-        <w:t>- different sampling method: sampling with replacement from underrepresented classes</w:t>
-      </w:r>
-    </w:p>
-    <w:p>
-      <w:r>
-        <w:t>- check feature</w:t>
-      </w:r>
-      <w:r>
-        <w:t xml:space="preserve"> selection</w:t>
-      </w:r>
-      <w:r>
-        <w:t xml:space="preserve"> robustness</w:t>
-      </w:r>
-    </w:p>
-    <w:p>
-      <w:r>
-        <w:t>- rerun linreg after fixing bug with feature selection ordering</w:t>
-      </w:r>
-      <w:r>
-        <w:t xml:space="preserve"> (and elif for chi2 selection?)</w:t>
-      </w:r>
-      <w:r>
+      <w:pPr>
+        <w:rPr>
+          <w:lang w:val="en-GB"/>
+        </w:rPr>
+      </w:pPr>
+      <w:r>
+        <w:rPr>
+          <w:lang w:val="en-GB"/>
+        </w:rPr>
+        <w:t>* evaluation:</w:t>
+      </w:r>
+    </w:p>
+    <w:p>
+      <w:pPr>
+        <w:rPr>
+          <w:lang w:val="en-GB"/>
+        </w:rPr>
+      </w:pPr>
+      <w:r>
+        <w:rPr>
+          <w:lang w:val="en-GB"/>
+        </w:rPr>
+        <w:t>- give R bars</w:t>
+      </w:r>
+      <w:r>
+        <w:rPr>
+          <w:lang w:val="en-GB"/>
+        </w:rPr>
         <w:t xml:space="preserve"> [x]</w:t>
       </w:r>
     </w:p>
     <w:p>
-      <w:r>
-        <w:t>- deal with zero features in genus abundance</w:t>
-      </w:r>
-    </w:p>
-    <w:p>
-      <w:r>
+      <w:pPr>
+        <w:rPr>
+          <w:lang w:val="en-GB"/>
+        </w:rPr>
+      </w:pPr>
+      <w:r>
+        <w:rPr>
+          <w:lang w:val="en-GB"/>
+        </w:rPr>
+        <w:t>- explore f</w:t>
+      </w:r>
+      <w:r>
+        <w:rPr>
+          <w:lang w:val="en-GB"/>
+        </w:rPr>
+        <w:t>eatures selected and robustness of feature selection</w:t>
+      </w:r>
+      <w:r>
+        <w:rPr>
+          <w:lang w:val="en-GB"/>
+        </w:rPr>
+        <w:t xml:space="preserve"> ( how do you deal with random seed in different iterations? Is it always to same features?</w:t>
+      </w:r>
+      <w:r>
+        <w:rPr>
+          <w:lang w:val="en-GB"/>
+        </w:rPr>
+        <w:t xml:space="preserve"> How do you compare when the amount of features of each modality is different?</w:t>
+      </w:r>
+      <w:r>
+        <w:rPr>
+          <w:lang w:val="en-GB"/>
+        </w:rPr>
+        <w:t xml:space="preserve"> What percentage of features are from each modality?</w:t>
+      </w:r>
+      <w:r>
+        <w:rPr>
+          <w:lang w:val="en-GB"/>
+        </w:rPr>
+        <w:t xml:space="preserve"> Should I ever show all features?</w:t>
+      </w:r>
+      <w:r>
+        <w:rPr>
+          <w:lang w:val="en-GB"/>
+        </w:rPr>
+        <w:t>)</w:t>
+      </w:r>
+    </w:p>
+    <w:p>
+      <w:pPr>
+        <w:rPr>
+          <w:lang w:val="en-GB"/>
+        </w:rPr>
+      </w:pPr>
+      <w:r>
+        <w:rPr>
+          <w:lang w:val="en-GB"/>
+        </w:rPr>
+        <w:t>Its not fair to compare all features if each modality has different amount []</w:t>
+      </w:r>
+    </w:p>
+    <w:p>
+      <w:pPr>
+        <w:rPr>
+          <w:lang w:val="en-GB"/>
+        </w:rPr>
+      </w:pPr>
+      <w:r>
+        <w:rPr>
+          <w:lang w:val="en-GB"/>
+        </w:rPr>
+        <w:t>- don’t have to connecting lines (categorical?)</w:t>
+      </w:r>
+      <w:r>
+        <w:rPr>
+          <w:lang w:val="en-GB"/>
+        </w:rPr>
+        <w:t xml:space="preserve"> [z]</w:t>
+      </w:r>
+    </w:p>
+    <w:p>
+      <w:pPr>
+        <w:rPr>
+          <w:lang w:val="en-GB"/>
+        </w:rPr>
+      </w:pPr>
+      <w:r>
+        <w:rPr>
+          <w:lang w:val="en-GB"/>
+        </w:rPr>
+        <w:t>* Model</w:t>
+      </w:r>
+    </w:p>
+    <w:p>
+      <w:pPr>
+        <w:rPr>
+          <w:lang w:val="en-GB"/>
+        </w:rPr>
+      </w:pPr>
+      <w:r>
+        <w:rPr>
+          <w:lang w:val="en-GB"/>
+        </w:rPr>
+        <w:t>- try hyper parameter tuning, use elastic net instead of linear regression</w:t>
+      </w:r>
+    </w:p>
+    <w:p>
+      <w:pPr>
+        <w:rPr>
+          <w:lang w:val="en-GB"/>
+        </w:rPr>
+      </w:pPr>
+      <w:r>
+        <w:rPr>
+          <w:lang w:val="en-GB"/>
+        </w:rPr>
+        <w:t>- look at SVM gamma and c</w:t>
+      </w:r>
+    </w:p>
+    <w:p>
+      <w:pPr>
+        <w:rPr>
+          <w:lang w:val="en-GB"/>
+        </w:rPr>
+      </w:pPr>
+      <w:r>
+        <w:rPr>
+          <w:lang w:val="en-GB"/>
+        </w:rPr>
         <w:t>* Thesis:</w:t>
       </w:r>
     </w:p>
     <w:p>
-      <w:r>
-        <w:t>- Introduction: includes background, knowledge gap and proposal to fill knowledge gap and not separate background section</w:t>
-      </w:r>
-      <w:r>
+      <w:pPr>
+        <w:rPr>
+          <w:lang w:val="en-GB"/>
+        </w:rPr>
+      </w:pPr>
+      <w:r>
+        <w:rPr>
+          <w:lang w:val="en-GB"/>
+        </w:rPr>
+        <w:t>- have an outline and empty tables on what you want filled in</w:t>
+      </w:r>
+    </w:p>
+    <w:p>
+      <w:pPr>
+        <w:rPr>
+          <w:lang w:val="en-GB"/>
+        </w:rPr>
+      </w:pPr>
+      <w:r>
+        <w:rPr>
+          <w:lang w:val="en-GB"/>
+        </w:rPr>
+        <w:t>- make hypotheses</w:t>
+      </w:r>
+      <w:r>
+        <w:rPr>
+          <w:lang w:val="en-GB"/>
+        </w:rPr>
+        <w:t xml:space="preserve">from </w:t>
+      </w:r>
+      <w:r>
+        <w:rPr>
+          <w:lang w:val="en-GB"/>
+        </w:rPr>
+        <w:t xml:space="preserve"> packages and write in thesis draft based on commits and to do’s and notes.</w:t>
+      </w:r>
+    </w:p>
+    <w:p>
+      <w:pPr>
+        <w:rPr>
+          <w:lang w:val="en-GB"/>
+        </w:rPr>
+      </w:pPr>
+    </w:p>
+    <w:p>
+      <w:pPr>
+        <w:rPr>
+          <w:lang w:val="en-GB"/>
+        </w:rPr>
+      </w:pPr>
+      <w:r>
+        <w:rPr>
+          <w:lang w:val="en-GB"/>
+        </w:rPr>
+        <w:t>-(28 September presentation)</w:t>
+      </w:r>
+    </w:p>
+    <w:p>
+      <w:pPr>
+        <w:rPr>
+          <w:lang w:val="en-GB"/>
+        </w:rPr>
+      </w:pPr>
+      <w:r>
+        <w:rPr>
+          <w:lang w:val="en-GB"/>
+        </w:rPr>
+        <w:t>* Show performance with normal samples as stage zero</w:t>
+      </w:r>
+    </w:p>
+    <w:p>
+      <w:pPr>
+        <w:rPr>
+          <w:lang w:val="en-GB"/>
+        </w:rPr>
+      </w:pPr>
+      <w:r>
+        <w:rPr>
+          <w:lang w:val="en-GB"/>
+        </w:rPr>
+        <w:t>-- Possibly contrast with performance when that’s not the case (were normal samples being misinterpreted as stage 1?)</w:t>
+      </w:r>
+    </w:p>
+    <w:p>
+      <w:pPr>
+        <w:rPr>
+          <w:lang w:val="en-GB"/>
+        </w:rPr>
+      </w:pPr>
+      <w:r>
+        <w:rPr>
+          <w:lang w:val="en-GB"/>
+        </w:rPr>
+        <w:lastRenderedPageBreak/>
+        <w:t>* Show performance when using new prediction set up with random sampling</w:t>
+      </w:r>
+      <w:r>
+        <w:rPr>
+          <w:lang w:val="en-GB"/>
+        </w:rPr>
+        <w:t xml:space="preserve"> and additional fe</w:t>
+      </w:r>
+      <w:r>
+        <w:rPr>
+          <w:lang w:val="en-GB"/>
+        </w:rPr>
+        <w:t xml:space="preserve">with </w:t>
+      </w:r>
+      <w:r>
+        <w:rPr>
+          <w:lang w:val="en-GB"/>
+        </w:rPr>
+        <w:t>atures</w:t>
+      </w:r>
+    </w:p>
+    <w:p>
+      <w:pPr>
+        <w:rPr>
+          <w:lang w:val="en-GB"/>
+        </w:rPr>
+      </w:pPr>
+      <w:r>
+        <w:rPr>
+          <w:lang w:val="en-GB"/>
+        </w:rPr>
+        <w:t>* Show performance when using new feature ranking with linear regression (discuss data leakage</w:t>
+      </w:r>
+      <w:r>
+        <w:rPr>
+          <w:lang w:val="en-GB"/>
+        </w:rPr>
+        <w:t>)</w:t>
+      </w:r>
+    </w:p>
+    <w:p>
+      <w:pPr>
+        <w:rPr>
+          <w:lang w:val="en-GB"/>
+        </w:rPr>
+      </w:pPr>
+      <w:r>
+        <w:rPr>
+          <w:lang w:val="en-GB"/>
+        </w:rPr>
+        <w:t>* Show performance when using new prediction with linear regression for stages</w:t>
+      </w:r>
+    </w:p>
+    <w:p>
+      <w:pPr>
+        <w:rPr>
+          <w:lang w:val="en-GB"/>
+        </w:rPr>
+      </w:pPr>
+      <w:r>
+        <w:rPr>
+          <w:lang w:val="en-GB"/>
+        </w:rPr>
+        <w:t>* Show analysis of prediction results across experiments with confusion matrices</w:t>
+      </w:r>
+    </w:p>
+    <w:p>
+      <w:pPr>
+        <w:rPr>
+          <w:lang w:val="en-GB"/>
+        </w:rPr>
+      </w:pPr>
+      <w:r>
+        <w:rPr>
+          <w:lang w:val="en-GB"/>
+        </w:rPr>
+        <w:t>* If time: investigate dominance of each feature in integrated modality</w:t>
+      </w:r>
+    </w:p>
+    <w:p>
+      <w:pPr>
+        <w:rPr>
+          <w:lang w:val="en-GB"/>
+        </w:rPr>
+      </w:pPr>
+      <w:r>
+        <w:rPr>
+          <w:lang w:val="en-GB"/>
+        </w:rPr>
+        <w:t>* If time: update tables</w:t>
+      </w:r>
+    </w:p>
+    <w:p>
+      <w:pPr>
+        <w:rPr>
+          <w:lang w:val="en-GB"/>
+        </w:rPr>
+      </w:pPr>
+      <w:r>
+        <w:rPr>
+          <w:lang w:val="en-GB"/>
+        </w:rPr>
+        <w:t>-(6 September presentation)</w:t>
+      </w:r>
+    </w:p>
+    <w:p>
+      <w:pPr>
+        <w:rPr>
+          <w:lang w:val="en-GB"/>
+        </w:rPr>
+      </w:pPr>
+      <w:r>
+        <w:rPr>
+          <w:lang w:val="en-GB"/>
+        </w:rPr>
+        <w:t>* display predictive performance for each cancer separately with increasing feature amounts on the X axis instead of different cancers, and then each omics type separately</w:t>
+      </w:r>
+      <w:r>
+        <w:rPr>
+          <w:lang w:val="en-GB"/>
+        </w:rPr>
+        <w:t xml:space="preserve"> in each graph</w:t>
+      </w:r>
+      <w:r>
+        <w:rPr>
+          <w:lang w:val="en-GB"/>
+        </w:rPr>
         <w:t xml:space="preserve"> [x]</w:t>
       </w:r>
     </w:p>
     <w:p>
-      <w:r>
-        <w:t>- Methods and materials: includes detail on how to reproduce paper. Data for example with table of samples and sample types.</w:t>
-      </w:r>
-      <w:r>
+      <w:pPr>
+        <w:rPr>
+          <w:lang w:val="en-GB"/>
+        </w:rPr>
+      </w:pPr>
+      <w:r>
+        <w:rPr>
+          <w:lang w:val="en-GB"/>
+        </w:rPr>
+        <w:t xml:space="preserve">* </w:t>
+      </w:r>
+      <w:r>
+        <w:rPr>
+          <w:lang w:val="en-GB"/>
+        </w:rPr>
+        <w:t>try MSE error</w:t>
+      </w:r>
+    </w:p>
+    <w:p>
+      <w:pPr>
+        <w:rPr>
+          <w:lang w:val="en-GB"/>
+        </w:rPr>
+      </w:pPr>
+      <w:r>
+        <w:rPr>
+          <w:lang w:val="en-GB"/>
+        </w:rPr>
+        <w:t>* fix the y-axis to have the same units</w:t>
+      </w:r>
+      <w:r>
+        <w:rPr>
+          <w:lang w:val="en-GB"/>
+        </w:rPr>
         <w:t xml:space="preserve"> [x]</w:t>
       </w:r>
     </w:p>
     <w:p>
-      <w:r>
-        <w:t>-</w:t>
-      </w:r>
-      <w:r>
-        <w:t xml:space="preserve"> </w:t>
-      </w:r>
-      <w:r>
-        <w:t xml:space="preserve">Results: </w:t>
-      </w:r>
-      <w:r>
-        <w:t>each subsection (4 or 5) will be the main messages with subparagraphs of why you think it is. For example, in the exploration phase it seems that genus and gene expression are overlapped.</w:t>
-      </w:r>
-      <w:r>
+      <w:pPr>
+        <w:rPr>
+          <w:lang w:val="en-GB"/>
+        </w:rPr>
+      </w:pPr>
+      <w:r>
+        <w:rPr>
+          <w:lang w:val="en-GB"/>
+        </w:rPr>
+        <w:t>* if time: try a different set up with random sampling to estimate performance</w:t>
+      </w:r>
+    </w:p>
+    <w:p>
+      <w:pPr>
+        <w:rPr>
+          <w:lang w:val="en-GB"/>
+        </w:rPr>
+      </w:pPr>
+      <w:r>
+        <w:rPr>
+          <w:lang w:val="en-GB"/>
+        </w:rPr>
+        <w:t>* start initial subheading and grouping of current thesis document</w:t>
+      </w:r>
+      <w:r>
+        <w:rPr>
+          <w:lang w:val="en-GB"/>
+        </w:rPr>
         <w:t xml:space="preserve"> [x]</w:t>
       </w:r>
     </w:p>
     <w:p>
-      <w:r>
+      <w:pPr>
+        <w:rPr>
+          <w:lang w:val="en-GB"/>
+        </w:rPr>
+      </w:pPr>
+      <w:r>
+        <w:rPr>
+          <w:lang w:val="en-GB"/>
+        </w:rPr>
+        <w:t>* for presentation</w:t>
+      </w:r>
+    </w:p>
+    <w:p>
+      <w:pPr>
+        <w:rPr>
+          <w:lang w:val="en-GB"/>
+        </w:rPr>
+      </w:pPr>
+      <w:r>
+        <w:rPr>
+          <w:lang w:val="en-GB"/>
+        </w:rPr>
+        <w:t xml:space="preserve">- Think about what I really want to present instead of a big bundle of images. </w:t>
+      </w:r>
+    </w:p>
+    <w:p>
+      <w:pPr>
+        <w:rPr>
+          <w:lang w:val="en-GB"/>
+        </w:rPr>
+      </w:pPr>
+      <w:r>
+        <w:rPr>
+          <w:lang w:val="en-GB"/>
+        </w:rPr>
+        <w:t>- Fix cancer sucks thing and find source for how many people die from it.</w:t>
+      </w:r>
+      <w:r>
+        <w:rPr>
+          <w:lang w:val="en-GB"/>
+        </w:rPr>
+        <w:t xml:space="preserve"> [x]</w:t>
+      </w:r>
+    </w:p>
+    <w:p>
+      <w:pPr>
+        <w:rPr>
+          <w:lang w:val="en-GB"/>
+        </w:rPr>
+      </w:pPr>
+      <w:r>
+        <w:rPr>
+          <w:lang w:val="en-GB"/>
+        </w:rPr>
+        <w:t>look more into HMP?</w:t>
+      </w:r>
+    </w:p>
+    <w:p>
+      <w:pPr>
+        <w:rPr>
+          <w:lang w:val="en-GB"/>
+        </w:rPr>
+      </w:pPr>
+      <w:r>
+        <w:rPr>
+          <w:lang w:val="en-GB"/>
+        </w:rPr>
+        <w:t xml:space="preserve">Investigate performance more. Are all my features from one modality? </w:t>
+      </w:r>
+    </w:p>
+    <w:p>
+      <w:pPr>
+        <w:rPr>
+          <w:lang w:val="en-GB"/>
+        </w:rPr>
+      </w:pPr>
+      <w:r>
+        <w:rPr>
+          <w:lang w:val="en-GB"/>
+        </w:rPr>
+        <w:t>What kind of prediction set up? Random sampling based?</w:t>
+      </w:r>
+      <w:r>
+        <w:rPr>
+          <w:lang w:val="en-GB"/>
+        </w:rPr>
+        <w:t xml:space="preserve"> And then select a different amount of features and perform sampling to estimate performance</w:t>
+      </w:r>
+    </w:p>
+    <w:p>
+      <w:pPr>
+        <w:rPr>
+          <w:lang w:val="en-GB"/>
+        </w:rPr>
+      </w:pPr>
+      <w:r>
+        <w:rPr>
+          <w:lang w:val="en-GB"/>
+        </w:rPr>
+        <w:t>What if I use other omics types and compare?</w:t>
+      </w:r>
+    </w:p>
+    <w:p>
+      <w:pPr>
+        <w:pStyle w:val="Heading1"/>
+        <w:rPr>
+          <w:lang w:val="en-GB"/>
+        </w:rPr>
+      </w:pPr>
+      <w:r>
+        <w:rPr>
+          <w:lang w:val="en-GB"/>
+        </w:rPr>
+        <w:t>Presentation</w:t>
+      </w:r>
+    </w:p>
+    <w:p>
+      <w:pPr>
+        <w:rPr>
+          <w:lang w:val="en-GB"/>
+        </w:rPr>
+      </w:pPr>
+    </w:p>
+    <w:p>
+      <w:pPr>
+        <w:rPr>
+          <w:lang w:val="en-GB"/>
+        </w:rPr>
+      </w:pPr>
+      <w:r>
+        <w:rPr>
+          <w:lang w:val="en-GB"/>
+        </w:rPr>
+        <w:t>17 October</w:t>
+      </w:r>
+    </w:p>
+    <w:p>
+      <w:pPr>
+        <w:rPr>
+          <w:lang w:val="en-GB"/>
+        </w:rPr>
+      </w:pPr>
+      <w:r>
+        <w:rPr>
+          <w:lang w:val="en-GB"/>
+        </w:rPr>
+        <w:t>Try different stages of integration</w:t>
+      </w:r>
+    </w:p>
+    <w:p>
+      <w:pPr>
+        <w:rPr>
+          <w:lang w:val="en-GB"/>
+        </w:rPr>
+      </w:pPr>
+    </w:p>
+    <w:p>
+      <w:pPr>
+        <w:rPr>
+          <w:lang w:val="en-GB"/>
+        </w:rPr>
+      </w:pPr>
+    </w:p>
+    <w:p>
+      <w:pPr>
+        <w:rPr>
+          <w:lang w:val="en-GB"/>
+        </w:rPr>
+      </w:pPr>
+      <w:r>
+        <w:rPr>
+          <w:lang w:val="en-GB"/>
+        </w:rPr>
+        <w:t>- Feature selection</w:t>
+      </w:r>
+    </w:p>
+    <w:p>
+      <w:pPr>
+        <w:rPr>
+          <w:lang w:val="en-GB"/>
+        </w:rPr>
+      </w:pPr>
+      <w:r>
+        <w:rPr>
+          <w:lang w:val="en-GB"/>
+        </w:rPr>
+        <w:t>- Prediction task on stage and tumor</w:t>
+      </w:r>
+    </w:p>
+    <w:p>
+      <w:pPr>
+        <w:rPr>
+          <w:lang w:val="en-GB"/>
+        </w:rPr>
+      </w:pPr>
+      <w:r>
+        <w:rPr>
+          <w:lang w:val="en-GB"/>
+        </w:rPr>
+        <w:t>two fold cross validation chi squared feature selection\</w:t>
+      </w:r>
+    </w:p>
+    <w:p>
+      <w:pPr>
+        <w:rPr>
+          <w:lang w:val="nl-NL"/>
+        </w:rPr>
+      </w:pPr>
+      <w:r>
+        <w:rPr>
+          <w:lang w:val="nl-NL"/>
+        </w:rPr>
+        <w:t>tumor: svm, rbf kernel, c=1</w:t>
+      </w:r>
+    </w:p>
+    <w:p>
+      <w:pPr>
+        <w:rPr>
+          <w:lang w:val="en-GB"/>
+        </w:rPr>
+      </w:pPr>
+      <w:r>
+        <w:rPr>
+          <w:lang w:val="en-GB"/>
+        </w:rPr>
         <w:lastRenderedPageBreak/>
-        <w:t>- Make clear</w:t>
-      </w:r>
-      <w:r>
-        <w:t xml:space="preserve"> what experiments you intend to do further to investigate this.</w:t>
-      </w:r>
-    </w:p>
-    <w:p>
-      <w:pPr>
-        <w:rPr>
-          <w:lang w:val="en-GB"/>
-        </w:rPr>
-      </w:pPr>
-      <w:r>
-        <w:rPr>
-          <w:lang w:val="en-GB"/>
-        </w:rPr>
-        <w:t>-(17 October presentation)</w:t>
-      </w:r>
-    </w:p>
-    <w:p>
-      <w:pPr>
-        <w:rPr>
-          <w:lang w:val="en-GB"/>
-        </w:rPr>
-      </w:pPr>
-      <w:r>
-        <w:rPr>
-          <w:lang w:val="en-GB"/>
-        </w:rPr>
-        <w:t>* Presentation:</w:t>
-      </w:r>
-    </w:p>
-    <w:p>
-      <w:pPr>
-        <w:rPr>
-          <w:lang w:val="en-GB"/>
-        </w:rPr>
-      </w:pPr>
-      <w:r>
-        <w:rPr>
-          <w:lang w:val="en-GB"/>
-        </w:rPr>
-        <w:t xml:space="preserve"> - make clear what microbial features are and how many samples</w:t>
-      </w:r>
-      <w:r>
-        <w:rPr>
-          <w:lang w:val="en-GB"/>
-        </w:rPr>
-        <w:t xml:space="preserve"> [x]</w:t>
-      </w:r>
-    </w:p>
-    <w:p>
-      <w:pPr>
-        <w:rPr>
-          <w:lang w:val="en-GB"/>
-        </w:rPr>
-      </w:pPr>
-      <w:r>
-        <w:rPr>
-          <w:lang w:val="en-GB"/>
-        </w:rPr>
-        <w:t>- what is in the overlap set?</w:t>
-      </w:r>
-      <w:r>
-        <w:rPr>
-          <w:lang w:val="en-GB"/>
-        </w:rPr>
-        <w:t xml:space="preserve"> [x]</w:t>
-      </w:r>
-    </w:p>
-    <w:p>
-      <w:pPr>
-        <w:rPr>
-          <w:lang w:val="en-GB"/>
-        </w:rPr>
-      </w:pPr>
-      <w:r>
-        <w:rPr>
-          <w:lang w:val="en-GB"/>
-        </w:rPr>
-        <w:t xml:space="preserve">- give updated data on </w:t>
-      </w:r>
-      <w:r>
-        <w:rPr>
-          <w:lang w:val="en-GB"/>
-        </w:rPr>
-        <w:t>tumor stage</w:t>
-      </w:r>
-      <w:r>
-        <w:rPr>
-          <w:lang w:val="en-GB"/>
-        </w:rPr>
-        <w:t xml:space="preserve"> distribution</w:t>
-      </w:r>
-    </w:p>
-    <w:p>
-      <w:pPr>
-        <w:rPr>
-          <w:lang w:val="en-GB"/>
-        </w:rPr>
-      </w:pPr>
-      <w:r>
-        <w:rPr>
-          <w:lang w:val="en-GB"/>
-        </w:rPr>
-        <w:t>* prediction set up:</w:t>
-      </w:r>
-    </w:p>
-    <w:p>
-      <w:pPr>
-        <w:rPr>
-          <w:lang w:val="en-GB"/>
-        </w:rPr>
-      </w:pPr>
-      <w:r>
-        <w:rPr>
-          <w:lang w:val="en-GB"/>
-        </w:rPr>
-        <w:t>-  remove cross-fertilization, reorder amount and ordering of features, use more features and bootstrapping iterations</w:t>
-      </w:r>
-      <w:r>
-        <w:rPr>
-          <w:lang w:val="en-GB"/>
-        </w:rPr>
-        <w:t xml:space="preserve"> [x]</w:t>
-      </w:r>
-    </w:p>
-    <w:p>
-      <w:pPr>
-        <w:rPr>
-          <w:lang w:val="en-GB"/>
-        </w:rPr>
-      </w:pPr>
-      <w:r>
-        <w:rPr>
-          <w:lang w:val="en-GB"/>
-        </w:rPr>
-        <w:t>- try an 8020 or 70 30 split</w:t>
-      </w:r>
-      <w:r>
-        <w:rPr>
-          <w:lang w:val="en-GB"/>
-        </w:rPr>
-        <w:t xml:space="preserve"> [x]</w:t>
-      </w:r>
-    </w:p>
-    <w:p>
-      <w:pPr>
-        <w:rPr>
-          <w:lang w:val="en-GB"/>
-        </w:rPr>
-      </w:pPr>
-      <w:r>
-        <w:rPr>
-          <w:lang w:val="en-GB"/>
-        </w:rPr>
-        <w:t>- for linear regression and ch2, just do splits and use feature selection on training part and testing on testing part</w:t>
-      </w:r>
-      <w:r>
-        <w:rPr>
-          <w:lang w:val="en-GB"/>
-        </w:rPr>
-        <w:t xml:space="preserve"> [x]</w:t>
-      </w:r>
-    </w:p>
-    <w:p>
-      <w:pPr>
-        <w:rPr>
-          <w:lang w:val="en-GB"/>
-        </w:rPr>
-      </w:pPr>
-      <w:r>
-        <w:rPr>
-          <w:lang w:val="en-GB"/>
-        </w:rPr>
-        <w:t>* evaluation:</w:t>
-      </w:r>
-    </w:p>
-    <w:p>
-      <w:pPr>
-        <w:rPr>
-          <w:lang w:val="en-GB"/>
-        </w:rPr>
-      </w:pPr>
-      <w:r>
-        <w:rPr>
-          <w:lang w:val="en-GB"/>
-        </w:rPr>
-        <w:t>- give R bars</w:t>
-      </w:r>
-      <w:r>
-        <w:rPr>
-          <w:lang w:val="en-GB"/>
-        </w:rPr>
-        <w:t xml:space="preserve"> [x]</w:t>
-      </w:r>
-    </w:p>
-    <w:p>
-      <w:pPr>
-        <w:rPr>
-          <w:lang w:val="en-GB"/>
-        </w:rPr>
-      </w:pPr>
-      <w:r>
-        <w:rPr>
-          <w:lang w:val="en-GB"/>
-        </w:rPr>
-        <w:t>- explore f</w:t>
-      </w:r>
-      <w:r>
-        <w:rPr>
-          <w:lang w:val="en-GB"/>
-        </w:rPr>
-        <w:t>eatures selected and robustness of feature selection</w:t>
-      </w:r>
-      <w:r>
-        <w:rPr>
-          <w:lang w:val="en-GB"/>
-        </w:rPr>
-        <w:t xml:space="preserve"> ( how do you deal with random seed in different iterations? Is it always to same features?</w:t>
-      </w:r>
-      <w:r>
-        <w:rPr>
-          <w:lang w:val="en-GB"/>
-        </w:rPr>
-        <w:t xml:space="preserve"> How do you compare when the amount of features of each modality is different?</w:t>
-      </w:r>
-      <w:r>
-        <w:rPr>
-          <w:lang w:val="en-GB"/>
-        </w:rPr>
-        <w:t xml:space="preserve"> What percentage of features are from each modality?</w:t>
-      </w:r>
-      <w:r>
-        <w:rPr>
-          <w:lang w:val="en-GB"/>
-        </w:rPr>
-        <w:t xml:space="preserve"> Should I ever show all features?</w:t>
-      </w:r>
-      <w:r>
-        <w:rPr>
-          <w:lang w:val="en-GB"/>
-        </w:rPr>
-        <w:t>)</w:t>
-      </w:r>
-    </w:p>
-    <w:p>
-      <w:pPr>
-        <w:rPr>
-          <w:lang w:val="en-GB"/>
-        </w:rPr>
-      </w:pPr>
-      <w:r>
-        <w:rPr>
-          <w:lang w:val="en-GB"/>
-        </w:rPr>
-        <w:t>Its not fair to compare all features if each modality has different amount []</w:t>
-      </w:r>
-    </w:p>
-    <w:p>
-      <w:pPr>
-        <w:rPr>
-          <w:lang w:val="en-GB"/>
-        </w:rPr>
-      </w:pPr>
-      <w:r>
-        <w:rPr>
-          <w:lang w:val="en-GB"/>
-        </w:rPr>
-        <w:t>- don’t have to connecting lines (categorical?)</w:t>
-      </w:r>
-      <w:r>
-        <w:rPr>
-          <w:lang w:val="en-GB"/>
-        </w:rPr>
-        <w:t xml:space="preserve"> [z]</w:t>
-      </w:r>
-    </w:p>
-    <w:p>
-      <w:pPr>
-        <w:rPr>
-          <w:lang w:val="en-GB"/>
-        </w:rPr>
-      </w:pPr>
-      <w:r>
-        <w:rPr>
-          <w:lang w:val="en-GB"/>
-        </w:rPr>
-        <w:t>* Model</w:t>
-      </w:r>
-    </w:p>
-    <w:p>
-      <w:pPr>
-        <w:rPr>
-          <w:lang w:val="en-GB"/>
-        </w:rPr>
-      </w:pPr>
-      <w:r>
-        <w:rPr>
-          <w:lang w:val="en-GB"/>
-        </w:rPr>
-        <w:t>- try hyper parameter tuning, use elastic net instead of linear regression</w:t>
-      </w:r>
-    </w:p>
-    <w:p>
-      <w:pPr>
-        <w:rPr>
-          <w:lang w:val="en-GB"/>
-        </w:rPr>
-      </w:pPr>
-      <w:r>
-        <w:rPr>
-          <w:lang w:val="en-GB"/>
-        </w:rPr>
-        <w:t>- look at SVM gamma and c</w:t>
-      </w:r>
-    </w:p>
-    <w:p>
-      <w:pPr>
-        <w:rPr>
-          <w:lang w:val="en-GB"/>
-        </w:rPr>
-      </w:pPr>
-      <w:r>
-        <w:rPr>
-          <w:lang w:val="en-GB"/>
-        </w:rPr>
-        <w:t>* Thesis:</w:t>
-      </w:r>
-    </w:p>
-    <w:p>
-      <w:pPr>
-        <w:rPr>
-          <w:lang w:val="en-GB"/>
-        </w:rPr>
-      </w:pPr>
-      <w:r>
-        <w:rPr>
-          <w:lang w:val="en-GB"/>
-        </w:rPr>
-        <w:t>- have an outline and empty tables on what you want filled in</w:t>
-      </w:r>
-    </w:p>
-    <w:p>
-      <w:pPr>
-        <w:rPr>
-          <w:lang w:val="en-GB"/>
-        </w:rPr>
-      </w:pPr>
-      <w:r>
-        <w:rPr>
-          <w:lang w:val="en-GB"/>
-        </w:rPr>
-        <w:t>- make hypotheses</w:t>
-      </w:r>
-      <w:r>
-        <w:rPr>
-          <w:lang w:val="en-GB"/>
-        </w:rPr>
-        <w:t xml:space="preserve">from </w:t>
-      </w:r>
-      <w:r>
-        <w:rPr>
-          <w:lang w:val="en-GB"/>
-        </w:rPr>
-        <w:t xml:space="preserve"> packages and write in thesis draft based on commits and to do’s and notes.</w:t>
-      </w:r>
-    </w:p>
-    <w:p>
-      <w:pPr>
-        <w:rPr>
-          <w:lang w:val="en-GB"/>
-        </w:rPr>
-      </w:pPr>
-    </w:p>
-    <w:p>
-      <w:pPr>
-        <w:rPr>
-          <w:lang w:val="en-GB"/>
-        </w:rPr>
-      </w:pPr>
-      <w:r>
-        <w:rPr>
-          <w:lang w:val="en-GB"/>
-        </w:rPr>
-        <w:t>-(28 September presentation)</w:t>
-      </w:r>
-    </w:p>
-    <w:p>
-      <w:pPr>
-        <w:rPr>
-          <w:lang w:val="en-GB"/>
-        </w:rPr>
-      </w:pPr>
-      <w:r>
-        <w:rPr>
-          <w:lang w:val="en-GB"/>
-        </w:rPr>
-        <w:t>* Show performance with normal samples as stage zero</w:t>
-      </w:r>
-    </w:p>
-    <w:p>
-      <w:pPr>
-        <w:rPr>
-          <w:lang w:val="en-GB"/>
-        </w:rPr>
-      </w:pPr>
-      <w:r>
-        <w:rPr>
-          <w:lang w:val="en-GB"/>
-        </w:rPr>
-        <w:t>-- Possibly contrast with performance when that’s not the case (were normal samples being misinterpreted as stage 1?)</w:t>
-      </w:r>
-    </w:p>
-    <w:p>
-      <w:pPr>
-        <w:rPr>
-          <w:lang w:val="en-GB"/>
-        </w:rPr>
-      </w:pPr>
-      <w:r>
-        <w:rPr>
-          <w:lang w:val="en-GB"/>
-        </w:rPr>
-        <w:t>* Show performance when using new prediction set up with random sampling</w:t>
-      </w:r>
-      <w:r>
-        <w:rPr>
-          <w:lang w:val="en-GB"/>
-        </w:rPr>
-        <w:t xml:space="preserve"> and additional fe</w:t>
-      </w:r>
-      <w:r>
-        <w:rPr>
-          <w:lang w:val="en-GB"/>
-        </w:rPr>
-        <w:t xml:space="preserve">with </w:t>
-      </w:r>
-      <w:r>
-        <w:rPr>
-          <w:lang w:val="en-GB"/>
-        </w:rPr>
-        <w:t>atures</w:t>
-      </w:r>
-    </w:p>
-    <w:p>
-      <w:pPr>
-        <w:rPr>
-          <w:lang w:val="en-GB"/>
-        </w:rPr>
-      </w:pPr>
-      <w:r>
-        <w:rPr>
-          <w:lang w:val="en-GB"/>
-        </w:rPr>
-        <w:lastRenderedPageBreak/>
-        <w:t>* Show performance when using new feature ranking with linear regression (discuss data leakage</w:t>
-      </w:r>
-      <w:r>
-        <w:rPr>
-          <w:lang w:val="en-GB"/>
-        </w:rPr>
-        <w:t>)</w:t>
-      </w:r>
-    </w:p>
-    <w:p>
-      <w:pPr>
-        <w:rPr>
-          <w:lang w:val="en-GB"/>
-        </w:rPr>
-      </w:pPr>
-      <w:r>
-        <w:rPr>
-          <w:lang w:val="en-GB"/>
-        </w:rPr>
-        <w:t>* Show performance when using new prediction with linear regression for stages</w:t>
-      </w:r>
-    </w:p>
-    <w:p>
-      <w:pPr>
-        <w:rPr>
-          <w:lang w:val="en-GB"/>
-        </w:rPr>
-      </w:pPr>
-      <w:r>
-        <w:rPr>
-          <w:lang w:val="en-GB"/>
-        </w:rPr>
-        <w:t>* Show analysis of prediction results across experiments with confusion matrices</w:t>
-      </w:r>
-    </w:p>
-    <w:p>
-      <w:pPr>
-        <w:rPr>
-          <w:lang w:val="en-GB"/>
-        </w:rPr>
-      </w:pPr>
-      <w:r>
-        <w:rPr>
-          <w:lang w:val="en-GB"/>
-        </w:rPr>
-        <w:t>* If time: investigate dominance of each feature in integrated modality</w:t>
-      </w:r>
-    </w:p>
-    <w:p>
-      <w:pPr>
-        <w:rPr>
-          <w:lang w:val="en-GB"/>
-        </w:rPr>
-      </w:pPr>
-      <w:r>
-        <w:rPr>
-          <w:lang w:val="en-GB"/>
-        </w:rPr>
-        <w:t>* If time: update tables</w:t>
-      </w:r>
-    </w:p>
-    <w:p>
-      <w:pPr>
-        <w:rPr>
-          <w:lang w:val="en-GB"/>
-        </w:rPr>
-      </w:pPr>
-      <w:r>
-        <w:rPr>
-          <w:lang w:val="en-GB"/>
-        </w:rPr>
-        <w:t>-(6 September presentation)</w:t>
-      </w:r>
-    </w:p>
-    <w:p>
-      <w:pPr>
-        <w:rPr>
-          <w:lang w:val="en-GB"/>
-        </w:rPr>
-      </w:pPr>
-      <w:r>
-        <w:rPr>
-          <w:lang w:val="en-GB"/>
-        </w:rPr>
-        <w:t>* display predictive performance for each cancer separately with increasing feature amounts on the X axis instead of different cancers, and then each omics type separately</w:t>
-      </w:r>
-      <w:r>
-        <w:rPr>
-          <w:lang w:val="en-GB"/>
-        </w:rPr>
-        <w:t xml:space="preserve"> in each graph</w:t>
-      </w:r>
-      <w:r>
-        <w:rPr>
-          <w:lang w:val="en-GB"/>
-        </w:rPr>
-        <w:t xml:space="preserve"> [x]</w:t>
-      </w:r>
-    </w:p>
-    <w:p>
-      <w:pPr>
-        <w:rPr>
-          <w:lang w:val="en-GB"/>
-        </w:rPr>
-      </w:pPr>
-      <w:r>
-        <w:rPr>
-          <w:lang w:val="en-GB"/>
-        </w:rPr>
-        <w:t xml:space="preserve">* </w:t>
-      </w:r>
-      <w:r>
-        <w:rPr>
-          <w:lang w:val="en-GB"/>
-        </w:rPr>
-        <w:t>try MSE error</w:t>
-      </w:r>
-    </w:p>
-    <w:p>
-      <w:pPr>
-        <w:rPr>
-          <w:lang w:val="en-GB"/>
-        </w:rPr>
-      </w:pPr>
-      <w:r>
-        <w:rPr>
-          <w:lang w:val="en-GB"/>
-        </w:rPr>
-        <w:t>* fix the y-axis to have the same units</w:t>
-      </w:r>
-      <w:r>
-        <w:rPr>
-          <w:lang w:val="en-GB"/>
-        </w:rPr>
-        <w:t xml:space="preserve"> [x]</w:t>
-      </w:r>
-    </w:p>
-    <w:p>
-      <w:pPr>
-        <w:rPr>
-          <w:lang w:val="en-GB"/>
-        </w:rPr>
-      </w:pPr>
-      <w:r>
-        <w:rPr>
-          <w:lang w:val="en-GB"/>
-        </w:rPr>
-        <w:t>* if time: try a different set up with random sampling to estimate performance</w:t>
-      </w:r>
-    </w:p>
-    <w:p>
-      <w:pPr>
-        <w:rPr>
-          <w:lang w:val="en-GB"/>
-        </w:rPr>
-      </w:pPr>
-      <w:r>
-        <w:rPr>
-          <w:lang w:val="en-GB"/>
-        </w:rPr>
-        <w:t>* start initial subheading and grouping of current thesis document</w:t>
-      </w:r>
-      <w:r>
-        <w:rPr>
-          <w:lang w:val="en-GB"/>
-        </w:rPr>
-        <w:t xml:space="preserve"> [x]</w:t>
-      </w:r>
-    </w:p>
-    <w:p>
-      <w:pPr>
-        <w:rPr>
-          <w:lang w:val="en-GB"/>
-        </w:rPr>
-      </w:pPr>
-      <w:r>
-        <w:rPr>
-          <w:lang w:val="en-GB"/>
-        </w:rPr>
-        <w:t>* for presentation</w:t>
-      </w:r>
-    </w:p>
-    <w:p>
-      <w:pPr>
-        <w:rPr>
-          <w:lang w:val="en-GB"/>
-        </w:rPr>
-      </w:pPr>
-      <w:r>
-        <w:rPr>
-          <w:lang w:val="en-GB"/>
-        </w:rPr>
-        <w:t xml:space="preserve">- Think about what I really want to present instead of a big bundle of images. </w:t>
-      </w:r>
-    </w:p>
-    <w:p>
-      <w:pPr>
-        <w:rPr>
-          <w:lang w:val="en-GB"/>
-        </w:rPr>
-      </w:pPr>
-      <w:r>
-        <w:rPr>
-          <w:lang w:val="en-GB"/>
-        </w:rPr>
-        <w:t>- Fix cancer sucks thing and find source for how many people die from it.</w:t>
-      </w:r>
-      <w:r>
-        <w:rPr>
-          <w:lang w:val="en-GB"/>
-        </w:rPr>
-        <w:t xml:space="preserve"> [x]</w:t>
-      </w:r>
-    </w:p>
-    <w:p>
-      <w:pPr>
-        <w:rPr>
-          <w:lang w:val="en-GB"/>
-        </w:rPr>
-      </w:pPr>
-      <w:r>
-        <w:rPr>
-          <w:lang w:val="en-GB"/>
-        </w:rPr>
-        <w:t>look more into HMP?</w:t>
-      </w:r>
-    </w:p>
-    <w:p>
-      <w:pPr>
-        <w:rPr>
-          <w:lang w:val="en-GB"/>
-        </w:rPr>
-      </w:pPr>
-      <w:r>
-        <w:rPr>
-          <w:lang w:val="en-GB"/>
-        </w:rPr>
-        <w:t xml:space="preserve">Investigate performance more. Are all my features from one modality? </w:t>
-      </w:r>
-    </w:p>
-    <w:p>
-      <w:pPr>
-        <w:rPr>
-          <w:lang w:val="en-GB"/>
-        </w:rPr>
-      </w:pPr>
-      <w:r>
-        <w:rPr>
-          <w:lang w:val="en-GB"/>
-        </w:rPr>
-        <w:t>What kind of prediction set up? Random sampling based?</w:t>
-      </w:r>
-      <w:r>
-        <w:rPr>
-          <w:lang w:val="en-GB"/>
-        </w:rPr>
-        <w:t xml:space="preserve"> And then select a different amount of features and perform sampling to estimate performance</w:t>
-      </w:r>
-    </w:p>
-    <w:p>
-      <w:pPr>
-        <w:rPr>
-          <w:lang w:val="en-GB"/>
-        </w:rPr>
-      </w:pPr>
-      <w:r>
-        <w:rPr>
-          <w:lang w:val="en-GB"/>
-        </w:rPr>
-        <w:t>What if I use other omics types and compare?</w:t>
-      </w:r>
-    </w:p>
-    <w:p>
-      <w:pPr>
-        <w:pStyle w:val="Heading1"/>
-        <w:rPr>
-          <w:lang w:val="en-GB"/>
-        </w:rPr>
-      </w:pPr>
-      <w:r>
-        <w:rPr>
-          <w:lang w:val="en-GB"/>
-        </w:rPr>
-        <w:t>Presentation</w:t>
-      </w:r>
-    </w:p>
-    <w:p>
-      <w:pPr>
-        <w:rPr>
-          <w:lang w:val="en-GB"/>
-        </w:rPr>
-      </w:pPr>
-    </w:p>
-    <w:p>
-      <w:pPr>
-        <w:rPr>
-          <w:lang w:val="en-GB"/>
-        </w:rPr>
-      </w:pPr>
-      <w:r>
-        <w:rPr>
-          <w:lang w:val="en-GB"/>
-        </w:rPr>
-        <w:t>17 October</w:t>
-      </w:r>
-    </w:p>
-    <w:p>
-      <w:pPr>
-        <w:rPr>
-          <w:lang w:val="en-GB"/>
-        </w:rPr>
-      </w:pPr>
-      <w:r>
-        <w:rPr>
-          <w:lang w:val="en-GB"/>
-        </w:rPr>
-        <w:t>Try different stages of integration</w:t>
-      </w:r>
-    </w:p>
-    <w:p>
-      <w:pPr>
-        <w:rPr>
-          <w:lang w:val="en-GB"/>
-        </w:rPr>
-      </w:pPr>
-    </w:p>
-    <w:p>
-      <w:pPr>
-        <w:rPr>
-          <w:lang w:val="en-GB"/>
-        </w:rPr>
-      </w:pPr>
-    </w:p>
-    <w:p>
-      <w:pPr>
-        <w:rPr>
-          <w:lang w:val="en-GB"/>
-        </w:rPr>
-      </w:pPr>
-      <w:r>
-        <w:rPr>
-          <w:lang w:val="en-GB"/>
-        </w:rPr>
-        <w:t>- Feature selection</w:t>
-      </w:r>
-    </w:p>
-    <w:p>
-      <w:pPr>
-        <w:rPr>
-          <w:lang w:val="en-GB"/>
-        </w:rPr>
-      </w:pPr>
-      <w:r>
-        <w:rPr>
-          <w:lang w:val="en-GB"/>
-        </w:rPr>
-        <w:t>- Prediction task on stage and tumor</w:t>
-      </w:r>
-    </w:p>
-    <w:p>
-      <w:pPr>
-        <w:rPr>
-          <w:lang w:val="en-GB"/>
-        </w:rPr>
-      </w:pPr>
-      <w:r>
-        <w:rPr>
-          <w:lang w:val="en-GB"/>
-        </w:rPr>
-        <w:t>two fold cross validation chi squared feature selection\</w:t>
-      </w:r>
-    </w:p>
-    <w:p>
-      <w:pPr>
-        <w:rPr>
-          <w:lang w:val="nl-NL"/>
-        </w:rPr>
-      </w:pPr>
-      <w:r>
-        <w:rPr>
-          <w:lang w:val="nl-NL"/>
-        </w:rPr>
-        <w:t>tumor: svm, rbf kernel, c=1</w:t>
-      </w:r>
-    </w:p>
-    <w:p>
-      <w:pPr>
-        <w:rPr>
-          <w:lang w:val="en-GB"/>
-        </w:rPr>
-      </w:pPr>
-      <w:r>
-        <w:rPr>
-          <w:lang w:val="en-GB"/>
-        </w:rPr>
         <w:t xml:space="preserve">stage: mlgr, </w:t>
       </w:r>
     </w:p>
@@ -4290,7 +4384,6 @@
         <w:rPr>
           <w:lang w:val="en-GB"/>
         </w:rPr>
-        <w:lastRenderedPageBreak/>
         <w:t>- PCA and t-SNE visualizations for all cancers and data sets with tumor status data</w:t>
       </w:r>
     </w:p>
@@ -4656,6 +4749,7 @@
         <w:rPr>
           <w:lang w:val="en-GB"/>
         </w:rPr>
+        <w:lastRenderedPageBreak/>
         <w:t>Can I maybe confided in a more logical way that doesn’t duplicate as many headings and subsections?</w:t>
       </w:r>
     </w:p>
@@ -4682,7 +4776,6 @@
         <w:rPr>
           <w:lang w:val="en-GB"/>
         </w:rPr>
-        <w:lastRenderedPageBreak/>
         <w:t>Is it okay to cherry pick different cancer visualizations within exploration and prediction performance for example</w:t>
       </w:r>
     </w:p>
@@ -5864,6 +5957,7 @@
   <w:style w:type="character" w:default="1" w:styleId="DefaultParagraphFont">
     <w:name w:val="Default Paragraph Font"/>
     <w:uiPriority w:val="1"/>
+    <w:semiHidden/>
     <w:unhideWhenUsed/>
   </w:style>
   <w:style w:type="table" w:default="1" w:styleId="TableNormal">

</xml_diff>

<commit_message>
Add plotFeatureSelectionFreqBins to visualization pipeline
</commit_message>
<xml_diff>
--- a/Thesis Steps.docx
+++ b/Thesis Steps.docx
@@ -204,7 +204,35 @@
         <w:rPr>
           <w:lang w:val="en-GB"/>
         </w:rPr>
-        <w:t>Try to find preprocessed TCGA gene data with more samples otherwise preprocess it yourself</w:t>
+        <w:t xml:space="preserve">Try to find </w:t>
+      </w:r>
+      <w:proofErr w:type="spellStart"/>
+      <w:r>
+        <w:rPr>
+          <w:lang w:val="en-GB"/>
+        </w:rPr>
+        <w:t>preprocessed</w:t>
+      </w:r>
+      <w:proofErr w:type="spellEnd"/>
+      <w:r>
+        <w:rPr>
+          <w:lang w:val="en-GB"/>
+        </w:rPr>
+        <w:t xml:space="preserve"> TCGA gene data with more samples otherwise </w:t>
+      </w:r>
+      <w:proofErr w:type="spellStart"/>
+      <w:r>
+        <w:rPr>
+          <w:lang w:val="en-GB"/>
+        </w:rPr>
+        <w:t>preprocess</w:t>
+      </w:r>
+      <w:proofErr w:type="spellEnd"/>
+      <w:r>
+        <w:rPr>
+          <w:lang w:val="en-GB"/>
+        </w:rPr>
+        <w:t xml:space="preserve"> it yourself</w:t>
       </w:r>
     </w:p>
     <w:p>
@@ -311,8 +339,16 @@
         <w:rPr>
           <w:lang w:val="en-GB"/>
         </w:rPr>
-        <w:t xml:space="preserve"> nevermind</w:t>
-      </w:r>
+        <w:t xml:space="preserve"> </w:t>
+      </w:r>
+      <w:proofErr w:type="spellStart"/>
+      <w:r>
+        <w:rPr>
+          <w:lang w:val="en-GB"/>
+        </w:rPr>
+        <w:t>nevermind</w:t>
+      </w:r>
+      <w:proofErr w:type="spellEnd"/>
       <w:r>
         <w:rPr>
           <w:lang w:val="en-GB"/>
@@ -342,14 +378,28 @@
         <w:rPr>
           <w:lang w:val="en-GB"/>
         </w:rPr>
-        <w:t xml:space="preserve"> Xeno also doesn’t have the samples I need for stomach.</w:t>
-      </w:r>
-      <w:r>
-        <w:rPr>
-          <w:lang w:val="en-GB"/>
-        </w:rPr>
         <w:t xml:space="preserve"> </w:t>
       </w:r>
+      <w:proofErr w:type="spellStart"/>
+      <w:r>
+        <w:rPr>
+          <w:lang w:val="en-GB"/>
+        </w:rPr>
+        <w:t>Xeno</w:t>
+      </w:r>
+      <w:proofErr w:type="spellEnd"/>
+      <w:r>
+        <w:rPr>
+          <w:lang w:val="en-GB"/>
+        </w:rPr>
+        <w:t xml:space="preserve"> also doesn’t have the samples I need for stomach.</w:t>
+      </w:r>
+      <w:r>
+        <w:rPr>
+          <w:lang w:val="en-GB"/>
+        </w:rPr>
+        <w:t xml:space="preserve"> </w:t>
+      </w:r>
       <w:r>
         <w:rPr>
           <w:lang w:val="en-GB"/>
@@ -380,13 +430,55 @@
         <w:rPr>
           <w:lang w:val="en-GB"/>
         </w:rPr>
-        <w:t>So, it seems like Xenos has some samples that the other one doesn’t equal amount of controls in total, so I could try to append them and then get the preprocessing to be the same</w:t>
-      </w:r>
-      <w:r>
-        <w:rPr>
-          <w:lang w:val="en-GB"/>
-        </w:rPr>
-        <w:t>: It doesn’t have any control samples which the author doesn’t have, only tumor samples.</w:t>
+        <w:t xml:space="preserve">So, it seems like </w:t>
+      </w:r>
+      <w:proofErr w:type="spellStart"/>
+      <w:r>
+        <w:rPr>
+          <w:lang w:val="en-GB"/>
+        </w:rPr>
+        <w:t>Xenos</w:t>
+      </w:r>
+      <w:proofErr w:type="spellEnd"/>
+      <w:r>
+        <w:rPr>
+          <w:lang w:val="en-GB"/>
+        </w:rPr>
+        <w:t xml:space="preserve"> has some samples that the other one doesn’t equal amount of controls in total, so I could try to append them and then get the </w:t>
+      </w:r>
+      <w:proofErr w:type="spellStart"/>
+      <w:r>
+        <w:rPr>
+          <w:lang w:val="en-GB"/>
+        </w:rPr>
+        <w:t>preprocessing</w:t>
+      </w:r>
+      <w:proofErr w:type="spellEnd"/>
+      <w:r>
+        <w:rPr>
+          <w:lang w:val="en-GB"/>
+        </w:rPr>
+        <w:t xml:space="preserve"> to be the same</w:t>
+      </w:r>
+      <w:r>
+        <w:rPr>
+          <w:lang w:val="en-GB"/>
+        </w:rPr>
+        <w:t xml:space="preserve">: It doesn’t have any control samples which the author doesn’t have, only </w:t>
+      </w:r>
+      <w:proofErr w:type="spellStart"/>
+      <w:r>
+        <w:rPr>
+          <w:lang w:val="en-GB"/>
+        </w:rPr>
+        <w:t>tumor</w:t>
+      </w:r>
+      <w:proofErr w:type="spellEnd"/>
+      <w:r>
+        <w:rPr>
+          <w:lang w:val="en-GB"/>
+        </w:rPr>
+        <w:t xml:space="preserve"> samples.</w:t>
       </w:r>
       <w:r>
         <w:rPr>
@@ -487,7 +579,21 @@
         <w:rPr>
           <w:lang w:val="en-GB"/>
         </w:rPr>
-        <w:t>I explored the normal versus tumor of the TCMA data sets, I should also do that for the gene expression data set.</w:t>
+        <w:t xml:space="preserve">I explored the normal versus </w:t>
+      </w:r>
+      <w:proofErr w:type="spellStart"/>
+      <w:r>
+        <w:rPr>
+          <w:lang w:val="en-GB"/>
+        </w:rPr>
+        <w:t>tumor</w:t>
+      </w:r>
+      <w:proofErr w:type="spellEnd"/>
+      <w:r>
+        <w:rPr>
+          <w:lang w:val="en-GB"/>
+        </w:rPr>
+        <w:t xml:space="preserve"> of the TCMA data sets, I should also do that for the gene expression data set.</w:t>
       </w:r>
     </w:p>
     <w:p>
@@ -506,7 +612,21 @@
         <w:rPr>
           <w:lang w:val="en-GB"/>
         </w:rPr>
-        <w:t xml:space="preserve"> It seems to be there, but in another file. Also, the xenos data doesn’t have all the cases of STAD for example and also not as many normal samples.</w:t>
+        <w:t xml:space="preserve"> It seems to be there, but in another file. Also, the </w:t>
+      </w:r>
+      <w:proofErr w:type="spellStart"/>
+      <w:r>
+        <w:rPr>
+          <w:lang w:val="en-GB"/>
+        </w:rPr>
+        <w:t>xenos</w:t>
+      </w:r>
+      <w:proofErr w:type="spellEnd"/>
+      <w:r>
+        <w:rPr>
+          <w:lang w:val="en-GB"/>
+        </w:rPr>
+        <w:t xml:space="preserve"> data doesn’t have all the cases of STAD for example and also not as many normal samples.</w:t>
       </w:r>
     </w:p>
     <w:p>
@@ -596,7 +716,35 @@
         <w:rPr>
           <w:lang w:val="en-GB"/>
         </w:rPr>
-        <w:t xml:space="preserve"> A lot of overlap between tumor and no tumor.</w:t>
+        <w:t xml:space="preserve"> A lot of overlap between </w:t>
+      </w:r>
+      <w:proofErr w:type="spellStart"/>
+      <w:r>
+        <w:rPr>
+          <w:lang w:val="en-GB"/>
+        </w:rPr>
+        <w:t>tumor</w:t>
+      </w:r>
+      <w:proofErr w:type="spellEnd"/>
+      <w:r>
+        <w:rPr>
+          <w:lang w:val="en-GB"/>
+        </w:rPr>
+        <w:t xml:space="preserve"> and no </w:t>
+      </w:r>
+      <w:proofErr w:type="spellStart"/>
+      <w:r>
+        <w:rPr>
+          <w:lang w:val="en-GB"/>
+        </w:rPr>
+        <w:t>tumor</w:t>
+      </w:r>
+      <w:proofErr w:type="spellEnd"/>
+      <w:r>
+        <w:rPr>
+          <w:lang w:val="en-GB"/>
+        </w:rPr>
+        <w:t>.</w:t>
       </w:r>
     </w:p>
     <w:p>
@@ -722,7 +870,14 @@
         <w:rPr>
           <w:lang w:val="en-GB"/>
         </w:rPr>
-        <w:t>This is done and apparently there really are a good amount of normal sa</w:t>
+        <w:t xml:space="preserve">This is done and apparently there really are a good amount of normal </w:t>
+      </w:r>
+      <w:proofErr w:type="spellStart"/>
+      <w:r>
+        <w:rPr>
+          <w:lang w:val="en-GB"/>
+        </w:rPr>
+        <w:t>sa</w:t>
       </w:r>
       <w:r>
         <w:rPr>
@@ -734,7 +889,14 @@
         <w:rPr>
           <w:lang w:val="en-GB"/>
         </w:rPr>
-        <w:t>mples in the GE data set. It might be fruitful to find another microbial data set.</w:t>
+        <w:t>mples</w:t>
+      </w:r>
+      <w:proofErr w:type="spellEnd"/>
+      <w:r>
+        <w:rPr>
+          <w:lang w:val="en-GB"/>
+        </w:rPr>
+        <w:t xml:space="preserve"> in the GE data set. It might be fruitful to find another microbial data set.</w:t>
       </w:r>
     </w:p>
     <w:p>
@@ -767,7 +929,21 @@
         <w:rPr>
           <w:lang w:val="en-GB"/>
         </w:rPr>
-        <w:t>: reorganization all files and processing of data and cleanup is done.</w:t>
+        <w:t xml:space="preserve">: reorganization all files and processing of data and </w:t>
+      </w:r>
+      <w:proofErr w:type="spellStart"/>
+      <w:r>
+        <w:rPr>
+          <w:lang w:val="en-GB"/>
+        </w:rPr>
+        <w:t>cleanup</w:t>
+      </w:r>
+      <w:proofErr w:type="spellEnd"/>
+      <w:r>
+        <w:rPr>
+          <w:lang w:val="en-GB"/>
+        </w:rPr>
+        <w:t xml:space="preserve"> is done.</w:t>
       </w:r>
       <w:r>
         <w:rPr>
@@ -792,7 +968,21 @@
         <w:rPr>
           <w:lang w:val="en-GB"/>
         </w:rPr>
-        <w:t>. Try with TS NE and umap and see difference between combined and separate</w:t>
+        <w:t xml:space="preserve">. Try with TS NE and </w:t>
+      </w:r>
+      <w:proofErr w:type="spellStart"/>
+      <w:r>
+        <w:rPr>
+          <w:lang w:val="en-GB"/>
+        </w:rPr>
+        <w:t>umap</w:t>
+      </w:r>
+      <w:proofErr w:type="spellEnd"/>
+      <w:r>
+        <w:rPr>
+          <w:lang w:val="en-GB"/>
+        </w:rPr>
+        <w:t xml:space="preserve"> and see difference between combined and separate</w:t>
       </w:r>
     </w:p>
     <w:p>
@@ -811,7 +1001,21 @@
         <w:rPr>
           <w:lang w:val="en-GB"/>
         </w:rPr>
-        <w:t xml:space="preserve"> Or survival prediction or tumor stage prediction</w:t>
+        <w:t xml:space="preserve"> Or survival prediction or </w:t>
+      </w:r>
+      <w:proofErr w:type="spellStart"/>
+      <w:r>
+        <w:rPr>
+          <w:lang w:val="en-GB"/>
+        </w:rPr>
+        <w:t>tumor</w:t>
+      </w:r>
+      <w:proofErr w:type="spellEnd"/>
+      <w:r>
+        <w:rPr>
+          <w:lang w:val="en-GB"/>
+        </w:rPr>
+        <w:t xml:space="preserve"> stage prediction</w:t>
       </w:r>
     </w:p>
     <w:p>
@@ -837,7 +1041,21 @@
         <w:rPr>
           <w:lang w:val="en-GB"/>
         </w:rPr>
-        <w:t>Fix bug with joining with GE overlap stage. The discrepancy in tumor versus normal is caused by duplicates.</w:t>
+        <w:t xml:space="preserve">Fix bug with joining with GE overlap stage. The discrepancy in </w:t>
+      </w:r>
+      <w:proofErr w:type="spellStart"/>
+      <w:r>
+        <w:rPr>
+          <w:lang w:val="en-GB"/>
+        </w:rPr>
+        <w:t>tumor</w:t>
+      </w:r>
+      <w:proofErr w:type="spellEnd"/>
+      <w:r>
+        <w:rPr>
+          <w:lang w:val="en-GB"/>
+        </w:rPr>
+        <w:t xml:space="preserve"> versus normal is caused by duplicates.</w:t>
       </w:r>
       <w:r>
         <w:rPr>
@@ -869,20 +1087,48 @@
         <w:rPr>
           <w:lang w:val="en-GB"/>
         </w:rPr>
-        <w:t>Hypotheses: what were the results of running a prediction model using overlapped microbial and gene expression data on tumor versus normal classification?</w:t>
-      </w:r>
-    </w:p>
-    <w:p>
-      <w:pPr>
-        <w:rPr>
-          <w:lang w:val="en-GB"/>
-        </w:rPr>
-      </w:pPr>
-      <w:r>
-        <w:rPr>
-          <w:lang w:val="en-GB"/>
-        </w:rPr>
-        <w:t>Task: run an SVM model to predict tumor versus normal and compare it with separate predictions using only microbial or only gene expression.</w:t>
+        <w:t xml:space="preserve">Hypotheses: what were the results of running a prediction model using overlapped microbial and gene expression data on </w:t>
+      </w:r>
+      <w:proofErr w:type="spellStart"/>
+      <w:r>
+        <w:rPr>
+          <w:lang w:val="en-GB"/>
+        </w:rPr>
+        <w:t>tumor</w:t>
+      </w:r>
+      <w:proofErr w:type="spellEnd"/>
+      <w:r>
+        <w:rPr>
+          <w:lang w:val="en-GB"/>
+        </w:rPr>
+        <w:t xml:space="preserve"> versus normal classification?</w:t>
+      </w:r>
+    </w:p>
+    <w:p>
+      <w:pPr>
+        <w:rPr>
+          <w:lang w:val="en-GB"/>
+        </w:rPr>
+      </w:pPr>
+      <w:r>
+        <w:rPr>
+          <w:lang w:val="en-GB"/>
+        </w:rPr>
+        <w:t xml:space="preserve">Task: run an SVM model to predict </w:t>
+      </w:r>
+      <w:proofErr w:type="spellStart"/>
+      <w:r>
+        <w:rPr>
+          <w:lang w:val="en-GB"/>
+        </w:rPr>
+        <w:t>tumor</w:t>
+      </w:r>
+      <w:proofErr w:type="spellEnd"/>
+      <w:r>
+        <w:rPr>
+          <w:lang w:val="en-GB"/>
+        </w:rPr>
+        <w:t xml:space="preserve"> versus normal and compare it with separate predictions using only microbial or only gene expression.</w:t>
       </w:r>
       <w:r>
         <w:rPr>
@@ -1038,7 +1284,35 @@
         <w:rPr>
           <w:lang w:val="en-GB"/>
         </w:rPr>
-        <w:t>separately on gene expression and abundance data and overlapped data for multiple amount of features and see which works best for class separation visually assessed with PCA or t-SNE or with prediction tasks such as tumor stage prediction or tumor versus normal prediction</w:t>
+        <w:t xml:space="preserve">separately on gene expression and abundance data and overlapped data for multiple amount of features and see which works best for class separation visually assessed with PCA or t-SNE or with prediction tasks such as </w:t>
+      </w:r>
+      <w:proofErr w:type="spellStart"/>
+      <w:r>
+        <w:rPr>
+          <w:lang w:val="en-GB"/>
+        </w:rPr>
+        <w:t>tumor</w:t>
+      </w:r>
+      <w:proofErr w:type="spellEnd"/>
+      <w:r>
+        <w:rPr>
+          <w:lang w:val="en-GB"/>
+        </w:rPr>
+        <w:t xml:space="preserve"> stage prediction or </w:t>
+      </w:r>
+      <w:proofErr w:type="spellStart"/>
+      <w:r>
+        <w:rPr>
+          <w:lang w:val="en-GB"/>
+        </w:rPr>
+        <w:t>tumor</w:t>
+      </w:r>
+      <w:proofErr w:type="spellEnd"/>
+      <w:r>
+        <w:rPr>
+          <w:lang w:val="en-GB"/>
+        </w:rPr>
+        <w:t xml:space="preserve"> versus normal prediction</w:t>
       </w:r>
     </w:p>
     <w:p>
@@ -1107,7 +1381,21 @@
         <w:rPr>
           <w:lang w:val="en-GB"/>
         </w:rPr>
-        <w:t>Hypotheses: are there benefits to integrating microbial and omics data when predicting tumor stage?</w:t>
+        <w:t xml:space="preserve">Hypotheses: are there benefits to integrating microbial and omics data when predicting </w:t>
+      </w:r>
+      <w:proofErr w:type="spellStart"/>
+      <w:r>
+        <w:rPr>
+          <w:lang w:val="en-GB"/>
+        </w:rPr>
+        <w:t>tumor</w:t>
+      </w:r>
+      <w:proofErr w:type="spellEnd"/>
+      <w:r>
+        <w:rPr>
+          <w:lang w:val="en-GB"/>
+        </w:rPr>
+        <w:t xml:space="preserve"> stage?</w:t>
       </w:r>
     </w:p>
     <w:p>
@@ -1130,7 +1418,21 @@
         <w:rPr>
           <w:lang w:val="en-GB"/>
         </w:rPr>
-        <w:t xml:space="preserve">summarize tumor stages into 123 or 4 and use a multinomial logistic regression model to predict them for all cancer types when using genus and when using only gene expression data and when using overlapped data. Do this using all features, five features and 10 features. </w:t>
+        <w:t xml:space="preserve">summarize </w:t>
+      </w:r>
+      <w:proofErr w:type="spellStart"/>
+      <w:r>
+        <w:rPr>
+          <w:lang w:val="en-GB"/>
+        </w:rPr>
+        <w:t>tumor</w:t>
+      </w:r>
+      <w:proofErr w:type="spellEnd"/>
+      <w:r>
+        <w:rPr>
+          <w:lang w:val="en-GB"/>
+        </w:rPr>
+        <w:t xml:space="preserve"> stages into 123 or 4 and use a multinomial logistic regression model to predict them for all cancer types when using genus and when using only gene expression data and when using overlapped data. Do this using all features, five features and 10 features. </w:t>
       </w:r>
       <w:r>
         <w:rPr>
@@ -1142,7 +1444,21 @@
         <w:rPr>
           <w:lang w:val="en-GB"/>
         </w:rPr>
-        <w:t xml:space="preserve"> have tumor stage data for genus.</w:t>
+        <w:t xml:space="preserve"> have </w:t>
+      </w:r>
+      <w:proofErr w:type="spellStart"/>
+      <w:r>
+        <w:rPr>
+          <w:lang w:val="en-GB"/>
+        </w:rPr>
+        <w:t>tumor</w:t>
+      </w:r>
+      <w:proofErr w:type="spellEnd"/>
+      <w:r>
+        <w:rPr>
+          <w:lang w:val="en-GB"/>
+        </w:rPr>
+        <w:t xml:space="preserve"> stage data for genus.</w:t>
       </w:r>
     </w:p>
     <w:p>
@@ -1223,7 +1539,21 @@
         <w:rPr>
           <w:lang w:val="en-GB"/>
         </w:rPr>
-        <w:t>Task: Visualize all PCA and t-SNE for stage and tumor, across selected feature amounts and for all cancers. And then do the same when the same samples are selected.</w:t>
+        <w:t xml:space="preserve">Task: Visualize all PCA and t-SNE for stage and </w:t>
+      </w:r>
+      <w:proofErr w:type="spellStart"/>
+      <w:r>
+        <w:rPr>
+          <w:lang w:val="en-GB"/>
+        </w:rPr>
+        <w:t>tumor</w:t>
+      </w:r>
+      <w:proofErr w:type="spellEnd"/>
+      <w:r>
+        <w:rPr>
+          <w:lang w:val="en-GB"/>
+        </w:rPr>
+        <w:t>, across selected feature amounts and for all cancers. And then do the same when the same samples are selected.</w:t>
       </w:r>
     </w:p>
     <w:p>
@@ -1363,7 +1693,21 @@
         <w:rPr>
           <w:lang w:val="en-GB"/>
         </w:rPr>
-        <w:t xml:space="preserve"> make avg fun for multiclass stage</w:t>
+        <w:t xml:space="preserve"> make </w:t>
+      </w:r>
+      <w:proofErr w:type="spellStart"/>
+      <w:r>
+        <w:rPr>
+          <w:lang w:val="en-GB"/>
+        </w:rPr>
+        <w:t>avg</w:t>
+      </w:r>
+      <w:proofErr w:type="spellEnd"/>
+      <w:r>
+        <w:rPr>
+          <w:lang w:val="en-GB"/>
+        </w:rPr>
+        <w:t xml:space="preserve"> fun for multiclass stage</w:t>
       </w:r>
       <w:r>
         <w:rPr>
@@ -1386,7 +1730,21 @@
         <w:rPr>
           <w:lang w:val="en-GB"/>
         </w:rPr>
-        <w:t>Result: F1 score is clearly higher across a lot of cancers for tumor prediction one five or ten features are selected. It seems to be higher across the board for stage prediction.</w:t>
+        <w:t xml:space="preserve">Result: F1 score is clearly higher across a lot of cancers for </w:t>
+      </w:r>
+      <w:proofErr w:type="spellStart"/>
+      <w:r>
+        <w:rPr>
+          <w:lang w:val="en-GB"/>
+        </w:rPr>
+        <w:t>tumor</w:t>
+      </w:r>
+      <w:proofErr w:type="spellEnd"/>
+      <w:r>
+        <w:rPr>
+          <w:lang w:val="en-GB"/>
+        </w:rPr>
+        <w:t xml:space="preserve"> prediction one five or ten features are selected. It seems to be higher across the board for stage prediction.</w:t>
       </w:r>
     </w:p>
     <w:p>
@@ -1587,7 +1945,21 @@
         <w:rPr>
           <w:lang w:val="en-GB"/>
         </w:rPr>
-        <w:t xml:space="preserve"> tumor stage????</w:t>
+        <w:t xml:space="preserve"> </w:t>
+      </w:r>
+      <w:proofErr w:type="spellStart"/>
+      <w:r>
+        <w:rPr>
+          <w:lang w:val="en-GB"/>
+        </w:rPr>
+        <w:t>tumor</w:t>
+      </w:r>
+      <w:proofErr w:type="spellEnd"/>
+      <w:r>
+        <w:rPr>
+          <w:lang w:val="en-GB"/>
+        </w:rPr>
+        <w:t xml:space="preserve"> stage????</w:t>
       </w:r>
     </w:p>
     <w:bookmarkEnd w:id="0"/>
@@ -1704,7 +2076,21 @@
         <w:rPr>
           <w:lang w:val="en-GB"/>
         </w:rPr>
-        <w:t xml:space="preserve">For tumor </w:t>
+        <w:t xml:space="preserve">For </w:t>
+      </w:r>
+      <w:proofErr w:type="spellStart"/>
+      <w:r>
+        <w:rPr>
+          <w:lang w:val="en-GB"/>
+        </w:rPr>
+        <w:t>tumor</w:t>
+      </w:r>
+      <w:proofErr w:type="spellEnd"/>
+      <w:r>
+        <w:rPr>
+          <w:lang w:val="en-GB"/>
+        </w:rPr>
+        <w:t xml:space="preserve"> </w:t>
       </w:r>
       <w:r>
         <w:rPr>
@@ -1779,7 +2165,21 @@
         <w:rPr>
           <w:lang w:val="en-GB"/>
         </w:rPr>
-        <w:t>Task: create a pipeline to save prediction outputs and generate confusion matrices to inspect generate the predictions for tumor and stage across all cancers</w:t>
+        <w:t xml:space="preserve">Task: create a pipeline to save prediction outputs and generate confusion matrices to inspect generate the predictions for </w:t>
+      </w:r>
+      <w:proofErr w:type="spellStart"/>
+      <w:r>
+        <w:rPr>
+          <w:lang w:val="en-GB"/>
+        </w:rPr>
+        <w:t>tumor</w:t>
+      </w:r>
+      <w:proofErr w:type="spellEnd"/>
+      <w:r>
+        <w:rPr>
+          <w:lang w:val="en-GB"/>
+        </w:rPr>
+        <w:t xml:space="preserve"> and stage across all cancers</w:t>
       </w:r>
       <w:r>
         <w:rPr>
@@ -1807,7 +2207,21 @@
         <w:rPr>
           <w:lang w:val="en-GB"/>
         </w:rPr>
-        <w:t>, especially for tumors. For stage prediction, there is often some collapse with only predicting stage II, but not always.</w:t>
+        <w:t xml:space="preserve">, especially for </w:t>
+      </w:r>
+      <w:proofErr w:type="spellStart"/>
+      <w:r>
+        <w:rPr>
+          <w:lang w:val="en-GB"/>
+        </w:rPr>
+        <w:t>tumors</w:t>
+      </w:r>
+      <w:proofErr w:type="spellEnd"/>
+      <w:r>
+        <w:rPr>
+          <w:lang w:val="en-GB"/>
+        </w:rPr>
+        <w:t>. For stage prediction, there is often some collapse with only predicting stage II, but not always.</w:t>
       </w:r>
     </w:p>
     <w:p>
@@ -1966,7 +2380,35 @@
         <w:rPr>
           <w:lang w:val="en-GB"/>
         </w:rPr>
-        <w:t xml:space="preserve"> increasing the amount of features, using an 80/20 split instead of a 70/30 one, removing cross-fertilization,using more random sampling iterationscould give more useful insights</w:t>
+        <w:t xml:space="preserve"> increasing the amount of features, using an 80/20 split instead of a 70/30 one, removing cross-</w:t>
+      </w:r>
+      <w:proofErr w:type="spellStart"/>
+      <w:r>
+        <w:rPr>
+          <w:lang w:val="en-GB"/>
+        </w:rPr>
+        <w:t>fertilization,using</w:t>
+      </w:r>
+      <w:proofErr w:type="spellEnd"/>
+      <w:r>
+        <w:rPr>
+          <w:lang w:val="en-GB"/>
+        </w:rPr>
+        <w:t xml:space="preserve"> more random sampling </w:t>
+      </w:r>
+      <w:proofErr w:type="spellStart"/>
+      <w:r>
+        <w:rPr>
+          <w:lang w:val="en-GB"/>
+        </w:rPr>
+        <w:t>iterationscould</w:t>
+      </w:r>
+      <w:proofErr w:type="spellEnd"/>
+      <w:r>
+        <w:rPr>
+          <w:lang w:val="en-GB"/>
+        </w:rPr>
+        <w:t xml:space="preserve"> give more useful insights</w:t>
       </w:r>
     </w:p>
     <w:p>
@@ -2028,57 +2470,39 @@
         <w:rPr>
           <w:lang w:val="en-GB"/>
         </w:rPr>
-        <w:t>the expression data set is already feature selected if you think about it, t</w:t>
-      </w:r>
-      <w:r>
-        <w:rPr>
-          <w:lang w:val="en-GB"/>
-        </w:rPr>
-        <w:t>r</w:t>
-      </w:r>
-      <w:r>
-        <w:rPr>
-          <w:lang w:val="en-GB"/>
-        </w:rPr>
-        <w:t>y to do the same with the microbial data set</w:t>
-      </w:r>
-      <w:r>
-        <w:rPr>
-          <w:lang w:val="en-GB"/>
-        </w:rPr>
-        <w:t>.</w:t>
-      </w:r>
-    </w:p>
-    <w:p>
-      <w:pPr>
-        <w:rPr>
-          <w:lang w:val="en-GB"/>
-        </w:rPr>
-      </w:pPr>
-      <w:r>
-        <w:rPr>
-          <w:lang w:val="en-GB"/>
-        </w:rPr>
-        <w:t>Attempt to use survival data</w:t>
-      </w:r>
-    </w:p>
-    <w:p>
-      <w:pPr>
-        <w:rPr>
-          <w:lang w:val="en-GB"/>
-        </w:rPr>
-      </w:pPr>
-      <w:r>
-        <w:rPr>
-          <w:lang w:val="en-GB"/>
-        </w:rPr>
-        <w:t xml:space="preserve">checkout other </w:t>
-      </w:r>
-      <w:r>
-        <w:rPr>
-          <w:lang w:val="en-GB"/>
-        </w:rPr>
-        <w:t>microbial data sets</w:t>
+        <w:t>how much effect does the different normalization of microbial, gene expression, and in the future integrated data have on the model?</w:t>
+      </w:r>
+    </w:p>
+    <w:p>
+      <w:pPr>
+        <w:rPr>
+          <w:lang w:val="en-GB"/>
+        </w:rPr>
+      </w:pPr>
+      <w:r>
+        <w:rPr>
+          <w:lang w:val="en-GB"/>
+        </w:rPr>
+        <w:t>When integrating</w:t>
+      </w:r>
+      <w:r>
+        <w:rPr>
+          <w:lang w:val="en-GB"/>
+        </w:rPr>
+        <w:t xml:space="preserve"> I have realized that there are only 353 samples for the stage endpoint, yet the overlapped file still has 401 samples for stage endpoint</w:t>
+      </w:r>
+    </w:p>
+    <w:p>
+      <w:pPr>
+        <w:rPr>
+          <w:lang w:val="en-GB"/>
+        </w:rPr>
+      </w:pPr>
+      <w:r>
+        <w:rPr>
+          <w:lang w:val="en-GB"/>
+        </w:rPr>
+        <w:t>I just realize, why am I selecting 200 features in my pipeline for microbial data even though there is only 100 or so nonzero data features?</w:t>
       </w:r>
     </w:p>
     <w:p>
@@ -2095,6 +2519,94 @@
           <w:bCs/>
           <w:lang w:val="en-GB"/>
         </w:rPr>
+        <w:t>Towards January 23 meeting</w:t>
+      </w:r>
+      <w:r>
+        <w:rPr>
+          <w:b/>
+          <w:bCs/>
+          <w:lang w:val="en-GB"/>
+        </w:rPr>
+        <w:t xml:space="preserve"> above this</w:t>
+      </w:r>
+    </w:p>
+    <w:p>
+      <w:pPr>
+        <w:rPr>
+          <w:lang w:val="en-GB"/>
+        </w:rPr>
+      </w:pPr>
+      <w:r>
+        <w:rPr>
+          <w:lang w:val="en-GB"/>
+        </w:rPr>
+        <w:t>the expression data set is already feature selected if you think about it, t</w:t>
+      </w:r>
+      <w:r>
+        <w:rPr>
+          <w:lang w:val="en-GB"/>
+        </w:rPr>
+        <w:t>r</w:t>
+      </w:r>
+      <w:r>
+        <w:rPr>
+          <w:lang w:val="en-GB"/>
+        </w:rPr>
+        <w:t>y to do the same with the microbial data set</w:t>
+      </w:r>
+      <w:r>
+        <w:rPr>
+          <w:lang w:val="en-GB"/>
+        </w:rPr>
+        <w:t>.</w:t>
+      </w:r>
+    </w:p>
+    <w:p>
+      <w:pPr>
+        <w:rPr>
+          <w:lang w:val="en-GB"/>
+        </w:rPr>
+      </w:pPr>
+      <w:r>
+        <w:rPr>
+          <w:lang w:val="en-GB"/>
+        </w:rPr>
+        <w:t>Attempt to use survival data</w:t>
+      </w:r>
+    </w:p>
+    <w:p>
+      <w:pPr>
+        <w:rPr>
+          <w:lang w:val="en-GB"/>
+        </w:rPr>
+      </w:pPr>
+      <w:r>
+        <w:rPr>
+          <w:lang w:val="en-GB"/>
+        </w:rPr>
+        <w:t xml:space="preserve">checkout other </w:t>
+      </w:r>
+      <w:r>
+        <w:rPr>
+          <w:lang w:val="en-GB"/>
+        </w:rPr>
+        <w:t>microbial data sets</w:t>
+      </w:r>
+    </w:p>
+    <w:p>
+      <w:pPr>
+        <w:rPr>
+          <w:b/>
+          <w:bCs/>
+          <w:lang w:val="en-GB"/>
+        </w:rPr>
+      </w:pPr>
+      <w:r>
+        <w:rPr>
+          <w:b/>
+          <w:bCs/>
+          <w:lang w:val="en-GB"/>
+        </w:rPr>
         <w:t xml:space="preserve">From 31 October 2022, after greenlight meeting  </w:t>
       </w:r>
     </w:p>
@@ -2128,7 +2640,21 @@
         <w:rPr>
           <w:lang w:val="en-GB"/>
         </w:rPr>
-        <w:t xml:space="preserve"> For some reason,the results are a bit different for future values lower than the maximum which indicates that there were some feature selection differences on different runs even though it</w:t>
+        <w:t xml:space="preserve"> For some </w:t>
+      </w:r>
+      <w:proofErr w:type="spellStart"/>
+      <w:r>
+        <w:rPr>
+          <w:lang w:val="en-GB"/>
+        </w:rPr>
+        <w:t>reason,the</w:t>
+      </w:r>
+      <w:proofErr w:type="spellEnd"/>
+      <w:r>
+        <w:rPr>
+          <w:lang w:val="en-GB"/>
+        </w:rPr>
+        <w:t xml:space="preserve"> results are a bit different for future values lower than the maximum which indicates that there were some feature selection differences on different runs even though it</w:t>
       </w:r>
     </w:p>
     <w:p>
@@ -2154,20 +2680,84 @@
         <w:rPr>
           <w:lang w:val="en-GB"/>
         </w:rPr>
-        <w:t>Running tcma_gen tumor COAD 0 random_sampling linreg</w:t>
-      </w:r>
-    </w:p>
-    <w:p>
-      <w:pPr>
-        <w:rPr>
-          <w:lang w:val="en-GB"/>
-        </w:rPr>
-      </w:pPr>
-      <w:r>
-        <w:rPr>
-          <w:lang w:val="en-GB"/>
-        </w:rPr>
-        <w:t xml:space="preserve">Running for tcma_gen COAD </w:t>
+        <w:t xml:space="preserve">Running </w:t>
+      </w:r>
+      <w:proofErr w:type="spellStart"/>
+      <w:r>
+        <w:rPr>
+          <w:lang w:val="en-GB"/>
+        </w:rPr>
+        <w:t>tcma_gen</w:t>
+      </w:r>
+      <w:proofErr w:type="spellEnd"/>
+      <w:r>
+        <w:rPr>
+          <w:lang w:val="en-GB"/>
+        </w:rPr>
+        <w:t xml:space="preserve"> </w:t>
+      </w:r>
+      <w:proofErr w:type="spellStart"/>
+      <w:r>
+        <w:rPr>
+          <w:lang w:val="en-GB"/>
+        </w:rPr>
+        <w:t>tumor</w:t>
+      </w:r>
+      <w:proofErr w:type="spellEnd"/>
+      <w:r>
+        <w:rPr>
+          <w:lang w:val="en-GB"/>
+        </w:rPr>
+        <w:t xml:space="preserve"> COAD 0 </w:t>
+      </w:r>
+      <w:proofErr w:type="spellStart"/>
+      <w:r>
+        <w:rPr>
+          <w:lang w:val="en-GB"/>
+        </w:rPr>
+        <w:t>random_sampling</w:t>
+      </w:r>
+      <w:proofErr w:type="spellEnd"/>
+      <w:r>
+        <w:rPr>
+          <w:lang w:val="en-GB"/>
+        </w:rPr>
+        <w:t xml:space="preserve"> </w:t>
+      </w:r>
+      <w:proofErr w:type="spellStart"/>
+      <w:r>
+        <w:rPr>
+          <w:lang w:val="en-GB"/>
+        </w:rPr>
+        <w:t>linreg</w:t>
+      </w:r>
+      <w:proofErr w:type="spellEnd"/>
+    </w:p>
+    <w:p>
+      <w:pPr>
+        <w:rPr>
+          <w:lang w:val="en-GB"/>
+        </w:rPr>
+      </w:pPr>
+      <w:r>
+        <w:rPr>
+          <w:lang w:val="en-GB"/>
+        </w:rPr>
+        <w:t xml:space="preserve">Running for </w:t>
+      </w:r>
+      <w:proofErr w:type="spellStart"/>
+      <w:r>
+        <w:rPr>
+          <w:lang w:val="en-GB"/>
+        </w:rPr>
+        <w:t>tcma_gen</w:t>
+      </w:r>
+      <w:proofErr w:type="spellEnd"/>
+      <w:r>
+        <w:rPr>
+          <w:lang w:val="en-GB"/>
+        </w:rPr>
+        <w:t xml:space="preserve"> COAD </w:t>
       </w:r>
     </w:p>
     <w:p>
@@ -2193,32 +2783,89 @@
         <w:rPr>
           <w:lang w:val="en-GB"/>
         </w:rPr>
-        <w:t>Running tcma_gen_aak_ge tumor HNSC 200 random_sampling chi2</w:t>
-      </w:r>
-    </w:p>
-    <w:p>
-      <w:pPr>
-        <w:rPr>
-          <w:lang w:val="en-GB"/>
-        </w:rPr>
-      </w:pPr>
-      <w:r>
-        <w:rPr>
-          <w:lang w:val="en-GB"/>
-        </w:rPr>
-        <w:t>Running for tcma_gen_aak_ge HNSC 200</w:t>
-      </w:r>
-    </w:p>
-    <w:p>
-      <w:pPr>
-        <w:rPr>
-          <w:lang w:val="en-GB"/>
-        </w:rPr>
-      </w:pPr>
-      <w:r>
-        <w:rPr>
-          <w:lang w:val="en-GB"/>
-        </w:rPr>
+        <w:t xml:space="preserve">Running </w:t>
+      </w:r>
+      <w:proofErr w:type="spellStart"/>
+      <w:r>
+        <w:rPr>
+          <w:lang w:val="en-GB"/>
+        </w:rPr>
+        <w:t>tcma_gen_aak_ge</w:t>
+      </w:r>
+      <w:proofErr w:type="spellEnd"/>
+      <w:r>
+        <w:rPr>
+          <w:lang w:val="en-GB"/>
+        </w:rPr>
+        <w:t xml:space="preserve"> </w:t>
+      </w:r>
+      <w:proofErr w:type="spellStart"/>
+      <w:r>
+        <w:rPr>
+          <w:lang w:val="en-GB"/>
+        </w:rPr>
+        <w:t>tumor</w:t>
+      </w:r>
+      <w:proofErr w:type="spellEnd"/>
+      <w:r>
+        <w:rPr>
+          <w:lang w:val="en-GB"/>
+        </w:rPr>
+        <w:t xml:space="preserve"> HNSC 200 </w:t>
+      </w:r>
+      <w:proofErr w:type="spellStart"/>
+      <w:r>
+        <w:rPr>
+          <w:lang w:val="en-GB"/>
+        </w:rPr>
+        <w:t>random_sampling</w:t>
+      </w:r>
+      <w:proofErr w:type="spellEnd"/>
+      <w:r>
+        <w:rPr>
+          <w:lang w:val="en-GB"/>
+        </w:rPr>
+        <w:t xml:space="preserve"> chi2</w:t>
+      </w:r>
+    </w:p>
+    <w:p>
+      <w:pPr>
+        <w:rPr>
+          <w:lang w:val="en-GB"/>
+        </w:rPr>
+      </w:pPr>
+      <w:r>
+        <w:rPr>
+          <w:lang w:val="en-GB"/>
+        </w:rPr>
+        <w:t xml:space="preserve">Running for </w:t>
+      </w:r>
+      <w:proofErr w:type="spellStart"/>
+      <w:r>
+        <w:rPr>
+          <w:lang w:val="en-GB"/>
+        </w:rPr>
+        <w:t>tcma_gen_aak_ge</w:t>
+      </w:r>
+      <w:proofErr w:type="spellEnd"/>
+      <w:r>
+        <w:rPr>
+          <w:lang w:val="en-GB"/>
+        </w:rPr>
+        <w:t xml:space="preserve"> HNSC 200</w:t>
+      </w:r>
+    </w:p>
+    <w:p>
+      <w:pPr>
+        <w:rPr>
+          <w:lang w:val="en-GB"/>
+        </w:rPr>
+      </w:pPr>
+      <w:r>
+        <w:rPr>
+          <w:lang w:val="en-GB"/>
+        </w:rPr>
+        <w:lastRenderedPageBreak/>
         <w:t>Maybe replace “0” or “all” feature count with exact amount of features</w:t>
       </w:r>
     </w:p>
@@ -2275,7 +2922,35 @@
         <w:rPr>
           <w:lang w:val="en-GB"/>
         </w:rPr>
-        <w:t xml:space="preserve"> I screwed up twice, thereby fixing my screwup. I flipped y_predicted and y_test in the list comprehension and thus when saving it, but accidentally swapped the parameters when generating the confusion matrix.</w:t>
+        <w:t xml:space="preserve"> I screwed up twice, thereby fixing my screwup. I flipped </w:t>
+      </w:r>
+      <w:proofErr w:type="spellStart"/>
+      <w:r>
+        <w:rPr>
+          <w:lang w:val="en-GB"/>
+        </w:rPr>
+        <w:t>y_predicted</w:t>
+      </w:r>
+      <w:proofErr w:type="spellEnd"/>
+      <w:r>
+        <w:rPr>
+          <w:lang w:val="en-GB"/>
+        </w:rPr>
+        <w:t xml:space="preserve"> and </w:t>
+      </w:r>
+      <w:proofErr w:type="spellStart"/>
+      <w:r>
+        <w:rPr>
+          <w:lang w:val="en-GB"/>
+        </w:rPr>
+        <w:t>y_test</w:t>
+      </w:r>
+      <w:proofErr w:type="spellEnd"/>
+      <w:r>
+        <w:rPr>
+          <w:lang w:val="en-GB"/>
+        </w:rPr>
+        <w:t xml:space="preserve"> in the list comprehension and thus when saving it, but accidentally swapped the parameters when generating the confusion matrix.</w:t>
       </w:r>
     </w:p>
     <w:p>
@@ -2301,7 +2976,6 @@
         <w:rPr>
           <w:lang w:val="en-GB"/>
         </w:rPr>
-        <w:lastRenderedPageBreak/>
         <w:t>(I’m missing a normal sample for COAD microbial data)</w:t>
       </w:r>
     </w:p>
@@ -2594,7 +3268,14 @@
         <w:rPr>
           <w:lang w:val="en-GB"/>
         </w:rPr>
-        <w:t>Don't make the font size of the figures too</w:t>
+        <w:t xml:space="preserve">Don't make the font size of the figures </w:t>
+      </w:r>
+      <w:proofErr w:type="spellStart"/>
+      <w:r>
+        <w:rPr>
+          <w:lang w:val="en-GB"/>
+        </w:rPr>
+        <w:t>too</w:t>
       </w:r>
       <w:r>
         <w:rPr>
@@ -2602,6 +3283,7 @@
         </w:rPr>
         <w:t>self</w:t>
       </w:r>
+      <w:proofErr w:type="spellEnd"/>
       <w:r>
         <w:rPr>
           <w:lang w:val="en-GB"/>
@@ -2643,7 +3325,22 @@
         <w:rPr>
           <w:lang w:val="en-GB"/>
         </w:rPr>
-        <w:t>Provide better caption for images (the meaning of axes, what the colors mean, the different modalities</w:t>
+        <w:lastRenderedPageBreak/>
+        <w:t xml:space="preserve">Provide better caption for images (the meaning of axes, what the </w:t>
+      </w:r>
+      <w:proofErr w:type="spellStart"/>
+      <w:r>
+        <w:rPr>
+          <w:lang w:val="en-GB"/>
+        </w:rPr>
+        <w:t>colors</w:t>
+      </w:r>
+      <w:proofErr w:type="spellEnd"/>
+      <w:r>
+        <w:rPr>
+          <w:lang w:val="en-GB"/>
+        </w:rPr>
+        <w:t xml:space="preserve"> mean, the different modalities</w:t>
       </w:r>
       <w:r>
         <w:rPr>
@@ -2743,7 +3440,6 @@
         <w:rPr>
           <w:lang w:val="en-GB"/>
         </w:rPr>
-        <w:lastRenderedPageBreak/>
         <w:t>Look into feature robustness</w:t>
       </w:r>
     </w:p>
@@ -2780,7 +3476,51 @@
         <w:rPr>
           <w:lang w:val="en-GB"/>
         </w:rPr>
-        <w:t>Try to project features into latent space (e.g. nmf, encoder)</w:t>
+        <w:t xml:space="preserve">Try to project features into latent space (e.g. </w:t>
+      </w:r>
+      <w:proofErr w:type="spellStart"/>
+      <w:r>
+        <w:rPr>
+          <w:lang w:val="en-GB"/>
+        </w:rPr>
+        <w:t>nmf</w:t>
+      </w:r>
+      <w:proofErr w:type="spellEnd"/>
+      <w:r>
+        <w:rPr>
+          <w:lang w:val="en-GB"/>
+        </w:rPr>
+        <w:t>, encoder)</w:t>
+      </w:r>
+      <w:r>
+        <w:rPr>
+          <w:lang w:val="en-GB"/>
+        </w:rPr>
+        <w:t xml:space="preserve"> </w:t>
+      </w:r>
+    </w:p>
+    <w:p>
+      <w:pPr>
+        <w:pStyle w:val="ListParagraph"/>
+        <w:numPr>
+          <w:ilvl w:val="1"/>
+          <w:numId w:val="6"/>
+        </w:numPr>
+        <w:rPr>
+          <w:lang w:val="en-GB"/>
+        </w:rPr>
+      </w:pPr>
+      <w:r>
+        <w:rPr>
+          <w:lang w:val="en-GB"/>
+        </w:rPr>
+        <w:t>have to make sure my output is between zero and one and the order is the same of the samples to keep that factor constant</w:t>
+      </w:r>
+      <w:r>
+        <w:rPr>
+          <w:lang w:val="en-GB"/>
+        </w:rPr>
+        <w:t>, contrast one model with everything against separate models per cancer</w:t>
       </w:r>
     </w:p>
     <w:p>
@@ -2831,7 +3571,35 @@
         <w:rPr>
           <w:lang w:val="en-GB"/>
         </w:rPr>
-        <w:t>- Cleanup code: remove all unnecessary data files, cleanup pipeline</w:t>
+        <w:t xml:space="preserve">- </w:t>
+      </w:r>
+      <w:proofErr w:type="spellStart"/>
+      <w:r>
+        <w:rPr>
+          <w:lang w:val="en-GB"/>
+        </w:rPr>
+        <w:t>Cleanup</w:t>
+      </w:r>
+      <w:proofErr w:type="spellEnd"/>
+      <w:r>
+        <w:rPr>
+          <w:lang w:val="en-GB"/>
+        </w:rPr>
+        <w:t xml:space="preserve"> code: remove all unnecessary data files, </w:t>
+      </w:r>
+      <w:proofErr w:type="spellStart"/>
+      <w:r>
+        <w:rPr>
+          <w:lang w:val="en-GB"/>
+        </w:rPr>
+        <w:t>cleanup</w:t>
+      </w:r>
+      <w:proofErr w:type="spellEnd"/>
+      <w:r>
+        <w:rPr>
+          <w:lang w:val="en-GB"/>
+        </w:rPr>
+        <w:t xml:space="preserve"> pipeline</w:t>
       </w:r>
       <w:r>
         <w:t xml:space="preserve"> [x]</w:t>
@@ -2860,8 +3628,16 @@
         <w:rPr>
           <w:lang w:val="en-GB"/>
         </w:rPr>
-        <w:t>- Fill in two documents from BrightSpace</w:t>
-      </w:r>
+        <w:t xml:space="preserve">- Fill in two documents from </w:t>
+      </w:r>
+      <w:proofErr w:type="spellStart"/>
+      <w:r>
+        <w:rPr>
+          <w:lang w:val="en-GB"/>
+        </w:rPr>
+        <w:t>BrightSpace</w:t>
+      </w:r>
+      <w:proofErr w:type="spellEnd"/>
     </w:p>
     <w:p>
       <w:pPr>
@@ -2899,8 +3675,16 @@
         <w:rPr>
           <w:lang w:val="en-GB"/>
         </w:rPr>
-        <w:t>- Figure out committee for defense</w:t>
-      </w:r>
+        <w:t xml:space="preserve">- Figure out committee for </w:t>
+      </w:r>
+      <w:proofErr w:type="spellStart"/>
+      <w:r>
+        <w:rPr>
+          <w:lang w:val="en-GB"/>
+        </w:rPr>
+        <w:t>defense</w:t>
+      </w:r>
+      <w:proofErr w:type="spellEnd"/>
     </w:p>
     <w:p>
       <w:pPr>
@@ -2947,7 +3731,21 @@
         <w:rPr>
           <w:lang w:val="en-GB"/>
         </w:rPr>
-        <w:t>2 meetings before defense ( 3 months beforehand</w:t>
+        <w:t xml:space="preserve">2 meetings before </w:t>
+      </w:r>
+      <w:proofErr w:type="spellStart"/>
+      <w:r>
+        <w:rPr>
+          <w:lang w:val="en-GB"/>
+        </w:rPr>
+        <w:t>defense</w:t>
+      </w:r>
+      <w:proofErr w:type="spellEnd"/>
+      <w:r>
+        <w:rPr>
+          <w:lang w:val="en-GB"/>
+        </w:rPr>
+        <w:t xml:space="preserve"> ( 3 months beforehand</w:t>
       </w:r>
       <w:r>
         <w:rPr>
@@ -2996,7 +3794,21 @@
         <w:rPr>
           <w:lang w:val="en-GB"/>
         </w:rPr>
-        <w:t>6 weeks before defense date, l</w:t>
+        <w:t xml:space="preserve">6 weeks before </w:t>
+      </w:r>
+      <w:proofErr w:type="spellStart"/>
+      <w:r>
+        <w:rPr>
+          <w:lang w:val="en-GB"/>
+        </w:rPr>
+        <w:t>defense</w:t>
+      </w:r>
+      <w:proofErr w:type="spellEnd"/>
+      <w:r>
+        <w:rPr>
+          <w:lang w:val="en-GB"/>
+        </w:rPr>
+        <w:t xml:space="preserve"> date, l</w:t>
       </w:r>
       <w:r>
         <w:rPr>
@@ -3008,8 +3820,16 @@
         <w:rPr>
           <w:lang w:val="en-GB"/>
         </w:rPr>
-        <w:t xml:space="preserve"> meeting before defense</w:t>
-      </w:r>
+        <w:t xml:space="preserve"> meeting before </w:t>
+      </w:r>
+      <w:proofErr w:type="spellStart"/>
+      <w:r>
+        <w:rPr>
+          <w:lang w:val="en-GB"/>
+        </w:rPr>
+        <w:t>defense</w:t>
+      </w:r>
+      <w:proofErr w:type="spellEnd"/>
       <w:r>
         <w:rPr>
           <w:lang w:val="en-GB"/>
@@ -3167,6 +3987,7 @@
         <w:rPr>
           <w:lang w:val="en-GB"/>
         </w:rPr>
+        <w:lastRenderedPageBreak/>
         <w:t>Thesis:</w:t>
       </w:r>
     </w:p>
@@ -3211,7 +4032,35 @@
         <w:rPr>
           <w:lang w:val="en-GB"/>
         </w:rPr>
-        <w:t>D. Have a title for each group of observations. Don’t have double information, for example no PCA component labels everywhere. Can just have it for one column and one row. Don’t have the color legend within the graph, either outside or describe it. In caption, describe everything needed to know to understand picture from only caption. Don’t use green and red because of color blindness.</w:t>
+        <w:t xml:space="preserve">D. Have a title for each group of observations. Don’t have double information, for example no PCA component labels everywhere. Can just have it for one column and one row. Don’t have the </w:t>
+      </w:r>
+      <w:proofErr w:type="spellStart"/>
+      <w:r>
+        <w:rPr>
+          <w:lang w:val="en-GB"/>
+        </w:rPr>
+        <w:t>color</w:t>
+      </w:r>
+      <w:proofErr w:type="spellEnd"/>
+      <w:r>
+        <w:rPr>
+          <w:lang w:val="en-GB"/>
+        </w:rPr>
+        <w:t xml:space="preserve"> legend within the graph, either outside or describe it. In caption, describe everything needed to know to understand picture from only caption. Don’t use green and red because of </w:t>
+      </w:r>
+      <w:proofErr w:type="spellStart"/>
+      <w:r>
+        <w:rPr>
+          <w:lang w:val="en-GB"/>
+        </w:rPr>
+        <w:t>color</w:t>
+      </w:r>
+      <w:proofErr w:type="spellEnd"/>
+      <w:r>
+        <w:rPr>
+          <w:lang w:val="en-GB"/>
+        </w:rPr>
+        <w:t xml:space="preserve"> blindness.</w:t>
       </w:r>
       <w:r>
         <w:rPr>
@@ -3230,171 +4079,368 @@
         <w:rPr>
           <w:lang w:val="en-GB"/>
         </w:rPr>
-        <w:t xml:space="preserve">- Be more clear about what you want to show. Don’t show stad, you can remove all the other cancers and say you chose one representative example. Be consistent with it throughout the paper. </w:t>
-      </w:r>
-      <w:r>
-        <w:rPr>
-          <w:lang w:val="en-GB"/>
-        </w:rPr>
+        <w:t xml:space="preserve">- Be more clear about what you want to show. Don’t show </w:t>
+      </w:r>
+      <w:proofErr w:type="spellStart"/>
+      <w:r>
+        <w:rPr>
+          <w:lang w:val="en-GB"/>
+        </w:rPr>
+        <w:t>stad</w:t>
+      </w:r>
+      <w:proofErr w:type="spellEnd"/>
+      <w:r>
+        <w:rPr>
+          <w:lang w:val="en-GB"/>
+        </w:rPr>
+        <w:t>, you can remove all the other cancers and say you chose one representative example. Be consistent with it throughout the paper. Include the other ones in the appendix and mention you did so. Explain similarities and differences with the other cancers.</w:t>
+      </w:r>
+      <w:r>
+        <w:rPr>
+          <w:lang w:val="en-GB"/>
+        </w:rPr>
+        <w:t xml:space="preserve"> It’s</w:t>
+      </w:r>
+    </w:p>
+    <w:p>
+      <w:r>
+        <w:rPr>
+          <w:lang w:val="en-GB"/>
+        </w:rPr>
+        <w:t>- Method: describe what you have done in the results section, so move what you have there now into the results. Has to be very specific, for example with data. What parameters do you have with your patient samples, what portal did you get it from. Enough information to reproduce.</w:t>
+      </w:r>
+    </w:p>
+    <w:p>
+      <w:pPr>
+        <w:rPr>
+          <w:lang w:val="en-GB"/>
+        </w:rPr>
+      </w:pPr>
+      <w:r>
+        <w:rPr>
+          <w:lang w:val="en-GB"/>
+        </w:rPr>
+        <w:t>- Result: describe why she did something, how, what observations you made and what can be concluded.</w:t>
+      </w:r>
+      <w:r>
+        <w:rPr>
+          <w:lang w:val="en-GB"/>
+        </w:rPr>
+        <w:t xml:space="preserve"> Shouldn’t have sub </w:t>
+      </w:r>
+      <w:proofErr w:type="spellStart"/>
+      <w:r>
+        <w:rPr>
+          <w:lang w:val="en-GB"/>
+        </w:rPr>
+        <w:t>sub</w:t>
+      </w:r>
+      <w:proofErr w:type="spellEnd"/>
+      <w:r>
+        <w:rPr>
+          <w:lang w:val="en-GB"/>
+        </w:rPr>
+        <w:t xml:space="preserve"> sections, just have it as a label. Group stuff differently. Main conclusions are there is no difference quantitatively or qualitatively. The first group can stay, but the 2</w:t>
+      </w:r>
+      <w:r>
+        <w:rPr>
+          <w:vertAlign w:val="superscript"/>
+          <w:lang w:val="en-GB"/>
+        </w:rPr>
+        <w:t>nd</w:t>
+      </w:r>
+      <w:r>
+        <w:rPr>
+          <w:lang w:val="en-GB"/>
+        </w:rPr>
+        <w:t xml:space="preserve"> want you can group in more logical groupings.</w:t>
+      </w:r>
+    </w:p>
+    <w:p>
+      <w:pPr>
+        <w:rPr>
+          <w:lang w:val="en-GB"/>
+        </w:rPr>
+      </w:pPr>
+    </w:p>
+    <w:p>
+      <w:pPr>
+        <w:rPr>
+          <w:lang w:val="en-GB"/>
+        </w:rPr>
+      </w:pPr>
+      <w:r>
+        <w:rPr>
+          <w:lang w:val="en-GB"/>
+        </w:rPr>
+        <w:t>-(14 November presentation)</w:t>
+      </w:r>
+    </w:p>
+    <w:p>
+      <w:pPr>
+        <w:rPr>
+          <w:lang w:val="en-GB"/>
+        </w:rPr>
+      </w:pPr>
+      <w:r>
+        <w:rPr>
+          <w:lang w:val="en-GB"/>
+        </w:rPr>
+        <w:t>* presentation:</w:t>
+      </w:r>
+    </w:p>
+    <w:p>
+      <w:r>
+        <w:t>- for the stage class in balance slides try to expand the table with cancers as columns</w:t>
+      </w:r>
+      <w:r>
+        <w:t xml:space="preserve"> [x]</w:t>
+      </w:r>
+    </w:p>
+    <w:p>
+      <w:pPr>
+        <w:rPr>
+          <w:lang w:val="en-GB"/>
+        </w:rPr>
+      </w:pPr>
+      <w:r>
+        <w:rPr>
+          <w:lang w:val="en-GB"/>
+        </w:rPr>
+        <w:t>- Use bigger text</w:t>
+      </w:r>
+      <w:r>
+        <w:rPr>
+          <w:lang w:val="en-GB"/>
+        </w:rPr>
+        <w:t xml:space="preserve"> [x]</w:t>
+      </w:r>
+    </w:p>
+    <w:p>
+      <w:pPr>
+        <w:rPr>
+          <w:lang w:val="en-GB"/>
+        </w:rPr>
+      </w:pPr>
+      <w:r>
+        <w:rPr>
+          <w:lang w:val="en-GB"/>
+        </w:rPr>
+        <w:t>- Put the main message of what you found instead of the method used in prediction</w:t>
+      </w:r>
+      <w:r>
+        <w:rPr>
+          <w:lang w:val="en-GB"/>
+        </w:rPr>
+        <w:t xml:space="preserve"> [x]</w:t>
+      </w:r>
+    </w:p>
+    <w:p>
+      <w:pPr>
+        <w:rPr>
+          <w:lang w:val="en-GB"/>
+        </w:rPr>
+      </w:pPr>
+      <w:r>
+        <w:rPr>
+          <w:lang w:val="en-GB"/>
+        </w:rPr>
+        <w:t>- Use fewer figures and focus more on what you want to show( for example, for just one representative cancer)</w:t>
+      </w:r>
+      <w:r>
+        <w:rPr>
+          <w:lang w:val="en-GB"/>
+        </w:rPr>
+        <w:t xml:space="preserve"> [x]</w:t>
+      </w:r>
+    </w:p>
+    <w:p>
+      <w:pPr>
+        <w:rPr>
+          <w:lang w:val="en-GB"/>
+        </w:rPr>
+      </w:pPr>
+      <w:r>
+        <w:rPr>
+          <w:lang w:val="en-GB"/>
+        </w:rPr>
+        <w:t>- more descriptive text in figure legends</w:t>
+      </w:r>
+      <w:r>
+        <w:rPr>
+          <w:lang w:val="en-GB"/>
+        </w:rPr>
+        <w:t xml:space="preserve"> [x]</w:t>
+      </w:r>
+    </w:p>
+    <w:p>
+      <w:r>
+        <w:t>- how you can improve even more instead of just results are inconclusive</w:t>
+      </w:r>
+    </w:p>
+    <w:p>
+      <w:r>
+        <w:t>* Model:</w:t>
+      </w:r>
+    </w:p>
+    <w:p>
+      <w:r>
+        <w:t>- What happens if you also look at how much each feature there even is softened initial sets and account for it</w:t>
+      </w:r>
+      <w:r>
+        <w:t xml:space="preserve"> [x]</w:t>
+      </w:r>
+    </w:p>
+    <w:p>
+      <w:r>
+        <w:t>- Vary feature selection stage</w:t>
+      </w:r>
+    </w:p>
+    <w:p>
+      <w:r>
+        <w:t>- Try different model (elastic net)</w:t>
+      </w:r>
+      <w:r>
+        <w:t xml:space="preserve"> for prediction</w:t>
+      </w:r>
+    </w:p>
+    <w:p>
+      <w:r>
+        <w:t>- Try different model (elastic net) for selection</w:t>
+      </w:r>
+    </w:p>
+    <w:p>
+      <w:r>
+        <w:t>- different sampling method: sampling with replacement from underrepresented classes</w:t>
+      </w:r>
+    </w:p>
+    <w:p>
+      <w:r>
+        <w:t>- check feature</w:t>
+      </w:r>
+      <w:r>
+        <w:t xml:space="preserve"> selection</w:t>
+      </w:r>
+      <w:r>
+        <w:t xml:space="preserve"> robustness</w:t>
+      </w:r>
+    </w:p>
+    <w:p>
+      <w:r>
         <w:lastRenderedPageBreak/>
-        <w:t>Include the other ones in the appendix and mention you did so. Explain similarities and differences with the other cancers.</w:t>
-      </w:r>
-      <w:r>
-        <w:rPr>
-          <w:lang w:val="en-GB"/>
-        </w:rPr>
-        <w:t xml:space="preserve"> It’s</w:t>
-      </w:r>
-    </w:p>
-    <w:p>
-      <w:r>
-        <w:rPr>
-          <w:lang w:val="en-GB"/>
-        </w:rPr>
-        <w:t>- Method: describe what you have done in the results section, so move what you have there now into the results. Has to be very specific, for example with data. What parameters do you have with your patient samples, what portal did you get it from. Enough information to reproduce.</w:t>
-      </w:r>
-    </w:p>
-    <w:p>
-      <w:pPr>
-        <w:rPr>
-          <w:lang w:val="en-GB"/>
-        </w:rPr>
-      </w:pPr>
-      <w:r>
-        <w:rPr>
-          <w:lang w:val="en-GB"/>
-        </w:rPr>
-        <w:t>- Result: describe why she did something, how, what observations you made and what can be concluded.</w:t>
-      </w:r>
-      <w:r>
-        <w:rPr>
-          <w:lang w:val="en-GB"/>
-        </w:rPr>
-        <w:t xml:space="preserve"> Shouldn’t have sub sub sections, just have it as a label. Group stuff differently. Main conclusions are there is no difference quantitatively or qualitatively. The first group can stay, but the 2</w:t>
-      </w:r>
-      <w:r>
-        <w:rPr>
-          <w:vertAlign w:val="superscript"/>
-          <w:lang w:val="en-GB"/>
-        </w:rPr>
-        <w:t>nd</w:t>
-      </w:r>
-      <w:r>
-        <w:rPr>
-          <w:lang w:val="en-GB"/>
-        </w:rPr>
-        <w:t xml:space="preserve"> want you can group in more logical groupings.</w:t>
-      </w:r>
-    </w:p>
-    <w:p>
-      <w:pPr>
-        <w:rPr>
-          <w:lang w:val="en-GB"/>
-        </w:rPr>
-      </w:pPr>
-    </w:p>
-    <w:p>
-      <w:pPr>
-        <w:rPr>
-          <w:lang w:val="en-GB"/>
-        </w:rPr>
-      </w:pPr>
-      <w:r>
-        <w:rPr>
-          <w:lang w:val="en-GB"/>
-        </w:rPr>
-        <w:t>-(14 November presentation)</w:t>
-      </w:r>
-    </w:p>
-    <w:p>
-      <w:pPr>
-        <w:rPr>
-          <w:lang w:val="en-GB"/>
-        </w:rPr>
-      </w:pPr>
-      <w:r>
-        <w:rPr>
-          <w:lang w:val="en-GB"/>
-        </w:rPr>
-        <w:t>* presentation:</w:t>
-      </w:r>
-    </w:p>
-    <w:p>
-      <w:r>
-        <w:t>- for the stage class in balance slides try to expand the table with cancers as columns</w:t>
+        <w:t xml:space="preserve">- rerun </w:t>
+      </w:r>
+      <w:proofErr w:type="spellStart"/>
+      <w:r>
+        <w:t>linreg</w:t>
+      </w:r>
+      <w:proofErr w:type="spellEnd"/>
+      <w:r>
+        <w:t xml:space="preserve"> after fixing bug with feature selection ordering</w:t>
+      </w:r>
+      <w:r>
+        <w:t xml:space="preserve"> (and </w:t>
+      </w:r>
+      <w:proofErr w:type="spellStart"/>
+      <w:r>
+        <w:t>elif</w:t>
+      </w:r>
+      <w:proofErr w:type="spellEnd"/>
+      <w:r>
+        <w:t xml:space="preserve"> for chi2 selection?)</w:t>
       </w:r>
       <w:r>
         <w:t xml:space="preserve"> [x]</w:t>
       </w:r>
     </w:p>
     <w:p>
-      <w:pPr>
-        <w:rPr>
-          <w:lang w:val="en-GB"/>
-        </w:rPr>
-      </w:pPr>
-      <w:r>
-        <w:rPr>
-          <w:lang w:val="en-GB"/>
-        </w:rPr>
-        <w:t>- Use bigger text</w:t>
-      </w:r>
-      <w:r>
-        <w:rPr>
-          <w:lang w:val="en-GB"/>
-        </w:rPr>
+      <w:r>
+        <w:t>- deal with zero features in genus abundance</w:t>
+      </w:r>
+    </w:p>
+    <w:p>
+      <w:r>
+        <w:t>* Thesis:</w:t>
+      </w:r>
+    </w:p>
+    <w:p>
+      <w:r>
+        <w:t>- Introduction: includes background, knowledge gap and proposal to fill knowledge gap and not separate background section</w:t>
+      </w:r>
+      <w:r>
         <w:t xml:space="preserve"> [x]</w:t>
       </w:r>
     </w:p>
     <w:p>
-      <w:pPr>
-        <w:rPr>
-          <w:lang w:val="en-GB"/>
-        </w:rPr>
-      </w:pPr>
-      <w:r>
-        <w:rPr>
-          <w:lang w:val="en-GB"/>
-        </w:rPr>
-        <w:t>- Put the main message of what you found instead of the method used in prediction</w:t>
-      </w:r>
-      <w:r>
-        <w:rPr>
-          <w:lang w:val="en-GB"/>
-        </w:rPr>
+      <w:r>
+        <w:t>- Methods and materials: includes detail on how to reproduce paper. Data for example with table of samples and sample types.</w:t>
+      </w:r>
+      <w:r>
         <w:t xml:space="preserve"> [x]</w:t>
       </w:r>
     </w:p>
     <w:p>
-      <w:pPr>
-        <w:rPr>
-          <w:lang w:val="en-GB"/>
-        </w:rPr>
-      </w:pPr>
-      <w:r>
-        <w:rPr>
-          <w:lang w:val="en-GB"/>
-        </w:rPr>
-        <w:t>- Use fewer figures and focus more on what you want to show( for example, for just one representative cancer)</w:t>
-      </w:r>
-      <w:r>
-        <w:rPr>
-          <w:lang w:val="en-GB"/>
-        </w:rPr>
+      <w:r>
+        <w:t>-</w:t>
+      </w:r>
+      <w:r>
+        <w:t xml:space="preserve"> </w:t>
+      </w:r>
+      <w:r>
+        <w:t xml:space="preserve">Results: </w:t>
+      </w:r>
+      <w:r>
+        <w:t>each subsection (4 or 5) will be the main messages with subparagraphs of why you think it is. For example, in the exploration phase it seems that genus and gene expression are overlapped.</w:t>
+      </w:r>
+      <w:r>
         <w:t xml:space="preserve"> [x]</w:t>
       </w:r>
     </w:p>
     <w:p>
-      <w:pPr>
-        <w:rPr>
-          <w:lang w:val="en-GB"/>
-        </w:rPr>
-      </w:pPr>
-      <w:r>
-        <w:rPr>
-          <w:lang w:val="en-GB"/>
-        </w:rPr>
-        <w:t>- more descriptive text in figure legends</w:t>
+      <w:r>
+        <w:t>- Make clear</w:t>
+      </w:r>
+      <w:r>
+        <w:t xml:space="preserve"> what experiments you intend to do further to investigate this.</w:t>
+      </w:r>
+    </w:p>
+    <w:p>
+      <w:pPr>
+        <w:rPr>
+          <w:lang w:val="en-GB"/>
+        </w:rPr>
+      </w:pPr>
+      <w:r>
+        <w:rPr>
+          <w:lang w:val="en-GB"/>
+        </w:rPr>
+        <w:t>-(17 October presentation)</w:t>
+      </w:r>
+    </w:p>
+    <w:p>
+      <w:pPr>
+        <w:rPr>
+          <w:lang w:val="en-GB"/>
+        </w:rPr>
+      </w:pPr>
+      <w:r>
+        <w:rPr>
+          <w:lang w:val="en-GB"/>
+        </w:rPr>
+        <w:t>* Presentation:</w:t>
+      </w:r>
+    </w:p>
+    <w:p>
+      <w:pPr>
+        <w:rPr>
+          <w:lang w:val="en-GB"/>
+        </w:rPr>
+      </w:pPr>
+      <w:r>
+        <w:rPr>
+          <w:lang w:val="en-GB"/>
+        </w:rPr>
+        <w:t xml:space="preserve"> - make clear what microbial features are and how many samples</w:t>
       </w:r>
       <w:r>
         <w:rPr>
@@ -3404,987 +4450,951 @@
       </w:r>
     </w:p>
     <w:p>
-      <w:r>
-        <w:t>- how you can improve even more instead of just results are inconclusive</w:t>
-      </w:r>
-    </w:p>
-    <w:p>
-      <w:r>
-        <w:t>* Model:</w:t>
-      </w:r>
-    </w:p>
-    <w:p>
-      <w:r>
-        <w:t>- What happens if you also look at how much each feature there even is softened initial sets and account for it</w:t>
-      </w:r>
-      <w:r>
+      <w:pPr>
+        <w:rPr>
+          <w:lang w:val="en-GB"/>
+        </w:rPr>
+      </w:pPr>
+      <w:r>
+        <w:rPr>
+          <w:lang w:val="en-GB"/>
+        </w:rPr>
+        <w:t>- what is in the overlap set?</w:t>
+      </w:r>
+      <w:r>
+        <w:rPr>
+          <w:lang w:val="en-GB"/>
+        </w:rPr>
         <w:t xml:space="preserve"> [x]</w:t>
       </w:r>
     </w:p>
     <w:p>
-      <w:r>
-        <w:t>- Vary feature selection stage</w:t>
-      </w:r>
-    </w:p>
-    <w:p>
-      <w:r>
-        <w:t>- Try different model (elastic net)</w:t>
-      </w:r>
-      <w:r>
-        <w:t xml:space="preserve"> for prediction</w:t>
-      </w:r>
-    </w:p>
-    <w:p>
-      <w:r>
-        <w:t>- Try different model (elastic net) for selection</w:t>
-      </w:r>
-    </w:p>
-    <w:p>
-      <w:r>
-        <w:t>- different sampling method: sampling with replacement from underrepresented classes</w:t>
-      </w:r>
-    </w:p>
-    <w:p>
-      <w:r>
-        <w:t>- check feature</w:t>
-      </w:r>
-      <w:r>
-        <w:t xml:space="preserve"> selection</w:t>
-      </w:r>
-      <w:r>
-        <w:t xml:space="preserve"> robustness</w:t>
-      </w:r>
-    </w:p>
-    <w:p>
-      <w:r>
-        <w:t>- rerun linreg after fixing bug with feature selection ordering</w:t>
-      </w:r>
-      <w:r>
-        <w:t xml:space="preserve"> (and elif for chi2 selection?)</w:t>
-      </w:r>
-      <w:r>
+      <w:pPr>
+        <w:rPr>
+          <w:lang w:val="en-GB"/>
+        </w:rPr>
+      </w:pPr>
+      <w:r>
+        <w:rPr>
+          <w:lang w:val="en-GB"/>
+        </w:rPr>
+        <w:t xml:space="preserve">- give updated data on </w:t>
+      </w:r>
+      <w:proofErr w:type="spellStart"/>
+      <w:r>
+        <w:rPr>
+          <w:lang w:val="en-GB"/>
+        </w:rPr>
+        <w:t>tumor</w:t>
+      </w:r>
+      <w:proofErr w:type="spellEnd"/>
+      <w:r>
+        <w:rPr>
+          <w:lang w:val="en-GB"/>
+        </w:rPr>
+        <w:t xml:space="preserve"> stage</w:t>
+      </w:r>
+      <w:r>
+        <w:rPr>
+          <w:lang w:val="en-GB"/>
+        </w:rPr>
+        <w:t xml:space="preserve"> distribution</w:t>
+      </w:r>
+    </w:p>
+    <w:p>
+      <w:pPr>
+        <w:rPr>
+          <w:lang w:val="en-GB"/>
+        </w:rPr>
+      </w:pPr>
+      <w:r>
+        <w:rPr>
+          <w:lang w:val="en-GB"/>
+        </w:rPr>
+        <w:t>* prediction set up:</w:t>
+      </w:r>
+    </w:p>
+    <w:p>
+      <w:pPr>
+        <w:rPr>
+          <w:lang w:val="en-GB"/>
+        </w:rPr>
+      </w:pPr>
+      <w:r>
+        <w:rPr>
+          <w:lang w:val="en-GB"/>
+        </w:rPr>
+        <w:t>-  remove cross-fertilization, reorder amount and ordering of features, use more features and bootstrapping iterations</w:t>
+      </w:r>
+      <w:r>
+        <w:rPr>
+          <w:lang w:val="en-GB"/>
+        </w:rPr>
         <w:t xml:space="preserve"> [x]</w:t>
       </w:r>
     </w:p>
     <w:p>
-      <w:r>
-        <w:t>- deal with zero features in genus abundance</w:t>
-      </w:r>
-    </w:p>
-    <w:p>
-      <w:r>
+      <w:pPr>
+        <w:rPr>
+          <w:lang w:val="en-GB"/>
+        </w:rPr>
+      </w:pPr>
+      <w:r>
+        <w:rPr>
+          <w:lang w:val="en-GB"/>
+        </w:rPr>
+        <w:t>- try an 8020 or 70 30 split</w:t>
+      </w:r>
+      <w:r>
+        <w:rPr>
+          <w:lang w:val="en-GB"/>
+        </w:rPr>
+        <w:t xml:space="preserve"> [x]</w:t>
+      </w:r>
+    </w:p>
+    <w:p>
+      <w:pPr>
+        <w:rPr>
+          <w:lang w:val="en-GB"/>
+        </w:rPr>
+      </w:pPr>
+      <w:r>
+        <w:rPr>
+          <w:lang w:val="en-GB"/>
+        </w:rPr>
+        <w:t>- for linear regression and ch2, just do splits and use feature selection on training part and testing on testing part</w:t>
+      </w:r>
+      <w:r>
+        <w:rPr>
+          <w:lang w:val="en-GB"/>
+        </w:rPr>
+        <w:t xml:space="preserve"> [x]</w:t>
+      </w:r>
+    </w:p>
+    <w:p>
+      <w:pPr>
+        <w:rPr>
+          <w:lang w:val="en-GB"/>
+        </w:rPr>
+      </w:pPr>
+      <w:r>
+        <w:rPr>
+          <w:lang w:val="en-GB"/>
+        </w:rPr>
+        <w:t>* evaluation:</w:t>
+      </w:r>
+    </w:p>
+    <w:p>
+      <w:pPr>
+        <w:rPr>
+          <w:lang w:val="en-GB"/>
+        </w:rPr>
+      </w:pPr>
+      <w:r>
+        <w:rPr>
+          <w:lang w:val="en-GB"/>
+        </w:rPr>
+        <w:t>- give R bars</w:t>
+      </w:r>
+      <w:r>
+        <w:rPr>
+          <w:lang w:val="en-GB"/>
+        </w:rPr>
+        <w:t xml:space="preserve"> [x]</w:t>
+      </w:r>
+    </w:p>
+    <w:p>
+      <w:pPr>
+        <w:rPr>
+          <w:lang w:val="en-GB"/>
+        </w:rPr>
+      </w:pPr>
+      <w:r>
+        <w:rPr>
+          <w:lang w:val="en-GB"/>
+        </w:rPr>
+        <w:t>- explore f</w:t>
+      </w:r>
+      <w:r>
+        <w:rPr>
+          <w:lang w:val="en-GB"/>
+        </w:rPr>
+        <w:t>eatures selected and robustness of feature selection</w:t>
+      </w:r>
+      <w:r>
+        <w:rPr>
+          <w:lang w:val="en-GB"/>
+        </w:rPr>
+        <w:t xml:space="preserve"> ( how do you deal with random seed in different iterations? Is it always to same features?</w:t>
+      </w:r>
+      <w:r>
+        <w:rPr>
+          <w:lang w:val="en-GB"/>
+        </w:rPr>
+        <w:t xml:space="preserve"> How do you compare when the amount of features of each modality is different?</w:t>
+      </w:r>
+      <w:r>
+        <w:rPr>
+          <w:lang w:val="en-GB"/>
+        </w:rPr>
+        <w:t xml:space="preserve"> What percentage of features are from each modality?</w:t>
+      </w:r>
+      <w:r>
+        <w:rPr>
+          <w:lang w:val="en-GB"/>
+        </w:rPr>
+        <w:t xml:space="preserve"> Should I ever show all features?</w:t>
+      </w:r>
+      <w:r>
+        <w:rPr>
+          <w:lang w:val="en-GB"/>
+        </w:rPr>
+        <w:t>)</w:t>
+      </w:r>
+    </w:p>
+    <w:p>
+      <w:pPr>
+        <w:rPr>
+          <w:lang w:val="en-GB"/>
+        </w:rPr>
+      </w:pPr>
+      <w:proofErr w:type="spellStart"/>
+      <w:r>
+        <w:rPr>
+          <w:lang w:val="en-GB"/>
+        </w:rPr>
+        <w:t>Its</w:t>
+      </w:r>
+      <w:proofErr w:type="spellEnd"/>
+      <w:r>
+        <w:rPr>
+          <w:lang w:val="en-GB"/>
+        </w:rPr>
+        <w:t xml:space="preserve"> not fair to compare all features if each modality has different amount []</w:t>
+      </w:r>
+    </w:p>
+    <w:p>
+      <w:pPr>
+        <w:rPr>
+          <w:lang w:val="en-GB"/>
+        </w:rPr>
+      </w:pPr>
+      <w:r>
+        <w:rPr>
+          <w:lang w:val="en-GB"/>
+        </w:rPr>
+        <w:t>- don’t have to connecting lines (categorical?)</w:t>
+      </w:r>
+      <w:r>
+        <w:rPr>
+          <w:lang w:val="en-GB"/>
+        </w:rPr>
+        <w:t xml:space="preserve"> [z]</w:t>
+      </w:r>
+    </w:p>
+    <w:p>
+      <w:pPr>
+        <w:rPr>
+          <w:lang w:val="en-GB"/>
+        </w:rPr>
+      </w:pPr>
+      <w:r>
+        <w:rPr>
+          <w:lang w:val="en-GB"/>
+        </w:rPr>
+        <w:t>* Model</w:t>
+      </w:r>
+    </w:p>
+    <w:p>
+      <w:pPr>
+        <w:rPr>
+          <w:lang w:val="en-GB"/>
+        </w:rPr>
+      </w:pPr>
+      <w:r>
+        <w:rPr>
+          <w:lang w:val="en-GB"/>
+        </w:rPr>
+        <w:t>- try hyper parameter tuning, use elastic net instead of linear regression</w:t>
+      </w:r>
+    </w:p>
+    <w:p>
+      <w:pPr>
+        <w:rPr>
+          <w:lang w:val="en-GB"/>
+        </w:rPr>
+      </w:pPr>
+      <w:r>
+        <w:rPr>
+          <w:lang w:val="en-GB"/>
+        </w:rPr>
+        <w:t>- look at SVM gamma and c</w:t>
+      </w:r>
+    </w:p>
+    <w:p>
+      <w:pPr>
+        <w:rPr>
+          <w:lang w:val="en-GB"/>
+        </w:rPr>
+      </w:pPr>
+      <w:r>
+        <w:rPr>
+          <w:lang w:val="en-GB"/>
+        </w:rPr>
         <w:t>* Thesis:</w:t>
       </w:r>
     </w:p>
     <w:p>
-      <w:r>
-        <w:t>- Introduction: includes background, knowledge gap and proposal to fill knowledge gap and not separate background section</w:t>
-      </w:r>
-      <w:r>
+      <w:pPr>
+        <w:rPr>
+          <w:lang w:val="en-GB"/>
+        </w:rPr>
+      </w:pPr>
+      <w:r>
+        <w:rPr>
+          <w:lang w:val="en-GB"/>
+        </w:rPr>
+        <w:lastRenderedPageBreak/>
+        <w:t>- have an outline and empty tables on what you want filled in</w:t>
+      </w:r>
+    </w:p>
+    <w:p>
+      <w:pPr>
+        <w:rPr>
+          <w:lang w:val="en-GB"/>
+        </w:rPr>
+      </w:pPr>
+      <w:r>
+        <w:rPr>
+          <w:lang w:val="en-GB"/>
+        </w:rPr>
+        <w:t xml:space="preserve">- make </w:t>
+      </w:r>
+      <w:proofErr w:type="spellStart"/>
+      <w:r>
+        <w:rPr>
+          <w:lang w:val="en-GB"/>
+        </w:rPr>
+        <w:t>hypotheses</w:t>
+      </w:r>
+      <w:r>
+        <w:rPr>
+          <w:lang w:val="en-GB"/>
+        </w:rPr>
+        <w:t>from</w:t>
+      </w:r>
+      <w:proofErr w:type="spellEnd"/>
+      <w:r>
+        <w:rPr>
+          <w:lang w:val="en-GB"/>
+        </w:rPr>
+        <w:t xml:space="preserve"> </w:t>
+      </w:r>
+      <w:r>
+        <w:rPr>
+          <w:lang w:val="en-GB"/>
+        </w:rPr>
+        <w:t xml:space="preserve"> packages and write in thesis draft based on commits and to do’s and notes.</w:t>
+      </w:r>
+    </w:p>
+    <w:p>
+      <w:pPr>
+        <w:rPr>
+          <w:lang w:val="en-GB"/>
+        </w:rPr>
+      </w:pPr>
+    </w:p>
+    <w:p>
+      <w:pPr>
+        <w:rPr>
+          <w:lang w:val="en-GB"/>
+        </w:rPr>
+      </w:pPr>
+      <w:r>
+        <w:rPr>
+          <w:lang w:val="en-GB"/>
+        </w:rPr>
+        <w:t>-(28 September presentation)</w:t>
+      </w:r>
+    </w:p>
+    <w:p>
+      <w:pPr>
+        <w:rPr>
+          <w:lang w:val="en-GB"/>
+        </w:rPr>
+      </w:pPr>
+      <w:r>
+        <w:rPr>
+          <w:lang w:val="en-GB"/>
+        </w:rPr>
+        <w:t>* Show performance with normal samples as stage zero</w:t>
+      </w:r>
+    </w:p>
+    <w:p>
+      <w:pPr>
+        <w:rPr>
+          <w:lang w:val="en-GB"/>
+        </w:rPr>
+      </w:pPr>
+      <w:r>
+        <w:rPr>
+          <w:lang w:val="en-GB"/>
+        </w:rPr>
+        <w:t>-- Possibly contrast with performance when that’s not the case (were normal samples being misinterpreted as stage 1?)</w:t>
+      </w:r>
+    </w:p>
+    <w:p>
+      <w:pPr>
+        <w:rPr>
+          <w:lang w:val="en-GB"/>
+        </w:rPr>
+      </w:pPr>
+      <w:r>
+        <w:rPr>
+          <w:lang w:val="en-GB"/>
+        </w:rPr>
+        <w:t>* Show performance when using new prediction set up with random sampling</w:t>
+      </w:r>
+      <w:r>
+        <w:rPr>
+          <w:lang w:val="en-GB"/>
+        </w:rPr>
+        <w:t xml:space="preserve"> and additional </w:t>
+      </w:r>
+      <w:proofErr w:type="spellStart"/>
+      <w:r>
+        <w:rPr>
+          <w:lang w:val="en-GB"/>
+        </w:rPr>
+        <w:t>fe</w:t>
+      </w:r>
+      <w:r>
+        <w:rPr>
+          <w:lang w:val="en-GB"/>
+        </w:rPr>
+        <w:t>with</w:t>
+      </w:r>
+      <w:proofErr w:type="spellEnd"/>
+      <w:r>
+        <w:rPr>
+          <w:lang w:val="en-GB"/>
+        </w:rPr>
+        <w:t xml:space="preserve"> </w:t>
+      </w:r>
+      <w:proofErr w:type="spellStart"/>
+      <w:r>
+        <w:rPr>
+          <w:lang w:val="en-GB"/>
+        </w:rPr>
+        <w:t>atures</w:t>
+      </w:r>
+      <w:proofErr w:type="spellEnd"/>
+    </w:p>
+    <w:p>
+      <w:pPr>
+        <w:rPr>
+          <w:lang w:val="en-GB"/>
+        </w:rPr>
+      </w:pPr>
+      <w:r>
+        <w:rPr>
+          <w:lang w:val="en-GB"/>
+        </w:rPr>
+        <w:t>* Show performance when using new feature ranking with linear regression (discuss data leakage</w:t>
+      </w:r>
+      <w:r>
+        <w:rPr>
+          <w:lang w:val="en-GB"/>
+        </w:rPr>
+        <w:t>)</w:t>
+      </w:r>
+    </w:p>
+    <w:p>
+      <w:pPr>
+        <w:rPr>
+          <w:lang w:val="en-GB"/>
+        </w:rPr>
+      </w:pPr>
+      <w:r>
+        <w:rPr>
+          <w:lang w:val="en-GB"/>
+        </w:rPr>
+        <w:t>* Show performance when using new prediction with linear regression for stages</w:t>
+      </w:r>
+    </w:p>
+    <w:p>
+      <w:pPr>
+        <w:rPr>
+          <w:lang w:val="en-GB"/>
+        </w:rPr>
+      </w:pPr>
+      <w:r>
+        <w:rPr>
+          <w:lang w:val="en-GB"/>
+        </w:rPr>
+        <w:t>* Show analysis of prediction results across experiments with confusion matrices</w:t>
+      </w:r>
+    </w:p>
+    <w:p>
+      <w:pPr>
+        <w:rPr>
+          <w:lang w:val="en-GB"/>
+        </w:rPr>
+      </w:pPr>
+      <w:r>
+        <w:rPr>
+          <w:lang w:val="en-GB"/>
+        </w:rPr>
+        <w:t>* If time: investigate dominance of each feature in integrated modality</w:t>
+      </w:r>
+    </w:p>
+    <w:p>
+      <w:pPr>
+        <w:rPr>
+          <w:lang w:val="en-GB"/>
+        </w:rPr>
+      </w:pPr>
+      <w:r>
+        <w:rPr>
+          <w:lang w:val="en-GB"/>
+        </w:rPr>
+        <w:t>* If time: update tables</w:t>
+      </w:r>
+    </w:p>
+    <w:p>
+      <w:pPr>
+        <w:rPr>
+          <w:lang w:val="en-GB"/>
+        </w:rPr>
+      </w:pPr>
+      <w:r>
+        <w:rPr>
+          <w:lang w:val="en-GB"/>
+        </w:rPr>
+        <w:t>-(6 September presentation)</w:t>
+      </w:r>
+    </w:p>
+    <w:p>
+      <w:pPr>
+        <w:rPr>
+          <w:lang w:val="en-GB"/>
+        </w:rPr>
+      </w:pPr>
+      <w:r>
+        <w:rPr>
+          <w:lang w:val="en-GB"/>
+        </w:rPr>
+        <w:t>* display predictive performance for each cancer separately with increasing feature amounts on the X axis instead of different cancers, and then each omics type separately</w:t>
+      </w:r>
+      <w:r>
+        <w:rPr>
+          <w:lang w:val="en-GB"/>
+        </w:rPr>
+        <w:t xml:space="preserve"> in each graph</w:t>
+      </w:r>
+      <w:r>
+        <w:rPr>
+          <w:lang w:val="en-GB"/>
+        </w:rPr>
         <w:t xml:space="preserve"> [x]</w:t>
       </w:r>
     </w:p>
     <w:p>
-      <w:r>
-        <w:t>- Methods and materials: includes detail on how to reproduce paper. Data for example with table of samples and sample types.</w:t>
-      </w:r>
-      <w:r>
+      <w:pPr>
+        <w:rPr>
+          <w:lang w:val="en-GB"/>
+        </w:rPr>
+      </w:pPr>
+      <w:r>
+        <w:rPr>
+          <w:lang w:val="en-GB"/>
+        </w:rPr>
+        <w:t xml:space="preserve">* </w:t>
+      </w:r>
+      <w:r>
+        <w:rPr>
+          <w:lang w:val="en-GB"/>
+        </w:rPr>
+        <w:t>try MSE error</w:t>
+      </w:r>
+    </w:p>
+    <w:p>
+      <w:pPr>
+        <w:rPr>
+          <w:lang w:val="en-GB"/>
+        </w:rPr>
+      </w:pPr>
+      <w:r>
+        <w:rPr>
+          <w:lang w:val="en-GB"/>
+        </w:rPr>
+        <w:t>* fix the y-axis to have the same units</w:t>
+      </w:r>
+      <w:r>
+        <w:rPr>
+          <w:lang w:val="en-GB"/>
+        </w:rPr>
         <w:t xml:space="preserve"> [x]</w:t>
       </w:r>
     </w:p>
     <w:p>
-      <w:r>
+      <w:pPr>
+        <w:rPr>
+          <w:lang w:val="en-GB"/>
+        </w:rPr>
+      </w:pPr>
+      <w:r>
+        <w:rPr>
+          <w:lang w:val="en-GB"/>
+        </w:rPr>
+        <w:t>* if time: try a different set up with random sampling to estimate performance</w:t>
+      </w:r>
+    </w:p>
+    <w:p>
+      <w:pPr>
+        <w:rPr>
+          <w:lang w:val="en-GB"/>
+        </w:rPr>
+      </w:pPr>
+      <w:r>
+        <w:rPr>
+          <w:lang w:val="en-GB"/>
+        </w:rPr>
+        <w:t>* start initial subheading and grouping of current thesis document</w:t>
+      </w:r>
+      <w:r>
+        <w:rPr>
+          <w:lang w:val="en-GB"/>
+        </w:rPr>
+        <w:t xml:space="preserve"> [x]</w:t>
+      </w:r>
+    </w:p>
+    <w:p>
+      <w:pPr>
+        <w:rPr>
+          <w:lang w:val="en-GB"/>
+        </w:rPr>
+      </w:pPr>
+      <w:r>
+        <w:rPr>
+          <w:lang w:val="en-GB"/>
+        </w:rPr>
+        <w:t>* for presentation</w:t>
+      </w:r>
+    </w:p>
+    <w:p>
+      <w:pPr>
+        <w:rPr>
+          <w:lang w:val="en-GB"/>
+        </w:rPr>
+      </w:pPr>
+      <w:r>
+        <w:rPr>
+          <w:lang w:val="en-GB"/>
+        </w:rPr>
+        <w:t xml:space="preserve">- Think about what I really want to present instead of a big bundle of images. </w:t>
+      </w:r>
+    </w:p>
+    <w:p>
+      <w:pPr>
+        <w:rPr>
+          <w:lang w:val="en-GB"/>
+        </w:rPr>
+      </w:pPr>
+      <w:r>
+        <w:rPr>
+          <w:lang w:val="en-GB"/>
+        </w:rPr>
+        <w:t>- Fix cancer sucks thing and find source for how many people die from it.</w:t>
+      </w:r>
+      <w:r>
+        <w:rPr>
+          <w:lang w:val="en-GB"/>
+        </w:rPr>
+        <w:t xml:space="preserve"> [x]</w:t>
+      </w:r>
+    </w:p>
+    <w:p>
+      <w:pPr>
+        <w:rPr>
+          <w:lang w:val="en-GB"/>
+        </w:rPr>
+      </w:pPr>
+      <w:r>
+        <w:rPr>
+          <w:lang w:val="en-GB"/>
+        </w:rPr>
+        <w:t>look more into HMP?</w:t>
+      </w:r>
+    </w:p>
+    <w:p>
+      <w:pPr>
+        <w:rPr>
+          <w:lang w:val="en-GB"/>
+        </w:rPr>
+      </w:pPr>
+      <w:r>
+        <w:rPr>
+          <w:lang w:val="en-GB"/>
+        </w:rPr>
+        <w:t xml:space="preserve">Investigate performance more. Are all my features from one modality? </w:t>
+      </w:r>
+    </w:p>
+    <w:p>
+      <w:pPr>
+        <w:rPr>
+          <w:lang w:val="en-GB"/>
+        </w:rPr>
+      </w:pPr>
+      <w:r>
+        <w:rPr>
+          <w:lang w:val="en-GB"/>
+        </w:rPr>
+        <w:t>What kind of prediction set up? Random sampling based?</w:t>
+      </w:r>
+      <w:r>
+        <w:rPr>
+          <w:lang w:val="en-GB"/>
+        </w:rPr>
+        <w:t xml:space="preserve"> And then select a different amount of features and perform sampling to estimate performance</w:t>
+      </w:r>
+    </w:p>
+    <w:p>
+      <w:pPr>
+        <w:rPr>
+          <w:lang w:val="en-GB"/>
+        </w:rPr>
+      </w:pPr>
+      <w:r>
+        <w:rPr>
+          <w:lang w:val="en-GB"/>
+        </w:rPr>
+        <w:t>What if I use other omics types and compare?</w:t>
+      </w:r>
+    </w:p>
+    <w:p>
+      <w:pPr>
+        <w:pStyle w:val="Heading1"/>
+        <w:rPr>
+          <w:lang w:val="en-GB"/>
+        </w:rPr>
+      </w:pPr>
+      <w:r>
+        <w:rPr>
+          <w:lang w:val="en-GB"/>
+        </w:rPr>
+        <w:t>Presentation</w:t>
+      </w:r>
+    </w:p>
+    <w:p>
+      <w:pPr>
+        <w:rPr>
+          <w:lang w:val="en-GB"/>
+        </w:rPr>
+      </w:pPr>
+    </w:p>
+    <w:p>
+      <w:pPr>
+        <w:rPr>
+          <w:lang w:val="en-GB"/>
+        </w:rPr>
+      </w:pPr>
+      <w:r>
+        <w:rPr>
+          <w:lang w:val="en-GB"/>
+        </w:rPr>
+        <w:t>17 October</w:t>
+      </w:r>
+    </w:p>
+    <w:p>
+      <w:pPr>
+        <w:rPr>
+          <w:lang w:val="en-GB"/>
+        </w:rPr>
+      </w:pPr>
+      <w:r>
+        <w:rPr>
+          <w:lang w:val="en-GB"/>
+        </w:rPr>
         <w:lastRenderedPageBreak/>
-        <w:t>-</w:t>
-      </w:r>
-      <w:r>
+        <w:t>Try different stages of integration</w:t>
+      </w:r>
+    </w:p>
+    <w:p>
+      <w:pPr>
+        <w:rPr>
+          <w:lang w:val="en-GB"/>
+        </w:rPr>
+      </w:pPr>
+    </w:p>
+    <w:p>
+      <w:pPr>
+        <w:rPr>
+          <w:lang w:val="en-GB"/>
+        </w:rPr>
+      </w:pPr>
+    </w:p>
+    <w:p>
+      <w:pPr>
+        <w:rPr>
+          <w:lang w:val="en-GB"/>
+        </w:rPr>
+      </w:pPr>
+      <w:r>
+        <w:rPr>
+          <w:lang w:val="en-GB"/>
+        </w:rPr>
+        <w:t>- Feature selection</w:t>
+      </w:r>
+    </w:p>
+    <w:p>
+      <w:pPr>
+        <w:rPr>
+          <w:lang w:val="en-GB"/>
+        </w:rPr>
+      </w:pPr>
+      <w:r>
+        <w:rPr>
+          <w:lang w:val="en-GB"/>
+        </w:rPr>
+        <w:t xml:space="preserve">- Prediction task on stage and </w:t>
+      </w:r>
+      <w:proofErr w:type="spellStart"/>
+      <w:r>
+        <w:rPr>
+          <w:lang w:val="en-GB"/>
+        </w:rPr>
+        <w:t>tumor</w:t>
+      </w:r>
+      <w:proofErr w:type="spellEnd"/>
+    </w:p>
+    <w:p>
+      <w:pPr>
+        <w:rPr>
+          <w:lang w:val="en-GB"/>
+        </w:rPr>
+      </w:pPr>
+      <w:r>
+        <w:rPr>
+          <w:lang w:val="en-GB"/>
+        </w:rPr>
+        <w:t>two fold cross validation chi squared feature selection\</w:t>
+      </w:r>
+    </w:p>
+    <w:p>
+      <w:pPr>
+        <w:rPr>
+          <w:lang w:val="nl-NL"/>
+        </w:rPr>
+      </w:pPr>
+      <w:r>
+        <w:rPr>
+          <w:lang w:val="nl-NL"/>
+        </w:rPr>
+        <w:t xml:space="preserve">tumor: </w:t>
+      </w:r>
+      <w:proofErr w:type="spellStart"/>
+      <w:r>
+        <w:rPr>
+          <w:lang w:val="nl-NL"/>
+        </w:rPr>
+        <w:t>svm</w:t>
+      </w:r>
+      <w:proofErr w:type="spellEnd"/>
+      <w:r>
+        <w:rPr>
+          <w:lang w:val="nl-NL"/>
+        </w:rPr>
+        <w:t xml:space="preserve">, </w:t>
+      </w:r>
+      <w:proofErr w:type="spellStart"/>
+      <w:r>
+        <w:rPr>
+          <w:lang w:val="nl-NL"/>
+        </w:rPr>
+        <w:t>rbf</w:t>
+      </w:r>
+      <w:proofErr w:type="spellEnd"/>
+      <w:r>
+        <w:rPr>
+          <w:lang w:val="nl-NL"/>
+        </w:rPr>
         <w:t xml:space="preserve"> </w:t>
       </w:r>
-      <w:r>
-        <w:t xml:space="preserve">Results: </w:t>
-      </w:r>
-      <w:r>
-        <w:t>each subsection (4 or 5) will be the main messages with subparagraphs of why you think it is. For example, in the exploration phase it seems that genus and gene expression are overlapped.</w:t>
-      </w:r>
-      <w:r>
-        <w:t xml:space="preserve"> [x]</w:t>
-      </w:r>
-    </w:p>
-    <w:p>
-      <w:r>
-        <w:t>- Make clear</w:t>
-      </w:r>
-      <w:r>
-        <w:t xml:space="preserve"> what experiments you intend to do further to investigate this.</w:t>
-      </w:r>
-    </w:p>
-    <w:p>
-      <w:pPr>
-        <w:rPr>
-          <w:lang w:val="en-GB"/>
-        </w:rPr>
-      </w:pPr>
-      <w:r>
-        <w:rPr>
-          <w:lang w:val="en-GB"/>
-        </w:rPr>
-        <w:t>-(17 October presentation)</w:t>
-      </w:r>
-    </w:p>
-    <w:p>
-      <w:pPr>
-        <w:rPr>
-          <w:lang w:val="en-GB"/>
-        </w:rPr>
-      </w:pPr>
-      <w:r>
-        <w:rPr>
-          <w:lang w:val="en-GB"/>
-        </w:rPr>
-        <w:t>* Presentation:</w:t>
-      </w:r>
-    </w:p>
-    <w:p>
-      <w:pPr>
-        <w:rPr>
-          <w:lang w:val="en-GB"/>
-        </w:rPr>
-      </w:pPr>
-      <w:r>
-        <w:rPr>
-          <w:lang w:val="en-GB"/>
-        </w:rPr>
-        <w:t xml:space="preserve"> - make clear what microbial features are and how many samples</w:t>
-      </w:r>
-      <w:r>
-        <w:rPr>
-          <w:lang w:val="en-GB"/>
-        </w:rPr>
-        <w:t xml:space="preserve"> [x]</w:t>
-      </w:r>
-    </w:p>
-    <w:p>
-      <w:pPr>
-        <w:rPr>
-          <w:lang w:val="en-GB"/>
-        </w:rPr>
-      </w:pPr>
-      <w:r>
-        <w:rPr>
-          <w:lang w:val="en-GB"/>
-        </w:rPr>
-        <w:t>- what is in the overlap set?</w:t>
-      </w:r>
-      <w:r>
-        <w:rPr>
-          <w:lang w:val="en-GB"/>
-        </w:rPr>
-        <w:t xml:space="preserve"> [x]</w:t>
-      </w:r>
-    </w:p>
-    <w:p>
-      <w:pPr>
-        <w:rPr>
-          <w:lang w:val="en-GB"/>
-        </w:rPr>
-      </w:pPr>
-      <w:r>
-        <w:rPr>
-          <w:lang w:val="en-GB"/>
-        </w:rPr>
-        <w:t xml:space="preserve">- give updated data on </w:t>
-      </w:r>
-      <w:r>
-        <w:rPr>
-          <w:lang w:val="en-GB"/>
-        </w:rPr>
-        <w:t>tumor stage</w:t>
-      </w:r>
-      <w:r>
-        <w:rPr>
-          <w:lang w:val="en-GB"/>
-        </w:rPr>
-        <w:t xml:space="preserve"> distribution</w:t>
-      </w:r>
-    </w:p>
-    <w:p>
-      <w:pPr>
-        <w:rPr>
-          <w:lang w:val="en-GB"/>
-        </w:rPr>
-      </w:pPr>
-      <w:r>
-        <w:rPr>
-          <w:lang w:val="en-GB"/>
-        </w:rPr>
-        <w:t>* prediction set up:</w:t>
-      </w:r>
-    </w:p>
-    <w:p>
-      <w:pPr>
-        <w:rPr>
-          <w:lang w:val="en-GB"/>
-        </w:rPr>
-      </w:pPr>
-      <w:r>
-        <w:rPr>
-          <w:lang w:val="en-GB"/>
-        </w:rPr>
-        <w:t>-  remove cross-fertilization, reorder amount and ordering of features, use more features and bootstrapping iterations</w:t>
-      </w:r>
-      <w:r>
-        <w:rPr>
-          <w:lang w:val="en-GB"/>
-        </w:rPr>
-        <w:t xml:space="preserve"> [x]</w:t>
-      </w:r>
-    </w:p>
-    <w:p>
-      <w:pPr>
-        <w:rPr>
-          <w:lang w:val="en-GB"/>
-        </w:rPr>
-      </w:pPr>
-      <w:r>
-        <w:rPr>
-          <w:lang w:val="en-GB"/>
-        </w:rPr>
-        <w:t>- try an 8020 or 70 30 split</w:t>
-      </w:r>
-      <w:r>
-        <w:rPr>
-          <w:lang w:val="en-GB"/>
-        </w:rPr>
-        <w:t xml:space="preserve"> [x]</w:t>
-      </w:r>
-    </w:p>
-    <w:p>
-      <w:pPr>
-        <w:rPr>
-          <w:lang w:val="en-GB"/>
-        </w:rPr>
-      </w:pPr>
-      <w:r>
-        <w:rPr>
-          <w:lang w:val="en-GB"/>
-        </w:rPr>
-        <w:t>- for linear regression and ch2, just do splits and use feature selection on training part and testing on testing part</w:t>
-      </w:r>
-      <w:r>
-        <w:rPr>
-          <w:lang w:val="en-GB"/>
-        </w:rPr>
-        <w:t xml:space="preserve"> [x]</w:t>
-      </w:r>
-    </w:p>
-    <w:p>
-      <w:pPr>
-        <w:rPr>
-          <w:lang w:val="en-GB"/>
-        </w:rPr>
-      </w:pPr>
-      <w:r>
-        <w:rPr>
-          <w:lang w:val="en-GB"/>
-        </w:rPr>
-        <w:t>* evaluation:</w:t>
-      </w:r>
-    </w:p>
-    <w:p>
-      <w:pPr>
-        <w:rPr>
-          <w:lang w:val="en-GB"/>
-        </w:rPr>
-      </w:pPr>
-      <w:r>
-        <w:rPr>
-          <w:lang w:val="en-GB"/>
-        </w:rPr>
-        <w:t>- give R bars</w:t>
-      </w:r>
-      <w:r>
-        <w:rPr>
-          <w:lang w:val="en-GB"/>
-        </w:rPr>
-        <w:t xml:space="preserve"> [x]</w:t>
-      </w:r>
-    </w:p>
-    <w:p>
-      <w:pPr>
-        <w:rPr>
-          <w:lang w:val="en-GB"/>
-        </w:rPr>
-      </w:pPr>
-      <w:r>
-        <w:rPr>
-          <w:lang w:val="en-GB"/>
-        </w:rPr>
-        <w:t>- explore f</w:t>
-      </w:r>
-      <w:r>
-        <w:rPr>
-          <w:lang w:val="en-GB"/>
-        </w:rPr>
-        <w:t>eatures selected and robustness of feature selection</w:t>
-      </w:r>
-      <w:r>
-        <w:rPr>
-          <w:lang w:val="en-GB"/>
-        </w:rPr>
-        <w:t xml:space="preserve"> ( how do you deal with random seed in different iterations? Is it always to same features?</w:t>
-      </w:r>
-      <w:r>
-        <w:rPr>
-          <w:lang w:val="en-GB"/>
-        </w:rPr>
-        <w:t xml:space="preserve"> How do you compare when the amount of features of each modality is different?</w:t>
-      </w:r>
-      <w:r>
-        <w:rPr>
-          <w:lang w:val="en-GB"/>
-        </w:rPr>
-        <w:t xml:space="preserve"> What percentage of features are from each modality?</w:t>
-      </w:r>
-      <w:r>
-        <w:rPr>
-          <w:lang w:val="en-GB"/>
-        </w:rPr>
-        <w:t xml:space="preserve"> Should I ever show all features?</w:t>
-      </w:r>
-      <w:r>
-        <w:rPr>
-          <w:lang w:val="en-GB"/>
-        </w:rPr>
-        <w:t>)</w:t>
-      </w:r>
-    </w:p>
-    <w:p>
-      <w:pPr>
-        <w:rPr>
-          <w:lang w:val="en-GB"/>
-        </w:rPr>
-      </w:pPr>
-      <w:r>
-        <w:rPr>
-          <w:lang w:val="en-GB"/>
-        </w:rPr>
-        <w:t>Its not fair to compare all features if each modality has different amount []</w:t>
-      </w:r>
-    </w:p>
-    <w:p>
-      <w:pPr>
-        <w:rPr>
-          <w:lang w:val="en-GB"/>
-        </w:rPr>
-      </w:pPr>
-      <w:r>
-        <w:rPr>
-          <w:lang w:val="en-GB"/>
-        </w:rPr>
-        <w:t>- don’t have to connecting lines (categorical?)</w:t>
-      </w:r>
-      <w:r>
-        <w:rPr>
-          <w:lang w:val="en-GB"/>
-        </w:rPr>
-        <w:t xml:space="preserve"> [z]</w:t>
-      </w:r>
-    </w:p>
-    <w:p>
-      <w:pPr>
-        <w:rPr>
-          <w:lang w:val="en-GB"/>
-        </w:rPr>
-      </w:pPr>
-      <w:r>
-        <w:rPr>
-          <w:lang w:val="en-GB"/>
-        </w:rPr>
-        <w:t>* Model</w:t>
-      </w:r>
-    </w:p>
-    <w:p>
-      <w:pPr>
-        <w:rPr>
-          <w:lang w:val="en-GB"/>
-        </w:rPr>
-      </w:pPr>
-      <w:r>
-        <w:rPr>
-          <w:lang w:val="en-GB"/>
-        </w:rPr>
-        <w:t>- try hyper parameter tuning, use elastic net instead of linear regression</w:t>
-      </w:r>
-    </w:p>
-    <w:p>
-      <w:pPr>
-        <w:rPr>
-          <w:lang w:val="en-GB"/>
-        </w:rPr>
-      </w:pPr>
-      <w:r>
-        <w:rPr>
-          <w:lang w:val="en-GB"/>
-        </w:rPr>
-        <w:t>- look at SVM gamma and c</w:t>
-      </w:r>
-    </w:p>
-    <w:p>
-      <w:pPr>
-        <w:rPr>
-          <w:lang w:val="en-GB"/>
-        </w:rPr>
-      </w:pPr>
-      <w:r>
-        <w:rPr>
-          <w:lang w:val="en-GB"/>
-        </w:rPr>
-        <w:t>* Thesis:</w:t>
-      </w:r>
-    </w:p>
-    <w:p>
-      <w:pPr>
-        <w:rPr>
-          <w:lang w:val="en-GB"/>
-        </w:rPr>
-      </w:pPr>
-      <w:r>
-        <w:rPr>
-          <w:lang w:val="en-GB"/>
-        </w:rPr>
-        <w:t>- have an outline and empty tables on what you want filled in</w:t>
-      </w:r>
-    </w:p>
-    <w:p>
-      <w:pPr>
-        <w:rPr>
-          <w:lang w:val="en-GB"/>
-        </w:rPr>
-      </w:pPr>
-      <w:r>
-        <w:rPr>
-          <w:lang w:val="en-GB"/>
-        </w:rPr>
-        <w:t>- make hypotheses</w:t>
-      </w:r>
-      <w:r>
-        <w:rPr>
-          <w:lang w:val="en-GB"/>
-        </w:rPr>
-        <w:t xml:space="preserve">from </w:t>
-      </w:r>
-      <w:r>
-        <w:rPr>
-          <w:lang w:val="en-GB"/>
-        </w:rPr>
-        <w:t xml:space="preserve"> packages and write in thesis draft based on commits and to do’s and notes.</w:t>
-      </w:r>
-    </w:p>
-    <w:p>
-      <w:pPr>
-        <w:rPr>
-          <w:lang w:val="en-GB"/>
-        </w:rPr>
-      </w:pPr>
-    </w:p>
-    <w:p>
-      <w:pPr>
-        <w:rPr>
-          <w:lang w:val="en-GB"/>
-        </w:rPr>
-      </w:pPr>
-      <w:r>
-        <w:rPr>
-          <w:lang w:val="en-GB"/>
-        </w:rPr>
-        <w:t>-(28 September presentation)</w:t>
-      </w:r>
-    </w:p>
-    <w:p>
-      <w:pPr>
-        <w:rPr>
-          <w:lang w:val="en-GB"/>
-        </w:rPr>
-      </w:pPr>
-      <w:r>
-        <w:rPr>
-          <w:lang w:val="en-GB"/>
-        </w:rPr>
-        <w:t>* Show performance with normal samples as stage zero</w:t>
-      </w:r>
-    </w:p>
-    <w:p>
-      <w:pPr>
-        <w:rPr>
-          <w:lang w:val="en-GB"/>
-        </w:rPr>
-      </w:pPr>
-      <w:r>
-        <w:rPr>
-          <w:lang w:val="en-GB"/>
-        </w:rPr>
-        <w:t>-- Possibly contrast with performance when that’s not the case (were normal samples being misinterpreted as stage 1?)</w:t>
-      </w:r>
-    </w:p>
-    <w:p>
-      <w:pPr>
-        <w:rPr>
-          <w:lang w:val="en-GB"/>
-        </w:rPr>
-      </w:pPr>
-      <w:r>
-        <w:rPr>
-          <w:lang w:val="en-GB"/>
-        </w:rPr>
-        <w:lastRenderedPageBreak/>
-        <w:t>* Show performance when using new prediction set up with random sampling</w:t>
-      </w:r>
-      <w:r>
-        <w:rPr>
-          <w:lang w:val="en-GB"/>
-        </w:rPr>
-        <w:t xml:space="preserve"> and additional fe</w:t>
-      </w:r>
-      <w:r>
-        <w:rPr>
-          <w:lang w:val="en-GB"/>
-        </w:rPr>
-        <w:t xml:space="preserve">with </w:t>
-      </w:r>
-      <w:r>
-        <w:rPr>
-          <w:lang w:val="en-GB"/>
-        </w:rPr>
-        <w:t>atures</w:t>
-      </w:r>
-    </w:p>
-    <w:p>
-      <w:pPr>
-        <w:rPr>
-          <w:lang w:val="en-GB"/>
-        </w:rPr>
-      </w:pPr>
-      <w:r>
-        <w:rPr>
-          <w:lang w:val="en-GB"/>
-        </w:rPr>
-        <w:t>* Show performance when using new feature ranking with linear regression (discuss data leakage</w:t>
-      </w:r>
-      <w:r>
-        <w:rPr>
-          <w:lang w:val="en-GB"/>
-        </w:rPr>
-        <w:t>)</w:t>
-      </w:r>
-    </w:p>
-    <w:p>
-      <w:pPr>
-        <w:rPr>
-          <w:lang w:val="en-GB"/>
-        </w:rPr>
-      </w:pPr>
-      <w:r>
-        <w:rPr>
-          <w:lang w:val="en-GB"/>
-        </w:rPr>
-        <w:t>* Show performance when using new prediction with linear regression for stages</w:t>
-      </w:r>
-    </w:p>
-    <w:p>
-      <w:pPr>
-        <w:rPr>
-          <w:lang w:val="en-GB"/>
-        </w:rPr>
-      </w:pPr>
-      <w:r>
-        <w:rPr>
-          <w:lang w:val="en-GB"/>
-        </w:rPr>
-        <w:t>* Show analysis of prediction results across experiments with confusion matrices</w:t>
-      </w:r>
-    </w:p>
-    <w:p>
-      <w:pPr>
-        <w:rPr>
-          <w:lang w:val="en-GB"/>
-        </w:rPr>
-      </w:pPr>
-      <w:r>
-        <w:rPr>
-          <w:lang w:val="en-GB"/>
-        </w:rPr>
-        <w:t>* If time: investigate dominance of each feature in integrated modality</w:t>
-      </w:r>
-    </w:p>
-    <w:p>
-      <w:pPr>
-        <w:rPr>
-          <w:lang w:val="en-GB"/>
-        </w:rPr>
-      </w:pPr>
-      <w:r>
-        <w:rPr>
-          <w:lang w:val="en-GB"/>
-        </w:rPr>
-        <w:t>* If time: update tables</w:t>
-      </w:r>
-    </w:p>
-    <w:p>
-      <w:pPr>
-        <w:rPr>
-          <w:lang w:val="en-GB"/>
-        </w:rPr>
-      </w:pPr>
-      <w:r>
-        <w:rPr>
-          <w:lang w:val="en-GB"/>
-        </w:rPr>
-        <w:t>-(6 September presentation)</w:t>
-      </w:r>
-    </w:p>
-    <w:p>
-      <w:pPr>
-        <w:rPr>
-          <w:lang w:val="en-GB"/>
-        </w:rPr>
-      </w:pPr>
-      <w:r>
-        <w:rPr>
-          <w:lang w:val="en-GB"/>
-        </w:rPr>
-        <w:t>* display predictive performance for each cancer separately with increasing feature amounts on the X axis instead of different cancers, and then each omics type separately</w:t>
-      </w:r>
-      <w:r>
-        <w:rPr>
-          <w:lang w:val="en-GB"/>
-        </w:rPr>
-        <w:t xml:space="preserve"> in each graph</w:t>
-      </w:r>
-      <w:r>
-        <w:rPr>
-          <w:lang w:val="en-GB"/>
-        </w:rPr>
-        <w:t xml:space="preserve"> [x]</w:t>
-      </w:r>
-    </w:p>
-    <w:p>
-      <w:pPr>
-        <w:rPr>
-          <w:lang w:val="en-GB"/>
-        </w:rPr>
-      </w:pPr>
-      <w:r>
-        <w:rPr>
-          <w:lang w:val="en-GB"/>
-        </w:rPr>
-        <w:t xml:space="preserve">* </w:t>
-      </w:r>
-      <w:r>
-        <w:rPr>
-          <w:lang w:val="en-GB"/>
-        </w:rPr>
-        <w:t>try MSE error</w:t>
-      </w:r>
-    </w:p>
-    <w:p>
-      <w:pPr>
-        <w:rPr>
-          <w:lang w:val="en-GB"/>
-        </w:rPr>
-      </w:pPr>
-      <w:r>
-        <w:rPr>
-          <w:lang w:val="en-GB"/>
-        </w:rPr>
-        <w:t>* fix the y-axis to have the same units</w:t>
-      </w:r>
-      <w:r>
-        <w:rPr>
-          <w:lang w:val="en-GB"/>
-        </w:rPr>
-        <w:t xml:space="preserve"> [x]</w:t>
-      </w:r>
-    </w:p>
-    <w:p>
-      <w:pPr>
-        <w:rPr>
-          <w:lang w:val="en-GB"/>
-        </w:rPr>
-      </w:pPr>
-      <w:r>
-        <w:rPr>
-          <w:lang w:val="en-GB"/>
-        </w:rPr>
-        <w:t>* if time: try a different set up with random sampling to estimate performance</w:t>
-      </w:r>
-    </w:p>
-    <w:p>
-      <w:pPr>
-        <w:rPr>
-          <w:lang w:val="en-GB"/>
-        </w:rPr>
-      </w:pPr>
-      <w:r>
-        <w:rPr>
-          <w:lang w:val="en-GB"/>
-        </w:rPr>
-        <w:t>* start initial subheading and grouping of current thesis document</w:t>
-      </w:r>
-      <w:r>
-        <w:rPr>
-          <w:lang w:val="en-GB"/>
-        </w:rPr>
-        <w:t xml:space="preserve"> [x]</w:t>
-      </w:r>
-    </w:p>
-    <w:p>
-      <w:pPr>
-        <w:rPr>
-          <w:lang w:val="en-GB"/>
-        </w:rPr>
-      </w:pPr>
-      <w:r>
-        <w:rPr>
-          <w:lang w:val="en-GB"/>
-        </w:rPr>
-        <w:t>* for presentation</w:t>
-      </w:r>
-    </w:p>
-    <w:p>
-      <w:pPr>
-        <w:rPr>
-          <w:lang w:val="en-GB"/>
-        </w:rPr>
-      </w:pPr>
-      <w:r>
-        <w:rPr>
-          <w:lang w:val="en-GB"/>
-        </w:rPr>
-        <w:t xml:space="preserve">- Think about what I really want to present instead of a big bundle of images. </w:t>
-      </w:r>
-    </w:p>
-    <w:p>
-      <w:pPr>
-        <w:rPr>
-          <w:lang w:val="en-GB"/>
-        </w:rPr>
-      </w:pPr>
-      <w:r>
-        <w:rPr>
-          <w:lang w:val="en-GB"/>
-        </w:rPr>
-        <w:t>- Fix cancer sucks thing and find source for how many people die from it.</w:t>
-      </w:r>
-      <w:r>
-        <w:rPr>
-          <w:lang w:val="en-GB"/>
-        </w:rPr>
-        <w:t xml:space="preserve"> [x]</w:t>
-      </w:r>
-    </w:p>
-    <w:p>
-      <w:pPr>
-        <w:rPr>
-          <w:lang w:val="en-GB"/>
-        </w:rPr>
-      </w:pPr>
-      <w:r>
-        <w:rPr>
-          <w:lang w:val="en-GB"/>
-        </w:rPr>
-        <w:t>look more into HMP?</w:t>
-      </w:r>
-    </w:p>
-    <w:p>
-      <w:pPr>
-        <w:rPr>
-          <w:lang w:val="en-GB"/>
-        </w:rPr>
-      </w:pPr>
-      <w:r>
-        <w:rPr>
-          <w:lang w:val="en-GB"/>
-        </w:rPr>
-        <w:t xml:space="preserve">Investigate performance more. Are all my features from one modality? </w:t>
-      </w:r>
-    </w:p>
-    <w:p>
-      <w:pPr>
-        <w:rPr>
-          <w:lang w:val="en-GB"/>
-        </w:rPr>
-      </w:pPr>
-      <w:r>
-        <w:rPr>
-          <w:lang w:val="en-GB"/>
-        </w:rPr>
-        <w:t>What kind of prediction set up? Random sampling based?</w:t>
-      </w:r>
-      <w:r>
-        <w:rPr>
-          <w:lang w:val="en-GB"/>
-        </w:rPr>
-        <w:t xml:space="preserve"> And then select a different amount of features and perform sampling to estimate performance</w:t>
-      </w:r>
-    </w:p>
-    <w:p>
-      <w:pPr>
-        <w:rPr>
-          <w:lang w:val="en-GB"/>
-        </w:rPr>
-      </w:pPr>
-      <w:r>
-        <w:rPr>
-          <w:lang w:val="en-GB"/>
-        </w:rPr>
-        <w:t>What if I use other omics types and compare?</w:t>
-      </w:r>
-    </w:p>
-    <w:p>
-      <w:pPr>
-        <w:pStyle w:val="Heading1"/>
-        <w:rPr>
-          <w:lang w:val="en-GB"/>
-        </w:rPr>
-      </w:pPr>
-      <w:r>
-        <w:rPr>
-          <w:lang w:val="en-GB"/>
-        </w:rPr>
-        <w:t>Presentation</w:t>
-      </w:r>
-    </w:p>
-    <w:p>
-      <w:pPr>
-        <w:rPr>
-          <w:lang w:val="en-GB"/>
-        </w:rPr>
-      </w:pPr>
-    </w:p>
-    <w:p>
-      <w:pPr>
-        <w:rPr>
-          <w:lang w:val="en-GB"/>
-        </w:rPr>
-      </w:pPr>
-      <w:r>
-        <w:rPr>
-          <w:lang w:val="en-GB"/>
-        </w:rPr>
-        <w:t>17 October</w:t>
-      </w:r>
-    </w:p>
-    <w:p>
-      <w:pPr>
-        <w:rPr>
-          <w:lang w:val="en-GB"/>
-        </w:rPr>
-      </w:pPr>
-      <w:r>
-        <w:rPr>
-          <w:lang w:val="en-GB"/>
-        </w:rPr>
-        <w:t>Try different stages of integration</w:t>
-      </w:r>
-    </w:p>
-    <w:p>
-      <w:pPr>
-        <w:rPr>
-          <w:lang w:val="en-GB"/>
-        </w:rPr>
-      </w:pPr>
-    </w:p>
-    <w:p>
-      <w:pPr>
-        <w:rPr>
-          <w:lang w:val="en-GB"/>
-        </w:rPr>
-      </w:pPr>
-    </w:p>
-    <w:p>
-      <w:pPr>
-        <w:rPr>
-          <w:lang w:val="en-GB"/>
-        </w:rPr>
-      </w:pPr>
-      <w:r>
-        <w:rPr>
-          <w:lang w:val="en-GB"/>
-        </w:rPr>
-        <w:t>- Feature selection</w:t>
-      </w:r>
-    </w:p>
-    <w:p>
-      <w:pPr>
-        <w:rPr>
-          <w:lang w:val="en-GB"/>
-        </w:rPr>
-      </w:pPr>
-      <w:r>
-        <w:rPr>
-          <w:lang w:val="en-GB"/>
-        </w:rPr>
-        <w:t>- Prediction task on stage and tumor</w:t>
-      </w:r>
-    </w:p>
-    <w:p>
-      <w:pPr>
-        <w:rPr>
-          <w:lang w:val="en-GB"/>
-        </w:rPr>
-      </w:pPr>
-      <w:r>
-        <w:rPr>
-          <w:lang w:val="en-GB"/>
-        </w:rPr>
-        <w:t>two fold cross validation chi squared feature selection\</w:t>
-      </w:r>
-    </w:p>
-    <w:p>
-      <w:pPr>
+      <w:proofErr w:type="spellStart"/>
+      <w:r>
         <w:rPr>
           <w:lang w:val="nl-NL"/>
         </w:rPr>
-      </w:pPr>
+        <w:t>kernel</w:t>
+      </w:r>
+      <w:proofErr w:type="spellEnd"/>
       <w:r>
         <w:rPr>
           <w:lang w:val="nl-NL"/>
         </w:rPr>
-        <w:t>tumor: svm, rbf kernel, c=1</w:t>
-      </w:r>
-    </w:p>
-    <w:p>
-      <w:pPr>
-        <w:rPr>
-          <w:lang w:val="en-GB"/>
-        </w:rPr>
-      </w:pPr>
-      <w:r>
-        <w:rPr>
-          <w:lang w:val="en-GB"/>
-        </w:rPr>
-        <w:lastRenderedPageBreak/>
-        <w:t xml:space="preserve">stage: mlgr, </w:t>
-      </w:r>
-    </w:p>
-    <w:p>
-      <w:pPr>
-        <w:rPr>
-          <w:lang w:val="en-GB"/>
-        </w:rPr>
-      </w:pPr>
-    </w:p>
-    <w:p>
-      <w:pPr>
-        <w:rPr>
-          <w:lang w:val="en-GB"/>
-        </w:rPr>
-      </w:pPr>
-      <w:r>
-        <w:rPr>
-          <w:lang w:val="en-GB"/>
-        </w:rPr>
-        <w:t>- PCA and t-SNE visualizations for all cancers and data sets with tumor status data</w:t>
+        <w:t>, c=1</w:t>
+      </w:r>
+    </w:p>
+    <w:p>
+      <w:pPr>
+        <w:rPr>
+          <w:lang w:val="en-GB"/>
+        </w:rPr>
+      </w:pPr>
+      <w:r>
+        <w:rPr>
+          <w:lang w:val="en-GB"/>
+        </w:rPr>
+        <w:t xml:space="preserve">stage: </w:t>
+      </w:r>
+      <w:proofErr w:type="spellStart"/>
+      <w:r>
+        <w:rPr>
+          <w:lang w:val="en-GB"/>
+        </w:rPr>
+        <w:t>mlgr</w:t>
+      </w:r>
+      <w:proofErr w:type="spellEnd"/>
+      <w:r>
+        <w:rPr>
+          <w:lang w:val="en-GB"/>
+        </w:rPr>
+        <w:t xml:space="preserve">, </w:t>
+      </w:r>
+    </w:p>
+    <w:p>
+      <w:pPr>
+        <w:rPr>
+          <w:lang w:val="en-GB"/>
+        </w:rPr>
+      </w:pPr>
+    </w:p>
+    <w:p>
+      <w:pPr>
+        <w:rPr>
+          <w:lang w:val="en-GB"/>
+        </w:rPr>
+      </w:pPr>
+      <w:r>
+        <w:rPr>
+          <w:lang w:val="en-GB"/>
+        </w:rPr>
+        <w:t xml:space="preserve">- PCA and t-SNE visualizations for all cancers and data sets with </w:t>
+      </w:r>
+      <w:proofErr w:type="spellStart"/>
+      <w:r>
+        <w:rPr>
+          <w:lang w:val="en-GB"/>
+        </w:rPr>
+        <w:t>tumor</w:t>
+      </w:r>
+      <w:proofErr w:type="spellEnd"/>
+      <w:r>
+        <w:rPr>
+          <w:lang w:val="en-GB"/>
+        </w:rPr>
+        <w:t xml:space="preserve"> status data</w:t>
       </w:r>
     </w:p>
     <w:p>
@@ -4627,7 +5637,21 @@
         <w:rPr>
           <w:lang w:val="en-GB"/>
         </w:rPr>
-        <w:t xml:space="preserve"> Also some contradicting things, such as STAD being better one integrated with chi2, but worse than GE with linreg selection</w:t>
+        <w:t xml:space="preserve"> Also some contradicting things, such as STAD being better one integrated with chi2, but worse than GE with </w:t>
+      </w:r>
+      <w:proofErr w:type="spellStart"/>
+      <w:r>
+        <w:rPr>
+          <w:lang w:val="en-GB"/>
+        </w:rPr>
+        <w:t>linreg</w:t>
+      </w:r>
+      <w:proofErr w:type="spellEnd"/>
+      <w:r>
+        <w:rPr>
+          <w:lang w:val="en-GB"/>
+        </w:rPr>
+        <w:t xml:space="preserve"> selection</w:t>
       </w:r>
     </w:p>
     <w:p>
@@ -4656,6 +5680,7 @@
         <w:rPr>
           <w:lang w:val="en-GB"/>
         </w:rPr>
+        <w:lastRenderedPageBreak/>
         <w:t>is this good enough, what is needed for greenlight</w:t>
       </w:r>
     </w:p>
@@ -4749,7 +5774,6 @@
         <w:rPr>
           <w:lang w:val="en-GB"/>
         </w:rPr>
-        <w:lastRenderedPageBreak/>
         <w:t>Can I maybe confided in a more logical way that doesn’t duplicate as many headings and subsections?</w:t>
       </w:r>
     </w:p>
@@ -5058,7 +6082,7 @@
         <w:rFonts w:ascii="Calibri" w:eastAsiaTheme="minorHAnsi" w:hAnsi="Calibri" w:cs="Calibri" w:hint="default"/>
       </w:rPr>
     </w:lvl>
-    <w:lvl w:ilvl="1" w:tplc="20000003" w:tentative="1">
+    <w:lvl w:ilvl="1" w:tplc="20000003">
       <w:start w:val="1"/>
       <w:numFmt w:val="bullet"/>
       <w:lvlText w:val="o"/>

</xml_diff>

<commit_message>
Update thesis introduction and conclusion
</commit_message>
<xml_diff>
--- a/Thesis Steps.docx
+++ b/Thesis Steps.docx
@@ -2470,6 +2470,51 @@
         <w:rPr>
           <w:lang w:val="en-GB"/>
         </w:rPr>
+        <w:t>try to better understand the source of your data, especially the microbial data, like what type of sequencing is it</w:t>
+      </w:r>
+      <w:r>
+        <w:rPr>
+          <w:lang w:val="en-GB"/>
+        </w:rPr>
+        <w:t xml:space="preserve"> and how it dealt with batch effects</w:t>
+      </w:r>
+    </w:p>
+    <w:p>
+      <w:pPr>
+        <w:rPr>
+          <w:lang w:val="en-GB"/>
+        </w:rPr>
+      </w:pPr>
+      <w:r>
+        <w:rPr>
+          <w:lang w:val="en-GB"/>
+        </w:rPr>
+        <w:t>see if the differences are statistically significant between prediction results metrics</w:t>
+      </w:r>
+    </w:p>
+    <w:p>
+      <w:pPr>
+        <w:rPr>
+          <w:lang w:val="en-GB"/>
+        </w:rPr>
+      </w:pPr>
+      <w:r>
+        <w:rPr>
+          <w:lang w:val="en-GB"/>
+        </w:rPr>
+        <w:t xml:space="preserve">I need to follow his writing guide and reorganize my paper and then also try to reorganize my results section with the new results </w:t>
+      </w:r>
+    </w:p>
+    <w:p>
+      <w:pPr>
+        <w:rPr>
+          <w:lang w:val="en-GB"/>
+        </w:rPr>
+      </w:pPr>
+      <w:r>
+        <w:rPr>
+          <w:lang w:val="en-GB"/>
+        </w:rPr>
         <w:t>how much effect does the different normalization of microbial, gene expression, and in the future integrated data have on the model?</w:t>
       </w:r>
     </w:p>
@@ -2680,6 +2725,7 @@
         <w:rPr>
           <w:lang w:val="en-GB"/>
         </w:rPr>
+        <w:lastRenderedPageBreak/>
         <w:t xml:space="preserve">Running </w:t>
       </w:r>
       <w:proofErr w:type="spellStart"/>
@@ -2865,7 +2911,6 @@
         <w:rPr>
           <w:lang w:val="en-GB"/>
         </w:rPr>
-        <w:lastRenderedPageBreak/>
         <w:t>Maybe replace “0” or “all” feature count with exact amount of features</w:t>
       </w:r>
     </w:p>
@@ -3218,6 +3263,7 @@
         <w:rPr>
           <w:lang w:val="en-GB"/>
         </w:rPr>
+        <w:lastRenderedPageBreak/>
         <w:t>To Do</w:t>
       </w:r>
     </w:p>
@@ -3232,6 +3278,139 @@
           <w:lang w:val="en-GB"/>
         </w:rPr>
         <w:t>-(23 January presentation)</w:t>
+      </w:r>
+    </w:p>
+    <w:p>
+      <w:pPr>
+        <w:rPr>
+          <w:lang w:val="en-GB"/>
+        </w:rPr>
+      </w:pPr>
+      <w:r>
+        <w:rPr>
+          <w:lang w:val="en-GB"/>
+        </w:rPr>
+        <w:t>If there is time:</w:t>
+      </w:r>
+    </w:p>
+    <w:p>
+      <w:pPr>
+        <w:pStyle w:val="ListParagraph"/>
+        <w:numPr>
+          <w:ilvl w:val="0"/>
+          <w:numId w:val="7"/>
+        </w:numPr>
+        <w:rPr>
+          <w:lang w:val="en-GB"/>
+        </w:rPr>
+      </w:pPr>
+      <w:r>
+        <w:rPr>
+          <w:lang w:val="en-GB"/>
+        </w:rPr>
+        <w:t>C</w:t>
+      </w:r>
+      <w:r>
+        <w:rPr>
+          <w:lang w:val="en-GB"/>
+        </w:rPr>
+        <w:t>hange the feature robustness vertical axis to be absolute</w:t>
+      </w:r>
+    </w:p>
+    <w:p>
+      <w:pPr>
+        <w:pStyle w:val="ListParagraph"/>
+        <w:numPr>
+          <w:ilvl w:val="0"/>
+          <w:numId w:val="7"/>
+        </w:numPr>
+        <w:rPr>
+          <w:lang w:val="en-GB"/>
+        </w:rPr>
+      </w:pPr>
+      <w:r>
+        <w:rPr>
+          <w:lang w:val="en-GB"/>
+        </w:rPr>
+        <w:t>Make it x-axis more spaced</w:t>
+      </w:r>
+    </w:p>
+    <w:p>
+      <w:pPr>
+        <w:pStyle w:val="ListParagraph"/>
+        <w:numPr>
+          <w:ilvl w:val="0"/>
+          <w:numId w:val="7"/>
+        </w:numPr>
+        <w:rPr>
+          <w:lang w:val="en-GB"/>
+        </w:rPr>
+      </w:pPr>
+      <w:r>
+        <w:rPr>
+          <w:lang w:val="en-GB"/>
+        </w:rPr>
+        <w:t>Make visualization tables of only all selected genus in overlap set</w:t>
+      </w:r>
+    </w:p>
+    <w:p>
+      <w:pPr>
+        <w:pStyle w:val="ListParagraph"/>
+        <w:numPr>
+          <w:ilvl w:val="0"/>
+          <w:numId w:val="7"/>
+        </w:numPr>
+        <w:rPr>
+          <w:lang w:val="en-GB"/>
+        </w:rPr>
+      </w:pPr>
+      <w:r>
+        <w:rPr>
+          <w:lang w:val="en-GB"/>
+        </w:rPr>
+        <w:t>Fi</w:t>
+      </w:r>
+      <w:r>
+        <w:rPr>
+          <w:lang w:val="en-GB"/>
+        </w:rPr>
+        <w:t>x the fact that the bottom of the pictures in my CNF are not visible</w:t>
+      </w:r>
+    </w:p>
+    <w:p>
+      <w:pPr>
+        <w:pStyle w:val="ListParagraph"/>
+        <w:numPr>
+          <w:ilvl w:val="0"/>
+          <w:numId w:val="7"/>
+        </w:numPr>
+        <w:rPr>
+          <w:lang w:val="en-GB"/>
+        </w:rPr>
+      </w:pPr>
+      <w:r>
+        <w:rPr>
+          <w:lang w:val="en-GB"/>
+        </w:rPr>
+        <w:t>Make my tables more professional and pretty</w:t>
+      </w:r>
+    </w:p>
+    <w:p>
+      <w:pPr>
+        <w:pStyle w:val="ListParagraph"/>
+        <w:numPr>
+          <w:ilvl w:val="0"/>
+          <w:numId w:val="7"/>
+        </w:numPr>
+        <w:rPr>
+          <w:lang w:val="en-GB"/>
+        </w:rPr>
+      </w:pPr>
+      <w:r>
+        <w:rPr>
+          <w:lang w:val="en-GB"/>
+        </w:rPr>
+        <w:t>Clean up questions and future plans section</w:t>
       </w:r>
     </w:p>
     <w:p>
@@ -3290,6 +3469,12 @@
         </w:rPr>
         <w:t xml:space="preserve"> small, and have legible text</w:t>
       </w:r>
+      <w:r>
+        <w:rPr>
+          <w:lang w:val="en-GB"/>
+        </w:rPr>
+        <w:t xml:space="preserve"> [x]</w:t>
+      </w:r>
     </w:p>
     <w:p>
       <w:pPr>
@@ -3325,7 +3510,6 @@
         <w:rPr>
           <w:lang w:val="en-GB"/>
         </w:rPr>
-        <w:lastRenderedPageBreak/>
         <w:t xml:space="preserve">Provide better caption for images (the meaning of axes, what the </w:t>
       </w:r>
       <w:proofErr w:type="spellStart"/>
@@ -3725,6 +3909,7 @@
         <w:rPr>
           <w:lang w:val="en-GB"/>
         </w:rPr>
+        <w:lastRenderedPageBreak/>
         <w:t xml:space="preserve">Thesis committee form: </w:t>
       </w:r>
       <w:r>
@@ -3987,21 +4172,265 @@
         <w:rPr>
           <w:lang w:val="en-GB"/>
         </w:rPr>
+        <w:t>Thesis:</w:t>
+      </w:r>
+    </w:p>
+    <w:p>
+      <w:pPr>
+        <w:rPr>
+          <w:lang w:val="en-GB"/>
+        </w:rPr>
+      </w:pPr>
+      <w:r>
+        <w:rPr>
+          <w:lang w:val="en-GB"/>
+        </w:rPr>
+        <w:t>- Make research proposals separate section and more clear</w:t>
+      </w:r>
+      <w:r>
+        <w:rPr>
+          <w:lang w:val="en-GB"/>
+        </w:rPr>
+        <w:t xml:space="preserve"> [x]</w:t>
+      </w:r>
+    </w:p>
+    <w:p>
+      <w:pPr>
+        <w:rPr>
+          <w:lang w:val="en-GB"/>
+        </w:rPr>
+      </w:pPr>
+      <w:r>
+        <w:rPr>
+          <w:lang w:val="en-GB"/>
+        </w:rPr>
+        <w:t>- Visuals: for exploration remove REA</w:t>
+      </w:r>
+      <w:r>
+        <w:rPr>
+          <w:lang w:val="en-GB"/>
+        </w:rPr>
+        <w:t xml:space="preserve"> if </w:t>
+      </w:r>
+      <w:r>
+        <w:rPr>
+          <w:lang w:val="en-GB"/>
+        </w:rPr>
+        <w:t xml:space="preserve">D. Have a title for each group of observations. Don’t have double information, for example no PCA component labels everywhere. Can just have it for one column and one row. Don’t have the </w:t>
+      </w:r>
+      <w:proofErr w:type="spellStart"/>
+      <w:r>
+        <w:rPr>
+          <w:lang w:val="en-GB"/>
+        </w:rPr>
+        <w:t>color</w:t>
+      </w:r>
+      <w:proofErr w:type="spellEnd"/>
+      <w:r>
+        <w:rPr>
+          <w:lang w:val="en-GB"/>
+        </w:rPr>
+        <w:t xml:space="preserve"> legend within the graph, either outside or describe it. In caption, describe everything needed to know to understand picture from only caption. Don’t use green and red because of </w:t>
+      </w:r>
+      <w:proofErr w:type="spellStart"/>
+      <w:r>
+        <w:rPr>
+          <w:lang w:val="en-GB"/>
+        </w:rPr>
+        <w:t>color</w:t>
+      </w:r>
+      <w:proofErr w:type="spellEnd"/>
+      <w:r>
+        <w:rPr>
+          <w:lang w:val="en-GB"/>
+        </w:rPr>
+        <w:t xml:space="preserve"> blindness.</w:t>
+      </w:r>
+      <w:r>
+        <w:rPr>
+          <w:lang w:val="en-GB"/>
+        </w:rPr>
+        <w:t xml:space="preserve"> [x]</w:t>
+      </w:r>
+    </w:p>
+    <w:p>
+      <w:pPr>
+        <w:rPr>
+          <w:lang w:val="en-GB"/>
+        </w:rPr>
+      </w:pPr>
+      <w:r>
+        <w:rPr>
+          <w:lang w:val="en-GB"/>
+        </w:rPr>
+        <w:t xml:space="preserve">- Be more clear about what you want to show. Don’t show </w:t>
+      </w:r>
+      <w:proofErr w:type="spellStart"/>
+      <w:r>
+        <w:rPr>
+          <w:lang w:val="en-GB"/>
+        </w:rPr>
+        <w:t>stad</w:t>
+      </w:r>
+      <w:proofErr w:type="spellEnd"/>
+      <w:r>
+        <w:rPr>
+          <w:lang w:val="en-GB"/>
+        </w:rPr>
+        <w:t>, you can remove all the other cancers and say you chose one representative example. Be consistent with it throughout the paper. Include the other ones in the appendix and mention you did so. Explain similarities and differences with the other cancers.</w:t>
+      </w:r>
+      <w:r>
+        <w:rPr>
+          <w:lang w:val="en-GB"/>
+        </w:rPr>
+        <w:t xml:space="preserve"> It’s</w:t>
+      </w:r>
+    </w:p>
+    <w:p>
+      <w:r>
+        <w:rPr>
+          <w:lang w:val="en-GB"/>
+        </w:rPr>
+        <w:t>- Method: describe what you have done in the results section, so move what you have there now into the results. Has to be very specific, for example with data. What parameters do you have with your patient samples, what portal did you get it from. Enough information to reproduce.</w:t>
+      </w:r>
+    </w:p>
+    <w:p>
+      <w:pPr>
+        <w:rPr>
+          <w:lang w:val="en-GB"/>
+        </w:rPr>
+      </w:pPr>
+      <w:r>
+        <w:rPr>
+          <w:lang w:val="en-GB"/>
+        </w:rPr>
+        <w:t>- Result: describe why she did something, how, what observations you made and what can be concluded.</w:t>
+      </w:r>
+      <w:r>
+        <w:rPr>
+          <w:lang w:val="en-GB"/>
+        </w:rPr>
+        <w:t xml:space="preserve"> Shouldn’t have sub </w:t>
+      </w:r>
+      <w:proofErr w:type="spellStart"/>
+      <w:r>
+        <w:rPr>
+          <w:lang w:val="en-GB"/>
+        </w:rPr>
+        <w:t>sub</w:t>
+      </w:r>
+      <w:proofErr w:type="spellEnd"/>
+      <w:r>
+        <w:rPr>
+          <w:lang w:val="en-GB"/>
+        </w:rPr>
+        <w:t xml:space="preserve"> sections, just have it as a label. Group stuff differently. Main conclusions are there is no difference quantitatively or qualitatively. The first group can stay, but the 2</w:t>
+      </w:r>
+      <w:r>
+        <w:rPr>
+          <w:vertAlign w:val="superscript"/>
+          <w:lang w:val="en-GB"/>
+        </w:rPr>
+        <w:t>nd</w:t>
+      </w:r>
+      <w:r>
+        <w:rPr>
+          <w:lang w:val="en-GB"/>
+        </w:rPr>
+        <w:t xml:space="preserve"> want you can group in more logical groupings.</w:t>
+      </w:r>
+    </w:p>
+    <w:p>
+      <w:pPr>
+        <w:rPr>
+          <w:lang w:val="en-GB"/>
+        </w:rPr>
+      </w:pPr>
+    </w:p>
+    <w:p>
+      <w:pPr>
+        <w:rPr>
+          <w:lang w:val="en-GB"/>
+        </w:rPr>
+      </w:pPr>
+      <w:r>
+        <w:rPr>
+          <w:lang w:val="en-GB"/>
+        </w:rPr>
+        <w:t>-(14 November presentation)</w:t>
+      </w:r>
+    </w:p>
+    <w:p>
+      <w:pPr>
+        <w:rPr>
+          <w:lang w:val="en-GB"/>
+        </w:rPr>
+      </w:pPr>
+      <w:r>
+        <w:rPr>
+          <w:lang w:val="en-GB"/>
+        </w:rPr>
+        <w:t>* presentation:</w:t>
+      </w:r>
+    </w:p>
+    <w:p>
+      <w:r>
+        <w:t>- for the stage class in balance slides try to expand the table with cancers as columns</w:t>
+      </w:r>
+      <w:r>
+        <w:t xml:space="preserve"> [x]</w:t>
+      </w:r>
+    </w:p>
+    <w:p>
+      <w:pPr>
+        <w:rPr>
+          <w:lang w:val="en-GB"/>
+        </w:rPr>
+      </w:pPr>
+      <w:r>
+        <w:rPr>
+          <w:lang w:val="en-GB"/>
+        </w:rPr>
+        <w:t>- Use bigger text</w:t>
+      </w:r>
+      <w:r>
+        <w:rPr>
+          <w:lang w:val="en-GB"/>
+        </w:rPr>
+        <w:t xml:space="preserve"> [x]</w:t>
+      </w:r>
+    </w:p>
+    <w:p>
+      <w:pPr>
+        <w:rPr>
+          <w:lang w:val="en-GB"/>
+        </w:rPr>
+      </w:pPr>
+      <w:r>
+        <w:rPr>
+          <w:lang w:val="en-GB"/>
+        </w:rPr>
+        <w:t>- Put the main message of what you found instead of the method used in prediction</w:t>
+      </w:r>
+      <w:r>
+        <w:rPr>
+          <w:lang w:val="en-GB"/>
+        </w:rPr>
+        <w:t xml:space="preserve"> [x]</w:t>
+      </w:r>
+    </w:p>
+    <w:p>
+      <w:pPr>
+        <w:rPr>
+          <w:lang w:val="en-GB"/>
+        </w:rPr>
+      </w:pPr>
+      <w:r>
+        <w:rPr>
+          <w:lang w:val="en-GB"/>
+        </w:rPr>
         <w:lastRenderedPageBreak/>
-        <w:t>Thesis:</w:t>
-      </w:r>
-    </w:p>
-    <w:p>
-      <w:pPr>
-        <w:rPr>
-          <w:lang w:val="en-GB"/>
-        </w:rPr>
-      </w:pPr>
-      <w:r>
-        <w:rPr>
-          <w:lang w:val="en-GB"/>
-        </w:rPr>
-        <w:t>- Make research proposals separate section and more clear</w:t>
+        <w:t>- Use fewer figures and focus more on what you want to show( for example, for just one representative cancer)</w:t>
       </w:r>
       <w:r>
         <w:rPr>
@@ -4020,180 +4449,737 @@
         <w:rPr>
           <w:lang w:val="en-GB"/>
         </w:rPr>
-        <w:t>- Visuals: for exploration remove REA</w:t>
-      </w:r>
-      <w:r>
-        <w:rPr>
-          <w:lang w:val="en-GB"/>
-        </w:rPr>
-        <w:t xml:space="preserve"> if </w:t>
-      </w:r>
-      <w:r>
-        <w:rPr>
-          <w:lang w:val="en-GB"/>
-        </w:rPr>
-        <w:t xml:space="preserve">D. Have a title for each group of observations. Don’t have double information, for example no PCA component labels everywhere. Can just have it for one column and one row. Don’t have the </w:t>
+        <w:t>- more descriptive text in figure legends</w:t>
+      </w:r>
+      <w:r>
+        <w:rPr>
+          <w:lang w:val="en-GB"/>
+        </w:rPr>
+        <w:t xml:space="preserve"> [x]</w:t>
+      </w:r>
+    </w:p>
+    <w:p>
+      <w:r>
+        <w:t>- how you can improve even more instead of just results are inconclusive</w:t>
+      </w:r>
+    </w:p>
+    <w:p>
+      <w:r>
+        <w:t>* Model:</w:t>
+      </w:r>
+    </w:p>
+    <w:p>
+      <w:r>
+        <w:t>- What happens if you also look at how much each feature there even is softened initial sets and account for it</w:t>
+      </w:r>
+      <w:r>
+        <w:t xml:space="preserve"> [x]</w:t>
+      </w:r>
+    </w:p>
+    <w:p>
+      <w:r>
+        <w:t>- Vary feature selection stage</w:t>
+      </w:r>
+    </w:p>
+    <w:p>
+      <w:r>
+        <w:t>- Try different model (elastic net)</w:t>
+      </w:r>
+      <w:r>
+        <w:t xml:space="preserve"> for prediction</w:t>
+      </w:r>
+    </w:p>
+    <w:p>
+      <w:r>
+        <w:t>- Try different model (elastic net) for selection</w:t>
+      </w:r>
+    </w:p>
+    <w:p>
+      <w:r>
+        <w:t>- different sampling method: sampling with replacement from underrepresented classes</w:t>
+      </w:r>
+    </w:p>
+    <w:p>
+      <w:r>
+        <w:t>- check feature</w:t>
+      </w:r>
+      <w:r>
+        <w:t xml:space="preserve"> selection</w:t>
+      </w:r>
+      <w:r>
+        <w:t xml:space="preserve"> robustness</w:t>
+      </w:r>
+    </w:p>
+    <w:p>
+      <w:r>
+        <w:t xml:space="preserve">- rerun </w:t>
       </w:r>
       <w:proofErr w:type="spellStart"/>
       <w:r>
-        <w:rPr>
-          <w:lang w:val="en-GB"/>
-        </w:rPr>
-        <w:t>color</w:t>
+        <w:t>linreg</w:t>
       </w:r>
       <w:proofErr w:type="spellEnd"/>
       <w:r>
-        <w:rPr>
-          <w:lang w:val="en-GB"/>
-        </w:rPr>
-        <w:t xml:space="preserve"> legend within the graph, either outside or describe it. In caption, describe everything needed to know to understand picture from only caption. Don’t use green and red because of </w:t>
+        <w:t xml:space="preserve"> after fixing bug with feature selection ordering</w:t>
+      </w:r>
+      <w:r>
+        <w:t xml:space="preserve"> (and </w:t>
       </w:r>
       <w:proofErr w:type="spellStart"/>
       <w:r>
-        <w:rPr>
-          <w:lang w:val="en-GB"/>
-        </w:rPr>
-        <w:t>color</w:t>
+        <w:t>elif</w:t>
       </w:r>
       <w:proofErr w:type="spellEnd"/>
       <w:r>
-        <w:rPr>
-          <w:lang w:val="en-GB"/>
-        </w:rPr>
-        <w:t xml:space="preserve"> blindness.</w:t>
-      </w:r>
-      <w:r>
-        <w:rPr>
-          <w:lang w:val="en-GB"/>
-        </w:rPr>
+        <w:t xml:space="preserve"> for chi2 selection?)</w:t>
+      </w:r>
+      <w:r>
         <w:t xml:space="preserve"> [x]</w:t>
       </w:r>
     </w:p>
     <w:p>
-      <w:pPr>
-        <w:rPr>
-          <w:lang w:val="en-GB"/>
-        </w:rPr>
-      </w:pPr>
-      <w:r>
-        <w:rPr>
-          <w:lang w:val="en-GB"/>
-        </w:rPr>
-        <w:t xml:space="preserve">- Be more clear about what you want to show. Don’t show </w:t>
+      <w:r>
+        <w:t>- deal with zero features in genus abundance</w:t>
+      </w:r>
+    </w:p>
+    <w:p>
+      <w:r>
+        <w:t>* Thesis:</w:t>
+      </w:r>
+    </w:p>
+    <w:p>
+      <w:r>
+        <w:t>- Introduction: includes background, knowledge gap and proposal to fill knowledge gap and not separate background section</w:t>
+      </w:r>
+      <w:r>
+        <w:t xml:space="preserve"> [x]</w:t>
+      </w:r>
+    </w:p>
+    <w:p>
+      <w:r>
+        <w:t>- Methods and materials: includes detail on how to reproduce paper. Data for example with table of samples and sample types.</w:t>
+      </w:r>
+      <w:r>
+        <w:t xml:space="preserve"> [x]</w:t>
+      </w:r>
+    </w:p>
+    <w:p>
+      <w:r>
+        <w:t>-</w:t>
+      </w:r>
+      <w:r>
+        <w:t xml:space="preserve"> </w:t>
+      </w:r>
+      <w:r>
+        <w:t xml:space="preserve">Results: </w:t>
+      </w:r>
+      <w:r>
+        <w:t>each subsection (4 or 5) will be the main messages with subparagraphs of why you think it is. For example, in the exploration phase it seems that genus and gene expression are overlapped.</w:t>
+      </w:r>
+      <w:r>
+        <w:t xml:space="preserve"> [x]</w:t>
+      </w:r>
+    </w:p>
+    <w:p>
+      <w:r>
+        <w:t>- Make clear</w:t>
+      </w:r>
+      <w:r>
+        <w:t xml:space="preserve"> what experiments you intend to do further to investigate this.</w:t>
+      </w:r>
+    </w:p>
+    <w:p>
+      <w:pPr>
+        <w:rPr>
+          <w:lang w:val="en-GB"/>
+        </w:rPr>
+      </w:pPr>
+      <w:r>
+        <w:rPr>
+          <w:lang w:val="en-GB"/>
+        </w:rPr>
+        <w:t>-(17 October presentation)</w:t>
+      </w:r>
+    </w:p>
+    <w:p>
+      <w:pPr>
+        <w:rPr>
+          <w:lang w:val="en-GB"/>
+        </w:rPr>
+      </w:pPr>
+      <w:r>
+        <w:rPr>
+          <w:lang w:val="en-GB"/>
+        </w:rPr>
+        <w:t>* Presentation:</w:t>
+      </w:r>
+    </w:p>
+    <w:p>
+      <w:pPr>
+        <w:rPr>
+          <w:lang w:val="en-GB"/>
+        </w:rPr>
+      </w:pPr>
+      <w:r>
+        <w:rPr>
+          <w:lang w:val="en-GB"/>
+        </w:rPr>
+        <w:t xml:space="preserve"> - make clear what microbial features are and how many samples</w:t>
+      </w:r>
+      <w:r>
+        <w:rPr>
+          <w:lang w:val="en-GB"/>
+        </w:rPr>
+        <w:t xml:space="preserve"> [x]</w:t>
+      </w:r>
+    </w:p>
+    <w:p>
+      <w:pPr>
+        <w:rPr>
+          <w:lang w:val="en-GB"/>
+        </w:rPr>
+      </w:pPr>
+      <w:r>
+        <w:rPr>
+          <w:lang w:val="en-GB"/>
+        </w:rPr>
+        <w:t>- what is in the overlap set?</w:t>
+      </w:r>
+      <w:r>
+        <w:rPr>
+          <w:lang w:val="en-GB"/>
+        </w:rPr>
+        <w:t xml:space="preserve"> [x]</w:t>
+      </w:r>
+    </w:p>
+    <w:p>
+      <w:pPr>
+        <w:rPr>
+          <w:lang w:val="en-GB"/>
+        </w:rPr>
+      </w:pPr>
+      <w:r>
+        <w:rPr>
+          <w:lang w:val="en-GB"/>
+        </w:rPr>
+        <w:t xml:space="preserve">- give updated data on </w:t>
       </w:r>
       <w:proofErr w:type="spellStart"/>
       <w:r>
         <w:rPr>
           <w:lang w:val="en-GB"/>
         </w:rPr>
-        <w:t>stad</w:t>
+        <w:t>tumor</w:t>
       </w:r>
       <w:proofErr w:type="spellEnd"/>
       <w:r>
         <w:rPr>
           <w:lang w:val="en-GB"/>
         </w:rPr>
-        <w:t>, you can remove all the other cancers and say you chose one representative example. Be consistent with it throughout the paper. Include the other ones in the appendix and mention you did so. Explain similarities and differences with the other cancers.</w:t>
-      </w:r>
-      <w:r>
-        <w:rPr>
-          <w:lang w:val="en-GB"/>
-        </w:rPr>
-        <w:t xml:space="preserve"> It’s</w:t>
-      </w:r>
-    </w:p>
-    <w:p>
-      <w:r>
-        <w:rPr>
-          <w:lang w:val="en-GB"/>
-        </w:rPr>
-        <w:t>- Method: describe what you have done in the results section, so move what you have there now into the results. Has to be very specific, for example with data. What parameters do you have with your patient samples, what portal did you get it from. Enough information to reproduce.</w:t>
-      </w:r>
-    </w:p>
-    <w:p>
-      <w:pPr>
-        <w:rPr>
-          <w:lang w:val="en-GB"/>
-        </w:rPr>
-      </w:pPr>
-      <w:r>
-        <w:rPr>
-          <w:lang w:val="en-GB"/>
-        </w:rPr>
-        <w:t>- Result: describe why she did something, how, what observations you made and what can be concluded.</w:t>
-      </w:r>
-      <w:r>
-        <w:rPr>
-          <w:lang w:val="en-GB"/>
-        </w:rPr>
-        <w:t xml:space="preserve"> Shouldn’t have sub </w:t>
-      </w:r>
+        <w:t xml:space="preserve"> stage</w:t>
+      </w:r>
+      <w:r>
+        <w:rPr>
+          <w:lang w:val="en-GB"/>
+        </w:rPr>
+        <w:t xml:space="preserve"> distribution</w:t>
+      </w:r>
+    </w:p>
+    <w:p>
+      <w:pPr>
+        <w:rPr>
+          <w:lang w:val="en-GB"/>
+        </w:rPr>
+      </w:pPr>
+      <w:r>
+        <w:rPr>
+          <w:lang w:val="en-GB"/>
+        </w:rPr>
+        <w:t>* prediction set up:</w:t>
+      </w:r>
+    </w:p>
+    <w:p>
+      <w:pPr>
+        <w:rPr>
+          <w:lang w:val="en-GB"/>
+        </w:rPr>
+      </w:pPr>
+      <w:r>
+        <w:rPr>
+          <w:lang w:val="en-GB"/>
+        </w:rPr>
+        <w:t>-  remove cross-fertilization, reorder amount and ordering of features, use more features and bootstrapping iterations</w:t>
+      </w:r>
+      <w:r>
+        <w:rPr>
+          <w:lang w:val="en-GB"/>
+        </w:rPr>
+        <w:t xml:space="preserve"> [x]</w:t>
+      </w:r>
+    </w:p>
+    <w:p>
+      <w:pPr>
+        <w:rPr>
+          <w:lang w:val="en-GB"/>
+        </w:rPr>
+      </w:pPr>
+      <w:r>
+        <w:rPr>
+          <w:lang w:val="en-GB"/>
+        </w:rPr>
+        <w:t>- try an 8020 or 70 30 split</w:t>
+      </w:r>
+      <w:r>
+        <w:rPr>
+          <w:lang w:val="en-GB"/>
+        </w:rPr>
+        <w:t xml:space="preserve"> [x]</w:t>
+      </w:r>
+    </w:p>
+    <w:p>
+      <w:pPr>
+        <w:rPr>
+          <w:lang w:val="en-GB"/>
+        </w:rPr>
+      </w:pPr>
+      <w:r>
+        <w:rPr>
+          <w:lang w:val="en-GB"/>
+        </w:rPr>
+        <w:t>- for linear regression and ch2, just do splits and use feature selection on training part and testing on testing part</w:t>
+      </w:r>
+      <w:r>
+        <w:rPr>
+          <w:lang w:val="en-GB"/>
+        </w:rPr>
+        <w:t xml:space="preserve"> [x]</w:t>
+      </w:r>
+    </w:p>
+    <w:p>
+      <w:pPr>
+        <w:rPr>
+          <w:lang w:val="en-GB"/>
+        </w:rPr>
+      </w:pPr>
+      <w:r>
+        <w:rPr>
+          <w:lang w:val="en-GB"/>
+        </w:rPr>
+        <w:lastRenderedPageBreak/>
+        <w:t>* evaluation:</w:t>
+      </w:r>
+    </w:p>
+    <w:p>
+      <w:pPr>
+        <w:rPr>
+          <w:lang w:val="en-GB"/>
+        </w:rPr>
+      </w:pPr>
+      <w:r>
+        <w:rPr>
+          <w:lang w:val="en-GB"/>
+        </w:rPr>
+        <w:t>- give R bars</w:t>
+      </w:r>
+      <w:r>
+        <w:rPr>
+          <w:lang w:val="en-GB"/>
+        </w:rPr>
+        <w:t xml:space="preserve"> [x]</w:t>
+      </w:r>
+    </w:p>
+    <w:p>
+      <w:pPr>
+        <w:rPr>
+          <w:lang w:val="en-GB"/>
+        </w:rPr>
+      </w:pPr>
+      <w:r>
+        <w:rPr>
+          <w:lang w:val="en-GB"/>
+        </w:rPr>
+        <w:t>- explore f</w:t>
+      </w:r>
+      <w:r>
+        <w:rPr>
+          <w:lang w:val="en-GB"/>
+        </w:rPr>
+        <w:t>eatures selected and robustness of feature selection</w:t>
+      </w:r>
+      <w:r>
+        <w:rPr>
+          <w:lang w:val="en-GB"/>
+        </w:rPr>
+        <w:t xml:space="preserve"> ( how do you deal with random seed in different iterations? Is it always to same features?</w:t>
+      </w:r>
+      <w:r>
+        <w:rPr>
+          <w:lang w:val="en-GB"/>
+        </w:rPr>
+        <w:t xml:space="preserve"> How do you compare when the amount of features of each modality is different?</w:t>
+      </w:r>
+      <w:r>
+        <w:rPr>
+          <w:lang w:val="en-GB"/>
+        </w:rPr>
+        <w:t xml:space="preserve"> What percentage of features are from each modality?</w:t>
+      </w:r>
+      <w:r>
+        <w:rPr>
+          <w:lang w:val="en-GB"/>
+        </w:rPr>
+        <w:t xml:space="preserve"> Should I ever show all features?</w:t>
+      </w:r>
+      <w:r>
+        <w:rPr>
+          <w:lang w:val="en-GB"/>
+        </w:rPr>
+        <w:t>)</w:t>
+      </w:r>
+    </w:p>
+    <w:p>
+      <w:pPr>
+        <w:rPr>
+          <w:lang w:val="en-GB"/>
+        </w:rPr>
+      </w:pPr>
       <w:proofErr w:type="spellStart"/>
       <w:r>
         <w:rPr>
           <w:lang w:val="en-GB"/>
         </w:rPr>
-        <w:t>sub</w:t>
+        <w:t>Its</w:t>
       </w:r>
       <w:proofErr w:type="spellEnd"/>
       <w:r>
         <w:rPr>
           <w:lang w:val="en-GB"/>
         </w:rPr>
-        <w:t xml:space="preserve"> sections, just have it as a label. Group stuff differently. Main conclusions are there is no difference quantitatively or qualitatively. The first group can stay, but the 2</w:t>
-      </w:r>
-      <w:r>
-        <w:rPr>
-          <w:vertAlign w:val="superscript"/>
-          <w:lang w:val="en-GB"/>
-        </w:rPr>
-        <w:t>nd</w:t>
-      </w:r>
-      <w:r>
-        <w:rPr>
-          <w:lang w:val="en-GB"/>
-        </w:rPr>
-        <w:t xml:space="preserve"> want you can group in more logical groupings.</w:t>
-      </w:r>
-    </w:p>
-    <w:p>
-      <w:pPr>
-        <w:rPr>
-          <w:lang w:val="en-GB"/>
-        </w:rPr>
-      </w:pPr>
-    </w:p>
-    <w:p>
-      <w:pPr>
-        <w:rPr>
-          <w:lang w:val="en-GB"/>
-        </w:rPr>
-      </w:pPr>
-      <w:r>
-        <w:rPr>
-          <w:lang w:val="en-GB"/>
-        </w:rPr>
-        <w:t>-(14 November presentation)</w:t>
-      </w:r>
-    </w:p>
-    <w:p>
-      <w:pPr>
-        <w:rPr>
-          <w:lang w:val="en-GB"/>
-        </w:rPr>
-      </w:pPr>
-      <w:r>
-        <w:rPr>
-          <w:lang w:val="en-GB"/>
-        </w:rPr>
-        <w:t>* presentation:</w:t>
-      </w:r>
-    </w:p>
-    <w:p>
-      <w:r>
-        <w:t>- for the stage class in balance slides try to expand the table with cancers as columns</w:t>
-      </w:r>
-      <w:r>
+        <w:t xml:space="preserve"> not fair to compare all features if each modality has different amount []</w:t>
+      </w:r>
+    </w:p>
+    <w:p>
+      <w:pPr>
+        <w:rPr>
+          <w:lang w:val="en-GB"/>
+        </w:rPr>
+      </w:pPr>
+      <w:r>
+        <w:rPr>
+          <w:lang w:val="en-GB"/>
+        </w:rPr>
+        <w:t>- don’t have to connecting lines (categorical?)</w:t>
+      </w:r>
+      <w:r>
+        <w:rPr>
+          <w:lang w:val="en-GB"/>
+        </w:rPr>
+        <w:t xml:space="preserve"> [z]</w:t>
+      </w:r>
+    </w:p>
+    <w:p>
+      <w:pPr>
+        <w:rPr>
+          <w:lang w:val="en-GB"/>
+        </w:rPr>
+      </w:pPr>
+      <w:r>
+        <w:rPr>
+          <w:lang w:val="en-GB"/>
+        </w:rPr>
+        <w:t>* Model</w:t>
+      </w:r>
+    </w:p>
+    <w:p>
+      <w:pPr>
+        <w:rPr>
+          <w:lang w:val="en-GB"/>
+        </w:rPr>
+      </w:pPr>
+      <w:r>
+        <w:rPr>
+          <w:lang w:val="en-GB"/>
+        </w:rPr>
+        <w:t>- try hyper parameter tuning, use elastic net instead of linear regression</w:t>
+      </w:r>
+    </w:p>
+    <w:p>
+      <w:pPr>
+        <w:rPr>
+          <w:lang w:val="en-GB"/>
+        </w:rPr>
+      </w:pPr>
+      <w:r>
+        <w:rPr>
+          <w:lang w:val="en-GB"/>
+        </w:rPr>
+        <w:t>- look at SVM gamma and c</w:t>
+      </w:r>
+    </w:p>
+    <w:p>
+      <w:pPr>
+        <w:rPr>
+          <w:lang w:val="en-GB"/>
+        </w:rPr>
+      </w:pPr>
+      <w:r>
+        <w:rPr>
+          <w:lang w:val="en-GB"/>
+        </w:rPr>
+        <w:t>* Thesis:</w:t>
+      </w:r>
+    </w:p>
+    <w:p>
+      <w:pPr>
+        <w:rPr>
+          <w:lang w:val="en-GB"/>
+        </w:rPr>
+      </w:pPr>
+      <w:r>
+        <w:rPr>
+          <w:lang w:val="en-GB"/>
+        </w:rPr>
+        <w:t>- have an outline and empty tables on what you want filled in</w:t>
+      </w:r>
+    </w:p>
+    <w:p>
+      <w:pPr>
+        <w:rPr>
+          <w:lang w:val="en-GB"/>
+        </w:rPr>
+      </w:pPr>
+      <w:r>
+        <w:rPr>
+          <w:lang w:val="en-GB"/>
+        </w:rPr>
+        <w:t xml:space="preserve">- make </w:t>
+      </w:r>
+      <w:proofErr w:type="spellStart"/>
+      <w:r>
+        <w:rPr>
+          <w:lang w:val="en-GB"/>
+        </w:rPr>
+        <w:t>hypotheses</w:t>
+      </w:r>
+      <w:r>
+        <w:rPr>
+          <w:lang w:val="en-GB"/>
+        </w:rPr>
+        <w:t>from</w:t>
+      </w:r>
+      <w:proofErr w:type="spellEnd"/>
+      <w:r>
+        <w:rPr>
+          <w:lang w:val="en-GB"/>
+        </w:rPr>
+        <w:t xml:space="preserve"> </w:t>
+      </w:r>
+      <w:r>
+        <w:rPr>
+          <w:lang w:val="en-GB"/>
+        </w:rPr>
+        <w:t xml:space="preserve"> packages and write in thesis draft based on commits and to do’s and notes.</w:t>
+      </w:r>
+    </w:p>
+    <w:p>
+      <w:pPr>
+        <w:rPr>
+          <w:lang w:val="en-GB"/>
+        </w:rPr>
+      </w:pPr>
+    </w:p>
+    <w:p>
+      <w:pPr>
+        <w:rPr>
+          <w:lang w:val="en-GB"/>
+        </w:rPr>
+      </w:pPr>
+      <w:r>
+        <w:rPr>
+          <w:lang w:val="en-GB"/>
+        </w:rPr>
+        <w:t>-(28 September presentation)</w:t>
+      </w:r>
+    </w:p>
+    <w:p>
+      <w:pPr>
+        <w:rPr>
+          <w:lang w:val="en-GB"/>
+        </w:rPr>
+      </w:pPr>
+      <w:r>
+        <w:rPr>
+          <w:lang w:val="en-GB"/>
+        </w:rPr>
+        <w:t>* Show performance with normal samples as stage zero</w:t>
+      </w:r>
+    </w:p>
+    <w:p>
+      <w:pPr>
+        <w:rPr>
+          <w:lang w:val="en-GB"/>
+        </w:rPr>
+      </w:pPr>
+      <w:r>
+        <w:rPr>
+          <w:lang w:val="en-GB"/>
+        </w:rPr>
+        <w:t>-- Possibly contrast with performance when that’s not the case (were normal samples being misinterpreted as stage 1?)</w:t>
+      </w:r>
+    </w:p>
+    <w:p>
+      <w:pPr>
+        <w:rPr>
+          <w:lang w:val="en-GB"/>
+        </w:rPr>
+      </w:pPr>
+      <w:r>
+        <w:rPr>
+          <w:lang w:val="en-GB"/>
+        </w:rPr>
+        <w:t>* Show performance when using new prediction set up with random sampling</w:t>
+      </w:r>
+      <w:r>
+        <w:rPr>
+          <w:lang w:val="en-GB"/>
+        </w:rPr>
+        <w:t xml:space="preserve"> and additional </w:t>
+      </w:r>
+      <w:proofErr w:type="spellStart"/>
+      <w:r>
+        <w:rPr>
+          <w:lang w:val="en-GB"/>
+        </w:rPr>
+        <w:t>fe</w:t>
+      </w:r>
+      <w:r>
+        <w:rPr>
+          <w:lang w:val="en-GB"/>
+        </w:rPr>
+        <w:t>with</w:t>
+      </w:r>
+      <w:proofErr w:type="spellEnd"/>
+      <w:r>
+        <w:rPr>
+          <w:lang w:val="en-GB"/>
+        </w:rPr>
+        <w:t xml:space="preserve"> </w:t>
+      </w:r>
+      <w:proofErr w:type="spellStart"/>
+      <w:r>
+        <w:rPr>
+          <w:lang w:val="en-GB"/>
+        </w:rPr>
+        <w:t>atures</w:t>
+      </w:r>
+      <w:proofErr w:type="spellEnd"/>
+    </w:p>
+    <w:p>
+      <w:pPr>
+        <w:rPr>
+          <w:lang w:val="en-GB"/>
+        </w:rPr>
+      </w:pPr>
+      <w:r>
+        <w:rPr>
+          <w:lang w:val="en-GB"/>
+        </w:rPr>
+        <w:t>* Show performance when using new feature ranking with linear regression (discuss data leakage</w:t>
+      </w:r>
+      <w:r>
+        <w:rPr>
+          <w:lang w:val="en-GB"/>
+        </w:rPr>
+        <w:t>)</w:t>
+      </w:r>
+    </w:p>
+    <w:p>
+      <w:pPr>
+        <w:rPr>
+          <w:lang w:val="en-GB"/>
+        </w:rPr>
+      </w:pPr>
+      <w:r>
+        <w:rPr>
+          <w:lang w:val="en-GB"/>
+        </w:rPr>
+        <w:t>* Show performance when using new prediction with linear regression for stages</w:t>
+      </w:r>
+    </w:p>
+    <w:p>
+      <w:pPr>
+        <w:rPr>
+          <w:lang w:val="en-GB"/>
+        </w:rPr>
+      </w:pPr>
+      <w:r>
+        <w:rPr>
+          <w:lang w:val="en-GB"/>
+        </w:rPr>
+        <w:t>* Show analysis of prediction results across experiments with confusion matrices</w:t>
+      </w:r>
+    </w:p>
+    <w:p>
+      <w:pPr>
+        <w:rPr>
+          <w:lang w:val="en-GB"/>
+        </w:rPr>
+      </w:pPr>
+      <w:r>
+        <w:rPr>
+          <w:lang w:val="en-GB"/>
+        </w:rPr>
+        <w:t>* If time: investigate dominance of each feature in integrated modality</w:t>
+      </w:r>
+    </w:p>
+    <w:p>
+      <w:pPr>
+        <w:rPr>
+          <w:lang w:val="en-GB"/>
+        </w:rPr>
+      </w:pPr>
+      <w:r>
+        <w:rPr>
+          <w:lang w:val="en-GB"/>
+        </w:rPr>
+        <w:t>* If time: update tables</w:t>
+      </w:r>
+    </w:p>
+    <w:p>
+      <w:pPr>
+        <w:rPr>
+          <w:lang w:val="en-GB"/>
+        </w:rPr>
+      </w:pPr>
+      <w:r>
+        <w:rPr>
+          <w:lang w:val="en-GB"/>
+        </w:rPr>
+        <w:t>-(6 September presentation)</w:t>
+      </w:r>
+    </w:p>
+    <w:p>
+      <w:pPr>
+        <w:rPr>
+          <w:lang w:val="en-GB"/>
+        </w:rPr>
+      </w:pPr>
+      <w:r>
+        <w:rPr>
+          <w:lang w:val="en-GB"/>
+        </w:rPr>
+        <w:t>* display predictive performance for each cancer separately with increasing feature amounts on the X axis instead of different cancers, and then each omics type separately</w:t>
+      </w:r>
+      <w:r>
+        <w:rPr>
+          <w:lang w:val="en-GB"/>
+        </w:rPr>
+        <w:t xml:space="preserve"> in each graph</w:t>
+      </w:r>
+      <w:r>
+        <w:rPr>
+          <w:lang w:val="en-GB"/>
+        </w:rPr>
         <w:t xml:space="preserve"> [x]</w:t>
       </w:r>
     </w:p>
@@ -4207,7 +5193,26 @@
         <w:rPr>
           <w:lang w:val="en-GB"/>
         </w:rPr>
-        <w:t>- Use bigger text</w:t>
+        <w:t xml:space="preserve">* </w:t>
+      </w:r>
+      <w:r>
+        <w:rPr>
+          <w:lang w:val="en-GB"/>
+        </w:rPr>
+        <w:t>try MSE error</w:t>
+      </w:r>
+    </w:p>
+    <w:p>
+      <w:pPr>
+        <w:rPr>
+          <w:lang w:val="en-GB"/>
+        </w:rPr>
+      </w:pPr>
+      <w:r>
+        <w:rPr>
+          <w:lang w:val="en-GB"/>
+        </w:rPr>
+        <w:t>* fix the y-axis to have the same units</w:t>
       </w:r>
       <w:r>
         <w:rPr>
@@ -4226,7 +5231,20 @@
         <w:rPr>
           <w:lang w:val="en-GB"/>
         </w:rPr>
-        <w:t>- Put the main message of what you found instead of the method used in prediction</w:t>
+        <w:t>* if time: try a different set up with random sampling to estimate performance</w:t>
+      </w:r>
+    </w:p>
+    <w:p>
+      <w:pPr>
+        <w:rPr>
+          <w:lang w:val="en-GB"/>
+        </w:rPr>
+      </w:pPr>
+      <w:r>
+        <w:rPr>
+          <w:lang w:val="en-GB"/>
+        </w:rPr>
+        <w:t>* start initial subheading and grouping of current thesis document</w:t>
       </w:r>
       <w:r>
         <w:rPr>
@@ -4245,7 +5263,34 @@
         <w:rPr>
           <w:lang w:val="en-GB"/>
         </w:rPr>
-        <w:t>- Use fewer figures and focus more on what you want to show( for example, for just one representative cancer)</w:t>
+        <w:lastRenderedPageBreak/>
+        <w:t>* for presentation</w:t>
+      </w:r>
+    </w:p>
+    <w:p>
+      <w:pPr>
+        <w:rPr>
+          <w:lang w:val="en-GB"/>
+        </w:rPr>
+      </w:pPr>
+      <w:r>
+        <w:rPr>
+          <w:lang w:val="en-GB"/>
+        </w:rPr>
+        <w:t xml:space="preserve">- Think about what I really want to present instead of a big bundle of images. </w:t>
+      </w:r>
+    </w:p>
+    <w:p>
+      <w:pPr>
+        <w:rPr>
+          <w:lang w:val="en-GB"/>
+        </w:rPr>
+      </w:pPr>
+      <w:r>
+        <w:rPr>
+          <w:lang w:val="en-GB"/>
+        </w:rPr>
+        <w:t>- Fix cancer sucks thing and find source for how many people die from it.</w:t>
       </w:r>
       <w:r>
         <w:rPr>
@@ -4264,1261 +5309,401 @@
         <w:rPr>
           <w:lang w:val="en-GB"/>
         </w:rPr>
-        <w:t>- more descriptive text in figure legends</w:t>
-      </w:r>
-      <w:r>
-        <w:rPr>
-          <w:lang w:val="en-GB"/>
-        </w:rPr>
-        <w:t xml:space="preserve"> [x]</w:t>
-      </w:r>
-    </w:p>
-    <w:p>
-      <w:r>
-        <w:t>- how you can improve even more instead of just results are inconclusive</w:t>
-      </w:r>
-    </w:p>
-    <w:p>
-      <w:r>
-        <w:t>* Model:</w:t>
-      </w:r>
-    </w:p>
-    <w:p>
-      <w:r>
-        <w:t>- What happens if you also look at how much each feature there even is softened initial sets and account for it</w:t>
-      </w:r>
-      <w:r>
-        <w:t xml:space="preserve"> [x]</w:t>
-      </w:r>
-    </w:p>
-    <w:p>
-      <w:r>
-        <w:t>- Vary feature selection stage</w:t>
-      </w:r>
-    </w:p>
-    <w:p>
-      <w:r>
-        <w:t>- Try different model (elastic net)</w:t>
-      </w:r>
-      <w:r>
-        <w:t xml:space="preserve"> for prediction</w:t>
-      </w:r>
-    </w:p>
-    <w:p>
-      <w:r>
-        <w:t>- Try different model (elastic net) for selection</w:t>
-      </w:r>
-    </w:p>
-    <w:p>
-      <w:r>
-        <w:t>- different sampling method: sampling with replacement from underrepresented classes</w:t>
-      </w:r>
-    </w:p>
-    <w:p>
-      <w:r>
-        <w:t>- check feature</w:t>
-      </w:r>
-      <w:r>
-        <w:t xml:space="preserve"> selection</w:t>
-      </w:r>
-      <w:r>
-        <w:t xml:space="preserve"> robustness</w:t>
-      </w:r>
-    </w:p>
-    <w:p>
-      <w:r>
+        <w:t>look more into HMP?</w:t>
+      </w:r>
+    </w:p>
+    <w:p>
+      <w:pPr>
+        <w:rPr>
+          <w:lang w:val="en-GB"/>
+        </w:rPr>
+      </w:pPr>
+      <w:r>
+        <w:rPr>
+          <w:lang w:val="en-GB"/>
+        </w:rPr>
+        <w:t xml:space="preserve">Investigate performance more. Are all my features from one modality? </w:t>
+      </w:r>
+    </w:p>
+    <w:p>
+      <w:pPr>
+        <w:rPr>
+          <w:lang w:val="en-GB"/>
+        </w:rPr>
+      </w:pPr>
+      <w:r>
+        <w:rPr>
+          <w:lang w:val="en-GB"/>
+        </w:rPr>
+        <w:t>What kind of prediction set up? Random sampling based?</w:t>
+      </w:r>
+      <w:r>
+        <w:rPr>
+          <w:lang w:val="en-GB"/>
+        </w:rPr>
+        <w:t xml:space="preserve"> And then select a different amount of features and perform sampling to estimate performance</w:t>
+      </w:r>
+    </w:p>
+    <w:p>
+      <w:pPr>
+        <w:rPr>
+          <w:lang w:val="en-GB"/>
+        </w:rPr>
+      </w:pPr>
+      <w:r>
+        <w:rPr>
+          <w:lang w:val="en-GB"/>
+        </w:rPr>
+        <w:t>What if I use other omics types and compare?</w:t>
+      </w:r>
+    </w:p>
+    <w:p>
+      <w:pPr>
+        <w:pStyle w:val="Heading1"/>
+        <w:rPr>
+          <w:lang w:val="en-GB"/>
+        </w:rPr>
+      </w:pPr>
+      <w:r>
+        <w:rPr>
+          <w:lang w:val="en-GB"/>
+        </w:rPr>
+        <w:t>Presentation</w:t>
+      </w:r>
+    </w:p>
+    <w:p>
+      <w:pPr>
+        <w:rPr>
+          <w:lang w:val="en-GB"/>
+        </w:rPr>
+      </w:pPr>
+    </w:p>
+    <w:p>
+      <w:pPr>
+        <w:rPr>
+          <w:lang w:val="en-GB"/>
+        </w:rPr>
+      </w:pPr>
+      <w:r>
+        <w:rPr>
+          <w:lang w:val="en-GB"/>
+        </w:rPr>
+        <w:t>17 October</w:t>
+      </w:r>
+    </w:p>
+    <w:p>
+      <w:pPr>
+        <w:rPr>
+          <w:lang w:val="en-GB"/>
+        </w:rPr>
+      </w:pPr>
+      <w:r>
+        <w:rPr>
+          <w:lang w:val="en-GB"/>
+        </w:rPr>
+        <w:t>Try different stages of integration</w:t>
+      </w:r>
+    </w:p>
+    <w:p>
+      <w:pPr>
+        <w:rPr>
+          <w:lang w:val="en-GB"/>
+        </w:rPr>
+      </w:pPr>
+    </w:p>
+    <w:p>
+      <w:pPr>
+        <w:rPr>
+          <w:lang w:val="en-GB"/>
+        </w:rPr>
+      </w:pPr>
+    </w:p>
+    <w:p>
+      <w:pPr>
+        <w:rPr>
+          <w:lang w:val="en-GB"/>
+        </w:rPr>
+      </w:pPr>
+      <w:r>
+        <w:rPr>
+          <w:lang w:val="en-GB"/>
+        </w:rPr>
+        <w:t>- Feature selection</w:t>
+      </w:r>
+    </w:p>
+    <w:p>
+      <w:pPr>
+        <w:rPr>
+          <w:lang w:val="en-GB"/>
+        </w:rPr>
+      </w:pPr>
+      <w:r>
+        <w:rPr>
+          <w:lang w:val="en-GB"/>
+        </w:rPr>
+        <w:t xml:space="preserve">- Prediction task on stage and </w:t>
+      </w:r>
+      <w:proofErr w:type="spellStart"/>
+      <w:r>
+        <w:rPr>
+          <w:lang w:val="en-GB"/>
+        </w:rPr>
+        <w:t>tumor</w:t>
+      </w:r>
+      <w:proofErr w:type="spellEnd"/>
+    </w:p>
+    <w:p>
+      <w:pPr>
+        <w:rPr>
+          <w:lang w:val="en-GB"/>
+        </w:rPr>
+      </w:pPr>
+      <w:r>
+        <w:rPr>
+          <w:lang w:val="en-GB"/>
+        </w:rPr>
+        <w:t>two fold cross validation chi squared feature selection\</w:t>
+      </w:r>
+    </w:p>
+    <w:p>
+      <w:pPr>
+        <w:rPr>
+          <w:lang w:val="nl-NL"/>
+        </w:rPr>
+      </w:pPr>
+      <w:r>
+        <w:rPr>
+          <w:lang w:val="nl-NL"/>
+        </w:rPr>
+        <w:t xml:space="preserve">tumor: </w:t>
+      </w:r>
+      <w:proofErr w:type="spellStart"/>
+      <w:r>
+        <w:rPr>
+          <w:lang w:val="nl-NL"/>
+        </w:rPr>
+        <w:t>svm</w:t>
+      </w:r>
+      <w:proofErr w:type="spellEnd"/>
+      <w:r>
+        <w:rPr>
+          <w:lang w:val="nl-NL"/>
+        </w:rPr>
+        <w:t xml:space="preserve">, </w:t>
+      </w:r>
+      <w:proofErr w:type="spellStart"/>
+      <w:r>
+        <w:rPr>
+          <w:lang w:val="nl-NL"/>
+        </w:rPr>
+        <w:t>rbf</w:t>
+      </w:r>
+      <w:proofErr w:type="spellEnd"/>
+      <w:r>
+        <w:rPr>
+          <w:lang w:val="nl-NL"/>
+        </w:rPr>
+        <w:t xml:space="preserve"> </w:t>
+      </w:r>
+      <w:proofErr w:type="spellStart"/>
+      <w:r>
+        <w:rPr>
+          <w:lang w:val="nl-NL"/>
+        </w:rPr>
+        <w:t>kernel</w:t>
+      </w:r>
+      <w:proofErr w:type="spellEnd"/>
+      <w:r>
+        <w:rPr>
+          <w:lang w:val="nl-NL"/>
+        </w:rPr>
+        <w:t>, c=1</w:t>
+      </w:r>
+    </w:p>
+    <w:p>
+      <w:pPr>
+        <w:rPr>
+          <w:lang w:val="en-GB"/>
+        </w:rPr>
+      </w:pPr>
+      <w:r>
+        <w:rPr>
+          <w:lang w:val="en-GB"/>
+        </w:rPr>
+        <w:t xml:space="preserve">stage: </w:t>
+      </w:r>
+      <w:proofErr w:type="spellStart"/>
+      <w:r>
+        <w:rPr>
+          <w:lang w:val="en-GB"/>
+        </w:rPr>
+        <w:t>mlgr</w:t>
+      </w:r>
+      <w:proofErr w:type="spellEnd"/>
+      <w:r>
+        <w:rPr>
+          <w:lang w:val="en-GB"/>
+        </w:rPr>
+        <w:t xml:space="preserve">, </w:t>
+      </w:r>
+    </w:p>
+    <w:p>
+      <w:pPr>
+        <w:rPr>
+          <w:lang w:val="en-GB"/>
+        </w:rPr>
+      </w:pPr>
+    </w:p>
+    <w:p>
+      <w:pPr>
+        <w:rPr>
+          <w:lang w:val="en-GB"/>
+        </w:rPr>
+      </w:pPr>
+      <w:r>
+        <w:rPr>
+          <w:lang w:val="en-GB"/>
+        </w:rPr>
+        <w:t xml:space="preserve">- PCA and t-SNE visualizations for all cancers and data sets with </w:t>
+      </w:r>
+      <w:proofErr w:type="spellStart"/>
+      <w:r>
+        <w:rPr>
+          <w:lang w:val="en-GB"/>
+        </w:rPr>
+        <w:t>tumor</w:t>
+      </w:r>
+      <w:proofErr w:type="spellEnd"/>
+      <w:r>
+        <w:rPr>
+          <w:lang w:val="en-GB"/>
+        </w:rPr>
+        <w:t xml:space="preserve"> status data</w:t>
+      </w:r>
+    </w:p>
+    <w:p>
+      <w:pPr>
+        <w:rPr>
+          <w:lang w:val="en-GB"/>
+        </w:rPr>
+      </w:pPr>
+      <w:r>
+        <w:rPr>
+          <w:lang w:val="en-GB"/>
+        </w:rPr>
+        <w:t>- also do this for stage data, but only for overlapped samples</w:t>
+      </w:r>
+    </w:p>
+    <w:p>
+      <w:pPr>
+        <w:rPr>
+          <w:lang w:val="en-GB"/>
+        </w:rPr>
+      </w:pPr>
+      <w:r>
+        <w:rPr>
+          <w:lang w:val="en-GB"/>
+        </w:rPr>
+        <w:t>- running algorithm on overlapped data sets</w:t>
+      </w:r>
+    </w:p>
+    <w:p>
+      <w:pPr>
+        <w:rPr>
+          <w:lang w:val="en-GB"/>
+        </w:rPr>
+      </w:pPr>
+      <w:r>
+        <w:rPr>
+          <w:lang w:val="en-GB"/>
+        </w:rPr>
+        <w:t>- making graphs for visualization of prediction performance</w:t>
+      </w:r>
+    </w:p>
+    <w:p>
+      <w:pPr>
+        <w:rPr>
+          <w:lang w:val="en-GB"/>
+        </w:rPr>
+      </w:pPr>
+      <w:r>
+        <w:rPr>
+          <w:lang w:val="en-GB"/>
+        </w:rPr>
+        <w:t xml:space="preserve">- </w:t>
+      </w:r>
+    </w:p>
+    <w:p>
+      <w:pPr>
+        <w:rPr>
+          <w:lang w:val="en-GB"/>
+        </w:rPr>
+      </w:pPr>
+    </w:p>
+    <w:p>
+      <w:pPr>
+        <w:rPr>
+          <w:lang w:val="en-GB"/>
+        </w:rPr>
+      </w:pPr>
+      <w:r>
+        <w:rPr>
+          <w:lang w:val="en-GB"/>
+        </w:rPr>
+        <w:t>- Handle information leakage properly?</w:t>
+      </w:r>
+    </w:p>
+    <w:p>
+      <w:pPr>
+        <w:rPr>
+          <w:lang w:val="en-GB"/>
+        </w:rPr>
+      </w:pPr>
+      <w:r>
+        <w:rPr>
+          <w:lang w:val="en-GB"/>
+        </w:rPr>
+        <w:t>- Properly selected feature amounts</w:t>
+      </w:r>
+    </w:p>
+    <w:p>
+      <w:pPr>
+        <w:rPr>
+          <w:lang w:val="en-GB"/>
+        </w:rPr>
+      </w:pPr>
+      <w:r>
+        <w:rPr>
+          <w:lang w:val="en-GB"/>
+        </w:rPr>
+        <w:t>- Hyperparameter selection</w:t>
+      </w:r>
+    </w:p>
+    <w:p>
+      <w:pPr>
+        <w:rPr>
+          <w:lang w:val="en-GB"/>
+        </w:rPr>
+      </w:pPr>
+      <w:r>
+        <w:rPr>
+          <w:lang w:val="en-GB"/>
+        </w:rPr>
+        <w:t>Thomas lab meeting</w:t>
+      </w:r>
+    </w:p>
+    <w:p>
+      <w:pPr>
+        <w:pStyle w:val="Heading1"/>
+        <w:rPr>
+          <w:lang w:val="en-GB"/>
+        </w:rPr>
+      </w:pPr>
+      <w:r>
+        <w:rPr>
+          <w:lang w:val="en-GB"/>
+        </w:rPr>
         <w:lastRenderedPageBreak/>
-        <w:t xml:space="preserve">- rerun </w:t>
-      </w:r>
-      <w:proofErr w:type="spellStart"/>
-      <w:r>
-        <w:t>linreg</w:t>
-      </w:r>
-      <w:proofErr w:type="spellEnd"/>
-      <w:r>
-        <w:t xml:space="preserve"> after fixing bug with feature selection ordering</w:t>
-      </w:r>
-      <w:r>
-        <w:t xml:space="preserve"> (and </w:t>
-      </w:r>
-      <w:proofErr w:type="spellStart"/>
-      <w:r>
-        <w:t>elif</w:t>
-      </w:r>
-      <w:proofErr w:type="spellEnd"/>
-      <w:r>
-        <w:t xml:space="preserve"> for chi2 selection?)</w:t>
-      </w:r>
-      <w:r>
-        <w:t xml:space="preserve"> [x]</w:t>
-      </w:r>
-    </w:p>
-    <w:p>
-      <w:r>
-        <w:t>- deal with zero features in genus abundance</w:t>
-      </w:r>
-    </w:p>
-    <w:p>
-      <w:r>
-        <w:t>* Thesis:</w:t>
-      </w:r>
-    </w:p>
-    <w:p>
-      <w:r>
-        <w:t>- Introduction: includes background, knowledge gap and proposal to fill knowledge gap and not separate background section</w:t>
-      </w:r>
-      <w:r>
-        <w:t xml:space="preserve"> [x]</w:t>
-      </w:r>
-    </w:p>
-    <w:p>
-      <w:r>
-        <w:t>- Methods and materials: includes detail on how to reproduce paper. Data for example with table of samples and sample types.</w:t>
-      </w:r>
-      <w:r>
-        <w:t xml:space="preserve"> [x]</w:t>
-      </w:r>
-    </w:p>
-    <w:p>
-      <w:r>
-        <w:t>-</w:t>
-      </w:r>
-      <w:r>
-        <w:t xml:space="preserve"> </w:t>
-      </w:r>
-      <w:r>
-        <w:t xml:space="preserve">Results: </w:t>
-      </w:r>
-      <w:r>
-        <w:t>each subsection (4 or 5) will be the main messages with subparagraphs of why you think it is. For example, in the exploration phase it seems that genus and gene expression are overlapped.</w:t>
-      </w:r>
-      <w:r>
-        <w:t xml:space="preserve"> [x]</w:t>
-      </w:r>
-    </w:p>
-    <w:p>
-      <w:r>
-        <w:t>- Make clear</w:t>
-      </w:r>
-      <w:r>
-        <w:t xml:space="preserve"> what experiments you intend to do further to investigate this.</w:t>
-      </w:r>
-    </w:p>
-    <w:p>
-      <w:pPr>
-        <w:rPr>
-          <w:lang w:val="en-GB"/>
-        </w:rPr>
-      </w:pPr>
-      <w:r>
-        <w:rPr>
-          <w:lang w:val="en-GB"/>
-        </w:rPr>
-        <w:t>-(17 October presentation)</w:t>
-      </w:r>
-    </w:p>
-    <w:p>
-      <w:pPr>
-        <w:rPr>
-          <w:lang w:val="en-GB"/>
-        </w:rPr>
-      </w:pPr>
-      <w:r>
-        <w:rPr>
-          <w:lang w:val="en-GB"/>
-        </w:rPr>
-        <w:t>* Presentation:</w:t>
-      </w:r>
-    </w:p>
-    <w:p>
-      <w:pPr>
-        <w:rPr>
-          <w:lang w:val="en-GB"/>
-        </w:rPr>
-      </w:pPr>
-      <w:r>
-        <w:rPr>
-          <w:lang w:val="en-GB"/>
-        </w:rPr>
-        <w:t xml:space="preserve"> - make clear what microbial features are and how many samples</w:t>
-      </w:r>
-      <w:r>
-        <w:rPr>
-          <w:lang w:val="en-GB"/>
-        </w:rPr>
-        <w:t xml:space="preserve"> [x]</w:t>
-      </w:r>
-    </w:p>
-    <w:p>
-      <w:pPr>
-        <w:rPr>
-          <w:lang w:val="en-GB"/>
-        </w:rPr>
-      </w:pPr>
-      <w:r>
-        <w:rPr>
-          <w:lang w:val="en-GB"/>
-        </w:rPr>
-        <w:t>- what is in the overlap set?</w:t>
-      </w:r>
-      <w:r>
-        <w:rPr>
-          <w:lang w:val="en-GB"/>
-        </w:rPr>
-        <w:t xml:space="preserve"> [x]</w:t>
-      </w:r>
-    </w:p>
-    <w:p>
-      <w:pPr>
-        <w:rPr>
-          <w:lang w:val="en-GB"/>
-        </w:rPr>
-      </w:pPr>
-      <w:r>
-        <w:rPr>
-          <w:lang w:val="en-GB"/>
-        </w:rPr>
-        <w:t xml:space="preserve">- give updated data on </w:t>
-      </w:r>
-      <w:proofErr w:type="spellStart"/>
-      <w:r>
-        <w:rPr>
-          <w:lang w:val="en-GB"/>
-        </w:rPr>
-        <w:t>tumor</w:t>
-      </w:r>
-      <w:proofErr w:type="spellEnd"/>
-      <w:r>
-        <w:rPr>
-          <w:lang w:val="en-GB"/>
-        </w:rPr>
-        <w:t xml:space="preserve"> stage</w:t>
-      </w:r>
-      <w:r>
-        <w:rPr>
-          <w:lang w:val="en-GB"/>
-        </w:rPr>
-        <w:t xml:space="preserve"> distribution</w:t>
-      </w:r>
-    </w:p>
-    <w:p>
-      <w:pPr>
-        <w:rPr>
-          <w:lang w:val="en-GB"/>
-        </w:rPr>
-      </w:pPr>
-      <w:r>
-        <w:rPr>
-          <w:lang w:val="en-GB"/>
-        </w:rPr>
-        <w:t>* prediction set up:</w:t>
-      </w:r>
-    </w:p>
-    <w:p>
-      <w:pPr>
-        <w:rPr>
-          <w:lang w:val="en-GB"/>
-        </w:rPr>
-      </w:pPr>
-      <w:r>
-        <w:rPr>
-          <w:lang w:val="en-GB"/>
-        </w:rPr>
-        <w:t>-  remove cross-fertilization, reorder amount and ordering of features, use more features and bootstrapping iterations</w:t>
-      </w:r>
-      <w:r>
-        <w:rPr>
-          <w:lang w:val="en-GB"/>
-        </w:rPr>
-        <w:t xml:space="preserve"> [x]</w:t>
-      </w:r>
-    </w:p>
-    <w:p>
-      <w:pPr>
-        <w:rPr>
-          <w:lang w:val="en-GB"/>
-        </w:rPr>
-      </w:pPr>
-      <w:r>
-        <w:rPr>
-          <w:lang w:val="en-GB"/>
-        </w:rPr>
-        <w:t>- try an 8020 or 70 30 split</w:t>
-      </w:r>
-      <w:r>
-        <w:rPr>
-          <w:lang w:val="en-GB"/>
-        </w:rPr>
-        <w:t xml:space="preserve"> [x]</w:t>
-      </w:r>
-    </w:p>
-    <w:p>
-      <w:pPr>
-        <w:rPr>
-          <w:lang w:val="en-GB"/>
-        </w:rPr>
-      </w:pPr>
-      <w:r>
-        <w:rPr>
-          <w:lang w:val="en-GB"/>
-        </w:rPr>
-        <w:t>- for linear regression and ch2, just do splits and use feature selection on training part and testing on testing part</w:t>
-      </w:r>
-      <w:r>
-        <w:rPr>
-          <w:lang w:val="en-GB"/>
-        </w:rPr>
-        <w:t xml:space="preserve"> [x]</w:t>
-      </w:r>
-    </w:p>
-    <w:p>
-      <w:pPr>
-        <w:rPr>
-          <w:lang w:val="en-GB"/>
-        </w:rPr>
-      </w:pPr>
-      <w:r>
-        <w:rPr>
-          <w:lang w:val="en-GB"/>
-        </w:rPr>
-        <w:t>* evaluation:</w:t>
-      </w:r>
-    </w:p>
-    <w:p>
-      <w:pPr>
-        <w:rPr>
-          <w:lang w:val="en-GB"/>
-        </w:rPr>
-      </w:pPr>
-      <w:r>
-        <w:rPr>
-          <w:lang w:val="en-GB"/>
-        </w:rPr>
-        <w:t>- give R bars</w:t>
-      </w:r>
-      <w:r>
-        <w:rPr>
-          <w:lang w:val="en-GB"/>
-        </w:rPr>
-        <w:t xml:space="preserve"> [x]</w:t>
-      </w:r>
-    </w:p>
-    <w:p>
-      <w:pPr>
-        <w:rPr>
-          <w:lang w:val="en-GB"/>
-        </w:rPr>
-      </w:pPr>
-      <w:r>
-        <w:rPr>
-          <w:lang w:val="en-GB"/>
-        </w:rPr>
-        <w:t>- explore f</w:t>
-      </w:r>
-      <w:r>
-        <w:rPr>
-          <w:lang w:val="en-GB"/>
-        </w:rPr>
-        <w:t>eatures selected and robustness of feature selection</w:t>
-      </w:r>
-      <w:r>
-        <w:rPr>
-          <w:lang w:val="en-GB"/>
-        </w:rPr>
-        <w:t xml:space="preserve"> ( how do you deal with random seed in different iterations? Is it always to same features?</w:t>
-      </w:r>
-      <w:r>
-        <w:rPr>
-          <w:lang w:val="en-GB"/>
-        </w:rPr>
-        <w:t xml:space="preserve"> How do you compare when the amount of features of each modality is different?</w:t>
-      </w:r>
-      <w:r>
-        <w:rPr>
-          <w:lang w:val="en-GB"/>
-        </w:rPr>
-        <w:t xml:space="preserve"> What percentage of features are from each modality?</w:t>
-      </w:r>
-      <w:r>
-        <w:rPr>
-          <w:lang w:val="en-GB"/>
-        </w:rPr>
-        <w:t xml:space="preserve"> Should I ever show all features?</w:t>
-      </w:r>
-      <w:r>
-        <w:rPr>
-          <w:lang w:val="en-GB"/>
-        </w:rPr>
-        <w:t>)</w:t>
-      </w:r>
-    </w:p>
-    <w:p>
-      <w:pPr>
-        <w:rPr>
-          <w:lang w:val="en-GB"/>
-        </w:rPr>
-      </w:pPr>
-      <w:proofErr w:type="spellStart"/>
-      <w:r>
-        <w:rPr>
-          <w:lang w:val="en-GB"/>
-        </w:rPr>
-        <w:t>Its</w:t>
-      </w:r>
-      <w:proofErr w:type="spellEnd"/>
-      <w:r>
-        <w:rPr>
-          <w:lang w:val="en-GB"/>
-        </w:rPr>
-        <w:t xml:space="preserve"> not fair to compare all features if each modality has different amount []</w:t>
-      </w:r>
-    </w:p>
-    <w:p>
-      <w:pPr>
-        <w:rPr>
-          <w:lang w:val="en-GB"/>
-        </w:rPr>
-      </w:pPr>
-      <w:r>
-        <w:rPr>
-          <w:lang w:val="en-GB"/>
-        </w:rPr>
-        <w:t>- don’t have to connecting lines (categorical?)</w:t>
-      </w:r>
-      <w:r>
-        <w:rPr>
-          <w:lang w:val="en-GB"/>
-        </w:rPr>
-        <w:t xml:space="preserve"> [z]</w:t>
-      </w:r>
-    </w:p>
-    <w:p>
-      <w:pPr>
-        <w:rPr>
-          <w:lang w:val="en-GB"/>
-        </w:rPr>
-      </w:pPr>
-      <w:r>
-        <w:rPr>
-          <w:lang w:val="en-GB"/>
-        </w:rPr>
-        <w:t>* Model</w:t>
-      </w:r>
-    </w:p>
-    <w:p>
-      <w:pPr>
-        <w:rPr>
-          <w:lang w:val="en-GB"/>
-        </w:rPr>
-      </w:pPr>
-      <w:r>
-        <w:rPr>
-          <w:lang w:val="en-GB"/>
-        </w:rPr>
-        <w:t>- try hyper parameter tuning, use elastic net instead of linear regression</w:t>
-      </w:r>
-    </w:p>
-    <w:p>
-      <w:pPr>
-        <w:rPr>
-          <w:lang w:val="en-GB"/>
-        </w:rPr>
-      </w:pPr>
-      <w:r>
-        <w:rPr>
-          <w:lang w:val="en-GB"/>
-        </w:rPr>
-        <w:t>- look at SVM gamma and c</w:t>
-      </w:r>
-    </w:p>
-    <w:p>
-      <w:pPr>
-        <w:rPr>
-          <w:lang w:val="en-GB"/>
-        </w:rPr>
-      </w:pPr>
-      <w:r>
-        <w:rPr>
-          <w:lang w:val="en-GB"/>
-        </w:rPr>
-        <w:t>* Thesis:</w:t>
-      </w:r>
-    </w:p>
-    <w:p>
-      <w:pPr>
-        <w:rPr>
-          <w:lang w:val="en-GB"/>
-        </w:rPr>
-      </w:pPr>
-      <w:r>
-        <w:rPr>
-          <w:lang w:val="en-GB"/>
-        </w:rPr>
-        <w:lastRenderedPageBreak/>
-        <w:t>- have an outline and empty tables on what you want filled in</w:t>
-      </w:r>
-    </w:p>
-    <w:p>
-      <w:pPr>
-        <w:rPr>
-          <w:lang w:val="en-GB"/>
-        </w:rPr>
-      </w:pPr>
-      <w:r>
-        <w:rPr>
-          <w:lang w:val="en-GB"/>
-        </w:rPr>
-        <w:t xml:space="preserve">- make </w:t>
-      </w:r>
-      <w:proofErr w:type="spellStart"/>
-      <w:r>
-        <w:rPr>
-          <w:lang w:val="en-GB"/>
-        </w:rPr>
-        <w:t>hypotheses</w:t>
-      </w:r>
-      <w:r>
-        <w:rPr>
-          <w:lang w:val="en-GB"/>
-        </w:rPr>
-        <w:t>from</w:t>
-      </w:r>
-      <w:proofErr w:type="spellEnd"/>
-      <w:r>
-        <w:rPr>
-          <w:lang w:val="en-GB"/>
-        </w:rPr>
-        <w:t xml:space="preserve"> </w:t>
-      </w:r>
-      <w:r>
-        <w:rPr>
-          <w:lang w:val="en-GB"/>
-        </w:rPr>
-        <w:t xml:space="preserve"> packages and write in thesis draft based on commits and to do’s and notes.</w:t>
-      </w:r>
-    </w:p>
-    <w:p>
-      <w:pPr>
-        <w:rPr>
-          <w:lang w:val="en-GB"/>
-        </w:rPr>
-      </w:pPr>
-    </w:p>
-    <w:p>
-      <w:pPr>
-        <w:rPr>
-          <w:lang w:val="en-GB"/>
-        </w:rPr>
-      </w:pPr>
-      <w:r>
-        <w:rPr>
-          <w:lang w:val="en-GB"/>
-        </w:rPr>
-        <w:t>-(28 September presentation)</w:t>
-      </w:r>
-    </w:p>
-    <w:p>
-      <w:pPr>
-        <w:rPr>
-          <w:lang w:val="en-GB"/>
-        </w:rPr>
-      </w:pPr>
-      <w:r>
-        <w:rPr>
-          <w:lang w:val="en-GB"/>
-        </w:rPr>
-        <w:t>* Show performance with normal samples as stage zero</w:t>
-      </w:r>
-    </w:p>
-    <w:p>
-      <w:pPr>
-        <w:rPr>
-          <w:lang w:val="en-GB"/>
-        </w:rPr>
-      </w:pPr>
-      <w:r>
-        <w:rPr>
-          <w:lang w:val="en-GB"/>
-        </w:rPr>
-        <w:t>-- Possibly contrast with performance when that’s not the case (were normal samples being misinterpreted as stage 1?)</w:t>
-      </w:r>
-    </w:p>
-    <w:p>
-      <w:pPr>
-        <w:rPr>
-          <w:lang w:val="en-GB"/>
-        </w:rPr>
-      </w:pPr>
-      <w:r>
-        <w:rPr>
-          <w:lang w:val="en-GB"/>
-        </w:rPr>
-        <w:t>* Show performance when using new prediction set up with random sampling</w:t>
-      </w:r>
-      <w:r>
-        <w:rPr>
-          <w:lang w:val="en-GB"/>
-        </w:rPr>
-        <w:t xml:space="preserve"> and additional </w:t>
-      </w:r>
-      <w:proofErr w:type="spellStart"/>
-      <w:r>
-        <w:rPr>
-          <w:lang w:val="en-GB"/>
-        </w:rPr>
-        <w:t>fe</w:t>
-      </w:r>
-      <w:r>
-        <w:rPr>
-          <w:lang w:val="en-GB"/>
-        </w:rPr>
-        <w:t>with</w:t>
-      </w:r>
-      <w:proofErr w:type="spellEnd"/>
-      <w:r>
-        <w:rPr>
-          <w:lang w:val="en-GB"/>
-        </w:rPr>
-        <w:t xml:space="preserve"> </w:t>
-      </w:r>
-      <w:proofErr w:type="spellStart"/>
-      <w:r>
-        <w:rPr>
-          <w:lang w:val="en-GB"/>
-        </w:rPr>
-        <w:t>atures</w:t>
-      </w:r>
-      <w:proofErr w:type="spellEnd"/>
-    </w:p>
-    <w:p>
-      <w:pPr>
-        <w:rPr>
-          <w:lang w:val="en-GB"/>
-        </w:rPr>
-      </w:pPr>
-      <w:r>
-        <w:rPr>
-          <w:lang w:val="en-GB"/>
-        </w:rPr>
-        <w:t>* Show performance when using new feature ranking with linear regression (discuss data leakage</w:t>
-      </w:r>
-      <w:r>
-        <w:rPr>
-          <w:lang w:val="en-GB"/>
-        </w:rPr>
-        <w:t>)</w:t>
-      </w:r>
-    </w:p>
-    <w:p>
-      <w:pPr>
-        <w:rPr>
-          <w:lang w:val="en-GB"/>
-        </w:rPr>
-      </w:pPr>
-      <w:r>
-        <w:rPr>
-          <w:lang w:val="en-GB"/>
-        </w:rPr>
-        <w:t>* Show performance when using new prediction with linear regression for stages</w:t>
-      </w:r>
-    </w:p>
-    <w:p>
-      <w:pPr>
-        <w:rPr>
-          <w:lang w:val="en-GB"/>
-        </w:rPr>
-      </w:pPr>
-      <w:r>
-        <w:rPr>
-          <w:lang w:val="en-GB"/>
-        </w:rPr>
-        <w:t>* Show analysis of prediction results across experiments with confusion matrices</w:t>
-      </w:r>
-    </w:p>
-    <w:p>
-      <w:pPr>
-        <w:rPr>
-          <w:lang w:val="en-GB"/>
-        </w:rPr>
-      </w:pPr>
-      <w:r>
-        <w:rPr>
-          <w:lang w:val="en-GB"/>
-        </w:rPr>
-        <w:t>* If time: investigate dominance of each feature in integrated modality</w:t>
-      </w:r>
-    </w:p>
-    <w:p>
-      <w:pPr>
-        <w:rPr>
-          <w:lang w:val="en-GB"/>
-        </w:rPr>
-      </w:pPr>
-      <w:r>
-        <w:rPr>
-          <w:lang w:val="en-GB"/>
-        </w:rPr>
-        <w:t>* If time: update tables</w:t>
-      </w:r>
-    </w:p>
-    <w:p>
-      <w:pPr>
-        <w:rPr>
-          <w:lang w:val="en-GB"/>
-        </w:rPr>
-      </w:pPr>
-      <w:r>
-        <w:rPr>
-          <w:lang w:val="en-GB"/>
-        </w:rPr>
-        <w:t>-(6 September presentation)</w:t>
-      </w:r>
-    </w:p>
-    <w:p>
-      <w:pPr>
-        <w:rPr>
-          <w:lang w:val="en-GB"/>
-        </w:rPr>
-      </w:pPr>
-      <w:r>
-        <w:rPr>
-          <w:lang w:val="en-GB"/>
-        </w:rPr>
-        <w:t>* display predictive performance for each cancer separately with increasing feature amounts on the X axis instead of different cancers, and then each omics type separately</w:t>
-      </w:r>
-      <w:r>
-        <w:rPr>
-          <w:lang w:val="en-GB"/>
-        </w:rPr>
-        <w:t xml:space="preserve"> in each graph</w:t>
-      </w:r>
-      <w:r>
-        <w:rPr>
-          <w:lang w:val="en-GB"/>
-        </w:rPr>
-        <w:t xml:space="preserve"> [x]</w:t>
-      </w:r>
-    </w:p>
-    <w:p>
-      <w:pPr>
-        <w:rPr>
-          <w:lang w:val="en-GB"/>
-        </w:rPr>
-      </w:pPr>
-      <w:r>
-        <w:rPr>
-          <w:lang w:val="en-GB"/>
-        </w:rPr>
-        <w:t xml:space="preserve">* </w:t>
-      </w:r>
-      <w:r>
-        <w:rPr>
-          <w:lang w:val="en-GB"/>
-        </w:rPr>
-        <w:t>try MSE error</w:t>
-      </w:r>
-    </w:p>
-    <w:p>
-      <w:pPr>
-        <w:rPr>
-          <w:lang w:val="en-GB"/>
-        </w:rPr>
-      </w:pPr>
-      <w:r>
-        <w:rPr>
-          <w:lang w:val="en-GB"/>
-        </w:rPr>
-        <w:t>* fix the y-axis to have the same units</w:t>
-      </w:r>
-      <w:r>
-        <w:rPr>
-          <w:lang w:val="en-GB"/>
-        </w:rPr>
-        <w:t xml:space="preserve"> [x]</w:t>
-      </w:r>
-    </w:p>
-    <w:p>
-      <w:pPr>
-        <w:rPr>
-          <w:lang w:val="en-GB"/>
-        </w:rPr>
-      </w:pPr>
-      <w:r>
-        <w:rPr>
-          <w:lang w:val="en-GB"/>
-        </w:rPr>
-        <w:t>* if time: try a different set up with random sampling to estimate performance</w:t>
-      </w:r>
-    </w:p>
-    <w:p>
-      <w:pPr>
-        <w:rPr>
-          <w:lang w:val="en-GB"/>
-        </w:rPr>
-      </w:pPr>
-      <w:r>
-        <w:rPr>
-          <w:lang w:val="en-GB"/>
-        </w:rPr>
-        <w:t>* start initial subheading and grouping of current thesis document</w:t>
-      </w:r>
-      <w:r>
-        <w:rPr>
-          <w:lang w:val="en-GB"/>
-        </w:rPr>
-        <w:t xml:space="preserve"> [x]</w:t>
-      </w:r>
-    </w:p>
-    <w:p>
-      <w:pPr>
-        <w:rPr>
-          <w:lang w:val="en-GB"/>
-        </w:rPr>
-      </w:pPr>
-      <w:r>
-        <w:rPr>
-          <w:lang w:val="en-GB"/>
-        </w:rPr>
-        <w:t>* for presentation</w:t>
-      </w:r>
-    </w:p>
-    <w:p>
-      <w:pPr>
-        <w:rPr>
-          <w:lang w:val="en-GB"/>
-        </w:rPr>
-      </w:pPr>
-      <w:r>
-        <w:rPr>
-          <w:lang w:val="en-GB"/>
-        </w:rPr>
-        <w:t xml:space="preserve">- Think about what I really want to present instead of a big bundle of images. </w:t>
-      </w:r>
-    </w:p>
-    <w:p>
-      <w:pPr>
-        <w:rPr>
-          <w:lang w:val="en-GB"/>
-        </w:rPr>
-      </w:pPr>
-      <w:r>
-        <w:rPr>
-          <w:lang w:val="en-GB"/>
-        </w:rPr>
-        <w:t>- Fix cancer sucks thing and find source for how many people die from it.</w:t>
-      </w:r>
-      <w:r>
-        <w:rPr>
-          <w:lang w:val="en-GB"/>
-        </w:rPr>
-        <w:t xml:space="preserve"> [x]</w:t>
-      </w:r>
-    </w:p>
-    <w:p>
-      <w:pPr>
-        <w:rPr>
-          <w:lang w:val="en-GB"/>
-        </w:rPr>
-      </w:pPr>
-      <w:r>
-        <w:rPr>
-          <w:lang w:val="en-GB"/>
-        </w:rPr>
-        <w:t>look more into HMP?</w:t>
-      </w:r>
-    </w:p>
-    <w:p>
-      <w:pPr>
-        <w:rPr>
-          <w:lang w:val="en-GB"/>
-        </w:rPr>
-      </w:pPr>
-      <w:r>
-        <w:rPr>
-          <w:lang w:val="en-GB"/>
-        </w:rPr>
-        <w:t xml:space="preserve">Investigate performance more. Are all my features from one modality? </w:t>
-      </w:r>
-    </w:p>
-    <w:p>
-      <w:pPr>
-        <w:rPr>
-          <w:lang w:val="en-GB"/>
-        </w:rPr>
-      </w:pPr>
-      <w:r>
-        <w:rPr>
-          <w:lang w:val="en-GB"/>
-        </w:rPr>
-        <w:t>What kind of prediction set up? Random sampling based?</w:t>
-      </w:r>
-      <w:r>
-        <w:rPr>
-          <w:lang w:val="en-GB"/>
-        </w:rPr>
-        <w:t xml:space="preserve"> And then select a different amount of features and perform sampling to estimate performance</w:t>
-      </w:r>
-    </w:p>
-    <w:p>
-      <w:pPr>
-        <w:rPr>
-          <w:lang w:val="en-GB"/>
-        </w:rPr>
-      </w:pPr>
-      <w:r>
-        <w:rPr>
-          <w:lang w:val="en-GB"/>
-        </w:rPr>
-        <w:t>What if I use other omics types and compare?</w:t>
-      </w:r>
-    </w:p>
-    <w:p>
-      <w:pPr>
-        <w:pStyle w:val="Heading1"/>
-        <w:rPr>
-          <w:lang w:val="en-GB"/>
-        </w:rPr>
-      </w:pPr>
-      <w:r>
-        <w:rPr>
-          <w:lang w:val="en-GB"/>
-        </w:rPr>
-        <w:t>Presentation</w:t>
-      </w:r>
-    </w:p>
-    <w:p>
-      <w:pPr>
-        <w:rPr>
-          <w:lang w:val="en-GB"/>
-        </w:rPr>
-      </w:pPr>
-    </w:p>
-    <w:p>
-      <w:pPr>
-        <w:rPr>
-          <w:lang w:val="en-GB"/>
-        </w:rPr>
-      </w:pPr>
-      <w:r>
-        <w:rPr>
-          <w:lang w:val="en-GB"/>
-        </w:rPr>
-        <w:t>17 October</w:t>
-      </w:r>
-    </w:p>
-    <w:p>
-      <w:pPr>
-        <w:rPr>
-          <w:lang w:val="en-GB"/>
-        </w:rPr>
-      </w:pPr>
-      <w:r>
-        <w:rPr>
-          <w:lang w:val="en-GB"/>
-        </w:rPr>
-        <w:lastRenderedPageBreak/>
-        <w:t>Try different stages of integration</w:t>
-      </w:r>
-    </w:p>
-    <w:p>
-      <w:pPr>
-        <w:rPr>
-          <w:lang w:val="en-GB"/>
-        </w:rPr>
-      </w:pPr>
-    </w:p>
-    <w:p>
-      <w:pPr>
-        <w:rPr>
-          <w:lang w:val="en-GB"/>
-        </w:rPr>
-      </w:pPr>
-    </w:p>
-    <w:p>
-      <w:pPr>
-        <w:rPr>
-          <w:lang w:val="en-GB"/>
-        </w:rPr>
-      </w:pPr>
-      <w:r>
-        <w:rPr>
-          <w:lang w:val="en-GB"/>
-        </w:rPr>
-        <w:t>- Feature selection</w:t>
-      </w:r>
-    </w:p>
-    <w:p>
-      <w:pPr>
-        <w:rPr>
-          <w:lang w:val="en-GB"/>
-        </w:rPr>
-      </w:pPr>
-      <w:r>
-        <w:rPr>
-          <w:lang w:val="en-GB"/>
-        </w:rPr>
-        <w:t xml:space="preserve">- Prediction task on stage and </w:t>
-      </w:r>
-      <w:proofErr w:type="spellStart"/>
-      <w:r>
-        <w:rPr>
-          <w:lang w:val="en-GB"/>
-        </w:rPr>
-        <w:t>tumor</w:t>
-      </w:r>
-      <w:proofErr w:type="spellEnd"/>
-    </w:p>
-    <w:p>
-      <w:pPr>
-        <w:rPr>
-          <w:lang w:val="en-GB"/>
-        </w:rPr>
-      </w:pPr>
-      <w:r>
-        <w:rPr>
-          <w:lang w:val="en-GB"/>
-        </w:rPr>
-        <w:t>two fold cross validation chi squared feature selection\</w:t>
-      </w:r>
-    </w:p>
-    <w:p>
-      <w:pPr>
-        <w:rPr>
-          <w:lang w:val="nl-NL"/>
-        </w:rPr>
-      </w:pPr>
-      <w:r>
-        <w:rPr>
-          <w:lang w:val="nl-NL"/>
-        </w:rPr>
-        <w:t xml:space="preserve">tumor: </w:t>
-      </w:r>
-      <w:proofErr w:type="spellStart"/>
-      <w:r>
-        <w:rPr>
-          <w:lang w:val="nl-NL"/>
-        </w:rPr>
-        <w:t>svm</w:t>
-      </w:r>
-      <w:proofErr w:type="spellEnd"/>
-      <w:r>
-        <w:rPr>
-          <w:lang w:val="nl-NL"/>
-        </w:rPr>
-        <w:t xml:space="preserve">, </w:t>
-      </w:r>
-      <w:proofErr w:type="spellStart"/>
-      <w:r>
-        <w:rPr>
-          <w:lang w:val="nl-NL"/>
-        </w:rPr>
-        <w:t>rbf</w:t>
-      </w:r>
-      <w:proofErr w:type="spellEnd"/>
-      <w:r>
-        <w:rPr>
-          <w:lang w:val="nl-NL"/>
-        </w:rPr>
-        <w:t xml:space="preserve"> </w:t>
-      </w:r>
-      <w:proofErr w:type="spellStart"/>
-      <w:r>
-        <w:rPr>
-          <w:lang w:val="nl-NL"/>
-        </w:rPr>
-        <w:t>kernel</w:t>
-      </w:r>
-      <w:proofErr w:type="spellEnd"/>
-      <w:r>
-        <w:rPr>
-          <w:lang w:val="nl-NL"/>
-        </w:rPr>
-        <w:t>, c=1</w:t>
-      </w:r>
-    </w:p>
-    <w:p>
-      <w:pPr>
-        <w:rPr>
-          <w:lang w:val="en-GB"/>
-        </w:rPr>
-      </w:pPr>
-      <w:r>
-        <w:rPr>
-          <w:lang w:val="en-GB"/>
-        </w:rPr>
-        <w:t xml:space="preserve">stage: </w:t>
-      </w:r>
-      <w:proofErr w:type="spellStart"/>
-      <w:r>
-        <w:rPr>
-          <w:lang w:val="en-GB"/>
-        </w:rPr>
-        <w:t>mlgr</w:t>
-      </w:r>
-      <w:proofErr w:type="spellEnd"/>
-      <w:r>
-        <w:rPr>
-          <w:lang w:val="en-GB"/>
-        </w:rPr>
-        <w:t xml:space="preserve">, </w:t>
-      </w:r>
-    </w:p>
-    <w:p>
-      <w:pPr>
-        <w:rPr>
-          <w:lang w:val="en-GB"/>
-        </w:rPr>
-      </w:pPr>
-    </w:p>
-    <w:p>
-      <w:pPr>
-        <w:rPr>
-          <w:lang w:val="en-GB"/>
-        </w:rPr>
-      </w:pPr>
-      <w:r>
-        <w:rPr>
-          <w:lang w:val="en-GB"/>
-        </w:rPr>
-        <w:t xml:space="preserve">- PCA and t-SNE visualizations for all cancers and data sets with </w:t>
-      </w:r>
-      <w:proofErr w:type="spellStart"/>
-      <w:r>
-        <w:rPr>
-          <w:lang w:val="en-GB"/>
-        </w:rPr>
-        <w:t>tumor</w:t>
-      </w:r>
-      <w:proofErr w:type="spellEnd"/>
-      <w:r>
-        <w:rPr>
-          <w:lang w:val="en-GB"/>
-        </w:rPr>
-        <w:t xml:space="preserve"> status data</w:t>
-      </w:r>
-    </w:p>
-    <w:p>
-      <w:pPr>
-        <w:rPr>
-          <w:lang w:val="en-GB"/>
-        </w:rPr>
-      </w:pPr>
-      <w:r>
-        <w:rPr>
-          <w:lang w:val="en-GB"/>
-        </w:rPr>
-        <w:t>- also do this for stage data, but only for overlapped samples</w:t>
-      </w:r>
-    </w:p>
-    <w:p>
-      <w:pPr>
-        <w:rPr>
-          <w:lang w:val="en-GB"/>
-        </w:rPr>
-      </w:pPr>
-      <w:r>
-        <w:rPr>
-          <w:lang w:val="en-GB"/>
-        </w:rPr>
-        <w:t>- running algorithm on overlapped data sets</w:t>
-      </w:r>
-    </w:p>
-    <w:p>
-      <w:pPr>
-        <w:rPr>
-          <w:lang w:val="en-GB"/>
-        </w:rPr>
-      </w:pPr>
-      <w:r>
-        <w:rPr>
-          <w:lang w:val="en-GB"/>
-        </w:rPr>
-        <w:t>- making graphs for visualization of prediction performance</w:t>
-      </w:r>
-    </w:p>
-    <w:p>
-      <w:pPr>
-        <w:rPr>
-          <w:lang w:val="en-GB"/>
-        </w:rPr>
-      </w:pPr>
-      <w:r>
-        <w:rPr>
-          <w:lang w:val="en-GB"/>
-        </w:rPr>
-        <w:t xml:space="preserve">- </w:t>
-      </w:r>
-    </w:p>
-    <w:p>
-      <w:pPr>
-        <w:rPr>
-          <w:lang w:val="en-GB"/>
-        </w:rPr>
-      </w:pPr>
-    </w:p>
-    <w:p>
-      <w:pPr>
-        <w:rPr>
-          <w:lang w:val="en-GB"/>
-        </w:rPr>
-      </w:pPr>
-      <w:r>
-        <w:rPr>
-          <w:lang w:val="en-GB"/>
-        </w:rPr>
-        <w:t>- Handle information leakage properly?</w:t>
-      </w:r>
-    </w:p>
-    <w:p>
-      <w:pPr>
-        <w:rPr>
-          <w:lang w:val="en-GB"/>
-        </w:rPr>
-      </w:pPr>
-      <w:r>
-        <w:rPr>
-          <w:lang w:val="en-GB"/>
-        </w:rPr>
-        <w:t>- Properly selected feature amounts</w:t>
-      </w:r>
-    </w:p>
-    <w:p>
-      <w:pPr>
-        <w:rPr>
-          <w:lang w:val="en-GB"/>
-        </w:rPr>
-      </w:pPr>
-      <w:r>
-        <w:rPr>
-          <w:lang w:val="en-GB"/>
-        </w:rPr>
-        <w:t>- Hyperparameter selection</w:t>
-      </w:r>
-    </w:p>
-    <w:p>
-      <w:pPr>
-        <w:rPr>
-          <w:lang w:val="en-GB"/>
-        </w:rPr>
-      </w:pPr>
-      <w:r>
-        <w:rPr>
-          <w:lang w:val="en-GB"/>
-        </w:rPr>
-        <w:t>Thomas lab meeting</w:t>
-      </w:r>
-    </w:p>
-    <w:p>
-      <w:pPr>
-        <w:pStyle w:val="Heading1"/>
-        <w:rPr>
-          <w:lang w:val="en-GB"/>
-        </w:rPr>
-      </w:pPr>
-      <w:r>
-        <w:rPr>
-          <w:lang w:val="en-GB"/>
-        </w:rPr>
         <w:t>Questions</w:t>
       </w:r>
     </w:p>
@@ -5680,7 +5865,6 @@
         <w:rPr>
           <w:lang w:val="en-GB"/>
         </w:rPr>
-        <w:lastRenderedPageBreak/>
         <w:t>is this good enough, what is needed for greenlight</w:t>
       </w:r>
     </w:p>
@@ -5956,6 +6140,118 @@
     </w:lvl>
   </w:abstractNum>
   <w:abstractNum w:abstractNumId="1" w15:restartNumberingAfterBreak="0">
+    <w:nsid w:val="08E31572"/>
+    <w:multiLevelType w:val="hybridMultilevel"/>
+    <w:tmpl w:val="77509312"/>
+    <w:lvl w:ilvl="0" w:tplc="826E4CF2">
+      <w:numFmt w:val="bullet"/>
+      <w:lvlText w:val="-"/>
+      <w:lvlJc w:val="left"/>
+      <w:pPr>
+        <w:ind w:left="720" w:hanging="360"/>
+      </w:pPr>
+      <w:rPr>
+        <w:rFonts w:ascii="Calibri" w:eastAsiaTheme="minorHAnsi" w:hAnsi="Calibri" w:cs="Calibri" w:hint="default"/>
+      </w:rPr>
+    </w:lvl>
+    <w:lvl w:ilvl="1" w:tplc="20000003" w:tentative="1">
+      <w:start w:val="1"/>
+      <w:numFmt w:val="bullet"/>
+      <w:lvlText w:val="o"/>
+      <w:lvlJc w:val="left"/>
+      <w:pPr>
+        <w:ind w:left="1440" w:hanging="360"/>
+      </w:pPr>
+      <w:rPr>
+        <w:rFonts w:ascii="Courier New" w:hAnsi="Courier New" w:cs="Courier New" w:hint="default"/>
+      </w:rPr>
+    </w:lvl>
+    <w:lvl w:ilvl="2" w:tplc="20000005" w:tentative="1">
+      <w:start w:val="1"/>
+      <w:numFmt w:val="bullet"/>
+      <w:lvlText w:val=""/>
+      <w:lvlJc w:val="left"/>
+      <w:pPr>
+        <w:ind w:left="2160" w:hanging="360"/>
+      </w:pPr>
+      <w:rPr>
+        <w:rFonts w:ascii="Wingdings" w:hAnsi="Wingdings" w:hint="default"/>
+      </w:rPr>
+    </w:lvl>
+    <w:lvl w:ilvl="3" w:tplc="20000001" w:tentative="1">
+      <w:start w:val="1"/>
+      <w:numFmt w:val="bullet"/>
+      <w:lvlText w:val=""/>
+      <w:lvlJc w:val="left"/>
+      <w:pPr>
+        <w:ind w:left="2880" w:hanging="360"/>
+      </w:pPr>
+      <w:rPr>
+        <w:rFonts w:ascii="Symbol" w:hAnsi="Symbol" w:hint="default"/>
+      </w:rPr>
+    </w:lvl>
+    <w:lvl w:ilvl="4" w:tplc="20000003" w:tentative="1">
+      <w:start w:val="1"/>
+      <w:numFmt w:val="bullet"/>
+      <w:lvlText w:val="o"/>
+      <w:lvlJc w:val="left"/>
+      <w:pPr>
+        <w:ind w:left="3600" w:hanging="360"/>
+      </w:pPr>
+      <w:rPr>
+        <w:rFonts w:ascii="Courier New" w:hAnsi="Courier New" w:cs="Courier New" w:hint="default"/>
+      </w:rPr>
+    </w:lvl>
+    <w:lvl w:ilvl="5" w:tplc="20000005" w:tentative="1">
+      <w:start w:val="1"/>
+      <w:numFmt w:val="bullet"/>
+      <w:lvlText w:val=""/>
+      <w:lvlJc w:val="left"/>
+      <w:pPr>
+        <w:ind w:left="4320" w:hanging="360"/>
+      </w:pPr>
+      <w:rPr>
+        <w:rFonts w:ascii="Wingdings" w:hAnsi="Wingdings" w:hint="default"/>
+      </w:rPr>
+    </w:lvl>
+    <w:lvl w:ilvl="6" w:tplc="20000001" w:tentative="1">
+      <w:start w:val="1"/>
+      <w:numFmt w:val="bullet"/>
+      <w:lvlText w:val=""/>
+      <w:lvlJc w:val="left"/>
+      <w:pPr>
+        <w:ind w:left="5040" w:hanging="360"/>
+      </w:pPr>
+      <w:rPr>
+        <w:rFonts w:ascii="Symbol" w:hAnsi="Symbol" w:hint="default"/>
+      </w:rPr>
+    </w:lvl>
+    <w:lvl w:ilvl="7" w:tplc="20000003" w:tentative="1">
+      <w:start w:val="1"/>
+      <w:numFmt w:val="bullet"/>
+      <w:lvlText w:val="o"/>
+      <w:lvlJc w:val="left"/>
+      <w:pPr>
+        <w:ind w:left="5760" w:hanging="360"/>
+      </w:pPr>
+      <w:rPr>
+        <w:rFonts w:ascii="Courier New" w:hAnsi="Courier New" w:cs="Courier New" w:hint="default"/>
+      </w:rPr>
+    </w:lvl>
+    <w:lvl w:ilvl="8" w:tplc="20000005" w:tentative="1">
+      <w:start w:val="1"/>
+      <w:numFmt w:val="bullet"/>
+      <w:lvlText w:val=""/>
+      <w:lvlJc w:val="left"/>
+      <w:pPr>
+        <w:ind w:left="6480" w:hanging="360"/>
+      </w:pPr>
+      <w:rPr>
+        <w:rFonts w:ascii="Wingdings" w:hAnsi="Wingdings" w:hint="default"/>
+      </w:rPr>
+    </w:lvl>
+  </w:abstractNum>
+  <w:abstractNum w:abstractNumId="2" w15:restartNumberingAfterBreak="0">
     <w:nsid w:val="1CD729A2"/>
     <w:multiLevelType w:val="hybridMultilevel"/>
     <w:tmpl w:val="851E7500"/>
@@ -6067,7 +6363,7 @@
       </w:rPr>
     </w:lvl>
   </w:abstractNum>
-  <w:abstractNum w:abstractNumId="2" w15:restartNumberingAfterBreak="0">
+  <w:abstractNum w:abstractNumId="3" w15:restartNumberingAfterBreak="0">
     <w:nsid w:val="4328135D"/>
     <w:multiLevelType w:val="hybridMultilevel"/>
     <w:tmpl w:val="751ADF16"/>
@@ -6179,7 +6475,7 @@
       </w:rPr>
     </w:lvl>
   </w:abstractNum>
-  <w:abstractNum w:abstractNumId="3" w15:restartNumberingAfterBreak="0">
+  <w:abstractNum w:abstractNumId="4" w15:restartNumberingAfterBreak="0">
     <w:nsid w:val="45A80E54"/>
     <w:multiLevelType w:val="hybridMultilevel"/>
     <w:tmpl w:val="D78CC404"/>
@@ -6291,7 +6587,7 @@
       </w:rPr>
     </w:lvl>
   </w:abstractNum>
-  <w:abstractNum w:abstractNumId="4" w15:restartNumberingAfterBreak="0">
+  <w:abstractNum w:abstractNumId="5" w15:restartNumberingAfterBreak="0">
     <w:nsid w:val="470552FC"/>
     <w:multiLevelType w:val="hybridMultilevel"/>
     <w:tmpl w:val="7B888592"/>
@@ -6403,7 +6699,7 @@
       </w:rPr>
     </w:lvl>
   </w:abstractNum>
-  <w:abstractNum w:abstractNumId="5" w15:restartNumberingAfterBreak="0">
+  <w:abstractNum w:abstractNumId="6" w15:restartNumberingAfterBreak="0">
     <w:nsid w:val="7E26588F"/>
     <w:multiLevelType w:val="hybridMultilevel"/>
     <w:tmpl w:val="4F1098BA"/>
@@ -6519,19 +6815,22 @@
     <w:abstractNumId w:val="0"/>
   </w:num>
   <w:num w:numId="2" w16cid:durableId="1118646024">
+    <w:abstractNumId w:val="4"/>
+  </w:num>
+  <w:num w:numId="3" w16cid:durableId="1904295687">
+    <w:abstractNumId w:val="2"/>
+  </w:num>
+  <w:num w:numId="4" w16cid:durableId="670253754">
+    <w:abstractNumId w:val="6"/>
+  </w:num>
+  <w:num w:numId="5" w16cid:durableId="1003170173">
+    <w:abstractNumId w:val="5"/>
+  </w:num>
+  <w:num w:numId="6" w16cid:durableId="631249860">
     <w:abstractNumId w:val="3"/>
   </w:num>
-  <w:num w:numId="3" w16cid:durableId="1904295687">
+  <w:num w:numId="7" w16cid:durableId="2002931658">
     <w:abstractNumId w:val="1"/>
-  </w:num>
-  <w:num w:numId="4" w16cid:durableId="670253754">
-    <w:abstractNumId w:val="5"/>
-  </w:num>
-  <w:num w:numId="5" w16cid:durableId="1003170173">
-    <w:abstractNumId w:val="4"/>
-  </w:num>
-  <w:num w:numId="6" w16cid:durableId="631249860">
-    <w:abstractNumId w:val="2"/>
   </w:num>
 </w:numbering>
 </file>

</xml_diff>

<commit_message>
Add feature ranking to selected features table
</commit_message>
<xml_diff>
--- a/Thesis Steps.docx
+++ b/Thesis Steps.docx
@@ -2470,6 +2470,92 @@
         <w:rPr>
           <w:lang w:val="en-GB"/>
         </w:rPr>
+        <w:t>maybe the 3</w:t>
+      </w:r>
+      <w:r>
+        <w:rPr>
+          <w:vertAlign w:val="superscript"/>
+          <w:lang w:val="en-GB"/>
+        </w:rPr>
+        <w:t>rd</w:t>
+      </w:r>
+      <w:r>
+        <w:rPr>
+          <w:lang w:val="en-GB"/>
+        </w:rPr>
+        <w:t xml:space="preserve"> point in results should be discussions on why the data is the problem, including my results on features and how enforcing modality parity doesn’t work</w:t>
+      </w:r>
+    </w:p>
+    <w:p>
+      <w:pPr>
+        <w:rPr>
+          <w:lang w:val="en-GB"/>
+        </w:rPr>
+      </w:pPr>
+      <w:r>
+        <w:rPr>
+          <w:lang w:val="en-GB"/>
+        </w:rPr>
+        <w:t>do more research on previous times only genus data has been used for prediction to help with investigation of why it doesn’t work</w:t>
+      </w:r>
+      <w:r>
+        <w:rPr>
+          <w:lang w:val="en-GB"/>
+        </w:rPr>
+        <w:t>s</w:t>
+      </w:r>
+    </w:p>
+    <w:p>
+      <w:pPr>
+        <w:rPr>
+          <w:lang w:val="en-GB"/>
+        </w:rPr>
+      </w:pPr>
+      <w:r>
+        <w:rPr>
+          <w:lang w:val="en-GB"/>
+        </w:rPr>
+        <w:t xml:space="preserve">interesting prior research: </w:t>
+      </w:r>
+      <w:hyperlink r:id="rId11" w:history="1">
+        <w:r>
+          <w:rPr>
+            <w:rStyle w:val="Hyperlink"/>
+            <w:lang w:val="en-GB"/>
+          </w:rPr>
+          <w:t>https://journals.asm.org/doi/pdf/10.1128/spectrum.01068-22</w:t>
+        </w:r>
+      </w:hyperlink>
+    </w:p>
+    <w:p>
+      <w:pPr>
+        <w:rPr>
+          <w:lang w:val="en-GB"/>
+        </w:rPr>
+      </w:pPr>
+      <w:r>
+        <w:rPr>
+          <w:lang w:val="en-GB"/>
+        </w:rPr>
+        <w:t xml:space="preserve">other interesting prediction model with just microbial data not enough: </w:t>
+      </w:r>
+      <w:r>
+        <w:rPr>
+          <w:lang w:val="en-GB"/>
+        </w:rPr>
+        <w:t>https://www.nature.com/articles/s41598-017-09786-x</w:t>
+      </w:r>
+    </w:p>
+    <w:p>
+      <w:pPr>
+        <w:rPr>
+          <w:lang w:val="en-GB"/>
+        </w:rPr>
+      </w:pPr>
+      <w:r>
+        <w:rPr>
+          <w:lang w:val="en-GB"/>
+        </w:rPr>
         <w:t>try to better understand the source of your data, especially the microbial data, like what type of sequencing is it</w:t>
       </w:r>
       <w:r>
@@ -2629,6 +2715,7 @@
         <w:rPr>
           <w:lang w:val="en-GB"/>
         </w:rPr>
+        <w:lastRenderedPageBreak/>
         <w:t xml:space="preserve">checkout other </w:t>
       </w:r>
       <w:r>
@@ -2725,7 +2812,6 @@
         <w:rPr>
           <w:lang w:val="en-GB"/>
         </w:rPr>
-        <w:lastRenderedPageBreak/>
         <w:t xml:space="preserve">Running </w:t>
       </w:r>
       <w:proofErr w:type="spellStart"/>
@@ -3199,6 +3285,7 @@
         <w:rPr>
           <w:lang w:val="en-GB"/>
         </w:rPr>
+        <w:lastRenderedPageBreak/>
         <w:t>Are the metrics I am using the best ones? Maybe ROC and MCC</w:t>
       </w:r>
     </w:p>
@@ -3263,8 +3350,646 @@
         <w:rPr>
           <w:lang w:val="en-GB"/>
         </w:rPr>
+        <w:t>To Do</w:t>
+      </w:r>
+    </w:p>
+    <w:p>
+      <w:pPr>
+        <w:rPr>
+          <w:lang w:val="en-GB"/>
+        </w:rPr>
+      </w:pPr>
+      <w:r>
+        <w:rPr>
+          <w:lang w:val="en-GB"/>
+        </w:rPr>
+        <w:t>(20 February update meeting)</w:t>
+      </w:r>
+    </w:p>
+    <w:p>
+      <w:pPr>
+        <w:rPr>
+          <w:lang w:val="en-GB"/>
+        </w:rPr>
+      </w:pPr>
+      <w:r>
+        <w:rPr>
+          <w:lang w:val="en-GB"/>
+        </w:rPr>
+        <w:t>Presentation</w:t>
+      </w:r>
+      <w:r>
+        <w:rPr>
+          <w:lang w:val="en-GB"/>
+        </w:rPr>
+        <w:t>:</w:t>
+      </w:r>
+    </w:p>
+    <w:p>
+      <w:pPr>
+        <w:pStyle w:val="ListParagraph"/>
+        <w:numPr>
+          <w:ilvl w:val="0"/>
+          <w:numId w:val="8"/>
+        </w:numPr>
+        <w:rPr>
+          <w:lang w:val="en-GB"/>
+        </w:rPr>
+      </w:pPr>
+      <w:r>
+        <w:rPr>
+          <w:lang w:val="en-GB"/>
+        </w:rPr>
+        <w:t>When showing selected genus features, include relative ranking</w:t>
+      </w:r>
+    </w:p>
+    <w:p>
+      <w:pPr>
+        <w:pStyle w:val="ListParagraph"/>
+        <w:numPr>
+          <w:ilvl w:val="0"/>
+          <w:numId w:val="8"/>
+        </w:numPr>
+        <w:rPr>
+          <w:lang w:val="en-GB"/>
+        </w:rPr>
+      </w:pPr>
+      <w:r>
+        <w:rPr>
+          <w:lang w:val="en-GB"/>
+        </w:rPr>
+        <w:t>When showing graph, just put the actual number for p instead of “all”</w:t>
+      </w:r>
+    </w:p>
+    <w:p>
+      <w:pPr>
+        <w:pStyle w:val="ListParagraph"/>
+        <w:numPr>
+          <w:ilvl w:val="0"/>
+          <w:numId w:val="8"/>
+        </w:numPr>
+        <w:rPr>
+          <w:lang w:val="en-GB"/>
+        </w:rPr>
+      </w:pPr>
+      <w:r>
+        <w:rPr>
+          <w:lang w:val="en-GB"/>
+        </w:rPr>
+        <w:t xml:space="preserve">Can just present the main conclusion with different feature selection methods ( i.e. no difference between the conclusions in chi2 vs </w:t>
+      </w:r>
+      <w:proofErr w:type="spellStart"/>
+      <w:r>
+        <w:rPr>
+          <w:lang w:val="en-GB"/>
+        </w:rPr>
+        <w:t>linreg</w:t>
+      </w:r>
+      <w:proofErr w:type="spellEnd"/>
+      <w:r>
+        <w:rPr>
+          <w:lang w:val="en-GB"/>
+        </w:rPr>
+        <w:t xml:space="preserve">) and then don’t have to show all feature selection types anymore. </w:t>
+      </w:r>
+    </w:p>
+    <w:p>
+      <w:pPr>
+        <w:pStyle w:val="ListParagraph"/>
+        <w:numPr>
+          <w:ilvl w:val="0"/>
+          <w:numId w:val="8"/>
+        </w:numPr>
+        <w:rPr>
+          <w:lang w:val="en-GB"/>
+        </w:rPr>
+      </w:pPr>
+      <w:r>
+        <w:rPr>
+          <w:lang w:val="en-GB"/>
+        </w:rPr>
+        <w:t>Fi</w:t>
+      </w:r>
+      <w:r>
+        <w:rPr>
+          <w:lang w:val="en-GB"/>
+        </w:rPr>
+        <w:t>x the fact that the bottom of the pictures in my CNF are not visible</w:t>
+      </w:r>
+    </w:p>
+    <w:p>
+      <w:pPr>
+        <w:pStyle w:val="ListParagraph"/>
+        <w:numPr>
+          <w:ilvl w:val="0"/>
+          <w:numId w:val="8"/>
+        </w:numPr>
+        <w:rPr>
+          <w:lang w:val="en-GB"/>
+        </w:rPr>
+      </w:pPr>
+      <w:r>
+        <w:rPr>
+          <w:lang w:val="en-GB"/>
+        </w:rPr>
+        <w:t>Make my tables more professional and pretty (</w:t>
+      </w:r>
+      <w:hyperlink r:id="rId12" w:history="1">
+        <w:r>
+          <w:rPr>
+            <w:rStyle w:val="Hyperlink"/>
+            <w:lang w:val="en-GB"/>
+          </w:rPr>
+          <w:t>https://www.youtube.com/watch?v=axjUhtr6Sz8</w:t>
+        </w:r>
+      </w:hyperlink>
+      <w:r>
+        <w:rPr>
+          <w:lang w:val="en-GB"/>
+        </w:rPr>
+        <w:t>)</w:t>
+      </w:r>
+    </w:p>
+    <w:p>
+      <w:pPr>
+        <w:pStyle w:val="ListParagraph"/>
+        <w:numPr>
+          <w:ilvl w:val="0"/>
+          <w:numId w:val="8"/>
+        </w:numPr>
+        <w:rPr>
+          <w:lang w:val="en-GB"/>
+        </w:rPr>
+      </w:pPr>
+      <w:r>
+        <w:rPr>
+          <w:lang w:val="en-GB"/>
+        </w:rPr>
+        <w:t>“Beautify” feature robustness graph (make x-axis clear)</w:t>
+      </w:r>
+    </w:p>
+    <w:p>
+      <w:pPr>
+        <w:rPr>
+          <w:lang w:val="en-GB"/>
+        </w:rPr>
+      </w:pPr>
+      <w:r>
+        <w:rPr>
+          <w:lang w:val="en-GB"/>
+        </w:rPr>
+        <w:t>Further experiments ( want to try to improve prediction performance of AE integration , because it might be that the prediction model is the problem because my AE did not collapse )</w:t>
+      </w:r>
+      <w:r>
+        <w:rPr>
+          <w:lang w:val="en-GB"/>
+        </w:rPr>
+        <w:t>:</w:t>
+      </w:r>
+    </w:p>
+    <w:p>
+      <w:pPr>
+        <w:pStyle w:val="ListParagraph"/>
+        <w:numPr>
+          <w:ilvl w:val="0"/>
+          <w:numId w:val="8"/>
+        </w:numPr>
+        <w:rPr>
+          <w:lang w:val="en-GB"/>
+        </w:rPr>
+      </w:pPr>
+      <w:r>
+        <w:rPr>
+          <w:lang w:val="en-GB"/>
+        </w:rPr>
+        <w:t>Prediction models</w:t>
+      </w:r>
+    </w:p>
+    <w:p>
+      <w:pPr>
+        <w:pStyle w:val="ListParagraph"/>
+        <w:numPr>
+          <w:ilvl w:val="1"/>
+          <w:numId w:val="8"/>
+        </w:numPr>
+        <w:rPr>
+          <w:lang w:val="en-GB"/>
+        </w:rPr>
+      </w:pPr>
+      <w:r>
+        <w:rPr>
+          <w:lang w:val="en-GB"/>
+        </w:rPr>
+        <w:t>Try to use a RF</w:t>
+      </w:r>
+    </w:p>
+    <w:p>
+      <w:pPr>
+        <w:pStyle w:val="ListParagraph"/>
+        <w:numPr>
+          <w:ilvl w:val="1"/>
+          <w:numId w:val="8"/>
+        </w:numPr>
+        <w:rPr>
+          <w:lang w:val="en-GB"/>
+        </w:rPr>
+      </w:pPr>
+      <w:r>
+        <w:rPr>
+          <w:lang w:val="en-GB"/>
+        </w:rPr>
+        <w:t>Do hyper parameter tuning for SVM</w:t>
+      </w:r>
+    </w:p>
+    <w:p>
+      <w:pPr>
+        <w:pStyle w:val="ListParagraph"/>
+        <w:numPr>
+          <w:ilvl w:val="0"/>
+          <w:numId w:val="8"/>
+        </w:numPr>
+        <w:rPr>
+          <w:lang w:val="en-GB"/>
+        </w:rPr>
+      </w:pPr>
+      <w:r>
+        <w:rPr>
+          <w:lang w:val="en-GB"/>
+        </w:rPr>
+        <w:t>Integration</w:t>
+      </w:r>
+    </w:p>
+    <w:p>
+      <w:pPr>
+        <w:pStyle w:val="ListParagraph"/>
+        <w:numPr>
+          <w:ilvl w:val="1"/>
+          <w:numId w:val="8"/>
+        </w:numPr>
+        <w:rPr>
+          <w:lang w:val="en-GB"/>
+        </w:rPr>
+      </w:pPr>
+      <w:r>
+        <w:rPr>
+          <w:lang w:val="en-GB"/>
+        </w:rPr>
+        <w:t>Autoencoder</w:t>
+      </w:r>
+    </w:p>
+    <w:p>
+      <w:pPr>
+        <w:pStyle w:val="ListParagraph"/>
+        <w:numPr>
+          <w:ilvl w:val="2"/>
+          <w:numId w:val="8"/>
+        </w:numPr>
+        <w:rPr>
+          <w:lang w:val="en-GB"/>
+        </w:rPr>
+      </w:pPr>
+      <w:r>
+        <w:rPr>
+          <w:lang w:val="en-GB"/>
+        </w:rPr>
+        <w:t>Do hyper parameter tuning for autoencoder</w:t>
+      </w:r>
+    </w:p>
+    <w:p>
+      <w:pPr>
+        <w:pStyle w:val="ListParagraph"/>
+        <w:numPr>
+          <w:ilvl w:val="2"/>
+          <w:numId w:val="8"/>
+        </w:numPr>
+        <w:rPr>
+          <w:lang w:val="en-GB"/>
+        </w:rPr>
+      </w:pPr>
+      <w:r>
+        <w:rPr>
+          <w:lang w:val="en-GB"/>
+        </w:rPr>
+        <w:t>Try to use cross cancer AE model</w:t>
+      </w:r>
+    </w:p>
+    <w:p>
+      <w:pPr>
+        <w:pStyle w:val="ListParagraph"/>
+        <w:numPr>
+          <w:ilvl w:val="2"/>
+          <w:numId w:val="8"/>
+        </w:numPr>
+        <w:rPr>
+          <w:lang w:val="en-GB"/>
+        </w:rPr>
+      </w:pPr>
+      <w:r>
+        <w:rPr>
+          <w:lang w:val="en-GB"/>
+        </w:rPr>
+        <w:t>Try to do GE only or Genus only auto encoder integration and compare</w:t>
+      </w:r>
+    </w:p>
+    <w:p>
+      <w:pPr>
+        <w:pStyle w:val="ListParagraph"/>
+        <w:numPr>
+          <w:ilvl w:val="2"/>
+          <w:numId w:val="8"/>
+        </w:numPr>
+        <w:rPr>
+          <w:lang w:val="en-GB"/>
+        </w:rPr>
+      </w:pPr>
+      <w:r>
+        <w:rPr>
+          <w:lang w:val="en-GB"/>
+        </w:rPr>
+        <w:t>Plot training curve as part of investigation for AE collapse</w:t>
+      </w:r>
+    </w:p>
+    <w:p>
+      <w:pPr>
+        <w:pStyle w:val="ListParagraph"/>
+        <w:numPr>
+          <w:ilvl w:val="1"/>
+          <w:numId w:val="8"/>
+        </w:numPr>
+        <w:rPr>
+          <w:lang w:val="en-GB"/>
+        </w:rPr>
+      </w:pPr>
+      <w:r>
+        <w:rPr>
+          <w:lang w:val="en-GB"/>
+        </w:rPr>
+        <w:t>Try to use NMF</w:t>
+      </w:r>
+    </w:p>
+    <w:p>
+      <w:pPr>
+        <w:rPr>
+          <w:lang w:val="en-GB"/>
+        </w:rPr>
+      </w:pPr>
+      <w:r>
+        <w:rPr>
+          <w:lang w:val="en-GB"/>
+        </w:rPr>
+        <w:t>Procedural</w:t>
+      </w:r>
+      <w:r>
+        <w:rPr>
+          <w:lang w:val="en-GB"/>
+        </w:rPr>
+        <w:t>:</w:t>
+      </w:r>
+    </w:p>
+    <w:p>
+      <w:pPr>
+        <w:pStyle w:val="ListParagraph"/>
+        <w:numPr>
+          <w:ilvl w:val="0"/>
+          <w:numId w:val="8"/>
+        </w:numPr>
+        <w:rPr>
+          <w:lang w:val="en-GB"/>
+        </w:rPr>
+      </w:pPr>
+      <w:r>
+        <w:rPr>
+          <w:lang w:val="en-GB"/>
+        </w:rPr>
+        <w:t>Just continue experiments with STAD with stage endpoint, it is less complex and has the most data</w:t>
+      </w:r>
+    </w:p>
+    <w:p>
+      <w:pPr>
+        <w:rPr>
+          <w:lang w:val="en-GB"/>
+        </w:rPr>
+      </w:pPr>
+      <w:r>
+        <w:rPr>
+          <w:lang w:val="en-GB"/>
+        </w:rPr>
+        <w:t>Evaluation</w:t>
+      </w:r>
+      <w:r>
+        <w:rPr>
+          <w:lang w:val="en-GB"/>
+        </w:rPr>
+        <w:t>:</w:t>
+      </w:r>
+    </w:p>
+    <w:p>
+      <w:pPr>
+        <w:pStyle w:val="ListParagraph"/>
+        <w:numPr>
+          <w:ilvl w:val="0"/>
+          <w:numId w:val="8"/>
+        </w:numPr>
+        <w:rPr>
+          <w:lang w:val="en-GB"/>
+        </w:rPr>
+      </w:pPr>
+      <w:r>
+        <w:rPr>
+          <w:lang w:val="en-GB"/>
+        </w:rPr>
+        <w:t>Use an actual metric for feature robustness evaluation</w:t>
+      </w:r>
+    </w:p>
+    <w:p>
+      <w:pPr>
+        <w:pStyle w:val="ListParagraph"/>
+        <w:numPr>
+          <w:ilvl w:val="0"/>
+          <w:numId w:val="8"/>
+        </w:numPr>
+        <w:rPr>
+          <w:lang w:val="en-GB"/>
+        </w:rPr>
+      </w:pPr>
+      <w:r>
+        <w:rPr>
+          <w:lang w:val="en-GB"/>
+        </w:rPr>
+        <w:t>Use RMSE instead of f1-score for stage prediction endpoint</w:t>
+      </w:r>
+    </w:p>
+    <w:p>
+      <w:pPr>
+        <w:pStyle w:val="ListParagraph"/>
+        <w:numPr>
+          <w:ilvl w:val="0"/>
+          <w:numId w:val="8"/>
+        </w:numPr>
+        <w:rPr>
+          <w:lang w:val="en-GB"/>
+        </w:rPr>
+      </w:pPr>
+      <w:r>
+        <w:rPr>
+          <w:lang w:val="en-GB"/>
+        </w:rPr>
+        <w:t>Run statistical significance tests determine difference between graph lines</w:t>
+      </w:r>
+    </w:p>
+    <w:p>
+      <w:pPr>
+        <w:rPr>
+          <w:lang w:val="en-GB"/>
+        </w:rPr>
+      </w:pPr>
+      <w:r>
+        <w:rPr>
+          <w:lang w:val="en-GB"/>
+        </w:rPr>
+        <w:t>Thesis</w:t>
+      </w:r>
+      <w:r>
+        <w:rPr>
+          <w:lang w:val="en-GB"/>
+        </w:rPr>
+        <w:t>:</w:t>
+      </w:r>
+    </w:p>
+    <w:p>
+      <w:pPr>
+        <w:pStyle w:val="ListParagraph"/>
+        <w:numPr>
+          <w:ilvl w:val="0"/>
+          <w:numId w:val="8"/>
+        </w:numPr>
+        <w:rPr>
+          <w:lang w:val="en-GB"/>
+        </w:rPr>
+      </w:pPr>
+      <w:r>
+        <w:rPr>
+          <w:lang w:val="en-GB"/>
+        </w:rPr>
         <w:lastRenderedPageBreak/>
-        <w:t>To Do</w:t>
+        <w:t>Make a mind map of results points and find common lines ( doesn’t have to be chronological)</w:t>
+      </w:r>
+    </w:p>
+    <w:p>
+      <w:pPr>
+        <w:pStyle w:val="ListParagraph"/>
+        <w:numPr>
+          <w:ilvl w:val="1"/>
+          <w:numId w:val="8"/>
+        </w:numPr>
+        <w:rPr>
+          <w:lang w:val="en-GB"/>
+        </w:rPr>
+      </w:pPr>
+      <w:r>
+        <w:rPr>
+          <w:lang w:val="en-GB"/>
+        </w:rPr>
+        <w:t>For example feature extraction section with feature selection and autoencoder</w:t>
+      </w:r>
+    </w:p>
+    <w:p>
+      <w:pPr>
+        <w:pStyle w:val="ListParagraph"/>
+        <w:numPr>
+          <w:ilvl w:val="0"/>
+          <w:numId w:val="8"/>
+        </w:numPr>
+        <w:rPr>
+          <w:lang w:val="en-GB"/>
+        </w:rPr>
+      </w:pPr>
+      <w:r>
+        <w:rPr>
+          <w:lang w:val="en-GB"/>
+        </w:rPr>
+        <w:t>When talking about autoencoder, depends on who is in the committee, but more important to explain why it is important and why it is relevant</w:t>
+      </w:r>
+    </w:p>
+    <w:p>
+      <w:pPr>
+        <w:rPr>
+          <w:lang w:val="en-GB"/>
+        </w:rPr>
+      </w:pPr>
+      <w:r>
+        <w:rPr>
+          <w:lang w:val="en-GB"/>
+        </w:rPr>
+        <w:t>Administrative</w:t>
+      </w:r>
+      <w:r>
+        <w:rPr>
+          <w:lang w:val="en-GB"/>
+        </w:rPr>
+        <w:t>:</w:t>
+      </w:r>
+    </w:p>
+    <w:p>
+      <w:pPr>
+        <w:pStyle w:val="ListParagraph"/>
+        <w:numPr>
+          <w:ilvl w:val="0"/>
+          <w:numId w:val="8"/>
+        </w:numPr>
+        <w:rPr>
+          <w:lang w:val="en-GB"/>
+        </w:rPr>
+      </w:pPr>
+      <w:r>
+        <w:rPr>
+          <w:lang w:val="en-GB"/>
+        </w:rPr>
+        <w:t>Send Thomas an email with 5 non-really high up candidates for thesis committee</w:t>
+      </w:r>
+      <w:r>
+        <w:rPr>
+          <w:lang w:val="en-GB"/>
+        </w:rPr>
+        <w:t xml:space="preserve"> [x]</w:t>
+      </w:r>
+    </w:p>
+    <w:p>
+      <w:pPr>
+        <w:pStyle w:val="ListParagraph"/>
+        <w:numPr>
+          <w:ilvl w:val="0"/>
+          <w:numId w:val="8"/>
+        </w:numPr>
+        <w:rPr>
+          <w:lang w:val="en-GB"/>
+        </w:rPr>
+      </w:pPr>
+      <w:r>
+        <w:rPr>
+          <w:lang w:val="en-GB"/>
+        </w:rPr>
+        <w:t xml:space="preserve">Send Thomas an email with request for cluster access with study ID and </w:t>
+      </w:r>
+      <w:proofErr w:type="spellStart"/>
+      <w:r>
+        <w:rPr>
+          <w:lang w:val="en-GB"/>
+        </w:rPr>
+        <w:t>enddate</w:t>
+      </w:r>
+      <w:proofErr w:type="spellEnd"/>
+      <w:r>
+        <w:rPr>
+          <w:lang w:val="en-GB"/>
+        </w:rPr>
+        <w:t xml:space="preserve"> of access</w:t>
+      </w:r>
+      <w:r>
+        <w:rPr>
+          <w:lang w:val="en-GB"/>
+        </w:rPr>
+        <w:t xml:space="preserve"> [x]</w:t>
       </w:r>
     </w:p>
     <w:p>
@@ -3308,13 +4033,7 @@
         <w:rPr>
           <w:lang w:val="en-GB"/>
         </w:rPr>
-        <w:t>C</w:t>
-      </w:r>
-      <w:r>
-        <w:rPr>
-          <w:lang w:val="en-GB"/>
-        </w:rPr>
-        <w:t>hange the feature robustness vertical axis to be absolute</w:t>
+        <w:t>think more about which figures I need or don’t need in paper and presentation</w:t>
       </w:r>
     </w:p>
     <w:p>
@@ -3332,7 +4051,43 @@
         <w:rPr>
           <w:lang w:val="en-GB"/>
         </w:rPr>
-        <w:t>Make it x-axis more spaced</w:t>
+        <w:t>Rearrange results section</w:t>
+      </w:r>
+    </w:p>
+    <w:p>
+      <w:pPr>
+        <w:pStyle w:val="ListParagraph"/>
+        <w:numPr>
+          <w:ilvl w:val="1"/>
+          <w:numId w:val="7"/>
+        </w:numPr>
+        <w:rPr>
+          <w:lang w:val="en-GB"/>
+        </w:rPr>
+      </w:pPr>
+      <w:r>
+        <w:rPr>
+          <w:lang w:val="en-GB"/>
+        </w:rPr>
+        <w:t>have 1/3 section including details on why it doesn’t work by using previous studies which only use genus data</w:t>
+      </w:r>
+    </w:p>
+    <w:p>
+      <w:pPr>
+        <w:pStyle w:val="ListParagraph"/>
+        <w:numPr>
+          <w:ilvl w:val="1"/>
+          <w:numId w:val="7"/>
+        </w:numPr>
+        <w:rPr>
+          <w:lang w:val="en-GB"/>
+        </w:rPr>
+      </w:pPr>
+      <w:r>
+        <w:rPr>
+          <w:lang w:val="en-GB"/>
+        </w:rPr>
+        <w:t>rule out certain factors such as feature selection using experiments I did as supporting evidence</w:t>
       </w:r>
     </w:p>
     <w:p>
@@ -3350,7 +4105,13 @@
         <w:rPr>
           <w:lang w:val="en-GB"/>
         </w:rPr>
-        <w:t>Make visualization tables of only all selected genus in overlap set</w:t>
+        <w:t>C</w:t>
+      </w:r>
+      <w:r>
+        <w:rPr>
+          <w:lang w:val="en-GB"/>
+        </w:rPr>
+        <w:t>hange the feature robustness vertical axis to be absolute</w:t>
       </w:r>
     </w:p>
     <w:p>
@@ -3368,13 +4129,7 @@
         <w:rPr>
           <w:lang w:val="en-GB"/>
         </w:rPr>
-        <w:t>Fi</w:t>
-      </w:r>
-      <w:r>
-        <w:rPr>
-          <w:lang w:val="en-GB"/>
-        </w:rPr>
-        <w:t>x the fact that the bottom of the pictures in my CNF are not visible</w:t>
+        <w:t>Make it x-axis more spaced</w:t>
       </w:r>
     </w:p>
     <w:p>
@@ -3392,7 +4147,13 @@
         <w:rPr>
           <w:lang w:val="en-GB"/>
         </w:rPr>
-        <w:t>Make my tables more professional and pretty</w:t>
+        <w:t xml:space="preserve">Fix feature robustness because right now it is denoting the selected features as a percentage but does not include those that do not appear at all in the features list </w:t>
+      </w:r>
+      <w:r>
+        <w:rPr>
+          <w:lang w:val="en-GB"/>
+        </w:rPr>
+        <w:t>(next time you run the parity layer, make sure to also save the features for it)</w:t>
       </w:r>
     </w:p>
     <w:p>
@@ -3410,7 +4171,97 @@
         <w:rPr>
           <w:lang w:val="en-GB"/>
         </w:rPr>
+        <w:t>Make visualization tables of only all selected genus in overlap set</w:t>
+      </w:r>
+      <w:r>
+        <w:rPr>
+          <w:lang w:val="en-GB"/>
+        </w:rPr>
+        <w:t xml:space="preserve"> [x]</w:t>
+      </w:r>
+    </w:p>
+    <w:p>
+      <w:pPr>
+        <w:pStyle w:val="ListParagraph"/>
+        <w:numPr>
+          <w:ilvl w:val="0"/>
+          <w:numId w:val="7"/>
+        </w:numPr>
+        <w:rPr>
+          <w:lang w:val="en-GB"/>
+        </w:rPr>
+      </w:pPr>
+      <w:r>
+        <w:rPr>
+          <w:lang w:val="en-GB"/>
+        </w:rPr>
+        <w:t>Fi</w:t>
+      </w:r>
+      <w:r>
+        <w:rPr>
+          <w:lang w:val="en-GB"/>
+        </w:rPr>
+        <w:t>x the fact that the bottom of the pictures in my CNF are not visible</w:t>
+      </w:r>
+    </w:p>
+    <w:p>
+      <w:pPr>
+        <w:pStyle w:val="ListParagraph"/>
+        <w:numPr>
+          <w:ilvl w:val="0"/>
+          <w:numId w:val="7"/>
+        </w:numPr>
+        <w:rPr>
+          <w:lang w:val="en-GB"/>
+        </w:rPr>
+      </w:pPr>
+      <w:r>
+        <w:rPr>
+          <w:lang w:val="en-GB"/>
+        </w:rPr>
+        <w:t>Make my tables more professional and pretty</w:t>
+      </w:r>
+      <w:r>
+        <w:rPr>
+          <w:lang w:val="en-GB"/>
+        </w:rPr>
+        <w:t xml:space="preserve"> (</w:t>
+      </w:r>
+      <w:r>
+        <w:rPr>
+          <w:lang w:val="en-GB"/>
+        </w:rPr>
+        <w:t>https://www.youtube.com/watch?v=axjUhtr6Sz8</w:t>
+      </w:r>
+      <w:r>
+        <w:rPr>
+          <w:lang w:val="en-GB"/>
+        </w:rPr>
+        <w:t>)</w:t>
+      </w:r>
+    </w:p>
+    <w:p>
+      <w:pPr>
+        <w:pStyle w:val="ListParagraph"/>
+        <w:numPr>
+          <w:ilvl w:val="0"/>
+          <w:numId w:val="7"/>
+        </w:numPr>
+        <w:rPr>
+          <w:lang w:val="en-GB"/>
+        </w:rPr>
+      </w:pPr>
+      <w:r>
+        <w:rPr>
+          <w:lang w:val="en-GB"/>
+        </w:rPr>
         <w:t>Clean up questions and future plans section</w:t>
+      </w:r>
+      <w:r>
+        <w:rPr>
+          <w:lang w:val="en-GB"/>
+        </w:rPr>
+        <w:t xml:space="preserve"> [x]</w:t>
       </w:r>
     </w:p>
     <w:p>
@@ -3556,6 +4407,12 @@
         </w:rPr>
         <w:t>Rearrange the introduction: first you give the context, then angles for problem statement, then state-of-the-art (which it seems is my last one right now of previous research), then research question and then solution.</w:t>
       </w:r>
+      <w:r>
+        <w:rPr>
+          <w:lang w:val="en-GB"/>
+        </w:rPr>
+        <w:t xml:space="preserve"> [x]</w:t>
+      </w:r>
     </w:p>
     <w:p>
       <w:pPr>
@@ -3626,6 +4483,12 @@
         </w:rPr>
         <w:t>Look into feature robustness</w:t>
       </w:r>
+      <w:r>
+        <w:rPr>
+          <w:lang w:val="en-GB"/>
+        </w:rPr>
+        <w:t xml:space="preserve"> [x]</w:t>
+      </w:r>
     </w:p>
     <w:p>
       <w:pPr>
@@ -3644,6 +4507,12 @@
         </w:rPr>
         <w:t xml:space="preserve">Look into what (genus) features are being selected. (Look into the literature, does it makes sense) </w:t>
       </w:r>
+      <w:r>
+        <w:rPr>
+          <w:lang w:val="en-GB"/>
+        </w:rPr>
+        <w:t>[x]</w:t>
+      </w:r>
     </w:p>
     <w:p>
       <w:pPr>
@@ -3682,6 +4551,12 @@
         </w:rPr>
         <w:t xml:space="preserve"> </w:t>
       </w:r>
+      <w:r>
+        <w:rPr>
+          <w:lang w:val="en-GB"/>
+        </w:rPr>
+        <w:t>[x]</w:t>
+      </w:r>
     </w:p>
     <w:p>
       <w:pPr>
@@ -3698,6 +4573,7 @@
         <w:rPr>
           <w:lang w:val="en-GB"/>
         </w:rPr>
+        <w:lastRenderedPageBreak/>
         <w:t>have to make sure my output is between zero and one and the order is the same of the samples to keep that factor constant</w:t>
       </w:r>
       <w:r>
@@ -3876,7 +4752,7 @@
           <w:lang w:val="en-GB"/>
         </w:rPr>
       </w:pPr>
-      <w:hyperlink r:id="rId11" w:history="1">
+      <w:hyperlink r:id="rId13" w:history="1">
         <w:r>
           <w:rPr>
             <w:rStyle w:val="Hyperlink"/>
@@ -3909,156 +4785,1715 @@
         <w:rPr>
           <w:lang w:val="en-GB"/>
         </w:rPr>
+        <w:t xml:space="preserve">Thesis committee form: </w:t>
+      </w:r>
+      <w:r>
+        <w:rPr>
+          <w:lang w:val="en-GB"/>
+        </w:rPr>
+        <w:t xml:space="preserve">2 meetings before </w:t>
+      </w:r>
+      <w:proofErr w:type="spellStart"/>
+      <w:r>
+        <w:rPr>
+          <w:lang w:val="en-GB"/>
+        </w:rPr>
+        <w:t>defense</w:t>
+      </w:r>
+      <w:proofErr w:type="spellEnd"/>
+      <w:r>
+        <w:rPr>
+          <w:lang w:val="en-GB"/>
+        </w:rPr>
+        <w:t xml:space="preserve"> ( 3 months beforehand</w:t>
+      </w:r>
+      <w:r>
+        <w:rPr>
+          <w:lang w:val="en-GB"/>
+        </w:rPr>
+        <w:t xml:space="preserve"> </w:t>
+      </w:r>
+      <w:r>
+        <w:rPr>
+          <w:lang w:val="en-GB"/>
+        </w:rPr>
+        <w:t>)</w:t>
+      </w:r>
+      <w:r>
+        <w:rPr>
+          <w:lang w:val="en-GB"/>
+        </w:rPr>
+        <w:t>. So approved before 22 February. Has to be handed in 5 days prior to the meeting, so before 17 February.</w:t>
+      </w:r>
+    </w:p>
+    <w:p>
+      <w:pPr>
+        <w:rPr>
+          <w:lang w:val="en-GB"/>
+        </w:rPr>
+      </w:pPr>
+      <w:r>
+        <w:rPr>
+          <w:lang w:val="en-GB"/>
+        </w:rPr>
+        <w:t>F</w:t>
+      </w:r>
+      <w:r>
+        <w:rPr>
+          <w:lang w:val="en-GB"/>
+        </w:rPr>
+        <w:t xml:space="preserve">inal examination </w:t>
+      </w:r>
+      <w:r>
+        <w:rPr>
+          <w:lang w:val="en-GB"/>
+        </w:rPr>
+        <w:t xml:space="preserve">form: </w:t>
+      </w:r>
+      <w:r>
+        <w:rPr>
+          <w:lang w:val="en-GB"/>
+        </w:rPr>
+        <w:t xml:space="preserve">6 weeks before </w:t>
+      </w:r>
+      <w:proofErr w:type="spellStart"/>
+      <w:r>
+        <w:rPr>
+          <w:lang w:val="en-GB"/>
+        </w:rPr>
+        <w:t>defense</w:t>
+      </w:r>
+      <w:proofErr w:type="spellEnd"/>
+      <w:r>
+        <w:rPr>
+          <w:lang w:val="en-GB"/>
+        </w:rPr>
+        <w:t xml:space="preserve"> date, l</w:t>
+      </w:r>
+      <w:r>
+        <w:rPr>
+          <w:lang w:val="en-GB"/>
+        </w:rPr>
+        <w:t>ast</w:t>
+      </w:r>
+      <w:r>
+        <w:rPr>
+          <w:lang w:val="en-GB"/>
+        </w:rPr>
+        <w:t xml:space="preserve"> meeting before </w:t>
+      </w:r>
+      <w:proofErr w:type="spellStart"/>
+      <w:r>
+        <w:rPr>
+          <w:lang w:val="en-GB"/>
+        </w:rPr>
+        <w:t>defense</w:t>
+      </w:r>
+      <w:proofErr w:type="spellEnd"/>
+      <w:r>
+        <w:rPr>
+          <w:lang w:val="en-GB"/>
+        </w:rPr>
+        <w:t>. Approved before 22 March, handing in before 23</w:t>
+      </w:r>
+      <w:r>
+        <w:rPr>
+          <w:vertAlign w:val="superscript"/>
+          <w:lang w:val="en-GB"/>
+        </w:rPr>
+        <w:t>rd</w:t>
+      </w:r>
+      <w:r>
+        <w:rPr>
+          <w:lang w:val="en-GB"/>
+        </w:rPr>
+        <w:t xml:space="preserve"> of February.</w:t>
+      </w:r>
+    </w:p>
+    <w:p>
+      <w:pPr>
+        <w:rPr>
+          <w:lang w:val="en-GB"/>
+        </w:rPr>
+      </w:pPr>
+      <w:r>
+        <w:rPr>
+          <w:lang w:val="en-GB"/>
+        </w:rPr>
+        <w:t>-(19 December presentation)</w:t>
+      </w:r>
+    </w:p>
+    <w:p>
+      <w:pPr>
+        <w:rPr>
+          <w:lang w:val="en-GB"/>
+        </w:rPr>
+      </w:pPr>
+      <w:r>
+        <w:rPr>
+          <w:lang w:val="en-GB"/>
+        </w:rPr>
+        <w:t>Presentation:</w:t>
+      </w:r>
+    </w:p>
+    <w:p>
+      <w:pPr>
+        <w:rPr>
+          <w:lang w:val="en-GB"/>
+        </w:rPr>
+      </w:pPr>
+      <w:r>
+        <w:rPr>
+          <w:lang w:val="en-GB"/>
+        </w:rPr>
+        <w:t xml:space="preserve">- </w:t>
+      </w:r>
+      <w:r>
+        <w:rPr>
+          <w:lang w:val="en-GB"/>
+        </w:rPr>
+        <w:t>Can take stuff from previous meeting to do</w:t>
+      </w:r>
+    </w:p>
+    <w:p>
+      <w:pPr>
+        <w:rPr>
+          <w:lang w:val="en-GB"/>
+        </w:rPr>
+      </w:pPr>
+      <w:r>
+        <w:rPr>
+          <w:lang w:val="en-GB"/>
+        </w:rPr>
+        <w:t>- Make feature selection absolute</w:t>
+      </w:r>
+      <w:r>
+        <w:rPr>
+          <w:lang w:val="en-GB"/>
+        </w:rPr>
+        <w:t xml:space="preserve"> numbers for fraction of modality</w:t>
+      </w:r>
+      <w:r>
+        <w:rPr>
+          <w:lang w:val="en-GB"/>
+        </w:rPr>
+        <w:t xml:space="preserve"> [x]</w:t>
+      </w:r>
+    </w:p>
+    <w:p>
+      <w:pPr>
+        <w:rPr>
+          <w:lang w:val="en-GB"/>
+        </w:rPr>
+      </w:pPr>
+      <w:r>
+        <w:rPr>
+          <w:lang w:val="en-GB"/>
+        </w:rPr>
+        <w:t>- RBF kernel does not have C parameter</w:t>
+      </w:r>
+      <w:r>
+        <w:rPr>
+          <w:lang w:val="en-GB"/>
+        </w:rPr>
+        <w:t xml:space="preserve"> [it does!]</w:t>
+      </w:r>
+    </w:p>
+    <w:p>
+      <w:pPr>
+        <w:rPr>
+          <w:lang w:val="en-GB"/>
+        </w:rPr>
+      </w:pPr>
+      <w:r>
+        <w:rPr>
+          <w:lang w:val="en-GB"/>
+        </w:rPr>
+        <w:t>Model:</w:t>
+      </w:r>
+    </w:p>
+    <w:p>
+      <w:pPr>
+        <w:rPr>
+          <w:lang w:val="en-GB"/>
+        </w:rPr>
+      </w:pPr>
+      <w:r>
+        <w:rPr>
+          <w:lang w:val="en-GB"/>
+        </w:rPr>
+        <w:t>- Display RMSE</w:t>
+      </w:r>
+      <w:r>
+        <w:rPr>
+          <w:lang w:val="en-GB"/>
+        </w:rPr>
+        <w:t xml:space="preserve"> is </w:t>
+      </w:r>
+      <w:r>
+        <w:rPr>
+          <w:lang w:val="en-GB"/>
+        </w:rPr>
+        <w:t xml:space="preserve"> instead of F1 score for stage</w:t>
+      </w:r>
+    </w:p>
+    <w:p>
+      <w:pPr>
+        <w:rPr>
+          <w:lang w:val="en-GB"/>
+        </w:rPr>
+      </w:pPr>
+      <w:r>
+        <w:rPr>
+          <w:lang w:val="en-GB"/>
+        </w:rPr>
+        <w:t>Thesis:</w:t>
+      </w:r>
+    </w:p>
+    <w:p>
+      <w:pPr>
+        <w:rPr>
+          <w:lang w:val="en-GB"/>
+        </w:rPr>
+      </w:pPr>
+      <w:r>
+        <w:rPr>
+          <w:lang w:val="en-GB"/>
+        </w:rPr>
+        <w:t>- Make research proposals separate section and more clear</w:t>
+      </w:r>
+      <w:r>
+        <w:rPr>
+          <w:lang w:val="en-GB"/>
+        </w:rPr>
+        <w:t xml:space="preserve"> [x]</w:t>
+      </w:r>
+    </w:p>
+    <w:p>
+      <w:pPr>
+        <w:rPr>
+          <w:lang w:val="en-GB"/>
+        </w:rPr>
+      </w:pPr>
+      <w:r>
+        <w:rPr>
+          <w:lang w:val="en-GB"/>
+        </w:rPr>
+        <w:t>- Visuals: for exploration remove REA</w:t>
+      </w:r>
+      <w:r>
+        <w:rPr>
+          <w:lang w:val="en-GB"/>
+        </w:rPr>
+        <w:t xml:space="preserve"> if </w:t>
+      </w:r>
+      <w:r>
+        <w:rPr>
+          <w:lang w:val="en-GB"/>
+        </w:rPr>
+        <w:t xml:space="preserve">D. Have a title for each group of observations. Don’t have double information, for example no PCA component labels everywhere. Can just have it for one column and one row. Don’t have the </w:t>
+      </w:r>
+      <w:proofErr w:type="spellStart"/>
+      <w:r>
+        <w:rPr>
+          <w:lang w:val="en-GB"/>
+        </w:rPr>
+        <w:t>color</w:t>
+      </w:r>
+      <w:proofErr w:type="spellEnd"/>
+      <w:r>
+        <w:rPr>
+          <w:lang w:val="en-GB"/>
+        </w:rPr>
+        <w:t xml:space="preserve"> legend within the graph, either outside or describe it. In caption, describe everything needed to know to understand picture from only caption. Don’t use green and red because of </w:t>
+      </w:r>
+      <w:proofErr w:type="spellStart"/>
+      <w:r>
+        <w:rPr>
+          <w:lang w:val="en-GB"/>
+        </w:rPr>
+        <w:t>color</w:t>
+      </w:r>
+      <w:proofErr w:type="spellEnd"/>
+      <w:r>
+        <w:rPr>
+          <w:lang w:val="en-GB"/>
+        </w:rPr>
+        <w:t xml:space="preserve"> blindness.</w:t>
+      </w:r>
+      <w:r>
+        <w:rPr>
+          <w:lang w:val="en-GB"/>
+        </w:rPr>
+        <w:t xml:space="preserve"> [x]</w:t>
+      </w:r>
+    </w:p>
+    <w:p>
+      <w:pPr>
+        <w:rPr>
+          <w:lang w:val="en-GB"/>
+        </w:rPr>
+      </w:pPr>
+      <w:r>
+        <w:rPr>
+          <w:lang w:val="en-GB"/>
+        </w:rPr>
+        <w:t xml:space="preserve">- Be more clear about what you want to show. Don’t show </w:t>
+      </w:r>
+      <w:proofErr w:type="spellStart"/>
+      <w:r>
+        <w:rPr>
+          <w:lang w:val="en-GB"/>
+        </w:rPr>
+        <w:t>stad</w:t>
+      </w:r>
+      <w:proofErr w:type="spellEnd"/>
+      <w:r>
+        <w:rPr>
+          <w:lang w:val="en-GB"/>
+        </w:rPr>
+        <w:t>, you can remove all the other cancers and say you chose one representative example. Be consistent with it throughout the paper. Include the other ones in the appendix and mention you did so. Explain similarities and differences with the other cancers.</w:t>
+      </w:r>
+      <w:r>
+        <w:rPr>
+          <w:lang w:val="en-GB"/>
+        </w:rPr>
+        <w:t xml:space="preserve"> It’s</w:t>
+      </w:r>
+    </w:p>
+    <w:p>
+      <w:r>
+        <w:rPr>
+          <w:lang w:val="en-GB"/>
+        </w:rPr>
         <w:lastRenderedPageBreak/>
-        <w:t xml:space="preserve">Thesis committee form: </w:t>
-      </w:r>
-      <w:r>
-        <w:rPr>
-          <w:lang w:val="en-GB"/>
-        </w:rPr>
-        <w:t xml:space="preserve">2 meetings before </w:t>
+        <w:t>- Method: describe what you have done in the results section, so move what you have there now into the results. Has to be very specific, for example with data. What parameters do you have with your patient samples, what portal did you get it from. Enough information to reproduce.</w:t>
+      </w:r>
+    </w:p>
+    <w:p>
+      <w:pPr>
+        <w:rPr>
+          <w:lang w:val="en-GB"/>
+        </w:rPr>
+      </w:pPr>
+      <w:r>
+        <w:rPr>
+          <w:lang w:val="en-GB"/>
+        </w:rPr>
+        <w:t>- Result: describe why she did something, how, what observations you made and what can be concluded.</w:t>
+      </w:r>
+      <w:r>
+        <w:rPr>
+          <w:lang w:val="en-GB"/>
+        </w:rPr>
+        <w:t xml:space="preserve"> Shouldn’t have sub </w:t>
       </w:r>
       <w:proofErr w:type="spellStart"/>
       <w:r>
         <w:rPr>
           <w:lang w:val="en-GB"/>
         </w:rPr>
-        <w:t>defense</w:t>
+        <w:t>sub</w:t>
       </w:r>
       <w:proofErr w:type="spellEnd"/>
       <w:r>
         <w:rPr>
           <w:lang w:val="en-GB"/>
         </w:rPr>
-        <w:t xml:space="preserve"> ( 3 months beforehand</w:t>
-      </w:r>
-      <w:r>
-        <w:rPr>
-          <w:lang w:val="en-GB"/>
-        </w:rPr>
+        <w:t xml:space="preserve"> sections, just have it as a label. Group stuff differently. Main conclusions are there is no difference quantitatively or qualitatively. The first group can stay, but the 2</w:t>
+      </w:r>
+      <w:r>
+        <w:rPr>
+          <w:vertAlign w:val="superscript"/>
+          <w:lang w:val="en-GB"/>
+        </w:rPr>
+        <w:t>nd</w:t>
+      </w:r>
+      <w:r>
+        <w:rPr>
+          <w:lang w:val="en-GB"/>
+        </w:rPr>
+        <w:t xml:space="preserve"> want you can group in more logical groupings.</w:t>
+      </w:r>
+    </w:p>
+    <w:p>
+      <w:pPr>
+        <w:rPr>
+          <w:lang w:val="en-GB"/>
+        </w:rPr>
+      </w:pPr>
+    </w:p>
+    <w:p>
+      <w:pPr>
+        <w:rPr>
+          <w:lang w:val="en-GB"/>
+        </w:rPr>
+      </w:pPr>
+      <w:r>
+        <w:rPr>
+          <w:lang w:val="en-GB"/>
+        </w:rPr>
+        <w:t>-(14 November presentation)</w:t>
+      </w:r>
+    </w:p>
+    <w:p>
+      <w:pPr>
+        <w:rPr>
+          <w:lang w:val="en-GB"/>
+        </w:rPr>
+      </w:pPr>
+      <w:r>
+        <w:rPr>
+          <w:lang w:val="en-GB"/>
+        </w:rPr>
+        <w:t>* presentation:</w:t>
+      </w:r>
+    </w:p>
+    <w:p>
+      <w:r>
+        <w:t>- for the stage class in balance slides try to expand the table with cancers as columns</w:t>
+      </w:r>
+      <w:r>
+        <w:t xml:space="preserve"> [x]</w:t>
+      </w:r>
+    </w:p>
+    <w:p>
+      <w:pPr>
+        <w:rPr>
+          <w:lang w:val="en-GB"/>
+        </w:rPr>
+      </w:pPr>
+      <w:r>
+        <w:rPr>
+          <w:lang w:val="en-GB"/>
+        </w:rPr>
+        <w:t>- Use bigger text</w:t>
+      </w:r>
+      <w:r>
+        <w:rPr>
+          <w:lang w:val="en-GB"/>
+        </w:rPr>
+        <w:t xml:space="preserve"> [x]</w:t>
+      </w:r>
+    </w:p>
+    <w:p>
+      <w:pPr>
+        <w:rPr>
+          <w:lang w:val="en-GB"/>
+        </w:rPr>
+      </w:pPr>
+      <w:r>
+        <w:rPr>
+          <w:lang w:val="en-GB"/>
+        </w:rPr>
+        <w:t>- Put the main message of what you found instead of the method used in prediction</w:t>
+      </w:r>
+      <w:r>
+        <w:rPr>
+          <w:lang w:val="en-GB"/>
+        </w:rPr>
+        <w:t xml:space="preserve"> [x]</w:t>
+      </w:r>
+    </w:p>
+    <w:p>
+      <w:pPr>
+        <w:rPr>
+          <w:lang w:val="en-GB"/>
+        </w:rPr>
+      </w:pPr>
+      <w:r>
+        <w:rPr>
+          <w:lang w:val="en-GB"/>
+        </w:rPr>
+        <w:t>- Use fewer figures and focus more on what you want to show( for example, for just one representative cancer)</w:t>
+      </w:r>
+      <w:r>
+        <w:rPr>
+          <w:lang w:val="en-GB"/>
+        </w:rPr>
+        <w:t xml:space="preserve"> [x]</w:t>
+      </w:r>
+    </w:p>
+    <w:p>
+      <w:pPr>
+        <w:rPr>
+          <w:lang w:val="en-GB"/>
+        </w:rPr>
+      </w:pPr>
+      <w:r>
+        <w:rPr>
+          <w:lang w:val="en-GB"/>
+        </w:rPr>
+        <w:t>- more descriptive text in figure legends</w:t>
+      </w:r>
+      <w:r>
+        <w:rPr>
+          <w:lang w:val="en-GB"/>
+        </w:rPr>
+        <w:t xml:space="preserve"> [x]</w:t>
+      </w:r>
+    </w:p>
+    <w:p>
+      <w:r>
+        <w:t>- how you can improve even more instead of just results are inconclusive</w:t>
+      </w:r>
+    </w:p>
+    <w:p>
+      <w:r>
+        <w:t>* Model:</w:t>
+      </w:r>
+    </w:p>
+    <w:p>
+      <w:r>
+        <w:t>- What happens if you also look at how much each feature there even is softened initial sets and account for it</w:t>
+      </w:r>
+      <w:r>
+        <w:t xml:space="preserve"> [x]</w:t>
+      </w:r>
+    </w:p>
+    <w:p>
+      <w:r>
+        <w:t>- Vary feature selection stage</w:t>
+      </w:r>
+    </w:p>
+    <w:p>
+      <w:r>
+        <w:t>- Try different model (elastic net)</w:t>
+      </w:r>
+      <w:r>
+        <w:t xml:space="preserve"> for prediction</w:t>
+      </w:r>
+    </w:p>
+    <w:p>
+      <w:r>
+        <w:t>- Try different model (elastic net) for selection</w:t>
+      </w:r>
+    </w:p>
+    <w:p>
+      <w:r>
+        <w:t>- different sampling method: sampling with replacement from underrepresented classes</w:t>
+      </w:r>
+    </w:p>
+    <w:p>
+      <w:r>
+        <w:t>- check feature</w:t>
+      </w:r>
+      <w:r>
+        <w:t xml:space="preserve"> selection</w:t>
+      </w:r>
+      <w:r>
+        <w:t xml:space="preserve"> robustness</w:t>
+      </w:r>
+    </w:p>
+    <w:p>
+      <w:r>
+        <w:t xml:space="preserve">- rerun </w:t>
+      </w:r>
+      <w:proofErr w:type="spellStart"/>
+      <w:r>
+        <w:t>linreg</w:t>
+      </w:r>
+      <w:proofErr w:type="spellEnd"/>
+      <w:r>
+        <w:t xml:space="preserve"> after fixing bug with feature selection ordering</w:t>
+      </w:r>
+      <w:r>
+        <w:t xml:space="preserve"> (and </w:t>
+      </w:r>
+      <w:proofErr w:type="spellStart"/>
+      <w:r>
+        <w:t>elif</w:t>
+      </w:r>
+      <w:proofErr w:type="spellEnd"/>
+      <w:r>
+        <w:t xml:space="preserve"> for chi2 selection?)</w:t>
+      </w:r>
+      <w:r>
+        <w:t xml:space="preserve"> [x]</w:t>
+      </w:r>
+    </w:p>
+    <w:p>
+      <w:r>
+        <w:t>- deal with zero features in genus abundance</w:t>
+      </w:r>
+    </w:p>
+    <w:p>
+      <w:r>
+        <w:t>* Thesis:</w:t>
+      </w:r>
+    </w:p>
+    <w:p>
+      <w:r>
+        <w:t>- Introduction: includes background, knowledge gap and proposal to fill knowledge gap and not separate background section</w:t>
+      </w:r>
+      <w:r>
+        <w:t xml:space="preserve"> [x]</w:t>
+      </w:r>
+    </w:p>
+    <w:p>
+      <w:r>
+        <w:t>- Methods and materials: includes detail on how to reproduce paper. Data for example with table of samples and sample types.</w:t>
+      </w:r>
+      <w:r>
+        <w:t xml:space="preserve"> [x]</w:t>
+      </w:r>
+    </w:p>
+    <w:p>
+      <w:r>
+        <w:t>-</w:t>
+      </w:r>
+      <w:r>
         <w:t xml:space="preserve"> </w:t>
       </w:r>
       <w:r>
+        <w:t xml:space="preserve">Results: </w:t>
+      </w:r>
+      <w:r>
+        <w:t>each subsection (4 or 5) will be the main messages with subparagraphs of why you think it is. For example, in the exploration phase it seems that genus and gene expression are overlapped.</w:t>
+      </w:r>
+      <w:r>
+        <w:t xml:space="preserve"> [x]</w:t>
+      </w:r>
+    </w:p>
+    <w:p>
+      <w:r>
+        <w:lastRenderedPageBreak/>
+        <w:t>- Make clear</w:t>
+      </w:r>
+      <w:r>
+        <w:t xml:space="preserve"> what experiments you intend to do further to investigate this.</w:t>
+      </w:r>
+    </w:p>
+    <w:p>
+      <w:pPr>
+        <w:rPr>
+          <w:lang w:val="en-GB"/>
+        </w:rPr>
+      </w:pPr>
+      <w:r>
+        <w:rPr>
+          <w:lang w:val="en-GB"/>
+        </w:rPr>
+        <w:t>-(17 October presentation)</w:t>
+      </w:r>
+    </w:p>
+    <w:p>
+      <w:pPr>
+        <w:rPr>
+          <w:lang w:val="en-GB"/>
+        </w:rPr>
+      </w:pPr>
+      <w:r>
+        <w:rPr>
+          <w:lang w:val="en-GB"/>
+        </w:rPr>
+        <w:t>* Presentation:</w:t>
+      </w:r>
+    </w:p>
+    <w:p>
+      <w:pPr>
+        <w:rPr>
+          <w:lang w:val="en-GB"/>
+        </w:rPr>
+      </w:pPr>
+      <w:r>
+        <w:rPr>
+          <w:lang w:val="en-GB"/>
+        </w:rPr>
+        <w:t xml:space="preserve"> - make clear what microbial features are and how many samples</w:t>
+      </w:r>
+      <w:r>
+        <w:rPr>
+          <w:lang w:val="en-GB"/>
+        </w:rPr>
+        <w:t xml:space="preserve"> [x]</w:t>
+      </w:r>
+    </w:p>
+    <w:p>
+      <w:pPr>
+        <w:rPr>
+          <w:lang w:val="en-GB"/>
+        </w:rPr>
+      </w:pPr>
+      <w:r>
+        <w:rPr>
+          <w:lang w:val="en-GB"/>
+        </w:rPr>
+        <w:t>- what is in the overlap set?</w:t>
+      </w:r>
+      <w:r>
+        <w:rPr>
+          <w:lang w:val="en-GB"/>
+        </w:rPr>
+        <w:t xml:space="preserve"> [x]</w:t>
+      </w:r>
+    </w:p>
+    <w:p>
+      <w:pPr>
+        <w:rPr>
+          <w:lang w:val="en-GB"/>
+        </w:rPr>
+      </w:pPr>
+      <w:r>
+        <w:rPr>
+          <w:lang w:val="en-GB"/>
+        </w:rPr>
+        <w:t xml:space="preserve">- give updated data on </w:t>
+      </w:r>
+      <w:proofErr w:type="spellStart"/>
+      <w:r>
+        <w:rPr>
+          <w:lang w:val="en-GB"/>
+        </w:rPr>
+        <w:t>tumor</w:t>
+      </w:r>
+      <w:proofErr w:type="spellEnd"/>
+      <w:r>
+        <w:rPr>
+          <w:lang w:val="en-GB"/>
+        </w:rPr>
+        <w:t xml:space="preserve"> stage</w:t>
+      </w:r>
+      <w:r>
+        <w:rPr>
+          <w:lang w:val="en-GB"/>
+        </w:rPr>
+        <w:t xml:space="preserve"> distribution</w:t>
+      </w:r>
+    </w:p>
+    <w:p>
+      <w:pPr>
+        <w:rPr>
+          <w:lang w:val="en-GB"/>
+        </w:rPr>
+      </w:pPr>
+      <w:r>
+        <w:rPr>
+          <w:lang w:val="en-GB"/>
+        </w:rPr>
+        <w:t>* prediction set up:</w:t>
+      </w:r>
+    </w:p>
+    <w:p>
+      <w:pPr>
+        <w:rPr>
+          <w:lang w:val="en-GB"/>
+        </w:rPr>
+      </w:pPr>
+      <w:r>
+        <w:rPr>
+          <w:lang w:val="en-GB"/>
+        </w:rPr>
+        <w:t>-  remove cross-fertilization, reorder amount and ordering of features, use more features and bootstrapping iterations</w:t>
+      </w:r>
+      <w:r>
+        <w:rPr>
+          <w:lang w:val="en-GB"/>
+        </w:rPr>
+        <w:t xml:space="preserve"> [x]</w:t>
+      </w:r>
+    </w:p>
+    <w:p>
+      <w:pPr>
+        <w:rPr>
+          <w:lang w:val="en-GB"/>
+        </w:rPr>
+      </w:pPr>
+      <w:r>
+        <w:rPr>
+          <w:lang w:val="en-GB"/>
+        </w:rPr>
+        <w:t>- try an 8020 or 70 30 split</w:t>
+      </w:r>
+      <w:r>
+        <w:rPr>
+          <w:lang w:val="en-GB"/>
+        </w:rPr>
+        <w:t xml:space="preserve"> [x]</w:t>
+      </w:r>
+    </w:p>
+    <w:p>
+      <w:pPr>
+        <w:rPr>
+          <w:lang w:val="en-GB"/>
+        </w:rPr>
+      </w:pPr>
+      <w:r>
+        <w:rPr>
+          <w:lang w:val="en-GB"/>
+        </w:rPr>
+        <w:t>- for linear regression and ch2, just do splits and use feature selection on training part and testing on testing part</w:t>
+      </w:r>
+      <w:r>
+        <w:rPr>
+          <w:lang w:val="en-GB"/>
+        </w:rPr>
+        <w:t xml:space="preserve"> [x]</w:t>
+      </w:r>
+    </w:p>
+    <w:p>
+      <w:pPr>
+        <w:rPr>
+          <w:lang w:val="en-GB"/>
+        </w:rPr>
+      </w:pPr>
+      <w:r>
+        <w:rPr>
+          <w:lang w:val="en-GB"/>
+        </w:rPr>
+        <w:t>* evaluation:</w:t>
+      </w:r>
+    </w:p>
+    <w:p>
+      <w:pPr>
+        <w:rPr>
+          <w:lang w:val="en-GB"/>
+        </w:rPr>
+      </w:pPr>
+      <w:r>
+        <w:rPr>
+          <w:lang w:val="en-GB"/>
+        </w:rPr>
+        <w:t>- give R bars</w:t>
+      </w:r>
+      <w:r>
+        <w:rPr>
+          <w:lang w:val="en-GB"/>
+        </w:rPr>
+        <w:t xml:space="preserve"> [x]</w:t>
+      </w:r>
+    </w:p>
+    <w:p>
+      <w:pPr>
+        <w:rPr>
+          <w:lang w:val="en-GB"/>
+        </w:rPr>
+      </w:pPr>
+      <w:r>
+        <w:rPr>
+          <w:lang w:val="en-GB"/>
+        </w:rPr>
+        <w:t>- explore f</w:t>
+      </w:r>
+      <w:r>
+        <w:rPr>
+          <w:lang w:val="en-GB"/>
+        </w:rPr>
+        <w:t>eatures selected and robustness of feature selection</w:t>
+      </w:r>
+      <w:r>
+        <w:rPr>
+          <w:lang w:val="en-GB"/>
+        </w:rPr>
+        <w:t xml:space="preserve"> ( how do you deal with random seed in different iterations? Is it always to same features?</w:t>
+      </w:r>
+      <w:r>
+        <w:rPr>
+          <w:lang w:val="en-GB"/>
+        </w:rPr>
+        <w:t xml:space="preserve"> How do you compare when the amount of features of each modality is different?</w:t>
+      </w:r>
+      <w:r>
+        <w:rPr>
+          <w:lang w:val="en-GB"/>
+        </w:rPr>
+        <w:t xml:space="preserve"> What percentage of features are from each modality?</w:t>
+      </w:r>
+      <w:r>
+        <w:rPr>
+          <w:lang w:val="en-GB"/>
+        </w:rPr>
+        <w:t xml:space="preserve"> Should I ever show all features?</w:t>
+      </w:r>
+      <w:r>
         <w:rPr>
           <w:lang w:val="en-GB"/>
         </w:rPr>
         <w:t>)</w:t>
       </w:r>
-      <w:r>
-        <w:rPr>
-          <w:lang w:val="en-GB"/>
-        </w:rPr>
-        <w:t>. So approved before 22 February. Has to be handed in 5 days prior to the meeting, so before 17 February.</w:t>
-      </w:r>
-    </w:p>
-    <w:p>
-      <w:pPr>
-        <w:rPr>
-          <w:lang w:val="en-GB"/>
-        </w:rPr>
-      </w:pPr>
-      <w:r>
-        <w:rPr>
-          <w:lang w:val="en-GB"/>
-        </w:rPr>
-        <w:t>F</w:t>
-      </w:r>
-      <w:r>
-        <w:rPr>
-          <w:lang w:val="en-GB"/>
-        </w:rPr>
-        <w:t xml:space="preserve">inal examination </w:t>
-      </w:r>
-      <w:r>
-        <w:rPr>
-          <w:lang w:val="en-GB"/>
-        </w:rPr>
-        <w:t xml:space="preserve">form: </w:t>
-      </w:r>
-      <w:r>
-        <w:rPr>
-          <w:lang w:val="en-GB"/>
-        </w:rPr>
-        <w:t xml:space="preserve">6 weeks before </w:t>
-      </w:r>
+    </w:p>
+    <w:p>
+      <w:pPr>
+        <w:rPr>
+          <w:lang w:val="en-GB"/>
+        </w:rPr>
+      </w:pPr>
       <w:proofErr w:type="spellStart"/>
       <w:r>
         <w:rPr>
           <w:lang w:val="en-GB"/>
         </w:rPr>
-        <w:t>defense</w:t>
+        <w:t>Its</w:t>
       </w:r>
       <w:proofErr w:type="spellEnd"/>
       <w:r>
         <w:rPr>
           <w:lang w:val="en-GB"/>
         </w:rPr>
-        <w:t xml:space="preserve"> date, l</w:t>
-      </w:r>
-      <w:r>
-        <w:rPr>
-          <w:lang w:val="en-GB"/>
-        </w:rPr>
-        <w:t>ast</w:t>
-      </w:r>
-      <w:r>
-        <w:rPr>
-          <w:lang w:val="en-GB"/>
-        </w:rPr>
-        <w:t xml:space="preserve"> meeting before </w:t>
+        <w:t xml:space="preserve"> not fair to compare all features if each modality has different amount []</w:t>
+      </w:r>
+    </w:p>
+    <w:p>
+      <w:pPr>
+        <w:rPr>
+          <w:lang w:val="en-GB"/>
+        </w:rPr>
+      </w:pPr>
+      <w:r>
+        <w:rPr>
+          <w:lang w:val="en-GB"/>
+        </w:rPr>
+        <w:t>- don’t have to connecting lines (categorical?)</w:t>
+      </w:r>
+      <w:r>
+        <w:rPr>
+          <w:lang w:val="en-GB"/>
+        </w:rPr>
+        <w:t xml:space="preserve"> [z]</w:t>
+      </w:r>
+    </w:p>
+    <w:p>
+      <w:pPr>
+        <w:rPr>
+          <w:lang w:val="en-GB"/>
+        </w:rPr>
+      </w:pPr>
+      <w:r>
+        <w:rPr>
+          <w:lang w:val="en-GB"/>
+        </w:rPr>
+        <w:t>* Model</w:t>
+      </w:r>
+    </w:p>
+    <w:p>
+      <w:pPr>
+        <w:rPr>
+          <w:lang w:val="en-GB"/>
+        </w:rPr>
+      </w:pPr>
+      <w:r>
+        <w:rPr>
+          <w:lang w:val="en-GB"/>
+        </w:rPr>
+        <w:t>- try hyper parameter tuning, use elastic net instead of linear regression</w:t>
+      </w:r>
+    </w:p>
+    <w:p>
+      <w:pPr>
+        <w:rPr>
+          <w:lang w:val="en-GB"/>
+        </w:rPr>
+      </w:pPr>
+      <w:r>
+        <w:rPr>
+          <w:lang w:val="en-GB"/>
+        </w:rPr>
+        <w:t>- look at SVM gamma and c</w:t>
+      </w:r>
+    </w:p>
+    <w:p>
+      <w:pPr>
+        <w:rPr>
+          <w:lang w:val="en-GB"/>
+        </w:rPr>
+      </w:pPr>
+      <w:r>
+        <w:rPr>
+          <w:lang w:val="en-GB"/>
+        </w:rPr>
+        <w:t>* Thesis:</w:t>
+      </w:r>
+    </w:p>
+    <w:p>
+      <w:pPr>
+        <w:rPr>
+          <w:lang w:val="en-GB"/>
+        </w:rPr>
+      </w:pPr>
+      <w:r>
+        <w:rPr>
+          <w:lang w:val="en-GB"/>
+        </w:rPr>
+        <w:t>- have an outline and empty tables on what you want filled in</w:t>
+      </w:r>
+    </w:p>
+    <w:p>
+      <w:pPr>
+        <w:rPr>
+          <w:lang w:val="en-GB"/>
+        </w:rPr>
+      </w:pPr>
+      <w:r>
+        <w:rPr>
+          <w:lang w:val="en-GB"/>
+        </w:rPr>
+        <w:t xml:space="preserve">- make </w:t>
       </w:r>
       <w:proofErr w:type="spellStart"/>
       <w:r>
         <w:rPr>
           <w:lang w:val="en-GB"/>
         </w:rPr>
-        <w:t>defense</w:t>
+        <w:t>hypotheses</w:t>
+      </w:r>
+      <w:r>
+        <w:rPr>
+          <w:lang w:val="en-GB"/>
+        </w:rPr>
+        <w:t>from</w:t>
       </w:r>
       <w:proofErr w:type="spellEnd"/>
       <w:r>
         <w:rPr>
           <w:lang w:val="en-GB"/>
         </w:rPr>
-        <w:t>. Approved before 22 March, handing in before 23</w:t>
-      </w:r>
-      <w:r>
-        <w:rPr>
-          <w:vertAlign w:val="superscript"/>
-          <w:lang w:val="en-GB"/>
-        </w:rPr>
-        <w:t>rd</w:t>
-      </w:r>
-      <w:r>
-        <w:rPr>
-          <w:lang w:val="en-GB"/>
-        </w:rPr>
-        <w:t xml:space="preserve"> of February.</w:t>
-      </w:r>
-    </w:p>
-    <w:p>
-      <w:pPr>
-        <w:rPr>
-          <w:lang w:val="en-GB"/>
-        </w:rPr>
-      </w:pPr>
-      <w:r>
-        <w:rPr>
-          <w:lang w:val="en-GB"/>
-        </w:rPr>
-        <w:t>-(19 December presentation)</w:t>
-      </w:r>
-    </w:p>
-    <w:p>
-      <w:pPr>
-        <w:rPr>
-          <w:lang w:val="en-GB"/>
-        </w:rPr>
-      </w:pPr>
-      <w:r>
-        <w:rPr>
-          <w:lang w:val="en-GB"/>
-        </w:rPr>
-        <w:t>Presentation:</w:t>
+        <w:t xml:space="preserve"> </w:t>
+      </w:r>
+      <w:r>
+        <w:rPr>
+          <w:lang w:val="en-GB"/>
+        </w:rPr>
+        <w:t xml:space="preserve"> packages and write in thesis draft based on commits and to do’s and notes.</w:t>
+      </w:r>
+    </w:p>
+    <w:p>
+      <w:pPr>
+        <w:rPr>
+          <w:lang w:val="en-GB"/>
+        </w:rPr>
+      </w:pPr>
+    </w:p>
+    <w:p>
+      <w:pPr>
+        <w:rPr>
+          <w:lang w:val="en-GB"/>
+        </w:rPr>
+      </w:pPr>
+      <w:r>
+        <w:rPr>
+          <w:lang w:val="en-GB"/>
+        </w:rPr>
+        <w:t>-(28 September presentation)</w:t>
+      </w:r>
+    </w:p>
+    <w:p>
+      <w:pPr>
+        <w:rPr>
+          <w:lang w:val="en-GB"/>
+        </w:rPr>
+      </w:pPr>
+      <w:r>
+        <w:rPr>
+          <w:lang w:val="en-GB"/>
+        </w:rPr>
+        <w:t>* Show performance with normal samples as stage zero</w:t>
+      </w:r>
+    </w:p>
+    <w:p>
+      <w:pPr>
+        <w:rPr>
+          <w:lang w:val="en-GB"/>
+        </w:rPr>
+      </w:pPr>
+      <w:r>
+        <w:rPr>
+          <w:lang w:val="en-GB"/>
+        </w:rPr>
+        <w:t>-- Possibly contrast with performance when that’s not the case (were normal samples being misinterpreted as stage 1?)</w:t>
+      </w:r>
+    </w:p>
+    <w:p>
+      <w:pPr>
+        <w:rPr>
+          <w:lang w:val="en-GB"/>
+        </w:rPr>
+      </w:pPr>
+      <w:r>
+        <w:rPr>
+          <w:lang w:val="en-GB"/>
+        </w:rPr>
+        <w:t>* Show performance when using new prediction set up with random sampling</w:t>
+      </w:r>
+      <w:r>
+        <w:rPr>
+          <w:lang w:val="en-GB"/>
+        </w:rPr>
+        <w:t xml:space="preserve"> and additional </w:t>
+      </w:r>
+      <w:proofErr w:type="spellStart"/>
+      <w:r>
+        <w:rPr>
+          <w:lang w:val="en-GB"/>
+        </w:rPr>
+        <w:t>fe</w:t>
+      </w:r>
+      <w:r>
+        <w:rPr>
+          <w:lang w:val="en-GB"/>
+        </w:rPr>
+        <w:t>with</w:t>
+      </w:r>
+      <w:proofErr w:type="spellEnd"/>
+      <w:r>
+        <w:rPr>
+          <w:lang w:val="en-GB"/>
+        </w:rPr>
+        <w:t xml:space="preserve"> </w:t>
+      </w:r>
+      <w:proofErr w:type="spellStart"/>
+      <w:r>
+        <w:rPr>
+          <w:lang w:val="en-GB"/>
+        </w:rPr>
+        <w:t>atures</w:t>
+      </w:r>
+      <w:proofErr w:type="spellEnd"/>
+    </w:p>
+    <w:p>
+      <w:pPr>
+        <w:rPr>
+          <w:lang w:val="en-GB"/>
+        </w:rPr>
+      </w:pPr>
+      <w:r>
+        <w:rPr>
+          <w:lang w:val="en-GB"/>
+        </w:rPr>
+        <w:lastRenderedPageBreak/>
+        <w:t>* Show performance when using new feature ranking with linear regression (discuss data leakage</w:t>
+      </w:r>
+      <w:r>
+        <w:rPr>
+          <w:lang w:val="en-GB"/>
+        </w:rPr>
+        <w:t>)</w:t>
+      </w:r>
+    </w:p>
+    <w:p>
+      <w:pPr>
+        <w:rPr>
+          <w:lang w:val="en-GB"/>
+        </w:rPr>
+      </w:pPr>
+      <w:r>
+        <w:rPr>
+          <w:lang w:val="en-GB"/>
+        </w:rPr>
+        <w:t>* Show performance when using new prediction with linear regression for stages</w:t>
+      </w:r>
+    </w:p>
+    <w:p>
+      <w:pPr>
+        <w:rPr>
+          <w:lang w:val="en-GB"/>
+        </w:rPr>
+      </w:pPr>
+      <w:r>
+        <w:rPr>
+          <w:lang w:val="en-GB"/>
+        </w:rPr>
+        <w:t>* Show analysis of prediction results across experiments with confusion matrices</w:t>
+      </w:r>
+    </w:p>
+    <w:p>
+      <w:pPr>
+        <w:rPr>
+          <w:lang w:val="en-GB"/>
+        </w:rPr>
+      </w:pPr>
+      <w:r>
+        <w:rPr>
+          <w:lang w:val="en-GB"/>
+        </w:rPr>
+        <w:t>* If time: investigate dominance of each feature in integrated modality</w:t>
+      </w:r>
+    </w:p>
+    <w:p>
+      <w:pPr>
+        <w:rPr>
+          <w:lang w:val="en-GB"/>
+        </w:rPr>
+      </w:pPr>
+      <w:r>
+        <w:rPr>
+          <w:lang w:val="en-GB"/>
+        </w:rPr>
+        <w:t>* If time: update tables</w:t>
+      </w:r>
+    </w:p>
+    <w:p>
+      <w:pPr>
+        <w:rPr>
+          <w:lang w:val="en-GB"/>
+        </w:rPr>
+      </w:pPr>
+      <w:r>
+        <w:rPr>
+          <w:lang w:val="en-GB"/>
+        </w:rPr>
+        <w:t>-(6 September presentation)</w:t>
+      </w:r>
+    </w:p>
+    <w:p>
+      <w:pPr>
+        <w:rPr>
+          <w:lang w:val="en-GB"/>
+        </w:rPr>
+      </w:pPr>
+      <w:r>
+        <w:rPr>
+          <w:lang w:val="en-GB"/>
+        </w:rPr>
+        <w:t>* display predictive performance for each cancer separately with increasing feature amounts on the X axis instead of different cancers, and then each omics type separately</w:t>
+      </w:r>
+      <w:r>
+        <w:rPr>
+          <w:lang w:val="en-GB"/>
+        </w:rPr>
+        <w:t xml:space="preserve"> in each graph</w:t>
+      </w:r>
+      <w:r>
+        <w:rPr>
+          <w:lang w:val="en-GB"/>
+        </w:rPr>
+        <w:t xml:space="preserve"> [x]</w:t>
+      </w:r>
+    </w:p>
+    <w:p>
+      <w:pPr>
+        <w:rPr>
+          <w:lang w:val="en-GB"/>
+        </w:rPr>
+      </w:pPr>
+      <w:r>
+        <w:rPr>
+          <w:lang w:val="en-GB"/>
+        </w:rPr>
+        <w:t xml:space="preserve">* </w:t>
+      </w:r>
+      <w:r>
+        <w:rPr>
+          <w:lang w:val="en-GB"/>
+        </w:rPr>
+        <w:t>try MSE error</w:t>
+      </w:r>
+    </w:p>
+    <w:p>
+      <w:pPr>
+        <w:rPr>
+          <w:lang w:val="en-GB"/>
+        </w:rPr>
+      </w:pPr>
+      <w:r>
+        <w:rPr>
+          <w:lang w:val="en-GB"/>
+        </w:rPr>
+        <w:t>* fix the y-axis to have the same units</w:t>
+      </w:r>
+      <w:r>
+        <w:rPr>
+          <w:lang w:val="en-GB"/>
+        </w:rPr>
+        <w:t xml:space="preserve"> [x]</w:t>
+      </w:r>
+    </w:p>
+    <w:p>
+      <w:pPr>
+        <w:rPr>
+          <w:lang w:val="en-GB"/>
+        </w:rPr>
+      </w:pPr>
+      <w:r>
+        <w:rPr>
+          <w:lang w:val="en-GB"/>
+        </w:rPr>
+        <w:t>* if time: try a different set up with random sampling to estimate performance</w:t>
+      </w:r>
+    </w:p>
+    <w:p>
+      <w:pPr>
+        <w:rPr>
+          <w:lang w:val="en-GB"/>
+        </w:rPr>
+      </w:pPr>
+      <w:r>
+        <w:rPr>
+          <w:lang w:val="en-GB"/>
+        </w:rPr>
+        <w:t>* start initial subheading and grouping of current thesis document</w:t>
+      </w:r>
+      <w:r>
+        <w:rPr>
+          <w:lang w:val="en-GB"/>
+        </w:rPr>
+        <w:t xml:space="preserve"> [x]</w:t>
+      </w:r>
+    </w:p>
+    <w:p>
+      <w:pPr>
+        <w:rPr>
+          <w:lang w:val="en-GB"/>
+        </w:rPr>
+      </w:pPr>
+      <w:r>
+        <w:rPr>
+          <w:lang w:val="en-GB"/>
+        </w:rPr>
+        <w:t>* for presentation</w:t>
+      </w:r>
+    </w:p>
+    <w:p>
+      <w:pPr>
+        <w:rPr>
+          <w:lang w:val="en-GB"/>
+        </w:rPr>
+      </w:pPr>
+      <w:r>
+        <w:rPr>
+          <w:lang w:val="en-GB"/>
+        </w:rPr>
+        <w:t xml:space="preserve">- Think about what I really want to present instead of a big bundle of images. </w:t>
+      </w:r>
+    </w:p>
+    <w:p>
+      <w:pPr>
+        <w:rPr>
+          <w:lang w:val="en-GB"/>
+        </w:rPr>
+      </w:pPr>
+      <w:r>
+        <w:rPr>
+          <w:lang w:val="en-GB"/>
+        </w:rPr>
+        <w:t>- Fix cancer sucks thing and find source for how many people die from it.</w:t>
+      </w:r>
+      <w:r>
+        <w:rPr>
+          <w:lang w:val="en-GB"/>
+        </w:rPr>
+        <w:t xml:space="preserve"> [x]</w:t>
+      </w:r>
+    </w:p>
+    <w:p>
+      <w:pPr>
+        <w:rPr>
+          <w:lang w:val="en-GB"/>
+        </w:rPr>
+      </w:pPr>
+      <w:r>
+        <w:rPr>
+          <w:lang w:val="en-GB"/>
+        </w:rPr>
+        <w:t>look more into HMP?</w:t>
+      </w:r>
+    </w:p>
+    <w:p>
+      <w:pPr>
+        <w:rPr>
+          <w:lang w:val="en-GB"/>
+        </w:rPr>
+      </w:pPr>
+      <w:r>
+        <w:rPr>
+          <w:lang w:val="en-GB"/>
+        </w:rPr>
+        <w:t xml:space="preserve">Investigate performance more. Are all my features from one modality? </w:t>
+      </w:r>
+    </w:p>
+    <w:p>
+      <w:pPr>
+        <w:rPr>
+          <w:lang w:val="en-GB"/>
+        </w:rPr>
+      </w:pPr>
+      <w:r>
+        <w:rPr>
+          <w:lang w:val="en-GB"/>
+        </w:rPr>
+        <w:t>What kind of prediction set up? Random sampling based?</w:t>
+      </w:r>
+      <w:r>
+        <w:rPr>
+          <w:lang w:val="en-GB"/>
+        </w:rPr>
+        <w:t xml:space="preserve"> And then select a different amount of features and perform sampling to estimate performance</w:t>
+      </w:r>
+    </w:p>
+    <w:p>
+      <w:pPr>
+        <w:rPr>
+          <w:lang w:val="en-GB"/>
+        </w:rPr>
+      </w:pPr>
+      <w:r>
+        <w:rPr>
+          <w:lang w:val="en-GB"/>
+        </w:rPr>
+        <w:t>What if I use other omics types and compare?</w:t>
+      </w:r>
+    </w:p>
+    <w:p>
+      <w:pPr>
+        <w:pStyle w:val="Heading1"/>
+        <w:rPr>
+          <w:lang w:val="en-GB"/>
+        </w:rPr>
+      </w:pPr>
+      <w:r>
+        <w:rPr>
+          <w:lang w:val="en-GB"/>
+        </w:rPr>
+        <w:t>Presentation</w:t>
+      </w:r>
+    </w:p>
+    <w:p>
+      <w:pPr>
+        <w:rPr>
+          <w:lang w:val="en-GB"/>
+        </w:rPr>
+      </w:pPr>
+    </w:p>
+    <w:p>
+      <w:pPr>
+        <w:rPr>
+          <w:lang w:val="en-GB"/>
+        </w:rPr>
+      </w:pPr>
+      <w:r>
+        <w:rPr>
+          <w:lang w:val="en-GB"/>
+        </w:rPr>
+        <w:t>17 October</w:t>
+      </w:r>
+    </w:p>
+    <w:p>
+      <w:pPr>
+        <w:rPr>
+          <w:lang w:val="en-GB"/>
+        </w:rPr>
+      </w:pPr>
+      <w:r>
+        <w:rPr>
+          <w:lang w:val="en-GB"/>
+        </w:rPr>
+        <w:t>Try different stages of integration</w:t>
+      </w:r>
+    </w:p>
+    <w:p>
+      <w:pPr>
+        <w:rPr>
+          <w:lang w:val="en-GB"/>
+        </w:rPr>
+      </w:pPr>
+    </w:p>
+    <w:p>
+      <w:pPr>
+        <w:rPr>
+          <w:lang w:val="en-GB"/>
+        </w:rPr>
+      </w:pPr>
+    </w:p>
+    <w:p>
+      <w:pPr>
+        <w:rPr>
+          <w:lang w:val="en-GB"/>
+        </w:rPr>
+      </w:pPr>
+      <w:r>
+        <w:rPr>
+          <w:lang w:val="en-GB"/>
+        </w:rPr>
+        <w:t>- Feature selection</w:t>
+      </w:r>
+    </w:p>
+    <w:p>
+      <w:pPr>
+        <w:rPr>
+          <w:lang w:val="en-GB"/>
+        </w:rPr>
+      </w:pPr>
+      <w:r>
+        <w:rPr>
+          <w:lang w:val="en-GB"/>
+        </w:rPr>
+        <w:t xml:space="preserve">- Prediction task on stage and </w:t>
+      </w:r>
+      <w:proofErr w:type="spellStart"/>
+      <w:r>
+        <w:rPr>
+          <w:lang w:val="en-GB"/>
+        </w:rPr>
+        <w:t>tumor</w:t>
+      </w:r>
+      <w:proofErr w:type="spellEnd"/>
+    </w:p>
+    <w:p>
+      <w:pPr>
+        <w:rPr>
+          <w:lang w:val="en-GB"/>
+        </w:rPr>
+      </w:pPr>
+      <w:r>
+        <w:rPr>
+          <w:lang w:val="en-GB"/>
+        </w:rPr>
+        <w:t>two fold cross validation chi squared feature selection\</w:t>
+      </w:r>
+    </w:p>
+    <w:p>
+      <w:pPr>
+        <w:rPr>
+          <w:lang w:val="nl-NL"/>
+        </w:rPr>
+      </w:pPr>
+      <w:r>
+        <w:rPr>
+          <w:lang w:val="nl-NL"/>
+        </w:rPr>
+        <w:t xml:space="preserve">tumor: </w:t>
+      </w:r>
+      <w:proofErr w:type="spellStart"/>
+      <w:r>
+        <w:rPr>
+          <w:lang w:val="nl-NL"/>
+        </w:rPr>
+        <w:t>svm</w:t>
+      </w:r>
+      <w:proofErr w:type="spellEnd"/>
+      <w:r>
+        <w:rPr>
+          <w:lang w:val="nl-NL"/>
+        </w:rPr>
+        <w:t xml:space="preserve">, </w:t>
+      </w:r>
+      <w:proofErr w:type="spellStart"/>
+      <w:r>
+        <w:rPr>
+          <w:lang w:val="nl-NL"/>
+        </w:rPr>
+        <w:t>rbf</w:t>
+      </w:r>
+      <w:proofErr w:type="spellEnd"/>
+      <w:r>
+        <w:rPr>
+          <w:lang w:val="nl-NL"/>
+        </w:rPr>
+        <w:t xml:space="preserve"> </w:t>
+      </w:r>
+      <w:proofErr w:type="spellStart"/>
+      <w:r>
+        <w:rPr>
+          <w:lang w:val="nl-NL"/>
+        </w:rPr>
+        <w:t>kernel</w:t>
+      </w:r>
+      <w:proofErr w:type="spellEnd"/>
+      <w:r>
+        <w:rPr>
+          <w:lang w:val="nl-NL"/>
+        </w:rPr>
+        <w:t>, c=1</w:t>
+      </w:r>
+    </w:p>
+    <w:p>
+      <w:pPr>
+        <w:rPr>
+          <w:lang w:val="en-GB"/>
+        </w:rPr>
+      </w:pPr>
+      <w:r>
+        <w:rPr>
+          <w:lang w:val="en-GB"/>
+        </w:rPr>
+        <w:t xml:space="preserve">stage: </w:t>
+      </w:r>
+      <w:proofErr w:type="spellStart"/>
+      <w:r>
+        <w:rPr>
+          <w:lang w:val="en-GB"/>
+        </w:rPr>
+        <w:t>mlgr</w:t>
+      </w:r>
+      <w:proofErr w:type="spellEnd"/>
+      <w:r>
+        <w:rPr>
+          <w:lang w:val="en-GB"/>
+        </w:rPr>
+        <w:t xml:space="preserve">, </w:t>
+      </w:r>
+    </w:p>
+    <w:p>
+      <w:pPr>
+        <w:rPr>
+          <w:lang w:val="en-GB"/>
+        </w:rPr>
+      </w:pPr>
+    </w:p>
+    <w:p>
+      <w:pPr>
+        <w:rPr>
+          <w:lang w:val="en-GB"/>
+        </w:rPr>
+      </w:pPr>
+      <w:r>
+        <w:rPr>
+          <w:lang w:val="en-GB"/>
+        </w:rPr>
+        <w:lastRenderedPageBreak/>
+        <w:t xml:space="preserve">- PCA and t-SNE visualizations for all cancers and data sets with </w:t>
+      </w:r>
+      <w:proofErr w:type="spellStart"/>
+      <w:r>
+        <w:rPr>
+          <w:lang w:val="en-GB"/>
+        </w:rPr>
+        <w:t>tumor</w:t>
+      </w:r>
+      <w:proofErr w:type="spellEnd"/>
+      <w:r>
+        <w:rPr>
+          <w:lang w:val="en-GB"/>
+        </w:rPr>
+        <w:t xml:space="preserve"> status data</w:t>
+      </w:r>
+    </w:p>
+    <w:p>
+      <w:pPr>
+        <w:rPr>
+          <w:lang w:val="en-GB"/>
+        </w:rPr>
+      </w:pPr>
+      <w:r>
+        <w:rPr>
+          <w:lang w:val="en-GB"/>
+        </w:rPr>
+        <w:t>- also do this for stage data, but only for overlapped samples</w:t>
+      </w:r>
+    </w:p>
+    <w:p>
+      <w:pPr>
+        <w:rPr>
+          <w:lang w:val="en-GB"/>
+        </w:rPr>
+      </w:pPr>
+      <w:r>
+        <w:rPr>
+          <w:lang w:val="en-GB"/>
+        </w:rPr>
+        <w:t>- running algorithm on overlapped data sets</w:t>
+      </w:r>
+    </w:p>
+    <w:p>
+      <w:pPr>
+        <w:rPr>
+          <w:lang w:val="en-GB"/>
+        </w:rPr>
+      </w:pPr>
+      <w:r>
+        <w:rPr>
+          <w:lang w:val="en-GB"/>
+        </w:rPr>
+        <w:t>- making graphs for visualization of prediction performance</w:t>
       </w:r>
     </w:p>
     <w:p>
@@ -4073,1288 +6508,64 @@
         </w:rPr>
         <w:t xml:space="preserve">- </w:t>
       </w:r>
-      <w:r>
-        <w:rPr>
-          <w:lang w:val="en-GB"/>
-        </w:rPr>
-        <w:t>Can take stuff from previous meeting to do</w:t>
-      </w:r>
-    </w:p>
-    <w:p>
-      <w:pPr>
-        <w:rPr>
-          <w:lang w:val="en-GB"/>
-        </w:rPr>
-      </w:pPr>
-      <w:r>
-        <w:rPr>
-          <w:lang w:val="en-GB"/>
-        </w:rPr>
-        <w:t>- Make feature selection absolute</w:t>
-      </w:r>
-      <w:r>
-        <w:rPr>
-          <w:lang w:val="en-GB"/>
-        </w:rPr>
-        <w:t xml:space="preserve"> numbers for fraction of modality</w:t>
-      </w:r>
-      <w:r>
-        <w:rPr>
-          <w:lang w:val="en-GB"/>
-        </w:rPr>
-        <w:t xml:space="preserve"> [x]</w:t>
-      </w:r>
-    </w:p>
-    <w:p>
-      <w:pPr>
-        <w:rPr>
-          <w:lang w:val="en-GB"/>
-        </w:rPr>
-      </w:pPr>
-      <w:r>
-        <w:rPr>
-          <w:lang w:val="en-GB"/>
-        </w:rPr>
-        <w:t>- RBF kernel does not have C parameter</w:t>
-      </w:r>
-      <w:r>
-        <w:rPr>
-          <w:lang w:val="en-GB"/>
-        </w:rPr>
-        <w:t xml:space="preserve"> [it does!]</w:t>
-      </w:r>
-    </w:p>
-    <w:p>
-      <w:pPr>
-        <w:rPr>
-          <w:lang w:val="en-GB"/>
-        </w:rPr>
-      </w:pPr>
-      <w:r>
-        <w:rPr>
-          <w:lang w:val="en-GB"/>
-        </w:rPr>
-        <w:t>Model:</w:t>
-      </w:r>
-    </w:p>
-    <w:p>
-      <w:pPr>
-        <w:rPr>
-          <w:lang w:val="en-GB"/>
-        </w:rPr>
-      </w:pPr>
-      <w:r>
-        <w:rPr>
-          <w:lang w:val="en-GB"/>
-        </w:rPr>
-        <w:t>- Display RMSE</w:t>
-      </w:r>
-      <w:r>
-        <w:rPr>
-          <w:lang w:val="en-GB"/>
-        </w:rPr>
-        <w:t xml:space="preserve"> is </w:t>
-      </w:r>
-      <w:r>
-        <w:rPr>
-          <w:lang w:val="en-GB"/>
-        </w:rPr>
-        <w:t xml:space="preserve"> instead of F1 score for stage</w:t>
-      </w:r>
-    </w:p>
-    <w:p>
-      <w:pPr>
-        <w:rPr>
-          <w:lang w:val="en-GB"/>
-        </w:rPr>
-      </w:pPr>
-      <w:r>
-        <w:rPr>
-          <w:lang w:val="en-GB"/>
-        </w:rPr>
-        <w:t>Thesis:</w:t>
-      </w:r>
-    </w:p>
-    <w:p>
-      <w:pPr>
-        <w:rPr>
-          <w:lang w:val="en-GB"/>
-        </w:rPr>
-      </w:pPr>
-      <w:r>
-        <w:rPr>
-          <w:lang w:val="en-GB"/>
-        </w:rPr>
-        <w:t>- Make research proposals separate section and more clear</w:t>
-      </w:r>
-      <w:r>
-        <w:rPr>
-          <w:lang w:val="en-GB"/>
-        </w:rPr>
-        <w:t xml:space="preserve"> [x]</w:t>
-      </w:r>
-    </w:p>
-    <w:p>
-      <w:pPr>
-        <w:rPr>
-          <w:lang w:val="en-GB"/>
-        </w:rPr>
-      </w:pPr>
-      <w:r>
-        <w:rPr>
-          <w:lang w:val="en-GB"/>
-        </w:rPr>
-        <w:t>- Visuals: for exploration remove REA</w:t>
-      </w:r>
-      <w:r>
-        <w:rPr>
-          <w:lang w:val="en-GB"/>
-        </w:rPr>
-        <w:t xml:space="preserve"> if </w:t>
-      </w:r>
-      <w:r>
-        <w:rPr>
-          <w:lang w:val="en-GB"/>
-        </w:rPr>
-        <w:t xml:space="preserve">D. Have a title for each group of observations. Don’t have double information, for example no PCA component labels everywhere. Can just have it for one column and one row. Don’t have the </w:t>
-      </w:r>
-      <w:proofErr w:type="spellStart"/>
-      <w:r>
-        <w:rPr>
-          <w:lang w:val="en-GB"/>
-        </w:rPr>
-        <w:t>color</w:t>
-      </w:r>
-      <w:proofErr w:type="spellEnd"/>
-      <w:r>
-        <w:rPr>
-          <w:lang w:val="en-GB"/>
-        </w:rPr>
-        <w:t xml:space="preserve"> legend within the graph, either outside or describe it. In caption, describe everything needed to know to understand picture from only caption. Don’t use green and red because of </w:t>
-      </w:r>
-      <w:proofErr w:type="spellStart"/>
-      <w:r>
-        <w:rPr>
-          <w:lang w:val="en-GB"/>
-        </w:rPr>
-        <w:t>color</w:t>
-      </w:r>
-      <w:proofErr w:type="spellEnd"/>
-      <w:r>
-        <w:rPr>
-          <w:lang w:val="en-GB"/>
-        </w:rPr>
-        <w:t xml:space="preserve"> blindness.</w:t>
-      </w:r>
-      <w:r>
-        <w:rPr>
-          <w:lang w:val="en-GB"/>
-        </w:rPr>
-        <w:t xml:space="preserve"> [x]</w:t>
-      </w:r>
-    </w:p>
-    <w:p>
-      <w:pPr>
-        <w:rPr>
-          <w:lang w:val="en-GB"/>
-        </w:rPr>
-      </w:pPr>
-      <w:r>
-        <w:rPr>
-          <w:lang w:val="en-GB"/>
-        </w:rPr>
-        <w:t xml:space="preserve">- Be more clear about what you want to show. Don’t show </w:t>
-      </w:r>
-      <w:proofErr w:type="spellStart"/>
-      <w:r>
-        <w:rPr>
-          <w:lang w:val="en-GB"/>
-        </w:rPr>
-        <w:t>stad</w:t>
-      </w:r>
-      <w:proofErr w:type="spellEnd"/>
-      <w:r>
-        <w:rPr>
-          <w:lang w:val="en-GB"/>
-        </w:rPr>
-        <w:t>, you can remove all the other cancers and say you chose one representative example. Be consistent with it throughout the paper. Include the other ones in the appendix and mention you did so. Explain similarities and differences with the other cancers.</w:t>
-      </w:r>
-      <w:r>
-        <w:rPr>
-          <w:lang w:val="en-GB"/>
-        </w:rPr>
-        <w:t xml:space="preserve"> It’s</w:t>
-      </w:r>
-    </w:p>
-    <w:p>
-      <w:r>
-        <w:rPr>
-          <w:lang w:val="en-GB"/>
-        </w:rPr>
-        <w:t>- Method: describe what you have done in the results section, so move what you have there now into the results. Has to be very specific, for example with data. What parameters do you have with your patient samples, what portal did you get it from. Enough information to reproduce.</w:t>
-      </w:r>
-    </w:p>
-    <w:p>
-      <w:pPr>
-        <w:rPr>
-          <w:lang w:val="en-GB"/>
-        </w:rPr>
-      </w:pPr>
-      <w:r>
-        <w:rPr>
-          <w:lang w:val="en-GB"/>
-        </w:rPr>
-        <w:t>- Result: describe why she did something, how, what observations you made and what can be concluded.</w:t>
-      </w:r>
-      <w:r>
-        <w:rPr>
-          <w:lang w:val="en-GB"/>
-        </w:rPr>
-        <w:t xml:space="preserve"> Shouldn’t have sub </w:t>
-      </w:r>
-      <w:proofErr w:type="spellStart"/>
-      <w:r>
-        <w:rPr>
-          <w:lang w:val="en-GB"/>
-        </w:rPr>
-        <w:t>sub</w:t>
-      </w:r>
-      <w:proofErr w:type="spellEnd"/>
-      <w:r>
-        <w:rPr>
-          <w:lang w:val="en-GB"/>
-        </w:rPr>
-        <w:t xml:space="preserve"> sections, just have it as a label. Group stuff differently. Main conclusions are there is no difference quantitatively or qualitatively. The first group can stay, but the 2</w:t>
-      </w:r>
-      <w:r>
-        <w:rPr>
-          <w:vertAlign w:val="superscript"/>
-          <w:lang w:val="en-GB"/>
-        </w:rPr>
-        <w:t>nd</w:t>
-      </w:r>
-      <w:r>
-        <w:rPr>
-          <w:lang w:val="en-GB"/>
-        </w:rPr>
-        <w:t xml:space="preserve"> want you can group in more logical groupings.</w:t>
-      </w:r>
-    </w:p>
-    <w:p>
-      <w:pPr>
-        <w:rPr>
-          <w:lang w:val="en-GB"/>
-        </w:rPr>
-      </w:pPr>
-    </w:p>
-    <w:p>
-      <w:pPr>
-        <w:rPr>
-          <w:lang w:val="en-GB"/>
-        </w:rPr>
-      </w:pPr>
-      <w:r>
-        <w:rPr>
-          <w:lang w:val="en-GB"/>
-        </w:rPr>
-        <w:t>-(14 November presentation)</w:t>
-      </w:r>
-    </w:p>
-    <w:p>
-      <w:pPr>
-        <w:rPr>
-          <w:lang w:val="en-GB"/>
-        </w:rPr>
-      </w:pPr>
-      <w:r>
-        <w:rPr>
-          <w:lang w:val="en-GB"/>
-        </w:rPr>
-        <w:t>* presentation:</w:t>
-      </w:r>
-    </w:p>
-    <w:p>
-      <w:r>
-        <w:t>- for the stage class in balance slides try to expand the table with cancers as columns</w:t>
-      </w:r>
-      <w:r>
-        <w:t xml:space="preserve"> [x]</w:t>
-      </w:r>
-    </w:p>
-    <w:p>
-      <w:pPr>
-        <w:rPr>
-          <w:lang w:val="en-GB"/>
-        </w:rPr>
-      </w:pPr>
-      <w:r>
-        <w:rPr>
-          <w:lang w:val="en-GB"/>
-        </w:rPr>
-        <w:t>- Use bigger text</w:t>
-      </w:r>
-      <w:r>
-        <w:rPr>
-          <w:lang w:val="en-GB"/>
-        </w:rPr>
-        <w:t xml:space="preserve"> [x]</w:t>
-      </w:r>
-    </w:p>
-    <w:p>
-      <w:pPr>
-        <w:rPr>
-          <w:lang w:val="en-GB"/>
-        </w:rPr>
-      </w:pPr>
-      <w:r>
-        <w:rPr>
-          <w:lang w:val="en-GB"/>
-        </w:rPr>
-        <w:t>- Put the main message of what you found instead of the method used in prediction</w:t>
-      </w:r>
-      <w:r>
-        <w:rPr>
-          <w:lang w:val="en-GB"/>
-        </w:rPr>
-        <w:t xml:space="preserve"> [x]</w:t>
-      </w:r>
-    </w:p>
-    <w:p>
-      <w:pPr>
-        <w:rPr>
-          <w:lang w:val="en-GB"/>
-        </w:rPr>
-      </w:pPr>
-      <w:r>
-        <w:rPr>
-          <w:lang w:val="en-GB"/>
-        </w:rPr>
-        <w:lastRenderedPageBreak/>
-        <w:t>- Use fewer figures and focus more on what you want to show( for example, for just one representative cancer)</w:t>
-      </w:r>
-      <w:r>
-        <w:rPr>
-          <w:lang w:val="en-GB"/>
-        </w:rPr>
-        <w:t xml:space="preserve"> [x]</w:t>
-      </w:r>
-    </w:p>
-    <w:p>
-      <w:pPr>
-        <w:rPr>
-          <w:lang w:val="en-GB"/>
-        </w:rPr>
-      </w:pPr>
-      <w:r>
-        <w:rPr>
-          <w:lang w:val="en-GB"/>
-        </w:rPr>
-        <w:t>- more descriptive text in figure legends</w:t>
-      </w:r>
-      <w:r>
-        <w:rPr>
-          <w:lang w:val="en-GB"/>
-        </w:rPr>
-        <w:t xml:space="preserve"> [x]</w:t>
-      </w:r>
-    </w:p>
-    <w:p>
-      <w:r>
-        <w:t>- how you can improve even more instead of just results are inconclusive</w:t>
-      </w:r>
-    </w:p>
-    <w:p>
-      <w:r>
-        <w:t>* Model:</w:t>
-      </w:r>
-    </w:p>
-    <w:p>
-      <w:r>
-        <w:t>- What happens if you also look at how much each feature there even is softened initial sets and account for it</w:t>
-      </w:r>
-      <w:r>
-        <w:t xml:space="preserve"> [x]</w:t>
-      </w:r>
-    </w:p>
-    <w:p>
-      <w:r>
-        <w:t>- Vary feature selection stage</w:t>
-      </w:r>
-    </w:p>
-    <w:p>
-      <w:r>
-        <w:t>- Try different model (elastic net)</w:t>
-      </w:r>
-      <w:r>
-        <w:t xml:space="preserve"> for prediction</w:t>
-      </w:r>
-    </w:p>
-    <w:p>
-      <w:r>
-        <w:t>- Try different model (elastic net) for selection</w:t>
-      </w:r>
-    </w:p>
-    <w:p>
-      <w:r>
-        <w:t>- different sampling method: sampling with replacement from underrepresented classes</w:t>
-      </w:r>
-    </w:p>
-    <w:p>
-      <w:r>
-        <w:t>- check feature</w:t>
-      </w:r>
-      <w:r>
-        <w:t xml:space="preserve"> selection</w:t>
-      </w:r>
-      <w:r>
-        <w:t xml:space="preserve"> robustness</w:t>
-      </w:r>
-    </w:p>
-    <w:p>
-      <w:r>
-        <w:t xml:space="preserve">- rerun </w:t>
-      </w:r>
-      <w:proofErr w:type="spellStart"/>
-      <w:r>
-        <w:t>linreg</w:t>
-      </w:r>
-      <w:proofErr w:type="spellEnd"/>
-      <w:r>
-        <w:t xml:space="preserve"> after fixing bug with feature selection ordering</w:t>
-      </w:r>
-      <w:r>
-        <w:t xml:space="preserve"> (and </w:t>
-      </w:r>
-      <w:proofErr w:type="spellStart"/>
-      <w:r>
-        <w:t>elif</w:t>
-      </w:r>
-      <w:proofErr w:type="spellEnd"/>
-      <w:r>
-        <w:t xml:space="preserve"> for chi2 selection?)</w:t>
-      </w:r>
-      <w:r>
-        <w:t xml:space="preserve"> [x]</w:t>
-      </w:r>
-    </w:p>
-    <w:p>
-      <w:r>
-        <w:t>- deal with zero features in genus abundance</w:t>
-      </w:r>
-    </w:p>
-    <w:p>
-      <w:r>
-        <w:t>* Thesis:</w:t>
-      </w:r>
-    </w:p>
-    <w:p>
-      <w:r>
-        <w:t>- Introduction: includes background, knowledge gap and proposal to fill knowledge gap and not separate background section</w:t>
-      </w:r>
-      <w:r>
-        <w:t xml:space="preserve"> [x]</w:t>
-      </w:r>
-    </w:p>
-    <w:p>
-      <w:r>
-        <w:t>- Methods and materials: includes detail on how to reproduce paper. Data for example with table of samples and sample types.</w:t>
-      </w:r>
-      <w:r>
-        <w:t xml:space="preserve"> [x]</w:t>
-      </w:r>
-    </w:p>
-    <w:p>
-      <w:r>
-        <w:t>-</w:t>
-      </w:r>
-      <w:r>
-        <w:t xml:space="preserve"> </w:t>
-      </w:r>
-      <w:r>
-        <w:t xml:space="preserve">Results: </w:t>
-      </w:r>
-      <w:r>
-        <w:t>each subsection (4 or 5) will be the main messages with subparagraphs of why you think it is. For example, in the exploration phase it seems that genus and gene expression are overlapped.</w:t>
-      </w:r>
-      <w:r>
-        <w:t xml:space="preserve"> [x]</w:t>
-      </w:r>
-    </w:p>
-    <w:p>
-      <w:r>
-        <w:t>- Make clear</w:t>
-      </w:r>
-      <w:r>
-        <w:t xml:space="preserve"> what experiments you intend to do further to investigate this.</w:t>
-      </w:r>
-    </w:p>
-    <w:p>
-      <w:pPr>
-        <w:rPr>
-          <w:lang w:val="en-GB"/>
-        </w:rPr>
-      </w:pPr>
-      <w:r>
-        <w:rPr>
-          <w:lang w:val="en-GB"/>
-        </w:rPr>
-        <w:t>-(17 October presentation)</w:t>
-      </w:r>
-    </w:p>
-    <w:p>
-      <w:pPr>
-        <w:rPr>
-          <w:lang w:val="en-GB"/>
-        </w:rPr>
-      </w:pPr>
-      <w:r>
-        <w:rPr>
-          <w:lang w:val="en-GB"/>
-        </w:rPr>
-        <w:t>* Presentation:</w:t>
-      </w:r>
-    </w:p>
-    <w:p>
-      <w:pPr>
-        <w:rPr>
-          <w:lang w:val="en-GB"/>
-        </w:rPr>
-      </w:pPr>
-      <w:r>
-        <w:rPr>
-          <w:lang w:val="en-GB"/>
-        </w:rPr>
-        <w:t xml:space="preserve"> - make clear what microbial features are and how many samples</w:t>
-      </w:r>
-      <w:r>
-        <w:rPr>
-          <w:lang w:val="en-GB"/>
-        </w:rPr>
-        <w:t xml:space="preserve"> [x]</w:t>
-      </w:r>
-    </w:p>
-    <w:p>
-      <w:pPr>
-        <w:rPr>
-          <w:lang w:val="en-GB"/>
-        </w:rPr>
-      </w:pPr>
-      <w:r>
-        <w:rPr>
-          <w:lang w:val="en-GB"/>
-        </w:rPr>
-        <w:t>- what is in the overlap set?</w:t>
-      </w:r>
-      <w:r>
-        <w:rPr>
-          <w:lang w:val="en-GB"/>
-        </w:rPr>
-        <w:t xml:space="preserve"> [x]</w:t>
-      </w:r>
-    </w:p>
-    <w:p>
-      <w:pPr>
-        <w:rPr>
-          <w:lang w:val="en-GB"/>
-        </w:rPr>
-      </w:pPr>
-      <w:r>
-        <w:rPr>
-          <w:lang w:val="en-GB"/>
-        </w:rPr>
-        <w:t xml:space="preserve">- give updated data on </w:t>
-      </w:r>
-      <w:proofErr w:type="spellStart"/>
-      <w:r>
-        <w:rPr>
-          <w:lang w:val="en-GB"/>
-        </w:rPr>
-        <w:t>tumor</w:t>
-      </w:r>
-      <w:proofErr w:type="spellEnd"/>
-      <w:r>
-        <w:rPr>
-          <w:lang w:val="en-GB"/>
-        </w:rPr>
-        <w:t xml:space="preserve"> stage</w:t>
-      </w:r>
-      <w:r>
-        <w:rPr>
-          <w:lang w:val="en-GB"/>
-        </w:rPr>
-        <w:t xml:space="preserve"> distribution</w:t>
-      </w:r>
-    </w:p>
-    <w:p>
-      <w:pPr>
-        <w:rPr>
-          <w:lang w:val="en-GB"/>
-        </w:rPr>
-      </w:pPr>
-      <w:r>
-        <w:rPr>
-          <w:lang w:val="en-GB"/>
-        </w:rPr>
-        <w:t>* prediction set up:</w:t>
-      </w:r>
-    </w:p>
-    <w:p>
-      <w:pPr>
-        <w:rPr>
-          <w:lang w:val="en-GB"/>
-        </w:rPr>
-      </w:pPr>
-      <w:r>
-        <w:rPr>
-          <w:lang w:val="en-GB"/>
-        </w:rPr>
-        <w:t>-  remove cross-fertilization, reorder amount and ordering of features, use more features and bootstrapping iterations</w:t>
-      </w:r>
-      <w:r>
-        <w:rPr>
-          <w:lang w:val="en-GB"/>
-        </w:rPr>
-        <w:t xml:space="preserve"> [x]</w:t>
-      </w:r>
-    </w:p>
-    <w:p>
-      <w:pPr>
-        <w:rPr>
-          <w:lang w:val="en-GB"/>
-        </w:rPr>
-      </w:pPr>
-      <w:r>
-        <w:rPr>
-          <w:lang w:val="en-GB"/>
-        </w:rPr>
-        <w:t>- try an 8020 or 70 30 split</w:t>
-      </w:r>
-      <w:r>
-        <w:rPr>
-          <w:lang w:val="en-GB"/>
-        </w:rPr>
-        <w:t xml:space="preserve"> [x]</w:t>
-      </w:r>
-    </w:p>
-    <w:p>
-      <w:pPr>
-        <w:rPr>
-          <w:lang w:val="en-GB"/>
-        </w:rPr>
-      </w:pPr>
-      <w:r>
-        <w:rPr>
-          <w:lang w:val="en-GB"/>
-        </w:rPr>
-        <w:t>- for linear regression and ch2, just do splits and use feature selection on training part and testing on testing part</w:t>
-      </w:r>
-      <w:r>
-        <w:rPr>
-          <w:lang w:val="en-GB"/>
-        </w:rPr>
-        <w:t xml:space="preserve"> [x]</w:t>
-      </w:r>
-    </w:p>
-    <w:p>
-      <w:pPr>
-        <w:rPr>
-          <w:lang w:val="en-GB"/>
-        </w:rPr>
-      </w:pPr>
-      <w:r>
-        <w:rPr>
-          <w:lang w:val="en-GB"/>
-        </w:rPr>
-        <w:lastRenderedPageBreak/>
-        <w:t>* evaluation:</w:t>
-      </w:r>
-    </w:p>
-    <w:p>
-      <w:pPr>
-        <w:rPr>
-          <w:lang w:val="en-GB"/>
-        </w:rPr>
-      </w:pPr>
-      <w:r>
-        <w:rPr>
-          <w:lang w:val="en-GB"/>
-        </w:rPr>
-        <w:t>- give R bars</w:t>
-      </w:r>
-      <w:r>
-        <w:rPr>
-          <w:lang w:val="en-GB"/>
-        </w:rPr>
-        <w:t xml:space="preserve"> [x]</w:t>
-      </w:r>
-    </w:p>
-    <w:p>
-      <w:pPr>
-        <w:rPr>
-          <w:lang w:val="en-GB"/>
-        </w:rPr>
-      </w:pPr>
-      <w:r>
-        <w:rPr>
-          <w:lang w:val="en-GB"/>
-        </w:rPr>
-        <w:t>- explore f</w:t>
-      </w:r>
-      <w:r>
-        <w:rPr>
-          <w:lang w:val="en-GB"/>
-        </w:rPr>
-        <w:t>eatures selected and robustness of feature selection</w:t>
-      </w:r>
-      <w:r>
-        <w:rPr>
-          <w:lang w:val="en-GB"/>
-        </w:rPr>
-        <w:t xml:space="preserve"> ( how do you deal with random seed in different iterations? Is it always to same features?</w:t>
-      </w:r>
-      <w:r>
-        <w:rPr>
-          <w:lang w:val="en-GB"/>
-        </w:rPr>
-        <w:t xml:space="preserve"> How do you compare when the amount of features of each modality is different?</w:t>
-      </w:r>
-      <w:r>
-        <w:rPr>
-          <w:lang w:val="en-GB"/>
-        </w:rPr>
-        <w:t xml:space="preserve"> What percentage of features are from each modality?</w:t>
-      </w:r>
-      <w:r>
-        <w:rPr>
-          <w:lang w:val="en-GB"/>
-        </w:rPr>
-        <w:t xml:space="preserve"> Should I ever show all features?</w:t>
-      </w:r>
-      <w:r>
-        <w:rPr>
-          <w:lang w:val="en-GB"/>
-        </w:rPr>
-        <w:t>)</w:t>
-      </w:r>
-    </w:p>
-    <w:p>
-      <w:pPr>
-        <w:rPr>
-          <w:lang w:val="en-GB"/>
-        </w:rPr>
-      </w:pPr>
-      <w:proofErr w:type="spellStart"/>
-      <w:r>
-        <w:rPr>
-          <w:lang w:val="en-GB"/>
-        </w:rPr>
-        <w:t>Its</w:t>
-      </w:r>
-      <w:proofErr w:type="spellEnd"/>
-      <w:r>
-        <w:rPr>
-          <w:lang w:val="en-GB"/>
-        </w:rPr>
-        <w:t xml:space="preserve"> not fair to compare all features if each modality has different amount []</w:t>
-      </w:r>
-    </w:p>
-    <w:p>
-      <w:pPr>
-        <w:rPr>
-          <w:lang w:val="en-GB"/>
-        </w:rPr>
-      </w:pPr>
-      <w:r>
-        <w:rPr>
-          <w:lang w:val="en-GB"/>
-        </w:rPr>
-        <w:t>- don’t have to connecting lines (categorical?)</w:t>
-      </w:r>
-      <w:r>
-        <w:rPr>
-          <w:lang w:val="en-GB"/>
-        </w:rPr>
-        <w:t xml:space="preserve"> [z]</w:t>
-      </w:r>
-    </w:p>
-    <w:p>
-      <w:pPr>
-        <w:rPr>
-          <w:lang w:val="en-GB"/>
-        </w:rPr>
-      </w:pPr>
-      <w:r>
-        <w:rPr>
-          <w:lang w:val="en-GB"/>
-        </w:rPr>
-        <w:t>* Model</w:t>
-      </w:r>
-    </w:p>
-    <w:p>
-      <w:pPr>
-        <w:rPr>
-          <w:lang w:val="en-GB"/>
-        </w:rPr>
-      </w:pPr>
-      <w:r>
-        <w:rPr>
-          <w:lang w:val="en-GB"/>
-        </w:rPr>
-        <w:t>- try hyper parameter tuning, use elastic net instead of linear regression</w:t>
-      </w:r>
-    </w:p>
-    <w:p>
-      <w:pPr>
-        <w:rPr>
-          <w:lang w:val="en-GB"/>
-        </w:rPr>
-      </w:pPr>
-      <w:r>
-        <w:rPr>
-          <w:lang w:val="en-GB"/>
-        </w:rPr>
-        <w:t>- look at SVM gamma and c</w:t>
-      </w:r>
-    </w:p>
-    <w:p>
-      <w:pPr>
-        <w:rPr>
-          <w:lang w:val="en-GB"/>
-        </w:rPr>
-      </w:pPr>
-      <w:r>
-        <w:rPr>
-          <w:lang w:val="en-GB"/>
-        </w:rPr>
-        <w:t>* Thesis:</w:t>
-      </w:r>
-    </w:p>
-    <w:p>
-      <w:pPr>
-        <w:rPr>
-          <w:lang w:val="en-GB"/>
-        </w:rPr>
-      </w:pPr>
-      <w:r>
-        <w:rPr>
-          <w:lang w:val="en-GB"/>
-        </w:rPr>
-        <w:t>- have an outline and empty tables on what you want filled in</w:t>
-      </w:r>
-    </w:p>
-    <w:p>
-      <w:pPr>
-        <w:rPr>
-          <w:lang w:val="en-GB"/>
-        </w:rPr>
-      </w:pPr>
-      <w:r>
-        <w:rPr>
-          <w:lang w:val="en-GB"/>
-        </w:rPr>
-        <w:t xml:space="preserve">- make </w:t>
-      </w:r>
-      <w:proofErr w:type="spellStart"/>
-      <w:r>
-        <w:rPr>
-          <w:lang w:val="en-GB"/>
-        </w:rPr>
-        <w:t>hypotheses</w:t>
-      </w:r>
-      <w:r>
-        <w:rPr>
-          <w:lang w:val="en-GB"/>
-        </w:rPr>
-        <w:t>from</w:t>
-      </w:r>
-      <w:proofErr w:type="spellEnd"/>
-      <w:r>
-        <w:rPr>
-          <w:lang w:val="en-GB"/>
-        </w:rPr>
-        <w:t xml:space="preserve"> </w:t>
-      </w:r>
-      <w:r>
-        <w:rPr>
-          <w:lang w:val="en-GB"/>
-        </w:rPr>
-        <w:t xml:space="preserve"> packages and write in thesis draft based on commits and to do’s and notes.</w:t>
-      </w:r>
-    </w:p>
-    <w:p>
-      <w:pPr>
-        <w:rPr>
-          <w:lang w:val="en-GB"/>
-        </w:rPr>
-      </w:pPr>
-    </w:p>
-    <w:p>
-      <w:pPr>
-        <w:rPr>
-          <w:lang w:val="en-GB"/>
-        </w:rPr>
-      </w:pPr>
-      <w:r>
-        <w:rPr>
-          <w:lang w:val="en-GB"/>
-        </w:rPr>
-        <w:t>-(28 September presentation)</w:t>
-      </w:r>
-    </w:p>
-    <w:p>
-      <w:pPr>
-        <w:rPr>
-          <w:lang w:val="en-GB"/>
-        </w:rPr>
-      </w:pPr>
-      <w:r>
-        <w:rPr>
-          <w:lang w:val="en-GB"/>
-        </w:rPr>
-        <w:t>* Show performance with normal samples as stage zero</w:t>
-      </w:r>
-    </w:p>
-    <w:p>
-      <w:pPr>
-        <w:rPr>
-          <w:lang w:val="en-GB"/>
-        </w:rPr>
-      </w:pPr>
-      <w:r>
-        <w:rPr>
-          <w:lang w:val="en-GB"/>
-        </w:rPr>
-        <w:t>-- Possibly contrast with performance when that’s not the case (were normal samples being misinterpreted as stage 1?)</w:t>
-      </w:r>
-    </w:p>
-    <w:p>
-      <w:pPr>
-        <w:rPr>
-          <w:lang w:val="en-GB"/>
-        </w:rPr>
-      </w:pPr>
-      <w:r>
-        <w:rPr>
-          <w:lang w:val="en-GB"/>
-        </w:rPr>
-        <w:t>* Show performance when using new prediction set up with random sampling</w:t>
-      </w:r>
-      <w:r>
-        <w:rPr>
-          <w:lang w:val="en-GB"/>
-        </w:rPr>
-        <w:t xml:space="preserve"> and additional </w:t>
-      </w:r>
-      <w:proofErr w:type="spellStart"/>
-      <w:r>
-        <w:rPr>
-          <w:lang w:val="en-GB"/>
-        </w:rPr>
-        <w:t>fe</w:t>
-      </w:r>
-      <w:r>
-        <w:rPr>
-          <w:lang w:val="en-GB"/>
-        </w:rPr>
-        <w:t>with</w:t>
-      </w:r>
-      <w:proofErr w:type="spellEnd"/>
-      <w:r>
-        <w:rPr>
-          <w:lang w:val="en-GB"/>
-        </w:rPr>
-        <w:t xml:space="preserve"> </w:t>
-      </w:r>
-      <w:proofErr w:type="spellStart"/>
-      <w:r>
-        <w:rPr>
-          <w:lang w:val="en-GB"/>
-        </w:rPr>
-        <w:t>atures</w:t>
-      </w:r>
-      <w:proofErr w:type="spellEnd"/>
-    </w:p>
-    <w:p>
-      <w:pPr>
-        <w:rPr>
-          <w:lang w:val="en-GB"/>
-        </w:rPr>
-      </w:pPr>
-      <w:r>
-        <w:rPr>
-          <w:lang w:val="en-GB"/>
-        </w:rPr>
-        <w:t>* Show performance when using new feature ranking with linear regression (discuss data leakage</w:t>
-      </w:r>
-      <w:r>
-        <w:rPr>
-          <w:lang w:val="en-GB"/>
-        </w:rPr>
-        <w:t>)</w:t>
-      </w:r>
-    </w:p>
-    <w:p>
-      <w:pPr>
-        <w:rPr>
-          <w:lang w:val="en-GB"/>
-        </w:rPr>
-      </w:pPr>
-      <w:r>
-        <w:rPr>
-          <w:lang w:val="en-GB"/>
-        </w:rPr>
-        <w:t>* Show performance when using new prediction with linear regression for stages</w:t>
-      </w:r>
-    </w:p>
-    <w:p>
-      <w:pPr>
-        <w:rPr>
-          <w:lang w:val="en-GB"/>
-        </w:rPr>
-      </w:pPr>
-      <w:r>
-        <w:rPr>
-          <w:lang w:val="en-GB"/>
-        </w:rPr>
-        <w:t>* Show analysis of prediction results across experiments with confusion matrices</w:t>
-      </w:r>
-    </w:p>
-    <w:p>
-      <w:pPr>
-        <w:rPr>
-          <w:lang w:val="en-GB"/>
-        </w:rPr>
-      </w:pPr>
-      <w:r>
-        <w:rPr>
-          <w:lang w:val="en-GB"/>
-        </w:rPr>
-        <w:t>* If time: investigate dominance of each feature in integrated modality</w:t>
-      </w:r>
-    </w:p>
-    <w:p>
-      <w:pPr>
-        <w:rPr>
-          <w:lang w:val="en-GB"/>
-        </w:rPr>
-      </w:pPr>
-      <w:r>
-        <w:rPr>
-          <w:lang w:val="en-GB"/>
-        </w:rPr>
-        <w:t>* If time: update tables</w:t>
-      </w:r>
-    </w:p>
-    <w:p>
-      <w:pPr>
-        <w:rPr>
-          <w:lang w:val="en-GB"/>
-        </w:rPr>
-      </w:pPr>
-      <w:r>
-        <w:rPr>
-          <w:lang w:val="en-GB"/>
-        </w:rPr>
-        <w:t>-(6 September presentation)</w:t>
-      </w:r>
-    </w:p>
-    <w:p>
-      <w:pPr>
-        <w:rPr>
-          <w:lang w:val="en-GB"/>
-        </w:rPr>
-      </w:pPr>
-      <w:r>
-        <w:rPr>
-          <w:lang w:val="en-GB"/>
-        </w:rPr>
-        <w:t>* display predictive performance for each cancer separately with increasing feature amounts on the X axis instead of different cancers, and then each omics type separately</w:t>
-      </w:r>
-      <w:r>
-        <w:rPr>
-          <w:lang w:val="en-GB"/>
-        </w:rPr>
-        <w:t xml:space="preserve"> in each graph</w:t>
-      </w:r>
-      <w:r>
-        <w:rPr>
-          <w:lang w:val="en-GB"/>
-        </w:rPr>
-        <w:t xml:space="preserve"> [x]</w:t>
-      </w:r>
-    </w:p>
-    <w:p>
-      <w:pPr>
-        <w:rPr>
-          <w:lang w:val="en-GB"/>
-        </w:rPr>
-      </w:pPr>
-      <w:r>
-        <w:rPr>
-          <w:lang w:val="en-GB"/>
-        </w:rPr>
-        <w:t xml:space="preserve">* </w:t>
-      </w:r>
-      <w:r>
-        <w:rPr>
-          <w:lang w:val="en-GB"/>
-        </w:rPr>
-        <w:t>try MSE error</w:t>
-      </w:r>
-    </w:p>
-    <w:p>
-      <w:pPr>
-        <w:rPr>
-          <w:lang w:val="en-GB"/>
-        </w:rPr>
-      </w:pPr>
-      <w:r>
-        <w:rPr>
-          <w:lang w:val="en-GB"/>
-        </w:rPr>
-        <w:t>* fix the y-axis to have the same units</w:t>
-      </w:r>
-      <w:r>
-        <w:rPr>
-          <w:lang w:val="en-GB"/>
-        </w:rPr>
-        <w:t xml:space="preserve"> [x]</w:t>
-      </w:r>
-    </w:p>
-    <w:p>
-      <w:pPr>
-        <w:rPr>
-          <w:lang w:val="en-GB"/>
-        </w:rPr>
-      </w:pPr>
-      <w:r>
-        <w:rPr>
-          <w:lang w:val="en-GB"/>
-        </w:rPr>
-        <w:t>* if time: try a different set up with random sampling to estimate performance</w:t>
-      </w:r>
-    </w:p>
-    <w:p>
-      <w:pPr>
-        <w:rPr>
-          <w:lang w:val="en-GB"/>
-        </w:rPr>
-      </w:pPr>
-      <w:r>
-        <w:rPr>
-          <w:lang w:val="en-GB"/>
-        </w:rPr>
-        <w:t>* start initial subheading and grouping of current thesis document</w:t>
-      </w:r>
-      <w:r>
-        <w:rPr>
-          <w:lang w:val="en-GB"/>
-        </w:rPr>
-        <w:t xml:space="preserve"> [x]</w:t>
-      </w:r>
-    </w:p>
-    <w:p>
-      <w:pPr>
-        <w:rPr>
-          <w:lang w:val="en-GB"/>
-        </w:rPr>
-      </w:pPr>
-      <w:r>
-        <w:rPr>
-          <w:lang w:val="en-GB"/>
-        </w:rPr>
-        <w:lastRenderedPageBreak/>
-        <w:t>* for presentation</w:t>
-      </w:r>
-    </w:p>
-    <w:p>
-      <w:pPr>
-        <w:rPr>
-          <w:lang w:val="en-GB"/>
-        </w:rPr>
-      </w:pPr>
-      <w:r>
-        <w:rPr>
-          <w:lang w:val="en-GB"/>
-        </w:rPr>
-        <w:t xml:space="preserve">- Think about what I really want to present instead of a big bundle of images. </w:t>
-      </w:r>
-    </w:p>
-    <w:p>
-      <w:pPr>
-        <w:rPr>
-          <w:lang w:val="en-GB"/>
-        </w:rPr>
-      </w:pPr>
-      <w:r>
-        <w:rPr>
-          <w:lang w:val="en-GB"/>
-        </w:rPr>
-        <w:t>- Fix cancer sucks thing and find source for how many people die from it.</w:t>
-      </w:r>
-      <w:r>
-        <w:rPr>
-          <w:lang w:val="en-GB"/>
-        </w:rPr>
-        <w:t xml:space="preserve"> [x]</w:t>
-      </w:r>
-    </w:p>
-    <w:p>
-      <w:pPr>
-        <w:rPr>
-          <w:lang w:val="en-GB"/>
-        </w:rPr>
-      </w:pPr>
-      <w:r>
-        <w:rPr>
-          <w:lang w:val="en-GB"/>
-        </w:rPr>
-        <w:t>look more into HMP?</w:t>
-      </w:r>
-    </w:p>
-    <w:p>
-      <w:pPr>
-        <w:rPr>
-          <w:lang w:val="en-GB"/>
-        </w:rPr>
-      </w:pPr>
-      <w:r>
-        <w:rPr>
-          <w:lang w:val="en-GB"/>
-        </w:rPr>
-        <w:t xml:space="preserve">Investigate performance more. Are all my features from one modality? </w:t>
-      </w:r>
-    </w:p>
-    <w:p>
-      <w:pPr>
-        <w:rPr>
-          <w:lang w:val="en-GB"/>
-        </w:rPr>
-      </w:pPr>
-      <w:r>
-        <w:rPr>
-          <w:lang w:val="en-GB"/>
-        </w:rPr>
-        <w:t>What kind of prediction set up? Random sampling based?</w:t>
-      </w:r>
-      <w:r>
-        <w:rPr>
-          <w:lang w:val="en-GB"/>
-        </w:rPr>
-        <w:t xml:space="preserve"> And then select a different amount of features and perform sampling to estimate performance</w:t>
-      </w:r>
-    </w:p>
-    <w:p>
-      <w:pPr>
-        <w:rPr>
-          <w:lang w:val="en-GB"/>
-        </w:rPr>
-      </w:pPr>
-      <w:r>
-        <w:rPr>
-          <w:lang w:val="en-GB"/>
-        </w:rPr>
-        <w:t>What if I use other omics types and compare?</w:t>
+    </w:p>
+    <w:p>
+      <w:pPr>
+        <w:rPr>
+          <w:lang w:val="en-GB"/>
+        </w:rPr>
+      </w:pPr>
+    </w:p>
+    <w:p>
+      <w:pPr>
+        <w:rPr>
+          <w:lang w:val="en-GB"/>
+        </w:rPr>
+      </w:pPr>
+      <w:r>
+        <w:rPr>
+          <w:lang w:val="en-GB"/>
+        </w:rPr>
+        <w:t>- Handle information leakage properly?</w:t>
+      </w:r>
+    </w:p>
+    <w:p>
+      <w:pPr>
+        <w:rPr>
+          <w:lang w:val="en-GB"/>
+        </w:rPr>
+      </w:pPr>
+      <w:r>
+        <w:rPr>
+          <w:lang w:val="en-GB"/>
+        </w:rPr>
+        <w:t>- Properly selected feature amounts</w:t>
+      </w:r>
+    </w:p>
+    <w:p>
+      <w:pPr>
+        <w:rPr>
+          <w:lang w:val="en-GB"/>
+        </w:rPr>
+      </w:pPr>
+      <w:r>
+        <w:rPr>
+          <w:lang w:val="en-GB"/>
+        </w:rPr>
+        <w:t>- Hyperparameter selection</w:t>
+      </w:r>
+    </w:p>
+    <w:p>
+      <w:pPr>
+        <w:rPr>
+          <w:lang w:val="en-GB"/>
+        </w:rPr>
+      </w:pPr>
+      <w:r>
+        <w:rPr>
+          <w:lang w:val="en-GB"/>
+        </w:rPr>
+        <w:t>Thomas lab meeting</w:t>
       </w:r>
     </w:p>
     <w:p>
@@ -5368,342 +6579,6 @@
         <w:rPr>
           <w:lang w:val="en-GB"/>
         </w:rPr>
-        <w:t>Presentation</w:t>
-      </w:r>
-    </w:p>
-    <w:p>
-      <w:pPr>
-        <w:rPr>
-          <w:lang w:val="en-GB"/>
-        </w:rPr>
-      </w:pPr>
-    </w:p>
-    <w:p>
-      <w:pPr>
-        <w:rPr>
-          <w:lang w:val="en-GB"/>
-        </w:rPr>
-      </w:pPr>
-      <w:r>
-        <w:rPr>
-          <w:lang w:val="en-GB"/>
-        </w:rPr>
-        <w:t>17 October</w:t>
-      </w:r>
-    </w:p>
-    <w:p>
-      <w:pPr>
-        <w:rPr>
-          <w:lang w:val="en-GB"/>
-        </w:rPr>
-      </w:pPr>
-      <w:r>
-        <w:rPr>
-          <w:lang w:val="en-GB"/>
-        </w:rPr>
-        <w:t>Try different stages of integration</w:t>
-      </w:r>
-    </w:p>
-    <w:p>
-      <w:pPr>
-        <w:rPr>
-          <w:lang w:val="en-GB"/>
-        </w:rPr>
-      </w:pPr>
-    </w:p>
-    <w:p>
-      <w:pPr>
-        <w:rPr>
-          <w:lang w:val="en-GB"/>
-        </w:rPr>
-      </w:pPr>
-    </w:p>
-    <w:p>
-      <w:pPr>
-        <w:rPr>
-          <w:lang w:val="en-GB"/>
-        </w:rPr>
-      </w:pPr>
-      <w:r>
-        <w:rPr>
-          <w:lang w:val="en-GB"/>
-        </w:rPr>
-        <w:t>- Feature selection</w:t>
-      </w:r>
-    </w:p>
-    <w:p>
-      <w:pPr>
-        <w:rPr>
-          <w:lang w:val="en-GB"/>
-        </w:rPr>
-      </w:pPr>
-      <w:r>
-        <w:rPr>
-          <w:lang w:val="en-GB"/>
-        </w:rPr>
-        <w:t xml:space="preserve">- Prediction task on stage and </w:t>
-      </w:r>
-      <w:proofErr w:type="spellStart"/>
-      <w:r>
-        <w:rPr>
-          <w:lang w:val="en-GB"/>
-        </w:rPr>
-        <w:t>tumor</w:t>
-      </w:r>
-      <w:proofErr w:type="spellEnd"/>
-    </w:p>
-    <w:p>
-      <w:pPr>
-        <w:rPr>
-          <w:lang w:val="en-GB"/>
-        </w:rPr>
-      </w:pPr>
-      <w:r>
-        <w:rPr>
-          <w:lang w:val="en-GB"/>
-        </w:rPr>
-        <w:t>two fold cross validation chi squared feature selection\</w:t>
-      </w:r>
-    </w:p>
-    <w:p>
-      <w:pPr>
-        <w:rPr>
-          <w:lang w:val="nl-NL"/>
-        </w:rPr>
-      </w:pPr>
-      <w:r>
-        <w:rPr>
-          <w:lang w:val="nl-NL"/>
-        </w:rPr>
-        <w:t xml:space="preserve">tumor: </w:t>
-      </w:r>
-      <w:proofErr w:type="spellStart"/>
-      <w:r>
-        <w:rPr>
-          <w:lang w:val="nl-NL"/>
-        </w:rPr>
-        <w:t>svm</w:t>
-      </w:r>
-      <w:proofErr w:type="spellEnd"/>
-      <w:r>
-        <w:rPr>
-          <w:lang w:val="nl-NL"/>
-        </w:rPr>
-        <w:t xml:space="preserve">, </w:t>
-      </w:r>
-      <w:proofErr w:type="spellStart"/>
-      <w:r>
-        <w:rPr>
-          <w:lang w:val="nl-NL"/>
-        </w:rPr>
-        <w:t>rbf</w:t>
-      </w:r>
-      <w:proofErr w:type="spellEnd"/>
-      <w:r>
-        <w:rPr>
-          <w:lang w:val="nl-NL"/>
-        </w:rPr>
-        <w:t xml:space="preserve"> </w:t>
-      </w:r>
-      <w:proofErr w:type="spellStart"/>
-      <w:r>
-        <w:rPr>
-          <w:lang w:val="nl-NL"/>
-        </w:rPr>
-        <w:t>kernel</w:t>
-      </w:r>
-      <w:proofErr w:type="spellEnd"/>
-      <w:r>
-        <w:rPr>
-          <w:lang w:val="nl-NL"/>
-        </w:rPr>
-        <w:t>, c=1</w:t>
-      </w:r>
-    </w:p>
-    <w:p>
-      <w:pPr>
-        <w:rPr>
-          <w:lang w:val="en-GB"/>
-        </w:rPr>
-      </w:pPr>
-      <w:r>
-        <w:rPr>
-          <w:lang w:val="en-GB"/>
-        </w:rPr>
-        <w:t xml:space="preserve">stage: </w:t>
-      </w:r>
-      <w:proofErr w:type="spellStart"/>
-      <w:r>
-        <w:rPr>
-          <w:lang w:val="en-GB"/>
-        </w:rPr>
-        <w:t>mlgr</w:t>
-      </w:r>
-      <w:proofErr w:type="spellEnd"/>
-      <w:r>
-        <w:rPr>
-          <w:lang w:val="en-GB"/>
-        </w:rPr>
-        <w:t xml:space="preserve">, </w:t>
-      </w:r>
-    </w:p>
-    <w:p>
-      <w:pPr>
-        <w:rPr>
-          <w:lang w:val="en-GB"/>
-        </w:rPr>
-      </w:pPr>
-    </w:p>
-    <w:p>
-      <w:pPr>
-        <w:rPr>
-          <w:lang w:val="en-GB"/>
-        </w:rPr>
-      </w:pPr>
-      <w:r>
-        <w:rPr>
-          <w:lang w:val="en-GB"/>
-        </w:rPr>
-        <w:t xml:space="preserve">- PCA and t-SNE visualizations for all cancers and data sets with </w:t>
-      </w:r>
-      <w:proofErr w:type="spellStart"/>
-      <w:r>
-        <w:rPr>
-          <w:lang w:val="en-GB"/>
-        </w:rPr>
-        <w:t>tumor</w:t>
-      </w:r>
-      <w:proofErr w:type="spellEnd"/>
-      <w:r>
-        <w:rPr>
-          <w:lang w:val="en-GB"/>
-        </w:rPr>
-        <w:t xml:space="preserve"> status data</w:t>
-      </w:r>
-    </w:p>
-    <w:p>
-      <w:pPr>
-        <w:rPr>
-          <w:lang w:val="en-GB"/>
-        </w:rPr>
-      </w:pPr>
-      <w:r>
-        <w:rPr>
-          <w:lang w:val="en-GB"/>
-        </w:rPr>
-        <w:t>- also do this for stage data, but only for overlapped samples</w:t>
-      </w:r>
-    </w:p>
-    <w:p>
-      <w:pPr>
-        <w:rPr>
-          <w:lang w:val="en-GB"/>
-        </w:rPr>
-      </w:pPr>
-      <w:r>
-        <w:rPr>
-          <w:lang w:val="en-GB"/>
-        </w:rPr>
-        <w:t>- running algorithm on overlapped data sets</w:t>
-      </w:r>
-    </w:p>
-    <w:p>
-      <w:pPr>
-        <w:rPr>
-          <w:lang w:val="en-GB"/>
-        </w:rPr>
-      </w:pPr>
-      <w:r>
-        <w:rPr>
-          <w:lang w:val="en-GB"/>
-        </w:rPr>
-        <w:t>- making graphs for visualization of prediction performance</w:t>
-      </w:r>
-    </w:p>
-    <w:p>
-      <w:pPr>
-        <w:rPr>
-          <w:lang w:val="en-GB"/>
-        </w:rPr>
-      </w:pPr>
-      <w:r>
-        <w:rPr>
-          <w:lang w:val="en-GB"/>
-        </w:rPr>
-        <w:t xml:space="preserve">- </w:t>
-      </w:r>
-    </w:p>
-    <w:p>
-      <w:pPr>
-        <w:rPr>
-          <w:lang w:val="en-GB"/>
-        </w:rPr>
-      </w:pPr>
-    </w:p>
-    <w:p>
-      <w:pPr>
-        <w:rPr>
-          <w:lang w:val="en-GB"/>
-        </w:rPr>
-      </w:pPr>
-      <w:r>
-        <w:rPr>
-          <w:lang w:val="en-GB"/>
-        </w:rPr>
-        <w:t>- Handle information leakage properly?</w:t>
-      </w:r>
-    </w:p>
-    <w:p>
-      <w:pPr>
-        <w:rPr>
-          <w:lang w:val="en-GB"/>
-        </w:rPr>
-      </w:pPr>
-      <w:r>
-        <w:rPr>
-          <w:lang w:val="en-GB"/>
-        </w:rPr>
-        <w:t>- Properly selected feature amounts</w:t>
-      </w:r>
-    </w:p>
-    <w:p>
-      <w:pPr>
-        <w:rPr>
-          <w:lang w:val="en-GB"/>
-        </w:rPr>
-      </w:pPr>
-      <w:r>
-        <w:rPr>
-          <w:lang w:val="en-GB"/>
-        </w:rPr>
-        <w:t>- Hyperparameter selection</w:t>
-      </w:r>
-    </w:p>
-    <w:p>
-      <w:pPr>
-        <w:rPr>
-          <w:lang w:val="en-GB"/>
-        </w:rPr>
-      </w:pPr>
-      <w:r>
-        <w:rPr>
-          <w:lang w:val="en-GB"/>
-        </w:rPr>
-        <w:t>Thomas lab meeting</w:t>
-      </w:r>
-    </w:p>
-    <w:p>
-      <w:pPr>
-        <w:pStyle w:val="Heading1"/>
-        <w:rPr>
-          <w:lang w:val="en-GB"/>
-        </w:rPr>
-      </w:pPr>
-      <w:r>
-        <w:rPr>
-          <w:lang w:val="en-GB"/>
-        </w:rPr>
-        <w:lastRenderedPageBreak/>
         <w:t>Questions</w:t>
       </w:r>
     </w:p>
@@ -5984,6 +6859,7 @@
         <w:rPr>
           <w:lang w:val="en-GB"/>
         </w:rPr>
+        <w:lastRenderedPageBreak/>
         <w:t>Is it okay to cherry pick different cancer visualizations within exploration and prediction performance for example</w:t>
       </w:r>
     </w:p>
@@ -6154,7 +7030,7 @@
         <w:rFonts w:ascii="Calibri" w:eastAsiaTheme="minorHAnsi" w:hAnsi="Calibri" w:cs="Calibri" w:hint="default"/>
       </w:rPr>
     </w:lvl>
-    <w:lvl w:ilvl="1" w:tplc="20000003" w:tentative="1">
+    <w:lvl w:ilvl="1" w:tplc="20000003">
       <w:start w:val="1"/>
       <w:numFmt w:val="bullet"/>
       <w:lvlText w:val="o"/>
@@ -6700,6 +7576,119 @@
     </w:lvl>
   </w:abstractNum>
   <w:abstractNum w:abstractNumId="6" w15:restartNumberingAfterBreak="0">
+    <w:nsid w:val="69361B78"/>
+    <w:multiLevelType w:val="hybridMultilevel"/>
+    <w:tmpl w:val="95488E7A"/>
+    <w:lvl w:ilvl="0" w:tplc="6B168534">
+      <w:start w:val="20"/>
+      <w:numFmt w:val="bullet"/>
+      <w:lvlText w:val="-"/>
+      <w:lvlJc w:val="left"/>
+      <w:pPr>
+        <w:ind w:left="720" w:hanging="360"/>
+      </w:pPr>
+      <w:rPr>
+        <w:rFonts w:ascii="Calibri" w:eastAsiaTheme="minorHAnsi" w:hAnsi="Calibri" w:cs="Calibri" w:hint="default"/>
+      </w:rPr>
+    </w:lvl>
+    <w:lvl w:ilvl="1" w:tplc="20000003">
+      <w:start w:val="1"/>
+      <w:numFmt w:val="bullet"/>
+      <w:lvlText w:val="o"/>
+      <w:lvlJc w:val="left"/>
+      <w:pPr>
+        <w:ind w:left="1440" w:hanging="360"/>
+      </w:pPr>
+      <w:rPr>
+        <w:rFonts w:ascii="Courier New" w:hAnsi="Courier New" w:cs="Courier New" w:hint="default"/>
+      </w:rPr>
+    </w:lvl>
+    <w:lvl w:ilvl="2" w:tplc="20000005">
+      <w:start w:val="1"/>
+      <w:numFmt w:val="bullet"/>
+      <w:lvlText w:val=""/>
+      <w:lvlJc w:val="left"/>
+      <w:pPr>
+        <w:ind w:left="2160" w:hanging="360"/>
+      </w:pPr>
+      <w:rPr>
+        <w:rFonts w:ascii="Wingdings" w:hAnsi="Wingdings" w:hint="default"/>
+      </w:rPr>
+    </w:lvl>
+    <w:lvl w:ilvl="3" w:tplc="20000001" w:tentative="1">
+      <w:start w:val="1"/>
+      <w:numFmt w:val="bullet"/>
+      <w:lvlText w:val=""/>
+      <w:lvlJc w:val="left"/>
+      <w:pPr>
+        <w:ind w:left="2880" w:hanging="360"/>
+      </w:pPr>
+      <w:rPr>
+        <w:rFonts w:ascii="Symbol" w:hAnsi="Symbol" w:hint="default"/>
+      </w:rPr>
+    </w:lvl>
+    <w:lvl w:ilvl="4" w:tplc="20000003" w:tentative="1">
+      <w:start w:val="1"/>
+      <w:numFmt w:val="bullet"/>
+      <w:lvlText w:val="o"/>
+      <w:lvlJc w:val="left"/>
+      <w:pPr>
+        <w:ind w:left="3600" w:hanging="360"/>
+      </w:pPr>
+      <w:rPr>
+        <w:rFonts w:ascii="Courier New" w:hAnsi="Courier New" w:cs="Courier New" w:hint="default"/>
+      </w:rPr>
+    </w:lvl>
+    <w:lvl w:ilvl="5" w:tplc="20000005" w:tentative="1">
+      <w:start w:val="1"/>
+      <w:numFmt w:val="bullet"/>
+      <w:lvlText w:val=""/>
+      <w:lvlJc w:val="left"/>
+      <w:pPr>
+        <w:ind w:left="4320" w:hanging="360"/>
+      </w:pPr>
+      <w:rPr>
+        <w:rFonts w:ascii="Wingdings" w:hAnsi="Wingdings" w:hint="default"/>
+      </w:rPr>
+    </w:lvl>
+    <w:lvl w:ilvl="6" w:tplc="20000001" w:tentative="1">
+      <w:start w:val="1"/>
+      <w:numFmt w:val="bullet"/>
+      <w:lvlText w:val=""/>
+      <w:lvlJc w:val="left"/>
+      <w:pPr>
+        <w:ind w:left="5040" w:hanging="360"/>
+      </w:pPr>
+      <w:rPr>
+        <w:rFonts w:ascii="Symbol" w:hAnsi="Symbol" w:hint="default"/>
+      </w:rPr>
+    </w:lvl>
+    <w:lvl w:ilvl="7" w:tplc="20000003" w:tentative="1">
+      <w:start w:val="1"/>
+      <w:numFmt w:val="bullet"/>
+      <w:lvlText w:val="o"/>
+      <w:lvlJc w:val="left"/>
+      <w:pPr>
+        <w:ind w:left="5760" w:hanging="360"/>
+      </w:pPr>
+      <w:rPr>
+        <w:rFonts w:ascii="Courier New" w:hAnsi="Courier New" w:cs="Courier New" w:hint="default"/>
+      </w:rPr>
+    </w:lvl>
+    <w:lvl w:ilvl="8" w:tplc="20000005" w:tentative="1">
+      <w:start w:val="1"/>
+      <w:numFmt w:val="bullet"/>
+      <w:lvlText w:val=""/>
+      <w:lvlJc w:val="left"/>
+      <w:pPr>
+        <w:ind w:left="6480" w:hanging="360"/>
+      </w:pPr>
+      <w:rPr>
+        <w:rFonts w:ascii="Wingdings" w:hAnsi="Wingdings" w:hint="default"/>
+      </w:rPr>
+    </w:lvl>
+  </w:abstractNum>
+  <w:abstractNum w:abstractNumId="7" w15:restartNumberingAfterBreak="0">
     <w:nsid w:val="7E26588F"/>
     <w:multiLevelType w:val="hybridMultilevel"/>
     <w:tmpl w:val="4F1098BA"/>
@@ -6821,7 +7810,7 @@
     <w:abstractNumId w:val="2"/>
   </w:num>
   <w:num w:numId="4" w16cid:durableId="670253754">
-    <w:abstractNumId w:val="6"/>
+    <w:abstractNumId w:val="7"/>
   </w:num>
   <w:num w:numId="5" w16cid:durableId="1003170173">
     <w:abstractNumId w:val="5"/>
@@ -6831,6 +7820,9 @@
   </w:num>
   <w:num w:numId="7" w16cid:durableId="2002931658">
     <w:abstractNumId w:val="1"/>
+  </w:num>
+  <w:num w:numId="8" w16cid:durableId="376903665">
+    <w:abstractNumId w:val="6"/>
   </w:num>
 </w:numbering>
 </file>

</xml_diff>

<commit_message>
Add ability to plot explicit all tick in prediction metric visualization pipeline
</commit_message>
<xml_diff>
--- a/Thesis Steps.docx
+++ b/Thesis Steps.docx
@@ -3402,6 +3402,12 @@
         </w:rPr>
         <w:t>When showing selected genus features, include relative ranking</w:t>
       </w:r>
+      <w:r>
+        <w:rPr>
+          <w:lang w:val="en-GB"/>
+        </w:rPr>
+        <w:t xml:space="preserve"> [x]</w:t>
+      </w:r>
     </w:p>
     <w:p>
       <w:pPr>
@@ -3451,6 +3457,12 @@
           <w:lang w:val="en-GB"/>
         </w:rPr>
         <w:t xml:space="preserve">) and then don’t have to show all feature selection types anymore. </w:t>
+      </w:r>
+      <w:r>
+        <w:rPr>
+          <w:lang w:val="en-GB"/>
+        </w:rPr>
+        <w:t>You</w:t>
       </w:r>
     </w:p>
     <w:p>
@@ -3913,25 +3925,6 @@
     </w:p>
     <w:p>
       <w:pPr>
-        <w:rPr>
-          <w:lang w:val="en-GB"/>
-        </w:rPr>
-      </w:pPr>
-      <w:r>
-        <w:rPr>
-          <w:lang w:val="en-GB"/>
-        </w:rPr>
-        <w:t>Administrative</w:t>
-      </w:r>
-      <w:r>
-        <w:rPr>
-          <w:lang w:val="en-GB"/>
-        </w:rPr>
-        <w:t>:</w:t>
-      </w:r>
-    </w:p>
-    <w:p>
-      <w:pPr>
         <w:pStyle w:val="ListParagraph"/>
         <w:numPr>
           <w:ilvl w:val="0"/>
@@ -3945,13 +3938,44 @@
         <w:rPr>
           <w:lang w:val="en-GB"/>
         </w:rPr>
-        <w:t>Send Thomas an email with 5 non-really high up candidates for thesis committee</w:t>
-      </w:r>
-      <w:r>
-        <w:rPr>
-          <w:lang w:val="en-GB"/>
-        </w:rPr>
-        <w:t xml:space="preserve"> [x]</w:t>
+        <w:t>Write materials and methods</w:t>
+      </w:r>
+    </w:p>
+    <w:p>
+      <w:pPr>
+        <w:pStyle w:val="ListParagraph"/>
+        <w:numPr>
+          <w:ilvl w:val="1"/>
+          <w:numId w:val="8"/>
+        </w:numPr>
+        <w:rPr>
+          <w:lang w:val="en-GB"/>
+        </w:rPr>
+      </w:pPr>
+      <w:r>
+        <w:rPr>
+          <w:lang w:val="en-GB"/>
+        </w:rPr>
+        <w:t>e.g. explain AE process, training and prediction pipelines and setting of random seed</w:t>
+      </w:r>
+    </w:p>
+    <w:p>
+      <w:pPr>
+        <w:rPr>
+          <w:lang w:val="en-GB"/>
+        </w:rPr>
+      </w:pPr>
+      <w:r>
+        <w:rPr>
+          <w:lang w:val="en-GB"/>
+        </w:rPr>
+        <w:t>Administrative</w:t>
+      </w:r>
+      <w:r>
+        <w:rPr>
+          <w:lang w:val="en-GB"/>
+        </w:rPr>
+        <w:t>:</w:t>
       </w:r>
     </w:p>
     <w:p>
@@ -3969,6 +3993,30 @@
         <w:rPr>
           <w:lang w:val="en-GB"/>
         </w:rPr>
+        <w:t>Send Thomas an email with 5 non-really high up candidates for thesis committee</w:t>
+      </w:r>
+      <w:r>
+        <w:rPr>
+          <w:lang w:val="en-GB"/>
+        </w:rPr>
+        <w:t xml:space="preserve"> [x]</w:t>
+      </w:r>
+    </w:p>
+    <w:p>
+      <w:pPr>
+        <w:pStyle w:val="ListParagraph"/>
+        <w:numPr>
+          <w:ilvl w:val="0"/>
+          <w:numId w:val="8"/>
+        </w:numPr>
+        <w:rPr>
+          <w:lang w:val="en-GB"/>
+        </w:rPr>
+      </w:pPr>
+      <w:r>
+        <w:rPr>
+          <w:lang w:val="en-GB"/>
+        </w:rPr>
         <w:t xml:space="preserve">Send Thomas an email with request for cluster access with study ID and </w:t>
       </w:r>
       <w:proofErr w:type="spellStart"/>
@@ -4529,6 +4577,7 @@
         <w:rPr>
           <w:lang w:val="en-GB"/>
         </w:rPr>
+        <w:lastRenderedPageBreak/>
         <w:t xml:space="preserve">Try to project features into latent space (e.g. </w:t>
       </w:r>
       <w:proofErr w:type="spellStart"/>
@@ -4573,7 +4622,6 @@
         <w:rPr>
           <w:lang w:val="en-GB"/>
         </w:rPr>
-        <w:lastRenderedPageBreak/>
         <w:t>have to make sure my output is between zero and one and the order is the same of the samples to keep that factor constant</w:t>
       </w:r>
       <w:r>
@@ -5152,7 +5200,14 @@
         <w:rPr>
           <w:lang w:val="en-GB"/>
         </w:rPr>
-        <w:t>, you can remove all the other cancers and say you chose one representative example. Be consistent with it throughout the paper. Include the other ones in the appendix and mention you did so. Explain similarities and differences with the other cancers.</w:t>
+        <w:t xml:space="preserve">, you can remove all the other cancers and say you chose one representative example. Be consistent with it throughout the paper. </w:t>
+      </w:r>
+      <w:r>
+        <w:rPr>
+          <w:lang w:val="en-GB"/>
+        </w:rPr>
+        <w:lastRenderedPageBreak/>
+        <w:t>Include the other ones in the appendix and mention you did so. Explain similarities and differences with the other cancers.</w:t>
       </w:r>
       <w:r>
         <w:rPr>
@@ -5166,94 +5221,429 @@
         <w:rPr>
           <w:lang w:val="en-GB"/>
         </w:rPr>
+        <w:t>- Method: describe what you have done in the results section, so move what you have there now into the results. Has to be very specific, for example with data. What parameters do you have with your patient samples, what portal did you get it from. Enough information to reproduce.</w:t>
+      </w:r>
+    </w:p>
+    <w:p>
+      <w:pPr>
+        <w:rPr>
+          <w:lang w:val="en-GB"/>
+        </w:rPr>
+      </w:pPr>
+      <w:r>
+        <w:rPr>
+          <w:lang w:val="en-GB"/>
+        </w:rPr>
+        <w:t>- Result: describe why she did something, how, what observations you made and what can be concluded.</w:t>
+      </w:r>
+      <w:r>
+        <w:rPr>
+          <w:lang w:val="en-GB"/>
+        </w:rPr>
+        <w:t xml:space="preserve"> Shouldn’t have sub </w:t>
+      </w:r>
+      <w:proofErr w:type="spellStart"/>
+      <w:r>
+        <w:rPr>
+          <w:lang w:val="en-GB"/>
+        </w:rPr>
+        <w:t>sub</w:t>
+      </w:r>
+      <w:proofErr w:type="spellEnd"/>
+      <w:r>
+        <w:rPr>
+          <w:lang w:val="en-GB"/>
+        </w:rPr>
+        <w:t xml:space="preserve"> sections, just have it as a label. Group stuff differently. Main conclusions are there is no difference quantitatively or qualitatively. The first group can stay, but the 2</w:t>
+      </w:r>
+      <w:r>
+        <w:rPr>
+          <w:vertAlign w:val="superscript"/>
+          <w:lang w:val="en-GB"/>
+        </w:rPr>
+        <w:t>nd</w:t>
+      </w:r>
+      <w:r>
+        <w:rPr>
+          <w:lang w:val="en-GB"/>
+        </w:rPr>
+        <w:t xml:space="preserve"> want you can group in more logical groupings.</w:t>
+      </w:r>
+    </w:p>
+    <w:p>
+      <w:pPr>
+        <w:rPr>
+          <w:lang w:val="en-GB"/>
+        </w:rPr>
+      </w:pPr>
+    </w:p>
+    <w:p>
+      <w:pPr>
+        <w:rPr>
+          <w:lang w:val="en-GB"/>
+        </w:rPr>
+      </w:pPr>
+      <w:r>
+        <w:rPr>
+          <w:lang w:val="en-GB"/>
+        </w:rPr>
+        <w:t>-(14 November presentation)</w:t>
+      </w:r>
+    </w:p>
+    <w:p>
+      <w:pPr>
+        <w:rPr>
+          <w:lang w:val="en-GB"/>
+        </w:rPr>
+      </w:pPr>
+      <w:r>
+        <w:rPr>
+          <w:lang w:val="en-GB"/>
+        </w:rPr>
+        <w:t>* presentation:</w:t>
+      </w:r>
+    </w:p>
+    <w:p>
+      <w:r>
+        <w:t>- for the stage class in balance slides try to expand the table with cancers as columns</w:t>
+      </w:r>
+      <w:r>
+        <w:t xml:space="preserve"> [x]</w:t>
+      </w:r>
+    </w:p>
+    <w:p>
+      <w:pPr>
+        <w:rPr>
+          <w:lang w:val="en-GB"/>
+        </w:rPr>
+      </w:pPr>
+      <w:r>
+        <w:rPr>
+          <w:lang w:val="en-GB"/>
+        </w:rPr>
+        <w:t>- Use bigger text</w:t>
+      </w:r>
+      <w:r>
+        <w:rPr>
+          <w:lang w:val="en-GB"/>
+        </w:rPr>
+        <w:t xml:space="preserve"> [x]</w:t>
+      </w:r>
+    </w:p>
+    <w:p>
+      <w:pPr>
+        <w:rPr>
+          <w:lang w:val="en-GB"/>
+        </w:rPr>
+      </w:pPr>
+      <w:r>
+        <w:rPr>
+          <w:lang w:val="en-GB"/>
+        </w:rPr>
+        <w:t>- Put the main message of what you found instead of the method used in prediction</w:t>
+      </w:r>
+      <w:r>
+        <w:rPr>
+          <w:lang w:val="en-GB"/>
+        </w:rPr>
+        <w:t xml:space="preserve"> [x]</w:t>
+      </w:r>
+    </w:p>
+    <w:p>
+      <w:pPr>
+        <w:rPr>
+          <w:lang w:val="en-GB"/>
+        </w:rPr>
+      </w:pPr>
+      <w:r>
+        <w:rPr>
+          <w:lang w:val="en-GB"/>
+        </w:rPr>
+        <w:t>- Use fewer figures and focus more on what you want to show( for example, for just one representative cancer)</w:t>
+      </w:r>
+      <w:r>
+        <w:rPr>
+          <w:lang w:val="en-GB"/>
+        </w:rPr>
+        <w:t xml:space="preserve"> [x]</w:t>
+      </w:r>
+    </w:p>
+    <w:p>
+      <w:pPr>
+        <w:rPr>
+          <w:lang w:val="en-GB"/>
+        </w:rPr>
+      </w:pPr>
+      <w:r>
+        <w:rPr>
+          <w:lang w:val="en-GB"/>
+        </w:rPr>
+        <w:t>- more descriptive text in figure legends</w:t>
+      </w:r>
+      <w:r>
+        <w:rPr>
+          <w:lang w:val="en-GB"/>
+        </w:rPr>
+        <w:t xml:space="preserve"> [x]</w:t>
+      </w:r>
+    </w:p>
+    <w:p>
+      <w:r>
+        <w:t>- how you can improve even more instead of just results are inconclusive</w:t>
+      </w:r>
+    </w:p>
+    <w:p>
+      <w:r>
+        <w:t>* Model:</w:t>
+      </w:r>
+    </w:p>
+    <w:p>
+      <w:r>
+        <w:t>- What happens if you also look at how much each feature there even is softened initial sets and account for it</w:t>
+      </w:r>
+      <w:r>
+        <w:t xml:space="preserve"> [x]</w:t>
+      </w:r>
+    </w:p>
+    <w:p>
+      <w:r>
+        <w:t>- Vary feature selection stage</w:t>
+      </w:r>
+    </w:p>
+    <w:p>
+      <w:r>
+        <w:t>- Try different model (elastic net)</w:t>
+      </w:r>
+      <w:r>
+        <w:t xml:space="preserve"> for prediction</w:t>
+      </w:r>
+    </w:p>
+    <w:p>
+      <w:r>
+        <w:t>- Try different model (elastic net) for selection</w:t>
+      </w:r>
+    </w:p>
+    <w:p>
+      <w:r>
+        <w:t>- different sampling method: sampling with replacement from underrepresented classes</w:t>
+      </w:r>
+    </w:p>
+    <w:p>
+      <w:r>
+        <w:t>- check feature</w:t>
+      </w:r>
+      <w:r>
+        <w:t xml:space="preserve"> selection</w:t>
+      </w:r>
+      <w:r>
+        <w:t xml:space="preserve"> robustness</w:t>
+      </w:r>
+    </w:p>
+    <w:p>
+      <w:r>
+        <w:t xml:space="preserve">- rerun </w:t>
+      </w:r>
+      <w:proofErr w:type="spellStart"/>
+      <w:r>
+        <w:t>linreg</w:t>
+      </w:r>
+      <w:proofErr w:type="spellEnd"/>
+      <w:r>
+        <w:t xml:space="preserve"> after fixing bug with feature selection ordering</w:t>
+      </w:r>
+      <w:r>
+        <w:t xml:space="preserve"> (and </w:t>
+      </w:r>
+      <w:proofErr w:type="spellStart"/>
+      <w:r>
+        <w:t>elif</w:t>
+      </w:r>
+      <w:proofErr w:type="spellEnd"/>
+      <w:r>
+        <w:t xml:space="preserve"> for chi2 selection?)</w:t>
+      </w:r>
+      <w:r>
+        <w:t xml:space="preserve"> [x]</w:t>
+      </w:r>
+    </w:p>
+    <w:p>
+      <w:r>
+        <w:t>- deal with zero features in genus abundance</w:t>
+      </w:r>
+    </w:p>
+    <w:p>
+      <w:r>
+        <w:t>* Thesis:</w:t>
+      </w:r>
+    </w:p>
+    <w:p>
+      <w:r>
+        <w:t>- Introduction: includes background, knowledge gap and proposal to fill knowledge gap and not separate background section</w:t>
+      </w:r>
+      <w:r>
+        <w:t xml:space="preserve"> [x]</w:t>
+      </w:r>
+    </w:p>
+    <w:p>
+      <w:r>
+        <w:t>- Methods and materials: includes detail on how to reproduce paper. Data for example with table of samples and sample types.</w:t>
+      </w:r>
+      <w:r>
+        <w:t xml:space="preserve"> [x]</w:t>
+      </w:r>
+    </w:p>
+    <w:p>
+      <w:r>
         <w:lastRenderedPageBreak/>
-        <w:t>- Method: describe what you have done in the results section, so move what you have there now into the results. Has to be very specific, for example with data. What parameters do you have with your patient samples, what portal did you get it from. Enough information to reproduce.</w:t>
-      </w:r>
-    </w:p>
-    <w:p>
-      <w:pPr>
-        <w:rPr>
-          <w:lang w:val="en-GB"/>
-        </w:rPr>
-      </w:pPr>
-      <w:r>
-        <w:rPr>
-          <w:lang w:val="en-GB"/>
-        </w:rPr>
-        <w:t>- Result: describe why she did something, how, what observations you made and what can be concluded.</w:t>
-      </w:r>
-      <w:r>
-        <w:rPr>
-          <w:lang w:val="en-GB"/>
-        </w:rPr>
-        <w:t xml:space="preserve"> Shouldn’t have sub </w:t>
+        <w:t>-</w:t>
+      </w:r>
+      <w:r>
+        <w:t xml:space="preserve"> </w:t>
+      </w:r>
+      <w:r>
+        <w:t xml:space="preserve">Results: </w:t>
+      </w:r>
+      <w:r>
+        <w:t>each subsection (4 or 5) will be the main messages with subparagraphs of why you think it is. For example, in the exploration phase it seems that genus and gene expression are overlapped.</w:t>
+      </w:r>
+      <w:r>
+        <w:t xml:space="preserve"> [x]</w:t>
+      </w:r>
+    </w:p>
+    <w:p>
+      <w:r>
+        <w:t>- Make clear</w:t>
+      </w:r>
+      <w:r>
+        <w:t xml:space="preserve"> what experiments you intend to do further to investigate this.</w:t>
+      </w:r>
+    </w:p>
+    <w:p>
+      <w:pPr>
+        <w:rPr>
+          <w:lang w:val="en-GB"/>
+        </w:rPr>
+      </w:pPr>
+      <w:r>
+        <w:rPr>
+          <w:lang w:val="en-GB"/>
+        </w:rPr>
+        <w:t>-(17 October presentation)</w:t>
+      </w:r>
+    </w:p>
+    <w:p>
+      <w:pPr>
+        <w:rPr>
+          <w:lang w:val="en-GB"/>
+        </w:rPr>
+      </w:pPr>
+      <w:r>
+        <w:rPr>
+          <w:lang w:val="en-GB"/>
+        </w:rPr>
+        <w:t>* Presentation:</w:t>
+      </w:r>
+    </w:p>
+    <w:p>
+      <w:pPr>
+        <w:rPr>
+          <w:lang w:val="en-GB"/>
+        </w:rPr>
+      </w:pPr>
+      <w:r>
+        <w:rPr>
+          <w:lang w:val="en-GB"/>
+        </w:rPr>
+        <w:t xml:space="preserve"> - make clear what microbial features are and how many samples</w:t>
+      </w:r>
+      <w:r>
+        <w:rPr>
+          <w:lang w:val="en-GB"/>
+        </w:rPr>
+        <w:t xml:space="preserve"> [x]</w:t>
+      </w:r>
+    </w:p>
+    <w:p>
+      <w:pPr>
+        <w:rPr>
+          <w:lang w:val="en-GB"/>
+        </w:rPr>
+      </w:pPr>
+      <w:r>
+        <w:rPr>
+          <w:lang w:val="en-GB"/>
+        </w:rPr>
+        <w:t>- what is in the overlap set?</w:t>
+      </w:r>
+      <w:r>
+        <w:rPr>
+          <w:lang w:val="en-GB"/>
+        </w:rPr>
+        <w:t xml:space="preserve"> [x]</w:t>
+      </w:r>
+    </w:p>
+    <w:p>
+      <w:pPr>
+        <w:rPr>
+          <w:lang w:val="en-GB"/>
+        </w:rPr>
+      </w:pPr>
+      <w:r>
+        <w:rPr>
+          <w:lang w:val="en-GB"/>
+        </w:rPr>
+        <w:t xml:space="preserve">- give updated data on </w:t>
       </w:r>
       <w:proofErr w:type="spellStart"/>
       <w:r>
         <w:rPr>
           <w:lang w:val="en-GB"/>
         </w:rPr>
-        <w:t>sub</w:t>
+        <w:t>tumor</w:t>
       </w:r>
       <w:proofErr w:type="spellEnd"/>
       <w:r>
         <w:rPr>
           <w:lang w:val="en-GB"/>
         </w:rPr>
-        <w:t xml:space="preserve"> sections, just have it as a label. Group stuff differently. Main conclusions are there is no difference quantitatively or qualitatively. The first group can stay, but the 2</w:t>
-      </w:r>
-      <w:r>
-        <w:rPr>
-          <w:vertAlign w:val="superscript"/>
-          <w:lang w:val="en-GB"/>
-        </w:rPr>
-        <w:t>nd</w:t>
-      </w:r>
-      <w:r>
-        <w:rPr>
-          <w:lang w:val="en-GB"/>
-        </w:rPr>
-        <w:t xml:space="preserve"> want you can group in more logical groupings.</w:t>
-      </w:r>
-    </w:p>
-    <w:p>
-      <w:pPr>
-        <w:rPr>
-          <w:lang w:val="en-GB"/>
-        </w:rPr>
-      </w:pPr>
-    </w:p>
-    <w:p>
-      <w:pPr>
-        <w:rPr>
-          <w:lang w:val="en-GB"/>
-        </w:rPr>
-      </w:pPr>
-      <w:r>
-        <w:rPr>
-          <w:lang w:val="en-GB"/>
-        </w:rPr>
-        <w:t>-(14 November presentation)</w:t>
-      </w:r>
-    </w:p>
-    <w:p>
-      <w:pPr>
-        <w:rPr>
-          <w:lang w:val="en-GB"/>
-        </w:rPr>
-      </w:pPr>
-      <w:r>
-        <w:rPr>
-          <w:lang w:val="en-GB"/>
-        </w:rPr>
-        <w:t>* presentation:</w:t>
-      </w:r>
-    </w:p>
-    <w:p>
-      <w:r>
-        <w:t>- for the stage class in balance slides try to expand the table with cancers as columns</w:t>
-      </w:r>
-      <w:r>
+        <w:t xml:space="preserve"> stage</w:t>
+      </w:r>
+      <w:r>
+        <w:rPr>
+          <w:lang w:val="en-GB"/>
+        </w:rPr>
+        <w:t xml:space="preserve"> distribution</w:t>
+      </w:r>
+    </w:p>
+    <w:p>
+      <w:pPr>
+        <w:rPr>
+          <w:lang w:val="en-GB"/>
+        </w:rPr>
+      </w:pPr>
+      <w:r>
+        <w:rPr>
+          <w:lang w:val="en-GB"/>
+        </w:rPr>
+        <w:t>* prediction set up:</w:t>
+      </w:r>
+    </w:p>
+    <w:p>
+      <w:pPr>
+        <w:rPr>
+          <w:lang w:val="en-GB"/>
+        </w:rPr>
+      </w:pPr>
+      <w:r>
+        <w:rPr>
+          <w:lang w:val="en-GB"/>
+        </w:rPr>
+        <w:t>-  remove cross-fertilization, reorder amount and ordering of features, use more features and bootstrapping iterations</w:t>
+      </w:r>
+      <w:r>
+        <w:rPr>
+          <w:lang w:val="en-GB"/>
+        </w:rPr>
         <w:t xml:space="preserve"> [x]</w:t>
       </w:r>
     </w:p>
@@ -5267,7 +5657,7 @@
         <w:rPr>
           <w:lang w:val="en-GB"/>
         </w:rPr>
-        <w:t>- Use bigger text</w:t>
+        <w:t>- try an 8020 or 70 30 split</w:t>
       </w:r>
       <w:r>
         <w:rPr>
@@ -5286,7 +5676,7 @@
         <w:rPr>
           <w:lang w:val="en-GB"/>
         </w:rPr>
-        <w:t>- Put the main message of what you found instead of the method used in prediction</w:t>
+        <w:t>- for linear regression and ch2, just do splits and use feature selection on training part and testing on testing part</w:t>
       </w:r>
       <w:r>
         <w:rPr>
@@ -5305,7 +5695,20 @@
         <w:rPr>
           <w:lang w:val="en-GB"/>
         </w:rPr>
-        <w:t>- Use fewer figures and focus more on what you want to show( for example, for just one representative cancer)</w:t>
+        <w:t>* evaluation:</w:t>
+      </w:r>
+    </w:p>
+    <w:p>
+      <w:pPr>
+        <w:rPr>
+          <w:lang w:val="en-GB"/>
+        </w:rPr>
+      </w:pPr>
+      <w:r>
+        <w:rPr>
+          <w:lang w:val="en-GB"/>
+        </w:rPr>
+        <w:t>- give R bars</w:t>
       </w:r>
       <w:r>
         <w:rPr>
@@ -5324,7 +5727,384 @@
         <w:rPr>
           <w:lang w:val="en-GB"/>
         </w:rPr>
-        <w:t>- more descriptive text in figure legends</w:t>
+        <w:t>- explore f</w:t>
+      </w:r>
+      <w:r>
+        <w:rPr>
+          <w:lang w:val="en-GB"/>
+        </w:rPr>
+        <w:t>eatures selected and robustness of feature selection</w:t>
+      </w:r>
+      <w:r>
+        <w:rPr>
+          <w:lang w:val="en-GB"/>
+        </w:rPr>
+        <w:t xml:space="preserve"> ( how do you deal with random seed in different iterations? Is it always to same features?</w:t>
+      </w:r>
+      <w:r>
+        <w:rPr>
+          <w:lang w:val="en-GB"/>
+        </w:rPr>
+        <w:t xml:space="preserve"> How do you compare when the amount of features of each modality is different?</w:t>
+      </w:r>
+      <w:r>
+        <w:rPr>
+          <w:lang w:val="en-GB"/>
+        </w:rPr>
+        <w:t xml:space="preserve"> What percentage of features are from each modality?</w:t>
+      </w:r>
+      <w:r>
+        <w:rPr>
+          <w:lang w:val="en-GB"/>
+        </w:rPr>
+        <w:t xml:space="preserve"> Should I ever show all features?</w:t>
+      </w:r>
+      <w:r>
+        <w:rPr>
+          <w:lang w:val="en-GB"/>
+        </w:rPr>
+        <w:t>)</w:t>
+      </w:r>
+    </w:p>
+    <w:p>
+      <w:pPr>
+        <w:rPr>
+          <w:lang w:val="en-GB"/>
+        </w:rPr>
+      </w:pPr>
+      <w:proofErr w:type="spellStart"/>
+      <w:r>
+        <w:rPr>
+          <w:lang w:val="en-GB"/>
+        </w:rPr>
+        <w:t>Its</w:t>
+      </w:r>
+      <w:proofErr w:type="spellEnd"/>
+      <w:r>
+        <w:rPr>
+          <w:lang w:val="en-GB"/>
+        </w:rPr>
+        <w:t xml:space="preserve"> not fair to compare all features if each modality has different amount []</w:t>
+      </w:r>
+    </w:p>
+    <w:p>
+      <w:pPr>
+        <w:rPr>
+          <w:lang w:val="en-GB"/>
+        </w:rPr>
+      </w:pPr>
+      <w:r>
+        <w:rPr>
+          <w:lang w:val="en-GB"/>
+        </w:rPr>
+        <w:t>- don’t have to connecting lines (categorical?)</w:t>
+      </w:r>
+      <w:r>
+        <w:rPr>
+          <w:lang w:val="en-GB"/>
+        </w:rPr>
+        <w:t xml:space="preserve"> [z]</w:t>
+      </w:r>
+    </w:p>
+    <w:p>
+      <w:pPr>
+        <w:rPr>
+          <w:lang w:val="en-GB"/>
+        </w:rPr>
+      </w:pPr>
+      <w:r>
+        <w:rPr>
+          <w:lang w:val="en-GB"/>
+        </w:rPr>
+        <w:t>* Model</w:t>
+      </w:r>
+    </w:p>
+    <w:p>
+      <w:pPr>
+        <w:rPr>
+          <w:lang w:val="en-GB"/>
+        </w:rPr>
+      </w:pPr>
+      <w:r>
+        <w:rPr>
+          <w:lang w:val="en-GB"/>
+        </w:rPr>
+        <w:t>- try hyper parameter tuning, use elastic net instead of linear regression</w:t>
+      </w:r>
+    </w:p>
+    <w:p>
+      <w:pPr>
+        <w:rPr>
+          <w:lang w:val="en-GB"/>
+        </w:rPr>
+      </w:pPr>
+      <w:r>
+        <w:rPr>
+          <w:lang w:val="en-GB"/>
+        </w:rPr>
+        <w:t>- look at SVM gamma and c</w:t>
+      </w:r>
+    </w:p>
+    <w:p>
+      <w:pPr>
+        <w:rPr>
+          <w:lang w:val="en-GB"/>
+        </w:rPr>
+      </w:pPr>
+      <w:r>
+        <w:rPr>
+          <w:lang w:val="en-GB"/>
+        </w:rPr>
+        <w:t>* Thesis:</w:t>
+      </w:r>
+    </w:p>
+    <w:p>
+      <w:pPr>
+        <w:rPr>
+          <w:lang w:val="en-GB"/>
+        </w:rPr>
+      </w:pPr>
+      <w:r>
+        <w:rPr>
+          <w:lang w:val="en-GB"/>
+        </w:rPr>
+        <w:t>- have an outline and empty tables on what you want filled in</w:t>
+      </w:r>
+    </w:p>
+    <w:p>
+      <w:pPr>
+        <w:rPr>
+          <w:lang w:val="en-GB"/>
+        </w:rPr>
+      </w:pPr>
+      <w:r>
+        <w:rPr>
+          <w:lang w:val="en-GB"/>
+        </w:rPr>
+        <w:t xml:space="preserve">- make </w:t>
+      </w:r>
+      <w:proofErr w:type="spellStart"/>
+      <w:r>
+        <w:rPr>
+          <w:lang w:val="en-GB"/>
+        </w:rPr>
+        <w:t>hypotheses</w:t>
+      </w:r>
+      <w:r>
+        <w:rPr>
+          <w:lang w:val="en-GB"/>
+        </w:rPr>
+        <w:t>from</w:t>
+      </w:r>
+      <w:proofErr w:type="spellEnd"/>
+      <w:r>
+        <w:rPr>
+          <w:lang w:val="en-GB"/>
+        </w:rPr>
+        <w:t xml:space="preserve"> </w:t>
+      </w:r>
+      <w:r>
+        <w:rPr>
+          <w:lang w:val="en-GB"/>
+        </w:rPr>
+        <w:t xml:space="preserve"> packages and write in thesis draft based on commits and to do’s and notes.</w:t>
+      </w:r>
+    </w:p>
+    <w:p>
+      <w:pPr>
+        <w:rPr>
+          <w:lang w:val="en-GB"/>
+        </w:rPr>
+      </w:pPr>
+    </w:p>
+    <w:p>
+      <w:pPr>
+        <w:rPr>
+          <w:lang w:val="en-GB"/>
+        </w:rPr>
+      </w:pPr>
+      <w:r>
+        <w:rPr>
+          <w:lang w:val="en-GB"/>
+        </w:rPr>
+        <w:t>-(28 September presentation)</w:t>
+      </w:r>
+    </w:p>
+    <w:p>
+      <w:pPr>
+        <w:rPr>
+          <w:lang w:val="en-GB"/>
+        </w:rPr>
+      </w:pPr>
+      <w:r>
+        <w:rPr>
+          <w:lang w:val="en-GB"/>
+        </w:rPr>
+        <w:t>* Show performance with normal samples as stage zero</w:t>
+      </w:r>
+    </w:p>
+    <w:p>
+      <w:pPr>
+        <w:rPr>
+          <w:lang w:val="en-GB"/>
+        </w:rPr>
+      </w:pPr>
+      <w:r>
+        <w:rPr>
+          <w:lang w:val="en-GB"/>
+        </w:rPr>
+        <w:t>-- Possibly contrast with performance when that’s not the case (were normal samples being misinterpreted as stage 1?)</w:t>
+      </w:r>
+    </w:p>
+    <w:p>
+      <w:pPr>
+        <w:rPr>
+          <w:lang w:val="en-GB"/>
+        </w:rPr>
+      </w:pPr>
+      <w:r>
+        <w:rPr>
+          <w:lang w:val="en-GB"/>
+        </w:rPr>
+        <w:lastRenderedPageBreak/>
+        <w:t>* Show performance when using new prediction set up with random sampling</w:t>
+      </w:r>
+      <w:r>
+        <w:rPr>
+          <w:lang w:val="en-GB"/>
+        </w:rPr>
+        <w:t xml:space="preserve"> and additional </w:t>
+      </w:r>
+      <w:proofErr w:type="spellStart"/>
+      <w:r>
+        <w:rPr>
+          <w:lang w:val="en-GB"/>
+        </w:rPr>
+        <w:t>fe</w:t>
+      </w:r>
+      <w:r>
+        <w:rPr>
+          <w:lang w:val="en-GB"/>
+        </w:rPr>
+        <w:t>with</w:t>
+      </w:r>
+      <w:proofErr w:type="spellEnd"/>
+      <w:r>
+        <w:rPr>
+          <w:lang w:val="en-GB"/>
+        </w:rPr>
+        <w:t xml:space="preserve"> </w:t>
+      </w:r>
+      <w:proofErr w:type="spellStart"/>
+      <w:r>
+        <w:rPr>
+          <w:lang w:val="en-GB"/>
+        </w:rPr>
+        <w:t>atures</w:t>
+      </w:r>
+      <w:proofErr w:type="spellEnd"/>
+    </w:p>
+    <w:p>
+      <w:pPr>
+        <w:rPr>
+          <w:lang w:val="en-GB"/>
+        </w:rPr>
+      </w:pPr>
+      <w:r>
+        <w:rPr>
+          <w:lang w:val="en-GB"/>
+        </w:rPr>
+        <w:t>* Show performance when using new feature ranking with linear regression (discuss data leakage</w:t>
+      </w:r>
+      <w:r>
+        <w:rPr>
+          <w:lang w:val="en-GB"/>
+        </w:rPr>
+        <w:t>)</w:t>
+      </w:r>
+    </w:p>
+    <w:p>
+      <w:pPr>
+        <w:rPr>
+          <w:lang w:val="en-GB"/>
+        </w:rPr>
+      </w:pPr>
+      <w:r>
+        <w:rPr>
+          <w:lang w:val="en-GB"/>
+        </w:rPr>
+        <w:t>* Show performance when using new prediction with linear regression for stages</w:t>
+      </w:r>
+    </w:p>
+    <w:p>
+      <w:pPr>
+        <w:rPr>
+          <w:lang w:val="en-GB"/>
+        </w:rPr>
+      </w:pPr>
+      <w:r>
+        <w:rPr>
+          <w:lang w:val="en-GB"/>
+        </w:rPr>
+        <w:t>* Show analysis of prediction results across experiments with confusion matrices</w:t>
+      </w:r>
+    </w:p>
+    <w:p>
+      <w:pPr>
+        <w:rPr>
+          <w:lang w:val="en-GB"/>
+        </w:rPr>
+      </w:pPr>
+      <w:r>
+        <w:rPr>
+          <w:lang w:val="en-GB"/>
+        </w:rPr>
+        <w:t>* If time: investigate dominance of each feature in integrated modality</w:t>
+      </w:r>
+    </w:p>
+    <w:p>
+      <w:pPr>
+        <w:rPr>
+          <w:lang w:val="en-GB"/>
+        </w:rPr>
+      </w:pPr>
+      <w:r>
+        <w:rPr>
+          <w:lang w:val="en-GB"/>
+        </w:rPr>
+        <w:t>* If time: update tables</w:t>
+      </w:r>
+    </w:p>
+    <w:p>
+      <w:pPr>
+        <w:rPr>
+          <w:lang w:val="en-GB"/>
+        </w:rPr>
+      </w:pPr>
+      <w:r>
+        <w:rPr>
+          <w:lang w:val="en-GB"/>
+        </w:rPr>
+        <w:t>-(6 September presentation)</w:t>
+      </w:r>
+    </w:p>
+    <w:p>
+      <w:pPr>
+        <w:rPr>
+          <w:lang w:val="en-GB"/>
+        </w:rPr>
+      </w:pPr>
+      <w:r>
+        <w:rPr>
+          <w:lang w:val="en-GB"/>
+        </w:rPr>
+        <w:t>* display predictive performance for each cancer separately with increasing feature amounts on the X axis instead of different cancers, and then each omics type separately</w:t>
+      </w:r>
+      <w:r>
+        <w:rPr>
+          <w:lang w:val="en-GB"/>
+        </w:rPr>
+        <w:t xml:space="preserve"> in each graph</w:t>
       </w:r>
       <w:r>
         <w:rPr>
@@ -5334,1112 +6114,386 @@
       </w:r>
     </w:p>
     <w:p>
-      <w:r>
-        <w:t>- how you can improve even more instead of just results are inconclusive</w:t>
-      </w:r>
-    </w:p>
-    <w:p>
-      <w:r>
-        <w:t>* Model:</w:t>
-      </w:r>
-    </w:p>
-    <w:p>
-      <w:r>
-        <w:t>- What happens if you also look at how much each feature there even is softened initial sets and account for it</w:t>
-      </w:r>
-      <w:r>
+      <w:pPr>
+        <w:rPr>
+          <w:lang w:val="en-GB"/>
+        </w:rPr>
+      </w:pPr>
+      <w:r>
+        <w:rPr>
+          <w:lang w:val="en-GB"/>
+        </w:rPr>
+        <w:t xml:space="preserve">* </w:t>
+      </w:r>
+      <w:r>
+        <w:rPr>
+          <w:lang w:val="en-GB"/>
+        </w:rPr>
+        <w:t>try MSE error</w:t>
+      </w:r>
+    </w:p>
+    <w:p>
+      <w:pPr>
+        <w:rPr>
+          <w:lang w:val="en-GB"/>
+        </w:rPr>
+      </w:pPr>
+      <w:r>
+        <w:rPr>
+          <w:lang w:val="en-GB"/>
+        </w:rPr>
+        <w:t>* fix the y-axis to have the same units</w:t>
+      </w:r>
+      <w:r>
+        <w:rPr>
+          <w:lang w:val="en-GB"/>
+        </w:rPr>
         <w:t xml:space="preserve"> [x]</w:t>
       </w:r>
     </w:p>
     <w:p>
-      <w:r>
-        <w:t>- Vary feature selection stage</w:t>
-      </w:r>
-    </w:p>
-    <w:p>
-      <w:r>
-        <w:t>- Try different model (elastic net)</w:t>
-      </w:r>
-      <w:r>
-        <w:t xml:space="preserve"> for prediction</w:t>
-      </w:r>
-    </w:p>
-    <w:p>
-      <w:r>
-        <w:t>- Try different model (elastic net) for selection</w:t>
-      </w:r>
-    </w:p>
-    <w:p>
-      <w:r>
-        <w:t>- different sampling method: sampling with replacement from underrepresented classes</w:t>
-      </w:r>
-    </w:p>
-    <w:p>
-      <w:r>
-        <w:t>- check feature</w:t>
-      </w:r>
-      <w:r>
-        <w:t xml:space="preserve"> selection</w:t>
-      </w:r>
-      <w:r>
-        <w:t xml:space="preserve"> robustness</w:t>
-      </w:r>
-    </w:p>
-    <w:p>
-      <w:r>
-        <w:t xml:space="preserve">- rerun </w:t>
+      <w:pPr>
+        <w:rPr>
+          <w:lang w:val="en-GB"/>
+        </w:rPr>
+      </w:pPr>
+      <w:r>
+        <w:rPr>
+          <w:lang w:val="en-GB"/>
+        </w:rPr>
+        <w:t>* if time: try a different set up with random sampling to estimate performance</w:t>
+      </w:r>
+    </w:p>
+    <w:p>
+      <w:pPr>
+        <w:rPr>
+          <w:lang w:val="en-GB"/>
+        </w:rPr>
+      </w:pPr>
+      <w:r>
+        <w:rPr>
+          <w:lang w:val="en-GB"/>
+        </w:rPr>
+        <w:t>* start initial subheading and grouping of current thesis document</w:t>
+      </w:r>
+      <w:r>
+        <w:rPr>
+          <w:lang w:val="en-GB"/>
+        </w:rPr>
+        <w:t xml:space="preserve"> [x]</w:t>
+      </w:r>
+    </w:p>
+    <w:p>
+      <w:pPr>
+        <w:rPr>
+          <w:lang w:val="en-GB"/>
+        </w:rPr>
+      </w:pPr>
+      <w:r>
+        <w:rPr>
+          <w:lang w:val="en-GB"/>
+        </w:rPr>
+        <w:t>* for presentation</w:t>
+      </w:r>
+    </w:p>
+    <w:p>
+      <w:pPr>
+        <w:rPr>
+          <w:lang w:val="en-GB"/>
+        </w:rPr>
+      </w:pPr>
+      <w:r>
+        <w:rPr>
+          <w:lang w:val="en-GB"/>
+        </w:rPr>
+        <w:t xml:space="preserve">- Think about what I really want to present instead of a big bundle of images. </w:t>
+      </w:r>
+    </w:p>
+    <w:p>
+      <w:pPr>
+        <w:rPr>
+          <w:lang w:val="en-GB"/>
+        </w:rPr>
+      </w:pPr>
+      <w:r>
+        <w:rPr>
+          <w:lang w:val="en-GB"/>
+        </w:rPr>
+        <w:t>- Fix cancer sucks thing and find source for how many people die from it.</w:t>
+      </w:r>
+      <w:r>
+        <w:rPr>
+          <w:lang w:val="en-GB"/>
+        </w:rPr>
+        <w:t xml:space="preserve"> [x]</w:t>
+      </w:r>
+    </w:p>
+    <w:p>
+      <w:pPr>
+        <w:rPr>
+          <w:lang w:val="en-GB"/>
+        </w:rPr>
+      </w:pPr>
+      <w:r>
+        <w:rPr>
+          <w:lang w:val="en-GB"/>
+        </w:rPr>
+        <w:t>look more into HMP?</w:t>
+      </w:r>
+    </w:p>
+    <w:p>
+      <w:pPr>
+        <w:rPr>
+          <w:lang w:val="en-GB"/>
+        </w:rPr>
+      </w:pPr>
+      <w:r>
+        <w:rPr>
+          <w:lang w:val="en-GB"/>
+        </w:rPr>
+        <w:t xml:space="preserve">Investigate performance more. Are all my features from one modality? </w:t>
+      </w:r>
+    </w:p>
+    <w:p>
+      <w:pPr>
+        <w:rPr>
+          <w:lang w:val="en-GB"/>
+        </w:rPr>
+      </w:pPr>
+      <w:r>
+        <w:rPr>
+          <w:lang w:val="en-GB"/>
+        </w:rPr>
+        <w:t>What kind of prediction set up? Random sampling based?</w:t>
+      </w:r>
+      <w:r>
+        <w:rPr>
+          <w:lang w:val="en-GB"/>
+        </w:rPr>
+        <w:t xml:space="preserve"> And then select a different amount of features and perform sampling to estimate performance</w:t>
+      </w:r>
+    </w:p>
+    <w:p>
+      <w:pPr>
+        <w:rPr>
+          <w:lang w:val="en-GB"/>
+        </w:rPr>
+      </w:pPr>
+      <w:r>
+        <w:rPr>
+          <w:lang w:val="en-GB"/>
+        </w:rPr>
+        <w:t>What if I use other omics types and compare?</w:t>
+      </w:r>
+    </w:p>
+    <w:p>
+      <w:pPr>
+        <w:pStyle w:val="Heading1"/>
+        <w:rPr>
+          <w:lang w:val="en-GB"/>
+        </w:rPr>
+      </w:pPr>
+      <w:r>
+        <w:rPr>
+          <w:lang w:val="en-GB"/>
+        </w:rPr>
+        <w:t>Presentation</w:t>
+      </w:r>
+    </w:p>
+    <w:p>
+      <w:pPr>
+        <w:rPr>
+          <w:lang w:val="en-GB"/>
+        </w:rPr>
+      </w:pPr>
+    </w:p>
+    <w:p>
+      <w:pPr>
+        <w:rPr>
+          <w:lang w:val="en-GB"/>
+        </w:rPr>
+      </w:pPr>
+      <w:r>
+        <w:rPr>
+          <w:lang w:val="en-GB"/>
+        </w:rPr>
+        <w:t>17 October</w:t>
+      </w:r>
+    </w:p>
+    <w:p>
+      <w:pPr>
+        <w:rPr>
+          <w:lang w:val="en-GB"/>
+        </w:rPr>
+      </w:pPr>
+      <w:r>
+        <w:rPr>
+          <w:lang w:val="en-GB"/>
+        </w:rPr>
+        <w:t>Try different stages of integration</w:t>
+      </w:r>
+    </w:p>
+    <w:p>
+      <w:pPr>
+        <w:rPr>
+          <w:lang w:val="en-GB"/>
+        </w:rPr>
+      </w:pPr>
+    </w:p>
+    <w:p>
+      <w:pPr>
+        <w:rPr>
+          <w:lang w:val="en-GB"/>
+        </w:rPr>
+      </w:pPr>
+    </w:p>
+    <w:p>
+      <w:pPr>
+        <w:rPr>
+          <w:lang w:val="en-GB"/>
+        </w:rPr>
+      </w:pPr>
+      <w:r>
+        <w:rPr>
+          <w:lang w:val="en-GB"/>
+        </w:rPr>
+        <w:t>- Feature selection</w:t>
+      </w:r>
+    </w:p>
+    <w:p>
+      <w:pPr>
+        <w:rPr>
+          <w:lang w:val="en-GB"/>
+        </w:rPr>
+      </w:pPr>
+      <w:r>
+        <w:rPr>
+          <w:lang w:val="en-GB"/>
+        </w:rPr>
+        <w:t xml:space="preserve">- Prediction task on stage and </w:t>
       </w:r>
       <w:proofErr w:type="spellStart"/>
       <w:r>
-        <w:t>linreg</w:t>
+        <w:rPr>
+          <w:lang w:val="en-GB"/>
+        </w:rPr>
+        <w:t>tumor</w:t>
       </w:r>
       <w:proofErr w:type="spellEnd"/>
-      <w:r>
-        <w:t xml:space="preserve"> after fixing bug with feature selection ordering</w:t>
-      </w:r>
-      <w:r>
-        <w:t xml:space="preserve"> (and </w:t>
+    </w:p>
+    <w:p>
+      <w:pPr>
+        <w:rPr>
+          <w:lang w:val="en-GB"/>
+        </w:rPr>
+      </w:pPr>
+      <w:r>
+        <w:rPr>
+          <w:lang w:val="en-GB"/>
+        </w:rPr>
+        <w:t>two fold cross validation chi squared feature selection\</w:t>
+      </w:r>
+    </w:p>
+    <w:p>
+      <w:pPr>
+        <w:rPr>
+          <w:lang w:val="nl-NL"/>
+        </w:rPr>
+      </w:pPr>
+      <w:r>
+        <w:rPr>
+          <w:lang w:val="nl-NL"/>
+        </w:rPr>
+        <w:t xml:space="preserve">tumor: </w:t>
       </w:r>
       <w:proofErr w:type="spellStart"/>
       <w:r>
-        <w:t>elif</w:t>
+        <w:rPr>
+          <w:lang w:val="nl-NL"/>
+        </w:rPr>
+        <w:t>svm</w:t>
       </w:r>
       <w:proofErr w:type="spellEnd"/>
       <w:r>
-        <w:t xml:space="preserve"> for chi2 selection?)</w:t>
-      </w:r>
-      <w:r>
-        <w:t xml:space="preserve"> [x]</w:t>
-      </w:r>
-    </w:p>
-    <w:p>
-      <w:r>
-        <w:t>- deal with zero features in genus abundance</w:t>
-      </w:r>
-    </w:p>
-    <w:p>
-      <w:r>
-        <w:t>* Thesis:</w:t>
-      </w:r>
-    </w:p>
-    <w:p>
-      <w:r>
-        <w:t>- Introduction: includes background, knowledge gap and proposal to fill knowledge gap and not separate background section</w:t>
-      </w:r>
-      <w:r>
-        <w:t xml:space="preserve"> [x]</w:t>
-      </w:r>
-    </w:p>
-    <w:p>
-      <w:r>
-        <w:t>- Methods and materials: includes detail on how to reproduce paper. Data for example with table of samples and sample types.</w:t>
-      </w:r>
-      <w:r>
-        <w:t xml:space="preserve"> [x]</w:t>
-      </w:r>
-    </w:p>
-    <w:p>
-      <w:r>
-        <w:t>-</w:t>
-      </w:r>
-      <w:r>
+        <w:rPr>
+          <w:lang w:val="nl-NL"/>
+        </w:rPr>
+        <w:t xml:space="preserve">, </w:t>
+      </w:r>
+      <w:proofErr w:type="spellStart"/>
+      <w:r>
+        <w:rPr>
+          <w:lang w:val="nl-NL"/>
+        </w:rPr>
+        <w:t>rbf</w:t>
+      </w:r>
+      <w:proofErr w:type="spellEnd"/>
+      <w:r>
+        <w:rPr>
+          <w:lang w:val="nl-NL"/>
+        </w:rPr>
         <w:t xml:space="preserve"> </w:t>
       </w:r>
-      <w:r>
-        <w:t xml:space="preserve">Results: </w:t>
-      </w:r>
-      <w:r>
-        <w:t>each subsection (4 or 5) will be the main messages with subparagraphs of why you think it is. For example, in the exploration phase it seems that genus and gene expression are overlapped.</w:t>
-      </w:r>
-      <w:r>
-        <w:t xml:space="preserve"> [x]</w:t>
-      </w:r>
-    </w:p>
-    <w:p>
-      <w:r>
+      <w:proofErr w:type="spellStart"/>
+      <w:r>
+        <w:rPr>
+          <w:lang w:val="nl-NL"/>
+        </w:rPr>
+        <w:t>kernel</w:t>
+      </w:r>
+      <w:proofErr w:type="spellEnd"/>
+      <w:r>
+        <w:rPr>
+          <w:lang w:val="nl-NL"/>
+        </w:rPr>
+        <w:t>, c=1</w:t>
+      </w:r>
+    </w:p>
+    <w:p>
+      <w:pPr>
+        <w:rPr>
+          <w:lang w:val="en-GB"/>
+        </w:rPr>
+      </w:pPr>
+      <w:r>
+        <w:rPr>
+          <w:lang w:val="en-GB"/>
+        </w:rPr>
         <w:lastRenderedPageBreak/>
-        <w:t>- Make clear</w:t>
-      </w:r>
-      <w:r>
-        <w:t xml:space="preserve"> what experiments you intend to do further to investigate this.</w:t>
-      </w:r>
-    </w:p>
-    <w:p>
-      <w:pPr>
-        <w:rPr>
-          <w:lang w:val="en-GB"/>
-        </w:rPr>
-      </w:pPr>
-      <w:r>
-        <w:rPr>
-          <w:lang w:val="en-GB"/>
-        </w:rPr>
-        <w:t>-(17 October presentation)</w:t>
-      </w:r>
-    </w:p>
-    <w:p>
-      <w:pPr>
-        <w:rPr>
-          <w:lang w:val="en-GB"/>
-        </w:rPr>
-      </w:pPr>
-      <w:r>
-        <w:rPr>
-          <w:lang w:val="en-GB"/>
-        </w:rPr>
-        <w:t>* Presentation:</w:t>
-      </w:r>
-    </w:p>
-    <w:p>
-      <w:pPr>
-        <w:rPr>
-          <w:lang w:val="en-GB"/>
-        </w:rPr>
-      </w:pPr>
-      <w:r>
-        <w:rPr>
-          <w:lang w:val="en-GB"/>
-        </w:rPr>
-        <w:t xml:space="preserve"> - make clear what microbial features are and how many samples</w:t>
-      </w:r>
-      <w:r>
-        <w:rPr>
-          <w:lang w:val="en-GB"/>
-        </w:rPr>
-        <w:t xml:space="preserve"> [x]</w:t>
-      </w:r>
-    </w:p>
-    <w:p>
-      <w:pPr>
-        <w:rPr>
-          <w:lang w:val="en-GB"/>
-        </w:rPr>
-      </w:pPr>
-      <w:r>
-        <w:rPr>
-          <w:lang w:val="en-GB"/>
-        </w:rPr>
-        <w:t>- what is in the overlap set?</w:t>
-      </w:r>
-      <w:r>
-        <w:rPr>
-          <w:lang w:val="en-GB"/>
-        </w:rPr>
-        <w:t xml:space="preserve"> [x]</w:t>
-      </w:r>
-    </w:p>
-    <w:p>
-      <w:pPr>
-        <w:rPr>
-          <w:lang w:val="en-GB"/>
-        </w:rPr>
-      </w:pPr>
-      <w:r>
-        <w:rPr>
-          <w:lang w:val="en-GB"/>
-        </w:rPr>
-        <w:t xml:space="preserve">- give updated data on </w:t>
+        <w:t xml:space="preserve">stage: </w:t>
       </w:r>
       <w:proofErr w:type="spellStart"/>
       <w:r>
         <w:rPr>
           <w:lang w:val="en-GB"/>
         </w:rPr>
-        <w:t>tumor</w:t>
+        <w:t>mlgr</w:t>
       </w:r>
       <w:proofErr w:type="spellEnd"/>
       <w:r>
         <w:rPr>
           <w:lang w:val="en-GB"/>
         </w:rPr>
-        <w:t xml:space="preserve"> stage</w:t>
-      </w:r>
-      <w:r>
-        <w:rPr>
-          <w:lang w:val="en-GB"/>
-        </w:rPr>
-        <w:t xml:space="preserve"> distribution</w:t>
-      </w:r>
-    </w:p>
-    <w:p>
-      <w:pPr>
-        <w:rPr>
-          <w:lang w:val="en-GB"/>
-        </w:rPr>
-      </w:pPr>
-      <w:r>
-        <w:rPr>
-          <w:lang w:val="en-GB"/>
-        </w:rPr>
-        <w:t>* prediction set up:</w:t>
-      </w:r>
-    </w:p>
-    <w:p>
-      <w:pPr>
-        <w:rPr>
-          <w:lang w:val="en-GB"/>
-        </w:rPr>
-      </w:pPr>
-      <w:r>
-        <w:rPr>
-          <w:lang w:val="en-GB"/>
-        </w:rPr>
-        <w:t>-  remove cross-fertilization, reorder amount and ordering of features, use more features and bootstrapping iterations</w:t>
-      </w:r>
-      <w:r>
-        <w:rPr>
-          <w:lang w:val="en-GB"/>
-        </w:rPr>
-        <w:t xml:space="preserve"> [x]</w:t>
-      </w:r>
-    </w:p>
-    <w:p>
-      <w:pPr>
-        <w:rPr>
-          <w:lang w:val="en-GB"/>
-        </w:rPr>
-      </w:pPr>
-      <w:r>
-        <w:rPr>
-          <w:lang w:val="en-GB"/>
-        </w:rPr>
-        <w:t>- try an 8020 or 70 30 split</w:t>
-      </w:r>
-      <w:r>
-        <w:rPr>
-          <w:lang w:val="en-GB"/>
-        </w:rPr>
-        <w:t xml:space="preserve"> [x]</w:t>
-      </w:r>
-    </w:p>
-    <w:p>
-      <w:pPr>
-        <w:rPr>
-          <w:lang w:val="en-GB"/>
-        </w:rPr>
-      </w:pPr>
-      <w:r>
-        <w:rPr>
-          <w:lang w:val="en-GB"/>
-        </w:rPr>
-        <w:t>- for linear regression and ch2, just do splits and use feature selection on training part and testing on testing part</w:t>
-      </w:r>
-      <w:r>
-        <w:rPr>
-          <w:lang w:val="en-GB"/>
-        </w:rPr>
-        <w:t xml:space="preserve"> [x]</w:t>
-      </w:r>
-    </w:p>
-    <w:p>
-      <w:pPr>
-        <w:rPr>
-          <w:lang w:val="en-GB"/>
-        </w:rPr>
-      </w:pPr>
-      <w:r>
-        <w:rPr>
-          <w:lang w:val="en-GB"/>
-        </w:rPr>
-        <w:t>* evaluation:</w:t>
-      </w:r>
-    </w:p>
-    <w:p>
-      <w:pPr>
-        <w:rPr>
-          <w:lang w:val="en-GB"/>
-        </w:rPr>
-      </w:pPr>
-      <w:r>
-        <w:rPr>
-          <w:lang w:val="en-GB"/>
-        </w:rPr>
-        <w:t>- give R bars</w:t>
-      </w:r>
-      <w:r>
-        <w:rPr>
-          <w:lang w:val="en-GB"/>
-        </w:rPr>
-        <w:t xml:space="preserve"> [x]</w:t>
-      </w:r>
-    </w:p>
-    <w:p>
-      <w:pPr>
-        <w:rPr>
-          <w:lang w:val="en-GB"/>
-        </w:rPr>
-      </w:pPr>
-      <w:r>
-        <w:rPr>
-          <w:lang w:val="en-GB"/>
-        </w:rPr>
-        <w:t>- explore f</w:t>
-      </w:r>
-      <w:r>
-        <w:rPr>
-          <w:lang w:val="en-GB"/>
-        </w:rPr>
-        <w:t>eatures selected and robustness of feature selection</w:t>
-      </w:r>
-      <w:r>
-        <w:rPr>
-          <w:lang w:val="en-GB"/>
-        </w:rPr>
-        <w:t xml:space="preserve"> ( how do you deal with random seed in different iterations? Is it always to same features?</w:t>
-      </w:r>
-      <w:r>
-        <w:rPr>
-          <w:lang w:val="en-GB"/>
-        </w:rPr>
-        <w:t xml:space="preserve"> How do you compare when the amount of features of each modality is different?</w:t>
-      </w:r>
-      <w:r>
-        <w:rPr>
-          <w:lang w:val="en-GB"/>
-        </w:rPr>
-        <w:t xml:space="preserve"> What percentage of features are from each modality?</w:t>
-      </w:r>
-      <w:r>
-        <w:rPr>
-          <w:lang w:val="en-GB"/>
-        </w:rPr>
-        <w:t xml:space="preserve"> Should I ever show all features?</w:t>
-      </w:r>
-      <w:r>
-        <w:rPr>
-          <w:lang w:val="en-GB"/>
-        </w:rPr>
-        <w:t>)</w:t>
-      </w:r>
-    </w:p>
-    <w:p>
-      <w:pPr>
-        <w:rPr>
-          <w:lang w:val="en-GB"/>
-        </w:rPr>
-      </w:pPr>
-      <w:proofErr w:type="spellStart"/>
-      <w:r>
-        <w:rPr>
-          <w:lang w:val="en-GB"/>
-        </w:rPr>
-        <w:t>Its</w:t>
-      </w:r>
-      <w:proofErr w:type="spellEnd"/>
-      <w:r>
-        <w:rPr>
-          <w:lang w:val="en-GB"/>
-        </w:rPr>
-        <w:t xml:space="preserve"> not fair to compare all features if each modality has different amount []</w:t>
-      </w:r>
-    </w:p>
-    <w:p>
-      <w:pPr>
-        <w:rPr>
-          <w:lang w:val="en-GB"/>
-        </w:rPr>
-      </w:pPr>
-      <w:r>
-        <w:rPr>
-          <w:lang w:val="en-GB"/>
-        </w:rPr>
-        <w:t>- don’t have to connecting lines (categorical?)</w:t>
-      </w:r>
-      <w:r>
-        <w:rPr>
-          <w:lang w:val="en-GB"/>
-        </w:rPr>
-        <w:t xml:space="preserve"> [z]</w:t>
-      </w:r>
-    </w:p>
-    <w:p>
-      <w:pPr>
-        <w:rPr>
-          <w:lang w:val="en-GB"/>
-        </w:rPr>
-      </w:pPr>
-      <w:r>
-        <w:rPr>
-          <w:lang w:val="en-GB"/>
-        </w:rPr>
-        <w:t>* Model</w:t>
-      </w:r>
-    </w:p>
-    <w:p>
-      <w:pPr>
-        <w:rPr>
-          <w:lang w:val="en-GB"/>
-        </w:rPr>
-      </w:pPr>
-      <w:r>
-        <w:rPr>
-          <w:lang w:val="en-GB"/>
-        </w:rPr>
-        <w:t>- try hyper parameter tuning, use elastic net instead of linear regression</w:t>
-      </w:r>
-    </w:p>
-    <w:p>
-      <w:pPr>
-        <w:rPr>
-          <w:lang w:val="en-GB"/>
-        </w:rPr>
-      </w:pPr>
-      <w:r>
-        <w:rPr>
-          <w:lang w:val="en-GB"/>
-        </w:rPr>
-        <w:t>- look at SVM gamma and c</w:t>
-      </w:r>
-    </w:p>
-    <w:p>
-      <w:pPr>
-        <w:rPr>
-          <w:lang w:val="en-GB"/>
-        </w:rPr>
-      </w:pPr>
-      <w:r>
-        <w:rPr>
-          <w:lang w:val="en-GB"/>
-        </w:rPr>
-        <w:t>* Thesis:</w:t>
-      </w:r>
-    </w:p>
-    <w:p>
-      <w:pPr>
-        <w:rPr>
-          <w:lang w:val="en-GB"/>
-        </w:rPr>
-      </w:pPr>
-      <w:r>
-        <w:rPr>
-          <w:lang w:val="en-GB"/>
-        </w:rPr>
-        <w:t>- have an outline and empty tables on what you want filled in</w:t>
-      </w:r>
-    </w:p>
-    <w:p>
-      <w:pPr>
-        <w:rPr>
-          <w:lang w:val="en-GB"/>
-        </w:rPr>
-      </w:pPr>
-      <w:r>
-        <w:rPr>
-          <w:lang w:val="en-GB"/>
-        </w:rPr>
-        <w:t xml:space="preserve">- make </w:t>
-      </w:r>
-      <w:proofErr w:type="spellStart"/>
-      <w:r>
-        <w:rPr>
-          <w:lang w:val="en-GB"/>
-        </w:rPr>
-        <w:t>hypotheses</w:t>
-      </w:r>
-      <w:r>
-        <w:rPr>
-          <w:lang w:val="en-GB"/>
-        </w:rPr>
-        <w:t>from</w:t>
-      </w:r>
-      <w:proofErr w:type="spellEnd"/>
-      <w:r>
-        <w:rPr>
-          <w:lang w:val="en-GB"/>
-        </w:rPr>
-        <w:t xml:space="preserve"> </w:t>
-      </w:r>
-      <w:r>
-        <w:rPr>
-          <w:lang w:val="en-GB"/>
-        </w:rPr>
-        <w:t xml:space="preserve"> packages and write in thesis draft based on commits and to do’s and notes.</w:t>
-      </w:r>
-    </w:p>
-    <w:p>
-      <w:pPr>
-        <w:rPr>
-          <w:lang w:val="en-GB"/>
-        </w:rPr>
-      </w:pPr>
-    </w:p>
-    <w:p>
-      <w:pPr>
-        <w:rPr>
-          <w:lang w:val="en-GB"/>
-        </w:rPr>
-      </w:pPr>
-      <w:r>
-        <w:rPr>
-          <w:lang w:val="en-GB"/>
-        </w:rPr>
-        <w:t>-(28 September presentation)</w:t>
-      </w:r>
-    </w:p>
-    <w:p>
-      <w:pPr>
-        <w:rPr>
-          <w:lang w:val="en-GB"/>
-        </w:rPr>
-      </w:pPr>
-      <w:r>
-        <w:rPr>
-          <w:lang w:val="en-GB"/>
-        </w:rPr>
-        <w:t>* Show performance with normal samples as stage zero</w:t>
-      </w:r>
-    </w:p>
-    <w:p>
-      <w:pPr>
-        <w:rPr>
-          <w:lang w:val="en-GB"/>
-        </w:rPr>
-      </w:pPr>
-      <w:r>
-        <w:rPr>
-          <w:lang w:val="en-GB"/>
-        </w:rPr>
-        <w:t>-- Possibly contrast with performance when that’s not the case (were normal samples being misinterpreted as stage 1?)</w:t>
-      </w:r>
-    </w:p>
-    <w:p>
-      <w:pPr>
-        <w:rPr>
-          <w:lang w:val="en-GB"/>
-        </w:rPr>
-      </w:pPr>
-      <w:r>
-        <w:rPr>
-          <w:lang w:val="en-GB"/>
-        </w:rPr>
-        <w:t>* Show performance when using new prediction set up with random sampling</w:t>
-      </w:r>
-      <w:r>
-        <w:rPr>
-          <w:lang w:val="en-GB"/>
-        </w:rPr>
-        <w:t xml:space="preserve"> and additional </w:t>
-      </w:r>
-      <w:proofErr w:type="spellStart"/>
-      <w:r>
-        <w:rPr>
-          <w:lang w:val="en-GB"/>
-        </w:rPr>
-        <w:t>fe</w:t>
-      </w:r>
-      <w:r>
-        <w:rPr>
-          <w:lang w:val="en-GB"/>
-        </w:rPr>
-        <w:t>with</w:t>
-      </w:r>
-      <w:proofErr w:type="spellEnd"/>
-      <w:r>
-        <w:rPr>
-          <w:lang w:val="en-GB"/>
-        </w:rPr>
-        <w:t xml:space="preserve"> </w:t>
-      </w:r>
-      <w:proofErr w:type="spellStart"/>
-      <w:r>
-        <w:rPr>
-          <w:lang w:val="en-GB"/>
-        </w:rPr>
-        <w:t>atures</w:t>
-      </w:r>
-      <w:proofErr w:type="spellEnd"/>
-    </w:p>
-    <w:p>
-      <w:pPr>
-        <w:rPr>
-          <w:lang w:val="en-GB"/>
-        </w:rPr>
-      </w:pPr>
-      <w:r>
-        <w:rPr>
-          <w:lang w:val="en-GB"/>
-        </w:rPr>
-        <w:lastRenderedPageBreak/>
-        <w:t>* Show performance when using new feature ranking with linear regression (discuss data leakage</w:t>
-      </w:r>
-      <w:r>
-        <w:rPr>
-          <w:lang w:val="en-GB"/>
-        </w:rPr>
-        <w:t>)</w:t>
-      </w:r>
-    </w:p>
-    <w:p>
-      <w:pPr>
-        <w:rPr>
-          <w:lang w:val="en-GB"/>
-        </w:rPr>
-      </w:pPr>
-      <w:r>
-        <w:rPr>
-          <w:lang w:val="en-GB"/>
-        </w:rPr>
-        <w:t>* Show performance when using new prediction with linear regression for stages</w:t>
-      </w:r>
-    </w:p>
-    <w:p>
-      <w:pPr>
-        <w:rPr>
-          <w:lang w:val="en-GB"/>
-        </w:rPr>
-      </w:pPr>
-      <w:r>
-        <w:rPr>
-          <w:lang w:val="en-GB"/>
-        </w:rPr>
-        <w:t>* Show analysis of prediction results across experiments with confusion matrices</w:t>
-      </w:r>
-    </w:p>
-    <w:p>
-      <w:pPr>
-        <w:rPr>
-          <w:lang w:val="en-GB"/>
-        </w:rPr>
-      </w:pPr>
-      <w:r>
-        <w:rPr>
-          <w:lang w:val="en-GB"/>
-        </w:rPr>
-        <w:t>* If time: investigate dominance of each feature in integrated modality</w:t>
-      </w:r>
-    </w:p>
-    <w:p>
-      <w:pPr>
-        <w:rPr>
-          <w:lang w:val="en-GB"/>
-        </w:rPr>
-      </w:pPr>
-      <w:r>
-        <w:rPr>
-          <w:lang w:val="en-GB"/>
-        </w:rPr>
-        <w:t>* If time: update tables</w:t>
-      </w:r>
-    </w:p>
-    <w:p>
-      <w:pPr>
-        <w:rPr>
-          <w:lang w:val="en-GB"/>
-        </w:rPr>
-      </w:pPr>
-      <w:r>
-        <w:rPr>
-          <w:lang w:val="en-GB"/>
-        </w:rPr>
-        <w:t>-(6 September presentation)</w:t>
-      </w:r>
-    </w:p>
-    <w:p>
-      <w:pPr>
-        <w:rPr>
-          <w:lang w:val="en-GB"/>
-        </w:rPr>
-      </w:pPr>
-      <w:r>
-        <w:rPr>
-          <w:lang w:val="en-GB"/>
-        </w:rPr>
-        <w:t>* display predictive performance for each cancer separately with increasing feature amounts on the X axis instead of different cancers, and then each omics type separately</w:t>
-      </w:r>
-      <w:r>
-        <w:rPr>
-          <w:lang w:val="en-GB"/>
-        </w:rPr>
-        <w:t xml:space="preserve"> in each graph</w:t>
-      </w:r>
-      <w:r>
-        <w:rPr>
-          <w:lang w:val="en-GB"/>
-        </w:rPr>
-        <w:t xml:space="preserve"> [x]</w:t>
-      </w:r>
-    </w:p>
-    <w:p>
-      <w:pPr>
-        <w:rPr>
-          <w:lang w:val="en-GB"/>
-        </w:rPr>
-      </w:pPr>
-      <w:r>
-        <w:rPr>
-          <w:lang w:val="en-GB"/>
-        </w:rPr>
-        <w:t xml:space="preserve">* </w:t>
-      </w:r>
-      <w:r>
-        <w:rPr>
-          <w:lang w:val="en-GB"/>
-        </w:rPr>
-        <w:t>try MSE error</w:t>
-      </w:r>
-    </w:p>
-    <w:p>
-      <w:pPr>
-        <w:rPr>
-          <w:lang w:val="en-GB"/>
-        </w:rPr>
-      </w:pPr>
-      <w:r>
-        <w:rPr>
-          <w:lang w:val="en-GB"/>
-        </w:rPr>
-        <w:t>* fix the y-axis to have the same units</w:t>
-      </w:r>
-      <w:r>
-        <w:rPr>
-          <w:lang w:val="en-GB"/>
-        </w:rPr>
-        <w:t xml:space="preserve"> [x]</w:t>
-      </w:r>
-    </w:p>
-    <w:p>
-      <w:pPr>
-        <w:rPr>
-          <w:lang w:val="en-GB"/>
-        </w:rPr>
-      </w:pPr>
-      <w:r>
-        <w:rPr>
-          <w:lang w:val="en-GB"/>
-        </w:rPr>
-        <w:t>* if time: try a different set up with random sampling to estimate performance</w:t>
-      </w:r>
-    </w:p>
-    <w:p>
-      <w:pPr>
-        <w:rPr>
-          <w:lang w:val="en-GB"/>
-        </w:rPr>
-      </w:pPr>
-      <w:r>
-        <w:rPr>
-          <w:lang w:val="en-GB"/>
-        </w:rPr>
-        <w:t>* start initial subheading and grouping of current thesis document</w:t>
-      </w:r>
-      <w:r>
-        <w:rPr>
-          <w:lang w:val="en-GB"/>
-        </w:rPr>
-        <w:t xml:space="preserve"> [x]</w:t>
-      </w:r>
-    </w:p>
-    <w:p>
-      <w:pPr>
-        <w:rPr>
-          <w:lang w:val="en-GB"/>
-        </w:rPr>
-      </w:pPr>
-      <w:r>
-        <w:rPr>
-          <w:lang w:val="en-GB"/>
-        </w:rPr>
-        <w:t>* for presentation</w:t>
-      </w:r>
-    </w:p>
-    <w:p>
-      <w:pPr>
-        <w:rPr>
-          <w:lang w:val="en-GB"/>
-        </w:rPr>
-      </w:pPr>
-      <w:r>
-        <w:rPr>
-          <w:lang w:val="en-GB"/>
-        </w:rPr>
-        <w:t xml:space="preserve">- Think about what I really want to present instead of a big bundle of images. </w:t>
-      </w:r>
-    </w:p>
-    <w:p>
-      <w:pPr>
-        <w:rPr>
-          <w:lang w:val="en-GB"/>
-        </w:rPr>
-      </w:pPr>
-      <w:r>
-        <w:rPr>
-          <w:lang w:val="en-GB"/>
-        </w:rPr>
-        <w:t>- Fix cancer sucks thing and find source for how many people die from it.</w:t>
-      </w:r>
-      <w:r>
-        <w:rPr>
-          <w:lang w:val="en-GB"/>
-        </w:rPr>
-        <w:t xml:space="preserve"> [x]</w:t>
-      </w:r>
-    </w:p>
-    <w:p>
-      <w:pPr>
-        <w:rPr>
-          <w:lang w:val="en-GB"/>
-        </w:rPr>
-      </w:pPr>
-      <w:r>
-        <w:rPr>
-          <w:lang w:val="en-GB"/>
-        </w:rPr>
-        <w:t>look more into HMP?</w:t>
-      </w:r>
-    </w:p>
-    <w:p>
-      <w:pPr>
-        <w:rPr>
-          <w:lang w:val="en-GB"/>
-        </w:rPr>
-      </w:pPr>
-      <w:r>
-        <w:rPr>
-          <w:lang w:val="en-GB"/>
-        </w:rPr>
-        <w:t xml:space="preserve">Investigate performance more. Are all my features from one modality? </w:t>
-      </w:r>
-    </w:p>
-    <w:p>
-      <w:pPr>
-        <w:rPr>
-          <w:lang w:val="en-GB"/>
-        </w:rPr>
-      </w:pPr>
-      <w:r>
-        <w:rPr>
-          <w:lang w:val="en-GB"/>
-        </w:rPr>
-        <w:t>What kind of prediction set up? Random sampling based?</w:t>
-      </w:r>
-      <w:r>
-        <w:rPr>
-          <w:lang w:val="en-GB"/>
-        </w:rPr>
-        <w:t xml:space="preserve"> And then select a different amount of features and perform sampling to estimate performance</w:t>
-      </w:r>
-    </w:p>
-    <w:p>
-      <w:pPr>
-        <w:rPr>
-          <w:lang w:val="en-GB"/>
-        </w:rPr>
-      </w:pPr>
-      <w:r>
-        <w:rPr>
-          <w:lang w:val="en-GB"/>
-        </w:rPr>
-        <w:t>What if I use other omics types and compare?</w:t>
-      </w:r>
-    </w:p>
-    <w:p>
-      <w:pPr>
-        <w:pStyle w:val="Heading1"/>
-        <w:rPr>
-          <w:lang w:val="en-GB"/>
-        </w:rPr>
-      </w:pPr>
-      <w:r>
-        <w:rPr>
-          <w:lang w:val="en-GB"/>
-        </w:rPr>
-        <w:t>Presentation</w:t>
-      </w:r>
-    </w:p>
-    <w:p>
-      <w:pPr>
-        <w:rPr>
-          <w:lang w:val="en-GB"/>
-        </w:rPr>
-      </w:pPr>
-    </w:p>
-    <w:p>
-      <w:pPr>
-        <w:rPr>
-          <w:lang w:val="en-GB"/>
-        </w:rPr>
-      </w:pPr>
-      <w:r>
-        <w:rPr>
-          <w:lang w:val="en-GB"/>
-        </w:rPr>
-        <w:t>17 October</w:t>
-      </w:r>
-    </w:p>
-    <w:p>
-      <w:pPr>
-        <w:rPr>
-          <w:lang w:val="en-GB"/>
-        </w:rPr>
-      </w:pPr>
-      <w:r>
-        <w:rPr>
-          <w:lang w:val="en-GB"/>
-        </w:rPr>
-        <w:t>Try different stages of integration</w:t>
-      </w:r>
-    </w:p>
-    <w:p>
-      <w:pPr>
-        <w:rPr>
-          <w:lang w:val="en-GB"/>
-        </w:rPr>
-      </w:pPr>
-    </w:p>
-    <w:p>
-      <w:pPr>
-        <w:rPr>
-          <w:lang w:val="en-GB"/>
-        </w:rPr>
-      </w:pPr>
-    </w:p>
-    <w:p>
-      <w:pPr>
-        <w:rPr>
-          <w:lang w:val="en-GB"/>
-        </w:rPr>
-      </w:pPr>
-      <w:r>
-        <w:rPr>
-          <w:lang w:val="en-GB"/>
-        </w:rPr>
-        <w:t>- Feature selection</w:t>
-      </w:r>
-    </w:p>
-    <w:p>
-      <w:pPr>
-        <w:rPr>
-          <w:lang w:val="en-GB"/>
-        </w:rPr>
-      </w:pPr>
-      <w:r>
-        <w:rPr>
-          <w:lang w:val="en-GB"/>
-        </w:rPr>
-        <w:t xml:space="preserve">- Prediction task on stage and </w:t>
-      </w:r>
-      <w:proofErr w:type="spellStart"/>
-      <w:r>
-        <w:rPr>
-          <w:lang w:val="en-GB"/>
-        </w:rPr>
-        <w:t>tumor</w:t>
-      </w:r>
-      <w:proofErr w:type="spellEnd"/>
-    </w:p>
-    <w:p>
-      <w:pPr>
-        <w:rPr>
-          <w:lang w:val="en-GB"/>
-        </w:rPr>
-      </w:pPr>
-      <w:r>
-        <w:rPr>
-          <w:lang w:val="en-GB"/>
-        </w:rPr>
-        <w:t>two fold cross validation chi squared feature selection\</w:t>
-      </w:r>
-    </w:p>
-    <w:p>
-      <w:pPr>
-        <w:rPr>
-          <w:lang w:val="nl-NL"/>
-        </w:rPr>
-      </w:pPr>
-      <w:r>
-        <w:rPr>
-          <w:lang w:val="nl-NL"/>
-        </w:rPr>
-        <w:t xml:space="preserve">tumor: </w:t>
-      </w:r>
-      <w:proofErr w:type="spellStart"/>
-      <w:r>
-        <w:rPr>
-          <w:lang w:val="nl-NL"/>
-        </w:rPr>
-        <w:t>svm</w:t>
-      </w:r>
-      <w:proofErr w:type="spellEnd"/>
-      <w:r>
-        <w:rPr>
-          <w:lang w:val="nl-NL"/>
-        </w:rPr>
         <w:t xml:space="preserve">, </w:t>
       </w:r>
-      <w:proofErr w:type="spellStart"/>
-      <w:r>
-        <w:rPr>
-          <w:lang w:val="nl-NL"/>
-        </w:rPr>
-        <w:t>rbf</w:t>
-      </w:r>
-      <w:proofErr w:type="spellEnd"/>
-      <w:r>
-        <w:rPr>
-          <w:lang w:val="nl-NL"/>
-        </w:rPr>
-        <w:t xml:space="preserve"> </w:t>
-      </w:r>
-      <w:proofErr w:type="spellStart"/>
-      <w:r>
-        <w:rPr>
-          <w:lang w:val="nl-NL"/>
-        </w:rPr>
-        <w:t>kernel</w:t>
-      </w:r>
-      <w:proofErr w:type="spellEnd"/>
-      <w:r>
-        <w:rPr>
-          <w:lang w:val="nl-NL"/>
-        </w:rPr>
-        <w:t>, c=1</w:t>
-      </w:r>
-    </w:p>
-    <w:p>
-      <w:pPr>
-        <w:rPr>
-          <w:lang w:val="en-GB"/>
-        </w:rPr>
-      </w:pPr>
-      <w:r>
-        <w:rPr>
-          <w:lang w:val="en-GB"/>
-        </w:rPr>
-        <w:t xml:space="preserve">stage: </w:t>
-      </w:r>
-      <w:proofErr w:type="spellStart"/>
-      <w:r>
-        <w:rPr>
-          <w:lang w:val="en-GB"/>
-        </w:rPr>
-        <w:t>mlgr</w:t>
-      </w:r>
-      <w:proofErr w:type="spellEnd"/>
-      <w:r>
-        <w:rPr>
-          <w:lang w:val="en-GB"/>
-        </w:rPr>
-        <w:t xml:space="preserve">, </w:t>
-      </w:r>
-    </w:p>
-    <w:p>
-      <w:pPr>
-        <w:rPr>
-          <w:lang w:val="en-GB"/>
-        </w:rPr>
-      </w:pPr>
-    </w:p>
-    <w:p>
-      <w:pPr>
-        <w:rPr>
-          <w:lang w:val="en-GB"/>
-        </w:rPr>
-      </w:pPr>
-      <w:r>
-        <w:rPr>
-          <w:lang w:val="en-GB"/>
-        </w:rPr>
-        <w:lastRenderedPageBreak/>
+    </w:p>
+    <w:p>
+      <w:pPr>
+        <w:rPr>
+          <w:lang w:val="en-GB"/>
+        </w:rPr>
+      </w:pPr>
+    </w:p>
+    <w:p>
+      <w:pPr>
+        <w:rPr>
+          <w:lang w:val="en-GB"/>
+        </w:rPr>
+      </w:pPr>
+      <w:r>
+        <w:rPr>
+          <w:lang w:val="en-GB"/>
+        </w:rPr>
         <w:t xml:space="preserve">- PCA and t-SNE visualizations for all cancers and data sets with </w:t>
       </w:r>
       <w:proofErr w:type="spellStart"/>
@@ -6833,6 +6887,7 @@
         <w:rPr>
           <w:lang w:val="en-GB"/>
         </w:rPr>
+        <w:lastRenderedPageBreak/>
         <w:t>Can I maybe confided in a more logical way that doesn’t duplicate as many headings and subsections?</w:t>
       </w:r>
     </w:p>
@@ -6859,7 +6914,6 @@
         <w:rPr>
           <w:lang w:val="en-GB"/>
         </w:rPr>
-        <w:lastRenderedPageBreak/>
         <w:t>Is it okay to cherry pick different cancer visualizations within exploration and prediction performance for example</w:t>
       </w:r>
     </w:p>

</xml_diff>

<commit_message>
Add predictions clamping option to stabilize RMSE
</commit_message>
<xml_diff>
--- a/Thesis Steps.docx
+++ b/Thesis Steps.docx
@@ -3426,6 +3426,12 @@
         </w:rPr>
         <w:t>When showing graph, just put the actual number for p instead of “all”</w:t>
       </w:r>
+      <w:r>
+        <w:rPr>
+          <w:lang w:val="en-GB"/>
+        </w:rPr>
+        <w:t xml:space="preserve"> [x]</w:t>
+      </w:r>
     </w:p>
     <w:p>
       <w:pPr>
@@ -3457,12 +3463,6 @@
           <w:lang w:val="en-GB"/>
         </w:rPr>
         <w:t xml:space="preserve">) and then don’t have to show all feature selection types anymore. </w:t>
-      </w:r>
-      <w:r>
-        <w:rPr>
-          <w:lang w:val="en-GB"/>
-        </w:rPr>
-        <w:t>You</w:t>
       </w:r>
     </w:p>
     <w:p>

</xml_diff>

<commit_message>
Add initial setup for STAD stage hyper parameter tuning
</commit_message>
<xml_diff>
--- a/Thesis Steps.docx
+++ b/Thesis Steps.docx
@@ -3851,25 +3851,6 @@
     </w:p>
     <w:p>
       <w:pPr>
-        <w:rPr>
-          <w:lang w:val="en-GB"/>
-        </w:rPr>
-      </w:pPr>
-      <w:r>
-        <w:rPr>
-          <w:lang w:val="en-GB"/>
-        </w:rPr>
-        <w:t>Thesis</w:t>
-      </w:r>
-      <w:r>
-        <w:rPr>
-          <w:lang w:val="en-GB"/>
-        </w:rPr>
-        <w:t>:</w:t>
-      </w:r>
-    </w:p>
-    <w:p>
-      <w:pPr>
         <w:pStyle w:val="ListParagraph"/>
         <w:numPr>
           <w:ilvl w:val="0"/>
@@ -3883,7 +3864,44 @@
         <w:rPr>
           <w:lang w:val="en-GB"/>
         </w:rPr>
+        <w:t>(optional) show training curve of AE</w:t>
+      </w:r>
+    </w:p>
+    <w:p>
+      <w:pPr>
+        <w:rPr>
+          <w:lang w:val="en-GB"/>
+        </w:rPr>
+      </w:pPr>
+      <w:r>
+        <w:rPr>
+          <w:lang w:val="en-GB"/>
+        </w:rPr>
         <w:lastRenderedPageBreak/>
+        <w:t>Thesis</w:t>
+      </w:r>
+      <w:r>
+        <w:rPr>
+          <w:lang w:val="en-GB"/>
+        </w:rPr>
+        <w:t>:</w:t>
+      </w:r>
+    </w:p>
+    <w:p>
+      <w:pPr>
+        <w:pStyle w:val="ListParagraph"/>
+        <w:numPr>
+          <w:ilvl w:val="0"/>
+          <w:numId w:val="8"/>
+        </w:numPr>
+        <w:rPr>
+          <w:lang w:val="en-GB"/>
+        </w:rPr>
+      </w:pPr>
+      <w:r>
+        <w:rPr>
+          <w:lang w:val="en-GB"/>
+        </w:rPr>
         <w:t>Make a mind map of results points and find common lines ( doesn’t have to be chronological)</w:t>
       </w:r>
     </w:p>
@@ -4553,6 +4571,7 @@
         <w:rPr>
           <w:lang w:val="en-GB"/>
         </w:rPr>
+        <w:lastRenderedPageBreak/>
         <w:t xml:space="preserve">Look into what (genus) features are being selected. (Look into the literature, does it makes sense) </w:t>
       </w:r>
       <w:r>
@@ -4577,7 +4596,6 @@
         <w:rPr>
           <w:lang w:val="en-GB"/>
         </w:rPr>
-        <w:lastRenderedPageBreak/>
         <w:t xml:space="preserve">Try to project features into latent space (e.g. </w:t>
       </w:r>
       <w:proofErr w:type="spellStart"/>
@@ -5186,6 +5204,7 @@
         <w:rPr>
           <w:lang w:val="en-GB"/>
         </w:rPr>
+        <w:lastRenderedPageBreak/>
         <w:t xml:space="preserve">- Be more clear about what you want to show. Don’t show </w:t>
       </w:r>
       <w:proofErr w:type="spellStart"/>
@@ -5200,114 +5219,443 @@
         <w:rPr>
           <w:lang w:val="en-GB"/>
         </w:rPr>
-        <w:t xml:space="preserve">, you can remove all the other cancers and say you chose one representative example. Be consistent with it throughout the paper. </w:t>
-      </w:r>
-      <w:r>
-        <w:rPr>
-          <w:lang w:val="en-GB"/>
-        </w:rPr>
+        <w:t>, you can remove all the other cancers and say you chose one representative example. Be consistent with it throughout the paper. Include the other ones in the appendix and mention you did so. Explain similarities and differences with the other cancers.</w:t>
+      </w:r>
+      <w:r>
+        <w:rPr>
+          <w:lang w:val="en-GB"/>
+        </w:rPr>
+        <w:t xml:space="preserve"> It’s</w:t>
+      </w:r>
+    </w:p>
+    <w:p>
+      <w:r>
+        <w:rPr>
+          <w:lang w:val="en-GB"/>
+        </w:rPr>
+        <w:t>- Method: describe what you have done in the results section, so move what you have there now into the results. Has to be very specific, for example with data. What parameters do you have with your patient samples, what portal did you get it from. Enough information to reproduce.</w:t>
+      </w:r>
+    </w:p>
+    <w:p>
+      <w:pPr>
+        <w:rPr>
+          <w:lang w:val="en-GB"/>
+        </w:rPr>
+      </w:pPr>
+      <w:r>
+        <w:rPr>
+          <w:lang w:val="en-GB"/>
+        </w:rPr>
+        <w:t>- Result: describe why she did something, how, what observations you made and what can be concluded.</w:t>
+      </w:r>
+      <w:r>
+        <w:rPr>
+          <w:lang w:val="en-GB"/>
+        </w:rPr>
+        <w:t xml:space="preserve"> Shouldn’t have sub </w:t>
+      </w:r>
+      <w:proofErr w:type="spellStart"/>
+      <w:r>
+        <w:rPr>
+          <w:lang w:val="en-GB"/>
+        </w:rPr>
+        <w:t>sub</w:t>
+      </w:r>
+      <w:proofErr w:type="spellEnd"/>
+      <w:r>
+        <w:rPr>
+          <w:lang w:val="en-GB"/>
+        </w:rPr>
+        <w:t xml:space="preserve"> sections, just have it as a label. Group stuff differently. Main conclusions are there is no difference quantitatively or qualitatively. The first group can stay, but the 2</w:t>
+      </w:r>
+      <w:r>
+        <w:rPr>
+          <w:vertAlign w:val="superscript"/>
+          <w:lang w:val="en-GB"/>
+        </w:rPr>
+        <w:t>nd</w:t>
+      </w:r>
+      <w:r>
+        <w:rPr>
+          <w:lang w:val="en-GB"/>
+        </w:rPr>
+        <w:t xml:space="preserve"> want you can group in more logical groupings.</w:t>
+      </w:r>
+    </w:p>
+    <w:p>
+      <w:pPr>
+        <w:rPr>
+          <w:lang w:val="en-GB"/>
+        </w:rPr>
+      </w:pPr>
+    </w:p>
+    <w:p>
+      <w:pPr>
+        <w:rPr>
+          <w:lang w:val="en-GB"/>
+        </w:rPr>
+      </w:pPr>
+      <w:r>
+        <w:rPr>
+          <w:lang w:val="en-GB"/>
+        </w:rPr>
+        <w:t>-(14 November presentation)</w:t>
+      </w:r>
+    </w:p>
+    <w:p>
+      <w:pPr>
+        <w:rPr>
+          <w:lang w:val="en-GB"/>
+        </w:rPr>
+      </w:pPr>
+      <w:r>
+        <w:rPr>
+          <w:lang w:val="en-GB"/>
+        </w:rPr>
+        <w:t>* presentation:</w:t>
+      </w:r>
+    </w:p>
+    <w:p>
+      <w:r>
+        <w:t>- for the stage class in balance slides try to expand the table with cancers as columns</w:t>
+      </w:r>
+      <w:r>
+        <w:t xml:space="preserve"> [x]</w:t>
+      </w:r>
+    </w:p>
+    <w:p>
+      <w:pPr>
+        <w:rPr>
+          <w:lang w:val="en-GB"/>
+        </w:rPr>
+      </w:pPr>
+      <w:r>
+        <w:rPr>
+          <w:lang w:val="en-GB"/>
+        </w:rPr>
+        <w:t>- Use bigger text</w:t>
+      </w:r>
+      <w:r>
+        <w:rPr>
+          <w:lang w:val="en-GB"/>
+        </w:rPr>
+        <w:t xml:space="preserve"> [x]</w:t>
+      </w:r>
+    </w:p>
+    <w:p>
+      <w:pPr>
+        <w:rPr>
+          <w:lang w:val="en-GB"/>
+        </w:rPr>
+      </w:pPr>
+      <w:r>
+        <w:rPr>
+          <w:lang w:val="en-GB"/>
+        </w:rPr>
+        <w:t>- Put the main message of what you found instead of the method used in prediction</w:t>
+      </w:r>
+      <w:r>
+        <w:rPr>
+          <w:lang w:val="en-GB"/>
+        </w:rPr>
+        <w:t xml:space="preserve"> [x]</w:t>
+      </w:r>
+    </w:p>
+    <w:p>
+      <w:pPr>
+        <w:rPr>
+          <w:lang w:val="en-GB"/>
+        </w:rPr>
+      </w:pPr>
+      <w:r>
+        <w:rPr>
+          <w:lang w:val="en-GB"/>
+        </w:rPr>
+        <w:t>- Use fewer figures and focus more on what you want to show( for example, for just one representative cancer)</w:t>
+      </w:r>
+      <w:r>
+        <w:rPr>
+          <w:lang w:val="en-GB"/>
+        </w:rPr>
+        <w:t xml:space="preserve"> [x]</w:t>
+      </w:r>
+    </w:p>
+    <w:p>
+      <w:pPr>
+        <w:rPr>
+          <w:lang w:val="en-GB"/>
+        </w:rPr>
+      </w:pPr>
+      <w:r>
+        <w:rPr>
+          <w:lang w:val="en-GB"/>
+        </w:rPr>
+        <w:t>- more descriptive text in figure legends</w:t>
+      </w:r>
+      <w:r>
+        <w:rPr>
+          <w:lang w:val="en-GB"/>
+        </w:rPr>
+        <w:t xml:space="preserve"> [x]</w:t>
+      </w:r>
+    </w:p>
+    <w:p>
+      <w:r>
+        <w:t>- how you can improve even more instead of just results are inconclusive</w:t>
+      </w:r>
+    </w:p>
+    <w:p>
+      <w:r>
+        <w:t>* Model:</w:t>
+      </w:r>
+    </w:p>
+    <w:p>
+      <w:r>
+        <w:t>- What happens if you also look at how much each feature there even is softened initial sets and account for it</w:t>
+      </w:r>
+      <w:r>
+        <w:t xml:space="preserve"> [x]</w:t>
+      </w:r>
+    </w:p>
+    <w:p>
+      <w:r>
+        <w:t>- Vary feature selection stage</w:t>
+      </w:r>
+    </w:p>
+    <w:p>
+      <w:r>
+        <w:t>- Try different model (elastic net)</w:t>
+      </w:r>
+      <w:r>
+        <w:t xml:space="preserve"> for prediction</w:t>
+      </w:r>
+    </w:p>
+    <w:p>
+      <w:r>
+        <w:t>- Try different model (elastic net) for selection</w:t>
+      </w:r>
+    </w:p>
+    <w:p>
+      <w:r>
+        <w:t>- different sampling method: sampling with replacement from underrepresented classes</w:t>
+      </w:r>
+    </w:p>
+    <w:p>
+      <w:r>
+        <w:t>- check feature</w:t>
+      </w:r>
+      <w:r>
+        <w:t xml:space="preserve"> selection</w:t>
+      </w:r>
+      <w:r>
+        <w:t xml:space="preserve"> robustness</w:t>
+      </w:r>
+    </w:p>
+    <w:p>
+      <w:r>
+        <w:t xml:space="preserve">- rerun </w:t>
+      </w:r>
+      <w:proofErr w:type="spellStart"/>
+      <w:r>
+        <w:t>linreg</w:t>
+      </w:r>
+      <w:proofErr w:type="spellEnd"/>
+      <w:r>
+        <w:t xml:space="preserve"> after fixing bug with feature selection ordering</w:t>
+      </w:r>
+      <w:r>
+        <w:t xml:space="preserve"> (and </w:t>
+      </w:r>
+      <w:proofErr w:type="spellStart"/>
+      <w:r>
+        <w:t>elif</w:t>
+      </w:r>
+      <w:proofErr w:type="spellEnd"/>
+      <w:r>
+        <w:t xml:space="preserve"> for chi2 selection?)</w:t>
+      </w:r>
+      <w:r>
+        <w:t xml:space="preserve"> [x]</w:t>
+      </w:r>
+    </w:p>
+    <w:p>
+      <w:r>
+        <w:t>- deal with zero features in genus abundance</w:t>
+      </w:r>
+    </w:p>
+    <w:p>
+      <w:r>
+        <w:t>* Thesis:</w:t>
+      </w:r>
+    </w:p>
+    <w:p>
+      <w:r>
+        <w:t>- Introduction: includes background, knowledge gap and proposal to fill knowledge gap and not separate background section</w:t>
+      </w:r>
+      <w:r>
+        <w:t xml:space="preserve"> [x]</w:t>
+      </w:r>
+    </w:p>
+    <w:p>
+      <w:r>
         <w:lastRenderedPageBreak/>
-        <w:t>Include the other ones in the appendix and mention you did so. Explain similarities and differences with the other cancers.</w:t>
-      </w:r>
-      <w:r>
-        <w:rPr>
-          <w:lang w:val="en-GB"/>
-        </w:rPr>
-        <w:t xml:space="preserve"> It’s</w:t>
-      </w:r>
-    </w:p>
-    <w:p>
-      <w:r>
-        <w:rPr>
-          <w:lang w:val="en-GB"/>
-        </w:rPr>
-        <w:t>- Method: describe what you have done in the results section, so move what you have there now into the results. Has to be very specific, for example with data. What parameters do you have with your patient samples, what portal did you get it from. Enough information to reproduce.</w:t>
-      </w:r>
-    </w:p>
-    <w:p>
-      <w:pPr>
-        <w:rPr>
-          <w:lang w:val="en-GB"/>
-        </w:rPr>
-      </w:pPr>
-      <w:r>
-        <w:rPr>
-          <w:lang w:val="en-GB"/>
-        </w:rPr>
-        <w:t>- Result: describe why she did something, how, what observations you made and what can be concluded.</w:t>
-      </w:r>
-      <w:r>
-        <w:rPr>
-          <w:lang w:val="en-GB"/>
-        </w:rPr>
-        <w:t xml:space="preserve"> Shouldn’t have sub </w:t>
+        <w:t>- Methods and materials: includes detail on how to reproduce paper. Data for example with table of samples and sample types.</w:t>
+      </w:r>
+      <w:r>
+        <w:t xml:space="preserve"> [x]</w:t>
+      </w:r>
+    </w:p>
+    <w:p>
+      <w:r>
+        <w:t>-</w:t>
+      </w:r>
+      <w:r>
+        <w:t xml:space="preserve"> </w:t>
+      </w:r>
+      <w:r>
+        <w:t xml:space="preserve">Results: </w:t>
+      </w:r>
+      <w:r>
+        <w:t>each subsection (4 or 5) will be the main messages with subparagraphs of why you think it is. For example, in the exploration phase it seems that genus and gene expression are overlapped.</w:t>
+      </w:r>
+      <w:r>
+        <w:t xml:space="preserve"> [x]</w:t>
+      </w:r>
+    </w:p>
+    <w:p>
+      <w:r>
+        <w:t>- Make clear</w:t>
+      </w:r>
+      <w:r>
+        <w:t xml:space="preserve"> what experiments you intend to do further to investigate this.</w:t>
+      </w:r>
+    </w:p>
+    <w:p>
+      <w:pPr>
+        <w:rPr>
+          <w:lang w:val="en-GB"/>
+        </w:rPr>
+      </w:pPr>
+      <w:r>
+        <w:rPr>
+          <w:lang w:val="en-GB"/>
+        </w:rPr>
+        <w:t>-(17 October presentation)</w:t>
+      </w:r>
+    </w:p>
+    <w:p>
+      <w:pPr>
+        <w:rPr>
+          <w:lang w:val="en-GB"/>
+        </w:rPr>
+      </w:pPr>
+      <w:r>
+        <w:rPr>
+          <w:lang w:val="en-GB"/>
+        </w:rPr>
+        <w:t>* Presentation:</w:t>
+      </w:r>
+    </w:p>
+    <w:p>
+      <w:pPr>
+        <w:rPr>
+          <w:lang w:val="en-GB"/>
+        </w:rPr>
+      </w:pPr>
+      <w:r>
+        <w:rPr>
+          <w:lang w:val="en-GB"/>
+        </w:rPr>
+        <w:t xml:space="preserve"> - make clear what microbial features are and how many samples</w:t>
+      </w:r>
+      <w:r>
+        <w:rPr>
+          <w:lang w:val="en-GB"/>
+        </w:rPr>
+        <w:t xml:space="preserve"> [x]</w:t>
+      </w:r>
+    </w:p>
+    <w:p>
+      <w:pPr>
+        <w:rPr>
+          <w:lang w:val="en-GB"/>
+        </w:rPr>
+      </w:pPr>
+      <w:r>
+        <w:rPr>
+          <w:lang w:val="en-GB"/>
+        </w:rPr>
+        <w:t>- what is in the overlap set?</w:t>
+      </w:r>
+      <w:r>
+        <w:rPr>
+          <w:lang w:val="en-GB"/>
+        </w:rPr>
+        <w:t xml:space="preserve"> [x]</w:t>
+      </w:r>
+    </w:p>
+    <w:p>
+      <w:pPr>
+        <w:rPr>
+          <w:lang w:val="en-GB"/>
+        </w:rPr>
+      </w:pPr>
+      <w:r>
+        <w:rPr>
+          <w:lang w:val="en-GB"/>
+        </w:rPr>
+        <w:t xml:space="preserve">- give updated data on </w:t>
       </w:r>
       <w:proofErr w:type="spellStart"/>
       <w:r>
         <w:rPr>
           <w:lang w:val="en-GB"/>
         </w:rPr>
-        <w:t>sub</w:t>
+        <w:t>tumor</w:t>
       </w:r>
       <w:proofErr w:type="spellEnd"/>
       <w:r>
         <w:rPr>
           <w:lang w:val="en-GB"/>
         </w:rPr>
-        <w:t xml:space="preserve"> sections, just have it as a label. Group stuff differently. Main conclusions are there is no difference quantitatively or qualitatively. The first group can stay, but the 2</w:t>
-      </w:r>
-      <w:r>
-        <w:rPr>
-          <w:vertAlign w:val="superscript"/>
-          <w:lang w:val="en-GB"/>
-        </w:rPr>
-        <w:t>nd</w:t>
-      </w:r>
-      <w:r>
-        <w:rPr>
-          <w:lang w:val="en-GB"/>
-        </w:rPr>
-        <w:t xml:space="preserve"> want you can group in more logical groupings.</w:t>
-      </w:r>
-    </w:p>
-    <w:p>
-      <w:pPr>
-        <w:rPr>
-          <w:lang w:val="en-GB"/>
-        </w:rPr>
-      </w:pPr>
-    </w:p>
-    <w:p>
-      <w:pPr>
-        <w:rPr>
-          <w:lang w:val="en-GB"/>
-        </w:rPr>
-      </w:pPr>
-      <w:r>
-        <w:rPr>
-          <w:lang w:val="en-GB"/>
-        </w:rPr>
-        <w:t>-(14 November presentation)</w:t>
-      </w:r>
-    </w:p>
-    <w:p>
-      <w:pPr>
-        <w:rPr>
-          <w:lang w:val="en-GB"/>
-        </w:rPr>
-      </w:pPr>
-      <w:r>
-        <w:rPr>
-          <w:lang w:val="en-GB"/>
-        </w:rPr>
-        <w:t>* presentation:</w:t>
-      </w:r>
-    </w:p>
-    <w:p>
-      <w:r>
-        <w:t>- for the stage class in balance slides try to expand the table with cancers as columns</w:t>
-      </w:r>
-      <w:r>
+        <w:t xml:space="preserve"> stage</w:t>
+      </w:r>
+      <w:r>
+        <w:rPr>
+          <w:lang w:val="en-GB"/>
+        </w:rPr>
+        <w:t xml:space="preserve"> distribution</w:t>
+      </w:r>
+    </w:p>
+    <w:p>
+      <w:pPr>
+        <w:rPr>
+          <w:lang w:val="en-GB"/>
+        </w:rPr>
+      </w:pPr>
+      <w:r>
+        <w:rPr>
+          <w:lang w:val="en-GB"/>
+        </w:rPr>
+        <w:t>* prediction set up:</w:t>
+      </w:r>
+    </w:p>
+    <w:p>
+      <w:pPr>
+        <w:rPr>
+          <w:lang w:val="en-GB"/>
+        </w:rPr>
+      </w:pPr>
+      <w:r>
+        <w:rPr>
+          <w:lang w:val="en-GB"/>
+        </w:rPr>
+        <w:t>-  remove cross-fertilization, reorder amount and ordering of features, use more features and bootstrapping iterations</w:t>
+      </w:r>
+      <w:r>
+        <w:rPr>
+          <w:lang w:val="en-GB"/>
+        </w:rPr>
         <w:t xml:space="preserve"> [x]</w:t>
       </w:r>
     </w:p>
@@ -5321,7 +5669,7 @@
         <w:rPr>
           <w:lang w:val="en-GB"/>
         </w:rPr>
-        <w:t>- Use bigger text</w:t>
+        <w:t>- try an 8020 or 70 30 split</w:t>
       </w:r>
       <w:r>
         <w:rPr>
@@ -5340,7 +5688,7 @@
         <w:rPr>
           <w:lang w:val="en-GB"/>
         </w:rPr>
-        <w:t>- Put the main message of what you found instead of the method used in prediction</w:t>
+        <w:t>- for linear regression and ch2, just do splits and use feature selection on training part and testing on testing part</w:t>
       </w:r>
       <w:r>
         <w:rPr>
@@ -5359,7 +5707,20 @@
         <w:rPr>
           <w:lang w:val="en-GB"/>
         </w:rPr>
-        <w:t>- Use fewer figures and focus more on what you want to show( for example, for just one representative cancer)</w:t>
+        <w:t>* evaluation:</w:t>
+      </w:r>
+    </w:p>
+    <w:p>
+      <w:pPr>
+        <w:rPr>
+          <w:lang w:val="en-GB"/>
+        </w:rPr>
+      </w:pPr>
+      <w:r>
+        <w:rPr>
+          <w:lang w:val="en-GB"/>
+        </w:rPr>
+        <w:t>- give R bars</w:t>
       </w:r>
       <w:r>
         <w:rPr>
@@ -5378,7 +5739,384 @@
         <w:rPr>
           <w:lang w:val="en-GB"/>
         </w:rPr>
-        <w:t>- more descriptive text in figure legends</w:t>
+        <w:t>- explore f</w:t>
+      </w:r>
+      <w:r>
+        <w:rPr>
+          <w:lang w:val="en-GB"/>
+        </w:rPr>
+        <w:t>eatures selected and robustness of feature selection</w:t>
+      </w:r>
+      <w:r>
+        <w:rPr>
+          <w:lang w:val="en-GB"/>
+        </w:rPr>
+        <w:t xml:space="preserve"> ( how do you deal with random seed in different iterations? Is it always to same features?</w:t>
+      </w:r>
+      <w:r>
+        <w:rPr>
+          <w:lang w:val="en-GB"/>
+        </w:rPr>
+        <w:t xml:space="preserve"> How do you compare when the amount of features of each modality is different?</w:t>
+      </w:r>
+      <w:r>
+        <w:rPr>
+          <w:lang w:val="en-GB"/>
+        </w:rPr>
+        <w:t xml:space="preserve"> What percentage of features are from each modality?</w:t>
+      </w:r>
+      <w:r>
+        <w:rPr>
+          <w:lang w:val="en-GB"/>
+        </w:rPr>
+        <w:t xml:space="preserve"> Should I ever show all features?</w:t>
+      </w:r>
+      <w:r>
+        <w:rPr>
+          <w:lang w:val="en-GB"/>
+        </w:rPr>
+        <w:t>)</w:t>
+      </w:r>
+    </w:p>
+    <w:p>
+      <w:pPr>
+        <w:rPr>
+          <w:lang w:val="en-GB"/>
+        </w:rPr>
+      </w:pPr>
+      <w:proofErr w:type="spellStart"/>
+      <w:r>
+        <w:rPr>
+          <w:lang w:val="en-GB"/>
+        </w:rPr>
+        <w:t>Its</w:t>
+      </w:r>
+      <w:proofErr w:type="spellEnd"/>
+      <w:r>
+        <w:rPr>
+          <w:lang w:val="en-GB"/>
+        </w:rPr>
+        <w:t xml:space="preserve"> not fair to compare all features if each modality has different amount []</w:t>
+      </w:r>
+    </w:p>
+    <w:p>
+      <w:pPr>
+        <w:rPr>
+          <w:lang w:val="en-GB"/>
+        </w:rPr>
+      </w:pPr>
+      <w:r>
+        <w:rPr>
+          <w:lang w:val="en-GB"/>
+        </w:rPr>
+        <w:t>- don’t have to connecting lines (categorical?)</w:t>
+      </w:r>
+      <w:r>
+        <w:rPr>
+          <w:lang w:val="en-GB"/>
+        </w:rPr>
+        <w:t xml:space="preserve"> [z]</w:t>
+      </w:r>
+    </w:p>
+    <w:p>
+      <w:pPr>
+        <w:rPr>
+          <w:lang w:val="en-GB"/>
+        </w:rPr>
+      </w:pPr>
+      <w:r>
+        <w:rPr>
+          <w:lang w:val="en-GB"/>
+        </w:rPr>
+        <w:t>* Model</w:t>
+      </w:r>
+    </w:p>
+    <w:p>
+      <w:pPr>
+        <w:rPr>
+          <w:lang w:val="en-GB"/>
+        </w:rPr>
+      </w:pPr>
+      <w:r>
+        <w:rPr>
+          <w:lang w:val="en-GB"/>
+        </w:rPr>
+        <w:t>- try hyper parameter tuning, use elastic net instead of linear regression</w:t>
+      </w:r>
+    </w:p>
+    <w:p>
+      <w:pPr>
+        <w:rPr>
+          <w:lang w:val="en-GB"/>
+        </w:rPr>
+      </w:pPr>
+      <w:r>
+        <w:rPr>
+          <w:lang w:val="en-GB"/>
+        </w:rPr>
+        <w:t>- look at SVM gamma and c</w:t>
+      </w:r>
+    </w:p>
+    <w:p>
+      <w:pPr>
+        <w:rPr>
+          <w:lang w:val="en-GB"/>
+        </w:rPr>
+      </w:pPr>
+      <w:r>
+        <w:rPr>
+          <w:lang w:val="en-GB"/>
+        </w:rPr>
+        <w:t>* Thesis:</w:t>
+      </w:r>
+    </w:p>
+    <w:p>
+      <w:pPr>
+        <w:rPr>
+          <w:lang w:val="en-GB"/>
+        </w:rPr>
+      </w:pPr>
+      <w:r>
+        <w:rPr>
+          <w:lang w:val="en-GB"/>
+        </w:rPr>
+        <w:t>- have an outline and empty tables on what you want filled in</w:t>
+      </w:r>
+    </w:p>
+    <w:p>
+      <w:pPr>
+        <w:rPr>
+          <w:lang w:val="en-GB"/>
+        </w:rPr>
+      </w:pPr>
+      <w:r>
+        <w:rPr>
+          <w:lang w:val="en-GB"/>
+        </w:rPr>
+        <w:t xml:space="preserve">- make </w:t>
+      </w:r>
+      <w:proofErr w:type="spellStart"/>
+      <w:r>
+        <w:rPr>
+          <w:lang w:val="en-GB"/>
+        </w:rPr>
+        <w:t>hypotheses</w:t>
+      </w:r>
+      <w:r>
+        <w:rPr>
+          <w:lang w:val="en-GB"/>
+        </w:rPr>
+        <w:t>from</w:t>
+      </w:r>
+      <w:proofErr w:type="spellEnd"/>
+      <w:r>
+        <w:rPr>
+          <w:lang w:val="en-GB"/>
+        </w:rPr>
+        <w:t xml:space="preserve"> </w:t>
+      </w:r>
+      <w:r>
+        <w:rPr>
+          <w:lang w:val="en-GB"/>
+        </w:rPr>
+        <w:t xml:space="preserve"> packages and write in thesis draft based on commits and to do’s and notes.</w:t>
+      </w:r>
+    </w:p>
+    <w:p>
+      <w:pPr>
+        <w:rPr>
+          <w:lang w:val="en-GB"/>
+        </w:rPr>
+      </w:pPr>
+    </w:p>
+    <w:p>
+      <w:pPr>
+        <w:rPr>
+          <w:lang w:val="en-GB"/>
+        </w:rPr>
+      </w:pPr>
+      <w:r>
+        <w:rPr>
+          <w:lang w:val="en-GB"/>
+        </w:rPr>
+        <w:t>-(28 September presentation)</w:t>
+      </w:r>
+    </w:p>
+    <w:p>
+      <w:pPr>
+        <w:rPr>
+          <w:lang w:val="en-GB"/>
+        </w:rPr>
+      </w:pPr>
+      <w:r>
+        <w:rPr>
+          <w:lang w:val="en-GB"/>
+        </w:rPr>
+        <w:t>* Show performance with normal samples as stage zero</w:t>
+      </w:r>
+    </w:p>
+    <w:p>
+      <w:pPr>
+        <w:rPr>
+          <w:lang w:val="en-GB"/>
+        </w:rPr>
+      </w:pPr>
+      <w:r>
+        <w:rPr>
+          <w:lang w:val="en-GB"/>
+        </w:rPr>
+        <w:lastRenderedPageBreak/>
+        <w:t>-- Possibly contrast with performance when that’s not the case (were normal samples being misinterpreted as stage 1?)</w:t>
+      </w:r>
+    </w:p>
+    <w:p>
+      <w:pPr>
+        <w:rPr>
+          <w:lang w:val="en-GB"/>
+        </w:rPr>
+      </w:pPr>
+      <w:r>
+        <w:rPr>
+          <w:lang w:val="en-GB"/>
+        </w:rPr>
+        <w:t>* Show performance when using new prediction set up with random sampling</w:t>
+      </w:r>
+      <w:r>
+        <w:rPr>
+          <w:lang w:val="en-GB"/>
+        </w:rPr>
+        <w:t xml:space="preserve"> and additional </w:t>
+      </w:r>
+      <w:proofErr w:type="spellStart"/>
+      <w:r>
+        <w:rPr>
+          <w:lang w:val="en-GB"/>
+        </w:rPr>
+        <w:t>fe</w:t>
+      </w:r>
+      <w:r>
+        <w:rPr>
+          <w:lang w:val="en-GB"/>
+        </w:rPr>
+        <w:t>with</w:t>
+      </w:r>
+      <w:proofErr w:type="spellEnd"/>
+      <w:r>
+        <w:rPr>
+          <w:lang w:val="en-GB"/>
+        </w:rPr>
+        <w:t xml:space="preserve"> </w:t>
+      </w:r>
+      <w:proofErr w:type="spellStart"/>
+      <w:r>
+        <w:rPr>
+          <w:lang w:val="en-GB"/>
+        </w:rPr>
+        <w:t>atures</w:t>
+      </w:r>
+      <w:proofErr w:type="spellEnd"/>
+    </w:p>
+    <w:p>
+      <w:pPr>
+        <w:rPr>
+          <w:lang w:val="en-GB"/>
+        </w:rPr>
+      </w:pPr>
+      <w:r>
+        <w:rPr>
+          <w:lang w:val="en-GB"/>
+        </w:rPr>
+        <w:t>* Show performance when using new feature ranking with linear regression (discuss data leakage</w:t>
+      </w:r>
+      <w:r>
+        <w:rPr>
+          <w:lang w:val="en-GB"/>
+        </w:rPr>
+        <w:t>)</w:t>
+      </w:r>
+    </w:p>
+    <w:p>
+      <w:pPr>
+        <w:rPr>
+          <w:lang w:val="en-GB"/>
+        </w:rPr>
+      </w:pPr>
+      <w:r>
+        <w:rPr>
+          <w:lang w:val="en-GB"/>
+        </w:rPr>
+        <w:t>* Show performance when using new prediction with linear regression for stages</w:t>
+      </w:r>
+    </w:p>
+    <w:p>
+      <w:pPr>
+        <w:rPr>
+          <w:lang w:val="en-GB"/>
+        </w:rPr>
+      </w:pPr>
+      <w:r>
+        <w:rPr>
+          <w:lang w:val="en-GB"/>
+        </w:rPr>
+        <w:t>* Show analysis of prediction results across experiments with confusion matrices</w:t>
+      </w:r>
+    </w:p>
+    <w:p>
+      <w:pPr>
+        <w:rPr>
+          <w:lang w:val="en-GB"/>
+        </w:rPr>
+      </w:pPr>
+      <w:r>
+        <w:rPr>
+          <w:lang w:val="en-GB"/>
+        </w:rPr>
+        <w:t>* If time: investigate dominance of each feature in integrated modality</w:t>
+      </w:r>
+    </w:p>
+    <w:p>
+      <w:pPr>
+        <w:rPr>
+          <w:lang w:val="en-GB"/>
+        </w:rPr>
+      </w:pPr>
+      <w:r>
+        <w:rPr>
+          <w:lang w:val="en-GB"/>
+        </w:rPr>
+        <w:t>* If time: update tables</w:t>
+      </w:r>
+    </w:p>
+    <w:p>
+      <w:pPr>
+        <w:rPr>
+          <w:lang w:val="en-GB"/>
+        </w:rPr>
+      </w:pPr>
+      <w:r>
+        <w:rPr>
+          <w:lang w:val="en-GB"/>
+        </w:rPr>
+        <w:t>-(6 September presentation)</w:t>
+      </w:r>
+    </w:p>
+    <w:p>
+      <w:pPr>
+        <w:rPr>
+          <w:lang w:val="en-GB"/>
+        </w:rPr>
+      </w:pPr>
+      <w:r>
+        <w:rPr>
+          <w:lang w:val="en-GB"/>
+        </w:rPr>
+        <w:t>* display predictive performance for each cancer separately with increasing feature amounts on the X axis instead of different cancers, and then each omics type separately</w:t>
+      </w:r>
+      <w:r>
+        <w:rPr>
+          <w:lang w:val="en-GB"/>
+        </w:rPr>
+        <w:t xml:space="preserve"> in each graph</w:t>
       </w:r>
       <w:r>
         <w:rPr>
@@ -5388,1064 +6126,339 @@
       </w:r>
     </w:p>
     <w:p>
-      <w:r>
-        <w:t>- how you can improve even more instead of just results are inconclusive</w:t>
-      </w:r>
-    </w:p>
-    <w:p>
-      <w:r>
-        <w:t>* Model:</w:t>
-      </w:r>
-    </w:p>
-    <w:p>
-      <w:r>
-        <w:t>- What happens if you also look at how much each feature there even is softened initial sets and account for it</w:t>
-      </w:r>
-      <w:r>
+      <w:pPr>
+        <w:rPr>
+          <w:lang w:val="en-GB"/>
+        </w:rPr>
+      </w:pPr>
+      <w:r>
+        <w:rPr>
+          <w:lang w:val="en-GB"/>
+        </w:rPr>
+        <w:t xml:space="preserve">* </w:t>
+      </w:r>
+      <w:r>
+        <w:rPr>
+          <w:lang w:val="en-GB"/>
+        </w:rPr>
+        <w:t>try MSE error</w:t>
+      </w:r>
+    </w:p>
+    <w:p>
+      <w:pPr>
+        <w:rPr>
+          <w:lang w:val="en-GB"/>
+        </w:rPr>
+      </w:pPr>
+      <w:r>
+        <w:rPr>
+          <w:lang w:val="en-GB"/>
+        </w:rPr>
+        <w:t>* fix the y-axis to have the same units</w:t>
+      </w:r>
+      <w:r>
+        <w:rPr>
+          <w:lang w:val="en-GB"/>
+        </w:rPr>
         <w:t xml:space="preserve"> [x]</w:t>
       </w:r>
     </w:p>
     <w:p>
-      <w:r>
-        <w:t>- Vary feature selection stage</w:t>
-      </w:r>
-    </w:p>
-    <w:p>
-      <w:r>
-        <w:t>- Try different model (elastic net)</w:t>
-      </w:r>
-      <w:r>
-        <w:t xml:space="preserve"> for prediction</w:t>
-      </w:r>
-    </w:p>
-    <w:p>
-      <w:r>
-        <w:t>- Try different model (elastic net) for selection</w:t>
-      </w:r>
-    </w:p>
-    <w:p>
-      <w:r>
-        <w:t>- different sampling method: sampling with replacement from underrepresented classes</w:t>
-      </w:r>
-    </w:p>
-    <w:p>
-      <w:r>
-        <w:t>- check feature</w:t>
-      </w:r>
-      <w:r>
-        <w:t xml:space="preserve"> selection</w:t>
-      </w:r>
-      <w:r>
-        <w:t xml:space="preserve"> robustness</w:t>
-      </w:r>
-    </w:p>
-    <w:p>
-      <w:r>
-        <w:t xml:space="preserve">- rerun </w:t>
+      <w:pPr>
+        <w:rPr>
+          <w:lang w:val="en-GB"/>
+        </w:rPr>
+      </w:pPr>
+      <w:r>
+        <w:rPr>
+          <w:lang w:val="en-GB"/>
+        </w:rPr>
+        <w:t>* if time: try a different set up with random sampling to estimate performance</w:t>
+      </w:r>
+    </w:p>
+    <w:p>
+      <w:pPr>
+        <w:rPr>
+          <w:lang w:val="en-GB"/>
+        </w:rPr>
+      </w:pPr>
+      <w:r>
+        <w:rPr>
+          <w:lang w:val="en-GB"/>
+        </w:rPr>
+        <w:t>* start initial subheading and grouping of current thesis document</w:t>
+      </w:r>
+      <w:r>
+        <w:rPr>
+          <w:lang w:val="en-GB"/>
+        </w:rPr>
+        <w:t xml:space="preserve"> [x]</w:t>
+      </w:r>
+    </w:p>
+    <w:p>
+      <w:pPr>
+        <w:rPr>
+          <w:lang w:val="en-GB"/>
+        </w:rPr>
+      </w:pPr>
+      <w:r>
+        <w:rPr>
+          <w:lang w:val="en-GB"/>
+        </w:rPr>
+        <w:t>* for presentation</w:t>
+      </w:r>
+    </w:p>
+    <w:p>
+      <w:pPr>
+        <w:rPr>
+          <w:lang w:val="en-GB"/>
+        </w:rPr>
+      </w:pPr>
+      <w:r>
+        <w:rPr>
+          <w:lang w:val="en-GB"/>
+        </w:rPr>
+        <w:t xml:space="preserve">- Think about what I really want to present instead of a big bundle of images. </w:t>
+      </w:r>
+    </w:p>
+    <w:p>
+      <w:pPr>
+        <w:rPr>
+          <w:lang w:val="en-GB"/>
+        </w:rPr>
+      </w:pPr>
+      <w:r>
+        <w:rPr>
+          <w:lang w:val="en-GB"/>
+        </w:rPr>
+        <w:t>- Fix cancer sucks thing and find source for how many people die from it.</w:t>
+      </w:r>
+      <w:r>
+        <w:rPr>
+          <w:lang w:val="en-GB"/>
+        </w:rPr>
+        <w:t xml:space="preserve"> [x]</w:t>
+      </w:r>
+    </w:p>
+    <w:p>
+      <w:pPr>
+        <w:rPr>
+          <w:lang w:val="en-GB"/>
+        </w:rPr>
+      </w:pPr>
+      <w:r>
+        <w:rPr>
+          <w:lang w:val="en-GB"/>
+        </w:rPr>
+        <w:t>look more into HMP?</w:t>
+      </w:r>
+    </w:p>
+    <w:p>
+      <w:pPr>
+        <w:rPr>
+          <w:lang w:val="en-GB"/>
+        </w:rPr>
+      </w:pPr>
+      <w:r>
+        <w:rPr>
+          <w:lang w:val="en-GB"/>
+        </w:rPr>
+        <w:t xml:space="preserve">Investigate performance more. Are all my features from one modality? </w:t>
+      </w:r>
+    </w:p>
+    <w:p>
+      <w:pPr>
+        <w:rPr>
+          <w:lang w:val="en-GB"/>
+        </w:rPr>
+      </w:pPr>
+      <w:r>
+        <w:rPr>
+          <w:lang w:val="en-GB"/>
+        </w:rPr>
+        <w:t>What kind of prediction set up? Random sampling based?</w:t>
+      </w:r>
+      <w:r>
+        <w:rPr>
+          <w:lang w:val="en-GB"/>
+        </w:rPr>
+        <w:t xml:space="preserve"> And then select a different amount of features and perform sampling to estimate performance</w:t>
+      </w:r>
+    </w:p>
+    <w:p>
+      <w:pPr>
+        <w:rPr>
+          <w:lang w:val="en-GB"/>
+        </w:rPr>
+      </w:pPr>
+      <w:r>
+        <w:rPr>
+          <w:lang w:val="en-GB"/>
+        </w:rPr>
+        <w:t>What if I use other omics types and compare?</w:t>
+      </w:r>
+    </w:p>
+    <w:p>
+      <w:pPr>
+        <w:pStyle w:val="Heading1"/>
+        <w:rPr>
+          <w:lang w:val="en-GB"/>
+        </w:rPr>
+      </w:pPr>
+      <w:r>
+        <w:rPr>
+          <w:lang w:val="en-GB"/>
+        </w:rPr>
+        <w:t>Presentation</w:t>
+      </w:r>
+    </w:p>
+    <w:p>
+      <w:pPr>
+        <w:rPr>
+          <w:lang w:val="en-GB"/>
+        </w:rPr>
+      </w:pPr>
+    </w:p>
+    <w:p>
+      <w:pPr>
+        <w:rPr>
+          <w:lang w:val="en-GB"/>
+        </w:rPr>
+      </w:pPr>
+      <w:r>
+        <w:rPr>
+          <w:lang w:val="en-GB"/>
+        </w:rPr>
+        <w:t>17 October</w:t>
+      </w:r>
+    </w:p>
+    <w:p>
+      <w:pPr>
+        <w:rPr>
+          <w:lang w:val="en-GB"/>
+        </w:rPr>
+      </w:pPr>
+      <w:r>
+        <w:rPr>
+          <w:lang w:val="en-GB"/>
+        </w:rPr>
+        <w:t>Try different stages of integration</w:t>
+      </w:r>
+    </w:p>
+    <w:p>
+      <w:pPr>
+        <w:rPr>
+          <w:lang w:val="en-GB"/>
+        </w:rPr>
+      </w:pPr>
+    </w:p>
+    <w:p>
+      <w:pPr>
+        <w:rPr>
+          <w:lang w:val="en-GB"/>
+        </w:rPr>
+      </w:pPr>
+    </w:p>
+    <w:p>
+      <w:pPr>
+        <w:rPr>
+          <w:lang w:val="en-GB"/>
+        </w:rPr>
+      </w:pPr>
+      <w:r>
+        <w:rPr>
+          <w:lang w:val="en-GB"/>
+        </w:rPr>
+        <w:t>- Feature selection</w:t>
+      </w:r>
+    </w:p>
+    <w:p>
+      <w:pPr>
+        <w:rPr>
+          <w:lang w:val="en-GB"/>
+        </w:rPr>
+      </w:pPr>
+      <w:r>
+        <w:rPr>
+          <w:lang w:val="en-GB"/>
+        </w:rPr>
+        <w:t xml:space="preserve">- Prediction task on stage and </w:t>
       </w:r>
       <w:proofErr w:type="spellStart"/>
       <w:r>
-        <w:t>linreg</w:t>
+        <w:rPr>
+          <w:lang w:val="en-GB"/>
+        </w:rPr>
+        <w:t>tumor</w:t>
       </w:r>
       <w:proofErr w:type="spellEnd"/>
-      <w:r>
-        <w:t xml:space="preserve"> after fixing bug with feature selection ordering</w:t>
-      </w:r>
-      <w:r>
-        <w:t xml:space="preserve"> (and </w:t>
+    </w:p>
+    <w:p>
+      <w:pPr>
+        <w:rPr>
+          <w:lang w:val="en-GB"/>
+        </w:rPr>
+      </w:pPr>
+      <w:r>
+        <w:rPr>
+          <w:lang w:val="en-GB"/>
+        </w:rPr>
+        <w:lastRenderedPageBreak/>
+        <w:t>two fold cross validation chi squared feature selection\</w:t>
+      </w:r>
+    </w:p>
+    <w:p>
+      <w:pPr>
+        <w:rPr>
+          <w:lang w:val="nl-NL"/>
+        </w:rPr>
+      </w:pPr>
+      <w:r>
+        <w:rPr>
+          <w:lang w:val="nl-NL"/>
+        </w:rPr>
+        <w:t xml:space="preserve">tumor: </w:t>
       </w:r>
       <w:proofErr w:type="spellStart"/>
       <w:r>
-        <w:t>elif</w:t>
+        <w:rPr>
+          <w:lang w:val="nl-NL"/>
+        </w:rPr>
+        <w:t>svm</w:t>
       </w:r>
       <w:proofErr w:type="spellEnd"/>
       <w:r>
-        <w:t xml:space="preserve"> for chi2 selection?)</w:t>
-      </w:r>
-      <w:r>
-        <w:t xml:space="preserve"> [x]</w:t>
-      </w:r>
-    </w:p>
-    <w:p>
-      <w:r>
-        <w:t>- deal with zero features in genus abundance</w:t>
-      </w:r>
-    </w:p>
-    <w:p>
-      <w:r>
-        <w:t>* Thesis:</w:t>
-      </w:r>
-    </w:p>
-    <w:p>
-      <w:r>
-        <w:t>- Introduction: includes background, knowledge gap and proposal to fill knowledge gap and not separate background section</w:t>
-      </w:r>
-      <w:r>
-        <w:t xml:space="preserve"> [x]</w:t>
-      </w:r>
-    </w:p>
-    <w:p>
-      <w:r>
-        <w:t>- Methods and materials: includes detail on how to reproduce paper. Data for example with table of samples and sample types.</w:t>
-      </w:r>
-      <w:r>
-        <w:t xml:space="preserve"> [x]</w:t>
-      </w:r>
-    </w:p>
-    <w:p>
-      <w:r>
-        <w:lastRenderedPageBreak/>
-        <w:t>-</w:t>
-      </w:r>
-      <w:r>
+        <w:rPr>
+          <w:lang w:val="nl-NL"/>
+        </w:rPr>
+        <w:t xml:space="preserve">, </w:t>
+      </w:r>
+      <w:proofErr w:type="spellStart"/>
+      <w:r>
+        <w:rPr>
+          <w:lang w:val="nl-NL"/>
+        </w:rPr>
+        <w:t>rbf</w:t>
+      </w:r>
+      <w:proofErr w:type="spellEnd"/>
+      <w:r>
+        <w:rPr>
+          <w:lang w:val="nl-NL"/>
+        </w:rPr>
         <w:t xml:space="preserve"> </w:t>
       </w:r>
-      <w:r>
-        <w:t xml:space="preserve">Results: </w:t>
-      </w:r>
-      <w:r>
-        <w:t>each subsection (4 or 5) will be the main messages with subparagraphs of why you think it is. For example, in the exploration phase it seems that genus and gene expression are overlapped.</w:t>
-      </w:r>
-      <w:r>
-        <w:t xml:space="preserve"> [x]</w:t>
-      </w:r>
-    </w:p>
-    <w:p>
-      <w:r>
-        <w:t>- Make clear</w:t>
-      </w:r>
-      <w:r>
-        <w:t xml:space="preserve"> what experiments you intend to do further to investigate this.</w:t>
-      </w:r>
-    </w:p>
-    <w:p>
-      <w:pPr>
-        <w:rPr>
-          <w:lang w:val="en-GB"/>
-        </w:rPr>
-      </w:pPr>
-      <w:r>
-        <w:rPr>
-          <w:lang w:val="en-GB"/>
-        </w:rPr>
-        <w:t>-(17 October presentation)</w:t>
-      </w:r>
-    </w:p>
-    <w:p>
-      <w:pPr>
-        <w:rPr>
-          <w:lang w:val="en-GB"/>
-        </w:rPr>
-      </w:pPr>
-      <w:r>
-        <w:rPr>
-          <w:lang w:val="en-GB"/>
-        </w:rPr>
-        <w:t>* Presentation:</w:t>
-      </w:r>
-    </w:p>
-    <w:p>
-      <w:pPr>
-        <w:rPr>
-          <w:lang w:val="en-GB"/>
-        </w:rPr>
-      </w:pPr>
-      <w:r>
-        <w:rPr>
-          <w:lang w:val="en-GB"/>
-        </w:rPr>
-        <w:t xml:space="preserve"> - make clear what microbial features are and how many samples</w:t>
-      </w:r>
-      <w:r>
-        <w:rPr>
-          <w:lang w:val="en-GB"/>
-        </w:rPr>
-        <w:t xml:space="preserve"> [x]</w:t>
-      </w:r>
-    </w:p>
-    <w:p>
-      <w:pPr>
-        <w:rPr>
-          <w:lang w:val="en-GB"/>
-        </w:rPr>
-      </w:pPr>
-      <w:r>
-        <w:rPr>
-          <w:lang w:val="en-GB"/>
-        </w:rPr>
-        <w:t>- what is in the overlap set?</w:t>
-      </w:r>
-      <w:r>
-        <w:rPr>
-          <w:lang w:val="en-GB"/>
-        </w:rPr>
-        <w:t xml:space="preserve"> [x]</w:t>
-      </w:r>
-    </w:p>
-    <w:p>
-      <w:pPr>
-        <w:rPr>
-          <w:lang w:val="en-GB"/>
-        </w:rPr>
-      </w:pPr>
-      <w:r>
-        <w:rPr>
-          <w:lang w:val="en-GB"/>
-        </w:rPr>
-        <w:t xml:space="preserve">- give updated data on </w:t>
-      </w:r>
       <w:proofErr w:type="spellStart"/>
       <w:r>
         <w:rPr>
-          <w:lang w:val="en-GB"/>
-        </w:rPr>
-        <w:t>tumor</w:t>
+          <w:lang w:val="nl-NL"/>
+        </w:rPr>
+        <w:t>kernel</w:t>
       </w:r>
       <w:proofErr w:type="spellEnd"/>
       <w:r>
         <w:rPr>
-          <w:lang w:val="en-GB"/>
-        </w:rPr>
-        <w:t xml:space="preserve"> stage</w:t>
-      </w:r>
-      <w:r>
-        <w:rPr>
-          <w:lang w:val="en-GB"/>
-        </w:rPr>
-        <w:t xml:space="preserve"> distribution</w:t>
-      </w:r>
-    </w:p>
-    <w:p>
-      <w:pPr>
-        <w:rPr>
-          <w:lang w:val="en-GB"/>
-        </w:rPr>
-      </w:pPr>
-      <w:r>
-        <w:rPr>
-          <w:lang w:val="en-GB"/>
-        </w:rPr>
-        <w:t>* prediction set up:</w:t>
-      </w:r>
-    </w:p>
-    <w:p>
-      <w:pPr>
-        <w:rPr>
-          <w:lang w:val="en-GB"/>
-        </w:rPr>
-      </w:pPr>
-      <w:r>
-        <w:rPr>
-          <w:lang w:val="en-GB"/>
-        </w:rPr>
-        <w:t>-  remove cross-fertilization, reorder amount and ordering of features, use more features and bootstrapping iterations</w:t>
-      </w:r>
-      <w:r>
-        <w:rPr>
-          <w:lang w:val="en-GB"/>
-        </w:rPr>
-        <w:t xml:space="preserve"> [x]</w:t>
-      </w:r>
-    </w:p>
-    <w:p>
-      <w:pPr>
-        <w:rPr>
-          <w:lang w:val="en-GB"/>
-        </w:rPr>
-      </w:pPr>
-      <w:r>
-        <w:rPr>
-          <w:lang w:val="en-GB"/>
-        </w:rPr>
-        <w:t>- try an 8020 or 70 30 split</w:t>
-      </w:r>
-      <w:r>
-        <w:rPr>
-          <w:lang w:val="en-GB"/>
-        </w:rPr>
-        <w:t xml:space="preserve"> [x]</w:t>
-      </w:r>
-    </w:p>
-    <w:p>
-      <w:pPr>
-        <w:rPr>
-          <w:lang w:val="en-GB"/>
-        </w:rPr>
-      </w:pPr>
-      <w:r>
-        <w:rPr>
-          <w:lang w:val="en-GB"/>
-        </w:rPr>
-        <w:t>- for linear regression and ch2, just do splits and use feature selection on training part and testing on testing part</w:t>
-      </w:r>
-      <w:r>
-        <w:rPr>
-          <w:lang w:val="en-GB"/>
-        </w:rPr>
-        <w:t xml:space="preserve"> [x]</w:t>
-      </w:r>
-    </w:p>
-    <w:p>
-      <w:pPr>
-        <w:rPr>
-          <w:lang w:val="en-GB"/>
-        </w:rPr>
-      </w:pPr>
-      <w:r>
-        <w:rPr>
-          <w:lang w:val="en-GB"/>
-        </w:rPr>
-        <w:t>* evaluation:</w:t>
-      </w:r>
-    </w:p>
-    <w:p>
-      <w:pPr>
-        <w:rPr>
-          <w:lang w:val="en-GB"/>
-        </w:rPr>
-      </w:pPr>
-      <w:r>
-        <w:rPr>
-          <w:lang w:val="en-GB"/>
-        </w:rPr>
-        <w:t>- give R bars</w:t>
-      </w:r>
-      <w:r>
-        <w:rPr>
-          <w:lang w:val="en-GB"/>
-        </w:rPr>
-        <w:t xml:space="preserve"> [x]</w:t>
-      </w:r>
-    </w:p>
-    <w:p>
-      <w:pPr>
-        <w:rPr>
-          <w:lang w:val="en-GB"/>
-        </w:rPr>
-      </w:pPr>
-      <w:r>
-        <w:rPr>
-          <w:lang w:val="en-GB"/>
-        </w:rPr>
-        <w:t>- explore f</w:t>
-      </w:r>
-      <w:r>
-        <w:rPr>
-          <w:lang w:val="en-GB"/>
-        </w:rPr>
-        <w:t>eatures selected and robustness of feature selection</w:t>
-      </w:r>
-      <w:r>
-        <w:rPr>
-          <w:lang w:val="en-GB"/>
-        </w:rPr>
-        <w:t xml:space="preserve"> ( how do you deal with random seed in different iterations? Is it always to same features?</w:t>
-      </w:r>
-      <w:r>
-        <w:rPr>
-          <w:lang w:val="en-GB"/>
-        </w:rPr>
-        <w:t xml:space="preserve"> How do you compare when the amount of features of each modality is different?</w:t>
-      </w:r>
-      <w:r>
-        <w:rPr>
-          <w:lang w:val="en-GB"/>
-        </w:rPr>
-        <w:t xml:space="preserve"> What percentage of features are from each modality?</w:t>
-      </w:r>
-      <w:r>
-        <w:rPr>
-          <w:lang w:val="en-GB"/>
-        </w:rPr>
-        <w:t xml:space="preserve"> Should I ever show all features?</w:t>
-      </w:r>
-      <w:r>
-        <w:rPr>
-          <w:lang w:val="en-GB"/>
-        </w:rPr>
-        <w:t>)</w:t>
-      </w:r>
-    </w:p>
-    <w:p>
-      <w:pPr>
-        <w:rPr>
-          <w:lang w:val="en-GB"/>
-        </w:rPr>
-      </w:pPr>
-      <w:proofErr w:type="spellStart"/>
-      <w:r>
-        <w:rPr>
-          <w:lang w:val="en-GB"/>
-        </w:rPr>
-        <w:t>Its</w:t>
-      </w:r>
-      <w:proofErr w:type="spellEnd"/>
-      <w:r>
-        <w:rPr>
-          <w:lang w:val="en-GB"/>
-        </w:rPr>
-        <w:t xml:space="preserve"> not fair to compare all features if each modality has different amount []</w:t>
-      </w:r>
-    </w:p>
-    <w:p>
-      <w:pPr>
-        <w:rPr>
-          <w:lang w:val="en-GB"/>
-        </w:rPr>
-      </w:pPr>
-      <w:r>
-        <w:rPr>
-          <w:lang w:val="en-GB"/>
-        </w:rPr>
-        <w:t>- don’t have to connecting lines (categorical?)</w:t>
-      </w:r>
-      <w:r>
-        <w:rPr>
-          <w:lang w:val="en-GB"/>
-        </w:rPr>
-        <w:t xml:space="preserve"> [z]</w:t>
-      </w:r>
-    </w:p>
-    <w:p>
-      <w:pPr>
-        <w:rPr>
-          <w:lang w:val="en-GB"/>
-        </w:rPr>
-      </w:pPr>
-      <w:r>
-        <w:rPr>
-          <w:lang w:val="en-GB"/>
-        </w:rPr>
-        <w:t>* Model</w:t>
-      </w:r>
-    </w:p>
-    <w:p>
-      <w:pPr>
-        <w:rPr>
-          <w:lang w:val="en-GB"/>
-        </w:rPr>
-      </w:pPr>
-      <w:r>
-        <w:rPr>
-          <w:lang w:val="en-GB"/>
-        </w:rPr>
-        <w:t>- try hyper parameter tuning, use elastic net instead of linear regression</w:t>
-      </w:r>
-    </w:p>
-    <w:p>
-      <w:pPr>
-        <w:rPr>
-          <w:lang w:val="en-GB"/>
-        </w:rPr>
-      </w:pPr>
-      <w:r>
-        <w:rPr>
-          <w:lang w:val="en-GB"/>
-        </w:rPr>
-        <w:t>- look at SVM gamma and c</w:t>
-      </w:r>
-    </w:p>
-    <w:p>
-      <w:pPr>
-        <w:rPr>
-          <w:lang w:val="en-GB"/>
-        </w:rPr>
-      </w:pPr>
-      <w:r>
-        <w:rPr>
-          <w:lang w:val="en-GB"/>
-        </w:rPr>
-        <w:t>* Thesis:</w:t>
-      </w:r>
-    </w:p>
-    <w:p>
-      <w:pPr>
-        <w:rPr>
-          <w:lang w:val="en-GB"/>
-        </w:rPr>
-      </w:pPr>
-      <w:r>
-        <w:rPr>
-          <w:lang w:val="en-GB"/>
-        </w:rPr>
-        <w:t>- have an outline and empty tables on what you want filled in</w:t>
-      </w:r>
-    </w:p>
-    <w:p>
-      <w:pPr>
-        <w:rPr>
-          <w:lang w:val="en-GB"/>
-        </w:rPr>
-      </w:pPr>
-      <w:r>
-        <w:rPr>
-          <w:lang w:val="en-GB"/>
-        </w:rPr>
-        <w:t xml:space="preserve">- make </w:t>
-      </w:r>
-      <w:proofErr w:type="spellStart"/>
-      <w:r>
-        <w:rPr>
-          <w:lang w:val="en-GB"/>
-        </w:rPr>
-        <w:t>hypotheses</w:t>
-      </w:r>
-      <w:r>
-        <w:rPr>
-          <w:lang w:val="en-GB"/>
-        </w:rPr>
-        <w:t>from</w:t>
-      </w:r>
-      <w:proofErr w:type="spellEnd"/>
-      <w:r>
-        <w:rPr>
-          <w:lang w:val="en-GB"/>
-        </w:rPr>
-        <w:t xml:space="preserve"> </w:t>
-      </w:r>
-      <w:r>
-        <w:rPr>
-          <w:lang w:val="en-GB"/>
-        </w:rPr>
-        <w:t xml:space="preserve"> packages and write in thesis draft based on commits and to do’s and notes.</w:t>
-      </w:r>
-    </w:p>
-    <w:p>
-      <w:pPr>
-        <w:rPr>
-          <w:lang w:val="en-GB"/>
-        </w:rPr>
-      </w:pPr>
-    </w:p>
-    <w:p>
-      <w:pPr>
-        <w:rPr>
-          <w:lang w:val="en-GB"/>
-        </w:rPr>
-      </w:pPr>
-      <w:r>
-        <w:rPr>
-          <w:lang w:val="en-GB"/>
-        </w:rPr>
-        <w:t>-(28 September presentation)</w:t>
-      </w:r>
-    </w:p>
-    <w:p>
-      <w:pPr>
-        <w:rPr>
-          <w:lang w:val="en-GB"/>
-        </w:rPr>
-      </w:pPr>
-      <w:r>
-        <w:rPr>
-          <w:lang w:val="en-GB"/>
-        </w:rPr>
-        <w:t>* Show performance with normal samples as stage zero</w:t>
-      </w:r>
-    </w:p>
-    <w:p>
-      <w:pPr>
-        <w:rPr>
-          <w:lang w:val="en-GB"/>
-        </w:rPr>
-      </w:pPr>
-      <w:r>
-        <w:rPr>
-          <w:lang w:val="en-GB"/>
-        </w:rPr>
-        <w:t>-- Possibly contrast with performance when that’s not the case (were normal samples being misinterpreted as stage 1?)</w:t>
-      </w:r>
-    </w:p>
-    <w:p>
-      <w:pPr>
-        <w:rPr>
-          <w:lang w:val="en-GB"/>
-        </w:rPr>
-      </w:pPr>
-      <w:r>
-        <w:rPr>
-          <w:lang w:val="en-GB"/>
-        </w:rPr>
-        <w:lastRenderedPageBreak/>
-        <w:t>* Show performance when using new prediction set up with random sampling</w:t>
-      </w:r>
-      <w:r>
-        <w:rPr>
-          <w:lang w:val="en-GB"/>
-        </w:rPr>
-        <w:t xml:space="preserve"> and additional </w:t>
-      </w:r>
-      <w:proofErr w:type="spellStart"/>
-      <w:r>
-        <w:rPr>
-          <w:lang w:val="en-GB"/>
-        </w:rPr>
-        <w:t>fe</w:t>
-      </w:r>
-      <w:r>
-        <w:rPr>
-          <w:lang w:val="en-GB"/>
-        </w:rPr>
-        <w:t>with</w:t>
-      </w:r>
-      <w:proofErr w:type="spellEnd"/>
-      <w:r>
-        <w:rPr>
-          <w:lang w:val="en-GB"/>
-        </w:rPr>
-        <w:t xml:space="preserve"> </w:t>
-      </w:r>
-      <w:proofErr w:type="spellStart"/>
-      <w:r>
-        <w:rPr>
-          <w:lang w:val="en-GB"/>
-        </w:rPr>
-        <w:t>atures</w:t>
-      </w:r>
-      <w:proofErr w:type="spellEnd"/>
-    </w:p>
-    <w:p>
-      <w:pPr>
-        <w:rPr>
-          <w:lang w:val="en-GB"/>
-        </w:rPr>
-      </w:pPr>
-      <w:r>
-        <w:rPr>
-          <w:lang w:val="en-GB"/>
-        </w:rPr>
-        <w:t>* Show performance when using new feature ranking with linear regression (discuss data leakage</w:t>
-      </w:r>
-      <w:r>
-        <w:rPr>
-          <w:lang w:val="en-GB"/>
-        </w:rPr>
-        <w:t>)</w:t>
-      </w:r>
-    </w:p>
-    <w:p>
-      <w:pPr>
-        <w:rPr>
-          <w:lang w:val="en-GB"/>
-        </w:rPr>
-      </w:pPr>
-      <w:r>
-        <w:rPr>
-          <w:lang w:val="en-GB"/>
-        </w:rPr>
-        <w:t>* Show performance when using new prediction with linear regression for stages</w:t>
-      </w:r>
-    </w:p>
-    <w:p>
-      <w:pPr>
-        <w:rPr>
-          <w:lang w:val="en-GB"/>
-        </w:rPr>
-      </w:pPr>
-      <w:r>
-        <w:rPr>
-          <w:lang w:val="en-GB"/>
-        </w:rPr>
-        <w:t>* Show analysis of prediction results across experiments with confusion matrices</w:t>
-      </w:r>
-    </w:p>
-    <w:p>
-      <w:pPr>
-        <w:rPr>
-          <w:lang w:val="en-GB"/>
-        </w:rPr>
-      </w:pPr>
-      <w:r>
-        <w:rPr>
-          <w:lang w:val="en-GB"/>
-        </w:rPr>
-        <w:t>* If time: investigate dominance of each feature in integrated modality</w:t>
-      </w:r>
-    </w:p>
-    <w:p>
-      <w:pPr>
-        <w:rPr>
-          <w:lang w:val="en-GB"/>
-        </w:rPr>
-      </w:pPr>
-      <w:r>
-        <w:rPr>
-          <w:lang w:val="en-GB"/>
-        </w:rPr>
-        <w:t>* If time: update tables</w:t>
-      </w:r>
-    </w:p>
-    <w:p>
-      <w:pPr>
-        <w:rPr>
-          <w:lang w:val="en-GB"/>
-        </w:rPr>
-      </w:pPr>
-      <w:r>
-        <w:rPr>
-          <w:lang w:val="en-GB"/>
-        </w:rPr>
-        <w:t>-(6 September presentation)</w:t>
-      </w:r>
-    </w:p>
-    <w:p>
-      <w:pPr>
-        <w:rPr>
-          <w:lang w:val="en-GB"/>
-        </w:rPr>
-      </w:pPr>
-      <w:r>
-        <w:rPr>
-          <w:lang w:val="en-GB"/>
-        </w:rPr>
-        <w:t>* display predictive performance for each cancer separately with increasing feature amounts on the X axis instead of different cancers, and then each omics type separately</w:t>
-      </w:r>
-      <w:r>
-        <w:rPr>
-          <w:lang w:val="en-GB"/>
-        </w:rPr>
-        <w:t xml:space="preserve"> in each graph</w:t>
-      </w:r>
-      <w:r>
-        <w:rPr>
-          <w:lang w:val="en-GB"/>
-        </w:rPr>
-        <w:t xml:space="preserve"> [x]</w:t>
-      </w:r>
-    </w:p>
-    <w:p>
-      <w:pPr>
-        <w:rPr>
-          <w:lang w:val="en-GB"/>
-        </w:rPr>
-      </w:pPr>
-      <w:r>
-        <w:rPr>
-          <w:lang w:val="en-GB"/>
-        </w:rPr>
-        <w:t xml:space="preserve">* </w:t>
-      </w:r>
-      <w:r>
-        <w:rPr>
-          <w:lang w:val="en-GB"/>
-        </w:rPr>
-        <w:t>try MSE error</w:t>
-      </w:r>
-    </w:p>
-    <w:p>
-      <w:pPr>
-        <w:rPr>
-          <w:lang w:val="en-GB"/>
-        </w:rPr>
-      </w:pPr>
-      <w:r>
-        <w:rPr>
-          <w:lang w:val="en-GB"/>
-        </w:rPr>
-        <w:t>* fix the y-axis to have the same units</w:t>
-      </w:r>
-      <w:r>
-        <w:rPr>
-          <w:lang w:val="en-GB"/>
-        </w:rPr>
-        <w:t xml:space="preserve"> [x]</w:t>
-      </w:r>
-    </w:p>
-    <w:p>
-      <w:pPr>
-        <w:rPr>
-          <w:lang w:val="en-GB"/>
-        </w:rPr>
-      </w:pPr>
-      <w:r>
-        <w:rPr>
-          <w:lang w:val="en-GB"/>
-        </w:rPr>
-        <w:t>* if time: try a different set up with random sampling to estimate performance</w:t>
-      </w:r>
-    </w:p>
-    <w:p>
-      <w:pPr>
-        <w:rPr>
-          <w:lang w:val="en-GB"/>
-        </w:rPr>
-      </w:pPr>
-      <w:r>
-        <w:rPr>
-          <w:lang w:val="en-GB"/>
-        </w:rPr>
-        <w:t>* start initial subheading and grouping of current thesis document</w:t>
-      </w:r>
-      <w:r>
-        <w:rPr>
-          <w:lang w:val="en-GB"/>
-        </w:rPr>
-        <w:t xml:space="preserve"> [x]</w:t>
-      </w:r>
-    </w:p>
-    <w:p>
-      <w:pPr>
-        <w:rPr>
-          <w:lang w:val="en-GB"/>
-        </w:rPr>
-      </w:pPr>
-      <w:r>
-        <w:rPr>
-          <w:lang w:val="en-GB"/>
-        </w:rPr>
-        <w:t>* for presentation</w:t>
-      </w:r>
-    </w:p>
-    <w:p>
-      <w:pPr>
-        <w:rPr>
-          <w:lang w:val="en-GB"/>
-        </w:rPr>
-      </w:pPr>
-      <w:r>
-        <w:rPr>
-          <w:lang w:val="en-GB"/>
-        </w:rPr>
-        <w:t xml:space="preserve">- Think about what I really want to present instead of a big bundle of images. </w:t>
-      </w:r>
-    </w:p>
-    <w:p>
-      <w:pPr>
-        <w:rPr>
-          <w:lang w:val="en-GB"/>
-        </w:rPr>
-      </w:pPr>
-      <w:r>
-        <w:rPr>
-          <w:lang w:val="en-GB"/>
-        </w:rPr>
-        <w:t>- Fix cancer sucks thing and find source for how many people die from it.</w:t>
-      </w:r>
-      <w:r>
-        <w:rPr>
-          <w:lang w:val="en-GB"/>
-        </w:rPr>
-        <w:t xml:space="preserve"> [x]</w:t>
-      </w:r>
-    </w:p>
-    <w:p>
-      <w:pPr>
-        <w:rPr>
-          <w:lang w:val="en-GB"/>
-        </w:rPr>
-      </w:pPr>
-      <w:r>
-        <w:rPr>
-          <w:lang w:val="en-GB"/>
-        </w:rPr>
-        <w:t>look more into HMP?</w:t>
-      </w:r>
-    </w:p>
-    <w:p>
-      <w:pPr>
-        <w:rPr>
-          <w:lang w:val="en-GB"/>
-        </w:rPr>
-      </w:pPr>
-      <w:r>
-        <w:rPr>
-          <w:lang w:val="en-GB"/>
-        </w:rPr>
-        <w:t xml:space="preserve">Investigate performance more. Are all my features from one modality? </w:t>
-      </w:r>
-    </w:p>
-    <w:p>
-      <w:pPr>
-        <w:rPr>
-          <w:lang w:val="en-GB"/>
-        </w:rPr>
-      </w:pPr>
-      <w:r>
-        <w:rPr>
-          <w:lang w:val="en-GB"/>
-        </w:rPr>
-        <w:t>What kind of prediction set up? Random sampling based?</w:t>
-      </w:r>
-      <w:r>
-        <w:rPr>
-          <w:lang w:val="en-GB"/>
-        </w:rPr>
-        <w:t xml:space="preserve"> And then select a different amount of features and perform sampling to estimate performance</w:t>
-      </w:r>
-    </w:p>
-    <w:p>
-      <w:pPr>
-        <w:rPr>
-          <w:lang w:val="en-GB"/>
-        </w:rPr>
-      </w:pPr>
-      <w:r>
-        <w:rPr>
-          <w:lang w:val="en-GB"/>
-        </w:rPr>
-        <w:t>What if I use other omics types and compare?</w:t>
-      </w:r>
-    </w:p>
-    <w:p>
-      <w:pPr>
-        <w:pStyle w:val="Heading1"/>
-        <w:rPr>
-          <w:lang w:val="en-GB"/>
-        </w:rPr>
-      </w:pPr>
-      <w:r>
-        <w:rPr>
-          <w:lang w:val="en-GB"/>
-        </w:rPr>
-        <w:t>Presentation</w:t>
-      </w:r>
-    </w:p>
-    <w:p>
-      <w:pPr>
-        <w:rPr>
-          <w:lang w:val="en-GB"/>
-        </w:rPr>
-      </w:pPr>
-    </w:p>
-    <w:p>
-      <w:pPr>
-        <w:rPr>
-          <w:lang w:val="en-GB"/>
-        </w:rPr>
-      </w:pPr>
-      <w:r>
-        <w:rPr>
-          <w:lang w:val="en-GB"/>
-        </w:rPr>
-        <w:t>17 October</w:t>
-      </w:r>
-    </w:p>
-    <w:p>
-      <w:pPr>
-        <w:rPr>
-          <w:lang w:val="en-GB"/>
-        </w:rPr>
-      </w:pPr>
-      <w:r>
-        <w:rPr>
-          <w:lang w:val="en-GB"/>
-        </w:rPr>
-        <w:t>Try different stages of integration</w:t>
-      </w:r>
-    </w:p>
-    <w:p>
-      <w:pPr>
-        <w:rPr>
-          <w:lang w:val="en-GB"/>
-        </w:rPr>
-      </w:pPr>
-    </w:p>
-    <w:p>
-      <w:pPr>
-        <w:rPr>
-          <w:lang w:val="en-GB"/>
-        </w:rPr>
-      </w:pPr>
-    </w:p>
-    <w:p>
-      <w:pPr>
-        <w:rPr>
-          <w:lang w:val="en-GB"/>
-        </w:rPr>
-      </w:pPr>
-      <w:r>
-        <w:rPr>
-          <w:lang w:val="en-GB"/>
-        </w:rPr>
-        <w:t>- Feature selection</w:t>
-      </w:r>
-    </w:p>
-    <w:p>
-      <w:pPr>
-        <w:rPr>
-          <w:lang w:val="en-GB"/>
-        </w:rPr>
-      </w:pPr>
-      <w:r>
-        <w:rPr>
-          <w:lang w:val="en-GB"/>
-        </w:rPr>
-        <w:t xml:space="preserve">- Prediction task on stage and </w:t>
-      </w:r>
-      <w:proofErr w:type="spellStart"/>
-      <w:r>
-        <w:rPr>
-          <w:lang w:val="en-GB"/>
-        </w:rPr>
-        <w:t>tumor</w:t>
-      </w:r>
-      <w:proofErr w:type="spellEnd"/>
-    </w:p>
-    <w:p>
-      <w:pPr>
-        <w:rPr>
-          <w:lang w:val="en-GB"/>
-        </w:rPr>
-      </w:pPr>
-      <w:r>
-        <w:rPr>
-          <w:lang w:val="en-GB"/>
-        </w:rPr>
-        <w:t>two fold cross validation chi squared feature selection\</w:t>
-      </w:r>
-    </w:p>
-    <w:p>
-      <w:pPr>
-        <w:rPr>
           <w:lang w:val="nl-NL"/>
         </w:rPr>
-      </w:pPr>
-      <w:r>
-        <w:rPr>
-          <w:lang w:val="nl-NL"/>
-        </w:rPr>
-        <w:t xml:space="preserve">tumor: </w:t>
-      </w:r>
-      <w:proofErr w:type="spellStart"/>
-      <w:r>
-        <w:rPr>
-          <w:lang w:val="nl-NL"/>
-        </w:rPr>
-        <w:t>svm</w:t>
-      </w:r>
-      <w:proofErr w:type="spellEnd"/>
-      <w:r>
-        <w:rPr>
-          <w:lang w:val="nl-NL"/>
-        </w:rPr>
-        <w:t xml:space="preserve">, </w:t>
-      </w:r>
-      <w:proofErr w:type="spellStart"/>
-      <w:r>
-        <w:rPr>
-          <w:lang w:val="nl-NL"/>
-        </w:rPr>
-        <w:t>rbf</w:t>
-      </w:r>
-      <w:proofErr w:type="spellEnd"/>
-      <w:r>
-        <w:rPr>
-          <w:lang w:val="nl-NL"/>
-        </w:rPr>
-        <w:t xml:space="preserve"> </w:t>
-      </w:r>
-      <w:proofErr w:type="spellStart"/>
-      <w:r>
-        <w:rPr>
-          <w:lang w:val="nl-NL"/>
-        </w:rPr>
-        <w:t>kernel</w:t>
-      </w:r>
-      <w:proofErr w:type="spellEnd"/>
-      <w:r>
-        <w:rPr>
-          <w:lang w:val="nl-NL"/>
-        </w:rPr>
         <w:t>, c=1</w:t>
       </w:r>
     </w:p>
@@ -6459,7 +6472,6 @@
         <w:rPr>
           <w:lang w:val="en-GB"/>
         </w:rPr>
-        <w:lastRenderedPageBreak/>
         <w:t xml:space="preserve">stage: </w:t>
       </w:r>
       <w:proofErr w:type="spellStart"/>
@@ -6862,6 +6874,7 @@
         <w:rPr>
           <w:lang w:val="en-GB"/>
         </w:rPr>
+        <w:lastRenderedPageBreak/>
         <w:t>What about design decisions such as using GE data</w:t>
       </w:r>
       <w:r>
@@ -6887,7 +6900,6 @@
         <w:rPr>
           <w:lang w:val="en-GB"/>
         </w:rPr>
-        <w:lastRenderedPageBreak/>
         <w:t>Can I maybe confided in a more logical way that doesn’t duplicate as many headings and subsections?</w:t>
       </w:r>
     </w:p>
@@ -7669,7 +7681,7 @@
         <w:rFonts w:ascii="Wingdings" w:hAnsi="Wingdings" w:hint="default"/>
       </w:rPr>
     </w:lvl>
-    <w:lvl w:ilvl="3" w:tplc="20000001" w:tentative="1">
+    <w:lvl w:ilvl="3" w:tplc="20000001">
       <w:start w:val="1"/>
       <w:numFmt w:val="bullet"/>
       <w:lvlText w:val=""/>

</xml_diff>

<commit_message>
Add hyper parameter tuning for prediction pipeline for STAD/stage experiments and demo results
</commit_message>
<xml_diff>
--- a/Thesis Steps.docx
+++ b/Thesis Steps.docx
@@ -4060,6 +4060,95 @@
     </w:p>
     <w:p>
       <w:pPr>
+        <w:pStyle w:val="ListParagraph"/>
+        <w:numPr>
+          <w:ilvl w:val="0"/>
+          <w:numId w:val="8"/>
+        </w:numPr>
+        <w:rPr>
+          <w:lang w:val="en-GB"/>
+        </w:rPr>
+      </w:pPr>
+      <w:r>
+        <w:rPr>
+          <w:lang w:val="en-GB"/>
+        </w:rPr>
+        <w:t xml:space="preserve">Ask about deadline for committee and </w:t>
+      </w:r>
+      <w:proofErr w:type="spellStart"/>
+      <w:r>
+        <w:rPr>
+          <w:lang w:val="en-GB"/>
+        </w:rPr>
+        <w:t>defense</w:t>
+      </w:r>
+      <w:proofErr w:type="spellEnd"/>
+    </w:p>
+    <w:p>
+      <w:pPr>
+        <w:rPr>
+          <w:lang w:val="en-GB"/>
+        </w:rPr>
+      </w:pPr>
+      <w:r>
+        <w:rPr>
+          <w:lang w:val="en-GB"/>
+        </w:rPr>
+        <w:t>Extra:</w:t>
+      </w:r>
+    </w:p>
+    <w:p>
+      <w:pPr>
+        <w:rPr>
+          <w:lang w:val="en-GB"/>
+        </w:rPr>
+      </w:pPr>
+      <w:r>
+        <w:rPr>
+          <w:lang w:val="en-GB"/>
+        </w:rPr>
+        <w:t xml:space="preserve"> - Figure out the PCA </w:t>
+      </w:r>
+      <w:r>
+        <w:rPr>
+          <w:lang w:val="en-GB"/>
+        </w:rPr>
+        <w:t xml:space="preserve">feature </w:t>
+      </w:r>
+      <w:r>
+        <w:rPr>
+          <w:lang w:val="en-GB"/>
+        </w:rPr>
+        <w:t xml:space="preserve"> extraction performance</w:t>
+      </w:r>
+    </w:p>
+    <w:p>
+      <w:pPr>
+        <w:rPr>
+          <w:lang w:val="en-GB"/>
+        </w:rPr>
+      </w:pPr>
+      <w:r>
+        <w:rPr>
+          <w:lang w:val="en-GB"/>
+        </w:rPr>
+        <w:t xml:space="preserve">- plot graphs showing AE </w:t>
+      </w:r>
+      <w:r>
+        <w:rPr>
+          <w:lang w:val="en-GB"/>
+        </w:rPr>
+        <w:t>feature extraction</w:t>
+      </w:r>
+      <w:r>
+        <w:rPr>
+          <w:lang w:val="en-GB"/>
+        </w:rPr>
+        <w:t xml:space="preserve"> difference </w:t>
+      </w:r>
+    </w:p>
+    <w:p>
+      <w:pPr>
         <w:rPr>
           <w:lang w:val="en-GB"/>
         </w:rPr>
@@ -4471,6 +4560,7 @@
         <w:rPr>
           <w:lang w:val="en-GB"/>
         </w:rPr>
+        <w:lastRenderedPageBreak/>
         <w:t>Rearrange the introduction: first you give the context, then angles for problem statement, then state-of-the-art (which it seems is my last one right now of previous research), then research question and then solution.</w:t>
       </w:r>
       <w:r>
@@ -4571,7 +4661,6 @@
         <w:rPr>
           <w:lang w:val="en-GB"/>
         </w:rPr>
-        <w:lastRenderedPageBreak/>
         <w:t xml:space="preserve">Look into what (genus) features are being selected. (Look into the literature, does it makes sense) </w:t>
       </w:r>
       <w:r>
@@ -5145,6 +5234,7 @@
         <w:rPr>
           <w:lang w:val="en-GB"/>
         </w:rPr>
+        <w:lastRenderedPageBreak/>
         <w:t>- Visuals: for exploration remove REA</w:t>
       </w:r>
       <w:r>
@@ -5204,122 +5294,922 @@
         <w:rPr>
           <w:lang w:val="en-GB"/>
         </w:rPr>
+        <w:t xml:space="preserve">- Be more clear about what you want to show. Don’t show </w:t>
+      </w:r>
+      <w:proofErr w:type="spellStart"/>
+      <w:r>
+        <w:rPr>
+          <w:lang w:val="en-GB"/>
+        </w:rPr>
+        <w:t>stad</w:t>
+      </w:r>
+      <w:proofErr w:type="spellEnd"/>
+      <w:r>
+        <w:rPr>
+          <w:lang w:val="en-GB"/>
+        </w:rPr>
+        <w:t>, you can remove all the other cancers and say you chose one representative example. Be consistent with it throughout the paper. Include the other ones in the appendix and mention you did so. Explain similarities and differences with the other cancers.</w:t>
+      </w:r>
+      <w:r>
+        <w:rPr>
+          <w:lang w:val="en-GB"/>
+        </w:rPr>
+        <w:t xml:space="preserve"> It’s</w:t>
+      </w:r>
+    </w:p>
+    <w:p>
+      <w:r>
+        <w:rPr>
+          <w:lang w:val="en-GB"/>
+        </w:rPr>
+        <w:t>- Method: describe what you have done in the results section, so move what you have there now into the results. Has to be very specific, for example with data. What parameters do you have with your patient samples, what portal did you get it from. Enough information to reproduce.</w:t>
+      </w:r>
+    </w:p>
+    <w:p>
+      <w:pPr>
+        <w:rPr>
+          <w:lang w:val="en-GB"/>
+        </w:rPr>
+      </w:pPr>
+      <w:r>
+        <w:rPr>
+          <w:lang w:val="en-GB"/>
+        </w:rPr>
+        <w:t>- Result: describe why she did something, how, what observations you made and what can be concluded.</w:t>
+      </w:r>
+      <w:r>
+        <w:rPr>
+          <w:lang w:val="en-GB"/>
+        </w:rPr>
+        <w:t xml:space="preserve"> Shouldn’t have sub </w:t>
+      </w:r>
+      <w:proofErr w:type="spellStart"/>
+      <w:r>
+        <w:rPr>
+          <w:lang w:val="en-GB"/>
+        </w:rPr>
+        <w:t>sub</w:t>
+      </w:r>
+      <w:proofErr w:type="spellEnd"/>
+      <w:r>
+        <w:rPr>
+          <w:lang w:val="en-GB"/>
+        </w:rPr>
+        <w:t xml:space="preserve"> sections, just have it as a label. Group stuff differently. Main conclusions are there is no difference quantitatively or qualitatively. The first group can stay, but the 2</w:t>
+      </w:r>
+      <w:r>
+        <w:rPr>
+          <w:vertAlign w:val="superscript"/>
+          <w:lang w:val="en-GB"/>
+        </w:rPr>
+        <w:t>nd</w:t>
+      </w:r>
+      <w:r>
+        <w:rPr>
+          <w:lang w:val="en-GB"/>
+        </w:rPr>
+        <w:t xml:space="preserve"> want you can group in more logical groupings.</w:t>
+      </w:r>
+    </w:p>
+    <w:p>
+      <w:pPr>
+        <w:rPr>
+          <w:lang w:val="en-GB"/>
+        </w:rPr>
+      </w:pPr>
+    </w:p>
+    <w:p>
+      <w:pPr>
+        <w:rPr>
+          <w:lang w:val="en-GB"/>
+        </w:rPr>
+      </w:pPr>
+      <w:r>
+        <w:rPr>
+          <w:lang w:val="en-GB"/>
+        </w:rPr>
+        <w:t>-(14 November presentation)</w:t>
+      </w:r>
+    </w:p>
+    <w:p>
+      <w:pPr>
+        <w:rPr>
+          <w:lang w:val="en-GB"/>
+        </w:rPr>
+      </w:pPr>
+      <w:r>
+        <w:rPr>
+          <w:lang w:val="en-GB"/>
+        </w:rPr>
+        <w:t>* presentation:</w:t>
+      </w:r>
+    </w:p>
+    <w:p>
+      <w:r>
+        <w:t>- for the stage class in balance slides try to expand the table with cancers as columns</w:t>
+      </w:r>
+      <w:r>
+        <w:t xml:space="preserve"> [x]</w:t>
+      </w:r>
+    </w:p>
+    <w:p>
+      <w:pPr>
+        <w:rPr>
+          <w:lang w:val="en-GB"/>
+        </w:rPr>
+      </w:pPr>
+      <w:r>
+        <w:rPr>
+          <w:lang w:val="en-GB"/>
+        </w:rPr>
+        <w:t>- Use bigger text</w:t>
+      </w:r>
+      <w:r>
+        <w:rPr>
+          <w:lang w:val="en-GB"/>
+        </w:rPr>
+        <w:t xml:space="preserve"> [x]</w:t>
+      </w:r>
+    </w:p>
+    <w:p>
+      <w:pPr>
+        <w:rPr>
+          <w:lang w:val="en-GB"/>
+        </w:rPr>
+      </w:pPr>
+      <w:r>
+        <w:rPr>
+          <w:lang w:val="en-GB"/>
+        </w:rPr>
+        <w:t>- Put the main message of what you found instead of the method used in prediction</w:t>
+      </w:r>
+      <w:r>
+        <w:rPr>
+          <w:lang w:val="en-GB"/>
+        </w:rPr>
+        <w:t xml:space="preserve"> [x]</w:t>
+      </w:r>
+    </w:p>
+    <w:p>
+      <w:pPr>
+        <w:rPr>
+          <w:lang w:val="en-GB"/>
+        </w:rPr>
+      </w:pPr>
+      <w:r>
+        <w:rPr>
+          <w:lang w:val="en-GB"/>
+        </w:rPr>
+        <w:t>- Use fewer figures and focus more on what you want to show( for example, for just one representative cancer)</w:t>
+      </w:r>
+      <w:r>
+        <w:rPr>
+          <w:lang w:val="en-GB"/>
+        </w:rPr>
+        <w:t xml:space="preserve"> [x]</w:t>
+      </w:r>
+    </w:p>
+    <w:p>
+      <w:pPr>
+        <w:rPr>
+          <w:lang w:val="en-GB"/>
+        </w:rPr>
+      </w:pPr>
+      <w:r>
+        <w:rPr>
+          <w:lang w:val="en-GB"/>
+        </w:rPr>
+        <w:t>- more descriptive text in figure legends</w:t>
+      </w:r>
+      <w:r>
+        <w:rPr>
+          <w:lang w:val="en-GB"/>
+        </w:rPr>
+        <w:t xml:space="preserve"> [x]</w:t>
+      </w:r>
+    </w:p>
+    <w:p>
+      <w:r>
+        <w:t>- how you can improve even more instead of just results are inconclusive</w:t>
+      </w:r>
+    </w:p>
+    <w:p>
+      <w:r>
+        <w:t>* Model:</w:t>
+      </w:r>
+    </w:p>
+    <w:p>
+      <w:r>
+        <w:t>- What happens if you also look at how much each feature there even is softened initial sets and account for it</w:t>
+      </w:r>
+      <w:r>
+        <w:t xml:space="preserve"> [x]</w:t>
+      </w:r>
+    </w:p>
+    <w:p>
+      <w:r>
+        <w:t>- Vary feature selection stage</w:t>
+      </w:r>
+    </w:p>
+    <w:p>
+      <w:r>
+        <w:t>- Try different model (elastic net)</w:t>
+      </w:r>
+      <w:r>
+        <w:t xml:space="preserve"> for prediction</w:t>
+      </w:r>
+    </w:p>
+    <w:p>
+      <w:r>
+        <w:t>- Try different model (elastic net) for selection</w:t>
+      </w:r>
+    </w:p>
+    <w:p>
+      <w:r>
+        <w:t>- different sampling method: sampling with replacement from underrepresented classes</w:t>
+      </w:r>
+    </w:p>
+    <w:p>
+      <w:r>
+        <w:t>- check feature</w:t>
+      </w:r>
+      <w:r>
+        <w:t xml:space="preserve"> selection</w:t>
+      </w:r>
+      <w:r>
+        <w:t xml:space="preserve"> robustness</w:t>
+      </w:r>
+    </w:p>
+    <w:p>
+      <w:r>
+        <w:t xml:space="preserve">- rerun </w:t>
+      </w:r>
+      <w:proofErr w:type="spellStart"/>
+      <w:r>
+        <w:t>linreg</w:t>
+      </w:r>
+      <w:proofErr w:type="spellEnd"/>
+      <w:r>
+        <w:t xml:space="preserve"> after fixing bug with feature selection ordering</w:t>
+      </w:r>
+      <w:r>
+        <w:t xml:space="preserve"> (and </w:t>
+      </w:r>
+      <w:proofErr w:type="spellStart"/>
+      <w:r>
+        <w:t>elif</w:t>
+      </w:r>
+      <w:proofErr w:type="spellEnd"/>
+      <w:r>
+        <w:t xml:space="preserve"> for chi2 selection?)</w:t>
+      </w:r>
+      <w:r>
+        <w:t xml:space="preserve"> [x]</w:t>
+      </w:r>
+    </w:p>
+    <w:p>
+      <w:r>
+        <w:t>- deal with zero features in genus abundance</w:t>
+      </w:r>
+    </w:p>
+    <w:p>
+      <w:r>
         <w:lastRenderedPageBreak/>
-        <w:t xml:space="preserve">- Be more clear about what you want to show. Don’t show </w:t>
+        <w:t>* Thesis:</w:t>
+      </w:r>
+    </w:p>
+    <w:p>
+      <w:r>
+        <w:t>- Introduction: includes background, knowledge gap and proposal to fill knowledge gap and not separate background section</w:t>
+      </w:r>
+      <w:r>
+        <w:t xml:space="preserve"> [x]</w:t>
+      </w:r>
+    </w:p>
+    <w:p>
+      <w:r>
+        <w:t>- Methods and materials: includes detail on how to reproduce paper. Data for example with table of samples and sample types.</w:t>
+      </w:r>
+      <w:r>
+        <w:t xml:space="preserve"> [x]</w:t>
+      </w:r>
+    </w:p>
+    <w:p>
+      <w:r>
+        <w:t>-</w:t>
+      </w:r>
+      <w:r>
+        <w:t xml:space="preserve"> </w:t>
+      </w:r>
+      <w:r>
+        <w:t xml:space="preserve">Results: </w:t>
+      </w:r>
+      <w:r>
+        <w:t>each subsection (4 or 5) will be the main messages with subparagraphs of why you think it is. For example, in the exploration phase it seems that genus and gene expression are overlapped.</w:t>
+      </w:r>
+      <w:r>
+        <w:t xml:space="preserve"> [x]</w:t>
+      </w:r>
+    </w:p>
+    <w:p>
+      <w:r>
+        <w:t>- Make clear</w:t>
+      </w:r>
+      <w:r>
+        <w:t xml:space="preserve"> what experiments you intend to do further to investigate this.</w:t>
+      </w:r>
+    </w:p>
+    <w:p>
+      <w:pPr>
+        <w:rPr>
+          <w:lang w:val="en-GB"/>
+        </w:rPr>
+      </w:pPr>
+      <w:r>
+        <w:rPr>
+          <w:lang w:val="en-GB"/>
+        </w:rPr>
+        <w:t>-(17 October presentation)</w:t>
+      </w:r>
+    </w:p>
+    <w:p>
+      <w:pPr>
+        <w:rPr>
+          <w:lang w:val="en-GB"/>
+        </w:rPr>
+      </w:pPr>
+      <w:r>
+        <w:rPr>
+          <w:lang w:val="en-GB"/>
+        </w:rPr>
+        <w:t>* Presentation:</w:t>
+      </w:r>
+    </w:p>
+    <w:p>
+      <w:pPr>
+        <w:rPr>
+          <w:lang w:val="en-GB"/>
+        </w:rPr>
+      </w:pPr>
+      <w:r>
+        <w:rPr>
+          <w:lang w:val="en-GB"/>
+        </w:rPr>
+        <w:t xml:space="preserve"> - make clear what microbial features are and how many samples</w:t>
+      </w:r>
+      <w:r>
+        <w:rPr>
+          <w:lang w:val="en-GB"/>
+        </w:rPr>
+        <w:t xml:space="preserve"> [x]</w:t>
+      </w:r>
+    </w:p>
+    <w:p>
+      <w:pPr>
+        <w:rPr>
+          <w:lang w:val="en-GB"/>
+        </w:rPr>
+      </w:pPr>
+      <w:r>
+        <w:rPr>
+          <w:lang w:val="en-GB"/>
+        </w:rPr>
+        <w:t>- what is in the overlap set?</w:t>
+      </w:r>
+      <w:r>
+        <w:rPr>
+          <w:lang w:val="en-GB"/>
+        </w:rPr>
+        <w:t xml:space="preserve"> [x]</w:t>
+      </w:r>
+    </w:p>
+    <w:p>
+      <w:pPr>
+        <w:rPr>
+          <w:lang w:val="en-GB"/>
+        </w:rPr>
+      </w:pPr>
+      <w:r>
+        <w:rPr>
+          <w:lang w:val="en-GB"/>
+        </w:rPr>
+        <w:t xml:space="preserve">- give updated data on </w:t>
       </w:r>
       <w:proofErr w:type="spellStart"/>
       <w:r>
         <w:rPr>
           <w:lang w:val="en-GB"/>
         </w:rPr>
-        <w:t>stad</w:t>
+        <w:t>tumor</w:t>
       </w:r>
       <w:proofErr w:type="spellEnd"/>
       <w:r>
         <w:rPr>
           <w:lang w:val="en-GB"/>
         </w:rPr>
-        <w:t>, you can remove all the other cancers and say you chose one representative example. Be consistent with it throughout the paper. Include the other ones in the appendix and mention you did so. Explain similarities and differences with the other cancers.</w:t>
-      </w:r>
-      <w:r>
-        <w:rPr>
-          <w:lang w:val="en-GB"/>
-        </w:rPr>
-        <w:t xml:space="preserve"> It’s</w:t>
-      </w:r>
-    </w:p>
-    <w:p>
-      <w:r>
-        <w:rPr>
-          <w:lang w:val="en-GB"/>
-        </w:rPr>
-        <w:t>- Method: describe what you have done in the results section, so move what you have there now into the results. Has to be very specific, for example with data. What parameters do you have with your patient samples, what portal did you get it from. Enough information to reproduce.</w:t>
-      </w:r>
-    </w:p>
-    <w:p>
-      <w:pPr>
-        <w:rPr>
-          <w:lang w:val="en-GB"/>
-        </w:rPr>
-      </w:pPr>
-      <w:r>
-        <w:rPr>
-          <w:lang w:val="en-GB"/>
-        </w:rPr>
-        <w:t>- Result: describe why she did something, how, what observations you made and what can be concluded.</w:t>
-      </w:r>
-      <w:r>
-        <w:rPr>
-          <w:lang w:val="en-GB"/>
-        </w:rPr>
-        <w:t xml:space="preserve"> Shouldn’t have sub </w:t>
-      </w:r>
+        <w:t xml:space="preserve"> stage</w:t>
+      </w:r>
+      <w:r>
+        <w:rPr>
+          <w:lang w:val="en-GB"/>
+        </w:rPr>
+        <w:t xml:space="preserve"> distribution</w:t>
+      </w:r>
+    </w:p>
+    <w:p>
+      <w:pPr>
+        <w:rPr>
+          <w:lang w:val="en-GB"/>
+        </w:rPr>
+      </w:pPr>
+      <w:r>
+        <w:rPr>
+          <w:lang w:val="en-GB"/>
+        </w:rPr>
+        <w:t>* prediction set up:</w:t>
+      </w:r>
+    </w:p>
+    <w:p>
+      <w:pPr>
+        <w:rPr>
+          <w:lang w:val="en-GB"/>
+        </w:rPr>
+      </w:pPr>
+      <w:r>
+        <w:rPr>
+          <w:lang w:val="en-GB"/>
+        </w:rPr>
+        <w:t>-  remove cross-fertilization, reorder amount and ordering of features, use more features and bootstrapping iterations</w:t>
+      </w:r>
+      <w:r>
+        <w:rPr>
+          <w:lang w:val="en-GB"/>
+        </w:rPr>
+        <w:t xml:space="preserve"> [x]</w:t>
+      </w:r>
+    </w:p>
+    <w:p>
+      <w:pPr>
+        <w:rPr>
+          <w:lang w:val="en-GB"/>
+        </w:rPr>
+      </w:pPr>
+      <w:r>
+        <w:rPr>
+          <w:lang w:val="en-GB"/>
+        </w:rPr>
+        <w:t>- try an 8020 or 70 30 split</w:t>
+      </w:r>
+      <w:r>
+        <w:rPr>
+          <w:lang w:val="en-GB"/>
+        </w:rPr>
+        <w:t xml:space="preserve"> [x]</w:t>
+      </w:r>
+    </w:p>
+    <w:p>
+      <w:pPr>
+        <w:rPr>
+          <w:lang w:val="en-GB"/>
+        </w:rPr>
+      </w:pPr>
+      <w:r>
+        <w:rPr>
+          <w:lang w:val="en-GB"/>
+        </w:rPr>
+        <w:t>- for linear regression and ch2, just do splits and use feature selection on training part and testing on testing part</w:t>
+      </w:r>
+      <w:r>
+        <w:rPr>
+          <w:lang w:val="en-GB"/>
+        </w:rPr>
+        <w:t xml:space="preserve"> [x]</w:t>
+      </w:r>
+    </w:p>
+    <w:p>
+      <w:pPr>
+        <w:rPr>
+          <w:lang w:val="en-GB"/>
+        </w:rPr>
+      </w:pPr>
+      <w:r>
+        <w:rPr>
+          <w:lang w:val="en-GB"/>
+        </w:rPr>
+        <w:t>* evaluation:</w:t>
+      </w:r>
+    </w:p>
+    <w:p>
+      <w:pPr>
+        <w:rPr>
+          <w:lang w:val="en-GB"/>
+        </w:rPr>
+      </w:pPr>
+      <w:r>
+        <w:rPr>
+          <w:lang w:val="en-GB"/>
+        </w:rPr>
+        <w:t>- give R bars</w:t>
+      </w:r>
+      <w:r>
+        <w:rPr>
+          <w:lang w:val="en-GB"/>
+        </w:rPr>
+        <w:t xml:space="preserve"> [x]</w:t>
+      </w:r>
+    </w:p>
+    <w:p>
+      <w:pPr>
+        <w:rPr>
+          <w:lang w:val="en-GB"/>
+        </w:rPr>
+      </w:pPr>
+      <w:r>
+        <w:rPr>
+          <w:lang w:val="en-GB"/>
+        </w:rPr>
+        <w:t>- explore f</w:t>
+      </w:r>
+      <w:r>
+        <w:rPr>
+          <w:lang w:val="en-GB"/>
+        </w:rPr>
+        <w:t>eatures selected and robustness of feature selection</w:t>
+      </w:r>
+      <w:r>
+        <w:rPr>
+          <w:lang w:val="en-GB"/>
+        </w:rPr>
+        <w:t xml:space="preserve"> ( how do you deal with random seed in different iterations? Is it always to same features?</w:t>
+      </w:r>
+      <w:r>
+        <w:rPr>
+          <w:lang w:val="en-GB"/>
+        </w:rPr>
+        <w:t xml:space="preserve"> How do you compare when the amount of features of each modality is different?</w:t>
+      </w:r>
+      <w:r>
+        <w:rPr>
+          <w:lang w:val="en-GB"/>
+        </w:rPr>
+        <w:t xml:space="preserve"> What percentage of features are from each modality?</w:t>
+      </w:r>
+      <w:r>
+        <w:rPr>
+          <w:lang w:val="en-GB"/>
+        </w:rPr>
+        <w:t xml:space="preserve"> Should I ever show all features?</w:t>
+      </w:r>
+      <w:r>
+        <w:rPr>
+          <w:lang w:val="en-GB"/>
+        </w:rPr>
+        <w:t>)</w:t>
+      </w:r>
+    </w:p>
+    <w:p>
+      <w:pPr>
+        <w:rPr>
+          <w:lang w:val="en-GB"/>
+        </w:rPr>
+      </w:pPr>
       <w:proofErr w:type="spellStart"/>
       <w:r>
         <w:rPr>
           <w:lang w:val="en-GB"/>
         </w:rPr>
-        <w:t>sub</w:t>
+        <w:t>Its</w:t>
       </w:r>
       <w:proofErr w:type="spellEnd"/>
       <w:r>
         <w:rPr>
           <w:lang w:val="en-GB"/>
         </w:rPr>
-        <w:t xml:space="preserve"> sections, just have it as a label. Group stuff differently. Main conclusions are there is no difference quantitatively or qualitatively. The first group can stay, but the 2</w:t>
-      </w:r>
-      <w:r>
-        <w:rPr>
-          <w:vertAlign w:val="superscript"/>
-          <w:lang w:val="en-GB"/>
-        </w:rPr>
-        <w:t>nd</w:t>
-      </w:r>
-      <w:r>
-        <w:rPr>
-          <w:lang w:val="en-GB"/>
-        </w:rPr>
-        <w:t xml:space="preserve"> want you can group in more logical groupings.</w:t>
-      </w:r>
-    </w:p>
-    <w:p>
-      <w:pPr>
-        <w:rPr>
-          <w:lang w:val="en-GB"/>
-        </w:rPr>
-      </w:pPr>
-    </w:p>
-    <w:p>
-      <w:pPr>
-        <w:rPr>
-          <w:lang w:val="en-GB"/>
-        </w:rPr>
-      </w:pPr>
-      <w:r>
-        <w:rPr>
-          <w:lang w:val="en-GB"/>
-        </w:rPr>
-        <w:t>-(14 November presentation)</w:t>
-      </w:r>
-    </w:p>
-    <w:p>
-      <w:pPr>
-        <w:rPr>
-          <w:lang w:val="en-GB"/>
-        </w:rPr>
-      </w:pPr>
-      <w:r>
-        <w:rPr>
-          <w:lang w:val="en-GB"/>
-        </w:rPr>
-        <w:t>* presentation:</w:t>
-      </w:r>
-    </w:p>
-    <w:p>
-      <w:r>
-        <w:t>- for the stage class in balance slides try to expand the table with cancers as columns</w:t>
-      </w:r>
-      <w:r>
+        <w:t xml:space="preserve"> not fair to compare all features if each modality has different amount []</w:t>
+      </w:r>
+    </w:p>
+    <w:p>
+      <w:pPr>
+        <w:rPr>
+          <w:lang w:val="en-GB"/>
+        </w:rPr>
+      </w:pPr>
+      <w:r>
+        <w:rPr>
+          <w:lang w:val="en-GB"/>
+        </w:rPr>
+        <w:t>- don’t have to connecting lines (categorical?)</w:t>
+      </w:r>
+      <w:r>
+        <w:rPr>
+          <w:lang w:val="en-GB"/>
+        </w:rPr>
+        <w:t xml:space="preserve"> [z]</w:t>
+      </w:r>
+    </w:p>
+    <w:p>
+      <w:pPr>
+        <w:rPr>
+          <w:lang w:val="en-GB"/>
+        </w:rPr>
+      </w:pPr>
+      <w:r>
+        <w:rPr>
+          <w:lang w:val="en-GB"/>
+        </w:rPr>
+        <w:t>* Model</w:t>
+      </w:r>
+    </w:p>
+    <w:p>
+      <w:pPr>
+        <w:rPr>
+          <w:lang w:val="en-GB"/>
+        </w:rPr>
+      </w:pPr>
+      <w:r>
+        <w:rPr>
+          <w:lang w:val="en-GB"/>
+        </w:rPr>
+        <w:t>- try hyper parameter tuning, use elastic net instead of linear regression</w:t>
+      </w:r>
+    </w:p>
+    <w:p>
+      <w:pPr>
+        <w:rPr>
+          <w:lang w:val="en-GB"/>
+        </w:rPr>
+      </w:pPr>
+      <w:r>
+        <w:rPr>
+          <w:lang w:val="en-GB"/>
+        </w:rPr>
+        <w:t>- look at SVM gamma and c</w:t>
+      </w:r>
+    </w:p>
+    <w:p>
+      <w:pPr>
+        <w:rPr>
+          <w:lang w:val="en-GB"/>
+        </w:rPr>
+      </w:pPr>
+      <w:r>
+        <w:rPr>
+          <w:lang w:val="en-GB"/>
+        </w:rPr>
+        <w:t>* Thesis:</w:t>
+      </w:r>
+    </w:p>
+    <w:p>
+      <w:pPr>
+        <w:rPr>
+          <w:lang w:val="en-GB"/>
+        </w:rPr>
+      </w:pPr>
+      <w:r>
+        <w:rPr>
+          <w:lang w:val="en-GB"/>
+        </w:rPr>
+        <w:t>- have an outline and empty tables on what you want filled in</w:t>
+      </w:r>
+    </w:p>
+    <w:p>
+      <w:pPr>
+        <w:rPr>
+          <w:lang w:val="en-GB"/>
+        </w:rPr>
+      </w:pPr>
+      <w:r>
+        <w:rPr>
+          <w:lang w:val="en-GB"/>
+        </w:rPr>
+        <w:t xml:space="preserve">- make </w:t>
+      </w:r>
+      <w:proofErr w:type="spellStart"/>
+      <w:r>
+        <w:rPr>
+          <w:lang w:val="en-GB"/>
+        </w:rPr>
+        <w:t>hypotheses</w:t>
+      </w:r>
+      <w:r>
+        <w:rPr>
+          <w:lang w:val="en-GB"/>
+        </w:rPr>
+        <w:t>from</w:t>
+      </w:r>
+      <w:proofErr w:type="spellEnd"/>
+      <w:r>
+        <w:rPr>
+          <w:lang w:val="en-GB"/>
+        </w:rPr>
+        <w:t xml:space="preserve"> </w:t>
+      </w:r>
+      <w:r>
+        <w:rPr>
+          <w:lang w:val="en-GB"/>
+        </w:rPr>
+        <w:t xml:space="preserve"> packages and write in thesis draft based on commits and to do’s and notes.</w:t>
+      </w:r>
+    </w:p>
+    <w:p>
+      <w:pPr>
+        <w:rPr>
+          <w:lang w:val="en-GB"/>
+        </w:rPr>
+      </w:pPr>
+    </w:p>
+    <w:p>
+      <w:pPr>
+        <w:rPr>
+          <w:lang w:val="en-GB"/>
+        </w:rPr>
+      </w:pPr>
+      <w:r>
+        <w:rPr>
+          <w:lang w:val="en-GB"/>
+        </w:rPr>
+        <w:t>-(28 September presentation)</w:t>
+      </w:r>
+    </w:p>
+    <w:p>
+      <w:pPr>
+        <w:rPr>
+          <w:lang w:val="en-GB"/>
+        </w:rPr>
+      </w:pPr>
+      <w:r>
+        <w:rPr>
+          <w:lang w:val="en-GB"/>
+        </w:rPr>
+        <w:t>* Show performance with normal samples as stage zero</w:t>
+      </w:r>
+    </w:p>
+    <w:p>
+      <w:pPr>
+        <w:rPr>
+          <w:lang w:val="en-GB"/>
+        </w:rPr>
+      </w:pPr>
+      <w:r>
+        <w:rPr>
+          <w:lang w:val="en-GB"/>
+        </w:rPr>
+        <w:t>-- Possibly contrast with performance when that’s not the case (were normal samples being misinterpreted as stage 1?)</w:t>
+      </w:r>
+    </w:p>
+    <w:p>
+      <w:pPr>
+        <w:rPr>
+          <w:lang w:val="en-GB"/>
+        </w:rPr>
+      </w:pPr>
+      <w:r>
+        <w:rPr>
+          <w:lang w:val="en-GB"/>
+        </w:rPr>
+        <w:t>* Show performance when using new prediction set up with random sampling</w:t>
+      </w:r>
+      <w:r>
+        <w:rPr>
+          <w:lang w:val="en-GB"/>
+        </w:rPr>
+        <w:t xml:space="preserve"> and additional </w:t>
+      </w:r>
+      <w:proofErr w:type="spellStart"/>
+      <w:r>
+        <w:rPr>
+          <w:lang w:val="en-GB"/>
+        </w:rPr>
+        <w:t>fe</w:t>
+      </w:r>
+      <w:r>
+        <w:rPr>
+          <w:lang w:val="en-GB"/>
+        </w:rPr>
+        <w:t>with</w:t>
+      </w:r>
+      <w:proofErr w:type="spellEnd"/>
+      <w:r>
+        <w:rPr>
+          <w:lang w:val="en-GB"/>
+        </w:rPr>
+        <w:t xml:space="preserve"> </w:t>
+      </w:r>
+      <w:proofErr w:type="spellStart"/>
+      <w:r>
+        <w:rPr>
+          <w:lang w:val="en-GB"/>
+        </w:rPr>
+        <w:t>atures</w:t>
+      </w:r>
+      <w:proofErr w:type="spellEnd"/>
+    </w:p>
+    <w:p>
+      <w:pPr>
+        <w:rPr>
+          <w:lang w:val="en-GB"/>
+        </w:rPr>
+      </w:pPr>
+      <w:r>
+        <w:rPr>
+          <w:lang w:val="en-GB"/>
+        </w:rPr>
+        <w:t>* Show performance when using new feature ranking with linear regression (discuss data leakage</w:t>
+      </w:r>
+      <w:r>
+        <w:rPr>
+          <w:lang w:val="en-GB"/>
+        </w:rPr>
+        <w:t>)</w:t>
+      </w:r>
+    </w:p>
+    <w:p>
+      <w:pPr>
+        <w:rPr>
+          <w:lang w:val="en-GB"/>
+        </w:rPr>
+      </w:pPr>
+      <w:r>
+        <w:rPr>
+          <w:lang w:val="en-GB"/>
+        </w:rPr>
+        <w:t>* Show performance when using new prediction with linear regression for stages</w:t>
+      </w:r>
+    </w:p>
+    <w:p>
+      <w:pPr>
+        <w:rPr>
+          <w:lang w:val="en-GB"/>
+        </w:rPr>
+      </w:pPr>
+      <w:r>
+        <w:rPr>
+          <w:lang w:val="en-GB"/>
+        </w:rPr>
+        <w:t>* Show analysis of prediction results across experiments with confusion matrices</w:t>
+      </w:r>
+    </w:p>
+    <w:p>
+      <w:pPr>
+        <w:rPr>
+          <w:lang w:val="en-GB"/>
+        </w:rPr>
+      </w:pPr>
+      <w:r>
+        <w:rPr>
+          <w:lang w:val="en-GB"/>
+        </w:rPr>
+        <w:t>* If time: investigate dominance of each feature in integrated modality</w:t>
+      </w:r>
+    </w:p>
+    <w:p>
+      <w:pPr>
+        <w:rPr>
+          <w:lang w:val="en-GB"/>
+        </w:rPr>
+      </w:pPr>
+      <w:r>
+        <w:rPr>
+          <w:lang w:val="en-GB"/>
+        </w:rPr>
+        <w:t>* If time: update tables</w:t>
+      </w:r>
+    </w:p>
+    <w:p>
+      <w:pPr>
+        <w:rPr>
+          <w:lang w:val="en-GB"/>
+        </w:rPr>
+      </w:pPr>
+      <w:r>
+        <w:rPr>
+          <w:lang w:val="en-GB"/>
+        </w:rPr>
+        <w:t>-(6 September presentation)</w:t>
+      </w:r>
+    </w:p>
+    <w:p>
+      <w:pPr>
+        <w:rPr>
+          <w:lang w:val="en-GB"/>
+        </w:rPr>
+      </w:pPr>
+      <w:r>
+        <w:rPr>
+          <w:lang w:val="en-GB"/>
+        </w:rPr>
+        <w:t>* display predictive performance for each cancer separately with increasing feature amounts on the X axis instead of different cancers, and then each omics type separately</w:t>
+      </w:r>
+      <w:r>
+        <w:rPr>
+          <w:lang w:val="en-GB"/>
+        </w:rPr>
+        <w:t xml:space="preserve"> in each graph</w:t>
+      </w:r>
+      <w:r>
+        <w:rPr>
+          <w:lang w:val="en-GB"/>
+        </w:rPr>
         <w:t xml:space="preserve"> [x]</w:t>
       </w:r>
     </w:p>
@@ -5333,7 +6223,26 @@
         <w:rPr>
           <w:lang w:val="en-GB"/>
         </w:rPr>
-        <w:t>- Use bigger text</w:t>
+        <w:t xml:space="preserve">* </w:t>
+      </w:r>
+      <w:r>
+        <w:rPr>
+          <w:lang w:val="en-GB"/>
+        </w:rPr>
+        <w:t>try MSE error</w:t>
+      </w:r>
+    </w:p>
+    <w:p>
+      <w:pPr>
+        <w:rPr>
+          <w:lang w:val="en-GB"/>
+        </w:rPr>
+      </w:pPr>
+      <w:r>
+        <w:rPr>
+          <w:lang w:val="en-GB"/>
+        </w:rPr>
+        <w:t>* fix the y-axis to have the same units</w:t>
       </w:r>
       <w:r>
         <w:rPr>
@@ -5352,7 +6261,20 @@
         <w:rPr>
           <w:lang w:val="en-GB"/>
         </w:rPr>
-        <w:t>- Put the main message of what you found instead of the method used in prediction</w:t>
+        <w:t>* if time: try a different set up with random sampling to estimate performance</w:t>
+      </w:r>
+    </w:p>
+    <w:p>
+      <w:pPr>
+        <w:rPr>
+          <w:lang w:val="en-GB"/>
+        </w:rPr>
+      </w:pPr>
+      <w:r>
+        <w:rPr>
+          <w:lang w:val="en-GB"/>
+        </w:rPr>
+        <w:t>* start initial subheading and grouping of current thesis document</w:t>
       </w:r>
       <w:r>
         <w:rPr>
@@ -5371,7 +6293,33 @@
         <w:rPr>
           <w:lang w:val="en-GB"/>
         </w:rPr>
-        <w:t>- Use fewer figures and focus more on what you want to show( for example, for just one representative cancer)</w:t>
+        <w:t>* for presentation</w:t>
+      </w:r>
+    </w:p>
+    <w:p>
+      <w:pPr>
+        <w:rPr>
+          <w:lang w:val="en-GB"/>
+        </w:rPr>
+      </w:pPr>
+      <w:r>
+        <w:rPr>
+          <w:lang w:val="en-GB"/>
+        </w:rPr>
+        <w:t xml:space="preserve">- Think about what I really want to present instead of a big bundle of images. </w:t>
+      </w:r>
+    </w:p>
+    <w:p>
+      <w:pPr>
+        <w:rPr>
+          <w:lang w:val="en-GB"/>
+        </w:rPr>
+      </w:pPr>
+      <w:r>
+        <w:rPr>
+          <w:lang w:val="en-GB"/>
+        </w:rPr>
+        <w:t>- Fix cancer sucks thing and find source for how many people die from it.</w:t>
       </w:r>
       <w:r>
         <w:rPr>
@@ -5390,1020 +6338,159 @@
         <w:rPr>
           <w:lang w:val="en-GB"/>
         </w:rPr>
-        <w:t>- more descriptive text in figure legends</w:t>
-      </w:r>
-      <w:r>
-        <w:rPr>
-          <w:lang w:val="en-GB"/>
-        </w:rPr>
-        <w:t xml:space="preserve"> [x]</w:t>
-      </w:r>
-    </w:p>
-    <w:p>
-      <w:r>
-        <w:t>- how you can improve even more instead of just results are inconclusive</w:t>
-      </w:r>
-    </w:p>
-    <w:p>
-      <w:r>
-        <w:t>* Model:</w:t>
-      </w:r>
-    </w:p>
-    <w:p>
-      <w:r>
-        <w:t>- What happens if you also look at how much each feature there even is softened initial sets and account for it</w:t>
-      </w:r>
-      <w:r>
-        <w:t xml:space="preserve"> [x]</w:t>
-      </w:r>
-    </w:p>
-    <w:p>
-      <w:r>
-        <w:t>- Vary feature selection stage</w:t>
-      </w:r>
-    </w:p>
-    <w:p>
-      <w:r>
-        <w:t>- Try different model (elastic net)</w:t>
-      </w:r>
-      <w:r>
-        <w:t xml:space="preserve"> for prediction</w:t>
-      </w:r>
-    </w:p>
-    <w:p>
-      <w:r>
-        <w:t>- Try different model (elastic net) for selection</w:t>
-      </w:r>
-    </w:p>
-    <w:p>
-      <w:r>
-        <w:t>- different sampling method: sampling with replacement from underrepresented classes</w:t>
-      </w:r>
-    </w:p>
-    <w:p>
-      <w:r>
-        <w:t>- check feature</w:t>
-      </w:r>
-      <w:r>
-        <w:t xml:space="preserve"> selection</w:t>
-      </w:r>
-      <w:r>
-        <w:t xml:space="preserve"> robustness</w:t>
-      </w:r>
-    </w:p>
-    <w:p>
-      <w:r>
-        <w:t xml:space="preserve">- rerun </w:t>
+        <w:t>look more into HMP?</w:t>
+      </w:r>
+    </w:p>
+    <w:p>
+      <w:pPr>
+        <w:rPr>
+          <w:lang w:val="en-GB"/>
+        </w:rPr>
+      </w:pPr>
+      <w:r>
+        <w:rPr>
+          <w:lang w:val="en-GB"/>
+        </w:rPr>
+        <w:t xml:space="preserve">Investigate performance more. Are all my features from one modality? </w:t>
+      </w:r>
+    </w:p>
+    <w:p>
+      <w:pPr>
+        <w:rPr>
+          <w:lang w:val="en-GB"/>
+        </w:rPr>
+      </w:pPr>
+      <w:r>
+        <w:rPr>
+          <w:lang w:val="en-GB"/>
+        </w:rPr>
+        <w:t>What kind of prediction set up? Random sampling based?</w:t>
+      </w:r>
+      <w:r>
+        <w:rPr>
+          <w:lang w:val="en-GB"/>
+        </w:rPr>
+        <w:t xml:space="preserve"> And then select a different amount of features and perform sampling to estimate performance</w:t>
+      </w:r>
+    </w:p>
+    <w:p>
+      <w:pPr>
+        <w:rPr>
+          <w:lang w:val="en-GB"/>
+        </w:rPr>
+      </w:pPr>
+      <w:r>
+        <w:rPr>
+          <w:lang w:val="en-GB"/>
+        </w:rPr>
+        <w:t>What if I use other omics types and compare?</w:t>
+      </w:r>
+    </w:p>
+    <w:p>
+      <w:pPr>
+        <w:pStyle w:val="Heading1"/>
+        <w:rPr>
+          <w:lang w:val="en-GB"/>
+        </w:rPr>
+      </w:pPr>
+      <w:r>
+        <w:rPr>
+          <w:lang w:val="en-GB"/>
+        </w:rPr>
+        <w:t>Presentation</w:t>
+      </w:r>
+    </w:p>
+    <w:p>
+      <w:pPr>
+        <w:rPr>
+          <w:lang w:val="en-GB"/>
+        </w:rPr>
+      </w:pPr>
+    </w:p>
+    <w:p>
+      <w:pPr>
+        <w:rPr>
+          <w:lang w:val="en-GB"/>
+        </w:rPr>
+      </w:pPr>
+      <w:r>
+        <w:rPr>
+          <w:lang w:val="en-GB"/>
+        </w:rPr>
+        <w:t>17 October</w:t>
+      </w:r>
+    </w:p>
+    <w:p>
+      <w:pPr>
+        <w:rPr>
+          <w:lang w:val="en-GB"/>
+        </w:rPr>
+      </w:pPr>
+      <w:r>
+        <w:rPr>
+          <w:lang w:val="en-GB"/>
+        </w:rPr>
+        <w:t>Try different stages of integration</w:t>
+      </w:r>
+    </w:p>
+    <w:p>
+      <w:pPr>
+        <w:rPr>
+          <w:lang w:val="en-GB"/>
+        </w:rPr>
+      </w:pPr>
+    </w:p>
+    <w:p>
+      <w:pPr>
+        <w:rPr>
+          <w:lang w:val="en-GB"/>
+        </w:rPr>
+      </w:pPr>
+    </w:p>
+    <w:p>
+      <w:pPr>
+        <w:rPr>
+          <w:lang w:val="en-GB"/>
+        </w:rPr>
+      </w:pPr>
+      <w:r>
+        <w:rPr>
+          <w:lang w:val="en-GB"/>
+        </w:rPr>
+        <w:t>- Feature selection</w:t>
+      </w:r>
+    </w:p>
+    <w:p>
+      <w:pPr>
+        <w:rPr>
+          <w:lang w:val="en-GB"/>
+        </w:rPr>
+      </w:pPr>
+      <w:r>
+        <w:rPr>
+          <w:lang w:val="en-GB"/>
+        </w:rPr>
+        <w:t xml:space="preserve">- Prediction task on stage and </w:t>
       </w:r>
       <w:proofErr w:type="spellStart"/>
       <w:r>
-        <w:t>linreg</w:t>
+        <w:rPr>
+          <w:lang w:val="en-GB"/>
+        </w:rPr>
+        <w:t>tumor</w:t>
       </w:r>
       <w:proofErr w:type="spellEnd"/>
-      <w:r>
-        <w:t xml:space="preserve"> after fixing bug with feature selection ordering</w:t>
-      </w:r>
-      <w:r>
-        <w:t xml:space="preserve"> (and </w:t>
-      </w:r>
-      <w:proofErr w:type="spellStart"/>
-      <w:r>
-        <w:t>elif</w:t>
-      </w:r>
-      <w:proofErr w:type="spellEnd"/>
-      <w:r>
-        <w:t xml:space="preserve"> for chi2 selection?)</w:t>
-      </w:r>
-      <w:r>
-        <w:t xml:space="preserve"> [x]</w:t>
-      </w:r>
-    </w:p>
-    <w:p>
-      <w:r>
-        <w:t>- deal with zero features in genus abundance</w:t>
-      </w:r>
-    </w:p>
-    <w:p>
-      <w:r>
-        <w:t>* Thesis:</w:t>
-      </w:r>
-    </w:p>
-    <w:p>
-      <w:r>
-        <w:t>- Introduction: includes background, knowledge gap and proposal to fill knowledge gap and not separate background section</w:t>
-      </w:r>
-      <w:r>
-        <w:t xml:space="preserve"> [x]</w:t>
-      </w:r>
-    </w:p>
-    <w:p>
-      <w:r>
-        <w:lastRenderedPageBreak/>
-        <w:t>- Methods and materials: includes detail on how to reproduce paper. Data for example with table of samples and sample types.</w:t>
-      </w:r>
-      <w:r>
-        <w:t xml:space="preserve"> [x]</w:t>
-      </w:r>
-    </w:p>
-    <w:p>
-      <w:r>
-        <w:t>-</w:t>
-      </w:r>
-      <w:r>
-        <w:t xml:space="preserve"> </w:t>
-      </w:r>
-      <w:r>
-        <w:t xml:space="preserve">Results: </w:t>
-      </w:r>
-      <w:r>
-        <w:t>each subsection (4 or 5) will be the main messages with subparagraphs of why you think it is. For example, in the exploration phase it seems that genus and gene expression are overlapped.</w:t>
-      </w:r>
-      <w:r>
-        <w:t xml:space="preserve"> [x]</w:t>
-      </w:r>
-    </w:p>
-    <w:p>
-      <w:r>
-        <w:t>- Make clear</w:t>
-      </w:r>
-      <w:r>
-        <w:t xml:space="preserve"> what experiments you intend to do further to investigate this.</w:t>
-      </w:r>
-    </w:p>
-    <w:p>
-      <w:pPr>
-        <w:rPr>
-          <w:lang w:val="en-GB"/>
-        </w:rPr>
-      </w:pPr>
-      <w:r>
-        <w:rPr>
-          <w:lang w:val="en-GB"/>
-        </w:rPr>
-        <w:t>-(17 October presentation)</w:t>
-      </w:r>
-    </w:p>
-    <w:p>
-      <w:pPr>
-        <w:rPr>
-          <w:lang w:val="en-GB"/>
-        </w:rPr>
-      </w:pPr>
-      <w:r>
-        <w:rPr>
-          <w:lang w:val="en-GB"/>
-        </w:rPr>
-        <w:t>* Presentation:</w:t>
-      </w:r>
-    </w:p>
-    <w:p>
-      <w:pPr>
-        <w:rPr>
-          <w:lang w:val="en-GB"/>
-        </w:rPr>
-      </w:pPr>
-      <w:r>
-        <w:rPr>
-          <w:lang w:val="en-GB"/>
-        </w:rPr>
-        <w:t xml:space="preserve"> - make clear what microbial features are and how many samples</w:t>
-      </w:r>
-      <w:r>
-        <w:rPr>
-          <w:lang w:val="en-GB"/>
-        </w:rPr>
-        <w:t xml:space="preserve"> [x]</w:t>
-      </w:r>
-    </w:p>
-    <w:p>
-      <w:pPr>
-        <w:rPr>
-          <w:lang w:val="en-GB"/>
-        </w:rPr>
-      </w:pPr>
-      <w:r>
-        <w:rPr>
-          <w:lang w:val="en-GB"/>
-        </w:rPr>
-        <w:t>- what is in the overlap set?</w:t>
-      </w:r>
-      <w:r>
-        <w:rPr>
-          <w:lang w:val="en-GB"/>
-        </w:rPr>
-        <w:t xml:space="preserve"> [x]</w:t>
-      </w:r>
-    </w:p>
-    <w:p>
-      <w:pPr>
-        <w:rPr>
-          <w:lang w:val="en-GB"/>
-        </w:rPr>
-      </w:pPr>
-      <w:r>
-        <w:rPr>
-          <w:lang w:val="en-GB"/>
-        </w:rPr>
-        <w:t xml:space="preserve">- give updated data on </w:t>
-      </w:r>
-      <w:proofErr w:type="spellStart"/>
-      <w:r>
-        <w:rPr>
-          <w:lang w:val="en-GB"/>
-        </w:rPr>
-        <w:t>tumor</w:t>
-      </w:r>
-      <w:proofErr w:type="spellEnd"/>
-      <w:r>
-        <w:rPr>
-          <w:lang w:val="en-GB"/>
-        </w:rPr>
-        <w:t xml:space="preserve"> stage</w:t>
-      </w:r>
-      <w:r>
-        <w:rPr>
-          <w:lang w:val="en-GB"/>
-        </w:rPr>
-        <w:t xml:space="preserve"> distribution</w:t>
-      </w:r>
-    </w:p>
-    <w:p>
-      <w:pPr>
-        <w:rPr>
-          <w:lang w:val="en-GB"/>
-        </w:rPr>
-      </w:pPr>
-      <w:r>
-        <w:rPr>
-          <w:lang w:val="en-GB"/>
-        </w:rPr>
-        <w:t>* prediction set up:</w:t>
-      </w:r>
-    </w:p>
-    <w:p>
-      <w:pPr>
-        <w:rPr>
-          <w:lang w:val="en-GB"/>
-        </w:rPr>
-      </w:pPr>
-      <w:r>
-        <w:rPr>
-          <w:lang w:val="en-GB"/>
-        </w:rPr>
-        <w:t>-  remove cross-fertilization, reorder amount and ordering of features, use more features and bootstrapping iterations</w:t>
-      </w:r>
-      <w:r>
-        <w:rPr>
-          <w:lang w:val="en-GB"/>
-        </w:rPr>
-        <w:t xml:space="preserve"> [x]</w:t>
-      </w:r>
-    </w:p>
-    <w:p>
-      <w:pPr>
-        <w:rPr>
-          <w:lang w:val="en-GB"/>
-        </w:rPr>
-      </w:pPr>
-      <w:r>
-        <w:rPr>
-          <w:lang w:val="en-GB"/>
-        </w:rPr>
-        <w:t>- try an 8020 or 70 30 split</w:t>
-      </w:r>
-      <w:r>
-        <w:rPr>
-          <w:lang w:val="en-GB"/>
-        </w:rPr>
-        <w:t xml:space="preserve"> [x]</w:t>
-      </w:r>
-    </w:p>
-    <w:p>
-      <w:pPr>
-        <w:rPr>
-          <w:lang w:val="en-GB"/>
-        </w:rPr>
-      </w:pPr>
-      <w:r>
-        <w:rPr>
-          <w:lang w:val="en-GB"/>
-        </w:rPr>
-        <w:t>- for linear regression and ch2, just do splits and use feature selection on training part and testing on testing part</w:t>
-      </w:r>
-      <w:r>
-        <w:rPr>
-          <w:lang w:val="en-GB"/>
-        </w:rPr>
-        <w:t xml:space="preserve"> [x]</w:t>
-      </w:r>
-    </w:p>
-    <w:p>
-      <w:pPr>
-        <w:rPr>
-          <w:lang w:val="en-GB"/>
-        </w:rPr>
-      </w:pPr>
-      <w:r>
-        <w:rPr>
-          <w:lang w:val="en-GB"/>
-        </w:rPr>
-        <w:t>* evaluation:</w:t>
-      </w:r>
-    </w:p>
-    <w:p>
-      <w:pPr>
-        <w:rPr>
-          <w:lang w:val="en-GB"/>
-        </w:rPr>
-      </w:pPr>
-      <w:r>
-        <w:rPr>
-          <w:lang w:val="en-GB"/>
-        </w:rPr>
-        <w:t>- give R bars</w:t>
-      </w:r>
-      <w:r>
-        <w:rPr>
-          <w:lang w:val="en-GB"/>
-        </w:rPr>
-        <w:t xml:space="preserve"> [x]</w:t>
-      </w:r>
-    </w:p>
-    <w:p>
-      <w:pPr>
-        <w:rPr>
-          <w:lang w:val="en-GB"/>
-        </w:rPr>
-      </w:pPr>
-      <w:r>
-        <w:rPr>
-          <w:lang w:val="en-GB"/>
-        </w:rPr>
-        <w:t>- explore f</w:t>
-      </w:r>
-      <w:r>
-        <w:rPr>
-          <w:lang w:val="en-GB"/>
-        </w:rPr>
-        <w:t>eatures selected and robustness of feature selection</w:t>
-      </w:r>
-      <w:r>
-        <w:rPr>
-          <w:lang w:val="en-GB"/>
-        </w:rPr>
-        <w:t xml:space="preserve"> ( how do you deal with random seed in different iterations? Is it always to same features?</w:t>
-      </w:r>
-      <w:r>
-        <w:rPr>
-          <w:lang w:val="en-GB"/>
-        </w:rPr>
-        <w:t xml:space="preserve"> How do you compare when the amount of features of each modality is different?</w:t>
-      </w:r>
-      <w:r>
-        <w:rPr>
-          <w:lang w:val="en-GB"/>
-        </w:rPr>
-        <w:t xml:space="preserve"> What percentage of features are from each modality?</w:t>
-      </w:r>
-      <w:r>
-        <w:rPr>
-          <w:lang w:val="en-GB"/>
-        </w:rPr>
-        <w:t xml:space="preserve"> Should I ever show all features?</w:t>
-      </w:r>
-      <w:r>
-        <w:rPr>
-          <w:lang w:val="en-GB"/>
-        </w:rPr>
-        <w:t>)</w:t>
-      </w:r>
-    </w:p>
-    <w:p>
-      <w:pPr>
-        <w:rPr>
-          <w:lang w:val="en-GB"/>
-        </w:rPr>
-      </w:pPr>
-      <w:proofErr w:type="spellStart"/>
-      <w:r>
-        <w:rPr>
-          <w:lang w:val="en-GB"/>
-        </w:rPr>
-        <w:t>Its</w:t>
-      </w:r>
-      <w:proofErr w:type="spellEnd"/>
-      <w:r>
-        <w:rPr>
-          <w:lang w:val="en-GB"/>
-        </w:rPr>
-        <w:t xml:space="preserve"> not fair to compare all features if each modality has different amount []</w:t>
-      </w:r>
-    </w:p>
-    <w:p>
-      <w:pPr>
-        <w:rPr>
-          <w:lang w:val="en-GB"/>
-        </w:rPr>
-      </w:pPr>
-      <w:r>
-        <w:rPr>
-          <w:lang w:val="en-GB"/>
-        </w:rPr>
-        <w:t>- don’t have to connecting lines (categorical?)</w:t>
-      </w:r>
-      <w:r>
-        <w:rPr>
-          <w:lang w:val="en-GB"/>
-        </w:rPr>
-        <w:t xml:space="preserve"> [z]</w:t>
-      </w:r>
-    </w:p>
-    <w:p>
-      <w:pPr>
-        <w:rPr>
-          <w:lang w:val="en-GB"/>
-        </w:rPr>
-      </w:pPr>
-      <w:r>
-        <w:rPr>
-          <w:lang w:val="en-GB"/>
-        </w:rPr>
-        <w:t>* Model</w:t>
-      </w:r>
-    </w:p>
-    <w:p>
-      <w:pPr>
-        <w:rPr>
-          <w:lang w:val="en-GB"/>
-        </w:rPr>
-      </w:pPr>
-      <w:r>
-        <w:rPr>
-          <w:lang w:val="en-GB"/>
-        </w:rPr>
-        <w:t>- try hyper parameter tuning, use elastic net instead of linear regression</w:t>
-      </w:r>
-    </w:p>
-    <w:p>
-      <w:pPr>
-        <w:rPr>
-          <w:lang w:val="en-GB"/>
-        </w:rPr>
-      </w:pPr>
-      <w:r>
-        <w:rPr>
-          <w:lang w:val="en-GB"/>
-        </w:rPr>
-        <w:t>- look at SVM gamma and c</w:t>
-      </w:r>
-    </w:p>
-    <w:p>
-      <w:pPr>
-        <w:rPr>
-          <w:lang w:val="en-GB"/>
-        </w:rPr>
-      </w:pPr>
-      <w:r>
-        <w:rPr>
-          <w:lang w:val="en-GB"/>
-        </w:rPr>
-        <w:t>* Thesis:</w:t>
-      </w:r>
-    </w:p>
-    <w:p>
-      <w:pPr>
-        <w:rPr>
-          <w:lang w:val="en-GB"/>
-        </w:rPr>
-      </w:pPr>
-      <w:r>
-        <w:rPr>
-          <w:lang w:val="en-GB"/>
-        </w:rPr>
-        <w:t>- have an outline and empty tables on what you want filled in</w:t>
-      </w:r>
-    </w:p>
-    <w:p>
-      <w:pPr>
-        <w:rPr>
-          <w:lang w:val="en-GB"/>
-        </w:rPr>
-      </w:pPr>
-      <w:r>
-        <w:rPr>
-          <w:lang w:val="en-GB"/>
-        </w:rPr>
-        <w:t xml:space="preserve">- make </w:t>
-      </w:r>
-      <w:proofErr w:type="spellStart"/>
-      <w:r>
-        <w:rPr>
-          <w:lang w:val="en-GB"/>
-        </w:rPr>
-        <w:t>hypotheses</w:t>
-      </w:r>
-      <w:r>
-        <w:rPr>
-          <w:lang w:val="en-GB"/>
-        </w:rPr>
-        <w:t>from</w:t>
-      </w:r>
-      <w:proofErr w:type="spellEnd"/>
-      <w:r>
-        <w:rPr>
-          <w:lang w:val="en-GB"/>
-        </w:rPr>
-        <w:t xml:space="preserve"> </w:t>
-      </w:r>
-      <w:r>
-        <w:rPr>
-          <w:lang w:val="en-GB"/>
-        </w:rPr>
-        <w:t xml:space="preserve"> packages and write in thesis draft based on commits and to do’s and notes.</w:t>
-      </w:r>
-    </w:p>
-    <w:p>
-      <w:pPr>
-        <w:rPr>
-          <w:lang w:val="en-GB"/>
-        </w:rPr>
-      </w:pPr>
-    </w:p>
-    <w:p>
-      <w:pPr>
-        <w:rPr>
-          <w:lang w:val="en-GB"/>
-        </w:rPr>
-      </w:pPr>
-      <w:r>
-        <w:rPr>
-          <w:lang w:val="en-GB"/>
-        </w:rPr>
-        <w:t>-(28 September presentation)</w:t>
-      </w:r>
-    </w:p>
-    <w:p>
-      <w:pPr>
-        <w:rPr>
-          <w:lang w:val="en-GB"/>
-        </w:rPr>
-      </w:pPr>
-      <w:r>
-        <w:rPr>
-          <w:lang w:val="en-GB"/>
-        </w:rPr>
-        <w:t>* Show performance with normal samples as stage zero</w:t>
-      </w:r>
-    </w:p>
-    <w:p>
-      <w:pPr>
-        <w:rPr>
-          <w:lang w:val="en-GB"/>
-        </w:rPr>
-      </w:pPr>
-      <w:r>
-        <w:rPr>
-          <w:lang w:val="en-GB"/>
-        </w:rPr>
-        <w:lastRenderedPageBreak/>
-        <w:t>-- Possibly contrast with performance when that’s not the case (were normal samples being misinterpreted as stage 1?)</w:t>
-      </w:r>
-    </w:p>
-    <w:p>
-      <w:pPr>
-        <w:rPr>
-          <w:lang w:val="en-GB"/>
-        </w:rPr>
-      </w:pPr>
-      <w:r>
-        <w:rPr>
-          <w:lang w:val="en-GB"/>
-        </w:rPr>
-        <w:t>* Show performance when using new prediction set up with random sampling</w:t>
-      </w:r>
-      <w:r>
-        <w:rPr>
-          <w:lang w:val="en-GB"/>
-        </w:rPr>
-        <w:t xml:space="preserve"> and additional </w:t>
-      </w:r>
-      <w:proofErr w:type="spellStart"/>
-      <w:r>
-        <w:rPr>
-          <w:lang w:val="en-GB"/>
-        </w:rPr>
-        <w:t>fe</w:t>
-      </w:r>
-      <w:r>
-        <w:rPr>
-          <w:lang w:val="en-GB"/>
-        </w:rPr>
-        <w:t>with</w:t>
-      </w:r>
-      <w:proofErr w:type="spellEnd"/>
-      <w:r>
-        <w:rPr>
-          <w:lang w:val="en-GB"/>
-        </w:rPr>
-        <w:t xml:space="preserve"> </w:t>
-      </w:r>
-      <w:proofErr w:type="spellStart"/>
-      <w:r>
-        <w:rPr>
-          <w:lang w:val="en-GB"/>
-        </w:rPr>
-        <w:t>atures</w:t>
-      </w:r>
-      <w:proofErr w:type="spellEnd"/>
-    </w:p>
-    <w:p>
-      <w:pPr>
-        <w:rPr>
-          <w:lang w:val="en-GB"/>
-        </w:rPr>
-      </w:pPr>
-      <w:r>
-        <w:rPr>
-          <w:lang w:val="en-GB"/>
-        </w:rPr>
-        <w:t>* Show performance when using new feature ranking with linear regression (discuss data leakage</w:t>
-      </w:r>
-      <w:r>
-        <w:rPr>
-          <w:lang w:val="en-GB"/>
-        </w:rPr>
-        <w:t>)</w:t>
-      </w:r>
-    </w:p>
-    <w:p>
-      <w:pPr>
-        <w:rPr>
-          <w:lang w:val="en-GB"/>
-        </w:rPr>
-      </w:pPr>
-      <w:r>
-        <w:rPr>
-          <w:lang w:val="en-GB"/>
-        </w:rPr>
-        <w:t>* Show performance when using new prediction with linear regression for stages</w:t>
-      </w:r>
-    </w:p>
-    <w:p>
-      <w:pPr>
-        <w:rPr>
-          <w:lang w:val="en-GB"/>
-        </w:rPr>
-      </w:pPr>
-      <w:r>
-        <w:rPr>
-          <w:lang w:val="en-GB"/>
-        </w:rPr>
-        <w:t>* Show analysis of prediction results across experiments with confusion matrices</w:t>
-      </w:r>
-    </w:p>
-    <w:p>
-      <w:pPr>
-        <w:rPr>
-          <w:lang w:val="en-GB"/>
-        </w:rPr>
-      </w:pPr>
-      <w:r>
-        <w:rPr>
-          <w:lang w:val="en-GB"/>
-        </w:rPr>
-        <w:t>* If time: investigate dominance of each feature in integrated modality</w:t>
-      </w:r>
-    </w:p>
-    <w:p>
-      <w:pPr>
-        <w:rPr>
-          <w:lang w:val="en-GB"/>
-        </w:rPr>
-      </w:pPr>
-      <w:r>
-        <w:rPr>
-          <w:lang w:val="en-GB"/>
-        </w:rPr>
-        <w:t>* If time: update tables</w:t>
-      </w:r>
-    </w:p>
-    <w:p>
-      <w:pPr>
-        <w:rPr>
-          <w:lang w:val="en-GB"/>
-        </w:rPr>
-      </w:pPr>
-      <w:r>
-        <w:rPr>
-          <w:lang w:val="en-GB"/>
-        </w:rPr>
-        <w:t>-(6 September presentation)</w:t>
-      </w:r>
-    </w:p>
-    <w:p>
-      <w:pPr>
-        <w:rPr>
-          <w:lang w:val="en-GB"/>
-        </w:rPr>
-      </w:pPr>
-      <w:r>
-        <w:rPr>
-          <w:lang w:val="en-GB"/>
-        </w:rPr>
-        <w:t>* display predictive performance for each cancer separately with increasing feature amounts on the X axis instead of different cancers, and then each omics type separately</w:t>
-      </w:r>
-      <w:r>
-        <w:rPr>
-          <w:lang w:val="en-GB"/>
-        </w:rPr>
-        <w:t xml:space="preserve"> in each graph</w:t>
-      </w:r>
-      <w:r>
-        <w:rPr>
-          <w:lang w:val="en-GB"/>
-        </w:rPr>
-        <w:t xml:space="preserve"> [x]</w:t>
-      </w:r>
-    </w:p>
-    <w:p>
-      <w:pPr>
-        <w:rPr>
-          <w:lang w:val="en-GB"/>
-        </w:rPr>
-      </w:pPr>
-      <w:r>
-        <w:rPr>
-          <w:lang w:val="en-GB"/>
-        </w:rPr>
-        <w:t xml:space="preserve">* </w:t>
-      </w:r>
-      <w:r>
-        <w:rPr>
-          <w:lang w:val="en-GB"/>
-        </w:rPr>
-        <w:t>try MSE error</w:t>
-      </w:r>
-    </w:p>
-    <w:p>
-      <w:pPr>
-        <w:rPr>
-          <w:lang w:val="en-GB"/>
-        </w:rPr>
-      </w:pPr>
-      <w:r>
-        <w:rPr>
-          <w:lang w:val="en-GB"/>
-        </w:rPr>
-        <w:t>* fix the y-axis to have the same units</w:t>
-      </w:r>
-      <w:r>
-        <w:rPr>
-          <w:lang w:val="en-GB"/>
-        </w:rPr>
-        <w:t xml:space="preserve"> [x]</w:t>
-      </w:r>
-    </w:p>
-    <w:p>
-      <w:pPr>
-        <w:rPr>
-          <w:lang w:val="en-GB"/>
-        </w:rPr>
-      </w:pPr>
-      <w:r>
-        <w:rPr>
-          <w:lang w:val="en-GB"/>
-        </w:rPr>
-        <w:t>* if time: try a different set up with random sampling to estimate performance</w:t>
-      </w:r>
-    </w:p>
-    <w:p>
-      <w:pPr>
-        <w:rPr>
-          <w:lang w:val="en-GB"/>
-        </w:rPr>
-      </w:pPr>
-      <w:r>
-        <w:rPr>
-          <w:lang w:val="en-GB"/>
-        </w:rPr>
-        <w:t>* start initial subheading and grouping of current thesis document</w:t>
-      </w:r>
-      <w:r>
-        <w:rPr>
-          <w:lang w:val="en-GB"/>
-        </w:rPr>
-        <w:t xml:space="preserve"> [x]</w:t>
-      </w:r>
-    </w:p>
-    <w:p>
-      <w:pPr>
-        <w:rPr>
-          <w:lang w:val="en-GB"/>
-        </w:rPr>
-      </w:pPr>
-      <w:r>
-        <w:rPr>
-          <w:lang w:val="en-GB"/>
-        </w:rPr>
-        <w:t>* for presentation</w:t>
-      </w:r>
-    </w:p>
-    <w:p>
-      <w:pPr>
-        <w:rPr>
-          <w:lang w:val="en-GB"/>
-        </w:rPr>
-      </w:pPr>
-      <w:r>
-        <w:rPr>
-          <w:lang w:val="en-GB"/>
-        </w:rPr>
-        <w:t xml:space="preserve">- Think about what I really want to present instead of a big bundle of images. </w:t>
-      </w:r>
-    </w:p>
-    <w:p>
-      <w:pPr>
-        <w:rPr>
-          <w:lang w:val="en-GB"/>
-        </w:rPr>
-      </w:pPr>
-      <w:r>
-        <w:rPr>
-          <w:lang w:val="en-GB"/>
-        </w:rPr>
-        <w:t>- Fix cancer sucks thing and find source for how many people die from it.</w:t>
-      </w:r>
-      <w:r>
-        <w:rPr>
-          <w:lang w:val="en-GB"/>
-        </w:rPr>
-        <w:t xml:space="preserve"> [x]</w:t>
-      </w:r>
-    </w:p>
-    <w:p>
-      <w:pPr>
-        <w:rPr>
-          <w:lang w:val="en-GB"/>
-        </w:rPr>
-      </w:pPr>
-      <w:r>
-        <w:rPr>
-          <w:lang w:val="en-GB"/>
-        </w:rPr>
-        <w:t>look more into HMP?</w:t>
-      </w:r>
-    </w:p>
-    <w:p>
-      <w:pPr>
-        <w:rPr>
-          <w:lang w:val="en-GB"/>
-        </w:rPr>
-      </w:pPr>
-      <w:r>
-        <w:rPr>
-          <w:lang w:val="en-GB"/>
-        </w:rPr>
-        <w:t xml:space="preserve">Investigate performance more. Are all my features from one modality? </w:t>
-      </w:r>
-    </w:p>
-    <w:p>
-      <w:pPr>
-        <w:rPr>
-          <w:lang w:val="en-GB"/>
-        </w:rPr>
-      </w:pPr>
-      <w:r>
-        <w:rPr>
-          <w:lang w:val="en-GB"/>
-        </w:rPr>
-        <w:t>What kind of prediction set up? Random sampling based?</w:t>
-      </w:r>
-      <w:r>
-        <w:rPr>
-          <w:lang w:val="en-GB"/>
-        </w:rPr>
-        <w:t xml:space="preserve"> And then select a different amount of features and perform sampling to estimate performance</w:t>
-      </w:r>
-    </w:p>
-    <w:p>
-      <w:pPr>
-        <w:rPr>
-          <w:lang w:val="en-GB"/>
-        </w:rPr>
-      </w:pPr>
-      <w:r>
-        <w:rPr>
-          <w:lang w:val="en-GB"/>
-        </w:rPr>
-        <w:t>What if I use other omics types and compare?</w:t>
-      </w:r>
-    </w:p>
-    <w:p>
-      <w:pPr>
-        <w:pStyle w:val="Heading1"/>
-        <w:rPr>
-          <w:lang w:val="en-GB"/>
-        </w:rPr>
-      </w:pPr>
-      <w:r>
-        <w:rPr>
-          <w:lang w:val="en-GB"/>
-        </w:rPr>
-        <w:t>Presentation</w:t>
-      </w:r>
-    </w:p>
-    <w:p>
-      <w:pPr>
-        <w:rPr>
-          <w:lang w:val="en-GB"/>
-        </w:rPr>
-      </w:pPr>
-    </w:p>
-    <w:p>
-      <w:pPr>
-        <w:rPr>
-          <w:lang w:val="en-GB"/>
-        </w:rPr>
-      </w:pPr>
-      <w:r>
-        <w:rPr>
-          <w:lang w:val="en-GB"/>
-        </w:rPr>
-        <w:t>17 October</w:t>
-      </w:r>
-    </w:p>
-    <w:p>
-      <w:pPr>
-        <w:rPr>
-          <w:lang w:val="en-GB"/>
-        </w:rPr>
-      </w:pPr>
-      <w:r>
-        <w:rPr>
-          <w:lang w:val="en-GB"/>
-        </w:rPr>
-        <w:t>Try different stages of integration</w:t>
-      </w:r>
-    </w:p>
-    <w:p>
-      <w:pPr>
-        <w:rPr>
-          <w:lang w:val="en-GB"/>
-        </w:rPr>
-      </w:pPr>
-    </w:p>
-    <w:p>
-      <w:pPr>
-        <w:rPr>
-          <w:lang w:val="en-GB"/>
-        </w:rPr>
-      </w:pPr>
-    </w:p>
-    <w:p>
-      <w:pPr>
-        <w:rPr>
-          <w:lang w:val="en-GB"/>
-        </w:rPr>
-      </w:pPr>
-      <w:r>
-        <w:rPr>
-          <w:lang w:val="en-GB"/>
-        </w:rPr>
-        <w:t>- Feature selection</w:t>
-      </w:r>
-    </w:p>
-    <w:p>
-      <w:pPr>
-        <w:rPr>
-          <w:lang w:val="en-GB"/>
-        </w:rPr>
-      </w:pPr>
-      <w:r>
-        <w:rPr>
-          <w:lang w:val="en-GB"/>
-        </w:rPr>
-        <w:t xml:space="preserve">- Prediction task on stage and </w:t>
-      </w:r>
-      <w:proofErr w:type="spellStart"/>
-      <w:r>
-        <w:rPr>
-          <w:lang w:val="en-GB"/>
-        </w:rPr>
-        <w:t>tumor</w:t>
-      </w:r>
-      <w:proofErr w:type="spellEnd"/>
-    </w:p>
-    <w:p>
-      <w:pPr>
-        <w:rPr>
-          <w:lang w:val="en-GB"/>
-        </w:rPr>
-      </w:pPr>
-      <w:r>
-        <w:rPr>
-          <w:lang w:val="en-GB"/>
-        </w:rPr>
-        <w:lastRenderedPageBreak/>
+    </w:p>
+    <w:p>
+      <w:pPr>
+        <w:rPr>
+          <w:lang w:val="en-GB"/>
+        </w:rPr>
+      </w:pPr>
+      <w:r>
+        <w:rPr>
+          <w:lang w:val="en-GB"/>
+        </w:rPr>
         <w:t>two fold cross validation chi squared feature selection\</w:t>
       </w:r>
     </w:p>
@@ -6836,6 +6923,7 @@
         <w:rPr>
           <w:lang w:val="en-GB"/>
         </w:rPr>
+        <w:lastRenderedPageBreak/>
         <w:t>Nov 14, 2022 Meeting</w:t>
       </w:r>
     </w:p>
@@ -6874,7 +6962,6 @@
         <w:rPr>
           <w:lang w:val="en-GB"/>
         </w:rPr>
-        <w:lastRenderedPageBreak/>
         <w:t>What about design decisions such as using GE data</w:t>
       </w:r>
       <w:r>

</xml_diff>

<commit_message>
Add generation of STAD-STAGE metrics visualization to pipeline
</commit_message>
<xml_diff>
--- a/Thesis Steps.docx
+++ b/Thesis Steps.docx
@@ -5,6 +5,9 @@
     <w:p>
       <w:pPr>
         <w:pStyle w:val="Title"/>
+        <w:rPr>
+          <w:lang w:val="en-GB"/>
+        </w:rPr>
       </w:pPr>
     </w:p>
     <w:p>
@@ -204,35 +207,7 @@
         <w:rPr>
           <w:lang w:val="en-GB"/>
         </w:rPr>
-        <w:t xml:space="preserve">Try to find </w:t>
-      </w:r>
-      <w:proofErr w:type="spellStart"/>
-      <w:r>
-        <w:rPr>
-          <w:lang w:val="en-GB"/>
-        </w:rPr>
-        <w:t>preprocessed</w:t>
-      </w:r>
-      <w:proofErr w:type="spellEnd"/>
-      <w:r>
-        <w:rPr>
-          <w:lang w:val="en-GB"/>
-        </w:rPr>
-        <w:t xml:space="preserve"> TCGA gene data with more samples otherwise </w:t>
-      </w:r>
-      <w:proofErr w:type="spellStart"/>
-      <w:r>
-        <w:rPr>
-          <w:lang w:val="en-GB"/>
-        </w:rPr>
-        <w:t>preprocess</w:t>
-      </w:r>
-      <w:proofErr w:type="spellEnd"/>
-      <w:r>
-        <w:rPr>
-          <w:lang w:val="en-GB"/>
-        </w:rPr>
-        <w:t xml:space="preserve"> it yourself</w:t>
+        <w:t>Try to find preprocessed TCGA gene data with more samples otherwise preprocess it yourself</w:t>
       </w:r>
     </w:p>
     <w:p>
@@ -339,34 +314,38 @@
         <w:rPr>
           <w:lang w:val="en-GB"/>
         </w:rPr>
+        <w:t xml:space="preserve"> nevermind</w:t>
+      </w:r>
+      <w:r>
+        <w:rPr>
+          <w:lang w:val="en-GB"/>
+        </w:rPr>
+        <w:t>)</w:t>
+      </w:r>
+    </w:p>
+    <w:p>
+      <w:pPr>
+        <w:rPr>
+          <w:lang w:val="en-GB"/>
+        </w:rPr>
+      </w:pPr>
+      <w:r>
+        <w:rPr>
+          <w:lang w:val="en-GB"/>
+        </w:rPr>
+        <w:t>Firehose is also no good.</w:t>
+      </w:r>
+      <w:r>
+        <w:rPr>
+          <w:lang w:val="en-GB"/>
+        </w:rPr>
         <w:t xml:space="preserve"> </w:t>
       </w:r>
-      <w:proofErr w:type="spellStart"/>
-      <w:r>
-        <w:rPr>
-          <w:lang w:val="en-GB"/>
-        </w:rPr>
-        <w:t>nevermind</w:t>
-      </w:r>
-      <w:proofErr w:type="spellEnd"/>
-      <w:r>
-        <w:rPr>
-          <w:lang w:val="en-GB"/>
-        </w:rPr>
-        <w:t>)</w:t>
-      </w:r>
-    </w:p>
-    <w:p>
-      <w:pPr>
-        <w:rPr>
-          <w:lang w:val="en-GB"/>
-        </w:rPr>
-      </w:pPr>
-      <w:r>
-        <w:rPr>
-          <w:lang w:val="en-GB"/>
-        </w:rPr>
-        <w:t>Firehose is also no good.</w:t>
+      <w:r>
+        <w:rPr>
+          <w:lang w:val="en-GB"/>
+        </w:rPr>
+        <w:t xml:space="preserve"> Xeno also doesn’t have the samples I need for stomach.</w:t>
       </w:r>
       <w:r>
         <w:rPr>
@@ -378,32 +357,6 @@
         <w:rPr>
           <w:lang w:val="en-GB"/>
         </w:rPr>
-        <w:t xml:space="preserve"> </w:t>
-      </w:r>
-      <w:proofErr w:type="spellStart"/>
-      <w:r>
-        <w:rPr>
-          <w:lang w:val="en-GB"/>
-        </w:rPr>
-        <w:t>Xeno</w:t>
-      </w:r>
-      <w:proofErr w:type="spellEnd"/>
-      <w:r>
-        <w:rPr>
-          <w:lang w:val="en-GB"/>
-        </w:rPr>
-        <w:t xml:space="preserve"> also doesn’t have the samples I need for stomach.</w:t>
-      </w:r>
-      <w:r>
-        <w:rPr>
-          <w:lang w:val="en-GB"/>
-        </w:rPr>
-        <w:t xml:space="preserve"> </w:t>
-      </w:r>
-      <w:r>
-        <w:rPr>
-          <w:lang w:val="en-GB"/>
-        </w:rPr>
         <w:t>The studies in my documents also don’t really have the data.</w:t>
       </w:r>
     </w:p>
@@ -430,55 +383,13 @@
         <w:rPr>
           <w:lang w:val="en-GB"/>
         </w:rPr>
-        <w:t xml:space="preserve">So, it seems like </w:t>
-      </w:r>
-      <w:proofErr w:type="spellStart"/>
-      <w:r>
-        <w:rPr>
-          <w:lang w:val="en-GB"/>
-        </w:rPr>
-        <w:t>Xenos</w:t>
-      </w:r>
-      <w:proofErr w:type="spellEnd"/>
-      <w:r>
-        <w:rPr>
-          <w:lang w:val="en-GB"/>
-        </w:rPr>
-        <w:t xml:space="preserve"> has some samples that the other one doesn’t equal amount of controls in total, so I could try to append them and then get the </w:t>
-      </w:r>
-      <w:proofErr w:type="spellStart"/>
-      <w:r>
-        <w:rPr>
-          <w:lang w:val="en-GB"/>
-        </w:rPr>
-        <w:t>preprocessing</w:t>
-      </w:r>
-      <w:proofErr w:type="spellEnd"/>
-      <w:r>
-        <w:rPr>
-          <w:lang w:val="en-GB"/>
-        </w:rPr>
-        <w:t xml:space="preserve"> to be the same</w:t>
-      </w:r>
-      <w:r>
-        <w:rPr>
-          <w:lang w:val="en-GB"/>
-        </w:rPr>
-        <w:t xml:space="preserve">: It doesn’t have any control samples which the author doesn’t have, only </w:t>
-      </w:r>
-      <w:proofErr w:type="spellStart"/>
-      <w:r>
-        <w:rPr>
-          <w:lang w:val="en-GB"/>
-        </w:rPr>
-        <w:t>tumor</w:t>
-      </w:r>
-      <w:proofErr w:type="spellEnd"/>
-      <w:r>
-        <w:rPr>
-          <w:lang w:val="en-GB"/>
-        </w:rPr>
-        <w:t xml:space="preserve"> samples.</w:t>
+        <w:t>So, it seems like Xenos has some samples that the other one doesn’t equal amount of controls in total, so I could try to append them and then get the preprocessing to be the same</w:t>
+      </w:r>
+      <w:r>
+        <w:rPr>
+          <w:lang w:val="en-GB"/>
+        </w:rPr>
+        <w:t>: It doesn’t have any control samples which the author doesn’t have, only tumor samples.</w:t>
       </w:r>
       <w:r>
         <w:rPr>
@@ -579,21 +490,7 @@
         <w:rPr>
           <w:lang w:val="en-GB"/>
         </w:rPr>
-        <w:t xml:space="preserve">I explored the normal versus </w:t>
-      </w:r>
-      <w:proofErr w:type="spellStart"/>
-      <w:r>
-        <w:rPr>
-          <w:lang w:val="en-GB"/>
-        </w:rPr>
-        <w:t>tumor</w:t>
-      </w:r>
-      <w:proofErr w:type="spellEnd"/>
-      <w:r>
-        <w:rPr>
-          <w:lang w:val="en-GB"/>
-        </w:rPr>
-        <w:t xml:space="preserve"> of the TCMA data sets, I should also do that for the gene expression data set.</w:t>
+        <w:t>I explored the normal versus tumor of the TCMA data sets, I should also do that for the gene expression data set.</w:t>
       </w:r>
     </w:p>
     <w:p>
@@ -612,21 +509,7 @@
         <w:rPr>
           <w:lang w:val="en-GB"/>
         </w:rPr>
-        <w:t xml:space="preserve"> It seems to be there, but in another file. Also, the </w:t>
-      </w:r>
-      <w:proofErr w:type="spellStart"/>
-      <w:r>
-        <w:rPr>
-          <w:lang w:val="en-GB"/>
-        </w:rPr>
-        <w:t>xenos</w:t>
-      </w:r>
-      <w:proofErr w:type="spellEnd"/>
-      <w:r>
-        <w:rPr>
-          <w:lang w:val="en-GB"/>
-        </w:rPr>
-        <w:t xml:space="preserve"> data doesn’t have all the cases of STAD for example and also not as many normal samples.</w:t>
+        <w:t xml:space="preserve"> It seems to be there, but in another file. Also, the xenos data doesn’t have all the cases of STAD for example and also not as many normal samples.</w:t>
       </w:r>
     </w:p>
     <w:p>
@@ -716,30 +599,39 @@
         <w:rPr>
           <w:lang w:val="en-GB"/>
         </w:rPr>
-        <w:t xml:space="preserve"> A lot of overlap between </w:t>
-      </w:r>
-      <w:proofErr w:type="spellStart"/>
-      <w:r>
-        <w:rPr>
-          <w:lang w:val="en-GB"/>
-        </w:rPr>
-        <w:t>tumor</w:t>
-      </w:r>
-      <w:proofErr w:type="spellEnd"/>
-      <w:r>
-        <w:rPr>
-          <w:lang w:val="en-GB"/>
-        </w:rPr>
-        <w:t xml:space="preserve"> and no </w:t>
-      </w:r>
-      <w:proofErr w:type="spellStart"/>
-      <w:r>
-        <w:rPr>
-          <w:lang w:val="en-GB"/>
-        </w:rPr>
-        <w:t>tumor</w:t>
-      </w:r>
-      <w:proofErr w:type="spellEnd"/>
+        <w:t xml:space="preserve"> A lot of overlap between tumor and no tumor.</w:t>
+      </w:r>
+    </w:p>
+    <w:p>
+      <w:pPr>
+        <w:rPr>
+          <w:lang w:val="en-GB"/>
+        </w:rPr>
+      </w:pPr>
+      <w:r>
+        <w:rPr>
+          <w:lang w:val="en-GB"/>
+        </w:rPr>
+        <w:t xml:space="preserve">I’ve visualized also the overlap with Aakash GE data and phylum. Next </w:t>
+      </w:r>
+      <w:r>
+        <w:rPr>
+          <w:lang w:val="en-GB"/>
+        </w:rPr>
+        <w:t>d</w:t>
+      </w:r>
+      <w:r>
+        <w:rPr>
+          <w:lang w:val="en-GB"/>
+        </w:rPr>
+        <w:t>o it with</w:t>
+      </w:r>
+      <w:r>
+        <w:rPr>
+          <w:lang w:val="en-GB"/>
+        </w:rPr>
+        <w:t xml:space="preserve"> genus</w:t>
+      </w:r>
       <w:r>
         <w:rPr>
           <w:lang w:val="en-GB"/>
@@ -757,43 +649,6 @@
         <w:rPr>
           <w:lang w:val="en-GB"/>
         </w:rPr>
-        <w:t xml:space="preserve">I’ve visualized also the overlap with Aakash GE data and phylum. Next </w:t>
-      </w:r>
-      <w:r>
-        <w:rPr>
-          <w:lang w:val="en-GB"/>
-        </w:rPr>
-        <w:t>d</w:t>
-      </w:r>
-      <w:r>
-        <w:rPr>
-          <w:lang w:val="en-GB"/>
-        </w:rPr>
-        <w:t>o it with</w:t>
-      </w:r>
-      <w:r>
-        <w:rPr>
-          <w:lang w:val="en-GB"/>
-        </w:rPr>
-        <w:t xml:space="preserve"> genus</w:t>
-      </w:r>
-      <w:r>
-        <w:rPr>
-          <w:lang w:val="en-GB"/>
-        </w:rPr>
-        <w:t>.</w:t>
-      </w:r>
-    </w:p>
-    <w:p>
-      <w:pPr>
-        <w:rPr>
-          <w:lang w:val="en-GB"/>
-        </w:rPr>
-      </w:pPr>
-      <w:r>
-        <w:rPr>
-          <w:lang w:val="en-GB"/>
-        </w:rPr>
         <w:t>Visualize</w:t>
       </w:r>
       <w:r>
@@ -870,14 +725,7 @@
         <w:rPr>
           <w:lang w:val="en-GB"/>
         </w:rPr>
-        <w:t xml:space="preserve">This is done and apparently there really are a good amount of normal </w:t>
-      </w:r>
-      <w:proofErr w:type="spellStart"/>
-      <w:r>
-        <w:rPr>
-          <w:lang w:val="en-GB"/>
-        </w:rPr>
-        <w:t>sa</w:t>
+        <w:t>This is done and apparently there really are a good amount of normal sa</w:t>
       </w:r>
       <w:r>
         <w:rPr>
@@ -889,14 +737,7 @@
         <w:rPr>
           <w:lang w:val="en-GB"/>
         </w:rPr>
-        <w:t>mples</w:t>
-      </w:r>
-      <w:proofErr w:type="spellEnd"/>
-      <w:r>
-        <w:rPr>
-          <w:lang w:val="en-GB"/>
-        </w:rPr>
-        <w:t xml:space="preserve"> in the GE data set. It might be fruitful to find another microbial data set.</w:t>
+        <w:t>mples in the GE data set. It might be fruitful to find another microbial data set.</w:t>
       </w:r>
     </w:p>
     <w:p>
@@ -929,21 +770,7 @@
         <w:rPr>
           <w:lang w:val="en-GB"/>
         </w:rPr>
-        <w:t xml:space="preserve">: reorganization all files and processing of data and </w:t>
-      </w:r>
-      <w:proofErr w:type="spellStart"/>
-      <w:r>
-        <w:rPr>
-          <w:lang w:val="en-GB"/>
-        </w:rPr>
-        <w:t>cleanup</w:t>
-      </w:r>
-      <w:proofErr w:type="spellEnd"/>
-      <w:r>
-        <w:rPr>
-          <w:lang w:val="en-GB"/>
-        </w:rPr>
-        <w:t xml:space="preserve"> is done.</w:t>
+        <w:t>: reorganization all files and processing of data and cleanup is done.</w:t>
       </w:r>
       <w:r>
         <w:rPr>
@@ -968,21 +795,7 @@
         <w:rPr>
           <w:lang w:val="en-GB"/>
         </w:rPr>
-        <w:t xml:space="preserve">. Try with TS NE and </w:t>
-      </w:r>
-      <w:proofErr w:type="spellStart"/>
-      <w:r>
-        <w:rPr>
-          <w:lang w:val="en-GB"/>
-        </w:rPr>
-        <w:t>umap</w:t>
-      </w:r>
-      <w:proofErr w:type="spellEnd"/>
-      <w:r>
-        <w:rPr>
-          <w:lang w:val="en-GB"/>
-        </w:rPr>
-        <w:t xml:space="preserve"> and see difference between combined and separate</w:t>
+        <w:t>. Try with TS NE and umap and see difference between combined and separate</w:t>
       </w:r>
     </w:p>
     <w:p>
@@ -1001,21 +814,7 @@
         <w:rPr>
           <w:lang w:val="en-GB"/>
         </w:rPr>
-        <w:t xml:space="preserve"> Or survival prediction or </w:t>
-      </w:r>
-      <w:proofErr w:type="spellStart"/>
-      <w:r>
-        <w:rPr>
-          <w:lang w:val="en-GB"/>
-        </w:rPr>
-        <w:t>tumor</w:t>
-      </w:r>
-      <w:proofErr w:type="spellEnd"/>
-      <w:r>
-        <w:rPr>
-          <w:lang w:val="en-GB"/>
-        </w:rPr>
-        <w:t xml:space="preserve"> stage prediction</w:t>
+        <w:t xml:space="preserve"> Or survival prediction or tumor stage prediction</w:t>
       </w:r>
     </w:p>
     <w:p>
@@ -1041,21 +840,7 @@
         <w:rPr>
           <w:lang w:val="en-GB"/>
         </w:rPr>
-        <w:t xml:space="preserve">Fix bug with joining with GE overlap stage. The discrepancy in </w:t>
-      </w:r>
-      <w:proofErr w:type="spellStart"/>
-      <w:r>
-        <w:rPr>
-          <w:lang w:val="en-GB"/>
-        </w:rPr>
-        <w:t>tumor</w:t>
-      </w:r>
-      <w:proofErr w:type="spellEnd"/>
-      <w:r>
-        <w:rPr>
-          <w:lang w:val="en-GB"/>
-        </w:rPr>
-        <w:t xml:space="preserve"> versus normal is caused by duplicates.</w:t>
+        <w:t>Fix bug with joining with GE overlap stage. The discrepancy in tumor versus normal is caused by duplicates.</w:t>
       </w:r>
       <w:r>
         <w:rPr>
@@ -1087,48 +872,20 @@
         <w:rPr>
           <w:lang w:val="en-GB"/>
         </w:rPr>
-        <w:t xml:space="preserve">Hypotheses: what were the results of running a prediction model using overlapped microbial and gene expression data on </w:t>
-      </w:r>
-      <w:proofErr w:type="spellStart"/>
-      <w:r>
-        <w:rPr>
-          <w:lang w:val="en-GB"/>
-        </w:rPr>
-        <w:t>tumor</w:t>
-      </w:r>
-      <w:proofErr w:type="spellEnd"/>
-      <w:r>
-        <w:rPr>
-          <w:lang w:val="en-GB"/>
-        </w:rPr>
-        <w:t xml:space="preserve"> versus normal classification?</w:t>
-      </w:r>
-    </w:p>
-    <w:p>
-      <w:pPr>
-        <w:rPr>
-          <w:lang w:val="en-GB"/>
-        </w:rPr>
-      </w:pPr>
-      <w:r>
-        <w:rPr>
-          <w:lang w:val="en-GB"/>
-        </w:rPr>
-        <w:t xml:space="preserve">Task: run an SVM model to predict </w:t>
-      </w:r>
-      <w:proofErr w:type="spellStart"/>
-      <w:r>
-        <w:rPr>
-          <w:lang w:val="en-GB"/>
-        </w:rPr>
-        <w:t>tumor</w:t>
-      </w:r>
-      <w:proofErr w:type="spellEnd"/>
-      <w:r>
-        <w:rPr>
-          <w:lang w:val="en-GB"/>
-        </w:rPr>
-        <w:t xml:space="preserve"> versus normal and compare it with separate predictions using only microbial or only gene expression.</w:t>
+        <w:t>Hypotheses: what were the results of running a prediction model using overlapped microbial and gene expression data on tumor versus normal classification?</w:t>
+      </w:r>
+    </w:p>
+    <w:p>
+      <w:pPr>
+        <w:rPr>
+          <w:lang w:val="en-GB"/>
+        </w:rPr>
+      </w:pPr>
+      <w:r>
+        <w:rPr>
+          <w:lang w:val="en-GB"/>
+        </w:rPr>
+        <w:t>Task: run an SVM model to predict tumor versus normal and compare it with separate predictions using only microbial or only gene expression.</w:t>
       </w:r>
       <w:r>
         <w:rPr>
@@ -1284,35 +1041,7 @@
         <w:rPr>
           <w:lang w:val="en-GB"/>
         </w:rPr>
-        <w:t xml:space="preserve">separately on gene expression and abundance data and overlapped data for multiple amount of features and see which works best for class separation visually assessed with PCA or t-SNE or with prediction tasks such as </w:t>
-      </w:r>
-      <w:proofErr w:type="spellStart"/>
-      <w:r>
-        <w:rPr>
-          <w:lang w:val="en-GB"/>
-        </w:rPr>
-        <w:t>tumor</w:t>
-      </w:r>
-      <w:proofErr w:type="spellEnd"/>
-      <w:r>
-        <w:rPr>
-          <w:lang w:val="en-GB"/>
-        </w:rPr>
-        <w:t xml:space="preserve"> stage prediction or </w:t>
-      </w:r>
-      <w:proofErr w:type="spellStart"/>
-      <w:r>
-        <w:rPr>
-          <w:lang w:val="en-GB"/>
-        </w:rPr>
-        <w:t>tumor</w:t>
-      </w:r>
-      <w:proofErr w:type="spellEnd"/>
-      <w:r>
-        <w:rPr>
-          <w:lang w:val="en-GB"/>
-        </w:rPr>
-        <w:t xml:space="preserve"> versus normal prediction</w:t>
+        <w:t>separately on gene expression and abundance data and overlapped data for multiple amount of features and see which works best for class separation visually assessed with PCA or t-SNE or with prediction tasks such as tumor stage prediction or tumor versus normal prediction</w:t>
       </w:r>
     </w:p>
     <w:p>
@@ -1381,21 +1110,7 @@
         <w:rPr>
           <w:lang w:val="en-GB"/>
         </w:rPr>
-        <w:t xml:space="preserve">Hypotheses: are there benefits to integrating microbial and omics data when predicting </w:t>
-      </w:r>
-      <w:proofErr w:type="spellStart"/>
-      <w:r>
-        <w:rPr>
-          <w:lang w:val="en-GB"/>
-        </w:rPr>
-        <w:t>tumor</w:t>
-      </w:r>
-      <w:proofErr w:type="spellEnd"/>
-      <w:r>
-        <w:rPr>
-          <w:lang w:val="en-GB"/>
-        </w:rPr>
-        <w:t xml:space="preserve"> stage?</w:t>
+        <w:t>Hypotheses: are there benefits to integrating microbial and omics data when predicting tumor stage?</w:t>
       </w:r>
     </w:p>
     <w:p>
@@ -1418,21 +1133,7 @@
         <w:rPr>
           <w:lang w:val="en-GB"/>
         </w:rPr>
-        <w:t xml:space="preserve">summarize </w:t>
-      </w:r>
-      <w:proofErr w:type="spellStart"/>
-      <w:r>
-        <w:rPr>
-          <w:lang w:val="en-GB"/>
-        </w:rPr>
-        <w:t>tumor</w:t>
-      </w:r>
-      <w:proofErr w:type="spellEnd"/>
-      <w:r>
-        <w:rPr>
-          <w:lang w:val="en-GB"/>
-        </w:rPr>
-        <w:t xml:space="preserve"> stages into 123 or 4 and use a multinomial logistic regression model to predict them for all cancer types when using genus and when using only gene expression data and when using overlapped data. Do this using all features, five features and 10 features. </w:t>
+        <w:t xml:space="preserve">summarize tumor stages into 123 or 4 and use a multinomial logistic regression model to predict them for all cancer types when using genus and when using only gene expression data and when using overlapped data. Do this using all features, five features and 10 features. </w:t>
       </w:r>
       <w:r>
         <w:rPr>
@@ -1444,21 +1145,7 @@
         <w:rPr>
           <w:lang w:val="en-GB"/>
         </w:rPr>
-        <w:t xml:space="preserve"> have </w:t>
-      </w:r>
-      <w:proofErr w:type="spellStart"/>
-      <w:r>
-        <w:rPr>
-          <w:lang w:val="en-GB"/>
-        </w:rPr>
-        <w:t>tumor</w:t>
-      </w:r>
-      <w:proofErr w:type="spellEnd"/>
-      <w:r>
-        <w:rPr>
-          <w:lang w:val="en-GB"/>
-        </w:rPr>
-        <w:t xml:space="preserve"> stage data for genus.</w:t>
+        <w:t xml:space="preserve"> have tumor stage data for genus.</w:t>
       </w:r>
     </w:p>
     <w:p>
@@ -1539,21 +1226,7 @@
         <w:rPr>
           <w:lang w:val="en-GB"/>
         </w:rPr>
-        <w:t xml:space="preserve">Task: Visualize all PCA and t-SNE for stage and </w:t>
-      </w:r>
-      <w:proofErr w:type="spellStart"/>
-      <w:r>
-        <w:rPr>
-          <w:lang w:val="en-GB"/>
-        </w:rPr>
-        <w:t>tumor</w:t>
-      </w:r>
-      <w:proofErr w:type="spellEnd"/>
-      <w:r>
-        <w:rPr>
-          <w:lang w:val="en-GB"/>
-        </w:rPr>
-        <w:t>, across selected feature amounts and for all cancers. And then do the same when the same samples are selected.</w:t>
+        <w:t>Task: Visualize all PCA and t-SNE for stage and tumor, across selected feature amounts and for all cancers. And then do the same when the same samples are selected.</w:t>
       </w:r>
     </w:p>
     <w:p>
@@ -1693,21 +1366,7 @@
         <w:rPr>
           <w:lang w:val="en-GB"/>
         </w:rPr>
-        <w:t xml:space="preserve"> make </w:t>
-      </w:r>
-      <w:proofErr w:type="spellStart"/>
-      <w:r>
-        <w:rPr>
-          <w:lang w:val="en-GB"/>
-        </w:rPr>
-        <w:t>avg</w:t>
-      </w:r>
-      <w:proofErr w:type="spellEnd"/>
-      <w:r>
-        <w:rPr>
-          <w:lang w:val="en-GB"/>
-        </w:rPr>
-        <w:t xml:space="preserve"> fun for multiclass stage</w:t>
+        <w:t xml:space="preserve"> make avg fun for multiclass stage</w:t>
       </w:r>
       <w:r>
         <w:rPr>
@@ -1730,21 +1389,7 @@
         <w:rPr>
           <w:lang w:val="en-GB"/>
         </w:rPr>
-        <w:t xml:space="preserve">Result: F1 score is clearly higher across a lot of cancers for </w:t>
-      </w:r>
-      <w:proofErr w:type="spellStart"/>
-      <w:r>
-        <w:rPr>
-          <w:lang w:val="en-GB"/>
-        </w:rPr>
-        <w:t>tumor</w:t>
-      </w:r>
-      <w:proofErr w:type="spellEnd"/>
-      <w:r>
-        <w:rPr>
-          <w:lang w:val="en-GB"/>
-        </w:rPr>
-        <w:t xml:space="preserve"> prediction one five or ten features are selected. It seems to be higher across the board for stage prediction.</w:t>
+        <w:t>Result: F1 score is clearly higher across a lot of cancers for tumor prediction one five or ten features are selected. It seems to be higher across the board for stage prediction.</w:t>
       </w:r>
     </w:p>
     <w:p>
@@ -1945,21 +1590,7 @@
         <w:rPr>
           <w:lang w:val="en-GB"/>
         </w:rPr>
-        <w:t xml:space="preserve"> </w:t>
-      </w:r>
-      <w:proofErr w:type="spellStart"/>
-      <w:r>
-        <w:rPr>
-          <w:lang w:val="en-GB"/>
-        </w:rPr>
-        <w:t>tumor</w:t>
-      </w:r>
-      <w:proofErr w:type="spellEnd"/>
-      <w:r>
-        <w:rPr>
-          <w:lang w:val="en-GB"/>
-        </w:rPr>
-        <w:t xml:space="preserve"> stage????</w:t>
+        <w:t xml:space="preserve"> tumor stage????</w:t>
       </w:r>
     </w:p>
     <w:bookmarkEnd w:id="0"/>
@@ -2076,21 +1707,7 @@
         <w:rPr>
           <w:lang w:val="en-GB"/>
         </w:rPr>
-        <w:t xml:space="preserve">For </w:t>
-      </w:r>
-      <w:proofErr w:type="spellStart"/>
-      <w:r>
-        <w:rPr>
-          <w:lang w:val="en-GB"/>
-        </w:rPr>
-        <w:t>tumor</w:t>
-      </w:r>
-      <w:proofErr w:type="spellEnd"/>
-      <w:r>
-        <w:rPr>
-          <w:lang w:val="en-GB"/>
-        </w:rPr>
-        <w:t xml:space="preserve"> </w:t>
+        <w:t xml:space="preserve">For tumor </w:t>
       </w:r>
       <w:r>
         <w:rPr>
@@ -2165,21 +1782,7 @@
         <w:rPr>
           <w:lang w:val="en-GB"/>
         </w:rPr>
-        <w:t xml:space="preserve">Task: create a pipeline to save prediction outputs and generate confusion matrices to inspect generate the predictions for </w:t>
-      </w:r>
-      <w:proofErr w:type="spellStart"/>
-      <w:r>
-        <w:rPr>
-          <w:lang w:val="en-GB"/>
-        </w:rPr>
-        <w:t>tumor</w:t>
-      </w:r>
-      <w:proofErr w:type="spellEnd"/>
-      <w:r>
-        <w:rPr>
-          <w:lang w:val="en-GB"/>
-        </w:rPr>
-        <w:t xml:space="preserve"> and stage across all cancers</w:t>
+        <w:t>Task: create a pipeline to save prediction outputs and generate confusion matrices to inspect generate the predictions for tumor and stage across all cancers</w:t>
       </w:r>
       <w:r>
         <w:rPr>
@@ -2207,21 +1810,7 @@
         <w:rPr>
           <w:lang w:val="en-GB"/>
         </w:rPr>
-        <w:t xml:space="preserve">, especially for </w:t>
-      </w:r>
-      <w:proofErr w:type="spellStart"/>
-      <w:r>
-        <w:rPr>
-          <w:lang w:val="en-GB"/>
-        </w:rPr>
-        <w:t>tumors</w:t>
-      </w:r>
-      <w:proofErr w:type="spellEnd"/>
-      <w:r>
-        <w:rPr>
-          <w:lang w:val="en-GB"/>
-        </w:rPr>
-        <w:t>. For stage prediction, there is often some collapse with only predicting stage II, but not always.</w:t>
+        <w:t>, especially for tumors. For stage prediction, there is often some collapse with only predicting stage II, but not always.</w:t>
       </w:r>
     </w:p>
     <w:p>
@@ -2380,35 +1969,7 @@
         <w:rPr>
           <w:lang w:val="en-GB"/>
         </w:rPr>
-        <w:t xml:space="preserve"> increasing the amount of features, using an 80/20 split instead of a 70/30 one, removing cross-</w:t>
-      </w:r>
-      <w:proofErr w:type="spellStart"/>
-      <w:r>
-        <w:rPr>
-          <w:lang w:val="en-GB"/>
-        </w:rPr>
-        <w:t>fertilization,using</w:t>
-      </w:r>
-      <w:proofErr w:type="spellEnd"/>
-      <w:r>
-        <w:rPr>
-          <w:lang w:val="en-GB"/>
-        </w:rPr>
-        <w:t xml:space="preserve"> more random sampling </w:t>
-      </w:r>
-      <w:proofErr w:type="spellStart"/>
-      <w:r>
-        <w:rPr>
-          <w:lang w:val="en-GB"/>
-        </w:rPr>
-        <w:t>iterationscould</w:t>
-      </w:r>
-      <w:proofErr w:type="spellEnd"/>
-      <w:r>
-        <w:rPr>
-          <w:lang w:val="en-GB"/>
-        </w:rPr>
-        <w:t xml:space="preserve"> give more useful insights</w:t>
+        <w:t xml:space="preserve"> increasing the amount of features, using an 80/20 split instead of a 70/30 one, removing cross-fertilization,using more random sampling iterationscould give more useful insights</w:t>
       </w:r>
     </w:p>
     <w:p>
@@ -2772,21 +2333,7 @@
         <w:rPr>
           <w:lang w:val="en-GB"/>
         </w:rPr>
-        <w:t xml:space="preserve"> For some </w:t>
-      </w:r>
-      <w:proofErr w:type="spellStart"/>
-      <w:r>
-        <w:rPr>
-          <w:lang w:val="en-GB"/>
-        </w:rPr>
-        <w:t>reason,the</w:t>
-      </w:r>
-      <w:proofErr w:type="spellEnd"/>
-      <w:r>
-        <w:rPr>
-          <w:lang w:val="en-GB"/>
-        </w:rPr>
-        <w:t xml:space="preserve"> results are a bit different for future values lower than the maximum which indicates that there were some feature selection differences on different runs even though it</w:t>
+        <w:t xml:space="preserve"> For some reason,the results are a bit different for future values lower than the maximum which indicates that there were some feature selection differences on different runs even though it</w:t>
       </w:r>
     </w:p>
     <w:p>
@@ -2812,84 +2359,20 @@
         <w:rPr>
           <w:lang w:val="en-GB"/>
         </w:rPr>
-        <w:t xml:space="preserve">Running </w:t>
-      </w:r>
-      <w:proofErr w:type="spellStart"/>
-      <w:r>
-        <w:rPr>
-          <w:lang w:val="en-GB"/>
-        </w:rPr>
-        <w:t>tcma_gen</w:t>
-      </w:r>
-      <w:proofErr w:type="spellEnd"/>
-      <w:r>
-        <w:rPr>
-          <w:lang w:val="en-GB"/>
-        </w:rPr>
-        <w:t xml:space="preserve"> </w:t>
-      </w:r>
-      <w:proofErr w:type="spellStart"/>
-      <w:r>
-        <w:rPr>
-          <w:lang w:val="en-GB"/>
-        </w:rPr>
-        <w:t>tumor</w:t>
-      </w:r>
-      <w:proofErr w:type="spellEnd"/>
-      <w:r>
-        <w:rPr>
-          <w:lang w:val="en-GB"/>
-        </w:rPr>
-        <w:t xml:space="preserve"> COAD 0 </w:t>
-      </w:r>
-      <w:proofErr w:type="spellStart"/>
-      <w:r>
-        <w:rPr>
-          <w:lang w:val="en-GB"/>
-        </w:rPr>
-        <w:t>random_sampling</w:t>
-      </w:r>
-      <w:proofErr w:type="spellEnd"/>
-      <w:r>
-        <w:rPr>
-          <w:lang w:val="en-GB"/>
-        </w:rPr>
-        <w:t xml:space="preserve"> </w:t>
-      </w:r>
-      <w:proofErr w:type="spellStart"/>
-      <w:r>
-        <w:rPr>
-          <w:lang w:val="en-GB"/>
-        </w:rPr>
-        <w:t>linreg</w:t>
-      </w:r>
-      <w:proofErr w:type="spellEnd"/>
-    </w:p>
-    <w:p>
-      <w:pPr>
-        <w:rPr>
-          <w:lang w:val="en-GB"/>
-        </w:rPr>
-      </w:pPr>
-      <w:r>
-        <w:rPr>
-          <w:lang w:val="en-GB"/>
-        </w:rPr>
-        <w:t xml:space="preserve">Running for </w:t>
-      </w:r>
-      <w:proofErr w:type="spellStart"/>
-      <w:r>
-        <w:rPr>
-          <w:lang w:val="en-GB"/>
-        </w:rPr>
-        <w:t>tcma_gen</w:t>
-      </w:r>
-      <w:proofErr w:type="spellEnd"/>
-      <w:r>
-        <w:rPr>
-          <w:lang w:val="en-GB"/>
-        </w:rPr>
-        <w:t xml:space="preserve"> COAD </w:t>
+        <w:t>Running tcma_gen tumor COAD 0 random_sampling linreg</w:t>
+      </w:r>
+    </w:p>
+    <w:p>
+      <w:pPr>
+        <w:rPr>
+          <w:lang w:val="en-GB"/>
+        </w:rPr>
+      </w:pPr>
+      <w:r>
+        <w:rPr>
+          <w:lang w:val="en-GB"/>
+        </w:rPr>
+        <w:t xml:space="preserve">Running for tcma_gen COAD </w:t>
       </w:r>
     </w:p>
     <w:p>
@@ -2915,76 +2398,20 @@
         <w:rPr>
           <w:lang w:val="en-GB"/>
         </w:rPr>
-        <w:t xml:space="preserve">Running </w:t>
-      </w:r>
-      <w:proofErr w:type="spellStart"/>
-      <w:r>
-        <w:rPr>
-          <w:lang w:val="en-GB"/>
-        </w:rPr>
-        <w:t>tcma_gen_aak_ge</w:t>
-      </w:r>
-      <w:proofErr w:type="spellEnd"/>
-      <w:r>
-        <w:rPr>
-          <w:lang w:val="en-GB"/>
-        </w:rPr>
-        <w:t xml:space="preserve"> </w:t>
-      </w:r>
-      <w:proofErr w:type="spellStart"/>
-      <w:r>
-        <w:rPr>
-          <w:lang w:val="en-GB"/>
-        </w:rPr>
-        <w:t>tumor</w:t>
-      </w:r>
-      <w:proofErr w:type="spellEnd"/>
-      <w:r>
-        <w:rPr>
-          <w:lang w:val="en-GB"/>
-        </w:rPr>
-        <w:t xml:space="preserve"> HNSC 200 </w:t>
-      </w:r>
-      <w:proofErr w:type="spellStart"/>
-      <w:r>
-        <w:rPr>
-          <w:lang w:val="en-GB"/>
-        </w:rPr>
-        <w:t>random_sampling</w:t>
-      </w:r>
-      <w:proofErr w:type="spellEnd"/>
-      <w:r>
-        <w:rPr>
-          <w:lang w:val="en-GB"/>
-        </w:rPr>
-        <w:t xml:space="preserve"> chi2</w:t>
-      </w:r>
-    </w:p>
-    <w:p>
-      <w:pPr>
-        <w:rPr>
-          <w:lang w:val="en-GB"/>
-        </w:rPr>
-      </w:pPr>
-      <w:r>
-        <w:rPr>
-          <w:lang w:val="en-GB"/>
-        </w:rPr>
-        <w:t xml:space="preserve">Running for </w:t>
-      </w:r>
-      <w:proofErr w:type="spellStart"/>
-      <w:r>
-        <w:rPr>
-          <w:lang w:val="en-GB"/>
-        </w:rPr>
-        <w:t>tcma_gen_aak_ge</w:t>
-      </w:r>
-      <w:proofErr w:type="spellEnd"/>
-      <w:r>
-        <w:rPr>
-          <w:lang w:val="en-GB"/>
-        </w:rPr>
-        <w:t xml:space="preserve"> HNSC 200</w:t>
+        <w:t>Running tcma_gen_aak_ge tumor HNSC 200 random_sampling chi2</w:t>
+      </w:r>
+    </w:p>
+    <w:p>
+      <w:pPr>
+        <w:rPr>
+          <w:lang w:val="en-GB"/>
+        </w:rPr>
+      </w:pPr>
+      <w:r>
+        <w:rPr>
+          <w:lang w:val="en-GB"/>
+        </w:rPr>
+        <w:t>Running for tcma_gen_aak_ge HNSC 200</w:t>
       </w:r>
     </w:p>
     <w:p>
@@ -3053,35 +2480,7 @@
         <w:rPr>
           <w:lang w:val="en-GB"/>
         </w:rPr>
-        <w:t xml:space="preserve"> I screwed up twice, thereby fixing my screwup. I flipped </w:t>
-      </w:r>
-      <w:proofErr w:type="spellStart"/>
-      <w:r>
-        <w:rPr>
-          <w:lang w:val="en-GB"/>
-        </w:rPr>
-        <w:t>y_predicted</w:t>
-      </w:r>
-      <w:proofErr w:type="spellEnd"/>
-      <w:r>
-        <w:rPr>
-          <w:lang w:val="en-GB"/>
-        </w:rPr>
-        <w:t xml:space="preserve"> and </w:t>
-      </w:r>
-      <w:proofErr w:type="spellStart"/>
-      <w:r>
-        <w:rPr>
-          <w:lang w:val="en-GB"/>
-        </w:rPr>
-        <w:t>y_test</w:t>
-      </w:r>
-      <w:proofErr w:type="spellEnd"/>
-      <w:r>
-        <w:rPr>
-          <w:lang w:val="en-GB"/>
-        </w:rPr>
-        <w:t xml:space="preserve"> in the list comprehension and thus when saving it, but accidentally swapped the parameters when generating the confusion matrix.</w:t>
+        <w:t xml:space="preserve"> I screwed up twice, thereby fixing my screwup. I flipped y_predicted and y_test in the list comprehension and thus when saving it, but accidentally swapped the parameters when generating the confusion matrix.</w:t>
       </w:r>
     </w:p>
     <w:p>
@@ -3364,6 +2763,31 @@
           <w:lang w:val="en-GB"/>
         </w:rPr>
         <w:t>(20 February update meeting)</w:t>
+      </w:r>
+    </w:p>
+    <w:p>
+      <w:pPr>
+        <w:rPr>
+          <w:lang w:val="en-GB"/>
+        </w:rPr>
+      </w:pPr>
+      <w:r>
+        <w:rPr>
+          <w:lang w:val="en-GB"/>
+        </w:rPr>
+        <w:t>maybe do hyper parameter tuning with the same set up of random sampling instead of cross-fertilization and also random search instead of</w:t>
+      </w:r>
+      <w:r>
+        <w:rPr>
+          <w:lang w:val="en-GB"/>
+        </w:rPr>
+        <w:t xml:space="preserve"> grid</w:t>
+      </w:r>
+      <w:r>
+        <w:rPr>
+          <w:lang w:val="en-GB"/>
+        </w:rPr>
+        <w:t xml:space="preserve"> research</w:t>
       </w:r>
     </w:p>
     <w:p>
@@ -3448,21 +2872,7 @@
         <w:rPr>
           <w:lang w:val="en-GB"/>
         </w:rPr>
-        <w:t xml:space="preserve">Can just present the main conclusion with different feature selection methods ( i.e. no difference between the conclusions in chi2 vs </w:t>
-      </w:r>
-      <w:proofErr w:type="spellStart"/>
-      <w:r>
-        <w:rPr>
-          <w:lang w:val="en-GB"/>
-        </w:rPr>
-        <w:t>linreg</w:t>
-      </w:r>
-      <w:proofErr w:type="spellEnd"/>
-      <w:r>
-        <w:rPr>
-          <w:lang w:val="en-GB"/>
-        </w:rPr>
-        <w:t xml:space="preserve">) and then don’t have to show all feature selection types anymore. </w:t>
+        <w:t xml:space="preserve">Can just present the main conclusion with different feature selection methods ( i.e. no difference between the conclusions in chi2 vs linreg) and then don’t have to show all feature selection types anymore. </w:t>
       </w:r>
     </w:p>
     <w:p>
@@ -3846,6 +3256,7 @@
         <w:rPr>
           <w:lang w:val="en-GB"/>
         </w:rPr>
+        <w:lastRenderedPageBreak/>
         <w:t>Run statistical significance tests determine difference between graph lines</w:t>
       </w:r>
     </w:p>
@@ -3877,7 +3288,6 @@
         <w:rPr>
           <w:lang w:val="en-GB"/>
         </w:rPr>
-        <w:lastRenderedPageBreak/>
         <w:t>Thesis</w:t>
       </w:r>
       <w:r>
@@ -4035,21 +3445,7 @@
         <w:rPr>
           <w:lang w:val="en-GB"/>
         </w:rPr>
-        <w:t xml:space="preserve">Send Thomas an email with request for cluster access with study ID and </w:t>
-      </w:r>
-      <w:proofErr w:type="spellStart"/>
-      <w:r>
-        <w:rPr>
-          <w:lang w:val="en-GB"/>
-        </w:rPr>
-        <w:t>enddate</w:t>
-      </w:r>
-      <w:proofErr w:type="spellEnd"/>
-      <w:r>
-        <w:rPr>
-          <w:lang w:val="en-GB"/>
-        </w:rPr>
-        <w:t xml:space="preserve"> of access</w:t>
+        <w:t>Send Thomas an email with request for cluster access with study ID and enddate of access</w:t>
       </w:r>
       <w:r>
         <w:rPr>
@@ -4073,16 +3469,14 @@
         <w:rPr>
           <w:lang w:val="en-GB"/>
         </w:rPr>
-        <w:t xml:space="preserve">Ask about deadline for committee and </w:t>
-      </w:r>
-      <w:proofErr w:type="spellStart"/>
-      <w:r>
-        <w:rPr>
-          <w:lang w:val="en-GB"/>
-        </w:rPr>
-        <w:t>defense</w:t>
-      </w:r>
-      <w:proofErr w:type="spellEnd"/>
+        <w:t>Ask about deadline for committee and defense</w:t>
+      </w:r>
+      <w:r>
+        <w:rPr>
+          <w:lang w:val="en-GB"/>
+        </w:rPr>
+        <w:t xml:space="preserve"> [x]</w:t>
+      </w:r>
     </w:p>
     <w:p>
       <w:pPr>
@@ -4107,44 +3501,20 @@
         <w:rPr>
           <w:lang w:val="en-GB"/>
         </w:rPr>
-        <w:t xml:space="preserve"> - Figure out the PCA </w:t>
-      </w:r>
-      <w:r>
-        <w:rPr>
-          <w:lang w:val="en-GB"/>
-        </w:rPr>
-        <w:t xml:space="preserve">feature </w:t>
-      </w:r>
-      <w:r>
-        <w:rPr>
-          <w:lang w:val="en-GB"/>
-        </w:rPr>
-        <w:t xml:space="preserve"> extraction performance</w:t>
-      </w:r>
-    </w:p>
-    <w:p>
-      <w:pPr>
-        <w:rPr>
-          <w:lang w:val="en-GB"/>
-        </w:rPr>
-      </w:pPr>
-      <w:r>
-        <w:rPr>
-          <w:lang w:val="en-GB"/>
-        </w:rPr>
-        <w:t xml:space="preserve">- plot graphs showing AE </w:t>
-      </w:r>
-      <w:r>
-        <w:rPr>
-          <w:lang w:val="en-GB"/>
-        </w:rPr>
-        <w:t>feature extraction</w:t>
-      </w:r>
-      <w:r>
-        <w:rPr>
-          <w:lang w:val="en-GB"/>
-        </w:rPr>
-        <w:t xml:space="preserve"> difference </w:t>
+        <w:t xml:space="preserve"> - Figure out the PCA feature  extraction performance</w:t>
+      </w:r>
+    </w:p>
+    <w:p>
+      <w:pPr>
+        <w:rPr>
+          <w:lang w:val="en-GB"/>
+        </w:rPr>
+      </w:pPr>
+      <w:r>
+        <w:rPr>
+          <w:lang w:val="en-GB"/>
+        </w:rPr>
+        <w:t xml:space="preserve">- plot graphs showing AE feature extraction difference </w:t>
       </w:r>
     </w:p>
     <w:p>
@@ -4453,14 +3823,7 @@
         <w:rPr>
           <w:lang w:val="en-GB"/>
         </w:rPr>
-        <w:t xml:space="preserve">Don't make the font size of the figures </w:t>
-      </w:r>
-      <w:proofErr w:type="spellStart"/>
-      <w:r>
-        <w:rPr>
-          <w:lang w:val="en-GB"/>
-        </w:rPr>
-        <w:t>too</w:t>
+        <w:t>Don't make the font size of the figures too</w:t>
       </w:r>
       <w:r>
         <w:rPr>
@@ -4468,7 +3831,6 @@
         </w:rPr>
         <w:t>self</w:t>
       </w:r>
-      <w:proofErr w:type="spellEnd"/>
       <w:r>
         <w:rPr>
           <w:lang w:val="en-GB"/>
@@ -4516,21 +3878,8 @@
         <w:rPr>
           <w:lang w:val="en-GB"/>
         </w:rPr>
-        <w:t xml:space="preserve">Provide better caption for images (the meaning of axes, what the </w:t>
-      </w:r>
-      <w:proofErr w:type="spellStart"/>
-      <w:r>
-        <w:rPr>
-          <w:lang w:val="en-GB"/>
-        </w:rPr>
-        <w:t>colors</w:t>
-      </w:r>
-      <w:proofErr w:type="spellEnd"/>
-      <w:r>
-        <w:rPr>
-          <w:lang w:val="en-GB"/>
-        </w:rPr>
-        <w:t xml:space="preserve"> mean, the different modalities</w:t>
+        <w:lastRenderedPageBreak/>
+        <w:t>Provide better caption for images (the meaning of axes, what the colors mean, the different modalities</w:t>
       </w:r>
       <w:r>
         <w:rPr>
@@ -4560,7 +3909,6 @@
         <w:rPr>
           <w:lang w:val="en-GB"/>
         </w:rPr>
-        <w:lastRenderedPageBreak/>
         <w:t>Rearrange the introduction: first you give the context, then angles for problem statement, then state-of-the-art (which it seems is my last one right now of previous research), then research question and then solution.</w:t>
       </w:r>
       <w:r>
@@ -4685,21 +4033,7 @@
         <w:rPr>
           <w:lang w:val="en-GB"/>
         </w:rPr>
-        <w:t xml:space="preserve">Try to project features into latent space (e.g. </w:t>
-      </w:r>
-      <w:proofErr w:type="spellStart"/>
-      <w:r>
-        <w:rPr>
-          <w:lang w:val="en-GB"/>
-        </w:rPr>
-        <w:t>nmf</w:t>
-      </w:r>
-      <w:proofErr w:type="spellEnd"/>
-      <w:r>
-        <w:rPr>
-          <w:lang w:val="en-GB"/>
-        </w:rPr>
-        <w:t>, encoder)</w:t>
+        <w:t>Try to project features into latent space (e.g. nmf, encoder)</w:t>
       </w:r>
       <w:r>
         <w:rPr>
@@ -4786,35 +4120,7 @@
         <w:rPr>
           <w:lang w:val="en-GB"/>
         </w:rPr>
-        <w:t xml:space="preserve">- </w:t>
-      </w:r>
-      <w:proofErr w:type="spellStart"/>
-      <w:r>
-        <w:rPr>
-          <w:lang w:val="en-GB"/>
-        </w:rPr>
-        <w:t>Cleanup</w:t>
-      </w:r>
-      <w:proofErr w:type="spellEnd"/>
-      <w:r>
-        <w:rPr>
-          <w:lang w:val="en-GB"/>
-        </w:rPr>
-        <w:t xml:space="preserve"> code: remove all unnecessary data files, </w:t>
-      </w:r>
-      <w:proofErr w:type="spellStart"/>
-      <w:r>
-        <w:rPr>
-          <w:lang w:val="en-GB"/>
-        </w:rPr>
-        <w:t>cleanup</w:t>
-      </w:r>
-      <w:proofErr w:type="spellEnd"/>
-      <w:r>
-        <w:rPr>
-          <w:lang w:val="en-GB"/>
-        </w:rPr>
-        <w:t xml:space="preserve"> pipeline</w:t>
+        <w:t>- Cleanup code: remove all unnecessary data files, cleanup pipeline</w:t>
       </w:r>
       <w:r>
         <w:t xml:space="preserve"> [x]</w:t>
@@ -4843,16 +4149,8 @@
         <w:rPr>
           <w:lang w:val="en-GB"/>
         </w:rPr>
-        <w:t xml:space="preserve">- Fill in two documents from </w:t>
-      </w:r>
-      <w:proofErr w:type="spellStart"/>
-      <w:r>
-        <w:rPr>
-          <w:lang w:val="en-GB"/>
-        </w:rPr>
-        <w:t>BrightSpace</w:t>
-      </w:r>
-      <w:proofErr w:type="spellEnd"/>
+        <w:t>- Fill in two documents from BrightSpace</w:t>
+      </w:r>
     </w:p>
     <w:p>
       <w:pPr>
@@ -4890,16 +4188,8 @@
         <w:rPr>
           <w:lang w:val="en-GB"/>
         </w:rPr>
-        <w:t xml:space="preserve">- Figure out committee for </w:t>
-      </w:r>
-      <w:proofErr w:type="spellStart"/>
-      <w:r>
-        <w:rPr>
-          <w:lang w:val="en-GB"/>
-        </w:rPr>
-        <w:t>defense</w:t>
-      </w:r>
-      <w:proofErr w:type="spellEnd"/>
+        <w:t>- Figure out committee for defense</w:t>
+      </w:r>
     </w:p>
     <w:p>
       <w:pPr>
@@ -4946,21 +4236,7 @@
         <w:rPr>
           <w:lang w:val="en-GB"/>
         </w:rPr>
-        <w:t xml:space="preserve">2 meetings before </w:t>
-      </w:r>
-      <w:proofErr w:type="spellStart"/>
-      <w:r>
-        <w:rPr>
-          <w:lang w:val="en-GB"/>
-        </w:rPr>
-        <w:t>defense</w:t>
-      </w:r>
-      <w:proofErr w:type="spellEnd"/>
-      <w:r>
-        <w:rPr>
-          <w:lang w:val="en-GB"/>
-        </w:rPr>
-        <w:t xml:space="preserve"> ( 3 months beforehand</w:t>
+        <w:t>2 meetings before defense ( 3 months beforehand</w:t>
       </w:r>
       <w:r>
         <w:rPr>
@@ -5009,21 +4285,7 @@
         <w:rPr>
           <w:lang w:val="en-GB"/>
         </w:rPr>
-        <w:t xml:space="preserve">6 weeks before </w:t>
-      </w:r>
-      <w:proofErr w:type="spellStart"/>
-      <w:r>
-        <w:rPr>
-          <w:lang w:val="en-GB"/>
-        </w:rPr>
-        <w:t>defense</w:t>
-      </w:r>
-      <w:proofErr w:type="spellEnd"/>
-      <w:r>
-        <w:rPr>
-          <w:lang w:val="en-GB"/>
-        </w:rPr>
-        <w:t xml:space="preserve"> date, l</w:t>
+        <w:t>6 weeks before defense date, l</w:t>
       </w:r>
       <w:r>
         <w:rPr>
@@ -5035,16 +4297,8 @@
         <w:rPr>
           <w:lang w:val="en-GB"/>
         </w:rPr>
-        <w:t xml:space="preserve"> meeting before </w:t>
-      </w:r>
-      <w:proofErr w:type="spellStart"/>
-      <w:r>
-        <w:rPr>
-          <w:lang w:val="en-GB"/>
-        </w:rPr>
-        <w:t>defense</w:t>
-      </w:r>
-      <w:proofErr w:type="spellEnd"/>
+        <w:t xml:space="preserve"> meeting before defense</w:t>
+      </w:r>
       <w:r>
         <w:rPr>
           <w:lang w:val="en-GB"/>
@@ -5202,6 +4456,7 @@
         <w:rPr>
           <w:lang w:val="en-GB"/>
         </w:rPr>
+        <w:lastRenderedPageBreak/>
         <w:t>Thesis:</w:t>
       </w:r>
     </w:p>
@@ -5234,233 +4489,355 @@
         <w:rPr>
           <w:lang w:val="en-GB"/>
         </w:rPr>
+        <w:t>- Visuals: for exploration remove REA</w:t>
+      </w:r>
+      <w:r>
+        <w:rPr>
+          <w:lang w:val="en-GB"/>
+        </w:rPr>
+        <w:t xml:space="preserve"> if </w:t>
+      </w:r>
+      <w:r>
+        <w:rPr>
+          <w:lang w:val="en-GB"/>
+        </w:rPr>
+        <w:t>D. Have a title for each group of observations. Don’t have double information, for example no PCA component labels everywhere. Can just have it for one column and one row. Don’t have the color legend within the graph, either outside or describe it. In caption, describe everything needed to know to understand picture from only caption. Don’t use green and red because of color blindness.</w:t>
+      </w:r>
+      <w:r>
+        <w:rPr>
+          <w:lang w:val="en-GB"/>
+        </w:rPr>
+        <w:t xml:space="preserve"> [x]</w:t>
+      </w:r>
+    </w:p>
+    <w:p>
+      <w:pPr>
+        <w:rPr>
+          <w:lang w:val="en-GB"/>
+        </w:rPr>
+      </w:pPr>
+      <w:r>
+        <w:rPr>
+          <w:lang w:val="en-GB"/>
+        </w:rPr>
+        <w:t>- Be more clear about what you want to show. Don’t show stad, you can remove all the other cancers and say you chose one representative example. Be consistent with it throughout the paper. Include the other ones in the appendix and mention you did so. Explain similarities and differences with the other cancers.</w:t>
+      </w:r>
+      <w:r>
+        <w:rPr>
+          <w:lang w:val="en-GB"/>
+        </w:rPr>
+        <w:t xml:space="preserve"> It’s</w:t>
+      </w:r>
+    </w:p>
+    <w:p>
+      <w:r>
+        <w:rPr>
+          <w:lang w:val="en-GB"/>
+        </w:rPr>
+        <w:t>- Method: describe what you have done in the results section, so move what you have there now into the results. Has to be very specific, for example with data. What parameters do you have with your patient samples, what portal did you get it from. Enough information to reproduce.</w:t>
+      </w:r>
+    </w:p>
+    <w:p>
+      <w:pPr>
+        <w:rPr>
+          <w:lang w:val="en-GB"/>
+        </w:rPr>
+      </w:pPr>
+      <w:r>
+        <w:rPr>
+          <w:lang w:val="en-GB"/>
+        </w:rPr>
+        <w:t>- Result: describe why she did something, how, what observations you made and what can be concluded.</w:t>
+      </w:r>
+      <w:r>
+        <w:rPr>
+          <w:lang w:val="en-GB"/>
+        </w:rPr>
+        <w:t xml:space="preserve"> Shouldn’t have sub sub sections, just have it as a label. Group stuff differently. Main conclusions are there is no difference quantitatively or qualitatively. The first group can stay, but the 2</w:t>
+      </w:r>
+      <w:r>
+        <w:rPr>
+          <w:vertAlign w:val="superscript"/>
+          <w:lang w:val="en-GB"/>
+        </w:rPr>
+        <w:t>nd</w:t>
+      </w:r>
+      <w:r>
+        <w:rPr>
+          <w:lang w:val="en-GB"/>
+        </w:rPr>
+        <w:t xml:space="preserve"> want you can group in more logical groupings.</w:t>
+      </w:r>
+    </w:p>
+    <w:p>
+      <w:pPr>
+        <w:rPr>
+          <w:lang w:val="en-GB"/>
+        </w:rPr>
+      </w:pPr>
+    </w:p>
+    <w:p>
+      <w:pPr>
+        <w:rPr>
+          <w:lang w:val="en-GB"/>
+        </w:rPr>
+      </w:pPr>
+      <w:r>
+        <w:rPr>
+          <w:lang w:val="en-GB"/>
+        </w:rPr>
+        <w:t>-(14 November presentation)</w:t>
+      </w:r>
+    </w:p>
+    <w:p>
+      <w:pPr>
+        <w:rPr>
+          <w:lang w:val="en-GB"/>
+        </w:rPr>
+      </w:pPr>
+      <w:r>
+        <w:rPr>
+          <w:lang w:val="en-GB"/>
+        </w:rPr>
+        <w:t>* presentation:</w:t>
+      </w:r>
+    </w:p>
+    <w:p>
+      <w:r>
+        <w:t>- for the stage class in balance slides try to expand the table with cancers as columns</w:t>
+      </w:r>
+      <w:r>
+        <w:t xml:space="preserve"> [x]</w:t>
+      </w:r>
+    </w:p>
+    <w:p>
+      <w:pPr>
+        <w:rPr>
+          <w:lang w:val="en-GB"/>
+        </w:rPr>
+      </w:pPr>
+      <w:r>
+        <w:rPr>
+          <w:lang w:val="en-GB"/>
+        </w:rPr>
+        <w:t>- Use bigger text</w:t>
+      </w:r>
+      <w:r>
+        <w:rPr>
+          <w:lang w:val="en-GB"/>
+        </w:rPr>
+        <w:t xml:space="preserve"> [x]</w:t>
+      </w:r>
+    </w:p>
+    <w:p>
+      <w:pPr>
+        <w:rPr>
+          <w:lang w:val="en-GB"/>
+        </w:rPr>
+      </w:pPr>
+      <w:r>
+        <w:rPr>
+          <w:lang w:val="en-GB"/>
+        </w:rPr>
+        <w:t>- Put the main message of what you found instead of the method used in prediction</w:t>
+      </w:r>
+      <w:r>
+        <w:rPr>
+          <w:lang w:val="en-GB"/>
+        </w:rPr>
+        <w:t xml:space="preserve"> [x]</w:t>
+      </w:r>
+    </w:p>
+    <w:p>
+      <w:pPr>
+        <w:rPr>
+          <w:lang w:val="en-GB"/>
+        </w:rPr>
+      </w:pPr>
+      <w:r>
+        <w:rPr>
+          <w:lang w:val="en-GB"/>
+        </w:rPr>
+        <w:t>- Use fewer figures and focus more on what you want to show( for example, for just one representative cancer)</w:t>
+      </w:r>
+      <w:r>
+        <w:rPr>
+          <w:lang w:val="en-GB"/>
+        </w:rPr>
+        <w:t xml:space="preserve"> [x]</w:t>
+      </w:r>
+    </w:p>
+    <w:p>
+      <w:pPr>
+        <w:rPr>
+          <w:lang w:val="en-GB"/>
+        </w:rPr>
+      </w:pPr>
+      <w:r>
+        <w:rPr>
+          <w:lang w:val="en-GB"/>
+        </w:rPr>
+        <w:t>- more descriptive text in figure legends</w:t>
+      </w:r>
+      <w:r>
+        <w:rPr>
+          <w:lang w:val="en-GB"/>
+        </w:rPr>
+        <w:t xml:space="preserve"> [x]</w:t>
+      </w:r>
+    </w:p>
+    <w:p>
+      <w:r>
+        <w:t>- how you can improve even more instead of just results are inconclusive</w:t>
+      </w:r>
+    </w:p>
+    <w:p>
+      <w:r>
+        <w:t>* Model:</w:t>
+      </w:r>
+    </w:p>
+    <w:p>
+      <w:r>
+        <w:t>- What happens if you also look at how much each feature there even is softened initial sets and account for it</w:t>
+      </w:r>
+      <w:r>
+        <w:t xml:space="preserve"> [x]</w:t>
+      </w:r>
+    </w:p>
+    <w:p>
+      <w:r>
+        <w:t>- Vary feature selection stage</w:t>
+      </w:r>
+    </w:p>
+    <w:p>
+      <w:r>
+        <w:t>- Try different model (elastic net)</w:t>
+      </w:r>
+      <w:r>
+        <w:t xml:space="preserve"> for prediction</w:t>
+      </w:r>
+    </w:p>
+    <w:p>
+      <w:r>
+        <w:t>- Try different model (elastic net) for selection</w:t>
+      </w:r>
+    </w:p>
+    <w:p>
+      <w:r>
+        <w:t>- different sampling method: sampling with replacement from underrepresented classes</w:t>
+      </w:r>
+    </w:p>
+    <w:p>
+      <w:r>
+        <w:t>- check feature</w:t>
+      </w:r>
+      <w:r>
+        <w:t xml:space="preserve"> selection</w:t>
+      </w:r>
+      <w:r>
+        <w:t xml:space="preserve"> robustness</w:t>
+      </w:r>
+    </w:p>
+    <w:p>
+      <w:r>
         <w:lastRenderedPageBreak/>
-        <w:t>- Visuals: for exploration remove REA</w:t>
-      </w:r>
-      <w:r>
-        <w:rPr>
-          <w:lang w:val="en-GB"/>
-        </w:rPr>
-        <w:t xml:space="preserve"> if </w:t>
-      </w:r>
-      <w:r>
-        <w:rPr>
-          <w:lang w:val="en-GB"/>
-        </w:rPr>
-        <w:t xml:space="preserve">D. Have a title for each group of observations. Don’t have double information, for example no PCA component labels everywhere. Can just have it for one column and one row. Don’t have the </w:t>
-      </w:r>
-      <w:proofErr w:type="spellStart"/>
-      <w:r>
-        <w:rPr>
-          <w:lang w:val="en-GB"/>
-        </w:rPr>
-        <w:t>color</w:t>
-      </w:r>
-      <w:proofErr w:type="spellEnd"/>
-      <w:r>
-        <w:rPr>
-          <w:lang w:val="en-GB"/>
-        </w:rPr>
-        <w:t xml:space="preserve"> legend within the graph, either outside or describe it. In caption, describe everything needed to know to understand picture from only caption. Don’t use green and red because of </w:t>
-      </w:r>
-      <w:proofErr w:type="spellStart"/>
-      <w:r>
-        <w:rPr>
-          <w:lang w:val="en-GB"/>
-        </w:rPr>
-        <w:t>color</w:t>
-      </w:r>
-      <w:proofErr w:type="spellEnd"/>
-      <w:r>
-        <w:rPr>
-          <w:lang w:val="en-GB"/>
-        </w:rPr>
-        <w:t xml:space="preserve"> blindness.</w:t>
-      </w:r>
-      <w:r>
-        <w:rPr>
-          <w:lang w:val="en-GB"/>
-        </w:rPr>
+        <w:t>- rerun linreg after fixing bug with feature selection ordering</w:t>
+      </w:r>
+      <w:r>
+        <w:t xml:space="preserve"> (and elif for chi2 selection?)</w:t>
+      </w:r>
+      <w:r>
         <w:t xml:space="preserve"> [x]</w:t>
       </w:r>
     </w:p>
     <w:p>
-      <w:pPr>
-        <w:rPr>
-          <w:lang w:val="en-GB"/>
-        </w:rPr>
-      </w:pPr>
-      <w:r>
-        <w:rPr>
-          <w:lang w:val="en-GB"/>
-        </w:rPr>
-        <w:t xml:space="preserve">- Be more clear about what you want to show. Don’t show </w:t>
-      </w:r>
-      <w:proofErr w:type="spellStart"/>
-      <w:r>
-        <w:rPr>
-          <w:lang w:val="en-GB"/>
-        </w:rPr>
-        <w:t>stad</w:t>
-      </w:r>
-      <w:proofErr w:type="spellEnd"/>
-      <w:r>
-        <w:rPr>
-          <w:lang w:val="en-GB"/>
-        </w:rPr>
-        <w:t>, you can remove all the other cancers and say you chose one representative example. Be consistent with it throughout the paper. Include the other ones in the appendix and mention you did so. Explain similarities and differences with the other cancers.</w:t>
-      </w:r>
-      <w:r>
-        <w:rPr>
-          <w:lang w:val="en-GB"/>
-        </w:rPr>
-        <w:t xml:space="preserve"> It’s</w:t>
-      </w:r>
-    </w:p>
-    <w:p>
-      <w:r>
-        <w:rPr>
-          <w:lang w:val="en-GB"/>
-        </w:rPr>
-        <w:t>- Method: describe what you have done in the results section, so move what you have there now into the results. Has to be very specific, for example with data. What parameters do you have with your patient samples, what portal did you get it from. Enough information to reproduce.</w:t>
-      </w:r>
-    </w:p>
-    <w:p>
-      <w:pPr>
-        <w:rPr>
-          <w:lang w:val="en-GB"/>
-        </w:rPr>
-      </w:pPr>
-      <w:r>
-        <w:rPr>
-          <w:lang w:val="en-GB"/>
-        </w:rPr>
-        <w:t>- Result: describe why she did something, how, what observations you made and what can be concluded.</w:t>
-      </w:r>
-      <w:r>
-        <w:rPr>
-          <w:lang w:val="en-GB"/>
-        </w:rPr>
-        <w:t xml:space="preserve"> Shouldn’t have sub </w:t>
-      </w:r>
-      <w:proofErr w:type="spellStart"/>
-      <w:r>
-        <w:rPr>
-          <w:lang w:val="en-GB"/>
-        </w:rPr>
-        <w:t>sub</w:t>
-      </w:r>
-      <w:proofErr w:type="spellEnd"/>
-      <w:r>
-        <w:rPr>
-          <w:lang w:val="en-GB"/>
-        </w:rPr>
-        <w:t xml:space="preserve"> sections, just have it as a label. Group stuff differently. Main conclusions are there is no difference quantitatively or qualitatively. The first group can stay, but the 2</w:t>
-      </w:r>
-      <w:r>
-        <w:rPr>
-          <w:vertAlign w:val="superscript"/>
-          <w:lang w:val="en-GB"/>
-        </w:rPr>
-        <w:t>nd</w:t>
-      </w:r>
-      <w:r>
-        <w:rPr>
-          <w:lang w:val="en-GB"/>
-        </w:rPr>
-        <w:t xml:space="preserve"> want you can group in more logical groupings.</w:t>
-      </w:r>
-    </w:p>
-    <w:p>
-      <w:pPr>
-        <w:rPr>
-          <w:lang w:val="en-GB"/>
-        </w:rPr>
-      </w:pPr>
-    </w:p>
-    <w:p>
-      <w:pPr>
-        <w:rPr>
-          <w:lang w:val="en-GB"/>
-        </w:rPr>
-      </w:pPr>
-      <w:r>
-        <w:rPr>
-          <w:lang w:val="en-GB"/>
-        </w:rPr>
-        <w:t>-(14 November presentation)</w:t>
-      </w:r>
-    </w:p>
-    <w:p>
-      <w:pPr>
-        <w:rPr>
-          <w:lang w:val="en-GB"/>
-        </w:rPr>
-      </w:pPr>
-      <w:r>
-        <w:rPr>
-          <w:lang w:val="en-GB"/>
-        </w:rPr>
-        <w:t>* presentation:</w:t>
-      </w:r>
-    </w:p>
-    <w:p>
-      <w:r>
-        <w:t>- for the stage class in balance slides try to expand the table with cancers as columns</w:t>
+      <w:r>
+        <w:t>- deal with zero features in genus abundance</w:t>
+      </w:r>
+    </w:p>
+    <w:p>
+      <w:r>
+        <w:t>* Thesis:</w:t>
+      </w:r>
+    </w:p>
+    <w:p>
+      <w:r>
+        <w:t>- Introduction: includes background, knowledge gap and proposal to fill knowledge gap and not separate background section</w:t>
       </w:r>
       <w:r>
         <w:t xml:space="preserve"> [x]</w:t>
       </w:r>
     </w:p>
     <w:p>
-      <w:pPr>
-        <w:rPr>
-          <w:lang w:val="en-GB"/>
-        </w:rPr>
-      </w:pPr>
-      <w:r>
-        <w:rPr>
-          <w:lang w:val="en-GB"/>
-        </w:rPr>
-        <w:t>- Use bigger text</w:t>
-      </w:r>
-      <w:r>
-        <w:rPr>
-          <w:lang w:val="en-GB"/>
-        </w:rPr>
+      <w:r>
+        <w:t>- Methods and materials: includes detail on how to reproduce paper. Data for example with table of samples and sample types.</w:t>
+      </w:r>
+      <w:r>
         <w:t xml:space="preserve"> [x]</w:t>
       </w:r>
     </w:p>
     <w:p>
-      <w:pPr>
-        <w:rPr>
-          <w:lang w:val="en-GB"/>
-        </w:rPr>
-      </w:pPr>
-      <w:r>
-        <w:rPr>
-          <w:lang w:val="en-GB"/>
-        </w:rPr>
-        <w:t>- Put the main message of what you found instead of the method used in prediction</w:t>
-      </w:r>
-      <w:r>
-        <w:rPr>
-          <w:lang w:val="en-GB"/>
-        </w:rPr>
+      <w:r>
+        <w:t>-</w:t>
+      </w:r>
+      <w:r>
+        <w:t xml:space="preserve"> </w:t>
+      </w:r>
+      <w:r>
+        <w:t xml:space="preserve">Results: </w:t>
+      </w:r>
+      <w:r>
+        <w:t>each subsection (4 or 5) will be the main messages with subparagraphs of why you think it is. For example, in the exploration phase it seems that genus and gene expression are overlapped.</w:t>
+      </w:r>
+      <w:r>
         <w:t xml:space="preserve"> [x]</w:t>
       </w:r>
     </w:p>
     <w:p>
-      <w:pPr>
-        <w:rPr>
-          <w:lang w:val="en-GB"/>
-        </w:rPr>
-      </w:pPr>
-      <w:r>
-        <w:rPr>
-          <w:lang w:val="en-GB"/>
-        </w:rPr>
-        <w:t>- Use fewer figures and focus more on what you want to show( for example, for just one representative cancer)</w:t>
+      <w:r>
+        <w:t>- Make clear</w:t>
+      </w:r>
+      <w:r>
+        <w:t xml:space="preserve"> what experiments you intend to do further to investigate this.</w:t>
+      </w:r>
+    </w:p>
+    <w:p>
+      <w:pPr>
+        <w:rPr>
+          <w:lang w:val="en-GB"/>
+        </w:rPr>
+      </w:pPr>
+      <w:r>
+        <w:rPr>
+          <w:lang w:val="en-GB"/>
+        </w:rPr>
+        <w:t>-(17 October presentation)</w:t>
+      </w:r>
+    </w:p>
+    <w:p>
+      <w:pPr>
+        <w:rPr>
+          <w:lang w:val="en-GB"/>
+        </w:rPr>
+      </w:pPr>
+      <w:r>
+        <w:rPr>
+          <w:lang w:val="en-GB"/>
+        </w:rPr>
+        <w:t>* Presentation:</w:t>
+      </w:r>
+    </w:p>
+    <w:p>
+      <w:pPr>
+        <w:rPr>
+          <w:lang w:val="en-GB"/>
+        </w:rPr>
+      </w:pPr>
+      <w:r>
+        <w:rPr>
+          <w:lang w:val="en-GB"/>
+        </w:rPr>
+        <w:t xml:space="preserve"> - make clear what microbial features are and how many samples</w:t>
       </w:r>
       <w:r>
         <w:rPr>
@@ -5479,7 +4856,7 @@
         <w:rPr>
           <w:lang w:val="en-GB"/>
         </w:rPr>
-        <w:t>- more descriptive text in figure legends</w:t>
+        <w:t>- what is in the overlap set?</w:t>
       </w:r>
       <w:r>
         <w:rPr>
@@ -5489,173 +4866,597 @@
       </w:r>
     </w:p>
     <w:p>
-      <w:r>
-        <w:t>- how you can improve even more instead of just results are inconclusive</w:t>
-      </w:r>
-    </w:p>
-    <w:p>
-      <w:r>
-        <w:t>* Model:</w:t>
-      </w:r>
-    </w:p>
-    <w:p>
-      <w:r>
-        <w:t>- What happens if you also look at how much each feature there even is softened initial sets and account for it</w:t>
-      </w:r>
-      <w:r>
+      <w:pPr>
+        <w:rPr>
+          <w:lang w:val="en-GB"/>
+        </w:rPr>
+      </w:pPr>
+      <w:r>
+        <w:rPr>
+          <w:lang w:val="en-GB"/>
+        </w:rPr>
+        <w:t xml:space="preserve">- give updated data on </w:t>
+      </w:r>
+      <w:r>
+        <w:rPr>
+          <w:lang w:val="en-GB"/>
+        </w:rPr>
+        <w:t>tumor stage</w:t>
+      </w:r>
+      <w:r>
+        <w:rPr>
+          <w:lang w:val="en-GB"/>
+        </w:rPr>
+        <w:t xml:space="preserve"> distribution</w:t>
+      </w:r>
+    </w:p>
+    <w:p>
+      <w:pPr>
+        <w:rPr>
+          <w:lang w:val="en-GB"/>
+        </w:rPr>
+      </w:pPr>
+      <w:r>
+        <w:rPr>
+          <w:lang w:val="en-GB"/>
+        </w:rPr>
+        <w:t>* prediction set up:</w:t>
+      </w:r>
+    </w:p>
+    <w:p>
+      <w:pPr>
+        <w:rPr>
+          <w:lang w:val="en-GB"/>
+        </w:rPr>
+      </w:pPr>
+      <w:r>
+        <w:rPr>
+          <w:lang w:val="en-GB"/>
+        </w:rPr>
+        <w:t>-  remove cross-fertilization, reorder amount and ordering of features, use more features and bootstrapping iterations</w:t>
+      </w:r>
+      <w:r>
+        <w:rPr>
+          <w:lang w:val="en-GB"/>
+        </w:rPr>
         <w:t xml:space="preserve"> [x]</w:t>
       </w:r>
     </w:p>
     <w:p>
-      <w:r>
-        <w:t>- Vary feature selection stage</w:t>
-      </w:r>
-    </w:p>
-    <w:p>
-      <w:r>
-        <w:t>- Try different model (elastic net)</w:t>
-      </w:r>
-      <w:r>
-        <w:t xml:space="preserve"> for prediction</w:t>
-      </w:r>
-    </w:p>
-    <w:p>
-      <w:r>
-        <w:t>- Try different model (elastic net) for selection</w:t>
-      </w:r>
-    </w:p>
-    <w:p>
-      <w:r>
-        <w:t>- different sampling method: sampling with replacement from underrepresented classes</w:t>
-      </w:r>
-    </w:p>
-    <w:p>
-      <w:r>
-        <w:t>- check feature</w:t>
-      </w:r>
-      <w:r>
-        <w:t xml:space="preserve"> selection</w:t>
-      </w:r>
-      <w:r>
-        <w:t xml:space="preserve"> robustness</w:t>
-      </w:r>
-    </w:p>
-    <w:p>
-      <w:r>
-        <w:t xml:space="preserve">- rerun </w:t>
-      </w:r>
-      <w:proofErr w:type="spellStart"/>
-      <w:r>
-        <w:t>linreg</w:t>
-      </w:r>
-      <w:proofErr w:type="spellEnd"/>
-      <w:r>
-        <w:t xml:space="preserve"> after fixing bug with feature selection ordering</w:t>
-      </w:r>
-      <w:r>
-        <w:t xml:space="preserve"> (and </w:t>
-      </w:r>
-      <w:proofErr w:type="spellStart"/>
-      <w:r>
-        <w:t>elif</w:t>
-      </w:r>
-      <w:proofErr w:type="spellEnd"/>
-      <w:r>
-        <w:t xml:space="preserve"> for chi2 selection?)</w:t>
-      </w:r>
-      <w:r>
+      <w:pPr>
+        <w:rPr>
+          <w:lang w:val="en-GB"/>
+        </w:rPr>
+      </w:pPr>
+      <w:r>
+        <w:rPr>
+          <w:lang w:val="en-GB"/>
+        </w:rPr>
+        <w:t>- try an 8020 or 70 30 split</w:t>
+      </w:r>
+      <w:r>
+        <w:rPr>
+          <w:lang w:val="en-GB"/>
+        </w:rPr>
         <w:t xml:space="preserve"> [x]</w:t>
       </w:r>
     </w:p>
     <w:p>
-      <w:r>
-        <w:t>- deal with zero features in genus abundance</w:t>
-      </w:r>
-    </w:p>
-    <w:p>
-      <w:r>
+      <w:pPr>
+        <w:rPr>
+          <w:lang w:val="en-GB"/>
+        </w:rPr>
+      </w:pPr>
+      <w:r>
+        <w:rPr>
+          <w:lang w:val="en-GB"/>
+        </w:rPr>
+        <w:t>- for linear regression and ch2, just do splits and use feature selection on training part and testing on testing part</w:t>
+      </w:r>
+      <w:r>
+        <w:rPr>
+          <w:lang w:val="en-GB"/>
+        </w:rPr>
+        <w:t xml:space="preserve"> [x]</w:t>
+      </w:r>
+    </w:p>
+    <w:p>
+      <w:pPr>
+        <w:rPr>
+          <w:lang w:val="en-GB"/>
+        </w:rPr>
+      </w:pPr>
+      <w:r>
+        <w:rPr>
+          <w:lang w:val="en-GB"/>
+        </w:rPr>
+        <w:t>* evaluation:</w:t>
+      </w:r>
+    </w:p>
+    <w:p>
+      <w:pPr>
+        <w:rPr>
+          <w:lang w:val="en-GB"/>
+        </w:rPr>
+      </w:pPr>
+      <w:r>
+        <w:rPr>
+          <w:lang w:val="en-GB"/>
+        </w:rPr>
+        <w:t>- give R bars</w:t>
+      </w:r>
+      <w:r>
+        <w:rPr>
+          <w:lang w:val="en-GB"/>
+        </w:rPr>
+        <w:t xml:space="preserve"> [x]</w:t>
+      </w:r>
+    </w:p>
+    <w:p>
+      <w:pPr>
+        <w:rPr>
+          <w:lang w:val="en-GB"/>
+        </w:rPr>
+      </w:pPr>
+      <w:r>
+        <w:rPr>
+          <w:lang w:val="en-GB"/>
+        </w:rPr>
+        <w:t>- explore f</w:t>
+      </w:r>
+      <w:r>
+        <w:rPr>
+          <w:lang w:val="en-GB"/>
+        </w:rPr>
+        <w:t>eatures selected and robustness of feature selection</w:t>
+      </w:r>
+      <w:r>
+        <w:rPr>
+          <w:lang w:val="en-GB"/>
+        </w:rPr>
+        <w:t xml:space="preserve"> ( how do you deal with random seed in different iterations? Is it always to same features?</w:t>
+      </w:r>
+      <w:r>
+        <w:rPr>
+          <w:lang w:val="en-GB"/>
+        </w:rPr>
+        <w:t xml:space="preserve"> How do you compare when the amount of features of each modality is different?</w:t>
+      </w:r>
+      <w:r>
+        <w:rPr>
+          <w:lang w:val="en-GB"/>
+        </w:rPr>
+        <w:t xml:space="preserve"> What percentage of features are from each modality?</w:t>
+      </w:r>
+      <w:r>
+        <w:rPr>
+          <w:lang w:val="en-GB"/>
+        </w:rPr>
+        <w:t xml:space="preserve"> Should I ever show all features?</w:t>
+      </w:r>
+      <w:r>
+        <w:rPr>
+          <w:lang w:val="en-GB"/>
+        </w:rPr>
+        <w:t>)</w:t>
+      </w:r>
+    </w:p>
+    <w:p>
+      <w:pPr>
+        <w:rPr>
+          <w:lang w:val="en-GB"/>
+        </w:rPr>
+      </w:pPr>
+      <w:r>
+        <w:rPr>
+          <w:lang w:val="en-GB"/>
+        </w:rPr>
+        <w:t>Its not fair to compare all features if each modality has different amount []</w:t>
+      </w:r>
+    </w:p>
+    <w:p>
+      <w:pPr>
+        <w:rPr>
+          <w:lang w:val="en-GB"/>
+        </w:rPr>
+      </w:pPr>
+      <w:r>
+        <w:rPr>
+          <w:lang w:val="en-GB"/>
+        </w:rPr>
+        <w:t>- don’t have to connecting lines (categorical?)</w:t>
+      </w:r>
+      <w:r>
+        <w:rPr>
+          <w:lang w:val="en-GB"/>
+        </w:rPr>
+        <w:t xml:space="preserve"> [z]</w:t>
+      </w:r>
+    </w:p>
+    <w:p>
+      <w:pPr>
+        <w:rPr>
+          <w:lang w:val="en-GB"/>
+        </w:rPr>
+      </w:pPr>
+      <w:r>
+        <w:rPr>
+          <w:lang w:val="en-GB"/>
+        </w:rPr>
+        <w:t>* Model</w:t>
+      </w:r>
+    </w:p>
+    <w:p>
+      <w:pPr>
+        <w:rPr>
+          <w:lang w:val="en-GB"/>
+        </w:rPr>
+      </w:pPr>
+      <w:r>
+        <w:rPr>
+          <w:lang w:val="en-GB"/>
+        </w:rPr>
+        <w:t>- try hyper parameter tuning, use elastic net instead of linear regression</w:t>
+      </w:r>
+    </w:p>
+    <w:p>
+      <w:pPr>
+        <w:rPr>
+          <w:lang w:val="en-GB"/>
+        </w:rPr>
+      </w:pPr>
+      <w:r>
+        <w:rPr>
+          <w:lang w:val="en-GB"/>
+        </w:rPr>
+        <w:t>- look at SVM gamma and c</w:t>
+      </w:r>
+    </w:p>
+    <w:p>
+      <w:pPr>
+        <w:rPr>
+          <w:lang w:val="en-GB"/>
+        </w:rPr>
+      </w:pPr>
+      <w:r>
+        <w:rPr>
+          <w:lang w:val="en-GB"/>
+        </w:rPr>
+        <w:t>* Thesis:</w:t>
+      </w:r>
+    </w:p>
+    <w:p>
+      <w:pPr>
+        <w:rPr>
+          <w:lang w:val="en-GB"/>
+        </w:rPr>
+      </w:pPr>
+      <w:r>
+        <w:rPr>
+          <w:lang w:val="en-GB"/>
+        </w:rPr>
         <w:lastRenderedPageBreak/>
-        <w:t>* Thesis:</w:t>
-      </w:r>
-    </w:p>
-    <w:p>
-      <w:r>
-        <w:t>- Introduction: includes background, knowledge gap and proposal to fill knowledge gap and not separate background section</w:t>
-      </w:r>
-      <w:r>
+        <w:t>- have an outline and empty tables on what you want filled in</w:t>
+      </w:r>
+    </w:p>
+    <w:p>
+      <w:pPr>
+        <w:rPr>
+          <w:lang w:val="en-GB"/>
+        </w:rPr>
+      </w:pPr>
+      <w:r>
+        <w:rPr>
+          <w:lang w:val="en-GB"/>
+        </w:rPr>
+        <w:t>- make hypotheses</w:t>
+      </w:r>
+      <w:r>
+        <w:rPr>
+          <w:lang w:val="en-GB"/>
+        </w:rPr>
+        <w:t xml:space="preserve">from </w:t>
+      </w:r>
+      <w:r>
+        <w:rPr>
+          <w:lang w:val="en-GB"/>
+        </w:rPr>
+        <w:t xml:space="preserve"> packages and write in thesis draft based on commits and to do’s and notes.</w:t>
+      </w:r>
+    </w:p>
+    <w:p>
+      <w:pPr>
+        <w:rPr>
+          <w:lang w:val="en-GB"/>
+        </w:rPr>
+      </w:pPr>
+    </w:p>
+    <w:p>
+      <w:pPr>
+        <w:rPr>
+          <w:lang w:val="en-GB"/>
+        </w:rPr>
+      </w:pPr>
+      <w:r>
+        <w:rPr>
+          <w:lang w:val="en-GB"/>
+        </w:rPr>
+        <w:t>-(28 September presentation)</w:t>
+      </w:r>
+    </w:p>
+    <w:p>
+      <w:pPr>
+        <w:rPr>
+          <w:lang w:val="en-GB"/>
+        </w:rPr>
+      </w:pPr>
+      <w:r>
+        <w:rPr>
+          <w:lang w:val="en-GB"/>
+        </w:rPr>
+        <w:t>* Show performance with normal samples as stage zero</w:t>
+      </w:r>
+    </w:p>
+    <w:p>
+      <w:pPr>
+        <w:rPr>
+          <w:lang w:val="en-GB"/>
+        </w:rPr>
+      </w:pPr>
+      <w:r>
+        <w:rPr>
+          <w:lang w:val="en-GB"/>
+        </w:rPr>
+        <w:t>-- Possibly contrast with performance when that’s not the case (were normal samples being misinterpreted as stage 1?)</w:t>
+      </w:r>
+    </w:p>
+    <w:p>
+      <w:pPr>
+        <w:rPr>
+          <w:lang w:val="en-GB"/>
+        </w:rPr>
+      </w:pPr>
+      <w:r>
+        <w:rPr>
+          <w:lang w:val="en-GB"/>
+        </w:rPr>
+        <w:t>* Show performance when using new prediction set up with random sampling</w:t>
+      </w:r>
+      <w:r>
+        <w:rPr>
+          <w:lang w:val="en-GB"/>
+        </w:rPr>
+        <w:t xml:space="preserve"> and additional fe</w:t>
+      </w:r>
+      <w:r>
+        <w:rPr>
+          <w:lang w:val="en-GB"/>
+        </w:rPr>
+        <w:t xml:space="preserve">with </w:t>
+      </w:r>
+      <w:r>
+        <w:rPr>
+          <w:lang w:val="en-GB"/>
+        </w:rPr>
+        <w:t>atures</w:t>
+      </w:r>
+    </w:p>
+    <w:p>
+      <w:pPr>
+        <w:rPr>
+          <w:lang w:val="en-GB"/>
+        </w:rPr>
+      </w:pPr>
+      <w:r>
+        <w:rPr>
+          <w:lang w:val="en-GB"/>
+        </w:rPr>
+        <w:t>* Show performance when using new feature ranking with linear regression (discuss data leakage</w:t>
+      </w:r>
+      <w:r>
+        <w:rPr>
+          <w:lang w:val="en-GB"/>
+        </w:rPr>
+        <w:t>)</w:t>
+      </w:r>
+    </w:p>
+    <w:p>
+      <w:pPr>
+        <w:rPr>
+          <w:lang w:val="en-GB"/>
+        </w:rPr>
+      </w:pPr>
+      <w:r>
+        <w:rPr>
+          <w:lang w:val="en-GB"/>
+        </w:rPr>
+        <w:t>* Show performance when using new prediction with linear regression for stages</w:t>
+      </w:r>
+    </w:p>
+    <w:p>
+      <w:pPr>
+        <w:rPr>
+          <w:lang w:val="en-GB"/>
+        </w:rPr>
+      </w:pPr>
+      <w:r>
+        <w:rPr>
+          <w:lang w:val="en-GB"/>
+        </w:rPr>
+        <w:t>* Show analysis of prediction results across experiments with confusion matrices</w:t>
+      </w:r>
+    </w:p>
+    <w:p>
+      <w:pPr>
+        <w:rPr>
+          <w:lang w:val="en-GB"/>
+        </w:rPr>
+      </w:pPr>
+      <w:r>
+        <w:rPr>
+          <w:lang w:val="en-GB"/>
+        </w:rPr>
+        <w:t>* If time: investigate dominance of each feature in integrated modality</w:t>
+      </w:r>
+    </w:p>
+    <w:p>
+      <w:pPr>
+        <w:rPr>
+          <w:lang w:val="en-GB"/>
+        </w:rPr>
+      </w:pPr>
+      <w:r>
+        <w:rPr>
+          <w:lang w:val="en-GB"/>
+        </w:rPr>
+        <w:t>* If time: update tables</w:t>
+      </w:r>
+    </w:p>
+    <w:p>
+      <w:pPr>
+        <w:rPr>
+          <w:lang w:val="en-GB"/>
+        </w:rPr>
+      </w:pPr>
+      <w:r>
+        <w:rPr>
+          <w:lang w:val="en-GB"/>
+        </w:rPr>
+        <w:t>-(6 September presentation)</w:t>
+      </w:r>
+    </w:p>
+    <w:p>
+      <w:pPr>
+        <w:rPr>
+          <w:lang w:val="en-GB"/>
+        </w:rPr>
+      </w:pPr>
+      <w:r>
+        <w:rPr>
+          <w:lang w:val="en-GB"/>
+        </w:rPr>
+        <w:t>* display predictive performance for each cancer separately with increasing feature amounts on the X axis instead of different cancers, and then each omics type separately</w:t>
+      </w:r>
+      <w:r>
+        <w:rPr>
+          <w:lang w:val="en-GB"/>
+        </w:rPr>
+        <w:t xml:space="preserve"> in each graph</w:t>
+      </w:r>
+      <w:r>
+        <w:rPr>
+          <w:lang w:val="en-GB"/>
+        </w:rPr>
         <w:t xml:space="preserve"> [x]</w:t>
       </w:r>
     </w:p>
     <w:p>
-      <w:r>
-        <w:t>- Methods and materials: includes detail on how to reproduce paper. Data for example with table of samples and sample types.</w:t>
-      </w:r>
-      <w:r>
+      <w:pPr>
+        <w:rPr>
+          <w:lang w:val="en-GB"/>
+        </w:rPr>
+      </w:pPr>
+      <w:r>
+        <w:rPr>
+          <w:lang w:val="en-GB"/>
+        </w:rPr>
+        <w:t xml:space="preserve">* </w:t>
+      </w:r>
+      <w:r>
+        <w:rPr>
+          <w:lang w:val="en-GB"/>
+        </w:rPr>
+        <w:t>try MSE error</w:t>
+      </w:r>
+    </w:p>
+    <w:p>
+      <w:pPr>
+        <w:rPr>
+          <w:lang w:val="en-GB"/>
+        </w:rPr>
+      </w:pPr>
+      <w:r>
+        <w:rPr>
+          <w:lang w:val="en-GB"/>
+        </w:rPr>
+        <w:t>* fix the y-axis to have the same units</w:t>
+      </w:r>
+      <w:r>
+        <w:rPr>
+          <w:lang w:val="en-GB"/>
+        </w:rPr>
         <w:t xml:space="preserve"> [x]</w:t>
       </w:r>
     </w:p>
     <w:p>
-      <w:r>
-        <w:t>-</w:t>
-      </w:r>
-      <w:r>
-        <w:t xml:space="preserve"> </w:t>
-      </w:r>
-      <w:r>
-        <w:t xml:space="preserve">Results: </w:t>
-      </w:r>
-      <w:r>
-        <w:t>each subsection (4 or 5) will be the main messages with subparagraphs of why you think it is. For example, in the exploration phase it seems that genus and gene expression are overlapped.</w:t>
-      </w:r>
-      <w:r>
+      <w:pPr>
+        <w:rPr>
+          <w:lang w:val="en-GB"/>
+        </w:rPr>
+      </w:pPr>
+      <w:r>
+        <w:rPr>
+          <w:lang w:val="en-GB"/>
+        </w:rPr>
+        <w:t>* if time: try a different set up with random sampling to estimate performance</w:t>
+      </w:r>
+    </w:p>
+    <w:p>
+      <w:pPr>
+        <w:rPr>
+          <w:lang w:val="en-GB"/>
+        </w:rPr>
+      </w:pPr>
+      <w:r>
+        <w:rPr>
+          <w:lang w:val="en-GB"/>
+        </w:rPr>
+        <w:t>* start initial subheading and grouping of current thesis document</w:t>
+      </w:r>
+      <w:r>
+        <w:rPr>
+          <w:lang w:val="en-GB"/>
+        </w:rPr>
         <w:t xml:space="preserve"> [x]</w:t>
       </w:r>
     </w:p>
     <w:p>
-      <w:r>
-        <w:t>- Make clear</w:t>
-      </w:r>
-      <w:r>
-        <w:t xml:space="preserve"> what experiments you intend to do further to investigate this.</w:t>
-      </w:r>
-    </w:p>
-    <w:p>
-      <w:pPr>
-        <w:rPr>
-          <w:lang w:val="en-GB"/>
-        </w:rPr>
-      </w:pPr>
-      <w:r>
-        <w:rPr>
-          <w:lang w:val="en-GB"/>
-        </w:rPr>
-        <w:t>-(17 October presentation)</w:t>
-      </w:r>
-    </w:p>
-    <w:p>
-      <w:pPr>
-        <w:rPr>
-          <w:lang w:val="en-GB"/>
-        </w:rPr>
-      </w:pPr>
-      <w:r>
-        <w:rPr>
-          <w:lang w:val="en-GB"/>
-        </w:rPr>
-        <w:t>* Presentation:</w:t>
-      </w:r>
-    </w:p>
-    <w:p>
-      <w:pPr>
-        <w:rPr>
-          <w:lang w:val="en-GB"/>
-        </w:rPr>
-      </w:pPr>
-      <w:r>
-        <w:rPr>
-          <w:lang w:val="en-GB"/>
-        </w:rPr>
-        <w:t xml:space="preserve"> - make clear what microbial features are and how many samples</w:t>
+      <w:pPr>
+        <w:rPr>
+          <w:lang w:val="en-GB"/>
+        </w:rPr>
+      </w:pPr>
+      <w:r>
+        <w:rPr>
+          <w:lang w:val="en-GB"/>
+        </w:rPr>
+        <w:t>* for presentation</w:t>
+      </w:r>
+    </w:p>
+    <w:p>
+      <w:pPr>
+        <w:rPr>
+          <w:lang w:val="en-GB"/>
+        </w:rPr>
+      </w:pPr>
+      <w:r>
+        <w:rPr>
+          <w:lang w:val="en-GB"/>
+        </w:rPr>
+        <w:t xml:space="preserve">- Think about what I really want to present instead of a big bundle of images. </w:t>
+      </w:r>
+    </w:p>
+    <w:p>
+      <w:pPr>
+        <w:rPr>
+          <w:lang w:val="en-GB"/>
+        </w:rPr>
+      </w:pPr>
+      <w:r>
+        <w:rPr>
+          <w:lang w:val="en-GB"/>
+        </w:rPr>
+        <w:t>- Fix cancer sucks thing and find source for how many people die from it.</w:t>
       </w:r>
       <w:r>
         <w:rPr>
@@ -5674,670 +5475,6 @@
         <w:rPr>
           <w:lang w:val="en-GB"/>
         </w:rPr>
-        <w:t>- what is in the overlap set?</w:t>
-      </w:r>
-      <w:r>
-        <w:rPr>
-          <w:lang w:val="en-GB"/>
-        </w:rPr>
-        <w:t xml:space="preserve"> [x]</w:t>
-      </w:r>
-    </w:p>
-    <w:p>
-      <w:pPr>
-        <w:rPr>
-          <w:lang w:val="en-GB"/>
-        </w:rPr>
-      </w:pPr>
-      <w:r>
-        <w:rPr>
-          <w:lang w:val="en-GB"/>
-        </w:rPr>
-        <w:t xml:space="preserve">- give updated data on </w:t>
-      </w:r>
-      <w:proofErr w:type="spellStart"/>
-      <w:r>
-        <w:rPr>
-          <w:lang w:val="en-GB"/>
-        </w:rPr>
-        <w:t>tumor</w:t>
-      </w:r>
-      <w:proofErr w:type="spellEnd"/>
-      <w:r>
-        <w:rPr>
-          <w:lang w:val="en-GB"/>
-        </w:rPr>
-        <w:t xml:space="preserve"> stage</w:t>
-      </w:r>
-      <w:r>
-        <w:rPr>
-          <w:lang w:val="en-GB"/>
-        </w:rPr>
-        <w:t xml:space="preserve"> distribution</w:t>
-      </w:r>
-    </w:p>
-    <w:p>
-      <w:pPr>
-        <w:rPr>
-          <w:lang w:val="en-GB"/>
-        </w:rPr>
-      </w:pPr>
-      <w:r>
-        <w:rPr>
-          <w:lang w:val="en-GB"/>
-        </w:rPr>
-        <w:t>* prediction set up:</w:t>
-      </w:r>
-    </w:p>
-    <w:p>
-      <w:pPr>
-        <w:rPr>
-          <w:lang w:val="en-GB"/>
-        </w:rPr>
-      </w:pPr>
-      <w:r>
-        <w:rPr>
-          <w:lang w:val="en-GB"/>
-        </w:rPr>
-        <w:t>-  remove cross-fertilization, reorder amount and ordering of features, use more features and bootstrapping iterations</w:t>
-      </w:r>
-      <w:r>
-        <w:rPr>
-          <w:lang w:val="en-GB"/>
-        </w:rPr>
-        <w:t xml:space="preserve"> [x]</w:t>
-      </w:r>
-    </w:p>
-    <w:p>
-      <w:pPr>
-        <w:rPr>
-          <w:lang w:val="en-GB"/>
-        </w:rPr>
-      </w:pPr>
-      <w:r>
-        <w:rPr>
-          <w:lang w:val="en-GB"/>
-        </w:rPr>
-        <w:t>- try an 8020 or 70 30 split</w:t>
-      </w:r>
-      <w:r>
-        <w:rPr>
-          <w:lang w:val="en-GB"/>
-        </w:rPr>
-        <w:t xml:space="preserve"> [x]</w:t>
-      </w:r>
-    </w:p>
-    <w:p>
-      <w:pPr>
-        <w:rPr>
-          <w:lang w:val="en-GB"/>
-        </w:rPr>
-      </w:pPr>
-      <w:r>
-        <w:rPr>
-          <w:lang w:val="en-GB"/>
-        </w:rPr>
-        <w:t>- for linear regression and ch2, just do splits and use feature selection on training part and testing on testing part</w:t>
-      </w:r>
-      <w:r>
-        <w:rPr>
-          <w:lang w:val="en-GB"/>
-        </w:rPr>
-        <w:t xml:space="preserve"> [x]</w:t>
-      </w:r>
-    </w:p>
-    <w:p>
-      <w:pPr>
-        <w:rPr>
-          <w:lang w:val="en-GB"/>
-        </w:rPr>
-      </w:pPr>
-      <w:r>
-        <w:rPr>
-          <w:lang w:val="en-GB"/>
-        </w:rPr>
-        <w:t>* evaluation:</w:t>
-      </w:r>
-    </w:p>
-    <w:p>
-      <w:pPr>
-        <w:rPr>
-          <w:lang w:val="en-GB"/>
-        </w:rPr>
-      </w:pPr>
-      <w:r>
-        <w:rPr>
-          <w:lang w:val="en-GB"/>
-        </w:rPr>
-        <w:t>- give R bars</w:t>
-      </w:r>
-      <w:r>
-        <w:rPr>
-          <w:lang w:val="en-GB"/>
-        </w:rPr>
-        <w:t xml:space="preserve"> [x]</w:t>
-      </w:r>
-    </w:p>
-    <w:p>
-      <w:pPr>
-        <w:rPr>
-          <w:lang w:val="en-GB"/>
-        </w:rPr>
-      </w:pPr>
-      <w:r>
-        <w:rPr>
-          <w:lang w:val="en-GB"/>
-        </w:rPr>
-        <w:t>- explore f</w:t>
-      </w:r>
-      <w:r>
-        <w:rPr>
-          <w:lang w:val="en-GB"/>
-        </w:rPr>
-        <w:t>eatures selected and robustness of feature selection</w:t>
-      </w:r>
-      <w:r>
-        <w:rPr>
-          <w:lang w:val="en-GB"/>
-        </w:rPr>
-        <w:t xml:space="preserve"> ( how do you deal with random seed in different iterations? Is it always to same features?</w:t>
-      </w:r>
-      <w:r>
-        <w:rPr>
-          <w:lang w:val="en-GB"/>
-        </w:rPr>
-        <w:t xml:space="preserve"> How do you compare when the amount of features of each modality is different?</w:t>
-      </w:r>
-      <w:r>
-        <w:rPr>
-          <w:lang w:val="en-GB"/>
-        </w:rPr>
-        <w:t xml:space="preserve"> What percentage of features are from each modality?</w:t>
-      </w:r>
-      <w:r>
-        <w:rPr>
-          <w:lang w:val="en-GB"/>
-        </w:rPr>
-        <w:t xml:space="preserve"> Should I ever show all features?</w:t>
-      </w:r>
-      <w:r>
-        <w:rPr>
-          <w:lang w:val="en-GB"/>
-        </w:rPr>
-        <w:t>)</w:t>
-      </w:r>
-    </w:p>
-    <w:p>
-      <w:pPr>
-        <w:rPr>
-          <w:lang w:val="en-GB"/>
-        </w:rPr>
-      </w:pPr>
-      <w:proofErr w:type="spellStart"/>
-      <w:r>
-        <w:rPr>
-          <w:lang w:val="en-GB"/>
-        </w:rPr>
-        <w:t>Its</w:t>
-      </w:r>
-      <w:proofErr w:type="spellEnd"/>
-      <w:r>
-        <w:rPr>
-          <w:lang w:val="en-GB"/>
-        </w:rPr>
-        <w:t xml:space="preserve"> not fair to compare all features if each modality has different amount []</w:t>
-      </w:r>
-    </w:p>
-    <w:p>
-      <w:pPr>
-        <w:rPr>
-          <w:lang w:val="en-GB"/>
-        </w:rPr>
-      </w:pPr>
-      <w:r>
-        <w:rPr>
-          <w:lang w:val="en-GB"/>
-        </w:rPr>
-        <w:t>- don’t have to connecting lines (categorical?)</w:t>
-      </w:r>
-      <w:r>
-        <w:rPr>
-          <w:lang w:val="en-GB"/>
-        </w:rPr>
-        <w:t xml:space="preserve"> [z]</w:t>
-      </w:r>
-    </w:p>
-    <w:p>
-      <w:pPr>
-        <w:rPr>
-          <w:lang w:val="en-GB"/>
-        </w:rPr>
-      </w:pPr>
-      <w:r>
-        <w:rPr>
-          <w:lang w:val="en-GB"/>
-        </w:rPr>
-        <w:t>* Model</w:t>
-      </w:r>
-    </w:p>
-    <w:p>
-      <w:pPr>
-        <w:rPr>
-          <w:lang w:val="en-GB"/>
-        </w:rPr>
-      </w:pPr>
-      <w:r>
-        <w:rPr>
-          <w:lang w:val="en-GB"/>
-        </w:rPr>
-        <w:t>- try hyper parameter tuning, use elastic net instead of linear regression</w:t>
-      </w:r>
-    </w:p>
-    <w:p>
-      <w:pPr>
-        <w:rPr>
-          <w:lang w:val="en-GB"/>
-        </w:rPr>
-      </w:pPr>
-      <w:r>
-        <w:rPr>
-          <w:lang w:val="en-GB"/>
-        </w:rPr>
-        <w:t>- look at SVM gamma and c</w:t>
-      </w:r>
-    </w:p>
-    <w:p>
-      <w:pPr>
-        <w:rPr>
-          <w:lang w:val="en-GB"/>
-        </w:rPr>
-      </w:pPr>
-      <w:r>
-        <w:rPr>
-          <w:lang w:val="en-GB"/>
-        </w:rPr>
-        <w:t>* Thesis:</w:t>
-      </w:r>
-    </w:p>
-    <w:p>
-      <w:pPr>
-        <w:rPr>
-          <w:lang w:val="en-GB"/>
-        </w:rPr>
-      </w:pPr>
-      <w:r>
-        <w:rPr>
-          <w:lang w:val="en-GB"/>
-        </w:rPr>
-        <w:t>- have an outline and empty tables on what you want filled in</w:t>
-      </w:r>
-    </w:p>
-    <w:p>
-      <w:pPr>
-        <w:rPr>
-          <w:lang w:val="en-GB"/>
-        </w:rPr>
-      </w:pPr>
-      <w:r>
-        <w:rPr>
-          <w:lang w:val="en-GB"/>
-        </w:rPr>
-        <w:t xml:space="preserve">- make </w:t>
-      </w:r>
-      <w:proofErr w:type="spellStart"/>
-      <w:r>
-        <w:rPr>
-          <w:lang w:val="en-GB"/>
-        </w:rPr>
-        <w:t>hypotheses</w:t>
-      </w:r>
-      <w:r>
-        <w:rPr>
-          <w:lang w:val="en-GB"/>
-        </w:rPr>
-        <w:t>from</w:t>
-      </w:r>
-      <w:proofErr w:type="spellEnd"/>
-      <w:r>
-        <w:rPr>
-          <w:lang w:val="en-GB"/>
-        </w:rPr>
-        <w:t xml:space="preserve"> </w:t>
-      </w:r>
-      <w:r>
-        <w:rPr>
-          <w:lang w:val="en-GB"/>
-        </w:rPr>
-        <w:t xml:space="preserve"> packages and write in thesis draft based on commits and to do’s and notes.</w:t>
-      </w:r>
-    </w:p>
-    <w:p>
-      <w:pPr>
-        <w:rPr>
-          <w:lang w:val="en-GB"/>
-        </w:rPr>
-      </w:pPr>
-    </w:p>
-    <w:p>
-      <w:pPr>
-        <w:rPr>
-          <w:lang w:val="en-GB"/>
-        </w:rPr>
-      </w:pPr>
-      <w:r>
-        <w:rPr>
-          <w:lang w:val="en-GB"/>
-        </w:rPr>
-        <w:t>-(28 September presentation)</w:t>
-      </w:r>
-    </w:p>
-    <w:p>
-      <w:pPr>
-        <w:rPr>
-          <w:lang w:val="en-GB"/>
-        </w:rPr>
-      </w:pPr>
-      <w:r>
-        <w:rPr>
-          <w:lang w:val="en-GB"/>
-        </w:rPr>
-        <w:t>* Show performance with normal samples as stage zero</w:t>
-      </w:r>
-    </w:p>
-    <w:p>
-      <w:pPr>
-        <w:rPr>
-          <w:lang w:val="en-GB"/>
-        </w:rPr>
-      </w:pPr>
-      <w:r>
-        <w:rPr>
-          <w:lang w:val="en-GB"/>
-        </w:rPr>
-        <w:t>-- Possibly contrast with performance when that’s not the case (were normal samples being misinterpreted as stage 1?)</w:t>
-      </w:r>
-    </w:p>
-    <w:p>
-      <w:pPr>
-        <w:rPr>
-          <w:lang w:val="en-GB"/>
-        </w:rPr>
-      </w:pPr>
-      <w:r>
-        <w:rPr>
-          <w:lang w:val="en-GB"/>
-        </w:rPr>
-        <w:t>* Show performance when using new prediction set up with random sampling</w:t>
-      </w:r>
-      <w:r>
-        <w:rPr>
-          <w:lang w:val="en-GB"/>
-        </w:rPr>
-        <w:t xml:space="preserve"> and additional </w:t>
-      </w:r>
-      <w:proofErr w:type="spellStart"/>
-      <w:r>
-        <w:rPr>
-          <w:lang w:val="en-GB"/>
-        </w:rPr>
-        <w:t>fe</w:t>
-      </w:r>
-      <w:r>
-        <w:rPr>
-          <w:lang w:val="en-GB"/>
-        </w:rPr>
-        <w:t>with</w:t>
-      </w:r>
-      <w:proofErr w:type="spellEnd"/>
-      <w:r>
-        <w:rPr>
-          <w:lang w:val="en-GB"/>
-        </w:rPr>
-        <w:t xml:space="preserve"> </w:t>
-      </w:r>
-      <w:proofErr w:type="spellStart"/>
-      <w:r>
-        <w:rPr>
-          <w:lang w:val="en-GB"/>
-        </w:rPr>
-        <w:t>atures</w:t>
-      </w:r>
-      <w:proofErr w:type="spellEnd"/>
-    </w:p>
-    <w:p>
-      <w:pPr>
-        <w:rPr>
-          <w:lang w:val="en-GB"/>
-        </w:rPr>
-      </w:pPr>
-      <w:r>
-        <w:rPr>
-          <w:lang w:val="en-GB"/>
-        </w:rPr>
-        <w:t>* Show performance when using new feature ranking with linear regression (discuss data leakage</w:t>
-      </w:r>
-      <w:r>
-        <w:rPr>
-          <w:lang w:val="en-GB"/>
-        </w:rPr>
-        <w:t>)</w:t>
-      </w:r>
-    </w:p>
-    <w:p>
-      <w:pPr>
-        <w:rPr>
-          <w:lang w:val="en-GB"/>
-        </w:rPr>
-      </w:pPr>
-      <w:r>
-        <w:rPr>
-          <w:lang w:val="en-GB"/>
-        </w:rPr>
-        <w:t>* Show performance when using new prediction with linear regression for stages</w:t>
-      </w:r>
-    </w:p>
-    <w:p>
-      <w:pPr>
-        <w:rPr>
-          <w:lang w:val="en-GB"/>
-        </w:rPr>
-      </w:pPr>
-      <w:r>
-        <w:rPr>
-          <w:lang w:val="en-GB"/>
-        </w:rPr>
-        <w:t>* Show analysis of prediction results across experiments with confusion matrices</w:t>
-      </w:r>
-    </w:p>
-    <w:p>
-      <w:pPr>
-        <w:rPr>
-          <w:lang w:val="en-GB"/>
-        </w:rPr>
-      </w:pPr>
-      <w:r>
-        <w:rPr>
-          <w:lang w:val="en-GB"/>
-        </w:rPr>
-        <w:t>* If time: investigate dominance of each feature in integrated modality</w:t>
-      </w:r>
-    </w:p>
-    <w:p>
-      <w:pPr>
-        <w:rPr>
-          <w:lang w:val="en-GB"/>
-        </w:rPr>
-      </w:pPr>
-      <w:r>
-        <w:rPr>
-          <w:lang w:val="en-GB"/>
-        </w:rPr>
-        <w:t>* If time: update tables</w:t>
-      </w:r>
-    </w:p>
-    <w:p>
-      <w:pPr>
-        <w:rPr>
-          <w:lang w:val="en-GB"/>
-        </w:rPr>
-      </w:pPr>
-      <w:r>
-        <w:rPr>
-          <w:lang w:val="en-GB"/>
-        </w:rPr>
-        <w:t>-(6 September presentation)</w:t>
-      </w:r>
-    </w:p>
-    <w:p>
-      <w:pPr>
-        <w:rPr>
-          <w:lang w:val="en-GB"/>
-        </w:rPr>
-      </w:pPr>
-      <w:r>
-        <w:rPr>
-          <w:lang w:val="en-GB"/>
-        </w:rPr>
-        <w:t>* display predictive performance for each cancer separately with increasing feature amounts on the X axis instead of different cancers, and then each omics type separately</w:t>
-      </w:r>
-      <w:r>
-        <w:rPr>
-          <w:lang w:val="en-GB"/>
-        </w:rPr>
-        <w:t xml:space="preserve"> in each graph</w:t>
-      </w:r>
-      <w:r>
-        <w:rPr>
-          <w:lang w:val="en-GB"/>
-        </w:rPr>
-        <w:t xml:space="preserve"> [x]</w:t>
-      </w:r>
-    </w:p>
-    <w:p>
-      <w:pPr>
-        <w:rPr>
-          <w:lang w:val="en-GB"/>
-        </w:rPr>
-      </w:pPr>
-      <w:r>
-        <w:rPr>
-          <w:lang w:val="en-GB"/>
-        </w:rPr>
-        <w:t xml:space="preserve">* </w:t>
-      </w:r>
-      <w:r>
-        <w:rPr>
-          <w:lang w:val="en-GB"/>
-        </w:rPr>
-        <w:t>try MSE error</w:t>
-      </w:r>
-    </w:p>
-    <w:p>
-      <w:pPr>
-        <w:rPr>
-          <w:lang w:val="en-GB"/>
-        </w:rPr>
-      </w:pPr>
-      <w:r>
-        <w:rPr>
-          <w:lang w:val="en-GB"/>
-        </w:rPr>
-        <w:t>* fix the y-axis to have the same units</w:t>
-      </w:r>
-      <w:r>
-        <w:rPr>
-          <w:lang w:val="en-GB"/>
-        </w:rPr>
-        <w:t xml:space="preserve"> [x]</w:t>
-      </w:r>
-    </w:p>
-    <w:p>
-      <w:pPr>
-        <w:rPr>
-          <w:lang w:val="en-GB"/>
-        </w:rPr>
-      </w:pPr>
-      <w:r>
-        <w:rPr>
-          <w:lang w:val="en-GB"/>
-        </w:rPr>
-        <w:t>* if time: try a different set up with random sampling to estimate performance</w:t>
-      </w:r>
-    </w:p>
-    <w:p>
-      <w:pPr>
-        <w:rPr>
-          <w:lang w:val="en-GB"/>
-        </w:rPr>
-      </w:pPr>
-      <w:r>
-        <w:rPr>
-          <w:lang w:val="en-GB"/>
-        </w:rPr>
-        <w:t>* start initial subheading and grouping of current thesis document</w:t>
-      </w:r>
-      <w:r>
-        <w:rPr>
-          <w:lang w:val="en-GB"/>
-        </w:rPr>
-        <w:t xml:space="preserve"> [x]</w:t>
-      </w:r>
-    </w:p>
-    <w:p>
-      <w:pPr>
-        <w:rPr>
-          <w:lang w:val="en-GB"/>
-        </w:rPr>
-      </w:pPr>
-      <w:r>
-        <w:rPr>
-          <w:lang w:val="en-GB"/>
-        </w:rPr>
-        <w:t>* for presentation</w:t>
-      </w:r>
-    </w:p>
-    <w:p>
-      <w:pPr>
-        <w:rPr>
-          <w:lang w:val="en-GB"/>
-        </w:rPr>
-      </w:pPr>
-      <w:r>
-        <w:rPr>
-          <w:lang w:val="en-GB"/>
-        </w:rPr>
-        <w:t xml:space="preserve">- Think about what I really want to present instead of a big bundle of images. </w:t>
-      </w:r>
-    </w:p>
-    <w:p>
-      <w:pPr>
-        <w:rPr>
-          <w:lang w:val="en-GB"/>
-        </w:rPr>
-      </w:pPr>
-      <w:r>
-        <w:rPr>
-          <w:lang w:val="en-GB"/>
-        </w:rPr>
-        <w:t>- Fix cancer sucks thing and find source for how many people die from it.</w:t>
-      </w:r>
-      <w:r>
-        <w:rPr>
-          <w:lang w:val="en-GB"/>
-        </w:rPr>
-        <w:t xml:space="preserve"> [x]</w:t>
-      </w:r>
-    </w:p>
-    <w:p>
-      <w:pPr>
-        <w:rPr>
-          <w:lang w:val="en-GB"/>
-        </w:rPr>
-      </w:pPr>
-      <w:r>
-        <w:rPr>
-          <w:lang w:val="en-GB"/>
-        </w:rPr>
         <w:t>look more into HMP?</w:t>
       </w:r>
     </w:p>
@@ -6430,6 +5567,7 @@
         <w:rPr>
           <w:lang w:val="en-GB"/>
         </w:rPr>
+        <w:lastRenderedPageBreak/>
         <w:t>Try different stages of integration</w:t>
       </w:r>
     </w:p>
@@ -6470,16 +5608,8 @@
         <w:rPr>
           <w:lang w:val="en-GB"/>
         </w:rPr>
-        <w:t xml:space="preserve">- Prediction task on stage and </w:t>
-      </w:r>
-      <w:proofErr w:type="spellStart"/>
-      <w:r>
-        <w:rPr>
-          <w:lang w:val="en-GB"/>
-        </w:rPr>
-        <w:t>tumor</w:t>
-      </w:r>
-      <w:proofErr w:type="spellEnd"/>
+        <w:t>- Prediction task on stage and tumor</w:t>
+      </w:r>
     </w:p>
     <w:p>
       <w:pPr>
@@ -6504,110 +5634,40 @@
         <w:rPr>
           <w:lang w:val="nl-NL"/>
         </w:rPr>
-        <w:t xml:space="preserve">tumor: </w:t>
-      </w:r>
-      <w:proofErr w:type="spellStart"/>
-      <w:r>
-        <w:rPr>
-          <w:lang w:val="nl-NL"/>
-        </w:rPr>
-        <w:t>svm</w:t>
-      </w:r>
-      <w:proofErr w:type="spellEnd"/>
-      <w:r>
-        <w:rPr>
-          <w:lang w:val="nl-NL"/>
-        </w:rPr>
-        <w:t xml:space="preserve">, </w:t>
-      </w:r>
-      <w:proofErr w:type="spellStart"/>
-      <w:r>
-        <w:rPr>
-          <w:lang w:val="nl-NL"/>
-        </w:rPr>
-        <w:t>rbf</w:t>
-      </w:r>
-      <w:proofErr w:type="spellEnd"/>
-      <w:r>
-        <w:rPr>
-          <w:lang w:val="nl-NL"/>
-        </w:rPr>
-        <w:t xml:space="preserve"> </w:t>
-      </w:r>
-      <w:proofErr w:type="spellStart"/>
-      <w:r>
-        <w:rPr>
-          <w:lang w:val="nl-NL"/>
-        </w:rPr>
-        <w:t>kernel</w:t>
-      </w:r>
-      <w:proofErr w:type="spellEnd"/>
-      <w:r>
-        <w:rPr>
-          <w:lang w:val="nl-NL"/>
-        </w:rPr>
-        <w:t>, c=1</w:t>
-      </w:r>
-    </w:p>
-    <w:p>
-      <w:pPr>
-        <w:rPr>
-          <w:lang w:val="en-GB"/>
-        </w:rPr>
-      </w:pPr>
-      <w:r>
-        <w:rPr>
-          <w:lang w:val="en-GB"/>
-        </w:rPr>
-        <w:t xml:space="preserve">stage: </w:t>
-      </w:r>
-      <w:proofErr w:type="spellStart"/>
-      <w:r>
-        <w:rPr>
-          <w:lang w:val="en-GB"/>
-        </w:rPr>
-        <w:t>mlgr</w:t>
-      </w:r>
-      <w:proofErr w:type="spellEnd"/>
-      <w:r>
-        <w:rPr>
-          <w:lang w:val="en-GB"/>
-        </w:rPr>
-        <w:t xml:space="preserve">, </w:t>
-      </w:r>
-    </w:p>
-    <w:p>
-      <w:pPr>
-        <w:rPr>
-          <w:lang w:val="en-GB"/>
-        </w:rPr>
-      </w:pPr>
-    </w:p>
-    <w:p>
-      <w:pPr>
-        <w:rPr>
-          <w:lang w:val="en-GB"/>
-        </w:rPr>
-      </w:pPr>
-      <w:r>
-        <w:rPr>
-          <w:lang w:val="en-GB"/>
-        </w:rPr>
-        <w:t xml:space="preserve">- PCA and t-SNE visualizations for all cancers and data sets with </w:t>
-      </w:r>
-      <w:proofErr w:type="spellStart"/>
-      <w:r>
-        <w:rPr>
-          <w:lang w:val="en-GB"/>
-        </w:rPr>
-        <w:t>tumor</w:t>
-      </w:r>
-      <w:proofErr w:type="spellEnd"/>
-      <w:r>
-        <w:rPr>
-          <w:lang w:val="en-GB"/>
-        </w:rPr>
-        <w:t xml:space="preserve"> status data</w:t>
+        <w:t>tumor: svm, rbf kernel, c=1</w:t>
+      </w:r>
+    </w:p>
+    <w:p>
+      <w:pPr>
+        <w:rPr>
+          <w:lang w:val="en-GB"/>
+        </w:rPr>
+      </w:pPr>
+      <w:r>
+        <w:rPr>
+          <w:lang w:val="en-GB"/>
+        </w:rPr>
+        <w:t xml:space="preserve">stage: mlgr, </w:t>
+      </w:r>
+    </w:p>
+    <w:p>
+      <w:pPr>
+        <w:rPr>
+          <w:lang w:val="en-GB"/>
+        </w:rPr>
+      </w:pPr>
+    </w:p>
+    <w:p>
+      <w:pPr>
+        <w:rPr>
+          <w:lang w:val="en-GB"/>
+        </w:rPr>
+      </w:pPr>
+      <w:r>
+        <w:rPr>
+          <w:lang w:val="en-GB"/>
+        </w:rPr>
+        <w:t>- PCA and t-SNE visualizations for all cancers and data sets with tumor status data</w:t>
       </w:r>
     </w:p>
     <w:p>
@@ -6850,21 +5910,7 @@
         <w:rPr>
           <w:lang w:val="en-GB"/>
         </w:rPr>
-        <w:t xml:space="preserve"> Also some contradicting things, such as STAD being better one integrated with chi2, but worse than GE with </w:t>
-      </w:r>
-      <w:proofErr w:type="spellStart"/>
-      <w:r>
-        <w:rPr>
-          <w:lang w:val="en-GB"/>
-        </w:rPr>
-        <w:t>linreg</w:t>
-      </w:r>
-      <w:proofErr w:type="spellEnd"/>
-      <w:r>
-        <w:rPr>
-          <w:lang w:val="en-GB"/>
-        </w:rPr>
-        <w:t xml:space="preserve"> selection</w:t>
+        <w:t xml:space="preserve"> Also some contradicting things, such as STAD being better one integrated with chi2, but worse than GE with linreg selection</w:t>
       </w:r>
     </w:p>
     <w:p>
@@ -6893,6 +5939,7 @@
         <w:rPr>
           <w:lang w:val="en-GB"/>
         </w:rPr>
+        <w:lastRenderedPageBreak/>
         <w:t>is this good enough, what is needed for greenlight</w:t>
       </w:r>
     </w:p>
@@ -6923,7 +5970,6 @@
         <w:rPr>
           <w:lang w:val="en-GB"/>
         </w:rPr>
-        <w:lastRenderedPageBreak/>
         <w:t>Nov 14, 2022 Meeting</w:t>
       </w:r>
     </w:p>

</xml_diff>

<commit_message>
Add integration for individual AE layers in pipeline
</commit_message>
<xml_diff>
--- a/Thesis Steps.docx
+++ b/Thesis Steps.docx
@@ -207,7 +207,35 @@
         <w:rPr>
           <w:lang w:val="en-GB"/>
         </w:rPr>
-        <w:t>Try to find preprocessed TCGA gene data with more samples otherwise preprocess it yourself</w:t>
+        <w:t xml:space="preserve">Try to find </w:t>
+      </w:r>
+      <w:proofErr w:type="spellStart"/>
+      <w:r>
+        <w:rPr>
+          <w:lang w:val="en-GB"/>
+        </w:rPr>
+        <w:t>preprocessed</w:t>
+      </w:r>
+      <w:proofErr w:type="spellEnd"/>
+      <w:r>
+        <w:rPr>
+          <w:lang w:val="en-GB"/>
+        </w:rPr>
+        <w:t xml:space="preserve"> TCGA gene data with more samples otherwise </w:t>
+      </w:r>
+      <w:proofErr w:type="spellStart"/>
+      <w:r>
+        <w:rPr>
+          <w:lang w:val="en-GB"/>
+        </w:rPr>
+        <w:t>preprocess</w:t>
+      </w:r>
+      <w:proofErr w:type="spellEnd"/>
+      <w:r>
+        <w:rPr>
+          <w:lang w:val="en-GB"/>
+        </w:rPr>
+        <w:t xml:space="preserve"> it yourself</w:t>
       </w:r>
     </w:p>
     <w:p>
@@ -314,8 +342,16 @@
         <w:rPr>
           <w:lang w:val="en-GB"/>
         </w:rPr>
-        <w:t xml:space="preserve"> nevermind</w:t>
-      </w:r>
+        <w:t xml:space="preserve"> </w:t>
+      </w:r>
+      <w:proofErr w:type="spellStart"/>
+      <w:r>
+        <w:rPr>
+          <w:lang w:val="en-GB"/>
+        </w:rPr>
+        <w:t>nevermind</w:t>
+      </w:r>
+      <w:proofErr w:type="spellEnd"/>
       <w:r>
         <w:rPr>
           <w:lang w:val="en-GB"/>
@@ -345,14 +381,28 @@
         <w:rPr>
           <w:lang w:val="en-GB"/>
         </w:rPr>
-        <w:t xml:space="preserve"> Xeno also doesn’t have the samples I need for stomach.</w:t>
-      </w:r>
-      <w:r>
-        <w:rPr>
-          <w:lang w:val="en-GB"/>
-        </w:rPr>
         <w:t xml:space="preserve"> </w:t>
       </w:r>
+      <w:proofErr w:type="spellStart"/>
+      <w:r>
+        <w:rPr>
+          <w:lang w:val="en-GB"/>
+        </w:rPr>
+        <w:t>Xeno</w:t>
+      </w:r>
+      <w:proofErr w:type="spellEnd"/>
+      <w:r>
+        <w:rPr>
+          <w:lang w:val="en-GB"/>
+        </w:rPr>
+        <w:t xml:space="preserve"> also doesn’t have the samples I need for stomach.</w:t>
+      </w:r>
+      <w:r>
+        <w:rPr>
+          <w:lang w:val="en-GB"/>
+        </w:rPr>
+        <w:t xml:space="preserve"> </w:t>
+      </w:r>
       <w:r>
         <w:rPr>
           <w:lang w:val="en-GB"/>
@@ -383,13 +433,55 @@
         <w:rPr>
           <w:lang w:val="en-GB"/>
         </w:rPr>
-        <w:t>So, it seems like Xenos has some samples that the other one doesn’t equal amount of controls in total, so I could try to append them and then get the preprocessing to be the same</w:t>
-      </w:r>
-      <w:r>
-        <w:rPr>
-          <w:lang w:val="en-GB"/>
-        </w:rPr>
-        <w:t>: It doesn’t have any control samples which the author doesn’t have, only tumor samples.</w:t>
+        <w:t xml:space="preserve">So, it seems like </w:t>
+      </w:r>
+      <w:proofErr w:type="spellStart"/>
+      <w:r>
+        <w:rPr>
+          <w:lang w:val="en-GB"/>
+        </w:rPr>
+        <w:t>Xenos</w:t>
+      </w:r>
+      <w:proofErr w:type="spellEnd"/>
+      <w:r>
+        <w:rPr>
+          <w:lang w:val="en-GB"/>
+        </w:rPr>
+        <w:t xml:space="preserve"> has some samples that the other one doesn’t equal amount of controls in total, so I could try to append them and then get the </w:t>
+      </w:r>
+      <w:proofErr w:type="spellStart"/>
+      <w:r>
+        <w:rPr>
+          <w:lang w:val="en-GB"/>
+        </w:rPr>
+        <w:t>preprocessing</w:t>
+      </w:r>
+      <w:proofErr w:type="spellEnd"/>
+      <w:r>
+        <w:rPr>
+          <w:lang w:val="en-GB"/>
+        </w:rPr>
+        <w:t xml:space="preserve"> to be the same</w:t>
+      </w:r>
+      <w:r>
+        <w:rPr>
+          <w:lang w:val="en-GB"/>
+        </w:rPr>
+        <w:t xml:space="preserve">: It doesn’t have any control samples which the author doesn’t have, only </w:t>
+      </w:r>
+      <w:proofErr w:type="spellStart"/>
+      <w:r>
+        <w:rPr>
+          <w:lang w:val="en-GB"/>
+        </w:rPr>
+        <w:t>tumor</w:t>
+      </w:r>
+      <w:proofErr w:type="spellEnd"/>
+      <w:r>
+        <w:rPr>
+          <w:lang w:val="en-GB"/>
+        </w:rPr>
+        <w:t xml:space="preserve"> samples.</w:t>
       </w:r>
       <w:r>
         <w:rPr>
@@ -490,7 +582,21 @@
         <w:rPr>
           <w:lang w:val="en-GB"/>
         </w:rPr>
-        <w:t>I explored the normal versus tumor of the TCMA data sets, I should also do that for the gene expression data set.</w:t>
+        <w:t xml:space="preserve">I explored the normal versus </w:t>
+      </w:r>
+      <w:proofErr w:type="spellStart"/>
+      <w:r>
+        <w:rPr>
+          <w:lang w:val="en-GB"/>
+        </w:rPr>
+        <w:t>tumor</w:t>
+      </w:r>
+      <w:proofErr w:type="spellEnd"/>
+      <w:r>
+        <w:rPr>
+          <w:lang w:val="en-GB"/>
+        </w:rPr>
+        <w:t xml:space="preserve"> of the TCMA data sets, I should also do that for the gene expression data set.</w:t>
       </w:r>
     </w:p>
     <w:p>
@@ -509,7 +615,21 @@
         <w:rPr>
           <w:lang w:val="en-GB"/>
         </w:rPr>
-        <w:t xml:space="preserve"> It seems to be there, but in another file. Also, the xenos data doesn’t have all the cases of STAD for example and also not as many normal samples.</w:t>
+        <w:t xml:space="preserve"> It seems to be there, but in another file. Also, the </w:t>
+      </w:r>
+      <w:proofErr w:type="spellStart"/>
+      <w:r>
+        <w:rPr>
+          <w:lang w:val="en-GB"/>
+        </w:rPr>
+        <w:t>xenos</w:t>
+      </w:r>
+      <w:proofErr w:type="spellEnd"/>
+      <w:r>
+        <w:rPr>
+          <w:lang w:val="en-GB"/>
+        </w:rPr>
+        <w:t xml:space="preserve"> data doesn’t have all the cases of STAD for example and also not as many normal samples.</w:t>
       </w:r>
     </w:p>
     <w:p>
@@ -599,7 +719,35 @@
         <w:rPr>
           <w:lang w:val="en-GB"/>
         </w:rPr>
-        <w:t xml:space="preserve"> A lot of overlap between tumor and no tumor.</w:t>
+        <w:t xml:space="preserve"> A lot of overlap between </w:t>
+      </w:r>
+      <w:proofErr w:type="spellStart"/>
+      <w:r>
+        <w:rPr>
+          <w:lang w:val="en-GB"/>
+        </w:rPr>
+        <w:t>tumor</w:t>
+      </w:r>
+      <w:proofErr w:type="spellEnd"/>
+      <w:r>
+        <w:rPr>
+          <w:lang w:val="en-GB"/>
+        </w:rPr>
+        <w:t xml:space="preserve"> and no </w:t>
+      </w:r>
+      <w:proofErr w:type="spellStart"/>
+      <w:r>
+        <w:rPr>
+          <w:lang w:val="en-GB"/>
+        </w:rPr>
+        <w:t>tumor</w:t>
+      </w:r>
+      <w:proofErr w:type="spellEnd"/>
+      <w:r>
+        <w:rPr>
+          <w:lang w:val="en-GB"/>
+        </w:rPr>
+        <w:t>.</w:t>
       </w:r>
     </w:p>
     <w:p>
@@ -725,7 +873,14 @@
         <w:rPr>
           <w:lang w:val="en-GB"/>
         </w:rPr>
-        <w:t>This is done and apparently there really are a good amount of normal sa</w:t>
+        <w:t xml:space="preserve">This is done and apparently there really are a good amount of normal </w:t>
+      </w:r>
+      <w:proofErr w:type="spellStart"/>
+      <w:r>
+        <w:rPr>
+          <w:lang w:val="en-GB"/>
+        </w:rPr>
+        <w:t>sa</w:t>
       </w:r>
       <w:r>
         <w:rPr>
@@ -737,7 +892,14 @@
         <w:rPr>
           <w:lang w:val="en-GB"/>
         </w:rPr>
-        <w:t>mples in the GE data set. It might be fruitful to find another microbial data set.</w:t>
+        <w:t>mples</w:t>
+      </w:r>
+      <w:proofErr w:type="spellEnd"/>
+      <w:r>
+        <w:rPr>
+          <w:lang w:val="en-GB"/>
+        </w:rPr>
+        <w:t xml:space="preserve"> in the GE data set. It might be fruitful to find another microbial data set.</w:t>
       </w:r>
     </w:p>
     <w:p>
@@ -770,7 +932,21 @@
         <w:rPr>
           <w:lang w:val="en-GB"/>
         </w:rPr>
-        <w:t>: reorganization all files and processing of data and cleanup is done.</w:t>
+        <w:t xml:space="preserve">: reorganization all files and processing of data and </w:t>
+      </w:r>
+      <w:proofErr w:type="spellStart"/>
+      <w:r>
+        <w:rPr>
+          <w:lang w:val="en-GB"/>
+        </w:rPr>
+        <w:t>cleanup</w:t>
+      </w:r>
+      <w:proofErr w:type="spellEnd"/>
+      <w:r>
+        <w:rPr>
+          <w:lang w:val="en-GB"/>
+        </w:rPr>
+        <w:t xml:space="preserve"> is done.</w:t>
       </w:r>
       <w:r>
         <w:rPr>
@@ -795,7 +971,21 @@
         <w:rPr>
           <w:lang w:val="en-GB"/>
         </w:rPr>
-        <w:t>. Try with TS NE and umap and see difference between combined and separate</w:t>
+        <w:t xml:space="preserve">. Try with TS NE and </w:t>
+      </w:r>
+      <w:proofErr w:type="spellStart"/>
+      <w:r>
+        <w:rPr>
+          <w:lang w:val="en-GB"/>
+        </w:rPr>
+        <w:t>umap</w:t>
+      </w:r>
+      <w:proofErr w:type="spellEnd"/>
+      <w:r>
+        <w:rPr>
+          <w:lang w:val="en-GB"/>
+        </w:rPr>
+        <w:t xml:space="preserve"> and see difference between combined and separate</w:t>
       </w:r>
     </w:p>
     <w:p>
@@ -814,7 +1004,21 @@
         <w:rPr>
           <w:lang w:val="en-GB"/>
         </w:rPr>
-        <w:t xml:space="preserve"> Or survival prediction or tumor stage prediction</w:t>
+        <w:t xml:space="preserve"> Or survival prediction or </w:t>
+      </w:r>
+      <w:proofErr w:type="spellStart"/>
+      <w:r>
+        <w:rPr>
+          <w:lang w:val="en-GB"/>
+        </w:rPr>
+        <w:t>tumor</w:t>
+      </w:r>
+      <w:proofErr w:type="spellEnd"/>
+      <w:r>
+        <w:rPr>
+          <w:lang w:val="en-GB"/>
+        </w:rPr>
+        <w:t xml:space="preserve"> stage prediction</w:t>
       </w:r>
     </w:p>
     <w:p>
@@ -840,7 +1044,21 @@
         <w:rPr>
           <w:lang w:val="en-GB"/>
         </w:rPr>
-        <w:t>Fix bug with joining with GE overlap stage. The discrepancy in tumor versus normal is caused by duplicates.</w:t>
+        <w:t xml:space="preserve">Fix bug with joining with GE overlap stage. The discrepancy in </w:t>
+      </w:r>
+      <w:proofErr w:type="spellStart"/>
+      <w:r>
+        <w:rPr>
+          <w:lang w:val="en-GB"/>
+        </w:rPr>
+        <w:t>tumor</w:t>
+      </w:r>
+      <w:proofErr w:type="spellEnd"/>
+      <w:r>
+        <w:rPr>
+          <w:lang w:val="en-GB"/>
+        </w:rPr>
+        <w:t xml:space="preserve"> versus normal is caused by duplicates.</w:t>
       </w:r>
       <w:r>
         <w:rPr>
@@ -872,20 +1090,48 @@
         <w:rPr>
           <w:lang w:val="en-GB"/>
         </w:rPr>
-        <w:t>Hypotheses: what were the results of running a prediction model using overlapped microbial and gene expression data on tumor versus normal classification?</w:t>
-      </w:r>
-    </w:p>
-    <w:p>
-      <w:pPr>
-        <w:rPr>
-          <w:lang w:val="en-GB"/>
-        </w:rPr>
-      </w:pPr>
-      <w:r>
-        <w:rPr>
-          <w:lang w:val="en-GB"/>
-        </w:rPr>
-        <w:t>Task: run an SVM model to predict tumor versus normal and compare it with separate predictions using only microbial or only gene expression.</w:t>
+        <w:t xml:space="preserve">Hypotheses: what were the results of running a prediction model using overlapped microbial and gene expression data on </w:t>
+      </w:r>
+      <w:proofErr w:type="spellStart"/>
+      <w:r>
+        <w:rPr>
+          <w:lang w:val="en-GB"/>
+        </w:rPr>
+        <w:t>tumor</w:t>
+      </w:r>
+      <w:proofErr w:type="spellEnd"/>
+      <w:r>
+        <w:rPr>
+          <w:lang w:val="en-GB"/>
+        </w:rPr>
+        <w:t xml:space="preserve"> versus normal classification?</w:t>
+      </w:r>
+    </w:p>
+    <w:p>
+      <w:pPr>
+        <w:rPr>
+          <w:lang w:val="en-GB"/>
+        </w:rPr>
+      </w:pPr>
+      <w:r>
+        <w:rPr>
+          <w:lang w:val="en-GB"/>
+        </w:rPr>
+        <w:t xml:space="preserve">Task: run an SVM model to predict </w:t>
+      </w:r>
+      <w:proofErr w:type="spellStart"/>
+      <w:r>
+        <w:rPr>
+          <w:lang w:val="en-GB"/>
+        </w:rPr>
+        <w:t>tumor</w:t>
+      </w:r>
+      <w:proofErr w:type="spellEnd"/>
+      <w:r>
+        <w:rPr>
+          <w:lang w:val="en-GB"/>
+        </w:rPr>
+        <w:t xml:space="preserve"> versus normal and compare it with separate predictions using only microbial or only gene expression.</w:t>
       </w:r>
       <w:r>
         <w:rPr>
@@ -1041,7 +1287,35 @@
         <w:rPr>
           <w:lang w:val="en-GB"/>
         </w:rPr>
-        <w:t>separately on gene expression and abundance data and overlapped data for multiple amount of features and see which works best for class separation visually assessed with PCA or t-SNE or with prediction tasks such as tumor stage prediction or tumor versus normal prediction</w:t>
+        <w:t xml:space="preserve">separately on gene expression and abundance data and overlapped data for multiple amount of features and see which works best for class separation visually assessed with PCA or t-SNE or with prediction tasks such as </w:t>
+      </w:r>
+      <w:proofErr w:type="spellStart"/>
+      <w:r>
+        <w:rPr>
+          <w:lang w:val="en-GB"/>
+        </w:rPr>
+        <w:t>tumor</w:t>
+      </w:r>
+      <w:proofErr w:type="spellEnd"/>
+      <w:r>
+        <w:rPr>
+          <w:lang w:val="en-GB"/>
+        </w:rPr>
+        <w:t xml:space="preserve"> stage prediction or </w:t>
+      </w:r>
+      <w:proofErr w:type="spellStart"/>
+      <w:r>
+        <w:rPr>
+          <w:lang w:val="en-GB"/>
+        </w:rPr>
+        <w:t>tumor</w:t>
+      </w:r>
+      <w:proofErr w:type="spellEnd"/>
+      <w:r>
+        <w:rPr>
+          <w:lang w:val="en-GB"/>
+        </w:rPr>
+        <w:t xml:space="preserve"> versus normal prediction</w:t>
       </w:r>
     </w:p>
     <w:p>
@@ -1110,7 +1384,21 @@
         <w:rPr>
           <w:lang w:val="en-GB"/>
         </w:rPr>
-        <w:t>Hypotheses: are there benefits to integrating microbial and omics data when predicting tumor stage?</w:t>
+        <w:t xml:space="preserve">Hypotheses: are there benefits to integrating microbial and omics data when predicting </w:t>
+      </w:r>
+      <w:proofErr w:type="spellStart"/>
+      <w:r>
+        <w:rPr>
+          <w:lang w:val="en-GB"/>
+        </w:rPr>
+        <w:t>tumor</w:t>
+      </w:r>
+      <w:proofErr w:type="spellEnd"/>
+      <w:r>
+        <w:rPr>
+          <w:lang w:val="en-GB"/>
+        </w:rPr>
+        <w:t xml:space="preserve"> stage?</w:t>
       </w:r>
     </w:p>
     <w:p>
@@ -1133,7 +1421,21 @@
         <w:rPr>
           <w:lang w:val="en-GB"/>
         </w:rPr>
-        <w:t xml:space="preserve">summarize tumor stages into 123 or 4 and use a multinomial logistic regression model to predict them for all cancer types when using genus and when using only gene expression data and when using overlapped data. Do this using all features, five features and 10 features. </w:t>
+        <w:t xml:space="preserve">summarize </w:t>
+      </w:r>
+      <w:proofErr w:type="spellStart"/>
+      <w:r>
+        <w:rPr>
+          <w:lang w:val="en-GB"/>
+        </w:rPr>
+        <w:t>tumor</w:t>
+      </w:r>
+      <w:proofErr w:type="spellEnd"/>
+      <w:r>
+        <w:rPr>
+          <w:lang w:val="en-GB"/>
+        </w:rPr>
+        <w:t xml:space="preserve"> stages into 123 or 4 and use a multinomial logistic regression model to predict them for all cancer types when using genus and when using only gene expression data and when using overlapped data. Do this using all features, five features and 10 features. </w:t>
       </w:r>
       <w:r>
         <w:rPr>
@@ -1145,7 +1447,21 @@
         <w:rPr>
           <w:lang w:val="en-GB"/>
         </w:rPr>
-        <w:t xml:space="preserve"> have tumor stage data for genus.</w:t>
+        <w:t xml:space="preserve"> have </w:t>
+      </w:r>
+      <w:proofErr w:type="spellStart"/>
+      <w:r>
+        <w:rPr>
+          <w:lang w:val="en-GB"/>
+        </w:rPr>
+        <w:t>tumor</w:t>
+      </w:r>
+      <w:proofErr w:type="spellEnd"/>
+      <w:r>
+        <w:rPr>
+          <w:lang w:val="en-GB"/>
+        </w:rPr>
+        <w:t xml:space="preserve"> stage data for genus.</w:t>
       </w:r>
     </w:p>
     <w:p>
@@ -1226,7 +1542,21 @@
         <w:rPr>
           <w:lang w:val="en-GB"/>
         </w:rPr>
-        <w:t>Task: Visualize all PCA and t-SNE for stage and tumor, across selected feature amounts and for all cancers. And then do the same when the same samples are selected.</w:t>
+        <w:t xml:space="preserve">Task: Visualize all PCA and t-SNE for stage and </w:t>
+      </w:r>
+      <w:proofErr w:type="spellStart"/>
+      <w:r>
+        <w:rPr>
+          <w:lang w:val="en-GB"/>
+        </w:rPr>
+        <w:t>tumor</w:t>
+      </w:r>
+      <w:proofErr w:type="spellEnd"/>
+      <w:r>
+        <w:rPr>
+          <w:lang w:val="en-GB"/>
+        </w:rPr>
+        <w:t>, across selected feature amounts and for all cancers. And then do the same when the same samples are selected.</w:t>
       </w:r>
     </w:p>
     <w:p>
@@ -1366,7 +1696,21 @@
         <w:rPr>
           <w:lang w:val="en-GB"/>
         </w:rPr>
-        <w:t xml:space="preserve"> make avg fun for multiclass stage</w:t>
+        <w:t xml:space="preserve"> make </w:t>
+      </w:r>
+      <w:proofErr w:type="spellStart"/>
+      <w:r>
+        <w:rPr>
+          <w:lang w:val="en-GB"/>
+        </w:rPr>
+        <w:t>avg</w:t>
+      </w:r>
+      <w:proofErr w:type="spellEnd"/>
+      <w:r>
+        <w:rPr>
+          <w:lang w:val="en-GB"/>
+        </w:rPr>
+        <w:t xml:space="preserve"> fun for multiclass stage</w:t>
       </w:r>
       <w:r>
         <w:rPr>
@@ -1389,7 +1733,21 @@
         <w:rPr>
           <w:lang w:val="en-GB"/>
         </w:rPr>
-        <w:t>Result: F1 score is clearly higher across a lot of cancers for tumor prediction one five or ten features are selected. It seems to be higher across the board for stage prediction.</w:t>
+        <w:t xml:space="preserve">Result: F1 score is clearly higher across a lot of cancers for </w:t>
+      </w:r>
+      <w:proofErr w:type="spellStart"/>
+      <w:r>
+        <w:rPr>
+          <w:lang w:val="en-GB"/>
+        </w:rPr>
+        <w:t>tumor</w:t>
+      </w:r>
+      <w:proofErr w:type="spellEnd"/>
+      <w:r>
+        <w:rPr>
+          <w:lang w:val="en-GB"/>
+        </w:rPr>
+        <w:t xml:space="preserve"> prediction one five or ten features are selected. It seems to be higher across the board for stage prediction.</w:t>
       </w:r>
     </w:p>
     <w:p>
@@ -1590,7 +1948,21 @@
         <w:rPr>
           <w:lang w:val="en-GB"/>
         </w:rPr>
-        <w:t xml:space="preserve"> tumor stage????</w:t>
+        <w:t xml:space="preserve"> </w:t>
+      </w:r>
+      <w:proofErr w:type="spellStart"/>
+      <w:r>
+        <w:rPr>
+          <w:lang w:val="en-GB"/>
+        </w:rPr>
+        <w:t>tumor</w:t>
+      </w:r>
+      <w:proofErr w:type="spellEnd"/>
+      <w:r>
+        <w:rPr>
+          <w:lang w:val="en-GB"/>
+        </w:rPr>
+        <w:t xml:space="preserve"> stage????</w:t>
       </w:r>
     </w:p>
     <w:bookmarkEnd w:id="0"/>
@@ -1707,7 +2079,21 @@
         <w:rPr>
           <w:lang w:val="en-GB"/>
         </w:rPr>
-        <w:t xml:space="preserve">For tumor </w:t>
+        <w:t xml:space="preserve">For </w:t>
+      </w:r>
+      <w:proofErr w:type="spellStart"/>
+      <w:r>
+        <w:rPr>
+          <w:lang w:val="en-GB"/>
+        </w:rPr>
+        <w:t>tumor</w:t>
+      </w:r>
+      <w:proofErr w:type="spellEnd"/>
+      <w:r>
+        <w:rPr>
+          <w:lang w:val="en-GB"/>
+        </w:rPr>
+        <w:t xml:space="preserve"> </w:t>
       </w:r>
       <w:r>
         <w:rPr>
@@ -1782,7 +2168,21 @@
         <w:rPr>
           <w:lang w:val="en-GB"/>
         </w:rPr>
-        <w:t>Task: create a pipeline to save prediction outputs and generate confusion matrices to inspect generate the predictions for tumor and stage across all cancers</w:t>
+        <w:t xml:space="preserve">Task: create a pipeline to save prediction outputs and generate confusion matrices to inspect generate the predictions for </w:t>
+      </w:r>
+      <w:proofErr w:type="spellStart"/>
+      <w:r>
+        <w:rPr>
+          <w:lang w:val="en-GB"/>
+        </w:rPr>
+        <w:t>tumor</w:t>
+      </w:r>
+      <w:proofErr w:type="spellEnd"/>
+      <w:r>
+        <w:rPr>
+          <w:lang w:val="en-GB"/>
+        </w:rPr>
+        <w:t xml:space="preserve"> and stage across all cancers</w:t>
       </w:r>
       <w:r>
         <w:rPr>
@@ -1810,7 +2210,21 @@
         <w:rPr>
           <w:lang w:val="en-GB"/>
         </w:rPr>
-        <w:t>, especially for tumors. For stage prediction, there is often some collapse with only predicting stage II, but not always.</w:t>
+        <w:t xml:space="preserve">, especially for </w:t>
+      </w:r>
+      <w:proofErr w:type="spellStart"/>
+      <w:r>
+        <w:rPr>
+          <w:lang w:val="en-GB"/>
+        </w:rPr>
+        <w:t>tumors</w:t>
+      </w:r>
+      <w:proofErr w:type="spellEnd"/>
+      <w:r>
+        <w:rPr>
+          <w:lang w:val="en-GB"/>
+        </w:rPr>
+        <w:t>. For stage prediction, there is often some collapse with only predicting stage II, but not always.</w:t>
       </w:r>
     </w:p>
     <w:p>
@@ -1969,7 +2383,35 @@
         <w:rPr>
           <w:lang w:val="en-GB"/>
         </w:rPr>
-        <w:t xml:space="preserve"> increasing the amount of features, using an 80/20 split instead of a 70/30 one, removing cross-fertilization,using more random sampling iterationscould give more useful insights</w:t>
+        <w:t xml:space="preserve"> increasing the amount of features, using an 80/20 split instead of a 70/30 one, removing cross-</w:t>
+      </w:r>
+      <w:proofErr w:type="spellStart"/>
+      <w:r>
+        <w:rPr>
+          <w:lang w:val="en-GB"/>
+        </w:rPr>
+        <w:t>fertilization,using</w:t>
+      </w:r>
+      <w:proofErr w:type="spellEnd"/>
+      <w:r>
+        <w:rPr>
+          <w:lang w:val="en-GB"/>
+        </w:rPr>
+        <w:t xml:space="preserve"> more random sampling </w:t>
+      </w:r>
+      <w:proofErr w:type="spellStart"/>
+      <w:r>
+        <w:rPr>
+          <w:lang w:val="en-GB"/>
+        </w:rPr>
+        <w:t>iterationscould</w:t>
+      </w:r>
+      <w:proofErr w:type="spellEnd"/>
+      <w:r>
+        <w:rPr>
+          <w:lang w:val="en-GB"/>
+        </w:rPr>
+        <w:t xml:space="preserve"> give more useful insights</w:t>
       </w:r>
     </w:p>
     <w:p>
@@ -2333,7 +2775,21 @@
         <w:rPr>
           <w:lang w:val="en-GB"/>
         </w:rPr>
-        <w:t xml:space="preserve"> For some reason,the results are a bit different for future values lower than the maximum which indicates that there were some feature selection differences on different runs even though it</w:t>
+        <w:t xml:space="preserve"> For some </w:t>
+      </w:r>
+      <w:proofErr w:type="spellStart"/>
+      <w:r>
+        <w:rPr>
+          <w:lang w:val="en-GB"/>
+        </w:rPr>
+        <w:t>reason,the</w:t>
+      </w:r>
+      <w:proofErr w:type="spellEnd"/>
+      <w:r>
+        <w:rPr>
+          <w:lang w:val="en-GB"/>
+        </w:rPr>
+        <w:t xml:space="preserve"> results are a bit different for future values lower than the maximum which indicates that there were some feature selection differences on different runs even though it</w:t>
       </w:r>
     </w:p>
     <w:p>
@@ -2359,20 +2815,84 @@
         <w:rPr>
           <w:lang w:val="en-GB"/>
         </w:rPr>
-        <w:t>Running tcma_gen tumor COAD 0 random_sampling linreg</w:t>
-      </w:r>
-    </w:p>
-    <w:p>
-      <w:pPr>
-        <w:rPr>
-          <w:lang w:val="en-GB"/>
-        </w:rPr>
-      </w:pPr>
-      <w:r>
-        <w:rPr>
-          <w:lang w:val="en-GB"/>
-        </w:rPr>
-        <w:t xml:space="preserve">Running for tcma_gen COAD </w:t>
+        <w:t xml:space="preserve">Running </w:t>
+      </w:r>
+      <w:proofErr w:type="spellStart"/>
+      <w:r>
+        <w:rPr>
+          <w:lang w:val="en-GB"/>
+        </w:rPr>
+        <w:t>tcma_gen</w:t>
+      </w:r>
+      <w:proofErr w:type="spellEnd"/>
+      <w:r>
+        <w:rPr>
+          <w:lang w:val="en-GB"/>
+        </w:rPr>
+        <w:t xml:space="preserve"> </w:t>
+      </w:r>
+      <w:proofErr w:type="spellStart"/>
+      <w:r>
+        <w:rPr>
+          <w:lang w:val="en-GB"/>
+        </w:rPr>
+        <w:t>tumor</w:t>
+      </w:r>
+      <w:proofErr w:type="spellEnd"/>
+      <w:r>
+        <w:rPr>
+          <w:lang w:val="en-GB"/>
+        </w:rPr>
+        <w:t xml:space="preserve"> COAD 0 </w:t>
+      </w:r>
+      <w:proofErr w:type="spellStart"/>
+      <w:r>
+        <w:rPr>
+          <w:lang w:val="en-GB"/>
+        </w:rPr>
+        <w:t>random_sampling</w:t>
+      </w:r>
+      <w:proofErr w:type="spellEnd"/>
+      <w:r>
+        <w:rPr>
+          <w:lang w:val="en-GB"/>
+        </w:rPr>
+        <w:t xml:space="preserve"> </w:t>
+      </w:r>
+      <w:proofErr w:type="spellStart"/>
+      <w:r>
+        <w:rPr>
+          <w:lang w:val="en-GB"/>
+        </w:rPr>
+        <w:t>linreg</w:t>
+      </w:r>
+      <w:proofErr w:type="spellEnd"/>
+    </w:p>
+    <w:p>
+      <w:pPr>
+        <w:rPr>
+          <w:lang w:val="en-GB"/>
+        </w:rPr>
+      </w:pPr>
+      <w:r>
+        <w:rPr>
+          <w:lang w:val="en-GB"/>
+        </w:rPr>
+        <w:t xml:space="preserve">Running for </w:t>
+      </w:r>
+      <w:proofErr w:type="spellStart"/>
+      <w:r>
+        <w:rPr>
+          <w:lang w:val="en-GB"/>
+        </w:rPr>
+        <w:t>tcma_gen</w:t>
+      </w:r>
+      <w:proofErr w:type="spellEnd"/>
+      <w:r>
+        <w:rPr>
+          <w:lang w:val="en-GB"/>
+        </w:rPr>
+        <w:t xml:space="preserve"> COAD </w:t>
       </w:r>
     </w:p>
     <w:p>
@@ -2398,20 +2918,76 @@
         <w:rPr>
           <w:lang w:val="en-GB"/>
         </w:rPr>
-        <w:t>Running tcma_gen_aak_ge tumor HNSC 200 random_sampling chi2</w:t>
-      </w:r>
-    </w:p>
-    <w:p>
-      <w:pPr>
-        <w:rPr>
-          <w:lang w:val="en-GB"/>
-        </w:rPr>
-      </w:pPr>
-      <w:r>
-        <w:rPr>
-          <w:lang w:val="en-GB"/>
-        </w:rPr>
-        <w:t>Running for tcma_gen_aak_ge HNSC 200</w:t>
+        <w:t xml:space="preserve">Running </w:t>
+      </w:r>
+      <w:proofErr w:type="spellStart"/>
+      <w:r>
+        <w:rPr>
+          <w:lang w:val="en-GB"/>
+        </w:rPr>
+        <w:t>tcma_gen_aak_ge</w:t>
+      </w:r>
+      <w:proofErr w:type="spellEnd"/>
+      <w:r>
+        <w:rPr>
+          <w:lang w:val="en-GB"/>
+        </w:rPr>
+        <w:t xml:space="preserve"> </w:t>
+      </w:r>
+      <w:proofErr w:type="spellStart"/>
+      <w:r>
+        <w:rPr>
+          <w:lang w:val="en-GB"/>
+        </w:rPr>
+        <w:t>tumor</w:t>
+      </w:r>
+      <w:proofErr w:type="spellEnd"/>
+      <w:r>
+        <w:rPr>
+          <w:lang w:val="en-GB"/>
+        </w:rPr>
+        <w:t xml:space="preserve"> HNSC 200 </w:t>
+      </w:r>
+      <w:proofErr w:type="spellStart"/>
+      <w:r>
+        <w:rPr>
+          <w:lang w:val="en-GB"/>
+        </w:rPr>
+        <w:t>random_sampling</w:t>
+      </w:r>
+      <w:proofErr w:type="spellEnd"/>
+      <w:r>
+        <w:rPr>
+          <w:lang w:val="en-GB"/>
+        </w:rPr>
+        <w:t xml:space="preserve"> chi2</w:t>
+      </w:r>
+    </w:p>
+    <w:p>
+      <w:pPr>
+        <w:rPr>
+          <w:lang w:val="en-GB"/>
+        </w:rPr>
+      </w:pPr>
+      <w:r>
+        <w:rPr>
+          <w:lang w:val="en-GB"/>
+        </w:rPr>
+        <w:t xml:space="preserve">Running for </w:t>
+      </w:r>
+      <w:proofErr w:type="spellStart"/>
+      <w:r>
+        <w:rPr>
+          <w:lang w:val="en-GB"/>
+        </w:rPr>
+        <w:t>tcma_gen_aak_ge</w:t>
+      </w:r>
+      <w:proofErr w:type="spellEnd"/>
+      <w:r>
+        <w:rPr>
+          <w:lang w:val="en-GB"/>
+        </w:rPr>
+        <w:t xml:space="preserve"> HNSC 200</w:t>
       </w:r>
     </w:p>
     <w:p>
@@ -2480,7 +3056,35 @@
         <w:rPr>
           <w:lang w:val="en-GB"/>
         </w:rPr>
-        <w:t xml:space="preserve"> I screwed up twice, thereby fixing my screwup. I flipped y_predicted and y_test in the list comprehension and thus when saving it, but accidentally swapped the parameters when generating the confusion matrix.</w:t>
+        <w:t xml:space="preserve"> I screwed up twice, thereby fixing my screwup. I flipped </w:t>
+      </w:r>
+      <w:proofErr w:type="spellStart"/>
+      <w:r>
+        <w:rPr>
+          <w:lang w:val="en-GB"/>
+        </w:rPr>
+        <w:t>y_predicted</w:t>
+      </w:r>
+      <w:proofErr w:type="spellEnd"/>
+      <w:r>
+        <w:rPr>
+          <w:lang w:val="en-GB"/>
+        </w:rPr>
+        <w:t xml:space="preserve"> and </w:t>
+      </w:r>
+      <w:proofErr w:type="spellStart"/>
+      <w:r>
+        <w:rPr>
+          <w:lang w:val="en-GB"/>
+        </w:rPr>
+        <w:t>y_test</w:t>
+      </w:r>
+      <w:proofErr w:type="spellEnd"/>
+      <w:r>
+        <w:rPr>
+          <w:lang w:val="en-GB"/>
+        </w:rPr>
+        <w:t xml:space="preserve"> in the list comprehension and thus when saving it, but accidentally swapped the parameters when generating the confusion matrix.</w:t>
       </w:r>
     </w:p>
     <w:p>
@@ -2788,6 +3392,19 @@
           <w:lang w:val="en-GB"/>
         </w:rPr>
         <w:t xml:space="preserve"> research</w:t>
+      </w:r>
+    </w:p>
+    <w:p>
+      <w:pPr>
+        <w:rPr>
+          <w:lang w:val="en-GB"/>
+        </w:rPr>
+      </w:pPr>
+      <w:r>
+        <w:rPr>
+          <w:lang w:val="en-GB"/>
+        </w:rPr>
+        <w:t>possibly try to the predictions without min max of AE integration</w:t>
       </w:r>
     </w:p>
     <w:p>
@@ -2872,7 +3489,21 @@
         <w:rPr>
           <w:lang w:val="en-GB"/>
         </w:rPr>
-        <w:t xml:space="preserve">Can just present the main conclusion with different feature selection methods ( i.e. no difference between the conclusions in chi2 vs linreg) and then don’t have to show all feature selection types anymore. </w:t>
+        <w:t xml:space="preserve">Can just present the main conclusion with different feature selection methods ( i.e. no difference between the conclusions in chi2 vs </w:t>
+      </w:r>
+      <w:proofErr w:type="spellStart"/>
+      <w:r>
+        <w:rPr>
+          <w:lang w:val="en-GB"/>
+        </w:rPr>
+        <w:t>linreg</w:t>
+      </w:r>
+      <w:proofErr w:type="spellEnd"/>
+      <w:r>
+        <w:rPr>
+          <w:lang w:val="en-GB"/>
+        </w:rPr>
+        <w:t xml:space="preserve">) and then don’t have to show all feature selection types anymore. </w:t>
       </w:r>
     </w:p>
     <w:p>
@@ -3022,6 +3653,12 @@
         </w:rPr>
         <w:t>Do hyper parameter tuning for SVM</w:t>
       </w:r>
+      <w:r>
+        <w:rPr>
+          <w:lang w:val="en-GB"/>
+        </w:rPr>
+        <w:t xml:space="preserve"> (Changed 2 elastic net) [x]</w:t>
+      </w:r>
     </w:p>
     <w:p>
       <w:pPr>
@@ -3238,6 +3875,7 @@
         <w:rPr>
           <w:lang w:val="en-GB"/>
         </w:rPr>
+        <w:lastRenderedPageBreak/>
         <w:t>Use RMSE instead of f1-score for stage prediction endpoint</w:t>
       </w:r>
     </w:p>
@@ -3256,7 +3894,6 @@
         <w:rPr>
           <w:lang w:val="en-GB"/>
         </w:rPr>
-        <w:lastRenderedPageBreak/>
         <w:t>Run statistical significance tests determine difference between graph lines</w:t>
       </w:r>
     </w:p>
@@ -3445,7 +4082,21 @@
         <w:rPr>
           <w:lang w:val="en-GB"/>
         </w:rPr>
-        <w:t>Send Thomas an email with request for cluster access with study ID and enddate of access</w:t>
+        <w:t xml:space="preserve">Send Thomas an email with request for cluster access with study ID and </w:t>
+      </w:r>
+      <w:proofErr w:type="spellStart"/>
+      <w:r>
+        <w:rPr>
+          <w:lang w:val="en-GB"/>
+        </w:rPr>
+        <w:t>enddate</w:t>
+      </w:r>
+      <w:proofErr w:type="spellEnd"/>
+      <w:r>
+        <w:rPr>
+          <w:lang w:val="en-GB"/>
+        </w:rPr>
+        <w:t xml:space="preserve"> of access</w:t>
       </w:r>
       <w:r>
         <w:rPr>
@@ -3469,8 +4120,16 @@
         <w:rPr>
           <w:lang w:val="en-GB"/>
         </w:rPr>
-        <w:t>Ask about deadline for committee and defense</w:t>
-      </w:r>
+        <w:t xml:space="preserve">Ask about deadline for committee and </w:t>
+      </w:r>
+      <w:proofErr w:type="spellStart"/>
+      <w:r>
+        <w:rPr>
+          <w:lang w:val="en-GB"/>
+        </w:rPr>
+        <w:t>defense</w:t>
+      </w:r>
+      <w:proofErr w:type="spellEnd"/>
       <w:r>
         <w:rPr>
           <w:lang w:val="en-GB"/>
@@ -3823,7 +4482,14 @@
         <w:rPr>
           <w:lang w:val="en-GB"/>
         </w:rPr>
-        <w:t>Don't make the font size of the figures too</w:t>
+        <w:t xml:space="preserve">Don't make the font size of the figures </w:t>
+      </w:r>
+      <w:proofErr w:type="spellStart"/>
+      <w:r>
+        <w:rPr>
+          <w:lang w:val="en-GB"/>
+        </w:rPr>
+        <w:t>too</w:t>
       </w:r>
       <w:r>
         <w:rPr>
@@ -3831,6 +4497,7 @@
         </w:rPr>
         <w:t>self</w:t>
       </w:r>
+      <w:proofErr w:type="spellEnd"/>
       <w:r>
         <w:rPr>
           <w:lang w:val="en-GB"/>
@@ -3879,7 +4546,21 @@
           <w:lang w:val="en-GB"/>
         </w:rPr>
         <w:lastRenderedPageBreak/>
-        <w:t>Provide better caption for images (the meaning of axes, what the colors mean, the different modalities</w:t>
+        <w:t xml:space="preserve">Provide better caption for images (the meaning of axes, what the </w:t>
+      </w:r>
+      <w:proofErr w:type="spellStart"/>
+      <w:r>
+        <w:rPr>
+          <w:lang w:val="en-GB"/>
+        </w:rPr>
+        <w:t>colors</w:t>
+      </w:r>
+      <w:proofErr w:type="spellEnd"/>
+      <w:r>
+        <w:rPr>
+          <w:lang w:val="en-GB"/>
+        </w:rPr>
+        <w:t xml:space="preserve"> mean, the different modalities</w:t>
       </w:r>
       <w:r>
         <w:rPr>
@@ -4033,7 +4714,21 @@
         <w:rPr>
           <w:lang w:val="en-GB"/>
         </w:rPr>
-        <w:t>Try to project features into latent space (e.g. nmf, encoder)</w:t>
+        <w:t xml:space="preserve">Try to project features into latent space (e.g. </w:t>
+      </w:r>
+      <w:proofErr w:type="spellStart"/>
+      <w:r>
+        <w:rPr>
+          <w:lang w:val="en-GB"/>
+        </w:rPr>
+        <w:t>nmf</w:t>
+      </w:r>
+      <w:proofErr w:type="spellEnd"/>
+      <w:r>
+        <w:rPr>
+          <w:lang w:val="en-GB"/>
+        </w:rPr>
+        <w:t>, encoder)</w:t>
       </w:r>
       <w:r>
         <w:rPr>
@@ -4120,7 +4815,35 @@
         <w:rPr>
           <w:lang w:val="en-GB"/>
         </w:rPr>
-        <w:t>- Cleanup code: remove all unnecessary data files, cleanup pipeline</w:t>
+        <w:t xml:space="preserve">- </w:t>
+      </w:r>
+      <w:proofErr w:type="spellStart"/>
+      <w:r>
+        <w:rPr>
+          <w:lang w:val="en-GB"/>
+        </w:rPr>
+        <w:t>Cleanup</w:t>
+      </w:r>
+      <w:proofErr w:type="spellEnd"/>
+      <w:r>
+        <w:rPr>
+          <w:lang w:val="en-GB"/>
+        </w:rPr>
+        <w:t xml:space="preserve"> code: remove all unnecessary data files, </w:t>
+      </w:r>
+      <w:proofErr w:type="spellStart"/>
+      <w:r>
+        <w:rPr>
+          <w:lang w:val="en-GB"/>
+        </w:rPr>
+        <w:t>cleanup</w:t>
+      </w:r>
+      <w:proofErr w:type="spellEnd"/>
+      <w:r>
+        <w:rPr>
+          <w:lang w:val="en-GB"/>
+        </w:rPr>
+        <w:t xml:space="preserve"> pipeline</w:t>
       </w:r>
       <w:r>
         <w:t xml:space="preserve"> [x]</w:t>
@@ -4149,8 +4872,16 @@
         <w:rPr>
           <w:lang w:val="en-GB"/>
         </w:rPr>
-        <w:t>- Fill in two documents from BrightSpace</w:t>
-      </w:r>
+        <w:t xml:space="preserve">- Fill in two documents from </w:t>
+      </w:r>
+      <w:proofErr w:type="spellStart"/>
+      <w:r>
+        <w:rPr>
+          <w:lang w:val="en-GB"/>
+        </w:rPr>
+        <w:t>BrightSpace</w:t>
+      </w:r>
+      <w:proofErr w:type="spellEnd"/>
     </w:p>
     <w:p>
       <w:pPr>
@@ -4188,8 +4919,16 @@
         <w:rPr>
           <w:lang w:val="en-GB"/>
         </w:rPr>
-        <w:t>- Figure out committee for defense</w:t>
-      </w:r>
+        <w:t xml:space="preserve">- Figure out committee for </w:t>
+      </w:r>
+      <w:proofErr w:type="spellStart"/>
+      <w:r>
+        <w:rPr>
+          <w:lang w:val="en-GB"/>
+        </w:rPr>
+        <w:t>defense</w:t>
+      </w:r>
+      <w:proofErr w:type="spellEnd"/>
     </w:p>
     <w:p>
       <w:pPr>
@@ -4236,7 +4975,21 @@
         <w:rPr>
           <w:lang w:val="en-GB"/>
         </w:rPr>
-        <w:t>2 meetings before defense ( 3 months beforehand</w:t>
+        <w:t xml:space="preserve">2 meetings before </w:t>
+      </w:r>
+      <w:proofErr w:type="spellStart"/>
+      <w:r>
+        <w:rPr>
+          <w:lang w:val="en-GB"/>
+        </w:rPr>
+        <w:t>defense</w:t>
+      </w:r>
+      <w:proofErr w:type="spellEnd"/>
+      <w:r>
+        <w:rPr>
+          <w:lang w:val="en-GB"/>
+        </w:rPr>
+        <w:t xml:space="preserve"> ( 3 months beforehand</w:t>
       </w:r>
       <w:r>
         <w:rPr>
@@ -4285,7 +5038,21 @@
         <w:rPr>
           <w:lang w:val="en-GB"/>
         </w:rPr>
-        <w:t>6 weeks before defense date, l</w:t>
+        <w:t xml:space="preserve">6 weeks before </w:t>
+      </w:r>
+      <w:proofErr w:type="spellStart"/>
+      <w:r>
+        <w:rPr>
+          <w:lang w:val="en-GB"/>
+        </w:rPr>
+        <w:t>defense</w:t>
+      </w:r>
+      <w:proofErr w:type="spellEnd"/>
+      <w:r>
+        <w:rPr>
+          <w:lang w:val="en-GB"/>
+        </w:rPr>
+        <w:t xml:space="preserve"> date, l</w:t>
       </w:r>
       <w:r>
         <w:rPr>
@@ -4297,8 +5064,16 @@
         <w:rPr>
           <w:lang w:val="en-GB"/>
         </w:rPr>
-        <w:t xml:space="preserve"> meeting before defense</w:t>
-      </w:r>
+        <w:t xml:space="preserve"> meeting before </w:t>
+      </w:r>
+      <w:proofErr w:type="spellStart"/>
+      <w:r>
+        <w:rPr>
+          <w:lang w:val="en-GB"/>
+        </w:rPr>
+        <w:t>defense</w:t>
+      </w:r>
+      <w:proofErr w:type="spellEnd"/>
       <w:r>
         <w:rPr>
           <w:lang w:val="en-GB"/>
@@ -4501,7 +5276,35 @@
         <w:rPr>
           <w:lang w:val="en-GB"/>
         </w:rPr>
-        <w:t>D. Have a title for each group of observations. Don’t have double information, for example no PCA component labels everywhere. Can just have it for one column and one row. Don’t have the color legend within the graph, either outside or describe it. In caption, describe everything needed to know to understand picture from only caption. Don’t use green and red because of color blindness.</w:t>
+        <w:t xml:space="preserve">D. Have a title for each group of observations. Don’t have double information, for example no PCA component labels everywhere. Can just have it for one column and one row. Don’t have the </w:t>
+      </w:r>
+      <w:proofErr w:type="spellStart"/>
+      <w:r>
+        <w:rPr>
+          <w:lang w:val="en-GB"/>
+        </w:rPr>
+        <w:t>color</w:t>
+      </w:r>
+      <w:proofErr w:type="spellEnd"/>
+      <w:r>
+        <w:rPr>
+          <w:lang w:val="en-GB"/>
+        </w:rPr>
+        <w:t xml:space="preserve"> legend within the graph, either outside or describe it. In caption, describe everything needed to know to understand picture from only caption. Don’t use green and red because of </w:t>
+      </w:r>
+      <w:proofErr w:type="spellStart"/>
+      <w:r>
+        <w:rPr>
+          <w:lang w:val="en-GB"/>
+        </w:rPr>
+        <w:t>color</w:t>
+      </w:r>
+      <w:proofErr w:type="spellEnd"/>
+      <w:r>
+        <w:rPr>
+          <w:lang w:val="en-GB"/>
+        </w:rPr>
+        <w:t xml:space="preserve"> blindness.</w:t>
       </w:r>
       <w:r>
         <w:rPr>
@@ -4520,7 +5323,21 @@
         <w:rPr>
           <w:lang w:val="en-GB"/>
         </w:rPr>
-        <w:t>- Be more clear about what you want to show. Don’t show stad, you can remove all the other cancers and say you chose one representative example. Be consistent with it throughout the paper. Include the other ones in the appendix and mention you did so. Explain similarities and differences with the other cancers.</w:t>
+        <w:t xml:space="preserve">- Be more clear about what you want to show. Don’t show </w:t>
+      </w:r>
+      <w:proofErr w:type="spellStart"/>
+      <w:r>
+        <w:rPr>
+          <w:lang w:val="en-GB"/>
+        </w:rPr>
+        <w:t>stad</w:t>
+      </w:r>
+      <w:proofErr w:type="spellEnd"/>
+      <w:r>
+        <w:rPr>
+          <w:lang w:val="en-GB"/>
+        </w:rPr>
+        <w:t>, you can remove all the other cancers and say you chose one representative example. Be consistent with it throughout the paper. Include the other ones in the appendix and mention you did so. Explain similarities and differences with the other cancers.</w:t>
       </w:r>
       <w:r>
         <w:rPr>
@@ -4553,7 +5370,21 @@
         <w:rPr>
           <w:lang w:val="en-GB"/>
         </w:rPr>
-        <w:t xml:space="preserve"> Shouldn’t have sub sub sections, just have it as a label. Group stuff differently. Main conclusions are there is no difference quantitatively or qualitatively. The first group can stay, but the 2</w:t>
+        <w:t xml:space="preserve"> Shouldn’t have sub </w:t>
+      </w:r>
+      <w:proofErr w:type="spellStart"/>
+      <w:r>
+        <w:rPr>
+          <w:lang w:val="en-GB"/>
+        </w:rPr>
+        <w:t>sub</w:t>
+      </w:r>
+      <w:proofErr w:type="spellEnd"/>
+      <w:r>
+        <w:rPr>
+          <w:lang w:val="en-GB"/>
+        </w:rPr>
+        <w:t xml:space="preserve"> sections, just have it as a label. Group stuff differently. Main conclusions are there is no difference quantitatively or qualitatively. The first group can stay, but the 2</w:t>
       </w:r>
       <w:r>
         <w:rPr>
@@ -4741,10 +5572,26 @@
     <w:p>
       <w:r>
         <w:lastRenderedPageBreak/>
-        <w:t>- rerun linreg after fixing bug with feature selection ordering</w:t>
-      </w:r>
-      <w:r>
-        <w:t xml:space="preserve"> (and elif for chi2 selection?)</w:t>
+        <w:t xml:space="preserve">- rerun </w:t>
+      </w:r>
+      <w:proofErr w:type="spellStart"/>
+      <w:r>
+        <w:t>linreg</w:t>
+      </w:r>
+      <w:proofErr w:type="spellEnd"/>
+      <w:r>
+        <w:t xml:space="preserve"> after fixing bug with feature selection ordering</w:t>
+      </w:r>
+      <w:r>
+        <w:t xml:space="preserve"> (and </w:t>
+      </w:r>
+      <w:proofErr w:type="spellStart"/>
+      <w:r>
+        <w:t>elif</w:t>
+      </w:r>
+      <w:proofErr w:type="spellEnd"/>
+      <w:r>
+        <w:t xml:space="preserve"> for chi2 selection?)</w:t>
       </w:r>
       <w:r>
         <w:t xml:space="preserve"> [x]</w:t>
@@ -4877,11 +5724,19 @@
         </w:rPr>
         <w:t xml:space="preserve">- give updated data on </w:t>
       </w:r>
-      <w:r>
-        <w:rPr>
-          <w:lang w:val="en-GB"/>
-        </w:rPr>
-        <w:t>tumor stage</w:t>
+      <w:proofErr w:type="spellStart"/>
+      <w:r>
+        <w:rPr>
+          <w:lang w:val="en-GB"/>
+        </w:rPr>
+        <w:t>tumor</w:t>
+      </w:r>
+      <w:proofErr w:type="spellEnd"/>
+      <w:r>
+        <w:rPr>
+          <w:lang w:val="en-GB"/>
+        </w:rPr>
+        <w:t xml:space="preserve"> stage</w:t>
       </w:r>
       <w:r>
         <w:rPr>
@@ -5047,11 +5902,19 @@
           <w:lang w:val="en-GB"/>
         </w:rPr>
       </w:pPr>
-      <w:r>
-        <w:rPr>
-          <w:lang w:val="en-GB"/>
-        </w:rPr>
-        <w:t>Its not fair to compare all features if each modality has different amount []</w:t>
+      <w:proofErr w:type="spellStart"/>
+      <w:r>
+        <w:rPr>
+          <w:lang w:val="en-GB"/>
+        </w:rPr>
+        <w:t>Its</w:t>
+      </w:r>
+      <w:proofErr w:type="spellEnd"/>
+      <w:r>
+        <w:rPr>
+          <w:lang w:val="en-GB"/>
+        </w:rPr>
+        <w:t xml:space="preserve"> not fair to compare all features if each modality has different amount []</w:t>
       </w:r>
     </w:p>
     <w:p>
@@ -5149,13 +6012,27 @@
         <w:rPr>
           <w:lang w:val="en-GB"/>
         </w:rPr>
-        <w:t>- make hypotheses</w:t>
-      </w:r>
-      <w:r>
-        <w:rPr>
-          <w:lang w:val="en-GB"/>
-        </w:rPr>
-        <w:t xml:space="preserve">from </w:t>
+        <w:t xml:space="preserve">- make </w:t>
+      </w:r>
+      <w:proofErr w:type="spellStart"/>
+      <w:r>
+        <w:rPr>
+          <w:lang w:val="en-GB"/>
+        </w:rPr>
+        <w:t>hypotheses</w:t>
+      </w:r>
+      <w:r>
+        <w:rPr>
+          <w:lang w:val="en-GB"/>
+        </w:rPr>
+        <w:t>from</w:t>
+      </w:r>
+      <w:proofErr w:type="spellEnd"/>
+      <w:r>
+        <w:rPr>
+          <w:lang w:val="en-GB"/>
+        </w:rPr>
+        <w:t xml:space="preserve"> </w:t>
       </w:r>
       <w:r>
         <w:rPr>
@@ -5226,20 +6103,36 @@
         <w:rPr>
           <w:lang w:val="en-GB"/>
         </w:rPr>
-        <w:t xml:space="preserve"> and additional fe</w:t>
-      </w:r>
-      <w:r>
-        <w:rPr>
-          <w:lang w:val="en-GB"/>
-        </w:rPr>
-        <w:t xml:space="preserve">with </w:t>
-      </w:r>
+        <w:t xml:space="preserve"> and additional </w:t>
+      </w:r>
+      <w:proofErr w:type="spellStart"/>
+      <w:r>
+        <w:rPr>
+          <w:lang w:val="en-GB"/>
+        </w:rPr>
+        <w:t>fe</w:t>
+      </w:r>
+      <w:r>
+        <w:rPr>
+          <w:lang w:val="en-GB"/>
+        </w:rPr>
+        <w:t>with</w:t>
+      </w:r>
+      <w:proofErr w:type="spellEnd"/>
+      <w:r>
+        <w:rPr>
+          <w:lang w:val="en-GB"/>
+        </w:rPr>
+        <w:t xml:space="preserve"> </w:t>
+      </w:r>
+      <w:proofErr w:type="spellStart"/>
       <w:r>
         <w:rPr>
           <w:lang w:val="en-GB"/>
         </w:rPr>
         <w:t>atures</w:t>
       </w:r>
+      <w:proofErr w:type="spellEnd"/>
     </w:p>
     <w:p>
       <w:pPr>
@@ -5608,8 +6501,16 @@
         <w:rPr>
           <w:lang w:val="en-GB"/>
         </w:rPr>
-        <w:t>- Prediction task on stage and tumor</w:t>
-      </w:r>
+        <w:t xml:space="preserve">- Prediction task on stage and </w:t>
+      </w:r>
+      <w:proofErr w:type="spellStart"/>
+      <w:r>
+        <w:rPr>
+          <w:lang w:val="en-GB"/>
+        </w:rPr>
+        <w:t>tumor</w:t>
+      </w:r>
+      <w:proofErr w:type="spellEnd"/>
     </w:p>
     <w:p>
       <w:pPr>
@@ -5634,40 +6535,110 @@
         <w:rPr>
           <w:lang w:val="nl-NL"/>
         </w:rPr>
-        <w:t>tumor: svm, rbf kernel, c=1</w:t>
-      </w:r>
-    </w:p>
-    <w:p>
-      <w:pPr>
-        <w:rPr>
-          <w:lang w:val="en-GB"/>
-        </w:rPr>
-      </w:pPr>
-      <w:r>
-        <w:rPr>
-          <w:lang w:val="en-GB"/>
-        </w:rPr>
-        <w:t xml:space="preserve">stage: mlgr, </w:t>
-      </w:r>
-    </w:p>
-    <w:p>
-      <w:pPr>
-        <w:rPr>
-          <w:lang w:val="en-GB"/>
-        </w:rPr>
-      </w:pPr>
-    </w:p>
-    <w:p>
-      <w:pPr>
-        <w:rPr>
-          <w:lang w:val="en-GB"/>
-        </w:rPr>
-      </w:pPr>
-      <w:r>
-        <w:rPr>
-          <w:lang w:val="en-GB"/>
-        </w:rPr>
-        <w:t>- PCA and t-SNE visualizations for all cancers and data sets with tumor status data</w:t>
+        <w:t xml:space="preserve">tumor: </w:t>
+      </w:r>
+      <w:proofErr w:type="spellStart"/>
+      <w:r>
+        <w:rPr>
+          <w:lang w:val="nl-NL"/>
+        </w:rPr>
+        <w:t>svm</w:t>
+      </w:r>
+      <w:proofErr w:type="spellEnd"/>
+      <w:r>
+        <w:rPr>
+          <w:lang w:val="nl-NL"/>
+        </w:rPr>
+        <w:t xml:space="preserve">, </w:t>
+      </w:r>
+      <w:proofErr w:type="spellStart"/>
+      <w:r>
+        <w:rPr>
+          <w:lang w:val="nl-NL"/>
+        </w:rPr>
+        <w:t>rbf</w:t>
+      </w:r>
+      <w:proofErr w:type="spellEnd"/>
+      <w:r>
+        <w:rPr>
+          <w:lang w:val="nl-NL"/>
+        </w:rPr>
+        <w:t xml:space="preserve"> </w:t>
+      </w:r>
+      <w:proofErr w:type="spellStart"/>
+      <w:r>
+        <w:rPr>
+          <w:lang w:val="nl-NL"/>
+        </w:rPr>
+        <w:t>kernel</w:t>
+      </w:r>
+      <w:proofErr w:type="spellEnd"/>
+      <w:r>
+        <w:rPr>
+          <w:lang w:val="nl-NL"/>
+        </w:rPr>
+        <w:t>, c=1</w:t>
+      </w:r>
+    </w:p>
+    <w:p>
+      <w:pPr>
+        <w:rPr>
+          <w:lang w:val="en-GB"/>
+        </w:rPr>
+      </w:pPr>
+      <w:r>
+        <w:rPr>
+          <w:lang w:val="en-GB"/>
+        </w:rPr>
+        <w:t xml:space="preserve">stage: </w:t>
+      </w:r>
+      <w:proofErr w:type="spellStart"/>
+      <w:r>
+        <w:rPr>
+          <w:lang w:val="en-GB"/>
+        </w:rPr>
+        <w:t>mlgr</w:t>
+      </w:r>
+      <w:proofErr w:type="spellEnd"/>
+      <w:r>
+        <w:rPr>
+          <w:lang w:val="en-GB"/>
+        </w:rPr>
+        <w:t xml:space="preserve">, </w:t>
+      </w:r>
+    </w:p>
+    <w:p>
+      <w:pPr>
+        <w:rPr>
+          <w:lang w:val="en-GB"/>
+        </w:rPr>
+      </w:pPr>
+    </w:p>
+    <w:p>
+      <w:pPr>
+        <w:rPr>
+          <w:lang w:val="en-GB"/>
+        </w:rPr>
+      </w:pPr>
+      <w:r>
+        <w:rPr>
+          <w:lang w:val="en-GB"/>
+        </w:rPr>
+        <w:t xml:space="preserve">- PCA and t-SNE visualizations for all cancers and data sets with </w:t>
+      </w:r>
+      <w:proofErr w:type="spellStart"/>
+      <w:r>
+        <w:rPr>
+          <w:lang w:val="en-GB"/>
+        </w:rPr>
+        <w:t>tumor</w:t>
+      </w:r>
+      <w:proofErr w:type="spellEnd"/>
+      <w:r>
+        <w:rPr>
+          <w:lang w:val="en-GB"/>
+        </w:rPr>
+        <w:t xml:space="preserve"> status data</w:t>
       </w:r>
     </w:p>
     <w:p>
@@ -5910,7 +6881,21 @@
         <w:rPr>
           <w:lang w:val="en-GB"/>
         </w:rPr>
-        <w:t xml:space="preserve"> Also some contradicting things, such as STAD being better one integrated with chi2, but worse than GE with linreg selection</w:t>
+        <w:t xml:space="preserve"> Also some contradicting things, such as STAD being better one integrated with chi2, but worse than GE with </w:t>
+      </w:r>
+      <w:proofErr w:type="spellStart"/>
+      <w:r>
+        <w:rPr>
+          <w:lang w:val="en-GB"/>
+        </w:rPr>
+        <w:t>linreg</w:t>
+      </w:r>
+      <w:proofErr w:type="spellEnd"/>
+      <w:r>
+        <w:rPr>
+          <w:lang w:val="en-GB"/>
+        </w:rPr>
+        <w:t xml:space="preserve"> selection</w:t>
       </w:r>
     </w:p>
     <w:p>

</xml_diff>

<commit_message>
Add initial setup for AE hyper parameter optimization
</commit_message>
<xml_diff>
--- a/Thesis Steps.docx
+++ b/Thesis Steps.docx
@@ -207,35 +207,7 @@
         <w:rPr>
           <w:lang w:val="en-GB"/>
         </w:rPr>
-        <w:t xml:space="preserve">Try to find </w:t>
-      </w:r>
-      <w:proofErr w:type="spellStart"/>
-      <w:r>
-        <w:rPr>
-          <w:lang w:val="en-GB"/>
-        </w:rPr>
-        <w:t>preprocessed</w:t>
-      </w:r>
-      <w:proofErr w:type="spellEnd"/>
-      <w:r>
-        <w:rPr>
-          <w:lang w:val="en-GB"/>
-        </w:rPr>
-        <w:t xml:space="preserve"> TCGA gene data with more samples otherwise </w:t>
-      </w:r>
-      <w:proofErr w:type="spellStart"/>
-      <w:r>
-        <w:rPr>
-          <w:lang w:val="en-GB"/>
-        </w:rPr>
-        <w:t>preprocess</w:t>
-      </w:r>
-      <w:proofErr w:type="spellEnd"/>
-      <w:r>
-        <w:rPr>
-          <w:lang w:val="en-GB"/>
-        </w:rPr>
-        <w:t xml:space="preserve"> it yourself</w:t>
+        <w:t>Try to find preprocessed TCGA gene data with more samples otherwise preprocess it yourself</w:t>
       </w:r>
     </w:p>
     <w:p>
@@ -342,34 +314,38 @@
         <w:rPr>
           <w:lang w:val="en-GB"/>
         </w:rPr>
+        <w:t xml:space="preserve"> nevermind</w:t>
+      </w:r>
+      <w:r>
+        <w:rPr>
+          <w:lang w:val="en-GB"/>
+        </w:rPr>
+        <w:t>)</w:t>
+      </w:r>
+    </w:p>
+    <w:p>
+      <w:pPr>
+        <w:rPr>
+          <w:lang w:val="en-GB"/>
+        </w:rPr>
+      </w:pPr>
+      <w:r>
+        <w:rPr>
+          <w:lang w:val="en-GB"/>
+        </w:rPr>
+        <w:t>Firehose is also no good.</w:t>
+      </w:r>
+      <w:r>
+        <w:rPr>
+          <w:lang w:val="en-GB"/>
+        </w:rPr>
         <w:t xml:space="preserve"> </w:t>
       </w:r>
-      <w:proofErr w:type="spellStart"/>
-      <w:r>
-        <w:rPr>
-          <w:lang w:val="en-GB"/>
-        </w:rPr>
-        <w:t>nevermind</w:t>
-      </w:r>
-      <w:proofErr w:type="spellEnd"/>
-      <w:r>
-        <w:rPr>
-          <w:lang w:val="en-GB"/>
-        </w:rPr>
-        <w:t>)</w:t>
-      </w:r>
-    </w:p>
-    <w:p>
-      <w:pPr>
-        <w:rPr>
-          <w:lang w:val="en-GB"/>
-        </w:rPr>
-      </w:pPr>
-      <w:r>
-        <w:rPr>
-          <w:lang w:val="en-GB"/>
-        </w:rPr>
-        <w:t>Firehose is also no good.</w:t>
+      <w:r>
+        <w:rPr>
+          <w:lang w:val="en-GB"/>
+        </w:rPr>
+        <w:t xml:space="preserve"> Xeno also doesn’t have the samples I need for stomach.</w:t>
       </w:r>
       <w:r>
         <w:rPr>
@@ -381,32 +357,6 @@
         <w:rPr>
           <w:lang w:val="en-GB"/>
         </w:rPr>
-        <w:t xml:space="preserve"> </w:t>
-      </w:r>
-      <w:proofErr w:type="spellStart"/>
-      <w:r>
-        <w:rPr>
-          <w:lang w:val="en-GB"/>
-        </w:rPr>
-        <w:t>Xeno</w:t>
-      </w:r>
-      <w:proofErr w:type="spellEnd"/>
-      <w:r>
-        <w:rPr>
-          <w:lang w:val="en-GB"/>
-        </w:rPr>
-        <w:t xml:space="preserve"> also doesn’t have the samples I need for stomach.</w:t>
-      </w:r>
-      <w:r>
-        <w:rPr>
-          <w:lang w:val="en-GB"/>
-        </w:rPr>
-        <w:t xml:space="preserve"> </w:t>
-      </w:r>
-      <w:r>
-        <w:rPr>
-          <w:lang w:val="en-GB"/>
-        </w:rPr>
         <w:t>The studies in my documents also don’t really have the data.</w:t>
       </w:r>
     </w:p>
@@ -433,55 +383,13 @@
         <w:rPr>
           <w:lang w:val="en-GB"/>
         </w:rPr>
-        <w:t xml:space="preserve">So, it seems like </w:t>
-      </w:r>
-      <w:proofErr w:type="spellStart"/>
-      <w:r>
-        <w:rPr>
-          <w:lang w:val="en-GB"/>
-        </w:rPr>
-        <w:t>Xenos</w:t>
-      </w:r>
-      <w:proofErr w:type="spellEnd"/>
-      <w:r>
-        <w:rPr>
-          <w:lang w:val="en-GB"/>
-        </w:rPr>
-        <w:t xml:space="preserve"> has some samples that the other one doesn’t equal amount of controls in total, so I could try to append them and then get the </w:t>
-      </w:r>
-      <w:proofErr w:type="spellStart"/>
-      <w:r>
-        <w:rPr>
-          <w:lang w:val="en-GB"/>
-        </w:rPr>
-        <w:t>preprocessing</w:t>
-      </w:r>
-      <w:proofErr w:type="spellEnd"/>
-      <w:r>
-        <w:rPr>
-          <w:lang w:val="en-GB"/>
-        </w:rPr>
-        <w:t xml:space="preserve"> to be the same</w:t>
-      </w:r>
-      <w:r>
-        <w:rPr>
-          <w:lang w:val="en-GB"/>
-        </w:rPr>
-        <w:t xml:space="preserve">: It doesn’t have any control samples which the author doesn’t have, only </w:t>
-      </w:r>
-      <w:proofErr w:type="spellStart"/>
-      <w:r>
-        <w:rPr>
-          <w:lang w:val="en-GB"/>
-        </w:rPr>
-        <w:t>tumor</w:t>
-      </w:r>
-      <w:proofErr w:type="spellEnd"/>
-      <w:r>
-        <w:rPr>
-          <w:lang w:val="en-GB"/>
-        </w:rPr>
-        <w:t xml:space="preserve"> samples.</w:t>
+        <w:t>So, it seems like Xenos has some samples that the other one doesn’t equal amount of controls in total, so I could try to append them and then get the preprocessing to be the same</w:t>
+      </w:r>
+      <w:r>
+        <w:rPr>
+          <w:lang w:val="en-GB"/>
+        </w:rPr>
+        <w:t>: It doesn’t have any control samples which the author doesn’t have, only tumor samples.</w:t>
       </w:r>
       <w:r>
         <w:rPr>
@@ -582,21 +490,7 @@
         <w:rPr>
           <w:lang w:val="en-GB"/>
         </w:rPr>
-        <w:t xml:space="preserve">I explored the normal versus </w:t>
-      </w:r>
-      <w:proofErr w:type="spellStart"/>
-      <w:r>
-        <w:rPr>
-          <w:lang w:val="en-GB"/>
-        </w:rPr>
-        <w:t>tumor</w:t>
-      </w:r>
-      <w:proofErr w:type="spellEnd"/>
-      <w:r>
-        <w:rPr>
-          <w:lang w:val="en-GB"/>
-        </w:rPr>
-        <w:t xml:space="preserve"> of the TCMA data sets, I should also do that for the gene expression data set.</w:t>
+        <w:t>I explored the normal versus tumor of the TCMA data sets, I should also do that for the gene expression data set.</w:t>
       </w:r>
     </w:p>
     <w:p>
@@ -615,21 +509,7 @@
         <w:rPr>
           <w:lang w:val="en-GB"/>
         </w:rPr>
-        <w:t xml:space="preserve"> It seems to be there, but in another file. Also, the </w:t>
-      </w:r>
-      <w:proofErr w:type="spellStart"/>
-      <w:r>
-        <w:rPr>
-          <w:lang w:val="en-GB"/>
-        </w:rPr>
-        <w:t>xenos</w:t>
-      </w:r>
-      <w:proofErr w:type="spellEnd"/>
-      <w:r>
-        <w:rPr>
-          <w:lang w:val="en-GB"/>
-        </w:rPr>
-        <w:t xml:space="preserve"> data doesn’t have all the cases of STAD for example and also not as many normal samples.</w:t>
+        <w:t xml:space="preserve"> It seems to be there, but in another file. Also, the xenos data doesn’t have all the cases of STAD for example and also not as many normal samples.</w:t>
       </w:r>
     </w:p>
     <w:p>
@@ -719,30 +599,39 @@
         <w:rPr>
           <w:lang w:val="en-GB"/>
         </w:rPr>
-        <w:t xml:space="preserve"> A lot of overlap between </w:t>
-      </w:r>
-      <w:proofErr w:type="spellStart"/>
-      <w:r>
-        <w:rPr>
-          <w:lang w:val="en-GB"/>
-        </w:rPr>
-        <w:t>tumor</w:t>
-      </w:r>
-      <w:proofErr w:type="spellEnd"/>
-      <w:r>
-        <w:rPr>
-          <w:lang w:val="en-GB"/>
-        </w:rPr>
-        <w:t xml:space="preserve"> and no </w:t>
-      </w:r>
-      <w:proofErr w:type="spellStart"/>
-      <w:r>
-        <w:rPr>
-          <w:lang w:val="en-GB"/>
-        </w:rPr>
-        <w:t>tumor</w:t>
-      </w:r>
-      <w:proofErr w:type="spellEnd"/>
+        <w:t xml:space="preserve"> A lot of overlap between tumor and no tumor.</w:t>
+      </w:r>
+    </w:p>
+    <w:p>
+      <w:pPr>
+        <w:rPr>
+          <w:lang w:val="en-GB"/>
+        </w:rPr>
+      </w:pPr>
+      <w:r>
+        <w:rPr>
+          <w:lang w:val="en-GB"/>
+        </w:rPr>
+        <w:t xml:space="preserve">I’ve visualized also the overlap with Aakash GE data and phylum. Next </w:t>
+      </w:r>
+      <w:r>
+        <w:rPr>
+          <w:lang w:val="en-GB"/>
+        </w:rPr>
+        <w:t>d</w:t>
+      </w:r>
+      <w:r>
+        <w:rPr>
+          <w:lang w:val="en-GB"/>
+        </w:rPr>
+        <w:t>o it with</w:t>
+      </w:r>
+      <w:r>
+        <w:rPr>
+          <w:lang w:val="en-GB"/>
+        </w:rPr>
+        <w:t xml:space="preserve"> genus</w:t>
+      </w:r>
       <w:r>
         <w:rPr>
           <w:lang w:val="en-GB"/>
@@ -760,43 +649,6 @@
         <w:rPr>
           <w:lang w:val="en-GB"/>
         </w:rPr>
-        <w:t xml:space="preserve">I’ve visualized also the overlap with Aakash GE data and phylum. Next </w:t>
-      </w:r>
-      <w:r>
-        <w:rPr>
-          <w:lang w:val="en-GB"/>
-        </w:rPr>
-        <w:t>d</w:t>
-      </w:r>
-      <w:r>
-        <w:rPr>
-          <w:lang w:val="en-GB"/>
-        </w:rPr>
-        <w:t>o it with</w:t>
-      </w:r>
-      <w:r>
-        <w:rPr>
-          <w:lang w:val="en-GB"/>
-        </w:rPr>
-        <w:t xml:space="preserve"> genus</w:t>
-      </w:r>
-      <w:r>
-        <w:rPr>
-          <w:lang w:val="en-GB"/>
-        </w:rPr>
-        <w:t>.</w:t>
-      </w:r>
-    </w:p>
-    <w:p>
-      <w:pPr>
-        <w:rPr>
-          <w:lang w:val="en-GB"/>
-        </w:rPr>
-      </w:pPr>
-      <w:r>
-        <w:rPr>
-          <w:lang w:val="en-GB"/>
-        </w:rPr>
         <w:t>Visualize</w:t>
       </w:r>
       <w:r>
@@ -873,14 +725,7 @@
         <w:rPr>
           <w:lang w:val="en-GB"/>
         </w:rPr>
-        <w:t xml:space="preserve">This is done and apparently there really are a good amount of normal </w:t>
-      </w:r>
-      <w:proofErr w:type="spellStart"/>
-      <w:r>
-        <w:rPr>
-          <w:lang w:val="en-GB"/>
-        </w:rPr>
-        <w:t>sa</w:t>
+        <w:t>This is done and apparently there really are a good amount of normal sa</w:t>
       </w:r>
       <w:r>
         <w:rPr>
@@ -892,14 +737,7 @@
         <w:rPr>
           <w:lang w:val="en-GB"/>
         </w:rPr>
-        <w:t>mples</w:t>
-      </w:r>
-      <w:proofErr w:type="spellEnd"/>
-      <w:r>
-        <w:rPr>
-          <w:lang w:val="en-GB"/>
-        </w:rPr>
-        <w:t xml:space="preserve"> in the GE data set. It might be fruitful to find another microbial data set.</w:t>
+        <w:t>mples in the GE data set. It might be fruitful to find another microbial data set.</w:t>
       </w:r>
     </w:p>
     <w:p>
@@ -932,21 +770,7 @@
         <w:rPr>
           <w:lang w:val="en-GB"/>
         </w:rPr>
-        <w:t xml:space="preserve">: reorganization all files and processing of data and </w:t>
-      </w:r>
-      <w:proofErr w:type="spellStart"/>
-      <w:r>
-        <w:rPr>
-          <w:lang w:val="en-GB"/>
-        </w:rPr>
-        <w:t>cleanup</w:t>
-      </w:r>
-      <w:proofErr w:type="spellEnd"/>
-      <w:r>
-        <w:rPr>
-          <w:lang w:val="en-GB"/>
-        </w:rPr>
-        <w:t xml:space="preserve"> is done.</w:t>
+        <w:t>: reorganization all files and processing of data and cleanup is done.</w:t>
       </w:r>
       <w:r>
         <w:rPr>
@@ -971,21 +795,7 @@
         <w:rPr>
           <w:lang w:val="en-GB"/>
         </w:rPr>
-        <w:t xml:space="preserve">. Try with TS NE and </w:t>
-      </w:r>
-      <w:proofErr w:type="spellStart"/>
-      <w:r>
-        <w:rPr>
-          <w:lang w:val="en-GB"/>
-        </w:rPr>
-        <w:t>umap</w:t>
-      </w:r>
-      <w:proofErr w:type="spellEnd"/>
-      <w:r>
-        <w:rPr>
-          <w:lang w:val="en-GB"/>
-        </w:rPr>
-        <w:t xml:space="preserve"> and see difference between combined and separate</w:t>
+        <w:t>. Try with TS NE and umap and see difference between combined and separate</w:t>
       </w:r>
     </w:p>
     <w:p>
@@ -1004,21 +814,7 @@
         <w:rPr>
           <w:lang w:val="en-GB"/>
         </w:rPr>
-        <w:t xml:space="preserve"> Or survival prediction or </w:t>
-      </w:r>
-      <w:proofErr w:type="spellStart"/>
-      <w:r>
-        <w:rPr>
-          <w:lang w:val="en-GB"/>
-        </w:rPr>
-        <w:t>tumor</w:t>
-      </w:r>
-      <w:proofErr w:type="spellEnd"/>
-      <w:r>
-        <w:rPr>
-          <w:lang w:val="en-GB"/>
-        </w:rPr>
-        <w:t xml:space="preserve"> stage prediction</w:t>
+        <w:t xml:space="preserve"> Or survival prediction or tumor stage prediction</w:t>
       </w:r>
     </w:p>
     <w:p>
@@ -1044,21 +840,7 @@
         <w:rPr>
           <w:lang w:val="en-GB"/>
         </w:rPr>
-        <w:t xml:space="preserve">Fix bug with joining with GE overlap stage. The discrepancy in </w:t>
-      </w:r>
-      <w:proofErr w:type="spellStart"/>
-      <w:r>
-        <w:rPr>
-          <w:lang w:val="en-GB"/>
-        </w:rPr>
-        <w:t>tumor</w:t>
-      </w:r>
-      <w:proofErr w:type="spellEnd"/>
-      <w:r>
-        <w:rPr>
-          <w:lang w:val="en-GB"/>
-        </w:rPr>
-        <w:t xml:space="preserve"> versus normal is caused by duplicates.</w:t>
+        <w:t>Fix bug with joining with GE overlap stage. The discrepancy in tumor versus normal is caused by duplicates.</w:t>
       </w:r>
       <w:r>
         <w:rPr>
@@ -1090,48 +872,20 @@
         <w:rPr>
           <w:lang w:val="en-GB"/>
         </w:rPr>
-        <w:t xml:space="preserve">Hypotheses: what were the results of running a prediction model using overlapped microbial and gene expression data on </w:t>
-      </w:r>
-      <w:proofErr w:type="spellStart"/>
-      <w:r>
-        <w:rPr>
-          <w:lang w:val="en-GB"/>
-        </w:rPr>
-        <w:t>tumor</w:t>
-      </w:r>
-      <w:proofErr w:type="spellEnd"/>
-      <w:r>
-        <w:rPr>
-          <w:lang w:val="en-GB"/>
-        </w:rPr>
-        <w:t xml:space="preserve"> versus normal classification?</w:t>
-      </w:r>
-    </w:p>
-    <w:p>
-      <w:pPr>
-        <w:rPr>
-          <w:lang w:val="en-GB"/>
-        </w:rPr>
-      </w:pPr>
-      <w:r>
-        <w:rPr>
-          <w:lang w:val="en-GB"/>
-        </w:rPr>
-        <w:t xml:space="preserve">Task: run an SVM model to predict </w:t>
-      </w:r>
-      <w:proofErr w:type="spellStart"/>
-      <w:r>
-        <w:rPr>
-          <w:lang w:val="en-GB"/>
-        </w:rPr>
-        <w:t>tumor</w:t>
-      </w:r>
-      <w:proofErr w:type="spellEnd"/>
-      <w:r>
-        <w:rPr>
-          <w:lang w:val="en-GB"/>
-        </w:rPr>
-        <w:t xml:space="preserve"> versus normal and compare it with separate predictions using only microbial or only gene expression.</w:t>
+        <w:t>Hypotheses: what were the results of running a prediction model using overlapped microbial and gene expression data on tumor versus normal classification?</w:t>
+      </w:r>
+    </w:p>
+    <w:p>
+      <w:pPr>
+        <w:rPr>
+          <w:lang w:val="en-GB"/>
+        </w:rPr>
+      </w:pPr>
+      <w:r>
+        <w:rPr>
+          <w:lang w:val="en-GB"/>
+        </w:rPr>
+        <w:t>Task: run an SVM model to predict tumor versus normal and compare it with separate predictions using only microbial or only gene expression.</w:t>
       </w:r>
       <w:r>
         <w:rPr>
@@ -1287,35 +1041,7 @@
         <w:rPr>
           <w:lang w:val="en-GB"/>
         </w:rPr>
-        <w:t xml:space="preserve">separately on gene expression and abundance data and overlapped data for multiple amount of features and see which works best for class separation visually assessed with PCA or t-SNE or with prediction tasks such as </w:t>
-      </w:r>
-      <w:proofErr w:type="spellStart"/>
-      <w:r>
-        <w:rPr>
-          <w:lang w:val="en-GB"/>
-        </w:rPr>
-        <w:t>tumor</w:t>
-      </w:r>
-      <w:proofErr w:type="spellEnd"/>
-      <w:r>
-        <w:rPr>
-          <w:lang w:val="en-GB"/>
-        </w:rPr>
-        <w:t xml:space="preserve"> stage prediction or </w:t>
-      </w:r>
-      <w:proofErr w:type="spellStart"/>
-      <w:r>
-        <w:rPr>
-          <w:lang w:val="en-GB"/>
-        </w:rPr>
-        <w:t>tumor</w:t>
-      </w:r>
-      <w:proofErr w:type="spellEnd"/>
-      <w:r>
-        <w:rPr>
-          <w:lang w:val="en-GB"/>
-        </w:rPr>
-        <w:t xml:space="preserve"> versus normal prediction</w:t>
+        <w:t>separately on gene expression and abundance data and overlapped data for multiple amount of features and see which works best for class separation visually assessed with PCA or t-SNE or with prediction tasks such as tumor stage prediction or tumor versus normal prediction</w:t>
       </w:r>
     </w:p>
     <w:p>
@@ -1384,21 +1110,7 @@
         <w:rPr>
           <w:lang w:val="en-GB"/>
         </w:rPr>
-        <w:t xml:space="preserve">Hypotheses: are there benefits to integrating microbial and omics data when predicting </w:t>
-      </w:r>
-      <w:proofErr w:type="spellStart"/>
-      <w:r>
-        <w:rPr>
-          <w:lang w:val="en-GB"/>
-        </w:rPr>
-        <w:t>tumor</w:t>
-      </w:r>
-      <w:proofErr w:type="spellEnd"/>
-      <w:r>
-        <w:rPr>
-          <w:lang w:val="en-GB"/>
-        </w:rPr>
-        <w:t xml:space="preserve"> stage?</w:t>
+        <w:t>Hypotheses: are there benefits to integrating microbial and omics data when predicting tumor stage?</w:t>
       </w:r>
     </w:p>
     <w:p>
@@ -1421,21 +1133,7 @@
         <w:rPr>
           <w:lang w:val="en-GB"/>
         </w:rPr>
-        <w:t xml:space="preserve">summarize </w:t>
-      </w:r>
-      <w:proofErr w:type="spellStart"/>
-      <w:r>
-        <w:rPr>
-          <w:lang w:val="en-GB"/>
-        </w:rPr>
-        <w:t>tumor</w:t>
-      </w:r>
-      <w:proofErr w:type="spellEnd"/>
-      <w:r>
-        <w:rPr>
-          <w:lang w:val="en-GB"/>
-        </w:rPr>
-        <w:t xml:space="preserve"> stages into 123 or 4 and use a multinomial logistic regression model to predict them for all cancer types when using genus and when using only gene expression data and when using overlapped data. Do this using all features, five features and 10 features. </w:t>
+        <w:t xml:space="preserve">summarize tumor stages into 123 or 4 and use a multinomial logistic regression model to predict them for all cancer types when using genus and when using only gene expression data and when using overlapped data. Do this using all features, five features and 10 features. </w:t>
       </w:r>
       <w:r>
         <w:rPr>
@@ -1447,21 +1145,7 @@
         <w:rPr>
           <w:lang w:val="en-GB"/>
         </w:rPr>
-        <w:t xml:space="preserve"> have </w:t>
-      </w:r>
-      <w:proofErr w:type="spellStart"/>
-      <w:r>
-        <w:rPr>
-          <w:lang w:val="en-GB"/>
-        </w:rPr>
-        <w:t>tumor</w:t>
-      </w:r>
-      <w:proofErr w:type="spellEnd"/>
-      <w:r>
-        <w:rPr>
-          <w:lang w:val="en-GB"/>
-        </w:rPr>
-        <w:t xml:space="preserve"> stage data for genus.</w:t>
+        <w:t xml:space="preserve"> have tumor stage data for genus.</w:t>
       </w:r>
     </w:p>
     <w:p>
@@ -1542,21 +1226,7 @@
         <w:rPr>
           <w:lang w:val="en-GB"/>
         </w:rPr>
-        <w:t xml:space="preserve">Task: Visualize all PCA and t-SNE for stage and </w:t>
-      </w:r>
-      <w:proofErr w:type="spellStart"/>
-      <w:r>
-        <w:rPr>
-          <w:lang w:val="en-GB"/>
-        </w:rPr>
-        <w:t>tumor</w:t>
-      </w:r>
-      <w:proofErr w:type="spellEnd"/>
-      <w:r>
-        <w:rPr>
-          <w:lang w:val="en-GB"/>
-        </w:rPr>
-        <w:t>, across selected feature amounts and for all cancers. And then do the same when the same samples are selected.</w:t>
+        <w:t>Task: Visualize all PCA and t-SNE for stage and tumor, across selected feature amounts and for all cancers. And then do the same when the same samples are selected.</w:t>
       </w:r>
     </w:p>
     <w:p>
@@ -1696,21 +1366,7 @@
         <w:rPr>
           <w:lang w:val="en-GB"/>
         </w:rPr>
-        <w:t xml:space="preserve"> make </w:t>
-      </w:r>
-      <w:proofErr w:type="spellStart"/>
-      <w:r>
-        <w:rPr>
-          <w:lang w:val="en-GB"/>
-        </w:rPr>
-        <w:t>avg</w:t>
-      </w:r>
-      <w:proofErr w:type="spellEnd"/>
-      <w:r>
-        <w:rPr>
-          <w:lang w:val="en-GB"/>
-        </w:rPr>
-        <w:t xml:space="preserve"> fun for multiclass stage</w:t>
+        <w:t xml:space="preserve"> make avg fun for multiclass stage</w:t>
       </w:r>
       <w:r>
         <w:rPr>
@@ -1733,21 +1389,7 @@
         <w:rPr>
           <w:lang w:val="en-GB"/>
         </w:rPr>
-        <w:t xml:space="preserve">Result: F1 score is clearly higher across a lot of cancers for </w:t>
-      </w:r>
-      <w:proofErr w:type="spellStart"/>
-      <w:r>
-        <w:rPr>
-          <w:lang w:val="en-GB"/>
-        </w:rPr>
-        <w:t>tumor</w:t>
-      </w:r>
-      <w:proofErr w:type="spellEnd"/>
-      <w:r>
-        <w:rPr>
-          <w:lang w:val="en-GB"/>
-        </w:rPr>
-        <w:t xml:space="preserve"> prediction one five or ten features are selected. It seems to be higher across the board for stage prediction.</w:t>
+        <w:t>Result: F1 score is clearly higher across a lot of cancers for tumor prediction one five or ten features are selected. It seems to be higher across the board for stage prediction.</w:t>
       </w:r>
     </w:p>
     <w:p>
@@ -1948,21 +1590,7 @@
         <w:rPr>
           <w:lang w:val="en-GB"/>
         </w:rPr>
-        <w:t xml:space="preserve"> </w:t>
-      </w:r>
-      <w:proofErr w:type="spellStart"/>
-      <w:r>
-        <w:rPr>
-          <w:lang w:val="en-GB"/>
-        </w:rPr>
-        <w:t>tumor</w:t>
-      </w:r>
-      <w:proofErr w:type="spellEnd"/>
-      <w:r>
-        <w:rPr>
-          <w:lang w:val="en-GB"/>
-        </w:rPr>
-        <w:t xml:space="preserve"> stage????</w:t>
+        <w:t xml:space="preserve"> tumor stage????</w:t>
       </w:r>
     </w:p>
     <w:bookmarkEnd w:id="0"/>
@@ -2079,21 +1707,7 @@
         <w:rPr>
           <w:lang w:val="en-GB"/>
         </w:rPr>
-        <w:t xml:space="preserve">For </w:t>
-      </w:r>
-      <w:proofErr w:type="spellStart"/>
-      <w:r>
-        <w:rPr>
-          <w:lang w:val="en-GB"/>
-        </w:rPr>
-        <w:t>tumor</w:t>
-      </w:r>
-      <w:proofErr w:type="spellEnd"/>
-      <w:r>
-        <w:rPr>
-          <w:lang w:val="en-GB"/>
-        </w:rPr>
-        <w:t xml:space="preserve"> </w:t>
+        <w:t xml:space="preserve">For tumor </w:t>
       </w:r>
       <w:r>
         <w:rPr>
@@ -2168,21 +1782,7 @@
         <w:rPr>
           <w:lang w:val="en-GB"/>
         </w:rPr>
-        <w:t xml:space="preserve">Task: create a pipeline to save prediction outputs and generate confusion matrices to inspect generate the predictions for </w:t>
-      </w:r>
-      <w:proofErr w:type="spellStart"/>
-      <w:r>
-        <w:rPr>
-          <w:lang w:val="en-GB"/>
-        </w:rPr>
-        <w:t>tumor</w:t>
-      </w:r>
-      <w:proofErr w:type="spellEnd"/>
-      <w:r>
-        <w:rPr>
-          <w:lang w:val="en-GB"/>
-        </w:rPr>
-        <w:t xml:space="preserve"> and stage across all cancers</w:t>
+        <w:t>Task: create a pipeline to save prediction outputs and generate confusion matrices to inspect generate the predictions for tumor and stage across all cancers</w:t>
       </w:r>
       <w:r>
         <w:rPr>
@@ -2210,21 +1810,7 @@
         <w:rPr>
           <w:lang w:val="en-GB"/>
         </w:rPr>
-        <w:t xml:space="preserve">, especially for </w:t>
-      </w:r>
-      <w:proofErr w:type="spellStart"/>
-      <w:r>
-        <w:rPr>
-          <w:lang w:val="en-GB"/>
-        </w:rPr>
-        <w:t>tumors</w:t>
-      </w:r>
-      <w:proofErr w:type="spellEnd"/>
-      <w:r>
-        <w:rPr>
-          <w:lang w:val="en-GB"/>
-        </w:rPr>
-        <w:t>. For stage prediction, there is often some collapse with only predicting stage II, but not always.</w:t>
+        <w:t>, especially for tumors. For stage prediction, there is often some collapse with only predicting stage II, but not always.</w:t>
       </w:r>
     </w:p>
     <w:p>
@@ -2383,35 +1969,7 @@
         <w:rPr>
           <w:lang w:val="en-GB"/>
         </w:rPr>
-        <w:t xml:space="preserve"> increasing the amount of features, using an 80/20 split instead of a 70/30 one, removing cross-</w:t>
-      </w:r>
-      <w:proofErr w:type="spellStart"/>
-      <w:r>
-        <w:rPr>
-          <w:lang w:val="en-GB"/>
-        </w:rPr>
-        <w:t>fertilization,using</w:t>
-      </w:r>
-      <w:proofErr w:type="spellEnd"/>
-      <w:r>
-        <w:rPr>
-          <w:lang w:val="en-GB"/>
-        </w:rPr>
-        <w:t xml:space="preserve"> more random sampling </w:t>
-      </w:r>
-      <w:proofErr w:type="spellStart"/>
-      <w:r>
-        <w:rPr>
-          <w:lang w:val="en-GB"/>
-        </w:rPr>
-        <w:t>iterationscould</w:t>
-      </w:r>
-      <w:proofErr w:type="spellEnd"/>
-      <w:r>
-        <w:rPr>
-          <w:lang w:val="en-GB"/>
-        </w:rPr>
-        <w:t xml:space="preserve"> give more useful insights</w:t>
+        <w:t xml:space="preserve"> increasing the amount of features, using an 80/20 split instead of a 70/30 one, removing cross-fertilization,using more random sampling iterationscould give more useful insights</w:t>
       </w:r>
     </w:p>
     <w:p>
@@ -2775,21 +2333,7 @@
         <w:rPr>
           <w:lang w:val="en-GB"/>
         </w:rPr>
-        <w:t xml:space="preserve"> For some </w:t>
-      </w:r>
-      <w:proofErr w:type="spellStart"/>
-      <w:r>
-        <w:rPr>
-          <w:lang w:val="en-GB"/>
-        </w:rPr>
-        <w:t>reason,the</w:t>
-      </w:r>
-      <w:proofErr w:type="spellEnd"/>
-      <w:r>
-        <w:rPr>
-          <w:lang w:val="en-GB"/>
-        </w:rPr>
-        <w:t xml:space="preserve"> results are a bit different for future values lower than the maximum which indicates that there were some feature selection differences on different runs even though it</w:t>
+        <w:t xml:space="preserve"> For some reason,the results are a bit different for future values lower than the maximum which indicates that there were some feature selection differences on different runs even though it</w:t>
       </w:r>
     </w:p>
     <w:p>
@@ -2815,84 +2359,20 @@
         <w:rPr>
           <w:lang w:val="en-GB"/>
         </w:rPr>
-        <w:t xml:space="preserve">Running </w:t>
-      </w:r>
-      <w:proofErr w:type="spellStart"/>
-      <w:r>
-        <w:rPr>
-          <w:lang w:val="en-GB"/>
-        </w:rPr>
-        <w:t>tcma_gen</w:t>
-      </w:r>
-      <w:proofErr w:type="spellEnd"/>
-      <w:r>
-        <w:rPr>
-          <w:lang w:val="en-GB"/>
-        </w:rPr>
-        <w:t xml:space="preserve"> </w:t>
-      </w:r>
-      <w:proofErr w:type="spellStart"/>
-      <w:r>
-        <w:rPr>
-          <w:lang w:val="en-GB"/>
-        </w:rPr>
-        <w:t>tumor</w:t>
-      </w:r>
-      <w:proofErr w:type="spellEnd"/>
-      <w:r>
-        <w:rPr>
-          <w:lang w:val="en-GB"/>
-        </w:rPr>
-        <w:t xml:space="preserve"> COAD 0 </w:t>
-      </w:r>
-      <w:proofErr w:type="spellStart"/>
-      <w:r>
-        <w:rPr>
-          <w:lang w:val="en-GB"/>
-        </w:rPr>
-        <w:t>random_sampling</w:t>
-      </w:r>
-      <w:proofErr w:type="spellEnd"/>
-      <w:r>
-        <w:rPr>
-          <w:lang w:val="en-GB"/>
-        </w:rPr>
-        <w:t xml:space="preserve"> </w:t>
-      </w:r>
-      <w:proofErr w:type="spellStart"/>
-      <w:r>
-        <w:rPr>
-          <w:lang w:val="en-GB"/>
-        </w:rPr>
-        <w:t>linreg</w:t>
-      </w:r>
-      <w:proofErr w:type="spellEnd"/>
-    </w:p>
-    <w:p>
-      <w:pPr>
-        <w:rPr>
-          <w:lang w:val="en-GB"/>
-        </w:rPr>
-      </w:pPr>
-      <w:r>
-        <w:rPr>
-          <w:lang w:val="en-GB"/>
-        </w:rPr>
-        <w:t xml:space="preserve">Running for </w:t>
-      </w:r>
-      <w:proofErr w:type="spellStart"/>
-      <w:r>
-        <w:rPr>
-          <w:lang w:val="en-GB"/>
-        </w:rPr>
-        <w:t>tcma_gen</w:t>
-      </w:r>
-      <w:proofErr w:type="spellEnd"/>
-      <w:r>
-        <w:rPr>
-          <w:lang w:val="en-GB"/>
-        </w:rPr>
-        <w:t xml:space="preserve"> COAD </w:t>
+        <w:t>Running tcma_gen tumor COAD 0 random_sampling linreg</w:t>
+      </w:r>
+    </w:p>
+    <w:p>
+      <w:pPr>
+        <w:rPr>
+          <w:lang w:val="en-GB"/>
+        </w:rPr>
+      </w:pPr>
+      <w:r>
+        <w:rPr>
+          <w:lang w:val="en-GB"/>
+        </w:rPr>
+        <w:t xml:space="preserve">Running for tcma_gen COAD </w:t>
       </w:r>
     </w:p>
     <w:p>
@@ -2918,76 +2398,20 @@
         <w:rPr>
           <w:lang w:val="en-GB"/>
         </w:rPr>
-        <w:t xml:space="preserve">Running </w:t>
-      </w:r>
-      <w:proofErr w:type="spellStart"/>
-      <w:r>
-        <w:rPr>
-          <w:lang w:val="en-GB"/>
-        </w:rPr>
-        <w:t>tcma_gen_aak_ge</w:t>
-      </w:r>
-      <w:proofErr w:type="spellEnd"/>
-      <w:r>
-        <w:rPr>
-          <w:lang w:val="en-GB"/>
-        </w:rPr>
-        <w:t xml:space="preserve"> </w:t>
-      </w:r>
-      <w:proofErr w:type="spellStart"/>
-      <w:r>
-        <w:rPr>
-          <w:lang w:val="en-GB"/>
-        </w:rPr>
-        <w:t>tumor</w:t>
-      </w:r>
-      <w:proofErr w:type="spellEnd"/>
-      <w:r>
-        <w:rPr>
-          <w:lang w:val="en-GB"/>
-        </w:rPr>
-        <w:t xml:space="preserve"> HNSC 200 </w:t>
-      </w:r>
-      <w:proofErr w:type="spellStart"/>
-      <w:r>
-        <w:rPr>
-          <w:lang w:val="en-GB"/>
-        </w:rPr>
-        <w:t>random_sampling</w:t>
-      </w:r>
-      <w:proofErr w:type="spellEnd"/>
-      <w:r>
-        <w:rPr>
-          <w:lang w:val="en-GB"/>
-        </w:rPr>
-        <w:t xml:space="preserve"> chi2</w:t>
-      </w:r>
-    </w:p>
-    <w:p>
-      <w:pPr>
-        <w:rPr>
-          <w:lang w:val="en-GB"/>
-        </w:rPr>
-      </w:pPr>
-      <w:r>
-        <w:rPr>
-          <w:lang w:val="en-GB"/>
-        </w:rPr>
-        <w:t xml:space="preserve">Running for </w:t>
-      </w:r>
-      <w:proofErr w:type="spellStart"/>
-      <w:r>
-        <w:rPr>
-          <w:lang w:val="en-GB"/>
-        </w:rPr>
-        <w:t>tcma_gen_aak_ge</w:t>
-      </w:r>
-      <w:proofErr w:type="spellEnd"/>
-      <w:r>
-        <w:rPr>
-          <w:lang w:val="en-GB"/>
-        </w:rPr>
-        <w:t xml:space="preserve"> HNSC 200</w:t>
+        <w:t>Running tcma_gen_aak_ge tumor HNSC 200 random_sampling chi2</w:t>
+      </w:r>
+    </w:p>
+    <w:p>
+      <w:pPr>
+        <w:rPr>
+          <w:lang w:val="en-GB"/>
+        </w:rPr>
+      </w:pPr>
+      <w:r>
+        <w:rPr>
+          <w:lang w:val="en-GB"/>
+        </w:rPr>
+        <w:t>Running for tcma_gen_aak_ge HNSC 200</w:t>
       </w:r>
     </w:p>
     <w:p>
@@ -3056,35 +2480,7 @@
         <w:rPr>
           <w:lang w:val="en-GB"/>
         </w:rPr>
-        <w:t xml:space="preserve"> I screwed up twice, thereby fixing my screwup. I flipped </w:t>
-      </w:r>
-      <w:proofErr w:type="spellStart"/>
-      <w:r>
-        <w:rPr>
-          <w:lang w:val="en-GB"/>
-        </w:rPr>
-        <w:t>y_predicted</w:t>
-      </w:r>
-      <w:proofErr w:type="spellEnd"/>
-      <w:r>
-        <w:rPr>
-          <w:lang w:val="en-GB"/>
-        </w:rPr>
-        <w:t xml:space="preserve"> and </w:t>
-      </w:r>
-      <w:proofErr w:type="spellStart"/>
-      <w:r>
-        <w:rPr>
-          <w:lang w:val="en-GB"/>
-        </w:rPr>
-        <w:t>y_test</w:t>
-      </w:r>
-      <w:proofErr w:type="spellEnd"/>
-      <w:r>
-        <w:rPr>
-          <w:lang w:val="en-GB"/>
-        </w:rPr>
-        <w:t xml:space="preserve"> in the list comprehension and thus when saving it, but accidentally swapped the parameters when generating the confusion matrix.</w:t>
+        <w:t xml:space="preserve"> I screwed up twice, thereby fixing my screwup. I flipped y_predicted and y_test in the list comprehension and thus when saving it, but accidentally swapped the parameters when generating the confusion matrix.</w:t>
       </w:r>
     </w:p>
     <w:p>
@@ -3404,7 +2800,23 @@
         <w:rPr>
           <w:lang w:val="en-GB"/>
         </w:rPr>
-        <w:t>possibly try to the predictions without min max of AE integration</w:t>
+        <w:t xml:space="preserve">possibly try to the predictions </w:t>
+      </w:r>
+    </w:p>
+    <w:p>
+      <w:r>
+        <w:t>use random search instead of grid search and possibly random sampling for hyper parameter tuning</w:t>
+      </w:r>
+    </w:p>
+    <w:p>
+      <w:r>
+        <w:t>(is sigmoid the best activation function for a</w:t>
+      </w:r>
+      <w:r>
+        <w:t>e</w:t>
+      </w:r>
+      <w:r>
+        <w:t>?)</w:t>
       </w:r>
     </w:p>
     <w:p>
@@ -3489,21 +2901,7 @@
         <w:rPr>
           <w:lang w:val="en-GB"/>
         </w:rPr>
-        <w:t xml:space="preserve">Can just present the main conclusion with different feature selection methods ( i.e. no difference between the conclusions in chi2 vs </w:t>
-      </w:r>
-      <w:proofErr w:type="spellStart"/>
-      <w:r>
-        <w:rPr>
-          <w:lang w:val="en-GB"/>
-        </w:rPr>
-        <w:t>linreg</w:t>
-      </w:r>
-      <w:proofErr w:type="spellEnd"/>
-      <w:r>
-        <w:rPr>
-          <w:lang w:val="en-GB"/>
-        </w:rPr>
-        <w:t xml:space="preserve">) and then don’t have to show all feature selection types anymore. </w:t>
+        <w:t xml:space="preserve">Can just present the main conclusion with different feature selection methods ( i.e. no difference between the conclusions in chi2 vs linreg) and then don’t have to show all feature selection types anymore. </w:t>
       </w:r>
     </w:p>
     <w:p>
@@ -3833,6 +3231,7 @@
         <w:rPr>
           <w:lang w:val="en-GB"/>
         </w:rPr>
+        <w:lastRenderedPageBreak/>
         <w:t>Evaluation</w:t>
       </w:r>
       <w:r>
@@ -3875,7 +3274,6 @@
         <w:rPr>
           <w:lang w:val="en-GB"/>
         </w:rPr>
-        <w:lastRenderedPageBreak/>
         <w:t>Use RMSE instead of f1-score for stage prediction endpoint</w:t>
       </w:r>
     </w:p>
@@ -4082,21 +3480,7 @@
         <w:rPr>
           <w:lang w:val="en-GB"/>
         </w:rPr>
-        <w:t xml:space="preserve">Send Thomas an email with request for cluster access with study ID and </w:t>
-      </w:r>
-      <w:proofErr w:type="spellStart"/>
-      <w:r>
-        <w:rPr>
-          <w:lang w:val="en-GB"/>
-        </w:rPr>
-        <w:t>enddate</w:t>
-      </w:r>
-      <w:proofErr w:type="spellEnd"/>
-      <w:r>
-        <w:rPr>
-          <w:lang w:val="en-GB"/>
-        </w:rPr>
-        <w:t xml:space="preserve"> of access</w:t>
+        <w:t>Send Thomas an email with request for cluster access with study ID and enddate of access</w:t>
       </w:r>
       <w:r>
         <w:rPr>
@@ -4120,16 +3504,8 @@
         <w:rPr>
           <w:lang w:val="en-GB"/>
         </w:rPr>
-        <w:t xml:space="preserve">Ask about deadline for committee and </w:t>
-      </w:r>
-      <w:proofErr w:type="spellStart"/>
-      <w:r>
-        <w:rPr>
-          <w:lang w:val="en-GB"/>
-        </w:rPr>
-        <w:t>defense</w:t>
-      </w:r>
-      <w:proofErr w:type="spellEnd"/>
+        <w:t>Ask about deadline for committee and defense</w:t>
+      </w:r>
       <w:r>
         <w:rPr>
           <w:lang w:val="en-GB"/>
@@ -4482,14 +3858,7 @@
         <w:rPr>
           <w:lang w:val="en-GB"/>
         </w:rPr>
-        <w:t xml:space="preserve">Don't make the font size of the figures </w:t>
-      </w:r>
-      <w:proofErr w:type="spellStart"/>
-      <w:r>
-        <w:rPr>
-          <w:lang w:val="en-GB"/>
-        </w:rPr>
-        <w:t>too</w:t>
+        <w:t>Don't make the font size of the figures too</w:t>
       </w:r>
       <w:r>
         <w:rPr>
@@ -4497,7 +3866,6 @@
         </w:rPr>
         <w:t>self</w:t>
       </w:r>
-      <w:proofErr w:type="spellEnd"/>
       <w:r>
         <w:rPr>
           <w:lang w:val="en-GB"/>
@@ -4521,6 +3889,7 @@
         <w:rPr>
           <w:lang w:val="en-GB"/>
         </w:rPr>
+        <w:lastRenderedPageBreak/>
         <w:t>Thesis</w:t>
       </w:r>
       <w:r>
@@ -4545,22 +3914,7 @@
         <w:rPr>
           <w:lang w:val="en-GB"/>
         </w:rPr>
-        <w:lastRenderedPageBreak/>
-        <w:t xml:space="preserve">Provide better caption for images (the meaning of axes, what the </w:t>
-      </w:r>
-      <w:proofErr w:type="spellStart"/>
-      <w:r>
-        <w:rPr>
-          <w:lang w:val="en-GB"/>
-        </w:rPr>
-        <w:t>colors</w:t>
-      </w:r>
-      <w:proofErr w:type="spellEnd"/>
-      <w:r>
-        <w:rPr>
-          <w:lang w:val="en-GB"/>
-        </w:rPr>
-        <w:t xml:space="preserve"> mean, the different modalities</w:t>
+        <w:t>Provide better caption for images (the meaning of axes, what the colors mean, the different modalities</w:t>
       </w:r>
       <w:r>
         <w:rPr>
@@ -4714,21 +4068,7 @@
         <w:rPr>
           <w:lang w:val="en-GB"/>
         </w:rPr>
-        <w:t xml:space="preserve">Try to project features into latent space (e.g. </w:t>
-      </w:r>
-      <w:proofErr w:type="spellStart"/>
-      <w:r>
-        <w:rPr>
-          <w:lang w:val="en-GB"/>
-        </w:rPr>
-        <w:t>nmf</w:t>
-      </w:r>
-      <w:proofErr w:type="spellEnd"/>
-      <w:r>
-        <w:rPr>
-          <w:lang w:val="en-GB"/>
-        </w:rPr>
-        <w:t>, encoder)</w:t>
+        <w:t>Try to project features into latent space (e.g. nmf, encoder)</w:t>
       </w:r>
       <w:r>
         <w:rPr>
@@ -4815,35 +4155,7 @@
         <w:rPr>
           <w:lang w:val="en-GB"/>
         </w:rPr>
-        <w:t xml:space="preserve">- </w:t>
-      </w:r>
-      <w:proofErr w:type="spellStart"/>
-      <w:r>
-        <w:rPr>
-          <w:lang w:val="en-GB"/>
-        </w:rPr>
-        <w:t>Cleanup</w:t>
-      </w:r>
-      <w:proofErr w:type="spellEnd"/>
-      <w:r>
-        <w:rPr>
-          <w:lang w:val="en-GB"/>
-        </w:rPr>
-        <w:t xml:space="preserve"> code: remove all unnecessary data files, </w:t>
-      </w:r>
-      <w:proofErr w:type="spellStart"/>
-      <w:r>
-        <w:rPr>
-          <w:lang w:val="en-GB"/>
-        </w:rPr>
-        <w:t>cleanup</w:t>
-      </w:r>
-      <w:proofErr w:type="spellEnd"/>
-      <w:r>
-        <w:rPr>
-          <w:lang w:val="en-GB"/>
-        </w:rPr>
-        <w:t xml:space="preserve"> pipeline</w:t>
+        <w:t>- Cleanup code: remove all unnecessary data files, cleanup pipeline</w:t>
       </w:r>
       <w:r>
         <w:t xml:space="preserve"> [x]</w:t>
@@ -4872,16 +4184,8 @@
         <w:rPr>
           <w:lang w:val="en-GB"/>
         </w:rPr>
-        <w:t xml:space="preserve">- Fill in two documents from </w:t>
-      </w:r>
-      <w:proofErr w:type="spellStart"/>
-      <w:r>
-        <w:rPr>
-          <w:lang w:val="en-GB"/>
-        </w:rPr>
-        <w:t>BrightSpace</w:t>
-      </w:r>
-      <w:proofErr w:type="spellEnd"/>
+        <w:t>- Fill in two documents from BrightSpace</w:t>
+      </w:r>
     </w:p>
     <w:p>
       <w:pPr>
@@ -4919,16 +4223,8 @@
         <w:rPr>
           <w:lang w:val="en-GB"/>
         </w:rPr>
-        <w:t xml:space="preserve">- Figure out committee for </w:t>
-      </w:r>
-      <w:proofErr w:type="spellStart"/>
-      <w:r>
-        <w:rPr>
-          <w:lang w:val="en-GB"/>
-        </w:rPr>
-        <w:t>defense</w:t>
-      </w:r>
-      <w:proofErr w:type="spellEnd"/>
+        <w:t>- Figure out committee for defense</w:t>
+      </w:r>
     </w:p>
     <w:p>
       <w:pPr>
@@ -4975,21 +4271,7 @@
         <w:rPr>
           <w:lang w:val="en-GB"/>
         </w:rPr>
-        <w:t xml:space="preserve">2 meetings before </w:t>
-      </w:r>
-      <w:proofErr w:type="spellStart"/>
-      <w:r>
-        <w:rPr>
-          <w:lang w:val="en-GB"/>
-        </w:rPr>
-        <w:t>defense</w:t>
-      </w:r>
-      <w:proofErr w:type="spellEnd"/>
-      <w:r>
-        <w:rPr>
-          <w:lang w:val="en-GB"/>
-        </w:rPr>
-        <w:t xml:space="preserve"> ( 3 months beforehand</w:t>
+        <w:t>2 meetings before defense ( 3 months beforehand</w:t>
       </w:r>
       <w:r>
         <w:rPr>
@@ -5038,21 +4320,7 @@
         <w:rPr>
           <w:lang w:val="en-GB"/>
         </w:rPr>
-        <w:t xml:space="preserve">6 weeks before </w:t>
-      </w:r>
-      <w:proofErr w:type="spellStart"/>
-      <w:r>
-        <w:rPr>
-          <w:lang w:val="en-GB"/>
-        </w:rPr>
-        <w:t>defense</w:t>
-      </w:r>
-      <w:proofErr w:type="spellEnd"/>
-      <w:r>
-        <w:rPr>
-          <w:lang w:val="en-GB"/>
-        </w:rPr>
-        <w:t xml:space="preserve"> date, l</w:t>
+        <w:t>6 weeks before defense date, l</w:t>
       </w:r>
       <w:r>
         <w:rPr>
@@ -5064,16 +4332,8 @@
         <w:rPr>
           <w:lang w:val="en-GB"/>
         </w:rPr>
-        <w:t xml:space="preserve"> meeting before </w:t>
-      </w:r>
-      <w:proofErr w:type="spellStart"/>
-      <w:r>
-        <w:rPr>
-          <w:lang w:val="en-GB"/>
-        </w:rPr>
-        <w:t>defense</w:t>
-      </w:r>
-      <w:proofErr w:type="spellEnd"/>
+        <w:t xml:space="preserve"> meeting before defense</w:t>
+      </w:r>
       <w:r>
         <w:rPr>
           <w:lang w:val="en-GB"/>
@@ -5206,6 +4466,7 @@
         <w:rPr>
           <w:lang w:val="en-GB"/>
         </w:rPr>
+        <w:lastRenderedPageBreak/>
         <w:t>- Display RMSE</w:t>
       </w:r>
       <w:r>
@@ -5231,246 +4492,387 @@
         <w:rPr>
           <w:lang w:val="en-GB"/>
         </w:rPr>
+        <w:t>Thesis:</w:t>
+      </w:r>
+    </w:p>
+    <w:p>
+      <w:pPr>
+        <w:rPr>
+          <w:lang w:val="en-GB"/>
+        </w:rPr>
+      </w:pPr>
+      <w:r>
+        <w:rPr>
+          <w:lang w:val="en-GB"/>
+        </w:rPr>
+        <w:t>- Make research proposals separate section and more clear</w:t>
+      </w:r>
+      <w:r>
+        <w:rPr>
+          <w:lang w:val="en-GB"/>
+        </w:rPr>
+        <w:t xml:space="preserve"> [x]</w:t>
+      </w:r>
+    </w:p>
+    <w:p>
+      <w:pPr>
+        <w:rPr>
+          <w:lang w:val="en-GB"/>
+        </w:rPr>
+      </w:pPr>
+      <w:r>
+        <w:rPr>
+          <w:lang w:val="en-GB"/>
+        </w:rPr>
+        <w:t>- Visuals: for exploration remove REA</w:t>
+      </w:r>
+      <w:r>
+        <w:rPr>
+          <w:lang w:val="en-GB"/>
+        </w:rPr>
+        <w:t xml:space="preserve"> if </w:t>
+      </w:r>
+      <w:r>
+        <w:rPr>
+          <w:lang w:val="en-GB"/>
+        </w:rPr>
+        <w:t>D. Have a title for each group of observations. Don’t have double information, for example no PCA component labels everywhere. Can just have it for one column and one row. Don’t have the color legend within the graph, either outside or describe it. In caption, describe everything needed to know to understand picture from only caption. Don’t use green and red because of color blindness.</w:t>
+      </w:r>
+      <w:r>
+        <w:rPr>
+          <w:lang w:val="en-GB"/>
+        </w:rPr>
+        <w:t xml:space="preserve"> [x]</w:t>
+      </w:r>
+    </w:p>
+    <w:p>
+      <w:pPr>
+        <w:rPr>
+          <w:lang w:val="en-GB"/>
+        </w:rPr>
+      </w:pPr>
+      <w:r>
+        <w:rPr>
+          <w:lang w:val="en-GB"/>
+        </w:rPr>
+        <w:t>- Be more clear about what you want to show. Don’t show stad, you can remove all the other cancers and say you chose one representative example. Be consistent with it throughout the paper. Include the other ones in the appendix and mention you did so. Explain similarities and differences with the other cancers.</w:t>
+      </w:r>
+      <w:r>
+        <w:rPr>
+          <w:lang w:val="en-GB"/>
+        </w:rPr>
+        <w:t xml:space="preserve"> It’s</w:t>
+      </w:r>
+    </w:p>
+    <w:p>
+      <w:r>
+        <w:rPr>
+          <w:lang w:val="en-GB"/>
+        </w:rPr>
+        <w:t>- Method: describe what you have done in the results section, so move what you have there now into the results. Has to be very specific, for example with data. What parameters do you have with your patient samples, what portal did you get it from. Enough information to reproduce.</w:t>
+      </w:r>
+    </w:p>
+    <w:p>
+      <w:pPr>
+        <w:rPr>
+          <w:lang w:val="en-GB"/>
+        </w:rPr>
+      </w:pPr>
+      <w:r>
+        <w:rPr>
+          <w:lang w:val="en-GB"/>
+        </w:rPr>
+        <w:t>- Result: describe why she did something, how, what observations you made and what can be concluded.</w:t>
+      </w:r>
+      <w:r>
+        <w:rPr>
+          <w:lang w:val="en-GB"/>
+        </w:rPr>
+        <w:t xml:space="preserve"> Shouldn’t have sub sub sections, just have it as a label. Group stuff differently. Main conclusions are there is no difference quantitatively or qualitatively. The first group can stay, but the 2</w:t>
+      </w:r>
+      <w:r>
+        <w:rPr>
+          <w:vertAlign w:val="superscript"/>
+          <w:lang w:val="en-GB"/>
+        </w:rPr>
+        <w:t>nd</w:t>
+      </w:r>
+      <w:r>
+        <w:rPr>
+          <w:lang w:val="en-GB"/>
+        </w:rPr>
+        <w:t xml:space="preserve"> want you can group in more logical groupings.</w:t>
+      </w:r>
+    </w:p>
+    <w:p>
+      <w:pPr>
+        <w:rPr>
+          <w:lang w:val="en-GB"/>
+        </w:rPr>
+      </w:pPr>
+    </w:p>
+    <w:p>
+      <w:pPr>
+        <w:rPr>
+          <w:lang w:val="en-GB"/>
+        </w:rPr>
+      </w:pPr>
+      <w:r>
+        <w:rPr>
+          <w:lang w:val="en-GB"/>
+        </w:rPr>
+        <w:t>-(14 November presentation)</w:t>
+      </w:r>
+    </w:p>
+    <w:p>
+      <w:pPr>
+        <w:rPr>
+          <w:lang w:val="en-GB"/>
+        </w:rPr>
+      </w:pPr>
+      <w:r>
+        <w:rPr>
+          <w:lang w:val="en-GB"/>
+        </w:rPr>
+        <w:t>* presentation:</w:t>
+      </w:r>
+    </w:p>
+    <w:p>
+      <w:r>
+        <w:t>- for the stage class in balance slides try to expand the table with cancers as columns</w:t>
+      </w:r>
+      <w:r>
+        <w:t xml:space="preserve"> [x]</w:t>
+      </w:r>
+    </w:p>
+    <w:p>
+      <w:pPr>
+        <w:rPr>
+          <w:lang w:val="en-GB"/>
+        </w:rPr>
+      </w:pPr>
+      <w:r>
+        <w:rPr>
+          <w:lang w:val="en-GB"/>
+        </w:rPr>
+        <w:t>- Use bigger text</w:t>
+      </w:r>
+      <w:r>
+        <w:rPr>
+          <w:lang w:val="en-GB"/>
+        </w:rPr>
+        <w:t xml:space="preserve"> [x]</w:t>
+      </w:r>
+    </w:p>
+    <w:p>
+      <w:pPr>
+        <w:rPr>
+          <w:lang w:val="en-GB"/>
+        </w:rPr>
+      </w:pPr>
+      <w:r>
+        <w:rPr>
+          <w:lang w:val="en-GB"/>
+        </w:rPr>
+        <w:t>- Put the main message of what you found instead of the method used in prediction</w:t>
+      </w:r>
+      <w:r>
+        <w:rPr>
+          <w:lang w:val="en-GB"/>
+        </w:rPr>
+        <w:t xml:space="preserve"> [x]</w:t>
+      </w:r>
+    </w:p>
+    <w:p>
+      <w:pPr>
+        <w:rPr>
+          <w:lang w:val="en-GB"/>
+        </w:rPr>
+      </w:pPr>
+      <w:r>
+        <w:rPr>
+          <w:lang w:val="en-GB"/>
+        </w:rPr>
+        <w:t>- Use fewer figures and focus more on what you want to show( for example, for just one representative cancer)</w:t>
+      </w:r>
+      <w:r>
+        <w:rPr>
+          <w:lang w:val="en-GB"/>
+        </w:rPr>
+        <w:t xml:space="preserve"> [x]</w:t>
+      </w:r>
+    </w:p>
+    <w:p>
+      <w:pPr>
+        <w:rPr>
+          <w:lang w:val="en-GB"/>
+        </w:rPr>
+      </w:pPr>
+      <w:r>
+        <w:rPr>
+          <w:lang w:val="en-GB"/>
+        </w:rPr>
+        <w:t>- more descriptive text in figure legends</w:t>
+      </w:r>
+      <w:r>
+        <w:rPr>
+          <w:lang w:val="en-GB"/>
+        </w:rPr>
+        <w:t xml:space="preserve"> [x]</w:t>
+      </w:r>
+    </w:p>
+    <w:p>
+      <w:r>
+        <w:t>- how you can improve even more instead of just results are inconclusive</w:t>
+      </w:r>
+    </w:p>
+    <w:p>
+      <w:r>
+        <w:t>* Model:</w:t>
+      </w:r>
+    </w:p>
+    <w:p>
+      <w:r>
+        <w:t>- What happens if you also look at how much each feature there even is softened initial sets and account for it</w:t>
+      </w:r>
+      <w:r>
+        <w:t xml:space="preserve"> [x]</w:t>
+      </w:r>
+    </w:p>
+    <w:p>
+      <w:r>
+        <w:t>- Vary feature selection stage</w:t>
+      </w:r>
+    </w:p>
+    <w:p>
+      <w:r>
+        <w:t>- Try different model (elastic net)</w:t>
+      </w:r>
+      <w:r>
+        <w:t xml:space="preserve"> for prediction</w:t>
+      </w:r>
+    </w:p>
+    <w:p>
+      <w:r>
+        <w:t>- Try different model (elastic net) for selection</w:t>
+      </w:r>
+    </w:p>
+    <w:p>
+      <w:r>
+        <w:t>- different sampling method: sampling with replacement from underrepresented classes</w:t>
+      </w:r>
+    </w:p>
+    <w:p>
+      <w:r>
         <w:lastRenderedPageBreak/>
-        <w:t>Thesis:</w:t>
-      </w:r>
-    </w:p>
-    <w:p>
-      <w:pPr>
-        <w:rPr>
-          <w:lang w:val="en-GB"/>
-        </w:rPr>
-      </w:pPr>
-      <w:r>
-        <w:rPr>
-          <w:lang w:val="en-GB"/>
-        </w:rPr>
-        <w:t>- Make research proposals separate section and more clear</w:t>
-      </w:r>
-      <w:r>
-        <w:rPr>
-          <w:lang w:val="en-GB"/>
-        </w:rPr>
+        <w:t>- check feature</w:t>
+      </w:r>
+      <w:r>
+        <w:t xml:space="preserve"> selection</w:t>
+      </w:r>
+      <w:r>
+        <w:t xml:space="preserve"> robustness</w:t>
+      </w:r>
+    </w:p>
+    <w:p>
+      <w:r>
+        <w:t>- rerun linreg after fixing bug with feature selection ordering</w:t>
+      </w:r>
+      <w:r>
+        <w:t xml:space="preserve"> (and elif for chi2 selection?)</w:t>
+      </w:r>
+      <w:r>
         <w:t xml:space="preserve"> [x]</w:t>
       </w:r>
     </w:p>
     <w:p>
-      <w:pPr>
-        <w:rPr>
-          <w:lang w:val="en-GB"/>
-        </w:rPr>
-      </w:pPr>
-      <w:r>
-        <w:rPr>
-          <w:lang w:val="en-GB"/>
-        </w:rPr>
-        <w:t>- Visuals: for exploration remove REA</w:t>
-      </w:r>
-      <w:r>
-        <w:rPr>
-          <w:lang w:val="en-GB"/>
-        </w:rPr>
-        <w:t xml:space="preserve"> if </w:t>
-      </w:r>
-      <w:r>
-        <w:rPr>
-          <w:lang w:val="en-GB"/>
-        </w:rPr>
-        <w:t xml:space="preserve">D. Have a title for each group of observations. Don’t have double information, for example no PCA component labels everywhere. Can just have it for one column and one row. Don’t have the </w:t>
-      </w:r>
-      <w:proofErr w:type="spellStart"/>
-      <w:r>
-        <w:rPr>
-          <w:lang w:val="en-GB"/>
-        </w:rPr>
-        <w:t>color</w:t>
-      </w:r>
-      <w:proofErr w:type="spellEnd"/>
-      <w:r>
-        <w:rPr>
-          <w:lang w:val="en-GB"/>
-        </w:rPr>
-        <w:t xml:space="preserve"> legend within the graph, either outside or describe it. In caption, describe everything needed to know to understand picture from only caption. Don’t use green and red because of </w:t>
-      </w:r>
-      <w:proofErr w:type="spellStart"/>
-      <w:r>
-        <w:rPr>
-          <w:lang w:val="en-GB"/>
-        </w:rPr>
-        <w:t>color</w:t>
-      </w:r>
-      <w:proofErr w:type="spellEnd"/>
-      <w:r>
-        <w:rPr>
-          <w:lang w:val="en-GB"/>
-        </w:rPr>
-        <w:t xml:space="preserve"> blindness.</w:t>
-      </w:r>
-      <w:r>
-        <w:rPr>
-          <w:lang w:val="en-GB"/>
-        </w:rPr>
+      <w:r>
+        <w:t>- deal with zero features in genus abundance</w:t>
+      </w:r>
+    </w:p>
+    <w:p>
+      <w:r>
+        <w:t>* Thesis:</w:t>
+      </w:r>
+    </w:p>
+    <w:p>
+      <w:r>
+        <w:t>- Introduction: includes background, knowledge gap and proposal to fill knowledge gap and not separate background section</w:t>
+      </w:r>
+      <w:r>
         <w:t xml:space="preserve"> [x]</w:t>
       </w:r>
     </w:p>
     <w:p>
-      <w:pPr>
-        <w:rPr>
-          <w:lang w:val="en-GB"/>
-        </w:rPr>
-      </w:pPr>
-      <w:r>
-        <w:rPr>
-          <w:lang w:val="en-GB"/>
-        </w:rPr>
-        <w:t xml:space="preserve">- Be more clear about what you want to show. Don’t show </w:t>
-      </w:r>
-      <w:proofErr w:type="spellStart"/>
-      <w:r>
-        <w:rPr>
-          <w:lang w:val="en-GB"/>
-        </w:rPr>
-        <w:t>stad</w:t>
-      </w:r>
-      <w:proofErr w:type="spellEnd"/>
-      <w:r>
-        <w:rPr>
-          <w:lang w:val="en-GB"/>
-        </w:rPr>
-        <w:t>, you can remove all the other cancers and say you chose one representative example. Be consistent with it throughout the paper. Include the other ones in the appendix and mention you did so. Explain similarities and differences with the other cancers.</w:t>
-      </w:r>
-      <w:r>
-        <w:rPr>
-          <w:lang w:val="en-GB"/>
-        </w:rPr>
-        <w:t xml:space="preserve"> It’s</w:t>
-      </w:r>
-    </w:p>
-    <w:p>
-      <w:r>
-        <w:rPr>
-          <w:lang w:val="en-GB"/>
-        </w:rPr>
-        <w:t>- Method: describe what you have done in the results section, so move what you have there now into the results. Has to be very specific, for example with data. What parameters do you have with your patient samples, what portal did you get it from. Enough information to reproduce.</w:t>
-      </w:r>
-    </w:p>
-    <w:p>
-      <w:pPr>
-        <w:rPr>
-          <w:lang w:val="en-GB"/>
-        </w:rPr>
-      </w:pPr>
-      <w:r>
-        <w:rPr>
-          <w:lang w:val="en-GB"/>
-        </w:rPr>
-        <w:t>- Result: describe why she did something, how, what observations you made and what can be concluded.</w:t>
-      </w:r>
-      <w:r>
-        <w:rPr>
-          <w:lang w:val="en-GB"/>
-        </w:rPr>
-        <w:t xml:space="preserve"> Shouldn’t have sub </w:t>
-      </w:r>
-      <w:proofErr w:type="spellStart"/>
-      <w:r>
-        <w:rPr>
-          <w:lang w:val="en-GB"/>
-        </w:rPr>
-        <w:t>sub</w:t>
-      </w:r>
-      <w:proofErr w:type="spellEnd"/>
-      <w:r>
-        <w:rPr>
-          <w:lang w:val="en-GB"/>
-        </w:rPr>
-        <w:t xml:space="preserve"> sections, just have it as a label. Group stuff differently. Main conclusions are there is no difference quantitatively or qualitatively. The first group can stay, but the 2</w:t>
-      </w:r>
-      <w:r>
-        <w:rPr>
-          <w:vertAlign w:val="superscript"/>
-          <w:lang w:val="en-GB"/>
-        </w:rPr>
-        <w:t>nd</w:t>
-      </w:r>
-      <w:r>
-        <w:rPr>
-          <w:lang w:val="en-GB"/>
-        </w:rPr>
-        <w:t xml:space="preserve"> want you can group in more logical groupings.</w:t>
-      </w:r>
-    </w:p>
-    <w:p>
-      <w:pPr>
-        <w:rPr>
-          <w:lang w:val="en-GB"/>
-        </w:rPr>
-      </w:pPr>
-    </w:p>
-    <w:p>
-      <w:pPr>
-        <w:rPr>
-          <w:lang w:val="en-GB"/>
-        </w:rPr>
-      </w:pPr>
-      <w:r>
-        <w:rPr>
-          <w:lang w:val="en-GB"/>
-        </w:rPr>
-        <w:t>-(14 November presentation)</w:t>
-      </w:r>
-    </w:p>
-    <w:p>
-      <w:pPr>
-        <w:rPr>
-          <w:lang w:val="en-GB"/>
-        </w:rPr>
-      </w:pPr>
-      <w:r>
-        <w:rPr>
-          <w:lang w:val="en-GB"/>
-        </w:rPr>
-        <w:t>* presentation:</w:t>
-      </w:r>
-    </w:p>
-    <w:p>
-      <w:r>
-        <w:t>- for the stage class in balance slides try to expand the table with cancers as columns</w:t>
+      <w:r>
+        <w:t>- Methods and materials: includes detail on how to reproduce paper. Data for example with table of samples and sample types.</w:t>
       </w:r>
       <w:r>
         <w:t xml:space="preserve"> [x]</w:t>
       </w:r>
     </w:p>
     <w:p>
-      <w:pPr>
-        <w:rPr>
-          <w:lang w:val="en-GB"/>
-        </w:rPr>
-      </w:pPr>
-      <w:r>
-        <w:rPr>
-          <w:lang w:val="en-GB"/>
-        </w:rPr>
-        <w:t>- Use bigger text</w:t>
-      </w:r>
-      <w:r>
-        <w:rPr>
-          <w:lang w:val="en-GB"/>
-        </w:rPr>
+      <w:r>
+        <w:t>-</w:t>
+      </w:r>
+      <w:r>
+        <w:t xml:space="preserve"> </w:t>
+      </w:r>
+      <w:r>
+        <w:t xml:space="preserve">Results: </w:t>
+      </w:r>
+      <w:r>
+        <w:t>each subsection (4 or 5) will be the main messages with subparagraphs of why you think it is. For example, in the exploration phase it seems that genus and gene expression are overlapped.</w:t>
+      </w:r>
+      <w:r>
         <w:t xml:space="preserve"> [x]</w:t>
       </w:r>
     </w:p>
     <w:p>
-      <w:pPr>
-        <w:rPr>
-          <w:lang w:val="en-GB"/>
-        </w:rPr>
-      </w:pPr>
-      <w:r>
-        <w:rPr>
-          <w:lang w:val="en-GB"/>
-        </w:rPr>
-        <w:t>- Put the main message of what you found instead of the method used in prediction</w:t>
+      <w:r>
+        <w:t>- Make clear</w:t>
+      </w:r>
+      <w:r>
+        <w:t xml:space="preserve"> what experiments you intend to do further to investigate this.</w:t>
+      </w:r>
+    </w:p>
+    <w:p>
+      <w:pPr>
+        <w:rPr>
+          <w:lang w:val="en-GB"/>
+        </w:rPr>
+      </w:pPr>
+      <w:r>
+        <w:rPr>
+          <w:lang w:val="en-GB"/>
+        </w:rPr>
+        <w:t>-(17 October presentation)</w:t>
+      </w:r>
+    </w:p>
+    <w:p>
+      <w:pPr>
+        <w:rPr>
+          <w:lang w:val="en-GB"/>
+        </w:rPr>
+      </w:pPr>
+      <w:r>
+        <w:rPr>
+          <w:lang w:val="en-GB"/>
+        </w:rPr>
+        <w:t>* Presentation:</w:t>
+      </w:r>
+    </w:p>
+    <w:p>
+      <w:pPr>
+        <w:rPr>
+          <w:lang w:val="en-GB"/>
+        </w:rPr>
+      </w:pPr>
+      <w:r>
+        <w:rPr>
+          <w:lang w:val="en-GB"/>
+        </w:rPr>
+        <w:t xml:space="preserve"> - make clear what microbial features are and how many samples</w:t>
       </w:r>
       <w:r>
         <w:rPr>
@@ -5489,7 +4891,7 @@
         <w:rPr>
           <w:lang w:val="en-GB"/>
         </w:rPr>
-        <w:t>- Use fewer figures and focus more on what you want to show( for example, for just one representative cancer)</w:t>
+        <w:t>- what is in the overlap set?</w:t>
       </w:r>
       <w:r>
         <w:rPr>
@@ -5508,7 +4910,45 @@
         <w:rPr>
           <w:lang w:val="en-GB"/>
         </w:rPr>
-        <w:t>- more descriptive text in figure legends</w:t>
+        <w:t xml:space="preserve">- give updated data on </w:t>
+      </w:r>
+      <w:r>
+        <w:rPr>
+          <w:lang w:val="en-GB"/>
+        </w:rPr>
+        <w:t>tumor stage</w:t>
+      </w:r>
+      <w:r>
+        <w:rPr>
+          <w:lang w:val="en-GB"/>
+        </w:rPr>
+        <w:t xml:space="preserve"> distribution</w:t>
+      </w:r>
+    </w:p>
+    <w:p>
+      <w:pPr>
+        <w:rPr>
+          <w:lang w:val="en-GB"/>
+        </w:rPr>
+      </w:pPr>
+      <w:r>
+        <w:rPr>
+          <w:lang w:val="en-GB"/>
+        </w:rPr>
+        <w:t>* prediction set up:</w:t>
+      </w:r>
+    </w:p>
+    <w:p>
+      <w:pPr>
+        <w:rPr>
+          <w:lang w:val="en-GB"/>
+        </w:rPr>
+      </w:pPr>
+      <w:r>
+        <w:rPr>
+          <w:lang w:val="en-GB"/>
+        </w:rPr>
+        <w:t>-  remove cross-fertilization, reorder amount and ordering of features, use more features and bootstrapping iterations</w:t>
       </w:r>
       <w:r>
         <w:rPr>
@@ -5518,475 +4958,626 @@
       </w:r>
     </w:p>
     <w:p>
-      <w:r>
-        <w:t>- how you can improve even more instead of just results are inconclusive</w:t>
-      </w:r>
-    </w:p>
-    <w:p>
-      <w:r>
-        <w:t>* Model:</w:t>
-      </w:r>
-    </w:p>
-    <w:p>
-      <w:r>
-        <w:t>- What happens if you also look at how much each feature there even is softened initial sets and account for it</w:t>
-      </w:r>
-      <w:r>
+      <w:pPr>
+        <w:rPr>
+          <w:lang w:val="en-GB"/>
+        </w:rPr>
+      </w:pPr>
+      <w:r>
+        <w:rPr>
+          <w:lang w:val="en-GB"/>
+        </w:rPr>
+        <w:t>- try an 8020 or 70 30 split</w:t>
+      </w:r>
+      <w:r>
+        <w:rPr>
+          <w:lang w:val="en-GB"/>
+        </w:rPr>
         <w:t xml:space="preserve"> [x]</w:t>
       </w:r>
     </w:p>
     <w:p>
-      <w:r>
-        <w:t>- Vary feature selection stage</w:t>
-      </w:r>
-    </w:p>
-    <w:p>
-      <w:r>
-        <w:t>- Try different model (elastic net)</w:t>
-      </w:r>
-      <w:r>
-        <w:t xml:space="preserve"> for prediction</w:t>
-      </w:r>
-    </w:p>
-    <w:p>
-      <w:r>
-        <w:t>- Try different model (elastic net) for selection</w:t>
-      </w:r>
-    </w:p>
-    <w:p>
-      <w:r>
-        <w:t>- different sampling method: sampling with replacement from underrepresented classes</w:t>
-      </w:r>
-    </w:p>
-    <w:p>
-      <w:r>
-        <w:t>- check feature</w:t>
-      </w:r>
-      <w:r>
-        <w:t xml:space="preserve"> selection</w:t>
-      </w:r>
-      <w:r>
-        <w:t xml:space="preserve"> robustness</w:t>
-      </w:r>
-    </w:p>
-    <w:p>
-      <w:r>
+      <w:pPr>
+        <w:rPr>
+          <w:lang w:val="en-GB"/>
+        </w:rPr>
+      </w:pPr>
+      <w:r>
+        <w:rPr>
+          <w:lang w:val="en-GB"/>
+        </w:rPr>
+        <w:t>- for linear regression and ch2, just do splits and use feature selection on training part and testing on testing part</w:t>
+      </w:r>
+      <w:r>
+        <w:rPr>
+          <w:lang w:val="en-GB"/>
+        </w:rPr>
+        <w:t xml:space="preserve"> [x]</w:t>
+      </w:r>
+    </w:p>
+    <w:p>
+      <w:pPr>
+        <w:rPr>
+          <w:lang w:val="en-GB"/>
+        </w:rPr>
+      </w:pPr>
+      <w:r>
+        <w:rPr>
+          <w:lang w:val="en-GB"/>
+        </w:rPr>
+        <w:t>* evaluation:</w:t>
+      </w:r>
+    </w:p>
+    <w:p>
+      <w:pPr>
+        <w:rPr>
+          <w:lang w:val="en-GB"/>
+        </w:rPr>
+      </w:pPr>
+      <w:r>
+        <w:rPr>
+          <w:lang w:val="en-GB"/>
+        </w:rPr>
+        <w:t>- give R bars</w:t>
+      </w:r>
+      <w:r>
+        <w:rPr>
+          <w:lang w:val="en-GB"/>
+        </w:rPr>
+        <w:t xml:space="preserve"> [x]</w:t>
+      </w:r>
+    </w:p>
+    <w:p>
+      <w:pPr>
+        <w:rPr>
+          <w:lang w:val="en-GB"/>
+        </w:rPr>
+      </w:pPr>
+      <w:r>
+        <w:rPr>
+          <w:lang w:val="en-GB"/>
+        </w:rPr>
+        <w:t>- explore f</w:t>
+      </w:r>
+      <w:r>
+        <w:rPr>
+          <w:lang w:val="en-GB"/>
+        </w:rPr>
+        <w:t>eatures selected and robustness of feature selection</w:t>
+      </w:r>
+      <w:r>
+        <w:rPr>
+          <w:lang w:val="en-GB"/>
+        </w:rPr>
+        <w:t xml:space="preserve"> ( how do you deal with random seed in different iterations? Is it always to same features?</w:t>
+      </w:r>
+      <w:r>
+        <w:rPr>
+          <w:lang w:val="en-GB"/>
+        </w:rPr>
+        <w:t xml:space="preserve"> How do you compare when the amount of features of each modality is different?</w:t>
+      </w:r>
+      <w:r>
+        <w:rPr>
+          <w:lang w:val="en-GB"/>
+        </w:rPr>
+        <w:t xml:space="preserve"> What percentage of features are from each modality?</w:t>
+      </w:r>
+      <w:r>
+        <w:rPr>
+          <w:lang w:val="en-GB"/>
+        </w:rPr>
+        <w:t xml:space="preserve"> Should I ever show all features?</w:t>
+      </w:r>
+      <w:r>
+        <w:rPr>
+          <w:lang w:val="en-GB"/>
+        </w:rPr>
+        <w:t>)</w:t>
+      </w:r>
+    </w:p>
+    <w:p>
+      <w:pPr>
+        <w:rPr>
+          <w:lang w:val="en-GB"/>
+        </w:rPr>
+      </w:pPr>
+      <w:r>
+        <w:rPr>
+          <w:lang w:val="en-GB"/>
+        </w:rPr>
+        <w:t>Its not fair to compare all features if each modality has different amount []</w:t>
+      </w:r>
+    </w:p>
+    <w:p>
+      <w:pPr>
+        <w:rPr>
+          <w:lang w:val="en-GB"/>
+        </w:rPr>
+      </w:pPr>
+      <w:r>
+        <w:rPr>
+          <w:lang w:val="en-GB"/>
+        </w:rPr>
+        <w:t>- don’t have to connecting lines (categorical?)</w:t>
+      </w:r>
+      <w:r>
+        <w:rPr>
+          <w:lang w:val="en-GB"/>
+        </w:rPr>
+        <w:t xml:space="preserve"> [z]</w:t>
+      </w:r>
+    </w:p>
+    <w:p>
+      <w:pPr>
+        <w:rPr>
+          <w:lang w:val="en-GB"/>
+        </w:rPr>
+      </w:pPr>
+      <w:r>
+        <w:rPr>
+          <w:lang w:val="en-GB"/>
+        </w:rPr>
+        <w:t>* Model</w:t>
+      </w:r>
+    </w:p>
+    <w:p>
+      <w:pPr>
+        <w:rPr>
+          <w:lang w:val="en-GB"/>
+        </w:rPr>
+      </w:pPr>
+      <w:r>
+        <w:rPr>
+          <w:lang w:val="en-GB"/>
+        </w:rPr>
+        <w:t>- try hyper parameter tuning, use elastic net instead of linear regression</w:t>
+      </w:r>
+    </w:p>
+    <w:p>
+      <w:pPr>
+        <w:rPr>
+          <w:lang w:val="en-GB"/>
+        </w:rPr>
+      </w:pPr>
+      <w:r>
+        <w:rPr>
+          <w:lang w:val="en-GB"/>
+        </w:rPr>
+        <w:t>- look at SVM gamma and c</w:t>
+      </w:r>
+    </w:p>
+    <w:p>
+      <w:pPr>
+        <w:rPr>
+          <w:lang w:val="en-GB"/>
+        </w:rPr>
+      </w:pPr>
+      <w:r>
+        <w:rPr>
+          <w:lang w:val="en-GB"/>
+        </w:rPr>
         <w:lastRenderedPageBreak/>
-        <w:t xml:space="preserve">- rerun </w:t>
-      </w:r>
-      <w:proofErr w:type="spellStart"/>
-      <w:r>
-        <w:t>linreg</w:t>
-      </w:r>
-      <w:proofErr w:type="spellEnd"/>
-      <w:r>
-        <w:t xml:space="preserve"> after fixing bug with feature selection ordering</w:t>
-      </w:r>
-      <w:r>
-        <w:t xml:space="preserve"> (and </w:t>
-      </w:r>
-      <w:proofErr w:type="spellStart"/>
-      <w:r>
-        <w:t>elif</w:t>
-      </w:r>
-      <w:proofErr w:type="spellEnd"/>
-      <w:r>
-        <w:t xml:space="preserve"> for chi2 selection?)</w:t>
-      </w:r>
-      <w:r>
+        <w:t>* Thesis:</w:t>
+      </w:r>
+    </w:p>
+    <w:p>
+      <w:pPr>
+        <w:rPr>
+          <w:lang w:val="en-GB"/>
+        </w:rPr>
+      </w:pPr>
+      <w:r>
+        <w:rPr>
+          <w:lang w:val="en-GB"/>
+        </w:rPr>
+        <w:t>- have an outline and empty tables on what you want filled in</w:t>
+      </w:r>
+    </w:p>
+    <w:p>
+      <w:pPr>
+        <w:rPr>
+          <w:lang w:val="en-GB"/>
+        </w:rPr>
+      </w:pPr>
+      <w:r>
+        <w:rPr>
+          <w:lang w:val="en-GB"/>
+        </w:rPr>
+        <w:t>- make hypotheses</w:t>
+      </w:r>
+      <w:r>
+        <w:rPr>
+          <w:lang w:val="en-GB"/>
+        </w:rPr>
+        <w:t xml:space="preserve">from </w:t>
+      </w:r>
+      <w:r>
+        <w:rPr>
+          <w:lang w:val="en-GB"/>
+        </w:rPr>
+        <w:t xml:space="preserve"> packages and write in thesis draft based on commits and to do’s and notes.</w:t>
+      </w:r>
+    </w:p>
+    <w:p>
+      <w:pPr>
+        <w:rPr>
+          <w:lang w:val="en-GB"/>
+        </w:rPr>
+      </w:pPr>
+    </w:p>
+    <w:p>
+      <w:pPr>
+        <w:rPr>
+          <w:lang w:val="en-GB"/>
+        </w:rPr>
+      </w:pPr>
+      <w:r>
+        <w:rPr>
+          <w:lang w:val="en-GB"/>
+        </w:rPr>
+        <w:t>-(28 September presentation)</w:t>
+      </w:r>
+    </w:p>
+    <w:p>
+      <w:pPr>
+        <w:rPr>
+          <w:lang w:val="en-GB"/>
+        </w:rPr>
+      </w:pPr>
+      <w:r>
+        <w:rPr>
+          <w:lang w:val="en-GB"/>
+        </w:rPr>
+        <w:t>* Show performance with normal samples as stage zero</w:t>
+      </w:r>
+    </w:p>
+    <w:p>
+      <w:pPr>
+        <w:rPr>
+          <w:lang w:val="en-GB"/>
+        </w:rPr>
+      </w:pPr>
+      <w:r>
+        <w:rPr>
+          <w:lang w:val="en-GB"/>
+        </w:rPr>
+        <w:t>-- Possibly contrast with performance when that’s not the case (were normal samples being misinterpreted as stage 1?)</w:t>
+      </w:r>
+    </w:p>
+    <w:p>
+      <w:pPr>
+        <w:rPr>
+          <w:lang w:val="en-GB"/>
+        </w:rPr>
+      </w:pPr>
+      <w:r>
+        <w:rPr>
+          <w:lang w:val="en-GB"/>
+        </w:rPr>
+        <w:t>* Show performance when using new prediction set up with random sampling</w:t>
+      </w:r>
+      <w:r>
+        <w:rPr>
+          <w:lang w:val="en-GB"/>
+        </w:rPr>
+        <w:t xml:space="preserve"> and additional fe</w:t>
+      </w:r>
+      <w:r>
+        <w:rPr>
+          <w:lang w:val="en-GB"/>
+        </w:rPr>
+        <w:t xml:space="preserve">with </w:t>
+      </w:r>
+      <w:r>
+        <w:rPr>
+          <w:lang w:val="en-GB"/>
+        </w:rPr>
+        <w:t>atures</w:t>
+      </w:r>
+    </w:p>
+    <w:p>
+      <w:pPr>
+        <w:rPr>
+          <w:lang w:val="en-GB"/>
+        </w:rPr>
+      </w:pPr>
+      <w:r>
+        <w:rPr>
+          <w:lang w:val="en-GB"/>
+        </w:rPr>
+        <w:t>* Show performance when using new feature ranking with linear regression (discuss data leakage</w:t>
+      </w:r>
+      <w:r>
+        <w:rPr>
+          <w:lang w:val="en-GB"/>
+        </w:rPr>
+        <w:t>)</w:t>
+      </w:r>
+    </w:p>
+    <w:p>
+      <w:pPr>
+        <w:rPr>
+          <w:lang w:val="en-GB"/>
+        </w:rPr>
+      </w:pPr>
+      <w:r>
+        <w:rPr>
+          <w:lang w:val="en-GB"/>
+        </w:rPr>
+        <w:t>* Show performance when using new prediction with linear regression for stages</w:t>
+      </w:r>
+    </w:p>
+    <w:p>
+      <w:pPr>
+        <w:rPr>
+          <w:lang w:val="en-GB"/>
+        </w:rPr>
+      </w:pPr>
+      <w:r>
+        <w:rPr>
+          <w:lang w:val="en-GB"/>
+        </w:rPr>
+        <w:t>* Show analysis of prediction results across experiments with confusion matrices</w:t>
+      </w:r>
+    </w:p>
+    <w:p>
+      <w:pPr>
+        <w:rPr>
+          <w:lang w:val="en-GB"/>
+        </w:rPr>
+      </w:pPr>
+      <w:r>
+        <w:rPr>
+          <w:lang w:val="en-GB"/>
+        </w:rPr>
+        <w:t>* If time: investigate dominance of each feature in integrated modality</w:t>
+      </w:r>
+    </w:p>
+    <w:p>
+      <w:pPr>
+        <w:rPr>
+          <w:lang w:val="en-GB"/>
+        </w:rPr>
+      </w:pPr>
+      <w:r>
+        <w:rPr>
+          <w:lang w:val="en-GB"/>
+        </w:rPr>
+        <w:t>* If time: update tables</w:t>
+      </w:r>
+    </w:p>
+    <w:p>
+      <w:pPr>
+        <w:rPr>
+          <w:lang w:val="en-GB"/>
+        </w:rPr>
+      </w:pPr>
+      <w:r>
+        <w:rPr>
+          <w:lang w:val="en-GB"/>
+        </w:rPr>
+        <w:t>-(6 September presentation)</w:t>
+      </w:r>
+    </w:p>
+    <w:p>
+      <w:pPr>
+        <w:rPr>
+          <w:lang w:val="en-GB"/>
+        </w:rPr>
+      </w:pPr>
+      <w:r>
+        <w:rPr>
+          <w:lang w:val="en-GB"/>
+        </w:rPr>
+        <w:t>* display predictive performance for each cancer separately with increasing feature amounts on the X axis instead of different cancers, and then each omics type separately</w:t>
+      </w:r>
+      <w:r>
+        <w:rPr>
+          <w:lang w:val="en-GB"/>
+        </w:rPr>
+        <w:t xml:space="preserve"> in each graph</w:t>
+      </w:r>
+      <w:r>
+        <w:rPr>
+          <w:lang w:val="en-GB"/>
+        </w:rPr>
         <w:t xml:space="preserve"> [x]</w:t>
       </w:r>
     </w:p>
     <w:p>
-      <w:r>
-        <w:t>- deal with zero features in genus abundance</w:t>
-      </w:r>
-    </w:p>
-    <w:p>
-      <w:r>
-        <w:t>* Thesis:</w:t>
-      </w:r>
-    </w:p>
-    <w:p>
-      <w:r>
-        <w:t>- Introduction: includes background, knowledge gap and proposal to fill knowledge gap and not separate background section</w:t>
-      </w:r>
-      <w:r>
+      <w:pPr>
+        <w:rPr>
+          <w:lang w:val="en-GB"/>
+        </w:rPr>
+      </w:pPr>
+      <w:r>
+        <w:rPr>
+          <w:lang w:val="en-GB"/>
+        </w:rPr>
+        <w:t xml:space="preserve">* </w:t>
+      </w:r>
+      <w:r>
+        <w:rPr>
+          <w:lang w:val="en-GB"/>
+        </w:rPr>
+        <w:t>try MSE error</w:t>
+      </w:r>
+    </w:p>
+    <w:p>
+      <w:pPr>
+        <w:rPr>
+          <w:lang w:val="en-GB"/>
+        </w:rPr>
+      </w:pPr>
+      <w:r>
+        <w:rPr>
+          <w:lang w:val="en-GB"/>
+        </w:rPr>
+        <w:t>* fix the y-axis to have the same units</w:t>
+      </w:r>
+      <w:r>
+        <w:rPr>
+          <w:lang w:val="en-GB"/>
+        </w:rPr>
         <w:t xml:space="preserve"> [x]</w:t>
       </w:r>
     </w:p>
     <w:p>
-      <w:r>
-        <w:t>- Methods and materials: includes detail on how to reproduce paper. Data for example with table of samples and sample types.</w:t>
-      </w:r>
-      <w:r>
+      <w:pPr>
+        <w:rPr>
+          <w:lang w:val="en-GB"/>
+        </w:rPr>
+      </w:pPr>
+      <w:r>
+        <w:rPr>
+          <w:lang w:val="en-GB"/>
+        </w:rPr>
+        <w:t>* if time: try a different set up with random sampling to estimate performance</w:t>
+      </w:r>
+    </w:p>
+    <w:p>
+      <w:pPr>
+        <w:rPr>
+          <w:lang w:val="en-GB"/>
+        </w:rPr>
+      </w:pPr>
+      <w:r>
+        <w:rPr>
+          <w:lang w:val="en-GB"/>
+        </w:rPr>
+        <w:t>* start initial subheading and grouping of current thesis document</w:t>
+      </w:r>
+      <w:r>
+        <w:rPr>
+          <w:lang w:val="en-GB"/>
+        </w:rPr>
         <w:t xml:space="preserve"> [x]</w:t>
       </w:r>
     </w:p>
     <w:p>
-      <w:r>
-        <w:t>-</w:t>
-      </w:r>
-      <w:r>
-        <w:t xml:space="preserve"> </w:t>
-      </w:r>
-      <w:r>
-        <w:t xml:space="preserve">Results: </w:t>
-      </w:r>
-      <w:r>
-        <w:t>each subsection (4 or 5) will be the main messages with subparagraphs of why you think it is. For example, in the exploration phase it seems that genus and gene expression are overlapped.</w:t>
-      </w:r>
-      <w:r>
+      <w:pPr>
+        <w:rPr>
+          <w:lang w:val="en-GB"/>
+        </w:rPr>
+      </w:pPr>
+      <w:r>
+        <w:rPr>
+          <w:lang w:val="en-GB"/>
+        </w:rPr>
+        <w:t>* for presentation</w:t>
+      </w:r>
+    </w:p>
+    <w:p>
+      <w:pPr>
+        <w:rPr>
+          <w:lang w:val="en-GB"/>
+        </w:rPr>
+      </w:pPr>
+      <w:r>
+        <w:rPr>
+          <w:lang w:val="en-GB"/>
+        </w:rPr>
+        <w:t xml:space="preserve">- Think about what I really want to present instead of a big bundle of images. </w:t>
+      </w:r>
+    </w:p>
+    <w:p>
+      <w:pPr>
+        <w:rPr>
+          <w:lang w:val="en-GB"/>
+        </w:rPr>
+      </w:pPr>
+      <w:r>
+        <w:rPr>
+          <w:lang w:val="en-GB"/>
+        </w:rPr>
+        <w:t>- Fix cancer sucks thing and find source for how many people die from it.</w:t>
+      </w:r>
+      <w:r>
+        <w:rPr>
+          <w:lang w:val="en-GB"/>
+        </w:rPr>
         <w:t xml:space="preserve"> [x]</w:t>
       </w:r>
     </w:p>
     <w:p>
-      <w:r>
-        <w:t>- Make clear</w:t>
-      </w:r>
-      <w:r>
-        <w:t xml:space="preserve"> what experiments you intend to do further to investigate this.</w:t>
-      </w:r>
-    </w:p>
-    <w:p>
-      <w:pPr>
-        <w:rPr>
-          <w:lang w:val="en-GB"/>
-        </w:rPr>
-      </w:pPr>
-      <w:r>
-        <w:rPr>
-          <w:lang w:val="en-GB"/>
-        </w:rPr>
-        <w:t>-(17 October presentation)</w:t>
-      </w:r>
-    </w:p>
-    <w:p>
-      <w:pPr>
-        <w:rPr>
-          <w:lang w:val="en-GB"/>
-        </w:rPr>
-      </w:pPr>
-      <w:r>
-        <w:rPr>
-          <w:lang w:val="en-GB"/>
-        </w:rPr>
-        <w:t>* Presentation:</w:t>
-      </w:r>
-    </w:p>
-    <w:p>
-      <w:pPr>
-        <w:rPr>
-          <w:lang w:val="en-GB"/>
-        </w:rPr>
-      </w:pPr>
-      <w:r>
-        <w:rPr>
-          <w:lang w:val="en-GB"/>
-        </w:rPr>
-        <w:t xml:space="preserve"> - make clear what microbial features are and how many samples</w:t>
-      </w:r>
-      <w:r>
-        <w:rPr>
-          <w:lang w:val="en-GB"/>
-        </w:rPr>
-        <w:t xml:space="preserve"> [x]</w:t>
-      </w:r>
-    </w:p>
-    <w:p>
-      <w:pPr>
-        <w:rPr>
-          <w:lang w:val="en-GB"/>
-        </w:rPr>
-      </w:pPr>
-      <w:r>
-        <w:rPr>
-          <w:lang w:val="en-GB"/>
-        </w:rPr>
-        <w:t>- what is in the overlap set?</w:t>
-      </w:r>
-      <w:r>
-        <w:rPr>
-          <w:lang w:val="en-GB"/>
-        </w:rPr>
-        <w:t xml:space="preserve"> [x]</w:t>
-      </w:r>
-    </w:p>
-    <w:p>
-      <w:pPr>
-        <w:rPr>
-          <w:lang w:val="en-GB"/>
-        </w:rPr>
-      </w:pPr>
-      <w:r>
-        <w:rPr>
-          <w:lang w:val="en-GB"/>
-        </w:rPr>
-        <w:t xml:space="preserve">- give updated data on </w:t>
-      </w:r>
-      <w:proofErr w:type="spellStart"/>
-      <w:r>
-        <w:rPr>
-          <w:lang w:val="en-GB"/>
-        </w:rPr>
-        <w:t>tumor</w:t>
-      </w:r>
-      <w:proofErr w:type="spellEnd"/>
-      <w:r>
-        <w:rPr>
-          <w:lang w:val="en-GB"/>
-        </w:rPr>
-        <w:t xml:space="preserve"> stage</w:t>
-      </w:r>
-      <w:r>
-        <w:rPr>
-          <w:lang w:val="en-GB"/>
-        </w:rPr>
-        <w:t xml:space="preserve"> distribution</w:t>
-      </w:r>
-    </w:p>
-    <w:p>
-      <w:pPr>
-        <w:rPr>
-          <w:lang w:val="en-GB"/>
-        </w:rPr>
-      </w:pPr>
-      <w:r>
-        <w:rPr>
-          <w:lang w:val="en-GB"/>
-        </w:rPr>
-        <w:t>* prediction set up:</w:t>
-      </w:r>
-    </w:p>
-    <w:p>
-      <w:pPr>
-        <w:rPr>
-          <w:lang w:val="en-GB"/>
-        </w:rPr>
-      </w:pPr>
-      <w:r>
-        <w:rPr>
-          <w:lang w:val="en-GB"/>
-        </w:rPr>
-        <w:t>-  remove cross-fertilization, reorder amount and ordering of features, use more features and bootstrapping iterations</w:t>
-      </w:r>
-      <w:r>
-        <w:rPr>
-          <w:lang w:val="en-GB"/>
-        </w:rPr>
-        <w:t xml:space="preserve"> [x]</w:t>
-      </w:r>
-    </w:p>
-    <w:p>
-      <w:pPr>
-        <w:rPr>
-          <w:lang w:val="en-GB"/>
-        </w:rPr>
-      </w:pPr>
-      <w:r>
-        <w:rPr>
-          <w:lang w:val="en-GB"/>
-        </w:rPr>
-        <w:t>- try an 8020 or 70 30 split</w:t>
-      </w:r>
-      <w:r>
-        <w:rPr>
-          <w:lang w:val="en-GB"/>
-        </w:rPr>
-        <w:t xml:space="preserve"> [x]</w:t>
-      </w:r>
-    </w:p>
-    <w:p>
-      <w:pPr>
-        <w:rPr>
-          <w:lang w:val="en-GB"/>
-        </w:rPr>
-      </w:pPr>
-      <w:r>
-        <w:rPr>
-          <w:lang w:val="en-GB"/>
-        </w:rPr>
-        <w:t>- for linear regression and ch2, just do splits and use feature selection on training part and testing on testing part</w:t>
-      </w:r>
-      <w:r>
-        <w:rPr>
-          <w:lang w:val="en-GB"/>
-        </w:rPr>
-        <w:t xml:space="preserve"> [x]</w:t>
-      </w:r>
-    </w:p>
-    <w:p>
-      <w:pPr>
-        <w:rPr>
-          <w:lang w:val="en-GB"/>
-        </w:rPr>
-      </w:pPr>
-      <w:r>
-        <w:rPr>
-          <w:lang w:val="en-GB"/>
-        </w:rPr>
-        <w:t>* evaluation:</w:t>
-      </w:r>
-    </w:p>
-    <w:p>
-      <w:pPr>
-        <w:rPr>
-          <w:lang w:val="en-GB"/>
-        </w:rPr>
-      </w:pPr>
-      <w:r>
-        <w:rPr>
-          <w:lang w:val="en-GB"/>
-        </w:rPr>
-        <w:t>- give R bars</w:t>
-      </w:r>
-      <w:r>
-        <w:rPr>
-          <w:lang w:val="en-GB"/>
-        </w:rPr>
-        <w:t xml:space="preserve"> [x]</w:t>
-      </w:r>
-    </w:p>
-    <w:p>
-      <w:pPr>
-        <w:rPr>
-          <w:lang w:val="en-GB"/>
-        </w:rPr>
-      </w:pPr>
-      <w:r>
-        <w:rPr>
-          <w:lang w:val="en-GB"/>
-        </w:rPr>
-        <w:t>- explore f</w:t>
-      </w:r>
-      <w:r>
-        <w:rPr>
-          <w:lang w:val="en-GB"/>
-        </w:rPr>
-        <w:t>eatures selected and robustness of feature selection</w:t>
-      </w:r>
-      <w:r>
-        <w:rPr>
-          <w:lang w:val="en-GB"/>
-        </w:rPr>
-        <w:t xml:space="preserve"> ( how do you deal with random seed in different iterations? Is it always to same features?</w:t>
-      </w:r>
-      <w:r>
-        <w:rPr>
-          <w:lang w:val="en-GB"/>
-        </w:rPr>
-        <w:t xml:space="preserve"> How do you compare when the amount of features of each modality is different?</w:t>
-      </w:r>
-      <w:r>
-        <w:rPr>
-          <w:lang w:val="en-GB"/>
-        </w:rPr>
-        <w:t xml:space="preserve"> What percentage of features are from each modality?</w:t>
-      </w:r>
-      <w:r>
-        <w:rPr>
-          <w:lang w:val="en-GB"/>
-        </w:rPr>
-        <w:t xml:space="preserve"> Should I ever show all features?</w:t>
-      </w:r>
-      <w:r>
-        <w:rPr>
-          <w:lang w:val="en-GB"/>
-        </w:rPr>
-        <w:t>)</w:t>
-      </w:r>
-    </w:p>
-    <w:p>
-      <w:pPr>
-        <w:rPr>
-          <w:lang w:val="en-GB"/>
-        </w:rPr>
-      </w:pPr>
-      <w:proofErr w:type="spellStart"/>
-      <w:r>
-        <w:rPr>
-          <w:lang w:val="en-GB"/>
-        </w:rPr>
-        <w:t>Its</w:t>
-      </w:r>
-      <w:proofErr w:type="spellEnd"/>
-      <w:r>
-        <w:rPr>
-          <w:lang w:val="en-GB"/>
-        </w:rPr>
-        <w:t xml:space="preserve"> not fair to compare all features if each modality has different amount []</w:t>
-      </w:r>
-    </w:p>
-    <w:p>
-      <w:pPr>
-        <w:rPr>
-          <w:lang w:val="en-GB"/>
-        </w:rPr>
-      </w:pPr>
-      <w:r>
-        <w:rPr>
-          <w:lang w:val="en-GB"/>
-        </w:rPr>
-        <w:t>- don’t have to connecting lines (categorical?)</w:t>
-      </w:r>
-      <w:r>
-        <w:rPr>
-          <w:lang w:val="en-GB"/>
-        </w:rPr>
-        <w:t xml:space="preserve"> [z]</w:t>
-      </w:r>
-    </w:p>
-    <w:p>
-      <w:pPr>
-        <w:rPr>
-          <w:lang w:val="en-GB"/>
-        </w:rPr>
-      </w:pPr>
-      <w:r>
-        <w:rPr>
-          <w:lang w:val="en-GB"/>
-        </w:rPr>
-        <w:t>* Model</w:t>
-      </w:r>
-    </w:p>
-    <w:p>
-      <w:pPr>
-        <w:rPr>
-          <w:lang w:val="en-GB"/>
-        </w:rPr>
-      </w:pPr>
-      <w:r>
-        <w:rPr>
-          <w:lang w:val="en-GB"/>
-        </w:rPr>
-        <w:t>- try hyper parameter tuning, use elastic net instead of linear regression</w:t>
-      </w:r>
-    </w:p>
-    <w:p>
-      <w:pPr>
-        <w:rPr>
-          <w:lang w:val="en-GB"/>
-        </w:rPr>
-      </w:pPr>
-      <w:r>
-        <w:rPr>
-          <w:lang w:val="en-GB"/>
-        </w:rPr>
-        <w:t>- look at SVM gamma and c</w:t>
-      </w:r>
-    </w:p>
-    <w:p>
-      <w:pPr>
-        <w:rPr>
-          <w:lang w:val="en-GB"/>
-        </w:rPr>
-      </w:pPr>
-      <w:r>
-        <w:rPr>
-          <w:lang w:val="en-GB"/>
-        </w:rPr>
-        <w:t>* Thesis:</w:t>
-      </w:r>
+      <w:pPr>
+        <w:rPr>
+          <w:lang w:val="en-GB"/>
+        </w:rPr>
+      </w:pPr>
+      <w:r>
+        <w:rPr>
+          <w:lang w:val="en-GB"/>
+        </w:rPr>
+        <w:t>look more into HMP?</w:t>
+      </w:r>
+    </w:p>
+    <w:p>
+      <w:pPr>
+        <w:rPr>
+          <w:lang w:val="en-GB"/>
+        </w:rPr>
+      </w:pPr>
+      <w:r>
+        <w:rPr>
+          <w:lang w:val="en-GB"/>
+        </w:rPr>
+        <w:t xml:space="preserve">Investigate performance more. Are all my features from one modality? </w:t>
+      </w:r>
+    </w:p>
+    <w:p>
+      <w:pPr>
+        <w:rPr>
+          <w:lang w:val="en-GB"/>
+        </w:rPr>
+      </w:pPr>
+      <w:r>
+        <w:rPr>
+          <w:lang w:val="en-GB"/>
+        </w:rPr>
+        <w:t>What kind of prediction set up? Random sampling based?</w:t>
+      </w:r>
+      <w:r>
+        <w:rPr>
+          <w:lang w:val="en-GB"/>
+        </w:rPr>
+        <w:t xml:space="preserve"> And then select a different amount of features and perform sampling to estimate performance</w:t>
+      </w:r>
+    </w:p>
+    <w:p>
+      <w:pPr>
+        <w:rPr>
+          <w:lang w:val="en-GB"/>
+        </w:rPr>
+      </w:pPr>
+      <w:r>
+        <w:rPr>
+          <w:lang w:val="en-GB"/>
+        </w:rPr>
+        <w:t>What if I use other omics types and compare?</w:t>
+      </w:r>
+    </w:p>
+    <w:p>
+      <w:pPr>
+        <w:pStyle w:val="Heading1"/>
+        <w:rPr>
+          <w:lang w:val="en-GB"/>
+        </w:rPr>
+      </w:pPr>
+      <w:r>
+        <w:rPr>
+          <w:lang w:val="en-GB"/>
+        </w:rPr>
+        <w:t>Presentation</w:t>
+      </w:r>
+    </w:p>
+    <w:p>
+      <w:pPr>
+        <w:rPr>
+          <w:lang w:val="en-GB"/>
+        </w:rPr>
+      </w:pPr>
     </w:p>
     <w:p>
       <w:pPr>
@@ -5999,454 +5590,6 @@
           <w:lang w:val="en-GB"/>
         </w:rPr>
         <w:lastRenderedPageBreak/>
-        <w:t>- have an outline and empty tables on what you want filled in</w:t>
-      </w:r>
-    </w:p>
-    <w:p>
-      <w:pPr>
-        <w:rPr>
-          <w:lang w:val="en-GB"/>
-        </w:rPr>
-      </w:pPr>
-      <w:r>
-        <w:rPr>
-          <w:lang w:val="en-GB"/>
-        </w:rPr>
-        <w:t xml:space="preserve">- make </w:t>
-      </w:r>
-      <w:proofErr w:type="spellStart"/>
-      <w:r>
-        <w:rPr>
-          <w:lang w:val="en-GB"/>
-        </w:rPr>
-        <w:t>hypotheses</w:t>
-      </w:r>
-      <w:r>
-        <w:rPr>
-          <w:lang w:val="en-GB"/>
-        </w:rPr>
-        <w:t>from</w:t>
-      </w:r>
-      <w:proofErr w:type="spellEnd"/>
-      <w:r>
-        <w:rPr>
-          <w:lang w:val="en-GB"/>
-        </w:rPr>
-        <w:t xml:space="preserve"> </w:t>
-      </w:r>
-      <w:r>
-        <w:rPr>
-          <w:lang w:val="en-GB"/>
-        </w:rPr>
-        <w:t xml:space="preserve"> packages and write in thesis draft based on commits and to do’s and notes.</w:t>
-      </w:r>
-    </w:p>
-    <w:p>
-      <w:pPr>
-        <w:rPr>
-          <w:lang w:val="en-GB"/>
-        </w:rPr>
-      </w:pPr>
-    </w:p>
-    <w:p>
-      <w:pPr>
-        <w:rPr>
-          <w:lang w:val="en-GB"/>
-        </w:rPr>
-      </w:pPr>
-      <w:r>
-        <w:rPr>
-          <w:lang w:val="en-GB"/>
-        </w:rPr>
-        <w:t>-(28 September presentation)</w:t>
-      </w:r>
-    </w:p>
-    <w:p>
-      <w:pPr>
-        <w:rPr>
-          <w:lang w:val="en-GB"/>
-        </w:rPr>
-      </w:pPr>
-      <w:r>
-        <w:rPr>
-          <w:lang w:val="en-GB"/>
-        </w:rPr>
-        <w:t>* Show performance with normal samples as stage zero</w:t>
-      </w:r>
-    </w:p>
-    <w:p>
-      <w:pPr>
-        <w:rPr>
-          <w:lang w:val="en-GB"/>
-        </w:rPr>
-      </w:pPr>
-      <w:r>
-        <w:rPr>
-          <w:lang w:val="en-GB"/>
-        </w:rPr>
-        <w:t>-- Possibly contrast with performance when that’s not the case (were normal samples being misinterpreted as stage 1?)</w:t>
-      </w:r>
-    </w:p>
-    <w:p>
-      <w:pPr>
-        <w:rPr>
-          <w:lang w:val="en-GB"/>
-        </w:rPr>
-      </w:pPr>
-      <w:r>
-        <w:rPr>
-          <w:lang w:val="en-GB"/>
-        </w:rPr>
-        <w:t>* Show performance when using new prediction set up with random sampling</w:t>
-      </w:r>
-      <w:r>
-        <w:rPr>
-          <w:lang w:val="en-GB"/>
-        </w:rPr>
-        <w:t xml:space="preserve"> and additional </w:t>
-      </w:r>
-      <w:proofErr w:type="spellStart"/>
-      <w:r>
-        <w:rPr>
-          <w:lang w:val="en-GB"/>
-        </w:rPr>
-        <w:t>fe</w:t>
-      </w:r>
-      <w:r>
-        <w:rPr>
-          <w:lang w:val="en-GB"/>
-        </w:rPr>
-        <w:t>with</w:t>
-      </w:r>
-      <w:proofErr w:type="spellEnd"/>
-      <w:r>
-        <w:rPr>
-          <w:lang w:val="en-GB"/>
-        </w:rPr>
-        <w:t xml:space="preserve"> </w:t>
-      </w:r>
-      <w:proofErr w:type="spellStart"/>
-      <w:r>
-        <w:rPr>
-          <w:lang w:val="en-GB"/>
-        </w:rPr>
-        <w:t>atures</w:t>
-      </w:r>
-      <w:proofErr w:type="spellEnd"/>
-    </w:p>
-    <w:p>
-      <w:pPr>
-        <w:rPr>
-          <w:lang w:val="en-GB"/>
-        </w:rPr>
-      </w:pPr>
-      <w:r>
-        <w:rPr>
-          <w:lang w:val="en-GB"/>
-        </w:rPr>
-        <w:t>* Show performance when using new feature ranking with linear regression (discuss data leakage</w:t>
-      </w:r>
-      <w:r>
-        <w:rPr>
-          <w:lang w:val="en-GB"/>
-        </w:rPr>
-        <w:t>)</w:t>
-      </w:r>
-    </w:p>
-    <w:p>
-      <w:pPr>
-        <w:rPr>
-          <w:lang w:val="en-GB"/>
-        </w:rPr>
-      </w:pPr>
-      <w:r>
-        <w:rPr>
-          <w:lang w:val="en-GB"/>
-        </w:rPr>
-        <w:t>* Show performance when using new prediction with linear regression for stages</w:t>
-      </w:r>
-    </w:p>
-    <w:p>
-      <w:pPr>
-        <w:rPr>
-          <w:lang w:val="en-GB"/>
-        </w:rPr>
-      </w:pPr>
-      <w:r>
-        <w:rPr>
-          <w:lang w:val="en-GB"/>
-        </w:rPr>
-        <w:t>* Show analysis of prediction results across experiments with confusion matrices</w:t>
-      </w:r>
-    </w:p>
-    <w:p>
-      <w:pPr>
-        <w:rPr>
-          <w:lang w:val="en-GB"/>
-        </w:rPr>
-      </w:pPr>
-      <w:r>
-        <w:rPr>
-          <w:lang w:val="en-GB"/>
-        </w:rPr>
-        <w:t>* If time: investigate dominance of each feature in integrated modality</w:t>
-      </w:r>
-    </w:p>
-    <w:p>
-      <w:pPr>
-        <w:rPr>
-          <w:lang w:val="en-GB"/>
-        </w:rPr>
-      </w:pPr>
-      <w:r>
-        <w:rPr>
-          <w:lang w:val="en-GB"/>
-        </w:rPr>
-        <w:t>* If time: update tables</w:t>
-      </w:r>
-    </w:p>
-    <w:p>
-      <w:pPr>
-        <w:rPr>
-          <w:lang w:val="en-GB"/>
-        </w:rPr>
-      </w:pPr>
-      <w:r>
-        <w:rPr>
-          <w:lang w:val="en-GB"/>
-        </w:rPr>
-        <w:t>-(6 September presentation)</w:t>
-      </w:r>
-    </w:p>
-    <w:p>
-      <w:pPr>
-        <w:rPr>
-          <w:lang w:val="en-GB"/>
-        </w:rPr>
-      </w:pPr>
-      <w:r>
-        <w:rPr>
-          <w:lang w:val="en-GB"/>
-        </w:rPr>
-        <w:t>* display predictive performance for each cancer separately with increasing feature amounts on the X axis instead of different cancers, and then each omics type separately</w:t>
-      </w:r>
-      <w:r>
-        <w:rPr>
-          <w:lang w:val="en-GB"/>
-        </w:rPr>
-        <w:t xml:space="preserve"> in each graph</w:t>
-      </w:r>
-      <w:r>
-        <w:rPr>
-          <w:lang w:val="en-GB"/>
-        </w:rPr>
-        <w:t xml:space="preserve"> [x]</w:t>
-      </w:r>
-    </w:p>
-    <w:p>
-      <w:pPr>
-        <w:rPr>
-          <w:lang w:val="en-GB"/>
-        </w:rPr>
-      </w:pPr>
-      <w:r>
-        <w:rPr>
-          <w:lang w:val="en-GB"/>
-        </w:rPr>
-        <w:t xml:space="preserve">* </w:t>
-      </w:r>
-      <w:r>
-        <w:rPr>
-          <w:lang w:val="en-GB"/>
-        </w:rPr>
-        <w:t>try MSE error</w:t>
-      </w:r>
-    </w:p>
-    <w:p>
-      <w:pPr>
-        <w:rPr>
-          <w:lang w:val="en-GB"/>
-        </w:rPr>
-      </w:pPr>
-      <w:r>
-        <w:rPr>
-          <w:lang w:val="en-GB"/>
-        </w:rPr>
-        <w:t>* fix the y-axis to have the same units</w:t>
-      </w:r>
-      <w:r>
-        <w:rPr>
-          <w:lang w:val="en-GB"/>
-        </w:rPr>
-        <w:t xml:space="preserve"> [x]</w:t>
-      </w:r>
-    </w:p>
-    <w:p>
-      <w:pPr>
-        <w:rPr>
-          <w:lang w:val="en-GB"/>
-        </w:rPr>
-      </w:pPr>
-      <w:r>
-        <w:rPr>
-          <w:lang w:val="en-GB"/>
-        </w:rPr>
-        <w:t>* if time: try a different set up with random sampling to estimate performance</w:t>
-      </w:r>
-    </w:p>
-    <w:p>
-      <w:pPr>
-        <w:rPr>
-          <w:lang w:val="en-GB"/>
-        </w:rPr>
-      </w:pPr>
-      <w:r>
-        <w:rPr>
-          <w:lang w:val="en-GB"/>
-        </w:rPr>
-        <w:t>* start initial subheading and grouping of current thesis document</w:t>
-      </w:r>
-      <w:r>
-        <w:rPr>
-          <w:lang w:val="en-GB"/>
-        </w:rPr>
-        <w:t xml:space="preserve"> [x]</w:t>
-      </w:r>
-    </w:p>
-    <w:p>
-      <w:pPr>
-        <w:rPr>
-          <w:lang w:val="en-GB"/>
-        </w:rPr>
-      </w:pPr>
-      <w:r>
-        <w:rPr>
-          <w:lang w:val="en-GB"/>
-        </w:rPr>
-        <w:t>* for presentation</w:t>
-      </w:r>
-    </w:p>
-    <w:p>
-      <w:pPr>
-        <w:rPr>
-          <w:lang w:val="en-GB"/>
-        </w:rPr>
-      </w:pPr>
-      <w:r>
-        <w:rPr>
-          <w:lang w:val="en-GB"/>
-        </w:rPr>
-        <w:t xml:space="preserve">- Think about what I really want to present instead of a big bundle of images. </w:t>
-      </w:r>
-    </w:p>
-    <w:p>
-      <w:pPr>
-        <w:rPr>
-          <w:lang w:val="en-GB"/>
-        </w:rPr>
-      </w:pPr>
-      <w:r>
-        <w:rPr>
-          <w:lang w:val="en-GB"/>
-        </w:rPr>
-        <w:t>- Fix cancer sucks thing and find source for how many people die from it.</w:t>
-      </w:r>
-      <w:r>
-        <w:rPr>
-          <w:lang w:val="en-GB"/>
-        </w:rPr>
-        <w:t xml:space="preserve"> [x]</w:t>
-      </w:r>
-    </w:p>
-    <w:p>
-      <w:pPr>
-        <w:rPr>
-          <w:lang w:val="en-GB"/>
-        </w:rPr>
-      </w:pPr>
-      <w:r>
-        <w:rPr>
-          <w:lang w:val="en-GB"/>
-        </w:rPr>
-        <w:t>look more into HMP?</w:t>
-      </w:r>
-    </w:p>
-    <w:p>
-      <w:pPr>
-        <w:rPr>
-          <w:lang w:val="en-GB"/>
-        </w:rPr>
-      </w:pPr>
-      <w:r>
-        <w:rPr>
-          <w:lang w:val="en-GB"/>
-        </w:rPr>
-        <w:t xml:space="preserve">Investigate performance more. Are all my features from one modality? </w:t>
-      </w:r>
-    </w:p>
-    <w:p>
-      <w:pPr>
-        <w:rPr>
-          <w:lang w:val="en-GB"/>
-        </w:rPr>
-      </w:pPr>
-      <w:r>
-        <w:rPr>
-          <w:lang w:val="en-GB"/>
-        </w:rPr>
-        <w:t>What kind of prediction set up? Random sampling based?</w:t>
-      </w:r>
-      <w:r>
-        <w:rPr>
-          <w:lang w:val="en-GB"/>
-        </w:rPr>
-        <w:t xml:space="preserve"> And then select a different amount of features and perform sampling to estimate performance</w:t>
-      </w:r>
-    </w:p>
-    <w:p>
-      <w:pPr>
-        <w:rPr>
-          <w:lang w:val="en-GB"/>
-        </w:rPr>
-      </w:pPr>
-      <w:r>
-        <w:rPr>
-          <w:lang w:val="en-GB"/>
-        </w:rPr>
-        <w:t>What if I use other omics types and compare?</w:t>
-      </w:r>
-    </w:p>
-    <w:p>
-      <w:pPr>
-        <w:pStyle w:val="Heading1"/>
-        <w:rPr>
-          <w:lang w:val="en-GB"/>
-        </w:rPr>
-      </w:pPr>
-      <w:r>
-        <w:rPr>
-          <w:lang w:val="en-GB"/>
-        </w:rPr>
-        <w:t>Presentation</w:t>
-      </w:r>
-    </w:p>
-    <w:p>
-      <w:pPr>
-        <w:rPr>
-          <w:lang w:val="en-GB"/>
-        </w:rPr>
-      </w:pPr>
-    </w:p>
-    <w:p>
-      <w:pPr>
-        <w:rPr>
-          <w:lang w:val="en-GB"/>
-        </w:rPr>
-      </w:pPr>
-      <w:r>
-        <w:rPr>
-          <w:lang w:val="en-GB"/>
-        </w:rPr>
         <w:t>17 October</w:t>
       </w:r>
     </w:p>
@@ -6460,7 +5603,6 @@
         <w:rPr>
           <w:lang w:val="en-GB"/>
         </w:rPr>
-        <w:lastRenderedPageBreak/>
         <w:t>Try different stages of integration</w:t>
       </w:r>
     </w:p>
@@ -6501,16 +5643,8 @@
         <w:rPr>
           <w:lang w:val="en-GB"/>
         </w:rPr>
-        <w:t xml:space="preserve">- Prediction task on stage and </w:t>
-      </w:r>
-      <w:proofErr w:type="spellStart"/>
-      <w:r>
-        <w:rPr>
-          <w:lang w:val="en-GB"/>
-        </w:rPr>
-        <w:t>tumor</w:t>
-      </w:r>
-      <w:proofErr w:type="spellEnd"/>
+        <w:t>- Prediction task on stage and tumor</w:t>
+      </w:r>
     </w:p>
     <w:p>
       <w:pPr>
@@ -6535,110 +5669,40 @@
         <w:rPr>
           <w:lang w:val="nl-NL"/>
         </w:rPr>
-        <w:t xml:space="preserve">tumor: </w:t>
-      </w:r>
-      <w:proofErr w:type="spellStart"/>
-      <w:r>
-        <w:rPr>
-          <w:lang w:val="nl-NL"/>
-        </w:rPr>
-        <w:t>svm</w:t>
-      </w:r>
-      <w:proofErr w:type="spellEnd"/>
-      <w:r>
-        <w:rPr>
-          <w:lang w:val="nl-NL"/>
-        </w:rPr>
-        <w:t xml:space="preserve">, </w:t>
-      </w:r>
-      <w:proofErr w:type="spellStart"/>
-      <w:r>
-        <w:rPr>
-          <w:lang w:val="nl-NL"/>
-        </w:rPr>
-        <w:t>rbf</w:t>
-      </w:r>
-      <w:proofErr w:type="spellEnd"/>
-      <w:r>
-        <w:rPr>
-          <w:lang w:val="nl-NL"/>
-        </w:rPr>
-        <w:t xml:space="preserve"> </w:t>
-      </w:r>
-      <w:proofErr w:type="spellStart"/>
-      <w:r>
-        <w:rPr>
-          <w:lang w:val="nl-NL"/>
-        </w:rPr>
-        <w:t>kernel</w:t>
-      </w:r>
-      <w:proofErr w:type="spellEnd"/>
-      <w:r>
-        <w:rPr>
-          <w:lang w:val="nl-NL"/>
-        </w:rPr>
-        <w:t>, c=1</w:t>
-      </w:r>
-    </w:p>
-    <w:p>
-      <w:pPr>
-        <w:rPr>
-          <w:lang w:val="en-GB"/>
-        </w:rPr>
-      </w:pPr>
-      <w:r>
-        <w:rPr>
-          <w:lang w:val="en-GB"/>
-        </w:rPr>
-        <w:t xml:space="preserve">stage: </w:t>
-      </w:r>
-      <w:proofErr w:type="spellStart"/>
-      <w:r>
-        <w:rPr>
-          <w:lang w:val="en-GB"/>
-        </w:rPr>
-        <w:t>mlgr</w:t>
-      </w:r>
-      <w:proofErr w:type="spellEnd"/>
-      <w:r>
-        <w:rPr>
-          <w:lang w:val="en-GB"/>
-        </w:rPr>
-        <w:t xml:space="preserve">, </w:t>
-      </w:r>
-    </w:p>
-    <w:p>
-      <w:pPr>
-        <w:rPr>
-          <w:lang w:val="en-GB"/>
-        </w:rPr>
-      </w:pPr>
-    </w:p>
-    <w:p>
-      <w:pPr>
-        <w:rPr>
-          <w:lang w:val="en-GB"/>
-        </w:rPr>
-      </w:pPr>
-      <w:r>
-        <w:rPr>
-          <w:lang w:val="en-GB"/>
-        </w:rPr>
-        <w:t xml:space="preserve">- PCA and t-SNE visualizations for all cancers and data sets with </w:t>
-      </w:r>
-      <w:proofErr w:type="spellStart"/>
-      <w:r>
-        <w:rPr>
-          <w:lang w:val="en-GB"/>
-        </w:rPr>
-        <w:t>tumor</w:t>
-      </w:r>
-      <w:proofErr w:type="spellEnd"/>
-      <w:r>
-        <w:rPr>
-          <w:lang w:val="en-GB"/>
-        </w:rPr>
-        <w:t xml:space="preserve"> status data</w:t>
+        <w:t>tumor: svm, rbf kernel, c=1</w:t>
+      </w:r>
+    </w:p>
+    <w:p>
+      <w:pPr>
+        <w:rPr>
+          <w:lang w:val="en-GB"/>
+        </w:rPr>
+      </w:pPr>
+      <w:r>
+        <w:rPr>
+          <w:lang w:val="en-GB"/>
+        </w:rPr>
+        <w:t xml:space="preserve">stage: mlgr, </w:t>
+      </w:r>
+    </w:p>
+    <w:p>
+      <w:pPr>
+        <w:rPr>
+          <w:lang w:val="en-GB"/>
+        </w:rPr>
+      </w:pPr>
+    </w:p>
+    <w:p>
+      <w:pPr>
+        <w:rPr>
+          <w:lang w:val="en-GB"/>
+        </w:rPr>
+      </w:pPr>
+      <w:r>
+        <w:rPr>
+          <w:lang w:val="en-GB"/>
+        </w:rPr>
+        <w:t>- PCA and t-SNE visualizations for all cancers and data sets with tumor status data</w:t>
       </w:r>
     </w:p>
     <w:p>
@@ -6881,21 +5945,7 @@
         <w:rPr>
           <w:lang w:val="en-GB"/>
         </w:rPr>
-        <w:t xml:space="preserve"> Also some contradicting things, such as STAD being better one integrated with chi2, but worse than GE with </w:t>
-      </w:r>
-      <w:proofErr w:type="spellStart"/>
-      <w:r>
-        <w:rPr>
-          <w:lang w:val="en-GB"/>
-        </w:rPr>
-        <w:t>linreg</w:t>
-      </w:r>
-      <w:proofErr w:type="spellEnd"/>
-      <w:r>
-        <w:rPr>
-          <w:lang w:val="en-GB"/>
-        </w:rPr>
-        <w:t xml:space="preserve"> selection</w:t>
+        <w:t xml:space="preserve"> Also some contradicting things, such as STAD being better one integrated with chi2, but worse than GE with linreg selection</w:t>
       </w:r>
     </w:p>
     <w:p>
@@ -6911,6 +5961,7 @@
         <w:rPr>
           <w:lang w:val="en-GB"/>
         </w:rPr>
+        <w:lastRenderedPageBreak/>
         <w:t>Dealing with information leakage of linear regression</w:t>
       </w:r>
     </w:p>
@@ -6924,7 +5975,6 @@
         <w:rPr>
           <w:lang w:val="en-GB"/>
         </w:rPr>
-        <w:lastRenderedPageBreak/>
         <w:t>is this good enough, what is needed for greenlight</w:t>
       </w:r>
     </w:p>
@@ -8456,7 +7506,6 @@
   <w:style w:type="character" w:default="1" w:styleId="DefaultParagraphFont">
     <w:name w:val="Default Paragraph Font"/>
     <w:uiPriority w:val="1"/>
-    <w:semiHidden/>
     <w:unhideWhenUsed/>
   </w:style>
   <w:style w:type="table" w:default="1" w:styleId="TableNormal">

</xml_diff>

<commit_message>
Add proper NMF integration file loading and experiment results
</commit_message>
<xml_diff>
--- a/Thesis Steps.docx
+++ b/Thesis Steps.docx
@@ -2031,6 +2031,44 @@
         <w:rPr>
           <w:lang w:val="en-GB"/>
         </w:rPr>
+        <w:t>try to better understand the scaling mechanism of the GE data set, as it could have an effect when interpreting the performance of integrating the data modalities</w:t>
+      </w:r>
+      <w:r>
+        <w:rPr>
+          <w:lang w:val="en-GB"/>
+        </w:rPr>
+        <w:t>. For example the data sets might have different scales and (co) variance.</w:t>
+      </w:r>
+      <w:r>
+        <w:rPr>
+          <w:lang w:val="en-GB"/>
+        </w:rPr>
+        <w:t xml:space="preserve"> Maybe consider MFA</w:t>
+      </w:r>
+    </w:p>
+    <w:p>
+      <w:pPr>
+        <w:rPr>
+          <w:lang w:val="en-GB"/>
+        </w:rPr>
+      </w:pPr>
+      <w:r>
+        <w:rPr>
+          <w:lang w:val="en-GB"/>
+        </w:rPr>
+        <w:t>https://compgenomr.github.io/book/matrix-factorization-methods-for-unsupervised-multi-omics-data-integration.html</w:t>
+      </w:r>
+    </w:p>
+    <w:p>
+      <w:pPr>
+        <w:rPr>
+          <w:lang w:val="en-GB"/>
+        </w:rPr>
+      </w:pPr>
+      <w:r>
+        <w:rPr>
+          <w:lang w:val="en-GB"/>
+        </w:rPr>
         <w:t>maybe the 3</w:t>
       </w:r>
       <w:r>
@@ -2211,6 +2249,7 @@
           <w:bCs/>
           <w:lang w:val="en-GB"/>
         </w:rPr>
+        <w:lastRenderedPageBreak/>
         <w:t>Towards January 23 meeting</w:t>
       </w:r>
       <w:r>
@@ -2276,7 +2315,6 @@
         <w:rPr>
           <w:lang w:val="en-GB"/>
         </w:rPr>
-        <w:lastRenderedPageBreak/>
         <w:t xml:space="preserve">checkout other </w:t>
       </w:r>
       <w:r>
@@ -2658,6 +2696,7 @@
         <w:rPr>
           <w:lang w:val="en-GB"/>
         </w:rPr>
+        <w:lastRenderedPageBreak/>
         <w:t>try to select the same samples for gene expression and microbiome</w:t>
       </w:r>
     </w:p>
@@ -2684,7 +2723,6 @@
         <w:rPr>
           <w:lang w:val="en-GB"/>
         </w:rPr>
-        <w:lastRenderedPageBreak/>
         <w:t>Are the metrics I am using the best ones? Maybe ROC and MCC</w:t>
       </w:r>
     </w:p>
@@ -2763,6 +2801,19 @@
           <w:lang w:val="en-GB"/>
         </w:rPr>
         <w:t>(20 February update meeting)</w:t>
+      </w:r>
+    </w:p>
+    <w:p>
+      <w:pPr>
+        <w:rPr>
+          <w:lang w:val="en-GB"/>
+        </w:rPr>
+      </w:pPr>
+      <w:r>
+        <w:rPr>
+          <w:lang w:val="en-GB"/>
+        </w:rPr>
+        <w:t>try an experiment with MAD for genus</w:t>
       </w:r>
     </w:p>
     <w:p>
@@ -3145,7 +3196,14 @@
         <w:rPr>
           <w:lang w:val="en-GB"/>
         </w:rPr>
+        <w:lastRenderedPageBreak/>
         <w:t>Try to do GE only or Genus only auto encoder integration and compare</w:t>
+      </w:r>
+      <w:r>
+        <w:rPr>
+          <w:lang w:val="en-GB"/>
+        </w:rPr>
+        <w:t xml:space="preserve"> [x]</w:t>
       </w:r>
     </w:p>
     <w:p>
@@ -3231,7 +3289,6 @@
         <w:rPr>
           <w:lang w:val="en-GB"/>
         </w:rPr>
-        <w:lastRenderedPageBreak/>
         <w:t>Evaluation</w:t>
       </w:r>
       <w:r>
@@ -3276,6 +3333,12 @@
         </w:rPr>
         <w:t>Use RMSE instead of f1-score for stage prediction endpoint</w:t>
       </w:r>
+      <w:r>
+        <w:rPr>
+          <w:lang w:val="en-GB"/>
+        </w:rPr>
+        <w:t xml:space="preserve"> [x]</w:t>
+      </w:r>
     </w:p>
     <w:p>
       <w:pPr>
@@ -3731,6 +3794,7 @@
         <w:rPr>
           <w:lang w:val="en-GB"/>
         </w:rPr>
+        <w:lastRenderedPageBreak/>
         <w:t>Make visualization tables of only all selected genus in overlap set</w:t>
       </w:r>
       <w:r>
@@ -3889,7 +3953,6 @@
         <w:rPr>
           <w:lang w:val="en-GB"/>
         </w:rPr>
-        <w:lastRenderedPageBreak/>
         <w:t>Thesis</w:t>
       </w:r>
       <w:r>
@@ -4377,6 +4440,7 @@
         <w:rPr>
           <w:lang w:val="en-GB"/>
         </w:rPr>
+        <w:lastRenderedPageBreak/>
         <w:t>Presentation:</w:t>
       </w:r>
     </w:p>
@@ -4466,234 +4530,412 @@
         <w:rPr>
           <w:lang w:val="en-GB"/>
         </w:rPr>
+        <w:t>- Display RMSE</w:t>
+      </w:r>
+      <w:r>
+        <w:rPr>
+          <w:lang w:val="en-GB"/>
+        </w:rPr>
+        <w:t xml:space="preserve"> is </w:t>
+      </w:r>
+      <w:r>
+        <w:rPr>
+          <w:lang w:val="en-GB"/>
+        </w:rPr>
+        <w:t xml:space="preserve"> instead of F1 score for stage</w:t>
+      </w:r>
+    </w:p>
+    <w:p>
+      <w:pPr>
+        <w:rPr>
+          <w:lang w:val="en-GB"/>
+        </w:rPr>
+      </w:pPr>
+      <w:r>
+        <w:rPr>
+          <w:lang w:val="en-GB"/>
+        </w:rPr>
+        <w:t>Thesis:</w:t>
+      </w:r>
+    </w:p>
+    <w:p>
+      <w:pPr>
+        <w:rPr>
+          <w:lang w:val="en-GB"/>
+        </w:rPr>
+      </w:pPr>
+      <w:r>
+        <w:rPr>
+          <w:lang w:val="en-GB"/>
+        </w:rPr>
+        <w:t>- Make research proposals separate section and more clear</w:t>
+      </w:r>
+      <w:r>
+        <w:rPr>
+          <w:lang w:val="en-GB"/>
+        </w:rPr>
+        <w:t xml:space="preserve"> [x]</w:t>
+      </w:r>
+    </w:p>
+    <w:p>
+      <w:pPr>
+        <w:rPr>
+          <w:lang w:val="en-GB"/>
+        </w:rPr>
+      </w:pPr>
+      <w:r>
+        <w:rPr>
+          <w:lang w:val="en-GB"/>
+        </w:rPr>
+        <w:t>- Visuals: for exploration remove REA</w:t>
+      </w:r>
+      <w:r>
+        <w:rPr>
+          <w:lang w:val="en-GB"/>
+        </w:rPr>
+        <w:t xml:space="preserve"> if </w:t>
+      </w:r>
+      <w:r>
+        <w:rPr>
+          <w:lang w:val="en-GB"/>
+        </w:rPr>
+        <w:t>D. Have a title for each group of observations. Don’t have double information, for example no PCA component labels everywhere. Can just have it for one column and one row. Don’t have the color legend within the graph, either outside or describe it. In caption, describe everything needed to know to understand picture from only caption. Don’t use green and red because of color blindness.</w:t>
+      </w:r>
+      <w:r>
+        <w:rPr>
+          <w:lang w:val="en-GB"/>
+        </w:rPr>
+        <w:t xml:space="preserve"> [x]</w:t>
+      </w:r>
+    </w:p>
+    <w:p>
+      <w:pPr>
+        <w:rPr>
+          <w:lang w:val="en-GB"/>
+        </w:rPr>
+      </w:pPr>
+      <w:r>
+        <w:rPr>
+          <w:lang w:val="en-GB"/>
+        </w:rPr>
+        <w:t>- Be more clear about what you want to show. Don’t show stad, you can remove all the other cancers and say you chose one representative example. Be consistent with it throughout the paper. Include the other ones in the appendix and mention you did so. Explain similarities and differences with the other cancers.</w:t>
+      </w:r>
+      <w:r>
+        <w:rPr>
+          <w:lang w:val="en-GB"/>
+        </w:rPr>
+        <w:t xml:space="preserve"> It’s</w:t>
+      </w:r>
+    </w:p>
+    <w:p>
+      <w:r>
+        <w:rPr>
+          <w:lang w:val="en-GB"/>
+        </w:rPr>
+        <w:t>- Method: describe what you have done in the results section, so move what you have there now into the results. Has to be very specific, for example with data. What parameters do you have with your patient samples, what portal did you get it from. Enough information to reproduce.</w:t>
+      </w:r>
+    </w:p>
+    <w:p>
+      <w:pPr>
+        <w:rPr>
+          <w:lang w:val="en-GB"/>
+        </w:rPr>
+      </w:pPr>
+      <w:r>
+        <w:rPr>
+          <w:lang w:val="en-GB"/>
+        </w:rPr>
+        <w:t>- Result: describe why she did something, how, what observations you made and what can be concluded.</w:t>
+      </w:r>
+      <w:r>
+        <w:rPr>
+          <w:lang w:val="en-GB"/>
+        </w:rPr>
+        <w:t xml:space="preserve"> Shouldn’t have sub sub sections, just have it as a label. Group stuff differently. Main conclusions are there is no difference quantitatively or qualitatively. The first group can stay, but the 2</w:t>
+      </w:r>
+      <w:r>
+        <w:rPr>
+          <w:vertAlign w:val="superscript"/>
+          <w:lang w:val="en-GB"/>
+        </w:rPr>
+        <w:t>nd</w:t>
+      </w:r>
+      <w:r>
+        <w:rPr>
+          <w:lang w:val="en-GB"/>
+        </w:rPr>
+        <w:t xml:space="preserve"> want you can group in more logical groupings.</w:t>
+      </w:r>
+    </w:p>
+    <w:p>
+      <w:pPr>
+        <w:rPr>
+          <w:lang w:val="en-GB"/>
+        </w:rPr>
+      </w:pPr>
+    </w:p>
+    <w:p>
+      <w:pPr>
+        <w:rPr>
+          <w:lang w:val="en-GB"/>
+        </w:rPr>
+      </w:pPr>
+      <w:r>
+        <w:rPr>
+          <w:lang w:val="en-GB"/>
+        </w:rPr>
+        <w:t>-(14 November presentation)</w:t>
+      </w:r>
+    </w:p>
+    <w:p>
+      <w:pPr>
+        <w:rPr>
+          <w:lang w:val="en-GB"/>
+        </w:rPr>
+      </w:pPr>
+      <w:r>
+        <w:rPr>
+          <w:lang w:val="en-GB"/>
+        </w:rPr>
+        <w:t>* presentation:</w:t>
+      </w:r>
+    </w:p>
+    <w:p>
+      <w:r>
+        <w:t>- for the stage class in balance slides try to expand the table with cancers as columns</w:t>
+      </w:r>
+      <w:r>
+        <w:t xml:space="preserve"> [x]</w:t>
+      </w:r>
+    </w:p>
+    <w:p>
+      <w:pPr>
+        <w:rPr>
+          <w:lang w:val="en-GB"/>
+        </w:rPr>
+      </w:pPr>
+      <w:r>
+        <w:rPr>
+          <w:lang w:val="en-GB"/>
+        </w:rPr>
+        <w:t>- Use bigger text</w:t>
+      </w:r>
+      <w:r>
+        <w:rPr>
+          <w:lang w:val="en-GB"/>
+        </w:rPr>
+        <w:t xml:space="preserve"> [x]</w:t>
+      </w:r>
+    </w:p>
+    <w:p>
+      <w:pPr>
+        <w:rPr>
+          <w:lang w:val="en-GB"/>
+        </w:rPr>
+      </w:pPr>
+      <w:r>
+        <w:rPr>
+          <w:lang w:val="en-GB"/>
+        </w:rPr>
+        <w:t>- Put the main message of what you found instead of the method used in prediction</w:t>
+      </w:r>
+      <w:r>
+        <w:rPr>
+          <w:lang w:val="en-GB"/>
+        </w:rPr>
+        <w:t xml:space="preserve"> [x]</w:t>
+      </w:r>
+    </w:p>
+    <w:p>
+      <w:pPr>
+        <w:rPr>
+          <w:lang w:val="en-GB"/>
+        </w:rPr>
+      </w:pPr>
+      <w:r>
+        <w:rPr>
+          <w:lang w:val="en-GB"/>
+        </w:rPr>
+        <w:t>- Use fewer figures and focus more on what you want to show( for example, for just one representative cancer)</w:t>
+      </w:r>
+      <w:r>
+        <w:rPr>
+          <w:lang w:val="en-GB"/>
+        </w:rPr>
+        <w:t xml:space="preserve"> [x]</w:t>
+      </w:r>
+    </w:p>
+    <w:p>
+      <w:pPr>
+        <w:rPr>
+          <w:lang w:val="en-GB"/>
+        </w:rPr>
+      </w:pPr>
+      <w:r>
+        <w:rPr>
+          <w:lang w:val="en-GB"/>
+        </w:rPr>
+        <w:t>- more descriptive text in figure legends</w:t>
+      </w:r>
+      <w:r>
+        <w:rPr>
+          <w:lang w:val="en-GB"/>
+        </w:rPr>
+        <w:t xml:space="preserve"> [x]</w:t>
+      </w:r>
+    </w:p>
+    <w:p>
+      <w:r>
+        <w:t>- how you can improve even more instead of just results are inconclusive</w:t>
+      </w:r>
+    </w:p>
+    <w:p>
+      <w:r>
+        <w:t>* Model:</w:t>
+      </w:r>
+    </w:p>
+    <w:p>
+      <w:r>
         <w:lastRenderedPageBreak/>
-        <w:t>- Display RMSE</w:t>
-      </w:r>
-      <w:r>
-        <w:rPr>
-          <w:lang w:val="en-GB"/>
-        </w:rPr>
-        <w:t xml:space="preserve"> is </w:t>
-      </w:r>
-      <w:r>
-        <w:rPr>
-          <w:lang w:val="en-GB"/>
-        </w:rPr>
-        <w:t xml:space="preserve"> instead of F1 score for stage</w:t>
-      </w:r>
-    </w:p>
-    <w:p>
-      <w:pPr>
-        <w:rPr>
-          <w:lang w:val="en-GB"/>
-        </w:rPr>
-      </w:pPr>
-      <w:r>
-        <w:rPr>
-          <w:lang w:val="en-GB"/>
-        </w:rPr>
-        <w:t>Thesis:</w:t>
-      </w:r>
-    </w:p>
-    <w:p>
-      <w:pPr>
-        <w:rPr>
-          <w:lang w:val="en-GB"/>
-        </w:rPr>
-      </w:pPr>
-      <w:r>
-        <w:rPr>
-          <w:lang w:val="en-GB"/>
-        </w:rPr>
-        <w:t>- Make research proposals separate section and more clear</w:t>
-      </w:r>
-      <w:r>
-        <w:rPr>
-          <w:lang w:val="en-GB"/>
-        </w:rPr>
+        <w:t>- What happens if you also look at how much each feature there even is softened initial sets and account for it</w:t>
+      </w:r>
+      <w:r>
         <w:t xml:space="preserve"> [x]</w:t>
       </w:r>
     </w:p>
     <w:p>
-      <w:pPr>
-        <w:rPr>
-          <w:lang w:val="en-GB"/>
-        </w:rPr>
-      </w:pPr>
-      <w:r>
-        <w:rPr>
-          <w:lang w:val="en-GB"/>
-        </w:rPr>
-        <w:t>- Visuals: for exploration remove REA</w:t>
-      </w:r>
-      <w:r>
-        <w:rPr>
-          <w:lang w:val="en-GB"/>
-        </w:rPr>
-        <w:t xml:space="preserve"> if </w:t>
-      </w:r>
-      <w:r>
-        <w:rPr>
-          <w:lang w:val="en-GB"/>
-        </w:rPr>
-        <w:t>D. Have a title for each group of observations. Don’t have double information, for example no PCA component labels everywhere. Can just have it for one column and one row. Don’t have the color legend within the graph, either outside or describe it. In caption, describe everything needed to know to understand picture from only caption. Don’t use green and red because of color blindness.</w:t>
-      </w:r>
-      <w:r>
-        <w:rPr>
-          <w:lang w:val="en-GB"/>
-        </w:rPr>
+      <w:r>
+        <w:t>- Vary feature selection stage</w:t>
+      </w:r>
+    </w:p>
+    <w:p>
+      <w:r>
+        <w:t>- Try different model (elastic net)</w:t>
+      </w:r>
+      <w:r>
+        <w:t xml:space="preserve"> for prediction</w:t>
+      </w:r>
+    </w:p>
+    <w:p>
+      <w:r>
+        <w:t>- Try different model (elastic net) for selection</w:t>
+      </w:r>
+    </w:p>
+    <w:p>
+      <w:r>
+        <w:t>- different sampling method: sampling with replacement from underrepresented classes</w:t>
+      </w:r>
+    </w:p>
+    <w:p>
+      <w:r>
+        <w:t>- check feature</w:t>
+      </w:r>
+      <w:r>
+        <w:t xml:space="preserve"> selection</w:t>
+      </w:r>
+      <w:r>
+        <w:t xml:space="preserve"> robustness</w:t>
+      </w:r>
+    </w:p>
+    <w:p>
+      <w:r>
+        <w:t>- rerun linreg after fixing bug with feature selection ordering</w:t>
+      </w:r>
+      <w:r>
+        <w:t xml:space="preserve"> (and elif for chi2 selection?)</w:t>
+      </w:r>
+      <w:r>
         <w:t xml:space="preserve"> [x]</w:t>
       </w:r>
     </w:p>
     <w:p>
-      <w:pPr>
-        <w:rPr>
-          <w:lang w:val="en-GB"/>
-        </w:rPr>
-      </w:pPr>
-      <w:r>
-        <w:rPr>
-          <w:lang w:val="en-GB"/>
-        </w:rPr>
-        <w:t>- Be more clear about what you want to show. Don’t show stad, you can remove all the other cancers and say you chose one representative example. Be consistent with it throughout the paper. Include the other ones in the appendix and mention you did so. Explain similarities and differences with the other cancers.</w:t>
-      </w:r>
-      <w:r>
-        <w:rPr>
-          <w:lang w:val="en-GB"/>
-        </w:rPr>
-        <w:t xml:space="preserve"> It’s</w:t>
-      </w:r>
-    </w:p>
-    <w:p>
-      <w:r>
-        <w:rPr>
-          <w:lang w:val="en-GB"/>
-        </w:rPr>
-        <w:t>- Method: describe what you have done in the results section, so move what you have there now into the results. Has to be very specific, for example with data. What parameters do you have with your patient samples, what portal did you get it from. Enough information to reproduce.</w:t>
-      </w:r>
-    </w:p>
-    <w:p>
-      <w:pPr>
-        <w:rPr>
-          <w:lang w:val="en-GB"/>
-        </w:rPr>
-      </w:pPr>
-      <w:r>
-        <w:rPr>
-          <w:lang w:val="en-GB"/>
-        </w:rPr>
-        <w:t>- Result: describe why she did something, how, what observations you made and what can be concluded.</w:t>
-      </w:r>
-      <w:r>
-        <w:rPr>
-          <w:lang w:val="en-GB"/>
-        </w:rPr>
-        <w:t xml:space="preserve"> Shouldn’t have sub sub sections, just have it as a label. Group stuff differently. Main conclusions are there is no difference quantitatively or qualitatively. The first group can stay, but the 2</w:t>
-      </w:r>
-      <w:r>
-        <w:rPr>
-          <w:vertAlign w:val="superscript"/>
-          <w:lang w:val="en-GB"/>
-        </w:rPr>
-        <w:t>nd</w:t>
-      </w:r>
-      <w:r>
-        <w:rPr>
-          <w:lang w:val="en-GB"/>
-        </w:rPr>
-        <w:t xml:space="preserve"> want you can group in more logical groupings.</w:t>
-      </w:r>
-    </w:p>
-    <w:p>
-      <w:pPr>
-        <w:rPr>
-          <w:lang w:val="en-GB"/>
-        </w:rPr>
-      </w:pPr>
-    </w:p>
-    <w:p>
-      <w:pPr>
-        <w:rPr>
-          <w:lang w:val="en-GB"/>
-        </w:rPr>
-      </w:pPr>
-      <w:r>
-        <w:rPr>
-          <w:lang w:val="en-GB"/>
-        </w:rPr>
-        <w:t>-(14 November presentation)</w:t>
-      </w:r>
-    </w:p>
-    <w:p>
-      <w:pPr>
-        <w:rPr>
-          <w:lang w:val="en-GB"/>
-        </w:rPr>
-      </w:pPr>
-      <w:r>
-        <w:rPr>
-          <w:lang w:val="en-GB"/>
-        </w:rPr>
-        <w:t>* presentation:</w:t>
-      </w:r>
-    </w:p>
-    <w:p>
-      <w:r>
-        <w:t>- for the stage class in balance slides try to expand the table with cancers as columns</w:t>
+      <w:r>
+        <w:t>- deal with zero features in genus abundance</w:t>
+      </w:r>
+    </w:p>
+    <w:p>
+      <w:r>
+        <w:t>* Thesis:</w:t>
+      </w:r>
+    </w:p>
+    <w:p>
+      <w:r>
+        <w:t>- Introduction: includes background, knowledge gap and proposal to fill knowledge gap and not separate background section</w:t>
       </w:r>
       <w:r>
         <w:t xml:space="preserve"> [x]</w:t>
       </w:r>
     </w:p>
     <w:p>
-      <w:pPr>
-        <w:rPr>
-          <w:lang w:val="en-GB"/>
-        </w:rPr>
-      </w:pPr>
-      <w:r>
-        <w:rPr>
-          <w:lang w:val="en-GB"/>
-        </w:rPr>
-        <w:t>- Use bigger text</w:t>
-      </w:r>
-      <w:r>
-        <w:rPr>
-          <w:lang w:val="en-GB"/>
-        </w:rPr>
+      <w:r>
+        <w:t>- Methods and materials: includes detail on how to reproduce paper. Data for example with table of samples and sample types.</w:t>
+      </w:r>
+      <w:r>
         <w:t xml:space="preserve"> [x]</w:t>
       </w:r>
     </w:p>
     <w:p>
-      <w:pPr>
-        <w:rPr>
-          <w:lang w:val="en-GB"/>
-        </w:rPr>
-      </w:pPr>
-      <w:r>
-        <w:rPr>
-          <w:lang w:val="en-GB"/>
-        </w:rPr>
-        <w:t>- Put the main message of what you found instead of the method used in prediction</w:t>
-      </w:r>
-      <w:r>
-        <w:rPr>
-          <w:lang w:val="en-GB"/>
-        </w:rPr>
+      <w:r>
+        <w:t>-</w:t>
+      </w:r>
+      <w:r>
+        <w:t xml:space="preserve"> </w:t>
+      </w:r>
+      <w:r>
+        <w:t xml:space="preserve">Results: </w:t>
+      </w:r>
+      <w:r>
+        <w:t>each subsection (4 or 5) will be the main messages with subparagraphs of why you think it is. For example, in the exploration phase it seems that genus and gene expression are overlapped.</w:t>
+      </w:r>
+      <w:r>
         <w:t xml:space="preserve"> [x]</w:t>
       </w:r>
     </w:p>
     <w:p>
-      <w:pPr>
-        <w:rPr>
-          <w:lang w:val="en-GB"/>
-        </w:rPr>
-      </w:pPr>
-      <w:r>
-        <w:rPr>
-          <w:lang w:val="en-GB"/>
-        </w:rPr>
-        <w:t>- Use fewer figures and focus more on what you want to show( for example, for just one representative cancer)</w:t>
+      <w:r>
+        <w:t>- Make clear</w:t>
+      </w:r>
+      <w:r>
+        <w:t xml:space="preserve"> what experiments you intend to do further to investigate this.</w:t>
+      </w:r>
+    </w:p>
+    <w:p>
+      <w:pPr>
+        <w:rPr>
+          <w:lang w:val="en-GB"/>
+        </w:rPr>
+      </w:pPr>
+      <w:r>
+        <w:rPr>
+          <w:lang w:val="en-GB"/>
+        </w:rPr>
+        <w:t>-(17 October presentation)</w:t>
+      </w:r>
+    </w:p>
+    <w:p>
+      <w:pPr>
+        <w:rPr>
+          <w:lang w:val="en-GB"/>
+        </w:rPr>
+      </w:pPr>
+      <w:r>
+        <w:rPr>
+          <w:lang w:val="en-GB"/>
+        </w:rPr>
+        <w:t>* Presentation:</w:t>
+      </w:r>
+    </w:p>
+    <w:p>
+      <w:pPr>
+        <w:rPr>
+          <w:lang w:val="en-GB"/>
+        </w:rPr>
+      </w:pPr>
+      <w:r>
+        <w:rPr>
+          <w:lang w:val="en-GB"/>
+        </w:rPr>
+        <w:t xml:space="preserve"> - make clear what microbial features are and how many samples</w:t>
       </w:r>
       <w:r>
         <w:rPr>
@@ -4712,7 +4954,7 @@
         <w:rPr>
           <w:lang w:val="en-GB"/>
         </w:rPr>
-        <w:t>- more descriptive text in figure legends</w:t>
+        <w:t>- what is in the overlap set?</w:t>
       </w:r>
       <w:r>
         <w:rPr>
@@ -4722,432 +4964,612 @@
       </w:r>
     </w:p>
     <w:p>
-      <w:r>
-        <w:t>- how you can improve even more instead of just results are inconclusive</w:t>
-      </w:r>
-    </w:p>
-    <w:p>
-      <w:r>
-        <w:t>* Model:</w:t>
-      </w:r>
-    </w:p>
-    <w:p>
-      <w:r>
-        <w:t>- What happens if you also look at how much each feature there even is softened initial sets and account for it</w:t>
-      </w:r>
-      <w:r>
+      <w:pPr>
+        <w:rPr>
+          <w:lang w:val="en-GB"/>
+        </w:rPr>
+      </w:pPr>
+      <w:r>
+        <w:rPr>
+          <w:lang w:val="en-GB"/>
+        </w:rPr>
+        <w:t xml:space="preserve">- give updated data on </w:t>
+      </w:r>
+      <w:r>
+        <w:rPr>
+          <w:lang w:val="en-GB"/>
+        </w:rPr>
+        <w:t>tumor stage</w:t>
+      </w:r>
+      <w:r>
+        <w:rPr>
+          <w:lang w:val="en-GB"/>
+        </w:rPr>
+        <w:t xml:space="preserve"> distribution</w:t>
+      </w:r>
+    </w:p>
+    <w:p>
+      <w:pPr>
+        <w:rPr>
+          <w:lang w:val="en-GB"/>
+        </w:rPr>
+      </w:pPr>
+      <w:r>
+        <w:rPr>
+          <w:lang w:val="en-GB"/>
+        </w:rPr>
+        <w:t>* prediction set up:</w:t>
+      </w:r>
+    </w:p>
+    <w:p>
+      <w:pPr>
+        <w:rPr>
+          <w:lang w:val="en-GB"/>
+        </w:rPr>
+      </w:pPr>
+      <w:r>
+        <w:rPr>
+          <w:lang w:val="en-GB"/>
+        </w:rPr>
+        <w:t>-  remove cross-fertilization, reorder amount and ordering of features, use more features and bootstrapping iterations</w:t>
+      </w:r>
+      <w:r>
+        <w:rPr>
+          <w:lang w:val="en-GB"/>
+        </w:rPr>
         <w:t xml:space="preserve"> [x]</w:t>
       </w:r>
     </w:p>
     <w:p>
-      <w:r>
-        <w:t>- Vary feature selection stage</w:t>
-      </w:r>
-    </w:p>
-    <w:p>
-      <w:r>
-        <w:t>- Try different model (elastic net)</w:t>
-      </w:r>
-      <w:r>
-        <w:t xml:space="preserve"> for prediction</w:t>
-      </w:r>
-    </w:p>
-    <w:p>
-      <w:r>
-        <w:t>- Try different model (elastic net) for selection</w:t>
-      </w:r>
-    </w:p>
-    <w:p>
-      <w:r>
-        <w:t>- different sampling method: sampling with replacement from underrepresented classes</w:t>
-      </w:r>
-    </w:p>
-    <w:p>
-      <w:r>
+      <w:pPr>
+        <w:rPr>
+          <w:lang w:val="en-GB"/>
+        </w:rPr>
+      </w:pPr>
+      <w:r>
+        <w:rPr>
+          <w:lang w:val="en-GB"/>
+        </w:rPr>
+        <w:t>- try an 8020 or 70 30 split</w:t>
+      </w:r>
+      <w:r>
+        <w:rPr>
+          <w:lang w:val="en-GB"/>
+        </w:rPr>
+        <w:t xml:space="preserve"> [x]</w:t>
+      </w:r>
+    </w:p>
+    <w:p>
+      <w:pPr>
+        <w:rPr>
+          <w:lang w:val="en-GB"/>
+        </w:rPr>
+      </w:pPr>
+      <w:r>
+        <w:rPr>
+          <w:lang w:val="en-GB"/>
+        </w:rPr>
+        <w:t>- for linear regression and ch2, just do splits and use feature selection on training part and testing on testing part</w:t>
+      </w:r>
+      <w:r>
+        <w:rPr>
+          <w:lang w:val="en-GB"/>
+        </w:rPr>
+        <w:t xml:space="preserve"> [x]</w:t>
+      </w:r>
+    </w:p>
+    <w:p>
+      <w:pPr>
+        <w:rPr>
+          <w:lang w:val="en-GB"/>
+        </w:rPr>
+      </w:pPr>
+      <w:r>
+        <w:rPr>
+          <w:lang w:val="en-GB"/>
+        </w:rPr>
+        <w:t>* evaluation:</w:t>
+      </w:r>
+    </w:p>
+    <w:p>
+      <w:pPr>
+        <w:rPr>
+          <w:lang w:val="en-GB"/>
+        </w:rPr>
+      </w:pPr>
+      <w:r>
+        <w:rPr>
+          <w:lang w:val="en-GB"/>
+        </w:rPr>
+        <w:t>- give R bars</w:t>
+      </w:r>
+      <w:r>
+        <w:rPr>
+          <w:lang w:val="en-GB"/>
+        </w:rPr>
+        <w:t xml:space="preserve"> [x]</w:t>
+      </w:r>
+    </w:p>
+    <w:p>
+      <w:pPr>
+        <w:rPr>
+          <w:lang w:val="en-GB"/>
+        </w:rPr>
+      </w:pPr>
+      <w:r>
+        <w:rPr>
+          <w:lang w:val="en-GB"/>
+        </w:rPr>
+        <w:t>- explore f</w:t>
+      </w:r>
+      <w:r>
+        <w:rPr>
+          <w:lang w:val="en-GB"/>
+        </w:rPr>
+        <w:t>eatures selected and robustness of feature selection</w:t>
+      </w:r>
+      <w:r>
+        <w:rPr>
+          <w:lang w:val="en-GB"/>
+        </w:rPr>
+        <w:t xml:space="preserve"> ( how do you deal with random seed in different iterations? Is it always to same features?</w:t>
+      </w:r>
+      <w:r>
+        <w:rPr>
+          <w:lang w:val="en-GB"/>
+        </w:rPr>
+        <w:t xml:space="preserve"> How do you compare when the amount of </w:t>
+      </w:r>
+      <w:r>
+        <w:rPr>
+          <w:lang w:val="en-GB"/>
+        </w:rPr>
         <w:lastRenderedPageBreak/>
-        <w:t>- check feature</w:t>
-      </w:r>
-      <w:r>
-        <w:t xml:space="preserve"> selection</w:t>
-      </w:r>
-      <w:r>
-        <w:t xml:space="preserve"> robustness</w:t>
-      </w:r>
-    </w:p>
-    <w:p>
-      <w:r>
-        <w:t>- rerun linreg after fixing bug with feature selection ordering</w:t>
-      </w:r>
-      <w:r>
-        <w:t xml:space="preserve"> (and elif for chi2 selection?)</w:t>
-      </w:r>
-      <w:r>
+        <w:t>features of each modality is different?</w:t>
+      </w:r>
+      <w:r>
+        <w:rPr>
+          <w:lang w:val="en-GB"/>
+        </w:rPr>
+        <w:t xml:space="preserve"> What percentage of features are from each modality?</w:t>
+      </w:r>
+      <w:r>
+        <w:rPr>
+          <w:lang w:val="en-GB"/>
+        </w:rPr>
+        <w:t xml:space="preserve"> Should I ever show all features?</w:t>
+      </w:r>
+      <w:r>
+        <w:rPr>
+          <w:lang w:val="en-GB"/>
+        </w:rPr>
+        <w:t>)</w:t>
+      </w:r>
+    </w:p>
+    <w:p>
+      <w:pPr>
+        <w:rPr>
+          <w:lang w:val="en-GB"/>
+        </w:rPr>
+      </w:pPr>
+      <w:r>
+        <w:rPr>
+          <w:lang w:val="en-GB"/>
+        </w:rPr>
+        <w:t>Its not fair to compare all features if each modality has different amount []</w:t>
+      </w:r>
+    </w:p>
+    <w:p>
+      <w:pPr>
+        <w:rPr>
+          <w:lang w:val="en-GB"/>
+        </w:rPr>
+      </w:pPr>
+      <w:r>
+        <w:rPr>
+          <w:lang w:val="en-GB"/>
+        </w:rPr>
+        <w:t>- don’t have to connecting lines (categorical?)</w:t>
+      </w:r>
+      <w:r>
+        <w:rPr>
+          <w:lang w:val="en-GB"/>
+        </w:rPr>
+        <w:t xml:space="preserve"> [z]</w:t>
+      </w:r>
+    </w:p>
+    <w:p>
+      <w:pPr>
+        <w:rPr>
+          <w:lang w:val="en-GB"/>
+        </w:rPr>
+      </w:pPr>
+      <w:r>
+        <w:rPr>
+          <w:lang w:val="en-GB"/>
+        </w:rPr>
+        <w:t>* Model</w:t>
+      </w:r>
+    </w:p>
+    <w:p>
+      <w:pPr>
+        <w:rPr>
+          <w:lang w:val="en-GB"/>
+        </w:rPr>
+      </w:pPr>
+      <w:r>
+        <w:rPr>
+          <w:lang w:val="en-GB"/>
+        </w:rPr>
+        <w:t>- try hyper parameter tuning, use elastic net instead of linear regression</w:t>
+      </w:r>
+    </w:p>
+    <w:p>
+      <w:pPr>
+        <w:rPr>
+          <w:lang w:val="en-GB"/>
+        </w:rPr>
+      </w:pPr>
+      <w:r>
+        <w:rPr>
+          <w:lang w:val="en-GB"/>
+        </w:rPr>
+        <w:t>- look at SVM gamma and c</w:t>
+      </w:r>
+    </w:p>
+    <w:p>
+      <w:pPr>
+        <w:rPr>
+          <w:lang w:val="en-GB"/>
+        </w:rPr>
+      </w:pPr>
+      <w:r>
+        <w:rPr>
+          <w:lang w:val="en-GB"/>
+        </w:rPr>
+        <w:t>* Thesis:</w:t>
+      </w:r>
+    </w:p>
+    <w:p>
+      <w:pPr>
+        <w:rPr>
+          <w:lang w:val="en-GB"/>
+        </w:rPr>
+      </w:pPr>
+      <w:r>
+        <w:rPr>
+          <w:lang w:val="en-GB"/>
+        </w:rPr>
+        <w:t>- have an outline and empty tables on what you want filled in</w:t>
+      </w:r>
+    </w:p>
+    <w:p>
+      <w:pPr>
+        <w:rPr>
+          <w:lang w:val="en-GB"/>
+        </w:rPr>
+      </w:pPr>
+      <w:r>
+        <w:rPr>
+          <w:lang w:val="en-GB"/>
+        </w:rPr>
+        <w:t>- make hypotheses</w:t>
+      </w:r>
+      <w:r>
+        <w:rPr>
+          <w:lang w:val="en-GB"/>
+        </w:rPr>
+        <w:t xml:space="preserve">from </w:t>
+      </w:r>
+      <w:r>
+        <w:rPr>
+          <w:lang w:val="en-GB"/>
+        </w:rPr>
+        <w:t xml:space="preserve"> packages and write in thesis draft based on commits and to do’s and notes.</w:t>
+      </w:r>
+    </w:p>
+    <w:p>
+      <w:pPr>
+        <w:rPr>
+          <w:lang w:val="en-GB"/>
+        </w:rPr>
+      </w:pPr>
+    </w:p>
+    <w:p>
+      <w:pPr>
+        <w:rPr>
+          <w:lang w:val="en-GB"/>
+        </w:rPr>
+      </w:pPr>
+      <w:r>
+        <w:rPr>
+          <w:lang w:val="en-GB"/>
+        </w:rPr>
+        <w:t>-(28 September presentation)</w:t>
+      </w:r>
+    </w:p>
+    <w:p>
+      <w:pPr>
+        <w:rPr>
+          <w:lang w:val="en-GB"/>
+        </w:rPr>
+      </w:pPr>
+      <w:r>
+        <w:rPr>
+          <w:lang w:val="en-GB"/>
+        </w:rPr>
+        <w:t>* Show performance with normal samples as stage zero</w:t>
+      </w:r>
+    </w:p>
+    <w:p>
+      <w:pPr>
+        <w:rPr>
+          <w:lang w:val="en-GB"/>
+        </w:rPr>
+      </w:pPr>
+      <w:r>
+        <w:rPr>
+          <w:lang w:val="en-GB"/>
+        </w:rPr>
+        <w:t>-- Possibly contrast with performance when that’s not the case (were normal samples being misinterpreted as stage 1?)</w:t>
+      </w:r>
+    </w:p>
+    <w:p>
+      <w:pPr>
+        <w:rPr>
+          <w:lang w:val="en-GB"/>
+        </w:rPr>
+      </w:pPr>
+      <w:r>
+        <w:rPr>
+          <w:lang w:val="en-GB"/>
+        </w:rPr>
+        <w:t>* Show performance when using new prediction set up with random sampling</w:t>
+      </w:r>
+      <w:r>
+        <w:rPr>
+          <w:lang w:val="en-GB"/>
+        </w:rPr>
+        <w:t xml:space="preserve"> and additional fe</w:t>
+      </w:r>
+      <w:r>
+        <w:rPr>
+          <w:lang w:val="en-GB"/>
+        </w:rPr>
+        <w:t xml:space="preserve">with </w:t>
+      </w:r>
+      <w:r>
+        <w:rPr>
+          <w:lang w:val="en-GB"/>
+        </w:rPr>
+        <w:t>atures</w:t>
+      </w:r>
+    </w:p>
+    <w:p>
+      <w:pPr>
+        <w:rPr>
+          <w:lang w:val="en-GB"/>
+        </w:rPr>
+      </w:pPr>
+      <w:r>
+        <w:rPr>
+          <w:lang w:val="en-GB"/>
+        </w:rPr>
+        <w:t>* Show performance when using new feature ranking with linear regression (discuss data leakage</w:t>
+      </w:r>
+      <w:r>
+        <w:rPr>
+          <w:lang w:val="en-GB"/>
+        </w:rPr>
+        <w:t>)</w:t>
+      </w:r>
+    </w:p>
+    <w:p>
+      <w:pPr>
+        <w:rPr>
+          <w:lang w:val="en-GB"/>
+        </w:rPr>
+      </w:pPr>
+      <w:r>
+        <w:rPr>
+          <w:lang w:val="en-GB"/>
+        </w:rPr>
+        <w:t>* Show performance when using new prediction with linear regression for stages</w:t>
+      </w:r>
+    </w:p>
+    <w:p>
+      <w:pPr>
+        <w:rPr>
+          <w:lang w:val="en-GB"/>
+        </w:rPr>
+      </w:pPr>
+      <w:r>
+        <w:rPr>
+          <w:lang w:val="en-GB"/>
+        </w:rPr>
+        <w:t>* Show analysis of prediction results across experiments with confusion matrices</w:t>
+      </w:r>
+    </w:p>
+    <w:p>
+      <w:pPr>
+        <w:rPr>
+          <w:lang w:val="en-GB"/>
+        </w:rPr>
+      </w:pPr>
+      <w:r>
+        <w:rPr>
+          <w:lang w:val="en-GB"/>
+        </w:rPr>
+        <w:t>* If time: investigate dominance of each feature in integrated modality</w:t>
+      </w:r>
+    </w:p>
+    <w:p>
+      <w:pPr>
+        <w:rPr>
+          <w:lang w:val="en-GB"/>
+        </w:rPr>
+      </w:pPr>
+      <w:r>
+        <w:rPr>
+          <w:lang w:val="en-GB"/>
+        </w:rPr>
+        <w:t>* If time: update tables</w:t>
+      </w:r>
+    </w:p>
+    <w:p>
+      <w:pPr>
+        <w:rPr>
+          <w:lang w:val="en-GB"/>
+        </w:rPr>
+      </w:pPr>
+      <w:r>
+        <w:rPr>
+          <w:lang w:val="en-GB"/>
+        </w:rPr>
+        <w:t>-(6 September presentation)</w:t>
+      </w:r>
+    </w:p>
+    <w:p>
+      <w:pPr>
+        <w:rPr>
+          <w:lang w:val="en-GB"/>
+        </w:rPr>
+      </w:pPr>
+      <w:r>
+        <w:rPr>
+          <w:lang w:val="en-GB"/>
+        </w:rPr>
+        <w:t>* display predictive performance for each cancer separately with increasing feature amounts on the X axis instead of different cancers, and then each omics type separately</w:t>
+      </w:r>
+      <w:r>
+        <w:rPr>
+          <w:lang w:val="en-GB"/>
+        </w:rPr>
+        <w:t xml:space="preserve"> in each graph</w:t>
+      </w:r>
+      <w:r>
+        <w:rPr>
+          <w:lang w:val="en-GB"/>
+        </w:rPr>
         <w:t xml:space="preserve"> [x]</w:t>
       </w:r>
     </w:p>
     <w:p>
-      <w:r>
-        <w:t>- deal with zero features in genus abundance</w:t>
-      </w:r>
-    </w:p>
-    <w:p>
-      <w:r>
-        <w:t>* Thesis:</w:t>
-      </w:r>
-    </w:p>
-    <w:p>
-      <w:r>
-        <w:t>- Introduction: includes background, knowledge gap and proposal to fill knowledge gap and not separate background section</w:t>
-      </w:r>
-      <w:r>
+      <w:pPr>
+        <w:rPr>
+          <w:lang w:val="en-GB"/>
+        </w:rPr>
+      </w:pPr>
+      <w:r>
+        <w:rPr>
+          <w:lang w:val="en-GB"/>
+        </w:rPr>
+        <w:t xml:space="preserve">* </w:t>
+      </w:r>
+      <w:r>
+        <w:rPr>
+          <w:lang w:val="en-GB"/>
+        </w:rPr>
+        <w:t>try MSE error</w:t>
+      </w:r>
+    </w:p>
+    <w:p>
+      <w:pPr>
+        <w:rPr>
+          <w:lang w:val="en-GB"/>
+        </w:rPr>
+      </w:pPr>
+      <w:r>
+        <w:rPr>
+          <w:lang w:val="en-GB"/>
+        </w:rPr>
+        <w:t>* fix the y-axis to have the same units</w:t>
+      </w:r>
+      <w:r>
+        <w:rPr>
+          <w:lang w:val="en-GB"/>
+        </w:rPr>
         <w:t xml:space="preserve"> [x]</w:t>
       </w:r>
     </w:p>
     <w:p>
-      <w:r>
-        <w:t>- Methods and materials: includes detail on how to reproduce paper. Data for example with table of samples and sample types.</w:t>
-      </w:r>
-      <w:r>
+      <w:pPr>
+        <w:rPr>
+          <w:lang w:val="en-GB"/>
+        </w:rPr>
+      </w:pPr>
+      <w:r>
+        <w:rPr>
+          <w:lang w:val="en-GB"/>
+        </w:rPr>
+        <w:t>* if time: try a different set up with random sampling to estimate performance</w:t>
+      </w:r>
+    </w:p>
+    <w:p>
+      <w:pPr>
+        <w:rPr>
+          <w:lang w:val="en-GB"/>
+        </w:rPr>
+      </w:pPr>
+      <w:r>
+        <w:rPr>
+          <w:lang w:val="en-GB"/>
+        </w:rPr>
+        <w:t>* start initial subheading and grouping of current thesis document</w:t>
+      </w:r>
+      <w:r>
+        <w:rPr>
+          <w:lang w:val="en-GB"/>
+        </w:rPr>
         <w:t xml:space="preserve"> [x]</w:t>
       </w:r>
     </w:p>
     <w:p>
-      <w:r>
-        <w:t>-</w:t>
-      </w:r>
-      <w:r>
-        <w:t xml:space="preserve"> </w:t>
-      </w:r>
-      <w:r>
-        <w:t xml:space="preserve">Results: </w:t>
-      </w:r>
-      <w:r>
-        <w:t>each subsection (4 or 5) will be the main messages with subparagraphs of why you think it is. For example, in the exploration phase it seems that genus and gene expression are overlapped.</w:t>
-      </w:r>
-      <w:r>
+      <w:pPr>
+        <w:rPr>
+          <w:lang w:val="en-GB"/>
+        </w:rPr>
+      </w:pPr>
+      <w:r>
+        <w:rPr>
+          <w:lang w:val="en-GB"/>
+        </w:rPr>
+        <w:t>* for presentation</w:t>
+      </w:r>
+    </w:p>
+    <w:p>
+      <w:pPr>
+        <w:rPr>
+          <w:lang w:val="en-GB"/>
+        </w:rPr>
+      </w:pPr>
+      <w:r>
+        <w:rPr>
+          <w:lang w:val="en-GB"/>
+        </w:rPr>
+        <w:t xml:space="preserve">- Think about what I really want to present instead of a big bundle of images. </w:t>
+      </w:r>
+    </w:p>
+    <w:p>
+      <w:pPr>
+        <w:rPr>
+          <w:lang w:val="en-GB"/>
+        </w:rPr>
+      </w:pPr>
+      <w:r>
+        <w:rPr>
+          <w:lang w:val="en-GB"/>
+        </w:rPr>
+        <w:t>- Fix cancer sucks thing and find source for how many people die from it.</w:t>
+      </w:r>
+      <w:r>
+        <w:rPr>
+          <w:lang w:val="en-GB"/>
+        </w:rPr>
         <w:t xml:space="preserve"> [x]</w:t>
       </w:r>
     </w:p>
     <w:p>
-      <w:r>
-        <w:t>- Make clear</w:t>
-      </w:r>
-      <w:r>
-        <w:t xml:space="preserve"> what experiments you intend to do further to investigate this.</w:t>
-      </w:r>
-    </w:p>
-    <w:p>
-      <w:pPr>
-        <w:rPr>
-          <w:lang w:val="en-GB"/>
-        </w:rPr>
-      </w:pPr>
-      <w:r>
-        <w:rPr>
-          <w:lang w:val="en-GB"/>
-        </w:rPr>
-        <w:t>-(17 October presentation)</w:t>
-      </w:r>
-    </w:p>
-    <w:p>
-      <w:pPr>
-        <w:rPr>
-          <w:lang w:val="en-GB"/>
-        </w:rPr>
-      </w:pPr>
-      <w:r>
-        <w:rPr>
-          <w:lang w:val="en-GB"/>
-        </w:rPr>
-        <w:t>* Presentation:</w:t>
-      </w:r>
-    </w:p>
-    <w:p>
-      <w:pPr>
-        <w:rPr>
-          <w:lang w:val="en-GB"/>
-        </w:rPr>
-      </w:pPr>
-      <w:r>
-        <w:rPr>
-          <w:lang w:val="en-GB"/>
-        </w:rPr>
-        <w:t xml:space="preserve"> - make clear what microbial features are and how many samples</w:t>
-      </w:r>
-      <w:r>
-        <w:rPr>
-          <w:lang w:val="en-GB"/>
-        </w:rPr>
-        <w:t xml:space="preserve"> [x]</w:t>
-      </w:r>
-    </w:p>
-    <w:p>
-      <w:pPr>
-        <w:rPr>
-          <w:lang w:val="en-GB"/>
-        </w:rPr>
-      </w:pPr>
-      <w:r>
-        <w:rPr>
-          <w:lang w:val="en-GB"/>
-        </w:rPr>
-        <w:t>- what is in the overlap set?</w:t>
-      </w:r>
-      <w:r>
-        <w:rPr>
-          <w:lang w:val="en-GB"/>
-        </w:rPr>
-        <w:t xml:space="preserve"> [x]</w:t>
-      </w:r>
-    </w:p>
-    <w:p>
-      <w:pPr>
-        <w:rPr>
-          <w:lang w:val="en-GB"/>
-        </w:rPr>
-      </w:pPr>
-      <w:r>
-        <w:rPr>
-          <w:lang w:val="en-GB"/>
-        </w:rPr>
-        <w:t xml:space="preserve">- give updated data on </w:t>
-      </w:r>
-      <w:r>
-        <w:rPr>
-          <w:lang w:val="en-GB"/>
-        </w:rPr>
-        <w:t>tumor stage</w:t>
-      </w:r>
-      <w:r>
-        <w:rPr>
-          <w:lang w:val="en-GB"/>
-        </w:rPr>
-        <w:t xml:space="preserve"> distribution</w:t>
-      </w:r>
-    </w:p>
-    <w:p>
-      <w:pPr>
-        <w:rPr>
-          <w:lang w:val="en-GB"/>
-        </w:rPr>
-      </w:pPr>
-      <w:r>
-        <w:rPr>
-          <w:lang w:val="en-GB"/>
-        </w:rPr>
-        <w:t>* prediction set up:</w:t>
-      </w:r>
-    </w:p>
-    <w:p>
-      <w:pPr>
-        <w:rPr>
-          <w:lang w:val="en-GB"/>
-        </w:rPr>
-      </w:pPr>
-      <w:r>
-        <w:rPr>
-          <w:lang w:val="en-GB"/>
-        </w:rPr>
-        <w:t>-  remove cross-fertilization, reorder amount and ordering of features, use more features and bootstrapping iterations</w:t>
-      </w:r>
-      <w:r>
-        <w:rPr>
-          <w:lang w:val="en-GB"/>
-        </w:rPr>
-        <w:t xml:space="preserve"> [x]</w:t>
-      </w:r>
-    </w:p>
-    <w:p>
-      <w:pPr>
-        <w:rPr>
-          <w:lang w:val="en-GB"/>
-        </w:rPr>
-      </w:pPr>
-      <w:r>
-        <w:rPr>
-          <w:lang w:val="en-GB"/>
-        </w:rPr>
-        <w:t>- try an 8020 or 70 30 split</w:t>
-      </w:r>
-      <w:r>
-        <w:rPr>
-          <w:lang w:val="en-GB"/>
-        </w:rPr>
-        <w:t xml:space="preserve"> [x]</w:t>
-      </w:r>
-    </w:p>
-    <w:p>
-      <w:pPr>
-        <w:rPr>
-          <w:lang w:val="en-GB"/>
-        </w:rPr>
-      </w:pPr>
-      <w:r>
-        <w:rPr>
-          <w:lang w:val="en-GB"/>
-        </w:rPr>
-        <w:t>- for linear regression and ch2, just do splits and use feature selection on training part and testing on testing part</w:t>
-      </w:r>
-      <w:r>
-        <w:rPr>
-          <w:lang w:val="en-GB"/>
-        </w:rPr>
-        <w:t xml:space="preserve"> [x]</w:t>
-      </w:r>
-    </w:p>
-    <w:p>
-      <w:pPr>
-        <w:rPr>
-          <w:lang w:val="en-GB"/>
-        </w:rPr>
-      </w:pPr>
-      <w:r>
-        <w:rPr>
-          <w:lang w:val="en-GB"/>
-        </w:rPr>
-        <w:t>* evaluation:</w:t>
-      </w:r>
-    </w:p>
-    <w:p>
-      <w:pPr>
-        <w:rPr>
-          <w:lang w:val="en-GB"/>
-        </w:rPr>
-      </w:pPr>
-      <w:r>
-        <w:rPr>
-          <w:lang w:val="en-GB"/>
-        </w:rPr>
-        <w:t>- give R bars</w:t>
-      </w:r>
-      <w:r>
-        <w:rPr>
-          <w:lang w:val="en-GB"/>
-        </w:rPr>
-        <w:t xml:space="preserve"> [x]</w:t>
-      </w:r>
-    </w:p>
-    <w:p>
-      <w:pPr>
-        <w:rPr>
-          <w:lang w:val="en-GB"/>
-        </w:rPr>
-      </w:pPr>
-      <w:r>
-        <w:rPr>
-          <w:lang w:val="en-GB"/>
-        </w:rPr>
-        <w:t>- explore f</w:t>
-      </w:r>
-      <w:r>
-        <w:rPr>
-          <w:lang w:val="en-GB"/>
-        </w:rPr>
-        <w:t>eatures selected and robustness of feature selection</w:t>
-      </w:r>
-      <w:r>
-        <w:rPr>
-          <w:lang w:val="en-GB"/>
-        </w:rPr>
-        <w:t xml:space="preserve"> ( how do you deal with random seed in different iterations? Is it always to same features?</w:t>
-      </w:r>
-      <w:r>
-        <w:rPr>
-          <w:lang w:val="en-GB"/>
-        </w:rPr>
-        <w:t xml:space="preserve"> How do you compare when the amount of features of each modality is different?</w:t>
-      </w:r>
-      <w:r>
-        <w:rPr>
-          <w:lang w:val="en-GB"/>
-        </w:rPr>
-        <w:t xml:space="preserve"> What percentage of features are from each modality?</w:t>
-      </w:r>
-      <w:r>
-        <w:rPr>
-          <w:lang w:val="en-GB"/>
-        </w:rPr>
-        <w:t xml:space="preserve"> Should I ever show all features?</w:t>
-      </w:r>
-      <w:r>
-        <w:rPr>
-          <w:lang w:val="en-GB"/>
-        </w:rPr>
-        <w:t>)</w:t>
-      </w:r>
-    </w:p>
-    <w:p>
-      <w:pPr>
-        <w:rPr>
-          <w:lang w:val="en-GB"/>
-        </w:rPr>
-      </w:pPr>
-      <w:r>
-        <w:rPr>
-          <w:lang w:val="en-GB"/>
-        </w:rPr>
-        <w:t>Its not fair to compare all features if each modality has different amount []</w:t>
-      </w:r>
-    </w:p>
-    <w:p>
-      <w:pPr>
-        <w:rPr>
-          <w:lang w:val="en-GB"/>
-        </w:rPr>
-      </w:pPr>
-      <w:r>
-        <w:rPr>
-          <w:lang w:val="en-GB"/>
-        </w:rPr>
-        <w:t>- don’t have to connecting lines (categorical?)</w:t>
-      </w:r>
-      <w:r>
-        <w:rPr>
-          <w:lang w:val="en-GB"/>
-        </w:rPr>
-        <w:t xml:space="preserve"> [z]</w:t>
-      </w:r>
-    </w:p>
-    <w:p>
-      <w:pPr>
-        <w:rPr>
-          <w:lang w:val="en-GB"/>
-        </w:rPr>
-      </w:pPr>
-      <w:r>
-        <w:rPr>
-          <w:lang w:val="en-GB"/>
-        </w:rPr>
-        <w:t>* Model</w:t>
-      </w:r>
-    </w:p>
-    <w:p>
-      <w:pPr>
-        <w:rPr>
-          <w:lang w:val="en-GB"/>
-        </w:rPr>
-      </w:pPr>
-      <w:r>
-        <w:rPr>
-          <w:lang w:val="en-GB"/>
-        </w:rPr>
-        <w:t>- try hyper parameter tuning, use elastic net instead of linear regression</w:t>
-      </w:r>
-    </w:p>
-    <w:p>
-      <w:pPr>
-        <w:rPr>
-          <w:lang w:val="en-GB"/>
-        </w:rPr>
-      </w:pPr>
-      <w:r>
-        <w:rPr>
-          <w:lang w:val="en-GB"/>
-        </w:rPr>
-        <w:t>- look at SVM gamma and c</w:t>
-      </w:r>
-    </w:p>
-    <w:p>
       <w:pPr>
         <w:rPr>
           <w:lang w:val="en-GB"/>
@@ -5158,358 +5580,6 @@
           <w:lang w:val="en-GB"/>
         </w:rPr>
         <w:lastRenderedPageBreak/>
-        <w:t>* Thesis:</w:t>
-      </w:r>
-    </w:p>
-    <w:p>
-      <w:pPr>
-        <w:rPr>
-          <w:lang w:val="en-GB"/>
-        </w:rPr>
-      </w:pPr>
-      <w:r>
-        <w:rPr>
-          <w:lang w:val="en-GB"/>
-        </w:rPr>
-        <w:t>- have an outline and empty tables on what you want filled in</w:t>
-      </w:r>
-    </w:p>
-    <w:p>
-      <w:pPr>
-        <w:rPr>
-          <w:lang w:val="en-GB"/>
-        </w:rPr>
-      </w:pPr>
-      <w:r>
-        <w:rPr>
-          <w:lang w:val="en-GB"/>
-        </w:rPr>
-        <w:t>- make hypotheses</w:t>
-      </w:r>
-      <w:r>
-        <w:rPr>
-          <w:lang w:val="en-GB"/>
-        </w:rPr>
-        <w:t xml:space="preserve">from </w:t>
-      </w:r>
-      <w:r>
-        <w:rPr>
-          <w:lang w:val="en-GB"/>
-        </w:rPr>
-        <w:t xml:space="preserve"> packages and write in thesis draft based on commits and to do’s and notes.</w:t>
-      </w:r>
-    </w:p>
-    <w:p>
-      <w:pPr>
-        <w:rPr>
-          <w:lang w:val="en-GB"/>
-        </w:rPr>
-      </w:pPr>
-    </w:p>
-    <w:p>
-      <w:pPr>
-        <w:rPr>
-          <w:lang w:val="en-GB"/>
-        </w:rPr>
-      </w:pPr>
-      <w:r>
-        <w:rPr>
-          <w:lang w:val="en-GB"/>
-        </w:rPr>
-        <w:t>-(28 September presentation)</w:t>
-      </w:r>
-    </w:p>
-    <w:p>
-      <w:pPr>
-        <w:rPr>
-          <w:lang w:val="en-GB"/>
-        </w:rPr>
-      </w:pPr>
-      <w:r>
-        <w:rPr>
-          <w:lang w:val="en-GB"/>
-        </w:rPr>
-        <w:t>* Show performance with normal samples as stage zero</w:t>
-      </w:r>
-    </w:p>
-    <w:p>
-      <w:pPr>
-        <w:rPr>
-          <w:lang w:val="en-GB"/>
-        </w:rPr>
-      </w:pPr>
-      <w:r>
-        <w:rPr>
-          <w:lang w:val="en-GB"/>
-        </w:rPr>
-        <w:t>-- Possibly contrast with performance when that’s not the case (were normal samples being misinterpreted as stage 1?)</w:t>
-      </w:r>
-    </w:p>
-    <w:p>
-      <w:pPr>
-        <w:rPr>
-          <w:lang w:val="en-GB"/>
-        </w:rPr>
-      </w:pPr>
-      <w:r>
-        <w:rPr>
-          <w:lang w:val="en-GB"/>
-        </w:rPr>
-        <w:t>* Show performance when using new prediction set up with random sampling</w:t>
-      </w:r>
-      <w:r>
-        <w:rPr>
-          <w:lang w:val="en-GB"/>
-        </w:rPr>
-        <w:t xml:space="preserve"> and additional fe</w:t>
-      </w:r>
-      <w:r>
-        <w:rPr>
-          <w:lang w:val="en-GB"/>
-        </w:rPr>
-        <w:t xml:space="preserve">with </w:t>
-      </w:r>
-      <w:r>
-        <w:rPr>
-          <w:lang w:val="en-GB"/>
-        </w:rPr>
-        <w:t>atures</w:t>
-      </w:r>
-    </w:p>
-    <w:p>
-      <w:pPr>
-        <w:rPr>
-          <w:lang w:val="en-GB"/>
-        </w:rPr>
-      </w:pPr>
-      <w:r>
-        <w:rPr>
-          <w:lang w:val="en-GB"/>
-        </w:rPr>
-        <w:t>* Show performance when using new feature ranking with linear regression (discuss data leakage</w:t>
-      </w:r>
-      <w:r>
-        <w:rPr>
-          <w:lang w:val="en-GB"/>
-        </w:rPr>
-        <w:t>)</w:t>
-      </w:r>
-    </w:p>
-    <w:p>
-      <w:pPr>
-        <w:rPr>
-          <w:lang w:val="en-GB"/>
-        </w:rPr>
-      </w:pPr>
-      <w:r>
-        <w:rPr>
-          <w:lang w:val="en-GB"/>
-        </w:rPr>
-        <w:t>* Show performance when using new prediction with linear regression for stages</w:t>
-      </w:r>
-    </w:p>
-    <w:p>
-      <w:pPr>
-        <w:rPr>
-          <w:lang w:val="en-GB"/>
-        </w:rPr>
-      </w:pPr>
-      <w:r>
-        <w:rPr>
-          <w:lang w:val="en-GB"/>
-        </w:rPr>
-        <w:t>* Show analysis of prediction results across experiments with confusion matrices</w:t>
-      </w:r>
-    </w:p>
-    <w:p>
-      <w:pPr>
-        <w:rPr>
-          <w:lang w:val="en-GB"/>
-        </w:rPr>
-      </w:pPr>
-      <w:r>
-        <w:rPr>
-          <w:lang w:val="en-GB"/>
-        </w:rPr>
-        <w:t>* If time: investigate dominance of each feature in integrated modality</w:t>
-      </w:r>
-    </w:p>
-    <w:p>
-      <w:pPr>
-        <w:rPr>
-          <w:lang w:val="en-GB"/>
-        </w:rPr>
-      </w:pPr>
-      <w:r>
-        <w:rPr>
-          <w:lang w:val="en-GB"/>
-        </w:rPr>
-        <w:t>* If time: update tables</w:t>
-      </w:r>
-    </w:p>
-    <w:p>
-      <w:pPr>
-        <w:rPr>
-          <w:lang w:val="en-GB"/>
-        </w:rPr>
-      </w:pPr>
-      <w:r>
-        <w:rPr>
-          <w:lang w:val="en-GB"/>
-        </w:rPr>
-        <w:t>-(6 September presentation)</w:t>
-      </w:r>
-    </w:p>
-    <w:p>
-      <w:pPr>
-        <w:rPr>
-          <w:lang w:val="en-GB"/>
-        </w:rPr>
-      </w:pPr>
-      <w:r>
-        <w:rPr>
-          <w:lang w:val="en-GB"/>
-        </w:rPr>
-        <w:t>* display predictive performance for each cancer separately with increasing feature amounts on the X axis instead of different cancers, and then each omics type separately</w:t>
-      </w:r>
-      <w:r>
-        <w:rPr>
-          <w:lang w:val="en-GB"/>
-        </w:rPr>
-        <w:t xml:space="preserve"> in each graph</w:t>
-      </w:r>
-      <w:r>
-        <w:rPr>
-          <w:lang w:val="en-GB"/>
-        </w:rPr>
-        <w:t xml:space="preserve"> [x]</w:t>
-      </w:r>
-    </w:p>
-    <w:p>
-      <w:pPr>
-        <w:rPr>
-          <w:lang w:val="en-GB"/>
-        </w:rPr>
-      </w:pPr>
-      <w:r>
-        <w:rPr>
-          <w:lang w:val="en-GB"/>
-        </w:rPr>
-        <w:t xml:space="preserve">* </w:t>
-      </w:r>
-      <w:r>
-        <w:rPr>
-          <w:lang w:val="en-GB"/>
-        </w:rPr>
-        <w:t>try MSE error</w:t>
-      </w:r>
-    </w:p>
-    <w:p>
-      <w:pPr>
-        <w:rPr>
-          <w:lang w:val="en-GB"/>
-        </w:rPr>
-      </w:pPr>
-      <w:r>
-        <w:rPr>
-          <w:lang w:val="en-GB"/>
-        </w:rPr>
-        <w:t>* fix the y-axis to have the same units</w:t>
-      </w:r>
-      <w:r>
-        <w:rPr>
-          <w:lang w:val="en-GB"/>
-        </w:rPr>
-        <w:t xml:space="preserve"> [x]</w:t>
-      </w:r>
-    </w:p>
-    <w:p>
-      <w:pPr>
-        <w:rPr>
-          <w:lang w:val="en-GB"/>
-        </w:rPr>
-      </w:pPr>
-      <w:r>
-        <w:rPr>
-          <w:lang w:val="en-GB"/>
-        </w:rPr>
-        <w:t>* if time: try a different set up with random sampling to estimate performance</w:t>
-      </w:r>
-    </w:p>
-    <w:p>
-      <w:pPr>
-        <w:rPr>
-          <w:lang w:val="en-GB"/>
-        </w:rPr>
-      </w:pPr>
-      <w:r>
-        <w:rPr>
-          <w:lang w:val="en-GB"/>
-        </w:rPr>
-        <w:t>* start initial subheading and grouping of current thesis document</w:t>
-      </w:r>
-      <w:r>
-        <w:rPr>
-          <w:lang w:val="en-GB"/>
-        </w:rPr>
-        <w:t xml:space="preserve"> [x]</w:t>
-      </w:r>
-    </w:p>
-    <w:p>
-      <w:pPr>
-        <w:rPr>
-          <w:lang w:val="en-GB"/>
-        </w:rPr>
-      </w:pPr>
-      <w:r>
-        <w:rPr>
-          <w:lang w:val="en-GB"/>
-        </w:rPr>
-        <w:t>* for presentation</w:t>
-      </w:r>
-    </w:p>
-    <w:p>
-      <w:pPr>
-        <w:rPr>
-          <w:lang w:val="en-GB"/>
-        </w:rPr>
-      </w:pPr>
-      <w:r>
-        <w:rPr>
-          <w:lang w:val="en-GB"/>
-        </w:rPr>
-        <w:t xml:space="preserve">- Think about what I really want to present instead of a big bundle of images. </w:t>
-      </w:r>
-    </w:p>
-    <w:p>
-      <w:pPr>
-        <w:rPr>
-          <w:lang w:val="en-GB"/>
-        </w:rPr>
-      </w:pPr>
-      <w:r>
-        <w:rPr>
-          <w:lang w:val="en-GB"/>
-        </w:rPr>
-        <w:t>- Fix cancer sucks thing and find source for how many people die from it.</w:t>
-      </w:r>
-      <w:r>
-        <w:rPr>
-          <w:lang w:val="en-GB"/>
-        </w:rPr>
-        <w:t xml:space="preserve"> [x]</w:t>
-      </w:r>
-    </w:p>
-    <w:p>
-      <w:pPr>
-        <w:rPr>
-          <w:lang w:val="en-GB"/>
-        </w:rPr>
-      </w:pPr>
-      <w:r>
-        <w:rPr>
-          <w:lang w:val="en-GB"/>
-        </w:rPr>
         <w:t>look more into HMP?</w:t>
       </w:r>
     </w:p>
@@ -5589,7 +5659,6 @@
         <w:rPr>
           <w:lang w:val="en-GB"/>
         </w:rPr>
-        <w:lastRenderedPageBreak/>
         <w:t>17 October</w:t>
       </w:r>
     </w:p>
@@ -5877,6 +5946,7 @@
         <w:rPr>
           <w:lang w:val="en-GB"/>
         </w:rPr>
+        <w:lastRenderedPageBreak/>
         <w:t>is the next step good?</w:t>
       </w:r>
     </w:p>
@@ -5961,7 +6031,6 @@
         <w:rPr>
           <w:lang w:val="en-GB"/>
         </w:rPr>
-        <w:lastRenderedPageBreak/>
         <w:t>Dealing with information leakage of linear regression</w:t>
       </w:r>
     </w:p>
@@ -7506,6 +7575,7 @@
   <w:style w:type="character" w:default="1" w:styleId="DefaultParagraphFont">
     <w:name w:val="Default Paragraph Font"/>
     <w:uiPriority w:val="1"/>
+    <w:semiHidden/>
     <w:unhideWhenUsed/>
   </w:style>
   <w:style w:type="table" w:default="1" w:styleId="TableNormal">

</xml_diff>

<commit_message>
Add rfreg run with 100 iterations and sbatch files for 200 iteration run
</commit_message>
<xml_diff>
--- a/Thesis Steps.docx
+++ b/Thesis Steps.docx
@@ -207,7 +207,35 @@
         <w:rPr>
           <w:lang w:val="en-GB"/>
         </w:rPr>
-        <w:t>Try to find preprocessed TCGA gene data with more samples otherwise preprocess it yourself</w:t>
+        <w:t xml:space="preserve">Try to find </w:t>
+      </w:r>
+      <w:proofErr w:type="spellStart"/>
+      <w:r>
+        <w:rPr>
+          <w:lang w:val="en-GB"/>
+        </w:rPr>
+        <w:t>preprocessed</w:t>
+      </w:r>
+      <w:proofErr w:type="spellEnd"/>
+      <w:r>
+        <w:rPr>
+          <w:lang w:val="en-GB"/>
+        </w:rPr>
+        <w:t xml:space="preserve"> TCGA gene data with more samples otherwise </w:t>
+      </w:r>
+      <w:proofErr w:type="spellStart"/>
+      <w:r>
+        <w:rPr>
+          <w:lang w:val="en-GB"/>
+        </w:rPr>
+        <w:t>preprocess</w:t>
+      </w:r>
+      <w:proofErr w:type="spellEnd"/>
+      <w:r>
+        <w:rPr>
+          <w:lang w:val="en-GB"/>
+        </w:rPr>
+        <w:t xml:space="preserve"> it yourself</w:t>
       </w:r>
     </w:p>
     <w:p>
@@ -314,8 +342,16 @@
         <w:rPr>
           <w:lang w:val="en-GB"/>
         </w:rPr>
-        <w:t xml:space="preserve"> nevermind</w:t>
-      </w:r>
+        <w:t xml:space="preserve"> </w:t>
+      </w:r>
+      <w:proofErr w:type="spellStart"/>
+      <w:r>
+        <w:rPr>
+          <w:lang w:val="en-GB"/>
+        </w:rPr>
+        <w:t>nevermind</w:t>
+      </w:r>
+      <w:proofErr w:type="spellEnd"/>
       <w:r>
         <w:rPr>
           <w:lang w:val="en-GB"/>
@@ -345,14 +381,28 @@
         <w:rPr>
           <w:lang w:val="en-GB"/>
         </w:rPr>
-        <w:t xml:space="preserve"> Xeno also doesn’t have the samples I need for stomach.</w:t>
-      </w:r>
-      <w:r>
-        <w:rPr>
-          <w:lang w:val="en-GB"/>
-        </w:rPr>
         <w:t xml:space="preserve"> </w:t>
       </w:r>
+      <w:proofErr w:type="spellStart"/>
+      <w:r>
+        <w:rPr>
+          <w:lang w:val="en-GB"/>
+        </w:rPr>
+        <w:t>Xeno</w:t>
+      </w:r>
+      <w:proofErr w:type="spellEnd"/>
+      <w:r>
+        <w:rPr>
+          <w:lang w:val="en-GB"/>
+        </w:rPr>
+        <w:t xml:space="preserve"> also doesn’t have the samples I need for stomach.</w:t>
+      </w:r>
+      <w:r>
+        <w:rPr>
+          <w:lang w:val="en-GB"/>
+        </w:rPr>
+        <w:t xml:space="preserve"> </w:t>
+      </w:r>
       <w:r>
         <w:rPr>
           <w:lang w:val="en-GB"/>
@@ -383,13 +433,55 @@
         <w:rPr>
           <w:lang w:val="en-GB"/>
         </w:rPr>
-        <w:t>So, it seems like Xenos has some samples that the other one doesn’t equal amount of controls in total, so I could try to append them and then get the preprocessing to be the same</w:t>
-      </w:r>
-      <w:r>
-        <w:rPr>
-          <w:lang w:val="en-GB"/>
-        </w:rPr>
-        <w:t>: It doesn’t have any control samples which the author doesn’t have, only tumor samples.</w:t>
+        <w:t xml:space="preserve">So, it seems like </w:t>
+      </w:r>
+      <w:proofErr w:type="spellStart"/>
+      <w:r>
+        <w:rPr>
+          <w:lang w:val="en-GB"/>
+        </w:rPr>
+        <w:t>Xenos</w:t>
+      </w:r>
+      <w:proofErr w:type="spellEnd"/>
+      <w:r>
+        <w:rPr>
+          <w:lang w:val="en-GB"/>
+        </w:rPr>
+        <w:t xml:space="preserve"> has some samples that the other one doesn’t equal amount of controls in total, so I could try to append them and then get the </w:t>
+      </w:r>
+      <w:proofErr w:type="spellStart"/>
+      <w:r>
+        <w:rPr>
+          <w:lang w:val="en-GB"/>
+        </w:rPr>
+        <w:t>preprocessing</w:t>
+      </w:r>
+      <w:proofErr w:type="spellEnd"/>
+      <w:r>
+        <w:rPr>
+          <w:lang w:val="en-GB"/>
+        </w:rPr>
+        <w:t xml:space="preserve"> to be the same</w:t>
+      </w:r>
+      <w:r>
+        <w:rPr>
+          <w:lang w:val="en-GB"/>
+        </w:rPr>
+        <w:t xml:space="preserve">: It doesn’t have any control samples which the author doesn’t have, only </w:t>
+      </w:r>
+      <w:proofErr w:type="spellStart"/>
+      <w:r>
+        <w:rPr>
+          <w:lang w:val="en-GB"/>
+        </w:rPr>
+        <w:t>tumor</w:t>
+      </w:r>
+      <w:proofErr w:type="spellEnd"/>
+      <w:r>
+        <w:rPr>
+          <w:lang w:val="en-GB"/>
+        </w:rPr>
+        <w:t xml:space="preserve"> samples.</w:t>
       </w:r>
       <w:r>
         <w:rPr>
@@ -490,7 +582,21 @@
         <w:rPr>
           <w:lang w:val="en-GB"/>
         </w:rPr>
-        <w:t>I explored the normal versus tumor of the TCMA data sets, I should also do that for the gene expression data set.</w:t>
+        <w:t xml:space="preserve">I explored the normal versus </w:t>
+      </w:r>
+      <w:proofErr w:type="spellStart"/>
+      <w:r>
+        <w:rPr>
+          <w:lang w:val="en-GB"/>
+        </w:rPr>
+        <w:t>tumor</w:t>
+      </w:r>
+      <w:proofErr w:type="spellEnd"/>
+      <w:r>
+        <w:rPr>
+          <w:lang w:val="en-GB"/>
+        </w:rPr>
+        <w:t xml:space="preserve"> of the TCMA data sets, I should also do that for the gene expression data set.</w:t>
       </w:r>
     </w:p>
     <w:p>
@@ -509,7 +615,21 @@
         <w:rPr>
           <w:lang w:val="en-GB"/>
         </w:rPr>
-        <w:t xml:space="preserve"> It seems to be there, but in another file. Also, the xenos data doesn’t have all the cases of STAD for example and also not as many normal samples.</w:t>
+        <w:t xml:space="preserve"> It seems to be there, but in another file. Also, the </w:t>
+      </w:r>
+      <w:proofErr w:type="spellStart"/>
+      <w:r>
+        <w:rPr>
+          <w:lang w:val="en-GB"/>
+        </w:rPr>
+        <w:t>xenos</w:t>
+      </w:r>
+      <w:proofErr w:type="spellEnd"/>
+      <w:r>
+        <w:rPr>
+          <w:lang w:val="en-GB"/>
+        </w:rPr>
+        <w:t xml:space="preserve"> data doesn’t have all the cases of STAD for example and also not as many normal samples.</w:t>
       </w:r>
     </w:p>
     <w:p>
@@ -599,7 +719,35 @@
         <w:rPr>
           <w:lang w:val="en-GB"/>
         </w:rPr>
-        <w:t xml:space="preserve"> A lot of overlap between tumor and no tumor.</w:t>
+        <w:t xml:space="preserve"> A lot of overlap between </w:t>
+      </w:r>
+      <w:proofErr w:type="spellStart"/>
+      <w:r>
+        <w:rPr>
+          <w:lang w:val="en-GB"/>
+        </w:rPr>
+        <w:t>tumor</w:t>
+      </w:r>
+      <w:proofErr w:type="spellEnd"/>
+      <w:r>
+        <w:rPr>
+          <w:lang w:val="en-GB"/>
+        </w:rPr>
+        <w:t xml:space="preserve"> and no </w:t>
+      </w:r>
+      <w:proofErr w:type="spellStart"/>
+      <w:r>
+        <w:rPr>
+          <w:lang w:val="en-GB"/>
+        </w:rPr>
+        <w:t>tumor</w:t>
+      </w:r>
+      <w:proofErr w:type="spellEnd"/>
+      <w:r>
+        <w:rPr>
+          <w:lang w:val="en-GB"/>
+        </w:rPr>
+        <w:t>.</w:t>
       </w:r>
     </w:p>
     <w:p>
@@ -725,7 +873,14 @@
         <w:rPr>
           <w:lang w:val="en-GB"/>
         </w:rPr>
-        <w:t>This is done and apparently there really are a good amount of normal sa</w:t>
+        <w:t xml:space="preserve">This is done and apparently there really are a good amount of normal </w:t>
+      </w:r>
+      <w:proofErr w:type="spellStart"/>
+      <w:r>
+        <w:rPr>
+          <w:lang w:val="en-GB"/>
+        </w:rPr>
+        <w:t>sa</w:t>
       </w:r>
       <w:r>
         <w:rPr>
@@ -737,7 +892,14 @@
         <w:rPr>
           <w:lang w:val="en-GB"/>
         </w:rPr>
-        <w:t>mples in the GE data set. It might be fruitful to find another microbial data set.</w:t>
+        <w:t>mples</w:t>
+      </w:r>
+      <w:proofErr w:type="spellEnd"/>
+      <w:r>
+        <w:rPr>
+          <w:lang w:val="en-GB"/>
+        </w:rPr>
+        <w:t xml:space="preserve"> in the GE data set. It might be fruitful to find another microbial data set.</w:t>
       </w:r>
     </w:p>
     <w:p>
@@ -770,7 +932,21 @@
         <w:rPr>
           <w:lang w:val="en-GB"/>
         </w:rPr>
-        <w:t>: reorganization all files and processing of data and cleanup is done.</w:t>
+        <w:t xml:space="preserve">: reorganization all files and processing of data and </w:t>
+      </w:r>
+      <w:proofErr w:type="spellStart"/>
+      <w:r>
+        <w:rPr>
+          <w:lang w:val="en-GB"/>
+        </w:rPr>
+        <w:t>cleanup</w:t>
+      </w:r>
+      <w:proofErr w:type="spellEnd"/>
+      <w:r>
+        <w:rPr>
+          <w:lang w:val="en-GB"/>
+        </w:rPr>
+        <w:t xml:space="preserve"> is done.</w:t>
       </w:r>
       <w:r>
         <w:rPr>
@@ -795,7 +971,21 @@
         <w:rPr>
           <w:lang w:val="en-GB"/>
         </w:rPr>
-        <w:t>. Try with TS NE and umap and see difference between combined and separate</w:t>
+        <w:t xml:space="preserve">. Try with TS NE and </w:t>
+      </w:r>
+      <w:proofErr w:type="spellStart"/>
+      <w:r>
+        <w:rPr>
+          <w:lang w:val="en-GB"/>
+        </w:rPr>
+        <w:t>umap</w:t>
+      </w:r>
+      <w:proofErr w:type="spellEnd"/>
+      <w:r>
+        <w:rPr>
+          <w:lang w:val="en-GB"/>
+        </w:rPr>
+        <w:t xml:space="preserve"> and see difference between combined and separate</w:t>
       </w:r>
     </w:p>
     <w:p>
@@ -814,7 +1004,21 @@
         <w:rPr>
           <w:lang w:val="en-GB"/>
         </w:rPr>
-        <w:t xml:space="preserve"> Or survival prediction or tumor stage prediction</w:t>
+        <w:t xml:space="preserve"> Or survival prediction or </w:t>
+      </w:r>
+      <w:proofErr w:type="spellStart"/>
+      <w:r>
+        <w:rPr>
+          <w:lang w:val="en-GB"/>
+        </w:rPr>
+        <w:t>tumor</w:t>
+      </w:r>
+      <w:proofErr w:type="spellEnd"/>
+      <w:r>
+        <w:rPr>
+          <w:lang w:val="en-GB"/>
+        </w:rPr>
+        <w:t xml:space="preserve"> stage prediction</w:t>
       </w:r>
     </w:p>
     <w:p>
@@ -840,7 +1044,21 @@
         <w:rPr>
           <w:lang w:val="en-GB"/>
         </w:rPr>
-        <w:t>Fix bug with joining with GE overlap stage. The discrepancy in tumor versus normal is caused by duplicates.</w:t>
+        <w:t xml:space="preserve">Fix bug with joining with GE overlap stage. The discrepancy in </w:t>
+      </w:r>
+      <w:proofErr w:type="spellStart"/>
+      <w:r>
+        <w:rPr>
+          <w:lang w:val="en-GB"/>
+        </w:rPr>
+        <w:t>tumor</w:t>
+      </w:r>
+      <w:proofErr w:type="spellEnd"/>
+      <w:r>
+        <w:rPr>
+          <w:lang w:val="en-GB"/>
+        </w:rPr>
+        <w:t xml:space="preserve"> versus normal is caused by duplicates.</w:t>
       </w:r>
       <w:r>
         <w:rPr>
@@ -872,20 +1090,48 @@
         <w:rPr>
           <w:lang w:val="en-GB"/>
         </w:rPr>
-        <w:t>Hypotheses: what were the results of running a prediction model using overlapped microbial and gene expression data on tumor versus normal classification?</w:t>
-      </w:r>
-    </w:p>
-    <w:p>
-      <w:pPr>
-        <w:rPr>
-          <w:lang w:val="en-GB"/>
-        </w:rPr>
-      </w:pPr>
-      <w:r>
-        <w:rPr>
-          <w:lang w:val="en-GB"/>
-        </w:rPr>
-        <w:t>Task: run an SVM model to predict tumor versus normal and compare it with separate predictions using only microbial or only gene expression.</w:t>
+        <w:t xml:space="preserve">Hypotheses: what were the results of running a prediction model using overlapped microbial and gene expression data on </w:t>
+      </w:r>
+      <w:proofErr w:type="spellStart"/>
+      <w:r>
+        <w:rPr>
+          <w:lang w:val="en-GB"/>
+        </w:rPr>
+        <w:t>tumor</w:t>
+      </w:r>
+      <w:proofErr w:type="spellEnd"/>
+      <w:r>
+        <w:rPr>
+          <w:lang w:val="en-GB"/>
+        </w:rPr>
+        <w:t xml:space="preserve"> versus normal classification?</w:t>
+      </w:r>
+    </w:p>
+    <w:p>
+      <w:pPr>
+        <w:rPr>
+          <w:lang w:val="en-GB"/>
+        </w:rPr>
+      </w:pPr>
+      <w:r>
+        <w:rPr>
+          <w:lang w:val="en-GB"/>
+        </w:rPr>
+        <w:t xml:space="preserve">Task: run an SVM model to predict </w:t>
+      </w:r>
+      <w:proofErr w:type="spellStart"/>
+      <w:r>
+        <w:rPr>
+          <w:lang w:val="en-GB"/>
+        </w:rPr>
+        <w:t>tumor</w:t>
+      </w:r>
+      <w:proofErr w:type="spellEnd"/>
+      <w:r>
+        <w:rPr>
+          <w:lang w:val="en-GB"/>
+        </w:rPr>
+        <w:t xml:space="preserve"> versus normal and compare it with separate predictions using only microbial or only gene expression.</w:t>
       </w:r>
       <w:r>
         <w:rPr>
@@ -1041,7 +1287,35 @@
         <w:rPr>
           <w:lang w:val="en-GB"/>
         </w:rPr>
-        <w:t>separately on gene expression and abundance data and overlapped data for multiple amount of features and see which works best for class separation visually assessed with PCA or t-SNE or with prediction tasks such as tumor stage prediction or tumor versus normal prediction</w:t>
+        <w:t xml:space="preserve">separately on gene expression and abundance data and overlapped data for multiple amount of features and see which works best for class separation visually assessed with PCA or t-SNE or with prediction tasks such as </w:t>
+      </w:r>
+      <w:proofErr w:type="spellStart"/>
+      <w:r>
+        <w:rPr>
+          <w:lang w:val="en-GB"/>
+        </w:rPr>
+        <w:t>tumor</w:t>
+      </w:r>
+      <w:proofErr w:type="spellEnd"/>
+      <w:r>
+        <w:rPr>
+          <w:lang w:val="en-GB"/>
+        </w:rPr>
+        <w:t xml:space="preserve"> stage prediction or </w:t>
+      </w:r>
+      <w:proofErr w:type="spellStart"/>
+      <w:r>
+        <w:rPr>
+          <w:lang w:val="en-GB"/>
+        </w:rPr>
+        <w:t>tumor</w:t>
+      </w:r>
+      <w:proofErr w:type="spellEnd"/>
+      <w:r>
+        <w:rPr>
+          <w:lang w:val="en-GB"/>
+        </w:rPr>
+        <w:t xml:space="preserve"> versus normal prediction</w:t>
       </w:r>
     </w:p>
     <w:p>
@@ -1110,7 +1384,21 @@
         <w:rPr>
           <w:lang w:val="en-GB"/>
         </w:rPr>
-        <w:t>Hypotheses: are there benefits to integrating microbial and omics data when predicting tumor stage?</w:t>
+        <w:t xml:space="preserve">Hypotheses: are there benefits to integrating microbial and omics data when predicting </w:t>
+      </w:r>
+      <w:proofErr w:type="spellStart"/>
+      <w:r>
+        <w:rPr>
+          <w:lang w:val="en-GB"/>
+        </w:rPr>
+        <w:t>tumor</w:t>
+      </w:r>
+      <w:proofErr w:type="spellEnd"/>
+      <w:r>
+        <w:rPr>
+          <w:lang w:val="en-GB"/>
+        </w:rPr>
+        <w:t xml:space="preserve"> stage?</w:t>
       </w:r>
     </w:p>
     <w:p>
@@ -1133,7 +1421,21 @@
         <w:rPr>
           <w:lang w:val="en-GB"/>
         </w:rPr>
-        <w:t xml:space="preserve">summarize tumor stages into 123 or 4 and use a multinomial logistic regression model to predict them for all cancer types when using genus and when using only gene expression data and when using overlapped data. Do this using all features, five features and 10 features. </w:t>
+        <w:t xml:space="preserve">summarize </w:t>
+      </w:r>
+      <w:proofErr w:type="spellStart"/>
+      <w:r>
+        <w:rPr>
+          <w:lang w:val="en-GB"/>
+        </w:rPr>
+        <w:t>tumor</w:t>
+      </w:r>
+      <w:proofErr w:type="spellEnd"/>
+      <w:r>
+        <w:rPr>
+          <w:lang w:val="en-GB"/>
+        </w:rPr>
+        <w:t xml:space="preserve"> stages into 123 or 4 and use a multinomial logistic regression model to predict them for all cancer types when using genus and when using only gene expression data and when using overlapped data. Do this using all features, five features and 10 features. </w:t>
       </w:r>
       <w:r>
         <w:rPr>
@@ -1145,7 +1447,21 @@
         <w:rPr>
           <w:lang w:val="en-GB"/>
         </w:rPr>
-        <w:t xml:space="preserve"> have tumor stage data for genus.</w:t>
+        <w:t xml:space="preserve"> have </w:t>
+      </w:r>
+      <w:proofErr w:type="spellStart"/>
+      <w:r>
+        <w:rPr>
+          <w:lang w:val="en-GB"/>
+        </w:rPr>
+        <w:t>tumor</w:t>
+      </w:r>
+      <w:proofErr w:type="spellEnd"/>
+      <w:r>
+        <w:rPr>
+          <w:lang w:val="en-GB"/>
+        </w:rPr>
+        <w:t xml:space="preserve"> stage data for genus.</w:t>
       </w:r>
     </w:p>
     <w:p>
@@ -1226,7 +1542,21 @@
         <w:rPr>
           <w:lang w:val="en-GB"/>
         </w:rPr>
-        <w:t>Task: Visualize all PCA and t-SNE for stage and tumor, across selected feature amounts and for all cancers. And then do the same when the same samples are selected.</w:t>
+        <w:t xml:space="preserve">Task: Visualize all PCA and t-SNE for stage and </w:t>
+      </w:r>
+      <w:proofErr w:type="spellStart"/>
+      <w:r>
+        <w:rPr>
+          <w:lang w:val="en-GB"/>
+        </w:rPr>
+        <w:t>tumor</w:t>
+      </w:r>
+      <w:proofErr w:type="spellEnd"/>
+      <w:r>
+        <w:rPr>
+          <w:lang w:val="en-GB"/>
+        </w:rPr>
+        <w:t>, across selected feature amounts and for all cancers. And then do the same when the same samples are selected.</w:t>
       </w:r>
     </w:p>
     <w:p>
@@ -1366,7 +1696,21 @@
         <w:rPr>
           <w:lang w:val="en-GB"/>
         </w:rPr>
-        <w:t xml:space="preserve"> make avg fun for multiclass stage</w:t>
+        <w:t xml:space="preserve"> make </w:t>
+      </w:r>
+      <w:proofErr w:type="spellStart"/>
+      <w:r>
+        <w:rPr>
+          <w:lang w:val="en-GB"/>
+        </w:rPr>
+        <w:t>avg</w:t>
+      </w:r>
+      <w:proofErr w:type="spellEnd"/>
+      <w:r>
+        <w:rPr>
+          <w:lang w:val="en-GB"/>
+        </w:rPr>
+        <w:t xml:space="preserve"> fun for multiclass stage</w:t>
       </w:r>
       <w:r>
         <w:rPr>
@@ -1389,7 +1733,21 @@
         <w:rPr>
           <w:lang w:val="en-GB"/>
         </w:rPr>
-        <w:t>Result: F1 score is clearly higher across a lot of cancers for tumor prediction one five or ten features are selected. It seems to be higher across the board for stage prediction.</w:t>
+        <w:t xml:space="preserve">Result: F1 score is clearly higher across a lot of cancers for </w:t>
+      </w:r>
+      <w:proofErr w:type="spellStart"/>
+      <w:r>
+        <w:rPr>
+          <w:lang w:val="en-GB"/>
+        </w:rPr>
+        <w:t>tumor</w:t>
+      </w:r>
+      <w:proofErr w:type="spellEnd"/>
+      <w:r>
+        <w:rPr>
+          <w:lang w:val="en-GB"/>
+        </w:rPr>
+        <w:t xml:space="preserve"> prediction one five or ten features are selected. It seems to be higher across the board for stage prediction.</w:t>
       </w:r>
     </w:p>
     <w:p>
@@ -1590,7 +1948,21 @@
         <w:rPr>
           <w:lang w:val="en-GB"/>
         </w:rPr>
-        <w:t xml:space="preserve"> tumor stage????</w:t>
+        <w:t xml:space="preserve"> </w:t>
+      </w:r>
+      <w:proofErr w:type="spellStart"/>
+      <w:r>
+        <w:rPr>
+          <w:lang w:val="en-GB"/>
+        </w:rPr>
+        <w:t>tumor</w:t>
+      </w:r>
+      <w:proofErr w:type="spellEnd"/>
+      <w:r>
+        <w:rPr>
+          <w:lang w:val="en-GB"/>
+        </w:rPr>
+        <w:t xml:space="preserve"> stage????</w:t>
       </w:r>
     </w:p>
     <w:bookmarkEnd w:id="0"/>
@@ -1707,7 +2079,21 @@
         <w:rPr>
           <w:lang w:val="en-GB"/>
         </w:rPr>
-        <w:t xml:space="preserve">For tumor </w:t>
+        <w:t xml:space="preserve">For </w:t>
+      </w:r>
+      <w:proofErr w:type="spellStart"/>
+      <w:r>
+        <w:rPr>
+          <w:lang w:val="en-GB"/>
+        </w:rPr>
+        <w:t>tumor</w:t>
+      </w:r>
+      <w:proofErr w:type="spellEnd"/>
+      <w:r>
+        <w:rPr>
+          <w:lang w:val="en-GB"/>
+        </w:rPr>
+        <w:t xml:space="preserve"> </w:t>
       </w:r>
       <w:r>
         <w:rPr>
@@ -1782,7 +2168,21 @@
         <w:rPr>
           <w:lang w:val="en-GB"/>
         </w:rPr>
-        <w:t>Task: create a pipeline to save prediction outputs and generate confusion matrices to inspect generate the predictions for tumor and stage across all cancers</w:t>
+        <w:t xml:space="preserve">Task: create a pipeline to save prediction outputs and generate confusion matrices to inspect generate the predictions for </w:t>
+      </w:r>
+      <w:proofErr w:type="spellStart"/>
+      <w:r>
+        <w:rPr>
+          <w:lang w:val="en-GB"/>
+        </w:rPr>
+        <w:t>tumor</w:t>
+      </w:r>
+      <w:proofErr w:type="spellEnd"/>
+      <w:r>
+        <w:rPr>
+          <w:lang w:val="en-GB"/>
+        </w:rPr>
+        <w:t xml:space="preserve"> and stage across all cancers</w:t>
       </w:r>
       <w:r>
         <w:rPr>
@@ -1810,7 +2210,21 @@
         <w:rPr>
           <w:lang w:val="en-GB"/>
         </w:rPr>
-        <w:t>, especially for tumors. For stage prediction, there is often some collapse with only predicting stage II, but not always.</w:t>
+        <w:t xml:space="preserve">, especially for </w:t>
+      </w:r>
+      <w:proofErr w:type="spellStart"/>
+      <w:r>
+        <w:rPr>
+          <w:lang w:val="en-GB"/>
+        </w:rPr>
+        <w:t>tumors</w:t>
+      </w:r>
+      <w:proofErr w:type="spellEnd"/>
+      <w:r>
+        <w:rPr>
+          <w:lang w:val="en-GB"/>
+        </w:rPr>
+        <w:t>. For stage prediction, there is often some collapse with only predicting stage II, but not always.</w:t>
       </w:r>
     </w:p>
     <w:p>
@@ -1969,7 +2383,35 @@
         <w:rPr>
           <w:lang w:val="en-GB"/>
         </w:rPr>
-        <w:t xml:space="preserve"> increasing the amount of features, using an 80/20 split instead of a 70/30 one, removing cross-fertilization,using more random sampling iterationscould give more useful insights</w:t>
+        <w:t xml:space="preserve"> increasing the amount of features, using an 80/20 split instead of a 70/30 one, removing cross-</w:t>
+      </w:r>
+      <w:proofErr w:type="spellStart"/>
+      <w:r>
+        <w:rPr>
+          <w:lang w:val="en-GB"/>
+        </w:rPr>
+        <w:t>fertilization,using</w:t>
+      </w:r>
+      <w:proofErr w:type="spellEnd"/>
+      <w:r>
+        <w:rPr>
+          <w:lang w:val="en-GB"/>
+        </w:rPr>
+        <w:t xml:space="preserve"> more random sampling </w:t>
+      </w:r>
+      <w:proofErr w:type="spellStart"/>
+      <w:r>
+        <w:rPr>
+          <w:lang w:val="en-GB"/>
+        </w:rPr>
+        <w:t>iterationscould</w:t>
+      </w:r>
+      <w:proofErr w:type="spellEnd"/>
+      <w:r>
+        <w:rPr>
+          <w:lang w:val="en-GB"/>
+        </w:rPr>
+        <w:t xml:space="preserve"> give more useful insights</w:t>
       </w:r>
     </w:p>
     <w:p>
@@ -2371,7 +2813,21 @@
         <w:rPr>
           <w:lang w:val="en-GB"/>
         </w:rPr>
-        <w:t xml:space="preserve"> For some reason,the results are a bit different for future values lower than the maximum which indicates that there were some feature selection differences on different runs even though it</w:t>
+        <w:t xml:space="preserve"> For some </w:t>
+      </w:r>
+      <w:proofErr w:type="spellStart"/>
+      <w:r>
+        <w:rPr>
+          <w:lang w:val="en-GB"/>
+        </w:rPr>
+        <w:t>reason,the</w:t>
+      </w:r>
+      <w:proofErr w:type="spellEnd"/>
+      <w:r>
+        <w:rPr>
+          <w:lang w:val="en-GB"/>
+        </w:rPr>
+        <w:t xml:space="preserve"> results are a bit different for future values lower than the maximum which indicates that there were some feature selection differences on different runs even though it</w:t>
       </w:r>
     </w:p>
     <w:p>
@@ -2397,20 +2853,84 @@
         <w:rPr>
           <w:lang w:val="en-GB"/>
         </w:rPr>
-        <w:t>Running tcma_gen tumor COAD 0 random_sampling linreg</w:t>
-      </w:r>
-    </w:p>
-    <w:p>
-      <w:pPr>
-        <w:rPr>
-          <w:lang w:val="en-GB"/>
-        </w:rPr>
-      </w:pPr>
-      <w:r>
-        <w:rPr>
-          <w:lang w:val="en-GB"/>
-        </w:rPr>
-        <w:t xml:space="preserve">Running for tcma_gen COAD </w:t>
+        <w:t xml:space="preserve">Running </w:t>
+      </w:r>
+      <w:proofErr w:type="spellStart"/>
+      <w:r>
+        <w:rPr>
+          <w:lang w:val="en-GB"/>
+        </w:rPr>
+        <w:t>tcma_gen</w:t>
+      </w:r>
+      <w:proofErr w:type="spellEnd"/>
+      <w:r>
+        <w:rPr>
+          <w:lang w:val="en-GB"/>
+        </w:rPr>
+        <w:t xml:space="preserve"> </w:t>
+      </w:r>
+      <w:proofErr w:type="spellStart"/>
+      <w:r>
+        <w:rPr>
+          <w:lang w:val="en-GB"/>
+        </w:rPr>
+        <w:t>tumor</w:t>
+      </w:r>
+      <w:proofErr w:type="spellEnd"/>
+      <w:r>
+        <w:rPr>
+          <w:lang w:val="en-GB"/>
+        </w:rPr>
+        <w:t xml:space="preserve"> COAD 0 </w:t>
+      </w:r>
+      <w:proofErr w:type="spellStart"/>
+      <w:r>
+        <w:rPr>
+          <w:lang w:val="en-GB"/>
+        </w:rPr>
+        <w:t>random_sampling</w:t>
+      </w:r>
+      <w:proofErr w:type="spellEnd"/>
+      <w:r>
+        <w:rPr>
+          <w:lang w:val="en-GB"/>
+        </w:rPr>
+        <w:t xml:space="preserve"> </w:t>
+      </w:r>
+      <w:proofErr w:type="spellStart"/>
+      <w:r>
+        <w:rPr>
+          <w:lang w:val="en-GB"/>
+        </w:rPr>
+        <w:t>linreg</w:t>
+      </w:r>
+      <w:proofErr w:type="spellEnd"/>
+    </w:p>
+    <w:p>
+      <w:pPr>
+        <w:rPr>
+          <w:lang w:val="en-GB"/>
+        </w:rPr>
+      </w:pPr>
+      <w:r>
+        <w:rPr>
+          <w:lang w:val="en-GB"/>
+        </w:rPr>
+        <w:t xml:space="preserve">Running for </w:t>
+      </w:r>
+      <w:proofErr w:type="spellStart"/>
+      <w:r>
+        <w:rPr>
+          <w:lang w:val="en-GB"/>
+        </w:rPr>
+        <w:t>tcma_gen</w:t>
+      </w:r>
+      <w:proofErr w:type="spellEnd"/>
+      <w:r>
+        <w:rPr>
+          <w:lang w:val="en-GB"/>
+        </w:rPr>
+        <w:t xml:space="preserve"> COAD </w:t>
       </w:r>
     </w:p>
     <w:p>
@@ -2436,20 +2956,76 @@
         <w:rPr>
           <w:lang w:val="en-GB"/>
         </w:rPr>
-        <w:t>Running tcma_gen_aak_ge tumor HNSC 200 random_sampling chi2</w:t>
-      </w:r>
-    </w:p>
-    <w:p>
-      <w:pPr>
-        <w:rPr>
-          <w:lang w:val="en-GB"/>
-        </w:rPr>
-      </w:pPr>
-      <w:r>
-        <w:rPr>
-          <w:lang w:val="en-GB"/>
-        </w:rPr>
-        <w:t>Running for tcma_gen_aak_ge HNSC 200</w:t>
+        <w:t xml:space="preserve">Running </w:t>
+      </w:r>
+      <w:proofErr w:type="spellStart"/>
+      <w:r>
+        <w:rPr>
+          <w:lang w:val="en-GB"/>
+        </w:rPr>
+        <w:t>tcma_gen_aak_ge</w:t>
+      </w:r>
+      <w:proofErr w:type="spellEnd"/>
+      <w:r>
+        <w:rPr>
+          <w:lang w:val="en-GB"/>
+        </w:rPr>
+        <w:t xml:space="preserve"> </w:t>
+      </w:r>
+      <w:proofErr w:type="spellStart"/>
+      <w:r>
+        <w:rPr>
+          <w:lang w:val="en-GB"/>
+        </w:rPr>
+        <w:t>tumor</w:t>
+      </w:r>
+      <w:proofErr w:type="spellEnd"/>
+      <w:r>
+        <w:rPr>
+          <w:lang w:val="en-GB"/>
+        </w:rPr>
+        <w:t xml:space="preserve"> HNSC 200 </w:t>
+      </w:r>
+      <w:proofErr w:type="spellStart"/>
+      <w:r>
+        <w:rPr>
+          <w:lang w:val="en-GB"/>
+        </w:rPr>
+        <w:t>random_sampling</w:t>
+      </w:r>
+      <w:proofErr w:type="spellEnd"/>
+      <w:r>
+        <w:rPr>
+          <w:lang w:val="en-GB"/>
+        </w:rPr>
+        <w:t xml:space="preserve"> chi2</w:t>
+      </w:r>
+    </w:p>
+    <w:p>
+      <w:pPr>
+        <w:rPr>
+          <w:lang w:val="en-GB"/>
+        </w:rPr>
+      </w:pPr>
+      <w:r>
+        <w:rPr>
+          <w:lang w:val="en-GB"/>
+        </w:rPr>
+        <w:t xml:space="preserve">Running for </w:t>
+      </w:r>
+      <w:proofErr w:type="spellStart"/>
+      <w:r>
+        <w:rPr>
+          <w:lang w:val="en-GB"/>
+        </w:rPr>
+        <w:t>tcma_gen_aak_ge</w:t>
+      </w:r>
+      <w:proofErr w:type="spellEnd"/>
+      <w:r>
+        <w:rPr>
+          <w:lang w:val="en-GB"/>
+        </w:rPr>
+        <w:t xml:space="preserve"> HNSC 200</w:t>
       </w:r>
     </w:p>
     <w:p>
@@ -2518,7 +3094,35 @@
         <w:rPr>
           <w:lang w:val="en-GB"/>
         </w:rPr>
-        <w:t xml:space="preserve"> I screwed up twice, thereby fixing my screwup. I flipped y_predicted and y_test in the list comprehension and thus when saving it, but accidentally swapped the parameters when generating the confusion matrix.</w:t>
+        <w:t xml:space="preserve"> I screwed up twice, thereby fixing my screwup. I flipped </w:t>
+      </w:r>
+      <w:proofErr w:type="spellStart"/>
+      <w:r>
+        <w:rPr>
+          <w:lang w:val="en-GB"/>
+        </w:rPr>
+        <w:t>y_predicted</w:t>
+      </w:r>
+      <w:proofErr w:type="spellEnd"/>
+      <w:r>
+        <w:rPr>
+          <w:lang w:val="en-GB"/>
+        </w:rPr>
+        <w:t xml:space="preserve"> and </w:t>
+      </w:r>
+      <w:proofErr w:type="spellStart"/>
+      <w:r>
+        <w:rPr>
+          <w:lang w:val="en-GB"/>
+        </w:rPr>
+        <w:t>y_test</w:t>
+      </w:r>
+      <w:proofErr w:type="spellEnd"/>
+      <w:r>
+        <w:rPr>
+          <w:lang w:val="en-GB"/>
+        </w:rPr>
+        <w:t xml:space="preserve"> in the list comprehension and thus when saving it, but accidentally swapped the parameters when generating the confusion matrix.</w:t>
       </w:r>
     </w:p>
     <w:p>
@@ -2788,6 +3392,50 @@
           <w:lang w:val="en-GB"/>
         </w:rPr>
         <w:t>To Do</w:t>
+      </w:r>
+    </w:p>
+    <w:p>
+      <w:pPr>
+        <w:rPr>
+          <w:lang w:val="en-GB"/>
+        </w:rPr>
+      </w:pPr>
+      <w:r>
+        <w:rPr>
+          <w:lang w:val="en-GB"/>
+        </w:rPr>
+        <w:t>(27 February presentation)</w:t>
+      </w:r>
+    </w:p>
+    <w:p>
+      <w:pPr>
+        <w:rPr>
+          <w:lang w:val="en-GB"/>
+        </w:rPr>
+      </w:pPr>
+      <w:r>
+        <w:rPr>
+          <w:lang w:val="en-GB"/>
+        </w:rPr>
+        <w:t>Presentation:</w:t>
+      </w:r>
+    </w:p>
+    <w:p>
+      <w:pPr>
+        <w:pStyle w:val="ListParagraph"/>
+        <w:numPr>
+          <w:ilvl w:val="0"/>
+          <w:numId w:val="9"/>
+        </w:numPr>
+        <w:rPr>
+          <w:lang w:val="en-GB"/>
+        </w:rPr>
+      </w:pPr>
+      <w:r>
+        <w:rPr>
+          <w:lang w:val="en-GB"/>
+        </w:rPr>
+        <w:t xml:space="preserve">Update most selected genus features with latest visuals containing ranking </w:t>
       </w:r>
     </w:p>
     <w:p>
@@ -2952,7 +3600,21 @@
         <w:rPr>
           <w:lang w:val="en-GB"/>
         </w:rPr>
-        <w:t xml:space="preserve">Can just present the main conclusion with different feature selection methods ( i.e. no difference between the conclusions in chi2 vs linreg) and then don’t have to show all feature selection types anymore. </w:t>
+        <w:t xml:space="preserve">Can just present the main conclusion with different feature selection methods ( i.e. no difference between the conclusions in chi2 vs </w:t>
+      </w:r>
+      <w:proofErr w:type="spellStart"/>
+      <w:r>
+        <w:rPr>
+          <w:lang w:val="en-GB"/>
+        </w:rPr>
+        <w:t>linreg</w:t>
+      </w:r>
+      <w:proofErr w:type="spellEnd"/>
+      <w:r>
+        <w:rPr>
+          <w:lang w:val="en-GB"/>
+        </w:rPr>
+        <w:t xml:space="preserve">) and then don’t have to show all feature selection types anymore. </w:t>
       </w:r>
     </w:p>
     <w:p>
@@ -3084,6 +3746,12 @@
         </w:rPr>
         <w:t>Try to use a RF</w:t>
       </w:r>
+      <w:r>
+        <w:rPr>
+          <w:lang w:val="en-GB"/>
+        </w:rPr>
+        <w:t xml:space="preserve"> [x]</w:t>
+      </w:r>
     </w:p>
     <w:p>
       <w:pPr>
@@ -3124,6 +3792,7 @@
         <w:rPr>
           <w:lang w:val="en-GB"/>
         </w:rPr>
+        <w:lastRenderedPageBreak/>
         <w:t>Integration</w:t>
       </w:r>
     </w:p>
@@ -3196,7 +3865,6 @@
         <w:rPr>
           <w:lang w:val="en-GB"/>
         </w:rPr>
-        <w:lastRenderedPageBreak/>
         <w:t>Try to do GE only or Genus only auto encoder integration and compare</w:t>
       </w:r>
       <w:r>
@@ -3543,7 +4211,21 @@
         <w:rPr>
           <w:lang w:val="en-GB"/>
         </w:rPr>
-        <w:t>Send Thomas an email with request for cluster access with study ID and enddate of access</w:t>
+        <w:t xml:space="preserve">Send Thomas an email with request for cluster access with study ID and </w:t>
+      </w:r>
+      <w:proofErr w:type="spellStart"/>
+      <w:r>
+        <w:rPr>
+          <w:lang w:val="en-GB"/>
+        </w:rPr>
+        <w:t>enddate</w:t>
+      </w:r>
+      <w:proofErr w:type="spellEnd"/>
+      <w:r>
+        <w:rPr>
+          <w:lang w:val="en-GB"/>
+        </w:rPr>
+        <w:t xml:space="preserve"> of access</w:t>
       </w:r>
       <w:r>
         <w:rPr>
@@ -3567,8 +4249,16 @@
         <w:rPr>
           <w:lang w:val="en-GB"/>
         </w:rPr>
-        <w:t>Ask about deadline for committee and defense</w:t>
-      </w:r>
+        <w:t xml:space="preserve">Ask about deadline for committee and </w:t>
+      </w:r>
+      <w:proofErr w:type="spellStart"/>
+      <w:r>
+        <w:rPr>
+          <w:lang w:val="en-GB"/>
+        </w:rPr>
+        <w:t>defense</w:t>
+      </w:r>
+      <w:proofErr w:type="spellEnd"/>
       <w:r>
         <w:rPr>
           <w:lang w:val="en-GB"/>
@@ -3752,6 +4442,7 @@
         <w:rPr>
           <w:lang w:val="en-GB"/>
         </w:rPr>
+        <w:lastRenderedPageBreak/>
         <w:t>Make it x-axis more spaced</w:t>
       </w:r>
     </w:p>
@@ -3794,7 +4485,6 @@
         <w:rPr>
           <w:lang w:val="en-GB"/>
         </w:rPr>
-        <w:lastRenderedPageBreak/>
         <w:t>Make visualization tables of only all selected genus in overlap set</w:t>
       </w:r>
       <w:r>
@@ -3922,7 +4612,14 @@
         <w:rPr>
           <w:lang w:val="en-GB"/>
         </w:rPr>
-        <w:t>Don't make the font size of the figures too</w:t>
+        <w:t xml:space="preserve">Don't make the font size of the figures </w:t>
+      </w:r>
+      <w:proofErr w:type="spellStart"/>
+      <w:r>
+        <w:rPr>
+          <w:lang w:val="en-GB"/>
+        </w:rPr>
+        <w:t>too</w:t>
       </w:r>
       <w:r>
         <w:rPr>
@@ -3930,6 +4627,7 @@
         </w:rPr>
         <w:t>self</w:t>
       </w:r>
+      <w:proofErr w:type="spellEnd"/>
       <w:r>
         <w:rPr>
           <w:lang w:val="en-GB"/>
@@ -3977,7 +4675,21 @@
         <w:rPr>
           <w:lang w:val="en-GB"/>
         </w:rPr>
-        <w:t>Provide better caption for images (the meaning of axes, what the colors mean, the different modalities</w:t>
+        <w:t xml:space="preserve">Provide better caption for images (the meaning of axes, what the </w:t>
+      </w:r>
+      <w:proofErr w:type="spellStart"/>
+      <w:r>
+        <w:rPr>
+          <w:lang w:val="en-GB"/>
+        </w:rPr>
+        <w:t>colors</w:t>
+      </w:r>
+      <w:proofErr w:type="spellEnd"/>
+      <w:r>
+        <w:rPr>
+          <w:lang w:val="en-GB"/>
+        </w:rPr>
+        <w:t xml:space="preserve"> mean, the different modalities</w:t>
       </w:r>
       <w:r>
         <w:rPr>
@@ -4131,7 +4843,21 @@
         <w:rPr>
           <w:lang w:val="en-GB"/>
         </w:rPr>
-        <w:t>Try to project features into latent space (e.g. nmf, encoder)</w:t>
+        <w:t xml:space="preserve">Try to project features into latent space (e.g. </w:t>
+      </w:r>
+      <w:proofErr w:type="spellStart"/>
+      <w:r>
+        <w:rPr>
+          <w:lang w:val="en-GB"/>
+        </w:rPr>
+        <w:t>nmf</w:t>
+      </w:r>
+      <w:proofErr w:type="spellEnd"/>
+      <w:r>
+        <w:rPr>
+          <w:lang w:val="en-GB"/>
+        </w:rPr>
+        <w:t>, encoder)</w:t>
       </w:r>
       <w:r>
         <w:rPr>
@@ -4218,7 +4944,35 @@
         <w:rPr>
           <w:lang w:val="en-GB"/>
         </w:rPr>
-        <w:t>- Cleanup code: remove all unnecessary data files, cleanup pipeline</w:t>
+        <w:t xml:space="preserve">- </w:t>
+      </w:r>
+      <w:proofErr w:type="spellStart"/>
+      <w:r>
+        <w:rPr>
+          <w:lang w:val="en-GB"/>
+        </w:rPr>
+        <w:t>Cleanup</w:t>
+      </w:r>
+      <w:proofErr w:type="spellEnd"/>
+      <w:r>
+        <w:rPr>
+          <w:lang w:val="en-GB"/>
+        </w:rPr>
+        <w:t xml:space="preserve"> code: remove all unnecessary data files, </w:t>
+      </w:r>
+      <w:proofErr w:type="spellStart"/>
+      <w:r>
+        <w:rPr>
+          <w:lang w:val="en-GB"/>
+        </w:rPr>
+        <w:t>cleanup</w:t>
+      </w:r>
+      <w:proofErr w:type="spellEnd"/>
+      <w:r>
+        <w:rPr>
+          <w:lang w:val="en-GB"/>
+        </w:rPr>
+        <w:t xml:space="preserve"> pipeline</w:t>
       </w:r>
       <w:r>
         <w:t xml:space="preserve"> [x]</w:t>
@@ -4247,8 +5001,16 @@
         <w:rPr>
           <w:lang w:val="en-GB"/>
         </w:rPr>
-        <w:t>- Fill in two documents from BrightSpace</w:t>
-      </w:r>
+        <w:t xml:space="preserve">- Fill in two documents from </w:t>
+      </w:r>
+      <w:proofErr w:type="spellStart"/>
+      <w:r>
+        <w:rPr>
+          <w:lang w:val="en-GB"/>
+        </w:rPr>
+        <w:t>BrightSpace</w:t>
+      </w:r>
+      <w:proofErr w:type="spellEnd"/>
     </w:p>
     <w:p>
       <w:pPr>
@@ -4286,8 +5048,16 @@
         <w:rPr>
           <w:lang w:val="en-GB"/>
         </w:rPr>
-        <w:t>- Figure out committee for defense</w:t>
-      </w:r>
+        <w:t xml:space="preserve">- Figure out committee for </w:t>
+      </w:r>
+      <w:proofErr w:type="spellStart"/>
+      <w:r>
+        <w:rPr>
+          <w:lang w:val="en-GB"/>
+        </w:rPr>
+        <w:t>defense</w:t>
+      </w:r>
+      <w:proofErr w:type="spellEnd"/>
     </w:p>
     <w:p>
       <w:pPr>
@@ -4334,7 +5104,21 @@
         <w:rPr>
           <w:lang w:val="en-GB"/>
         </w:rPr>
-        <w:t>2 meetings before defense ( 3 months beforehand</w:t>
+        <w:t xml:space="preserve">2 meetings before </w:t>
+      </w:r>
+      <w:proofErr w:type="spellStart"/>
+      <w:r>
+        <w:rPr>
+          <w:lang w:val="en-GB"/>
+        </w:rPr>
+        <w:t>defense</w:t>
+      </w:r>
+      <w:proofErr w:type="spellEnd"/>
+      <w:r>
+        <w:rPr>
+          <w:lang w:val="en-GB"/>
+        </w:rPr>
+        <w:t xml:space="preserve"> ( 3 months beforehand</w:t>
       </w:r>
       <w:r>
         <w:rPr>
@@ -4365,6 +5149,7 @@
         <w:rPr>
           <w:lang w:val="en-GB"/>
         </w:rPr>
+        <w:lastRenderedPageBreak/>
         <w:t>F</w:t>
       </w:r>
       <w:r>
@@ -4383,7 +5168,21 @@
         <w:rPr>
           <w:lang w:val="en-GB"/>
         </w:rPr>
-        <w:t>6 weeks before defense date, l</w:t>
+        <w:t xml:space="preserve">6 weeks before </w:t>
+      </w:r>
+      <w:proofErr w:type="spellStart"/>
+      <w:r>
+        <w:rPr>
+          <w:lang w:val="en-GB"/>
+        </w:rPr>
+        <w:t>defense</w:t>
+      </w:r>
+      <w:proofErr w:type="spellEnd"/>
+      <w:r>
+        <w:rPr>
+          <w:lang w:val="en-GB"/>
+        </w:rPr>
+        <w:t xml:space="preserve"> date, l</w:t>
       </w:r>
       <w:r>
         <w:rPr>
@@ -4395,8 +5194,16 @@
         <w:rPr>
           <w:lang w:val="en-GB"/>
         </w:rPr>
-        <w:t xml:space="preserve"> meeting before defense</w:t>
-      </w:r>
+        <w:t xml:space="preserve"> meeting before </w:t>
+      </w:r>
+      <w:proofErr w:type="spellStart"/>
+      <w:r>
+        <w:rPr>
+          <w:lang w:val="en-GB"/>
+        </w:rPr>
+        <w:t>defense</w:t>
+      </w:r>
+      <w:proofErr w:type="spellEnd"/>
       <w:r>
         <w:rPr>
           <w:lang w:val="en-GB"/>
@@ -4440,304 +5247,573 @@
         <w:rPr>
           <w:lang w:val="en-GB"/>
         </w:rPr>
+        <w:t>Presentation:</w:t>
+      </w:r>
+    </w:p>
+    <w:p>
+      <w:pPr>
+        <w:rPr>
+          <w:lang w:val="en-GB"/>
+        </w:rPr>
+      </w:pPr>
+      <w:r>
+        <w:rPr>
+          <w:lang w:val="en-GB"/>
+        </w:rPr>
+        <w:t xml:space="preserve">- </w:t>
+      </w:r>
+      <w:r>
+        <w:rPr>
+          <w:lang w:val="en-GB"/>
+        </w:rPr>
+        <w:t>Can take stuff from previous meeting to do</w:t>
+      </w:r>
+    </w:p>
+    <w:p>
+      <w:pPr>
+        <w:rPr>
+          <w:lang w:val="en-GB"/>
+        </w:rPr>
+      </w:pPr>
+      <w:r>
+        <w:rPr>
+          <w:lang w:val="en-GB"/>
+        </w:rPr>
+        <w:t>- Make feature selection absolute</w:t>
+      </w:r>
+      <w:r>
+        <w:rPr>
+          <w:lang w:val="en-GB"/>
+        </w:rPr>
+        <w:t xml:space="preserve"> numbers for fraction of modality</w:t>
+      </w:r>
+      <w:r>
+        <w:rPr>
+          <w:lang w:val="en-GB"/>
+        </w:rPr>
+        <w:t xml:space="preserve"> [x]</w:t>
+      </w:r>
+    </w:p>
+    <w:p>
+      <w:pPr>
+        <w:rPr>
+          <w:lang w:val="en-GB"/>
+        </w:rPr>
+      </w:pPr>
+      <w:r>
+        <w:rPr>
+          <w:lang w:val="en-GB"/>
+        </w:rPr>
+        <w:t>- RBF kernel does not have C parameter</w:t>
+      </w:r>
+      <w:r>
+        <w:rPr>
+          <w:lang w:val="en-GB"/>
+        </w:rPr>
+        <w:t xml:space="preserve"> [it does!]</w:t>
+      </w:r>
+    </w:p>
+    <w:p>
+      <w:pPr>
+        <w:rPr>
+          <w:lang w:val="en-GB"/>
+        </w:rPr>
+      </w:pPr>
+      <w:r>
+        <w:rPr>
+          <w:lang w:val="en-GB"/>
+        </w:rPr>
+        <w:t>Model:</w:t>
+      </w:r>
+    </w:p>
+    <w:p>
+      <w:pPr>
+        <w:rPr>
+          <w:lang w:val="en-GB"/>
+        </w:rPr>
+      </w:pPr>
+      <w:r>
+        <w:rPr>
+          <w:lang w:val="en-GB"/>
+        </w:rPr>
+        <w:t>- Display RMSE</w:t>
+      </w:r>
+      <w:r>
+        <w:rPr>
+          <w:lang w:val="en-GB"/>
+        </w:rPr>
+        <w:t xml:space="preserve"> is </w:t>
+      </w:r>
+      <w:r>
+        <w:rPr>
+          <w:lang w:val="en-GB"/>
+        </w:rPr>
+        <w:t xml:space="preserve"> instead of F1 score for stage</w:t>
+      </w:r>
+    </w:p>
+    <w:p>
+      <w:pPr>
+        <w:rPr>
+          <w:lang w:val="en-GB"/>
+        </w:rPr>
+      </w:pPr>
+      <w:r>
+        <w:rPr>
+          <w:lang w:val="en-GB"/>
+        </w:rPr>
+        <w:t>Thesis:</w:t>
+      </w:r>
+    </w:p>
+    <w:p>
+      <w:pPr>
+        <w:rPr>
+          <w:lang w:val="en-GB"/>
+        </w:rPr>
+      </w:pPr>
+      <w:r>
+        <w:rPr>
+          <w:lang w:val="en-GB"/>
+        </w:rPr>
+        <w:t>- Make research proposals separate section and more clear</w:t>
+      </w:r>
+      <w:r>
+        <w:rPr>
+          <w:lang w:val="en-GB"/>
+        </w:rPr>
+        <w:t xml:space="preserve"> [x]</w:t>
+      </w:r>
+    </w:p>
+    <w:p>
+      <w:pPr>
+        <w:rPr>
+          <w:lang w:val="en-GB"/>
+        </w:rPr>
+      </w:pPr>
+      <w:r>
+        <w:rPr>
+          <w:lang w:val="en-GB"/>
+        </w:rPr>
+        <w:t>- Visuals: for exploration remove REA</w:t>
+      </w:r>
+      <w:r>
+        <w:rPr>
+          <w:lang w:val="en-GB"/>
+        </w:rPr>
+        <w:t xml:space="preserve"> if </w:t>
+      </w:r>
+      <w:r>
+        <w:rPr>
+          <w:lang w:val="en-GB"/>
+        </w:rPr>
+        <w:t xml:space="preserve">D. Have a title for each group of observations. Don’t have double information, for example no PCA component labels everywhere. Can just have it for one column and one row. Don’t have the </w:t>
+      </w:r>
+      <w:proofErr w:type="spellStart"/>
+      <w:r>
+        <w:rPr>
+          <w:lang w:val="en-GB"/>
+        </w:rPr>
+        <w:t>color</w:t>
+      </w:r>
+      <w:proofErr w:type="spellEnd"/>
+      <w:r>
+        <w:rPr>
+          <w:lang w:val="en-GB"/>
+        </w:rPr>
+        <w:t xml:space="preserve"> legend within the graph, either outside or describe it. In caption, describe everything needed to know to understand picture from only caption. Don’t use green and red because of </w:t>
+      </w:r>
+      <w:proofErr w:type="spellStart"/>
+      <w:r>
+        <w:rPr>
+          <w:lang w:val="en-GB"/>
+        </w:rPr>
+        <w:t>color</w:t>
+      </w:r>
+      <w:proofErr w:type="spellEnd"/>
+      <w:r>
+        <w:rPr>
+          <w:lang w:val="en-GB"/>
+        </w:rPr>
+        <w:t xml:space="preserve"> blindness.</w:t>
+      </w:r>
+      <w:r>
+        <w:rPr>
+          <w:lang w:val="en-GB"/>
+        </w:rPr>
+        <w:t xml:space="preserve"> [x]</w:t>
+      </w:r>
+    </w:p>
+    <w:p>
+      <w:pPr>
+        <w:rPr>
+          <w:lang w:val="en-GB"/>
+        </w:rPr>
+      </w:pPr>
+      <w:r>
+        <w:rPr>
+          <w:lang w:val="en-GB"/>
+        </w:rPr>
+        <w:t xml:space="preserve">- Be more clear about what you want to show. Don’t show </w:t>
+      </w:r>
+      <w:proofErr w:type="spellStart"/>
+      <w:r>
+        <w:rPr>
+          <w:lang w:val="en-GB"/>
+        </w:rPr>
+        <w:t>stad</w:t>
+      </w:r>
+      <w:proofErr w:type="spellEnd"/>
+      <w:r>
+        <w:rPr>
+          <w:lang w:val="en-GB"/>
+        </w:rPr>
+        <w:t>, you can remove all the other cancers and say you chose one representative example. Be consistent with it throughout the paper. Include the other ones in the appendix and mention you did so. Explain similarities and differences with the other cancers.</w:t>
+      </w:r>
+      <w:r>
+        <w:rPr>
+          <w:lang w:val="en-GB"/>
+        </w:rPr>
+        <w:t xml:space="preserve"> It’s</w:t>
+      </w:r>
+    </w:p>
+    <w:p>
+      <w:r>
+        <w:rPr>
+          <w:lang w:val="en-GB"/>
+        </w:rPr>
+        <w:t>- Method: describe what you have done in the results section, so move what you have there now into the results. Has to be very specific, for example with data. What parameters do you have with your patient samples, what portal did you get it from. Enough information to reproduce.</w:t>
+      </w:r>
+    </w:p>
+    <w:p>
+      <w:pPr>
+        <w:rPr>
+          <w:lang w:val="en-GB"/>
+        </w:rPr>
+      </w:pPr>
+      <w:r>
+        <w:rPr>
+          <w:lang w:val="en-GB"/>
+        </w:rPr>
+        <w:t>- Result: describe why she did something, how, what observations you made and what can be concluded.</w:t>
+      </w:r>
+      <w:r>
+        <w:rPr>
+          <w:lang w:val="en-GB"/>
+        </w:rPr>
+        <w:t xml:space="preserve"> Shouldn’t have sub </w:t>
+      </w:r>
+      <w:proofErr w:type="spellStart"/>
+      <w:r>
+        <w:rPr>
+          <w:lang w:val="en-GB"/>
+        </w:rPr>
+        <w:t>sub</w:t>
+      </w:r>
+      <w:proofErr w:type="spellEnd"/>
+      <w:r>
+        <w:rPr>
+          <w:lang w:val="en-GB"/>
+        </w:rPr>
+        <w:t xml:space="preserve"> sections, just have it as a label. Group stuff differently. Main conclusions are there is no difference quantitatively or qualitatively. The first group can stay, but the 2</w:t>
+      </w:r>
+      <w:r>
+        <w:rPr>
+          <w:vertAlign w:val="superscript"/>
+          <w:lang w:val="en-GB"/>
+        </w:rPr>
+        <w:t>nd</w:t>
+      </w:r>
+      <w:r>
+        <w:rPr>
+          <w:lang w:val="en-GB"/>
+        </w:rPr>
+        <w:t xml:space="preserve"> want you can group in more logical groupings.</w:t>
+      </w:r>
+    </w:p>
+    <w:p>
+      <w:pPr>
+        <w:rPr>
+          <w:lang w:val="en-GB"/>
+        </w:rPr>
+      </w:pPr>
+    </w:p>
+    <w:p>
+      <w:pPr>
+        <w:rPr>
+          <w:lang w:val="en-GB"/>
+        </w:rPr>
+      </w:pPr>
+      <w:r>
+        <w:rPr>
+          <w:lang w:val="en-GB"/>
+        </w:rPr>
+        <w:t>-(14 November presentation)</w:t>
+      </w:r>
+    </w:p>
+    <w:p>
+      <w:pPr>
+        <w:rPr>
+          <w:lang w:val="en-GB"/>
+        </w:rPr>
+      </w:pPr>
+      <w:r>
+        <w:rPr>
+          <w:lang w:val="en-GB"/>
+        </w:rPr>
+        <w:t>* presentation:</w:t>
+      </w:r>
+    </w:p>
+    <w:p>
+      <w:r>
+        <w:t>- for the stage class in balance slides try to expand the table with cancers as columns</w:t>
+      </w:r>
+      <w:r>
+        <w:t xml:space="preserve"> [x]</w:t>
+      </w:r>
+    </w:p>
+    <w:p>
+      <w:pPr>
+        <w:rPr>
+          <w:lang w:val="en-GB"/>
+        </w:rPr>
+      </w:pPr>
+      <w:r>
+        <w:rPr>
+          <w:lang w:val="en-GB"/>
+        </w:rPr>
+        <w:t>- Use bigger text</w:t>
+      </w:r>
+      <w:r>
+        <w:rPr>
+          <w:lang w:val="en-GB"/>
+        </w:rPr>
+        <w:t xml:space="preserve"> [x]</w:t>
+      </w:r>
+    </w:p>
+    <w:p>
+      <w:pPr>
+        <w:rPr>
+          <w:lang w:val="en-GB"/>
+        </w:rPr>
+      </w:pPr>
+      <w:r>
+        <w:rPr>
+          <w:lang w:val="en-GB"/>
+        </w:rPr>
+        <w:t>- Put the main message of what you found instead of the method used in prediction</w:t>
+      </w:r>
+      <w:r>
+        <w:rPr>
+          <w:lang w:val="en-GB"/>
+        </w:rPr>
+        <w:t xml:space="preserve"> [x]</w:t>
+      </w:r>
+    </w:p>
+    <w:p>
+      <w:pPr>
+        <w:rPr>
+          <w:lang w:val="en-GB"/>
+        </w:rPr>
+      </w:pPr>
+      <w:r>
+        <w:rPr>
+          <w:lang w:val="en-GB"/>
+        </w:rPr>
+        <w:t>- Use fewer figures and focus more on what you want to show( for example, for just one representative cancer)</w:t>
+      </w:r>
+      <w:r>
+        <w:rPr>
+          <w:lang w:val="en-GB"/>
+        </w:rPr>
+        <w:t xml:space="preserve"> [x]</w:t>
+      </w:r>
+    </w:p>
+    <w:p>
+      <w:pPr>
+        <w:rPr>
+          <w:lang w:val="en-GB"/>
+        </w:rPr>
+      </w:pPr>
+      <w:r>
+        <w:rPr>
+          <w:lang w:val="en-GB"/>
+        </w:rPr>
+        <w:t>- more descriptive text in figure legends</w:t>
+      </w:r>
+      <w:r>
+        <w:rPr>
+          <w:lang w:val="en-GB"/>
+        </w:rPr>
+        <w:t xml:space="preserve"> [x]</w:t>
+      </w:r>
+    </w:p>
+    <w:p>
+      <w:r>
         <w:lastRenderedPageBreak/>
-        <w:t>Presentation:</w:t>
-      </w:r>
-    </w:p>
-    <w:p>
-      <w:pPr>
-        <w:rPr>
-          <w:lang w:val="en-GB"/>
-        </w:rPr>
-      </w:pPr>
-      <w:r>
-        <w:rPr>
-          <w:lang w:val="en-GB"/>
-        </w:rPr>
-        <w:t xml:space="preserve">- </w:t>
-      </w:r>
-      <w:r>
-        <w:rPr>
-          <w:lang w:val="en-GB"/>
-        </w:rPr>
-        <w:t>Can take stuff from previous meeting to do</w:t>
-      </w:r>
-    </w:p>
-    <w:p>
-      <w:pPr>
-        <w:rPr>
-          <w:lang w:val="en-GB"/>
-        </w:rPr>
-      </w:pPr>
-      <w:r>
-        <w:rPr>
-          <w:lang w:val="en-GB"/>
-        </w:rPr>
-        <w:t>- Make feature selection absolute</w:t>
-      </w:r>
-      <w:r>
-        <w:rPr>
-          <w:lang w:val="en-GB"/>
-        </w:rPr>
-        <w:t xml:space="preserve"> numbers for fraction of modality</w:t>
-      </w:r>
-      <w:r>
-        <w:rPr>
-          <w:lang w:val="en-GB"/>
-        </w:rPr>
+        <w:t>- how you can improve even more instead of just results are inconclusive</w:t>
+      </w:r>
+    </w:p>
+    <w:p>
+      <w:r>
+        <w:t>* Model:</w:t>
+      </w:r>
+    </w:p>
+    <w:p>
+      <w:r>
+        <w:t>- What happens if you also look at how much each feature there even is softened initial sets and account for it</w:t>
+      </w:r>
+      <w:r>
         <w:t xml:space="preserve"> [x]</w:t>
       </w:r>
     </w:p>
     <w:p>
-      <w:pPr>
-        <w:rPr>
-          <w:lang w:val="en-GB"/>
-        </w:rPr>
-      </w:pPr>
-      <w:r>
-        <w:rPr>
-          <w:lang w:val="en-GB"/>
-        </w:rPr>
-        <w:t>- RBF kernel does not have C parameter</w:t>
-      </w:r>
-      <w:r>
-        <w:rPr>
-          <w:lang w:val="en-GB"/>
-        </w:rPr>
-        <w:t xml:space="preserve"> [it does!]</w:t>
-      </w:r>
-    </w:p>
-    <w:p>
-      <w:pPr>
-        <w:rPr>
-          <w:lang w:val="en-GB"/>
-        </w:rPr>
-      </w:pPr>
-      <w:r>
-        <w:rPr>
-          <w:lang w:val="en-GB"/>
-        </w:rPr>
-        <w:t>Model:</w:t>
-      </w:r>
-    </w:p>
-    <w:p>
-      <w:pPr>
-        <w:rPr>
-          <w:lang w:val="en-GB"/>
-        </w:rPr>
-      </w:pPr>
-      <w:r>
-        <w:rPr>
-          <w:lang w:val="en-GB"/>
-        </w:rPr>
-        <w:t>- Display RMSE</w:t>
-      </w:r>
-      <w:r>
-        <w:rPr>
-          <w:lang w:val="en-GB"/>
-        </w:rPr>
-        <w:t xml:space="preserve"> is </w:t>
-      </w:r>
-      <w:r>
-        <w:rPr>
-          <w:lang w:val="en-GB"/>
-        </w:rPr>
-        <w:t xml:space="preserve"> instead of F1 score for stage</w:t>
-      </w:r>
-    </w:p>
-    <w:p>
-      <w:pPr>
-        <w:rPr>
-          <w:lang w:val="en-GB"/>
-        </w:rPr>
-      </w:pPr>
-      <w:r>
-        <w:rPr>
-          <w:lang w:val="en-GB"/>
-        </w:rPr>
-        <w:t>Thesis:</w:t>
-      </w:r>
-    </w:p>
-    <w:p>
-      <w:pPr>
-        <w:rPr>
-          <w:lang w:val="en-GB"/>
-        </w:rPr>
-      </w:pPr>
-      <w:r>
-        <w:rPr>
-          <w:lang w:val="en-GB"/>
-        </w:rPr>
-        <w:t>- Make research proposals separate section and more clear</w:t>
-      </w:r>
-      <w:r>
-        <w:rPr>
-          <w:lang w:val="en-GB"/>
-        </w:rPr>
+      <w:r>
+        <w:t>- Vary feature selection stage</w:t>
+      </w:r>
+    </w:p>
+    <w:p>
+      <w:r>
+        <w:t>- Try different model (elastic net)</w:t>
+      </w:r>
+      <w:r>
+        <w:t xml:space="preserve"> for prediction</w:t>
+      </w:r>
+    </w:p>
+    <w:p>
+      <w:r>
+        <w:t>- Try different model (elastic net) for selection</w:t>
+      </w:r>
+    </w:p>
+    <w:p>
+      <w:r>
+        <w:t>- different sampling method: sampling with replacement from underrepresented classes</w:t>
+      </w:r>
+    </w:p>
+    <w:p>
+      <w:r>
+        <w:t>- check feature</w:t>
+      </w:r>
+      <w:r>
+        <w:t xml:space="preserve"> selection</w:t>
+      </w:r>
+      <w:r>
+        <w:t xml:space="preserve"> robustness</w:t>
+      </w:r>
+    </w:p>
+    <w:p>
+      <w:r>
+        <w:t xml:space="preserve">- rerun </w:t>
+      </w:r>
+      <w:proofErr w:type="spellStart"/>
+      <w:r>
+        <w:t>linreg</w:t>
+      </w:r>
+      <w:proofErr w:type="spellEnd"/>
+      <w:r>
+        <w:t xml:space="preserve"> after fixing bug with feature selection ordering</w:t>
+      </w:r>
+      <w:r>
+        <w:t xml:space="preserve"> (and </w:t>
+      </w:r>
+      <w:proofErr w:type="spellStart"/>
+      <w:r>
+        <w:t>elif</w:t>
+      </w:r>
+      <w:proofErr w:type="spellEnd"/>
+      <w:r>
+        <w:t xml:space="preserve"> for chi2 selection?)</w:t>
+      </w:r>
+      <w:r>
         <w:t xml:space="preserve"> [x]</w:t>
       </w:r>
     </w:p>
     <w:p>
-      <w:pPr>
-        <w:rPr>
-          <w:lang w:val="en-GB"/>
-        </w:rPr>
-      </w:pPr>
-      <w:r>
-        <w:rPr>
-          <w:lang w:val="en-GB"/>
-        </w:rPr>
-        <w:t>- Visuals: for exploration remove REA</w:t>
-      </w:r>
-      <w:r>
-        <w:rPr>
-          <w:lang w:val="en-GB"/>
-        </w:rPr>
-        <w:t xml:space="preserve"> if </w:t>
-      </w:r>
-      <w:r>
-        <w:rPr>
-          <w:lang w:val="en-GB"/>
-        </w:rPr>
-        <w:t>D. Have a title for each group of observations. Don’t have double information, for example no PCA component labels everywhere. Can just have it for one column and one row. Don’t have the color legend within the graph, either outside or describe it. In caption, describe everything needed to know to understand picture from only caption. Don’t use green and red because of color blindness.</w:t>
-      </w:r>
-      <w:r>
-        <w:rPr>
-          <w:lang w:val="en-GB"/>
-        </w:rPr>
+      <w:r>
+        <w:t>- deal with zero features in genus abundance</w:t>
+      </w:r>
+    </w:p>
+    <w:p>
+      <w:r>
+        <w:t>* Thesis:</w:t>
+      </w:r>
+    </w:p>
+    <w:p>
+      <w:r>
+        <w:t>- Introduction: includes background, knowledge gap and proposal to fill knowledge gap and not separate background section</w:t>
+      </w:r>
+      <w:r>
         <w:t xml:space="preserve"> [x]</w:t>
       </w:r>
     </w:p>
     <w:p>
-      <w:pPr>
-        <w:rPr>
-          <w:lang w:val="en-GB"/>
-        </w:rPr>
-      </w:pPr>
-      <w:r>
-        <w:rPr>
-          <w:lang w:val="en-GB"/>
-        </w:rPr>
-        <w:t>- Be more clear about what you want to show. Don’t show stad, you can remove all the other cancers and say you chose one representative example. Be consistent with it throughout the paper. Include the other ones in the appendix and mention you did so. Explain similarities and differences with the other cancers.</w:t>
-      </w:r>
-      <w:r>
-        <w:rPr>
-          <w:lang w:val="en-GB"/>
-        </w:rPr>
-        <w:t xml:space="preserve"> It’s</w:t>
-      </w:r>
-    </w:p>
-    <w:p>
-      <w:r>
-        <w:rPr>
-          <w:lang w:val="en-GB"/>
-        </w:rPr>
-        <w:t>- Method: describe what you have done in the results section, so move what you have there now into the results. Has to be very specific, for example with data. What parameters do you have with your patient samples, what portal did you get it from. Enough information to reproduce.</w:t>
-      </w:r>
-    </w:p>
-    <w:p>
-      <w:pPr>
-        <w:rPr>
-          <w:lang w:val="en-GB"/>
-        </w:rPr>
-      </w:pPr>
-      <w:r>
-        <w:rPr>
-          <w:lang w:val="en-GB"/>
-        </w:rPr>
-        <w:t>- Result: describe why she did something, how, what observations you made and what can be concluded.</w:t>
-      </w:r>
-      <w:r>
-        <w:rPr>
-          <w:lang w:val="en-GB"/>
-        </w:rPr>
-        <w:t xml:space="preserve"> Shouldn’t have sub sub sections, just have it as a label. Group stuff differently. Main conclusions are there is no difference quantitatively or qualitatively. The first group can stay, but the 2</w:t>
-      </w:r>
-      <w:r>
-        <w:rPr>
-          <w:vertAlign w:val="superscript"/>
-          <w:lang w:val="en-GB"/>
-        </w:rPr>
-        <w:t>nd</w:t>
-      </w:r>
-      <w:r>
-        <w:rPr>
-          <w:lang w:val="en-GB"/>
-        </w:rPr>
-        <w:t xml:space="preserve"> want you can group in more logical groupings.</w:t>
-      </w:r>
-    </w:p>
-    <w:p>
-      <w:pPr>
-        <w:rPr>
-          <w:lang w:val="en-GB"/>
-        </w:rPr>
-      </w:pPr>
-    </w:p>
-    <w:p>
-      <w:pPr>
-        <w:rPr>
-          <w:lang w:val="en-GB"/>
-        </w:rPr>
-      </w:pPr>
-      <w:r>
-        <w:rPr>
-          <w:lang w:val="en-GB"/>
-        </w:rPr>
-        <w:t>-(14 November presentation)</w:t>
-      </w:r>
-    </w:p>
-    <w:p>
-      <w:pPr>
-        <w:rPr>
-          <w:lang w:val="en-GB"/>
-        </w:rPr>
-      </w:pPr>
-      <w:r>
-        <w:rPr>
-          <w:lang w:val="en-GB"/>
-        </w:rPr>
-        <w:t>* presentation:</w:t>
-      </w:r>
-    </w:p>
-    <w:p>
-      <w:r>
-        <w:t>- for the stage class in balance slides try to expand the table with cancers as columns</w:t>
+      <w:r>
+        <w:t>- Methods and materials: includes detail on how to reproduce paper. Data for example with table of samples and sample types.</w:t>
       </w:r>
       <w:r>
         <w:t xml:space="preserve"> [x]</w:t>
       </w:r>
     </w:p>
     <w:p>
-      <w:pPr>
-        <w:rPr>
-          <w:lang w:val="en-GB"/>
-        </w:rPr>
-      </w:pPr>
-      <w:r>
-        <w:rPr>
-          <w:lang w:val="en-GB"/>
-        </w:rPr>
-        <w:t>- Use bigger text</w:t>
-      </w:r>
-      <w:r>
-        <w:rPr>
-          <w:lang w:val="en-GB"/>
-        </w:rPr>
+      <w:r>
+        <w:t>-</w:t>
+      </w:r>
+      <w:r>
+        <w:t xml:space="preserve"> </w:t>
+      </w:r>
+      <w:r>
+        <w:t xml:space="preserve">Results: </w:t>
+      </w:r>
+      <w:r>
+        <w:t>each subsection (4 or 5) will be the main messages with subparagraphs of why you think it is. For example, in the exploration phase it seems that genus and gene expression are overlapped.</w:t>
+      </w:r>
+      <w:r>
         <w:t xml:space="preserve"> [x]</w:t>
       </w:r>
     </w:p>
     <w:p>
-      <w:pPr>
-        <w:rPr>
-          <w:lang w:val="en-GB"/>
-        </w:rPr>
-      </w:pPr>
-      <w:r>
-        <w:rPr>
-          <w:lang w:val="en-GB"/>
-        </w:rPr>
-        <w:t>- Put the main message of what you found instead of the method used in prediction</w:t>
+      <w:r>
+        <w:t>- Make clear</w:t>
+      </w:r>
+      <w:r>
+        <w:t xml:space="preserve"> what experiments you intend to do further to investigate this.</w:t>
+      </w:r>
+    </w:p>
+    <w:p>
+      <w:pPr>
+        <w:rPr>
+          <w:lang w:val="en-GB"/>
+        </w:rPr>
+      </w:pPr>
+      <w:r>
+        <w:rPr>
+          <w:lang w:val="en-GB"/>
+        </w:rPr>
+        <w:t>-(17 October presentation)</w:t>
+      </w:r>
+    </w:p>
+    <w:p>
+      <w:pPr>
+        <w:rPr>
+          <w:lang w:val="en-GB"/>
+        </w:rPr>
+      </w:pPr>
+      <w:r>
+        <w:rPr>
+          <w:lang w:val="en-GB"/>
+        </w:rPr>
+        <w:t>* Presentation:</w:t>
+      </w:r>
+    </w:p>
+    <w:p>
+      <w:pPr>
+        <w:rPr>
+          <w:lang w:val="en-GB"/>
+        </w:rPr>
+      </w:pPr>
+      <w:r>
+        <w:rPr>
+          <w:lang w:val="en-GB"/>
+        </w:rPr>
+        <w:t xml:space="preserve"> - make clear what microbial features are and how many samples</w:t>
       </w:r>
       <w:r>
         <w:rPr>
@@ -4756,7 +5832,7 @@
         <w:rPr>
           <w:lang w:val="en-GB"/>
         </w:rPr>
-        <w:t>- Use fewer figures and focus more on what you want to show( for example, for just one representative cancer)</w:t>
+        <w:t>- what is in the overlap set?</w:t>
       </w:r>
       <w:r>
         <w:rPr>
@@ -4775,7 +5851,53 @@
         <w:rPr>
           <w:lang w:val="en-GB"/>
         </w:rPr>
-        <w:t>- more descriptive text in figure legends</w:t>
+        <w:t xml:space="preserve">- give updated data on </w:t>
+      </w:r>
+      <w:proofErr w:type="spellStart"/>
+      <w:r>
+        <w:rPr>
+          <w:lang w:val="en-GB"/>
+        </w:rPr>
+        <w:t>tumor</w:t>
+      </w:r>
+      <w:proofErr w:type="spellEnd"/>
+      <w:r>
+        <w:rPr>
+          <w:lang w:val="en-GB"/>
+        </w:rPr>
+        <w:t xml:space="preserve"> stage</w:t>
+      </w:r>
+      <w:r>
+        <w:rPr>
+          <w:lang w:val="en-GB"/>
+        </w:rPr>
+        <w:t xml:space="preserve"> distribution</w:t>
+      </w:r>
+    </w:p>
+    <w:p>
+      <w:pPr>
+        <w:rPr>
+          <w:lang w:val="en-GB"/>
+        </w:rPr>
+      </w:pPr>
+      <w:r>
+        <w:rPr>
+          <w:lang w:val="en-GB"/>
+        </w:rPr>
+        <w:t>* prediction set up:</w:t>
+      </w:r>
+    </w:p>
+    <w:p>
+      <w:pPr>
+        <w:rPr>
+          <w:lang w:val="en-GB"/>
+        </w:rPr>
+      </w:pPr>
+      <w:r>
+        <w:rPr>
+          <w:lang w:val="en-GB"/>
+        </w:rPr>
+        <w:t>-  remove cross-fertilization, reorder amount and ordering of features, use more features and bootstrapping iterations</w:t>
       </w:r>
       <w:r>
         <w:rPr>
@@ -4785,993 +5907,867 @@
       </w:r>
     </w:p>
     <w:p>
-      <w:r>
-        <w:t>- how you can improve even more instead of just results are inconclusive</w:t>
-      </w:r>
-    </w:p>
-    <w:p>
-      <w:r>
-        <w:t>* Model:</w:t>
-      </w:r>
-    </w:p>
-    <w:p>
-      <w:r>
+      <w:pPr>
+        <w:rPr>
+          <w:lang w:val="en-GB"/>
+        </w:rPr>
+      </w:pPr>
+      <w:r>
+        <w:rPr>
+          <w:lang w:val="en-GB"/>
+        </w:rPr>
+        <w:t>- try an 8020 or 70 30 split</w:t>
+      </w:r>
+      <w:r>
+        <w:rPr>
+          <w:lang w:val="en-GB"/>
+        </w:rPr>
+        <w:t xml:space="preserve"> [x]</w:t>
+      </w:r>
+    </w:p>
+    <w:p>
+      <w:pPr>
+        <w:rPr>
+          <w:lang w:val="en-GB"/>
+        </w:rPr>
+      </w:pPr>
+      <w:r>
+        <w:rPr>
+          <w:lang w:val="en-GB"/>
+        </w:rPr>
+        <w:t>- for linear regression and ch2, just do splits and use feature selection on training part and testing on testing part</w:t>
+      </w:r>
+      <w:r>
+        <w:rPr>
+          <w:lang w:val="en-GB"/>
+        </w:rPr>
+        <w:t xml:space="preserve"> [x]</w:t>
+      </w:r>
+    </w:p>
+    <w:p>
+      <w:pPr>
+        <w:rPr>
+          <w:lang w:val="en-GB"/>
+        </w:rPr>
+      </w:pPr>
+      <w:r>
+        <w:rPr>
+          <w:lang w:val="en-GB"/>
+        </w:rPr>
+        <w:t>* evaluation:</w:t>
+      </w:r>
+    </w:p>
+    <w:p>
+      <w:pPr>
+        <w:rPr>
+          <w:lang w:val="en-GB"/>
+        </w:rPr>
+      </w:pPr>
+      <w:r>
+        <w:rPr>
+          <w:lang w:val="en-GB"/>
+        </w:rPr>
+        <w:t>- give R bars</w:t>
+      </w:r>
+      <w:r>
+        <w:rPr>
+          <w:lang w:val="en-GB"/>
+        </w:rPr>
+        <w:t xml:space="preserve"> [x]</w:t>
+      </w:r>
+    </w:p>
+    <w:p>
+      <w:pPr>
+        <w:rPr>
+          <w:lang w:val="en-GB"/>
+        </w:rPr>
+      </w:pPr>
+      <w:r>
+        <w:rPr>
+          <w:lang w:val="en-GB"/>
+        </w:rPr>
         <w:lastRenderedPageBreak/>
-        <w:t>- What happens if you also look at how much each feature there even is softened initial sets and account for it</w:t>
-      </w:r>
-      <w:r>
+        <w:t>- explore f</w:t>
+      </w:r>
+      <w:r>
+        <w:rPr>
+          <w:lang w:val="en-GB"/>
+        </w:rPr>
+        <w:t>eatures selected and robustness of feature selection</w:t>
+      </w:r>
+      <w:r>
+        <w:rPr>
+          <w:lang w:val="en-GB"/>
+        </w:rPr>
+        <w:t xml:space="preserve"> ( how do you deal with random seed in different iterations? Is it always to same features?</w:t>
+      </w:r>
+      <w:r>
+        <w:rPr>
+          <w:lang w:val="en-GB"/>
+        </w:rPr>
+        <w:t xml:space="preserve"> How do you compare when the amount of features of each modality is different?</w:t>
+      </w:r>
+      <w:r>
+        <w:rPr>
+          <w:lang w:val="en-GB"/>
+        </w:rPr>
+        <w:t xml:space="preserve"> What percentage of features are from each modality?</w:t>
+      </w:r>
+      <w:r>
+        <w:rPr>
+          <w:lang w:val="en-GB"/>
+        </w:rPr>
+        <w:t xml:space="preserve"> Should I ever show all features?</w:t>
+      </w:r>
+      <w:r>
+        <w:rPr>
+          <w:lang w:val="en-GB"/>
+        </w:rPr>
+        <w:t>)</w:t>
+      </w:r>
+    </w:p>
+    <w:p>
+      <w:pPr>
+        <w:rPr>
+          <w:lang w:val="en-GB"/>
+        </w:rPr>
+      </w:pPr>
+      <w:proofErr w:type="spellStart"/>
+      <w:r>
+        <w:rPr>
+          <w:lang w:val="en-GB"/>
+        </w:rPr>
+        <w:t>Its</w:t>
+      </w:r>
+      <w:proofErr w:type="spellEnd"/>
+      <w:r>
+        <w:rPr>
+          <w:lang w:val="en-GB"/>
+        </w:rPr>
+        <w:t xml:space="preserve"> not fair to compare all features if each modality has different amount []</w:t>
+      </w:r>
+    </w:p>
+    <w:p>
+      <w:pPr>
+        <w:rPr>
+          <w:lang w:val="en-GB"/>
+        </w:rPr>
+      </w:pPr>
+      <w:r>
+        <w:rPr>
+          <w:lang w:val="en-GB"/>
+        </w:rPr>
+        <w:t>- don’t have to connecting lines (categorical?)</w:t>
+      </w:r>
+      <w:r>
+        <w:rPr>
+          <w:lang w:val="en-GB"/>
+        </w:rPr>
+        <w:t xml:space="preserve"> [z]</w:t>
+      </w:r>
+    </w:p>
+    <w:p>
+      <w:pPr>
+        <w:rPr>
+          <w:lang w:val="en-GB"/>
+        </w:rPr>
+      </w:pPr>
+      <w:r>
+        <w:rPr>
+          <w:lang w:val="en-GB"/>
+        </w:rPr>
+        <w:t>* Model</w:t>
+      </w:r>
+    </w:p>
+    <w:p>
+      <w:pPr>
+        <w:rPr>
+          <w:lang w:val="en-GB"/>
+        </w:rPr>
+      </w:pPr>
+      <w:r>
+        <w:rPr>
+          <w:lang w:val="en-GB"/>
+        </w:rPr>
+        <w:t>- try hyper parameter tuning, use elastic net instead of linear regression</w:t>
+      </w:r>
+    </w:p>
+    <w:p>
+      <w:pPr>
+        <w:rPr>
+          <w:lang w:val="en-GB"/>
+        </w:rPr>
+      </w:pPr>
+      <w:r>
+        <w:rPr>
+          <w:lang w:val="en-GB"/>
+        </w:rPr>
+        <w:t>- look at SVM gamma and c</w:t>
+      </w:r>
+    </w:p>
+    <w:p>
+      <w:pPr>
+        <w:rPr>
+          <w:lang w:val="en-GB"/>
+        </w:rPr>
+      </w:pPr>
+      <w:r>
+        <w:rPr>
+          <w:lang w:val="en-GB"/>
+        </w:rPr>
+        <w:t>* Thesis:</w:t>
+      </w:r>
+    </w:p>
+    <w:p>
+      <w:pPr>
+        <w:rPr>
+          <w:lang w:val="en-GB"/>
+        </w:rPr>
+      </w:pPr>
+      <w:r>
+        <w:rPr>
+          <w:lang w:val="en-GB"/>
+        </w:rPr>
+        <w:t>- have an outline and empty tables on what you want filled in</w:t>
+      </w:r>
+    </w:p>
+    <w:p>
+      <w:pPr>
+        <w:rPr>
+          <w:lang w:val="en-GB"/>
+        </w:rPr>
+      </w:pPr>
+      <w:r>
+        <w:rPr>
+          <w:lang w:val="en-GB"/>
+        </w:rPr>
+        <w:t xml:space="preserve">- make </w:t>
+      </w:r>
+      <w:proofErr w:type="spellStart"/>
+      <w:r>
+        <w:rPr>
+          <w:lang w:val="en-GB"/>
+        </w:rPr>
+        <w:t>hypotheses</w:t>
+      </w:r>
+      <w:r>
+        <w:rPr>
+          <w:lang w:val="en-GB"/>
+        </w:rPr>
+        <w:t>from</w:t>
+      </w:r>
+      <w:proofErr w:type="spellEnd"/>
+      <w:r>
+        <w:rPr>
+          <w:lang w:val="en-GB"/>
+        </w:rPr>
+        <w:t xml:space="preserve"> </w:t>
+      </w:r>
+      <w:r>
+        <w:rPr>
+          <w:lang w:val="en-GB"/>
+        </w:rPr>
+        <w:t xml:space="preserve"> packages and write in thesis draft based on commits and to do’s and notes.</w:t>
+      </w:r>
+    </w:p>
+    <w:p>
+      <w:pPr>
+        <w:rPr>
+          <w:lang w:val="en-GB"/>
+        </w:rPr>
+      </w:pPr>
+    </w:p>
+    <w:p>
+      <w:pPr>
+        <w:rPr>
+          <w:lang w:val="en-GB"/>
+        </w:rPr>
+      </w:pPr>
+      <w:r>
+        <w:rPr>
+          <w:lang w:val="en-GB"/>
+        </w:rPr>
+        <w:t>-(28 September presentation)</w:t>
+      </w:r>
+    </w:p>
+    <w:p>
+      <w:pPr>
+        <w:rPr>
+          <w:lang w:val="en-GB"/>
+        </w:rPr>
+      </w:pPr>
+      <w:r>
+        <w:rPr>
+          <w:lang w:val="en-GB"/>
+        </w:rPr>
+        <w:t>* Show performance with normal samples as stage zero</w:t>
+      </w:r>
+    </w:p>
+    <w:p>
+      <w:pPr>
+        <w:rPr>
+          <w:lang w:val="en-GB"/>
+        </w:rPr>
+      </w:pPr>
+      <w:r>
+        <w:rPr>
+          <w:lang w:val="en-GB"/>
+        </w:rPr>
+        <w:t>-- Possibly contrast with performance when that’s not the case (were normal samples being misinterpreted as stage 1?)</w:t>
+      </w:r>
+    </w:p>
+    <w:p>
+      <w:pPr>
+        <w:rPr>
+          <w:lang w:val="en-GB"/>
+        </w:rPr>
+      </w:pPr>
+      <w:r>
+        <w:rPr>
+          <w:lang w:val="en-GB"/>
+        </w:rPr>
+        <w:t>* Show performance when using new prediction set up with random sampling</w:t>
+      </w:r>
+      <w:r>
+        <w:rPr>
+          <w:lang w:val="en-GB"/>
+        </w:rPr>
+        <w:t xml:space="preserve"> and additional </w:t>
+      </w:r>
+      <w:proofErr w:type="spellStart"/>
+      <w:r>
+        <w:rPr>
+          <w:lang w:val="en-GB"/>
+        </w:rPr>
+        <w:t>fe</w:t>
+      </w:r>
+      <w:r>
+        <w:rPr>
+          <w:lang w:val="en-GB"/>
+        </w:rPr>
+        <w:t>with</w:t>
+      </w:r>
+      <w:proofErr w:type="spellEnd"/>
+      <w:r>
+        <w:rPr>
+          <w:lang w:val="en-GB"/>
+        </w:rPr>
+        <w:t xml:space="preserve"> </w:t>
+      </w:r>
+      <w:proofErr w:type="spellStart"/>
+      <w:r>
+        <w:rPr>
+          <w:lang w:val="en-GB"/>
+        </w:rPr>
+        <w:t>atures</w:t>
+      </w:r>
+      <w:proofErr w:type="spellEnd"/>
+    </w:p>
+    <w:p>
+      <w:pPr>
+        <w:rPr>
+          <w:lang w:val="en-GB"/>
+        </w:rPr>
+      </w:pPr>
+      <w:r>
+        <w:rPr>
+          <w:lang w:val="en-GB"/>
+        </w:rPr>
+        <w:t>* Show performance when using new feature ranking with linear regression (discuss data leakage</w:t>
+      </w:r>
+      <w:r>
+        <w:rPr>
+          <w:lang w:val="en-GB"/>
+        </w:rPr>
+        <w:t>)</w:t>
+      </w:r>
+    </w:p>
+    <w:p>
+      <w:pPr>
+        <w:rPr>
+          <w:lang w:val="en-GB"/>
+        </w:rPr>
+      </w:pPr>
+      <w:r>
+        <w:rPr>
+          <w:lang w:val="en-GB"/>
+        </w:rPr>
+        <w:t>* Show performance when using new prediction with linear regression for stages</w:t>
+      </w:r>
+    </w:p>
+    <w:p>
+      <w:pPr>
+        <w:rPr>
+          <w:lang w:val="en-GB"/>
+        </w:rPr>
+      </w:pPr>
+      <w:r>
+        <w:rPr>
+          <w:lang w:val="en-GB"/>
+        </w:rPr>
+        <w:t>* Show analysis of prediction results across experiments with confusion matrices</w:t>
+      </w:r>
+    </w:p>
+    <w:p>
+      <w:pPr>
+        <w:rPr>
+          <w:lang w:val="en-GB"/>
+        </w:rPr>
+      </w:pPr>
+      <w:r>
+        <w:rPr>
+          <w:lang w:val="en-GB"/>
+        </w:rPr>
+        <w:t>* If time: investigate dominance of each feature in integrated modality</w:t>
+      </w:r>
+    </w:p>
+    <w:p>
+      <w:pPr>
+        <w:rPr>
+          <w:lang w:val="en-GB"/>
+        </w:rPr>
+      </w:pPr>
+      <w:r>
+        <w:rPr>
+          <w:lang w:val="en-GB"/>
+        </w:rPr>
+        <w:t>* If time: update tables</w:t>
+      </w:r>
+    </w:p>
+    <w:p>
+      <w:pPr>
+        <w:rPr>
+          <w:lang w:val="en-GB"/>
+        </w:rPr>
+      </w:pPr>
+      <w:r>
+        <w:rPr>
+          <w:lang w:val="en-GB"/>
+        </w:rPr>
+        <w:t>-(6 September presentation)</w:t>
+      </w:r>
+    </w:p>
+    <w:p>
+      <w:pPr>
+        <w:rPr>
+          <w:lang w:val="en-GB"/>
+        </w:rPr>
+      </w:pPr>
+      <w:r>
+        <w:rPr>
+          <w:lang w:val="en-GB"/>
+        </w:rPr>
+        <w:t>* display predictive performance for each cancer separately with increasing feature amounts on the X axis instead of different cancers, and then each omics type separately</w:t>
+      </w:r>
+      <w:r>
+        <w:rPr>
+          <w:lang w:val="en-GB"/>
+        </w:rPr>
+        <w:t xml:space="preserve"> in each graph</w:t>
+      </w:r>
+      <w:r>
+        <w:rPr>
+          <w:lang w:val="en-GB"/>
+        </w:rPr>
         <w:t xml:space="preserve"> [x]</w:t>
       </w:r>
     </w:p>
     <w:p>
-      <w:r>
-        <w:t>- Vary feature selection stage</w:t>
-      </w:r>
-    </w:p>
-    <w:p>
-      <w:r>
-        <w:t>- Try different model (elastic net)</w:t>
-      </w:r>
-      <w:r>
-        <w:t xml:space="preserve"> for prediction</w:t>
-      </w:r>
-    </w:p>
-    <w:p>
-      <w:r>
-        <w:t>- Try different model (elastic net) for selection</w:t>
-      </w:r>
-    </w:p>
-    <w:p>
-      <w:r>
-        <w:t>- different sampling method: sampling with replacement from underrepresented classes</w:t>
-      </w:r>
-    </w:p>
-    <w:p>
-      <w:r>
-        <w:t>- check feature</w:t>
-      </w:r>
-      <w:r>
-        <w:t xml:space="preserve"> selection</w:t>
-      </w:r>
-      <w:r>
-        <w:t xml:space="preserve"> robustness</w:t>
-      </w:r>
-    </w:p>
-    <w:p>
-      <w:r>
-        <w:t>- rerun linreg after fixing bug with feature selection ordering</w:t>
-      </w:r>
-      <w:r>
-        <w:t xml:space="preserve"> (and elif for chi2 selection?)</w:t>
-      </w:r>
-      <w:r>
+      <w:pPr>
+        <w:rPr>
+          <w:lang w:val="en-GB"/>
+        </w:rPr>
+      </w:pPr>
+      <w:r>
+        <w:rPr>
+          <w:lang w:val="en-GB"/>
+        </w:rPr>
+        <w:t xml:space="preserve">* </w:t>
+      </w:r>
+      <w:r>
+        <w:rPr>
+          <w:lang w:val="en-GB"/>
+        </w:rPr>
+        <w:t>try MSE error</w:t>
+      </w:r>
+    </w:p>
+    <w:p>
+      <w:pPr>
+        <w:rPr>
+          <w:lang w:val="en-GB"/>
+        </w:rPr>
+      </w:pPr>
+      <w:r>
+        <w:rPr>
+          <w:lang w:val="en-GB"/>
+        </w:rPr>
+        <w:t>* fix the y-axis to have the same units</w:t>
+      </w:r>
+      <w:r>
+        <w:rPr>
+          <w:lang w:val="en-GB"/>
+        </w:rPr>
         <w:t xml:space="preserve"> [x]</w:t>
       </w:r>
     </w:p>
     <w:p>
-      <w:r>
-        <w:t>- deal with zero features in genus abundance</w:t>
-      </w:r>
-    </w:p>
-    <w:p>
-      <w:r>
-        <w:t>* Thesis:</w:t>
-      </w:r>
-    </w:p>
-    <w:p>
-      <w:r>
-        <w:t>- Introduction: includes background, knowledge gap and proposal to fill knowledge gap and not separate background section</w:t>
-      </w:r>
-      <w:r>
+      <w:pPr>
+        <w:rPr>
+          <w:lang w:val="en-GB"/>
+        </w:rPr>
+      </w:pPr>
+      <w:r>
+        <w:rPr>
+          <w:lang w:val="en-GB"/>
+        </w:rPr>
+        <w:t>* if time: try a different set up with random sampling to estimate performance</w:t>
+      </w:r>
+    </w:p>
+    <w:p>
+      <w:pPr>
+        <w:rPr>
+          <w:lang w:val="en-GB"/>
+        </w:rPr>
+      </w:pPr>
+      <w:r>
+        <w:rPr>
+          <w:lang w:val="en-GB"/>
+        </w:rPr>
+        <w:t>* start initial subheading and grouping of current thesis document</w:t>
+      </w:r>
+      <w:r>
+        <w:rPr>
+          <w:lang w:val="en-GB"/>
+        </w:rPr>
         <w:t xml:space="preserve"> [x]</w:t>
       </w:r>
     </w:p>
     <w:p>
-      <w:r>
-        <w:t>- Methods and materials: includes detail on how to reproduce paper. Data for example with table of samples and sample types.</w:t>
-      </w:r>
-      <w:r>
+      <w:pPr>
+        <w:rPr>
+          <w:lang w:val="en-GB"/>
+        </w:rPr>
+      </w:pPr>
+      <w:r>
+        <w:rPr>
+          <w:lang w:val="en-GB"/>
+        </w:rPr>
+        <w:t>* for presentation</w:t>
+      </w:r>
+    </w:p>
+    <w:p>
+      <w:pPr>
+        <w:rPr>
+          <w:lang w:val="en-GB"/>
+        </w:rPr>
+      </w:pPr>
+      <w:r>
+        <w:rPr>
+          <w:lang w:val="en-GB"/>
+        </w:rPr>
+        <w:t xml:space="preserve">- Think about what I really want to present instead of a big bundle of images. </w:t>
+      </w:r>
+    </w:p>
+    <w:p>
+      <w:pPr>
+        <w:rPr>
+          <w:lang w:val="en-GB"/>
+        </w:rPr>
+      </w:pPr>
+      <w:r>
+        <w:rPr>
+          <w:lang w:val="en-GB"/>
+        </w:rPr>
+        <w:lastRenderedPageBreak/>
+        <w:t>- Fix cancer sucks thing and find source for how many people die from it.</w:t>
+      </w:r>
+      <w:r>
+        <w:rPr>
+          <w:lang w:val="en-GB"/>
+        </w:rPr>
         <w:t xml:space="preserve"> [x]</w:t>
       </w:r>
     </w:p>
     <w:p>
-      <w:r>
-        <w:t>-</w:t>
-      </w:r>
-      <w:r>
+      <w:pPr>
+        <w:rPr>
+          <w:lang w:val="en-GB"/>
+        </w:rPr>
+      </w:pPr>
+      <w:r>
+        <w:rPr>
+          <w:lang w:val="en-GB"/>
+        </w:rPr>
+        <w:t>look more into HMP?</w:t>
+      </w:r>
+    </w:p>
+    <w:p>
+      <w:pPr>
+        <w:rPr>
+          <w:lang w:val="en-GB"/>
+        </w:rPr>
+      </w:pPr>
+      <w:r>
+        <w:rPr>
+          <w:lang w:val="en-GB"/>
+        </w:rPr>
+        <w:t xml:space="preserve">Investigate performance more. Are all my features from one modality? </w:t>
+      </w:r>
+    </w:p>
+    <w:p>
+      <w:pPr>
+        <w:rPr>
+          <w:lang w:val="en-GB"/>
+        </w:rPr>
+      </w:pPr>
+      <w:r>
+        <w:rPr>
+          <w:lang w:val="en-GB"/>
+        </w:rPr>
+        <w:t>What kind of prediction set up? Random sampling based?</w:t>
+      </w:r>
+      <w:r>
+        <w:rPr>
+          <w:lang w:val="en-GB"/>
+        </w:rPr>
+        <w:t xml:space="preserve"> And then select a different amount of features and perform sampling to estimate performance</w:t>
+      </w:r>
+    </w:p>
+    <w:p>
+      <w:pPr>
+        <w:rPr>
+          <w:lang w:val="en-GB"/>
+        </w:rPr>
+      </w:pPr>
+      <w:r>
+        <w:rPr>
+          <w:lang w:val="en-GB"/>
+        </w:rPr>
+        <w:t>What if I use other omics types and compare?</w:t>
+      </w:r>
+    </w:p>
+    <w:p>
+      <w:pPr>
+        <w:pStyle w:val="Heading1"/>
+        <w:rPr>
+          <w:lang w:val="en-GB"/>
+        </w:rPr>
+      </w:pPr>
+      <w:r>
+        <w:rPr>
+          <w:lang w:val="en-GB"/>
+        </w:rPr>
+        <w:t>Presentation</w:t>
+      </w:r>
+    </w:p>
+    <w:p>
+      <w:pPr>
+        <w:rPr>
+          <w:lang w:val="en-GB"/>
+        </w:rPr>
+      </w:pPr>
+    </w:p>
+    <w:p>
+      <w:pPr>
+        <w:rPr>
+          <w:lang w:val="en-GB"/>
+        </w:rPr>
+      </w:pPr>
+      <w:r>
+        <w:rPr>
+          <w:lang w:val="en-GB"/>
+        </w:rPr>
+        <w:t>17 October</w:t>
+      </w:r>
+    </w:p>
+    <w:p>
+      <w:pPr>
+        <w:rPr>
+          <w:lang w:val="en-GB"/>
+        </w:rPr>
+      </w:pPr>
+      <w:r>
+        <w:rPr>
+          <w:lang w:val="en-GB"/>
+        </w:rPr>
+        <w:t>Try different stages of integration</w:t>
+      </w:r>
+    </w:p>
+    <w:p>
+      <w:pPr>
+        <w:rPr>
+          <w:lang w:val="en-GB"/>
+        </w:rPr>
+      </w:pPr>
+    </w:p>
+    <w:p>
+      <w:pPr>
+        <w:rPr>
+          <w:lang w:val="en-GB"/>
+        </w:rPr>
+      </w:pPr>
+    </w:p>
+    <w:p>
+      <w:pPr>
+        <w:rPr>
+          <w:lang w:val="en-GB"/>
+        </w:rPr>
+      </w:pPr>
+      <w:r>
+        <w:rPr>
+          <w:lang w:val="en-GB"/>
+        </w:rPr>
+        <w:t>- Feature selection</w:t>
+      </w:r>
+    </w:p>
+    <w:p>
+      <w:pPr>
+        <w:rPr>
+          <w:lang w:val="en-GB"/>
+        </w:rPr>
+      </w:pPr>
+      <w:r>
+        <w:rPr>
+          <w:lang w:val="en-GB"/>
+        </w:rPr>
+        <w:t xml:space="preserve">- Prediction task on stage and </w:t>
+      </w:r>
+      <w:proofErr w:type="spellStart"/>
+      <w:r>
+        <w:rPr>
+          <w:lang w:val="en-GB"/>
+        </w:rPr>
+        <w:t>tumor</w:t>
+      </w:r>
+      <w:proofErr w:type="spellEnd"/>
+    </w:p>
+    <w:p>
+      <w:pPr>
+        <w:rPr>
+          <w:lang w:val="en-GB"/>
+        </w:rPr>
+      </w:pPr>
+      <w:r>
+        <w:rPr>
+          <w:lang w:val="en-GB"/>
+        </w:rPr>
+        <w:t>two fold cross validation chi squared feature selection\</w:t>
+      </w:r>
+    </w:p>
+    <w:p>
+      <w:pPr>
+        <w:rPr>
+          <w:lang w:val="nl-NL"/>
+        </w:rPr>
+      </w:pPr>
+      <w:r>
+        <w:rPr>
+          <w:lang w:val="nl-NL"/>
+        </w:rPr>
+        <w:t xml:space="preserve">tumor: </w:t>
+      </w:r>
+      <w:proofErr w:type="spellStart"/>
+      <w:r>
+        <w:rPr>
+          <w:lang w:val="nl-NL"/>
+        </w:rPr>
+        <w:t>svm</w:t>
+      </w:r>
+      <w:proofErr w:type="spellEnd"/>
+      <w:r>
+        <w:rPr>
+          <w:lang w:val="nl-NL"/>
+        </w:rPr>
+        <w:t xml:space="preserve">, </w:t>
+      </w:r>
+      <w:proofErr w:type="spellStart"/>
+      <w:r>
+        <w:rPr>
+          <w:lang w:val="nl-NL"/>
+        </w:rPr>
+        <w:t>rbf</w:t>
+      </w:r>
+      <w:proofErr w:type="spellEnd"/>
+      <w:r>
+        <w:rPr>
+          <w:lang w:val="nl-NL"/>
+        </w:rPr>
         <w:t xml:space="preserve"> </w:t>
       </w:r>
-      <w:r>
-        <w:t xml:space="preserve">Results: </w:t>
-      </w:r>
-      <w:r>
-        <w:t>each subsection (4 or 5) will be the main messages with subparagraphs of why you think it is. For example, in the exploration phase it seems that genus and gene expression are overlapped.</w:t>
-      </w:r>
-      <w:r>
-        <w:t xml:space="preserve"> [x]</w:t>
-      </w:r>
-    </w:p>
-    <w:p>
-      <w:r>
-        <w:t>- Make clear</w:t>
-      </w:r>
-      <w:r>
-        <w:t xml:space="preserve"> what experiments you intend to do further to investigate this.</w:t>
-      </w:r>
-    </w:p>
-    <w:p>
-      <w:pPr>
-        <w:rPr>
-          <w:lang w:val="en-GB"/>
-        </w:rPr>
-      </w:pPr>
-      <w:r>
-        <w:rPr>
-          <w:lang w:val="en-GB"/>
-        </w:rPr>
-        <w:t>-(17 October presentation)</w:t>
-      </w:r>
-    </w:p>
-    <w:p>
-      <w:pPr>
-        <w:rPr>
-          <w:lang w:val="en-GB"/>
-        </w:rPr>
-      </w:pPr>
-      <w:r>
-        <w:rPr>
-          <w:lang w:val="en-GB"/>
-        </w:rPr>
-        <w:t>* Presentation:</w:t>
-      </w:r>
-    </w:p>
-    <w:p>
-      <w:pPr>
-        <w:rPr>
-          <w:lang w:val="en-GB"/>
-        </w:rPr>
-      </w:pPr>
-      <w:r>
-        <w:rPr>
-          <w:lang w:val="en-GB"/>
-        </w:rPr>
-        <w:t xml:space="preserve"> - make clear what microbial features are and how many samples</w:t>
-      </w:r>
-      <w:r>
-        <w:rPr>
-          <w:lang w:val="en-GB"/>
-        </w:rPr>
-        <w:t xml:space="preserve"> [x]</w:t>
-      </w:r>
-    </w:p>
-    <w:p>
-      <w:pPr>
-        <w:rPr>
-          <w:lang w:val="en-GB"/>
-        </w:rPr>
-      </w:pPr>
-      <w:r>
-        <w:rPr>
-          <w:lang w:val="en-GB"/>
-        </w:rPr>
-        <w:t>- what is in the overlap set?</w:t>
-      </w:r>
-      <w:r>
-        <w:rPr>
-          <w:lang w:val="en-GB"/>
-        </w:rPr>
-        <w:t xml:space="preserve"> [x]</w:t>
-      </w:r>
-    </w:p>
-    <w:p>
-      <w:pPr>
-        <w:rPr>
-          <w:lang w:val="en-GB"/>
-        </w:rPr>
-      </w:pPr>
-      <w:r>
-        <w:rPr>
-          <w:lang w:val="en-GB"/>
-        </w:rPr>
-        <w:t xml:space="preserve">- give updated data on </w:t>
-      </w:r>
-      <w:r>
-        <w:rPr>
-          <w:lang w:val="en-GB"/>
-        </w:rPr>
-        <w:t>tumor stage</w:t>
-      </w:r>
-      <w:r>
-        <w:rPr>
-          <w:lang w:val="en-GB"/>
-        </w:rPr>
-        <w:t xml:space="preserve"> distribution</w:t>
-      </w:r>
-    </w:p>
-    <w:p>
-      <w:pPr>
-        <w:rPr>
-          <w:lang w:val="en-GB"/>
-        </w:rPr>
-      </w:pPr>
-      <w:r>
-        <w:rPr>
-          <w:lang w:val="en-GB"/>
-        </w:rPr>
-        <w:t>* prediction set up:</w:t>
-      </w:r>
-    </w:p>
-    <w:p>
-      <w:pPr>
-        <w:rPr>
-          <w:lang w:val="en-GB"/>
-        </w:rPr>
-      </w:pPr>
-      <w:r>
-        <w:rPr>
-          <w:lang w:val="en-GB"/>
-        </w:rPr>
-        <w:t>-  remove cross-fertilization, reorder amount and ordering of features, use more features and bootstrapping iterations</w:t>
-      </w:r>
-      <w:r>
-        <w:rPr>
-          <w:lang w:val="en-GB"/>
-        </w:rPr>
-        <w:t xml:space="preserve"> [x]</w:t>
-      </w:r>
-    </w:p>
-    <w:p>
-      <w:pPr>
-        <w:rPr>
-          <w:lang w:val="en-GB"/>
-        </w:rPr>
-      </w:pPr>
-      <w:r>
-        <w:rPr>
-          <w:lang w:val="en-GB"/>
-        </w:rPr>
-        <w:t>- try an 8020 or 70 30 split</w:t>
-      </w:r>
-      <w:r>
-        <w:rPr>
-          <w:lang w:val="en-GB"/>
-        </w:rPr>
-        <w:t xml:space="preserve"> [x]</w:t>
-      </w:r>
-    </w:p>
-    <w:p>
-      <w:pPr>
-        <w:rPr>
-          <w:lang w:val="en-GB"/>
-        </w:rPr>
-      </w:pPr>
-      <w:r>
-        <w:rPr>
-          <w:lang w:val="en-GB"/>
-        </w:rPr>
-        <w:t>- for linear regression and ch2, just do splits and use feature selection on training part and testing on testing part</w:t>
-      </w:r>
-      <w:r>
-        <w:rPr>
-          <w:lang w:val="en-GB"/>
-        </w:rPr>
-        <w:t xml:space="preserve"> [x]</w:t>
-      </w:r>
-    </w:p>
-    <w:p>
-      <w:pPr>
-        <w:rPr>
-          <w:lang w:val="en-GB"/>
-        </w:rPr>
-      </w:pPr>
-      <w:r>
-        <w:rPr>
-          <w:lang w:val="en-GB"/>
-        </w:rPr>
-        <w:t>* evaluation:</w:t>
-      </w:r>
-    </w:p>
-    <w:p>
-      <w:pPr>
-        <w:rPr>
-          <w:lang w:val="en-GB"/>
-        </w:rPr>
-      </w:pPr>
-      <w:r>
-        <w:rPr>
-          <w:lang w:val="en-GB"/>
-        </w:rPr>
-        <w:t>- give R bars</w:t>
-      </w:r>
-      <w:r>
-        <w:rPr>
-          <w:lang w:val="en-GB"/>
-        </w:rPr>
-        <w:t xml:space="preserve"> [x]</w:t>
-      </w:r>
-    </w:p>
-    <w:p>
-      <w:pPr>
-        <w:rPr>
-          <w:lang w:val="en-GB"/>
-        </w:rPr>
-      </w:pPr>
-      <w:r>
-        <w:rPr>
-          <w:lang w:val="en-GB"/>
-        </w:rPr>
-        <w:t>- explore f</w:t>
-      </w:r>
-      <w:r>
-        <w:rPr>
-          <w:lang w:val="en-GB"/>
-        </w:rPr>
-        <w:t>eatures selected and robustness of feature selection</w:t>
-      </w:r>
-      <w:r>
-        <w:rPr>
-          <w:lang w:val="en-GB"/>
-        </w:rPr>
-        <w:t xml:space="preserve"> ( how do you deal with random seed in different iterations? Is it always to same features?</w:t>
-      </w:r>
-      <w:r>
-        <w:rPr>
-          <w:lang w:val="en-GB"/>
-        </w:rPr>
-        <w:t xml:space="preserve"> How do you compare when the amount of </w:t>
-      </w:r>
-      <w:r>
-        <w:rPr>
-          <w:lang w:val="en-GB"/>
-        </w:rPr>
-        <w:lastRenderedPageBreak/>
-        <w:t>features of each modality is different?</w:t>
-      </w:r>
-      <w:r>
-        <w:rPr>
-          <w:lang w:val="en-GB"/>
-        </w:rPr>
-        <w:t xml:space="preserve"> What percentage of features are from each modality?</w:t>
-      </w:r>
-      <w:r>
-        <w:rPr>
-          <w:lang w:val="en-GB"/>
-        </w:rPr>
-        <w:t xml:space="preserve"> Should I ever show all features?</w:t>
-      </w:r>
-      <w:r>
-        <w:rPr>
-          <w:lang w:val="en-GB"/>
-        </w:rPr>
-        <w:t>)</w:t>
-      </w:r>
-    </w:p>
-    <w:p>
-      <w:pPr>
-        <w:rPr>
-          <w:lang w:val="en-GB"/>
-        </w:rPr>
-      </w:pPr>
-      <w:r>
-        <w:rPr>
-          <w:lang w:val="en-GB"/>
-        </w:rPr>
-        <w:t>Its not fair to compare all features if each modality has different amount []</w:t>
-      </w:r>
-    </w:p>
-    <w:p>
-      <w:pPr>
-        <w:rPr>
-          <w:lang w:val="en-GB"/>
-        </w:rPr>
-      </w:pPr>
-      <w:r>
-        <w:rPr>
-          <w:lang w:val="en-GB"/>
-        </w:rPr>
-        <w:t>- don’t have to connecting lines (categorical?)</w:t>
-      </w:r>
-      <w:r>
-        <w:rPr>
-          <w:lang w:val="en-GB"/>
-        </w:rPr>
-        <w:t xml:space="preserve"> [z]</w:t>
-      </w:r>
-    </w:p>
-    <w:p>
-      <w:pPr>
-        <w:rPr>
-          <w:lang w:val="en-GB"/>
-        </w:rPr>
-      </w:pPr>
-      <w:r>
-        <w:rPr>
-          <w:lang w:val="en-GB"/>
-        </w:rPr>
-        <w:t>* Model</w:t>
-      </w:r>
-    </w:p>
-    <w:p>
-      <w:pPr>
-        <w:rPr>
-          <w:lang w:val="en-GB"/>
-        </w:rPr>
-      </w:pPr>
-      <w:r>
-        <w:rPr>
-          <w:lang w:val="en-GB"/>
-        </w:rPr>
-        <w:t>- try hyper parameter tuning, use elastic net instead of linear regression</w:t>
-      </w:r>
-    </w:p>
-    <w:p>
-      <w:pPr>
-        <w:rPr>
-          <w:lang w:val="en-GB"/>
-        </w:rPr>
-      </w:pPr>
-      <w:r>
-        <w:rPr>
-          <w:lang w:val="en-GB"/>
-        </w:rPr>
-        <w:t>- look at SVM gamma and c</w:t>
-      </w:r>
-    </w:p>
-    <w:p>
-      <w:pPr>
-        <w:rPr>
-          <w:lang w:val="en-GB"/>
-        </w:rPr>
-      </w:pPr>
-      <w:r>
-        <w:rPr>
-          <w:lang w:val="en-GB"/>
-        </w:rPr>
-        <w:t>* Thesis:</w:t>
-      </w:r>
-    </w:p>
-    <w:p>
-      <w:pPr>
-        <w:rPr>
-          <w:lang w:val="en-GB"/>
-        </w:rPr>
-      </w:pPr>
-      <w:r>
-        <w:rPr>
-          <w:lang w:val="en-GB"/>
-        </w:rPr>
-        <w:t>- have an outline and empty tables on what you want filled in</w:t>
-      </w:r>
-    </w:p>
-    <w:p>
-      <w:pPr>
-        <w:rPr>
-          <w:lang w:val="en-GB"/>
-        </w:rPr>
-      </w:pPr>
-      <w:r>
-        <w:rPr>
-          <w:lang w:val="en-GB"/>
-        </w:rPr>
-        <w:t>- make hypotheses</w:t>
-      </w:r>
-      <w:r>
-        <w:rPr>
-          <w:lang w:val="en-GB"/>
-        </w:rPr>
-        <w:t xml:space="preserve">from </w:t>
-      </w:r>
-      <w:r>
-        <w:rPr>
-          <w:lang w:val="en-GB"/>
-        </w:rPr>
-        <w:t xml:space="preserve"> packages and write in thesis draft based on commits and to do’s and notes.</w:t>
-      </w:r>
-    </w:p>
-    <w:p>
-      <w:pPr>
-        <w:rPr>
-          <w:lang w:val="en-GB"/>
-        </w:rPr>
-      </w:pPr>
-    </w:p>
-    <w:p>
-      <w:pPr>
-        <w:rPr>
-          <w:lang w:val="en-GB"/>
-        </w:rPr>
-      </w:pPr>
-      <w:r>
-        <w:rPr>
-          <w:lang w:val="en-GB"/>
-        </w:rPr>
-        <w:t>-(28 September presentation)</w:t>
-      </w:r>
-    </w:p>
-    <w:p>
-      <w:pPr>
-        <w:rPr>
-          <w:lang w:val="en-GB"/>
-        </w:rPr>
-      </w:pPr>
-      <w:r>
-        <w:rPr>
-          <w:lang w:val="en-GB"/>
-        </w:rPr>
-        <w:t>* Show performance with normal samples as stage zero</w:t>
-      </w:r>
-    </w:p>
-    <w:p>
-      <w:pPr>
-        <w:rPr>
-          <w:lang w:val="en-GB"/>
-        </w:rPr>
-      </w:pPr>
-      <w:r>
-        <w:rPr>
-          <w:lang w:val="en-GB"/>
-        </w:rPr>
-        <w:t>-- Possibly contrast with performance when that’s not the case (were normal samples being misinterpreted as stage 1?)</w:t>
-      </w:r>
-    </w:p>
-    <w:p>
-      <w:pPr>
-        <w:rPr>
-          <w:lang w:val="en-GB"/>
-        </w:rPr>
-      </w:pPr>
-      <w:r>
-        <w:rPr>
-          <w:lang w:val="en-GB"/>
-        </w:rPr>
-        <w:t>* Show performance when using new prediction set up with random sampling</w:t>
-      </w:r>
-      <w:r>
-        <w:rPr>
-          <w:lang w:val="en-GB"/>
-        </w:rPr>
-        <w:t xml:space="preserve"> and additional fe</w:t>
-      </w:r>
-      <w:r>
-        <w:rPr>
-          <w:lang w:val="en-GB"/>
-        </w:rPr>
-        <w:t xml:space="preserve">with </w:t>
-      </w:r>
-      <w:r>
-        <w:rPr>
-          <w:lang w:val="en-GB"/>
-        </w:rPr>
-        <w:t>atures</w:t>
-      </w:r>
-    </w:p>
-    <w:p>
-      <w:pPr>
-        <w:rPr>
-          <w:lang w:val="en-GB"/>
-        </w:rPr>
-      </w:pPr>
-      <w:r>
-        <w:rPr>
-          <w:lang w:val="en-GB"/>
-        </w:rPr>
-        <w:t>* Show performance when using new feature ranking with linear regression (discuss data leakage</w:t>
-      </w:r>
-      <w:r>
-        <w:rPr>
-          <w:lang w:val="en-GB"/>
-        </w:rPr>
-        <w:t>)</w:t>
-      </w:r>
-    </w:p>
-    <w:p>
-      <w:pPr>
-        <w:rPr>
-          <w:lang w:val="en-GB"/>
-        </w:rPr>
-      </w:pPr>
-      <w:r>
-        <w:rPr>
-          <w:lang w:val="en-GB"/>
-        </w:rPr>
-        <w:t>* Show performance when using new prediction with linear regression for stages</w:t>
-      </w:r>
-    </w:p>
-    <w:p>
-      <w:pPr>
-        <w:rPr>
-          <w:lang w:val="en-GB"/>
-        </w:rPr>
-      </w:pPr>
-      <w:r>
-        <w:rPr>
-          <w:lang w:val="en-GB"/>
-        </w:rPr>
-        <w:t>* Show analysis of prediction results across experiments with confusion matrices</w:t>
-      </w:r>
-    </w:p>
-    <w:p>
-      <w:pPr>
-        <w:rPr>
-          <w:lang w:val="en-GB"/>
-        </w:rPr>
-      </w:pPr>
-      <w:r>
-        <w:rPr>
-          <w:lang w:val="en-GB"/>
-        </w:rPr>
-        <w:t>* If time: investigate dominance of each feature in integrated modality</w:t>
-      </w:r>
-    </w:p>
-    <w:p>
-      <w:pPr>
-        <w:rPr>
-          <w:lang w:val="en-GB"/>
-        </w:rPr>
-      </w:pPr>
-      <w:r>
-        <w:rPr>
-          <w:lang w:val="en-GB"/>
-        </w:rPr>
-        <w:t>* If time: update tables</w:t>
-      </w:r>
-    </w:p>
-    <w:p>
-      <w:pPr>
-        <w:rPr>
-          <w:lang w:val="en-GB"/>
-        </w:rPr>
-      </w:pPr>
-      <w:r>
-        <w:rPr>
-          <w:lang w:val="en-GB"/>
-        </w:rPr>
-        <w:t>-(6 September presentation)</w:t>
-      </w:r>
-    </w:p>
-    <w:p>
-      <w:pPr>
-        <w:rPr>
-          <w:lang w:val="en-GB"/>
-        </w:rPr>
-      </w:pPr>
-      <w:r>
-        <w:rPr>
-          <w:lang w:val="en-GB"/>
-        </w:rPr>
-        <w:t>* display predictive performance for each cancer separately with increasing feature amounts on the X axis instead of different cancers, and then each omics type separately</w:t>
-      </w:r>
-      <w:r>
-        <w:rPr>
-          <w:lang w:val="en-GB"/>
-        </w:rPr>
-        <w:t xml:space="preserve"> in each graph</w:t>
-      </w:r>
-      <w:r>
-        <w:rPr>
-          <w:lang w:val="en-GB"/>
-        </w:rPr>
-        <w:t xml:space="preserve"> [x]</w:t>
-      </w:r>
-    </w:p>
-    <w:p>
-      <w:pPr>
-        <w:rPr>
-          <w:lang w:val="en-GB"/>
-        </w:rPr>
-      </w:pPr>
-      <w:r>
-        <w:rPr>
-          <w:lang w:val="en-GB"/>
-        </w:rPr>
-        <w:t xml:space="preserve">* </w:t>
-      </w:r>
-      <w:r>
-        <w:rPr>
-          <w:lang w:val="en-GB"/>
-        </w:rPr>
-        <w:t>try MSE error</w:t>
-      </w:r>
-    </w:p>
-    <w:p>
-      <w:pPr>
-        <w:rPr>
-          <w:lang w:val="en-GB"/>
-        </w:rPr>
-      </w:pPr>
-      <w:r>
-        <w:rPr>
-          <w:lang w:val="en-GB"/>
-        </w:rPr>
-        <w:t>* fix the y-axis to have the same units</w:t>
-      </w:r>
-      <w:r>
-        <w:rPr>
-          <w:lang w:val="en-GB"/>
-        </w:rPr>
-        <w:t xml:space="preserve"> [x]</w:t>
-      </w:r>
-    </w:p>
-    <w:p>
-      <w:pPr>
-        <w:rPr>
-          <w:lang w:val="en-GB"/>
-        </w:rPr>
-      </w:pPr>
-      <w:r>
-        <w:rPr>
-          <w:lang w:val="en-GB"/>
-        </w:rPr>
-        <w:t>* if time: try a different set up with random sampling to estimate performance</w:t>
-      </w:r>
-    </w:p>
-    <w:p>
-      <w:pPr>
-        <w:rPr>
-          <w:lang w:val="en-GB"/>
-        </w:rPr>
-      </w:pPr>
-      <w:r>
-        <w:rPr>
-          <w:lang w:val="en-GB"/>
-        </w:rPr>
-        <w:t>* start initial subheading and grouping of current thesis document</w:t>
-      </w:r>
-      <w:r>
-        <w:rPr>
-          <w:lang w:val="en-GB"/>
-        </w:rPr>
-        <w:t xml:space="preserve"> [x]</w:t>
-      </w:r>
-    </w:p>
-    <w:p>
-      <w:pPr>
-        <w:rPr>
-          <w:lang w:val="en-GB"/>
-        </w:rPr>
-      </w:pPr>
-      <w:r>
-        <w:rPr>
-          <w:lang w:val="en-GB"/>
-        </w:rPr>
-        <w:t>* for presentation</w:t>
-      </w:r>
-    </w:p>
-    <w:p>
-      <w:pPr>
-        <w:rPr>
-          <w:lang w:val="en-GB"/>
-        </w:rPr>
-      </w:pPr>
-      <w:r>
-        <w:rPr>
-          <w:lang w:val="en-GB"/>
-        </w:rPr>
-        <w:t xml:space="preserve">- Think about what I really want to present instead of a big bundle of images. </w:t>
-      </w:r>
-    </w:p>
-    <w:p>
-      <w:pPr>
-        <w:rPr>
-          <w:lang w:val="en-GB"/>
-        </w:rPr>
-      </w:pPr>
-      <w:r>
-        <w:rPr>
-          <w:lang w:val="en-GB"/>
-        </w:rPr>
-        <w:t>- Fix cancer sucks thing and find source for how many people die from it.</w:t>
-      </w:r>
-      <w:r>
-        <w:rPr>
-          <w:lang w:val="en-GB"/>
-        </w:rPr>
-        <w:t xml:space="preserve"> [x]</w:t>
-      </w:r>
-    </w:p>
-    <w:p>
-      <w:pPr>
-        <w:rPr>
-          <w:lang w:val="en-GB"/>
-        </w:rPr>
-      </w:pPr>
-      <w:r>
-        <w:rPr>
-          <w:lang w:val="en-GB"/>
-        </w:rPr>
-        <w:lastRenderedPageBreak/>
-        <w:t>look more into HMP?</w:t>
-      </w:r>
-    </w:p>
-    <w:p>
-      <w:pPr>
-        <w:rPr>
-          <w:lang w:val="en-GB"/>
-        </w:rPr>
-      </w:pPr>
-      <w:r>
-        <w:rPr>
-          <w:lang w:val="en-GB"/>
-        </w:rPr>
-        <w:t xml:space="preserve">Investigate performance more. Are all my features from one modality? </w:t>
-      </w:r>
-    </w:p>
-    <w:p>
-      <w:pPr>
-        <w:rPr>
-          <w:lang w:val="en-GB"/>
-        </w:rPr>
-      </w:pPr>
-      <w:r>
-        <w:rPr>
-          <w:lang w:val="en-GB"/>
-        </w:rPr>
-        <w:t>What kind of prediction set up? Random sampling based?</w:t>
-      </w:r>
-      <w:r>
-        <w:rPr>
-          <w:lang w:val="en-GB"/>
-        </w:rPr>
-        <w:t xml:space="preserve"> And then select a different amount of features and perform sampling to estimate performance</w:t>
-      </w:r>
-    </w:p>
-    <w:p>
-      <w:pPr>
-        <w:rPr>
-          <w:lang w:val="en-GB"/>
-        </w:rPr>
-      </w:pPr>
-      <w:r>
-        <w:rPr>
-          <w:lang w:val="en-GB"/>
-        </w:rPr>
-        <w:t>What if I use other omics types and compare?</w:t>
-      </w:r>
-    </w:p>
-    <w:p>
-      <w:pPr>
-        <w:pStyle w:val="Heading1"/>
-        <w:rPr>
-          <w:lang w:val="en-GB"/>
-        </w:rPr>
-      </w:pPr>
-      <w:r>
-        <w:rPr>
-          <w:lang w:val="en-GB"/>
-        </w:rPr>
-        <w:t>Presentation</w:t>
-      </w:r>
-    </w:p>
-    <w:p>
-      <w:pPr>
-        <w:rPr>
-          <w:lang w:val="en-GB"/>
-        </w:rPr>
-      </w:pPr>
-    </w:p>
-    <w:p>
-      <w:pPr>
-        <w:rPr>
-          <w:lang w:val="en-GB"/>
-        </w:rPr>
-      </w:pPr>
-      <w:r>
-        <w:rPr>
-          <w:lang w:val="en-GB"/>
-        </w:rPr>
-        <w:t>17 October</w:t>
-      </w:r>
-    </w:p>
-    <w:p>
-      <w:pPr>
-        <w:rPr>
-          <w:lang w:val="en-GB"/>
-        </w:rPr>
-      </w:pPr>
-      <w:r>
-        <w:rPr>
-          <w:lang w:val="en-GB"/>
-        </w:rPr>
-        <w:t>Try different stages of integration</w:t>
-      </w:r>
-    </w:p>
-    <w:p>
-      <w:pPr>
-        <w:rPr>
-          <w:lang w:val="en-GB"/>
-        </w:rPr>
-      </w:pPr>
-    </w:p>
-    <w:p>
-      <w:pPr>
-        <w:rPr>
-          <w:lang w:val="en-GB"/>
-        </w:rPr>
-      </w:pPr>
-    </w:p>
-    <w:p>
-      <w:pPr>
-        <w:rPr>
-          <w:lang w:val="en-GB"/>
-        </w:rPr>
-      </w:pPr>
-      <w:r>
-        <w:rPr>
-          <w:lang w:val="en-GB"/>
-        </w:rPr>
-        <w:t>- Feature selection</w:t>
-      </w:r>
-    </w:p>
-    <w:p>
-      <w:pPr>
-        <w:rPr>
-          <w:lang w:val="en-GB"/>
-        </w:rPr>
-      </w:pPr>
-      <w:r>
-        <w:rPr>
-          <w:lang w:val="en-GB"/>
-        </w:rPr>
-        <w:t>- Prediction task on stage and tumor</w:t>
-      </w:r>
-    </w:p>
-    <w:p>
-      <w:pPr>
-        <w:rPr>
-          <w:lang w:val="en-GB"/>
-        </w:rPr>
-      </w:pPr>
-      <w:r>
-        <w:rPr>
-          <w:lang w:val="en-GB"/>
-        </w:rPr>
-        <w:t>two fold cross validation chi squared feature selection\</w:t>
-      </w:r>
-    </w:p>
-    <w:p>
-      <w:pPr>
+      <w:proofErr w:type="spellStart"/>
+      <w:r>
         <w:rPr>
           <w:lang w:val="nl-NL"/>
         </w:rPr>
-      </w:pPr>
+        <w:t>kernel</w:t>
+      </w:r>
+      <w:proofErr w:type="spellEnd"/>
       <w:r>
         <w:rPr>
           <w:lang w:val="nl-NL"/>
         </w:rPr>
-        <w:t>tumor: svm, rbf kernel, c=1</w:t>
-      </w:r>
-    </w:p>
-    <w:p>
-      <w:pPr>
-        <w:rPr>
-          <w:lang w:val="en-GB"/>
-        </w:rPr>
-      </w:pPr>
-      <w:r>
-        <w:rPr>
-          <w:lang w:val="en-GB"/>
-        </w:rPr>
-        <w:t xml:space="preserve">stage: mlgr, </w:t>
-      </w:r>
-    </w:p>
-    <w:p>
-      <w:pPr>
-        <w:rPr>
-          <w:lang w:val="en-GB"/>
-        </w:rPr>
-      </w:pPr>
-    </w:p>
-    <w:p>
-      <w:pPr>
-        <w:rPr>
-          <w:lang w:val="en-GB"/>
-        </w:rPr>
-      </w:pPr>
-      <w:r>
-        <w:rPr>
-          <w:lang w:val="en-GB"/>
-        </w:rPr>
-        <w:t>- PCA and t-SNE visualizations for all cancers and data sets with tumor status data</w:t>
+        <w:t>, c=1</w:t>
+      </w:r>
+    </w:p>
+    <w:p>
+      <w:pPr>
+        <w:rPr>
+          <w:lang w:val="en-GB"/>
+        </w:rPr>
+      </w:pPr>
+      <w:r>
+        <w:rPr>
+          <w:lang w:val="en-GB"/>
+        </w:rPr>
+        <w:t xml:space="preserve">stage: </w:t>
+      </w:r>
+      <w:proofErr w:type="spellStart"/>
+      <w:r>
+        <w:rPr>
+          <w:lang w:val="en-GB"/>
+        </w:rPr>
+        <w:t>mlgr</w:t>
+      </w:r>
+      <w:proofErr w:type="spellEnd"/>
+      <w:r>
+        <w:rPr>
+          <w:lang w:val="en-GB"/>
+        </w:rPr>
+        <w:t xml:space="preserve">, </w:t>
+      </w:r>
+    </w:p>
+    <w:p>
+      <w:pPr>
+        <w:rPr>
+          <w:lang w:val="en-GB"/>
+        </w:rPr>
+      </w:pPr>
+    </w:p>
+    <w:p>
+      <w:pPr>
+        <w:rPr>
+          <w:lang w:val="en-GB"/>
+        </w:rPr>
+      </w:pPr>
+      <w:r>
+        <w:rPr>
+          <w:lang w:val="en-GB"/>
+        </w:rPr>
+        <w:t xml:space="preserve">- PCA and t-SNE visualizations for all cancers and data sets with </w:t>
+      </w:r>
+      <w:proofErr w:type="spellStart"/>
+      <w:r>
+        <w:rPr>
+          <w:lang w:val="en-GB"/>
+        </w:rPr>
+        <w:t>tumor</w:t>
+      </w:r>
+      <w:proofErr w:type="spellEnd"/>
+      <w:r>
+        <w:rPr>
+          <w:lang w:val="en-GB"/>
+        </w:rPr>
+        <w:t xml:space="preserve"> status data</w:t>
       </w:r>
     </w:p>
     <w:p>
@@ -5946,7 +6942,6 @@
         <w:rPr>
           <w:lang w:val="en-GB"/>
         </w:rPr>
-        <w:lastRenderedPageBreak/>
         <w:t>is the next step good?</w:t>
       </w:r>
     </w:p>
@@ -6015,7 +7010,21 @@
         <w:rPr>
           <w:lang w:val="en-GB"/>
         </w:rPr>
-        <w:t xml:space="preserve"> Also some contradicting things, such as STAD being better one integrated with chi2, but worse than GE with linreg selection</w:t>
+        <w:t xml:space="preserve"> Also some contradicting things, such as STAD being better one integrated with chi2, but worse than GE with </w:t>
+      </w:r>
+      <w:proofErr w:type="spellStart"/>
+      <w:r>
+        <w:rPr>
+          <w:lang w:val="en-GB"/>
+        </w:rPr>
+        <w:t>linreg</w:t>
+      </w:r>
+      <w:proofErr w:type="spellEnd"/>
+      <w:r>
+        <w:rPr>
+          <w:lang w:val="en-GB"/>
+        </w:rPr>
+        <w:t xml:space="preserve"> selection</w:t>
       </w:r>
     </w:p>
     <w:p>
@@ -6996,6 +8005,119 @@
     <w:multiLevelType w:val="hybridMultilevel"/>
     <w:tmpl w:val="4F1098BA"/>
     <w:lvl w:ilvl="0" w:tplc="48D0CEB4">
+      <w:numFmt w:val="bullet"/>
+      <w:lvlText w:val="-"/>
+      <w:lvlJc w:val="left"/>
+      <w:pPr>
+        <w:ind w:left="720" w:hanging="360"/>
+      </w:pPr>
+      <w:rPr>
+        <w:rFonts w:ascii="Calibri" w:eastAsiaTheme="minorHAnsi" w:hAnsi="Calibri" w:cs="Calibri" w:hint="default"/>
+      </w:rPr>
+    </w:lvl>
+    <w:lvl w:ilvl="1" w:tplc="20000003" w:tentative="1">
+      <w:start w:val="1"/>
+      <w:numFmt w:val="bullet"/>
+      <w:lvlText w:val="o"/>
+      <w:lvlJc w:val="left"/>
+      <w:pPr>
+        <w:ind w:left="1440" w:hanging="360"/>
+      </w:pPr>
+      <w:rPr>
+        <w:rFonts w:ascii="Courier New" w:hAnsi="Courier New" w:cs="Courier New" w:hint="default"/>
+      </w:rPr>
+    </w:lvl>
+    <w:lvl w:ilvl="2" w:tplc="20000005" w:tentative="1">
+      <w:start w:val="1"/>
+      <w:numFmt w:val="bullet"/>
+      <w:lvlText w:val=""/>
+      <w:lvlJc w:val="left"/>
+      <w:pPr>
+        <w:ind w:left="2160" w:hanging="360"/>
+      </w:pPr>
+      <w:rPr>
+        <w:rFonts w:ascii="Wingdings" w:hAnsi="Wingdings" w:hint="default"/>
+      </w:rPr>
+    </w:lvl>
+    <w:lvl w:ilvl="3" w:tplc="20000001" w:tentative="1">
+      <w:start w:val="1"/>
+      <w:numFmt w:val="bullet"/>
+      <w:lvlText w:val=""/>
+      <w:lvlJc w:val="left"/>
+      <w:pPr>
+        <w:ind w:left="2880" w:hanging="360"/>
+      </w:pPr>
+      <w:rPr>
+        <w:rFonts w:ascii="Symbol" w:hAnsi="Symbol" w:hint="default"/>
+      </w:rPr>
+    </w:lvl>
+    <w:lvl w:ilvl="4" w:tplc="20000003" w:tentative="1">
+      <w:start w:val="1"/>
+      <w:numFmt w:val="bullet"/>
+      <w:lvlText w:val="o"/>
+      <w:lvlJc w:val="left"/>
+      <w:pPr>
+        <w:ind w:left="3600" w:hanging="360"/>
+      </w:pPr>
+      <w:rPr>
+        <w:rFonts w:ascii="Courier New" w:hAnsi="Courier New" w:cs="Courier New" w:hint="default"/>
+      </w:rPr>
+    </w:lvl>
+    <w:lvl w:ilvl="5" w:tplc="20000005" w:tentative="1">
+      <w:start w:val="1"/>
+      <w:numFmt w:val="bullet"/>
+      <w:lvlText w:val=""/>
+      <w:lvlJc w:val="left"/>
+      <w:pPr>
+        <w:ind w:left="4320" w:hanging="360"/>
+      </w:pPr>
+      <w:rPr>
+        <w:rFonts w:ascii="Wingdings" w:hAnsi="Wingdings" w:hint="default"/>
+      </w:rPr>
+    </w:lvl>
+    <w:lvl w:ilvl="6" w:tplc="20000001" w:tentative="1">
+      <w:start w:val="1"/>
+      <w:numFmt w:val="bullet"/>
+      <w:lvlText w:val=""/>
+      <w:lvlJc w:val="left"/>
+      <w:pPr>
+        <w:ind w:left="5040" w:hanging="360"/>
+      </w:pPr>
+      <w:rPr>
+        <w:rFonts w:ascii="Symbol" w:hAnsi="Symbol" w:hint="default"/>
+      </w:rPr>
+    </w:lvl>
+    <w:lvl w:ilvl="7" w:tplc="20000003" w:tentative="1">
+      <w:start w:val="1"/>
+      <w:numFmt w:val="bullet"/>
+      <w:lvlText w:val="o"/>
+      <w:lvlJc w:val="left"/>
+      <w:pPr>
+        <w:ind w:left="5760" w:hanging="360"/>
+      </w:pPr>
+      <w:rPr>
+        <w:rFonts w:ascii="Courier New" w:hAnsi="Courier New" w:cs="Courier New" w:hint="default"/>
+      </w:rPr>
+    </w:lvl>
+    <w:lvl w:ilvl="8" w:tplc="20000005" w:tentative="1">
+      <w:start w:val="1"/>
+      <w:numFmt w:val="bullet"/>
+      <w:lvlText w:val=""/>
+      <w:lvlJc w:val="left"/>
+      <w:pPr>
+        <w:ind w:left="6480" w:hanging="360"/>
+      </w:pPr>
+      <w:rPr>
+        <w:rFonts w:ascii="Wingdings" w:hAnsi="Wingdings" w:hint="default"/>
+      </w:rPr>
+    </w:lvl>
+  </w:abstractNum>
+  <w:abstractNum w:abstractNumId="8" w15:restartNumberingAfterBreak="0">
+    <w:nsid w:val="7EEA22DE"/>
+    <w:multiLevelType w:val="hybridMultilevel"/>
+    <w:tmpl w:val="96D2803C"/>
+    <w:lvl w:ilvl="0" w:tplc="A02EB202">
+      <w:start w:val="27"/>
       <w:numFmt w:val="bullet"/>
       <w:lvlText w:val="-"/>
       <w:lvlJc w:val="left"/>
@@ -7126,6 +8248,9 @@
   </w:num>
   <w:num w:numId="8" w16cid:durableId="376903665">
     <w:abstractNumId w:val="6"/>
+  </w:num>
+  <w:num w:numId="9" w16cid:durableId="1154680103">
+    <w:abstractNumId w:val="8"/>
   </w:num>
 </w:numbering>
 </file>

</xml_diff>

<commit_message>
Add base enet pred with RandomizedSearch, gen NMF layer and different random seeds per iteration when tuning
</commit_message>
<xml_diff>
--- a/Thesis Steps.docx
+++ b/Thesis Steps.docx
@@ -207,35 +207,7 @@
         <w:rPr>
           <w:lang w:val="en-GB"/>
         </w:rPr>
-        <w:t xml:space="preserve">Try to find </w:t>
-      </w:r>
-      <w:proofErr w:type="spellStart"/>
-      <w:r>
-        <w:rPr>
-          <w:lang w:val="en-GB"/>
-        </w:rPr>
-        <w:t>preprocessed</w:t>
-      </w:r>
-      <w:proofErr w:type="spellEnd"/>
-      <w:r>
-        <w:rPr>
-          <w:lang w:val="en-GB"/>
-        </w:rPr>
-        <w:t xml:space="preserve"> TCGA gene data with more samples otherwise </w:t>
-      </w:r>
-      <w:proofErr w:type="spellStart"/>
-      <w:r>
-        <w:rPr>
-          <w:lang w:val="en-GB"/>
-        </w:rPr>
-        <w:t>preprocess</w:t>
-      </w:r>
-      <w:proofErr w:type="spellEnd"/>
-      <w:r>
-        <w:rPr>
-          <w:lang w:val="en-GB"/>
-        </w:rPr>
-        <w:t xml:space="preserve"> it yourself</w:t>
+        <w:t>Try to find preprocessed TCGA gene data with more samples otherwise preprocess it yourself</w:t>
       </w:r>
     </w:p>
     <w:p>
@@ -342,34 +314,38 @@
         <w:rPr>
           <w:lang w:val="en-GB"/>
         </w:rPr>
+        <w:t xml:space="preserve"> nevermind</w:t>
+      </w:r>
+      <w:r>
+        <w:rPr>
+          <w:lang w:val="en-GB"/>
+        </w:rPr>
+        <w:t>)</w:t>
+      </w:r>
+    </w:p>
+    <w:p>
+      <w:pPr>
+        <w:rPr>
+          <w:lang w:val="en-GB"/>
+        </w:rPr>
+      </w:pPr>
+      <w:r>
+        <w:rPr>
+          <w:lang w:val="en-GB"/>
+        </w:rPr>
+        <w:t>Firehose is also no good.</w:t>
+      </w:r>
+      <w:r>
+        <w:rPr>
+          <w:lang w:val="en-GB"/>
+        </w:rPr>
         <w:t xml:space="preserve"> </w:t>
       </w:r>
-      <w:proofErr w:type="spellStart"/>
-      <w:r>
-        <w:rPr>
-          <w:lang w:val="en-GB"/>
-        </w:rPr>
-        <w:t>nevermind</w:t>
-      </w:r>
-      <w:proofErr w:type="spellEnd"/>
-      <w:r>
-        <w:rPr>
-          <w:lang w:val="en-GB"/>
-        </w:rPr>
-        <w:t>)</w:t>
-      </w:r>
-    </w:p>
-    <w:p>
-      <w:pPr>
-        <w:rPr>
-          <w:lang w:val="en-GB"/>
-        </w:rPr>
-      </w:pPr>
-      <w:r>
-        <w:rPr>
-          <w:lang w:val="en-GB"/>
-        </w:rPr>
-        <w:t>Firehose is also no good.</w:t>
+      <w:r>
+        <w:rPr>
+          <w:lang w:val="en-GB"/>
+        </w:rPr>
+        <w:t xml:space="preserve"> Xeno also doesn’t have the samples I need for stomach.</w:t>
       </w:r>
       <w:r>
         <w:rPr>
@@ -381,32 +357,6 @@
         <w:rPr>
           <w:lang w:val="en-GB"/>
         </w:rPr>
-        <w:t xml:space="preserve"> </w:t>
-      </w:r>
-      <w:proofErr w:type="spellStart"/>
-      <w:r>
-        <w:rPr>
-          <w:lang w:val="en-GB"/>
-        </w:rPr>
-        <w:t>Xeno</w:t>
-      </w:r>
-      <w:proofErr w:type="spellEnd"/>
-      <w:r>
-        <w:rPr>
-          <w:lang w:val="en-GB"/>
-        </w:rPr>
-        <w:t xml:space="preserve"> also doesn’t have the samples I need for stomach.</w:t>
-      </w:r>
-      <w:r>
-        <w:rPr>
-          <w:lang w:val="en-GB"/>
-        </w:rPr>
-        <w:t xml:space="preserve"> </w:t>
-      </w:r>
-      <w:r>
-        <w:rPr>
-          <w:lang w:val="en-GB"/>
-        </w:rPr>
         <w:t>The studies in my documents also don’t really have the data.</w:t>
       </w:r>
     </w:p>
@@ -433,55 +383,13 @@
         <w:rPr>
           <w:lang w:val="en-GB"/>
         </w:rPr>
-        <w:t xml:space="preserve">So, it seems like </w:t>
-      </w:r>
-      <w:proofErr w:type="spellStart"/>
-      <w:r>
-        <w:rPr>
-          <w:lang w:val="en-GB"/>
-        </w:rPr>
-        <w:t>Xenos</w:t>
-      </w:r>
-      <w:proofErr w:type="spellEnd"/>
-      <w:r>
-        <w:rPr>
-          <w:lang w:val="en-GB"/>
-        </w:rPr>
-        <w:t xml:space="preserve"> has some samples that the other one doesn’t equal amount of controls in total, so I could try to append them and then get the </w:t>
-      </w:r>
-      <w:proofErr w:type="spellStart"/>
-      <w:r>
-        <w:rPr>
-          <w:lang w:val="en-GB"/>
-        </w:rPr>
-        <w:t>preprocessing</w:t>
-      </w:r>
-      <w:proofErr w:type="spellEnd"/>
-      <w:r>
-        <w:rPr>
-          <w:lang w:val="en-GB"/>
-        </w:rPr>
-        <w:t xml:space="preserve"> to be the same</w:t>
-      </w:r>
-      <w:r>
-        <w:rPr>
-          <w:lang w:val="en-GB"/>
-        </w:rPr>
-        <w:t xml:space="preserve">: It doesn’t have any control samples which the author doesn’t have, only </w:t>
-      </w:r>
-      <w:proofErr w:type="spellStart"/>
-      <w:r>
-        <w:rPr>
-          <w:lang w:val="en-GB"/>
-        </w:rPr>
-        <w:t>tumor</w:t>
-      </w:r>
-      <w:proofErr w:type="spellEnd"/>
-      <w:r>
-        <w:rPr>
-          <w:lang w:val="en-GB"/>
-        </w:rPr>
-        <w:t xml:space="preserve"> samples.</w:t>
+        <w:t>So, it seems like Xenos has some samples that the other one doesn’t equal amount of controls in total, so I could try to append them and then get the preprocessing to be the same</w:t>
+      </w:r>
+      <w:r>
+        <w:rPr>
+          <w:lang w:val="en-GB"/>
+        </w:rPr>
+        <w:t>: It doesn’t have any control samples which the author doesn’t have, only tumor samples.</w:t>
       </w:r>
       <w:r>
         <w:rPr>
@@ -582,21 +490,7 @@
         <w:rPr>
           <w:lang w:val="en-GB"/>
         </w:rPr>
-        <w:t xml:space="preserve">I explored the normal versus </w:t>
-      </w:r>
-      <w:proofErr w:type="spellStart"/>
-      <w:r>
-        <w:rPr>
-          <w:lang w:val="en-GB"/>
-        </w:rPr>
-        <w:t>tumor</w:t>
-      </w:r>
-      <w:proofErr w:type="spellEnd"/>
-      <w:r>
-        <w:rPr>
-          <w:lang w:val="en-GB"/>
-        </w:rPr>
-        <w:t xml:space="preserve"> of the TCMA data sets, I should also do that for the gene expression data set.</w:t>
+        <w:t>I explored the normal versus tumor of the TCMA data sets, I should also do that for the gene expression data set.</w:t>
       </w:r>
     </w:p>
     <w:p>
@@ -615,21 +509,7 @@
         <w:rPr>
           <w:lang w:val="en-GB"/>
         </w:rPr>
-        <w:t xml:space="preserve"> It seems to be there, but in another file. Also, the </w:t>
-      </w:r>
-      <w:proofErr w:type="spellStart"/>
-      <w:r>
-        <w:rPr>
-          <w:lang w:val="en-GB"/>
-        </w:rPr>
-        <w:t>xenos</w:t>
-      </w:r>
-      <w:proofErr w:type="spellEnd"/>
-      <w:r>
-        <w:rPr>
-          <w:lang w:val="en-GB"/>
-        </w:rPr>
-        <w:t xml:space="preserve"> data doesn’t have all the cases of STAD for example and also not as many normal samples.</w:t>
+        <w:t xml:space="preserve"> It seems to be there, but in another file. Also, the xenos data doesn’t have all the cases of STAD for example and also not as many normal samples.</w:t>
       </w:r>
     </w:p>
     <w:p>
@@ -719,30 +599,39 @@
         <w:rPr>
           <w:lang w:val="en-GB"/>
         </w:rPr>
-        <w:t xml:space="preserve"> A lot of overlap between </w:t>
-      </w:r>
-      <w:proofErr w:type="spellStart"/>
-      <w:r>
-        <w:rPr>
-          <w:lang w:val="en-GB"/>
-        </w:rPr>
-        <w:t>tumor</w:t>
-      </w:r>
-      <w:proofErr w:type="spellEnd"/>
-      <w:r>
-        <w:rPr>
-          <w:lang w:val="en-GB"/>
-        </w:rPr>
-        <w:t xml:space="preserve"> and no </w:t>
-      </w:r>
-      <w:proofErr w:type="spellStart"/>
-      <w:r>
-        <w:rPr>
-          <w:lang w:val="en-GB"/>
-        </w:rPr>
-        <w:t>tumor</w:t>
-      </w:r>
-      <w:proofErr w:type="spellEnd"/>
+        <w:t xml:space="preserve"> A lot of overlap between tumor and no tumor.</w:t>
+      </w:r>
+    </w:p>
+    <w:p>
+      <w:pPr>
+        <w:rPr>
+          <w:lang w:val="en-GB"/>
+        </w:rPr>
+      </w:pPr>
+      <w:r>
+        <w:rPr>
+          <w:lang w:val="en-GB"/>
+        </w:rPr>
+        <w:t xml:space="preserve">I’ve visualized also the overlap with Aakash GE data and phylum. Next </w:t>
+      </w:r>
+      <w:r>
+        <w:rPr>
+          <w:lang w:val="en-GB"/>
+        </w:rPr>
+        <w:t>d</w:t>
+      </w:r>
+      <w:r>
+        <w:rPr>
+          <w:lang w:val="en-GB"/>
+        </w:rPr>
+        <w:t>o it with</w:t>
+      </w:r>
+      <w:r>
+        <w:rPr>
+          <w:lang w:val="en-GB"/>
+        </w:rPr>
+        <w:t xml:space="preserve"> genus</w:t>
+      </w:r>
       <w:r>
         <w:rPr>
           <w:lang w:val="en-GB"/>
@@ -760,43 +649,6 @@
         <w:rPr>
           <w:lang w:val="en-GB"/>
         </w:rPr>
-        <w:t xml:space="preserve">I’ve visualized also the overlap with Aakash GE data and phylum. Next </w:t>
-      </w:r>
-      <w:r>
-        <w:rPr>
-          <w:lang w:val="en-GB"/>
-        </w:rPr>
-        <w:t>d</w:t>
-      </w:r>
-      <w:r>
-        <w:rPr>
-          <w:lang w:val="en-GB"/>
-        </w:rPr>
-        <w:t>o it with</w:t>
-      </w:r>
-      <w:r>
-        <w:rPr>
-          <w:lang w:val="en-GB"/>
-        </w:rPr>
-        <w:t xml:space="preserve"> genus</w:t>
-      </w:r>
-      <w:r>
-        <w:rPr>
-          <w:lang w:val="en-GB"/>
-        </w:rPr>
-        <w:t>.</w:t>
-      </w:r>
-    </w:p>
-    <w:p>
-      <w:pPr>
-        <w:rPr>
-          <w:lang w:val="en-GB"/>
-        </w:rPr>
-      </w:pPr>
-      <w:r>
-        <w:rPr>
-          <w:lang w:val="en-GB"/>
-        </w:rPr>
         <w:t>Visualize</w:t>
       </w:r>
       <w:r>
@@ -873,14 +725,7 @@
         <w:rPr>
           <w:lang w:val="en-GB"/>
         </w:rPr>
-        <w:t xml:space="preserve">This is done and apparently there really are a good amount of normal </w:t>
-      </w:r>
-      <w:proofErr w:type="spellStart"/>
-      <w:r>
-        <w:rPr>
-          <w:lang w:val="en-GB"/>
-        </w:rPr>
-        <w:t>sa</w:t>
+        <w:t>This is done and apparently there really are a good amount of normal sa</w:t>
       </w:r>
       <w:r>
         <w:rPr>
@@ -892,14 +737,7 @@
         <w:rPr>
           <w:lang w:val="en-GB"/>
         </w:rPr>
-        <w:t>mples</w:t>
-      </w:r>
-      <w:proofErr w:type="spellEnd"/>
-      <w:r>
-        <w:rPr>
-          <w:lang w:val="en-GB"/>
-        </w:rPr>
-        <w:t xml:space="preserve"> in the GE data set. It might be fruitful to find another microbial data set.</w:t>
+        <w:t>mples in the GE data set. It might be fruitful to find another microbial data set.</w:t>
       </w:r>
     </w:p>
     <w:p>
@@ -932,21 +770,7 @@
         <w:rPr>
           <w:lang w:val="en-GB"/>
         </w:rPr>
-        <w:t xml:space="preserve">: reorganization all files and processing of data and </w:t>
-      </w:r>
-      <w:proofErr w:type="spellStart"/>
-      <w:r>
-        <w:rPr>
-          <w:lang w:val="en-GB"/>
-        </w:rPr>
-        <w:t>cleanup</w:t>
-      </w:r>
-      <w:proofErr w:type="spellEnd"/>
-      <w:r>
-        <w:rPr>
-          <w:lang w:val="en-GB"/>
-        </w:rPr>
-        <w:t xml:space="preserve"> is done.</w:t>
+        <w:t>: reorganization all files and processing of data and cleanup is done.</w:t>
       </w:r>
       <w:r>
         <w:rPr>
@@ -971,21 +795,7 @@
         <w:rPr>
           <w:lang w:val="en-GB"/>
         </w:rPr>
-        <w:t xml:space="preserve">. Try with TS NE and </w:t>
-      </w:r>
-      <w:proofErr w:type="spellStart"/>
-      <w:r>
-        <w:rPr>
-          <w:lang w:val="en-GB"/>
-        </w:rPr>
-        <w:t>umap</w:t>
-      </w:r>
-      <w:proofErr w:type="spellEnd"/>
-      <w:r>
-        <w:rPr>
-          <w:lang w:val="en-GB"/>
-        </w:rPr>
-        <w:t xml:space="preserve"> and see difference between combined and separate</w:t>
+        <w:t>. Try with TS NE and umap and see difference between combined and separate</w:t>
       </w:r>
     </w:p>
     <w:p>
@@ -1004,21 +814,7 @@
         <w:rPr>
           <w:lang w:val="en-GB"/>
         </w:rPr>
-        <w:t xml:space="preserve"> Or survival prediction or </w:t>
-      </w:r>
-      <w:proofErr w:type="spellStart"/>
-      <w:r>
-        <w:rPr>
-          <w:lang w:val="en-GB"/>
-        </w:rPr>
-        <w:t>tumor</w:t>
-      </w:r>
-      <w:proofErr w:type="spellEnd"/>
-      <w:r>
-        <w:rPr>
-          <w:lang w:val="en-GB"/>
-        </w:rPr>
-        <w:t xml:space="preserve"> stage prediction</w:t>
+        <w:t xml:space="preserve"> Or survival prediction or tumor stage prediction</w:t>
       </w:r>
     </w:p>
     <w:p>
@@ -1044,21 +840,7 @@
         <w:rPr>
           <w:lang w:val="en-GB"/>
         </w:rPr>
-        <w:t xml:space="preserve">Fix bug with joining with GE overlap stage. The discrepancy in </w:t>
-      </w:r>
-      <w:proofErr w:type="spellStart"/>
-      <w:r>
-        <w:rPr>
-          <w:lang w:val="en-GB"/>
-        </w:rPr>
-        <w:t>tumor</w:t>
-      </w:r>
-      <w:proofErr w:type="spellEnd"/>
-      <w:r>
-        <w:rPr>
-          <w:lang w:val="en-GB"/>
-        </w:rPr>
-        <w:t xml:space="preserve"> versus normal is caused by duplicates.</w:t>
+        <w:t>Fix bug with joining with GE overlap stage. The discrepancy in tumor versus normal is caused by duplicates.</w:t>
       </w:r>
       <w:r>
         <w:rPr>
@@ -1090,48 +872,20 @@
         <w:rPr>
           <w:lang w:val="en-GB"/>
         </w:rPr>
-        <w:t xml:space="preserve">Hypotheses: what were the results of running a prediction model using overlapped microbial and gene expression data on </w:t>
-      </w:r>
-      <w:proofErr w:type="spellStart"/>
-      <w:r>
-        <w:rPr>
-          <w:lang w:val="en-GB"/>
-        </w:rPr>
-        <w:t>tumor</w:t>
-      </w:r>
-      <w:proofErr w:type="spellEnd"/>
-      <w:r>
-        <w:rPr>
-          <w:lang w:val="en-GB"/>
-        </w:rPr>
-        <w:t xml:space="preserve"> versus normal classification?</w:t>
-      </w:r>
-    </w:p>
-    <w:p>
-      <w:pPr>
-        <w:rPr>
-          <w:lang w:val="en-GB"/>
-        </w:rPr>
-      </w:pPr>
-      <w:r>
-        <w:rPr>
-          <w:lang w:val="en-GB"/>
-        </w:rPr>
-        <w:t xml:space="preserve">Task: run an SVM model to predict </w:t>
-      </w:r>
-      <w:proofErr w:type="spellStart"/>
-      <w:r>
-        <w:rPr>
-          <w:lang w:val="en-GB"/>
-        </w:rPr>
-        <w:t>tumor</w:t>
-      </w:r>
-      <w:proofErr w:type="spellEnd"/>
-      <w:r>
-        <w:rPr>
-          <w:lang w:val="en-GB"/>
-        </w:rPr>
-        <w:t xml:space="preserve"> versus normal and compare it with separate predictions using only microbial or only gene expression.</w:t>
+        <w:t>Hypotheses: what were the results of running a prediction model using overlapped microbial and gene expression data on tumor versus normal classification?</w:t>
+      </w:r>
+    </w:p>
+    <w:p>
+      <w:pPr>
+        <w:rPr>
+          <w:lang w:val="en-GB"/>
+        </w:rPr>
+      </w:pPr>
+      <w:r>
+        <w:rPr>
+          <w:lang w:val="en-GB"/>
+        </w:rPr>
+        <w:t>Task: run an SVM model to predict tumor versus normal and compare it with separate predictions using only microbial or only gene expression.</w:t>
       </w:r>
       <w:r>
         <w:rPr>
@@ -1287,35 +1041,7 @@
         <w:rPr>
           <w:lang w:val="en-GB"/>
         </w:rPr>
-        <w:t xml:space="preserve">separately on gene expression and abundance data and overlapped data for multiple amount of features and see which works best for class separation visually assessed with PCA or t-SNE or with prediction tasks such as </w:t>
-      </w:r>
-      <w:proofErr w:type="spellStart"/>
-      <w:r>
-        <w:rPr>
-          <w:lang w:val="en-GB"/>
-        </w:rPr>
-        <w:t>tumor</w:t>
-      </w:r>
-      <w:proofErr w:type="spellEnd"/>
-      <w:r>
-        <w:rPr>
-          <w:lang w:val="en-GB"/>
-        </w:rPr>
-        <w:t xml:space="preserve"> stage prediction or </w:t>
-      </w:r>
-      <w:proofErr w:type="spellStart"/>
-      <w:r>
-        <w:rPr>
-          <w:lang w:val="en-GB"/>
-        </w:rPr>
-        <w:t>tumor</w:t>
-      </w:r>
-      <w:proofErr w:type="spellEnd"/>
-      <w:r>
-        <w:rPr>
-          <w:lang w:val="en-GB"/>
-        </w:rPr>
-        <w:t xml:space="preserve"> versus normal prediction</w:t>
+        <w:t>separately on gene expression and abundance data and overlapped data for multiple amount of features and see which works best for class separation visually assessed with PCA or t-SNE or with prediction tasks such as tumor stage prediction or tumor versus normal prediction</w:t>
       </w:r>
     </w:p>
     <w:p>
@@ -1384,21 +1110,7 @@
         <w:rPr>
           <w:lang w:val="en-GB"/>
         </w:rPr>
-        <w:t xml:space="preserve">Hypotheses: are there benefits to integrating microbial and omics data when predicting </w:t>
-      </w:r>
-      <w:proofErr w:type="spellStart"/>
-      <w:r>
-        <w:rPr>
-          <w:lang w:val="en-GB"/>
-        </w:rPr>
-        <w:t>tumor</w:t>
-      </w:r>
-      <w:proofErr w:type="spellEnd"/>
-      <w:r>
-        <w:rPr>
-          <w:lang w:val="en-GB"/>
-        </w:rPr>
-        <w:t xml:space="preserve"> stage?</w:t>
+        <w:t>Hypotheses: are there benefits to integrating microbial and omics data when predicting tumor stage?</w:t>
       </w:r>
     </w:p>
     <w:p>
@@ -1421,21 +1133,7 @@
         <w:rPr>
           <w:lang w:val="en-GB"/>
         </w:rPr>
-        <w:t xml:space="preserve">summarize </w:t>
-      </w:r>
-      <w:proofErr w:type="spellStart"/>
-      <w:r>
-        <w:rPr>
-          <w:lang w:val="en-GB"/>
-        </w:rPr>
-        <w:t>tumor</w:t>
-      </w:r>
-      <w:proofErr w:type="spellEnd"/>
-      <w:r>
-        <w:rPr>
-          <w:lang w:val="en-GB"/>
-        </w:rPr>
-        <w:t xml:space="preserve"> stages into 123 or 4 and use a multinomial logistic regression model to predict them for all cancer types when using genus and when using only gene expression data and when using overlapped data. Do this using all features, five features and 10 features. </w:t>
+        <w:t xml:space="preserve">summarize tumor stages into 123 or 4 and use a multinomial logistic regression model to predict them for all cancer types when using genus and when using only gene expression data and when using overlapped data. Do this using all features, five features and 10 features. </w:t>
       </w:r>
       <w:r>
         <w:rPr>
@@ -1447,21 +1145,7 @@
         <w:rPr>
           <w:lang w:val="en-GB"/>
         </w:rPr>
-        <w:t xml:space="preserve"> have </w:t>
-      </w:r>
-      <w:proofErr w:type="spellStart"/>
-      <w:r>
-        <w:rPr>
-          <w:lang w:val="en-GB"/>
-        </w:rPr>
-        <w:t>tumor</w:t>
-      </w:r>
-      <w:proofErr w:type="spellEnd"/>
-      <w:r>
-        <w:rPr>
-          <w:lang w:val="en-GB"/>
-        </w:rPr>
-        <w:t xml:space="preserve"> stage data for genus.</w:t>
+        <w:t xml:space="preserve"> have tumor stage data for genus.</w:t>
       </w:r>
     </w:p>
     <w:p>
@@ -1542,21 +1226,7 @@
         <w:rPr>
           <w:lang w:val="en-GB"/>
         </w:rPr>
-        <w:t xml:space="preserve">Task: Visualize all PCA and t-SNE for stage and </w:t>
-      </w:r>
-      <w:proofErr w:type="spellStart"/>
-      <w:r>
-        <w:rPr>
-          <w:lang w:val="en-GB"/>
-        </w:rPr>
-        <w:t>tumor</w:t>
-      </w:r>
-      <w:proofErr w:type="spellEnd"/>
-      <w:r>
-        <w:rPr>
-          <w:lang w:val="en-GB"/>
-        </w:rPr>
-        <w:t>, across selected feature amounts and for all cancers. And then do the same when the same samples are selected.</w:t>
+        <w:t>Task: Visualize all PCA and t-SNE for stage and tumor, across selected feature amounts and for all cancers. And then do the same when the same samples are selected.</w:t>
       </w:r>
     </w:p>
     <w:p>
@@ -1696,21 +1366,7 @@
         <w:rPr>
           <w:lang w:val="en-GB"/>
         </w:rPr>
-        <w:t xml:space="preserve"> make </w:t>
-      </w:r>
-      <w:proofErr w:type="spellStart"/>
-      <w:r>
-        <w:rPr>
-          <w:lang w:val="en-GB"/>
-        </w:rPr>
-        <w:t>avg</w:t>
-      </w:r>
-      <w:proofErr w:type="spellEnd"/>
-      <w:r>
-        <w:rPr>
-          <w:lang w:val="en-GB"/>
-        </w:rPr>
-        <w:t xml:space="preserve"> fun for multiclass stage</w:t>
+        <w:t xml:space="preserve"> make avg fun for multiclass stage</w:t>
       </w:r>
       <w:r>
         <w:rPr>
@@ -1733,21 +1389,7 @@
         <w:rPr>
           <w:lang w:val="en-GB"/>
         </w:rPr>
-        <w:t xml:space="preserve">Result: F1 score is clearly higher across a lot of cancers for </w:t>
-      </w:r>
-      <w:proofErr w:type="spellStart"/>
-      <w:r>
-        <w:rPr>
-          <w:lang w:val="en-GB"/>
-        </w:rPr>
-        <w:t>tumor</w:t>
-      </w:r>
-      <w:proofErr w:type="spellEnd"/>
-      <w:r>
-        <w:rPr>
-          <w:lang w:val="en-GB"/>
-        </w:rPr>
-        <w:t xml:space="preserve"> prediction one five or ten features are selected. It seems to be higher across the board for stage prediction.</w:t>
+        <w:t>Result: F1 score is clearly higher across a lot of cancers for tumor prediction one five or ten features are selected. It seems to be higher across the board for stage prediction.</w:t>
       </w:r>
     </w:p>
     <w:p>
@@ -1948,21 +1590,7 @@
         <w:rPr>
           <w:lang w:val="en-GB"/>
         </w:rPr>
-        <w:t xml:space="preserve"> </w:t>
-      </w:r>
-      <w:proofErr w:type="spellStart"/>
-      <w:r>
-        <w:rPr>
-          <w:lang w:val="en-GB"/>
-        </w:rPr>
-        <w:t>tumor</w:t>
-      </w:r>
-      <w:proofErr w:type="spellEnd"/>
-      <w:r>
-        <w:rPr>
-          <w:lang w:val="en-GB"/>
-        </w:rPr>
-        <w:t xml:space="preserve"> stage????</w:t>
+        <w:t xml:space="preserve"> tumor stage????</w:t>
       </w:r>
     </w:p>
     <w:bookmarkEnd w:id="0"/>
@@ -2079,21 +1707,7 @@
         <w:rPr>
           <w:lang w:val="en-GB"/>
         </w:rPr>
-        <w:t xml:space="preserve">For </w:t>
-      </w:r>
-      <w:proofErr w:type="spellStart"/>
-      <w:r>
-        <w:rPr>
-          <w:lang w:val="en-GB"/>
-        </w:rPr>
-        <w:t>tumor</w:t>
-      </w:r>
-      <w:proofErr w:type="spellEnd"/>
-      <w:r>
-        <w:rPr>
-          <w:lang w:val="en-GB"/>
-        </w:rPr>
-        <w:t xml:space="preserve"> </w:t>
+        <w:t xml:space="preserve">For tumor </w:t>
       </w:r>
       <w:r>
         <w:rPr>
@@ -2168,21 +1782,7 @@
         <w:rPr>
           <w:lang w:val="en-GB"/>
         </w:rPr>
-        <w:t xml:space="preserve">Task: create a pipeline to save prediction outputs and generate confusion matrices to inspect generate the predictions for </w:t>
-      </w:r>
-      <w:proofErr w:type="spellStart"/>
-      <w:r>
-        <w:rPr>
-          <w:lang w:val="en-GB"/>
-        </w:rPr>
-        <w:t>tumor</w:t>
-      </w:r>
-      <w:proofErr w:type="spellEnd"/>
-      <w:r>
-        <w:rPr>
-          <w:lang w:val="en-GB"/>
-        </w:rPr>
-        <w:t xml:space="preserve"> and stage across all cancers</w:t>
+        <w:t>Task: create a pipeline to save prediction outputs and generate confusion matrices to inspect generate the predictions for tumor and stage across all cancers</w:t>
       </w:r>
       <w:r>
         <w:rPr>
@@ -2210,21 +1810,7 @@
         <w:rPr>
           <w:lang w:val="en-GB"/>
         </w:rPr>
-        <w:t xml:space="preserve">, especially for </w:t>
-      </w:r>
-      <w:proofErr w:type="spellStart"/>
-      <w:r>
-        <w:rPr>
-          <w:lang w:val="en-GB"/>
-        </w:rPr>
-        <w:t>tumors</w:t>
-      </w:r>
-      <w:proofErr w:type="spellEnd"/>
-      <w:r>
-        <w:rPr>
-          <w:lang w:val="en-GB"/>
-        </w:rPr>
-        <w:t>. For stage prediction, there is often some collapse with only predicting stage II, but not always.</w:t>
+        <w:t>, especially for tumors. For stage prediction, there is often some collapse with only predicting stage II, but not always.</w:t>
       </w:r>
     </w:p>
     <w:p>
@@ -2383,35 +1969,7 @@
         <w:rPr>
           <w:lang w:val="en-GB"/>
         </w:rPr>
-        <w:t xml:space="preserve"> increasing the amount of features, using an 80/20 split instead of a 70/30 one, removing cross-</w:t>
-      </w:r>
-      <w:proofErr w:type="spellStart"/>
-      <w:r>
-        <w:rPr>
-          <w:lang w:val="en-GB"/>
-        </w:rPr>
-        <w:t>fertilization,using</w:t>
-      </w:r>
-      <w:proofErr w:type="spellEnd"/>
-      <w:r>
-        <w:rPr>
-          <w:lang w:val="en-GB"/>
-        </w:rPr>
-        <w:t xml:space="preserve"> more random sampling </w:t>
-      </w:r>
-      <w:proofErr w:type="spellStart"/>
-      <w:r>
-        <w:rPr>
-          <w:lang w:val="en-GB"/>
-        </w:rPr>
-        <w:t>iterationscould</w:t>
-      </w:r>
-      <w:proofErr w:type="spellEnd"/>
-      <w:r>
-        <w:rPr>
-          <w:lang w:val="en-GB"/>
-        </w:rPr>
-        <w:t xml:space="preserve"> give more useful insights</w:t>
+        <w:t xml:space="preserve"> increasing the amount of features, using an 80/20 split instead of a 70/30 one, removing cross-fertilization,using more random sampling iterationscould give more useful insights</w:t>
       </w:r>
     </w:p>
     <w:p>
@@ -2813,21 +2371,7 @@
         <w:rPr>
           <w:lang w:val="en-GB"/>
         </w:rPr>
-        <w:t xml:space="preserve"> For some </w:t>
-      </w:r>
-      <w:proofErr w:type="spellStart"/>
-      <w:r>
-        <w:rPr>
-          <w:lang w:val="en-GB"/>
-        </w:rPr>
-        <w:t>reason,the</w:t>
-      </w:r>
-      <w:proofErr w:type="spellEnd"/>
-      <w:r>
-        <w:rPr>
-          <w:lang w:val="en-GB"/>
-        </w:rPr>
-        <w:t xml:space="preserve"> results are a bit different for future values lower than the maximum which indicates that there were some feature selection differences on different runs even though it</w:t>
+        <w:t xml:space="preserve"> For some reason,the results are a bit different for future values lower than the maximum which indicates that there were some feature selection differences on different runs even though it</w:t>
       </w:r>
     </w:p>
     <w:p>
@@ -2853,84 +2397,20 @@
         <w:rPr>
           <w:lang w:val="en-GB"/>
         </w:rPr>
-        <w:t xml:space="preserve">Running </w:t>
-      </w:r>
-      <w:proofErr w:type="spellStart"/>
-      <w:r>
-        <w:rPr>
-          <w:lang w:val="en-GB"/>
-        </w:rPr>
-        <w:t>tcma_gen</w:t>
-      </w:r>
-      <w:proofErr w:type="spellEnd"/>
-      <w:r>
-        <w:rPr>
-          <w:lang w:val="en-GB"/>
-        </w:rPr>
-        <w:t xml:space="preserve"> </w:t>
-      </w:r>
-      <w:proofErr w:type="spellStart"/>
-      <w:r>
-        <w:rPr>
-          <w:lang w:val="en-GB"/>
-        </w:rPr>
-        <w:t>tumor</w:t>
-      </w:r>
-      <w:proofErr w:type="spellEnd"/>
-      <w:r>
-        <w:rPr>
-          <w:lang w:val="en-GB"/>
-        </w:rPr>
-        <w:t xml:space="preserve"> COAD 0 </w:t>
-      </w:r>
-      <w:proofErr w:type="spellStart"/>
-      <w:r>
-        <w:rPr>
-          <w:lang w:val="en-GB"/>
-        </w:rPr>
-        <w:t>random_sampling</w:t>
-      </w:r>
-      <w:proofErr w:type="spellEnd"/>
-      <w:r>
-        <w:rPr>
-          <w:lang w:val="en-GB"/>
-        </w:rPr>
-        <w:t xml:space="preserve"> </w:t>
-      </w:r>
-      <w:proofErr w:type="spellStart"/>
-      <w:r>
-        <w:rPr>
-          <w:lang w:val="en-GB"/>
-        </w:rPr>
-        <w:t>linreg</w:t>
-      </w:r>
-      <w:proofErr w:type="spellEnd"/>
-    </w:p>
-    <w:p>
-      <w:pPr>
-        <w:rPr>
-          <w:lang w:val="en-GB"/>
-        </w:rPr>
-      </w:pPr>
-      <w:r>
-        <w:rPr>
-          <w:lang w:val="en-GB"/>
-        </w:rPr>
-        <w:t xml:space="preserve">Running for </w:t>
-      </w:r>
-      <w:proofErr w:type="spellStart"/>
-      <w:r>
-        <w:rPr>
-          <w:lang w:val="en-GB"/>
-        </w:rPr>
-        <w:t>tcma_gen</w:t>
-      </w:r>
-      <w:proofErr w:type="spellEnd"/>
-      <w:r>
-        <w:rPr>
-          <w:lang w:val="en-GB"/>
-        </w:rPr>
-        <w:t xml:space="preserve"> COAD </w:t>
+        <w:t>Running tcma_gen tumor COAD 0 random_sampling linreg</w:t>
+      </w:r>
+    </w:p>
+    <w:p>
+      <w:pPr>
+        <w:rPr>
+          <w:lang w:val="en-GB"/>
+        </w:rPr>
+      </w:pPr>
+      <w:r>
+        <w:rPr>
+          <w:lang w:val="en-GB"/>
+        </w:rPr>
+        <w:t xml:space="preserve">Running for tcma_gen COAD </w:t>
       </w:r>
     </w:p>
     <w:p>
@@ -2956,76 +2436,20 @@
         <w:rPr>
           <w:lang w:val="en-GB"/>
         </w:rPr>
-        <w:t xml:space="preserve">Running </w:t>
-      </w:r>
-      <w:proofErr w:type="spellStart"/>
-      <w:r>
-        <w:rPr>
-          <w:lang w:val="en-GB"/>
-        </w:rPr>
-        <w:t>tcma_gen_aak_ge</w:t>
-      </w:r>
-      <w:proofErr w:type="spellEnd"/>
-      <w:r>
-        <w:rPr>
-          <w:lang w:val="en-GB"/>
-        </w:rPr>
-        <w:t xml:space="preserve"> </w:t>
-      </w:r>
-      <w:proofErr w:type="spellStart"/>
-      <w:r>
-        <w:rPr>
-          <w:lang w:val="en-GB"/>
-        </w:rPr>
-        <w:t>tumor</w:t>
-      </w:r>
-      <w:proofErr w:type="spellEnd"/>
-      <w:r>
-        <w:rPr>
-          <w:lang w:val="en-GB"/>
-        </w:rPr>
-        <w:t xml:space="preserve"> HNSC 200 </w:t>
-      </w:r>
-      <w:proofErr w:type="spellStart"/>
-      <w:r>
-        <w:rPr>
-          <w:lang w:val="en-GB"/>
-        </w:rPr>
-        <w:t>random_sampling</w:t>
-      </w:r>
-      <w:proofErr w:type="spellEnd"/>
-      <w:r>
-        <w:rPr>
-          <w:lang w:val="en-GB"/>
-        </w:rPr>
-        <w:t xml:space="preserve"> chi2</w:t>
-      </w:r>
-    </w:p>
-    <w:p>
-      <w:pPr>
-        <w:rPr>
-          <w:lang w:val="en-GB"/>
-        </w:rPr>
-      </w:pPr>
-      <w:r>
-        <w:rPr>
-          <w:lang w:val="en-GB"/>
-        </w:rPr>
-        <w:t xml:space="preserve">Running for </w:t>
-      </w:r>
-      <w:proofErr w:type="spellStart"/>
-      <w:r>
-        <w:rPr>
-          <w:lang w:val="en-GB"/>
-        </w:rPr>
-        <w:t>tcma_gen_aak_ge</w:t>
-      </w:r>
-      <w:proofErr w:type="spellEnd"/>
-      <w:r>
-        <w:rPr>
-          <w:lang w:val="en-GB"/>
-        </w:rPr>
-        <w:t xml:space="preserve"> HNSC 200</w:t>
+        <w:t>Running tcma_gen_aak_ge tumor HNSC 200 random_sampling chi2</w:t>
+      </w:r>
+    </w:p>
+    <w:p>
+      <w:pPr>
+        <w:rPr>
+          <w:lang w:val="en-GB"/>
+        </w:rPr>
+      </w:pPr>
+      <w:r>
+        <w:rPr>
+          <w:lang w:val="en-GB"/>
+        </w:rPr>
+        <w:t>Running for tcma_gen_aak_ge HNSC 200</w:t>
       </w:r>
     </w:p>
     <w:p>
@@ -3094,35 +2518,7 @@
         <w:rPr>
           <w:lang w:val="en-GB"/>
         </w:rPr>
-        <w:t xml:space="preserve"> I screwed up twice, thereby fixing my screwup. I flipped </w:t>
-      </w:r>
-      <w:proofErr w:type="spellStart"/>
-      <w:r>
-        <w:rPr>
-          <w:lang w:val="en-GB"/>
-        </w:rPr>
-        <w:t>y_predicted</w:t>
-      </w:r>
-      <w:proofErr w:type="spellEnd"/>
-      <w:r>
-        <w:rPr>
-          <w:lang w:val="en-GB"/>
-        </w:rPr>
-        <w:t xml:space="preserve"> and </w:t>
-      </w:r>
-      <w:proofErr w:type="spellStart"/>
-      <w:r>
-        <w:rPr>
-          <w:lang w:val="en-GB"/>
-        </w:rPr>
-        <w:t>y_test</w:t>
-      </w:r>
-      <w:proofErr w:type="spellEnd"/>
-      <w:r>
-        <w:rPr>
-          <w:lang w:val="en-GB"/>
-        </w:rPr>
-        <w:t xml:space="preserve"> in the list comprehension and thus when saving it, but accidentally swapped the parameters when generating the confusion matrix.</w:t>
+        <w:t xml:space="preserve"> I screwed up twice, thereby fixing my screwup. I flipped y_predicted and y_test in the list comprehension and thus when saving it, but accidentally swapped the parameters when generating the confusion matrix.</w:t>
       </w:r>
     </w:p>
     <w:p>
@@ -3405,6 +2801,19 @@
           <w:lang w:val="en-GB"/>
         </w:rPr>
         <w:t>(27 February presentation)</w:t>
+      </w:r>
+    </w:p>
+    <w:p>
+      <w:pPr>
+        <w:rPr>
+          <w:lang w:val="en-GB"/>
+        </w:rPr>
+      </w:pPr>
+      <w:r>
+        <w:rPr>
+          <w:lang w:val="en-GB"/>
+        </w:rPr>
+        <w:t>Previous experiments might have been giving the same seed for the random state.</w:t>
       </w:r>
     </w:p>
     <w:p>
@@ -3444,6 +2853,13 @@
           <w:lang w:val="en-GB"/>
         </w:rPr>
       </w:pPr>
+    </w:p>
+    <w:p>
+      <w:pPr>
+        <w:rPr>
+          <w:lang w:val="en-GB"/>
+        </w:rPr>
+      </w:pPr>
       <w:r>
         <w:rPr>
           <w:lang w:val="en-GB"/>
@@ -3600,21 +3016,7 @@
         <w:rPr>
           <w:lang w:val="en-GB"/>
         </w:rPr>
-        <w:t xml:space="preserve">Can just present the main conclusion with different feature selection methods ( i.e. no difference between the conclusions in chi2 vs </w:t>
-      </w:r>
-      <w:proofErr w:type="spellStart"/>
-      <w:r>
-        <w:rPr>
-          <w:lang w:val="en-GB"/>
-        </w:rPr>
-        <w:t>linreg</w:t>
-      </w:r>
-      <w:proofErr w:type="spellEnd"/>
-      <w:r>
-        <w:rPr>
-          <w:lang w:val="en-GB"/>
-        </w:rPr>
-        <w:t xml:space="preserve">) and then don’t have to show all feature selection types anymore. </w:t>
+        <w:t xml:space="preserve">Can just present the main conclusion with different feature selection methods ( i.e. no difference between the conclusions in chi2 vs linreg) and then don’t have to show all feature selection types anymore. </w:t>
       </w:r>
     </w:p>
     <w:p>
@@ -3726,6 +3128,7 @@
         <w:rPr>
           <w:lang w:val="en-GB"/>
         </w:rPr>
+        <w:lastRenderedPageBreak/>
         <w:t>Prediction models</w:t>
       </w:r>
     </w:p>
@@ -3792,7 +3195,6 @@
         <w:rPr>
           <w:lang w:val="en-GB"/>
         </w:rPr>
-        <w:lastRenderedPageBreak/>
         <w:t>Integration</w:t>
       </w:r>
     </w:p>
@@ -4211,21 +3613,7 @@
         <w:rPr>
           <w:lang w:val="en-GB"/>
         </w:rPr>
-        <w:t xml:space="preserve">Send Thomas an email with request for cluster access with study ID and </w:t>
-      </w:r>
-      <w:proofErr w:type="spellStart"/>
-      <w:r>
-        <w:rPr>
-          <w:lang w:val="en-GB"/>
-        </w:rPr>
-        <w:t>enddate</w:t>
-      </w:r>
-      <w:proofErr w:type="spellEnd"/>
-      <w:r>
-        <w:rPr>
-          <w:lang w:val="en-GB"/>
-        </w:rPr>
-        <w:t xml:space="preserve"> of access</w:t>
+        <w:t>Send Thomas an email with request for cluster access with study ID and enddate of access</w:t>
       </w:r>
       <w:r>
         <w:rPr>
@@ -4249,16 +3637,8 @@
         <w:rPr>
           <w:lang w:val="en-GB"/>
         </w:rPr>
-        <w:t xml:space="preserve">Ask about deadline for committee and </w:t>
-      </w:r>
-      <w:proofErr w:type="spellStart"/>
-      <w:r>
-        <w:rPr>
-          <w:lang w:val="en-GB"/>
-        </w:rPr>
-        <w:t>defense</w:t>
-      </w:r>
-      <w:proofErr w:type="spellEnd"/>
+        <w:t>Ask about deadline for committee and defense</w:t>
+      </w:r>
       <w:r>
         <w:rPr>
           <w:lang w:val="en-GB"/>
@@ -4400,6 +3780,7 @@
         <w:rPr>
           <w:lang w:val="en-GB"/>
         </w:rPr>
+        <w:lastRenderedPageBreak/>
         <w:t>rule out certain factors such as feature selection using experiments I did as supporting evidence</w:t>
       </w:r>
     </w:p>
@@ -4442,7 +3823,6 @@
         <w:rPr>
           <w:lang w:val="en-GB"/>
         </w:rPr>
-        <w:lastRenderedPageBreak/>
         <w:t>Make it x-axis more spaced</w:t>
       </w:r>
     </w:p>
@@ -4612,14 +3992,7 @@
         <w:rPr>
           <w:lang w:val="en-GB"/>
         </w:rPr>
-        <w:t xml:space="preserve">Don't make the font size of the figures </w:t>
-      </w:r>
-      <w:proofErr w:type="spellStart"/>
-      <w:r>
-        <w:rPr>
-          <w:lang w:val="en-GB"/>
-        </w:rPr>
-        <w:t>too</w:t>
+        <w:t>Don't make the font size of the figures too</w:t>
       </w:r>
       <w:r>
         <w:rPr>
@@ -4627,7 +4000,6 @@
         </w:rPr>
         <w:t>self</w:t>
       </w:r>
-      <w:proofErr w:type="spellEnd"/>
       <w:r>
         <w:rPr>
           <w:lang w:val="en-GB"/>
@@ -4675,21 +4047,7 @@
         <w:rPr>
           <w:lang w:val="en-GB"/>
         </w:rPr>
-        <w:t xml:space="preserve">Provide better caption for images (the meaning of axes, what the </w:t>
-      </w:r>
-      <w:proofErr w:type="spellStart"/>
-      <w:r>
-        <w:rPr>
-          <w:lang w:val="en-GB"/>
-        </w:rPr>
-        <w:t>colors</w:t>
-      </w:r>
-      <w:proofErr w:type="spellEnd"/>
-      <w:r>
-        <w:rPr>
-          <w:lang w:val="en-GB"/>
-        </w:rPr>
-        <w:t xml:space="preserve"> mean, the different modalities</w:t>
+        <w:t>Provide better caption for images (the meaning of axes, what the colors mean, the different modalities</w:t>
       </w:r>
       <w:r>
         <w:rPr>
@@ -4843,21 +4201,7 @@
         <w:rPr>
           <w:lang w:val="en-GB"/>
         </w:rPr>
-        <w:t xml:space="preserve">Try to project features into latent space (e.g. </w:t>
-      </w:r>
-      <w:proofErr w:type="spellStart"/>
-      <w:r>
-        <w:rPr>
-          <w:lang w:val="en-GB"/>
-        </w:rPr>
-        <w:t>nmf</w:t>
-      </w:r>
-      <w:proofErr w:type="spellEnd"/>
-      <w:r>
-        <w:rPr>
-          <w:lang w:val="en-GB"/>
-        </w:rPr>
-        <w:t>, encoder)</w:t>
+        <w:t>Try to project features into latent space (e.g. nmf, encoder)</w:t>
       </w:r>
       <w:r>
         <w:rPr>
@@ -4944,35 +4288,7 @@
         <w:rPr>
           <w:lang w:val="en-GB"/>
         </w:rPr>
-        <w:t xml:space="preserve">- </w:t>
-      </w:r>
-      <w:proofErr w:type="spellStart"/>
-      <w:r>
-        <w:rPr>
-          <w:lang w:val="en-GB"/>
-        </w:rPr>
-        <w:t>Cleanup</w:t>
-      </w:r>
-      <w:proofErr w:type="spellEnd"/>
-      <w:r>
-        <w:rPr>
-          <w:lang w:val="en-GB"/>
-        </w:rPr>
-        <w:t xml:space="preserve"> code: remove all unnecessary data files, </w:t>
-      </w:r>
-      <w:proofErr w:type="spellStart"/>
-      <w:r>
-        <w:rPr>
-          <w:lang w:val="en-GB"/>
-        </w:rPr>
-        <w:t>cleanup</w:t>
-      </w:r>
-      <w:proofErr w:type="spellEnd"/>
-      <w:r>
-        <w:rPr>
-          <w:lang w:val="en-GB"/>
-        </w:rPr>
-        <w:t xml:space="preserve"> pipeline</w:t>
+        <w:t>- Cleanup code: remove all unnecessary data files, cleanup pipeline</w:t>
       </w:r>
       <w:r>
         <w:t xml:space="preserve"> [x]</w:t>
@@ -5001,16 +4317,8 @@
         <w:rPr>
           <w:lang w:val="en-GB"/>
         </w:rPr>
-        <w:t xml:space="preserve">- Fill in two documents from </w:t>
-      </w:r>
-      <w:proofErr w:type="spellStart"/>
-      <w:r>
-        <w:rPr>
-          <w:lang w:val="en-GB"/>
-        </w:rPr>
-        <w:t>BrightSpace</w:t>
-      </w:r>
-      <w:proofErr w:type="spellEnd"/>
+        <w:t>- Fill in two documents from BrightSpace</w:t>
+      </w:r>
     </w:p>
     <w:p>
       <w:pPr>
@@ -5048,16 +4356,8 @@
         <w:rPr>
           <w:lang w:val="en-GB"/>
         </w:rPr>
-        <w:t xml:space="preserve">- Figure out committee for </w:t>
-      </w:r>
-      <w:proofErr w:type="spellStart"/>
-      <w:r>
-        <w:rPr>
-          <w:lang w:val="en-GB"/>
-        </w:rPr>
-        <w:t>defense</w:t>
-      </w:r>
-      <w:proofErr w:type="spellEnd"/>
+        <w:t>- Figure out committee for defense</w:t>
+      </w:r>
     </w:p>
     <w:p>
       <w:pPr>
@@ -5085,6 +4385,7 @@
         <w:rPr>
           <w:lang w:val="en-GB"/>
         </w:rPr>
+        <w:lastRenderedPageBreak/>
         <w:t>Meetings: 26 January, 22 February, 22 March</w:t>
       </w:r>
     </w:p>
@@ -5104,21 +4405,7 @@
         <w:rPr>
           <w:lang w:val="en-GB"/>
         </w:rPr>
-        <w:t xml:space="preserve">2 meetings before </w:t>
-      </w:r>
-      <w:proofErr w:type="spellStart"/>
-      <w:r>
-        <w:rPr>
-          <w:lang w:val="en-GB"/>
-        </w:rPr>
-        <w:t>defense</w:t>
-      </w:r>
-      <w:proofErr w:type="spellEnd"/>
-      <w:r>
-        <w:rPr>
-          <w:lang w:val="en-GB"/>
-        </w:rPr>
-        <w:t xml:space="preserve"> ( 3 months beforehand</w:t>
+        <w:t>2 meetings before defense ( 3 months beforehand</w:t>
       </w:r>
       <w:r>
         <w:rPr>
@@ -5149,105 +4436,1445 @@
         <w:rPr>
           <w:lang w:val="en-GB"/>
         </w:rPr>
+        <w:t>F</w:t>
+      </w:r>
+      <w:r>
+        <w:rPr>
+          <w:lang w:val="en-GB"/>
+        </w:rPr>
+        <w:t xml:space="preserve">inal examination </w:t>
+      </w:r>
+      <w:r>
+        <w:rPr>
+          <w:lang w:val="en-GB"/>
+        </w:rPr>
+        <w:t xml:space="preserve">form: </w:t>
+      </w:r>
+      <w:r>
+        <w:rPr>
+          <w:lang w:val="en-GB"/>
+        </w:rPr>
+        <w:t>6 weeks before defense date, l</w:t>
+      </w:r>
+      <w:r>
+        <w:rPr>
+          <w:lang w:val="en-GB"/>
+        </w:rPr>
+        <w:t>ast</w:t>
+      </w:r>
+      <w:r>
+        <w:rPr>
+          <w:lang w:val="en-GB"/>
+        </w:rPr>
+        <w:t xml:space="preserve"> meeting before defense</w:t>
+      </w:r>
+      <w:r>
+        <w:rPr>
+          <w:lang w:val="en-GB"/>
+        </w:rPr>
+        <w:t>. Approved before 22 March, handing in before 23</w:t>
+      </w:r>
+      <w:r>
+        <w:rPr>
+          <w:vertAlign w:val="superscript"/>
+          <w:lang w:val="en-GB"/>
+        </w:rPr>
+        <w:t>rd</w:t>
+      </w:r>
+      <w:r>
+        <w:rPr>
+          <w:lang w:val="en-GB"/>
+        </w:rPr>
+        <w:t xml:space="preserve"> of February.</w:t>
+      </w:r>
+    </w:p>
+    <w:p>
+      <w:pPr>
+        <w:rPr>
+          <w:lang w:val="en-GB"/>
+        </w:rPr>
+      </w:pPr>
+      <w:r>
+        <w:rPr>
+          <w:lang w:val="en-GB"/>
+        </w:rPr>
+        <w:t>-(19 December presentation)</w:t>
+      </w:r>
+    </w:p>
+    <w:p>
+      <w:pPr>
+        <w:rPr>
+          <w:lang w:val="en-GB"/>
+        </w:rPr>
+      </w:pPr>
+      <w:r>
+        <w:rPr>
+          <w:lang w:val="en-GB"/>
+        </w:rPr>
+        <w:t>Presentation:</w:t>
+      </w:r>
+    </w:p>
+    <w:p>
+      <w:pPr>
+        <w:rPr>
+          <w:lang w:val="en-GB"/>
+        </w:rPr>
+      </w:pPr>
+      <w:r>
+        <w:rPr>
+          <w:lang w:val="en-GB"/>
+        </w:rPr>
+        <w:t xml:space="preserve">- </w:t>
+      </w:r>
+      <w:r>
+        <w:rPr>
+          <w:lang w:val="en-GB"/>
+        </w:rPr>
+        <w:t>Can take stuff from previous meeting to do</w:t>
+      </w:r>
+    </w:p>
+    <w:p>
+      <w:pPr>
+        <w:rPr>
+          <w:lang w:val="en-GB"/>
+        </w:rPr>
+      </w:pPr>
+      <w:r>
+        <w:rPr>
+          <w:lang w:val="en-GB"/>
+        </w:rPr>
+        <w:t>- Make feature selection absolute</w:t>
+      </w:r>
+      <w:r>
+        <w:rPr>
+          <w:lang w:val="en-GB"/>
+        </w:rPr>
+        <w:t xml:space="preserve"> numbers for fraction of modality</w:t>
+      </w:r>
+      <w:r>
+        <w:rPr>
+          <w:lang w:val="en-GB"/>
+        </w:rPr>
+        <w:t xml:space="preserve"> [x]</w:t>
+      </w:r>
+    </w:p>
+    <w:p>
+      <w:pPr>
+        <w:rPr>
+          <w:lang w:val="en-GB"/>
+        </w:rPr>
+      </w:pPr>
+      <w:r>
+        <w:rPr>
+          <w:lang w:val="en-GB"/>
+        </w:rPr>
+        <w:t>- RBF kernel does not have C parameter</w:t>
+      </w:r>
+      <w:r>
+        <w:rPr>
+          <w:lang w:val="en-GB"/>
+        </w:rPr>
+        <w:t xml:space="preserve"> [it does!]</w:t>
+      </w:r>
+    </w:p>
+    <w:p>
+      <w:pPr>
+        <w:rPr>
+          <w:lang w:val="en-GB"/>
+        </w:rPr>
+      </w:pPr>
+      <w:r>
+        <w:rPr>
+          <w:lang w:val="en-GB"/>
+        </w:rPr>
+        <w:t>Model:</w:t>
+      </w:r>
+    </w:p>
+    <w:p>
+      <w:pPr>
+        <w:rPr>
+          <w:lang w:val="en-GB"/>
+        </w:rPr>
+      </w:pPr>
+      <w:r>
+        <w:rPr>
+          <w:lang w:val="en-GB"/>
+        </w:rPr>
+        <w:t>- Display RMSE</w:t>
+      </w:r>
+      <w:r>
+        <w:rPr>
+          <w:lang w:val="en-GB"/>
+        </w:rPr>
+        <w:t xml:space="preserve"> is </w:t>
+      </w:r>
+      <w:r>
+        <w:rPr>
+          <w:lang w:val="en-GB"/>
+        </w:rPr>
+        <w:t xml:space="preserve"> instead of F1 score for stage</w:t>
+      </w:r>
+    </w:p>
+    <w:p>
+      <w:pPr>
+        <w:rPr>
+          <w:lang w:val="en-GB"/>
+        </w:rPr>
+      </w:pPr>
+      <w:r>
+        <w:rPr>
+          <w:lang w:val="en-GB"/>
+        </w:rPr>
+        <w:t>Thesis:</w:t>
+      </w:r>
+    </w:p>
+    <w:p>
+      <w:pPr>
+        <w:rPr>
+          <w:lang w:val="en-GB"/>
+        </w:rPr>
+      </w:pPr>
+      <w:r>
+        <w:rPr>
+          <w:lang w:val="en-GB"/>
+        </w:rPr>
+        <w:t>- Make research proposals separate section and more clear</w:t>
+      </w:r>
+      <w:r>
+        <w:rPr>
+          <w:lang w:val="en-GB"/>
+        </w:rPr>
+        <w:t xml:space="preserve"> [x]</w:t>
+      </w:r>
+    </w:p>
+    <w:p>
+      <w:pPr>
+        <w:rPr>
+          <w:lang w:val="en-GB"/>
+        </w:rPr>
+      </w:pPr>
+      <w:r>
+        <w:rPr>
+          <w:lang w:val="en-GB"/>
+        </w:rPr>
+        <w:t>- Visuals: for exploration remove REA</w:t>
+      </w:r>
+      <w:r>
+        <w:rPr>
+          <w:lang w:val="en-GB"/>
+        </w:rPr>
+        <w:t xml:space="preserve"> if </w:t>
+      </w:r>
+      <w:r>
+        <w:rPr>
+          <w:lang w:val="en-GB"/>
+        </w:rPr>
+        <w:t>D. Have a title for each group of observations. Don’t have double information, for example no PCA component labels everywhere. Can just have it for one column and one row. Don’t have the color legend within the graph, either outside or describe it. In caption, describe everything needed to know to understand picture from only caption. Don’t use green and red because of color blindness.</w:t>
+      </w:r>
+      <w:r>
+        <w:rPr>
+          <w:lang w:val="en-GB"/>
+        </w:rPr>
+        <w:t xml:space="preserve"> [x]</w:t>
+      </w:r>
+    </w:p>
+    <w:p>
+      <w:pPr>
+        <w:rPr>
+          <w:lang w:val="en-GB"/>
+        </w:rPr>
+      </w:pPr>
+      <w:r>
+        <w:rPr>
+          <w:lang w:val="en-GB"/>
+        </w:rPr>
+        <w:t>- Be more clear about what you want to show. Don’t show stad, you can remove all the other cancers and say you chose one representative example. Be consistent with it throughout the paper. Include the other ones in the appendix and mention you did so. Explain similarities and differences with the other cancers.</w:t>
+      </w:r>
+      <w:r>
+        <w:rPr>
+          <w:lang w:val="en-GB"/>
+        </w:rPr>
+        <w:t xml:space="preserve"> It’s</w:t>
+      </w:r>
+    </w:p>
+    <w:p>
+      <w:r>
+        <w:rPr>
+          <w:lang w:val="en-GB"/>
+        </w:rPr>
+        <w:t>- Method: describe what you have done in the results section, so move what you have there now into the results. Has to be very specific, for example with data. What parameters do you have with your patient samples, what portal did you get it from. Enough information to reproduce.</w:t>
+      </w:r>
+    </w:p>
+    <w:p>
+      <w:pPr>
+        <w:rPr>
+          <w:lang w:val="en-GB"/>
+        </w:rPr>
+      </w:pPr>
+      <w:r>
+        <w:rPr>
+          <w:lang w:val="en-GB"/>
+        </w:rPr>
+        <w:t>- Result: describe why she did something, how, what observations you made and what can be concluded.</w:t>
+      </w:r>
+      <w:r>
+        <w:rPr>
+          <w:lang w:val="en-GB"/>
+        </w:rPr>
+        <w:t xml:space="preserve"> Shouldn’t have sub sub sections, just have it as a label. Group stuff differently. Main conclusions are there is no difference quantitatively or qualitatively. The first group can stay, but the 2</w:t>
+      </w:r>
+      <w:r>
+        <w:rPr>
+          <w:vertAlign w:val="superscript"/>
+          <w:lang w:val="en-GB"/>
+        </w:rPr>
+        <w:t>nd</w:t>
+      </w:r>
+      <w:r>
+        <w:rPr>
+          <w:lang w:val="en-GB"/>
+        </w:rPr>
+        <w:t xml:space="preserve"> want you can group in more logical groupings.</w:t>
+      </w:r>
+    </w:p>
+    <w:p>
+      <w:pPr>
+        <w:rPr>
+          <w:lang w:val="en-GB"/>
+        </w:rPr>
+      </w:pPr>
+    </w:p>
+    <w:p>
+      <w:pPr>
+        <w:rPr>
+          <w:lang w:val="en-GB"/>
+        </w:rPr>
+      </w:pPr>
+      <w:r>
+        <w:rPr>
+          <w:lang w:val="en-GB"/>
+        </w:rPr>
+        <w:t>-(14 November presentation)</w:t>
+      </w:r>
+    </w:p>
+    <w:p>
+      <w:pPr>
+        <w:rPr>
+          <w:lang w:val="en-GB"/>
+        </w:rPr>
+      </w:pPr>
+      <w:r>
+        <w:rPr>
+          <w:lang w:val="en-GB"/>
+        </w:rPr>
+        <w:t>* presentation:</w:t>
+      </w:r>
+    </w:p>
+    <w:p>
+      <w:r>
+        <w:t>- for the stage class in balance slides try to expand the table with cancers as columns</w:t>
+      </w:r>
+      <w:r>
+        <w:t xml:space="preserve"> [x]</w:t>
+      </w:r>
+    </w:p>
+    <w:p>
+      <w:pPr>
+        <w:rPr>
+          <w:lang w:val="en-GB"/>
+        </w:rPr>
+      </w:pPr>
+      <w:r>
+        <w:rPr>
+          <w:lang w:val="en-GB"/>
+        </w:rPr>
+        <w:t>- Use bigger text</w:t>
+      </w:r>
+      <w:r>
+        <w:rPr>
+          <w:lang w:val="en-GB"/>
+        </w:rPr>
+        <w:t xml:space="preserve"> [x]</w:t>
+      </w:r>
+    </w:p>
+    <w:p>
+      <w:pPr>
+        <w:rPr>
+          <w:lang w:val="en-GB"/>
+        </w:rPr>
+      </w:pPr>
+      <w:r>
+        <w:rPr>
+          <w:lang w:val="en-GB"/>
+        </w:rPr>
+        <w:t>- Put the main message of what you found instead of the method used in prediction</w:t>
+      </w:r>
+      <w:r>
+        <w:rPr>
+          <w:lang w:val="en-GB"/>
+        </w:rPr>
+        <w:t xml:space="preserve"> [x]</w:t>
+      </w:r>
+    </w:p>
+    <w:p>
+      <w:pPr>
+        <w:rPr>
+          <w:lang w:val="en-GB"/>
+        </w:rPr>
+      </w:pPr>
+      <w:r>
+        <w:rPr>
+          <w:lang w:val="en-GB"/>
+        </w:rPr>
         <w:lastRenderedPageBreak/>
-        <w:t>F</w:t>
-      </w:r>
-      <w:r>
-        <w:rPr>
-          <w:lang w:val="en-GB"/>
-        </w:rPr>
-        <w:t xml:space="preserve">inal examination </w:t>
-      </w:r>
-      <w:r>
-        <w:rPr>
-          <w:lang w:val="en-GB"/>
-        </w:rPr>
-        <w:t xml:space="preserve">form: </w:t>
-      </w:r>
-      <w:r>
-        <w:rPr>
-          <w:lang w:val="en-GB"/>
-        </w:rPr>
-        <w:t xml:space="preserve">6 weeks before </w:t>
-      </w:r>
-      <w:proofErr w:type="spellStart"/>
-      <w:r>
-        <w:rPr>
-          <w:lang w:val="en-GB"/>
-        </w:rPr>
-        <w:t>defense</w:t>
-      </w:r>
-      <w:proofErr w:type="spellEnd"/>
-      <w:r>
-        <w:rPr>
-          <w:lang w:val="en-GB"/>
-        </w:rPr>
-        <w:t xml:space="preserve"> date, l</w:t>
-      </w:r>
-      <w:r>
-        <w:rPr>
-          <w:lang w:val="en-GB"/>
-        </w:rPr>
-        <w:t>ast</w:t>
-      </w:r>
-      <w:r>
-        <w:rPr>
-          <w:lang w:val="en-GB"/>
-        </w:rPr>
-        <w:t xml:space="preserve"> meeting before </w:t>
-      </w:r>
-      <w:proofErr w:type="spellStart"/>
-      <w:r>
-        <w:rPr>
-          <w:lang w:val="en-GB"/>
-        </w:rPr>
-        <w:t>defense</w:t>
-      </w:r>
-      <w:proofErr w:type="spellEnd"/>
-      <w:r>
-        <w:rPr>
-          <w:lang w:val="en-GB"/>
-        </w:rPr>
-        <w:t>. Approved before 22 March, handing in before 23</w:t>
-      </w:r>
-      <w:r>
-        <w:rPr>
-          <w:vertAlign w:val="superscript"/>
-          <w:lang w:val="en-GB"/>
-        </w:rPr>
-        <w:t>rd</w:t>
-      </w:r>
-      <w:r>
-        <w:rPr>
-          <w:lang w:val="en-GB"/>
-        </w:rPr>
-        <w:t xml:space="preserve"> of February.</w:t>
-      </w:r>
-    </w:p>
-    <w:p>
-      <w:pPr>
-        <w:rPr>
-          <w:lang w:val="en-GB"/>
-        </w:rPr>
-      </w:pPr>
-      <w:r>
-        <w:rPr>
-          <w:lang w:val="en-GB"/>
-        </w:rPr>
-        <w:t>-(19 December presentation)</w:t>
-      </w:r>
-    </w:p>
-    <w:p>
-      <w:pPr>
-        <w:rPr>
-          <w:lang w:val="en-GB"/>
-        </w:rPr>
-      </w:pPr>
-      <w:r>
-        <w:rPr>
-          <w:lang w:val="en-GB"/>
-        </w:rPr>
-        <w:t>Presentation:</w:t>
+        <w:t>- Use fewer figures and focus more on what you want to show( for example, for just one representative cancer)</w:t>
+      </w:r>
+      <w:r>
+        <w:rPr>
+          <w:lang w:val="en-GB"/>
+        </w:rPr>
+        <w:t xml:space="preserve"> [x]</w:t>
+      </w:r>
+    </w:p>
+    <w:p>
+      <w:pPr>
+        <w:rPr>
+          <w:lang w:val="en-GB"/>
+        </w:rPr>
+      </w:pPr>
+      <w:r>
+        <w:rPr>
+          <w:lang w:val="en-GB"/>
+        </w:rPr>
+        <w:t>- more descriptive text in figure legends</w:t>
+      </w:r>
+      <w:r>
+        <w:rPr>
+          <w:lang w:val="en-GB"/>
+        </w:rPr>
+        <w:t xml:space="preserve"> [x]</w:t>
+      </w:r>
+    </w:p>
+    <w:p>
+      <w:r>
+        <w:t>- how you can improve even more instead of just results are inconclusive</w:t>
+      </w:r>
+    </w:p>
+    <w:p>
+      <w:r>
+        <w:t>* Model:</w:t>
+      </w:r>
+    </w:p>
+    <w:p>
+      <w:r>
+        <w:t>- What happens if you also look at how much each feature there even is softened initial sets and account for it</w:t>
+      </w:r>
+      <w:r>
+        <w:t xml:space="preserve"> [x]</w:t>
+      </w:r>
+    </w:p>
+    <w:p>
+      <w:r>
+        <w:t>- Vary feature selection stage</w:t>
+      </w:r>
+    </w:p>
+    <w:p>
+      <w:r>
+        <w:t>- Try different model (elastic net)</w:t>
+      </w:r>
+      <w:r>
+        <w:t xml:space="preserve"> for prediction</w:t>
+      </w:r>
+    </w:p>
+    <w:p>
+      <w:r>
+        <w:t>- Try different model (elastic net) for selection</w:t>
+      </w:r>
+    </w:p>
+    <w:p>
+      <w:r>
+        <w:t>- different sampling method: sampling with replacement from underrepresented classes</w:t>
+      </w:r>
+    </w:p>
+    <w:p>
+      <w:r>
+        <w:t>- check feature</w:t>
+      </w:r>
+      <w:r>
+        <w:t xml:space="preserve"> selection</w:t>
+      </w:r>
+      <w:r>
+        <w:t xml:space="preserve"> robustness</w:t>
+      </w:r>
+    </w:p>
+    <w:p>
+      <w:r>
+        <w:t>- rerun linreg after fixing bug with feature selection ordering</w:t>
+      </w:r>
+      <w:r>
+        <w:t xml:space="preserve"> (and elif for chi2 selection?)</w:t>
+      </w:r>
+      <w:r>
+        <w:t xml:space="preserve"> [x]</w:t>
+      </w:r>
+    </w:p>
+    <w:p>
+      <w:r>
+        <w:t>- deal with zero features in genus abundance</w:t>
+      </w:r>
+    </w:p>
+    <w:p>
+      <w:r>
+        <w:t>* Thesis:</w:t>
+      </w:r>
+    </w:p>
+    <w:p>
+      <w:r>
+        <w:t>- Introduction: includes background, knowledge gap and proposal to fill knowledge gap and not separate background section</w:t>
+      </w:r>
+      <w:r>
+        <w:t xml:space="preserve"> [x]</w:t>
+      </w:r>
+    </w:p>
+    <w:p>
+      <w:r>
+        <w:t>- Methods and materials: includes detail on how to reproduce paper. Data for example with table of samples and sample types.</w:t>
+      </w:r>
+      <w:r>
+        <w:t xml:space="preserve"> [x]</w:t>
+      </w:r>
+    </w:p>
+    <w:p>
+      <w:r>
+        <w:t>-</w:t>
+      </w:r>
+      <w:r>
+        <w:t xml:space="preserve"> </w:t>
+      </w:r>
+      <w:r>
+        <w:t xml:space="preserve">Results: </w:t>
+      </w:r>
+      <w:r>
+        <w:t>each subsection (4 or 5) will be the main messages with subparagraphs of why you think it is. For example, in the exploration phase it seems that genus and gene expression are overlapped.</w:t>
+      </w:r>
+      <w:r>
+        <w:t xml:space="preserve"> [x]</w:t>
+      </w:r>
+    </w:p>
+    <w:p>
+      <w:r>
+        <w:t>- Make clear</w:t>
+      </w:r>
+      <w:r>
+        <w:t xml:space="preserve"> what experiments you intend to do further to investigate this.</w:t>
+      </w:r>
+    </w:p>
+    <w:p>
+      <w:pPr>
+        <w:rPr>
+          <w:lang w:val="en-GB"/>
+        </w:rPr>
+      </w:pPr>
+      <w:r>
+        <w:rPr>
+          <w:lang w:val="en-GB"/>
+        </w:rPr>
+        <w:t>-(17 October presentation)</w:t>
+      </w:r>
+    </w:p>
+    <w:p>
+      <w:pPr>
+        <w:rPr>
+          <w:lang w:val="en-GB"/>
+        </w:rPr>
+      </w:pPr>
+      <w:r>
+        <w:rPr>
+          <w:lang w:val="en-GB"/>
+        </w:rPr>
+        <w:t>* Presentation:</w:t>
+      </w:r>
+    </w:p>
+    <w:p>
+      <w:pPr>
+        <w:rPr>
+          <w:lang w:val="en-GB"/>
+        </w:rPr>
+      </w:pPr>
+      <w:r>
+        <w:rPr>
+          <w:lang w:val="en-GB"/>
+        </w:rPr>
+        <w:t xml:space="preserve"> - make clear what microbial features are and how many samples</w:t>
+      </w:r>
+      <w:r>
+        <w:rPr>
+          <w:lang w:val="en-GB"/>
+        </w:rPr>
+        <w:t xml:space="preserve"> [x]</w:t>
+      </w:r>
+    </w:p>
+    <w:p>
+      <w:pPr>
+        <w:rPr>
+          <w:lang w:val="en-GB"/>
+        </w:rPr>
+      </w:pPr>
+      <w:r>
+        <w:rPr>
+          <w:lang w:val="en-GB"/>
+        </w:rPr>
+        <w:t>- what is in the overlap set?</w:t>
+      </w:r>
+      <w:r>
+        <w:rPr>
+          <w:lang w:val="en-GB"/>
+        </w:rPr>
+        <w:t xml:space="preserve"> [x]</w:t>
+      </w:r>
+    </w:p>
+    <w:p>
+      <w:pPr>
+        <w:rPr>
+          <w:lang w:val="en-GB"/>
+        </w:rPr>
+      </w:pPr>
+      <w:r>
+        <w:rPr>
+          <w:lang w:val="en-GB"/>
+        </w:rPr>
+        <w:t xml:space="preserve">- give updated data on </w:t>
+      </w:r>
+      <w:r>
+        <w:rPr>
+          <w:lang w:val="en-GB"/>
+        </w:rPr>
+        <w:t>tumor stage</w:t>
+      </w:r>
+      <w:r>
+        <w:rPr>
+          <w:lang w:val="en-GB"/>
+        </w:rPr>
+        <w:t xml:space="preserve"> distribution</w:t>
+      </w:r>
+    </w:p>
+    <w:p>
+      <w:pPr>
+        <w:rPr>
+          <w:lang w:val="en-GB"/>
+        </w:rPr>
+      </w:pPr>
+      <w:r>
+        <w:rPr>
+          <w:lang w:val="en-GB"/>
+        </w:rPr>
+        <w:t>* prediction set up:</w:t>
+      </w:r>
+    </w:p>
+    <w:p>
+      <w:pPr>
+        <w:rPr>
+          <w:lang w:val="en-GB"/>
+        </w:rPr>
+      </w:pPr>
+      <w:r>
+        <w:rPr>
+          <w:lang w:val="en-GB"/>
+        </w:rPr>
+        <w:t>-  remove cross-fertilization, reorder amount and ordering of features, use more features and bootstrapping iterations</w:t>
+      </w:r>
+      <w:r>
+        <w:rPr>
+          <w:lang w:val="en-GB"/>
+        </w:rPr>
+        <w:t xml:space="preserve"> [x]</w:t>
+      </w:r>
+    </w:p>
+    <w:p>
+      <w:pPr>
+        <w:rPr>
+          <w:lang w:val="en-GB"/>
+        </w:rPr>
+      </w:pPr>
+      <w:r>
+        <w:rPr>
+          <w:lang w:val="en-GB"/>
+        </w:rPr>
+        <w:t>- try an 8020 or 70 30 split</w:t>
+      </w:r>
+      <w:r>
+        <w:rPr>
+          <w:lang w:val="en-GB"/>
+        </w:rPr>
+        <w:t xml:space="preserve"> [x]</w:t>
+      </w:r>
+    </w:p>
+    <w:p>
+      <w:pPr>
+        <w:rPr>
+          <w:lang w:val="en-GB"/>
+        </w:rPr>
+      </w:pPr>
+      <w:r>
+        <w:rPr>
+          <w:lang w:val="en-GB"/>
+        </w:rPr>
+        <w:t>- for linear regression and ch2, just do splits and use feature selection on training part and testing on testing part</w:t>
+      </w:r>
+      <w:r>
+        <w:rPr>
+          <w:lang w:val="en-GB"/>
+        </w:rPr>
+        <w:t xml:space="preserve"> [x]</w:t>
+      </w:r>
+    </w:p>
+    <w:p>
+      <w:pPr>
+        <w:rPr>
+          <w:lang w:val="en-GB"/>
+        </w:rPr>
+      </w:pPr>
+      <w:r>
+        <w:rPr>
+          <w:lang w:val="en-GB"/>
+        </w:rPr>
+        <w:lastRenderedPageBreak/>
+        <w:t>* evaluation:</w:t>
+      </w:r>
+    </w:p>
+    <w:p>
+      <w:pPr>
+        <w:rPr>
+          <w:lang w:val="en-GB"/>
+        </w:rPr>
+      </w:pPr>
+      <w:r>
+        <w:rPr>
+          <w:lang w:val="en-GB"/>
+        </w:rPr>
+        <w:t>- give R bars</w:t>
+      </w:r>
+      <w:r>
+        <w:rPr>
+          <w:lang w:val="en-GB"/>
+        </w:rPr>
+        <w:t xml:space="preserve"> [x]</w:t>
+      </w:r>
+    </w:p>
+    <w:p>
+      <w:pPr>
+        <w:rPr>
+          <w:lang w:val="en-GB"/>
+        </w:rPr>
+      </w:pPr>
+      <w:r>
+        <w:rPr>
+          <w:lang w:val="en-GB"/>
+        </w:rPr>
+        <w:t>- explore f</w:t>
+      </w:r>
+      <w:r>
+        <w:rPr>
+          <w:lang w:val="en-GB"/>
+        </w:rPr>
+        <w:t>eatures selected and robustness of feature selection</w:t>
+      </w:r>
+      <w:r>
+        <w:rPr>
+          <w:lang w:val="en-GB"/>
+        </w:rPr>
+        <w:t xml:space="preserve"> ( how do you deal with random seed in different iterations? Is it always to same features?</w:t>
+      </w:r>
+      <w:r>
+        <w:rPr>
+          <w:lang w:val="en-GB"/>
+        </w:rPr>
+        <w:t xml:space="preserve"> How do you compare when the amount of features of each modality is different?</w:t>
+      </w:r>
+      <w:r>
+        <w:rPr>
+          <w:lang w:val="en-GB"/>
+        </w:rPr>
+        <w:t xml:space="preserve"> What percentage of features are from each modality?</w:t>
+      </w:r>
+      <w:r>
+        <w:rPr>
+          <w:lang w:val="en-GB"/>
+        </w:rPr>
+        <w:t xml:space="preserve"> Should I ever show all features?</w:t>
+      </w:r>
+      <w:r>
+        <w:rPr>
+          <w:lang w:val="en-GB"/>
+        </w:rPr>
+        <w:t>)</w:t>
+      </w:r>
+    </w:p>
+    <w:p>
+      <w:pPr>
+        <w:rPr>
+          <w:lang w:val="en-GB"/>
+        </w:rPr>
+      </w:pPr>
+      <w:r>
+        <w:rPr>
+          <w:lang w:val="en-GB"/>
+        </w:rPr>
+        <w:t>Its not fair to compare all features if each modality has different amount []</w:t>
+      </w:r>
+    </w:p>
+    <w:p>
+      <w:pPr>
+        <w:rPr>
+          <w:lang w:val="en-GB"/>
+        </w:rPr>
+      </w:pPr>
+      <w:r>
+        <w:rPr>
+          <w:lang w:val="en-GB"/>
+        </w:rPr>
+        <w:t>- don’t have to connecting lines (categorical?)</w:t>
+      </w:r>
+      <w:r>
+        <w:rPr>
+          <w:lang w:val="en-GB"/>
+        </w:rPr>
+        <w:t xml:space="preserve"> [z]</w:t>
+      </w:r>
+    </w:p>
+    <w:p>
+      <w:pPr>
+        <w:rPr>
+          <w:lang w:val="en-GB"/>
+        </w:rPr>
+      </w:pPr>
+      <w:r>
+        <w:rPr>
+          <w:lang w:val="en-GB"/>
+        </w:rPr>
+        <w:t>* Model</w:t>
+      </w:r>
+    </w:p>
+    <w:p>
+      <w:pPr>
+        <w:rPr>
+          <w:lang w:val="en-GB"/>
+        </w:rPr>
+      </w:pPr>
+      <w:r>
+        <w:rPr>
+          <w:lang w:val="en-GB"/>
+        </w:rPr>
+        <w:t>- try hyper parameter tuning, use elastic net instead of linear regression</w:t>
+      </w:r>
+    </w:p>
+    <w:p>
+      <w:pPr>
+        <w:rPr>
+          <w:lang w:val="en-GB"/>
+        </w:rPr>
+      </w:pPr>
+      <w:r>
+        <w:rPr>
+          <w:lang w:val="en-GB"/>
+        </w:rPr>
+        <w:t>- look at SVM gamma and c</w:t>
+      </w:r>
+    </w:p>
+    <w:p>
+      <w:pPr>
+        <w:rPr>
+          <w:lang w:val="en-GB"/>
+        </w:rPr>
+      </w:pPr>
+      <w:r>
+        <w:rPr>
+          <w:lang w:val="en-GB"/>
+        </w:rPr>
+        <w:t>* Thesis:</w:t>
+      </w:r>
+    </w:p>
+    <w:p>
+      <w:pPr>
+        <w:rPr>
+          <w:lang w:val="en-GB"/>
+        </w:rPr>
+      </w:pPr>
+      <w:r>
+        <w:rPr>
+          <w:lang w:val="en-GB"/>
+        </w:rPr>
+        <w:t>- have an outline and empty tables on what you want filled in</w:t>
+      </w:r>
+    </w:p>
+    <w:p>
+      <w:pPr>
+        <w:rPr>
+          <w:lang w:val="en-GB"/>
+        </w:rPr>
+      </w:pPr>
+      <w:r>
+        <w:rPr>
+          <w:lang w:val="en-GB"/>
+        </w:rPr>
+        <w:t>- make hypotheses</w:t>
+      </w:r>
+      <w:r>
+        <w:rPr>
+          <w:lang w:val="en-GB"/>
+        </w:rPr>
+        <w:t xml:space="preserve">from </w:t>
+      </w:r>
+      <w:r>
+        <w:rPr>
+          <w:lang w:val="en-GB"/>
+        </w:rPr>
+        <w:t xml:space="preserve"> packages and write in thesis draft based on commits and to do’s and notes.</w:t>
+      </w:r>
+    </w:p>
+    <w:p>
+      <w:pPr>
+        <w:rPr>
+          <w:lang w:val="en-GB"/>
+        </w:rPr>
+      </w:pPr>
+    </w:p>
+    <w:p>
+      <w:pPr>
+        <w:rPr>
+          <w:lang w:val="en-GB"/>
+        </w:rPr>
+      </w:pPr>
+      <w:r>
+        <w:rPr>
+          <w:lang w:val="en-GB"/>
+        </w:rPr>
+        <w:t>-(28 September presentation)</w:t>
+      </w:r>
+    </w:p>
+    <w:p>
+      <w:pPr>
+        <w:rPr>
+          <w:lang w:val="en-GB"/>
+        </w:rPr>
+      </w:pPr>
+      <w:r>
+        <w:rPr>
+          <w:lang w:val="en-GB"/>
+        </w:rPr>
+        <w:t>* Show performance with normal samples as stage zero</w:t>
+      </w:r>
+    </w:p>
+    <w:p>
+      <w:pPr>
+        <w:rPr>
+          <w:lang w:val="en-GB"/>
+        </w:rPr>
+      </w:pPr>
+      <w:r>
+        <w:rPr>
+          <w:lang w:val="en-GB"/>
+        </w:rPr>
+        <w:t>-- Possibly contrast with performance when that’s not the case (were normal samples being misinterpreted as stage 1?)</w:t>
+      </w:r>
+    </w:p>
+    <w:p>
+      <w:pPr>
+        <w:rPr>
+          <w:lang w:val="en-GB"/>
+        </w:rPr>
+      </w:pPr>
+      <w:r>
+        <w:rPr>
+          <w:lang w:val="en-GB"/>
+        </w:rPr>
+        <w:t>* Show performance when using new prediction set up with random sampling</w:t>
+      </w:r>
+      <w:r>
+        <w:rPr>
+          <w:lang w:val="en-GB"/>
+        </w:rPr>
+        <w:t xml:space="preserve"> and additional fe</w:t>
+      </w:r>
+      <w:r>
+        <w:rPr>
+          <w:lang w:val="en-GB"/>
+        </w:rPr>
+        <w:t xml:space="preserve">with </w:t>
+      </w:r>
+      <w:r>
+        <w:rPr>
+          <w:lang w:val="en-GB"/>
+        </w:rPr>
+        <w:t>atures</w:t>
+      </w:r>
+    </w:p>
+    <w:p>
+      <w:pPr>
+        <w:rPr>
+          <w:lang w:val="en-GB"/>
+        </w:rPr>
+      </w:pPr>
+      <w:r>
+        <w:rPr>
+          <w:lang w:val="en-GB"/>
+        </w:rPr>
+        <w:t>* Show performance when using new feature ranking with linear regression (discuss data leakage</w:t>
+      </w:r>
+      <w:r>
+        <w:rPr>
+          <w:lang w:val="en-GB"/>
+        </w:rPr>
+        <w:t>)</w:t>
+      </w:r>
+    </w:p>
+    <w:p>
+      <w:pPr>
+        <w:rPr>
+          <w:lang w:val="en-GB"/>
+        </w:rPr>
+      </w:pPr>
+      <w:r>
+        <w:rPr>
+          <w:lang w:val="en-GB"/>
+        </w:rPr>
+        <w:t>* Show performance when using new prediction with linear regression for stages</w:t>
+      </w:r>
+    </w:p>
+    <w:p>
+      <w:pPr>
+        <w:rPr>
+          <w:lang w:val="en-GB"/>
+        </w:rPr>
+      </w:pPr>
+      <w:r>
+        <w:rPr>
+          <w:lang w:val="en-GB"/>
+        </w:rPr>
+        <w:t>* Show analysis of prediction results across experiments with confusion matrices</w:t>
+      </w:r>
+    </w:p>
+    <w:p>
+      <w:pPr>
+        <w:rPr>
+          <w:lang w:val="en-GB"/>
+        </w:rPr>
+      </w:pPr>
+      <w:r>
+        <w:rPr>
+          <w:lang w:val="en-GB"/>
+        </w:rPr>
+        <w:t>* If time: investigate dominance of each feature in integrated modality</w:t>
+      </w:r>
+    </w:p>
+    <w:p>
+      <w:pPr>
+        <w:rPr>
+          <w:lang w:val="en-GB"/>
+        </w:rPr>
+      </w:pPr>
+      <w:r>
+        <w:rPr>
+          <w:lang w:val="en-GB"/>
+        </w:rPr>
+        <w:t>* If time: update tables</w:t>
+      </w:r>
+    </w:p>
+    <w:p>
+      <w:pPr>
+        <w:rPr>
+          <w:lang w:val="en-GB"/>
+        </w:rPr>
+      </w:pPr>
+      <w:r>
+        <w:rPr>
+          <w:lang w:val="en-GB"/>
+        </w:rPr>
+        <w:t>-(6 September presentation)</w:t>
+      </w:r>
+    </w:p>
+    <w:p>
+      <w:pPr>
+        <w:rPr>
+          <w:lang w:val="en-GB"/>
+        </w:rPr>
+      </w:pPr>
+      <w:r>
+        <w:rPr>
+          <w:lang w:val="en-GB"/>
+        </w:rPr>
+        <w:t>* display predictive performance for each cancer separately with increasing feature amounts on the X axis instead of different cancers, and then each omics type separately</w:t>
+      </w:r>
+      <w:r>
+        <w:rPr>
+          <w:lang w:val="en-GB"/>
+        </w:rPr>
+        <w:t xml:space="preserve"> in each graph</w:t>
+      </w:r>
+      <w:r>
+        <w:rPr>
+          <w:lang w:val="en-GB"/>
+        </w:rPr>
+        <w:t xml:space="preserve"> [x]</w:t>
+      </w:r>
+    </w:p>
+    <w:p>
+      <w:pPr>
+        <w:rPr>
+          <w:lang w:val="en-GB"/>
+        </w:rPr>
+      </w:pPr>
+      <w:r>
+        <w:rPr>
+          <w:lang w:val="en-GB"/>
+        </w:rPr>
+        <w:t xml:space="preserve">* </w:t>
+      </w:r>
+      <w:r>
+        <w:rPr>
+          <w:lang w:val="en-GB"/>
+        </w:rPr>
+        <w:t>try MSE error</w:t>
+      </w:r>
+    </w:p>
+    <w:p>
+      <w:pPr>
+        <w:rPr>
+          <w:lang w:val="en-GB"/>
+        </w:rPr>
+      </w:pPr>
+      <w:r>
+        <w:rPr>
+          <w:lang w:val="en-GB"/>
+        </w:rPr>
+        <w:t>* fix the y-axis to have the same units</w:t>
+      </w:r>
+      <w:r>
+        <w:rPr>
+          <w:lang w:val="en-GB"/>
+        </w:rPr>
+        <w:t xml:space="preserve"> [x]</w:t>
+      </w:r>
+    </w:p>
+    <w:p>
+      <w:pPr>
+        <w:rPr>
+          <w:lang w:val="en-GB"/>
+        </w:rPr>
+      </w:pPr>
+      <w:r>
+        <w:rPr>
+          <w:lang w:val="en-GB"/>
+        </w:rPr>
+        <w:t>* if time: try a different set up with random sampling to estimate performance</w:t>
+      </w:r>
+    </w:p>
+    <w:p>
+      <w:pPr>
+        <w:rPr>
+          <w:lang w:val="en-GB"/>
+        </w:rPr>
+      </w:pPr>
+      <w:r>
+        <w:rPr>
+          <w:lang w:val="en-GB"/>
+        </w:rPr>
+        <w:t>* start initial subheading and grouping of current thesis document</w:t>
+      </w:r>
+      <w:r>
+        <w:rPr>
+          <w:lang w:val="en-GB"/>
+        </w:rPr>
+        <w:t xml:space="preserve"> [x]</w:t>
+      </w:r>
+    </w:p>
+    <w:p>
+      <w:pPr>
+        <w:rPr>
+          <w:lang w:val="en-GB"/>
+        </w:rPr>
+      </w:pPr>
+      <w:r>
+        <w:rPr>
+          <w:lang w:val="en-GB"/>
+        </w:rPr>
+        <w:lastRenderedPageBreak/>
+        <w:t>* for presentation</w:t>
+      </w:r>
+    </w:p>
+    <w:p>
+      <w:pPr>
+        <w:rPr>
+          <w:lang w:val="en-GB"/>
+        </w:rPr>
+      </w:pPr>
+      <w:r>
+        <w:rPr>
+          <w:lang w:val="en-GB"/>
+        </w:rPr>
+        <w:t xml:space="preserve">- Think about what I really want to present instead of a big bundle of images. </w:t>
+      </w:r>
+    </w:p>
+    <w:p>
+      <w:pPr>
+        <w:rPr>
+          <w:lang w:val="en-GB"/>
+        </w:rPr>
+      </w:pPr>
+      <w:r>
+        <w:rPr>
+          <w:lang w:val="en-GB"/>
+        </w:rPr>
+        <w:t>- Fix cancer sucks thing and find source for how many people die from it.</w:t>
+      </w:r>
+      <w:r>
+        <w:rPr>
+          <w:lang w:val="en-GB"/>
+        </w:rPr>
+        <w:t xml:space="preserve"> [x]</w:t>
+      </w:r>
+    </w:p>
+    <w:p>
+      <w:pPr>
+        <w:rPr>
+          <w:lang w:val="en-GB"/>
+        </w:rPr>
+      </w:pPr>
+      <w:r>
+        <w:rPr>
+          <w:lang w:val="en-GB"/>
+        </w:rPr>
+        <w:t>look more into HMP?</w:t>
+      </w:r>
+    </w:p>
+    <w:p>
+      <w:pPr>
+        <w:rPr>
+          <w:lang w:val="en-GB"/>
+        </w:rPr>
+      </w:pPr>
+      <w:r>
+        <w:rPr>
+          <w:lang w:val="en-GB"/>
+        </w:rPr>
+        <w:t xml:space="preserve">Investigate performance more. Are all my features from one modality? </w:t>
+      </w:r>
+    </w:p>
+    <w:p>
+      <w:pPr>
+        <w:rPr>
+          <w:lang w:val="en-GB"/>
+        </w:rPr>
+      </w:pPr>
+      <w:r>
+        <w:rPr>
+          <w:lang w:val="en-GB"/>
+        </w:rPr>
+        <w:t>What kind of prediction set up? Random sampling based?</w:t>
+      </w:r>
+      <w:r>
+        <w:rPr>
+          <w:lang w:val="en-GB"/>
+        </w:rPr>
+        <w:t xml:space="preserve"> And then select a different amount of features and perform sampling to estimate performance</w:t>
+      </w:r>
+    </w:p>
+    <w:p>
+      <w:pPr>
+        <w:rPr>
+          <w:lang w:val="en-GB"/>
+        </w:rPr>
+      </w:pPr>
+      <w:r>
+        <w:rPr>
+          <w:lang w:val="en-GB"/>
+        </w:rPr>
+        <w:t>What if I use other omics types and compare?</w:t>
+      </w:r>
+    </w:p>
+    <w:p>
+      <w:pPr>
+        <w:pStyle w:val="Heading1"/>
+        <w:rPr>
+          <w:lang w:val="en-GB"/>
+        </w:rPr>
+      </w:pPr>
+      <w:r>
+        <w:rPr>
+          <w:lang w:val="en-GB"/>
+        </w:rPr>
+        <w:t>Presentation</w:t>
+      </w:r>
+    </w:p>
+    <w:p>
+      <w:pPr>
+        <w:rPr>
+          <w:lang w:val="en-GB"/>
+        </w:rPr>
+      </w:pPr>
+    </w:p>
+    <w:p>
+      <w:pPr>
+        <w:rPr>
+          <w:lang w:val="en-GB"/>
+        </w:rPr>
+      </w:pPr>
+      <w:r>
+        <w:rPr>
+          <w:lang w:val="en-GB"/>
+        </w:rPr>
+        <w:t>17 October</w:t>
+      </w:r>
+    </w:p>
+    <w:p>
+      <w:pPr>
+        <w:rPr>
+          <w:lang w:val="en-GB"/>
+        </w:rPr>
+      </w:pPr>
+      <w:r>
+        <w:rPr>
+          <w:lang w:val="en-GB"/>
+        </w:rPr>
+        <w:t>Try different stages of integration</w:t>
+      </w:r>
+    </w:p>
+    <w:p>
+      <w:pPr>
+        <w:rPr>
+          <w:lang w:val="en-GB"/>
+        </w:rPr>
+      </w:pPr>
+    </w:p>
+    <w:p>
+      <w:pPr>
+        <w:rPr>
+          <w:lang w:val="en-GB"/>
+        </w:rPr>
+      </w:pPr>
+    </w:p>
+    <w:p>
+      <w:pPr>
+        <w:rPr>
+          <w:lang w:val="en-GB"/>
+        </w:rPr>
+      </w:pPr>
+      <w:r>
+        <w:rPr>
+          <w:lang w:val="en-GB"/>
+        </w:rPr>
+        <w:t>- Feature selection</w:t>
+      </w:r>
+    </w:p>
+    <w:p>
+      <w:pPr>
+        <w:rPr>
+          <w:lang w:val="en-GB"/>
+        </w:rPr>
+      </w:pPr>
+      <w:r>
+        <w:rPr>
+          <w:lang w:val="en-GB"/>
+        </w:rPr>
+        <w:t>- Prediction task on stage and tumor</w:t>
+      </w:r>
+    </w:p>
+    <w:p>
+      <w:pPr>
+        <w:rPr>
+          <w:lang w:val="en-GB"/>
+        </w:rPr>
+      </w:pPr>
+      <w:r>
+        <w:rPr>
+          <w:lang w:val="en-GB"/>
+        </w:rPr>
+        <w:t>two fold cross validation chi squared feature selection\</w:t>
+      </w:r>
+    </w:p>
+    <w:p>
+      <w:pPr>
+        <w:rPr>
+          <w:lang w:val="nl-NL"/>
+        </w:rPr>
+      </w:pPr>
+      <w:r>
+        <w:rPr>
+          <w:lang w:val="nl-NL"/>
+        </w:rPr>
+        <w:t>tumor: svm, rbf kernel, c=1</w:t>
+      </w:r>
+    </w:p>
+    <w:p>
+      <w:pPr>
+        <w:rPr>
+          <w:lang w:val="en-GB"/>
+        </w:rPr>
+      </w:pPr>
+      <w:r>
+        <w:rPr>
+          <w:lang w:val="en-GB"/>
+        </w:rPr>
+        <w:t xml:space="preserve">stage: mlgr, </w:t>
+      </w:r>
+    </w:p>
+    <w:p>
+      <w:pPr>
+        <w:rPr>
+          <w:lang w:val="en-GB"/>
+        </w:rPr>
+      </w:pPr>
+    </w:p>
+    <w:p>
+      <w:pPr>
+        <w:rPr>
+          <w:lang w:val="en-GB"/>
+        </w:rPr>
+      </w:pPr>
+      <w:r>
+        <w:rPr>
+          <w:lang w:val="en-GB"/>
+        </w:rPr>
+        <w:t>- PCA and t-SNE visualizations for all cancers and data sets with tumor status data</w:t>
+      </w:r>
+    </w:p>
+    <w:p>
+      <w:pPr>
+        <w:rPr>
+          <w:lang w:val="en-GB"/>
+        </w:rPr>
+      </w:pPr>
+      <w:r>
+        <w:rPr>
+          <w:lang w:val="en-GB"/>
+        </w:rPr>
+        <w:t>- also do this for stage data, but only for overlapped samples</w:t>
+      </w:r>
+    </w:p>
+    <w:p>
+      <w:pPr>
+        <w:rPr>
+          <w:lang w:val="en-GB"/>
+        </w:rPr>
+      </w:pPr>
+      <w:r>
+        <w:rPr>
+          <w:lang w:val="en-GB"/>
+        </w:rPr>
+        <w:t>- running algorithm on overlapped data sets</w:t>
+      </w:r>
+    </w:p>
+    <w:p>
+      <w:pPr>
+        <w:rPr>
+          <w:lang w:val="en-GB"/>
+        </w:rPr>
+      </w:pPr>
+      <w:r>
+        <w:rPr>
+          <w:lang w:val="en-GB"/>
+        </w:rPr>
+        <w:t>- making graphs for visualization of prediction performance</w:t>
       </w:r>
     </w:p>
     <w:p>
@@ -5262,1636 +5889,78 @@
         </w:rPr>
         <w:t xml:space="preserve">- </w:t>
       </w:r>
-      <w:r>
-        <w:rPr>
-          <w:lang w:val="en-GB"/>
-        </w:rPr>
-        <w:t>Can take stuff from previous meeting to do</w:t>
-      </w:r>
-    </w:p>
-    <w:p>
-      <w:pPr>
-        <w:rPr>
-          <w:lang w:val="en-GB"/>
-        </w:rPr>
-      </w:pPr>
-      <w:r>
-        <w:rPr>
-          <w:lang w:val="en-GB"/>
-        </w:rPr>
-        <w:t>- Make feature selection absolute</w:t>
-      </w:r>
-      <w:r>
-        <w:rPr>
-          <w:lang w:val="en-GB"/>
-        </w:rPr>
-        <w:t xml:space="preserve"> numbers for fraction of modality</w:t>
-      </w:r>
-      <w:r>
-        <w:rPr>
-          <w:lang w:val="en-GB"/>
-        </w:rPr>
-        <w:t xml:space="preserve"> [x]</w:t>
-      </w:r>
-    </w:p>
-    <w:p>
-      <w:pPr>
-        <w:rPr>
-          <w:lang w:val="en-GB"/>
-        </w:rPr>
-      </w:pPr>
-      <w:r>
-        <w:rPr>
-          <w:lang w:val="en-GB"/>
-        </w:rPr>
-        <w:t>- RBF kernel does not have C parameter</w:t>
-      </w:r>
-      <w:r>
-        <w:rPr>
-          <w:lang w:val="en-GB"/>
-        </w:rPr>
-        <w:t xml:space="preserve"> [it does!]</w:t>
-      </w:r>
-    </w:p>
-    <w:p>
-      <w:pPr>
-        <w:rPr>
-          <w:lang w:val="en-GB"/>
-        </w:rPr>
-      </w:pPr>
-      <w:r>
-        <w:rPr>
-          <w:lang w:val="en-GB"/>
-        </w:rPr>
-        <w:t>Model:</w:t>
-      </w:r>
-    </w:p>
-    <w:p>
-      <w:pPr>
-        <w:rPr>
-          <w:lang w:val="en-GB"/>
-        </w:rPr>
-      </w:pPr>
-      <w:r>
-        <w:rPr>
-          <w:lang w:val="en-GB"/>
-        </w:rPr>
-        <w:t>- Display RMSE</w:t>
-      </w:r>
-      <w:r>
-        <w:rPr>
-          <w:lang w:val="en-GB"/>
-        </w:rPr>
-        <w:t xml:space="preserve"> is </w:t>
-      </w:r>
-      <w:r>
-        <w:rPr>
-          <w:lang w:val="en-GB"/>
-        </w:rPr>
-        <w:t xml:space="preserve"> instead of F1 score for stage</w:t>
-      </w:r>
-    </w:p>
-    <w:p>
-      <w:pPr>
-        <w:rPr>
-          <w:lang w:val="en-GB"/>
-        </w:rPr>
-      </w:pPr>
-      <w:r>
-        <w:rPr>
-          <w:lang w:val="en-GB"/>
-        </w:rPr>
-        <w:t>Thesis:</w:t>
-      </w:r>
-    </w:p>
-    <w:p>
-      <w:pPr>
-        <w:rPr>
-          <w:lang w:val="en-GB"/>
-        </w:rPr>
-      </w:pPr>
-      <w:r>
-        <w:rPr>
-          <w:lang w:val="en-GB"/>
-        </w:rPr>
-        <w:t>- Make research proposals separate section and more clear</w:t>
-      </w:r>
-      <w:r>
-        <w:rPr>
-          <w:lang w:val="en-GB"/>
-        </w:rPr>
-        <w:t xml:space="preserve"> [x]</w:t>
-      </w:r>
-    </w:p>
-    <w:p>
-      <w:pPr>
-        <w:rPr>
-          <w:lang w:val="en-GB"/>
-        </w:rPr>
-      </w:pPr>
-      <w:r>
-        <w:rPr>
-          <w:lang w:val="en-GB"/>
-        </w:rPr>
-        <w:t>- Visuals: for exploration remove REA</w:t>
-      </w:r>
-      <w:r>
-        <w:rPr>
-          <w:lang w:val="en-GB"/>
-        </w:rPr>
-        <w:t xml:space="preserve"> if </w:t>
-      </w:r>
-      <w:r>
-        <w:rPr>
-          <w:lang w:val="en-GB"/>
-        </w:rPr>
-        <w:t xml:space="preserve">D. Have a title for each group of observations. Don’t have double information, for example no PCA component labels everywhere. Can just have it for one column and one row. Don’t have the </w:t>
-      </w:r>
-      <w:proofErr w:type="spellStart"/>
-      <w:r>
-        <w:rPr>
-          <w:lang w:val="en-GB"/>
-        </w:rPr>
-        <w:t>color</w:t>
-      </w:r>
-      <w:proofErr w:type="spellEnd"/>
-      <w:r>
-        <w:rPr>
-          <w:lang w:val="en-GB"/>
-        </w:rPr>
-        <w:t xml:space="preserve"> legend within the graph, either outside or describe it. In caption, describe everything needed to know to understand picture from only caption. Don’t use green and red because of </w:t>
-      </w:r>
-      <w:proofErr w:type="spellStart"/>
-      <w:r>
-        <w:rPr>
-          <w:lang w:val="en-GB"/>
-        </w:rPr>
-        <w:t>color</w:t>
-      </w:r>
-      <w:proofErr w:type="spellEnd"/>
-      <w:r>
-        <w:rPr>
-          <w:lang w:val="en-GB"/>
-        </w:rPr>
-        <w:t xml:space="preserve"> blindness.</w:t>
-      </w:r>
-      <w:r>
-        <w:rPr>
-          <w:lang w:val="en-GB"/>
-        </w:rPr>
-        <w:t xml:space="preserve"> [x]</w:t>
-      </w:r>
-    </w:p>
-    <w:p>
-      <w:pPr>
-        <w:rPr>
-          <w:lang w:val="en-GB"/>
-        </w:rPr>
-      </w:pPr>
-      <w:r>
-        <w:rPr>
-          <w:lang w:val="en-GB"/>
-        </w:rPr>
-        <w:t xml:space="preserve">- Be more clear about what you want to show. Don’t show </w:t>
-      </w:r>
-      <w:proofErr w:type="spellStart"/>
-      <w:r>
-        <w:rPr>
-          <w:lang w:val="en-GB"/>
-        </w:rPr>
-        <w:t>stad</w:t>
-      </w:r>
-      <w:proofErr w:type="spellEnd"/>
-      <w:r>
-        <w:rPr>
-          <w:lang w:val="en-GB"/>
-        </w:rPr>
-        <w:t>, you can remove all the other cancers and say you chose one representative example. Be consistent with it throughout the paper. Include the other ones in the appendix and mention you did so. Explain similarities and differences with the other cancers.</w:t>
-      </w:r>
-      <w:r>
-        <w:rPr>
-          <w:lang w:val="en-GB"/>
-        </w:rPr>
-        <w:t xml:space="preserve"> It’s</w:t>
-      </w:r>
-    </w:p>
-    <w:p>
-      <w:r>
-        <w:rPr>
-          <w:lang w:val="en-GB"/>
-        </w:rPr>
-        <w:t>- Method: describe what you have done in the results section, so move what you have there now into the results. Has to be very specific, for example with data. What parameters do you have with your patient samples, what portal did you get it from. Enough information to reproduce.</w:t>
-      </w:r>
-    </w:p>
-    <w:p>
-      <w:pPr>
-        <w:rPr>
-          <w:lang w:val="en-GB"/>
-        </w:rPr>
-      </w:pPr>
-      <w:r>
-        <w:rPr>
-          <w:lang w:val="en-GB"/>
-        </w:rPr>
-        <w:t>- Result: describe why she did something, how, what observations you made and what can be concluded.</w:t>
-      </w:r>
-      <w:r>
-        <w:rPr>
-          <w:lang w:val="en-GB"/>
-        </w:rPr>
-        <w:t xml:space="preserve"> Shouldn’t have sub </w:t>
-      </w:r>
-      <w:proofErr w:type="spellStart"/>
-      <w:r>
-        <w:rPr>
-          <w:lang w:val="en-GB"/>
-        </w:rPr>
-        <w:t>sub</w:t>
-      </w:r>
-      <w:proofErr w:type="spellEnd"/>
-      <w:r>
-        <w:rPr>
-          <w:lang w:val="en-GB"/>
-        </w:rPr>
-        <w:t xml:space="preserve"> sections, just have it as a label. Group stuff differently. Main conclusions are there is no difference quantitatively or qualitatively. The first group can stay, but the 2</w:t>
-      </w:r>
-      <w:r>
-        <w:rPr>
-          <w:vertAlign w:val="superscript"/>
-          <w:lang w:val="en-GB"/>
-        </w:rPr>
-        <w:t>nd</w:t>
-      </w:r>
-      <w:r>
-        <w:rPr>
-          <w:lang w:val="en-GB"/>
-        </w:rPr>
-        <w:t xml:space="preserve"> want you can group in more logical groupings.</w:t>
-      </w:r>
-    </w:p>
-    <w:p>
-      <w:pPr>
-        <w:rPr>
-          <w:lang w:val="en-GB"/>
-        </w:rPr>
-      </w:pPr>
-    </w:p>
-    <w:p>
-      <w:pPr>
-        <w:rPr>
-          <w:lang w:val="en-GB"/>
-        </w:rPr>
-      </w:pPr>
-      <w:r>
-        <w:rPr>
-          <w:lang w:val="en-GB"/>
-        </w:rPr>
-        <w:t>-(14 November presentation)</w:t>
-      </w:r>
-    </w:p>
-    <w:p>
-      <w:pPr>
-        <w:rPr>
-          <w:lang w:val="en-GB"/>
-        </w:rPr>
-      </w:pPr>
-      <w:r>
-        <w:rPr>
-          <w:lang w:val="en-GB"/>
-        </w:rPr>
-        <w:t>* presentation:</w:t>
-      </w:r>
-    </w:p>
-    <w:p>
-      <w:r>
-        <w:t>- for the stage class in balance slides try to expand the table with cancers as columns</w:t>
-      </w:r>
-      <w:r>
-        <w:t xml:space="preserve"> [x]</w:t>
-      </w:r>
-    </w:p>
-    <w:p>
-      <w:pPr>
-        <w:rPr>
-          <w:lang w:val="en-GB"/>
-        </w:rPr>
-      </w:pPr>
-      <w:r>
-        <w:rPr>
-          <w:lang w:val="en-GB"/>
-        </w:rPr>
-        <w:t>- Use bigger text</w:t>
-      </w:r>
-      <w:r>
-        <w:rPr>
-          <w:lang w:val="en-GB"/>
-        </w:rPr>
-        <w:t xml:space="preserve"> [x]</w:t>
-      </w:r>
-    </w:p>
-    <w:p>
-      <w:pPr>
-        <w:rPr>
-          <w:lang w:val="en-GB"/>
-        </w:rPr>
-      </w:pPr>
-      <w:r>
-        <w:rPr>
-          <w:lang w:val="en-GB"/>
-        </w:rPr>
-        <w:t>- Put the main message of what you found instead of the method used in prediction</w:t>
-      </w:r>
-      <w:r>
-        <w:rPr>
-          <w:lang w:val="en-GB"/>
-        </w:rPr>
-        <w:t xml:space="preserve"> [x]</w:t>
-      </w:r>
-    </w:p>
-    <w:p>
-      <w:pPr>
-        <w:rPr>
-          <w:lang w:val="en-GB"/>
-        </w:rPr>
-      </w:pPr>
-      <w:r>
-        <w:rPr>
-          <w:lang w:val="en-GB"/>
-        </w:rPr>
-        <w:t>- Use fewer figures and focus more on what you want to show( for example, for just one representative cancer)</w:t>
-      </w:r>
-      <w:r>
-        <w:rPr>
-          <w:lang w:val="en-GB"/>
-        </w:rPr>
-        <w:t xml:space="preserve"> [x]</w:t>
-      </w:r>
-    </w:p>
-    <w:p>
-      <w:pPr>
-        <w:rPr>
-          <w:lang w:val="en-GB"/>
-        </w:rPr>
-      </w:pPr>
-      <w:r>
-        <w:rPr>
-          <w:lang w:val="en-GB"/>
-        </w:rPr>
-        <w:t>- more descriptive text in figure legends</w:t>
-      </w:r>
-      <w:r>
-        <w:rPr>
-          <w:lang w:val="en-GB"/>
-        </w:rPr>
-        <w:t xml:space="preserve"> [x]</w:t>
-      </w:r>
-    </w:p>
-    <w:p>
-      <w:r>
+    </w:p>
+    <w:p>
+      <w:pPr>
+        <w:rPr>
+          <w:lang w:val="en-GB"/>
+        </w:rPr>
+      </w:pPr>
+    </w:p>
+    <w:p>
+      <w:pPr>
+        <w:rPr>
+          <w:lang w:val="en-GB"/>
+        </w:rPr>
+      </w:pPr>
+      <w:r>
+        <w:rPr>
+          <w:lang w:val="en-GB"/>
+        </w:rPr>
+        <w:t>- Handle information leakage properly?</w:t>
+      </w:r>
+    </w:p>
+    <w:p>
+      <w:pPr>
+        <w:rPr>
+          <w:lang w:val="en-GB"/>
+        </w:rPr>
+      </w:pPr>
+      <w:r>
+        <w:rPr>
+          <w:lang w:val="en-GB"/>
+        </w:rPr>
+        <w:t>- Properly selected feature amounts</w:t>
+      </w:r>
+    </w:p>
+    <w:p>
+      <w:pPr>
+        <w:rPr>
+          <w:lang w:val="en-GB"/>
+        </w:rPr>
+      </w:pPr>
+      <w:r>
+        <w:rPr>
+          <w:lang w:val="en-GB"/>
+        </w:rPr>
+        <w:t>- Hyperparameter selection</w:t>
+      </w:r>
+    </w:p>
+    <w:p>
+      <w:pPr>
+        <w:rPr>
+          <w:lang w:val="en-GB"/>
+        </w:rPr>
+      </w:pPr>
+      <w:r>
+        <w:rPr>
+          <w:lang w:val="en-GB"/>
+        </w:rPr>
+        <w:t>Thomas lab meeting</w:t>
+      </w:r>
+    </w:p>
+    <w:p>
+      <w:pPr>
+        <w:pStyle w:val="Heading1"/>
+        <w:rPr>
+          <w:lang w:val="en-GB"/>
+        </w:rPr>
+      </w:pPr>
+      <w:r>
+        <w:rPr>
+          <w:lang w:val="en-GB"/>
+        </w:rPr>
         <w:lastRenderedPageBreak/>
-        <w:t>- how you can improve even more instead of just results are inconclusive</w:t>
-      </w:r>
-    </w:p>
-    <w:p>
-      <w:r>
-        <w:t>* Model:</w:t>
-      </w:r>
-    </w:p>
-    <w:p>
-      <w:r>
-        <w:t>- What happens if you also look at how much each feature there even is softened initial sets and account for it</w:t>
-      </w:r>
-      <w:r>
-        <w:t xml:space="preserve"> [x]</w:t>
-      </w:r>
-    </w:p>
-    <w:p>
-      <w:r>
-        <w:t>- Vary feature selection stage</w:t>
-      </w:r>
-    </w:p>
-    <w:p>
-      <w:r>
-        <w:t>- Try different model (elastic net)</w:t>
-      </w:r>
-      <w:r>
-        <w:t xml:space="preserve"> for prediction</w:t>
-      </w:r>
-    </w:p>
-    <w:p>
-      <w:r>
-        <w:t>- Try different model (elastic net) for selection</w:t>
-      </w:r>
-    </w:p>
-    <w:p>
-      <w:r>
-        <w:t>- different sampling method: sampling with replacement from underrepresented classes</w:t>
-      </w:r>
-    </w:p>
-    <w:p>
-      <w:r>
-        <w:t>- check feature</w:t>
-      </w:r>
-      <w:r>
-        <w:t xml:space="preserve"> selection</w:t>
-      </w:r>
-      <w:r>
-        <w:t xml:space="preserve"> robustness</w:t>
-      </w:r>
-    </w:p>
-    <w:p>
-      <w:r>
-        <w:t xml:space="preserve">- rerun </w:t>
-      </w:r>
-      <w:proofErr w:type="spellStart"/>
-      <w:r>
-        <w:t>linreg</w:t>
-      </w:r>
-      <w:proofErr w:type="spellEnd"/>
-      <w:r>
-        <w:t xml:space="preserve"> after fixing bug with feature selection ordering</w:t>
-      </w:r>
-      <w:r>
-        <w:t xml:space="preserve"> (and </w:t>
-      </w:r>
-      <w:proofErr w:type="spellStart"/>
-      <w:r>
-        <w:t>elif</w:t>
-      </w:r>
-      <w:proofErr w:type="spellEnd"/>
-      <w:r>
-        <w:t xml:space="preserve"> for chi2 selection?)</w:t>
-      </w:r>
-      <w:r>
-        <w:t xml:space="preserve"> [x]</w:t>
-      </w:r>
-    </w:p>
-    <w:p>
-      <w:r>
-        <w:t>- deal with zero features in genus abundance</w:t>
-      </w:r>
-    </w:p>
-    <w:p>
-      <w:r>
-        <w:t>* Thesis:</w:t>
-      </w:r>
-    </w:p>
-    <w:p>
-      <w:r>
-        <w:t>- Introduction: includes background, knowledge gap and proposal to fill knowledge gap and not separate background section</w:t>
-      </w:r>
-      <w:r>
-        <w:t xml:space="preserve"> [x]</w:t>
-      </w:r>
-    </w:p>
-    <w:p>
-      <w:r>
-        <w:t>- Methods and materials: includes detail on how to reproduce paper. Data for example with table of samples and sample types.</w:t>
-      </w:r>
-      <w:r>
-        <w:t xml:space="preserve"> [x]</w:t>
-      </w:r>
-    </w:p>
-    <w:p>
-      <w:r>
-        <w:t>-</w:t>
-      </w:r>
-      <w:r>
-        <w:t xml:space="preserve"> </w:t>
-      </w:r>
-      <w:r>
-        <w:t xml:space="preserve">Results: </w:t>
-      </w:r>
-      <w:r>
-        <w:t>each subsection (4 or 5) will be the main messages with subparagraphs of why you think it is. For example, in the exploration phase it seems that genus and gene expression are overlapped.</w:t>
-      </w:r>
-      <w:r>
-        <w:t xml:space="preserve"> [x]</w:t>
-      </w:r>
-    </w:p>
-    <w:p>
-      <w:r>
-        <w:t>- Make clear</w:t>
-      </w:r>
-      <w:r>
-        <w:t xml:space="preserve"> what experiments you intend to do further to investigate this.</w:t>
-      </w:r>
-    </w:p>
-    <w:p>
-      <w:pPr>
-        <w:rPr>
-          <w:lang w:val="en-GB"/>
-        </w:rPr>
-      </w:pPr>
-      <w:r>
-        <w:rPr>
-          <w:lang w:val="en-GB"/>
-        </w:rPr>
-        <w:t>-(17 October presentation)</w:t>
-      </w:r>
-    </w:p>
-    <w:p>
-      <w:pPr>
-        <w:rPr>
-          <w:lang w:val="en-GB"/>
-        </w:rPr>
-      </w:pPr>
-      <w:r>
-        <w:rPr>
-          <w:lang w:val="en-GB"/>
-        </w:rPr>
-        <w:t>* Presentation:</w:t>
-      </w:r>
-    </w:p>
-    <w:p>
-      <w:pPr>
-        <w:rPr>
-          <w:lang w:val="en-GB"/>
-        </w:rPr>
-      </w:pPr>
-      <w:r>
-        <w:rPr>
-          <w:lang w:val="en-GB"/>
-        </w:rPr>
-        <w:t xml:space="preserve"> - make clear what microbial features are and how many samples</w:t>
-      </w:r>
-      <w:r>
-        <w:rPr>
-          <w:lang w:val="en-GB"/>
-        </w:rPr>
-        <w:t xml:space="preserve"> [x]</w:t>
-      </w:r>
-    </w:p>
-    <w:p>
-      <w:pPr>
-        <w:rPr>
-          <w:lang w:val="en-GB"/>
-        </w:rPr>
-      </w:pPr>
-      <w:r>
-        <w:rPr>
-          <w:lang w:val="en-GB"/>
-        </w:rPr>
-        <w:t>- what is in the overlap set?</w:t>
-      </w:r>
-      <w:r>
-        <w:rPr>
-          <w:lang w:val="en-GB"/>
-        </w:rPr>
-        <w:t xml:space="preserve"> [x]</w:t>
-      </w:r>
-    </w:p>
-    <w:p>
-      <w:pPr>
-        <w:rPr>
-          <w:lang w:val="en-GB"/>
-        </w:rPr>
-      </w:pPr>
-      <w:r>
-        <w:rPr>
-          <w:lang w:val="en-GB"/>
-        </w:rPr>
-        <w:t xml:space="preserve">- give updated data on </w:t>
-      </w:r>
-      <w:proofErr w:type="spellStart"/>
-      <w:r>
-        <w:rPr>
-          <w:lang w:val="en-GB"/>
-        </w:rPr>
-        <w:t>tumor</w:t>
-      </w:r>
-      <w:proofErr w:type="spellEnd"/>
-      <w:r>
-        <w:rPr>
-          <w:lang w:val="en-GB"/>
-        </w:rPr>
-        <w:t xml:space="preserve"> stage</w:t>
-      </w:r>
-      <w:r>
-        <w:rPr>
-          <w:lang w:val="en-GB"/>
-        </w:rPr>
-        <w:t xml:space="preserve"> distribution</w:t>
-      </w:r>
-    </w:p>
-    <w:p>
-      <w:pPr>
-        <w:rPr>
-          <w:lang w:val="en-GB"/>
-        </w:rPr>
-      </w:pPr>
-      <w:r>
-        <w:rPr>
-          <w:lang w:val="en-GB"/>
-        </w:rPr>
-        <w:t>* prediction set up:</w:t>
-      </w:r>
-    </w:p>
-    <w:p>
-      <w:pPr>
-        <w:rPr>
-          <w:lang w:val="en-GB"/>
-        </w:rPr>
-      </w:pPr>
-      <w:r>
-        <w:rPr>
-          <w:lang w:val="en-GB"/>
-        </w:rPr>
-        <w:t>-  remove cross-fertilization, reorder amount and ordering of features, use more features and bootstrapping iterations</w:t>
-      </w:r>
-      <w:r>
-        <w:rPr>
-          <w:lang w:val="en-GB"/>
-        </w:rPr>
-        <w:t xml:space="preserve"> [x]</w:t>
-      </w:r>
-    </w:p>
-    <w:p>
-      <w:pPr>
-        <w:rPr>
-          <w:lang w:val="en-GB"/>
-        </w:rPr>
-      </w:pPr>
-      <w:r>
-        <w:rPr>
-          <w:lang w:val="en-GB"/>
-        </w:rPr>
-        <w:t>- try an 8020 or 70 30 split</w:t>
-      </w:r>
-      <w:r>
-        <w:rPr>
-          <w:lang w:val="en-GB"/>
-        </w:rPr>
-        <w:t xml:space="preserve"> [x]</w:t>
-      </w:r>
-    </w:p>
-    <w:p>
-      <w:pPr>
-        <w:rPr>
-          <w:lang w:val="en-GB"/>
-        </w:rPr>
-      </w:pPr>
-      <w:r>
-        <w:rPr>
-          <w:lang w:val="en-GB"/>
-        </w:rPr>
-        <w:t>- for linear regression and ch2, just do splits and use feature selection on training part and testing on testing part</w:t>
-      </w:r>
-      <w:r>
-        <w:rPr>
-          <w:lang w:val="en-GB"/>
-        </w:rPr>
-        <w:t xml:space="preserve"> [x]</w:t>
-      </w:r>
-    </w:p>
-    <w:p>
-      <w:pPr>
-        <w:rPr>
-          <w:lang w:val="en-GB"/>
-        </w:rPr>
-      </w:pPr>
-      <w:r>
-        <w:rPr>
-          <w:lang w:val="en-GB"/>
-        </w:rPr>
-        <w:t>* evaluation:</w:t>
-      </w:r>
-    </w:p>
-    <w:p>
-      <w:pPr>
-        <w:rPr>
-          <w:lang w:val="en-GB"/>
-        </w:rPr>
-      </w:pPr>
-      <w:r>
-        <w:rPr>
-          <w:lang w:val="en-GB"/>
-        </w:rPr>
-        <w:t>- give R bars</w:t>
-      </w:r>
-      <w:r>
-        <w:rPr>
-          <w:lang w:val="en-GB"/>
-        </w:rPr>
-        <w:t xml:space="preserve"> [x]</w:t>
-      </w:r>
-    </w:p>
-    <w:p>
-      <w:pPr>
-        <w:rPr>
-          <w:lang w:val="en-GB"/>
-        </w:rPr>
-      </w:pPr>
-      <w:r>
-        <w:rPr>
-          <w:lang w:val="en-GB"/>
-        </w:rPr>
-        <w:lastRenderedPageBreak/>
-        <w:t>- explore f</w:t>
-      </w:r>
-      <w:r>
-        <w:rPr>
-          <w:lang w:val="en-GB"/>
-        </w:rPr>
-        <w:t>eatures selected and robustness of feature selection</w:t>
-      </w:r>
-      <w:r>
-        <w:rPr>
-          <w:lang w:val="en-GB"/>
-        </w:rPr>
-        <w:t xml:space="preserve"> ( how do you deal with random seed in different iterations? Is it always to same features?</w:t>
-      </w:r>
-      <w:r>
-        <w:rPr>
-          <w:lang w:val="en-GB"/>
-        </w:rPr>
-        <w:t xml:space="preserve"> How do you compare when the amount of features of each modality is different?</w:t>
-      </w:r>
-      <w:r>
-        <w:rPr>
-          <w:lang w:val="en-GB"/>
-        </w:rPr>
-        <w:t xml:space="preserve"> What percentage of features are from each modality?</w:t>
-      </w:r>
-      <w:r>
-        <w:rPr>
-          <w:lang w:val="en-GB"/>
-        </w:rPr>
-        <w:t xml:space="preserve"> Should I ever show all features?</w:t>
-      </w:r>
-      <w:r>
-        <w:rPr>
-          <w:lang w:val="en-GB"/>
-        </w:rPr>
-        <w:t>)</w:t>
-      </w:r>
-    </w:p>
-    <w:p>
-      <w:pPr>
-        <w:rPr>
-          <w:lang w:val="en-GB"/>
-        </w:rPr>
-      </w:pPr>
-      <w:proofErr w:type="spellStart"/>
-      <w:r>
-        <w:rPr>
-          <w:lang w:val="en-GB"/>
-        </w:rPr>
-        <w:t>Its</w:t>
-      </w:r>
-      <w:proofErr w:type="spellEnd"/>
-      <w:r>
-        <w:rPr>
-          <w:lang w:val="en-GB"/>
-        </w:rPr>
-        <w:t xml:space="preserve"> not fair to compare all features if each modality has different amount []</w:t>
-      </w:r>
-    </w:p>
-    <w:p>
-      <w:pPr>
-        <w:rPr>
-          <w:lang w:val="en-GB"/>
-        </w:rPr>
-      </w:pPr>
-      <w:r>
-        <w:rPr>
-          <w:lang w:val="en-GB"/>
-        </w:rPr>
-        <w:t>- don’t have to connecting lines (categorical?)</w:t>
-      </w:r>
-      <w:r>
-        <w:rPr>
-          <w:lang w:val="en-GB"/>
-        </w:rPr>
-        <w:t xml:space="preserve"> [z]</w:t>
-      </w:r>
-    </w:p>
-    <w:p>
-      <w:pPr>
-        <w:rPr>
-          <w:lang w:val="en-GB"/>
-        </w:rPr>
-      </w:pPr>
-      <w:r>
-        <w:rPr>
-          <w:lang w:val="en-GB"/>
-        </w:rPr>
-        <w:t>* Model</w:t>
-      </w:r>
-    </w:p>
-    <w:p>
-      <w:pPr>
-        <w:rPr>
-          <w:lang w:val="en-GB"/>
-        </w:rPr>
-      </w:pPr>
-      <w:r>
-        <w:rPr>
-          <w:lang w:val="en-GB"/>
-        </w:rPr>
-        <w:t>- try hyper parameter tuning, use elastic net instead of linear regression</w:t>
-      </w:r>
-    </w:p>
-    <w:p>
-      <w:pPr>
-        <w:rPr>
-          <w:lang w:val="en-GB"/>
-        </w:rPr>
-      </w:pPr>
-      <w:r>
-        <w:rPr>
-          <w:lang w:val="en-GB"/>
-        </w:rPr>
-        <w:t>- look at SVM gamma and c</w:t>
-      </w:r>
-    </w:p>
-    <w:p>
-      <w:pPr>
-        <w:rPr>
-          <w:lang w:val="en-GB"/>
-        </w:rPr>
-      </w:pPr>
-      <w:r>
-        <w:rPr>
-          <w:lang w:val="en-GB"/>
-        </w:rPr>
-        <w:t>* Thesis:</w:t>
-      </w:r>
-    </w:p>
-    <w:p>
-      <w:pPr>
-        <w:rPr>
-          <w:lang w:val="en-GB"/>
-        </w:rPr>
-      </w:pPr>
-      <w:r>
-        <w:rPr>
-          <w:lang w:val="en-GB"/>
-        </w:rPr>
-        <w:t>- have an outline and empty tables on what you want filled in</w:t>
-      </w:r>
-    </w:p>
-    <w:p>
-      <w:pPr>
-        <w:rPr>
-          <w:lang w:val="en-GB"/>
-        </w:rPr>
-      </w:pPr>
-      <w:r>
-        <w:rPr>
-          <w:lang w:val="en-GB"/>
-        </w:rPr>
-        <w:t xml:space="preserve">- make </w:t>
-      </w:r>
-      <w:proofErr w:type="spellStart"/>
-      <w:r>
-        <w:rPr>
-          <w:lang w:val="en-GB"/>
-        </w:rPr>
-        <w:t>hypotheses</w:t>
-      </w:r>
-      <w:r>
-        <w:rPr>
-          <w:lang w:val="en-GB"/>
-        </w:rPr>
-        <w:t>from</w:t>
-      </w:r>
-      <w:proofErr w:type="spellEnd"/>
-      <w:r>
-        <w:rPr>
-          <w:lang w:val="en-GB"/>
-        </w:rPr>
-        <w:t xml:space="preserve"> </w:t>
-      </w:r>
-      <w:r>
-        <w:rPr>
-          <w:lang w:val="en-GB"/>
-        </w:rPr>
-        <w:t xml:space="preserve"> packages and write in thesis draft based on commits and to do’s and notes.</w:t>
-      </w:r>
-    </w:p>
-    <w:p>
-      <w:pPr>
-        <w:rPr>
-          <w:lang w:val="en-GB"/>
-        </w:rPr>
-      </w:pPr>
-    </w:p>
-    <w:p>
-      <w:pPr>
-        <w:rPr>
-          <w:lang w:val="en-GB"/>
-        </w:rPr>
-      </w:pPr>
-      <w:r>
-        <w:rPr>
-          <w:lang w:val="en-GB"/>
-        </w:rPr>
-        <w:t>-(28 September presentation)</w:t>
-      </w:r>
-    </w:p>
-    <w:p>
-      <w:pPr>
-        <w:rPr>
-          <w:lang w:val="en-GB"/>
-        </w:rPr>
-      </w:pPr>
-      <w:r>
-        <w:rPr>
-          <w:lang w:val="en-GB"/>
-        </w:rPr>
-        <w:t>* Show performance with normal samples as stage zero</w:t>
-      </w:r>
-    </w:p>
-    <w:p>
-      <w:pPr>
-        <w:rPr>
-          <w:lang w:val="en-GB"/>
-        </w:rPr>
-      </w:pPr>
-      <w:r>
-        <w:rPr>
-          <w:lang w:val="en-GB"/>
-        </w:rPr>
-        <w:t>-- Possibly contrast with performance when that’s not the case (were normal samples being misinterpreted as stage 1?)</w:t>
-      </w:r>
-    </w:p>
-    <w:p>
-      <w:pPr>
-        <w:rPr>
-          <w:lang w:val="en-GB"/>
-        </w:rPr>
-      </w:pPr>
-      <w:r>
-        <w:rPr>
-          <w:lang w:val="en-GB"/>
-        </w:rPr>
-        <w:t>* Show performance when using new prediction set up with random sampling</w:t>
-      </w:r>
-      <w:r>
-        <w:rPr>
-          <w:lang w:val="en-GB"/>
-        </w:rPr>
-        <w:t xml:space="preserve"> and additional </w:t>
-      </w:r>
-      <w:proofErr w:type="spellStart"/>
-      <w:r>
-        <w:rPr>
-          <w:lang w:val="en-GB"/>
-        </w:rPr>
-        <w:t>fe</w:t>
-      </w:r>
-      <w:r>
-        <w:rPr>
-          <w:lang w:val="en-GB"/>
-        </w:rPr>
-        <w:t>with</w:t>
-      </w:r>
-      <w:proofErr w:type="spellEnd"/>
-      <w:r>
-        <w:rPr>
-          <w:lang w:val="en-GB"/>
-        </w:rPr>
-        <w:t xml:space="preserve"> </w:t>
-      </w:r>
-      <w:proofErr w:type="spellStart"/>
-      <w:r>
-        <w:rPr>
-          <w:lang w:val="en-GB"/>
-        </w:rPr>
-        <w:t>atures</w:t>
-      </w:r>
-      <w:proofErr w:type="spellEnd"/>
-    </w:p>
-    <w:p>
-      <w:pPr>
-        <w:rPr>
-          <w:lang w:val="en-GB"/>
-        </w:rPr>
-      </w:pPr>
-      <w:r>
-        <w:rPr>
-          <w:lang w:val="en-GB"/>
-        </w:rPr>
-        <w:t>* Show performance when using new feature ranking with linear regression (discuss data leakage</w:t>
-      </w:r>
-      <w:r>
-        <w:rPr>
-          <w:lang w:val="en-GB"/>
-        </w:rPr>
-        <w:t>)</w:t>
-      </w:r>
-    </w:p>
-    <w:p>
-      <w:pPr>
-        <w:rPr>
-          <w:lang w:val="en-GB"/>
-        </w:rPr>
-      </w:pPr>
-      <w:r>
-        <w:rPr>
-          <w:lang w:val="en-GB"/>
-        </w:rPr>
-        <w:t>* Show performance when using new prediction with linear regression for stages</w:t>
-      </w:r>
-    </w:p>
-    <w:p>
-      <w:pPr>
-        <w:rPr>
-          <w:lang w:val="en-GB"/>
-        </w:rPr>
-      </w:pPr>
-      <w:r>
-        <w:rPr>
-          <w:lang w:val="en-GB"/>
-        </w:rPr>
-        <w:t>* Show analysis of prediction results across experiments with confusion matrices</w:t>
-      </w:r>
-    </w:p>
-    <w:p>
-      <w:pPr>
-        <w:rPr>
-          <w:lang w:val="en-GB"/>
-        </w:rPr>
-      </w:pPr>
-      <w:r>
-        <w:rPr>
-          <w:lang w:val="en-GB"/>
-        </w:rPr>
-        <w:t>* If time: investigate dominance of each feature in integrated modality</w:t>
-      </w:r>
-    </w:p>
-    <w:p>
-      <w:pPr>
-        <w:rPr>
-          <w:lang w:val="en-GB"/>
-        </w:rPr>
-      </w:pPr>
-      <w:r>
-        <w:rPr>
-          <w:lang w:val="en-GB"/>
-        </w:rPr>
-        <w:t>* If time: update tables</w:t>
-      </w:r>
-    </w:p>
-    <w:p>
-      <w:pPr>
-        <w:rPr>
-          <w:lang w:val="en-GB"/>
-        </w:rPr>
-      </w:pPr>
-      <w:r>
-        <w:rPr>
-          <w:lang w:val="en-GB"/>
-        </w:rPr>
-        <w:t>-(6 September presentation)</w:t>
-      </w:r>
-    </w:p>
-    <w:p>
-      <w:pPr>
-        <w:rPr>
-          <w:lang w:val="en-GB"/>
-        </w:rPr>
-      </w:pPr>
-      <w:r>
-        <w:rPr>
-          <w:lang w:val="en-GB"/>
-        </w:rPr>
-        <w:t>* display predictive performance for each cancer separately with increasing feature amounts on the X axis instead of different cancers, and then each omics type separately</w:t>
-      </w:r>
-      <w:r>
-        <w:rPr>
-          <w:lang w:val="en-GB"/>
-        </w:rPr>
-        <w:t xml:space="preserve"> in each graph</w:t>
-      </w:r>
-      <w:r>
-        <w:rPr>
-          <w:lang w:val="en-GB"/>
-        </w:rPr>
-        <w:t xml:space="preserve"> [x]</w:t>
-      </w:r>
-    </w:p>
-    <w:p>
-      <w:pPr>
-        <w:rPr>
-          <w:lang w:val="en-GB"/>
-        </w:rPr>
-      </w:pPr>
-      <w:r>
-        <w:rPr>
-          <w:lang w:val="en-GB"/>
-        </w:rPr>
-        <w:t xml:space="preserve">* </w:t>
-      </w:r>
-      <w:r>
-        <w:rPr>
-          <w:lang w:val="en-GB"/>
-        </w:rPr>
-        <w:t>try MSE error</w:t>
-      </w:r>
-    </w:p>
-    <w:p>
-      <w:pPr>
-        <w:rPr>
-          <w:lang w:val="en-GB"/>
-        </w:rPr>
-      </w:pPr>
-      <w:r>
-        <w:rPr>
-          <w:lang w:val="en-GB"/>
-        </w:rPr>
-        <w:t>* fix the y-axis to have the same units</w:t>
-      </w:r>
-      <w:r>
-        <w:rPr>
-          <w:lang w:val="en-GB"/>
-        </w:rPr>
-        <w:t xml:space="preserve"> [x]</w:t>
-      </w:r>
-    </w:p>
-    <w:p>
-      <w:pPr>
-        <w:rPr>
-          <w:lang w:val="en-GB"/>
-        </w:rPr>
-      </w:pPr>
-      <w:r>
-        <w:rPr>
-          <w:lang w:val="en-GB"/>
-        </w:rPr>
-        <w:t>* if time: try a different set up with random sampling to estimate performance</w:t>
-      </w:r>
-    </w:p>
-    <w:p>
-      <w:pPr>
-        <w:rPr>
-          <w:lang w:val="en-GB"/>
-        </w:rPr>
-      </w:pPr>
-      <w:r>
-        <w:rPr>
-          <w:lang w:val="en-GB"/>
-        </w:rPr>
-        <w:t>* start initial subheading and grouping of current thesis document</w:t>
-      </w:r>
-      <w:r>
-        <w:rPr>
-          <w:lang w:val="en-GB"/>
-        </w:rPr>
-        <w:t xml:space="preserve"> [x]</w:t>
-      </w:r>
-    </w:p>
-    <w:p>
-      <w:pPr>
-        <w:rPr>
-          <w:lang w:val="en-GB"/>
-        </w:rPr>
-      </w:pPr>
-      <w:r>
-        <w:rPr>
-          <w:lang w:val="en-GB"/>
-        </w:rPr>
-        <w:t>* for presentation</w:t>
-      </w:r>
-    </w:p>
-    <w:p>
-      <w:pPr>
-        <w:rPr>
-          <w:lang w:val="en-GB"/>
-        </w:rPr>
-      </w:pPr>
-      <w:r>
-        <w:rPr>
-          <w:lang w:val="en-GB"/>
-        </w:rPr>
-        <w:t xml:space="preserve">- Think about what I really want to present instead of a big bundle of images. </w:t>
-      </w:r>
-    </w:p>
-    <w:p>
-      <w:pPr>
-        <w:rPr>
-          <w:lang w:val="en-GB"/>
-        </w:rPr>
-      </w:pPr>
-      <w:r>
-        <w:rPr>
-          <w:lang w:val="en-GB"/>
-        </w:rPr>
-        <w:lastRenderedPageBreak/>
-        <w:t>- Fix cancer sucks thing and find source for how many people die from it.</w:t>
-      </w:r>
-      <w:r>
-        <w:rPr>
-          <w:lang w:val="en-GB"/>
-        </w:rPr>
-        <w:t xml:space="preserve"> [x]</w:t>
-      </w:r>
-    </w:p>
-    <w:p>
-      <w:pPr>
-        <w:rPr>
-          <w:lang w:val="en-GB"/>
-        </w:rPr>
-      </w:pPr>
-      <w:r>
-        <w:rPr>
-          <w:lang w:val="en-GB"/>
-        </w:rPr>
-        <w:t>look more into HMP?</w:t>
-      </w:r>
-    </w:p>
-    <w:p>
-      <w:pPr>
-        <w:rPr>
-          <w:lang w:val="en-GB"/>
-        </w:rPr>
-      </w:pPr>
-      <w:r>
-        <w:rPr>
-          <w:lang w:val="en-GB"/>
-        </w:rPr>
-        <w:t xml:space="preserve">Investigate performance more. Are all my features from one modality? </w:t>
-      </w:r>
-    </w:p>
-    <w:p>
-      <w:pPr>
-        <w:rPr>
-          <w:lang w:val="en-GB"/>
-        </w:rPr>
-      </w:pPr>
-      <w:r>
-        <w:rPr>
-          <w:lang w:val="en-GB"/>
-        </w:rPr>
-        <w:t>What kind of prediction set up? Random sampling based?</w:t>
-      </w:r>
-      <w:r>
-        <w:rPr>
-          <w:lang w:val="en-GB"/>
-        </w:rPr>
-        <w:t xml:space="preserve"> And then select a different amount of features and perform sampling to estimate performance</w:t>
-      </w:r>
-    </w:p>
-    <w:p>
-      <w:pPr>
-        <w:rPr>
-          <w:lang w:val="en-GB"/>
-        </w:rPr>
-      </w:pPr>
-      <w:r>
-        <w:rPr>
-          <w:lang w:val="en-GB"/>
-        </w:rPr>
-        <w:t>What if I use other omics types and compare?</w:t>
-      </w:r>
-    </w:p>
-    <w:p>
-      <w:pPr>
-        <w:pStyle w:val="Heading1"/>
-        <w:rPr>
-          <w:lang w:val="en-GB"/>
-        </w:rPr>
-      </w:pPr>
-      <w:r>
-        <w:rPr>
-          <w:lang w:val="en-GB"/>
-        </w:rPr>
-        <w:t>Presentation</w:t>
-      </w:r>
-    </w:p>
-    <w:p>
-      <w:pPr>
-        <w:rPr>
-          <w:lang w:val="en-GB"/>
-        </w:rPr>
-      </w:pPr>
-    </w:p>
-    <w:p>
-      <w:pPr>
-        <w:rPr>
-          <w:lang w:val="en-GB"/>
-        </w:rPr>
-      </w:pPr>
-      <w:r>
-        <w:rPr>
-          <w:lang w:val="en-GB"/>
-        </w:rPr>
-        <w:t>17 October</w:t>
-      </w:r>
-    </w:p>
-    <w:p>
-      <w:pPr>
-        <w:rPr>
-          <w:lang w:val="en-GB"/>
-        </w:rPr>
-      </w:pPr>
-      <w:r>
-        <w:rPr>
-          <w:lang w:val="en-GB"/>
-        </w:rPr>
-        <w:t>Try different stages of integration</w:t>
-      </w:r>
-    </w:p>
-    <w:p>
-      <w:pPr>
-        <w:rPr>
-          <w:lang w:val="en-GB"/>
-        </w:rPr>
-      </w:pPr>
-    </w:p>
-    <w:p>
-      <w:pPr>
-        <w:rPr>
-          <w:lang w:val="en-GB"/>
-        </w:rPr>
-      </w:pPr>
-    </w:p>
-    <w:p>
-      <w:pPr>
-        <w:rPr>
-          <w:lang w:val="en-GB"/>
-        </w:rPr>
-      </w:pPr>
-      <w:r>
-        <w:rPr>
-          <w:lang w:val="en-GB"/>
-        </w:rPr>
-        <w:t>- Feature selection</w:t>
-      </w:r>
-    </w:p>
-    <w:p>
-      <w:pPr>
-        <w:rPr>
-          <w:lang w:val="en-GB"/>
-        </w:rPr>
-      </w:pPr>
-      <w:r>
-        <w:rPr>
-          <w:lang w:val="en-GB"/>
-        </w:rPr>
-        <w:t xml:space="preserve">- Prediction task on stage and </w:t>
-      </w:r>
-      <w:proofErr w:type="spellStart"/>
-      <w:r>
-        <w:rPr>
-          <w:lang w:val="en-GB"/>
-        </w:rPr>
-        <w:t>tumor</w:t>
-      </w:r>
-      <w:proofErr w:type="spellEnd"/>
-    </w:p>
-    <w:p>
-      <w:pPr>
-        <w:rPr>
-          <w:lang w:val="en-GB"/>
-        </w:rPr>
-      </w:pPr>
-      <w:r>
-        <w:rPr>
-          <w:lang w:val="en-GB"/>
-        </w:rPr>
-        <w:t>two fold cross validation chi squared feature selection\</w:t>
-      </w:r>
-    </w:p>
-    <w:p>
-      <w:pPr>
-        <w:rPr>
-          <w:lang w:val="nl-NL"/>
-        </w:rPr>
-      </w:pPr>
-      <w:r>
-        <w:rPr>
-          <w:lang w:val="nl-NL"/>
-        </w:rPr>
-        <w:t xml:space="preserve">tumor: </w:t>
-      </w:r>
-      <w:proofErr w:type="spellStart"/>
-      <w:r>
-        <w:rPr>
-          <w:lang w:val="nl-NL"/>
-        </w:rPr>
-        <w:t>svm</w:t>
-      </w:r>
-      <w:proofErr w:type="spellEnd"/>
-      <w:r>
-        <w:rPr>
-          <w:lang w:val="nl-NL"/>
-        </w:rPr>
-        <w:t xml:space="preserve">, </w:t>
-      </w:r>
-      <w:proofErr w:type="spellStart"/>
-      <w:r>
-        <w:rPr>
-          <w:lang w:val="nl-NL"/>
-        </w:rPr>
-        <w:t>rbf</w:t>
-      </w:r>
-      <w:proofErr w:type="spellEnd"/>
-      <w:r>
-        <w:rPr>
-          <w:lang w:val="nl-NL"/>
-        </w:rPr>
-        <w:t xml:space="preserve"> </w:t>
-      </w:r>
-      <w:proofErr w:type="spellStart"/>
-      <w:r>
-        <w:rPr>
-          <w:lang w:val="nl-NL"/>
-        </w:rPr>
-        <w:t>kernel</w:t>
-      </w:r>
-      <w:proofErr w:type="spellEnd"/>
-      <w:r>
-        <w:rPr>
-          <w:lang w:val="nl-NL"/>
-        </w:rPr>
-        <w:t>, c=1</w:t>
-      </w:r>
-    </w:p>
-    <w:p>
-      <w:pPr>
-        <w:rPr>
-          <w:lang w:val="en-GB"/>
-        </w:rPr>
-      </w:pPr>
-      <w:r>
-        <w:rPr>
-          <w:lang w:val="en-GB"/>
-        </w:rPr>
-        <w:t xml:space="preserve">stage: </w:t>
-      </w:r>
-      <w:proofErr w:type="spellStart"/>
-      <w:r>
-        <w:rPr>
-          <w:lang w:val="en-GB"/>
-        </w:rPr>
-        <w:t>mlgr</w:t>
-      </w:r>
-      <w:proofErr w:type="spellEnd"/>
-      <w:r>
-        <w:rPr>
-          <w:lang w:val="en-GB"/>
-        </w:rPr>
-        <w:t xml:space="preserve">, </w:t>
-      </w:r>
-    </w:p>
-    <w:p>
-      <w:pPr>
-        <w:rPr>
-          <w:lang w:val="en-GB"/>
-        </w:rPr>
-      </w:pPr>
-    </w:p>
-    <w:p>
-      <w:pPr>
-        <w:rPr>
-          <w:lang w:val="en-GB"/>
-        </w:rPr>
-      </w:pPr>
-      <w:r>
-        <w:rPr>
-          <w:lang w:val="en-GB"/>
-        </w:rPr>
-        <w:t xml:space="preserve">- PCA and t-SNE visualizations for all cancers and data sets with </w:t>
-      </w:r>
-      <w:proofErr w:type="spellStart"/>
-      <w:r>
-        <w:rPr>
-          <w:lang w:val="en-GB"/>
-        </w:rPr>
-        <w:t>tumor</w:t>
-      </w:r>
-      <w:proofErr w:type="spellEnd"/>
-      <w:r>
-        <w:rPr>
-          <w:lang w:val="en-GB"/>
-        </w:rPr>
-        <w:t xml:space="preserve"> status data</w:t>
-      </w:r>
-    </w:p>
-    <w:p>
-      <w:pPr>
-        <w:rPr>
-          <w:lang w:val="en-GB"/>
-        </w:rPr>
-      </w:pPr>
-      <w:r>
-        <w:rPr>
-          <w:lang w:val="en-GB"/>
-        </w:rPr>
-        <w:t>- also do this for stage data, but only for overlapped samples</w:t>
-      </w:r>
-    </w:p>
-    <w:p>
-      <w:pPr>
-        <w:rPr>
-          <w:lang w:val="en-GB"/>
-        </w:rPr>
-      </w:pPr>
-      <w:r>
-        <w:rPr>
-          <w:lang w:val="en-GB"/>
-        </w:rPr>
-        <w:t>- running algorithm on overlapped data sets</w:t>
-      </w:r>
-    </w:p>
-    <w:p>
-      <w:pPr>
-        <w:rPr>
-          <w:lang w:val="en-GB"/>
-        </w:rPr>
-      </w:pPr>
-      <w:r>
-        <w:rPr>
-          <w:lang w:val="en-GB"/>
-        </w:rPr>
-        <w:t>- making graphs for visualization of prediction performance</w:t>
-      </w:r>
-    </w:p>
-    <w:p>
-      <w:pPr>
-        <w:rPr>
-          <w:lang w:val="en-GB"/>
-        </w:rPr>
-      </w:pPr>
-      <w:r>
-        <w:rPr>
-          <w:lang w:val="en-GB"/>
-        </w:rPr>
-        <w:t xml:space="preserve">- </w:t>
-      </w:r>
-    </w:p>
-    <w:p>
-      <w:pPr>
-        <w:rPr>
-          <w:lang w:val="en-GB"/>
-        </w:rPr>
-      </w:pPr>
-    </w:p>
-    <w:p>
-      <w:pPr>
-        <w:rPr>
-          <w:lang w:val="en-GB"/>
-        </w:rPr>
-      </w:pPr>
-      <w:r>
-        <w:rPr>
-          <w:lang w:val="en-GB"/>
-        </w:rPr>
-        <w:t>- Handle information leakage properly?</w:t>
-      </w:r>
-    </w:p>
-    <w:p>
-      <w:pPr>
-        <w:rPr>
-          <w:lang w:val="en-GB"/>
-        </w:rPr>
-      </w:pPr>
-      <w:r>
-        <w:rPr>
-          <w:lang w:val="en-GB"/>
-        </w:rPr>
-        <w:t>- Properly selected feature amounts</w:t>
-      </w:r>
-    </w:p>
-    <w:p>
-      <w:pPr>
-        <w:rPr>
-          <w:lang w:val="en-GB"/>
-        </w:rPr>
-      </w:pPr>
-      <w:r>
-        <w:rPr>
-          <w:lang w:val="en-GB"/>
-        </w:rPr>
-        <w:t>- Hyperparameter selection</w:t>
-      </w:r>
-    </w:p>
-    <w:p>
-      <w:pPr>
-        <w:rPr>
-          <w:lang w:val="en-GB"/>
-        </w:rPr>
-      </w:pPr>
-      <w:r>
-        <w:rPr>
-          <w:lang w:val="en-GB"/>
-        </w:rPr>
-        <w:t>Thomas lab meeting</w:t>
-      </w:r>
-    </w:p>
-    <w:p>
-      <w:pPr>
-        <w:pStyle w:val="Heading1"/>
-        <w:rPr>
-          <w:lang w:val="en-GB"/>
-        </w:rPr>
-      </w:pPr>
-      <w:r>
-        <w:rPr>
-          <w:lang w:val="en-GB"/>
-        </w:rPr>
         <w:t>Questions</w:t>
       </w:r>
     </w:p>
@@ -7010,21 +6079,7 @@
         <w:rPr>
           <w:lang w:val="en-GB"/>
         </w:rPr>
-        <w:t xml:space="preserve"> Also some contradicting things, such as STAD being better one integrated with chi2, but worse than GE with </w:t>
-      </w:r>
-      <w:proofErr w:type="spellStart"/>
-      <w:r>
-        <w:rPr>
-          <w:lang w:val="en-GB"/>
-        </w:rPr>
-        <w:t>linreg</w:t>
-      </w:r>
-      <w:proofErr w:type="spellEnd"/>
-      <w:r>
-        <w:rPr>
-          <w:lang w:val="en-GB"/>
-        </w:rPr>
-        <w:t xml:space="preserve"> selection</w:t>
+        <w:t xml:space="preserve"> Also some contradicting things, such as STAD being better one integrated with chi2, but worse than GE with linreg selection</w:t>
       </w:r>
     </w:p>
     <w:p>

</xml_diff>

<commit_message>
Fix AE architecture and add AE grid search subgrids
</commit_message>
<xml_diff>
--- a/Thesis Steps.docx
+++ b/Thesis Steps.docx
@@ -207,35 +207,7 @@
         <w:rPr>
           <w:lang w:val="en-GB"/>
         </w:rPr>
-        <w:t xml:space="preserve">Try to find </w:t>
-      </w:r>
-      <w:proofErr w:type="spellStart"/>
-      <w:r>
-        <w:rPr>
-          <w:lang w:val="en-GB"/>
-        </w:rPr>
-        <w:t>preprocessed</w:t>
-      </w:r>
-      <w:proofErr w:type="spellEnd"/>
-      <w:r>
-        <w:rPr>
-          <w:lang w:val="en-GB"/>
-        </w:rPr>
-        <w:t xml:space="preserve"> TCGA gene data with more samples otherwise </w:t>
-      </w:r>
-      <w:proofErr w:type="spellStart"/>
-      <w:r>
-        <w:rPr>
-          <w:lang w:val="en-GB"/>
-        </w:rPr>
-        <w:t>preprocess</w:t>
-      </w:r>
-      <w:proofErr w:type="spellEnd"/>
-      <w:r>
-        <w:rPr>
-          <w:lang w:val="en-GB"/>
-        </w:rPr>
-        <w:t xml:space="preserve"> it yourself</w:t>
+        <w:t>Try to find preprocessed TCGA gene data with more samples otherwise preprocess it yourself</w:t>
       </w:r>
     </w:p>
     <w:p>
@@ -342,34 +314,38 @@
         <w:rPr>
           <w:lang w:val="en-GB"/>
         </w:rPr>
+        <w:t xml:space="preserve"> nevermind</w:t>
+      </w:r>
+      <w:r>
+        <w:rPr>
+          <w:lang w:val="en-GB"/>
+        </w:rPr>
+        <w:t>)</w:t>
+      </w:r>
+    </w:p>
+    <w:p>
+      <w:pPr>
+        <w:rPr>
+          <w:lang w:val="en-GB"/>
+        </w:rPr>
+      </w:pPr>
+      <w:r>
+        <w:rPr>
+          <w:lang w:val="en-GB"/>
+        </w:rPr>
+        <w:t>Firehose is also no good.</w:t>
+      </w:r>
+      <w:r>
+        <w:rPr>
+          <w:lang w:val="en-GB"/>
+        </w:rPr>
         <w:t xml:space="preserve"> </w:t>
       </w:r>
-      <w:proofErr w:type="spellStart"/>
-      <w:r>
-        <w:rPr>
-          <w:lang w:val="en-GB"/>
-        </w:rPr>
-        <w:t>nevermind</w:t>
-      </w:r>
-      <w:proofErr w:type="spellEnd"/>
-      <w:r>
-        <w:rPr>
-          <w:lang w:val="en-GB"/>
-        </w:rPr>
-        <w:t>)</w:t>
-      </w:r>
-    </w:p>
-    <w:p>
-      <w:pPr>
-        <w:rPr>
-          <w:lang w:val="en-GB"/>
-        </w:rPr>
-      </w:pPr>
-      <w:r>
-        <w:rPr>
-          <w:lang w:val="en-GB"/>
-        </w:rPr>
-        <w:t>Firehose is also no good.</w:t>
+      <w:r>
+        <w:rPr>
+          <w:lang w:val="en-GB"/>
+        </w:rPr>
+        <w:t xml:space="preserve"> Xeno also doesn’t have the samples I need for stomach.</w:t>
       </w:r>
       <w:r>
         <w:rPr>
@@ -381,32 +357,6 @@
         <w:rPr>
           <w:lang w:val="en-GB"/>
         </w:rPr>
-        <w:t xml:space="preserve"> </w:t>
-      </w:r>
-      <w:proofErr w:type="spellStart"/>
-      <w:r>
-        <w:rPr>
-          <w:lang w:val="en-GB"/>
-        </w:rPr>
-        <w:t>Xeno</w:t>
-      </w:r>
-      <w:proofErr w:type="spellEnd"/>
-      <w:r>
-        <w:rPr>
-          <w:lang w:val="en-GB"/>
-        </w:rPr>
-        <w:t xml:space="preserve"> also doesn’t have the samples I need for stomach.</w:t>
-      </w:r>
-      <w:r>
-        <w:rPr>
-          <w:lang w:val="en-GB"/>
-        </w:rPr>
-        <w:t xml:space="preserve"> </w:t>
-      </w:r>
-      <w:r>
-        <w:rPr>
-          <w:lang w:val="en-GB"/>
-        </w:rPr>
         <w:t>The studies in my documents also don’t really have the data.</w:t>
       </w:r>
     </w:p>
@@ -433,55 +383,13 @@
         <w:rPr>
           <w:lang w:val="en-GB"/>
         </w:rPr>
-        <w:t xml:space="preserve">So, it seems like </w:t>
-      </w:r>
-      <w:proofErr w:type="spellStart"/>
-      <w:r>
-        <w:rPr>
-          <w:lang w:val="en-GB"/>
-        </w:rPr>
-        <w:t>Xenos</w:t>
-      </w:r>
-      <w:proofErr w:type="spellEnd"/>
-      <w:r>
-        <w:rPr>
-          <w:lang w:val="en-GB"/>
-        </w:rPr>
-        <w:t xml:space="preserve"> has some samples that the other one doesn’t equal amount of controls in total, so I could try to append them and then get the </w:t>
-      </w:r>
-      <w:proofErr w:type="spellStart"/>
-      <w:r>
-        <w:rPr>
-          <w:lang w:val="en-GB"/>
-        </w:rPr>
-        <w:t>preprocessing</w:t>
-      </w:r>
-      <w:proofErr w:type="spellEnd"/>
-      <w:r>
-        <w:rPr>
-          <w:lang w:val="en-GB"/>
-        </w:rPr>
-        <w:t xml:space="preserve"> to be the same</w:t>
-      </w:r>
-      <w:r>
-        <w:rPr>
-          <w:lang w:val="en-GB"/>
-        </w:rPr>
-        <w:t xml:space="preserve">: It doesn’t have any control samples which the author doesn’t have, only </w:t>
-      </w:r>
-      <w:proofErr w:type="spellStart"/>
-      <w:r>
-        <w:rPr>
-          <w:lang w:val="en-GB"/>
-        </w:rPr>
-        <w:t>tumor</w:t>
-      </w:r>
-      <w:proofErr w:type="spellEnd"/>
-      <w:r>
-        <w:rPr>
-          <w:lang w:val="en-GB"/>
-        </w:rPr>
-        <w:t xml:space="preserve"> samples.</w:t>
+        <w:t>So, it seems like Xenos has some samples that the other one doesn’t equal amount of controls in total, so I could try to append them and then get the preprocessing to be the same</w:t>
+      </w:r>
+      <w:r>
+        <w:rPr>
+          <w:lang w:val="en-GB"/>
+        </w:rPr>
+        <w:t>: It doesn’t have any control samples which the author doesn’t have, only tumor samples.</w:t>
       </w:r>
       <w:r>
         <w:rPr>
@@ -582,21 +490,7 @@
         <w:rPr>
           <w:lang w:val="en-GB"/>
         </w:rPr>
-        <w:t xml:space="preserve">I explored the normal versus </w:t>
-      </w:r>
-      <w:proofErr w:type="spellStart"/>
-      <w:r>
-        <w:rPr>
-          <w:lang w:val="en-GB"/>
-        </w:rPr>
-        <w:t>tumor</w:t>
-      </w:r>
-      <w:proofErr w:type="spellEnd"/>
-      <w:r>
-        <w:rPr>
-          <w:lang w:val="en-GB"/>
-        </w:rPr>
-        <w:t xml:space="preserve"> of the TCMA data sets, I should also do that for the gene expression data set.</w:t>
+        <w:t>I explored the normal versus tumor of the TCMA data sets, I should also do that for the gene expression data set.</w:t>
       </w:r>
     </w:p>
     <w:p>
@@ -615,21 +509,7 @@
         <w:rPr>
           <w:lang w:val="en-GB"/>
         </w:rPr>
-        <w:t xml:space="preserve"> It seems to be there, but in another file. Also, the </w:t>
-      </w:r>
-      <w:proofErr w:type="spellStart"/>
-      <w:r>
-        <w:rPr>
-          <w:lang w:val="en-GB"/>
-        </w:rPr>
-        <w:t>xenos</w:t>
-      </w:r>
-      <w:proofErr w:type="spellEnd"/>
-      <w:r>
-        <w:rPr>
-          <w:lang w:val="en-GB"/>
-        </w:rPr>
-        <w:t xml:space="preserve"> data doesn’t have all the cases of STAD for example and also not as many normal samples.</w:t>
+        <w:t xml:space="preserve"> It seems to be there, but in another file. Also, the xenos data doesn’t have all the cases of STAD for example and also not as many normal samples.</w:t>
       </w:r>
     </w:p>
     <w:p>
@@ -719,30 +599,39 @@
         <w:rPr>
           <w:lang w:val="en-GB"/>
         </w:rPr>
-        <w:t xml:space="preserve"> A lot of overlap between </w:t>
-      </w:r>
-      <w:proofErr w:type="spellStart"/>
-      <w:r>
-        <w:rPr>
-          <w:lang w:val="en-GB"/>
-        </w:rPr>
-        <w:t>tumor</w:t>
-      </w:r>
-      <w:proofErr w:type="spellEnd"/>
-      <w:r>
-        <w:rPr>
-          <w:lang w:val="en-GB"/>
-        </w:rPr>
-        <w:t xml:space="preserve"> and no </w:t>
-      </w:r>
-      <w:proofErr w:type="spellStart"/>
-      <w:r>
-        <w:rPr>
-          <w:lang w:val="en-GB"/>
-        </w:rPr>
-        <w:t>tumor</w:t>
-      </w:r>
-      <w:proofErr w:type="spellEnd"/>
+        <w:t xml:space="preserve"> A lot of overlap between tumor and no tumor.</w:t>
+      </w:r>
+    </w:p>
+    <w:p>
+      <w:pPr>
+        <w:rPr>
+          <w:lang w:val="en-GB"/>
+        </w:rPr>
+      </w:pPr>
+      <w:r>
+        <w:rPr>
+          <w:lang w:val="en-GB"/>
+        </w:rPr>
+        <w:t xml:space="preserve">I’ve visualized also the overlap with Aakash GE data and phylum. Next </w:t>
+      </w:r>
+      <w:r>
+        <w:rPr>
+          <w:lang w:val="en-GB"/>
+        </w:rPr>
+        <w:t>d</w:t>
+      </w:r>
+      <w:r>
+        <w:rPr>
+          <w:lang w:val="en-GB"/>
+        </w:rPr>
+        <w:t>o it with</w:t>
+      </w:r>
+      <w:r>
+        <w:rPr>
+          <w:lang w:val="en-GB"/>
+        </w:rPr>
+        <w:t xml:space="preserve"> genus</w:t>
+      </w:r>
       <w:r>
         <w:rPr>
           <w:lang w:val="en-GB"/>
@@ -760,43 +649,6 @@
         <w:rPr>
           <w:lang w:val="en-GB"/>
         </w:rPr>
-        <w:t xml:space="preserve">I’ve visualized also the overlap with Aakash GE data and phylum. Next </w:t>
-      </w:r>
-      <w:r>
-        <w:rPr>
-          <w:lang w:val="en-GB"/>
-        </w:rPr>
-        <w:t>d</w:t>
-      </w:r>
-      <w:r>
-        <w:rPr>
-          <w:lang w:val="en-GB"/>
-        </w:rPr>
-        <w:t>o it with</w:t>
-      </w:r>
-      <w:r>
-        <w:rPr>
-          <w:lang w:val="en-GB"/>
-        </w:rPr>
-        <w:t xml:space="preserve"> genus</w:t>
-      </w:r>
-      <w:r>
-        <w:rPr>
-          <w:lang w:val="en-GB"/>
-        </w:rPr>
-        <w:t>.</w:t>
-      </w:r>
-    </w:p>
-    <w:p>
-      <w:pPr>
-        <w:rPr>
-          <w:lang w:val="en-GB"/>
-        </w:rPr>
-      </w:pPr>
-      <w:r>
-        <w:rPr>
-          <w:lang w:val="en-GB"/>
-        </w:rPr>
         <w:t>Visualize</w:t>
       </w:r>
       <w:r>
@@ -873,14 +725,7 @@
         <w:rPr>
           <w:lang w:val="en-GB"/>
         </w:rPr>
-        <w:t xml:space="preserve">This is done and apparently there really are a good amount of normal </w:t>
-      </w:r>
-      <w:proofErr w:type="spellStart"/>
-      <w:r>
-        <w:rPr>
-          <w:lang w:val="en-GB"/>
-        </w:rPr>
-        <w:t>sa</w:t>
+        <w:t>This is done and apparently there really are a good amount of normal sa</w:t>
       </w:r>
       <w:r>
         <w:rPr>
@@ -892,14 +737,7 @@
         <w:rPr>
           <w:lang w:val="en-GB"/>
         </w:rPr>
-        <w:t>mples</w:t>
-      </w:r>
-      <w:proofErr w:type="spellEnd"/>
-      <w:r>
-        <w:rPr>
-          <w:lang w:val="en-GB"/>
-        </w:rPr>
-        <w:t xml:space="preserve"> in the GE data set. It might be fruitful to find another microbial data set.</w:t>
+        <w:t>mples in the GE data set. It might be fruitful to find another microbial data set.</w:t>
       </w:r>
     </w:p>
     <w:p>
@@ -932,21 +770,7 @@
         <w:rPr>
           <w:lang w:val="en-GB"/>
         </w:rPr>
-        <w:t xml:space="preserve">: reorganization all files and processing of data and </w:t>
-      </w:r>
-      <w:proofErr w:type="spellStart"/>
-      <w:r>
-        <w:rPr>
-          <w:lang w:val="en-GB"/>
-        </w:rPr>
-        <w:t>cleanup</w:t>
-      </w:r>
-      <w:proofErr w:type="spellEnd"/>
-      <w:r>
-        <w:rPr>
-          <w:lang w:val="en-GB"/>
-        </w:rPr>
-        <w:t xml:space="preserve"> is done.</w:t>
+        <w:t>: reorganization all files and processing of data and cleanup is done.</w:t>
       </w:r>
       <w:r>
         <w:rPr>
@@ -971,21 +795,7 @@
         <w:rPr>
           <w:lang w:val="en-GB"/>
         </w:rPr>
-        <w:t xml:space="preserve">. Try with TS NE and </w:t>
-      </w:r>
-      <w:proofErr w:type="spellStart"/>
-      <w:r>
-        <w:rPr>
-          <w:lang w:val="en-GB"/>
-        </w:rPr>
-        <w:t>umap</w:t>
-      </w:r>
-      <w:proofErr w:type="spellEnd"/>
-      <w:r>
-        <w:rPr>
-          <w:lang w:val="en-GB"/>
-        </w:rPr>
-        <w:t xml:space="preserve"> and see difference between combined and separate</w:t>
+        <w:t>. Try with TS NE and umap and see difference between combined and separate</w:t>
       </w:r>
     </w:p>
     <w:p>
@@ -1004,21 +814,7 @@
         <w:rPr>
           <w:lang w:val="en-GB"/>
         </w:rPr>
-        <w:t xml:space="preserve"> Or survival prediction or </w:t>
-      </w:r>
-      <w:proofErr w:type="spellStart"/>
-      <w:r>
-        <w:rPr>
-          <w:lang w:val="en-GB"/>
-        </w:rPr>
-        <w:t>tumor</w:t>
-      </w:r>
-      <w:proofErr w:type="spellEnd"/>
-      <w:r>
-        <w:rPr>
-          <w:lang w:val="en-GB"/>
-        </w:rPr>
-        <w:t xml:space="preserve"> stage prediction</w:t>
+        <w:t xml:space="preserve"> Or survival prediction or tumor stage prediction</w:t>
       </w:r>
     </w:p>
     <w:p>
@@ -1044,21 +840,7 @@
         <w:rPr>
           <w:lang w:val="en-GB"/>
         </w:rPr>
-        <w:t xml:space="preserve">Fix bug with joining with GE overlap stage. The discrepancy in </w:t>
-      </w:r>
-      <w:proofErr w:type="spellStart"/>
-      <w:r>
-        <w:rPr>
-          <w:lang w:val="en-GB"/>
-        </w:rPr>
-        <w:t>tumor</w:t>
-      </w:r>
-      <w:proofErr w:type="spellEnd"/>
-      <w:r>
-        <w:rPr>
-          <w:lang w:val="en-GB"/>
-        </w:rPr>
-        <w:t xml:space="preserve"> versus normal is caused by duplicates.</w:t>
+        <w:t>Fix bug with joining with GE overlap stage. The discrepancy in tumor versus normal is caused by duplicates.</w:t>
       </w:r>
       <w:r>
         <w:rPr>
@@ -1090,48 +872,20 @@
         <w:rPr>
           <w:lang w:val="en-GB"/>
         </w:rPr>
-        <w:t xml:space="preserve">Hypotheses: what were the results of running a prediction model using overlapped microbial and gene expression data on </w:t>
-      </w:r>
-      <w:proofErr w:type="spellStart"/>
-      <w:r>
-        <w:rPr>
-          <w:lang w:val="en-GB"/>
-        </w:rPr>
-        <w:t>tumor</w:t>
-      </w:r>
-      <w:proofErr w:type="spellEnd"/>
-      <w:r>
-        <w:rPr>
-          <w:lang w:val="en-GB"/>
-        </w:rPr>
-        <w:t xml:space="preserve"> versus normal classification?</w:t>
-      </w:r>
-    </w:p>
-    <w:p>
-      <w:pPr>
-        <w:rPr>
-          <w:lang w:val="en-GB"/>
-        </w:rPr>
-      </w:pPr>
-      <w:r>
-        <w:rPr>
-          <w:lang w:val="en-GB"/>
-        </w:rPr>
-        <w:t xml:space="preserve">Task: run an SVM model to predict </w:t>
-      </w:r>
-      <w:proofErr w:type="spellStart"/>
-      <w:r>
-        <w:rPr>
-          <w:lang w:val="en-GB"/>
-        </w:rPr>
-        <w:t>tumor</w:t>
-      </w:r>
-      <w:proofErr w:type="spellEnd"/>
-      <w:r>
-        <w:rPr>
-          <w:lang w:val="en-GB"/>
-        </w:rPr>
-        <w:t xml:space="preserve"> versus normal and compare it with separate predictions using only microbial or only gene expression.</w:t>
+        <w:t>Hypotheses: what were the results of running a prediction model using overlapped microbial and gene expression data on tumor versus normal classification?</w:t>
+      </w:r>
+    </w:p>
+    <w:p>
+      <w:pPr>
+        <w:rPr>
+          <w:lang w:val="en-GB"/>
+        </w:rPr>
+      </w:pPr>
+      <w:r>
+        <w:rPr>
+          <w:lang w:val="en-GB"/>
+        </w:rPr>
+        <w:t>Task: run an SVM model to predict tumor versus normal and compare it with separate predictions using only microbial or only gene expression.</w:t>
       </w:r>
       <w:r>
         <w:rPr>
@@ -1287,35 +1041,7 @@
         <w:rPr>
           <w:lang w:val="en-GB"/>
         </w:rPr>
-        <w:t xml:space="preserve">separately on gene expression and abundance data and overlapped data for multiple amount of features and see which works best for class separation visually assessed with PCA or t-SNE or with prediction tasks such as </w:t>
-      </w:r>
-      <w:proofErr w:type="spellStart"/>
-      <w:r>
-        <w:rPr>
-          <w:lang w:val="en-GB"/>
-        </w:rPr>
-        <w:t>tumor</w:t>
-      </w:r>
-      <w:proofErr w:type="spellEnd"/>
-      <w:r>
-        <w:rPr>
-          <w:lang w:val="en-GB"/>
-        </w:rPr>
-        <w:t xml:space="preserve"> stage prediction or </w:t>
-      </w:r>
-      <w:proofErr w:type="spellStart"/>
-      <w:r>
-        <w:rPr>
-          <w:lang w:val="en-GB"/>
-        </w:rPr>
-        <w:t>tumor</w:t>
-      </w:r>
-      <w:proofErr w:type="spellEnd"/>
-      <w:r>
-        <w:rPr>
-          <w:lang w:val="en-GB"/>
-        </w:rPr>
-        <w:t xml:space="preserve"> versus normal prediction</w:t>
+        <w:t>separately on gene expression and abundance data and overlapped data for multiple amount of features and see which works best for class separation visually assessed with PCA or t-SNE or with prediction tasks such as tumor stage prediction or tumor versus normal prediction</w:t>
       </w:r>
     </w:p>
     <w:p>
@@ -1384,21 +1110,7 @@
         <w:rPr>
           <w:lang w:val="en-GB"/>
         </w:rPr>
-        <w:t xml:space="preserve">Hypotheses: are there benefits to integrating microbial and omics data when predicting </w:t>
-      </w:r>
-      <w:proofErr w:type="spellStart"/>
-      <w:r>
-        <w:rPr>
-          <w:lang w:val="en-GB"/>
-        </w:rPr>
-        <w:t>tumor</w:t>
-      </w:r>
-      <w:proofErr w:type="spellEnd"/>
-      <w:r>
-        <w:rPr>
-          <w:lang w:val="en-GB"/>
-        </w:rPr>
-        <w:t xml:space="preserve"> stage?</w:t>
+        <w:t>Hypotheses: are there benefits to integrating microbial and omics data when predicting tumor stage?</w:t>
       </w:r>
     </w:p>
     <w:p>
@@ -1421,21 +1133,7 @@
         <w:rPr>
           <w:lang w:val="en-GB"/>
         </w:rPr>
-        <w:t xml:space="preserve">summarize </w:t>
-      </w:r>
-      <w:proofErr w:type="spellStart"/>
-      <w:r>
-        <w:rPr>
-          <w:lang w:val="en-GB"/>
-        </w:rPr>
-        <w:t>tumor</w:t>
-      </w:r>
-      <w:proofErr w:type="spellEnd"/>
-      <w:r>
-        <w:rPr>
-          <w:lang w:val="en-GB"/>
-        </w:rPr>
-        <w:t xml:space="preserve"> stages into 123 or 4 and use a multinomial logistic regression model to predict them for all cancer types when using genus and when using only gene expression data and when using overlapped data. Do this using all features, five features and 10 features. </w:t>
+        <w:t xml:space="preserve">summarize tumor stages into 123 or 4 and use a multinomial logistic regression model to predict them for all cancer types when using genus and when using only gene expression data and when using overlapped data. Do this using all features, five features and 10 features. </w:t>
       </w:r>
       <w:r>
         <w:rPr>
@@ -1447,21 +1145,7 @@
         <w:rPr>
           <w:lang w:val="en-GB"/>
         </w:rPr>
-        <w:t xml:space="preserve"> have </w:t>
-      </w:r>
-      <w:proofErr w:type="spellStart"/>
-      <w:r>
-        <w:rPr>
-          <w:lang w:val="en-GB"/>
-        </w:rPr>
-        <w:t>tumor</w:t>
-      </w:r>
-      <w:proofErr w:type="spellEnd"/>
-      <w:r>
-        <w:rPr>
-          <w:lang w:val="en-GB"/>
-        </w:rPr>
-        <w:t xml:space="preserve"> stage data for genus.</w:t>
+        <w:t xml:space="preserve"> have tumor stage data for genus.</w:t>
       </w:r>
     </w:p>
     <w:p>
@@ -1542,21 +1226,7 @@
         <w:rPr>
           <w:lang w:val="en-GB"/>
         </w:rPr>
-        <w:t xml:space="preserve">Task: Visualize all PCA and t-SNE for stage and </w:t>
-      </w:r>
-      <w:proofErr w:type="spellStart"/>
-      <w:r>
-        <w:rPr>
-          <w:lang w:val="en-GB"/>
-        </w:rPr>
-        <w:t>tumor</w:t>
-      </w:r>
-      <w:proofErr w:type="spellEnd"/>
-      <w:r>
-        <w:rPr>
-          <w:lang w:val="en-GB"/>
-        </w:rPr>
-        <w:t>, across selected feature amounts and for all cancers. And then do the same when the same samples are selected.</w:t>
+        <w:t>Task: Visualize all PCA and t-SNE for stage and tumor, across selected feature amounts and for all cancers. And then do the same when the same samples are selected.</w:t>
       </w:r>
     </w:p>
     <w:p>
@@ -1696,21 +1366,7 @@
         <w:rPr>
           <w:lang w:val="en-GB"/>
         </w:rPr>
-        <w:t xml:space="preserve"> make </w:t>
-      </w:r>
-      <w:proofErr w:type="spellStart"/>
-      <w:r>
-        <w:rPr>
-          <w:lang w:val="en-GB"/>
-        </w:rPr>
-        <w:t>avg</w:t>
-      </w:r>
-      <w:proofErr w:type="spellEnd"/>
-      <w:r>
-        <w:rPr>
-          <w:lang w:val="en-GB"/>
-        </w:rPr>
-        <w:t xml:space="preserve"> fun for multiclass stage</w:t>
+        <w:t xml:space="preserve"> make avg fun for multiclass stage</w:t>
       </w:r>
       <w:r>
         <w:rPr>
@@ -1733,21 +1389,7 @@
         <w:rPr>
           <w:lang w:val="en-GB"/>
         </w:rPr>
-        <w:t xml:space="preserve">Result: F1 score is clearly higher across a lot of cancers for </w:t>
-      </w:r>
-      <w:proofErr w:type="spellStart"/>
-      <w:r>
-        <w:rPr>
-          <w:lang w:val="en-GB"/>
-        </w:rPr>
-        <w:t>tumor</w:t>
-      </w:r>
-      <w:proofErr w:type="spellEnd"/>
-      <w:r>
-        <w:rPr>
-          <w:lang w:val="en-GB"/>
-        </w:rPr>
-        <w:t xml:space="preserve"> prediction one five or ten features are selected. It seems to be higher across the board for stage prediction.</w:t>
+        <w:t>Result: F1 score is clearly higher across a lot of cancers for tumor prediction one five or ten features are selected. It seems to be higher across the board for stage prediction.</w:t>
       </w:r>
     </w:p>
     <w:p>
@@ -1948,21 +1590,7 @@
         <w:rPr>
           <w:lang w:val="en-GB"/>
         </w:rPr>
-        <w:t xml:space="preserve"> </w:t>
-      </w:r>
-      <w:proofErr w:type="spellStart"/>
-      <w:r>
-        <w:rPr>
-          <w:lang w:val="en-GB"/>
-        </w:rPr>
-        <w:t>tumor</w:t>
-      </w:r>
-      <w:proofErr w:type="spellEnd"/>
-      <w:r>
-        <w:rPr>
-          <w:lang w:val="en-GB"/>
-        </w:rPr>
-        <w:t xml:space="preserve"> stage????</w:t>
+        <w:t xml:space="preserve"> tumor stage????</w:t>
       </w:r>
     </w:p>
     <w:bookmarkEnd w:id="0"/>
@@ -2079,21 +1707,7 @@
         <w:rPr>
           <w:lang w:val="en-GB"/>
         </w:rPr>
-        <w:t xml:space="preserve">For </w:t>
-      </w:r>
-      <w:proofErr w:type="spellStart"/>
-      <w:r>
-        <w:rPr>
-          <w:lang w:val="en-GB"/>
-        </w:rPr>
-        <w:t>tumor</w:t>
-      </w:r>
-      <w:proofErr w:type="spellEnd"/>
-      <w:r>
-        <w:rPr>
-          <w:lang w:val="en-GB"/>
-        </w:rPr>
-        <w:t xml:space="preserve"> </w:t>
+        <w:t xml:space="preserve">For tumor </w:t>
       </w:r>
       <w:r>
         <w:rPr>
@@ -2168,21 +1782,7 @@
         <w:rPr>
           <w:lang w:val="en-GB"/>
         </w:rPr>
-        <w:t xml:space="preserve">Task: create a pipeline to save prediction outputs and generate confusion matrices to inspect generate the predictions for </w:t>
-      </w:r>
-      <w:proofErr w:type="spellStart"/>
-      <w:r>
-        <w:rPr>
-          <w:lang w:val="en-GB"/>
-        </w:rPr>
-        <w:t>tumor</w:t>
-      </w:r>
-      <w:proofErr w:type="spellEnd"/>
-      <w:r>
-        <w:rPr>
-          <w:lang w:val="en-GB"/>
-        </w:rPr>
-        <w:t xml:space="preserve"> and stage across all cancers</w:t>
+        <w:t>Task: create a pipeline to save prediction outputs and generate confusion matrices to inspect generate the predictions for tumor and stage across all cancers</w:t>
       </w:r>
       <w:r>
         <w:rPr>
@@ -2210,21 +1810,7 @@
         <w:rPr>
           <w:lang w:val="en-GB"/>
         </w:rPr>
-        <w:t xml:space="preserve">, especially for </w:t>
-      </w:r>
-      <w:proofErr w:type="spellStart"/>
-      <w:r>
-        <w:rPr>
-          <w:lang w:val="en-GB"/>
-        </w:rPr>
-        <w:t>tumors</w:t>
-      </w:r>
-      <w:proofErr w:type="spellEnd"/>
-      <w:r>
-        <w:rPr>
-          <w:lang w:val="en-GB"/>
-        </w:rPr>
-        <w:t>. For stage prediction, there is often some collapse with only predicting stage II, but not always.</w:t>
+        <w:t>, especially for tumors. For stage prediction, there is often some collapse with only predicting stage II, but not always.</w:t>
       </w:r>
     </w:p>
     <w:p>
@@ -2383,35 +1969,7 @@
         <w:rPr>
           <w:lang w:val="en-GB"/>
         </w:rPr>
-        <w:t xml:space="preserve"> increasing the amount of features, using an 80/20 split instead of a 70/30 one, removing cross-</w:t>
-      </w:r>
-      <w:proofErr w:type="spellStart"/>
-      <w:r>
-        <w:rPr>
-          <w:lang w:val="en-GB"/>
-        </w:rPr>
-        <w:t>fertilization,using</w:t>
-      </w:r>
-      <w:proofErr w:type="spellEnd"/>
-      <w:r>
-        <w:rPr>
-          <w:lang w:val="en-GB"/>
-        </w:rPr>
-        <w:t xml:space="preserve"> more random sampling </w:t>
-      </w:r>
-      <w:proofErr w:type="spellStart"/>
-      <w:r>
-        <w:rPr>
-          <w:lang w:val="en-GB"/>
-        </w:rPr>
-        <w:t>iterationscould</w:t>
-      </w:r>
-      <w:proofErr w:type="spellEnd"/>
-      <w:r>
-        <w:rPr>
-          <w:lang w:val="en-GB"/>
-        </w:rPr>
-        <w:t xml:space="preserve"> give more useful insights</w:t>
+        <w:t xml:space="preserve"> increasing the amount of features, using an 80/20 split instead of a 70/30 one, removing cross-fertilization,using more random sampling iterationscould give more useful insights</w:t>
       </w:r>
     </w:p>
     <w:p>
@@ -2813,21 +2371,7 @@
         <w:rPr>
           <w:lang w:val="en-GB"/>
         </w:rPr>
-        <w:t xml:space="preserve"> For some </w:t>
-      </w:r>
-      <w:proofErr w:type="spellStart"/>
-      <w:r>
-        <w:rPr>
-          <w:lang w:val="en-GB"/>
-        </w:rPr>
-        <w:t>reason,the</w:t>
-      </w:r>
-      <w:proofErr w:type="spellEnd"/>
-      <w:r>
-        <w:rPr>
-          <w:lang w:val="en-GB"/>
-        </w:rPr>
-        <w:t xml:space="preserve"> results are a bit different for future values lower than the maximum which indicates that there were some feature selection differences on different runs even though it</w:t>
+        <w:t xml:space="preserve"> For some reason,the results are a bit different for future values lower than the maximum which indicates that there were some feature selection differences on different runs even though it</w:t>
       </w:r>
     </w:p>
     <w:p>
@@ -2853,84 +2397,20 @@
         <w:rPr>
           <w:lang w:val="en-GB"/>
         </w:rPr>
-        <w:t xml:space="preserve">Running </w:t>
-      </w:r>
-      <w:proofErr w:type="spellStart"/>
-      <w:r>
-        <w:rPr>
-          <w:lang w:val="en-GB"/>
-        </w:rPr>
-        <w:t>tcma_gen</w:t>
-      </w:r>
-      <w:proofErr w:type="spellEnd"/>
-      <w:r>
-        <w:rPr>
-          <w:lang w:val="en-GB"/>
-        </w:rPr>
-        <w:t xml:space="preserve"> </w:t>
-      </w:r>
-      <w:proofErr w:type="spellStart"/>
-      <w:r>
-        <w:rPr>
-          <w:lang w:val="en-GB"/>
-        </w:rPr>
-        <w:t>tumor</w:t>
-      </w:r>
-      <w:proofErr w:type="spellEnd"/>
-      <w:r>
-        <w:rPr>
-          <w:lang w:val="en-GB"/>
-        </w:rPr>
-        <w:t xml:space="preserve"> COAD 0 </w:t>
-      </w:r>
-      <w:proofErr w:type="spellStart"/>
-      <w:r>
-        <w:rPr>
-          <w:lang w:val="en-GB"/>
-        </w:rPr>
-        <w:t>random_sampling</w:t>
-      </w:r>
-      <w:proofErr w:type="spellEnd"/>
-      <w:r>
-        <w:rPr>
-          <w:lang w:val="en-GB"/>
-        </w:rPr>
-        <w:t xml:space="preserve"> </w:t>
-      </w:r>
-      <w:proofErr w:type="spellStart"/>
-      <w:r>
-        <w:rPr>
-          <w:lang w:val="en-GB"/>
-        </w:rPr>
-        <w:t>linreg</w:t>
-      </w:r>
-      <w:proofErr w:type="spellEnd"/>
-    </w:p>
-    <w:p>
-      <w:pPr>
-        <w:rPr>
-          <w:lang w:val="en-GB"/>
-        </w:rPr>
-      </w:pPr>
-      <w:r>
-        <w:rPr>
-          <w:lang w:val="en-GB"/>
-        </w:rPr>
-        <w:t xml:space="preserve">Running for </w:t>
-      </w:r>
-      <w:proofErr w:type="spellStart"/>
-      <w:r>
-        <w:rPr>
-          <w:lang w:val="en-GB"/>
-        </w:rPr>
-        <w:t>tcma_gen</w:t>
-      </w:r>
-      <w:proofErr w:type="spellEnd"/>
-      <w:r>
-        <w:rPr>
-          <w:lang w:val="en-GB"/>
-        </w:rPr>
-        <w:t xml:space="preserve"> COAD </w:t>
+        <w:t>Running tcma_gen tumor COAD 0 random_sampling linreg</w:t>
+      </w:r>
+    </w:p>
+    <w:p>
+      <w:pPr>
+        <w:rPr>
+          <w:lang w:val="en-GB"/>
+        </w:rPr>
+      </w:pPr>
+      <w:r>
+        <w:rPr>
+          <w:lang w:val="en-GB"/>
+        </w:rPr>
+        <w:t xml:space="preserve">Running for tcma_gen COAD </w:t>
       </w:r>
     </w:p>
     <w:p>
@@ -2956,76 +2436,20 @@
         <w:rPr>
           <w:lang w:val="en-GB"/>
         </w:rPr>
-        <w:t xml:space="preserve">Running </w:t>
-      </w:r>
-      <w:proofErr w:type="spellStart"/>
-      <w:r>
-        <w:rPr>
-          <w:lang w:val="en-GB"/>
-        </w:rPr>
-        <w:t>tcma_gen_aak_ge</w:t>
-      </w:r>
-      <w:proofErr w:type="spellEnd"/>
-      <w:r>
-        <w:rPr>
-          <w:lang w:val="en-GB"/>
-        </w:rPr>
-        <w:t xml:space="preserve"> </w:t>
-      </w:r>
-      <w:proofErr w:type="spellStart"/>
-      <w:r>
-        <w:rPr>
-          <w:lang w:val="en-GB"/>
-        </w:rPr>
-        <w:t>tumor</w:t>
-      </w:r>
-      <w:proofErr w:type="spellEnd"/>
-      <w:r>
-        <w:rPr>
-          <w:lang w:val="en-GB"/>
-        </w:rPr>
-        <w:t xml:space="preserve"> HNSC 200 </w:t>
-      </w:r>
-      <w:proofErr w:type="spellStart"/>
-      <w:r>
-        <w:rPr>
-          <w:lang w:val="en-GB"/>
-        </w:rPr>
-        <w:t>random_sampling</w:t>
-      </w:r>
-      <w:proofErr w:type="spellEnd"/>
-      <w:r>
-        <w:rPr>
-          <w:lang w:val="en-GB"/>
-        </w:rPr>
-        <w:t xml:space="preserve"> chi2</w:t>
-      </w:r>
-    </w:p>
-    <w:p>
-      <w:pPr>
-        <w:rPr>
-          <w:lang w:val="en-GB"/>
-        </w:rPr>
-      </w:pPr>
-      <w:r>
-        <w:rPr>
-          <w:lang w:val="en-GB"/>
-        </w:rPr>
-        <w:t xml:space="preserve">Running for </w:t>
-      </w:r>
-      <w:proofErr w:type="spellStart"/>
-      <w:r>
-        <w:rPr>
-          <w:lang w:val="en-GB"/>
-        </w:rPr>
-        <w:t>tcma_gen_aak_ge</w:t>
-      </w:r>
-      <w:proofErr w:type="spellEnd"/>
-      <w:r>
-        <w:rPr>
-          <w:lang w:val="en-GB"/>
-        </w:rPr>
-        <w:t xml:space="preserve"> HNSC 200</w:t>
+        <w:t>Running tcma_gen_aak_ge tumor HNSC 200 random_sampling chi2</w:t>
+      </w:r>
+    </w:p>
+    <w:p>
+      <w:pPr>
+        <w:rPr>
+          <w:lang w:val="en-GB"/>
+        </w:rPr>
+      </w:pPr>
+      <w:r>
+        <w:rPr>
+          <w:lang w:val="en-GB"/>
+        </w:rPr>
+        <w:t>Running for tcma_gen_aak_ge HNSC 200</w:t>
       </w:r>
     </w:p>
     <w:p>
@@ -3094,35 +2518,7 @@
         <w:rPr>
           <w:lang w:val="en-GB"/>
         </w:rPr>
-        <w:t xml:space="preserve"> I screwed up twice, thereby fixing my screwup. I flipped </w:t>
-      </w:r>
-      <w:proofErr w:type="spellStart"/>
-      <w:r>
-        <w:rPr>
-          <w:lang w:val="en-GB"/>
-        </w:rPr>
-        <w:t>y_predicted</w:t>
-      </w:r>
-      <w:proofErr w:type="spellEnd"/>
-      <w:r>
-        <w:rPr>
-          <w:lang w:val="en-GB"/>
-        </w:rPr>
-        <w:t xml:space="preserve"> and </w:t>
-      </w:r>
-      <w:proofErr w:type="spellStart"/>
-      <w:r>
-        <w:rPr>
-          <w:lang w:val="en-GB"/>
-        </w:rPr>
-        <w:t>y_test</w:t>
-      </w:r>
-      <w:proofErr w:type="spellEnd"/>
-      <w:r>
-        <w:rPr>
-          <w:lang w:val="en-GB"/>
-        </w:rPr>
-        <w:t xml:space="preserve"> in the list comprehension and thus when saving it, but accidentally swapped the parameters when generating the confusion matrix.</w:t>
+        <w:t xml:space="preserve"> I screwed up twice, thereby fixing my screwup. I flipped y_predicted and y_test in the list comprehension and thus when saving it, but accidentally swapped the parameters when generating the confusion matrix.</w:t>
       </w:r>
     </w:p>
     <w:p>
@@ -3581,25 +2977,6 @@
     </w:p>
     <w:p>
       <w:pPr>
-        <w:rPr>
-          <w:lang w:val="en-GB"/>
-        </w:rPr>
-      </w:pPr>
-      <w:r>
-        <w:rPr>
-          <w:lang w:val="en-GB"/>
-        </w:rPr>
-        <w:t>Further experiments</w:t>
-      </w:r>
-      <w:r>
-        <w:rPr>
-          <w:lang w:val="en-GB"/>
-        </w:rPr>
-        <w:t>:</w:t>
-      </w:r>
-    </w:p>
-    <w:p>
-      <w:pPr>
         <w:pStyle w:val="ListParagraph"/>
         <w:numPr>
           <w:ilvl w:val="0"/>
@@ -3613,6 +2990,97 @@
         <w:rPr>
           <w:lang w:val="en-GB"/>
         </w:rPr>
+        <w:t>Explain p parameter</w:t>
+      </w:r>
+    </w:p>
+    <w:p>
+      <w:pPr>
+        <w:pStyle w:val="ListParagraph"/>
+        <w:numPr>
+          <w:ilvl w:val="0"/>
+          <w:numId w:val="9"/>
+        </w:numPr>
+        <w:rPr>
+          <w:lang w:val="en-GB"/>
+        </w:rPr>
+      </w:pPr>
+      <w:r>
+        <w:rPr>
+          <w:lang w:val="en-GB"/>
+        </w:rPr>
+        <w:t>Use colorblind color package</w:t>
+      </w:r>
+    </w:p>
+    <w:p>
+      <w:pPr>
+        <w:pStyle w:val="ListParagraph"/>
+        <w:numPr>
+          <w:ilvl w:val="0"/>
+          <w:numId w:val="9"/>
+        </w:numPr>
+        <w:rPr>
+          <w:lang w:val="en-GB"/>
+        </w:rPr>
+      </w:pPr>
+      <w:r>
+        <w:rPr>
+          <w:lang w:val="en-GB"/>
+        </w:rPr>
+        <w:t>Share axes and title, use smaller font and bigger pictures</w:t>
+      </w:r>
+    </w:p>
+    <w:p>
+      <w:pPr>
+        <w:pStyle w:val="ListParagraph"/>
+        <w:numPr>
+          <w:ilvl w:val="0"/>
+          <w:numId w:val="9"/>
+        </w:numPr>
+        <w:rPr>
+          <w:lang w:val="en-GB"/>
+        </w:rPr>
+      </w:pPr>
+      <w:r>
+        <w:rPr>
+          <w:lang w:val="en-GB"/>
+        </w:rPr>
+        <w:t>Shorten presentation</w:t>
+      </w:r>
+    </w:p>
+    <w:p>
+      <w:pPr>
+        <w:rPr>
+          <w:lang w:val="en-GB"/>
+        </w:rPr>
+      </w:pPr>
+      <w:r>
+        <w:rPr>
+          <w:lang w:val="en-GB"/>
+        </w:rPr>
+        <w:t>Further experiments</w:t>
+      </w:r>
+      <w:r>
+        <w:rPr>
+          <w:lang w:val="en-GB"/>
+        </w:rPr>
+        <w:t>:</w:t>
+      </w:r>
+    </w:p>
+    <w:p>
+      <w:pPr>
+        <w:pStyle w:val="ListParagraph"/>
+        <w:numPr>
+          <w:ilvl w:val="0"/>
+          <w:numId w:val="9"/>
+        </w:numPr>
+        <w:rPr>
+          <w:lang w:val="en-GB"/>
+        </w:rPr>
+      </w:pPr>
+      <w:r>
+        <w:rPr>
+          <w:lang w:val="en-GB"/>
+        </w:rPr>
         <w:t>Prediction model</w:t>
       </w:r>
     </w:p>
@@ -3669,6 +3137,30 @@
         </w:rPr>
         <w:t>Update RF model for base predictions with 200 iterations</w:t>
       </w:r>
+      <w:r>
+        <w:rPr>
+          <w:lang w:val="en-GB"/>
+        </w:rPr>
+        <w:t xml:space="preserve"> [x]</w:t>
+      </w:r>
+    </w:p>
+    <w:p>
+      <w:pPr>
+        <w:pStyle w:val="ListParagraph"/>
+        <w:numPr>
+          <w:ilvl w:val="1"/>
+          <w:numId w:val="9"/>
+        </w:numPr>
+        <w:rPr>
+          <w:lang w:val="en-GB"/>
+        </w:rPr>
+      </w:pPr>
+      <w:r>
+        <w:rPr>
+          <w:lang w:val="en-GB"/>
+        </w:rPr>
+        <w:t>Use XG Boost</w:t>
+      </w:r>
     </w:p>
     <w:p>
       <w:pPr>
@@ -3705,6 +3197,12 @@
         </w:rPr>
         <w:t>Do NMF integration for individual layers</w:t>
       </w:r>
+      <w:r>
+        <w:rPr>
+          <w:lang w:val="en-GB"/>
+        </w:rPr>
+        <w:t xml:space="preserve"> [x]</w:t>
+      </w:r>
     </w:p>
     <w:p>
       <w:pPr>
@@ -3752,6 +3250,7 @@
         <w:rPr>
           <w:lang w:val="en-GB"/>
         </w:rPr>
+        <w:lastRenderedPageBreak/>
         <w:t>Thesis</w:t>
       </w:r>
       <w:r>
@@ -3830,7 +3329,6 @@
         <w:rPr>
           <w:lang w:val="en-GB"/>
         </w:rPr>
-        <w:lastRenderedPageBreak/>
         <w:t>Don't need to include everything</w:t>
       </w:r>
     </w:p>
@@ -4118,21 +3616,7 @@
         <w:rPr>
           <w:lang w:val="en-GB"/>
         </w:rPr>
-        <w:t xml:space="preserve">Can just present the main conclusion with different feature selection methods ( i.e. no difference between the conclusions in chi2 vs </w:t>
-      </w:r>
-      <w:proofErr w:type="spellStart"/>
-      <w:r>
-        <w:rPr>
-          <w:lang w:val="en-GB"/>
-        </w:rPr>
-        <w:t>linreg</w:t>
-      </w:r>
-      <w:proofErr w:type="spellEnd"/>
-      <w:r>
-        <w:rPr>
-          <w:lang w:val="en-GB"/>
-        </w:rPr>
-        <w:t xml:space="preserve">) and then don’t have to show all feature selection types anymore. </w:t>
+        <w:t xml:space="preserve">Can just present the main conclusion with different feature selection methods ( i.e. no difference between the conclusions in chi2 vs linreg) and then don’t have to show all feature selection types anymore. </w:t>
       </w:r>
     </w:p>
     <w:p>
@@ -4437,6 +3921,7 @@
         <w:rPr>
           <w:lang w:val="en-GB"/>
         </w:rPr>
+        <w:lastRenderedPageBreak/>
         <w:t>Procedural</w:t>
       </w:r>
       <w:r>
@@ -4474,7 +3959,6 @@
         <w:rPr>
           <w:lang w:val="en-GB"/>
         </w:rPr>
-        <w:lastRenderedPageBreak/>
         <w:t>Evaluation</w:t>
       </w:r>
       <w:r>
@@ -4729,21 +4213,7 @@
         <w:rPr>
           <w:lang w:val="en-GB"/>
         </w:rPr>
-        <w:t xml:space="preserve">Send Thomas an email with request for cluster access with study ID and </w:t>
-      </w:r>
-      <w:proofErr w:type="spellStart"/>
-      <w:r>
-        <w:rPr>
-          <w:lang w:val="en-GB"/>
-        </w:rPr>
-        <w:t>enddate</w:t>
-      </w:r>
-      <w:proofErr w:type="spellEnd"/>
-      <w:r>
-        <w:rPr>
-          <w:lang w:val="en-GB"/>
-        </w:rPr>
-        <w:t xml:space="preserve"> of access</w:t>
+        <w:t>Send Thomas an email with request for cluster access with study ID and enddate of access</w:t>
       </w:r>
       <w:r>
         <w:rPr>
@@ -4767,16 +4237,8 @@
         <w:rPr>
           <w:lang w:val="en-GB"/>
         </w:rPr>
-        <w:t xml:space="preserve">Ask about deadline for committee and </w:t>
-      </w:r>
-      <w:proofErr w:type="spellStart"/>
-      <w:r>
-        <w:rPr>
-          <w:lang w:val="en-GB"/>
-        </w:rPr>
-        <w:t>defense</w:t>
-      </w:r>
-      <w:proofErr w:type="spellEnd"/>
+        <w:t>Ask about deadline for committee and defense</w:t>
+      </w:r>
       <w:r>
         <w:rPr>
           <w:lang w:val="en-GB"/>
@@ -5086,6 +4548,7 @@
         <w:rPr>
           <w:lang w:val="en-GB"/>
         </w:rPr>
+        <w:lastRenderedPageBreak/>
         <w:t>Clean up questions and future plans section</w:t>
       </w:r>
       <w:r>
@@ -5129,14 +4592,7 @@
         <w:rPr>
           <w:lang w:val="en-GB"/>
         </w:rPr>
-        <w:t xml:space="preserve">Don't make the font size of the figures </w:t>
-      </w:r>
-      <w:proofErr w:type="spellStart"/>
-      <w:r>
-        <w:rPr>
-          <w:lang w:val="en-GB"/>
-        </w:rPr>
-        <w:t>too</w:t>
+        <w:t>Don't make the font size of the figures too</w:t>
       </w:r>
       <w:r>
         <w:rPr>
@@ -5144,7 +4600,6 @@
         </w:rPr>
         <w:t>self</w:t>
       </w:r>
-      <w:proofErr w:type="spellEnd"/>
       <w:r>
         <w:rPr>
           <w:lang w:val="en-GB"/>
@@ -5168,7 +4623,6 @@
         <w:rPr>
           <w:lang w:val="en-GB"/>
         </w:rPr>
-        <w:lastRenderedPageBreak/>
         <w:t>Thesis</w:t>
       </w:r>
       <w:r>
@@ -5193,21 +4647,7 @@
         <w:rPr>
           <w:lang w:val="en-GB"/>
         </w:rPr>
-        <w:t xml:space="preserve">Provide better caption for images (the meaning of axes, what the </w:t>
-      </w:r>
-      <w:proofErr w:type="spellStart"/>
-      <w:r>
-        <w:rPr>
-          <w:lang w:val="en-GB"/>
-        </w:rPr>
-        <w:t>colors</w:t>
-      </w:r>
-      <w:proofErr w:type="spellEnd"/>
-      <w:r>
-        <w:rPr>
-          <w:lang w:val="en-GB"/>
-        </w:rPr>
-        <w:t xml:space="preserve"> mean, the different modalities</w:t>
+        <w:t>Provide better caption for images (the meaning of axes, what the colors mean, the different modalities</w:t>
       </w:r>
       <w:r>
         <w:rPr>
@@ -5361,21 +4801,7 @@
         <w:rPr>
           <w:lang w:val="en-GB"/>
         </w:rPr>
-        <w:t xml:space="preserve">Try to project features into latent space (e.g. </w:t>
-      </w:r>
-      <w:proofErr w:type="spellStart"/>
-      <w:r>
-        <w:rPr>
-          <w:lang w:val="en-GB"/>
-        </w:rPr>
-        <w:t>nmf</w:t>
-      </w:r>
-      <w:proofErr w:type="spellEnd"/>
-      <w:r>
-        <w:rPr>
-          <w:lang w:val="en-GB"/>
-        </w:rPr>
-        <w:t>, encoder)</w:t>
+        <w:t>Try to project features into latent space (e.g. nmf, encoder)</w:t>
       </w:r>
       <w:r>
         <w:rPr>
@@ -5462,35 +4888,7 @@
         <w:rPr>
           <w:lang w:val="en-GB"/>
         </w:rPr>
-        <w:t xml:space="preserve">- </w:t>
-      </w:r>
-      <w:proofErr w:type="spellStart"/>
-      <w:r>
-        <w:rPr>
-          <w:lang w:val="en-GB"/>
-        </w:rPr>
-        <w:t>Cleanup</w:t>
-      </w:r>
-      <w:proofErr w:type="spellEnd"/>
-      <w:r>
-        <w:rPr>
-          <w:lang w:val="en-GB"/>
-        </w:rPr>
-        <w:t xml:space="preserve"> code: remove all unnecessary data files, </w:t>
-      </w:r>
-      <w:proofErr w:type="spellStart"/>
-      <w:r>
-        <w:rPr>
-          <w:lang w:val="en-GB"/>
-        </w:rPr>
-        <w:t>cleanup</w:t>
-      </w:r>
-      <w:proofErr w:type="spellEnd"/>
-      <w:r>
-        <w:rPr>
-          <w:lang w:val="en-GB"/>
-        </w:rPr>
-        <w:t xml:space="preserve"> pipeline</w:t>
+        <w:t>- Cleanup code: remove all unnecessary data files, cleanup pipeline</w:t>
       </w:r>
       <w:r>
         <w:t xml:space="preserve"> [x]</w:t>
@@ -5519,16 +4917,8 @@
         <w:rPr>
           <w:lang w:val="en-GB"/>
         </w:rPr>
-        <w:t xml:space="preserve">- Fill in two documents from </w:t>
-      </w:r>
-      <w:proofErr w:type="spellStart"/>
-      <w:r>
-        <w:rPr>
-          <w:lang w:val="en-GB"/>
-        </w:rPr>
-        <w:t>BrightSpace</w:t>
-      </w:r>
-      <w:proofErr w:type="spellEnd"/>
+        <w:t>- Fill in two documents from BrightSpace</w:t>
+      </w:r>
     </w:p>
     <w:p>
       <w:pPr>
@@ -5566,16 +4956,8 @@
         <w:rPr>
           <w:lang w:val="en-GB"/>
         </w:rPr>
-        <w:t xml:space="preserve">- Figure out committee for </w:t>
-      </w:r>
-      <w:proofErr w:type="spellStart"/>
-      <w:r>
-        <w:rPr>
-          <w:lang w:val="en-GB"/>
-        </w:rPr>
-        <w:t>defense</w:t>
-      </w:r>
-      <w:proofErr w:type="spellEnd"/>
+        <w:t>- Figure out committee for defense</w:t>
+      </w:r>
     </w:p>
     <w:p>
       <w:pPr>
@@ -5622,21 +5004,7 @@
         <w:rPr>
           <w:lang w:val="en-GB"/>
         </w:rPr>
-        <w:t xml:space="preserve">2 meetings before </w:t>
-      </w:r>
-      <w:proofErr w:type="spellStart"/>
-      <w:r>
-        <w:rPr>
-          <w:lang w:val="en-GB"/>
-        </w:rPr>
-        <w:t>defense</w:t>
-      </w:r>
-      <w:proofErr w:type="spellEnd"/>
-      <w:r>
-        <w:rPr>
-          <w:lang w:val="en-GB"/>
-        </w:rPr>
-        <w:t xml:space="preserve"> ( 3 months beforehand</w:t>
+        <w:t>2 meetings before defense ( 3 months beforehand</w:t>
       </w:r>
       <w:r>
         <w:rPr>
@@ -5685,21 +5053,7 @@
         <w:rPr>
           <w:lang w:val="en-GB"/>
         </w:rPr>
-        <w:t xml:space="preserve">6 weeks before </w:t>
-      </w:r>
-      <w:proofErr w:type="spellStart"/>
-      <w:r>
-        <w:rPr>
-          <w:lang w:val="en-GB"/>
-        </w:rPr>
-        <w:t>defense</w:t>
-      </w:r>
-      <w:proofErr w:type="spellEnd"/>
-      <w:r>
-        <w:rPr>
-          <w:lang w:val="en-GB"/>
-        </w:rPr>
-        <w:t xml:space="preserve"> date, l</w:t>
+        <w:t>6 weeks before defense date, l</w:t>
       </w:r>
       <w:r>
         <w:rPr>
@@ -5711,16 +5065,8 @@
         <w:rPr>
           <w:lang w:val="en-GB"/>
         </w:rPr>
-        <w:t xml:space="preserve"> meeting before </w:t>
-      </w:r>
-      <w:proofErr w:type="spellStart"/>
-      <w:r>
-        <w:rPr>
-          <w:lang w:val="en-GB"/>
-        </w:rPr>
-        <w:t>defense</w:t>
-      </w:r>
-      <w:proofErr w:type="spellEnd"/>
+        <w:t xml:space="preserve"> meeting before defense</w:t>
+      </w:r>
       <w:r>
         <w:rPr>
           <w:lang w:val="en-GB"/>
@@ -5796,6 +5142,7 @@
         <w:rPr>
           <w:lang w:val="en-GB"/>
         </w:rPr>
+        <w:lastRenderedPageBreak/>
         <w:t>- Make feature selection absolute</w:t>
       </w:r>
       <w:r>
@@ -5853,271 +5200,412 @@
         <w:rPr>
           <w:lang w:val="en-GB"/>
         </w:rPr>
+        <w:t>- Display RMSE</w:t>
+      </w:r>
+      <w:r>
+        <w:rPr>
+          <w:lang w:val="en-GB"/>
+        </w:rPr>
+        <w:t xml:space="preserve"> is </w:t>
+      </w:r>
+      <w:r>
+        <w:rPr>
+          <w:lang w:val="en-GB"/>
+        </w:rPr>
+        <w:t xml:space="preserve"> instead of F1 score for stage</w:t>
+      </w:r>
+    </w:p>
+    <w:p>
+      <w:pPr>
+        <w:rPr>
+          <w:lang w:val="en-GB"/>
+        </w:rPr>
+      </w:pPr>
+      <w:r>
+        <w:rPr>
+          <w:lang w:val="en-GB"/>
+        </w:rPr>
+        <w:t>Thesis:</w:t>
+      </w:r>
+    </w:p>
+    <w:p>
+      <w:pPr>
+        <w:rPr>
+          <w:lang w:val="en-GB"/>
+        </w:rPr>
+      </w:pPr>
+      <w:r>
+        <w:rPr>
+          <w:lang w:val="en-GB"/>
+        </w:rPr>
+        <w:t>- Make research proposals separate section and more clear</w:t>
+      </w:r>
+      <w:r>
+        <w:rPr>
+          <w:lang w:val="en-GB"/>
+        </w:rPr>
+        <w:t xml:space="preserve"> [x]</w:t>
+      </w:r>
+    </w:p>
+    <w:p>
+      <w:pPr>
+        <w:rPr>
+          <w:lang w:val="en-GB"/>
+        </w:rPr>
+      </w:pPr>
+      <w:r>
+        <w:rPr>
+          <w:lang w:val="en-GB"/>
+        </w:rPr>
+        <w:t>- Visuals: for exploration remove REA</w:t>
+      </w:r>
+      <w:r>
+        <w:rPr>
+          <w:lang w:val="en-GB"/>
+        </w:rPr>
+        <w:t xml:space="preserve"> if </w:t>
+      </w:r>
+      <w:r>
+        <w:rPr>
+          <w:lang w:val="en-GB"/>
+        </w:rPr>
+        <w:t>D. Have a title for each group of observations. Don’t have double information, for example no PCA component labels everywhere. Can just have it for one column and one row. Don’t have the color legend within the graph, either outside or describe it. In caption, describe everything needed to know to understand picture from only caption. Don’t use green and red because of color blindness.</w:t>
+      </w:r>
+      <w:r>
+        <w:rPr>
+          <w:lang w:val="en-GB"/>
+        </w:rPr>
+        <w:t xml:space="preserve"> [x]</w:t>
+      </w:r>
+    </w:p>
+    <w:p>
+      <w:pPr>
+        <w:rPr>
+          <w:lang w:val="en-GB"/>
+        </w:rPr>
+      </w:pPr>
+      <w:r>
+        <w:rPr>
+          <w:lang w:val="en-GB"/>
+        </w:rPr>
+        <w:t>- Be more clear about what you want to show. Don’t show stad, you can remove all the other cancers and say you chose one representative example. Be consistent with it throughout the paper. Include the other ones in the appendix and mention you did so. Explain similarities and differences with the other cancers.</w:t>
+      </w:r>
+      <w:r>
+        <w:rPr>
+          <w:lang w:val="en-GB"/>
+        </w:rPr>
+        <w:t xml:space="preserve"> It’s</w:t>
+      </w:r>
+    </w:p>
+    <w:p>
+      <w:r>
+        <w:rPr>
+          <w:lang w:val="en-GB"/>
+        </w:rPr>
+        <w:t>- Method: describe what you have done in the results section, so move what you have there now into the results. Has to be very specific, for example with data. What parameters do you have with your patient samples, what portal did you get it from. Enough information to reproduce.</w:t>
+      </w:r>
+    </w:p>
+    <w:p>
+      <w:pPr>
+        <w:rPr>
+          <w:lang w:val="en-GB"/>
+        </w:rPr>
+      </w:pPr>
+      <w:r>
+        <w:rPr>
+          <w:lang w:val="en-GB"/>
+        </w:rPr>
+        <w:t>- Result: describe why she did something, how, what observations you made and what can be concluded.</w:t>
+      </w:r>
+      <w:r>
+        <w:rPr>
+          <w:lang w:val="en-GB"/>
+        </w:rPr>
+        <w:t xml:space="preserve"> Shouldn’t have sub sub sections, just have it as a label. Group stuff differently. Main conclusions are there is no difference quantitatively or qualitatively. The first group can stay, but the 2</w:t>
+      </w:r>
+      <w:r>
+        <w:rPr>
+          <w:vertAlign w:val="superscript"/>
+          <w:lang w:val="en-GB"/>
+        </w:rPr>
+        <w:t>nd</w:t>
+      </w:r>
+      <w:r>
+        <w:rPr>
+          <w:lang w:val="en-GB"/>
+        </w:rPr>
+        <w:t xml:space="preserve"> want you can group in more logical groupings.</w:t>
+      </w:r>
+    </w:p>
+    <w:p>
+      <w:pPr>
+        <w:rPr>
+          <w:lang w:val="en-GB"/>
+        </w:rPr>
+      </w:pPr>
+    </w:p>
+    <w:p>
+      <w:pPr>
+        <w:rPr>
+          <w:lang w:val="en-GB"/>
+        </w:rPr>
+      </w:pPr>
+      <w:r>
+        <w:rPr>
+          <w:lang w:val="en-GB"/>
+        </w:rPr>
+        <w:t>-(14 November presentation)</w:t>
+      </w:r>
+    </w:p>
+    <w:p>
+      <w:pPr>
+        <w:rPr>
+          <w:lang w:val="en-GB"/>
+        </w:rPr>
+      </w:pPr>
+      <w:r>
+        <w:rPr>
+          <w:lang w:val="en-GB"/>
+        </w:rPr>
+        <w:t>* presentation:</w:t>
+      </w:r>
+    </w:p>
+    <w:p>
+      <w:r>
+        <w:t>- for the stage class in balance slides try to expand the table with cancers as columns</w:t>
+      </w:r>
+      <w:r>
+        <w:t xml:space="preserve"> [x]</w:t>
+      </w:r>
+    </w:p>
+    <w:p>
+      <w:pPr>
+        <w:rPr>
+          <w:lang w:val="en-GB"/>
+        </w:rPr>
+      </w:pPr>
+      <w:r>
+        <w:rPr>
+          <w:lang w:val="en-GB"/>
+        </w:rPr>
+        <w:t>- Use bigger text</w:t>
+      </w:r>
+      <w:r>
+        <w:rPr>
+          <w:lang w:val="en-GB"/>
+        </w:rPr>
+        <w:t xml:space="preserve"> [x]</w:t>
+      </w:r>
+    </w:p>
+    <w:p>
+      <w:pPr>
+        <w:rPr>
+          <w:lang w:val="en-GB"/>
+        </w:rPr>
+      </w:pPr>
+      <w:r>
+        <w:rPr>
+          <w:lang w:val="en-GB"/>
+        </w:rPr>
+        <w:t>- Put the main message of what you found instead of the method used in prediction</w:t>
+      </w:r>
+      <w:r>
+        <w:rPr>
+          <w:lang w:val="en-GB"/>
+        </w:rPr>
+        <w:t xml:space="preserve"> [x]</w:t>
+      </w:r>
+    </w:p>
+    <w:p>
+      <w:pPr>
+        <w:rPr>
+          <w:lang w:val="en-GB"/>
+        </w:rPr>
+      </w:pPr>
+      <w:r>
+        <w:rPr>
+          <w:lang w:val="en-GB"/>
+        </w:rPr>
+        <w:t>- Use fewer figures and focus more on what you want to show( for example, for just one representative cancer)</w:t>
+      </w:r>
+      <w:r>
+        <w:rPr>
+          <w:lang w:val="en-GB"/>
+        </w:rPr>
+        <w:t xml:space="preserve"> [x]</w:t>
+      </w:r>
+    </w:p>
+    <w:p>
+      <w:pPr>
+        <w:rPr>
+          <w:lang w:val="en-GB"/>
+        </w:rPr>
+      </w:pPr>
+      <w:r>
+        <w:rPr>
+          <w:lang w:val="en-GB"/>
+        </w:rPr>
+        <w:t>- more descriptive text in figure legends</w:t>
+      </w:r>
+      <w:r>
+        <w:rPr>
+          <w:lang w:val="en-GB"/>
+        </w:rPr>
+        <w:t xml:space="preserve"> [x]</w:t>
+      </w:r>
+    </w:p>
+    <w:p>
+      <w:r>
+        <w:t>- how you can improve even more instead of just results are inconclusive</w:t>
+      </w:r>
+    </w:p>
+    <w:p>
+      <w:r>
+        <w:t>* Model:</w:t>
+      </w:r>
+    </w:p>
+    <w:p>
+      <w:r>
+        <w:t>- What happens if you also look at how much each feature there even is softened initial sets and account for it</w:t>
+      </w:r>
+      <w:r>
+        <w:t xml:space="preserve"> [x]</w:t>
+      </w:r>
+    </w:p>
+    <w:p>
+      <w:r>
+        <w:t>- Vary feature selection stage</w:t>
+      </w:r>
+    </w:p>
+    <w:p>
+      <w:r>
         <w:lastRenderedPageBreak/>
-        <w:t>- Display RMSE</w:t>
-      </w:r>
-      <w:r>
-        <w:rPr>
-          <w:lang w:val="en-GB"/>
-        </w:rPr>
-        <w:t xml:space="preserve"> is </w:t>
-      </w:r>
-      <w:r>
-        <w:rPr>
-          <w:lang w:val="en-GB"/>
-        </w:rPr>
-        <w:t xml:space="preserve"> instead of F1 score for stage</w:t>
-      </w:r>
-    </w:p>
-    <w:p>
-      <w:pPr>
-        <w:rPr>
-          <w:lang w:val="en-GB"/>
-        </w:rPr>
-      </w:pPr>
-      <w:r>
-        <w:rPr>
-          <w:lang w:val="en-GB"/>
-        </w:rPr>
-        <w:t>Thesis:</w:t>
-      </w:r>
-    </w:p>
-    <w:p>
-      <w:pPr>
-        <w:rPr>
-          <w:lang w:val="en-GB"/>
-        </w:rPr>
-      </w:pPr>
-      <w:r>
-        <w:rPr>
-          <w:lang w:val="en-GB"/>
-        </w:rPr>
-        <w:t>- Make research proposals separate section and more clear</w:t>
-      </w:r>
-      <w:r>
-        <w:rPr>
-          <w:lang w:val="en-GB"/>
-        </w:rPr>
+        <w:t>- Try different model (elastic net)</w:t>
+      </w:r>
+      <w:r>
+        <w:t xml:space="preserve"> for prediction</w:t>
+      </w:r>
+    </w:p>
+    <w:p>
+      <w:r>
+        <w:t>- Try different model (elastic net) for selection</w:t>
+      </w:r>
+    </w:p>
+    <w:p>
+      <w:r>
+        <w:t>- different sampling method: sampling with replacement from underrepresented classes</w:t>
+      </w:r>
+    </w:p>
+    <w:p>
+      <w:r>
+        <w:t>- check feature</w:t>
+      </w:r>
+      <w:r>
+        <w:t xml:space="preserve"> selection</w:t>
+      </w:r>
+      <w:r>
+        <w:t xml:space="preserve"> robustness</w:t>
+      </w:r>
+    </w:p>
+    <w:p>
+      <w:r>
+        <w:t>- rerun linreg after fixing bug with feature selection ordering</w:t>
+      </w:r>
+      <w:r>
+        <w:t xml:space="preserve"> (and elif for chi2 selection?)</w:t>
+      </w:r>
+      <w:r>
         <w:t xml:space="preserve"> [x]</w:t>
       </w:r>
     </w:p>
     <w:p>
-      <w:pPr>
-        <w:rPr>
-          <w:lang w:val="en-GB"/>
-        </w:rPr>
-      </w:pPr>
-      <w:r>
-        <w:rPr>
-          <w:lang w:val="en-GB"/>
-        </w:rPr>
-        <w:t>- Visuals: for exploration remove REA</w:t>
-      </w:r>
-      <w:r>
-        <w:rPr>
-          <w:lang w:val="en-GB"/>
-        </w:rPr>
-        <w:t xml:space="preserve"> if </w:t>
-      </w:r>
-      <w:r>
-        <w:rPr>
-          <w:lang w:val="en-GB"/>
-        </w:rPr>
-        <w:t xml:space="preserve">D. Have a title for each group of observations. Don’t have double information, for example no PCA component labels everywhere. Can just have it for one column and one row. Don’t have the </w:t>
-      </w:r>
-      <w:proofErr w:type="spellStart"/>
-      <w:r>
-        <w:rPr>
-          <w:lang w:val="en-GB"/>
-        </w:rPr>
-        <w:t>color</w:t>
-      </w:r>
-      <w:proofErr w:type="spellEnd"/>
-      <w:r>
-        <w:rPr>
-          <w:lang w:val="en-GB"/>
-        </w:rPr>
-        <w:t xml:space="preserve"> legend within the graph, either outside or describe it. In caption, describe everything needed to know to understand picture from only caption. Don’t use green and red because of </w:t>
-      </w:r>
-      <w:proofErr w:type="spellStart"/>
-      <w:r>
-        <w:rPr>
-          <w:lang w:val="en-GB"/>
-        </w:rPr>
-        <w:t>color</w:t>
-      </w:r>
-      <w:proofErr w:type="spellEnd"/>
-      <w:r>
-        <w:rPr>
-          <w:lang w:val="en-GB"/>
-        </w:rPr>
-        <w:t xml:space="preserve"> blindness.</w:t>
-      </w:r>
-      <w:r>
-        <w:rPr>
-          <w:lang w:val="en-GB"/>
-        </w:rPr>
+      <w:r>
+        <w:t>- deal with zero features in genus abundance</w:t>
+      </w:r>
+    </w:p>
+    <w:p>
+      <w:r>
+        <w:t>* Thesis:</w:t>
+      </w:r>
+    </w:p>
+    <w:p>
+      <w:r>
+        <w:t>- Introduction: includes background, knowledge gap and proposal to fill knowledge gap and not separate background section</w:t>
+      </w:r>
+      <w:r>
         <w:t xml:space="preserve"> [x]</w:t>
       </w:r>
     </w:p>
     <w:p>
-      <w:pPr>
-        <w:rPr>
-          <w:lang w:val="en-GB"/>
-        </w:rPr>
-      </w:pPr>
-      <w:r>
-        <w:rPr>
-          <w:lang w:val="en-GB"/>
-        </w:rPr>
-        <w:t xml:space="preserve">- Be more clear about what you want to show. Don’t show </w:t>
-      </w:r>
-      <w:proofErr w:type="spellStart"/>
-      <w:r>
-        <w:rPr>
-          <w:lang w:val="en-GB"/>
-        </w:rPr>
-        <w:t>stad</w:t>
-      </w:r>
-      <w:proofErr w:type="spellEnd"/>
-      <w:r>
-        <w:rPr>
-          <w:lang w:val="en-GB"/>
-        </w:rPr>
-        <w:t>, you can remove all the other cancers and say you chose one representative example. Be consistent with it throughout the paper. Include the other ones in the appendix and mention you did so. Explain similarities and differences with the other cancers.</w:t>
-      </w:r>
-      <w:r>
-        <w:rPr>
-          <w:lang w:val="en-GB"/>
-        </w:rPr>
-        <w:t xml:space="preserve"> It’s</w:t>
-      </w:r>
-    </w:p>
-    <w:p>
-      <w:r>
-        <w:rPr>
-          <w:lang w:val="en-GB"/>
-        </w:rPr>
-        <w:t>- Method: describe what you have done in the results section, so move what you have there now into the results. Has to be very specific, for example with data. What parameters do you have with your patient samples, what portal did you get it from. Enough information to reproduce.</w:t>
-      </w:r>
-    </w:p>
-    <w:p>
-      <w:pPr>
-        <w:rPr>
-          <w:lang w:val="en-GB"/>
-        </w:rPr>
-      </w:pPr>
-      <w:r>
-        <w:rPr>
-          <w:lang w:val="en-GB"/>
-        </w:rPr>
-        <w:t>- Result: describe why she did something, how, what observations you made and what can be concluded.</w:t>
-      </w:r>
-      <w:r>
-        <w:rPr>
-          <w:lang w:val="en-GB"/>
-        </w:rPr>
-        <w:t xml:space="preserve"> Shouldn’t have sub </w:t>
-      </w:r>
-      <w:proofErr w:type="spellStart"/>
-      <w:r>
-        <w:rPr>
-          <w:lang w:val="en-GB"/>
-        </w:rPr>
-        <w:t>sub</w:t>
-      </w:r>
-      <w:proofErr w:type="spellEnd"/>
-      <w:r>
-        <w:rPr>
-          <w:lang w:val="en-GB"/>
-        </w:rPr>
-        <w:t xml:space="preserve"> sections, just have it as a label. Group stuff differently. Main conclusions are there is no difference quantitatively or qualitatively. The first group can stay, but the 2</w:t>
-      </w:r>
-      <w:r>
-        <w:rPr>
-          <w:vertAlign w:val="superscript"/>
-          <w:lang w:val="en-GB"/>
-        </w:rPr>
-        <w:t>nd</w:t>
-      </w:r>
-      <w:r>
-        <w:rPr>
-          <w:lang w:val="en-GB"/>
-        </w:rPr>
-        <w:t xml:space="preserve"> want you can group in more logical groupings.</w:t>
-      </w:r>
-    </w:p>
-    <w:p>
-      <w:pPr>
-        <w:rPr>
-          <w:lang w:val="en-GB"/>
-        </w:rPr>
-      </w:pPr>
-    </w:p>
-    <w:p>
-      <w:pPr>
-        <w:rPr>
-          <w:lang w:val="en-GB"/>
-        </w:rPr>
-      </w:pPr>
-      <w:r>
-        <w:rPr>
-          <w:lang w:val="en-GB"/>
-        </w:rPr>
-        <w:t>-(14 November presentation)</w:t>
-      </w:r>
-    </w:p>
-    <w:p>
-      <w:pPr>
-        <w:rPr>
-          <w:lang w:val="en-GB"/>
-        </w:rPr>
-      </w:pPr>
-      <w:r>
-        <w:rPr>
-          <w:lang w:val="en-GB"/>
-        </w:rPr>
-        <w:t>* presentation:</w:t>
-      </w:r>
-    </w:p>
-    <w:p>
-      <w:r>
-        <w:t>- for the stage class in balance slides try to expand the table with cancers as columns</w:t>
+      <w:r>
+        <w:t>- Methods and materials: includes detail on how to reproduce paper. Data for example with table of samples and sample types.</w:t>
       </w:r>
       <w:r>
         <w:t xml:space="preserve"> [x]</w:t>
       </w:r>
     </w:p>
     <w:p>
-      <w:pPr>
-        <w:rPr>
-          <w:lang w:val="en-GB"/>
-        </w:rPr>
-      </w:pPr>
-      <w:r>
-        <w:rPr>
-          <w:lang w:val="en-GB"/>
-        </w:rPr>
-        <w:t>- Use bigger text</w:t>
-      </w:r>
-      <w:r>
-        <w:rPr>
-          <w:lang w:val="en-GB"/>
-        </w:rPr>
+      <w:r>
+        <w:t>-</w:t>
+      </w:r>
+      <w:r>
+        <w:t xml:space="preserve"> </w:t>
+      </w:r>
+      <w:r>
+        <w:t xml:space="preserve">Results: </w:t>
+      </w:r>
+      <w:r>
+        <w:t>each subsection (4 or 5) will be the main messages with subparagraphs of why you think it is. For example, in the exploration phase it seems that genus and gene expression are overlapped.</w:t>
+      </w:r>
+      <w:r>
         <w:t xml:space="preserve"> [x]</w:t>
       </w:r>
     </w:p>
     <w:p>
-      <w:pPr>
-        <w:rPr>
-          <w:lang w:val="en-GB"/>
-        </w:rPr>
-      </w:pPr>
-      <w:r>
-        <w:rPr>
-          <w:lang w:val="en-GB"/>
-        </w:rPr>
-        <w:t>- Put the main message of what you found instead of the method used in prediction</w:t>
+      <w:r>
+        <w:t>- Make clear</w:t>
+      </w:r>
+      <w:r>
+        <w:t xml:space="preserve"> what experiments you intend to do further to investigate this.</w:t>
+      </w:r>
+    </w:p>
+    <w:p>
+      <w:pPr>
+        <w:rPr>
+          <w:lang w:val="en-GB"/>
+        </w:rPr>
+      </w:pPr>
+      <w:r>
+        <w:rPr>
+          <w:lang w:val="en-GB"/>
+        </w:rPr>
+        <w:t>-(17 October presentation)</w:t>
+      </w:r>
+    </w:p>
+    <w:p>
+      <w:pPr>
+        <w:rPr>
+          <w:lang w:val="en-GB"/>
+        </w:rPr>
+      </w:pPr>
+      <w:r>
+        <w:rPr>
+          <w:lang w:val="en-GB"/>
+        </w:rPr>
+        <w:t>* Presentation:</w:t>
+      </w:r>
+    </w:p>
+    <w:p>
+      <w:pPr>
+        <w:rPr>
+          <w:lang w:val="en-GB"/>
+        </w:rPr>
+      </w:pPr>
+      <w:r>
+        <w:rPr>
+          <w:lang w:val="en-GB"/>
+        </w:rPr>
+        <w:t xml:space="preserve"> - make clear what microbial features are and how many samples</w:t>
       </w:r>
       <w:r>
         <w:rPr>
@@ -6136,7 +5624,7 @@
         <w:rPr>
           <w:lang w:val="en-GB"/>
         </w:rPr>
-        <w:t>- Use fewer figures and focus more on what you want to show( for example, for just one representative cancer)</w:t>
+        <w:t>- what is in the overlap set?</w:t>
       </w:r>
       <w:r>
         <w:rPr>
@@ -6155,7 +5643,45 @@
         <w:rPr>
           <w:lang w:val="en-GB"/>
         </w:rPr>
-        <w:t>- more descriptive text in figure legends</w:t>
+        <w:t xml:space="preserve">- give updated data on </w:t>
+      </w:r>
+      <w:r>
+        <w:rPr>
+          <w:lang w:val="en-GB"/>
+        </w:rPr>
+        <w:t>tumor stage</w:t>
+      </w:r>
+      <w:r>
+        <w:rPr>
+          <w:lang w:val="en-GB"/>
+        </w:rPr>
+        <w:t xml:space="preserve"> distribution</w:t>
+      </w:r>
+    </w:p>
+    <w:p>
+      <w:pPr>
+        <w:rPr>
+          <w:lang w:val="en-GB"/>
+        </w:rPr>
+      </w:pPr>
+      <w:r>
+        <w:rPr>
+          <w:lang w:val="en-GB"/>
+        </w:rPr>
+        <w:t>* prediction set up:</w:t>
+      </w:r>
+    </w:p>
+    <w:p>
+      <w:pPr>
+        <w:rPr>
+          <w:lang w:val="en-GB"/>
+        </w:rPr>
+      </w:pPr>
+      <w:r>
+        <w:rPr>
+          <w:lang w:val="en-GB"/>
+        </w:rPr>
+        <w:t>-  remove cross-fertilization, reorder amount and ordering of features, use more features and bootstrapping iterations</w:t>
       </w:r>
       <w:r>
         <w:rPr>
@@ -6165,461 +5691,591 @@
       </w:r>
     </w:p>
     <w:p>
-      <w:r>
-        <w:t>- how you can improve even more instead of just results are inconclusive</w:t>
-      </w:r>
-    </w:p>
-    <w:p>
-      <w:r>
-        <w:t>* Model:</w:t>
-      </w:r>
-    </w:p>
-    <w:p>
-      <w:r>
-        <w:t>- What happens if you also look at how much each feature there even is softened initial sets and account for it</w:t>
-      </w:r>
-      <w:r>
+      <w:pPr>
+        <w:rPr>
+          <w:lang w:val="en-GB"/>
+        </w:rPr>
+      </w:pPr>
+      <w:r>
+        <w:rPr>
+          <w:lang w:val="en-GB"/>
+        </w:rPr>
+        <w:t>- try an 8020 or 70 30 split</w:t>
+      </w:r>
+      <w:r>
+        <w:rPr>
+          <w:lang w:val="en-GB"/>
+        </w:rPr>
         <w:t xml:space="preserve"> [x]</w:t>
       </w:r>
     </w:p>
     <w:p>
-      <w:r>
-        <w:t>- Vary feature selection stage</w:t>
-      </w:r>
-    </w:p>
-    <w:p>
-      <w:r>
-        <w:t>- Try different model (elastic net)</w:t>
-      </w:r>
-      <w:r>
-        <w:t xml:space="preserve"> for prediction</w:t>
-      </w:r>
-    </w:p>
-    <w:p>
-      <w:r>
-        <w:t>- Try different model (elastic net) for selection</w:t>
-      </w:r>
-    </w:p>
-    <w:p>
-      <w:r>
-        <w:t>- different sampling method: sampling with replacement from underrepresented classes</w:t>
-      </w:r>
-    </w:p>
-    <w:p>
-      <w:r>
+      <w:pPr>
+        <w:rPr>
+          <w:lang w:val="en-GB"/>
+        </w:rPr>
+      </w:pPr>
+      <w:r>
+        <w:rPr>
+          <w:lang w:val="en-GB"/>
+        </w:rPr>
+        <w:t>- for linear regression and ch2, just do splits and use feature selection on training part and testing on testing part</w:t>
+      </w:r>
+      <w:r>
+        <w:rPr>
+          <w:lang w:val="en-GB"/>
+        </w:rPr>
+        <w:t xml:space="preserve"> [x]</w:t>
+      </w:r>
+    </w:p>
+    <w:p>
+      <w:pPr>
+        <w:rPr>
+          <w:lang w:val="en-GB"/>
+        </w:rPr>
+      </w:pPr>
+      <w:r>
+        <w:rPr>
+          <w:lang w:val="en-GB"/>
+        </w:rPr>
+        <w:t>* evaluation:</w:t>
+      </w:r>
+    </w:p>
+    <w:p>
+      <w:pPr>
+        <w:rPr>
+          <w:lang w:val="en-GB"/>
+        </w:rPr>
+      </w:pPr>
+      <w:r>
+        <w:rPr>
+          <w:lang w:val="en-GB"/>
+        </w:rPr>
+        <w:t>- give R bars</w:t>
+      </w:r>
+      <w:r>
+        <w:rPr>
+          <w:lang w:val="en-GB"/>
+        </w:rPr>
+        <w:t xml:space="preserve"> [x]</w:t>
+      </w:r>
+    </w:p>
+    <w:p>
+      <w:pPr>
+        <w:rPr>
+          <w:lang w:val="en-GB"/>
+        </w:rPr>
+      </w:pPr>
+      <w:r>
+        <w:rPr>
+          <w:lang w:val="en-GB"/>
+        </w:rPr>
+        <w:t>- explore f</w:t>
+      </w:r>
+      <w:r>
+        <w:rPr>
+          <w:lang w:val="en-GB"/>
+        </w:rPr>
+        <w:t>eatures selected and robustness of feature selection</w:t>
+      </w:r>
+      <w:r>
+        <w:rPr>
+          <w:lang w:val="en-GB"/>
+        </w:rPr>
+        <w:t xml:space="preserve"> ( how do you deal with random seed in different iterations? Is it always to same features?</w:t>
+      </w:r>
+      <w:r>
+        <w:rPr>
+          <w:lang w:val="en-GB"/>
+        </w:rPr>
+        <w:t xml:space="preserve"> How do you compare when the amount of features of each modality is different?</w:t>
+      </w:r>
+      <w:r>
+        <w:rPr>
+          <w:lang w:val="en-GB"/>
+        </w:rPr>
+        <w:t xml:space="preserve"> What percentage of features are from each modality?</w:t>
+      </w:r>
+      <w:r>
+        <w:rPr>
+          <w:lang w:val="en-GB"/>
+        </w:rPr>
+        <w:t xml:space="preserve"> Should I ever show all features?</w:t>
+      </w:r>
+      <w:r>
+        <w:rPr>
+          <w:lang w:val="en-GB"/>
+        </w:rPr>
+        <w:t>)</w:t>
+      </w:r>
+    </w:p>
+    <w:p>
+      <w:pPr>
+        <w:rPr>
+          <w:lang w:val="en-GB"/>
+        </w:rPr>
+      </w:pPr>
+      <w:r>
+        <w:rPr>
+          <w:lang w:val="en-GB"/>
+        </w:rPr>
+        <w:t>Its not fair to compare all features if each modality has different amount []</w:t>
+      </w:r>
+    </w:p>
+    <w:p>
+      <w:pPr>
+        <w:rPr>
+          <w:lang w:val="en-GB"/>
+        </w:rPr>
+      </w:pPr>
+      <w:r>
+        <w:rPr>
+          <w:lang w:val="en-GB"/>
+        </w:rPr>
+        <w:t>- don’t have to connecting lines (categorical?)</w:t>
+      </w:r>
+      <w:r>
+        <w:rPr>
+          <w:lang w:val="en-GB"/>
+        </w:rPr>
+        <w:t xml:space="preserve"> [z]</w:t>
+      </w:r>
+    </w:p>
+    <w:p>
+      <w:pPr>
+        <w:rPr>
+          <w:lang w:val="en-GB"/>
+        </w:rPr>
+      </w:pPr>
+      <w:r>
+        <w:rPr>
+          <w:lang w:val="en-GB"/>
+        </w:rPr>
         <w:lastRenderedPageBreak/>
-        <w:t>- check feature</w:t>
-      </w:r>
-      <w:r>
-        <w:t xml:space="preserve"> selection</w:t>
-      </w:r>
-      <w:r>
-        <w:t xml:space="preserve"> robustness</w:t>
-      </w:r>
-    </w:p>
-    <w:p>
-      <w:r>
-        <w:t xml:space="preserve">- rerun </w:t>
-      </w:r>
-      <w:proofErr w:type="spellStart"/>
-      <w:r>
-        <w:t>linreg</w:t>
-      </w:r>
-      <w:proofErr w:type="spellEnd"/>
-      <w:r>
-        <w:t xml:space="preserve"> after fixing bug with feature selection ordering</w:t>
-      </w:r>
-      <w:r>
-        <w:t xml:space="preserve"> (and </w:t>
-      </w:r>
-      <w:proofErr w:type="spellStart"/>
-      <w:r>
-        <w:t>elif</w:t>
-      </w:r>
-      <w:proofErr w:type="spellEnd"/>
-      <w:r>
-        <w:t xml:space="preserve"> for chi2 selection?)</w:t>
-      </w:r>
-      <w:r>
+        <w:t>* Model</w:t>
+      </w:r>
+    </w:p>
+    <w:p>
+      <w:pPr>
+        <w:rPr>
+          <w:lang w:val="en-GB"/>
+        </w:rPr>
+      </w:pPr>
+      <w:r>
+        <w:rPr>
+          <w:lang w:val="en-GB"/>
+        </w:rPr>
+        <w:t>- try hyper parameter tuning, use elastic net instead of linear regression</w:t>
+      </w:r>
+    </w:p>
+    <w:p>
+      <w:pPr>
+        <w:rPr>
+          <w:lang w:val="en-GB"/>
+        </w:rPr>
+      </w:pPr>
+      <w:r>
+        <w:rPr>
+          <w:lang w:val="en-GB"/>
+        </w:rPr>
+        <w:t>- look at SVM gamma and c</w:t>
+      </w:r>
+    </w:p>
+    <w:p>
+      <w:pPr>
+        <w:rPr>
+          <w:lang w:val="en-GB"/>
+        </w:rPr>
+      </w:pPr>
+      <w:r>
+        <w:rPr>
+          <w:lang w:val="en-GB"/>
+        </w:rPr>
+        <w:t>* Thesis:</w:t>
+      </w:r>
+    </w:p>
+    <w:p>
+      <w:pPr>
+        <w:rPr>
+          <w:lang w:val="en-GB"/>
+        </w:rPr>
+      </w:pPr>
+      <w:r>
+        <w:rPr>
+          <w:lang w:val="en-GB"/>
+        </w:rPr>
+        <w:t>- have an outline and empty tables on what you want filled in</w:t>
+      </w:r>
+    </w:p>
+    <w:p>
+      <w:pPr>
+        <w:rPr>
+          <w:lang w:val="en-GB"/>
+        </w:rPr>
+      </w:pPr>
+      <w:r>
+        <w:rPr>
+          <w:lang w:val="en-GB"/>
+        </w:rPr>
+        <w:t>- make hypotheses</w:t>
+      </w:r>
+      <w:r>
+        <w:rPr>
+          <w:lang w:val="en-GB"/>
+        </w:rPr>
+        <w:t xml:space="preserve">from </w:t>
+      </w:r>
+      <w:r>
+        <w:rPr>
+          <w:lang w:val="en-GB"/>
+        </w:rPr>
+        <w:t xml:space="preserve"> packages and write in thesis draft based on commits and to do’s and notes.</w:t>
+      </w:r>
+    </w:p>
+    <w:p>
+      <w:pPr>
+        <w:rPr>
+          <w:lang w:val="en-GB"/>
+        </w:rPr>
+      </w:pPr>
+    </w:p>
+    <w:p>
+      <w:pPr>
+        <w:rPr>
+          <w:lang w:val="en-GB"/>
+        </w:rPr>
+      </w:pPr>
+      <w:r>
+        <w:rPr>
+          <w:lang w:val="en-GB"/>
+        </w:rPr>
+        <w:t>-(28 September presentation)</w:t>
+      </w:r>
+    </w:p>
+    <w:p>
+      <w:pPr>
+        <w:rPr>
+          <w:lang w:val="en-GB"/>
+        </w:rPr>
+      </w:pPr>
+      <w:r>
+        <w:rPr>
+          <w:lang w:val="en-GB"/>
+        </w:rPr>
+        <w:t>* Show performance with normal samples as stage zero</w:t>
+      </w:r>
+    </w:p>
+    <w:p>
+      <w:pPr>
+        <w:rPr>
+          <w:lang w:val="en-GB"/>
+        </w:rPr>
+      </w:pPr>
+      <w:r>
+        <w:rPr>
+          <w:lang w:val="en-GB"/>
+        </w:rPr>
+        <w:t>-- Possibly contrast with performance when that’s not the case (were normal samples being misinterpreted as stage 1?)</w:t>
+      </w:r>
+    </w:p>
+    <w:p>
+      <w:pPr>
+        <w:rPr>
+          <w:lang w:val="en-GB"/>
+        </w:rPr>
+      </w:pPr>
+      <w:r>
+        <w:rPr>
+          <w:lang w:val="en-GB"/>
+        </w:rPr>
+        <w:t>* Show performance when using new prediction set up with random sampling</w:t>
+      </w:r>
+      <w:r>
+        <w:rPr>
+          <w:lang w:val="en-GB"/>
+        </w:rPr>
+        <w:t xml:space="preserve"> and additional fe</w:t>
+      </w:r>
+      <w:r>
+        <w:rPr>
+          <w:lang w:val="en-GB"/>
+        </w:rPr>
+        <w:t xml:space="preserve">with </w:t>
+      </w:r>
+      <w:r>
+        <w:rPr>
+          <w:lang w:val="en-GB"/>
+        </w:rPr>
+        <w:t>atures</w:t>
+      </w:r>
+    </w:p>
+    <w:p>
+      <w:pPr>
+        <w:rPr>
+          <w:lang w:val="en-GB"/>
+        </w:rPr>
+      </w:pPr>
+      <w:r>
+        <w:rPr>
+          <w:lang w:val="en-GB"/>
+        </w:rPr>
+        <w:t>* Show performance when using new feature ranking with linear regression (discuss data leakage</w:t>
+      </w:r>
+      <w:r>
+        <w:rPr>
+          <w:lang w:val="en-GB"/>
+        </w:rPr>
+        <w:t>)</w:t>
+      </w:r>
+    </w:p>
+    <w:p>
+      <w:pPr>
+        <w:rPr>
+          <w:lang w:val="en-GB"/>
+        </w:rPr>
+      </w:pPr>
+      <w:r>
+        <w:rPr>
+          <w:lang w:val="en-GB"/>
+        </w:rPr>
+        <w:t>* Show performance when using new prediction with linear regression for stages</w:t>
+      </w:r>
+    </w:p>
+    <w:p>
+      <w:pPr>
+        <w:rPr>
+          <w:lang w:val="en-GB"/>
+        </w:rPr>
+      </w:pPr>
+      <w:r>
+        <w:rPr>
+          <w:lang w:val="en-GB"/>
+        </w:rPr>
+        <w:t>* Show analysis of prediction results across experiments with confusion matrices</w:t>
+      </w:r>
+    </w:p>
+    <w:p>
+      <w:pPr>
+        <w:rPr>
+          <w:lang w:val="en-GB"/>
+        </w:rPr>
+      </w:pPr>
+      <w:r>
+        <w:rPr>
+          <w:lang w:val="en-GB"/>
+        </w:rPr>
+        <w:t>* If time: investigate dominance of each feature in integrated modality</w:t>
+      </w:r>
+    </w:p>
+    <w:p>
+      <w:pPr>
+        <w:rPr>
+          <w:lang w:val="en-GB"/>
+        </w:rPr>
+      </w:pPr>
+      <w:r>
+        <w:rPr>
+          <w:lang w:val="en-GB"/>
+        </w:rPr>
+        <w:t>* If time: update tables</w:t>
+      </w:r>
+    </w:p>
+    <w:p>
+      <w:pPr>
+        <w:rPr>
+          <w:lang w:val="en-GB"/>
+        </w:rPr>
+      </w:pPr>
+      <w:r>
+        <w:rPr>
+          <w:lang w:val="en-GB"/>
+        </w:rPr>
+        <w:t>-(6 September presentation)</w:t>
+      </w:r>
+    </w:p>
+    <w:p>
+      <w:pPr>
+        <w:rPr>
+          <w:lang w:val="en-GB"/>
+        </w:rPr>
+      </w:pPr>
+      <w:r>
+        <w:rPr>
+          <w:lang w:val="en-GB"/>
+        </w:rPr>
+        <w:t>* display predictive performance for each cancer separately with increasing feature amounts on the X axis instead of different cancers, and then each omics type separately</w:t>
+      </w:r>
+      <w:r>
+        <w:rPr>
+          <w:lang w:val="en-GB"/>
+        </w:rPr>
+        <w:t xml:space="preserve"> in each graph</w:t>
+      </w:r>
+      <w:r>
+        <w:rPr>
+          <w:lang w:val="en-GB"/>
+        </w:rPr>
         <w:t xml:space="preserve"> [x]</w:t>
       </w:r>
     </w:p>
     <w:p>
-      <w:r>
-        <w:t>- deal with zero features in genus abundance</w:t>
-      </w:r>
-    </w:p>
-    <w:p>
-      <w:r>
-        <w:t>* Thesis:</w:t>
-      </w:r>
-    </w:p>
-    <w:p>
-      <w:r>
-        <w:t>- Introduction: includes background, knowledge gap and proposal to fill knowledge gap and not separate background section</w:t>
-      </w:r>
-      <w:r>
+      <w:pPr>
+        <w:rPr>
+          <w:lang w:val="en-GB"/>
+        </w:rPr>
+      </w:pPr>
+      <w:r>
+        <w:rPr>
+          <w:lang w:val="en-GB"/>
+        </w:rPr>
+        <w:t xml:space="preserve">* </w:t>
+      </w:r>
+      <w:r>
+        <w:rPr>
+          <w:lang w:val="en-GB"/>
+        </w:rPr>
+        <w:t>try MSE error</w:t>
+      </w:r>
+    </w:p>
+    <w:p>
+      <w:pPr>
+        <w:rPr>
+          <w:lang w:val="en-GB"/>
+        </w:rPr>
+      </w:pPr>
+      <w:r>
+        <w:rPr>
+          <w:lang w:val="en-GB"/>
+        </w:rPr>
+        <w:t>* fix the y-axis to have the same units</w:t>
+      </w:r>
+      <w:r>
+        <w:rPr>
+          <w:lang w:val="en-GB"/>
+        </w:rPr>
         <w:t xml:space="preserve"> [x]</w:t>
       </w:r>
     </w:p>
     <w:p>
-      <w:r>
-        <w:t>- Methods and materials: includes detail on how to reproduce paper. Data for example with table of samples and sample types.</w:t>
-      </w:r>
-      <w:r>
+      <w:pPr>
+        <w:rPr>
+          <w:lang w:val="en-GB"/>
+        </w:rPr>
+      </w:pPr>
+      <w:r>
+        <w:rPr>
+          <w:lang w:val="en-GB"/>
+        </w:rPr>
+        <w:t>* if time: try a different set up with random sampling to estimate performance</w:t>
+      </w:r>
+    </w:p>
+    <w:p>
+      <w:pPr>
+        <w:rPr>
+          <w:lang w:val="en-GB"/>
+        </w:rPr>
+      </w:pPr>
+      <w:r>
+        <w:rPr>
+          <w:lang w:val="en-GB"/>
+        </w:rPr>
+        <w:t>* start initial subheading and grouping of current thesis document</w:t>
+      </w:r>
+      <w:r>
+        <w:rPr>
+          <w:lang w:val="en-GB"/>
+        </w:rPr>
         <w:t xml:space="preserve"> [x]</w:t>
       </w:r>
     </w:p>
     <w:p>
-      <w:r>
-        <w:t>-</w:t>
-      </w:r>
-      <w:r>
-        <w:t xml:space="preserve"> </w:t>
-      </w:r>
-      <w:r>
-        <w:t xml:space="preserve">Results: </w:t>
-      </w:r>
-      <w:r>
-        <w:t>each subsection (4 or 5) will be the main messages with subparagraphs of why you think it is. For example, in the exploration phase it seems that genus and gene expression are overlapped.</w:t>
-      </w:r>
-      <w:r>
+      <w:pPr>
+        <w:rPr>
+          <w:lang w:val="en-GB"/>
+        </w:rPr>
+      </w:pPr>
+      <w:r>
+        <w:rPr>
+          <w:lang w:val="en-GB"/>
+        </w:rPr>
+        <w:t>* for presentation</w:t>
+      </w:r>
+    </w:p>
+    <w:p>
+      <w:pPr>
+        <w:rPr>
+          <w:lang w:val="en-GB"/>
+        </w:rPr>
+      </w:pPr>
+      <w:r>
+        <w:rPr>
+          <w:lang w:val="en-GB"/>
+        </w:rPr>
+        <w:t xml:space="preserve">- Think about what I really want to present instead of a big bundle of images. </w:t>
+      </w:r>
+    </w:p>
+    <w:p>
+      <w:pPr>
+        <w:rPr>
+          <w:lang w:val="en-GB"/>
+        </w:rPr>
+      </w:pPr>
+      <w:r>
+        <w:rPr>
+          <w:lang w:val="en-GB"/>
+        </w:rPr>
+        <w:t>- Fix cancer sucks thing and find source for how many people die from it.</w:t>
+      </w:r>
+      <w:r>
+        <w:rPr>
+          <w:lang w:val="en-GB"/>
+        </w:rPr>
         <w:t xml:space="preserve"> [x]</w:t>
       </w:r>
     </w:p>
     <w:p>
-      <w:r>
-        <w:t>- Make clear</w:t>
-      </w:r>
-      <w:r>
-        <w:t xml:space="preserve"> what experiments you intend to do further to investigate this.</w:t>
-      </w:r>
-    </w:p>
-    <w:p>
-      <w:pPr>
-        <w:rPr>
-          <w:lang w:val="en-GB"/>
-        </w:rPr>
-      </w:pPr>
-      <w:r>
-        <w:rPr>
-          <w:lang w:val="en-GB"/>
-        </w:rPr>
-        <w:t>-(17 October presentation)</w:t>
-      </w:r>
-    </w:p>
-    <w:p>
-      <w:pPr>
-        <w:rPr>
-          <w:lang w:val="en-GB"/>
-        </w:rPr>
-      </w:pPr>
-      <w:r>
-        <w:rPr>
-          <w:lang w:val="en-GB"/>
-        </w:rPr>
-        <w:t>* Presentation:</w:t>
-      </w:r>
-    </w:p>
-    <w:p>
-      <w:pPr>
-        <w:rPr>
-          <w:lang w:val="en-GB"/>
-        </w:rPr>
-      </w:pPr>
-      <w:r>
-        <w:rPr>
-          <w:lang w:val="en-GB"/>
-        </w:rPr>
-        <w:t xml:space="preserve"> - make clear what microbial features are and how many samples</w:t>
-      </w:r>
-      <w:r>
-        <w:rPr>
-          <w:lang w:val="en-GB"/>
-        </w:rPr>
-        <w:t xml:space="preserve"> [x]</w:t>
-      </w:r>
-    </w:p>
-    <w:p>
-      <w:pPr>
-        <w:rPr>
-          <w:lang w:val="en-GB"/>
-        </w:rPr>
-      </w:pPr>
-      <w:r>
-        <w:rPr>
-          <w:lang w:val="en-GB"/>
-        </w:rPr>
-        <w:t>- what is in the overlap set?</w:t>
-      </w:r>
-      <w:r>
-        <w:rPr>
-          <w:lang w:val="en-GB"/>
-        </w:rPr>
-        <w:t xml:space="preserve"> [x]</w:t>
-      </w:r>
-    </w:p>
-    <w:p>
-      <w:pPr>
-        <w:rPr>
-          <w:lang w:val="en-GB"/>
-        </w:rPr>
-      </w:pPr>
-      <w:r>
-        <w:rPr>
-          <w:lang w:val="en-GB"/>
-        </w:rPr>
-        <w:t xml:space="preserve">- give updated data on </w:t>
-      </w:r>
-      <w:proofErr w:type="spellStart"/>
-      <w:r>
-        <w:rPr>
-          <w:lang w:val="en-GB"/>
-        </w:rPr>
-        <w:t>tumor</w:t>
-      </w:r>
-      <w:proofErr w:type="spellEnd"/>
-      <w:r>
-        <w:rPr>
-          <w:lang w:val="en-GB"/>
-        </w:rPr>
-        <w:t xml:space="preserve"> stage</w:t>
-      </w:r>
-      <w:r>
-        <w:rPr>
-          <w:lang w:val="en-GB"/>
-        </w:rPr>
-        <w:t xml:space="preserve"> distribution</w:t>
-      </w:r>
-    </w:p>
-    <w:p>
-      <w:pPr>
-        <w:rPr>
-          <w:lang w:val="en-GB"/>
-        </w:rPr>
-      </w:pPr>
-      <w:r>
-        <w:rPr>
-          <w:lang w:val="en-GB"/>
-        </w:rPr>
-        <w:t>* prediction set up:</w:t>
-      </w:r>
-    </w:p>
-    <w:p>
-      <w:pPr>
-        <w:rPr>
-          <w:lang w:val="en-GB"/>
-        </w:rPr>
-      </w:pPr>
-      <w:r>
-        <w:rPr>
-          <w:lang w:val="en-GB"/>
-        </w:rPr>
-        <w:t>-  remove cross-fertilization, reorder amount and ordering of features, use more features and bootstrapping iterations</w:t>
-      </w:r>
-      <w:r>
-        <w:rPr>
-          <w:lang w:val="en-GB"/>
-        </w:rPr>
-        <w:t xml:space="preserve"> [x]</w:t>
-      </w:r>
-    </w:p>
-    <w:p>
-      <w:pPr>
-        <w:rPr>
-          <w:lang w:val="en-GB"/>
-        </w:rPr>
-      </w:pPr>
-      <w:r>
-        <w:rPr>
-          <w:lang w:val="en-GB"/>
-        </w:rPr>
-        <w:t>- try an 8020 or 70 30 split</w:t>
-      </w:r>
-      <w:r>
-        <w:rPr>
-          <w:lang w:val="en-GB"/>
-        </w:rPr>
-        <w:t xml:space="preserve"> [x]</w:t>
-      </w:r>
-    </w:p>
-    <w:p>
-      <w:pPr>
-        <w:rPr>
-          <w:lang w:val="en-GB"/>
-        </w:rPr>
-      </w:pPr>
-      <w:r>
-        <w:rPr>
-          <w:lang w:val="en-GB"/>
-        </w:rPr>
-        <w:t>- for linear regression and ch2, just do splits and use feature selection on training part and testing on testing part</w:t>
-      </w:r>
-      <w:r>
-        <w:rPr>
-          <w:lang w:val="en-GB"/>
-        </w:rPr>
-        <w:t xml:space="preserve"> [x]</w:t>
-      </w:r>
-    </w:p>
-    <w:p>
-      <w:pPr>
-        <w:rPr>
-          <w:lang w:val="en-GB"/>
-        </w:rPr>
-      </w:pPr>
-      <w:r>
-        <w:rPr>
-          <w:lang w:val="en-GB"/>
-        </w:rPr>
-        <w:t>* evaluation:</w:t>
-      </w:r>
-    </w:p>
-    <w:p>
-      <w:pPr>
-        <w:rPr>
-          <w:lang w:val="en-GB"/>
-        </w:rPr>
-      </w:pPr>
-      <w:r>
-        <w:rPr>
-          <w:lang w:val="en-GB"/>
-        </w:rPr>
-        <w:t>- give R bars</w:t>
-      </w:r>
-      <w:r>
-        <w:rPr>
-          <w:lang w:val="en-GB"/>
-        </w:rPr>
-        <w:t xml:space="preserve"> [x]</w:t>
-      </w:r>
-    </w:p>
-    <w:p>
-      <w:pPr>
-        <w:rPr>
-          <w:lang w:val="en-GB"/>
-        </w:rPr>
-      </w:pPr>
-      <w:r>
-        <w:rPr>
-          <w:lang w:val="en-GB"/>
-        </w:rPr>
-        <w:t>- explore f</w:t>
-      </w:r>
-      <w:r>
-        <w:rPr>
-          <w:lang w:val="en-GB"/>
-        </w:rPr>
-        <w:t>eatures selected and robustness of feature selection</w:t>
-      </w:r>
-      <w:r>
-        <w:rPr>
-          <w:lang w:val="en-GB"/>
-        </w:rPr>
-        <w:t xml:space="preserve"> ( how do you deal with random seed in different iterations? Is it always to same features?</w:t>
-      </w:r>
-      <w:r>
-        <w:rPr>
-          <w:lang w:val="en-GB"/>
-        </w:rPr>
-        <w:t xml:space="preserve"> How do you compare when the amount of features of each modality is different?</w:t>
-      </w:r>
-      <w:r>
-        <w:rPr>
-          <w:lang w:val="en-GB"/>
-        </w:rPr>
-        <w:t xml:space="preserve"> What percentage of features are from each modality?</w:t>
-      </w:r>
-      <w:r>
-        <w:rPr>
-          <w:lang w:val="en-GB"/>
-        </w:rPr>
-        <w:t xml:space="preserve"> Should I ever show all features?</w:t>
-      </w:r>
-      <w:r>
-        <w:rPr>
-          <w:lang w:val="en-GB"/>
-        </w:rPr>
-        <w:t>)</w:t>
-      </w:r>
-    </w:p>
-    <w:p>
-      <w:pPr>
-        <w:rPr>
-          <w:lang w:val="en-GB"/>
-        </w:rPr>
-      </w:pPr>
-      <w:proofErr w:type="spellStart"/>
-      <w:r>
-        <w:rPr>
-          <w:lang w:val="en-GB"/>
-        </w:rPr>
-        <w:t>Its</w:t>
-      </w:r>
-      <w:proofErr w:type="spellEnd"/>
-      <w:r>
-        <w:rPr>
-          <w:lang w:val="en-GB"/>
-        </w:rPr>
-        <w:t xml:space="preserve"> not fair to compare all features if each modality has different amount []</w:t>
-      </w:r>
-    </w:p>
-    <w:p>
-      <w:pPr>
-        <w:rPr>
-          <w:lang w:val="en-GB"/>
-        </w:rPr>
-      </w:pPr>
-      <w:r>
-        <w:rPr>
-          <w:lang w:val="en-GB"/>
-        </w:rPr>
-        <w:t>- don’t have to connecting lines (categorical?)</w:t>
-      </w:r>
-      <w:r>
-        <w:rPr>
-          <w:lang w:val="en-GB"/>
-        </w:rPr>
-        <w:t xml:space="preserve"> [z]</w:t>
-      </w:r>
-    </w:p>
-    <w:p>
-      <w:pPr>
-        <w:rPr>
-          <w:lang w:val="en-GB"/>
-        </w:rPr>
-      </w:pPr>
-      <w:r>
-        <w:rPr>
-          <w:lang w:val="en-GB"/>
-        </w:rPr>
-        <w:t>* Model</w:t>
-      </w:r>
-    </w:p>
-    <w:p>
-      <w:pPr>
-        <w:rPr>
-          <w:lang w:val="en-GB"/>
-        </w:rPr>
-      </w:pPr>
-      <w:r>
-        <w:rPr>
-          <w:lang w:val="en-GB"/>
-        </w:rPr>
-        <w:t>- try hyper parameter tuning, use elastic net instead of linear regression</w:t>
-      </w:r>
-    </w:p>
-    <w:p>
-      <w:pPr>
-        <w:rPr>
-          <w:lang w:val="en-GB"/>
-        </w:rPr>
-      </w:pPr>
-      <w:r>
-        <w:rPr>
-          <w:lang w:val="en-GB"/>
-        </w:rPr>
-        <w:t>- look at SVM gamma and c</w:t>
+      <w:pPr>
+        <w:rPr>
+          <w:lang w:val="en-GB"/>
+        </w:rPr>
+      </w:pPr>
+      <w:r>
+        <w:rPr>
+          <w:lang w:val="en-GB"/>
+        </w:rPr>
+        <w:t>look more into HMP?</w:t>
+      </w:r>
+    </w:p>
+    <w:p>
+      <w:pPr>
+        <w:rPr>
+          <w:lang w:val="en-GB"/>
+        </w:rPr>
+      </w:pPr>
+      <w:r>
+        <w:rPr>
+          <w:lang w:val="en-GB"/>
+        </w:rPr>
+        <w:t xml:space="preserve">Investigate performance more. Are all my features from one modality? </w:t>
+      </w:r>
+    </w:p>
+    <w:p>
+      <w:pPr>
+        <w:rPr>
+          <w:lang w:val="en-GB"/>
+        </w:rPr>
+      </w:pPr>
+      <w:r>
+        <w:rPr>
+          <w:lang w:val="en-GB"/>
+        </w:rPr>
+        <w:t>What kind of prediction set up? Random sampling based?</w:t>
+      </w:r>
+      <w:r>
+        <w:rPr>
+          <w:lang w:val="en-GB"/>
+        </w:rPr>
+        <w:t xml:space="preserve"> And then select a different amount of features and perform sampling to estimate performance</w:t>
       </w:r>
     </w:p>
     <w:p>
@@ -6633,433 +6289,6 @@
           <w:lang w:val="en-GB"/>
         </w:rPr>
         <w:lastRenderedPageBreak/>
-        <w:t>* Thesis:</w:t>
-      </w:r>
-    </w:p>
-    <w:p>
-      <w:pPr>
-        <w:rPr>
-          <w:lang w:val="en-GB"/>
-        </w:rPr>
-      </w:pPr>
-      <w:r>
-        <w:rPr>
-          <w:lang w:val="en-GB"/>
-        </w:rPr>
-        <w:t>- have an outline and empty tables on what you want filled in</w:t>
-      </w:r>
-    </w:p>
-    <w:p>
-      <w:pPr>
-        <w:rPr>
-          <w:lang w:val="en-GB"/>
-        </w:rPr>
-      </w:pPr>
-      <w:r>
-        <w:rPr>
-          <w:lang w:val="en-GB"/>
-        </w:rPr>
-        <w:t xml:space="preserve">- make </w:t>
-      </w:r>
-      <w:proofErr w:type="spellStart"/>
-      <w:r>
-        <w:rPr>
-          <w:lang w:val="en-GB"/>
-        </w:rPr>
-        <w:t>hypotheses</w:t>
-      </w:r>
-      <w:r>
-        <w:rPr>
-          <w:lang w:val="en-GB"/>
-        </w:rPr>
-        <w:t>from</w:t>
-      </w:r>
-      <w:proofErr w:type="spellEnd"/>
-      <w:r>
-        <w:rPr>
-          <w:lang w:val="en-GB"/>
-        </w:rPr>
-        <w:t xml:space="preserve"> </w:t>
-      </w:r>
-      <w:r>
-        <w:rPr>
-          <w:lang w:val="en-GB"/>
-        </w:rPr>
-        <w:t xml:space="preserve"> packages and write in thesis draft based on commits and to do’s and notes.</w:t>
-      </w:r>
-    </w:p>
-    <w:p>
-      <w:pPr>
-        <w:rPr>
-          <w:lang w:val="en-GB"/>
-        </w:rPr>
-      </w:pPr>
-    </w:p>
-    <w:p>
-      <w:pPr>
-        <w:rPr>
-          <w:lang w:val="en-GB"/>
-        </w:rPr>
-      </w:pPr>
-      <w:r>
-        <w:rPr>
-          <w:lang w:val="en-GB"/>
-        </w:rPr>
-        <w:t>-(28 September presentation)</w:t>
-      </w:r>
-    </w:p>
-    <w:p>
-      <w:pPr>
-        <w:rPr>
-          <w:lang w:val="en-GB"/>
-        </w:rPr>
-      </w:pPr>
-      <w:r>
-        <w:rPr>
-          <w:lang w:val="en-GB"/>
-        </w:rPr>
-        <w:t>* Show performance with normal samples as stage zero</w:t>
-      </w:r>
-    </w:p>
-    <w:p>
-      <w:pPr>
-        <w:rPr>
-          <w:lang w:val="en-GB"/>
-        </w:rPr>
-      </w:pPr>
-      <w:r>
-        <w:rPr>
-          <w:lang w:val="en-GB"/>
-        </w:rPr>
-        <w:t>-- Possibly contrast with performance when that’s not the case (were normal samples being misinterpreted as stage 1?)</w:t>
-      </w:r>
-    </w:p>
-    <w:p>
-      <w:pPr>
-        <w:rPr>
-          <w:lang w:val="en-GB"/>
-        </w:rPr>
-      </w:pPr>
-      <w:r>
-        <w:rPr>
-          <w:lang w:val="en-GB"/>
-        </w:rPr>
-        <w:t>* Show performance when using new prediction set up with random sampling</w:t>
-      </w:r>
-      <w:r>
-        <w:rPr>
-          <w:lang w:val="en-GB"/>
-        </w:rPr>
-        <w:t xml:space="preserve"> and additional </w:t>
-      </w:r>
-      <w:proofErr w:type="spellStart"/>
-      <w:r>
-        <w:rPr>
-          <w:lang w:val="en-GB"/>
-        </w:rPr>
-        <w:t>fe</w:t>
-      </w:r>
-      <w:r>
-        <w:rPr>
-          <w:lang w:val="en-GB"/>
-        </w:rPr>
-        <w:t>with</w:t>
-      </w:r>
-      <w:proofErr w:type="spellEnd"/>
-      <w:r>
-        <w:rPr>
-          <w:lang w:val="en-GB"/>
-        </w:rPr>
-        <w:t xml:space="preserve"> </w:t>
-      </w:r>
-      <w:proofErr w:type="spellStart"/>
-      <w:r>
-        <w:rPr>
-          <w:lang w:val="en-GB"/>
-        </w:rPr>
-        <w:t>atures</w:t>
-      </w:r>
-      <w:proofErr w:type="spellEnd"/>
-    </w:p>
-    <w:p>
-      <w:pPr>
-        <w:rPr>
-          <w:lang w:val="en-GB"/>
-        </w:rPr>
-      </w:pPr>
-      <w:r>
-        <w:rPr>
-          <w:lang w:val="en-GB"/>
-        </w:rPr>
-        <w:t>* Show performance when using new feature ranking with linear regression (discuss data leakage</w:t>
-      </w:r>
-      <w:r>
-        <w:rPr>
-          <w:lang w:val="en-GB"/>
-        </w:rPr>
-        <w:t>)</w:t>
-      </w:r>
-    </w:p>
-    <w:p>
-      <w:pPr>
-        <w:rPr>
-          <w:lang w:val="en-GB"/>
-        </w:rPr>
-      </w:pPr>
-      <w:r>
-        <w:rPr>
-          <w:lang w:val="en-GB"/>
-        </w:rPr>
-        <w:t>* Show performance when using new prediction with linear regression for stages</w:t>
-      </w:r>
-    </w:p>
-    <w:p>
-      <w:pPr>
-        <w:rPr>
-          <w:lang w:val="en-GB"/>
-        </w:rPr>
-      </w:pPr>
-      <w:r>
-        <w:rPr>
-          <w:lang w:val="en-GB"/>
-        </w:rPr>
-        <w:t>* Show analysis of prediction results across experiments with confusion matrices</w:t>
-      </w:r>
-    </w:p>
-    <w:p>
-      <w:pPr>
-        <w:rPr>
-          <w:lang w:val="en-GB"/>
-        </w:rPr>
-      </w:pPr>
-      <w:r>
-        <w:rPr>
-          <w:lang w:val="en-GB"/>
-        </w:rPr>
-        <w:t>* If time: investigate dominance of each feature in integrated modality</w:t>
-      </w:r>
-    </w:p>
-    <w:p>
-      <w:pPr>
-        <w:rPr>
-          <w:lang w:val="en-GB"/>
-        </w:rPr>
-      </w:pPr>
-      <w:r>
-        <w:rPr>
-          <w:lang w:val="en-GB"/>
-        </w:rPr>
-        <w:t>* If time: update tables</w:t>
-      </w:r>
-    </w:p>
-    <w:p>
-      <w:pPr>
-        <w:rPr>
-          <w:lang w:val="en-GB"/>
-        </w:rPr>
-      </w:pPr>
-      <w:r>
-        <w:rPr>
-          <w:lang w:val="en-GB"/>
-        </w:rPr>
-        <w:t>-(6 September presentation)</w:t>
-      </w:r>
-    </w:p>
-    <w:p>
-      <w:pPr>
-        <w:rPr>
-          <w:lang w:val="en-GB"/>
-        </w:rPr>
-      </w:pPr>
-      <w:r>
-        <w:rPr>
-          <w:lang w:val="en-GB"/>
-        </w:rPr>
-        <w:t>* display predictive performance for each cancer separately with increasing feature amounts on the X axis instead of different cancers, and then each omics type separately</w:t>
-      </w:r>
-      <w:r>
-        <w:rPr>
-          <w:lang w:val="en-GB"/>
-        </w:rPr>
-        <w:t xml:space="preserve"> in each graph</w:t>
-      </w:r>
-      <w:r>
-        <w:rPr>
-          <w:lang w:val="en-GB"/>
-        </w:rPr>
-        <w:t xml:space="preserve"> [x]</w:t>
-      </w:r>
-    </w:p>
-    <w:p>
-      <w:pPr>
-        <w:rPr>
-          <w:lang w:val="en-GB"/>
-        </w:rPr>
-      </w:pPr>
-      <w:r>
-        <w:rPr>
-          <w:lang w:val="en-GB"/>
-        </w:rPr>
-        <w:t xml:space="preserve">* </w:t>
-      </w:r>
-      <w:r>
-        <w:rPr>
-          <w:lang w:val="en-GB"/>
-        </w:rPr>
-        <w:t>try MSE error</w:t>
-      </w:r>
-    </w:p>
-    <w:p>
-      <w:pPr>
-        <w:rPr>
-          <w:lang w:val="en-GB"/>
-        </w:rPr>
-      </w:pPr>
-      <w:r>
-        <w:rPr>
-          <w:lang w:val="en-GB"/>
-        </w:rPr>
-        <w:t>* fix the y-axis to have the same units</w:t>
-      </w:r>
-      <w:r>
-        <w:rPr>
-          <w:lang w:val="en-GB"/>
-        </w:rPr>
-        <w:t xml:space="preserve"> [x]</w:t>
-      </w:r>
-    </w:p>
-    <w:p>
-      <w:pPr>
-        <w:rPr>
-          <w:lang w:val="en-GB"/>
-        </w:rPr>
-      </w:pPr>
-      <w:r>
-        <w:rPr>
-          <w:lang w:val="en-GB"/>
-        </w:rPr>
-        <w:t>* if time: try a different set up with random sampling to estimate performance</w:t>
-      </w:r>
-    </w:p>
-    <w:p>
-      <w:pPr>
-        <w:rPr>
-          <w:lang w:val="en-GB"/>
-        </w:rPr>
-      </w:pPr>
-      <w:r>
-        <w:rPr>
-          <w:lang w:val="en-GB"/>
-        </w:rPr>
-        <w:t>* start initial subheading and grouping of current thesis document</w:t>
-      </w:r>
-      <w:r>
-        <w:rPr>
-          <w:lang w:val="en-GB"/>
-        </w:rPr>
-        <w:t xml:space="preserve"> [x]</w:t>
-      </w:r>
-    </w:p>
-    <w:p>
-      <w:pPr>
-        <w:rPr>
-          <w:lang w:val="en-GB"/>
-        </w:rPr>
-      </w:pPr>
-      <w:r>
-        <w:rPr>
-          <w:lang w:val="en-GB"/>
-        </w:rPr>
-        <w:t>* for presentation</w:t>
-      </w:r>
-    </w:p>
-    <w:p>
-      <w:pPr>
-        <w:rPr>
-          <w:lang w:val="en-GB"/>
-        </w:rPr>
-      </w:pPr>
-      <w:r>
-        <w:rPr>
-          <w:lang w:val="en-GB"/>
-        </w:rPr>
-        <w:t xml:space="preserve">- Think about what I really want to present instead of a big bundle of images. </w:t>
-      </w:r>
-    </w:p>
-    <w:p>
-      <w:pPr>
-        <w:rPr>
-          <w:lang w:val="en-GB"/>
-        </w:rPr>
-      </w:pPr>
-      <w:r>
-        <w:rPr>
-          <w:lang w:val="en-GB"/>
-        </w:rPr>
-        <w:t>- Fix cancer sucks thing and find source for how many people die from it.</w:t>
-      </w:r>
-      <w:r>
-        <w:rPr>
-          <w:lang w:val="en-GB"/>
-        </w:rPr>
-        <w:t xml:space="preserve"> [x]</w:t>
-      </w:r>
-    </w:p>
-    <w:p>
-      <w:pPr>
-        <w:rPr>
-          <w:lang w:val="en-GB"/>
-        </w:rPr>
-      </w:pPr>
-      <w:r>
-        <w:rPr>
-          <w:lang w:val="en-GB"/>
-        </w:rPr>
-        <w:t>look more into HMP?</w:t>
-      </w:r>
-    </w:p>
-    <w:p>
-      <w:pPr>
-        <w:rPr>
-          <w:lang w:val="en-GB"/>
-        </w:rPr>
-      </w:pPr>
-      <w:r>
-        <w:rPr>
-          <w:lang w:val="en-GB"/>
-        </w:rPr>
-        <w:t xml:space="preserve">Investigate performance more. Are all my features from one modality? </w:t>
-      </w:r>
-    </w:p>
-    <w:p>
-      <w:pPr>
-        <w:rPr>
-          <w:lang w:val="en-GB"/>
-        </w:rPr>
-      </w:pPr>
-      <w:r>
-        <w:rPr>
-          <w:lang w:val="en-GB"/>
-        </w:rPr>
-        <w:t>What kind of prediction set up? Random sampling based?</w:t>
-      </w:r>
-      <w:r>
-        <w:rPr>
-          <w:lang w:val="en-GB"/>
-        </w:rPr>
-        <w:t xml:space="preserve"> And then select a different amount of features and perform sampling to estimate performance</w:t>
-      </w:r>
-    </w:p>
-    <w:p>
-      <w:pPr>
-        <w:rPr>
-          <w:lang w:val="en-GB"/>
-        </w:rPr>
-      </w:pPr>
-      <w:r>
-        <w:rPr>
-          <w:lang w:val="en-GB"/>
-        </w:rPr>
         <w:t>What if I use other omics types and compare?</w:t>
       </w:r>
     </w:p>
@@ -7094,7 +6323,6 @@
         <w:rPr>
           <w:lang w:val="en-GB"/>
         </w:rPr>
-        <w:lastRenderedPageBreak/>
         <w:t>17 October</w:t>
       </w:r>
     </w:p>
@@ -7148,16 +6376,8 @@
         <w:rPr>
           <w:lang w:val="en-GB"/>
         </w:rPr>
-        <w:t xml:space="preserve">- Prediction task on stage and </w:t>
-      </w:r>
-      <w:proofErr w:type="spellStart"/>
-      <w:r>
-        <w:rPr>
-          <w:lang w:val="en-GB"/>
-        </w:rPr>
-        <w:t>tumor</w:t>
-      </w:r>
-      <w:proofErr w:type="spellEnd"/>
+        <w:t>- Prediction task on stage and tumor</w:t>
+      </w:r>
     </w:p>
     <w:p>
       <w:pPr>
@@ -7182,110 +6402,40 @@
         <w:rPr>
           <w:lang w:val="nl-NL"/>
         </w:rPr>
-        <w:t xml:space="preserve">tumor: </w:t>
-      </w:r>
-      <w:proofErr w:type="spellStart"/>
-      <w:r>
-        <w:rPr>
-          <w:lang w:val="nl-NL"/>
-        </w:rPr>
-        <w:t>svm</w:t>
-      </w:r>
-      <w:proofErr w:type="spellEnd"/>
-      <w:r>
-        <w:rPr>
-          <w:lang w:val="nl-NL"/>
-        </w:rPr>
-        <w:t xml:space="preserve">, </w:t>
-      </w:r>
-      <w:proofErr w:type="spellStart"/>
-      <w:r>
-        <w:rPr>
-          <w:lang w:val="nl-NL"/>
-        </w:rPr>
-        <w:t>rbf</w:t>
-      </w:r>
-      <w:proofErr w:type="spellEnd"/>
-      <w:r>
-        <w:rPr>
-          <w:lang w:val="nl-NL"/>
-        </w:rPr>
-        <w:t xml:space="preserve"> </w:t>
-      </w:r>
-      <w:proofErr w:type="spellStart"/>
-      <w:r>
-        <w:rPr>
-          <w:lang w:val="nl-NL"/>
-        </w:rPr>
-        <w:t>kernel</w:t>
-      </w:r>
-      <w:proofErr w:type="spellEnd"/>
-      <w:r>
-        <w:rPr>
-          <w:lang w:val="nl-NL"/>
-        </w:rPr>
-        <w:t>, c=1</w:t>
-      </w:r>
-    </w:p>
-    <w:p>
-      <w:pPr>
-        <w:rPr>
-          <w:lang w:val="en-GB"/>
-        </w:rPr>
-      </w:pPr>
-      <w:r>
-        <w:rPr>
-          <w:lang w:val="en-GB"/>
-        </w:rPr>
-        <w:t xml:space="preserve">stage: </w:t>
-      </w:r>
-      <w:proofErr w:type="spellStart"/>
-      <w:r>
-        <w:rPr>
-          <w:lang w:val="en-GB"/>
-        </w:rPr>
-        <w:t>mlgr</w:t>
-      </w:r>
-      <w:proofErr w:type="spellEnd"/>
-      <w:r>
-        <w:rPr>
-          <w:lang w:val="en-GB"/>
-        </w:rPr>
-        <w:t xml:space="preserve">, </w:t>
-      </w:r>
-    </w:p>
-    <w:p>
-      <w:pPr>
-        <w:rPr>
-          <w:lang w:val="en-GB"/>
-        </w:rPr>
-      </w:pPr>
-    </w:p>
-    <w:p>
-      <w:pPr>
-        <w:rPr>
-          <w:lang w:val="en-GB"/>
-        </w:rPr>
-      </w:pPr>
-      <w:r>
-        <w:rPr>
-          <w:lang w:val="en-GB"/>
-        </w:rPr>
-        <w:t xml:space="preserve">- PCA and t-SNE visualizations for all cancers and data sets with </w:t>
-      </w:r>
-      <w:proofErr w:type="spellStart"/>
-      <w:r>
-        <w:rPr>
-          <w:lang w:val="en-GB"/>
-        </w:rPr>
-        <w:t>tumor</w:t>
-      </w:r>
-      <w:proofErr w:type="spellEnd"/>
-      <w:r>
-        <w:rPr>
-          <w:lang w:val="en-GB"/>
-        </w:rPr>
-        <w:t xml:space="preserve"> status data</w:t>
+        <w:t>tumor: svm, rbf kernel, c=1</w:t>
+      </w:r>
+    </w:p>
+    <w:p>
+      <w:pPr>
+        <w:rPr>
+          <w:lang w:val="en-GB"/>
+        </w:rPr>
+      </w:pPr>
+      <w:r>
+        <w:rPr>
+          <w:lang w:val="en-GB"/>
+        </w:rPr>
+        <w:t xml:space="preserve">stage: mlgr, </w:t>
+      </w:r>
+    </w:p>
+    <w:p>
+      <w:pPr>
+        <w:rPr>
+          <w:lang w:val="en-GB"/>
+        </w:rPr>
+      </w:pPr>
+    </w:p>
+    <w:p>
+      <w:pPr>
+        <w:rPr>
+          <w:lang w:val="en-GB"/>
+        </w:rPr>
+      </w:pPr>
+      <w:r>
+        <w:rPr>
+          <w:lang w:val="en-GB"/>
+        </w:rPr>
+        <w:t>- PCA and t-SNE visualizations for all cancers and data sets with tumor status data</w:t>
       </w:r>
     </w:p>
     <w:p>
@@ -7528,21 +6678,7 @@
         <w:rPr>
           <w:lang w:val="en-GB"/>
         </w:rPr>
-        <w:t xml:space="preserve"> Also some contradicting things, such as STAD being better one integrated with chi2, but worse than GE with </w:t>
-      </w:r>
-      <w:proofErr w:type="spellStart"/>
-      <w:r>
-        <w:rPr>
-          <w:lang w:val="en-GB"/>
-        </w:rPr>
-        <w:t>linreg</w:t>
-      </w:r>
-      <w:proofErr w:type="spellEnd"/>
-      <w:r>
-        <w:rPr>
-          <w:lang w:val="en-GB"/>
-        </w:rPr>
-        <w:t xml:space="preserve"> selection</w:t>
+        <w:t xml:space="preserve"> Also some contradicting things, such as STAD being better one integrated with chi2, but worse than GE with linreg selection</w:t>
       </w:r>
     </w:p>
     <w:p>
@@ -7558,7 +6694,6 @@
         <w:rPr>
           <w:lang w:val="en-GB"/>
         </w:rPr>
-        <w:lastRenderedPageBreak/>
         <w:t>Dealing with information leakage of linear regression</w:t>
       </w:r>
     </w:p>

</xml_diff>

<commit_message>
Add some colorblind colors, update thesis, add best hyper param tuned AE params
</commit_message>
<xml_diff>
--- a/Thesis Steps.docx
+++ b/Thesis Steps.docx
@@ -3166,6 +3166,30 @@
       <w:pPr>
         <w:pStyle w:val="ListParagraph"/>
         <w:numPr>
+          <w:ilvl w:val="1"/>
+          <w:numId w:val="9"/>
+        </w:numPr>
+        <w:rPr>
+          <w:lang w:val="en-GB"/>
+        </w:rPr>
+      </w:pPr>
+      <w:r>
+        <w:rPr>
+          <w:lang w:val="en-GB"/>
+        </w:rPr>
+        <w:t xml:space="preserve">Run </w:t>
+      </w:r>
+      <w:r>
+        <w:rPr>
+          <w:lang w:val="en-GB"/>
+        </w:rPr>
+        <w:t>hyper parameter tuning for tumor data set</w:t>
+      </w:r>
+    </w:p>
+    <w:p>
+      <w:pPr>
+        <w:pStyle w:val="ListParagraph"/>
+        <w:numPr>
           <w:ilvl w:val="0"/>
           <w:numId w:val="9"/>
         </w:numPr>
@@ -3237,6 +3261,7 @@
         <w:rPr>
           <w:lang w:val="en-GB"/>
         </w:rPr>
+        <w:lastRenderedPageBreak/>
         <w:t>Improve AE and NMF training pipeline for more robust results</w:t>
       </w:r>
     </w:p>
@@ -3250,7 +3275,6 @@
         <w:rPr>
           <w:lang w:val="en-GB"/>
         </w:rPr>
-        <w:lastRenderedPageBreak/>
         <w:t>Thesis</w:t>
       </w:r>
       <w:r>
@@ -3908,6 +3932,7 @@
         <w:rPr>
           <w:lang w:val="en-GB"/>
         </w:rPr>
+        <w:lastRenderedPageBreak/>
         <w:t>Try to use NMF</w:t>
       </w:r>
     </w:p>
@@ -3921,7 +3946,6 @@
         <w:rPr>
           <w:lang w:val="en-GB"/>
         </w:rPr>
-        <w:lastRenderedPageBreak/>
         <w:t>Procedural</w:t>
       </w:r>
       <w:r>
@@ -4512,6 +4536,7 @@
         <w:rPr>
           <w:lang w:val="en-GB"/>
         </w:rPr>
+        <w:lastRenderedPageBreak/>
         <w:t>Make my tables more professional and pretty</w:t>
       </w:r>
       <w:r>
@@ -4548,7 +4573,6 @@
         <w:rPr>
           <w:lang w:val="en-GB"/>
         </w:rPr>
-        <w:lastRenderedPageBreak/>
         <w:t>Clean up questions and future plans section</w:t>
       </w:r>
       <w:r>
@@ -5123,6 +5147,7 @@
         <w:rPr>
           <w:lang w:val="en-GB"/>
         </w:rPr>
+        <w:lastRenderedPageBreak/>
         <w:t xml:space="preserve">- </w:t>
       </w:r>
       <w:r>
@@ -5142,253 +5167,469 @@
         <w:rPr>
           <w:lang w:val="en-GB"/>
         </w:rPr>
+        <w:t>- Make feature selection absolute</w:t>
+      </w:r>
+      <w:r>
+        <w:rPr>
+          <w:lang w:val="en-GB"/>
+        </w:rPr>
+        <w:t xml:space="preserve"> numbers for fraction of modality</w:t>
+      </w:r>
+      <w:r>
+        <w:rPr>
+          <w:lang w:val="en-GB"/>
+        </w:rPr>
+        <w:t xml:space="preserve"> [x]</w:t>
+      </w:r>
+    </w:p>
+    <w:p>
+      <w:pPr>
+        <w:rPr>
+          <w:lang w:val="en-GB"/>
+        </w:rPr>
+      </w:pPr>
+      <w:r>
+        <w:rPr>
+          <w:lang w:val="en-GB"/>
+        </w:rPr>
+        <w:t>- RBF kernel does not have C parameter</w:t>
+      </w:r>
+      <w:r>
+        <w:rPr>
+          <w:lang w:val="en-GB"/>
+        </w:rPr>
+        <w:t xml:space="preserve"> [it does!]</w:t>
+      </w:r>
+    </w:p>
+    <w:p>
+      <w:pPr>
+        <w:rPr>
+          <w:lang w:val="en-GB"/>
+        </w:rPr>
+      </w:pPr>
+      <w:r>
+        <w:rPr>
+          <w:lang w:val="en-GB"/>
+        </w:rPr>
+        <w:t>Model:</w:t>
+      </w:r>
+    </w:p>
+    <w:p>
+      <w:pPr>
+        <w:rPr>
+          <w:lang w:val="en-GB"/>
+        </w:rPr>
+      </w:pPr>
+      <w:r>
+        <w:rPr>
+          <w:lang w:val="en-GB"/>
+        </w:rPr>
+        <w:t>- Display RMSE</w:t>
+      </w:r>
+      <w:r>
+        <w:rPr>
+          <w:lang w:val="en-GB"/>
+        </w:rPr>
+        <w:t xml:space="preserve"> is </w:t>
+      </w:r>
+      <w:r>
+        <w:rPr>
+          <w:lang w:val="en-GB"/>
+        </w:rPr>
+        <w:t xml:space="preserve"> instead of F1 score for stage</w:t>
+      </w:r>
+    </w:p>
+    <w:p>
+      <w:pPr>
+        <w:rPr>
+          <w:lang w:val="en-GB"/>
+        </w:rPr>
+      </w:pPr>
+      <w:r>
+        <w:rPr>
+          <w:lang w:val="en-GB"/>
+        </w:rPr>
+        <w:t>Thesis:</w:t>
+      </w:r>
+    </w:p>
+    <w:p>
+      <w:pPr>
+        <w:rPr>
+          <w:lang w:val="en-GB"/>
+        </w:rPr>
+      </w:pPr>
+      <w:r>
+        <w:rPr>
+          <w:lang w:val="en-GB"/>
+        </w:rPr>
+        <w:t>- Make research proposals separate section and more clear</w:t>
+      </w:r>
+      <w:r>
+        <w:rPr>
+          <w:lang w:val="en-GB"/>
+        </w:rPr>
+        <w:t xml:space="preserve"> [x]</w:t>
+      </w:r>
+    </w:p>
+    <w:p>
+      <w:pPr>
+        <w:rPr>
+          <w:lang w:val="en-GB"/>
+        </w:rPr>
+      </w:pPr>
+      <w:r>
+        <w:rPr>
+          <w:lang w:val="en-GB"/>
+        </w:rPr>
+        <w:t>- Visuals: for exploration remove REA</w:t>
+      </w:r>
+      <w:r>
+        <w:rPr>
+          <w:lang w:val="en-GB"/>
+        </w:rPr>
+        <w:t xml:space="preserve"> if </w:t>
+      </w:r>
+      <w:r>
+        <w:rPr>
+          <w:lang w:val="en-GB"/>
+        </w:rPr>
+        <w:t>D. Have a title for each group of observations. Don’t have double information, for example no PCA component labels everywhere. Can just have it for one column and one row. Don’t have the color legend within the graph, either outside or describe it. In caption, describe everything needed to know to understand picture from only caption. Don’t use green and red because of color blindness.</w:t>
+      </w:r>
+      <w:r>
+        <w:rPr>
+          <w:lang w:val="en-GB"/>
+        </w:rPr>
+        <w:t xml:space="preserve"> [x]</w:t>
+      </w:r>
+    </w:p>
+    <w:p>
+      <w:pPr>
+        <w:rPr>
+          <w:lang w:val="en-GB"/>
+        </w:rPr>
+      </w:pPr>
+      <w:r>
+        <w:rPr>
+          <w:lang w:val="en-GB"/>
+        </w:rPr>
+        <w:t>- Be more clear about what you want to show. Don’t show stad, you can remove all the other cancers and say you chose one representative example. Be consistent with it throughout the paper. Include the other ones in the appendix and mention you did so. Explain similarities and differences with the other cancers.</w:t>
+      </w:r>
+      <w:r>
+        <w:rPr>
+          <w:lang w:val="en-GB"/>
+        </w:rPr>
+        <w:t xml:space="preserve"> It’s</w:t>
+      </w:r>
+    </w:p>
+    <w:p>
+      <w:r>
+        <w:rPr>
+          <w:lang w:val="en-GB"/>
+        </w:rPr>
+        <w:t>- Method: describe what you have done in the results section, so move what you have there now into the results. Has to be very specific, for example with data. What parameters do you have with your patient samples, what portal did you get it from. Enough information to reproduce.</w:t>
+      </w:r>
+    </w:p>
+    <w:p>
+      <w:pPr>
+        <w:rPr>
+          <w:lang w:val="en-GB"/>
+        </w:rPr>
+      </w:pPr>
+      <w:r>
+        <w:rPr>
+          <w:lang w:val="en-GB"/>
+        </w:rPr>
+        <w:t>- Result: describe why she did something, how, what observations you made and what can be concluded.</w:t>
+      </w:r>
+      <w:r>
+        <w:rPr>
+          <w:lang w:val="en-GB"/>
+        </w:rPr>
+        <w:t xml:space="preserve"> Shouldn’t have sub sub sections, just have it as a label. Group stuff differently. Main conclusions are there is no difference quantitatively or qualitatively. The first group can stay, but the 2</w:t>
+      </w:r>
+      <w:r>
+        <w:rPr>
+          <w:vertAlign w:val="superscript"/>
+          <w:lang w:val="en-GB"/>
+        </w:rPr>
+        <w:t>nd</w:t>
+      </w:r>
+      <w:r>
+        <w:rPr>
+          <w:lang w:val="en-GB"/>
+        </w:rPr>
+        <w:t xml:space="preserve"> want you can group in more logical groupings.</w:t>
+      </w:r>
+    </w:p>
+    <w:p>
+      <w:pPr>
+        <w:rPr>
+          <w:lang w:val="en-GB"/>
+        </w:rPr>
+      </w:pPr>
+    </w:p>
+    <w:p>
+      <w:pPr>
+        <w:rPr>
+          <w:lang w:val="en-GB"/>
+        </w:rPr>
+      </w:pPr>
+      <w:r>
+        <w:rPr>
+          <w:lang w:val="en-GB"/>
+        </w:rPr>
+        <w:t>-(14 November presentation)</w:t>
+      </w:r>
+    </w:p>
+    <w:p>
+      <w:pPr>
+        <w:rPr>
+          <w:lang w:val="en-GB"/>
+        </w:rPr>
+      </w:pPr>
+      <w:r>
+        <w:rPr>
+          <w:lang w:val="en-GB"/>
+        </w:rPr>
+        <w:t>* presentation:</w:t>
+      </w:r>
+    </w:p>
+    <w:p>
+      <w:r>
+        <w:t>- for the stage class in balance slides try to expand the table with cancers as columns</w:t>
+      </w:r>
+      <w:r>
+        <w:t xml:space="preserve"> [x]</w:t>
+      </w:r>
+    </w:p>
+    <w:p>
+      <w:pPr>
+        <w:rPr>
+          <w:lang w:val="en-GB"/>
+        </w:rPr>
+      </w:pPr>
+      <w:r>
+        <w:rPr>
+          <w:lang w:val="en-GB"/>
+        </w:rPr>
+        <w:t>- Use bigger text</w:t>
+      </w:r>
+      <w:r>
+        <w:rPr>
+          <w:lang w:val="en-GB"/>
+        </w:rPr>
+        <w:t xml:space="preserve"> [x]</w:t>
+      </w:r>
+    </w:p>
+    <w:p>
+      <w:pPr>
+        <w:rPr>
+          <w:lang w:val="en-GB"/>
+        </w:rPr>
+      </w:pPr>
+      <w:r>
+        <w:rPr>
+          <w:lang w:val="en-GB"/>
+        </w:rPr>
+        <w:t>- Put the main message of what you found instead of the method used in prediction</w:t>
+      </w:r>
+      <w:r>
+        <w:rPr>
+          <w:lang w:val="en-GB"/>
+        </w:rPr>
+        <w:t xml:space="preserve"> [x]</w:t>
+      </w:r>
+    </w:p>
+    <w:p>
+      <w:pPr>
+        <w:rPr>
+          <w:lang w:val="en-GB"/>
+        </w:rPr>
+      </w:pPr>
+      <w:r>
+        <w:rPr>
+          <w:lang w:val="en-GB"/>
+        </w:rPr>
+        <w:t>- Use fewer figures and focus more on what you want to show( for example, for just one representative cancer)</w:t>
+      </w:r>
+      <w:r>
+        <w:rPr>
+          <w:lang w:val="en-GB"/>
+        </w:rPr>
+        <w:t xml:space="preserve"> [x]</w:t>
+      </w:r>
+    </w:p>
+    <w:p>
+      <w:pPr>
+        <w:rPr>
+          <w:lang w:val="en-GB"/>
+        </w:rPr>
+      </w:pPr>
+      <w:r>
+        <w:rPr>
+          <w:lang w:val="en-GB"/>
+        </w:rPr>
+        <w:t>- more descriptive text in figure legends</w:t>
+      </w:r>
+      <w:r>
+        <w:rPr>
+          <w:lang w:val="en-GB"/>
+        </w:rPr>
+        <w:t xml:space="preserve"> [x]</w:t>
+      </w:r>
+    </w:p>
+    <w:p>
+      <w:r>
+        <w:t>- how you can improve even more instead of just results are inconclusive</w:t>
+      </w:r>
+    </w:p>
+    <w:p>
+      <w:r>
+        <w:t>* Model:</w:t>
+      </w:r>
+    </w:p>
+    <w:p>
+      <w:r>
+        <w:t>- What happens if you also look at how much each feature there even is softened initial sets and account for it</w:t>
+      </w:r>
+      <w:r>
+        <w:t xml:space="preserve"> [x]</w:t>
+      </w:r>
+    </w:p>
+    <w:p>
+      <w:r>
         <w:lastRenderedPageBreak/>
-        <w:t>- Make feature selection absolute</w:t>
-      </w:r>
-      <w:r>
-        <w:rPr>
-          <w:lang w:val="en-GB"/>
-        </w:rPr>
-        <w:t xml:space="preserve"> numbers for fraction of modality</w:t>
-      </w:r>
-      <w:r>
-        <w:rPr>
-          <w:lang w:val="en-GB"/>
-        </w:rPr>
+        <w:t>- Vary feature selection stage</w:t>
+      </w:r>
+    </w:p>
+    <w:p>
+      <w:r>
+        <w:t>- Try different model (elastic net)</w:t>
+      </w:r>
+      <w:r>
+        <w:t xml:space="preserve"> for prediction</w:t>
+      </w:r>
+    </w:p>
+    <w:p>
+      <w:r>
+        <w:t>- Try different model (elastic net) for selection</w:t>
+      </w:r>
+    </w:p>
+    <w:p>
+      <w:r>
+        <w:t>- different sampling method: sampling with replacement from underrepresented classes</w:t>
+      </w:r>
+    </w:p>
+    <w:p>
+      <w:r>
+        <w:t>- check feature</w:t>
+      </w:r>
+      <w:r>
+        <w:t xml:space="preserve"> selection</w:t>
+      </w:r>
+      <w:r>
+        <w:t xml:space="preserve"> robustness</w:t>
+      </w:r>
+    </w:p>
+    <w:p>
+      <w:r>
+        <w:t>- rerun linreg after fixing bug with feature selection ordering</w:t>
+      </w:r>
+      <w:r>
+        <w:t xml:space="preserve"> (and elif for chi2 selection?)</w:t>
+      </w:r>
+      <w:r>
         <w:t xml:space="preserve"> [x]</w:t>
       </w:r>
     </w:p>
     <w:p>
-      <w:pPr>
-        <w:rPr>
-          <w:lang w:val="en-GB"/>
-        </w:rPr>
-      </w:pPr>
-      <w:r>
-        <w:rPr>
-          <w:lang w:val="en-GB"/>
-        </w:rPr>
-        <w:t>- RBF kernel does not have C parameter</w:t>
-      </w:r>
-      <w:r>
-        <w:rPr>
-          <w:lang w:val="en-GB"/>
-        </w:rPr>
-        <w:t xml:space="preserve"> [it does!]</w:t>
-      </w:r>
-    </w:p>
-    <w:p>
-      <w:pPr>
-        <w:rPr>
-          <w:lang w:val="en-GB"/>
-        </w:rPr>
-      </w:pPr>
-      <w:r>
-        <w:rPr>
-          <w:lang w:val="en-GB"/>
-        </w:rPr>
-        <w:t>Model:</w:t>
-      </w:r>
-    </w:p>
-    <w:p>
-      <w:pPr>
-        <w:rPr>
-          <w:lang w:val="en-GB"/>
-        </w:rPr>
-      </w:pPr>
-      <w:r>
-        <w:rPr>
-          <w:lang w:val="en-GB"/>
-        </w:rPr>
-        <w:t>- Display RMSE</w:t>
-      </w:r>
-      <w:r>
-        <w:rPr>
-          <w:lang w:val="en-GB"/>
-        </w:rPr>
-        <w:t xml:space="preserve"> is </w:t>
-      </w:r>
-      <w:r>
-        <w:rPr>
-          <w:lang w:val="en-GB"/>
-        </w:rPr>
-        <w:t xml:space="preserve"> instead of F1 score for stage</w:t>
-      </w:r>
-    </w:p>
-    <w:p>
-      <w:pPr>
-        <w:rPr>
-          <w:lang w:val="en-GB"/>
-        </w:rPr>
-      </w:pPr>
-      <w:r>
-        <w:rPr>
-          <w:lang w:val="en-GB"/>
-        </w:rPr>
-        <w:t>Thesis:</w:t>
-      </w:r>
-    </w:p>
-    <w:p>
-      <w:pPr>
-        <w:rPr>
-          <w:lang w:val="en-GB"/>
-        </w:rPr>
-      </w:pPr>
-      <w:r>
-        <w:rPr>
-          <w:lang w:val="en-GB"/>
-        </w:rPr>
-        <w:t>- Make research proposals separate section and more clear</w:t>
-      </w:r>
-      <w:r>
-        <w:rPr>
-          <w:lang w:val="en-GB"/>
-        </w:rPr>
+      <w:r>
+        <w:t>- deal with zero features in genus abundance</w:t>
+      </w:r>
+    </w:p>
+    <w:p>
+      <w:r>
+        <w:t>* Thesis:</w:t>
+      </w:r>
+    </w:p>
+    <w:p>
+      <w:r>
+        <w:t>- Introduction: includes background, knowledge gap and proposal to fill knowledge gap and not separate background section</w:t>
+      </w:r>
+      <w:r>
         <w:t xml:space="preserve"> [x]</w:t>
       </w:r>
     </w:p>
     <w:p>
-      <w:pPr>
-        <w:rPr>
-          <w:lang w:val="en-GB"/>
-        </w:rPr>
-      </w:pPr>
-      <w:r>
-        <w:rPr>
-          <w:lang w:val="en-GB"/>
-        </w:rPr>
-        <w:t>- Visuals: for exploration remove REA</w:t>
-      </w:r>
-      <w:r>
-        <w:rPr>
-          <w:lang w:val="en-GB"/>
-        </w:rPr>
-        <w:t xml:space="preserve"> if </w:t>
-      </w:r>
-      <w:r>
-        <w:rPr>
-          <w:lang w:val="en-GB"/>
-        </w:rPr>
-        <w:t>D. Have a title for each group of observations. Don’t have double information, for example no PCA component labels everywhere. Can just have it for one column and one row. Don’t have the color legend within the graph, either outside or describe it. In caption, describe everything needed to know to understand picture from only caption. Don’t use green and red because of color blindness.</w:t>
-      </w:r>
-      <w:r>
-        <w:rPr>
-          <w:lang w:val="en-GB"/>
-        </w:rPr>
+      <w:r>
+        <w:t>- Methods and materials: includes detail on how to reproduce paper. Data for example with table of samples and sample types.</w:t>
+      </w:r>
+      <w:r>
         <w:t xml:space="preserve"> [x]</w:t>
       </w:r>
     </w:p>
     <w:p>
-      <w:pPr>
-        <w:rPr>
-          <w:lang w:val="en-GB"/>
-        </w:rPr>
-      </w:pPr>
-      <w:r>
-        <w:rPr>
-          <w:lang w:val="en-GB"/>
-        </w:rPr>
-        <w:t>- Be more clear about what you want to show. Don’t show stad, you can remove all the other cancers and say you chose one representative example. Be consistent with it throughout the paper. Include the other ones in the appendix and mention you did so. Explain similarities and differences with the other cancers.</w:t>
-      </w:r>
-      <w:r>
-        <w:rPr>
-          <w:lang w:val="en-GB"/>
-        </w:rPr>
-        <w:t xml:space="preserve"> It’s</w:t>
-      </w:r>
-    </w:p>
-    <w:p>
-      <w:r>
-        <w:rPr>
-          <w:lang w:val="en-GB"/>
-        </w:rPr>
-        <w:t>- Method: describe what you have done in the results section, so move what you have there now into the results. Has to be very specific, for example with data. What parameters do you have with your patient samples, what portal did you get it from. Enough information to reproduce.</w:t>
-      </w:r>
-    </w:p>
-    <w:p>
-      <w:pPr>
-        <w:rPr>
-          <w:lang w:val="en-GB"/>
-        </w:rPr>
-      </w:pPr>
-      <w:r>
-        <w:rPr>
-          <w:lang w:val="en-GB"/>
-        </w:rPr>
-        <w:t>- Result: describe why she did something, how, what observations you made and what can be concluded.</w:t>
-      </w:r>
-      <w:r>
-        <w:rPr>
-          <w:lang w:val="en-GB"/>
-        </w:rPr>
-        <w:t xml:space="preserve"> Shouldn’t have sub sub sections, just have it as a label. Group stuff differently. Main conclusions are there is no difference quantitatively or qualitatively. The first group can stay, but the 2</w:t>
-      </w:r>
-      <w:r>
-        <w:rPr>
-          <w:vertAlign w:val="superscript"/>
-          <w:lang w:val="en-GB"/>
-        </w:rPr>
-        <w:t>nd</w:t>
-      </w:r>
-      <w:r>
-        <w:rPr>
-          <w:lang w:val="en-GB"/>
-        </w:rPr>
-        <w:t xml:space="preserve"> want you can group in more logical groupings.</w:t>
-      </w:r>
-    </w:p>
-    <w:p>
-      <w:pPr>
-        <w:rPr>
-          <w:lang w:val="en-GB"/>
-        </w:rPr>
-      </w:pPr>
-    </w:p>
-    <w:p>
-      <w:pPr>
-        <w:rPr>
-          <w:lang w:val="en-GB"/>
-        </w:rPr>
-      </w:pPr>
-      <w:r>
-        <w:rPr>
-          <w:lang w:val="en-GB"/>
-        </w:rPr>
-        <w:t>-(14 November presentation)</w:t>
-      </w:r>
-    </w:p>
-    <w:p>
-      <w:pPr>
-        <w:rPr>
-          <w:lang w:val="en-GB"/>
-        </w:rPr>
-      </w:pPr>
-      <w:r>
-        <w:rPr>
-          <w:lang w:val="en-GB"/>
-        </w:rPr>
-        <w:t>* presentation:</w:t>
-      </w:r>
-    </w:p>
-    <w:p>
-      <w:r>
-        <w:t>- for the stage class in balance slides try to expand the table with cancers as columns</w:t>
+      <w:r>
+        <w:t>-</w:t>
+      </w:r>
+      <w:r>
+        <w:t xml:space="preserve"> </w:t>
+      </w:r>
+      <w:r>
+        <w:t xml:space="preserve">Results: </w:t>
+      </w:r>
+      <w:r>
+        <w:t>each subsection (4 or 5) will be the main messages with subparagraphs of why you think it is. For example, in the exploration phase it seems that genus and gene expression are overlapped.</w:t>
       </w:r>
       <w:r>
         <w:t xml:space="preserve"> [x]</w:t>
       </w:r>
     </w:p>
     <w:p>
-      <w:pPr>
-        <w:rPr>
-          <w:lang w:val="en-GB"/>
-        </w:rPr>
-      </w:pPr>
-      <w:r>
-        <w:rPr>
-          <w:lang w:val="en-GB"/>
-        </w:rPr>
-        <w:t>- Use bigger text</w:t>
+      <w:r>
+        <w:t>- Make clear</w:t>
+      </w:r>
+      <w:r>
+        <w:t xml:space="preserve"> what experiments you intend to do further to investigate this.</w:t>
+      </w:r>
+    </w:p>
+    <w:p>
+      <w:pPr>
+        <w:rPr>
+          <w:lang w:val="en-GB"/>
+        </w:rPr>
+      </w:pPr>
+      <w:r>
+        <w:rPr>
+          <w:lang w:val="en-GB"/>
+        </w:rPr>
+        <w:t>-(17 October presentation)</w:t>
+      </w:r>
+    </w:p>
+    <w:p>
+      <w:pPr>
+        <w:rPr>
+          <w:lang w:val="en-GB"/>
+        </w:rPr>
+      </w:pPr>
+      <w:r>
+        <w:rPr>
+          <w:lang w:val="en-GB"/>
+        </w:rPr>
+        <w:t>* Presentation:</w:t>
+      </w:r>
+    </w:p>
+    <w:p>
+      <w:pPr>
+        <w:rPr>
+          <w:lang w:val="en-GB"/>
+        </w:rPr>
+      </w:pPr>
+      <w:r>
+        <w:rPr>
+          <w:lang w:val="en-GB"/>
+        </w:rPr>
+        <w:t xml:space="preserve"> - make clear what microbial features are and how many samples</w:t>
       </w:r>
       <w:r>
         <w:rPr>
@@ -5407,7 +5648,7 @@
         <w:rPr>
           <w:lang w:val="en-GB"/>
         </w:rPr>
-        <w:t>- Put the main message of what you found instead of the method used in prediction</w:t>
+        <w:t>- what is in the overlap set?</w:t>
       </w:r>
       <w:r>
         <w:rPr>
@@ -5426,7 +5667,45 @@
         <w:rPr>
           <w:lang w:val="en-GB"/>
         </w:rPr>
-        <w:t>- Use fewer figures and focus more on what you want to show( for example, for just one representative cancer)</w:t>
+        <w:t xml:space="preserve">- give updated data on </w:t>
+      </w:r>
+      <w:r>
+        <w:rPr>
+          <w:lang w:val="en-GB"/>
+        </w:rPr>
+        <w:t>tumor stage</w:t>
+      </w:r>
+      <w:r>
+        <w:rPr>
+          <w:lang w:val="en-GB"/>
+        </w:rPr>
+        <w:t xml:space="preserve"> distribution</w:t>
+      </w:r>
+    </w:p>
+    <w:p>
+      <w:pPr>
+        <w:rPr>
+          <w:lang w:val="en-GB"/>
+        </w:rPr>
+      </w:pPr>
+      <w:r>
+        <w:rPr>
+          <w:lang w:val="en-GB"/>
+        </w:rPr>
+        <w:t>* prediction set up:</w:t>
+      </w:r>
+    </w:p>
+    <w:p>
+      <w:pPr>
+        <w:rPr>
+          <w:lang w:val="en-GB"/>
+        </w:rPr>
+      </w:pPr>
+      <w:r>
+        <w:rPr>
+          <w:lang w:val="en-GB"/>
+        </w:rPr>
+        <w:t>-  remove cross-fertilization, reorder amount and ordering of features, use more features and bootstrapping iterations</w:t>
       </w:r>
       <w:r>
         <w:rPr>
@@ -5445,7 +5724,7 @@
         <w:rPr>
           <w:lang w:val="en-GB"/>
         </w:rPr>
-        <w:t>- more descriptive text in figure legends</w:t>
+        <w:t>- try an 8020 or 70 30 split</w:t>
       </w:r>
       <w:r>
         <w:rPr>
@@ -5455,390 +5734,553 @@
       </w:r>
     </w:p>
     <w:p>
-      <w:r>
-        <w:t>- how you can improve even more instead of just results are inconclusive</w:t>
-      </w:r>
-    </w:p>
-    <w:p>
-      <w:r>
-        <w:t>* Model:</w:t>
-      </w:r>
-    </w:p>
-    <w:p>
-      <w:r>
-        <w:t>- What happens if you also look at how much each feature there even is softened initial sets and account for it</w:t>
-      </w:r>
-      <w:r>
+      <w:pPr>
+        <w:rPr>
+          <w:lang w:val="en-GB"/>
+        </w:rPr>
+      </w:pPr>
+      <w:r>
+        <w:rPr>
+          <w:lang w:val="en-GB"/>
+        </w:rPr>
+        <w:t>- for linear regression and ch2, just do splits and use feature selection on training part and testing on testing part</w:t>
+      </w:r>
+      <w:r>
+        <w:rPr>
+          <w:lang w:val="en-GB"/>
+        </w:rPr>
         <w:t xml:space="preserve"> [x]</w:t>
       </w:r>
     </w:p>
     <w:p>
-      <w:r>
-        <w:t>- Vary feature selection stage</w:t>
-      </w:r>
-    </w:p>
-    <w:p>
-      <w:r>
+      <w:pPr>
+        <w:rPr>
+          <w:lang w:val="en-GB"/>
+        </w:rPr>
+      </w:pPr>
+      <w:r>
+        <w:rPr>
+          <w:lang w:val="en-GB"/>
+        </w:rPr>
+        <w:t>* evaluation:</w:t>
+      </w:r>
+    </w:p>
+    <w:p>
+      <w:pPr>
+        <w:rPr>
+          <w:lang w:val="en-GB"/>
+        </w:rPr>
+      </w:pPr>
+      <w:r>
+        <w:rPr>
+          <w:lang w:val="en-GB"/>
+        </w:rPr>
+        <w:t>- give R bars</w:t>
+      </w:r>
+      <w:r>
+        <w:rPr>
+          <w:lang w:val="en-GB"/>
+        </w:rPr>
+        <w:t xml:space="preserve"> [x]</w:t>
+      </w:r>
+    </w:p>
+    <w:p>
+      <w:pPr>
+        <w:rPr>
+          <w:lang w:val="en-GB"/>
+        </w:rPr>
+      </w:pPr>
+      <w:r>
+        <w:rPr>
+          <w:lang w:val="en-GB"/>
+        </w:rPr>
+        <w:t>- explore f</w:t>
+      </w:r>
+      <w:r>
+        <w:rPr>
+          <w:lang w:val="en-GB"/>
+        </w:rPr>
+        <w:t>eatures selected and robustness of feature selection</w:t>
+      </w:r>
+      <w:r>
+        <w:rPr>
+          <w:lang w:val="en-GB"/>
+        </w:rPr>
+        <w:t xml:space="preserve"> ( how do you deal with random seed in different iterations? Is it always to same features?</w:t>
+      </w:r>
+      <w:r>
+        <w:rPr>
+          <w:lang w:val="en-GB"/>
+        </w:rPr>
+        <w:t xml:space="preserve"> How do you compare when the amount of features of each modality is different?</w:t>
+      </w:r>
+      <w:r>
+        <w:rPr>
+          <w:lang w:val="en-GB"/>
+        </w:rPr>
+        <w:t xml:space="preserve"> What percentage of features are from each modality?</w:t>
+      </w:r>
+      <w:r>
+        <w:rPr>
+          <w:lang w:val="en-GB"/>
+        </w:rPr>
+        <w:t xml:space="preserve"> Should I ever show all features?</w:t>
+      </w:r>
+      <w:r>
+        <w:rPr>
+          <w:lang w:val="en-GB"/>
+        </w:rPr>
+        <w:t>)</w:t>
+      </w:r>
+    </w:p>
+    <w:p>
+      <w:pPr>
+        <w:rPr>
+          <w:lang w:val="en-GB"/>
+        </w:rPr>
+      </w:pPr>
+      <w:r>
+        <w:rPr>
+          <w:lang w:val="en-GB"/>
+        </w:rPr>
+        <w:t>Its not fair to compare all features if each modality has different amount []</w:t>
+      </w:r>
+    </w:p>
+    <w:p>
+      <w:pPr>
+        <w:rPr>
+          <w:lang w:val="en-GB"/>
+        </w:rPr>
+      </w:pPr>
+      <w:r>
+        <w:rPr>
+          <w:lang w:val="en-GB"/>
+        </w:rPr>
         <w:lastRenderedPageBreak/>
-        <w:t>- Try different model (elastic net)</w:t>
-      </w:r>
-      <w:r>
-        <w:t xml:space="preserve"> for prediction</w:t>
-      </w:r>
-    </w:p>
-    <w:p>
-      <w:r>
-        <w:t>- Try different model (elastic net) for selection</w:t>
-      </w:r>
-    </w:p>
-    <w:p>
-      <w:r>
-        <w:t>- different sampling method: sampling with replacement from underrepresented classes</w:t>
-      </w:r>
-    </w:p>
-    <w:p>
-      <w:r>
-        <w:t>- check feature</w:t>
-      </w:r>
-      <w:r>
-        <w:t xml:space="preserve"> selection</w:t>
-      </w:r>
-      <w:r>
-        <w:t xml:space="preserve"> robustness</w:t>
-      </w:r>
-    </w:p>
-    <w:p>
-      <w:r>
-        <w:t>- rerun linreg after fixing bug with feature selection ordering</w:t>
-      </w:r>
-      <w:r>
-        <w:t xml:space="preserve"> (and elif for chi2 selection?)</w:t>
-      </w:r>
-      <w:r>
+        <w:t>- don’t have to connecting lines (categorical?)</w:t>
+      </w:r>
+      <w:r>
+        <w:rPr>
+          <w:lang w:val="en-GB"/>
+        </w:rPr>
+        <w:t xml:space="preserve"> [z]</w:t>
+      </w:r>
+    </w:p>
+    <w:p>
+      <w:pPr>
+        <w:rPr>
+          <w:lang w:val="en-GB"/>
+        </w:rPr>
+      </w:pPr>
+      <w:r>
+        <w:rPr>
+          <w:lang w:val="en-GB"/>
+        </w:rPr>
+        <w:t>* Model</w:t>
+      </w:r>
+    </w:p>
+    <w:p>
+      <w:pPr>
+        <w:rPr>
+          <w:lang w:val="en-GB"/>
+        </w:rPr>
+      </w:pPr>
+      <w:r>
+        <w:rPr>
+          <w:lang w:val="en-GB"/>
+        </w:rPr>
+        <w:t>- try hyper parameter tuning, use elastic net instead of linear regression</w:t>
+      </w:r>
+    </w:p>
+    <w:p>
+      <w:pPr>
+        <w:rPr>
+          <w:lang w:val="en-GB"/>
+        </w:rPr>
+      </w:pPr>
+      <w:r>
+        <w:rPr>
+          <w:lang w:val="en-GB"/>
+        </w:rPr>
+        <w:t>- look at SVM gamma and c</w:t>
+      </w:r>
+    </w:p>
+    <w:p>
+      <w:pPr>
+        <w:rPr>
+          <w:lang w:val="en-GB"/>
+        </w:rPr>
+      </w:pPr>
+      <w:r>
+        <w:rPr>
+          <w:lang w:val="en-GB"/>
+        </w:rPr>
+        <w:t>* Thesis:</w:t>
+      </w:r>
+    </w:p>
+    <w:p>
+      <w:pPr>
+        <w:rPr>
+          <w:lang w:val="en-GB"/>
+        </w:rPr>
+      </w:pPr>
+      <w:r>
+        <w:rPr>
+          <w:lang w:val="en-GB"/>
+        </w:rPr>
+        <w:t>- have an outline and empty tables on what you want filled in</w:t>
+      </w:r>
+    </w:p>
+    <w:p>
+      <w:pPr>
+        <w:rPr>
+          <w:lang w:val="en-GB"/>
+        </w:rPr>
+      </w:pPr>
+      <w:r>
+        <w:rPr>
+          <w:lang w:val="en-GB"/>
+        </w:rPr>
+        <w:t>- make hypotheses</w:t>
+      </w:r>
+      <w:r>
+        <w:rPr>
+          <w:lang w:val="en-GB"/>
+        </w:rPr>
+        <w:t xml:space="preserve">from </w:t>
+      </w:r>
+      <w:r>
+        <w:rPr>
+          <w:lang w:val="en-GB"/>
+        </w:rPr>
+        <w:t xml:space="preserve"> packages and write in thesis draft based on commits and to do’s and notes.</w:t>
+      </w:r>
+    </w:p>
+    <w:p>
+      <w:pPr>
+        <w:rPr>
+          <w:lang w:val="en-GB"/>
+        </w:rPr>
+      </w:pPr>
+    </w:p>
+    <w:p>
+      <w:pPr>
+        <w:rPr>
+          <w:lang w:val="en-GB"/>
+        </w:rPr>
+      </w:pPr>
+      <w:r>
+        <w:rPr>
+          <w:lang w:val="en-GB"/>
+        </w:rPr>
+        <w:t>-(28 September presentation)</w:t>
+      </w:r>
+    </w:p>
+    <w:p>
+      <w:pPr>
+        <w:rPr>
+          <w:lang w:val="en-GB"/>
+        </w:rPr>
+      </w:pPr>
+      <w:r>
+        <w:rPr>
+          <w:lang w:val="en-GB"/>
+        </w:rPr>
+        <w:t>* Show performance with normal samples as stage zero</w:t>
+      </w:r>
+    </w:p>
+    <w:p>
+      <w:pPr>
+        <w:rPr>
+          <w:lang w:val="en-GB"/>
+        </w:rPr>
+      </w:pPr>
+      <w:r>
+        <w:rPr>
+          <w:lang w:val="en-GB"/>
+        </w:rPr>
+        <w:t>-- Possibly contrast with performance when that’s not the case (were normal samples being misinterpreted as stage 1?)</w:t>
+      </w:r>
+    </w:p>
+    <w:p>
+      <w:pPr>
+        <w:rPr>
+          <w:lang w:val="en-GB"/>
+        </w:rPr>
+      </w:pPr>
+      <w:r>
+        <w:rPr>
+          <w:lang w:val="en-GB"/>
+        </w:rPr>
+        <w:t>* Show performance when using new prediction set up with random sampling</w:t>
+      </w:r>
+      <w:r>
+        <w:rPr>
+          <w:lang w:val="en-GB"/>
+        </w:rPr>
+        <w:t xml:space="preserve"> and additional fe</w:t>
+      </w:r>
+      <w:r>
+        <w:rPr>
+          <w:lang w:val="en-GB"/>
+        </w:rPr>
+        <w:t xml:space="preserve">with </w:t>
+      </w:r>
+      <w:r>
+        <w:rPr>
+          <w:lang w:val="en-GB"/>
+        </w:rPr>
+        <w:t>atures</w:t>
+      </w:r>
+    </w:p>
+    <w:p>
+      <w:pPr>
+        <w:rPr>
+          <w:lang w:val="en-GB"/>
+        </w:rPr>
+      </w:pPr>
+      <w:r>
+        <w:rPr>
+          <w:lang w:val="en-GB"/>
+        </w:rPr>
+        <w:t>* Show performance when using new feature ranking with linear regression (discuss data leakage</w:t>
+      </w:r>
+      <w:r>
+        <w:rPr>
+          <w:lang w:val="en-GB"/>
+        </w:rPr>
+        <w:t>)</w:t>
+      </w:r>
+    </w:p>
+    <w:p>
+      <w:pPr>
+        <w:rPr>
+          <w:lang w:val="en-GB"/>
+        </w:rPr>
+      </w:pPr>
+      <w:r>
+        <w:rPr>
+          <w:lang w:val="en-GB"/>
+        </w:rPr>
+        <w:t>* Show performance when using new prediction with linear regression for stages</w:t>
+      </w:r>
+    </w:p>
+    <w:p>
+      <w:pPr>
+        <w:rPr>
+          <w:lang w:val="en-GB"/>
+        </w:rPr>
+      </w:pPr>
+      <w:r>
+        <w:rPr>
+          <w:lang w:val="en-GB"/>
+        </w:rPr>
+        <w:t>* Show analysis of prediction results across experiments with confusion matrices</w:t>
+      </w:r>
+    </w:p>
+    <w:p>
+      <w:pPr>
+        <w:rPr>
+          <w:lang w:val="en-GB"/>
+        </w:rPr>
+      </w:pPr>
+      <w:r>
+        <w:rPr>
+          <w:lang w:val="en-GB"/>
+        </w:rPr>
+        <w:t>* If time: investigate dominance of each feature in integrated modality</w:t>
+      </w:r>
+    </w:p>
+    <w:p>
+      <w:pPr>
+        <w:rPr>
+          <w:lang w:val="en-GB"/>
+        </w:rPr>
+      </w:pPr>
+      <w:r>
+        <w:rPr>
+          <w:lang w:val="en-GB"/>
+        </w:rPr>
+        <w:t>* If time: update tables</w:t>
+      </w:r>
+    </w:p>
+    <w:p>
+      <w:pPr>
+        <w:rPr>
+          <w:lang w:val="en-GB"/>
+        </w:rPr>
+      </w:pPr>
+      <w:r>
+        <w:rPr>
+          <w:lang w:val="en-GB"/>
+        </w:rPr>
+        <w:t>-(6 September presentation)</w:t>
+      </w:r>
+    </w:p>
+    <w:p>
+      <w:pPr>
+        <w:rPr>
+          <w:lang w:val="en-GB"/>
+        </w:rPr>
+      </w:pPr>
+      <w:r>
+        <w:rPr>
+          <w:lang w:val="en-GB"/>
+        </w:rPr>
+        <w:t>* display predictive performance for each cancer separately with increasing feature amounts on the X axis instead of different cancers, and then each omics type separately</w:t>
+      </w:r>
+      <w:r>
+        <w:rPr>
+          <w:lang w:val="en-GB"/>
+        </w:rPr>
+        <w:t xml:space="preserve"> in each graph</w:t>
+      </w:r>
+      <w:r>
+        <w:rPr>
+          <w:lang w:val="en-GB"/>
+        </w:rPr>
         <w:t xml:space="preserve"> [x]</w:t>
       </w:r>
     </w:p>
     <w:p>
-      <w:r>
-        <w:t>- deal with zero features in genus abundance</w:t>
-      </w:r>
-    </w:p>
-    <w:p>
-      <w:r>
-        <w:t>* Thesis:</w:t>
-      </w:r>
-    </w:p>
-    <w:p>
-      <w:r>
-        <w:t>- Introduction: includes background, knowledge gap and proposal to fill knowledge gap and not separate background section</w:t>
-      </w:r>
-      <w:r>
+      <w:pPr>
+        <w:rPr>
+          <w:lang w:val="en-GB"/>
+        </w:rPr>
+      </w:pPr>
+      <w:r>
+        <w:rPr>
+          <w:lang w:val="en-GB"/>
+        </w:rPr>
+        <w:t xml:space="preserve">* </w:t>
+      </w:r>
+      <w:r>
+        <w:rPr>
+          <w:lang w:val="en-GB"/>
+        </w:rPr>
+        <w:t>try MSE error</w:t>
+      </w:r>
+    </w:p>
+    <w:p>
+      <w:pPr>
+        <w:rPr>
+          <w:lang w:val="en-GB"/>
+        </w:rPr>
+      </w:pPr>
+      <w:r>
+        <w:rPr>
+          <w:lang w:val="en-GB"/>
+        </w:rPr>
+        <w:t>* fix the y-axis to have the same units</w:t>
+      </w:r>
+      <w:r>
+        <w:rPr>
+          <w:lang w:val="en-GB"/>
+        </w:rPr>
         <w:t xml:space="preserve"> [x]</w:t>
       </w:r>
     </w:p>
     <w:p>
-      <w:r>
-        <w:t>- Methods and materials: includes detail on how to reproduce paper. Data for example with table of samples and sample types.</w:t>
-      </w:r>
-      <w:r>
+      <w:pPr>
+        <w:rPr>
+          <w:lang w:val="en-GB"/>
+        </w:rPr>
+      </w:pPr>
+      <w:r>
+        <w:rPr>
+          <w:lang w:val="en-GB"/>
+        </w:rPr>
+        <w:t>* if time: try a different set up with random sampling to estimate performance</w:t>
+      </w:r>
+    </w:p>
+    <w:p>
+      <w:pPr>
+        <w:rPr>
+          <w:lang w:val="en-GB"/>
+        </w:rPr>
+      </w:pPr>
+      <w:r>
+        <w:rPr>
+          <w:lang w:val="en-GB"/>
+        </w:rPr>
+        <w:t>* start initial subheading and grouping of current thesis document</w:t>
+      </w:r>
+      <w:r>
+        <w:rPr>
+          <w:lang w:val="en-GB"/>
+        </w:rPr>
         <w:t xml:space="preserve"> [x]</w:t>
       </w:r>
     </w:p>
     <w:p>
-      <w:r>
-        <w:t>-</w:t>
-      </w:r>
-      <w:r>
-        <w:t xml:space="preserve"> </w:t>
-      </w:r>
-      <w:r>
-        <w:t xml:space="preserve">Results: </w:t>
-      </w:r>
-      <w:r>
-        <w:t>each subsection (4 or 5) will be the main messages with subparagraphs of why you think it is. For example, in the exploration phase it seems that genus and gene expression are overlapped.</w:t>
-      </w:r>
-      <w:r>
+      <w:pPr>
+        <w:rPr>
+          <w:lang w:val="en-GB"/>
+        </w:rPr>
+      </w:pPr>
+      <w:r>
+        <w:rPr>
+          <w:lang w:val="en-GB"/>
+        </w:rPr>
+        <w:t>* for presentation</w:t>
+      </w:r>
+    </w:p>
+    <w:p>
+      <w:pPr>
+        <w:rPr>
+          <w:lang w:val="en-GB"/>
+        </w:rPr>
+      </w:pPr>
+      <w:r>
+        <w:rPr>
+          <w:lang w:val="en-GB"/>
+        </w:rPr>
+        <w:t xml:space="preserve">- Think about what I really want to present instead of a big bundle of images. </w:t>
+      </w:r>
+    </w:p>
+    <w:p>
+      <w:pPr>
+        <w:rPr>
+          <w:lang w:val="en-GB"/>
+        </w:rPr>
+      </w:pPr>
+      <w:r>
+        <w:rPr>
+          <w:lang w:val="en-GB"/>
+        </w:rPr>
+        <w:t>- Fix cancer sucks thing and find source for how many people die from it.</w:t>
+      </w:r>
+      <w:r>
+        <w:rPr>
+          <w:lang w:val="en-GB"/>
+        </w:rPr>
         <w:t xml:space="preserve"> [x]</w:t>
       </w:r>
     </w:p>
     <w:p>
-      <w:r>
-        <w:t>- Make clear</w:t>
-      </w:r>
-      <w:r>
-        <w:t xml:space="preserve"> what experiments you intend to do further to investigate this.</w:t>
-      </w:r>
-    </w:p>
-    <w:p>
-      <w:pPr>
-        <w:rPr>
-          <w:lang w:val="en-GB"/>
-        </w:rPr>
-      </w:pPr>
-      <w:r>
-        <w:rPr>
-          <w:lang w:val="en-GB"/>
-        </w:rPr>
-        <w:t>-(17 October presentation)</w:t>
-      </w:r>
-    </w:p>
-    <w:p>
-      <w:pPr>
-        <w:rPr>
-          <w:lang w:val="en-GB"/>
-        </w:rPr>
-      </w:pPr>
-      <w:r>
-        <w:rPr>
-          <w:lang w:val="en-GB"/>
-        </w:rPr>
-        <w:t>* Presentation:</w:t>
-      </w:r>
-    </w:p>
-    <w:p>
-      <w:pPr>
-        <w:rPr>
-          <w:lang w:val="en-GB"/>
-        </w:rPr>
-      </w:pPr>
-      <w:r>
-        <w:rPr>
-          <w:lang w:val="en-GB"/>
-        </w:rPr>
-        <w:t xml:space="preserve"> - make clear what microbial features are and how many samples</w:t>
-      </w:r>
-      <w:r>
-        <w:rPr>
-          <w:lang w:val="en-GB"/>
-        </w:rPr>
-        <w:t xml:space="preserve"> [x]</w:t>
-      </w:r>
-    </w:p>
-    <w:p>
-      <w:pPr>
-        <w:rPr>
-          <w:lang w:val="en-GB"/>
-        </w:rPr>
-      </w:pPr>
-      <w:r>
-        <w:rPr>
-          <w:lang w:val="en-GB"/>
-        </w:rPr>
-        <w:t>- what is in the overlap set?</w:t>
-      </w:r>
-      <w:r>
-        <w:rPr>
-          <w:lang w:val="en-GB"/>
-        </w:rPr>
-        <w:t xml:space="preserve"> [x]</w:t>
-      </w:r>
-    </w:p>
-    <w:p>
-      <w:pPr>
-        <w:rPr>
-          <w:lang w:val="en-GB"/>
-        </w:rPr>
-      </w:pPr>
-      <w:r>
-        <w:rPr>
-          <w:lang w:val="en-GB"/>
-        </w:rPr>
-        <w:t xml:space="preserve">- give updated data on </w:t>
-      </w:r>
-      <w:r>
-        <w:rPr>
-          <w:lang w:val="en-GB"/>
-        </w:rPr>
-        <w:t>tumor stage</w:t>
-      </w:r>
-      <w:r>
-        <w:rPr>
-          <w:lang w:val="en-GB"/>
-        </w:rPr>
-        <w:t xml:space="preserve"> distribution</w:t>
-      </w:r>
-    </w:p>
-    <w:p>
-      <w:pPr>
-        <w:rPr>
-          <w:lang w:val="en-GB"/>
-        </w:rPr>
-      </w:pPr>
-      <w:r>
-        <w:rPr>
-          <w:lang w:val="en-GB"/>
-        </w:rPr>
-        <w:t>* prediction set up:</w:t>
-      </w:r>
-    </w:p>
-    <w:p>
-      <w:pPr>
-        <w:rPr>
-          <w:lang w:val="en-GB"/>
-        </w:rPr>
-      </w:pPr>
-      <w:r>
-        <w:rPr>
-          <w:lang w:val="en-GB"/>
-        </w:rPr>
-        <w:t>-  remove cross-fertilization, reorder amount and ordering of features, use more features and bootstrapping iterations</w:t>
-      </w:r>
-      <w:r>
-        <w:rPr>
-          <w:lang w:val="en-GB"/>
-        </w:rPr>
-        <w:t xml:space="preserve"> [x]</w:t>
-      </w:r>
-    </w:p>
-    <w:p>
-      <w:pPr>
-        <w:rPr>
-          <w:lang w:val="en-GB"/>
-        </w:rPr>
-      </w:pPr>
-      <w:r>
-        <w:rPr>
-          <w:lang w:val="en-GB"/>
-        </w:rPr>
-        <w:t>- try an 8020 or 70 30 split</w:t>
-      </w:r>
-      <w:r>
-        <w:rPr>
-          <w:lang w:val="en-GB"/>
-        </w:rPr>
-        <w:t xml:space="preserve"> [x]</w:t>
-      </w:r>
-    </w:p>
-    <w:p>
-      <w:pPr>
-        <w:rPr>
-          <w:lang w:val="en-GB"/>
-        </w:rPr>
-      </w:pPr>
-      <w:r>
-        <w:rPr>
-          <w:lang w:val="en-GB"/>
-        </w:rPr>
-        <w:t>- for linear regression and ch2, just do splits and use feature selection on training part and testing on testing part</w:t>
-      </w:r>
-      <w:r>
-        <w:rPr>
-          <w:lang w:val="en-GB"/>
-        </w:rPr>
-        <w:t xml:space="preserve"> [x]</w:t>
-      </w:r>
-    </w:p>
-    <w:p>
-      <w:pPr>
-        <w:rPr>
-          <w:lang w:val="en-GB"/>
-        </w:rPr>
-      </w:pPr>
-      <w:r>
-        <w:rPr>
-          <w:lang w:val="en-GB"/>
-        </w:rPr>
-        <w:t>* evaluation:</w:t>
-      </w:r>
-    </w:p>
-    <w:p>
-      <w:pPr>
-        <w:rPr>
-          <w:lang w:val="en-GB"/>
-        </w:rPr>
-      </w:pPr>
-      <w:r>
-        <w:rPr>
-          <w:lang w:val="en-GB"/>
-        </w:rPr>
-        <w:t>- give R bars</w:t>
-      </w:r>
-      <w:r>
-        <w:rPr>
-          <w:lang w:val="en-GB"/>
-        </w:rPr>
-        <w:t xml:space="preserve"> [x]</w:t>
-      </w:r>
-    </w:p>
-    <w:p>
-      <w:pPr>
-        <w:rPr>
-          <w:lang w:val="en-GB"/>
-        </w:rPr>
-      </w:pPr>
-      <w:r>
-        <w:rPr>
-          <w:lang w:val="en-GB"/>
-        </w:rPr>
-        <w:t>- explore f</w:t>
-      </w:r>
-      <w:r>
-        <w:rPr>
-          <w:lang w:val="en-GB"/>
-        </w:rPr>
-        <w:t>eatures selected and robustness of feature selection</w:t>
-      </w:r>
-      <w:r>
-        <w:rPr>
-          <w:lang w:val="en-GB"/>
-        </w:rPr>
-        <w:t xml:space="preserve"> ( how do you deal with random seed in different iterations? Is it always to same features?</w:t>
-      </w:r>
-      <w:r>
-        <w:rPr>
-          <w:lang w:val="en-GB"/>
-        </w:rPr>
-        <w:t xml:space="preserve"> How do you compare when the amount of features of each modality is different?</w:t>
-      </w:r>
-      <w:r>
-        <w:rPr>
-          <w:lang w:val="en-GB"/>
-        </w:rPr>
-        <w:t xml:space="preserve"> What percentage of features are from each modality?</w:t>
-      </w:r>
-      <w:r>
-        <w:rPr>
-          <w:lang w:val="en-GB"/>
-        </w:rPr>
-        <w:t xml:space="preserve"> Should I ever show all features?</w:t>
-      </w:r>
-      <w:r>
-        <w:rPr>
-          <w:lang w:val="en-GB"/>
-        </w:rPr>
-        <w:t>)</w:t>
-      </w:r>
-    </w:p>
-    <w:p>
-      <w:pPr>
-        <w:rPr>
-          <w:lang w:val="en-GB"/>
-        </w:rPr>
-      </w:pPr>
-      <w:r>
-        <w:rPr>
-          <w:lang w:val="en-GB"/>
-        </w:rPr>
-        <w:t>Its not fair to compare all features if each modality has different amount []</w:t>
-      </w:r>
-    </w:p>
-    <w:p>
-      <w:pPr>
-        <w:rPr>
-          <w:lang w:val="en-GB"/>
-        </w:rPr>
-      </w:pPr>
-      <w:r>
-        <w:rPr>
-          <w:lang w:val="en-GB"/>
-        </w:rPr>
-        <w:t>- don’t have to connecting lines (categorical?)</w:t>
-      </w:r>
-      <w:r>
-        <w:rPr>
-          <w:lang w:val="en-GB"/>
-        </w:rPr>
-        <w:t xml:space="preserve"> [z]</w:t>
+      <w:pPr>
+        <w:rPr>
+          <w:lang w:val="en-GB"/>
+        </w:rPr>
+      </w:pPr>
+      <w:r>
+        <w:rPr>
+          <w:lang w:val="en-GB"/>
+        </w:rPr>
+        <w:t>look more into HMP?</w:t>
+      </w:r>
+    </w:p>
+    <w:p>
+      <w:pPr>
+        <w:rPr>
+          <w:lang w:val="en-GB"/>
+        </w:rPr>
+      </w:pPr>
+      <w:r>
+        <w:rPr>
+          <w:lang w:val="en-GB"/>
+        </w:rPr>
+        <w:t xml:space="preserve">Investigate performance more. Are all my features from one modality? </w:t>
       </w:r>
     </w:p>
     <w:p>
@@ -5852,423 +6294,6 @@
           <w:lang w:val="en-GB"/>
         </w:rPr>
         <w:lastRenderedPageBreak/>
-        <w:t>* Model</w:t>
-      </w:r>
-    </w:p>
-    <w:p>
-      <w:pPr>
-        <w:rPr>
-          <w:lang w:val="en-GB"/>
-        </w:rPr>
-      </w:pPr>
-      <w:r>
-        <w:rPr>
-          <w:lang w:val="en-GB"/>
-        </w:rPr>
-        <w:t>- try hyper parameter tuning, use elastic net instead of linear regression</w:t>
-      </w:r>
-    </w:p>
-    <w:p>
-      <w:pPr>
-        <w:rPr>
-          <w:lang w:val="en-GB"/>
-        </w:rPr>
-      </w:pPr>
-      <w:r>
-        <w:rPr>
-          <w:lang w:val="en-GB"/>
-        </w:rPr>
-        <w:t>- look at SVM gamma and c</w:t>
-      </w:r>
-    </w:p>
-    <w:p>
-      <w:pPr>
-        <w:rPr>
-          <w:lang w:val="en-GB"/>
-        </w:rPr>
-      </w:pPr>
-      <w:r>
-        <w:rPr>
-          <w:lang w:val="en-GB"/>
-        </w:rPr>
-        <w:t>* Thesis:</w:t>
-      </w:r>
-    </w:p>
-    <w:p>
-      <w:pPr>
-        <w:rPr>
-          <w:lang w:val="en-GB"/>
-        </w:rPr>
-      </w:pPr>
-      <w:r>
-        <w:rPr>
-          <w:lang w:val="en-GB"/>
-        </w:rPr>
-        <w:t>- have an outline and empty tables on what you want filled in</w:t>
-      </w:r>
-    </w:p>
-    <w:p>
-      <w:pPr>
-        <w:rPr>
-          <w:lang w:val="en-GB"/>
-        </w:rPr>
-      </w:pPr>
-      <w:r>
-        <w:rPr>
-          <w:lang w:val="en-GB"/>
-        </w:rPr>
-        <w:t>- make hypotheses</w:t>
-      </w:r>
-      <w:r>
-        <w:rPr>
-          <w:lang w:val="en-GB"/>
-        </w:rPr>
-        <w:t xml:space="preserve">from </w:t>
-      </w:r>
-      <w:r>
-        <w:rPr>
-          <w:lang w:val="en-GB"/>
-        </w:rPr>
-        <w:t xml:space="preserve"> packages and write in thesis draft based on commits and to do’s and notes.</w:t>
-      </w:r>
-    </w:p>
-    <w:p>
-      <w:pPr>
-        <w:rPr>
-          <w:lang w:val="en-GB"/>
-        </w:rPr>
-      </w:pPr>
-    </w:p>
-    <w:p>
-      <w:pPr>
-        <w:rPr>
-          <w:lang w:val="en-GB"/>
-        </w:rPr>
-      </w:pPr>
-      <w:r>
-        <w:rPr>
-          <w:lang w:val="en-GB"/>
-        </w:rPr>
-        <w:t>-(28 September presentation)</w:t>
-      </w:r>
-    </w:p>
-    <w:p>
-      <w:pPr>
-        <w:rPr>
-          <w:lang w:val="en-GB"/>
-        </w:rPr>
-      </w:pPr>
-      <w:r>
-        <w:rPr>
-          <w:lang w:val="en-GB"/>
-        </w:rPr>
-        <w:t>* Show performance with normal samples as stage zero</w:t>
-      </w:r>
-    </w:p>
-    <w:p>
-      <w:pPr>
-        <w:rPr>
-          <w:lang w:val="en-GB"/>
-        </w:rPr>
-      </w:pPr>
-      <w:r>
-        <w:rPr>
-          <w:lang w:val="en-GB"/>
-        </w:rPr>
-        <w:t>-- Possibly contrast with performance when that’s not the case (were normal samples being misinterpreted as stage 1?)</w:t>
-      </w:r>
-    </w:p>
-    <w:p>
-      <w:pPr>
-        <w:rPr>
-          <w:lang w:val="en-GB"/>
-        </w:rPr>
-      </w:pPr>
-      <w:r>
-        <w:rPr>
-          <w:lang w:val="en-GB"/>
-        </w:rPr>
-        <w:t>* Show performance when using new prediction set up with random sampling</w:t>
-      </w:r>
-      <w:r>
-        <w:rPr>
-          <w:lang w:val="en-GB"/>
-        </w:rPr>
-        <w:t xml:space="preserve"> and additional fe</w:t>
-      </w:r>
-      <w:r>
-        <w:rPr>
-          <w:lang w:val="en-GB"/>
-        </w:rPr>
-        <w:t xml:space="preserve">with </w:t>
-      </w:r>
-      <w:r>
-        <w:rPr>
-          <w:lang w:val="en-GB"/>
-        </w:rPr>
-        <w:t>atures</w:t>
-      </w:r>
-    </w:p>
-    <w:p>
-      <w:pPr>
-        <w:rPr>
-          <w:lang w:val="en-GB"/>
-        </w:rPr>
-      </w:pPr>
-      <w:r>
-        <w:rPr>
-          <w:lang w:val="en-GB"/>
-        </w:rPr>
-        <w:t>* Show performance when using new feature ranking with linear regression (discuss data leakage</w:t>
-      </w:r>
-      <w:r>
-        <w:rPr>
-          <w:lang w:val="en-GB"/>
-        </w:rPr>
-        <w:t>)</w:t>
-      </w:r>
-    </w:p>
-    <w:p>
-      <w:pPr>
-        <w:rPr>
-          <w:lang w:val="en-GB"/>
-        </w:rPr>
-      </w:pPr>
-      <w:r>
-        <w:rPr>
-          <w:lang w:val="en-GB"/>
-        </w:rPr>
-        <w:t>* Show performance when using new prediction with linear regression for stages</w:t>
-      </w:r>
-    </w:p>
-    <w:p>
-      <w:pPr>
-        <w:rPr>
-          <w:lang w:val="en-GB"/>
-        </w:rPr>
-      </w:pPr>
-      <w:r>
-        <w:rPr>
-          <w:lang w:val="en-GB"/>
-        </w:rPr>
-        <w:t>* Show analysis of prediction results across experiments with confusion matrices</w:t>
-      </w:r>
-    </w:p>
-    <w:p>
-      <w:pPr>
-        <w:rPr>
-          <w:lang w:val="en-GB"/>
-        </w:rPr>
-      </w:pPr>
-      <w:r>
-        <w:rPr>
-          <w:lang w:val="en-GB"/>
-        </w:rPr>
-        <w:t>* If time: investigate dominance of each feature in integrated modality</w:t>
-      </w:r>
-    </w:p>
-    <w:p>
-      <w:pPr>
-        <w:rPr>
-          <w:lang w:val="en-GB"/>
-        </w:rPr>
-      </w:pPr>
-      <w:r>
-        <w:rPr>
-          <w:lang w:val="en-GB"/>
-        </w:rPr>
-        <w:t>* If time: update tables</w:t>
-      </w:r>
-    </w:p>
-    <w:p>
-      <w:pPr>
-        <w:rPr>
-          <w:lang w:val="en-GB"/>
-        </w:rPr>
-      </w:pPr>
-      <w:r>
-        <w:rPr>
-          <w:lang w:val="en-GB"/>
-        </w:rPr>
-        <w:t>-(6 September presentation)</w:t>
-      </w:r>
-    </w:p>
-    <w:p>
-      <w:pPr>
-        <w:rPr>
-          <w:lang w:val="en-GB"/>
-        </w:rPr>
-      </w:pPr>
-      <w:r>
-        <w:rPr>
-          <w:lang w:val="en-GB"/>
-        </w:rPr>
-        <w:t>* display predictive performance for each cancer separately with increasing feature amounts on the X axis instead of different cancers, and then each omics type separately</w:t>
-      </w:r>
-      <w:r>
-        <w:rPr>
-          <w:lang w:val="en-GB"/>
-        </w:rPr>
-        <w:t xml:space="preserve"> in each graph</w:t>
-      </w:r>
-      <w:r>
-        <w:rPr>
-          <w:lang w:val="en-GB"/>
-        </w:rPr>
-        <w:t xml:space="preserve"> [x]</w:t>
-      </w:r>
-    </w:p>
-    <w:p>
-      <w:pPr>
-        <w:rPr>
-          <w:lang w:val="en-GB"/>
-        </w:rPr>
-      </w:pPr>
-      <w:r>
-        <w:rPr>
-          <w:lang w:val="en-GB"/>
-        </w:rPr>
-        <w:t xml:space="preserve">* </w:t>
-      </w:r>
-      <w:r>
-        <w:rPr>
-          <w:lang w:val="en-GB"/>
-        </w:rPr>
-        <w:t>try MSE error</w:t>
-      </w:r>
-    </w:p>
-    <w:p>
-      <w:pPr>
-        <w:rPr>
-          <w:lang w:val="en-GB"/>
-        </w:rPr>
-      </w:pPr>
-      <w:r>
-        <w:rPr>
-          <w:lang w:val="en-GB"/>
-        </w:rPr>
-        <w:t>* fix the y-axis to have the same units</w:t>
-      </w:r>
-      <w:r>
-        <w:rPr>
-          <w:lang w:val="en-GB"/>
-        </w:rPr>
-        <w:t xml:space="preserve"> [x]</w:t>
-      </w:r>
-    </w:p>
-    <w:p>
-      <w:pPr>
-        <w:rPr>
-          <w:lang w:val="en-GB"/>
-        </w:rPr>
-      </w:pPr>
-      <w:r>
-        <w:rPr>
-          <w:lang w:val="en-GB"/>
-        </w:rPr>
-        <w:t>* if time: try a different set up with random sampling to estimate performance</w:t>
-      </w:r>
-    </w:p>
-    <w:p>
-      <w:pPr>
-        <w:rPr>
-          <w:lang w:val="en-GB"/>
-        </w:rPr>
-      </w:pPr>
-      <w:r>
-        <w:rPr>
-          <w:lang w:val="en-GB"/>
-        </w:rPr>
-        <w:t>* start initial subheading and grouping of current thesis document</w:t>
-      </w:r>
-      <w:r>
-        <w:rPr>
-          <w:lang w:val="en-GB"/>
-        </w:rPr>
-        <w:t xml:space="preserve"> [x]</w:t>
-      </w:r>
-    </w:p>
-    <w:p>
-      <w:pPr>
-        <w:rPr>
-          <w:lang w:val="en-GB"/>
-        </w:rPr>
-      </w:pPr>
-      <w:r>
-        <w:rPr>
-          <w:lang w:val="en-GB"/>
-        </w:rPr>
-        <w:t>* for presentation</w:t>
-      </w:r>
-    </w:p>
-    <w:p>
-      <w:pPr>
-        <w:rPr>
-          <w:lang w:val="en-GB"/>
-        </w:rPr>
-      </w:pPr>
-      <w:r>
-        <w:rPr>
-          <w:lang w:val="en-GB"/>
-        </w:rPr>
-        <w:t xml:space="preserve">- Think about what I really want to present instead of a big bundle of images. </w:t>
-      </w:r>
-    </w:p>
-    <w:p>
-      <w:pPr>
-        <w:rPr>
-          <w:lang w:val="en-GB"/>
-        </w:rPr>
-      </w:pPr>
-      <w:r>
-        <w:rPr>
-          <w:lang w:val="en-GB"/>
-        </w:rPr>
-        <w:t>- Fix cancer sucks thing and find source for how many people die from it.</w:t>
-      </w:r>
-      <w:r>
-        <w:rPr>
-          <w:lang w:val="en-GB"/>
-        </w:rPr>
-        <w:t xml:space="preserve"> [x]</w:t>
-      </w:r>
-    </w:p>
-    <w:p>
-      <w:pPr>
-        <w:rPr>
-          <w:lang w:val="en-GB"/>
-        </w:rPr>
-      </w:pPr>
-      <w:r>
-        <w:rPr>
-          <w:lang w:val="en-GB"/>
-        </w:rPr>
-        <w:t>look more into HMP?</w:t>
-      </w:r>
-    </w:p>
-    <w:p>
-      <w:pPr>
-        <w:rPr>
-          <w:lang w:val="en-GB"/>
-        </w:rPr>
-      </w:pPr>
-      <w:r>
-        <w:rPr>
-          <w:lang w:val="en-GB"/>
-        </w:rPr>
-        <w:t xml:space="preserve">Investigate performance more. Are all my features from one modality? </w:t>
-      </w:r>
-    </w:p>
-    <w:p>
-      <w:pPr>
-        <w:rPr>
-          <w:lang w:val="en-GB"/>
-        </w:rPr>
-      </w:pPr>
-      <w:r>
-        <w:rPr>
-          <w:lang w:val="en-GB"/>
-        </w:rPr>
         <w:t>What kind of prediction set up? Random sampling based?</w:t>
       </w:r>
       <w:r>
@@ -6288,279 +6313,377 @@
         <w:rPr>
           <w:lang w:val="en-GB"/>
         </w:rPr>
+        <w:t>What if I use other omics types and compare?</w:t>
+      </w:r>
+    </w:p>
+    <w:p>
+      <w:pPr>
+        <w:pStyle w:val="Heading1"/>
+        <w:rPr>
+          <w:lang w:val="en-GB"/>
+        </w:rPr>
+      </w:pPr>
+      <w:r>
+        <w:rPr>
+          <w:lang w:val="en-GB"/>
+        </w:rPr>
+        <w:t>Presentation</w:t>
+      </w:r>
+    </w:p>
+    <w:p>
+      <w:pPr>
+        <w:rPr>
+          <w:lang w:val="en-GB"/>
+        </w:rPr>
+      </w:pPr>
+    </w:p>
+    <w:p>
+      <w:pPr>
+        <w:rPr>
+          <w:lang w:val="en-GB"/>
+        </w:rPr>
+      </w:pPr>
+      <w:r>
+        <w:rPr>
+          <w:lang w:val="en-GB"/>
+        </w:rPr>
+        <w:t>17 October</w:t>
+      </w:r>
+    </w:p>
+    <w:p>
+      <w:pPr>
+        <w:rPr>
+          <w:lang w:val="en-GB"/>
+        </w:rPr>
+      </w:pPr>
+      <w:r>
+        <w:rPr>
+          <w:lang w:val="en-GB"/>
+        </w:rPr>
+        <w:t>Try different stages of integration</w:t>
+      </w:r>
+    </w:p>
+    <w:p>
+      <w:pPr>
+        <w:rPr>
+          <w:lang w:val="en-GB"/>
+        </w:rPr>
+      </w:pPr>
+    </w:p>
+    <w:p>
+      <w:pPr>
+        <w:rPr>
+          <w:lang w:val="en-GB"/>
+        </w:rPr>
+      </w:pPr>
+    </w:p>
+    <w:p>
+      <w:pPr>
+        <w:rPr>
+          <w:lang w:val="en-GB"/>
+        </w:rPr>
+      </w:pPr>
+      <w:r>
+        <w:rPr>
+          <w:lang w:val="en-GB"/>
+        </w:rPr>
+        <w:t>- Feature selection</w:t>
+      </w:r>
+    </w:p>
+    <w:p>
+      <w:pPr>
+        <w:rPr>
+          <w:lang w:val="en-GB"/>
+        </w:rPr>
+      </w:pPr>
+      <w:r>
+        <w:rPr>
+          <w:lang w:val="en-GB"/>
+        </w:rPr>
+        <w:t>- Prediction task on stage and tumor</w:t>
+      </w:r>
+    </w:p>
+    <w:p>
+      <w:pPr>
+        <w:rPr>
+          <w:lang w:val="en-GB"/>
+        </w:rPr>
+      </w:pPr>
+      <w:r>
+        <w:rPr>
+          <w:lang w:val="en-GB"/>
+        </w:rPr>
+        <w:t>two fold cross validation chi squared feature selection\</w:t>
+      </w:r>
+    </w:p>
+    <w:p>
+      <w:pPr>
+        <w:rPr>
+          <w:lang w:val="nl-NL"/>
+        </w:rPr>
+      </w:pPr>
+      <w:r>
+        <w:rPr>
+          <w:lang w:val="nl-NL"/>
+        </w:rPr>
+        <w:t>tumor: svm, rbf kernel, c=1</w:t>
+      </w:r>
+    </w:p>
+    <w:p>
+      <w:pPr>
+        <w:rPr>
+          <w:lang w:val="en-GB"/>
+        </w:rPr>
+      </w:pPr>
+      <w:r>
+        <w:rPr>
+          <w:lang w:val="en-GB"/>
+        </w:rPr>
+        <w:t xml:space="preserve">stage: mlgr, </w:t>
+      </w:r>
+    </w:p>
+    <w:p>
+      <w:pPr>
+        <w:rPr>
+          <w:lang w:val="en-GB"/>
+        </w:rPr>
+      </w:pPr>
+    </w:p>
+    <w:p>
+      <w:pPr>
+        <w:rPr>
+          <w:lang w:val="en-GB"/>
+        </w:rPr>
+      </w:pPr>
+      <w:r>
+        <w:rPr>
+          <w:lang w:val="en-GB"/>
+        </w:rPr>
+        <w:t>- PCA and t-SNE visualizations for all cancers and data sets with tumor status data</w:t>
+      </w:r>
+    </w:p>
+    <w:p>
+      <w:pPr>
+        <w:rPr>
+          <w:lang w:val="en-GB"/>
+        </w:rPr>
+      </w:pPr>
+      <w:r>
+        <w:rPr>
+          <w:lang w:val="en-GB"/>
+        </w:rPr>
+        <w:t>- also do this for stage data, but only for overlapped samples</w:t>
+      </w:r>
+    </w:p>
+    <w:p>
+      <w:pPr>
+        <w:rPr>
+          <w:lang w:val="en-GB"/>
+        </w:rPr>
+      </w:pPr>
+      <w:r>
+        <w:rPr>
+          <w:lang w:val="en-GB"/>
+        </w:rPr>
+        <w:t>- running algorithm on overlapped data sets</w:t>
+      </w:r>
+    </w:p>
+    <w:p>
+      <w:pPr>
+        <w:rPr>
+          <w:lang w:val="en-GB"/>
+        </w:rPr>
+      </w:pPr>
+      <w:r>
+        <w:rPr>
+          <w:lang w:val="en-GB"/>
+        </w:rPr>
+        <w:t>- making graphs for visualization of prediction performance</w:t>
+      </w:r>
+    </w:p>
+    <w:p>
+      <w:pPr>
+        <w:rPr>
+          <w:lang w:val="en-GB"/>
+        </w:rPr>
+      </w:pPr>
+      <w:r>
+        <w:rPr>
+          <w:lang w:val="en-GB"/>
+        </w:rPr>
+        <w:t xml:space="preserve">- </w:t>
+      </w:r>
+    </w:p>
+    <w:p>
+      <w:pPr>
+        <w:rPr>
+          <w:lang w:val="en-GB"/>
+        </w:rPr>
+      </w:pPr>
+    </w:p>
+    <w:p>
+      <w:pPr>
+        <w:rPr>
+          <w:lang w:val="en-GB"/>
+        </w:rPr>
+      </w:pPr>
+      <w:r>
+        <w:rPr>
+          <w:lang w:val="en-GB"/>
+        </w:rPr>
+        <w:t>- Handle information leakage properly?</w:t>
+      </w:r>
+    </w:p>
+    <w:p>
+      <w:pPr>
+        <w:rPr>
+          <w:lang w:val="en-GB"/>
+        </w:rPr>
+      </w:pPr>
+      <w:r>
+        <w:rPr>
+          <w:lang w:val="en-GB"/>
+        </w:rPr>
+        <w:t>- Properly selected feature amounts</w:t>
+      </w:r>
+    </w:p>
+    <w:p>
+      <w:pPr>
+        <w:rPr>
+          <w:lang w:val="en-GB"/>
+        </w:rPr>
+      </w:pPr>
+      <w:r>
+        <w:rPr>
+          <w:lang w:val="en-GB"/>
+        </w:rPr>
+        <w:t>- Hyperparameter selection</w:t>
+      </w:r>
+    </w:p>
+    <w:p>
+      <w:pPr>
+        <w:rPr>
+          <w:lang w:val="en-GB"/>
+        </w:rPr>
+      </w:pPr>
+      <w:r>
+        <w:rPr>
+          <w:lang w:val="en-GB"/>
+        </w:rPr>
+        <w:t>Thomas lab meeting</w:t>
+      </w:r>
+    </w:p>
+    <w:p>
+      <w:pPr>
+        <w:pStyle w:val="Heading1"/>
+        <w:rPr>
+          <w:lang w:val="en-GB"/>
+        </w:rPr>
+      </w:pPr>
+      <w:r>
+        <w:rPr>
+          <w:lang w:val="en-GB"/>
+        </w:rPr>
+        <w:t>Questions</w:t>
+      </w:r>
+    </w:p>
+    <w:p>
+      <w:pPr>
+        <w:rPr>
+          <w:lang w:val="en-GB"/>
+        </w:rPr>
+      </w:pPr>
+      <w:r>
+        <w:rPr>
+          <w:lang w:val="en-GB"/>
+        </w:rPr>
+        <w:t>how I plan to group together images</w:t>
+      </w:r>
+      <w:r>
+        <w:rPr>
+          <w:lang w:val="en-GB"/>
+        </w:rPr>
+        <w:t xml:space="preserve"> for easier viewing</w:t>
+      </w:r>
+    </w:p>
+    <w:p>
+      <w:pPr>
+        <w:rPr>
+          <w:lang w:val="en-GB"/>
+        </w:rPr>
+      </w:pPr>
+      <w:r>
+        <w:rPr>
+          <w:lang w:val="en-GB"/>
+        </w:rPr>
+        <w:t>am I allowed to use the figure with the blue colors?</w:t>
+      </w:r>
+    </w:p>
+    <w:p>
+      <w:pPr>
+        <w:rPr>
+          <w:lang w:val="en-GB"/>
+        </w:rPr>
+      </w:pPr>
+      <w:r>
+        <w:rPr>
+          <w:lang w:val="en-GB"/>
+        </w:rPr>
+        <w:t>Do I also need to run hyper parameter tuning for the tumor data set?</w:t>
+      </w:r>
+    </w:p>
+    <w:p>
+      <w:pPr>
+        <w:rPr>
+          <w:lang w:val="en-GB"/>
+        </w:rPr>
+      </w:pPr>
+      <w:r>
+        <w:rPr>
+          <w:lang w:val="en-GB"/>
+        </w:rPr>
+        <w:t>is it okay to use chi2 four classification and linear regression for regression feature selection?</w:t>
+      </w:r>
+    </w:p>
+    <w:p>
+      <w:pPr>
+        <w:jc w:val="both"/>
+        <w:rPr>
+          <w:lang w:val="en-GB"/>
+        </w:rPr>
+      </w:pPr>
+      <w:r>
+        <w:rPr>
+          <w:lang w:val="en-GB"/>
+        </w:rPr>
+        <w:t xml:space="preserve">do I have to </w:t>
+      </w:r>
+      <w:r>
+        <w:rPr>
+          <w:lang w:val="en-GB"/>
+        </w:rPr>
+        <w:t xml:space="preserve">justify </w:t>
+      </w:r>
+      <w:r>
+        <w:rPr>
+          <w:lang w:val="en-GB"/>
+        </w:rPr>
+        <w:t>my prediction models and feature selection methods?</w:t>
+      </w:r>
+    </w:p>
+    <w:p>
+      <w:pPr>
+        <w:jc w:val="both"/>
+        <w:rPr>
+          <w:lang w:val="en-GB"/>
+        </w:rPr>
+      </w:pPr>
+      <w:r>
+        <w:rPr>
+          <w:lang w:val="en-GB"/>
+        </w:rPr>
         <w:lastRenderedPageBreak/>
-        <w:t>What if I use other omics types and compare?</w:t>
-      </w:r>
-    </w:p>
-    <w:p>
-      <w:pPr>
-        <w:pStyle w:val="Heading1"/>
-        <w:rPr>
-          <w:lang w:val="en-GB"/>
-        </w:rPr>
-      </w:pPr>
-      <w:r>
-        <w:rPr>
-          <w:lang w:val="en-GB"/>
-        </w:rPr>
-        <w:t>Presentation</w:t>
-      </w:r>
-    </w:p>
-    <w:p>
-      <w:pPr>
-        <w:rPr>
-          <w:lang w:val="en-GB"/>
-        </w:rPr>
-      </w:pPr>
-    </w:p>
-    <w:p>
-      <w:pPr>
-        <w:rPr>
-          <w:lang w:val="en-GB"/>
-        </w:rPr>
-      </w:pPr>
-      <w:r>
-        <w:rPr>
-          <w:lang w:val="en-GB"/>
-        </w:rPr>
-        <w:t>17 October</w:t>
-      </w:r>
-    </w:p>
-    <w:p>
-      <w:pPr>
-        <w:rPr>
-          <w:lang w:val="en-GB"/>
-        </w:rPr>
-      </w:pPr>
-      <w:r>
-        <w:rPr>
-          <w:lang w:val="en-GB"/>
-        </w:rPr>
-        <w:t>Try different stages of integration</w:t>
-      </w:r>
-    </w:p>
-    <w:p>
-      <w:pPr>
-        <w:rPr>
-          <w:lang w:val="en-GB"/>
-        </w:rPr>
-      </w:pPr>
-    </w:p>
-    <w:p>
-      <w:pPr>
-        <w:rPr>
-          <w:lang w:val="en-GB"/>
-        </w:rPr>
-      </w:pPr>
-    </w:p>
-    <w:p>
-      <w:pPr>
-        <w:rPr>
-          <w:lang w:val="en-GB"/>
-        </w:rPr>
-      </w:pPr>
-      <w:r>
-        <w:rPr>
-          <w:lang w:val="en-GB"/>
-        </w:rPr>
-        <w:t>- Feature selection</w:t>
-      </w:r>
-    </w:p>
-    <w:p>
-      <w:pPr>
-        <w:rPr>
-          <w:lang w:val="en-GB"/>
-        </w:rPr>
-      </w:pPr>
-      <w:r>
-        <w:rPr>
-          <w:lang w:val="en-GB"/>
-        </w:rPr>
-        <w:t>- Prediction task on stage and tumor</w:t>
-      </w:r>
-    </w:p>
-    <w:p>
-      <w:pPr>
-        <w:rPr>
-          <w:lang w:val="en-GB"/>
-        </w:rPr>
-      </w:pPr>
-      <w:r>
-        <w:rPr>
-          <w:lang w:val="en-GB"/>
-        </w:rPr>
-        <w:t>two fold cross validation chi squared feature selection\</w:t>
-      </w:r>
-    </w:p>
-    <w:p>
-      <w:pPr>
-        <w:rPr>
-          <w:lang w:val="nl-NL"/>
-        </w:rPr>
-      </w:pPr>
-      <w:r>
-        <w:rPr>
-          <w:lang w:val="nl-NL"/>
-        </w:rPr>
-        <w:t>tumor: svm, rbf kernel, c=1</w:t>
-      </w:r>
-    </w:p>
-    <w:p>
-      <w:pPr>
-        <w:rPr>
-          <w:lang w:val="en-GB"/>
-        </w:rPr>
-      </w:pPr>
-      <w:r>
-        <w:rPr>
-          <w:lang w:val="en-GB"/>
-        </w:rPr>
-        <w:t xml:space="preserve">stage: mlgr, </w:t>
-      </w:r>
-    </w:p>
-    <w:p>
-      <w:pPr>
-        <w:rPr>
-          <w:lang w:val="en-GB"/>
-        </w:rPr>
-      </w:pPr>
-    </w:p>
-    <w:p>
-      <w:pPr>
-        <w:rPr>
-          <w:lang w:val="en-GB"/>
-        </w:rPr>
-      </w:pPr>
-      <w:r>
-        <w:rPr>
-          <w:lang w:val="en-GB"/>
-        </w:rPr>
-        <w:t>- PCA and t-SNE visualizations for all cancers and data sets with tumor status data</w:t>
-      </w:r>
-    </w:p>
-    <w:p>
-      <w:pPr>
-        <w:rPr>
-          <w:lang w:val="en-GB"/>
-        </w:rPr>
-      </w:pPr>
-      <w:r>
-        <w:rPr>
-          <w:lang w:val="en-GB"/>
-        </w:rPr>
-        <w:t>- also do this for stage data, but only for overlapped samples</w:t>
-      </w:r>
-    </w:p>
-    <w:p>
-      <w:pPr>
-        <w:rPr>
-          <w:lang w:val="en-GB"/>
-        </w:rPr>
-      </w:pPr>
-      <w:r>
-        <w:rPr>
-          <w:lang w:val="en-GB"/>
-        </w:rPr>
-        <w:t>- running algorithm on overlapped data sets</w:t>
-      </w:r>
-    </w:p>
-    <w:p>
-      <w:pPr>
-        <w:rPr>
-          <w:lang w:val="en-GB"/>
-        </w:rPr>
-      </w:pPr>
-      <w:r>
-        <w:rPr>
-          <w:lang w:val="en-GB"/>
-        </w:rPr>
-        <w:t>- making graphs for visualization of prediction performance</w:t>
-      </w:r>
-    </w:p>
-    <w:p>
-      <w:pPr>
-        <w:rPr>
-          <w:lang w:val="en-GB"/>
-        </w:rPr>
-      </w:pPr>
-      <w:r>
-        <w:rPr>
-          <w:lang w:val="en-GB"/>
-        </w:rPr>
-        <w:t xml:space="preserve">- </w:t>
-      </w:r>
-    </w:p>
-    <w:p>
-      <w:pPr>
-        <w:rPr>
-          <w:lang w:val="en-GB"/>
-        </w:rPr>
-      </w:pPr>
-    </w:p>
-    <w:p>
-      <w:pPr>
-        <w:rPr>
-          <w:lang w:val="en-GB"/>
-        </w:rPr>
-      </w:pPr>
-      <w:r>
-        <w:rPr>
-          <w:lang w:val="en-GB"/>
-        </w:rPr>
-        <w:t>- Handle information leakage properly?</w:t>
-      </w:r>
-    </w:p>
-    <w:p>
-      <w:pPr>
-        <w:rPr>
-          <w:lang w:val="en-GB"/>
-        </w:rPr>
-      </w:pPr>
-      <w:r>
-        <w:rPr>
-          <w:lang w:val="en-GB"/>
-        </w:rPr>
-        <w:t>- Properly selected feature amounts</w:t>
-      </w:r>
-    </w:p>
-    <w:p>
-      <w:pPr>
-        <w:rPr>
-          <w:lang w:val="en-GB"/>
-        </w:rPr>
-      </w:pPr>
-      <w:r>
-        <w:rPr>
-          <w:lang w:val="en-GB"/>
-        </w:rPr>
-        <w:t>- Hyperparameter selection</w:t>
-      </w:r>
-    </w:p>
-    <w:p>
-      <w:pPr>
-        <w:rPr>
-          <w:lang w:val="en-GB"/>
-        </w:rPr>
-      </w:pPr>
-      <w:r>
-        <w:rPr>
-          <w:lang w:val="en-GB"/>
-        </w:rPr>
-        <w:t>Thomas lab meeting</w:t>
-      </w:r>
-    </w:p>
-    <w:p>
-      <w:pPr>
-        <w:pStyle w:val="Heading1"/>
-        <w:rPr>
-          <w:lang w:val="en-GB"/>
-        </w:rPr>
-      </w:pPr>
-      <w:r>
-        <w:rPr>
-          <w:lang w:val="en-GB"/>
-        </w:rPr>
-        <w:t>Questions</w:t>
+        <w:t>Is it okay to use my entire data set to train my feature extraction algorithms?</w:t>
       </w:r>
     </w:p>
     <w:p>

</xml_diff>

<commit_message>
Add hyper parameter tuned AE integration and predictions, update thesis, fix feature selection amount bug
</commit_message>
<xml_diff>
--- a/Thesis Steps.docx
+++ b/Thesis Steps.docx
@@ -2820,6 +2820,12 @@
         </w:rPr>
         <w:t>Run hyper parameter tuning pipeline with all cancers</w:t>
       </w:r>
+      <w:r>
+        <w:rPr>
+          <w:lang w:val="en-GB"/>
+        </w:rPr>
+        <w:t>, parity enforcement,</w:t>
+      </w:r>
     </w:p>
     <w:p>
       <w:pPr>
@@ -2870,6 +2876,64 @@
           <w:lang w:val="en-GB"/>
         </w:rPr>
         <w:t>Maybe only show STAD for all results after the beginning, such as attempting different feature selection method. And then also with hyper parameter tuning.</w:t>
+      </w:r>
+    </w:p>
+    <w:p>
+      <w:pPr>
+        <w:rPr>
+          <w:lang w:val="en-GB"/>
+        </w:rPr>
+      </w:pPr>
+      <w:r>
+        <w:rPr>
+          <w:lang w:val="en-GB"/>
+        </w:rPr>
+        <w:t>Trying out low stage versus high stage prediction</w:t>
+      </w:r>
+    </w:p>
+    <w:p>
+      <w:pPr>
+        <w:rPr>
+          <w:lang w:val="en-GB"/>
+        </w:rPr>
+      </w:pPr>
+      <w:r>
+        <w:rPr>
+          <w:lang w:val="en-GB"/>
+        </w:rPr>
+        <w:t>gradient boosting model might make a difference</w:t>
+      </w:r>
+    </w:p>
+    <w:p>
+      <w:pPr>
+        <w:rPr>
+          <w:lang w:val="en-GB"/>
+        </w:rPr>
+      </w:pPr>
+      <w:r>
+        <w:rPr>
+          <w:lang w:val="en-GB"/>
+        </w:rPr>
+        <w:t>Feature selection for tumor</w:t>
+      </w:r>
+    </w:p>
+    <w:p>
+      <w:pPr>
+        <w:rPr>
+          <w:lang w:val="en-GB"/>
+        </w:rPr>
+      </w:pPr>
+      <w:r>
+        <w:rPr>
+          <w:lang w:val="en-GB"/>
+        </w:rPr>
+        <w:t>maybe try Lasso/ridge vs linreg feature selection</w:t>
+      </w:r>
+      <w:r>
+        <w:rPr>
+          <w:lang w:val="en-GB"/>
+        </w:rPr>
+        <w:t xml:space="preserve"> and ANOVA vs chi2 for stage feature selection</w:t>
       </w:r>
     </w:p>
     <w:p>
@@ -3135,6 +3199,7 @@
         <w:rPr>
           <w:lang w:val="en-GB"/>
         </w:rPr>
+        <w:lastRenderedPageBreak/>
         <w:t>Update RF model for base predictions with 200 iterations</w:t>
       </w:r>
       <w:r>
@@ -3177,13 +3242,13 @@
         <w:rPr>
           <w:lang w:val="en-GB"/>
         </w:rPr>
-        <w:t xml:space="preserve">Run </w:t>
-      </w:r>
-      <w:r>
-        <w:rPr>
-          <w:lang w:val="en-GB"/>
-        </w:rPr>
-        <w:t>hyper parameter tuning for tumor data set</w:t>
+        <w:t>Run hyper parameter tuning for tumor data set</w:t>
+      </w:r>
+      <w:r>
+        <w:rPr>
+          <w:lang w:val="en-GB"/>
+        </w:rPr>
+        <w:t xml:space="preserve"> (ge/genus/overlap/ae/nmf/parity) (without linreg)</w:t>
       </w:r>
     </w:p>
     <w:p>
@@ -3261,7 +3326,6 @@
         <w:rPr>
           <w:lang w:val="en-GB"/>
         </w:rPr>
-        <w:lastRenderedPageBreak/>
         <w:t>Improve AE and NMF training pipeline for more robust results</w:t>
       </w:r>
     </w:p>
@@ -3794,6 +3858,7 @@
         <w:rPr>
           <w:lang w:val="en-GB"/>
         </w:rPr>
+        <w:lastRenderedPageBreak/>
         <w:t>Do hyper parameter tuning for SVM</w:t>
       </w:r>
       <w:r>
@@ -3932,7 +3997,6 @@
         <w:rPr>
           <w:lang w:val="en-GB"/>
         </w:rPr>
-        <w:lastRenderedPageBreak/>
         <w:t>Try to use NMF</w:t>
       </w:r>
     </w:p>
@@ -4422,6 +4486,7 @@
         <w:rPr>
           <w:lang w:val="en-GB"/>
         </w:rPr>
+        <w:lastRenderedPageBreak/>
         <w:t>C</w:t>
       </w:r>
       <w:r>
@@ -4536,7 +4601,6 @@
         <w:rPr>
           <w:lang w:val="en-GB"/>
         </w:rPr>
-        <w:lastRenderedPageBreak/>
         <w:t>Make my tables more professional and pretty</w:t>
       </w:r>
       <w:r>
@@ -5022,6 +5086,7 @@
         <w:rPr>
           <w:lang w:val="en-GB"/>
         </w:rPr>
+        <w:lastRenderedPageBreak/>
         <w:t xml:space="preserve">Thesis committee form: </w:t>
       </w:r>
       <w:r>
@@ -5147,1443 +5212,1443 @@
         <w:rPr>
           <w:lang w:val="en-GB"/>
         </w:rPr>
+        <w:t xml:space="preserve">- </w:t>
+      </w:r>
+      <w:r>
+        <w:rPr>
+          <w:lang w:val="en-GB"/>
+        </w:rPr>
+        <w:t>Can take stuff from previous meeting to do</w:t>
+      </w:r>
+    </w:p>
+    <w:p>
+      <w:pPr>
+        <w:rPr>
+          <w:lang w:val="en-GB"/>
+        </w:rPr>
+      </w:pPr>
+      <w:r>
+        <w:rPr>
+          <w:lang w:val="en-GB"/>
+        </w:rPr>
+        <w:t>- Make feature selection absolute</w:t>
+      </w:r>
+      <w:r>
+        <w:rPr>
+          <w:lang w:val="en-GB"/>
+        </w:rPr>
+        <w:t xml:space="preserve"> numbers for fraction of modality</w:t>
+      </w:r>
+      <w:r>
+        <w:rPr>
+          <w:lang w:val="en-GB"/>
+        </w:rPr>
+        <w:t xml:space="preserve"> [x]</w:t>
+      </w:r>
+    </w:p>
+    <w:p>
+      <w:pPr>
+        <w:rPr>
+          <w:lang w:val="en-GB"/>
+        </w:rPr>
+      </w:pPr>
+      <w:r>
+        <w:rPr>
+          <w:lang w:val="en-GB"/>
+        </w:rPr>
+        <w:t>- RBF kernel does not have C parameter</w:t>
+      </w:r>
+      <w:r>
+        <w:rPr>
+          <w:lang w:val="en-GB"/>
+        </w:rPr>
+        <w:t xml:space="preserve"> [it does!]</w:t>
+      </w:r>
+    </w:p>
+    <w:p>
+      <w:pPr>
+        <w:rPr>
+          <w:lang w:val="en-GB"/>
+        </w:rPr>
+      </w:pPr>
+      <w:r>
+        <w:rPr>
+          <w:lang w:val="en-GB"/>
+        </w:rPr>
+        <w:t>Model:</w:t>
+      </w:r>
+    </w:p>
+    <w:p>
+      <w:pPr>
+        <w:rPr>
+          <w:lang w:val="en-GB"/>
+        </w:rPr>
+      </w:pPr>
+      <w:r>
+        <w:rPr>
+          <w:lang w:val="en-GB"/>
+        </w:rPr>
+        <w:t>- Display RMSE</w:t>
+      </w:r>
+      <w:r>
+        <w:rPr>
+          <w:lang w:val="en-GB"/>
+        </w:rPr>
+        <w:t xml:space="preserve"> is </w:t>
+      </w:r>
+      <w:r>
+        <w:rPr>
+          <w:lang w:val="en-GB"/>
+        </w:rPr>
+        <w:t xml:space="preserve"> instead of F1 score for stage</w:t>
+      </w:r>
+    </w:p>
+    <w:p>
+      <w:pPr>
+        <w:rPr>
+          <w:lang w:val="en-GB"/>
+        </w:rPr>
+      </w:pPr>
+      <w:r>
+        <w:rPr>
+          <w:lang w:val="en-GB"/>
+        </w:rPr>
+        <w:t>Thesis:</w:t>
+      </w:r>
+    </w:p>
+    <w:p>
+      <w:pPr>
+        <w:rPr>
+          <w:lang w:val="en-GB"/>
+        </w:rPr>
+      </w:pPr>
+      <w:r>
+        <w:rPr>
+          <w:lang w:val="en-GB"/>
+        </w:rPr>
+        <w:t>- Make research proposals separate section and more clear</w:t>
+      </w:r>
+      <w:r>
+        <w:rPr>
+          <w:lang w:val="en-GB"/>
+        </w:rPr>
+        <w:t xml:space="preserve"> [x]</w:t>
+      </w:r>
+    </w:p>
+    <w:p>
+      <w:pPr>
+        <w:rPr>
+          <w:lang w:val="en-GB"/>
+        </w:rPr>
+      </w:pPr>
+      <w:r>
+        <w:rPr>
+          <w:lang w:val="en-GB"/>
+        </w:rPr>
+        <w:t>- Visuals: for exploration remove REA</w:t>
+      </w:r>
+      <w:r>
+        <w:rPr>
+          <w:lang w:val="en-GB"/>
+        </w:rPr>
+        <w:t xml:space="preserve"> if </w:t>
+      </w:r>
+      <w:r>
+        <w:rPr>
+          <w:lang w:val="en-GB"/>
+        </w:rPr>
+        <w:t>D. Have a title for each group of observations. Don’t have double information, for example no PCA component labels everywhere. Can just have it for one column and one row. Don’t have the color legend within the graph, either outside or describe it. In caption, describe everything needed to know to understand picture from only caption. Don’t use green and red because of color blindness.</w:t>
+      </w:r>
+      <w:r>
+        <w:rPr>
+          <w:lang w:val="en-GB"/>
+        </w:rPr>
+        <w:t xml:space="preserve"> [x]</w:t>
+      </w:r>
+    </w:p>
+    <w:p>
+      <w:pPr>
+        <w:rPr>
+          <w:lang w:val="en-GB"/>
+        </w:rPr>
+      </w:pPr>
+      <w:r>
+        <w:rPr>
+          <w:lang w:val="en-GB"/>
+        </w:rPr>
+        <w:t>- Be more clear about what you want to show. Don’t show stad, you can remove all the other cancers and say you chose one representative example. Be consistent with it throughout the paper. Include the other ones in the appendix and mention you did so. Explain similarities and differences with the other cancers.</w:t>
+      </w:r>
+      <w:r>
+        <w:rPr>
+          <w:lang w:val="en-GB"/>
+        </w:rPr>
+        <w:t xml:space="preserve"> It’s</w:t>
+      </w:r>
+    </w:p>
+    <w:p>
+      <w:r>
+        <w:rPr>
+          <w:lang w:val="en-GB"/>
+        </w:rPr>
+        <w:t>- Method: describe what you have done in the results section, so move what you have there now into the results. Has to be very specific, for example with data. What parameters do you have with your patient samples, what portal did you get it from. Enough information to reproduce.</w:t>
+      </w:r>
+    </w:p>
+    <w:p>
+      <w:pPr>
+        <w:rPr>
+          <w:lang w:val="en-GB"/>
+        </w:rPr>
+      </w:pPr>
+      <w:r>
+        <w:rPr>
+          <w:lang w:val="en-GB"/>
+        </w:rPr>
+        <w:t>- Result: describe why she did something, how, what observations you made and what can be concluded.</w:t>
+      </w:r>
+      <w:r>
+        <w:rPr>
+          <w:lang w:val="en-GB"/>
+        </w:rPr>
+        <w:t xml:space="preserve"> Shouldn’t have sub sub sections, just have it as a label. Group stuff differently. Main conclusions are there is no difference quantitatively or qualitatively. The first group can stay, but the 2</w:t>
+      </w:r>
+      <w:r>
+        <w:rPr>
+          <w:vertAlign w:val="superscript"/>
+          <w:lang w:val="en-GB"/>
+        </w:rPr>
+        <w:t>nd</w:t>
+      </w:r>
+      <w:r>
+        <w:rPr>
+          <w:lang w:val="en-GB"/>
+        </w:rPr>
+        <w:t xml:space="preserve"> want you can group in more logical groupings.</w:t>
+      </w:r>
+    </w:p>
+    <w:p>
+      <w:pPr>
+        <w:rPr>
+          <w:lang w:val="en-GB"/>
+        </w:rPr>
+      </w:pPr>
+    </w:p>
+    <w:p>
+      <w:pPr>
+        <w:rPr>
+          <w:lang w:val="en-GB"/>
+        </w:rPr>
+      </w:pPr>
+      <w:r>
+        <w:rPr>
+          <w:lang w:val="en-GB"/>
+        </w:rPr>
+        <w:t>-(14 November presentation)</w:t>
+      </w:r>
+    </w:p>
+    <w:p>
+      <w:pPr>
+        <w:rPr>
+          <w:lang w:val="en-GB"/>
+        </w:rPr>
+      </w:pPr>
+      <w:r>
+        <w:rPr>
+          <w:lang w:val="en-GB"/>
+        </w:rPr>
+        <w:t>* presentation:</w:t>
+      </w:r>
+    </w:p>
+    <w:p>
+      <w:r>
+        <w:t>- for the stage class in balance slides try to expand the table with cancers as columns</w:t>
+      </w:r>
+      <w:r>
+        <w:t xml:space="preserve"> [x]</w:t>
+      </w:r>
+    </w:p>
+    <w:p>
+      <w:pPr>
+        <w:rPr>
+          <w:lang w:val="en-GB"/>
+        </w:rPr>
+      </w:pPr>
+      <w:r>
+        <w:rPr>
+          <w:lang w:val="en-GB"/>
+        </w:rPr>
+        <w:t>- Use bigger text</w:t>
+      </w:r>
+      <w:r>
+        <w:rPr>
+          <w:lang w:val="en-GB"/>
+        </w:rPr>
+        <w:t xml:space="preserve"> [x]</w:t>
+      </w:r>
+    </w:p>
+    <w:p>
+      <w:pPr>
+        <w:rPr>
+          <w:lang w:val="en-GB"/>
+        </w:rPr>
+      </w:pPr>
+      <w:r>
+        <w:rPr>
+          <w:lang w:val="en-GB"/>
+        </w:rPr>
+        <w:t>- Put the main message of what you found instead of the method used in prediction</w:t>
+      </w:r>
+      <w:r>
+        <w:rPr>
+          <w:lang w:val="en-GB"/>
+        </w:rPr>
+        <w:t xml:space="preserve"> [x]</w:t>
+      </w:r>
+    </w:p>
+    <w:p>
+      <w:pPr>
+        <w:rPr>
+          <w:lang w:val="en-GB"/>
+        </w:rPr>
+      </w:pPr>
+      <w:r>
+        <w:rPr>
+          <w:lang w:val="en-GB"/>
+        </w:rPr>
         <w:lastRenderedPageBreak/>
+        <w:t>- Use fewer figures and focus more on what you want to show( for example, for just one representative cancer)</w:t>
+      </w:r>
+      <w:r>
+        <w:rPr>
+          <w:lang w:val="en-GB"/>
+        </w:rPr>
+        <w:t xml:space="preserve"> [x]</w:t>
+      </w:r>
+    </w:p>
+    <w:p>
+      <w:pPr>
+        <w:rPr>
+          <w:lang w:val="en-GB"/>
+        </w:rPr>
+      </w:pPr>
+      <w:r>
+        <w:rPr>
+          <w:lang w:val="en-GB"/>
+        </w:rPr>
+        <w:t>- more descriptive text in figure legends</w:t>
+      </w:r>
+      <w:r>
+        <w:rPr>
+          <w:lang w:val="en-GB"/>
+        </w:rPr>
+        <w:t xml:space="preserve"> [x]</w:t>
+      </w:r>
+    </w:p>
+    <w:p>
+      <w:r>
+        <w:t>- how you can improve even more instead of just results are inconclusive</w:t>
+      </w:r>
+    </w:p>
+    <w:p>
+      <w:r>
+        <w:t>* Model:</w:t>
+      </w:r>
+    </w:p>
+    <w:p>
+      <w:r>
+        <w:t>- What happens if you also look at how much each feature there even is softened initial sets and account for it</w:t>
+      </w:r>
+      <w:r>
+        <w:t xml:space="preserve"> [x]</w:t>
+      </w:r>
+    </w:p>
+    <w:p>
+      <w:r>
+        <w:t>- Vary feature selection stage</w:t>
+      </w:r>
+    </w:p>
+    <w:p>
+      <w:r>
+        <w:t>- Try different model (elastic net)</w:t>
+      </w:r>
+      <w:r>
+        <w:t xml:space="preserve"> for prediction</w:t>
+      </w:r>
+    </w:p>
+    <w:p>
+      <w:r>
+        <w:t>- Try different model (elastic net) for selection</w:t>
+      </w:r>
+    </w:p>
+    <w:p>
+      <w:r>
+        <w:t>- different sampling method: sampling with replacement from underrepresented classes</w:t>
+      </w:r>
+    </w:p>
+    <w:p>
+      <w:r>
+        <w:t>- check feature</w:t>
+      </w:r>
+      <w:r>
+        <w:t xml:space="preserve"> selection</w:t>
+      </w:r>
+      <w:r>
+        <w:t xml:space="preserve"> robustness</w:t>
+      </w:r>
+    </w:p>
+    <w:p>
+      <w:r>
+        <w:t>- rerun linreg after fixing bug with feature selection ordering</w:t>
+      </w:r>
+      <w:r>
+        <w:t xml:space="preserve"> (and elif for chi2 selection?)</w:t>
+      </w:r>
+      <w:r>
+        <w:t xml:space="preserve"> [x]</w:t>
+      </w:r>
+    </w:p>
+    <w:p>
+      <w:r>
+        <w:t>- deal with zero features in genus abundance</w:t>
+      </w:r>
+    </w:p>
+    <w:p>
+      <w:r>
+        <w:t>* Thesis:</w:t>
+      </w:r>
+    </w:p>
+    <w:p>
+      <w:r>
+        <w:t>- Introduction: includes background, knowledge gap and proposal to fill knowledge gap and not separate background section</w:t>
+      </w:r>
+      <w:r>
+        <w:t xml:space="preserve"> [x]</w:t>
+      </w:r>
+    </w:p>
+    <w:p>
+      <w:r>
+        <w:t>- Methods and materials: includes detail on how to reproduce paper. Data for example with table of samples and sample types.</w:t>
+      </w:r>
+      <w:r>
+        <w:t xml:space="preserve"> [x]</w:t>
+      </w:r>
+    </w:p>
+    <w:p>
+      <w:r>
+        <w:t>-</w:t>
+      </w:r>
+      <w:r>
+        <w:t xml:space="preserve"> </w:t>
+      </w:r>
+      <w:r>
+        <w:t xml:space="preserve">Results: </w:t>
+      </w:r>
+      <w:r>
+        <w:t>each subsection (4 or 5) will be the main messages with subparagraphs of why you think it is. For example, in the exploration phase it seems that genus and gene expression are overlapped.</w:t>
+      </w:r>
+      <w:r>
+        <w:t xml:space="preserve"> [x]</w:t>
+      </w:r>
+    </w:p>
+    <w:p>
+      <w:r>
+        <w:t>- Make clear</w:t>
+      </w:r>
+      <w:r>
+        <w:t xml:space="preserve"> what experiments you intend to do further to investigate this.</w:t>
+      </w:r>
+    </w:p>
+    <w:p>
+      <w:pPr>
+        <w:rPr>
+          <w:lang w:val="en-GB"/>
+        </w:rPr>
+      </w:pPr>
+      <w:r>
+        <w:rPr>
+          <w:lang w:val="en-GB"/>
+        </w:rPr>
+        <w:t>-(17 October presentation)</w:t>
+      </w:r>
+    </w:p>
+    <w:p>
+      <w:pPr>
+        <w:rPr>
+          <w:lang w:val="en-GB"/>
+        </w:rPr>
+      </w:pPr>
+      <w:r>
+        <w:rPr>
+          <w:lang w:val="en-GB"/>
+        </w:rPr>
+        <w:t>* Presentation:</w:t>
+      </w:r>
+    </w:p>
+    <w:p>
+      <w:pPr>
+        <w:rPr>
+          <w:lang w:val="en-GB"/>
+        </w:rPr>
+      </w:pPr>
+      <w:r>
+        <w:rPr>
+          <w:lang w:val="en-GB"/>
+        </w:rPr>
+        <w:t xml:space="preserve"> - make clear what microbial features are and how many samples</w:t>
+      </w:r>
+      <w:r>
+        <w:rPr>
+          <w:lang w:val="en-GB"/>
+        </w:rPr>
+        <w:t xml:space="preserve"> [x]</w:t>
+      </w:r>
+    </w:p>
+    <w:p>
+      <w:pPr>
+        <w:rPr>
+          <w:lang w:val="en-GB"/>
+        </w:rPr>
+      </w:pPr>
+      <w:r>
+        <w:rPr>
+          <w:lang w:val="en-GB"/>
+        </w:rPr>
+        <w:t>- what is in the overlap set?</w:t>
+      </w:r>
+      <w:r>
+        <w:rPr>
+          <w:lang w:val="en-GB"/>
+        </w:rPr>
+        <w:t xml:space="preserve"> [x]</w:t>
+      </w:r>
+    </w:p>
+    <w:p>
+      <w:pPr>
+        <w:rPr>
+          <w:lang w:val="en-GB"/>
+        </w:rPr>
+      </w:pPr>
+      <w:r>
+        <w:rPr>
+          <w:lang w:val="en-GB"/>
+        </w:rPr>
+        <w:t xml:space="preserve">- give updated data on </w:t>
+      </w:r>
+      <w:r>
+        <w:rPr>
+          <w:lang w:val="en-GB"/>
+        </w:rPr>
+        <w:t>tumor stage</w:t>
+      </w:r>
+      <w:r>
+        <w:rPr>
+          <w:lang w:val="en-GB"/>
+        </w:rPr>
+        <w:t xml:space="preserve"> distribution</w:t>
+      </w:r>
+    </w:p>
+    <w:p>
+      <w:pPr>
+        <w:rPr>
+          <w:lang w:val="en-GB"/>
+        </w:rPr>
+      </w:pPr>
+      <w:r>
+        <w:rPr>
+          <w:lang w:val="en-GB"/>
+        </w:rPr>
+        <w:t>* prediction set up:</w:t>
+      </w:r>
+    </w:p>
+    <w:p>
+      <w:pPr>
+        <w:rPr>
+          <w:lang w:val="en-GB"/>
+        </w:rPr>
+      </w:pPr>
+      <w:r>
+        <w:rPr>
+          <w:lang w:val="en-GB"/>
+        </w:rPr>
+        <w:t>-  remove cross-fertilization, reorder amount and ordering of features, use more features and bootstrapping iterations</w:t>
+      </w:r>
+      <w:r>
+        <w:rPr>
+          <w:lang w:val="en-GB"/>
+        </w:rPr>
+        <w:t xml:space="preserve"> [x]</w:t>
+      </w:r>
+    </w:p>
+    <w:p>
+      <w:pPr>
+        <w:rPr>
+          <w:lang w:val="en-GB"/>
+        </w:rPr>
+      </w:pPr>
+      <w:r>
+        <w:rPr>
+          <w:lang w:val="en-GB"/>
+        </w:rPr>
+        <w:t>- try an 8020 or 70 30 split</w:t>
+      </w:r>
+      <w:r>
+        <w:rPr>
+          <w:lang w:val="en-GB"/>
+        </w:rPr>
+        <w:t xml:space="preserve"> [x]</w:t>
+      </w:r>
+    </w:p>
+    <w:p>
+      <w:pPr>
+        <w:rPr>
+          <w:lang w:val="en-GB"/>
+        </w:rPr>
+      </w:pPr>
+      <w:r>
+        <w:rPr>
+          <w:lang w:val="en-GB"/>
+        </w:rPr>
+        <w:t>- for linear regression and ch2, just do splits and use feature selection on training part and testing on testing part</w:t>
+      </w:r>
+      <w:r>
+        <w:rPr>
+          <w:lang w:val="en-GB"/>
+        </w:rPr>
+        <w:t xml:space="preserve"> [x]</w:t>
+      </w:r>
+    </w:p>
+    <w:p>
+      <w:pPr>
+        <w:rPr>
+          <w:lang w:val="en-GB"/>
+        </w:rPr>
+      </w:pPr>
+      <w:r>
+        <w:rPr>
+          <w:lang w:val="en-GB"/>
+        </w:rPr>
+        <w:lastRenderedPageBreak/>
+        <w:t>* evaluation:</w:t>
+      </w:r>
+    </w:p>
+    <w:p>
+      <w:pPr>
+        <w:rPr>
+          <w:lang w:val="en-GB"/>
+        </w:rPr>
+      </w:pPr>
+      <w:r>
+        <w:rPr>
+          <w:lang w:val="en-GB"/>
+        </w:rPr>
+        <w:t>- give R bars</w:t>
+      </w:r>
+      <w:r>
+        <w:rPr>
+          <w:lang w:val="en-GB"/>
+        </w:rPr>
+        <w:t xml:space="preserve"> [x]</w:t>
+      </w:r>
+    </w:p>
+    <w:p>
+      <w:pPr>
+        <w:rPr>
+          <w:lang w:val="en-GB"/>
+        </w:rPr>
+      </w:pPr>
+      <w:r>
+        <w:rPr>
+          <w:lang w:val="en-GB"/>
+        </w:rPr>
+        <w:t>- explore f</w:t>
+      </w:r>
+      <w:r>
+        <w:rPr>
+          <w:lang w:val="en-GB"/>
+        </w:rPr>
+        <w:t>eatures selected and robustness of feature selection</w:t>
+      </w:r>
+      <w:r>
+        <w:rPr>
+          <w:lang w:val="en-GB"/>
+        </w:rPr>
+        <w:t xml:space="preserve"> ( how do you deal with random seed in different iterations? Is it always to same features?</w:t>
+      </w:r>
+      <w:r>
+        <w:rPr>
+          <w:lang w:val="en-GB"/>
+        </w:rPr>
+        <w:t xml:space="preserve"> How do you compare when the amount of features of each modality is different?</w:t>
+      </w:r>
+      <w:r>
+        <w:rPr>
+          <w:lang w:val="en-GB"/>
+        </w:rPr>
+        <w:t xml:space="preserve"> What percentage of features are from each modality?</w:t>
+      </w:r>
+      <w:r>
+        <w:rPr>
+          <w:lang w:val="en-GB"/>
+        </w:rPr>
+        <w:t xml:space="preserve"> Should I ever show all features?</w:t>
+      </w:r>
+      <w:r>
+        <w:rPr>
+          <w:lang w:val="en-GB"/>
+        </w:rPr>
+        <w:t>)</w:t>
+      </w:r>
+    </w:p>
+    <w:p>
+      <w:pPr>
+        <w:rPr>
+          <w:lang w:val="en-GB"/>
+        </w:rPr>
+      </w:pPr>
+      <w:r>
+        <w:rPr>
+          <w:lang w:val="en-GB"/>
+        </w:rPr>
+        <w:t>Its not fair to compare all features if each modality has different amount []</w:t>
+      </w:r>
+    </w:p>
+    <w:p>
+      <w:pPr>
+        <w:rPr>
+          <w:lang w:val="en-GB"/>
+        </w:rPr>
+      </w:pPr>
+      <w:r>
+        <w:rPr>
+          <w:lang w:val="en-GB"/>
+        </w:rPr>
+        <w:t>- don’t have to connecting lines (categorical?)</w:t>
+      </w:r>
+      <w:r>
+        <w:rPr>
+          <w:lang w:val="en-GB"/>
+        </w:rPr>
+        <w:t xml:space="preserve"> [z]</w:t>
+      </w:r>
+    </w:p>
+    <w:p>
+      <w:pPr>
+        <w:rPr>
+          <w:lang w:val="en-GB"/>
+        </w:rPr>
+      </w:pPr>
+      <w:r>
+        <w:rPr>
+          <w:lang w:val="en-GB"/>
+        </w:rPr>
+        <w:t>* Model</w:t>
+      </w:r>
+    </w:p>
+    <w:p>
+      <w:pPr>
+        <w:rPr>
+          <w:lang w:val="en-GB"/>
+        </w:rPr>
+      </w:pPr>
+      <w:r>
+        <w:rPr>
+          <w:lang w:val="en-GB"/>
+        </w:rPr>
+        <w:t>- try hyper parameter tuning, use elastic net instead of linear regression</w:t>
+      </w:r>
+    </w:p>
+    <w:p>
+      <w:pPr>
+        <w:rPr>
+          <w:lang w:val="en-GB"/>
+        </w:rPr>
+      </w:pPr>
+      <w:r>
+        <w:rPr>
+          <w:lang w:val="en-GB"/>
+        </w:rPr>
+        <w:t>- look at SVM gamma and c</w:t>
+      </w:r>
+    </w:p>
+    <w:p>
+      <w:pPr>
+        <w:rPr>
+          <w:lang w:val="en-GB"/>
+        </w:rPr>
+      </w:pPr>
+      <w:r>
+        <w:rPr>
+          <w:lang w:val="en-GB"/>
+        </w:rPr>
+        <w:t>* Thesis:</w:t>
+      </w:r>
+    </w:p>
+    <w:p>
+      <w:pPr>
+        <w:rPr>
+          <w:lang w:val="en-GB"/>
+        </w:rPr>
+      </w:pPr>
+      <w:r>
+        <w:rPr>
+          <w:lang w:val="en-GB"/>
+        </w:rPr>
+        <w:t>- have an outline and empty tables on what you want filled in</w:t>
+      </w:r>
+    </w:p>
+    <w:p>
+      <w:pPr>
+        <w:rPr>
+          <w:lang w:val="en-GB"/>
+        </w:rPr>
+      </w:pPr>
+      <w:r>
+        <w:rPr>
+          <w:lang w:val="en-GB"/>
+        </w:rPr>
+        <w:t>- make hypotheses</w:t>
+      </w:r>
+      <w:r>
+        <w:rPr>
+          <w:lang w:val="en-GB"/>
+        </w:rPr>
+        <w:t xml:space="preserve">from </w:t>
+      </w:r>
+      <w:r>
+        <w:rPr>
+          <w:lang w:val="en-GB"/>
+        </w:rPr>
+        <w:t xml:space="preserve"> packages and write in thesis draft based on commits and to do’s and notes.</w:t>
+      </w:r>
+    </w:p>
+    <w:p>
+      <w:pPr>
+        <w:rPr>
+          <w:lang w:val="en-GB"/>
+        </w:rPr>
+      </w:pPr>
+    </w:p>
+    <w:p>
+      <w:pPr>
+        <w:rPr>
+          <w:lang w:val="en-GB"/>
+        </w:rPr>
+      </w:pPr>
+      <w:r>
+        <w:rPr>
+          <w:lang w:val="en-GB"/>
+        </w:rPr>
+        <w:t>-(28 September presentation)</w:t>
+      </w:r>
+    </w:p>
+    <w:p>
+      <w:pPr>
+        <w:rPr>
+          <w:lang w:val="en-GB"/>
+        </w:rPr>
+      </w:pPr>
+      <w:r>
+        <w:rPr>
+          <w:lang w:val="en-GB"/>
+        </w:rPr>
+        <w:t>* Show performance with normal samples as stage zero</w:t>
+      </w:r>
+    </w:p>
+    <w:p>
+      <w:pPr>
+        <w:rPr>
+          <w:lang w:val="en-GB"/>
+        </w:rPr>
+      </w:pPr>
+      <w:r>
+        <w:rPr>
+          <w:lang w:val="en-GB"/>
+        </w:rPr>
+        <w:t>-- Possibly contrast with performance when that’s not the case (were normal samples being misinterpreted as stage 1?)</w:t>
+      </w:r>
+    </w:p>
+    <w:p>
+      <w:pPr>
+        <w:rPr>
+          <w:lang w:val="en-GB"/>
+        </w:rPr>
+      </w:pPr>
+      <w:r>
+        <w:rPr>
+          <w:lang w:val="en-GB"/>
+        </w:rPr>
+        <w:t>* Show performance when using new prediction set up with random sampling</w:t>
+      </w:r>
+      <w:r>
+        <w:rPr>
+          <w:lang w:val="en-GB"/>
+        </w:rPr>
+        <w:t xml:space="preserve"> and additional fe</w:t>
+      </w:r>
+      <w:r>
+        <w:rPr>
+          <w:lang w:val="en-GB"/>
+        </w:rPr>
+        <w:t xml:space="preserve">with </w:t>
+      </w:r>
+      <w:r>
+        <w:rPr>
+          <w:lang w:val="en-GB"/>
+        </w:rPr>
+        <w:t>atures</w:t>
+      </w:r>
+    </w:p>
+    <w:p>
+      <w:pPr>
+        <w:rPr>
+          <w:lang w:val="en-GB"/>
+        </w:rPr>
+      </w:pPr>
+      <w:r>
+        <w:rPr>
+          <w:lang w:val="en-GB"/>
+        </w:rPr>
+        <w:t>* Show performance when using new feature ranking with linear regression (discuss data leakage</w:t>
+      </w:r>
+      <w:r>
+        <w:rPr>
+          <w:lang w:val="en-GB"/>
+        </w:rPr>
+        <w:t>)</w:t>
+      </w:r>
+    </w:p>
+    <w:p>
+      <w:pPr>
+        <w:rPr>
+          <w:lang w:val="en-GB"/>
+        </w:rPr>
+      </w:pPr>
+      <w:r>
+        <w:rPr>
+          <w:lang w:val="en-GB"/>
+        </w:rPr>
+        <w:t>* Show performance when using new prediction with linear regression for stages</w:t>
+      </w:r>
+    </w:p>
+    <w:p>
+      <w:pPr>
+        <w:rPr>
+          <w:lang w:val="en-GB"/>
+        </w:rPr>
+      </w:pPr>
+      <w:r>
+        <w:rPr>
+          <w:lang w:val="en-GB"/>
+        </w:rPr>
+        <w:t>* Show analysis of prediction results across experiments with confusion matrices</w:t>
+      </w:r>
+    </w:p>
+    <w:p>
+      <w:pPr>
+        <w:rPr>
+          <w:lang w:val="en-GB"/>
+        </w:rPr>
+      </w:pPr>
+      <w:r>
+        <w:rPr>
+          <w:lang w:val="en-GB"/>
+        </w:rPr>
+        <w:t>* If time: investigate dominance of each feature in integrated modality</w:t>
+      </w:r>
+    </w:p>
+    <w:p>
+      <w:pPr>
+        <w:rPr>
+          <w:lang w:val="en-GB"/>
+        </w:rPr>
+      </w:pPr>
+      <w:r>
+        <w:rPr>
+          <w:lang w:val="en-GB"/>
+        </w:rPr>
+        <w:t>* If time: update tables</w:t>
+      </w:r>
+    </w:p>
+    <w:p>
+      <w:pPr>
+        <w:rPr>
+          <w:lang w:val="en-GB"/>
+        </w:rPr>
+      </w:pPr>
+      <w:r>
+        <w:rPr>
+          <w:lang w:val="en-GB"/>
+        </w:rPr>
+        <w:t>-(6 September presentation)</w:t>
+      </w:r>
+    </w:p>
+    <w:p>
+      <w:pPr>
+        <w:rPr>
+          <w:lang w:val="en-GB"/>
+        </w:rPr>
+      </w:pPr>
+      <w:r>
+        <w:rPr>
+          <w:lang w:val="en-GB"/>
+        </w:rPr>
+        <w:t>* display predictive performance for each cancer separately with increasing feature amounts on the X axis instead of different cancers, and then each omics type separately</w:t>
+      </w:r>
+      <w:r>
+        <w:rPr>
+          <w:lang w:val="en-GB"/>
+        </w:rPr>
+        <w:t xml:space="preserve"> in each graph</w:t>
+      </w:r>
+      <w:r>
+        <w:rPr>
+          <w:lang w:val="en-GB"/>
+        </w:rPr>
+        <w:t xml:space="preserve"> [x]</w:t>
+      </w:r>
+    </w:p>
+    <w:p>
+      <w:pPr>
+        <w:rPr>
+          <w:lang w:val="en-GB"/>
+        </w:rPr>
+      </w:pPr>
+      <w:r>
+        <w:rPr>
+          <w:lang w:val="en-GB"/>
+        </w:rPr>
+        <w:t xml:space="preserve">* </w:t>
+      </w:r>
+      <w:r>
+        <w:rPr>
+          <w:lang w:val="en-GB"/>
+        </w:rPr>
+        <w:t>try MSE error</w:t>
+      </w:r>
+    </w:p>
+    <w:p>
+      <w:pPr>
+        <w:rPr>
+          <w:lang w:val="en-GB"/>
+        </w:rPr>
+      </w:pPr>
+      <w:r>
+        <w:rPr>
+          <w:lang w:val="en-GB"/>
+        </w:rPr>
+        <w:t>* fix the y-axis to have the same units</w:t>
+      </w:r>
+      <w:r>
+        <w:rPr>
+          <w:lang w:val="en-GB"/>
+        </w:rPr>
+        <w:t xml:space="preserve"> [x]</w:t>
+      </w:r>
+    </w:p>
+    <w:p>
+      <w:pPr>
+        <w:rPr>
+          <w:lang w:val="en-GB"/>
+        </w:rPr>
+      </w:pPr>
+      <w:r>
+        <w:rPr>
+          <w:lang w:val="en-GB"/>
+        </w:rPr>
+        <w:t>* if time: try a different set up with random sampling to estimate performance</w:t>
+      </w:r>
+    </w:p>
+    <w:p>
+      <w:pPr>
+        <w:rPr>
+          <w:lang w:val="en-GB"/>
+        </w:rPr>
+      </w:pPr>
+      <w:r>
+        <w:rPr>
+          <w:lang w:val="en-GB"/>
+        </w:rPr>
+        <w:t>* start initial subheading and grouping of current thesis document</w:t>
+      </w:r>
+      <w:r>
+        <w:rPr>
+          <w:lang w:val="en-GB"/>
+        </w:rPr>
+        <w:t xml:space="preserve"> [x]</w:t>
+      </w:r>
+    </w:p>
+    <w:p>
+      <w:pPr>
+        <w:rPr>
+          <w:lang w:val="en-GB"/>
+        </w:rPr>
+      </w:pPr>
+      <w:r>
+        <w:rPr>
+          <w:lang w:val="en-GB"/>
+        </w:rPr>
+        <w:lastRenderedPageBreak/>
+        <w:t>* for presentation</w:t>
+      </w:r>
+    </w:p>
+    <w:p>
+      <w:pPr>
+        <w:rPr>
+          <w:lang w:val="en-GB"/>
+        </w:rPr>
+      </w:pPr>
+      <w:r>
+        <w:rPr>
+          <w:lang w:val="en-GB"/>
+        </w:rPr>
+        <w:t xml:space="preserve">- Think about what I really want to present instead of a big bundle of images. </w:t>
+      </w:r>
+    </w:p>
+    <w:p>
+      <w:pPr>
+        <w:rPr>
+          <w:lang w:val="en-GB"/>
+        </w:rPr>
+      </w:pPr>
+      <w:r>
+        <w:rPr>
+          <w:lang w:val="en-GB"/>
+        </w:rPr>
+        <w:t>- Fix cancer sucks thing and find source for how many people die from it.</w:t>
+      </w:r>
+      <w:r>
+        <w:rPr>
+          <w:lang w:val="en-GB"/>
+        </w:rPr>
+        <w:t xml:space="preserve"> [x]</w:t>
+      </w:r>
+    </w:p>
+    <w:p>
+      <w:pPr>
+        <w:rPr>
+          <w:lang w:val="en-GB"/>
+        </w:rPr>
+      </w:pPr>
+      <w:r>
+        <w:rPr>
+          <w:lang w:val="en-GB"/>
+        </w:rPr>
+        <w:t>look more into HMP?</w:t>
+      </w:r>
+    </w:p>
+    <w:p>
+      <w:pPr>
+        <w:rPr>
+          <w:lang w:val="en-GB"/>
+        </w:rPr>
+      </w:pPr>
+      <w:r>
+        <w:rPr>
+          <w:lang w:val="en-GB"/>
+        </w:rPr>
+        <w:t xml:space="preserve">Investigate performance more. Are all my features from one modality? </w:t>
+      </w:r>
+    </w:p>
+    <w:p>
+      <w:pPr>
+        <w:rPr>
+          <w:lang w:val="en-GB"/>
+        </w:rPr>
+      </w:pPr>
+      <w:r>
+        <w:rPr>
+          <w:lang w:val="en-GB"/>
+        </w:rPr>
+        <w:t>What kind of prediction set up? Random sampling based?</w:t>
+      </w:r>
+      <w:r>
+        <w:rPr>
+          <w:lang w:val="en-GB"/>
+        </w:rPr>
+        <w:t xml:space="preserve"> And then select a different amount of features and perform sampling to estimate performance</w:t>
+      </w:r>
+    </w:p>
+    <w:p>
+      <w:pPr>
+        <w:rPr>
+          <w:lang w:val="en-GB"/>
+        </w:rPr>
+      </w:pPr>
+      <w:r>
+        <w:rPr>
+          <w:lang w:val="en-GB"/>
+        </w:rPr>
+        <w:t>What if I use other omics types and compare?</w:t>
+      </w:r>
+    </w:p>
+    <w:p>
+      <w:pPr>
+        <w:pStyle w:val="Heading1"/>
+        <w:rPr>
+          <w:lang w:val="en-GB"/>
+        </w:rPr>
+      </w:pPr>
+      <w:r>
+        <w:rPr>
+          <w:lang w:val="en-GB"/>
+        </w:rPr>
+        <w:t>Presentation</w:t>
+      </w:r>
+    </w:p>
+    <w:p>
+      <w:pPr>
+        <w:rPr>
+          <w:lang w:val="en-GB"/>
+        </w:rPr>
+      </w:pPr>
+    </w:p>
+    <w:p>
+      <w:pPr>
+        <w:rPr>
+          <w:lang w:val="en-GB"/>
+        </w:rPr>
+      </w:pPr>
+      <w:r>
+        <w:rPr>
+          <w:lang w:val="en-GB"/>
+        </w:rPr>
+        <w:t>17 October</w:t>
+      </w:r>
+    </w:p>
+    <w:p>
+      <w:pPr>
+        <w:rPr>
+          <w:lang w:val="en-GB"/>
+        </w:rPr>
+      </w:pPr>
+      <w:r>
+        <w:rPr>
+          <w:lang w:val="en-GB"/>
+        </w:rPr>
+        <w:t>Try different stages of integration</w:t>
+      </w:r>
+    </w:p>
+    <w:p>
+      <w:pPr>
+        <w:rPr>
+          <w:lang w:val="en-GB"/>
+        </w:rPr>
+      </w:pPr>
+    </w:p>
+    <w:p>
+      <w:pPr>
+        <w:rPr>
+          <w:lang w:val="en-GB"/>
+        </w:rPr>
+      </w:pPr>
+    </w:p>
+    <w:p>
+      <w:pPr>
+        <w:rPr>
+          <w:lang w:val="en-GB"/>
+        </w:rPr>
+      </w:pPr>
+      <w:r>
+        <w:rPr>
+          <w:lang w:val="en-GB"/>
+        </w:rPr>
+        <w:t>- Feature selection</w:t>
+      </w:r>
+    </w:p>
+    <w:p>
+      <w:pPr>
+        <w:rPr>
+          <w:lang w:val="en-GB"/>
+        </w:rPr>
+      </w:pPr>
+      <w:r>
+        <w:rPr>
+          <w:lang w:val="en-GB"/>
+        </w:rPr>
+        <w:t>- Prediction task on stage and tumor</w:t>
+      </w:r>
+    </w:p>
+    <w:p>
+      <w:pPr>
+        <w:rPr>
+          <w:lang w:val="en-GB"/>
+        </w:rPr>
+      </w:pPr>
+      <w:r>
+        <w:rPr>
+          <w:lang w:val="en-GB"/>
+        </w:rPr>
+        <w:t>two fold cross validation chi squared feature selection\</w:t>
+      </w:r>
+    </w:p>
+    <w:p>
+      <w:pPr>
+        <w:rPr>
+          <w:lang w:val="nl-NL"/>
+        </w:rPr>
+      </w:pPr>
+      <w:r>
+        <w:rPr>
+          <w:lang w:val="nl-NL"/>
+        </w:rPr>
+        <w:t>tumor: svm, rbf kernel, c=1</w:t>
+      </w:r>
+    </w:p>
+    <w:p>
+      <w:pPr>
+        <w:rPr>
+          <w:lang w:val="en-GB"/>
+        </w:rPr>
+      </w:pPr>
+      <w:r>
+        <w:rPr>
+          <w:lang w:val="en-GB"/>
+        </w:rPr>
+        <w:t xml:space="preserve">stage: mlgr, </w:t>
+      </w:r>
+    </w:p>
+    <w:p>
+      <w:pPr>
+        <w:rPr>
+          <w:lang w:val="en-GB"/>
+        </w:rPr>
+      </w:pPr>
+    </w:p>
+    <w:p>
+      <w:pPr>
+        <w:rPr>
+          <w:lang w:val="en-GB"/>
+        </w:rPr>
+      </w:pPr>
+      <w:r>
+        <w:rPr>
+          <w:lang w:val="en-GB"/>
+        </w:rPr>
+        <w:t>- PCA and t-SNE visualizations for all cancers and data sets with tumor status data</w:t>
+      </w:r>
+    </w:p>
+    <w:p>
+      <w:pPr>
+        <w:rPr>
+          <w:lang w:val="en-GB"/>
+        </w:rPr>
+      </w:pPr>
+      <w:r>
+        <w:rPr>
+          <w:lang w:val="en-GB"/>
+        </w:rPr>
+        <w:t>- also do this for stage data, but only for overlapped samples</w:t>
+      </w:r>
+    </w:p>
+    <w:p>
+      <w:pPr>
+        <w:rPr>
+          <w:lang w:val="en-GB"/>
+        </w:rPr>
+      </w:pPr>
+      <w:r>
+        <w:rPr>
+          <w:lang w:val="en-GB"/>
+        </w:rPr>
+        <w:t>- running algorithm on overlapped data sets</w:t>
+      </w:r>
+    </w:p>
+    <w:p>
+      <w:pPr>
+        <w:rPr>
+          <w:lang w:val="en-GB"/>
+        </w:rPr>
+      </w:pPr>
+      <w:r>
+        <w:rPr>
+          <w:lang w:val="en-GB"/>
+        </w:rPr>
+        <w:t>- making graphs for visualization of prediction performance</w:t>
+      </w:r>
+    </w:p>
+    <w:p>
+      <w:pPr>
+        <w:rPr>
+          <w:lang w:val="en-GB"/>
+        </w:rPr>
+      </w:pPr>
+      <w:r>
+        <w:rPr>
+          <w:lang w:val="en-GB"/>
+        </w:rPr>
         <w:t xml:space="preserve">- </w:t>
       </w:r>
-      <w:r>
-        <w:rPr>
-          <w:lang w:val="en-GB"/>
-        </w:rPr>
-        <w:t>Can take stuff from previous meeting to do</w:t>
-      </w:r>
-    </w:p>
-    <w:p>
-      <w:pPr>
-        <w:rPr>
-          <w:lang w:val="en-GB"/>
-        </w:rPr>
-      </w:pPr>
-      <w:r>
-        <w:rPr>
-          <w:lang w:val="en-GB"/>
-        </w:rPr>
-        <w:t>- Make feature selection absolute</w:t>
-      </w:r>
-      <w:r>
-        <w:rPr>
-          <w:lang w:val="en-GB"/>
-        </w:rPr>
-        <w:t xml:space="preserve"> numbers for fraction of modality</w:t>
-      </w:r>
-      <w:r>
-        <w:rPr>
-          <w:lang w:val="en-GB"/>
-        </w:rPr>
-        <w:t xml:space="preserve"> [x]</w:t>
-      </w:r>
-    </w:p>
-    <w:p>
-      <w:pPr>
-        <w:rPr>
-          <w:lang w:val="en-GB"/>
-        </w:rPr>
-      </w:pPr>
-      <w:r>
-        <w:rPr>
-          <w:lang w:val="en-GB"/>
-        </w:rPr>
-        <w:t>- RBF kernel does not have C parameter</w:t>
-      </w:r>
-      <w:r>
-        <w:rPr>
-          <w:lang w:val="en-GB"/>
-        </w:rPr>
-        <w:t xml:space="preserve"> [it does!]</w:t>
-      </w:r>
-    </w:p>
-    <w:p>
-      <w:pPr>
-        <w:rPr>
-          <w:lang w:val="en-GB"/>
-        </w:rPr>
-      </w:pPr>
-      <w:r>
-        <w:rPr>
-          <w:lang w:val="en-GB"/>
-        </w:rPr>
-        <w:t>Model:</w:t>
-      </w:r>
-    </w:p>
-    <w:p>
-      <w:pPr>
-        <w:rPr>
-          <w:lang w:val="en-GB"/>
-        </w:rPr>
-      </w:pPr>
-      <w:r>
-        <w:rPr>
-          <w:lang w:val="en-GB"/>
-        </w:rPr>
-        <w:t>- Display RMSE</w:t>
-      </w:r>
-      <w:r>
-        <w:rPr>
-          <w:lang w:val="en-GB"/>
-        </w:rPr>
-        <w:t xml:space="preserve"> is </w:t>
-      </w:r>
-      <w:r>
-        <w:rPr>
-          <w:lang w:val="en-GB"/>
-        </w:rPr>
-        <w:t xml:space="preserve"> instead of F1 score for stage</w:t>
-      </w:r>
-    </w:p>
-    <w:p>
-      <w:pPr>
-        <w:rPr>
-          <w:lang w:val="en-GB"/>
-        </w:rPr>
-      </w:pPr>
-      <w:r>
-        <w:rPr>
-          <w:lang w:val="en-GB"/>
-        </w:rPr>
-        <w:t>Thesis:</w:t>
-      </w:r>
-    </w:p>
-    <w:p>
-      <w:pPr>
-        <w:rPr>
-          <w:lang w:val="en-GB"/>
-        </w:rPr>
-      </w:pPr>
-      <w:r>
-        <w:rPr>
-          <w:lang w:val="en-GB"/>
-        </w:rPr>
-        <w:t>- Make research proposals separate section and more clear</w:t>
-      </w:r>
-      <w:r>
-        <w:rPr>
-          <w:lang w:val="en-GB"/>
-        </w:rPr>
-        <w:t xml:space="preserve"> [x]</w:t>
-      </w:r>
-    </w:p>
-    <w:p>
-      <w:pPr>
-        <w:rPr>
-          <w:lang w:val="en-GB"/>
-        </w:rPr>
-      </w:pPr>
-      <w:r>
-        <w:rPr>
-          <w:lang w:val="en-GB"/>
-        </w:rPr>
-        <w:t>- Visuals: for exploration remove REA</w:t>
-      </w:r>
-      <w:r>
-        <w:rPr>
-          <w:lang w:val="en-GB"/>
-        </w:rPr>
-        <w:t xml:space="preserve"> if </w:t>
-      </w:r>
-      <w:r>
-        <w:rPr>
-          <w:lang w:val="en-GB"/>
-        </w:rPr>
-        <w:t>D. Have a title for each group of observations. Don’t have double information, for example no PCA component labels everywhere. Can just have it for one column and one row. Don’t have the color legend within the graph, either outside or describe it. In caption, describe everything needed to know to understand picture from only caption. Don’t use green and red because of color blindness.</w:t>
-      </w:r>
-      <w:r>
-        <w:rPr>
-          <w:lang w:val="en-GB"/>
-        </w:rPr>
-        <w:t xml:space="preserve"> [x]</w:t>
-      </w:r>
-    </w:p>
-    <w:p>
-      <w:pPr>
-        <w:rPr>
-          <w:lang w:val="en-GB"/>
-        </w:rPr>
-      </w:pPr>
-      <w:r>
-        <w:rPr>
-          <w:lang w:val="en-GB"/>
-        </w:rPr>
-        <w:t>- Be more clear about what you want to show. Don’t show stad, you can remove all the other cancers and say you chose one representative example. Be consistent with it throughout the paper. Include the other ones in the appendix and mention you did so. Explain similarities and differences with the other cancers.</w:t>
-      </w:r>
-      <w:r>
-        <w:rPr>
-          <w:lang w:val="en-GB"/>
-        </w:rPr>
-        <w:t xml:space="preserve"> It’s</w:t>
-      </w:r>
-    </w:p>
-    <w:p>
-      <w:r>
-        <w:rPr>
-          <w:lang w:val="en-GB"/>
-        </w:rPr>
-        <w:t>- Method: describe what you have done in the results section, so move what you have there now into the results. Has to be very specific, for example with data. What parameters do you have with your patient samples, what portal did you get it from. Enough information to reproduce.</w:t>
-      </w:r>
-    </w:p>
-    <w:p>
-      <w:pPr>
-        <w:rPr>
-          <w:lang w:val="en-GB"/>
-        </w:rPr>
-      </w:pPr>
-      <w:r>
-        <w:rPr>
-          <w:lang w:val="en-GB"/>
-        </w:rPr>
-        <w:t>- Result: describe why she did something, how, what observations you made and what can be concluded.</w:t>
-      </w:r>
-      <w:r>
-        <w:rPr>
-          <w:lang w:val="en-GB"/>
-        </w:rPr>
-        <w:t xml:space="preserve"> Shouldn’t have sub sub sections, just have it as a label. Group stuff differently. Main conclusions are there is no difference quantitatively or qualitatively. The first group can stay, but the 2</w:t>
-      </w:r>
-      <w:r>
-        <w:rPr>
-          <w:vertAlign w:val="superscript"/>
-          <w:lang w:val="en-GB"/>
-        </w:rPr>
-        <w:t>nd</w:t>
-      </w:r>
-      <w:r>
-        <w:rPr>
-          <w:lang w:val="en-GB"/>
-        </w:rPr>
-        <w:t xml:space="preserve"> want you can group in more logical groupings.</w:t>
-      </w:r>
-    </w:p>
-    <w:p>
-      <w:pPr>
-        <w:rPr>
-          <w:lang w:val="en-GB"/>
-        </w:rPr>
-      </w:pPr>
-    </w:p>
-    <w:p>
-      <w:pPr>
-        <w:rPr>
-          <w:lang w:val="en-GB"/>
-        </w:rPr>
-      </w:pPr>
-      <w:r>
-        <w:rPr>
-          <w:lang w:val="en-GB"/>
-        </w:rPr>
-        <w:t>-(14 November presentation)</w:t>
-      </w:r>
-    </w:p>
-    <w:p>
-      <w:pPr>
-        <w:rPr>
-          <w:lang w:val="en-GB"/>
-        </w:rPr>
-      </w:pPr>
-      <w:r>
-        <w:rPr>
-          <w:lang w:val="en-GB"/>
-        </w:rPr>
-        <w:t>* presentation:</w:t>
-      </w:r>
-    </w:p>
-    <w:p>
-      <w:r>
-        <w:t>- for the stage class in balance slides try to expand the table with cancers as columns</w:t>
-      </w:r>
-      <w:r>
-        <w:t xml:space="preserve"> [x]</w:t>
-      </w:r>
-    </w:p>
-    <w:p>
-      <w:pPr>
-        <w:rPr>
-          <w:lang w:val="en-GB"/>
-        </w:rPr>
-      </w:pPr>
-      <w:r>
-        <w:rPr>
-          <w:lang w:val="en-GB"/>
-        </w:rPr>
-        <w:t>- Use bigger text</w:t>
-      </w:r>
-      <w:r>
-        <w:rPr>
-          <w:lang w:val="en-GB"/>
-        </w:rPr>
-        <w:t xml:space="preserve"> [x]</w:t>
-      </w:r>
-    </w:p>
-    <w:p>
-      <w:pPr>
-        <w:rPr>
-          <w:lang w:val="en-GB"/>
-        </w:rPr>
-      </w:pPr>
-      <w:r>
-        <w:rPr>
-          <w:lang w:val="en-GB"/>
-        </w:rPr>
-        <w:t>- Put the main message of what you found instead of the method used in prediction</w:t>
-      </w:r>
-      <w:r>
-        <w:rPr>
-          <w:lang w:val="en-GB"/>
-        </w:rPr>
-        <w:t xml:space="preserve"> [x]</w:t>
-      </w:r>
-    </w:p>
-    <w:p>
-      <w:pPr>
-        <w:rPr>
-          <w:lang w:val="en-GB"/>
-        </w:rPr>
-      </w:pPr>
-      <w:r>
-        <w:rPr>
-          <w:lang w:val="en-GB"/>
-        </w:rPr>
-        <w:t>- Use fewer figures and focus more on what you want to show( for example, for just one representative cancer)</w:t>
-      </w:r>
-      <w:r>
-        <w:rPr>
-          <w:lang w:val="en-GB"/>
-        </w:rPr>
-        <w:t xml:space="preserve"> [x]</w:t>
-      </w:r>
-    </w:p>
-    <w:p>
-      <w:pPr>
-        <w:rPr>
-          <w:lang w:val="en-GB"/>
-        </w:rPr>
-      </w:pPr>
-      <w:r>
-        <w:rPr>
-          <w:lang w:val="en-GB"/>
-        </w:rPr>
-        <w:t>- more descriptive text in figure legends</w:t>
-      </w:r>
-      <w:r>
-        <w:rPr>
-          <w:lang w:val="en-GB"/>
-        </w:rPr>
-        <w:t xml:space="preserve"> [x]</w:t>
-      </w:r>
-    </w:p>
-    <w:p>
-      <w:r>
-        <w:t>- how you can improve even more instead of just results are inconclusive</w:t>
-      </w:r>
-    </w:p>
-    <w:p>
-      <w:r>
-        <w:t>* Model:</w:t>
-      </w:r>
-    </w:p>
-    <w:p>
-      <w:r>
-        <w:t>- What happens if you also look at how much each feature there even is softened initial sets and account for it</w:t>
-      </w:r>
-      <w:r>
-        <w:t xml:space="preserve"> [x]</w:t>
-      </w:r>
-    </w:p>
-    <w:p>
-      <w:r>
+    </w:p>
+    <w:p>
+      <w:pPr>
+        <w:rPr>
+          <w:lang w:val="en-GB"/>
+        </w:rPr>
+      </w:pPr>
+    </w:p>
+    <w:p>
+      <w:pPr>
+        <w:rPr>
+          <w:lang w:val="en-GB"/>
+        </w:rPr>
+      </w:pPr>
+      <w:r>
+        <w:rPr>
+          <w:lang w:val="en-GB"/>
+        </w:rPr>
+        <w:t>- Handle information leakage properly?</w:t>
+      </w:r>
+    </w:p>
+    <w:p>
+      <w:pPr>
+        <w:rPr>
+          <w:lang w:val="en-GB"/>
+        </w:rPr>
+      </w:pPr>
+      <w:r>
+        <w:rPr>
+          <w:lang w:val="en-GB"/>
+        </w:rPr>
+        <w:t>- Properly selected feature amounts</w:t>
+      </w:r>
+    </w:p>
+    <w:p>
+      <w:pPr>
+        <w:rPr>
+          <w:lang w:val="en-GB"/>
+        </w:rPr>
+      </w:pPr>
+      <w:r>
+        <w:rPr>
+          <w:lang w:val="en-GB"/>
+        </w:rPr>
+        <w:t>- Hyperparameter selection</w:t>
+      </w:r>
+    </w:p>
+    <w:p>
+      <w:pPr>
+        <w:rPr>
+          <w:lang w:val="en-GB"/>
+        </w:rPr>
+      </w:pPr>
+      <w:r>
+        <w:rPr>
+          <w:lang w:val="en-GB"/>
+        </w:rPr>
+        <w:t>Thomas lab meeting</w:t>
+      </w:r>
+    </w:p>
+    <w:p>
+      <w:pPr>
+        <w:pStyle w:val="Heading1"/>
+        <w:rPr>
+          <w:lang w:val="en-GB"/>
+        </w:rPr>
+      </w:pPr>
+      <w:r>
+        <w:rPr>
+          <w:lang w:val="en-GB"/>
+        </w:rPr>
         <w:lastRenderedPageBreak/>
-        <w:t>- Vary feature selection stage</w:t>
-      </w:r>
-    </w:p>
-    <w:p>
-      <w:r>
-        <w:t>- Try different model (elastic net)</w:t>
-      </w:r>
-      <w:r>
-        <w:t xml:space="preserve"> for prediction</w:t>
-      </w:r>
-    </w:p>
-    <w:p>
-      <w:r>
-        <w:t>- Try different model (elastic net) for selection</w:t>
-      </w:r>
-    </w:p>
-    <w:p>
-      <w:r>
-        <w:t>- different sampling method: sampling with replacement from underrepresented classes</w:t>
-      </w:r>
-    </w:p>
-    <w:p>
-      <w:r>
-        <w:t>- check feature</w:t>
-      </w:r>
-      <w:r>
-        <w:t xml:space="preserve"> selection</w:t>
-      </w:r>
-      <w:r>
-        <w:t xml:space="preserve"> robustness</w:t>
-      </w:r>
-    </w:p>
-    <w:p>
-      <w:r>
-        <w:t>- rerun linreg after fixing bug with feature selection ordering</w:t>
-      </w:r>
-      <w:r>
-        <w:t xml:space="preserve"> (and elif for chi2 selection?)</w:t>
-      </w:r>
-      <w:r>
-        <w:t xml:space="preserve"> [x]</w:t>
-      </w:r>
-    </w:p>
-    <w:p>
-      <w:r>
-        <w:t>- deal with zero features in genus abundance</w:t>
-      </w:r>
-    </w:p>
-    <w:p>
-      <w:r>
-        <w:t>* Thesis:</w:t>
-      </w:r>
-    </w:p>
-    <w:p>
-      <w:r>
-        <w:t>- Introduction: includes background, knowledge gap and proposal to fill knowledge gap and not separate background section</w:t>
-      </w:r>
-      <w:r>
-        <w:t xml:space="preserve"> [x]</w:t>
-      </w:r>
-    </w:p>
-    <w:p>
-      <w:r>
-        <w:t>- Methods and materials: includes detail on how to reproduce paper. Data for example with table of samples and sample types.</w:t>
-      </w:r>
-      <w:r>
-        <w:t xml:space="preserve"> [x]</w:t>
-      </w:r>
-    </w:p>
-    <w:p>
-      <w:r>
-        <w:t>-</w:t>
-      </w:r>
-      <w:r>
-        <w:t xml:space="preserve"> </w:t>
-      </w:r>
-      <w:r>
-        <w:t xml:space="preserve">Results: </w:t>
-      </w:r>
-      <w:r>
-        <w:t>each subsection (4 or 5) will be the main messages with subparagraphs of why you think it is. For example, in the exploration phase it seems that genus and gene expression are overlapped.</w:t>
-      </w:r>
-      <w:r>
-        <w:t xml:space="preserve"> [x]</w:t>
-      </w:r>
-    </w:p>
-    <w:p>
-      <w:r>
-        <w:t>- Make clear</w:t>
-      </w:r>
-      <w:r>
-        <w:t xml:space="preserve"> what experiments you intend to do further to investigate this.</w:t>
-      </w:r>
-    </w:p>
-    <w:p>
-      <w:pPr>
-        <w:rPr>
-          <w:lang w:val="en-GB"/>
-        </w:rPr>
-      </w:pPr>
-      <w:r>
-        <w:rPr>
-          <w:lang w:val="en-GB"/>
-        </w:rPr>
-        <w:t>-(17 October presentation)</w:t>
-      </w:r>
-    </w:p>
-    <w:p>
-      <w:pPr>
-        <w:rPr>
-          <w:lang w:val="en-GB"/>
-        </w:rPr>
-      </w:pPr>
-      <w:r>
-        <w:rPr>
-          <w:lang w:val="en-GB"/>
-        </w:rPr>
-        <w:t>* Presentation:</w:t>
-      </w:r>
-    </w:p>
-    <w:p>
-      <w:pPr>
-        <w:rPr>
-          <w:lang w:val="en-GB"/>
-        </w:rPr>
-      </w:pPr>
-      <w:r>
-        <w:rPr>
-          <w:lang w:val="en-GB"/>
-        </w:rPr>
-        <w:t xml:space="preserve"> - make clear what microbial features are and how many samples</w:t>
-      </w:r>
-      <w:r>
-        <w:rPr>
-          <w:lang w:val="en-GB"/>
-        </w:rPr>
-        <w:t xml:space="preserve"> [x]</w:t>
-      </w:r>
-    </w:p>
-    <w:p>
-      <w:pPr>
-        <w:rPr>
-          <w:lang w:val="en-GB"/>
-        </w:rPr>
-      </w:pPr>
-      <w:r>
-        <w:rPr>
-          <w:lang w:val="en-GB"/>
-        </w:rPr>
-        <w:t>- what is in the overlap set?</w:t>
-      </w:r>
-      <w:r>
-        <w:rPr>
-          <w:lang w:val="en-GB"/>
-        </w:rPr>
-        <w:t xml:space="preserve"> [x]</w:t>
-      </w:r>
-    </w:p>
-    <w:p>
-      <w:pPr>
-        <w:rPr>
-          <w:lang w:val="en-GB"/>
-        </w:rPr>
-      </w:pPr>
-      <w:r>
-        <w:rPr>
-          <w:lang w:val="en-GB"/>
-        </w:rPr>
-        <w:t xml:space="preserve">- give updated data on </w:t>
-      </w:r>
-      <w:r>
-        <w:rPr>
-          <w:lang w:val="en-GB"/>
-        </w:rPr>
-        <w:t>tumor stage</w:t>
-      </w:r>
-      <w:r>
-        <w:rPr>
-          <w:lang w:val="en-GB"/>
-        </w:rPr>
-        <w:t xml:space="preserve"> distribution</w:t>
-      </w:r>
-    </w:p>
-    <w:p>
-      <w:pPr>
-        <w:rPr>
-          <w:lang w:val="en-GB"/>
-        </w:rPr>
-      </w:pPr>
-      <w:r>
-        <w:rPr>
-          <w:lang w:val="en-GB"/>
-        </w:rPr>
-        <w:t>* prediction set up:</w:t>
-      </w:r>
-    </w:p>
-    <w:p>
-      <w:pPr>
-        <w:rPr>
-          <w:lang w:val="en-GB"/>
-        </w:rPr>
-      </w:pPr>
-      <w:r>
-        <w:rPr>
-          <w:lang w:val="en-GB"/>
-        </w:rPr>
-        <w:t>-  remove cross-fertilization, reorder amount and ordering of features, use more features and bootstrapping iterations</w:t>
-      </w:r>
-      <w:r>
-        <w:rPr>
-          <w:lang w:val="en-GB"/>
-        </w:rPr>
-        <w:t xml:space="preserve"> [x]</w:t>
-      </w:r>
-    </w:p>
-    <w:p>
-      <w:pPr>
-        <w:rPr>
-          <w:lang w:val="en-GB"/>
-        </w:rPr>
-      </w:pPr>
-      <w:r>
-        <w:rPr>
-          <w:lang w:val="en-GB"/>
-        </w:rPr>
-        <w:t>- try an 8020 or 70 30 split</w:t>
-      </w:r>
-      <w:r>
-        <w:rPr>
-          <w:lang w:val="en-GB"/>
-        </w:rPr>
-        <w:t xml:space="preserve"> [x]</w:t>
-      </w:r>
-    </w:p>
-    <w:p>
-      <w:pPr>
-        <w:rPr>
-          <w:lang w:val="en-GB"/>
-        </w:rPr>
-      </w:pPr>
-      <w:r>
-        <w:rPr>
-          <w:lang w:val="en-GB"/>
-        </w:rPr>
-        <w:t>- for linear regression and ch2, just do splits and use feature selection on training part and testing on testing part</w:t>
-      </w:r>
-      <w:r>
-        <w:rPr>
-          <w:lang w:val="en-GB"/>
-        </w:rPr>
-        <w:t xml:space="preserve"> [x]</w:t>
-      </w:r>
-    </w:p>
-    <w:p>
-      <w:pPr>
-        <w:rPr>
-          <w:lang w:val="en-GB"/>
-        </w:rPr>
-      </w:pPr>
-      <w:r>
-        <w:rPr>
-          <w:lang w:val="en-GB"/>
-        </w:rPr>
-        <w:t>* evaluation:</w:t>
-      </w:r>
-    </w:p>
-    <w:p>
-      <w:pPr>
-        <w:rPr>
-          <w:lang w:val="en-GB"/>
-        </w:rPr>
-      </w:pPr>
-      <w:r>
-        <w:rPr>
-          <w:lang w:val="en-GB"/>
-        </w:rPr>
-        <w:t>- give R bars</w:t>
-      </w:r>
-      <w:r>
-        <w:rPr>
-          <w:lang w:val="en-GB"/>
-        </w:rPr>
-        <w:t xml:space="preserve"> [x]</w:t>
-      </w:r>
-    </w:p>
-    <w:p>
-      <w:pPr>
-        <w:rPr>
-          <w:lang w:val="en-GB"/>
-        </w:rPr>
-      </w:pPr>
-      <w:r>
-        <w:rPr>
-          <w:lang w:val="en-GB"/>
-        </w:rPr>
-        <w:t>- explore f</w:t>
-      </w:r>
-      <w:r>
-        <w:rPr>
-          <w:lang w:val="en-GB"/>
-        </w:rPr>
-        <w:t>eatures selected and robustness of feature selection</w:t>
-      </w:r>
-      <w:r>
-        <w:rPr>
-          <w:lang w:val="en-GB"/>
-        </w:rPr>
-        <w:t xml:space="preserve"> ( how do you deal with random seed in different iterations? Is it always to same features?</w:t>
-      </w:r>
-      <w:r>
-        <w:rPr>
-          <w:lang w:val="en-GB"/>
-        </w:rPr>
-        <w:t xml:space="preserve"> How do you compare when the amount of features of each modality is different?</w:t>
-      </w:r>
-      <w:r>
-        <w:rPr>
-          <w:lang w:val="en-GB"/>
-        </w:rPr>
-        <w:t xml:space="preserve"> What percentage of features are from each modality?</w:t>
-      </w:r>
-      <w:r>
-        <w:rPr>
-          <w:lang w:val="en-GB"/>
-        </w:rPr>
-        <w:t xml:space="preserve"> Should I ever show all features?</w:t>
-      </w:r>
-      <w:r>
-        <w:rPr>
-          <w:lang w:val="en-GB"/>
-        </w:rPr>
-        <w:t>)</w:t>
-      </w:r>
-    </w:p>
-    <w:p>
-      <w:pPr>
-        <w:rPr>
-          <w:lang w:val="en-GB"/>
-        </w:rPr>
-      </w:pPr>
-      <w:r>
-        <w:rPr>
-          <w:lang w:val="en-GB"/>
-        </w:rPr>
-        <w:t>Its not fair to compare all features if each modality has different amount []</w:t>
-      </w:r>
-    </w:p>
-    <w:p>
-      <w:pPr>
-        <w:rPr>
-          <w:lang w:val="en-GB"/>
-        </w:rPr>
-      </w:pPr>
-      <w:r>
-        <w:rPr>
-          <w:lang w:val="en-GB"/>
-        </w:rPr>
-        <w:lastRenderedPageBreak/>
-        <w:t>- don’t have to connecting lines (categorical?)</w:t>
-      </w:r>
-      <w:r>
-        <w:rPr>
-          <w:lang w:val="en-GB"/>
-        </w:rPr>
-        <w:t xml:space="preserve"> [z]</w:t>
-      </w:r>
-    </w:p>
-    <w:p>
-      <w:pPr>
-        <w:rPr>
-          <w:lang w:val="en-GB"/>
-        </w:rPr>
-      </w:pPr>
-      <w:r>
-        <w:rPr>
-          <w:lang w:val="en-GB"/>
-        </w:rPr>
-        <w:t>* Model</w:t>
-      </w:r>
-    </w:p>
-    <w:p>
-      <w:pPr>
-        <w:rPr>
-          <w:lang w:val="en-GB"/>
-        </w:rPr>
-      </w:pPr>
-      <w:r>
-        <w:rPr>
-          <w:lang w:val="en-GB"/>
-        </w:rPr>
-        <w:t>- try hyper parameter tuning, use elastic net instead of linear regression</w:t>
-      </w:r>
-    </w:p>
-    <w:p>
-      <w:pPr>
-        <w:rPr>
-          <w:lang w:val="en-GB"/>
-        </w:rPr>
-      </w:pPr>
-      <w:r>
-        <w:rPr>
-          <w:lang w:val="en-GB"/>
-        </w:rPr>
-        <w:t>- look at SVM gamma and c</w:t>
-      </w:r>
-    </w:p>
-    <w:p>
-      <w:pPr>
-        <w:rPr>
-          <w:lang w:val="en-GB"/>
-        </w:rPr>
-      </w:pPr>
-      <w:r>
-        <w:rPr>
-          <w:lang w:val="en-GB"/>
-        </w:rPr>
-        <w:t>* Thesis:</w:t>
-      </w:r>
-    </w:p>
-    <w:p>
-      <w:pPr>
-        <w:rPr>
-          <w:lang w:val="en-GB"/>
-        </w:rPr>
-      </w:pPr>
-      <w:r>
-        <w:rPr>
-          <w:lang w:val="en-GB"/>
-        </w:rPr>
-        <w:t>- have an outline and empty tables on what you want filled in</w:t>
-      </w:r>
-    </w:p>
-    <w:p>
-      <w:pPr>
-        <w:rPr>
-          <w:lang w:val="en-GB"/>
-        </w:rPr>
-      </w:pPr>
-      <w:r>
-        <w:rPr>
-          <w:lang w:val="en-GB"/>
-        </w:rPr>
-        <w:t>- make hypotheses</w:t>
-      </w:r>
-      <w:r>
-        <w:rPr>
-          <w:lang w:val="en-GB"/>
-        </w:rPr>
-        <w:t xml:space="preserve">from </w:t>
-      </w:r>
-      <w:r>
-        <w:rPr>
-          <w:lang w:val="en-GB"/>
-        </w:rPr>
-        <w:t xml:space="preserve"> packages and write in thesis draft based on commits and to do’s and notes.</w:t>
-      </w:r>
-    </w:p>
-    <w:p>
-      <w:pPr>
-        <w:rPr>
-          <w:lang w:val="en-GB"/>
-        </w:rPr>
-      </w:pPr>
-    </w:p>
-    <w:p>
-      <w:pPr>
-        <w:rPr>
-          <w:lang w:val="en-GB"/>
-        </w:rPr>
-      </w:pPr>
-      <w:r>
-        <w:rPr>
-          <w:lang w:val="en-GB"/>
-        </w:rPr>
-        <w:t>-(28 September presentation)</w:t>
-      </w:r>
-    </w:p>
-    <w:p>
-      <w:pPr>
-        <w:rPr>
-          <w:lang w:val="en-GB"/>
-        </w:rPr>
-      </w:pPr>
-      <w:r>
-        <w:rPr>
-          <w:lang w:val="en-GB"/>
-        </w:rPr>
-        <w:t>* Show performance with normal samples as stage zero</w:t>
-      </w:r>
-    </w:p>
-    <w:p>
-      <w:pPr>
-        <w:rPr>
-          <w:lang w:val="en-GB"/>
-        </w:rPr>
-      </w:pPr>
-      <w:r>
-        <w:rPr>
-          <w:lang w:val="en-GB"/>
-        </w:rPr>
-        <w:t>-- Possibly contrast with performance when that’s not the case (were normal samples being misinterpreted as stage 1?)</w:t>
-      </w:r>
-    </w:p>
-    <w:p>
-      <w:pPr>
-        <w:rPr>
-          <w:lang w:val="en-GB"/>
-        </w:rPr>
-      </w:pPr>
-      <w:r>
-        <w:rPr>
-          <w:lang w:val="en-GB"/>
-        </w:rPr>
-        <w:t>* Show performance when using new prediction set up with random sampling</w:t>
-      </w:r>
-      <w:r>
-        <w:rPr>
-          <w:lang w:val="en-GB"/>
-        </w:rPr>
-        <w:t xml:space="preserve"> and additional fe</w:t>
-      </w:r>
-      <w:r>
-        <w:rPr>
-          <w:lang w:val="en-GB"/>
-        </w:rPr>
-        <w:t xml:space="preserve">with </w:t>
-      </w:r>
-      <w:r>
-        <w:rPr>
-          <w:lang w:val="en-GB"/>
-        </w:rPr>
-        <w:t>atures</w:t>
-      </w:r>
-    </w:p>
-    <w:p>
-      <w:pPr>
-        <w:rPr>
-          <w:lang w:val="en-GB"/>
-        </w:rPr>
-      </w:pPr>
-      <w:r>
-        <w:rPr>
-          <w:lang w:val="en-GB"/>
-        </w:rPr>
-        <w:t>* Show performance when using new feature ranking with linear regression (discuss data leakage</w:t>
-      </w:r>
-      <w:r>
-        <w:rPr>
-          <w:lang w:val="en-GB"/>
-        </w:rPr>
-        <w:t>)</w:t>
-      </w:r>
-    </w:p>
-    <w:p>
-      <w:pPr>
-        <w:rPr>
-          <w:lang w:val="en-GB"/>
-        </w:rPr>
-      </w:pPr>
-      <w:r>
-        <w:rPr>
-          <w:lang w:val="en-GB"/>
-        </w:rPr>
-        <w:t>* Show performance when using new prediction with linear regression for stages</w:t>
-      </w:r>
-    </w:p>
-    <w:p>
-      <w:pPr>
-        <w:rPr>
-          <w:lang w:val="en-GB"/>
-        </w:rPr>
-      </w:pPr>
-      <w:r>
-        <w:rPr>
-          <w:lang w:val="en-GB"/>
-        </w:rPr>
-        <w:t>* Show analysis of prediction results across experiments with confusion matrices</w:t>
-      </w:r>
-    </w:p>
-    <w:p>
-      <w:pPr>
-        <w:rPr>
-          <w:lang w:val="en-GB"/>
-        </w:rPr>
-      </w:pPr>
-      <w:r>
-        <w:rPr>
-          <w:lang w:val="en-GB"/>
-        </w:rPr>
-        <w:t>* If time: investigate dominance of each feature in integrated modality</w:t>
-      </w:r>
-    </w:p>
-    <w:p>
-      <w:pPr>
-        <w:rPr>
-          <w:lang w:val="en-GB"/>
-        </w:rPr>
-      </w:pPr>
-      <w:r>
-        <w:rPr>
-          <w:lang w:val="en-GB"/>
-        </w:rPr>
-        <w:t>* If time: update tables</w:t>
-      </w:r>
-    </w:p>
-    <w:p>
-      <w:pPr>
-        <w:rPr>
-          <w:lang w:val="en-GB"/>
-        </w:rPr>
-      </w:pPr>
-      <w:r>
-        <w:rPr>
-          <w:lang w:val="en-GB"/>
-        </w:rPr>
-        <w:t>-(6 September presentation)</w:t>
-      </w:r>
-    </w:p>
-    <w:p>
-      <w:pPr>
-        <w:rPr>
-          <w:lang w:val="en-GB"/>
-        </w:rPr>
-      </w:pPr>
-      <w:r>
-        <w:rPr>
-          <w:lang w:val="en-GB"/>
-        </w:rPr>
-        <w:t>* display predictive performance for each cancer separately with increasing feature amounts on the X axis instead of different cancers, and then each omics type separately</w:t>
-      </w:r>
-      <w:r>
-        <w:rPr>
-          <w:lang w:val="en-GB"/>
-        </w:rPr>
-        <w:t xml:space="preserve"> in each graph</w:t>
-      </w:r>
-      <w:r>
-        <w:rPr>
-          <w:lang w:val="en-GB"/>
-        </w:rPr>
-        <w:t xml:space="preserve"> [x]</w:t>
-      </w:r>
-    </w:p>
-    <w:p>
-      <w:pPr>
-        <w:rPr>
-          <w:lang w:val="en-GB"/>
-        </w:rPr>
-      </w:pPr>
-      <w:r>
-        <w:rPr>
-          <w:lang w:val="en-GB"/>
-        </w:rPr>
-        <w:t xml:space="preserve">* </w:t>
-      </w:r>
-      <w:r>
-        <w:rPr>
-          <w:lang w:val="en-GB"/>
-        </w:rPr>
-        <w:t>try MSE error</w:t>
-      </w:r>
-    </w:p>
-    <w:p>
-      <w:pPr>
-        <w:rPr>
-          <w:lang w:val="en-GB"/>
-        </w:rPr>
-      </w:pPr>
-      <w:r>
-        <w:rPr>
-          <w:lang w:val="en-GB"/>
-        </w:rPr>
-        <w:t>* fix the y-axis to have the same units</w:t>
-      </w:r>
-      <w:r>
-        <w:rPr>
-          <w:lang w:val="en-GB"/>
-        </w:rPr>
-        <w:t xml:space="preserve"> [x]</w:t>
-      </w:r>
-    </w:p>
-    <w:p>
-      <w:pPr>
-        <w:rPr>
-          <w:lang w:val="en-GB"/>
-        </w:rPr>
-      </w:pPr>
-      <w:r>
-        <w:rPr>
-          <w:lang w:val="en-GB"/>
-        </w:rPr>
-        <w:t>* if time: try a different set up with random sampling to estimate performance</w:t>
-      </w:r>
-    </w:p>
-    <w:p>
-      <w:pPr>
-        <w:rPr>
-          <w:lang w:val="en-GB"/>
-        </w:rPr>
-      </w:pPr>
-      <w:r>
-        <w:rPr>
-          <w:lang w:val="en-GB"/>
-        </w:rPr>
-        <w:t>* start initial subheading and grouping of current thesis document</w:t>
-      </w:r>
-      <w:r>
-        <w:rPr>
-          <w:lang w:val="en-GB"/>
-        </w:rPr>
-        <w:t xml:space="preserve"> [x]</w:t>
-      </w:r>
-    </w:p>
-    <w:p>
-      <w:pPr>
-        <w:rPr>
-          <w:lang w:val="en-GB"/>
-        </w:rPr>
-      </w:pPr>
-      <w:r>
-        <w:rPr>
-          <w:lang w:val="en-GB"/>
-        </w:rPr>
-        <w:t>* for presentation</w:t>
-      </w:r>
-    </w:p>
-    <w:p>
-      <w:pPr>
-        <w:rPr>
-          <w:lang w:val="en-GB"/>
-        </w:rPr>
-      </w:pPr>
-      <w:r>
-        <w:rPr>
-          <w:lang w:val="en-GB"/>
-        </w:rPr>
-        <w:t xml:space="preserve">- Think about what I really want to present instead of a big bundle of images. </w:t>
-      </w:r>
-    </w:p>
-    <w:p>
-      <w:pPr>
-        <w:rPr>
-          <w:lang w:val="en-GB"/>
-        </w:rPr>
-      </w:pPr>
-      <w:r>
-        <w:rPr>
-          <w:lang w:val="en-GB"/>
-        </w:rPr>
-        <w:t>- Fix cancer sucks thing and find source for how many people die from it.</w:t>
-      </w:r>
-      <w:r>
-        <w:rPr>
-          <w:lang w:val="en-GB"/>
-        </w:rPr>
-        <w:t xml:space="preserve"> [x]</w:t>
-      </w:r>
-    </w:p>
-    <w:p>
-      <w:pPr>
-        <w:rPr>
-          <w:lang w:val="en-GB"/>
-        </w:rPr>
-      </w:pPr>
-      <w:r>
-        <w:rPr>
-          <w:lang w:val="en-GB"/>
-        </w:rPr>
-        <w:t>look more into HMP?</w:t>
-      </w:r>
-    </w:p>
-    <w:p>
-      <w:pPr>
-        <w:rPr>
-          <w:lang w:val="en-GB"/>
-        </w:rPr>
-      </w:pPr>
-      <w:r>
-        <w:rPr>
-          <w:lang w:val="en-GB"/>
-        </w:rPr>
-        <w:t xml:space="preserve">Investigate performance more. Are all my features from one modality? </w:t>
-      </w:r>
-    </w:p>
-    <w:p>
-      <w:pPr>
-        <w:rPr>
-          <w:lang w:val="en-GB"/>
-        </w:rPr>
-      </w:pPr>
-      <w:r>
-        <w:rPr>
-          <w:lang w:val="en-GB"/>
-        </w:rPr>
-        <w:lastRenderedPageBreak/>
-        <w:t>What kind of prediction set up? Random sampling based?</w:t>
-      </w:r>
-      <w:r>
-        <w:rPr>
-          <w:lang w:val="en-GB"/>
-        </w:rPr>
-        <w:t xml:space="preserve"> And then select a different amount of features and perform sampling to estimate performance</w:t>
-      </w:r>
-    </w:p>
-    <w:p>
-      <w:pPr>
-        <w:rPr>
-          <w:lang w:val="en-GB"/>
-        </w:rPr>
-      </w:pPr>
-      <w:r>
-        <w:rPr>
-          <w:lang w:val="en-GB"/>
-        </w:rPr>
-        <w:t>What if I use other omics types and compare?</w:t>
-      </w:r>
-    </w:p>
-    <w:p>
-      <w:pPr>
-        <w:pStyle w:val="Heading1"/>
-        <w:rPr>
-          <w:lang w:val="en-GB"/>
-        </w:rPr>
-      </w:pPr>
-      <w:r>
-        <w:rPr>
-          <w:lang w:val="en-GB"/>
-        </w:rPr>
-        <w:t>Presentation</w:t>
-      </w:r>
-    </w:p>
-    <w:p>
-      <w:pPr>
-        <w:rPr>
-          <w:lang w:val="en-GB"/>
-        </w:rPr>
-      </w:pPr>
-    </w:p>
-    <w:p>
-      <w:pPr>
-        <w:rPr>
-          <w:lang w:val="en-GB"/>
-        </w:rPr>
-      </w:pPr>
-      <w:r>
-        <w:rPr>
-          <w:lang w:val="en-GB"/>
-        </w:rPr>
-        <w:t>17 October</w:t>
-      </w:r>
-    </w:p>
-    <w:p>
-      <w:pPr>
-        <w:rPr>
-          <w:lang w:val="en-GB"/>
-        </w:rPr>
-      </w:pPr>
-      <w:r>
-        <w:rPr>
-          <w:lang w:val="en-GB"/>
-        </w:rPr>
-        <w:t>Try different stages of integration</w:t>
-      </w:r>
-    </w:p>
-    <w:p>
-      <w:pPr>
-        <w:rPr>
-          <w:lang w:val="en-GB"/>
-        </w:rPr>
-      </w:pPr>
-    </w:p>
-    <w:p>
-      <w:pPr>
-        <w:rPr>
-          <w:lang w:val="en-GB"/>
-        </w:rPr>
-      </w:pPr>
-    </w:p>
-    <w:p>
-      <w:pPr>
-        <w:rPr>
-          <w:lang w:val="en-GB"/>
-        </w:rPr>
-      </w:pPr>
-      <w:r>
-        <w:rPr>
-          <w:lang w:val="en-GB"/>
-        </w:rPr>
-        <w:t>- Feature selection</w:t>
-      </w:r>
-    </w:p>
-    <w:p>
-      <w:pPr>
-        <w:rPr>
-          <w:lang w:val="en-GB"/>
-        </w:rPr>
-      </w:pPr>
-      <w:r>
-        <w:rPr>
-          <w:lang w:val="en-GB"/>
-        </w:rPr>
-        <w:t>- Prediction task on stage and tumor</w:t>
-      </w:r>
-    </w:p>
-    <w:p>
-      <w:pPr>
-        <w:rPr>
-          <w:lang w:val="en-GB"/>
-        </w:rPr>
-      </w:pPr>
-      <w:r>
-        <w:rPr>
-          <w:lang w:val="en-GB"/>
-        </w:rPr>
-        <w:t>two fold cross validation chi squared feature selection\</w:t>
-      </w:r>
-    </w:p>
-    <w:p>
-      <w:pPr>
-        <w:rPr>
-          <w:lang w:val="nl-NL"/>
-        </w:rPr>
-      </w:pPr>
-      <w:r>
-        <w:rPr>
-          <w:lang w:val="nl-NL"/>
-        </w:rPr>
-        <w:t>tumor: svm, rbf kernel, c=1</w:t>
-      </w:r>
-    </w:p>
-    <w:p>
-      <w:pPr>
-        <w:rPr>
-          <w:lang w:val="en-GB"/>
-        </w:rPr>
-      </w:pPr>
-      <w:r>
-        <w:rPr>
-          <w:lang w:val="en-GB"/>
-        </w:rPr>
-        <w:t xml:space="preserve">stage: mlgr, </w:t>
-      </w:r>
-    </w:p>
-    <w:p>
-      <w:pPr>
-        <w:rPr>
-          <w:lang w:val="en-GB"/>
-        </w:rPr>
-      </w:pPr>
-    </w:p>
-    <w:p>
-      <w:pPr>
-        <w:rPr>
-          <w:lang w:val="en-GB"/>
-        </w:rPr>
-      </w:pPr>
-      <w:r>
-        <w:rPr>
-          <w:lang w:val="en-GB"/>
-        </w:rPr>
-        <w:t>- PCA and t-SNE visualizations for all cancers and data sets with tumor status data</w:t>
-      </w:r>
-    </w:p>
-    <w:p>
-      <w:pPr>
-        <w:rPr>
-          <w:lang w:val="en-GB"/>
-        </w:rPr>
-      </w:pPr>
-      <w:r>
-        <w:rPr>
-          <w:lang w:val="en-GB"/>
-        </w:rPr>
-        <w:t>- also do this for stage data, but only for overlapped samples</w:t>
-      </w:r>
-    </w:p>
-    <w:p>
-      <w:pPr>
-        <w:rPr>
-          <w:lang w:val="en-GB"/>
-        </w:rPr>
-      </w:pPr>
-      <w:r>
-        <w:rPr>
-          <w:lang w:val="en-GB"/>
-        </w:rPr>
-        <w:t>- running algorithm on overlapped data sets</w:t>
-      </w:r>
-    </w:p>
-    <w:p>
-      <w:pPr>
-        <w:rPr>
-          <w:lang w:val="en-GB"/>
-        </w:rPr>
-      </w:pPr>
-      <w:r>
-        <w:rPr>
-          <w:lang w:val="en-GB"/>
-        </w:rPr>
-        <w:t>- making graphs for visualization of prediction performance</w:t>
-      </w:r>
-    </w:p>
-    <w:p>
-      <w:pPr>
-        <w:rPr>
-          <w:lang w:val="en-GB"/>
-        </w:rPr>
-      </w:pPr>
-      <w:r>
-        <w:rPr>
-          <w:lang w:val="en-GB"/>
-        </w:rPr>
-        <w:t xml:space="preserve">- </w:t>
-      </w:r>
-    </w:p>
-    <w:p>
-      <w:pPr>
-        <w:rPr>
-          <w:lang w:val="en-GB"/>
-        </w:rPr>
-      </w:pPr>
-    </w:p>
-    <w:p>
-      <w:pPr>
-        <w:rPr>
-          <w:lang w:val="en-GB"/>
-        </w:rPr>
-      </w:pPr>
-      <w:r>
-        <w:rPr>
-          <w:lang w:val="en-GB"/>
-        </w:rPr>
-        <w:t>- Handle information leakage properly?</w:t>
-      </w:r>
-    </w:p>
-    <w:p>
-      <w:pPr>
-        <w:rPr>
-          <w:lang w:val="en-GB"/>
-        </w:rPr>
-      </w:pPr>
-      <w:r>
-        <w:rPr>
-          <w:lang w:val="en-GB"/>
-        </w:rPr>
-        <w:t>- Properly selected feature amounts</w:t>
-      </w:r>
-    </w:p>
-    <w:p>
-      <w:pPr>
-        <w:rPr>
-          <w:lang w:val="en-GB"/>
-        </w:rPr>
-      </w:pPr>
-      <w:r>
-        <w:rPr>
-          <w:lang w:val="en-GB"/>
-        </w:rPr>
-        <w:t>- Hyperparameter selection</w:t>
-      </w:r>
-    </w:p>
-    <w:p>
-      <w:pPr>
-        <w:rPr>
-          <w:lang w:val="en-GB"/>
-        </w:rPr>
-      </w:pPr>
-      <w:r>
-        <w:rPr>
-          <w:lang w:val="en-GB"/>
-        </w:rPr>
-        <w:t>Thomas lab meeting</w:t>
-      </w:r>
-    </w:p>
-    <w:p>
-      <w:pPr>
-        <w:pStyle w:val="Heading1"/>
-        <w:rPr>
-          <w:lang w:val="en-GB"/>
-        </w:rPr>
-      </w:pPr>
-      <w:r>
-        <w:rPr>
-          <w:lang w:val="en-GB"/>
-        </w:rPr>
         <w:t>Questions</w:t>
       </w:r>
     </w:p>
@@ -6597,6 +6662,45 @@
         <w:rPr>
           <w:lang w:val="en-GB"/>
         </w:rPr>
+        <w:t xml:space="preserve">is my feature selection pipeline where I first select and then run the cross hyper parameter okay? </w:t>
+      </w:r>
+    </w:p>
+    <w:p>
+      <w:pPr>
+        <w:rPr>
+          <w:lang w:val="en-GB"/>
+        </w:rPr>
+      </w:pPr>
+      <w:r>
+        <w:rPr>
+          <w:lang w:val="en-GB"/>
+        </w:rPr>
+        <w:t>should I provide motivation for my methods such as NMF within methods or results?</w:t>
+      </w:r>
+    </w:p>
+    <w:p>
+      <w:pPr>
+        <w:rPr>
+          <w:lang w:val="en-GB"/>
+        </w:rPr>
+      </w:pPr>
+      <w:r>
+        <w:rPr>
+          <w:lang w:val="en-GB"/>
+        </w:rPr>
+        <w:t>Do I have too much details in the results section</w:t>
+      </w:r>
+    </w:p>
+    <w:p>
+      <w:pPr>
+        <w:rPr>
+          <w:lang w:val="en-GB"/>
+        </w:rPr>
+      </w:pPr>
+      <w:r>
+        <w:rPr>
+          <w:lang w:val="en-GB"/>
+        </w:rPr>
         <w:t>how I plan to group together images</w:t>
       </w:r>
       <w:r>
@@ -6682,7 +6786,6 @@
         <w:rPr>
           <w:lang w:val="en-GB"/>
         </w:rPr>
-        <w:lastRenderedPageBreak/>
         <w:t>Is it okay to use my entire data set to train my feature extraction algorithms?</w:t>
       </w:r>
     </w:p>
@@ -6962,6 +7065,7 @@
         <w:rPr>
           <w:lang w:val="en-GB"/>
         </w:rPr>
+        <w:lastRenderedPageBreak/>
         <w:t>computing power?</w:t>
       </w:r>
     </w:p>

</xml_diff>

<commit_message>
Add tumor/svm/chi2 predictions for all cancers and LASSO selection to pipeline
</commit_message>
<xml_diff>
--- a/Thesis Steps.docx
+++ b/Thesis Steps.docx
@@ -207,7 +207,35 @@
         <w:rPr>
           <w:lang w:val="en-GB"/>
         </w:rPr>
-        <w:t>Try to find preprocessed TCGA gene data with more samples otherwise preprocess it yourself</w:t>
+        <w:t xml:space="preserve">Try to find </w:t>
+      </w:r>
+      <w:proofErr w:type="spellStart"/>
+      <w:r>
+        <w:rPr>
+          <w:lang w:val="en-GB"/>
+        </w:rPr>
+        <w:t>preprocessed</w:t>
+      </w:r>
+      <w:proofErr w:type="spellEnd"/>
+      <w:r>
+        <w:rPr>
+          <w:lang w:val="en-GB"/>
+        </w:rPr>
+        <w:t xml:space="preserve"> TCGA gene data with more samples otherwise </w:t>
+      </w:r>
+      <w:proofErr w:type="spellStart"/>
+      <w:r>
+        <w:rPr>
+          <w:lang w:val="en-GB"/>
+        </w:rPr>
+        <w:t>preprocess</w:t>
+      </w:r>
+      <w:proofErr w:type="spellEnd"/>
+      <w:r>
+        <w:rPr>
+          <w:lang w:val="en-GB"/>
+        </w:rPr>
+        <w:t xml:space="preserve"> it yourself</w:t>
       </w:r>
     </w:p>
     <w:p>
@@ -314,8 +342,16 @@
         <w:rPr>
           <w:lang w:val="en-GB"/>
         </w:rPr>
-        <w:t xml:space="preserve"> nevermind</w:t>
-      </w:r>
+        <w:t xml:space="preserve"> </w:t>
+      </w:r>
+      <w:proofErr w:type="spellStart"/>
+      <w:r>
+        <w:rPr>
+          <w:lang w:val="en-GB"/>
+        </w:rPr>
+        <w:t>nevermind</w:t>
+      </w:r>
+      <w:proofErr w:type="spellEnd"/>
       <w:r>
         <w:rPr>
           <w:lang w:val="en-GB"/>
@@ -345,14 +381,28 @@
         <w:rPr>
           <w:lang w:val="en-GB"/>
         </w:rPr>
-        <w:t xml:space="preserve"> Xeno also doesn’t have the samples I need for stomach.</w:t>
-      </w:r>
-      <w:r>
-        <w:rPr>
-          <w:lang w:val="en-GB"/>
-        </w:rPr>
         <w:t xml:space="preserve"> </w:t>
       </w:r>
+      <w:proofErr w:type="spellStart"/>
+      <w:r>
+        <w:rPr>
+          <w:lang w:val="en-GB"/>
+        </w:rPr>
+        <w:t>Xeno</w:t>
+      </w:r>
+      <w:proofErr w:type="spellEnd"/>
+      <w:r>
+        <w:rPr>
+          <w:lang w:val="en-GB"/>
+        </w:rPr>
+        <w:t xml:space="preserve"> also doesn’t have the samples I need for stomach.</w:t>
+      </w:r>
+      <w:r>
+        <w:rPr>
+          <w:lang w:val="en-GB"/>
+        </w:rPr>
+        <w:t xml:space="preserve"> </w:t>
+      </w:r>
       <w:r>
         <w:rPr>
           <w:lang w:val="en-GB"/>
@@ -383,13 +433,55 @@
         <w:rPr>
           <w:lang w:val="en-GB"/>
         </w:rPr>
-        <w:t>So, it seems like Xenos has some samples that the other one doesn’t equal amount of controls in total, so I could try to append them and then get the preprocessing to be the same</w:t>
-      </w:r>
-      <w:r>
-        <w:rPr>
-          <w:lang w:val="en-GB"/>
-        </w:rPr>
-        <w:t>: It doesn’t have any control samples which the author doesn’t have, only tumor samples.</w:t>
+        <w:t xml:space="preserve">So, it seems like </w:t>
+      </w:r>
+      <w:proofErr w:type="spellStart"/>
+      <w:r>
+        <w:rPr>
+          <w:lang w:val="en-GB"/>
+        </w:rPr>
+        <w:t>Xenos</w:t>
+      </w:r>
+      <w:proofErr w:type="spellEnd"/>
+      <w:r>
+        <w:rPr>
+          <w:lang w:val="en-GB"/>
+        </w:rPr>
+        <w:t xml:space="preserve"> has some samples that the other one doesn’t equal amount of controls in total, so I could try to append them and then get the </w:t>
+      </w:r>
+      <w:proofErr w:type="spellStart"/>
+      <w:r>
+        <w:rPr>
+          <w:lang w:val="en-GB"/>
+        </w:rPr>
+        <w:t>preprocessing</w:t>
+      </w:r>
+      <w:proofErr w:type="spellEnd"/>
+      <w:r>
+        <w:rPr>
+          <w:lang w:val="en-GB"/>
+        </w:rPr>
+        <w:t xml:space="preserve"> to be the same</w:t>
+      </w:r>
+      <w:r>
+        <w:rPr>
+          <w:lang w:val="en-GB"/>
+        </w:rPr>
+        <w:t xml:space="preserve">: It doesn’t have any control samples which the author doesn’t have, only </w:t>
+      </w:r>
+      <w:proofErr w:type="spellStart"/>
+      <w:r>
+        <w:rPr>
+          <w:lang w:val="en-GB"/>
+        </w:rPr>
+        <w:t>tumor</w:t>
+      </w:r>
+      <w:proofErr w:type="spellEnd"/>
+      <w:r>
+        <w:rPr>
+          <w:lang w:val="en-GB"/>
+        </w:rPr>
+        <w:t xml:space="preserve"> samples.</w:t>
       </w:r>
       <w:r>
         <w:rPr>
@@ -490,7 +582,21 @@
         <w:rPr>
           <w:lang w:val="en-GB"/>
         </w:rPr>
-        <w:t>I explored the normal versus tumor of the TCMA data sets, I should also do that for the gene expression data set.</w:t>
+        <w:t xml:space="preserve">I explored the normal versus </w:t>
+      </w:r>
+      <w:proofErr w:type="spellStart"/>
+      <w:r>
+        <w:rPr>
+          <w:lang w:val="en-GB"/>
+        </w:rPr>
+        <w:t>tumor</w:t>
+      </w:r>
+      <w:proofErr w:type="spellEnd"/>
+      <w:r>
+        <w:rPr>
+          <w:lang w:val="en-GB"/>
+        </w:rPr>
+        <w:t xml:space="preserve"> of the TCMA data sets, I should also do that for the gene expression data set.</w:t>
       </w:r>
     </w:p>
     <w:p>
@@ -509,7 +615,21 @@
         <w:rPr>
           <w:lang w:val="en-GB"/>
         </w:rPr>
-        <w:t xml:space="preserve"> It seems to be there, but in another file. Also, the xenos data doesn’t have all the cases of STAD for example and also not as many normal samples.</w:t>
+        <w:t xml:space="preserve"> It seems to be there, but in another file. Also, the </w:t>
+      </w:r>
+      <w:proofErr w:type="spellStart"/>
+      <w:r>
+        <w:rPr>
+          <w:lang w:val="en-GB"/>
+        </w:rPr>
+        <w:t>xenos</w:t>
+      </w:r>
+      <w:proofErr w:type="spellEnd"/>
+      <w:r>
+        <w:rPr>
+          <w:lang w:val="en-GB"/>
+        </w:rPr>
+        <w:t xml:space="preserve"> data doesn’t have all the cases of STAD for example and also not as many normal samples.</w:t>
       </w:r>
     </w:p>
     <w:p>
@@ -599,7 +719,35 @@
         <w:rPr>
           <w:lang w:val="en-GB"/>
         </w:rPr>
-        <w:t xml:space="preserve"> A lot of overlap between tumor and no tumor.</w:t>
+        <w:t xml:space="preserve"> A lot of overlap between </w:t>
+      </w:r>
+      <w:proofErr w:type="spellStart"/>
+      <w:r>
+        <w:rPr>
+          <w:lang w:val="en-GB"/>
+        </w:rPr>
+        <w:t>tumor</w:t>
+      </w:r>
+      <w:proofErr w:type="spellEnd"/>
+      <w:r>
+        <w:rPr>
+          <w:lang w:val="en-GB"/>
+        </w:rPr>
+        <w:t xml:space="preserve"> and no </w:t>
+      </w:r>
+      <w:proofErr w:type="spellStart"/>
+      <w:r>
+        <w:rPr>
+          <w:lang w:val="en-GB"/>
+        </w:rPr>
+        <w:t>tumor</w:t>
+      </w:r>
+      <w:proofErr w:type="spellEnd"/>
+      <w:r>
+        <w:rPr>
+          <w:lang w:val="en-GB"/>
+        </w:rPr>
+        <w:t>.</w:t>
       </w:r>
     </w:p>
     <w:p>
@@ -725,7 +873,14 @@
         <w:rPr>
           <w:lang w:val="en-GB"/>
         </w:rPr>
-        <w:t>This is done and apparently there really are a good amount of normal sa</w:t>
+        <w:t xml:space="preserve">This is done and apparently there really are a good amount of normal </w:t>
+      </w:r>
+      <w:proofErr w:type="spellStart"/>
+      <w:r>
+        <w:rPr>
+          <w:lang w:val="en-GB"/>
+        </w:rPr>
+        <w:t>sa</w:t>
       </w:r>
       <w:r>
         <w:rPr>
@@ -737,7 +892,14 @@
         <w:rPr>
           <w:lang w:val="en-GB"/>
         </w:rPr>
-        <w:t>mples in the GE data set. It might be fruitful to find another microbial data set.</w:t>
+        <w:t>mples</w:t>
+      </w:r>
+      <w:proofErr w:type="spellEnd"/>
+      <w:r>
+        <w:rPr>
+          <w:lang w:val="en-GB"/>
+        </w:rPr>
+        <w:t xml:space="preserve"> in the GE data set. It might be fruitful to find another microbial data set.</w:t>
       </w:r>
     </w:p>
     <w:p>
@@ -770,7 +932,21 @@
         <w:rPr>
           <w:lang w:val="en-GB"/>
         </w:rPr>
-        <w:t>: reorganization all files and processing of data and cleanup is done.</w:t>
+        <w:t xml:space="preserve">: reorganization all files and processing of data and </w:t>
+      </w:r>
+      <w:proofErr w:type="spellStart"/>
+      <w:r>
+        <w:rPr>
+          <w:lang w:val="en-GB"/>
+        </w:rPr>
+        <w:t>cleanup</w:t>
+      </w:r>
+      <w:proofErr w:type="spellEnd"/>
+      <w:r>
+        <w:rPr>
+          <w:lang w:val="en-GB"/>
+        </w:rPr>
+        <w:t xml:space="preserve"> is done.</w:t>
       </w:r>
       <w:r>
         <w:rPr>
@@ -795,7 +971,21 @@
         <w:rPr>
           <w:lang w:val="en-GB"/>
         </w:rPr>
-        <w:t>. Try with TS NE and umap and see difference between combined and separate</w:t>
+        <w:t xml:space="preserve">. Try with TS NE and </w:t>
+      </w:r>
+      <w:proofErr w:type="spellStart"/>
+      <w:r>
+        <w:rPr>
+          <w:lang w:val="en-GB"/>
+        </w:rPr>
+        <w:t>umap</w:t>
+      </w:r>
+      <w:proofErr w:type="spellEnd"/>
+      <w:r>
+        <w:rPr>
+          <w:lang w:val="en-GB"/>
+        </w:rPr>
+        <w:t xml:space="preserve"> and see difference between combined and separate</w:t>
       </w:r>
     </w:p>
     <w:p>
@@ -814,7 +1004,21 @@
         <w:rPr>
           <w:lang w:val="en-GB"/>
         </w:rPr>
-        <w:t xml:space="preserve"> Or survival prediction or tumor stage prediction</w:t>
+        <w:t xml:space="preserve"> Or survival prediction or </w:t>
+      </w:r>
+      <w:proofErr w:type="spellStart"/>
+      <w:r>
+        <w:rPr>
+          <w:lang w:val="en-GB"/>
+        </w:rPr>
+        <w:t>tumor</w:t>
+      </w:r>
+      <w:proofErr w:type="spellEnd"/>
+      <w:r>
+        <w:rPr>
+          <w:lang w:val="en-GB"/>
+        </w:rPr>
+        <w:t xml:space="preserve"> stage prediction</w:t>
       </w:r>
     </w:p>
     <w:p>
@@ -840,7 +1044,21 @@
         <w:rPr>
           <w:lang w:val="en-GB"/>
         </w:rPr>
-        <w:t>Fix bug with joining with GE overlap stage. The discrepancy in tumor versus normal is caused by duplicates.</w:t>
+        <w:t xml:space="preserve">Fix bug with joining with GE overlap stage. The discrepancy in </w:t>
+      </w:r>
+      <w:proofErr w:type="spellStart"/>
+      <w:r>
+        <w:rPr>
+          <w:lang w:val="en-GB"/>
+        </w:rPr>
+        <w:t>tumor</w:t>
+      </w:r>
+      <w:proofErr w:type="spellEnd"/>
+      <w:r>
+        <w:rPr>
+          <w:lang w:val="en-GB"/>
+        </w:rPr>
+        <w:t xml:space="preserve"> versus normal is caused by duplicates.</w:t>
       </w:r>
       <w:r>
         <w:rPr>
@@ -872,20 +1090,48 @@
         <w:rPr>
           <w:lang w:val="en-GB"/>
         </w:rPr>
-        <w:t>Hypotheses: what were the results of running a prediction model using overlapped microbial and gene expression data on tumor versus normal classification?</w:t>
-      </w:r>
-    </w:p>
-    <w:p>
-      <w:pPr>
-        <w:rPr>
-          <w:lang w:val="en-GB"/>
-        </w:rPr>
-      </w:pPr>
-      <w:r>
-        <w:rPr>
-          <w:lang w:val="en-GB"/>
-        </w:rPr>
-        <w:t>Task: run an SVM model to predict tumor versus normal and compare it with separate predictions using only microbial or only gene expression.</w:t>
+        <w:t xml:space="preserve">Hypotheses: what were the results of running a prediction model using overlapped microbial and gene expression data on </w:t>
+      </w:r>
+      <w:proofErr w:type="spellStart"/>
+      <w:r>
+        <w:rPr>
+          <w:lang w:val="en-GB"/>
+        </w:rPr>
+        <w:t>tumor</w:t>
+      </w:r>
+      <w:proofErr w:type="spellEnd"/>
+      <w:r>
+        <w:rPr>
+          <w:lang w:val="en-GB"/>
+        </w:rPr>
+        <w:t xml:space="preserve"> versus normal classification?</w:t>
+      </w:r>
+    </w:p>
+    <w:p>
+      <w:pPr>
+        <w:rPr>
+          <w:lang w:val="en-GB"/>
+        </w:rPr>
+      </w:pPr>
+      <w:r>
+        <w:rPr>
+          <w:lang w:val="en-GB"/>
+        </w:rPr>
+        <w:t xml:space="preserve">Task: run an SVM model to predict </w:t>
+      </w:r>
+      <w:proofErr w:type="spellStart"/>
+      <w:r>
+        <w:rPr>
+          <w:lang w:val="en-GB"/>
+        </w:rPr>
+        <w:t>tumor</w:t>
+      </w:r>
+      <w:proofErr w:type="spellEnd"/>
+      <w:r>
+        <w:rPr>
+          <w:lang w:val="en-GB"/>
+        </w:rPr>
+        <w:t xml:space="preserve"> versus normal and compare it with separate predictions using only microbial or only gene expression.</w:t>
       </w:r>
       <w:r>
         <w:rPr>
@@ -1041,7 +1287,35 @@
         <w:rPr>
           <w:lang w:val="en-GB"/>
         </w:rPr>
-        <w:t>separately on gene expression and abundance data and overlapped data for multiple amount of features and see which works best for class separation visually assessed with PCA or t-SNE or with prediction tasks such as tumor stage prediction or tumor versus normal prediction</w:t>
+        <w:t xml:space="preserve">separately on gene expression and abundance data and overlapped data for multiple amount of features and see which works best for class separation visually assessed with PCA or t-SNE or with prediction tasks such as </w:t>
+      </w:r>
+      <w:proofErr w:type="spellStart"/>
+      <w:r>
+        <w:rPr>
+          <w:lang w:val="en-GB"/>
+        </w:rPr>
+        <w:t>tumor</w:t>
+      </w:r>
+      <w:proofErr w:type="spellEnd"/>
+      <w:r>
+        <w:rPr>
+          <w:lang w:val="en-GB"/>
+        </w:rPr>
+        <w:t xml:space="preserve"> stage prediction or </w:t>
+      </w:r>
+      <w:proofErr w:type="spellStart"/>
+      <w:r>
+        <w:rPr>
+          <w:lang w:val="en-GB"/>
+        </w:rPr>
+        <w:t>tumor</w:t>
+      </w:r>
+      <w:proofErr w:type="spellEnd"/>
+      <w:r>
+        <w:rPr>
+          <w:lang w:val="en-GB"/>
+        </w:rPr>
+        <w:t xml:space="preserve"> versus normal prediction</w:t>
       </w:r>
     </w:p>
     <w:p>
@@ -1110,7 +1384,21 @@
         <w:rPr>
           <w:lang w:val="en-GB"/>
         </w:rPr>
-        <w:t>Hypotheses: are there benefits to integrating microbial and omics data when predicting tumor stage?</w:t>
+        <w:t xml:space="preserve">Hypotheses: are there benefits to integrating microbial and omics data when predicting </w:t>
+      </w:r>
+      <w:proofErr w:type="spellStart"/>
+      <w:r>
+        <w:rPr>
+          <w:lang w:val="en-GB"/>
+        </w:rPr>
+        <w:t>tumor</w:t>
+      </w:r>
+      <w:proofErr w:type="spellEnd"/>
+      <w:r>
+        <w:rPr>
+          <w:lang w:val="en-GB"/>
+        </w:rPr>
+        <w:t xml:space="preserve"> stage?</w:t>
       </w:r>
     </w:p>
     <w:p>
@@ -1133,7 +1421,21 @@
         <w:rPr>
           <w:lang w:val="en-GB"/>
         </w:rPr>
-        <w:t xml:space="preserve">summarize tumor stages into 123 or 4 and use a multinomial logistic regression model to predict them for all cancer types when using genus and when using only gene expression data and when using overlapped data. Do this using all features, five features and 10 features. </w:t>
+        <w:t xml:space="preserve">summarize </w:t>
+      </w:r>
+      <w:proofErr w:type="spellStart"/>
+      <w:r>
+        <w:rPr>
+          <w:lang w:val="en-GB"/>
+        </w:rPr>
+        <w:t>tumor</w:t>
+      </w:r>
+      <w:proofErr w:type="spellEnd"/>
+      <w:r>
+        <w:rPr>
+          <w:lang w:val="en-GB"/>
+        </w:rPr>
+        <w:t xml:space="preserve"> stages into 123 or 4 and use a multinomial logistic regression model to predict them for all cancer types when using genus and when using only gene expression data and when using overlapped data. Do this using all features, five features and 10 features. </w:t>
       </w:r>
       <w:r>
         <w:rPr>
@@ -1145,7 +1447,21 @@
         <w:rPr>
           <w:lang w:val="en-GB"/>
         </w:rPr>
-        <w:t xml:space="preserve"> have tumor stage data for genus.</w:t>
+        <w:t xml:space="preserve"> have </w:t>
+      </w:r>
+      <w:proofErr w:type="spellStart"/>
+      <w:r>
+        <w:rPr>
+          <w:lang w:val="en-GB"/>
+        </w:rPr>
+        <w:t>tumor</w:t>
+      </w:r>
+      <w:proofErr w:type="spellEnd"/>
+      <w:r>
+        <w:rPr>
+          <w:lang w:val="en-GB"/>
+        </w:rPr>
+        <w:t xml:space="preserve"> stage data for genus.</w:t>
       </w:r>
     </w:p>
     <w:p>
@@ -1226,7 +1542,21 @@
         <w:rPr>
           <w:lang w:val="en-GB"/>
         </w:rPr>
-        <w:t>Task: Visualize all PCA and t-SNE for stage and tumor, across selected feature amounts and for all cancers. And then do the same when the same samples are selected.</w:t>
+        <w:t xml:space="preserve">Task: Visualize all PCA and t-SNE for stage and </w:t>
+      </w:r>
+      <w:proofErr w:type="spellStart"/>
+      <w:r>
+        <w:rPr>
+          <w:lang w:val="en-GB"/>
+        </w:rPr>
+        <w:t>tumor</w:t>
+      </w:r>
+      <w:proofErr w:type="spellEnd"/>
+      <w:r>
+        <w:rPr>
+          <w:lang w:val="en-GB"/>
+        </w:rPr>
+        <w:t>, across selected feature amounts and for all cancers. And then do the same when the same samples are selected.</w:t>
       </w:r>
     </w:p>
     <w:p>
@@ -1366,7 +1696,21 @@
         <w:rPr>
           <w:lang w:val="en-GB"/>
         </w:rPr>
-        <w:t xml:space="preserve"> make avg fun for multiclass stage</w:t>
+        <w:t xml:space="preserve"> make </w:t>
+      </w:r>
+      <w:proofErr w:type="spellStart"/>
+      <w:r>
+        <w:rPr>
+          <w:lang w:val="en-GB"/>
+        </w:rPr>
+        <w:t>avg</w:t>
+      </w:r>
+      <w:proofErr w:type="spellEnd"/>
+      <w:r>
+        <w:rPr>
+          <w:lang w:val="en-GB"/>
+        </w:rPr>
+        <w:t xml:space="preserve"> fun for multiclass stage</w:t>
       </w:r>
       <w:r>
         <w:rPr>
@@ -1389,7 +1733,21 @@
         <w:rPr>
           <w:lang w:val="en-GB"/>
         </w:rPr>
-        <w:t>Result: F1 score is clearly higher across a lot of cancers for tumor prediction one five or ten features are selected. It seems to be higher across the board for stage prediction.</w:t>
+        <w:t xml:space="preserve">Result: F1 score is clearly higher across a lot of cancers for </w:t>
+      </w:r>
+      <w:proofErr w:type="spellStart"/>
+      <w:r>
+        <w:rPr>
+          <w:lang w:val="en-GB"/>
+        </w:rPr>
+        <w:t>tumor</w:t>
+      </w:r>
+      <w:proofErr w:type="spellEnd"/>
+      <w:r>
+        <w:rPr>
+          <w:lang w:val="en-GB"/>
+        </w:rPr>
+        <w:t xml:space="preserve"> prediction one five or ten features are selected. It seems to be higher across the board for stage prediction.</w:t>
       </w:r>
     </w:p>
     <w:p>
@@ -1590,7 +1948,21 @@
         <w:rPr>
           <w:lang w:val="en-GB"/>
         </w:rPr>
-        <w:t xml:space="preserve"> tumor stage????</w:t>
+        <w:t xml:space="preserve"> </w:t>
+      </w:r>
+      <w:proofErr w:type="spellStart"/>
+      <w:r>
+        <w:rPr>
+          <w:lang w:val="en-GB"/>
+        </w:rPr>
+        <w:t>tumor</w:t>
+      </w:r>
+      <w:proofErr w:type="spellEnd"/>
+      <w:r>
+        <w:rPr>
+          <w:lang w:val="en-GB"/>
+        </w:rPr>
+        <w:t xml:space="preserve"> stage????</w:t>
       </w:r>
     </w:p>
     <w:bookmarkEnd w:id="0"/>
@@ -1707,7 +2079,21 @@
         <w:rPr>
           <w:lang w:val="en-GB"/>
         </w:rPr>
-        <w:t xml:space="preserve">For tumor </w:t>
+        <w:t xml:space="preserve">For </w:t>
+      </w:r>
+      <w:proofErr w:type="spellStart"/>
+      <w:r>
+        <w:rPr>
+          <w:lang w:val="en-GB"/>
+        </w:rPr>
+        <w:t>tumor</w:t>
+      </w:r>
+      <w:proofErr w:type="spellEnd"/>
+      <w:r>
+        <w:rPr>
+          <w:lang w:val="en-GB"/>
+        </w:rPr>
+        <w:t xml:space="preserve"> </w:t>
       </w:r>
       <w:r>
         <w:rPr>
@@ -1782,7 +2168,21 @@
         <w:rPr>
           <w:lang w:val="en-GB"/>
         </w:rPr>
-        <w:t>Task: create a pipeline to save prediction outputs and generate confusion matrices to inspect generate the predictions for tumor and stage across all cancers</w:t>
+        <w:t xml:space="preserve">Task: create a pipeline to save prediction outputs and generate confusion matrices to inspect generate the predictions for </w:t>
+      </w:r>
+      <w:proofErr w:type="spellStart"/>
+      <w:r>
+        <w:rPr>
+          <w:lang w:val="en-GB"/>
+        </w:rPr>
+        <w:t>tumor</w:t>
+      </w:r>
+      <w:proofErr w:type="spellEnd"/>
+      <w:r>
+        <w:rPr>
+          <w:lang w:val="en-GB"/>
+        </w:rPr>
+        <w:t xml:space="preserve"> and stage across all cancers</w:t>
       </w:r>
       <w:r>
         <w:rPr>
@@ -1810,7 +2210,21 @@
         <w:rPr>
           <w:lang w:val="en-GB"/>
         </w:rPr>
-        <w:t>, especially for tumors. For stage prediction, there is often some collapse with only predicting stage II, but not always.</w:t>
+        <w:t xml:space="preserve">, especially for </w:t>
+      </w:r>
+      <w:proofErr w:type="spellStart"/>
+      <w:r>
+        <w:rPr>
+          <w:lang w:val="en-GB"/>
+        </w:rPr>
+        <w:t>tumors</w:t>
+      </w:r>
+      <w:proofErr w:type="spellEnd"/>
+      <w:r>
+        <w:rPr>
+          <w:lang w:val="en-GB"/>
+        </w:rPr>
+        <w:t>. For stage prediction, there is often some collapse with only predicting stage II, but not always.</w:t>
       </w:r>
     </w:p>
     <w:p>
@@ -1969,7 +2383,35 @@
         <w:rPr>
           <w:lang w:val="en-GB"/>
         </w:rPr>
-        <w:t xml:space="preserve"> increasing the amount of features, using an 80/20 split instead of a 70/30 one, removing cross-fertilization,using more random sampling iterationscould give more useful insights</w:t>
+        <w:t xml:space="preserve"> increasing the amount of features, using an 80/20 split instead of a 70/30 one, removing cross-</w:t>
+      </w:r>
+      <w:proofErr w:type="spellStart"/>
+      <w:r>
+        <w:rPr>
+          <w:lang w:val="en-GB"/>
+        </w:rPr>
+        <w:t>fertilization,using</w:t>
+      </w:r>
+      <w:proofErr w:type="spellEnd"/>
+      <w:r>
+        <w:rPr>
+          <w:lang w:val="en-GB"/>
+        </w:rPr>
+        <w:t xml:space="preserve"> more random sampling </w:t>
+      </w:r>
+      <w:proofErr w:type="spellStart"/>
+      <w:r>
+        <w:rPr>
+          <w:lang w:val="en-GB"/>
+        </w:rPr>
+        <w:t>iterationscould</w:t>
+      </w:r>
+      <w:proofErr w:type="spellEnd"/>
+      <w:r>
+        <w:rPr>
+          <w:lang w:val="en-GB"/>
+        </w:rPr>
+        <w:t xml:space="preserve"> give more useful insights</w:t>
       </w:r>
     </w:p>
     <w:p>
@@ -2371,7 +2813,21 @@
         <w:rPr>
           <w:lang w:val="en-GB"/>
         </w:rPr>
-        <w:t xml:space="preserve"> For some reason,the results are a bit different for future values lower than the maximum which indicates that there were some feature selection differences on different runs even though it</w:t>
+        <w:t xml:space="preserve"> For some </w:t>
+      </w:r>
+      <w:proofErr w:type="spellStart"/>
+      <w:r>
+        <w:rPr>
+          <w:lang w:val="en-GB"/>
+        </w:rPr>
+        <w:t>reason,the</w:t>
+      </w:r>
+      <w:proofErr w:type="spellEnd"/>
+      <w:r>
+        <w:rPr>
+          <w:lang w:val="en-GB"/>
+        </w:rPr>
+        <w:t xml:space="preserve"> results are a bit different for future values lower than the maximum which indicates that there were some feature selection differences on different runs even though it</w:t>
       </w:r>
     </w:p>
     <w:p>
@@ -2397,20 +2853,84 @@
         <w:rPr>
           <w:lang w:val="en-GB"/>
         </w:rPr>
-        <w:t>Running tcma_gen tumor COAD 0 random_sampling linreg</w:t>
-      </w:r>
-    </w:p>
-    <w:p>
-      <w:pPr>
-        <w:rPr>
-          <w:lang w:val="en-GB"/>
-        </w:rPr>
-      </w:pPr>
-      <w:r>
-        <w:rPr>
-          <w:lang w:val="en-GB"/>
-        </w:rPr>
-        <w:t xml:space="preserve">Running for tcma_gen COAD </w:t>
+        <w:t xml:space="preserve">Running </w:t>
+      </w:r>
+      <w:proofErr w:type="spellStart"/>
+      <w:r>
+        <w:rPr>
+          <w:lang w:val="en-GB"/>
+        </w:rPr>
+        <w:t>tcma_gen</w:t>
+      </w:r>
+      <w:proofErr w:type="spellEnd"/>
+      <w:r>
+        <w:rPr>
+          <w:lang w:val="en-GB"/>
+        </w:rPr>
+        <w:t xml:space="preserve"> </w:t>
+      </w:r>
+      <w:proofErr w:type="spellStart"/>
+      <w:r>
+        <w:rPr>
+          <w:lang w:val="en-GB"/>
+        </w:rPr>
+        <w:t>tumor</w:t>
+      </w:r>
+      <w:proofErr w:type="spellEnd"/>
+      <w:r>
+        <w:rPr>
+          <w:lang w:val="en-GB"/>
+        </w:rPr>
+        <w:t xml:space="preserve"> COAD 0 </w:t>
+      </w:r>
+      <w:proofErr w:type="spellStart"/>
+      <w:r>
+        <w:rPr>
+          <w:lang w:val="en-GB"/>
+        </w:rPr>
+        <w:t>random_sampling</w:t>
+      </w:r>
+      <w:proofErr w:type="spellEnd"/>
+      <w:r>
+        <w:rPr>
+          <w:lang w:val="en-GB"/>
+        </w:rPr>
+        <w:t xml:space="preserve"> </w:t>
+      </w:r>
+      <w:proofErr w:type="spellStart"/>
+      <w:r>
+        <w:rPr>
+          <w:lang w:val="en-GB"/>
+        </w:rPr>
+        <w:t>linreg</w:t>
+      </w:r>
+      <w:proofErr w:type="spellEnd"/>
+    </w:p>
+    <w:p>
+      <w:pPr>
+        <w:rPr>
+          <w:lang w:val="en-GB"/>
+        </w:rPr>
+      </w:pPr>
+      <w:r>
+        <w:rPr>
+          <w:lang w:val="en-GB"/>
+        </w:rPr>
+        <w:t xml:space="preserve">Running for </w:t>
+      </w:r>
+      <w:proofErr w:type="spellStart"/>
+      <w:r>
+        <w:rPr>
+          <w:lang w:val="en-GB"/>
+        </w:rPr>
+        <w:t>tcma_gen</w:t>
+      </w:r>
+      <w:proofErr w:type="spellEnd"/>
+      <w:r>
+        <w:rPr>
+          <w:lang w:val="en-GB"/>
+        </w:rPr>
+        <w:t xml:space="preserve"> COAD </w:t>
       </w:r>
     </w:p>
     <w:p>
@@ -2436,20 +2956,76 @@
         <w:rPr>
           <w:lang w:val="en-GB"/>
         </w:rPr>
-        <w:t>Running tcma_gen_aak_ge tumor HNSC 200 random_sampling chi2</w:t>
-      </w:r>
-    </w:p>
-    <w:p>
-      <w:pPr>
-        <w:rPr>
-          <w:lang w:val="en-GB"/>
-        </w:rPr>
-      </w:pPr>
-      <w:r>
-        <w:rPr>
-          <w:lang w:val="en-GB"/>
-        </w:rPr>
-        <w:t>Running for tcma_gen_aak_ge HNSC 200</w:t>
+        <w:t xml:space="preserve">Running </w:t>
+      </w:r>
+      <w:proofErr w:type="spellStart"/>
+      <w:r>
+        <w:rPr>
+          <w:lang w:val="en-GB"/>
+        </w:rPr>
+        <w:t>tcma_gen_aak_ge</w:t>
+      </w:r>
+      <w:proofErr w:type="spellEnd"/>
+      <w:r>
+        <w:rPr>
+          <w:lang w:val="en-GB"/>
+        </w:rPr>
+        <w:t xml:space="preserve"> </w:t>
+      </w:r>
+      <w:proofErr w:type="spellStart"/>
+      <w:r>
+        <w:rPr>
+          <w:lang w:val="en-GB"/>
+        </w:rPr>
+        <w:t>tumor</w:t>
+      </w:r>
+      <w:proofErr w:type="spellEnd"/>
+      <w:r>
+        <w:rPr>
+          <w:lang w:val="en-GB"/>
+        </w:rPr>
+        <w:t xml:space="preserve"> HNSC 200 </w:t>
+      </w:r>
+      <w:proofErr w:type="spellStart"/>
+      <w:r>
+        <w:rPr>
+          <w:lang w:val="en-GB"/>
+        </w:rPr>
+        <w:t>random_sampling</w:t>
+      </w:r>
+      <w:proofErr w:type="spellEnd"/>
+      <w:r>
+        <w:rPr>
+          <w:lang w:val="en-GB"/>
+        </w:rPr>
+        <w:t xml:space="preserve"> chi2</w:t>
+      </w:r>
+    </w:p>
+    <w:p>
+      <w:pPr>
+        <w:rPr>
+          <w:lang w:val="en-GB"/>
+        </w:rPr>
+      </w:pPr>
+      <w:r>
+        <w:rPr>
+          <w:lang w:val="en-GB"/>
+        </w:rPr>
+        <w:t xml:space="preserve">Running for </w:t>
+      </w:r>
+      <w:proofErr w:type="spellStart"/>
+      <w:r>
+        <w:rPr>
+          <w:lang w:val="en-GB"/>
+        </w:rPr>
+        <w:t>tcma_gen_aak_ge</w:t>
+      </w:r>
+      <w:proofErr w:type="spellEnd"/>
+      <w:r>
+        <w:rPr>
+          <w:lang w:val="en-GB"/>
+        </w:rPr>
+        <w:t xml:space="preserve"> HNSC 200</w:t>
       </w:r>
     </w:p>
     <w:p>
@@ -2518,7 +3094,35 @@
         <w:rPr>
           <w:lang w:val="en-GB"/>
         </w:rPr>
-        <w:t xml:space="preserve"> I screwed up twice, thereby fixing my screwup. I flipped y_predicted and y_test in the list comprehension and thus when saving it, but accidentally swapped the parameters when generating the confusion matrix.</w:t>
+        <w:t xml:space="preserve"> I screwed up twice, thereby fixing my screwup. I flipped </w:t>
+      </w:r>
+      <w:proofErr w:type="spellStart"/>
+      <w:r>
+        <w:rPr>
+          <w:lang w:val="en-GB"/>
+        </w:rPr>
+        <w:t>y_predicted</w:t>
+      </w:r>
+      <w:proofErr w:type="spellEnd"/>
+      <w:r>
+        <w:rPr>
+          <w:lang w:val="en-GB"/>
+        </w:rPr>
+        <w:t xml:space="preserve"> and </w:t>
+      </w:r>
+      <w:proofErr w:type="spellStart"/>
+      <w:r>
+        <w:rPr>
+          <w:lang w:val="en-GB"/>
+        </w:rPr>
+        <w:t>y_test</w:t>
+      </w:r>
+      <w:proofErr w:type="spellEnd"/>
+      <w:r>
+        <w:rPr>
+          <w:lang w:val="en-GB"/>
+        </w:rPr>
+        <w:t xml:space="preserve"> in the list comprehension and thus when saving it, but accidentally swapped the parameters when generating the confusion matrix.</w:t>
       </w:r>
     </w:p>
     <w:p>
@@ -2914,26 +3518,61 @@
         <w:rPr>
           <w:lang w:val="en-GB"/>
         </w:rPr>
-        <w:t>Feature selection for tumor</w:t>
-      </w:r>
-    </w:p>
-    <w:p>
-      <w:pPr>
-        <w:rPr>
-          <w:lang w:val="en-GB"/>
-        </w:rPr>
-      </w:pPr>
-      <w:r>
-        <w:rPr>
-          <w:lang w:val="en-GB"/>
-        </w:rPr>
-        <w:t>maybe try Lasso/ridge vs linreg feature selection</w:t>
+        <w:t xml:space="preserve">Feature selection for </w:t>
+      </w:r>
+      <w:proofErr w:type="spellStart"/>
+      <w:r>
+        <w:rPr>
+          <w:lang w:val="en-GB"/>
+        </w:rPr>
+        <w:t>tumor</w:t>
+      </w:r>
+      <w:proofErr w:type="spellEnd"/>
+    </w:p>
+    <w:p>
+      <w:pPr>
+        <w:rPr>
+          <w:lang w:val="en-GB"/>
+        </w:rPr>
+      </w:pPr>
+      <w:r>
+        <w:rPr>
+          <w:lang w:val="en-GB"/>
+        </w:rPr>
+        <w:t xml:space="preserve">maybe try Lasso/ridge vs </w:t>
+      </w:r>
+      <w:proofErr w:type="spellStart"/>
+      <w:r>
+        <w:rPr>
+          <w:lang w:val="en-GB"/>
+        </w:rPr>
+        <w:t>linreg</w:t>
+      </w:r>
+      <w:proofErr w:type="spellEnd"/>
+      <w:r>
+        <w:rPr>
+          <w:lang w:val="en-GB"/>
+        </w:rPr>
+        <w:t xml:space="preserve"> feature selection</w:t>
       </w:r>
       <w:r>
         <w:rPr>
           <w:lang w:val="en-GB"/>
         </w:rPr>
         <w:t xml:space="preserve"> and ANOVA vs chi2 for stage feature selection</w:t>
+      </w:r>
+    </w:p>
+    <w:p>
+      <w:pPr>
+        <w:rPr>
+          <w:lang w:val="en-GB"/>
+        </w:rPr>
+      </w:pPr>
+      <w:r>
+        <w:rPr>
+          <w:lang w:val="en-GB"/>
+        </w:rPr>
+        <w:t>https://www.ncbi.nlm.nih.gov/pmc/articles/PMC4419298/</w:t>
       </w:r>
     </w:p>
     <w:p>
@@ -3072,7 +3711,35 @@
         <w:rPr>
           <w:lang w:val="en-GB"/>
         </w:rPr>
-        <w:t>Use colorblind color package</w:t>
+        <w:t xml:space="preserve">Use </w:t>
+      </w:r>
+      <w:proofErr w:type="spellStart"/>
+      <w:r>
+        <w:rPr>
+          <w:lang w:val="en-GB"/>
+        </w:rPr>
+        <w:t>colorblind</w:t>
+      </w:r>
+      <w:proofErr w:type="spellEnd"/>
+      <w:r>
+        <w:rPr>
+          <w:lang w:val="en-GB"/>
+        </w:rPr>
+        <w:t xml:space="preserve"> </w:t>
+      </w:r>
+      <w:proofErr w:type="spellStart"/>
+      <w:r>
+        <w:rPr>
+          <w:lang w:val="en-GB"/>
+        </w:rPr>
+        <w:t>color</w:t>
+      </w:r>
+      <w:proofErr w:type="spellEnd"/>
+      <w:r>
+        <w:rPr>
+          <w:lang w:val="en-GB"/>
+        </w:rPr>
+        <w:t xml:space="preserve"> package</w:t>
       </w:r>
     </w:p>
     <w:p>
@@ -3163,6 +3830,7 @@
         <w:rPr>
           <w:lang w:val="en-GB"/>
         </w:rPr>
+        <w:lastRenderedPageBreak/>
         <w:t>Use RF model with auto encoder</w:t>
       </w:r>
     </w:p>
@@ -3199,7 +3867,6 @@
         <w:rPr>
           <w:lang w:val="en-GB"/>
         </w:rPr>
-        <w:lastRenderedPageBreak/>
         <w:t>Update RF model for base predictions with 200 iterations</w:t>
       </w:r>
       <w:r>
@@ -3242,13 +3909,69 @@
         <w:rPr>
           <w:lang w:val="en-GB"/>
         </w:rPr>
-        <w:t>Run hyper parameter tuning for tumor data set</w:t>
-      </w:r>
-      <w:r>
-        <w:rPr>
-          <w:lang w:val="en-GB"/>
-        </w:rPr>
-        <w:t xml:space="preserve"> (ge/genus/overlap/ae/nmf/parity) (without linreg)</w:t>
+        <w:t xml:space="preserve">Run hyper parameter tuning for </w:t>
+      </w:r>
+      <w:proofErr w:type="spellStart"/>
+      <w:r>
+        <w:rPr>
+          <w:lang w:val="en-GB"/>
+        </w:rPr>
+        <w:t>tumor</w:t>
+      </w:r>
+      <w:proofErr w:type="spellEnd"/>
+      <w:r>
+        <w:rPr>
+          <w:lang w:val="en-GB"/>
+        </w:rPr>
+        <w:t xml:space="preserve"> data set</w:t>
+      </w:r>
+      <w:r>
+        <w:rPr>
+          <w:lang w:val="en-GB"/>
+        </w:rPr>
+        <w:t xml:space="preserve"> (</w:t>
+      </w:r>
+      <w:proofErr w:type="spellStart"/>
+      <w:r>
+        <w:rPr>
+          <w:lang w:val="en-GB"/>
+        </w:rPr>
+        <w:t>ge</w:t>
+      </w:r>
+      <w:proofErr w:type="spellEnd"/>
+      <w:r>
+        <w:rPr>
+          <w:lang w:val="en-GB"/>
+        </w:rPr>
+        <w:t>/genus/overlap/ae/</w:t>
+      </w:r>
+      <w:proofErr w:type="spellStart"/>
+      <w:r>
+        <w:rPr>
+          <w:lang w:val="en-GB"/>
+        </w:rPr>
+        <w:t>nmf</w:t>
+      </w:r>
+      <w:proofErr w:type="spellEnd"/>
+      <w:r>
+        <w:rPr>
+          <w:lang w:val="en-GB"/>
+        </w:rPr>
+        <w:t xml:space="preserve">/parity) (without </w:t>
+      </w:r>
+      <w:proofErr w:type="spellStart"/>
+      <w:r>
+        <w:rPr>
+          <w:lang w:val="en-GB"/>
+        </w:rPr>
+        <w:t>linreg</w:t>
+      </w:r>
+      <w:proofErr w:type="spellEnd"/>
+      <w:r>
+        <w:rPr>
+          <w:lang w:val="en-GB"/>
+        </w:rPr>
+        <w:t>)</w:t>
       </w:r>
     </w:p>
     <w:p>
@@ -3704,7 +4427,21 @@
         <w:rPr>
           <w:lang w:val="en-GB"/>
         </w:rPr>
-        <w:t xml:space="preserve">Can just present the main conclusion with different feature selection methods ( i.e. no difference between the conclusions in chi2 vs linreg) and then don’t have to show all feature selection types anymore. </w:t>
+        <w:t xml:space="preserve">Can just present the main conclusion with different feature selection methods ( i.e. no difference between the conclusions in chi2 vs </w:t>
+      </w:r>
+      <w:proofErr w:type="spellStart"/>
+      <w:r>
+        <w:rPr>
+          <w:lang w:val="en-GB"/>
+        </w:rPr>
+        <w:t>linreg</w:t>
+      </w:r>
+      <w:proofErr w:type="spellEnd"/>
+      <w:r>
+        <w:rPr>
+          <w:lang w:val="en-GB"/>
+        </w:rPr>
+        <w:t xml:space="preserve">) and then don’t have to show all feature selection types anymore. </w:t>
       </w:r>
     </w:p>
     <w:p>
@@ -3816,6 +4553,7 @@
         <w:rPr>
           <w:lang w:val="en-GB"/>
         </w:rPr>
+        <w:lastRenderedPageBreak/>
         <w:t>Prediction models</w:t>
       </w:r>
     </w:p>
@@ -3858,7 +4596,6 @@
         <w:rPr>
           <w:lang w:val="en-GB"/>
         </w:rPr>
-        <w:lastRenderedPageBreak/>
         <w:t>Do hyper parameter tuning for SVM</w:t>
       </w:r>
       <w:r>
@@ -4301,7 +5038,21 @@
         <w:rPr>
           <w:lang w:val="en-GB"/>
         </w:rPr>
-        <w:t>Send Thomas an email with request for cluster access with study ID and enddate of access</w:t>
+        <w:t xml:space="preserve">Send Thomas an email with request for cluster access with study ID and </w:t>
+      </w:r>
+      <w:proofErr w:type="spellStart"/>
+      <w:r>
+        <w:rPr>
+          <w:lang w:val="en-GB"/>
+        </w:rPr>
+        <w:t>enddate</w:t>
+      </w:r>
+      <w:proofErr w:type="spellEnd"/>
+      <w:r>
+        <w:rPr>
+          <w:lang w:val="en-GB"/>
+        </w:rPr>
+        <w:t xml:space="preserve"> of access</w:t>
       </w:r>
       <w:r>
         <w:rPr>
@@ -4325,8 +5076,16 @@
         <w:rPr>
           <w:lang w:val="en-GB"/>
         </w:rPr>
-        <w:t>Ask about deadline for committee and defense</w:t>
-      </w:r>
+        <w:t xml:space="preserve">Ask about deadline for committee and </w:t>
+      </w:r>
+      <w:proofErr w:type="spellStart"/>
+      <w:r>
+        <w:rPr>
+          <w:lang w:val="en-GB"/>
+        </w:rPr>
+        <w:t>defense</w:t>
+      </w:r>
+      <w:proofErr w:type="spellEnd"/>
       <w:r>
         <w:rPr>
           <w:lang w:val="en-GB"/>
@@ -4468,6 +5227,7 @@
         <w:rPr>
           <w:lang w:val="en-GB"/>
         </w:rPr>
+        <w:lastRenderedPageBreak/>
         <w:t>rule out certain factors such as feature selection using experiments I did as supporting evidence</w:t>
       </w:r>
     </w:p>
@@ -4486,7 +5246,6 @@
         <w:rPr>
           <w:lang w:val="en-GB"/>
         </w:rPr>
-        <w:lastRenderedPageBreak/>
         <w:t>C</w:t>
       </w:r>
       <w:r>
@@ -4680,7 +5439,14 @@
         <w:rPr>
           <w:lang w:val="en-GB"/>
         </w:rPr>
-        <w:t>Don't make the font size of the figures too</w:t>
+        <w:t xml:space="preserve">Don't make the font size of the figures </w:t>
+      </w:r>
+      <w:proofErr w:type="spellStart"/>
+      <w:r>
+        <w:rPr>
+          <w:lang w:val="en-GB"/>
+        </w:rPr>
+        <w:t>too</w:t>
       </w:r>
       <w:r>
         <w:rPr>
@@ -4688,6 +5454,7 @@
         </w:rPr>
         <w:t>self</w:t>
       </w:r>
+      <w:proofErr w:type="spellEnd"/>
       <w:r>
         <w:rPr>
           <w:lang w:val="en-GB"/>
@@ -4735,7 +5502,21 @@
         <w:rPr>
           <w:lang w:val="en-GB"/>
         </w:rPr>
-        <w:t>Provide better caption for images (the meaning of axes, what the colors mean, the different modalities</w:t>
+        <w:t xml:space="preserve">Provide better caption for images (the meaning of axes, what the </w:t>
+      </w:r>
+      <w:proofErr w:type="spellStart"/>
+      <w:r>
+        <w:rPr>
+          <w:lang w:val="en-GB"/>
+        </w:rPr>
+        <w:t>colors</w:t>
+      </w:r>
+      <w:proofErr w:type="spellEnd"/>
+      <w:r>
+        <w:rPr>
+          <w:lang w:val="en-GB"/>
+        </w:rPr>
+        <w:t xml:space="preserve"> mean, the different modalities</w:t>
       </w:r>
       <w:r>
         <w:rPr>
@@ -4889,7 +5670,21 @@
         <w:rPr>
           <w:lang w:val="en-GB"/>
         </w:rPr>
-        <w:t>Try to project features into latent space (e.g. nmf, encoder)</w:t>
+        <w:t xml:space="preserve">Try to project features into latent space (e.g. </w:t>
+      </w:r>
+      <w:proofErr w:type="spellStart"/>
+      <w:r>
+        <w:rPr>
+          <w:lang w:val="en-GB"/>
+        </w:rPr>
+        <w:t>nmf</w:t>
+      </w:r>
+      <w:proofErr w:type="spellEnd"/>
+      <w:r>
+        <w:rPr>
+          <w:lang w:val="en-GB"/>
+        </w:rPr>
+        <w:t>, encoder)</w:t>
       </w:r>
       <w:r>
         <w:rPr>
@@ -4976,7 +5771,35 @@
         <w:rPr>
           <w:lang w:val="en-GB"/>
         </w:rPr>
-        <w:t>- Cleanup code: remove all unnecessary data files, cleanup pipeline</w:t>
+        <w:t xml:space="preserve">- </w:t>
+      </w:r>
+      <w:proofErr w:type="spellStart"/>
+      <w:r>
+        <w:rPr>
+          <w:lang w:val="en-GB"/>
+        </w:rPr>
+        <w:t>Cleanup</w:t>
+      </w:r>
+      <w:proofErr w:type="spellEnd"/>
+      <w:r>
+        <w:rPr>
+          <w:lang w:val="en-GB"/>
+        </w:rPr>
+        <w:t xml:space="preserve"> code: remove all unnecessary data files, </w:t>
+      </w:r>
+      <w:proofErr w:type="spellStart"/>
+      <w:r>
+        <w:rPr>
+          <w:lang w:val="en-GB"/>
+        </w:rPr>
+        <w:t>cleanup</w:t>
+      </w:r>
+      <w:proofErr w:type="spellEnd"/>
+      <w:r>
+        <w:rPr>
+          <w:lang w:val="en-GB"/>
+        </w:rPr>
+        <w:t xml:space="preserve"> pipeline</w:t>
       </w:r>
       <w:r>
         <w:t xml:space="preserve"> [x]</w:t>
@@ -5005,8 +5828,16 @@
         <w:rPr>
           <w:lang w:val="en-GB"/>
         </w:rPr>
-        <w:t>- Fill in two documents from BrightSpace</w:t>
-      </w:r>
+        <w:t xml:space="preserve">- Fill in two documents from </w:t>
+      </w:r>
+      <w:proofErr w:type="spellStart"/>
+      <w:r>
+        <w:rPr>
+          <w:lang w:val="en-GB"/>
+        </w:rPr>
+        <w:t>BrightSpace</w:t>
+      </w:r>
+      <w:proofErr w:type="spellEnd"/>
     </w:p>
     <w:p>
       <w:pPr>
@@ -5044,8 +5875,16 @@
         <w:rPr>
           <w:lang w:val="en-GB"/>
         </w:rPr>
-        <w:t>- Figure out committee for defense</w:t>
-      </w:r>
+        <w:t xml:space="preserve">- Figure out committee for </w:t>
+      </w:r>
+      <w:proofErr w:type="spellStart"/>
+      <w:r>
+        <w:rPr>
+          <w:lang w:val="en-GB"/>
+        </w:rPr>
+        <w:t>defense</w:t>
+      </w:r>
+      <w:proofErr w:type="spellEnd"/>
     </w:p>
     <w:p>
       <w:pPr>
@@ -5073,6 +5912,7 @@
         <w:rPr>
           <w:lang w:val="en-GB"/>
         </w:rPr>
+        <w:lastRenderedPageBreak/>
         <w:t>Meetings: 26 January, 22 February, 22 March</w:t>
       </w:r>
     </w:p>
@@ -5086,14 +5926,27 @@
         <w:rPr>
           <w:lang w:val="en-GB"/>
         </w:rPr>
-        <w:lastRenderedPageBreak/>
         <w:t xml:space="preserve">Thesis committee form: </w:t>
       </w:r>
       <w:r>
         <w:rPr>
           <w:lang w:val="en-GB"/>
         </w:rPr>
-        <w:t>2 meetings before defense ( 3 months beforehand</w:t>
+        <w:t xml:space="preserve">2 meetings before </w:t>
+      </w:r>
+      <w:proofErr w:type="spellStart"/>
+      <w:r>
+        <w:rPr>
+          <w:lang w:val="en-GB"/>
+        </w:rPr>
+        <w:t>defense</w:t>
+      </w:r>
+      <w:proofErr w:type="spellEnd"/>
+      <w:r>
+        <w:rPr>
+          <w:lang w:val="en-GB"/>
+        </w:rPr>
+        <w:t xml:space="preserve"> ( 3 months beforehand</w:t>
       </w:r>
       <w:r>
         <w:rPr>
@@ -5142,7 +5995,21 @@
         <w:rPr>
           <w:lang w:val="en-GB"/>
         </w:rPr>
-        <w:t>6 weeks before defense date, l</w:t>
+        <w:t xml:space="preserve">6 weeks before </w:t>
+      </w:r>
+      <w:proofErr w:type="spellStart"/>
+      <w:r>
+        <w:rPr>
+          <w:lang w:val="en-GB"/>
+        </w:rPr>
+        <w:t>defense</w:t>
+      </w:r>
+      <w:proofErr w:type="spellEnd"/>
+      <w:r>
+        <w:rPr>
+          <w:lang w:val="en-GB"/>
+        </w:rPr>
+        <w:t xml:space="preserve"> date, l</w:t>
       </w:r>
       <w:r>
         <w:rPr>
@@ -5154,8 +6021,16 @@
         <w:rPr>
           <w:lang w:val="en-GB"/>
         </w:rPr>
-        <w:t xml:space="preserve"> meeting before defense</w:t>
-      </w:r>
+        <w:t xml:space="preserve"> meeting before </w:t>
+      </w:r>
+      <w:proofErr w:type="spellStart"/>
+      <w:r>
+        <w:rPr>
+          <w:lang w:val="en-GB"/>
+        </w:rPr>
+        <w:t>defense</w:t>
+      </w:r>
+      <w:proofErr w:type="spellEnd"/>
       <w:r>
         <w:rPr>
           <w:lang w:val="en-GB"/>
@@ -5357,7 +6232,35 @@
         <w:rPr>
           <w:lang w:val="en-GB"/>
         </w:rPr>
-        <w:t>D. Have a title for each group of observations. Don’t have double information, for example no PCA component labels everywhere. Can just have it for one column and one row. Don’t have the color legend within the graph, either outside or describe it. In caption, describe everything needed to know to understand picture from only caption. Don’t use green and red because of color blindness.</w:t>
+        <w:t xml:space="preserve">D. Have a title for each group of observations. Don’t have double information, for example no PCA component labels everywhere. Can just have it for one column and one row. Don’t have the </w:t>
+      </w:r>
+      <w:proofErr w:type="spellStart"/>
+      <w:r>
+        <w:rPr>
+          <w:lang w:val="en-GB"/>
+        </w:rPr>
+        <w:t>color</w:t>
+      </w:r>
+      <w:proofErr w:type="spellEnd"/>
+      <w:r>
+        <w:rPr>
+          <w:lang w:val="en-GB"/>
+        </w:rPr>
+        <w:t xml:space="preserve"> legend within the graph, either outside or describe it. In caption, describe everything needed to know to understand picture from only caption. Don’t use green and red because of </w:t>
+      </w:r>
+      <w:proofErr w:type="spellStart"/>
+      <w:r>
+        <w:rPr>
+          <w:lang w:val="en-GB"/>
+        </w:rPr>
+        <w:t>color</w:t>
+      </w:r>
+      <w:proofErr w:type="spellEnd"/>
+      <w:r>
+        <w:rPr>
+          <w:lang w:val="en-GB"/>
+        </w:rPr>
+        <w:t xml:space="preserve"> blindness.</w:t>
       </w:r>
       <w:r>
         <w:rPr>
@@ -5376,7 +6279,21 @@
         <w:rPr>
           <w:lang w:val="en-GB"/>
         </w:rPr>
-        <w:t>- Be more clear about what you want to show. Don’t show stad, you can remove all the other cancers and say you chose one representative example. Be consistent with it throughout the paper. Include the other ones in the appendix and mention you did so. Explain similarities and differences with the other cancers.</w:t>
+        <w:t xml:space="preserve">- Be more clear about what you want to show. Don’t show </w:t>
+      </w:r>
+      <w:proofErr w:type="spellStart"/>
+      <w:r>
+        <w:rPr>
+          <w:lang w:val="en-GB"/>
+        </w:rPr>
+        <w:t>stad</w:t>
+      </w:r>
+      <w:proofErr w:type="spellEnd"/>
+      <w:r>
+        <w:rPr>
+          <w:lang w:val="en-GB"/>
+        </w:rPr>
+        <w:t>, you can remove all the other cancers and say you chose one representative example. Be consistent with it throughout the paper. Include the other ones in the appendix and mention you did so. Explain similarities and differences with the other cancers.</w:t>
       </w:r>
       <w:r>
         <w:rPr>
@@ -5409,7 +6326,21 @@
         <w:rPr>
           <w:lang w:val="en-GB"/>
         </w:rPr>
-        <w:t xml:space="preserve"> Shouldn’t have sub sub sections, just have it as a label. Group stuff differently. Main conclusions are there is no difference quantitatively or qualitatively. The first group can stay, but the 2</w:t>
+        <w:t xml:space="preserve"> Shouldn’t have sub </w:t>
+      </w:r>
+      <w:proofErr w:type="spellStart"/>
+      <w:r>
+        <w:rPr>
+          <w:lang w:val="en-GB"/>
+        </w:rPr>
+        <w:t>sub</w:t>
+      </w:r>
+      <w:proofErr w:type="spellEnd"/>
+      <w:r>
+        <w:rPr>
+          <w:lang w:val="en-GB"/>
+        </w:rPr>
+        <w:t xml:space="preserve"> sections, just have it as a label. Group stuff differently. Main conclusions are there is no difference quantitatively or qualitatively. The first group can stay, but the 2</w:t>
       </w:r>
       <w:r>
         <w:rPr>
@@ -5597,10 +6528,26 @@
     </w:p>
     <w:p>
       <w:r>
-        <w:t>- rerun linreg after fixing bug with feature selection ordering</w:t>
-      </w:r>
-      <w:r>
-        <w:t xml:space="preserve"> (and elif for chi2 selection?)</w:t>
+        <w:t xml:space="preserve">- rerun </w:t>
+      </w:r>
+      <w:proofErr w:type="spellStart"/>
+      <w:r>
+        <w:t>linreg</w:t>
+      </w:r>
+      <w:proofErr w:type="spellEnd"/>
+      <w:r>
+        <w:t xml:space="preserve"> after fixing bug with feature selection ordering</w:t>
+      </w:r>
+      <w:r>
+        <w:t xml:space="preserve"> (and </w:t>
+      </w:r>
+      <w:proofErr w:type="spellStart"/>
+      <w:r>
+        <w:t>elif</w:t>
+      </w:r>
+      <w:proofErr w:type="spellEnd"/>
+      <w:r>
+        <w:t xml:space="preserve"> for chi2 selection?)</w:t>
       </w:r>
       <w:r>
         <w:t xml:space="preserve"> [x]</w:t>
@@ -5733,11 +6680,19 @@
         </w:rPr>
         <w:t xml:space="preserve">- give updated data on </w:t>
       </w:r>
-      <w:r>
-        <w:rPr>
-          <w:lang w:val="en-GB"/>
-        </w:rPr>
-        <w:t>tumor stage</w:t>
+      <w:proofErr w:type="spellStart"/>
+      <w:r>
+        <w:rPr>
+          <w:lang w:val="en-GB"/>
+        </w:rPr>
+        <w:t>tumor</w:t>
+      </w:r>
+      <w:proofErr w:type="spellEnd"/>
+      <w:r>
+        <w:rPr>
+          <w:lang w:val="en-GB"/>
+        </w:rPr>
+        <w:t xml:space="preserve"> stage</w:t>
       </w:r>
       <w:r>
         <w:rPr>
@@ -5904,11 +6859,19 @@
           <w:lang w:val="en-GB"/>
         </w:rPr>
       </w:pPr>
-      <w:r>
-        <w:rPr>
-          <w:lang w:val="en-GB"/>
-        </w:rPr>
-        <w:t>Its not fair to compare all features if each modality has different amount []</w:t>
+      <w:proofErr w:type="spellStart"/>
+      <w:r>
+        <w:rPr>
+          <w:lang w:val="en-GB"/>
+        </w:rPr>
+        <w:t>Its</w:t>
+      </w:r>
+      <w:proofErr w:type="spellEnd"/>
+      <w:r>
+        <w:rPr>
+          <w:lang w:val="en-GB"/>
+        </w:rPr>
+        <w:t xml:space="preserve"> not fair to compare all features if each modality has different amount []</w:t>
       </w:r>
     </w:p>
     <w:p>
@@ -6005,13 +6968,27 @@
         <w:rPr>
           <w:lang w:val="en-GB"/>
         </w:rPr>
-        <w:t>- make hypotheses</w:t>
-      </w:r>
-      <w:r>
-        <w:rPr>
-          <w:lang w:val="en-GB"/>
-        </w:rPr>
-        <w:t xml:space="preserve">from </w:t>
+        <w:t xml:space="preserve">- make </w:t>
+      </w:r>
+      <w:proofErr w:type="spellStart"/>
+      <w:r>
+        <w:rPr>
+          <w:lang w:val="en-GB"/>
+        </w:rPr>
+        <w:t>hypotheses</w:t>
+      </w:r>
+      <w:r>
+        <w:rPr>
+          <w:lang w:val="en-GB"/>
+        </w:rPr>
+        <w:t>from</w:t>
+      </w:r>
+      <w:proofErr w:type="spellEnd"/>
+      <w:r>
+        <w:rPr>
+          <w:lang w:val="en-GB"/>
+        </w:rPr>
+        <w:t xml:space="preserve"> </w:t>
       </w:r>
       <w:r>
         <w:rPr>
@@ -6082,20 +7059,36 @@
         <w:rPr>
           <w:lang w:val="en-GB"/>
         </w:rPr>
-        <w:t xml:space="preserve"> and additional fe</w:t>
-      </w:r>
-      <w:r>
-        <w:rPr>
-          <w:lang w:val="en-GB"/>
-        </w:rPr>
-        <w:t xml:space="preserve">with </w:t>
-      </w:r>
+        <w:t xml:space="preserve"> and additional </w:t>
+      </w:r>
+      <w:proofErr w:type="spellStart"/>
+      <w:r>
+        <w:rPr>
+          <w:lang w:val="en-GB"/>
+        </w:rPr>
+        <w:t>fe</w:t>
+      </w:r>
+      <w:r>
+        <w:rPr>
+          <w:lang w:val="en-GB"/>
+        </w:rPr>
+        <w:t>with</w:t>
+      </w:r>
+      <w:proofErr w:type="spellEnd"/>
+      <w:r>
+        <w:rPr>
+          <w:lang w:val="en-GB"/>
+        </w:rPr>
+        <w:t xml:space="preserve"> </w:t>
+      </w:r>
+      <w:proofErr w:type="spellStart"/>
       <w:r>
         <w:rPr>
           <w:lang w:val="en-GB"/>
         </w:rPr>
         <w:t>atures</w:t>
       </w:r>
+      <w:proofErr w:type="spellEnd"/>
     </w:p>
     <w:p>
       <w:pPr>
@@ -6464,8 +7457,16 @@
         <w:rPr>
           <w:lang w:val="en-GB"/>
         </w:rPr>
-        <w:t>- Prediction task on stage and tumor</w:t>
-      </w:r>
+        <w:t xml:space="preserve">- Prediction task on stage and </w:t>
+      </w:r>
+      <w:proofErr w:type="spellStart"/>
+      <w:r>
+        <w:rPr>
+          <w:lang w:val="en-GB"/>
+        </w:rPr>
+        <w:t>tumor</w:t>
+      </w:r>
+      <w:proofErr w:type="spellEnd"/>
     </w:p>
     <w:p>
       <w:pPr>
@@ -6490,40 +7491,110 @@
         <w:rPr>
           <w:lang w:val="nl-NL"/>
         </w:rPr>
-        <w:t>tumor: svm, rbf kernel, c=1</w:t>
-      </w:r>
-    </w:p>
-    <w:p>
-      <w:pPr>
-        <w:rPr>
-          <w:lang w:val="en-GB"/>
-        </w:rPr>
-      </w:pPr>
-      <w:r>
-        <w:rPr>
-          <w:lang w:val="en-GB"/>
-        </w:rPr>
-        <w:t xml:space="preserve">stage: mlgr, </w:t>
-      </w:r>
-    </w:p>
-    <w:p>
-      <w:pPr>
-        <w:rPr>
-          <w:lang w:val="en-GB"/>
-        </w:rPr>
-      </w:pPr>
-    </w:p>
-    <w:p>
-      <w:pPr>
-        <w:rPr>
-          <w:lang w:val="en-GB"/>
-        </w:rPr>
-      </w:pPr>
-      <w:r>
-        <w:rPr>
-          <w:lang w:val="en-GB"/>
-        </w:rPr>
-        <w:t>- PCA and t-SNE visualizations for all cancers and data sets with tumor status data</w:t>
+        <w:t xml:space="preserve">tumor: </w:t>
+      </w:r>
+      <w:proofErr w:type="spellStart"/>
+      <w:r>
+        <w:rPr>
+          <w:lang w:val="nl-NL"/>
+        </w:rPr>
+        <w:t>svm</w:t>
+      </w:r>
+      <w:proofErr w:type="spellEnd"/>
+      <w:r>
+        <w:rPr>
+          <w:lang w:val="nl-NL"/>
+        </w:rPr>
+        <w:t xml:space="preserve">, </w:t>
+      </w:r>
+      <w:proofErr w:type="spellStart"/>
+      <w:r>
+        <w:rPr>
+          <w:lang w:val="nl-NL"/>
+        </w:rPr>
+        <w:t>rbf</w:t>
+      </w:r>
+      <w:proofErr w:type="spellEnd"/>
+      <w:r>
+        <w:rPr>
+          <w:lang w:val="nl-NL"/>
+        </w:rPr>
+        <w:t xml:space="preserve"> </w:t>
+      </w:r>
+      <w:proofErr w:type="spellStart"/>
+      <w:r>
+        <w:rPr>
+          <w:lang w:val="nl-NL"/>
+        </w:rPr>
+        <w:t>kernel</w:t>
+      </w:r>
+      <w:proofErr w:type="spellEnd"/>
+      <w:r>
+        <w:rPr>
+          <w:lang w:val="nl-NL"/>
+        </w:rPr>
+        <w:t>, c=1</w:t>
+      </w:r>
+    </w:p>
+    <w:p>
+      <w:pPr>
+        <w:rPr>
+          <w:lang w:val="en-GB"/>
+        </w:rPr>
+      </w:pPr>
+      <w:r>
+        <w:rPr>
+          <w:lang w:val="en-GB"/>
+        </w:rPr>
+        <w:t xml:space="preserve">stage: </w:t>
+      </w:r>
+      <w:proofErr w:type="spellStart"/>
+      <w:r>
+        <w:rPr>
+          <w:lang w:val="en-GB"/>
+        </w:rPr>
+        <w:t>mlgr</w:t>
+      </w:r>
+      <w:proofErr w:type="spellEnd"/>
+      <w:r>
+        <w:rPr>
+          <w:lang w:val="en-GB"/>
+        </w:rPr>
+        <w:t xml:space="preserve">, </w:t>
+      </w:r>
+    </w:p>
+    <w:p>
+      <w:pPr>
+        <w:rPr>
+          <w:lang w:val="en-GB"/>
+        </w:rPr>
+      </w:pPr>
+    </w:p>
+    <w:p>
+      <w:pPr>
+        <w:rPr>
+          <w:lang w:val="en-GB"/>
+        </w:rPr>
+      </w:pPr>
+      <w:r>
+        <w:rPr>
+          <w:lang w:val="en-GB"/>
+        </w:rPr>
+        <w:t xml:space="preserve">- PCA and t-SNE visualizations for all cancers and data sets with </w:t>
+      </w:r>
+      <w:proofErr w:type="spellStart"/>
+      <w:r>
+        <w:rPr>
+          <w:lang w:val="en-GB"/>
+        </w:rPr>
+        <w:t>tumor</w:t>
+      </w:r>
+      <w:proofErr w:type="spellEnd"/>
+      <w:r>
+        <w:rPr>
+          <w:lang w:val="en-GB"/>
+        </w:rPr>
+        <w:t xml:space="preserve"> status data</w:t>
       </w:r>
     </w:p>
     <w:p>
@@ -6720,20 +7791,48 @@
         <w:rPr>
           <w:lang w:val="en-GB"/>
         </w:rPr>
-        <w:t>am I allowed to use the figure with the blue colors?</w:t>
-      </w:r>
-    </w:p>
-    <w:p>
-      <w:pPr>
-        <w:rPr>
-          <w:lang w:val="en-GB"/>
-        </w:rPr>
-      </w:pPr>
-      <w:r>
-        <w:rPr>
-          <w:lang w:val="en-GB"/>
-        </w:rPr>
-        <w:t>Do I also need to run hyper parameter tuning for the tumor data set?</w:t>
+        <w:t xml:space="preserve">am I allowed to use the figure with the blue </w:t>
+      </w:r>
+      <w:proofErr w:type="spellStart"/>
+      <w:r>
+        <w:rPr>
+          <w:lang w:val="en-GB"/>
+        </w:rPr>
+        <w:t>colors</w:t>
+      </w:r>
+      <w:proofErr w:type="spellEnd"/>
+      <w:r>
+        <w:rPr>
+          <w:lang w:val="en-GB"/>
+        </w:rPr>
+        <w:t>?</w:t>
+      </w:r>
+    </w:p>
+    <w:p>
+      <w:pPr>
+        <w:rPr>
+          <w:lang w:val="en-GB"/>
+        </w:rPr>
+      </w:pPr>
+      <w:r>
+        <w:rPr>
+          <w:lang w:val="en-GB"/>
+        </w:rPr>
+        <w:t xml:space="preserve">Do I also need to run hyper parameter tuning for the </w:t>
+      </w:r>
+      <w:proofErr w:type="spellStart"/>
+      <w:r>
+        <w:rPr>
+          <w:lang w:val="en-GB"/>
+        </w:rPr>
+        <w:t>tumor</w:t>
+      </w:r>
+      <w:proofErr w:type="spellEnd"/>
+      <w:r>
+        <w:rPr>
+          <w:lang w:val="en-GB"/>
+        </w:rPr>
+        <w:t xml:space="preserve"> data set?</w:t>
       </w:r>
     </w:p>
     <w:p>
@@ -6904,7 +8003,21 @@
         <w:rPr>
           <w:lang w:val="en-GB"/>
         </w:rPr>
-        <w:t xml:space="preserve"> Also some contradicting things, such as STAD being better one integrated with chi2, but worse than GE with linreg selection</w:t>
+        <w:t xml:space="preserve"> Also some contradicting things, such as STAD being better one integrated with chi2, but worse than GE with </w:t>
+      </w:r>
+      <w:proofErr w:type="spellStart"/>
+      <w:r>
+        <w:rPr>
+          <w:lang w:val="en-GB"/>
+        </w:rPr>
+        <w:t>linreg</w:t>
+      </w:r>
+      <w:proofErr w:type="spellEnd"/>
+      <w:r>
+        <w:rPr>
+          <w:lang w:val="en-GB"/>
+        </w:rPr>
+        <w:t xml:space="preserve"> selection</w:t>
       </w:r>
     </w:p>
     <w:p>

</xml_diff>

<commit_message>
Add LASSO and elastic net feature selection to STAD/STAGE predictions and add random seed to model feature selection
</commit_message>
<xml_diff>
--- a/Thesis Steps.docx
+++ b/Thesis Steps.docx
@@ -7733,6 +7733,19 @@
         <w:rPr>
           <w:lang w:val="en-GB"/>
         </w:rPr>
+        <w:t>should I keep the legend within my plots? Do I need to display the entire standard deviation?</w:t>
+      </w:r>
+    </w:p>
+    <w:p>
+      <w:pPr>
+        <w:rPr>
+          <w:lang w:val="en-GB"/>
+        </w:rPr>
+      </w:pPr>
+      <w:r>
+        <w:rPr>
+          <w:lang w:val="en-GB"/>
+        </w:rPr>
         <w:t xml:space="preserve">is my feature selection pipeline where I first select and then run the cross hyper parameter okay? </w:t>
       </w:r>
     </w:p>
@@ -8165,6 +8178,7 @@
         <w:rPr>
           <w:lang w:val="en-GB"/>
         </w:rPr>
+        <w:lastRenderedPageBreak/>
         <w:t>Is it okay to cherry pick different cancer visualizations within exploration and prediction performance for example</w:t>
       </w:r>
     </w:p>
@@ -8178,7 +8192,6 @@
         <w:rPr>
           <w:lang w:val="en-GB"/>
         </w:rPr>
-        <w:lastRenderedPageBreak/>
         <w:t>computing power?</w:t>
       </w:r>
     </w:p>

</xml_diff>

<commit_message>
Fix AE model, add new hyper parameters, ae integrations and predictions and update thesis
</commit_message>
<xml_diff>
--- a/Thesis Steps.docx
+++ b/Thesis Steps.docx
@@ -3466,6 +3466,160 @@
         <w:rPr>
           <w:lang w:val="en-GB"/>
         </w:rPr>
+        <w:t xml:space="preserve">Rerun super stage </w:t>
+      </w:r>
+      <w:proofErr w:type="spellStart"/>
+      <w:r>
+        <w:rPr>
+          <w:lang w:val="en-GB"/>
+        </w:rPr>
+        <w:t>enet</w:t>
+      </w:r>
+      <w:proofErr w:type="spellEnd"/>
+      <w:r>
+        <w:rPr>
+          <w:lang w:val="en-GB"/>
+        </w:rPr>
+        <w:t xml:space="preserve"> experiments with new different random state for </w:t>
+      </w:r>
+      <w:r>
+        <w:rPr>
+          <w:lang w:val="en-GB"/>
+        </w:rPr>
+        <w:t xml:space="preserve">model based </w:t>
+      </w:r>
+      <w:r>
+        <w:rPr>
+          <w:lang w:val="en-GB"/>
+        </w:rPr>
+        <w:t>feature selection algorithms</w:t>
+      </w:r>
+      <w:r>
+        <w:rPr>
+          <w:lang w:val="en-GB"/>
+        </w:rPr>
+        <w:t xml:space="preserve"> 4 elastic net and lasso regression feature selection</w:t>
+      </w:r>
+    </w:p>
+    <w:p>
+      <w:pPr>
+        <w:rPr>
+          <w:lang w:val="en-GB"/>
+        </w:rPr>
+      </w:pPr>
+      <w:r>
+        <w:rPr>
+          <w:lang w:val="en-GB"/>
+        </w:rPr>
+        <w:t>Fix ae (</w:t>
+      </w:r>
+      <w:proofErr w:type="spellStart"/>
+      <w:r>
+        <w:rPr>
+          <w:lang w:val="en-GB"/>
+        </w:rPr>
+        <w:t>tryout</w:t>
+      </w:r>
+      <w:proofErr w:type="spellEnd"/>
+      <w:r>
+        <w:rPr>
+          <w:lang w:val="en-GB"/>
+        </w:rPr>
+        <w:t xml:space="preserve"> without normalization, try increasing epochs, try with </w:t>
+      </w:r>
+      <w:proofErr w:type="spellStart"/>
+      <w:r>
+        <w:rPr>
+          <w:lang w:val="en-GB"/>
+        </w:rPr>
+        <w:t>reaky</w:t>
+      </w:r>
+      <w:proofErr w:type="spellEnd"/>
+      <w:r>
+        <w:rPr>
+          <w:lang w:val="en-GB"/>
+        </w:rPr>
+        <w:t xml:space="preserve"> </w:t>
+      </w:r>
+      <w:proofErr w:type="spellStart"/>
+      <w:r>
+        <w:rPr>
+          <w:lang w:val="en-GB"/>
+        </w:rPr>
+        <w:t>relu</w:t>
+      </w:r>
+      <w:proofErr w:type="spellEnd"/>
+      <w:r>
+        <w:rPr>
+          <w:lang w:val="en-GB"/>
+        </w:rPr>
+        <w:t xml:space="preserve">, do it with </w:t>
+      </w:r>
+      <w:proofErr w:type="spellStart"/>
+      <w:r>
+        <w:rPr>
+          <w:lang w:val="en-GB"/>
+        </w:rPr>
+        <w:t>tumor</w:t>
+      </w:r>
+      <w:proofErr w:type="spellEnd"/>
+      <w:r>
+        <w:rPr>
+          <w:lang w:val="en-GB"/>
+        </w:rPr>
+        <w:t xml:space="preserve"> prediction)</w:t>
+      </w:r>
+    </w:p>
+    <w:p>
+      <w:pPr>
+        <w:rPr>
+          <w:lang w:val="en-GB"/>
+        </w:rPr>
+      </w:pPr>
+      <w:r>
+        <w:rPr>
+          <w:lang w:val="en-GB"/>
+        </w:rPr>
+        <w:t xml:space="preserve">Rerun </w:t>
+      </w:r>
+      <w:proofErr w:type="spellStart"/>
+      <w:r>
+        <w:rPr>
+          <w:lang w:val="en-GB"/>
+        </w:rPr>
+        <w:t>tumor</w:t>
+      </w:r>
+      <w:proofErr w:type="spellEnd"/>
+      <w:r>
+        <w:rPr>
+          <w:lang w:val="en-GB"/>
+        </w:rPr>
+        <w:t xml:space="preserve"> prediction with hyper parameter tuning using F1 score</w:t>
+      </w:r>
+    </w:p>
+    <w:p>
+      <w:pPr>
+        <w:rPr>
+          <w:lang w:val="en-GB"/>
+        </w:rPr>
+      </w:pPr>
+      <w:r>
+        <w:rPr>
+          <w:lang w:val="en-GB"/>
+        </w:rPr>
+        <w:t>Make the legend the same position</w:t>
+      </w:r>
+    </w:p>
+    <w:p>
+      <w:pPr>
+        <w:rPr>
+          <w:lang w:val="en-GB"/>
+        </w:rPr>
+      </w:pPr>
+      <w:r>
+        <w:rPr>
+          <w:lang w:val="en-GB"/>
+        </w:rPr>
         <w:t>Previous experiments might have been giving the same seed for the random state.</w:t>
       </w:r>
     </w:p>
@@ -3675,6 +3829,7 @@
         <w:rPr>
           <w:lang w:val="en-GB"/>
         </w:rPr>
+        <w:lastRenderedPageBreak/>
         <w:t>Reorganize division of results presentation</w:t>
       </w:r>
     </w:p>
@@ -3830,7 +3985,6 @@
         <w:rPr>
           <w:lang w:val="en-GB"/>
         </w:rPr>
-        <w:lastRenderedPageBreak/>
         <w:t>Use RF model with auto encoder</w:t>
       </w:r>
     </w:p>
@@ -4427,6 +4581,7 @@
         <w:rPr>
           <w:lang w:val="en-GB"/>
         </w:rPr>
+        <w:lastRenderedPageBreak/>
         <w:t xml:space="preserve">Can just present the main conclusion with different feature selection methods ( i.e. no difference between the conclusions in chi2 vs </w:t>
       </w:r>
       <w:proofErr w:type="spellStart"/>
@@ -4553,7 +4708,6 @@
         <w:rPr>
           <w:lang w:val="en-GB"/>
         </w:rPr>
-        <w:lastRenderedPageBreak/>
         <w:t>Prediction models</w:t>
       </w:r>
     </w:p>
@@ -5116,6 +5270,7 @@
         <w:rPr>
           <w:lang w:val="en-GB"/>
         </w:rPr>
+        <w:lastRenderedPageBreak/>
         <w:t xml:space="preserve"> - Figure out the PCA feature  extraction performance</w:t>
       </w:r>
     </w:p>
@@ -5227,7 +5382,6 @@
         <w:rPr>
           <w:lang w:val="en-GB"/>
         </w:rPr>
-        <w:lastRenderedPageBreak/>
         <w:t>rule out certain factors such as feature selection using experiments I did as supporting evidence</w:t>
       </w:r>
     </w:p>
@@ -5828,6 +5982,7 @@
         <w:rPr>
           <w:lang w:val="en-GB"/>
         </w:rPr>
+        <w:lastRenderedPageBreak/>
         <w:t xml:space="preserve">- Fill in two documents from </w:t>
       </w:r>
       <w:proofErr w:type="spellStart"/>
@@ -5912,42 +6067,1076 @@
         <w:rPr>
           <w:lang w:val="en-GB"/>
         </w:rPr>
+        <w:t>Meetings: 26 January, 22 February, 22 March</w:t>
+      </w:r>
+    </w:p>
+    <w:p>
+      <w:pPr>
+        <w:rPr>
+          <w:lang w:val="en-GB"/>
+        </w:rPr>
+      </w:pPr>
+      <w:r>
+        <w:rPr>
+          <w:lang w:val="en-GB"/>
+        </w:rPr>
+        <w:t xml:space="preserve">Thesis committee form: </w:t>
+      </w:r>
+      <w:r>
+        <w:rPr>
+          <w:lang w:val="en-GB"/>
+        </w:rPr>
+        <w:t xml:space="preserve">2 meetings before </w:t>
+      </w:r>
+      <w:proofErr w:type="spellStart"/>
+      <w:r>
+        <w:rPr>
+          <w:lang w:val="en-GB"/>
+        </w:rPr>
+        <w:t>defense</w:t>
+      </w:r>
+      <w:proofErr w:type="spellEnd"/>
+      <w:r>
+        <w:rPr>
+          <w:lang w:val="en-GB"/>
+        </w:rPr>
+        <w:t xml:space="preserve"> ( 3 months beforehand</w:t>
+      </w:r>
+      <w:r>
+        <w:rPr>
+          <w:lang w:val="en-GB"/>
+        </w:rPr>
+        <w:t xml:space="preserve"> </w:t>
+      </w:r>
+      <w:r>
+        <w:rPr>
+          <w:lang w:val="en-GB"/>
+        </w:rPr>
+        <w:t>)</w:t>
+      </w:r>
+      <w:r>
+        <w:rPr>
+          <w:lang w:val="en-GB"/>
+        </w:rPr>
+        <w:t>. So approved before 22 February. Has to be handed in 5 days prior to the meeting, so before 17 February.</w:t>
+      </w:r>
+    </w:p>
+    <w:p>
+      <w:pPr>
+        <w:rPr>
+          <w:lang w:val="en-GB"/>
+        </w:rPr>
+      </w:pPr>
+      <w:r>
+        <w:rPr>
+          <w:lang w:val="en-GB"/>
+        </w:rPr>
+        <w:t>F</w:t>
+      </w:r>
+      <w:r>
+        <w:rPr>
+          <w:lang w:val="en-GB"/>
+        </w:rPr>
+        <w:t xml:space="preserve">inal examination </w:t>
+      </w:r>
+      <w:r>
+        <w:rPr>
+          <w:lang w:val="en-GB"/>
+        </w:rPr>
+        <w:t xml:space="preserve">form: </w:t>
+      </w:r>
+      <w:r>
+        <w:rPr>
+          <w:lang w:val="en-GB"/>
+        </w:rPr>
+        <w:t xml:space="preserve">6 weeks before </w:t>
+      </w:r>
+      <w:proofErr w:type="spellStart"/>
+      <w:r>
+        <w:rPr>
+          <w:lang w:val="en-GB"/>
+        </w:rPr>
+        <w:t>defense</w:t>
+      </w:r>
+      <w:proofErr w:type="spellEnd"/>
+      <w:r>
+        <w:rPr>
+          <w:lang w:val="en-GB"/>
+        </w:rPr>
+        <w:t xml:space="preserve"> date, l</w:t>
+      </w:r>
+      <w:r>
+        <w:rPr>
+          <w:lang w:val="en-GB"/>
+        </w:rPr>
+        <w:t>ast</w:t>
+      </w:r>
+      <w:r>
+        <w:rPr>
+          <w:lang w:val="en-GB"/>
+        </w:rPr>
+        <w:t xml:space="preserve"> meeting before </w:t>
+      </w:r>
+      <w:proofErr w:type="spellStart"/>
+      <w:r>
+        <w:rPr>
+          <w:lang w:val="en-GB"/>
+        </w:rPr>
+        <w:t>defense</w:t>
+      </w:r>
+      <w:proofErr w:type="spellEnd"/>
+      <w:r>
+        <w:rPr>
+          <w:lang w:val="en-GB"/>
+        </w:rPr>
+        <w:t>. Approved before 22 March, handing in before 23</w:t>
+      </w:r>
+      <w:r>
+        <w:rPr>
+          <w:vertAlign w:val="superscript"/>
+          <w:lang w:val="en-GB"/>
+        </w:rPr>
+        <w:t>rd</w:t>
+      </w:r>
+      <w:r>
+        <w:rPr>
+          <w:lang w:val="en-GB"/>
+        </w:rPr>
+        <w:t xml:space="preserve"> of February.</w:t>
+      </w:r>
+    </w:p>
+    <w:p>
+      <w:pPr>
+        <w:rPr>
+          <w:lang w:val="en-GB"/>
+        </w:rPr>
+      </w:pPr>
+      <w:r>
+        <w:rPr>
+          <w:lang w:val="en-GB"/>
+        </w:rPr>
+        <w:t>-(19 December presentation)</w:t>
+      </w:r>
+    </w:p>
+    <w:p>
+      <w:pPr>
+        <w:rPr>
+          <w:lang w:val="en-GB"/>
+        </w:rPr>
+      </w:pPr>
+      <w:r>
+        <w:rPr>
+          <w:lang w:val="en-GB"/>
+        </w:rPr>
+        <w:t>Presentation:</w:t>
+      </w:r>
+    </w:p>
+    <w:p>
+      <w:pPr>
+        <w:rPr>
+          <w:lang w:val="en-GB"/>
+        </w:rPr>
+      </w:pPr>
+      <w:r>
+        <w:rPr>
+          <w:lang w:val="en-GB"/>
+        </w:rPr>
+        <w:t xml:space="preserve">- </w:t>
+      </w:r>
+      <w:r>
+        <w:rPr>
+          <w:lang w:val="en-GB"/>
+        </w:rPr>
+        <w:t>Can take stuff from previous meeting to do</w:t>
+      </w:r>
+    </w:p>
+    <w:p>
+      <w:pPr>
+        <w:rPr>
+          <w:lang w:val="en-GB"/>
+        </w:rPr>
+      </w:pPr>
+      <w:r>
+        <w:rPr>
+          <w:lang w:val="en-GB"/>
+        </w:rPr>
+        <w:t>- Make feature selection absolute</w:t>
+      </w:r>
+      <w:r>
+        <w:rPr>
+          <w:lang w:val="en-GB"/>
+        </w:rPr>
+        <w:t xml:space="preserve"> numbers for fraction of modality</w:t>
+      </w:r>
+      <w:r>
+        <w:rPr>
+          <w:lang w:val="en-GB"/>
+        </w:rPr>
+        <w:t xml:space="preserve"> [x]</w:t>
+      </w:r>
+    </w:p>
+    <w:p>
+      <w:pPr>
+        <w:rPr>
+          <w:lang w:val="en-GB"/>
+        </w:rPr>
+      </w:pPr>
+      <w:r>
+        <w:rPr>
+          <w:lang w:val="en-GB"/>
+        </w:rPr>
+        <w:t>- RBF kernel does not have C parameter</w:t>
+      </w:r>
+      <w:r>
+        <w:rPr>
+          <w:lang w:val="en-GB"/>
+        </w:rPr>
+        <w:t xml:space="preserve"> [it does!]</w:t>
+      </w:r>
+    </w:p>
+    <w:p>
+      <w:pPr>
+        <w:rPr>
+          <w:lang w:val="en-GB"/>
+        </w:rPr>
+      </w:pPr>
+      <w:r>
+        <w:rPr>
+          <w:lang w:val="en-GB"/>
+        </w:rPr>
+        <w:t>Model:</w:t>
+      </w:r>
+    </w:p>
+    <w:p>
+      <w:pPr>
+        <w:rPr>
+          <w:lang w:val="en-GB"/>
+        </w:rPr>
+      </w:pPr>
+      <w:r>
+        <w:rPr>
+          <w:lang w:val="en-GB"/>
+        </w:rPr>
+        <w:t>- Display RMSE</w:t>
+      </w:r>
+      <w:r>
+        <w:rPr>
+          <w:lang w:val="en-GB"/>
+        </w:rPr>
+        <w:t xml:space="preserve"> is </w:t>
+      </w:r>
+      <w:r>
+        <w:rPr>
+          <w:lang w:val="en-GB"/>
+        </w:rPr>
+        <w:t xml:space="preserve"> instead of F1 score for stage</w:t>
+      </w:r>
+    </w:p>
+    <w:p>
+      <w:pPr>
+        <w:rPr>
+          <w:lang w:val="en-GB"/>
+        </w:rPr>
+      </w:pPr>
+      <w:r>
+        <w:rPr>
+          <w:lang w:val="en-GB"/>
+        </w:rPr>
+        <w:t>Thesis:</w:t>
+      </w:r>
+    </w:p>
+    <w:p>
+      <w:pPr>
+        <w:rPr>
+          <w:lang w:val="en-GB"/>
+        </w:rPr>
+      </w:pPr>
+      <w:r>
+        <w:rPr>
+          <w:lang w:val="en-GB"/>
+        </w:rPr>
+        <w:t>- Make research proposals separate section and more clear</w:t>
+      </w:r>
+      <w:r>
+        <w:rPr>
+          <w:lang w:val="en-GB"/>
+        </w:rPr>
+        <w:t xml:space="preserve"> [x]</w:t>
+      </w:r>
+    </w:p>
+    <w:p>
+      <w:pPr>
+        <w:rPr>
+          <w:lang w:val="en-GB"/>
+        </w:rPr>
+      </w:pPr>
+      <w:r>
+        <w:rPr>
+          <w:lang w:val="en-GB"/>
+        </w:rPr>
+        <w:t>- Visuals: for exploration remove REA</w:t>
+      </w:r>
+      <w:r>
+        <w:rPr>
+          <w:lang w:val="en-GB"/>
+        </w:rPr>
+        <w:t xml:space="preserve"> if </w:t>
+      </w:r>
+      <w:r>
+        <w:rPr>
+          <w:lang w:val="en-GB"/>
+        </w:rPr>
+        <w:t xml:space="preserve">D. Have a title for each group of observations. Don’t have double information, for example no PCA component labels everywhere. Can just have it for one column and one row. Don’t have the </w:t>
+      </w:r>
+      <w:proofErr w:type="spellStart"/>
+      <w:r>
+        <w:rPr>
+          <w:lang w:val="en-GB"/>
+        </w:rPr>
+        <w:t>color</w:t>
+      </w:r>
+      <w:proofErr w:type="spellEnd"/>
+      <w:r>
+        <w:rPr>
+          <w:lang w:val="en-GB"/>
+        </w:rPr>
+        <w:t xml:space="preserve"> legend within the graph, either outside or describe it. In caption, describe everything needed to know to understand picture from only caption. Don’t use green and red because of </w:t>
+      </w:r>
+      <w:proofErr w:type="spellStart"/>
+      <w:r>
+        <w:rPr>
+          <w:lang w:val="en-GB"/>
+        </w:rPr>
+        <w:t>color</w:t>
+      </w:r>
+      <w:proofErr w:type="spellEnd"/>
+      <w:r>
+        <w:rPr>
+          <w:lang w:val="en-GB"/>
+        </w:rPr>
+        <w:t xml:space="preserve"> blindness.</w:t>
+      </w:r>
+      <w:r>
+        <w:rPr>
+          <w:lang w:val="en-GB"/>
+        </w:rPr>
+        <w:t xml:space="preserve"> [x]</w:t>
+      </w:r>
+    </w:p>
+    <w:p>
+      <w:pPr>
+        <w:rPr>
+          <w:lang w:val="en-GB"/>
+        </w:rPr>
+      </w:pPr>
+      <w:r>
+        <w:rPr>
+          <w:lang w:val="en-GB"/>
+        </w:rPr>
+        <w:t xml:space="preserve">- Be more clear about what you want to show. Don’t show </w:t>
+      </w:r>
+      <w:proofErr w:type="spellStart"/>
+      <w:r>
+        <w:rPr>
+          <w:lang w:val="en-GB"/>
+        </w:rPr>
+        <w:t>stad</w:t>
+      </w:r>
+      <w:proofErr w:type="spellEnd"/>
+      <w:r>
+        <w:rPr>
+          <w:lang w:val="en-GB"/>
+        </w:rPr>
+        <w:t>, you can remove all the other cancers and say you chose one representative example. Be consistent with it throughout the paper. Include the other ones in the appendix and mention you did so. Explain similarities and differences with the other cancers.</w:t>
+      </w:r>
+      <w:r>
+        <w:rPr>
+          <w:lang w:val="en-GB"/>
+        </w:rPr>
+        <w:t xml:space="preserve"> It’s</w:t>
+      </w:r>
+    </w:p>
+    <w:p>
+      <w:r>
+        <w:rPr>
+          <w:lang w:val="en-GB"/>
+        </w:rPr>
+        <w:t>- Method: describe what you have done in the results section, so move what you have there now into the results. Has to be very specific, for example with data. What parameters do you have with your patient samples, what portal did you get it from. Enough information to reproduce.</w:t>
+      </w:r>
+    </w:p>
+    <w:p>
+      <w:pPr>
+        <w:rPr>
+          <w:lang w:val="en-GB"/>
+        </w:rPr>
+      </w:pPr>
+      <w:r>
+        <w:rPr>
+          <w:lang w:val="en-GB"/>
+        </w:rPr>
+        <w:t>- Result: describe why she did something, how, what observations you made and what can be concluded.</w:t>
+      </w:r>
+      <w:r>
+        <w:rPr>
+          <w:lang w:val="en-GB"/>
+        </w:rPr>
+        <w:t xml:space="preserve"> Shouldn’t have sub </w:t>
+      </w:r>
+      <w:proofErr w:type="spellStart"/>
+      <w:r>
+        <w:rPr>
+          <w:lang w:val="en-GB"/>
+        </w:rPr>
+        <w:t>sub</w:t>
+      </w:r>
+      <w:proofErr w:type="spellEnd"/>
+      <w:r>
+        <w:rPr>
+          <w:lang w:val="en-GB"/>
+        </w:rPr>
+        <w:t xml:space="preserve"> sections, just have it as a label. Group stuff differently. Main conclusions are there is no difference quantitatively or qualitatively. The first group can stay, but the 2</w:t>
+      </w:r>
+      <w:r>
+        <w:rPr>
+          <w:vertAlign w:val="superscript"/>
+          <w:lang w:val="en-GB"/>
+        </w:rPr>
+        <w:t>nd</w:t>
+      </w:r>
+      <w:r>
+        <w:rPr>
+          <w:lang w:val="en-GB"/>
+        </w:rPr>
+        <w:t xml:space="preserve"> want you can group in more logical groupings.</w:t>
+      </w:r>
+    </w:p>
+    <w:p>
+      <w:pPr>
+        <w:rPr>
+          <w:lang w:val="en-GB"/>
+        </w:rPr>
+      </w:pPr>
+    </w:p>
+    <w:p>
+      <w:pPr>
+        <w:rPr>
+          <w:lang w:val="en-GB"/>
+        </w:rPr>
+      </w:pPr>
+      <w:r>
+        <w:rPr>
+          <w:lang w:val="en-GB"/>
+        </w:rPr>
+        <w:t>-(14 November presentation)</w:t>
+      </w:r>
+    </w:p>
+    <w:p>
+      <w:pPr>
+        <w:rPr>
+          <w:lang w:val="en-GB"/>
+        </w:rPr>
+      </w:pPr>
+      <w:r>
+        <w:rPr>
+          <w:lang w:val="en-GB"/>
+        </w:rPr>
+        <w:t>* presentation:</w:t>
+      </w:r>
+    </w:p>
+    <w:p>
+      <w:r>
+        <w:t>- for the stage class in balance slides try to expand the table with cancers as columns</w:t>
+      </w:r>
+      <w:r>
+        <w:t xml:space="preserve"> [x]</w:t>
+      </w:r>
+    </w:p>
+    <w:p>
+      <w:pPr>
+        <w:rPr>
+          <w:lang w:val="en-GB"/>
+        </w:rPr>
+      </w:pPr>
+      <w:r>
+        <w:rPr>
+          <w:lang w:val="en-GB"/>
+        </w:rPr>
+        <w:t>- Use bigger text</w:t>
+      </w:r>
+      <w:r>
+        <w:rPr>
+          <w:lang w:val="en-GB"/>
+        </w:rPr>
+        <w:t xml:space="preserve"> [x]</w:t>
+      </w:r>
+    </w:p>
+    <w:p>
+      <w:pPr>
+        <w:rPr>
+          <w:lang w:val="en-GB"/>
+        </w:rPr>
+      </w:pPr>
+      <w:r>
+        <w:rPr>
+          <w:lang w:val="en-GB"/>
+        </w:rPr>
+        <w:t>- Put the main message of what you found instead of the method used in prediction</w:t>
+      </w:r>
+      <w:r>
+        <w:rPr>
+          <w:lang w:val="en-GB"/>
+        </w:rPr>
+        <w:t xml:space="preserve"> [x]</w:t>
+      </w:r>
+    </w:p>
+    <w:p>
+      <w:pPr>
+        <w:rPr>
+          <w:lang w:val="en-GB"/>
+        </w:rPr>
+      </w:pPr>
+      <w:r>
+        <w:rPr>
+          <w:lang w:val="en-GB"/>
+        </w:rPr>
+        <w:t>- Use fewer figures and focus more on what you want to show( for example, for just one representative cancer)</w:t>
+      </w:r>
+      <w:r>
+        <w:rPr>
+          <w:lang w:val="en-GB"/>
+        </w:rPr>
+        <w:t xml:space="preserve"> [x]</w:t>
+      </w:r>
+    </w:p>
+    <w:p>
+      <w:pPr>
+        <w:rPr>
+          <w:lang w:val="en-GB"/>
+        </w:rPr>
+      </w:pPr>
+      <w:r>
+        <w:rPr>
+          <w:lang w:val="en-GB"/>
+        </w:rPr>
+        <w:t>- more descriptive text in figure legends</w:t>
+      </w:r>
+      <w:r>
+        <w:rPr>
+          <w:lang w:val="en-GB"/>
+        </w:rPr>
+        <w:t xml:space="preserve"> [x]</w:t>
+      </w:r>
+    </w:p>
+    <w:p>
+      <w:r>
+        <w:t>- how you can improve even more instead of just results are inconclusive</w:t>
+      </w:r>
+    </w:p>
+    <w:p>
+      <w:r>
+        <w:t>* Model:</w:t>
+      </w:r>
+    </w:p>
+    <w:p>
+      <w:r>
+        <w:t>- What happens if you also look at how much each feature there even is softened initial sets and account for it</w:t>
+      </w:r>
+      <w:r>
+        <w:t xml:space="preserve"> [x]</w:t>
+      </w:r>
+    </w:p>
+    <w:p>
+      <w:r>
+        <w:t>- Vary feature selection stage</w:t>
+      </w:r>
+    </w:p>
+    <w:p>
+      <w:r>
+        <w:t>- Try different model (elastic net)</w:t>
+      </w:r>
+      <w:r>
+        <w:t xml:space="preserve"> for prediction</w:t>
+      </w:r>
+    </w:p>
+    <w:p>
+      <w:r>
+        <w:t>- Try different model (elastic net) for selection</w:t>
+      </w:r>
+    </w:p>
+    <w:p>
+      <w:r>
+        <w:t>- different sampling method: sampling with replacement from underrepresented classes</w:t>
+      </w:r>
+    </w:p>
+    <w:p>
+      <w:r>
+        <w:t>- check feature</w:t>
+      </w:r>
+      <w:r>
+        <w:t xml:space="preserve"> selection</w:t>
+      </w:r>
+      <w:r>
+        <w:t xml:space="preserve"> robustness</w:t>
+      </w:r>
+    </w:p>
+    <w:p>
+      <w:r>
+        <w:t xml:space="preserve">- rerun </w:t>
+      </w:r>
+      <w:proofErr w:type="spellStart"/>
+      <w:r>
+        <w:t>linreg</w:t>
+      </w:r>
+      <w:proofErr w:type="spellEnd"/>
+      <w:r>
+        <w:t xml:space="preserve"> after fixing bug with feature selection ordering</w:t>
+      </w:r>
+      <w:r>
+        <w:t xml:space="preserve"> (and </w:t>
+      </w:r>
+      <w:proofErr w:type="spellStart"/>
+      <w:r>
+        <w:t>elif</w:t>
+      </w:r>
+      <w:proofErr w:type="spellEnd"/>
+      <w:r>
+        <w:t xml:space="preserve"> for chi2 selection?)</w:t>
+      </w:r>
+      <w:r>
+        <w:t xml:space="preserve"> [x]</w:t>
+      </w:r>
+    </w:p>
+    <w:p>
+      <w:r>
+        <w:t>- deal with zero features in genus abundance</w:t>
+      </w:r>
+    </w:p>
+    <w:p>
+      <w:r>
+        <w:t>* Thesis:</w:t>
+      </w:r>
+    </w:p>
+    <w:p>
+      <w:r>
+        <w:t>- Introduction: includes background, knowledge gap and proposal to fill knowledge gap and not separate background section</w:t>
+      </w:r>
+      <w:r>
+        <w:t xml:space="preserve"> [x]</w:t>
+      </w:r>
+    </w:p>
+    <w:p>
+      <w:r>
+        <w:t>- Methods and materials: includes detail on how to reproduce paper. Data for example with table of samples and sample types.</w:t>
+      </w:r>
+      <w:r>
+        <w:t xml:space="preserve"> [x]</w:t>
+      </w:r>
+    </w:p>
+    <w:p>
+      <w:r>
+        <w:t>-</w:t>
+      </w:r>
+      <w:r>
+        <w:t xml:space="preserve"> </w:t>
+      </w:r>
+      <w:r>
+        <w:t xml:space="preserve">Results: </w:t>
+      </w:r>
+      <w:r>
+        <w:t>each subsection (4 or 5) will be the main messages with subparagraphs of why you think it is. For example, in the exploration phase it seems that genus and gene expression are overlapped.</w:t>
+      </w:r>
+      <w:r>
+        <w:t xml:space="preserve"> [x]</w:t>
+      </w:r>
+    </w:p>
+    <w:p>
+      <w:r>
+        <w:t>- Make clear</w:t>
+      </w:r>
+      <w:r>
+        <w:t xml:space="preserve"> what experiments you intend to do further to investigate this.</w:t>
+      </w:r>
+    </w:p>
+    <w:p>
+      <w:pPr>
+        <w:rPr>
+          <w:lang w:val="en-GB"/>
+        </w:rPr>
+      </w:pPr>
+      <w:r>
+        <w:rPr>
+          <w:lang w:val="en-GB"/>
+        </w:rPr>
+        <w:t>-(17 October presentation)</w:t>
+      </w:r>
+    </w:p>
+    <w:p>
+      <w:pPr>
+        <w:rPr>
+          <w:lang w:val="en-GB"/>
+        </w:rPr>
+      </w:pPr>
+      <w:r>
+        <w:rPr>
+          <w:lang w:val="en-GB"/>
+        </w:rPr>
+        <w:t>* Presentation:</w:t>
+      </w:r>
+    </w:p>
+    <w:p>
+      <w:pPr>
+        <w:rPr>
+          <w:lang w:val="en-GB"/>
+        </w:rPr>
+      </w:pPr>
+      <w:r>
+        <w:rPr>
+          <w:lang w:val="en-GB"/>
+        </w:rPr>
+        <w:t xml:space="preserve"> - make clear what microbial features are and how many samples</w:t>
+      </w:r>
+      <w:r>
+        <w:rPr>
+          <w:lang w:val="en-GB"/>
+        </w:rPr>
+        <w:t xml:space="preserve"> [x]</w:t>
+      </w:r>
+    </w:p>
+    <w:p>
+      <w:pPr>
+        <w:rPr>
+          <w:lang w:val="en-GB"/>
+        </w:rPr>
+      </w:pPr>
+      <w:r>
+        <w:rPr>
+          <w:lang w:val="en-GB"/>
+        </w:rPr>
+        <w:t>- what is in the overlap set?</w:t>
+      </w:r>
+      <w:r>
+        <w:rPr>
+          <w:lang w:val="en-GB"/>
+        </w:rPr>
+        <w:t xml:space="preserve"> [x]</w:t>
+      </w:r>
+    </w:p>
+    <w:p>
+      <w:pPr>
+        <w:rPr>
+          <w:lang w:val="en-GB"/>
+        </w:rPr>
+      </w:pPr>
+      <w:r>
+        <w:rPr>
+          <w:lang w:val="en-GB"/>
+        </w:rPr>
         <w:lastRenderedPageBreak/>
-        <w:t>Meetings: 26 January, 22 February, 22 March</w:t>
-      </w:r>
-    </w:p>
-    <w:p>
-      <w:pPr>
-        <w:rPr>
-          <w:lang w:val="en-GB"/>
-        </w:rPr>
-      </w:pPr>
-      <w:r>
-        <w:rPr>
-          <w:lang w:val="en-GB"/>
-        </w:rPr>
-        <w:t xml:space="preserve">Thesis committee form: </w:t>
-      </w:r>
-      <w:r>
-        <w:rPr>
-          <w:lang w:val="en-GB"/>
-        </w:rPr>
-        <w:t xml:space="preserve">2 meetings before </w:t>
+        <w:t xml:space="preserve">- give updated data on </w:t>
       </w:r>
       <w:proofErr w:type="spellStart"/>
       <w:r>
         <w:rPr>
           <w:lang w:val="en-GB"/>
         </w:rPr>
-        <w:t>defense</w:t>
+        <w:t>tumor</w:t>
       </w:r>
       <w:proofErr w:type="spellEnd"/>
       <w:r>
         <w:rPr>
           <w:lang w:val="en-GB"/>
         </w:rPr>
-        <w:t xml:space="preserve"> ( 3 months beforehand</w:t>
-      </w:r>
+        <w:t xml:space="preserve"> stage</w:t>
+      </w:r>
+      <w:r>
+        <w:rPr>
+          <w:lang w:val="en-GB"/>
+        </w:rPr>
+        <w:t xml:space="preserve"> distribution</w:t>
+      </w:r>
+    </w:p>
+    <w:p>
+      <w:pPr>
+        <w:rPr>
+          <w:lang w:val="en-GB"/>
+        </w:rPr>
+      </w:pPr>
+      <w:r>
+        <w:rPr>
+          <w:lang w:val="en-GB"/>
+        </w:rPr>
+        <w:t>* prediction set up:</w:t>
+      </w:r>
+    </w:p>
+    <w:p>
+      <w:pPr>
+        <w:rPr>
+          <w:lang w:val="en-GB"/>
+        </w:rPr>
+      </w:pPr>
+      <w:r>
+        <w:rPr>
+          <w:lang w:val="en-GB"/>
+        </w:rPr>
+        <w:t>-  remove cross-fertilization, reorder amount and ordering of features, use more features and bootstrapping iterations</w:t>
+      </w:r>
+      <w:r>
+        <w:rPr>
+          <w:lang w:val="en-GB"/>
+        </w:rPr>
+        <w:t xml:space="preserve"> [x]</w:t>
+      </w:r>
+    </w:p>
+    <w:p>
+      <w:pPr>
+        <w:rPr>
+          <w:lang w:val="en-GB"/>
+        </w:rPr>
+      </w:pPr>
+      <w:r>
+        <w:rPr>
+          <w:lang w:val="en-GB"/>
+        </w:rPr>
+        <w:t>- try an 8020 or 70 30 split</w:t>
+      </w:r>
+      <w:r>
+        <w:rPr>
+          <w:lang w:val="en-GB"/>
+        </w:rPr>
+        <w:t xml:space="preserve"> [x]</w:t>
+      </w:r>
+    </w:p>
+    <w:p>
+      <w:pPr>
+        <w:rPr>
+          <w:lang w:val="en-GB"/>
+        </w:rPr>
+      </w:pPr>
+      <w:r>
+        <w:rPr>
+          <w:lang w:val="en-GB"/>
+        </w:rPr>
+        <w:t>- for linear regression and ch2, just do splits and use feature selection on training part and testing on testing part</w:t>
+      </w:r>
+      <w:r>
+        <w:rPr>
+          <w:lang w:val="en-GB"/>
+        </w:rPr>
+        <w:t xml:space="preserve"> [x]</w:t>
+      </w:r>
+    </w:p>
+    <w:p>
+      <w:pPr>
+        <w:rPr>
+          <w:lang w:val="en-GB"/>
+        </w:rPr>
+      </w:pPr>
+      <w:r>
+        <w:rPr>
+          <w:lang w:val="en-GB"/>
+        </w:rPr>
+        <w:t>* evaluation:</w:t>
+      </w:r>
+    </w:p>
+    <w:p>
+      <w:pPr>
+        <w:rPr>
+          <w:lang w:val="en-GB"/>
+        </w:rPr>
+      </w:pPr>
+      <w:r>
+        <w:rPr>
+          <w:lang w:val="en-GB"/>
+        </w:rPr>
+        <w:t>- give R bars</w:t>
+      </w:r>
+      <w:r>
+        <w:rPr>
+          <w:lang w:val="en-GB"/>
+        </w:rPr>
+        <w:t xml:space="preserve"> [x]</w:t>
+      </w:r>
+    </w:p>
+    <w:p>
+      <w:pPr>
+        <w:rPr>
+          <w:lang w:val="en-GB"/>
+        </w:rPr>
+      </w:pPr>
+      <w:r>
+        <w:rPr>
+          <w:lang w:val="en-GB"/>
+        </w:rPr>
+        <w:t>- explore f</w:t>
+      </w:r>
+      <w:r>
+        <w:rPr>
+          <w:lang w:val="en-GB"/>
+        </w:rPr>
+        <w:t>eatures selected and robustness of feature selection</w:t>
+      </w:r>
+      <w:r>
+        <w:rPr>
+          <w:lang w:val="en-GB"/>
+        </w:rPr>
+        <w:t xml:space="preserve"> ( how do you deal with random seed in different iterations? Is it always to same features?</w:t>
+      </w:r>
+      <w:r>
+        <w:rPr>
+          <w:lang w:val="en-GB"/>
+        </w:rPr>
+        <w:t xml:space="preserve"> How do you compare when the amount of features of each modality is different?</w:t>
+      </w:r>
+      <w:r>
+        <w:rPr>
+          <w:lang w:val="en-GB"/>
+        </w:rPr>
+        <w:t xml:space="preserve"> What percentage of features are from each modality?</w:t>
+      </w:r>
+      <w:r>
+        <w:rPr>
+          <w:lang w:val="en-GB"/>
+        </w:rPr>
+        <w:t xml:space="preserve"> Should I ever show all features?</w:t>
+      </w:r>
+      <w:r>
+        <w:rPr>
+          <w:lang w:val="en-GB"/>
+        </w:rPr>
+        <w:t>)</w:t>
+      </w:r>
+    </w:p>
+    <w:p>
+      <w:pPr>
+        <w:rPr>
+          <w:lang w:val="en-GB"/>
+        </w:rPr>
+      </w:pPr>
+      <w:proofErr w:type="spellStart"/>
+      <w:r>
+        <w:rPr>
+          <w:lang w:val="en-GB"/>
+        </w:rPr>
+        <w:t>Its</w:t>
+      </w:r>
+      <w:proofErr w:type="spellEnd"/>
+      <w:r>
+        <w:rPr>
+          <w:lang w:val="en-GB"/>
+        </w:rPr>
+        <w:t xml:space="preserve"> not fair to compare all features if each modality has different amount []</w:t>
+      </w:r>
+    </w:p>
+    <w:p>
+      <w:pPr>
+        <w:rPr>
+          <w:lang w:val="en-GB"/>
+        </w:rPr>
+      </w:pPr>
+      <w:r>
+        <w:rPr>
+          <w:lang w:val="en-GB"/>
+        </w:rPr>
+        <w:t>- don’t have to connecting lines (categorical?)</w:t>
+      </w:r>
+      <w:r>
+        <w:rPr>
+          <w:lang w:val="en-GB"/>
+        </w:rPr>
+        <w:t xml:space="preserve"> [z]</w:t>
+      </w:r>
+    </w:p>
+    <w:p>
+      <w:pPr>
+        <w:rPr>
+          <w:lang w:val="en-GB"/>
+        </w:rPr>
+      </w:pPr>
+      <w:r>
+        <w:rPr>
+          <w:lang w:val="en-GB"/>
+        </w:rPr>
+        <w:t>* Model</w:t>
+      </w:r>
+    </w:p>
+    <w:p>
+      <w:pPr>
+        <w:rPr>
+          <w:lang w:val="en-GB"/>
+        </w:rPr>
+      </w:pPr>
+      <w:r>
+        <w:rPr>
+          <w:lang w:val="en-GB"/>
+        </w:rPr>
+        <w:t>- try hyper parameter tuning, use elastic net instead of linear regression</w:t>
+      </w:r>
+    </w:p>
+    <w:p>
+      <w:pPr>
+        <w:rPr>
+          <w:lang w:val="en-GB"/>
+        </w:rPr>
+      </w:pPr>
+      <w:r>
+        <w:rPr>
+          <w:lang w:val="en-GB"/>
+        </w:rPr>
+        <w:t>- look at SVM gamma and c</w:t>
+      </w:r>
+    </w:p>
+    <w:p>
+      <w:pPr>
+        <w:rPr>
+          <w:lang w:val="en-GB"/>
+        </w:rPr>
+      </w:pPr>
+      <w:r>
+        <w:rPr>
+          <w:lang w:val="en-GB"/>
+        </w:rPr>
+        <w:t>* Thesis:</w:t>
+      </w:r>
+    </w:p>
+    <w:p>
+      <w:pPr>
+        <w:rPr>
+          <w:lang w:val="en-GB"/>
+        </w:rPr>
+      </w:pPr>
+      <w:r>
+        <w:rPr>
+          <w:lang w:val="en-GB"/>
+        </w:rPr>
+        <w:t>- have an outline and empty tables on what you want filled in</w:t>
+      </w:r>
+    </w:p>
+    <w:p>
+      <w:pPr>
+        <w:rPr>
+          <w:lang w:val="en-GB"/>
+        </w:rPr>
+      </w:pPr>
+      <w:r>
+        <w:rPr>
+          <w:lang w:val="en-GB"/>
+        </w:rPr>
+        <w:t xml:space="preserve">- make </w:t>
+      </w:r>
+      <w:proofErr w:type="spellStart"/>
+      <w:r>
+        <w:rPr>
+          <w:lang w:val="en-GB"/>
+        </w:rPr>
+        <w:t>hypotheses</w:t>
+      </w:r>
+      <w:r>
+        <w:rPr>
+          <w:lang w:val="en-GB"/>
+        </w:rPr>
+        <w:t>from</w:t>
+      </w:r>
+      <w:proofErr w:type="spellEnd"/>
       <w:r>
         <w:rPr>
           <w:lang w:val="en-GB"/>
@@ -5958,123 +7147,646 @@
         <w:rPr>
           <w:lang w:val="en-GB"/>
         </w:rPr>
+        <w:t xml:space="preserve"> packages and write in thesis draft based on commits and to do’s and notes.</w:t>
+      </w:r>
+    </w:p>
+    <w:p>
+      <w:pPr>
+        <w:rPr>
+          <w:lang w:val="en-GB"/>
+        </w:rPr>
+      </w:pPr>
+    </w:p>
+    <w:p>
+      <w:pPr>
+        <w:rPr>
+          <w:lang w:val="en-GB"/>
+        </w:rPr>
+      </w:pPr>
+      <w:r>
+        <w:rPr>
+          <w:lang w:val="en-GB"/>
+        </w:rPr>
+        <w:t>-(28 September presentation)</w:t>
+      </w:r>
+    </w:p>
+    <w:p>
+      <w:pPr>
+        <w:rPr>
+          <w:lang w:val="en-GB"/>
+        </w:rPr>
+      </w:pPr>
+      <w:r>
+        <w:rPr>
+          <w:lang w:val="en-GB"/>
+        </w:rPr>
+        <w:t>* Show performance with normal samples as stage zero</w:t>
+      </w:r>
+    </w:p>
+    <w:p>
+      <w:pPr>
+        <w:rPr>
+          <w:lang w:val="en-GB"/>
+        </w:rPr>
+      </w:pPr>
+      <w:r>
+        <w:rPr>
+          <w:lang w:val="en-GB"/>
+        </w:rPr>
+        <w:t>-- Possibly contrast with performance when that’s not the case (were normal samples being misinterpreted as stage 1?)</w:t>
+      </w:r>
+    </w:p>
+    <w:p>
+      <w:pPr>
+        <w:rPr>
+          <w:lang w:val="en-GB"/>
+        </w:rPr>
+      </w:pPr>
+      <w:r>
+        <w:rPr>
+          <w:lang w:val="en-GB"/>
+        </w:rPr>
+        <w:t>* Show performance when using new prediction set up with random sampling</w:t>
+      </w:r>
+      <w:r>
+        <w:rPr>
+          <w:lang w:val="en-GB"/>
+        </w:rPr>
+        <w:t xml:space="preserve"> and additional </w:t>
+      </w:r>
+      <w:proofErr w:type="spellStart"/>
+      <w:r>
+        <w:rPr>
+          <w:lang w:val="en-GB"/>
+        </w:rPr>
+        <w:t>fe</w:t>
+      </w:r>
+      <w:r>
+        <w:rPr>
+          <w:lang w:val="en-GB"/>
+        </w:rPr>
+        <w:t>with</w:t>
+      </w:r>
+      <w:proofErr w:type="spellEnd"/>
+      <w:r>
+        <w:rPr>
+          <w:lang w:val="en-GB"/>
+        </w:rPr>
+        <w:t xml:space="preserve"> </w:t>
+      </w:r>
+      <w:proofErr w:type="spellStart"/>
+      <w:r>
+        <w:rPr>
+          <w:lang w:val="en-GB"/>
+        </w:rPr>
+        <w:t>atures</w:t>
+      </w:r>
+      <w:proofErr w:type="spellEnd"/>
+    </w:p>
+    <w:p>
+      <w:pPr>
+        <w:rPr>
+          <w:lang w:val="en-GB"/>
+        </w:rPr>
+      </w:pPr>
+      <w:r>
+        <w:rPr>
+          <w:lang w:val="en-GB"/>
+        </w:rPr>
+        <w:t>* Show performance when using new feature ranking with linear regression (discuss data leakage</w:t>
+      </w:r>
+      <w:r>
+        <w:rPr>
+          <w:lang w:val="en-GB"/>
+        </w:rPr>
         <w:t>)</w:t>
       </w:r>
-      <w:r>
-        <w:rPr>
-          <w:lang w:val="en-GB"/>
-        </w:rPr>
-        <w:t>. So approved before 22 February. Has to be handed in 5 days prior to the meeting, so before 17 February.</w:t>
-      </w:r>
-    </w:p>
-    <w:p>
-      <w:pPr>
-        <w:rPr>
-          <w:lang w:val="en-GB"/>
-        </w:rPr>
-      </w:pPr>
-      <w:r>
-        <w:rPr>
-          <w:lang w:val="en-GB"/>
-        </w:rPr>
-        <w:t>F</w:t>
-      </w:r>
-      <w:r>
-        <w:rPr>
-          <w:lang w:val="en-GB"/>
-        </w:rPr>
-        <w:t xml:space="preserve">inal examination </w:t>
-      </w:r>
-      <w:r>
-        <w:rPr>
-          <w:lang w:val="en-GB"/>
-        </w:rPr>
-        <w:t xml:space="preserve">form: </w:t>
-      </w:r>
-      <w:r>
-        <w:rPr>
-          <w:lang w:val="en-GB"/>
-        </w:rPr>
-        <w:t xml:space="preserve">6 weeks before </w:t>
+    </w:p>
+    <w:p>
+      <w:pPr>
+        <w:rPr>
+          <w:lang w:val="en-GB"/>
+        </w:rPr>
+      </w:pPr>
+      <w:r>
+        <w:rPr>
+          <w:lang w:val="en-GB"/>
+        </w:rPr>
+        <w:t>* Show performance when using new prediction with linear regression for stages</w:t>
+      </w:r>
+    </w:p>
+    <w:p>
+      <w:pPr>
+        <w:rPr>
+          <w:lang w:val="en-GB"/>
+        </w:rPr>
+      </w:pPr>
+      <w:r>
+        <w:rPr>
+          <w:lang w:val="en-GB"/>
+        </w:rPr>
+        <w:t>* Show analysis of prediction results across experiments with confusion matrices</w:t>
+      </w:r>
+    </w:p>
+    <w:p>
+      <w:pPr>
+        <w:rPr>
+          <w:lang w:val="en-GB"/>
+        </w:rPr>
+      </w:pPr>
+      <w:r>
+        <w:rPr>
+          <w:lang w:val="en-GB"/>
+        </w:rPr>
+        <w:t>* If time: investigate dominance of each feature in integrated modality</w:t>
+      </w:r>
+    </w:p>
+    <w:p>
+      <w:pPr>
+        <w:rPr>
+          <w:lang w:val="en-GB"/>
+        </w:rPr>
+      </w:pPr>
+      <w:r>
+        <w:rPr>
+          <w:lang w:val="en-GB"/>
+        </w:rPr>
+        <w:t>* If time: update tables</w:t>
+      </w:r>
+    </w:p>
+    <w:p>
+      <w:pPr>
+        <w:rPr>
+          <w:lang w:val="en-GB"/>
+        </w:rPr>
+      </w:pPr>
+      <w:r>
+        <w:rPr>
+          <w:lang w:val="en-GB"/>
+        </w:rPr>
+        <w:lastRenderedPageBreak/>
+        <w:t>-(6 September presentation)</w:t>
+      </w:r>
+    </w:p>
+    <w:p>
+      <w:pPr>
+        <w:rPr>
+          <w:lang w:val="en-GB"/>
+        </w:rPr>
+      </w:pPr>
+      <w:r>
+        <w:rPr>
+          <w:lang w:val="en-GB"/>
+        </w:rPr>
+        <w:t>* display predictive performance for each cancer separately with increasing feature amounts on the X axis instead of different cancers, and then each omics type separately</w:t>
+      </w:r>
+      <w:r>
+        <w:rPr>
+          <w:lang w:val="en-GB"/>
+        </w:rPr>
+        <w:t xml:space="preserve"> in each graph</w:t>
+      </w:r>
+      <w:r>
+        <w:rPr>
+          <w:lang w:val="en-GB"/>
+        </w:rPr>
+        <w:t xml:space="preserve"> [x]</w:t>
+      </w:r>
+    </w:p>
+    <w:p>
+      <w:pPr>
+        <w:rPr>
+          <w:lang w:val="en-GB"/>
+        </w:rPr>
+      </w:pPr>
+      <w:r>
+        <w:rPr>
+          <w:lang w:val="en-GB"/>
+        </w:rPr>
+        <w:t xml:space="preserve">* </w:t>
+      </w:r>
+      <w:r>
+        <w:rPr>
+          <w:lang w:val="en-GB"/>
+        </w:rPr>
+        <w:t>try MSE error</w:t>
+      </w:r>
+    </w:p>
+    <w:p>
+      <w:pPr>
+        <w:rPr>
+          <w:lang w:val="en-GB"/>
+        </w:rPr>
+      </w:pPr>
+      <w:r>
+        <w:rPr>
+          <w:lang w:val="en-GB"/>
+        </w:rPr>
+        <w:t>* fix the y-axis to have the same units</w:t>
+      </w:r>
+      <w:r>
+        <w:rPr>
+          <w:lang w:val="en-GB"/>
+        </w:rPr>
+        <w:t xml:space="preserve"> [x]</w:t>
+      </w:r>
+    </w:p>
+    <w:p>
+      <w:pPr>
+        <w:rPr>
+          <w:lang w:val="en-GB"/>
+        </w:rPr>
+      </w:pPr>
+      <w:r>
+        <w:rPr>
+          <w:lang w:val="en-GB"/>
+        </w:rPr>
+        <w:t>* if time: try a different set up with random sampling to estimate performance</w:t>
+      </w:r>
+    </w:p>
+    <w:p>
+      <w:pPr>
+        <w:rPr>
+          <w:lang w:val="en-GB"/>
+        </w:rPr>
+      </w:pPr>
+      <w:r>
+        <w:rPr>
+          <w:lang w:val="en-GB"/>
+        </w:rPr>
+        <w:t>* start initial subheading and grouping of current thesis document</w:t>
+      </w:r>
+      <w:r>
+        <w:rPr>
+          <w:lang w:val="en-GB"/>
+        </w:rPr>
+        <w:t xml:space="preserve"> [x]</w:t>
+      </w:r>
+    </w:p>
+    <w:p>
+      <w:pPr>
+        <w:rPr>
+          <w:lang w:val="en-GB"/>
+        </w:rPr>
+      </w:pPr>
+      <w:r>
+        <w:rPr>
+          <w:lang w:val="en-GB"/>
+        </w:rPr>
+        <w:t>* for presentation</w:t>
+      </w:r>
+    </w:p>
+    <w:p>
+      <w:pPr>
+        <w:rPr>
+          <w:lang w:val="en-GB"/>
+        </w:rPr>
+      </w:pPr>
+      <w:r>
+        <w:rPr>
+          <w:lang w:val="en-GB"/>
+        </w:rPr>
+        <w:t xml:space="preserve">- Think about what I really want to present instead of a big bundle of images. </w:t>
+      </w:r>
+    </w:p>
+    <w:p>
+      <w:pPr>
+        <w:rPr>
+          <w:lang w:val="en-GB"/>
+        </w:rPr>
+      </w:pPr>
+      <w:r>
+        <w:rPr>
+          <w:lang w:val="en-GB"/>
+        </w:rPr>
+        <w:t>- Fix cancer sucks thing and find source for how many people die from it.</w:t>
+      </w:r>
+      <w:r>
+        <w:rPr>
+          <w:lang w:val="en-GB"/>
+        </w:rPr>
+        <w:t xml:space="preserve"> [x]</w:t>
+      </w:r>
+    </w:p>
+    <w:p>
+      <w:pPr>
+        <w:rPr>
+          <w:lang w:val="en-GB"/>
+        </w:rPr>
+      </w:pPr>
+      <w:r>
+        <w:rPr>
+          <w:lang w:val="en-GB"/>
+        </w:rPr>
+        <w:t>look more into HMP?</w:t>
+      </w:r>
+    </w:p>
+    <w:p>
+      <w:pPr>
+        <w:rPr>
+          <w:lang w:val="en-GB"/>
+        </w:rPr>
+      </w:pPr>
+      <w:r>
+        <w:rPr>
+          <w:lang w:val="en-GB"/>
+        </w:rPr>
+        <w:t xml:space="preserve">Investigate performance more. Are all my features from one modality? </w:t>
+      </w:r>
+    </w:p>
+    <w:p>
+      <w:pPr>
+        <w:rPr>
+          <w:lang w:val="en-GB"/>
+        </w:rPr>
+      </w:pPr>
+      <w:r>
+        <w:rPr>
+          <w:lang w:val="en-GB"/>
+        </w:rPr>
+        <w:t>What kind of prediction set up? Random sampling based?</w:t>
+      </w:r>
+      <w:r>
+        <w:rPr>
+          <w:lang w:val="en-GB"/>
+        </w:rPr>
+        <w:t xml:space="preserve"> And then select a different amount of features and perform sampling to estimate performance</w:t>
+      </w:r>
+    </w:p>
+    <w:p>
+      <w:pPr>
+        <w:rPr>
+          <w:lang w:val="en-GB"/>
+        </w:rPr>
+      </w:pPr>
+      <w:r>
+        <w:rPr>
+          <w:lang w:val="en-GB"/>
+        </w:rPr>
+        <w:t>What if I use other omics types and compare?</w:t>
+      </w:r>
+    </w:p>
+    <w:p>
+      <w:pPr>
+        <w:pStyle w:val="Heading1"/>
+        <w:rPr>
+          <w:lang w:val="en-GB"/>
+        </w:rPr>
+      </w:pPr>
+      <w:r>
+        <w:rPr>
+          <w:lang w:val="en-GB"/>
+        </w:rPr>
+        <w:t>Presentation</w:t>
+      </w:r>
+    </w:p>
+    <w:p>
+      <w:pPr>
+        <w:rPr>
+          <w:lang w:val="en-GB"/>
+        </w:rPr>
+      </w:pPr>
+    </w:p>
+    <w:p>
+      <w:pPr>
+        <w:rPr>
+          <w:lang w:val="en-GB"/>
+        </w:rPr>
+      </w:pPr>
+      <w:r>
+        <w:rPr>
+          <w:lang w:val="en-GB"/>
+        </w:rPr>
+        <w:t>17 October</w:t>
+      </w:r>
+    </w:p>
+    <w:p>
+      <w:pPr>
+        <w:rPr>
+          <w:lang w:val="en-GB"/>
+        </w:rPr>
+      </w:pPr>
+      <w:r>
+        <w:rPr>
+          <w:lang w:val="en-GB"/>
+        </w:rPr>
+        <w:t>Try different stages of integration</w:t>
+      </w:r>
+    </w:p>
+    <w:p>
+      <w:pPr>
+        <w:rPr>
+          <w:lang w:val="en-GB"/>
+        </w:rPr>
+      </w:pPr>
+    </w:p>
+    <w:p>
+      <w:pPr>
+        <w:rPr>
+          <w:lang w:val="en-GB"/>
+        </w:rPr>
+      </w:pPr>
+    </w:p>
+    <w:p>
+      <w:pPr>
+        <w:rPr>
+          <w:lang w:val="en-GB"/>
+        </w:rPr>
+      </w:pPr>
+      <w:r>
+        <w:rPr>
+          <w:lang w:val="en-GB"/>
+        </w:rPr>
+        <w:t>- Feature selection</w:t>
+      </w:r>
+    </w:p>
+    <w:p>
+      <w:pPr>
+        <w:rPr>
+          <w:lang w:val="en-GB"/>
+        </w:rPr>
+      </w:pPr>
+      <w:r>
+        <w:rPr>
+          <w:lang w:val="en-GB"/>
+        </w:rPr>
+        <w:t xml:space="preserve">- Prediction task on stage and </w:t>
       </w:r>
       <w:proofErr w:type="spellStart"/>
       <w:r>
         <w:rPr>
           <w:lang w:val="en-GB"/>
         </w:rPr>
-        <w:t>defense</w:t>
+        <w:t>tumor</w:t>
       </w:r>
       <w:proofErr w:type="spellEnd"/>
-      <w:r>
-        <w:rPr>
-          <w:lang w:val="en-GB"/>
-        </w:rPr>
-        <w:t xml:space="preserve"> date, l</w:t>
-      </w:r>
-      <w:r>
-        <w:rPr>
-          <w:lang w:val="en-GB"/>
-        </w:rPr>
-        <w:t>ast</w:t>
-      </w:r>
-      <w:r>
-        <w:rPr>
-          <w:lang w:val="en-GB"/>
-        </w:rPr>
-        <w:t xml:space="preserve"> meeting before </w:t>
+    </w:p>
+    <w:p>
+      <w:pPr>
+        <w:rPr>
+          <w:lang w:val="en-GB"/>
+        </w:rPr>
+      </w:pPr>
+      <w:r>
+        <w:rPr>
+          <w:lang w:val="en-GB"/>
+        </w:rPr>
+        <w:t>two fold cross validation chi squared feature selection\</w:t>
+      </w:r>
+    </w:p>
+    <w:p>
+      <w:pPr>
+        <w:rPr>
+          <w:lang w:val="nl-NL"/>
+        </w:rPr>
+      </w:pPr>
+      <w:r>
+        <w:rPr>
+          <w:lang w:val="nl-NL"/>
+        </w:rPr>
+        <w:t xml:space="preserve">tumor: </w:t>
       </w:r>
       <w:proofErr w:type="spellStart"/>
       <w:r>
         <w:rPr>
-          <w:lang w:val="en-GB"/>
-        </w:rPr>
-        <w:t>defense</w:t>
+          <w:lang w:val="nl-NL"/>
+        </w:rPr>
+        <w:t>svm</w:t>
       </w:r>
       <w:proofErr w:type="spellEnd"/>
       <w:r>
         <w:rPr>
-          <w:lang w:val="en-GB"/>
-        </w:rPr>
-        <w:t>. Approved before 22 March, handing in before 23</w:t>
-      </w:r>
-      <w:r>
-        <w:rPr>
-          <w:vertAlign w:val="superscript"/>
-          <w:lang w:val="en-GB"/>
-        </w:rPr>
-        <w:t>rd</w:t>
-      </w:r>
-      <w:r>
-        <w:rPr>
-          <w:lang w:val="en-GB"/>
-        </w:rPr>
-        <w:t xml:space="preserve"> of February.</w:t>
-      </w:r>
-    </w:p>
-    <w:p>
-      <w:pPr>
-        <w:rPr>
-          <w:lang w:val="en-GB"/>
-        </w:rPr>
-      </w:pPr>
-      <w:r>
-        <w:rPr>
-          <w:lang w:val="en-GB"/>
-        </w:rPr>
-        <w:t>-(19 December presentation)</w:t>
-      </w:r>
-    </w:p>
-    <w:p>
-      <w:pPr>
-        <w:rPr>
-          <w:lang w:val="en-GB"/>
-        </w:rPr>
-      </w:pPr>
-      <w:r>
-        <w:rPr>
-          <w:lang w:val="en-GB"/>
-        </w:rPr>
-        <w:t>Presentation:</w:t>
+          <w:lang w:val="nl-NL"/>
+        </w:rPr>
+        <w:t xml:space="preserve">, </w:t>
+      </w:r>
+      <w:proofErr w:type="spellStart"/>
+      <w:r>
+        <w:rPr>
+          <w:lang w:val="nl-NL"/>
+        </w:rPr>
+        <w:t>rbf</w:t>
+      </w:r>
+      <w:proofErr w:type="spellEnd"/>
+      <w:r>
+        <w:rPr>
+          <w:lang w:val="nl-NL"/>
+        </w:rPr>
+        <w:t xml:space="preserve"> </w:t>
+      </w:r>
+      <w:proofErr w:type="spellStart"/>
+      <w:r>
+        <w:rPr>
+          <w:lang w:val="nl-NL"/>
+        </w:rPr>
+        <w:t>kernel</w:t>
+      </w:r>
+      <w:proofErr w:type="spellEnd"/>
+      <w:r>
+        <w:rPr>
+          <w:lang w:val="nl-NL"/>
+        </w:rPr>
+        <w:t>, c=1</w:t>
+      </w:r>
+    </w:p>
+    <w:p>
+      <w:pPr>
+        <w:rPr>
+          <w:lang w:val="en-GB"/>
+        </w:rPr>
+      </w:pPr>
+      <w:r>
+        <w:rPr>
+          <w:lang w:val="en-GB"/>
+        </w:rPr>
+        <w:t xml:space="preserve">stage: </w:t>
+      </w:r>
+      <w:proofErr w:type="spellStart"/>
+      <w:r>
+        <w:rPr>
+          <w:lang w:val="en-GB"/>
+        </w:rPr>
+        <w:t>mlgr</w:t>
+      </w:r>
+      <w:proofErr w:type="spellEnd"/>
+      <w:r>
+        <w:rPr>
+          <w:lang w:val="en-GB"/>
+        </w:rPr>
+        <w:t xml:space="preserve">, </w:t>
+      </w:r>
+    </w:p>
+    <w:p>
+      <w:pPr>
+        <w:rPr>
+          <w:lang w:val="en-GB"/>
+        </w:rPr>
+      </w:pPr>
+    </w:p>
+    <w:p>
+      <w:pPr>
+        <w:rPr>
+          <w:lang w:val="en-GB"/>
+        </w:rPr>
+      </w:pPr>
+      <w:r>
+        <w:rPr>
+          <w:lang w:val="en-GB"/>
+        </w:rPr>
+        <w:t xml:space="preserve">- PCA and t-SNE visualizations for all cancers and data sets with </w:t>
+      </w:r>
+      <w:proofErr w:type="spellStart"/>
+      <w:r>
+        <w:rPr>
+          <w:lang w:val="en-GB"/>
+        </w:rPr>
+        <w:t>tumor</w:t>
+      </w:r>
+      <w:proofErr w:type="spellEnd"/>
+      <w:r>
+        <w:rPr>
+          <w:lang w:val="en-GB"/>
+        </w:rPr>
+        <w:t xml:space="preserve"> status data</w:t>
+      </w:r>
+    </w:p>
+    <w:p>
+      <w:pPr>
+        <w:rPr>
+          <w:lang w:val="en-GB"/>
+        </w:rPr>
+      </w:pPr>
+      <w:r>
+        <w:rPr>
+          <w:lang w:val="en-GB"/>
+        </w:rPr>
+        <w:t>- also do this for stage data, but only for overlapped samples</w:t>
+      </w:r>
+    </w:p>
+    <w:p>
+      <w:pPr>
+        <w:rPr>
+          <w:lang w:val="en-GB"/>
+        </w:rPr>
+      </w:pPr>
+      <w:r>
+        <w:rPr>
+          <w:lang w:val="en-GB"/>
+        </w:rPr>
+        <w:t>- running algorithm on overlapped data sets</w:t>
+      </w:r>
+    </w:p>
+    <w:p>
+      <w:pPr>
+        <w:rPr>
+          <w:lang w:val="en-GB"/>
+        </w:rPr>
+      </w:pPr>
+      <w:r>
+        <w:rPr>
+          <w:lang w:val="en-GB"/>
+        </w:rPr>
+        <w:t>- making graphs for visualization of prediction performance</w:t>
       </w:r>
     </w:p>
     <w:p>
@@ -6089,1678 +7801,145 @@
         </w:rPr>
         <w:t xml:space="preserve">- </w:t>
       </w:r>
-      <w:r>
-        <w:rPr>
-          <w:lang w:val="en-GB"/>
-        </w:rPr>
-        <w:t>Can take stuff from previous meeting to do</w:t>
-      </w:r>
-    </w:p>
-    <w:p>
-      <w:pPr>
-        <w:rPr>
-          <w:lang w:val="en-GB"/>
-        </w:rPr>
-      </w:pPr>
-      <w:r>
-        <w:rPr>
-          <w:lang w:val="en-GB"/>
-        </w:rPr>
-        <w:t>- Make feature selection absolute</w:t>
-      </w:r>
-      <w:r>
-        <w:rPr>
-          <w:lang w:val="en-GB"/>
-        </w:rPr>
-        <w:t xml:space="preserve"> numbers for fraction of modality</w:t>
-      </w:r>
-      <w:r>
-        <w:rPr>
-          <w:lang w:val="en-GB"/>
-        </w:rPr>
-        <w:t xml:space="preserve"> [x]</w:t>
-      </w:r>
-    </w:p>
-    <w:p>
-      <w:pPr>
-        <w:rPr>
-          <w:lang w:val="en-GB"/>
-        </w:rPr>
-      </w:pPr>
-      <w:r>
-        <w:rPr>
-          <w:lang w:val="en-GB"/>
-        </w:rPr>
-        <w:t>- RBF kernel does not have C parameter</w:t>
-      </w:r>
-      <w:r>
-        <w:rPr>
-          <w:lang w:val="en-GB"/>
-        </w:rPr>
-        <w:t xml:space="preserve"> [it does!]</w:t>
-      </w:r>
-    </w:p>
-    <w:p>
-      <w:pPr>
-        <w:rPr>
-          <w:lang w:val="en-GB"/>
-        </w:rPr>
-      </w:pPr>
-      <w:r>
-        <w:rPr>
-          <w:lang w:val="en-GB"/>
-        </w:rPr>
-        <w:t>Model:</w:t>
-      </w:r>
-    </w:p>
-    <w:p>
-      <w:pPr>
-        <w:rPr>
-          <w:lang w:val="en-GB"/>
-        </w:rPr>
-      </w:pPr>
-      <w:r>
-        <w:rPr>
-          <w:lang w:val="en-GB"/>
-        </w:rPr>
-        <w:t>- Display RMSE</w:t>
-      </w:r>
-      <w:r>
-        <w:rPr>
-          <w:lang w:val="en-GB"/>
-        </w:rPr>
-        <w:t xml:space="preserve"> is </w:t>
-      </w:r>
-      <w:r>
-        <w:rPr>
-          <w:lang w:val="en-GB"/>
-        </w:rPr>
-        <w:t xml:space="preserve"> instead of F1 score for stage</w:t>
-      </w:r>
-    </w:p>
-    <w:p>
-      <w:pPr>
-        <w:rPr>
-          <w:lang w:val="en-GB"/>
-        </w:rPr>
-      </w:pPr>
-      <w:r>
-        <w:rPr>
-          <w:lang w:val="en-GB"/>
-        </w:rPr>
-        <w:t>Thesis:</w:t>
-      </w:r>
-    </w:p>
-    <w:p>
-      <w:pPr>
-        <w:rPr>
-          <w:lang w:val="en-GB"/>
-        </w:rPr>
-      </w:pPr>
-      <w:r>
-        <w:rPr>
-          <w:lang w:val="en-GB"/>
-        </w:rPr>
-        <w:t>- Make research proposals separate section and more clear</w:t>
-      </w:r>
-      <w:r>
-        <w:rPr>
-          <w:lang w:val="en-GB"/>
-        </w:rPr>
-        <w:t xml:space="preserve"> [x]</w:t>
-      </w:r>
-    </w:p>
-    <w:p>
-      <w:pPr>
-        <w:rPr>
-          <w:lang w:val="en-GB"/>
-        </w:rPr>
-      </w:pPr>
-      <w:r>
-        <w:rPr>
-          <w:lang w:val="en-GB"/>
-        </w:rPr>
-        <w:t>- Visuals: for exploration remove REA</w:t>
-      </w:r>
-      <w:r>
-        <w:rPr>
-          <w:lang w:val="en-GB"/>
-        </w:rPr>
-        <w:t xml:space="preserve"> if </w:t>
-      </w:r>
-      <w:r>
-        <w:rPr>
-          <w:lang w:val="en-GB"/>
-        </w:rPr>
-        <w:t xml:space="preserve">D. Have a title for each group of observations. Don’t have double information, for example no PCA component labels everywhere. Can just have it for one column and one row. Don’t have the </w:t>
+    </w:p>
+    <w:p>
+      <w:pPr>
+        <w:rPr>
+          <w:lang w:val="en-GB"/>
+        </w:rPr>
+      </w:pPr>
+    </w:p>
+    <w:p>
+      <w:pPr>
+        <w:rPr>
+          <w:lang w:val="en-GB"/>
+        </w:rPr>
+      </w:pPr>
+      <w:r>
+        <w:rPr>
+          <w:lang w:val="en-GB"/>
+        </w:rPr>
+        <w:t>- Handle information leakage properly?</w:t>
+      </w:r>
+    </w:p>
+    <w:p>
+      <w:pPr>
+        <w:rPr>
+          <w:lang w:val="en-GB"/>
+        </w:rPr>
+      </w:pPr>
+      <w:r>
+        <w:rPr>
+          <w:lang w:val="en-GB"/>
+        </w:rPr>
+        <w:t>- Properly selected feature amounts</w:t>
+      </w:r>
+    </w:p>
+    <w:p>
+      <w:pPr>
+        <w:rPr>
+          <w:lang w:val="en-GB"/>
+        </w:rPr>
+      </w:pPr>
+      <w:r>
+        <w:rPr>
+          <w:lang w:val="en-GB"/>
+        </w:rPr>
+        <w:t>- Hyperparameter selection</w:t>
+      </w:r>
+    </w:p>
+    <w:p>
+      <w:pPr>
+        <w:rPr>
+          <w:lang w:val="en-GB"/>
+        </w:rPr>
+      </w:pPr>
+      <w:r>
+        <w:rPr>
+          <w:lang w:val="en-GB"/>
+        </w:rPr>
+        <w:t>Thomas lab meeting</w:t>
+      </w:r>
+    </w:p>
+    <w:p>
+      <w:pPr>
+        <w:pStyle w:val="Heading1"/>
+        <w:rPr>
+          <w:lang w:val="en-GB"/>
+        </w:rPr>
+      </w:pPr>
+      <w:r>
+        <w:rPr>
+          <w:lang w:val="en-GB"/>
+        </w:rPr>
+        <w:t>Questions</w:t>
+      </w:r>
+    </w:p>
+    <w:p>
+      <w:pPr>
+        <w:rPr>
+          <w:lang w:val="en-GB"/>
+        </w:rPr>
+      </w:pPr>
+      <w:r>
+        <w:rPr>
+          <w:lang w:val="en-GB"/>
+        </w:rPr>
+        <w:t xml:space="preserve">should I really call the taxonomic genus data omics data? Is it really holo- omics? </w:t>
+      </w:r>
+    </w:p>
+    <w:p>
+      <w:pPr>
+        <w:rPr>
+          <w:lang w:val="en-GB"/>
+        </w:rPr>
+      </w:pPr>
+      <w:r>
+        <w:rPr>
+          <w:lang w:val="en-GB"/>
+        </w:rPr>
+        <w:t>should I keep the legend within my plots? Do I need to display the entire standard deviation?</w:t>
+      </w:r>
+    </w:p>
+    <w:p>
+      <w:pPr>
+        <w:rPr>
+          <w:lang w:val="en-GB"/>
+        </w:rPr>
+      </w:pPr>
+      <w:r>
+        <w:rPr>
+          <w:lang w:val="en-GB"/>
+        </w:rPr>
+        <w:t xml:space="preserve">is my feature selection pipeline where I first select and then run the cross hyper parameter okay? </w:t>
+      </w:r>
+    </w:p>
+    <w:p>
+      <w:pPr>
+        <w:rPr>
+          <w:lang w:val="en-GB"/>
+        </w:rPr>
+      </w:pPr>
+      <w:r>
+        <w:rPr>
+          <w:lang w:val="en-GB"/>
+        </w:rPr>
+        <w:t xml:space="preserve">should I provide motivation for my methods such as NMF within methods or </w:t>
       </w:r>
       <w:proofErr w:type="spellStart"/>
       <w:r>
         <w:rPr>
           <w:lang w:val="en-GB"/>
         </w:rPr>
-        <w:t>color</w:t>
+        <w:t>results?</w:t>
+      </w:r>
+      <w:r>
+        <w:rPr>
+          <w:lang w:val="en-GB"/>
+        </w:rPr>
+        <w:t>s</w:t>
       </w:r>
       <w:proofErr w:type="spellEnd"/>
-      <w:r>
-        <w:rPr>
-          <w:lang w:val="en-GB"/>
-        </w:rPr>
-        <w:t xml:space="preserve"> legend within the graph, either outside or describe it. In caption, describe everything needed to know to understand picture from only caption. Don’t use green and red because of </w:t>
-      </w:r>
-      <w:proofErr w:type="spellStart"/>
-      <w:r>
-        <w:rPr>
-          <w:lang w:val="en-GB"/>
-        </w:rPr>
-        <w:t>color</w:t>
-      </w:r>
-      <w:proofErr w:type="spellEnd"/>
-      <w:r>
-        <w:rPr>
-          <w:lang w:val="en-GB"/>
-        </w:rPr>
-        <w:t xml:space="preserve"> blindness.</w:t>
-      </w:r>
-      <w:r>
-        <w:rPr>
-          <w:lang w:val="en-GB"/>
-        </w:rPr>
-        <w:t xml:space="preserve"> [x]</w:t>
-      </w:r>
-    </w:p>
-    <w:p>
-      <w:pPr>
-        <w:rPr>
-          <w:lang w:val="en-GB"/>
-        </w:rPr>
-      </w:pPr>
-      <w:r>
-        <w:rPr>
-          <w:lang w:val="en-GB"/>
-        </w:rPr>
-        <w:t xml:space="preserve">- Be more clear about what you want to show. Don’t show </w:t>
-      </w:r>
-      <w:proofErr w:type="spellStart"/>
-      <w:r>
-        <w:rPr>
-          <w:lang w:val="en-GB"/>
-        </w:rPr>
-        <w:t>stad</w:t>
-      </w:r>
-      <w:proofErr w:type="spellEnd"/>
-      <w:r>
-        <w:rPr>
-          <w:lang w:val="en-GB"/>
-        </w:rPr>
-        <w:t>, you can remove all the other cancers and say you chose one representative example. Be consistent with it throughout the paper. Include the other ones in the appendix and mention you did so. Explain similarities and differences with the other cancers.</w:t>
-      </w:r>
-      <w:r>
-        <w:rPr>
-          <w:lang w:val="en-GB"/>
-        </w:rPr>
-        <w:t xml:space="preserve"> It’s</w:t>
-      </w:r>
-    </w:p>
-    <w:p>
-      <w:r>
-        <w:rPr>
-          <w:lang w:val="en-GB"/>
-        </w:rPr>
-        <w:t>- Method: describe what you have done in the results section, so move what you have there now into the results. Has to be very specific, for example with data. What parameters do you have with your patient samples, what portal did you get it from. Enough information to reproduce.</w:t>
-      </w:r>
-    </w:p>
-    <w:p>
-      <w:pPr>
-        <w:rPr>
-          <w:lang w:val="en-GB"/>
-        </w:rPr>
-      </w:pPr>
-      <w:r>
-        <w:rPr>
-          <w:lang w:val="en-GB"/>
-        </w:rPr>
-        <w:t>- Result: describe why she did something, how, what observations you made and what can be concluded.</w:t>
-      </w:r>
-      <w:r>
-        <w:rPr>
-          <w:lang w:val="en-GB"/>
-        </w:rPr>
-        <w:t xml:space="preserve"> Shouldn’t have sub </w:t>
-      </w:r>
-      <w:proofErr w:type="spellStart"/>
-      <w:r>
-        <w:rPr>
-          <w:lang w:val="en-GB"/>
-        </w:rPr>
-        <w:t>sub</w:t>
-      </w:r>
-      <w:proofErr w:type="spellEnd"/>
-      <w:r>
-        <w:rPr>
-          <w:lang w:val="en-GB"/>
-        </w:rPr>
-        <w:t xml:space="preserve"> sections, just have it as a label. Group stuff differently. Main conclusions are there is no difference quantitatively or qualitatively. The first group can stay, but the 2</w:t>
-      </w:r>
-      <w:r>
-        <w:rPr>
-          <w:vertAlign w:val="superscript"/>
-          <w:lang w:val="en-GB"/>
-        </w:rPr>
-        <w:t>nd</w:t>
-      </w:r>
-      <w:r>
-        <w:rPr>
-          <w:lang w:val="en-GB"/>
-        </w:rPr>
-        <w:t xml:space="preserve"> want you can group in more logical groupings.</w:t>
-      </w:r>
-    </w:p>
-    <w:p>
-      <w:pPr>
-        <w:rPr>
-          <w:lang w:val="en-GB"/>
-        </w:rPr>
-      </w:pPr>
-    </w:p>
-    <w:p>
-      <w:pPr>
-        <w:rPr>
-          <w:lang w:val="en-GB"/>
-        </w:rPr>
-      </w:pPr>
-      <w:r>
-        <w:rPr>
-          <w:lang w:val="en-GB"/>
-        </w:rPr>
-        <w:t>-(14 November presentation)</w:t>
-      </w:r>
-    </w:p>
-    <w:p>
-      <w:pPr>
-        <w:rPr>
-          <w:lang w:val="en-GB"/>
-        </w:rPr>
-      </w:pPr>
-      <w:r>
-        <w:rPr>
-          <w:lang w:val="en-GB"/>
-        </w:rPr>
-        <w:t>* presentation:</w:t>
-      </w:r>
-    </w:p>
-    <w:p>
-      <w:r>
-        <w:t>- for the stage class in balance slides try to expand the table with cancers as columns</w:t>
-      </w:r>
-      <w:r>
-        <w:t xml:space="preserve"> [x]</w:t>
-      </w:r>
-    </w:p>
-    <w:p>
-      <w:pPr>
-        <w:rPr>
-          <w:lang w:val="en-GB"/>
-        </w:rPr>
-      </w:pPr>
-      <w:r>
-        <w:rPr>
-          <w:lang w:val="en-GB"/>
-        </w:rPr>
-        <w:t>- Use bigger text</w:t>
-      </w:r>
-      <w:r>
-        <w:rPr>
-          <w:lang w:val="en-GB"/>
-        </w:rPr>
-        <w:t xml:space="preserve"> [x]</w:t>
-      </w:r>
-    </w:p>
-    <w:p>
-      <w:pPr>
-        <w:rPr>
-          <w:lang w:val="en-GB"/>
-        </w:rPr>
-      </w:pPr>
-      <w:r>
-        <w:rPr>
-          <w:lang w:val="en-GB"/>
-        </w:rPr>
-        <w:t>- Put the main message of what you found instead of the method used in prediction</w:t>
-      </w:r>
-      <w:r>
-        <w:rPr>
-          <w:lang w:val="en-GB"/>
-        </w:rPr>
-        <w:t xml:space="preserve"> [x]</w:t>
-      </w:r>
-    </w:p>
-    <w:p>
-      <w:pPr>
-        <w:rPr>
-          <w:lang w:val="en-GB"/>
-        </w:rPr>
-      </w:pPr>
-      <w:r>
-        <w:rPr>
-          <w:lang w:val="en-GB"/>
-        </w:rPr>
-        <w:lastRenderedPageBreak/>
-        <w:t>- Use fewer figures and focus more on what you want to show( for example, for just one representative cancer)</w:t>
-      </w:r>
-      <w:r>
-        <w:rPr>
-          <w:lang w:val="en-GB"/>
-        </w:rPr>
-        <w:t xml:space="preserve"> [x]</w:t>
-      </w:r>
-    </w:p>
-    <w:p>
-      <w:pPr>
-        <w:rPr>
-          <w:lang w:val="en-GB"/>
-        </w:rPr>
-      </w:pPr>
-      <w:r>
-        <w:rPr>
-          <w:lang w:val="en-GB"/>
-        </w:rPr>
-        <w:t>- more descriptive text in figure legends</w:t>
-      </w:r>
-      <w:r>
-        <w:rPr>
-          <w:lang w:val="en-GB"/>
-        </w:rPr>
-        <w:t xml:space="preserve"> [x]</w:t>
-      </w:r>
-    </w:p>
-    <w:p>
-      <w:r>
-        <w:t>- how you can improve even more instead of just results are inconclusive</w:t>
-      </w:r>
-    </w:p>
-    <w:p>
-      <w:r>
-        <w:t>* Model:</w:t>
-      </w:r>
-    </w:p>
-    <w:p>
-      <w:r>
-        <w:t>- What happens if you also look at how much each feature there even is softened initial sets and account for it</w:t>
-      </w:r>
-      <w:r>
-        <w:t xml:space="preserve"> [x]</w:t>
-      </w:r>
-    </w:p>
-    <w:p>
-      <w:r>
-        <w:t>- Vary feature selection stage</w:t>
-      </w:r>
-    </w:p>
-    <w:p>
-      <w:r>
-        <w:t>- Try different model (elastic net)</w:t>
-      </w:r>
-      <w:r>
-        <w:t xml:space="preserve"> for prediction</w:t>
-      </w:r>
-    </w:p>
-    <w:p>
-      <w:r>
-        <w:t>- Try different model (elastic net) for selection</w:t>
-      </w:r>
-    </w:p>
-    <w:p>
-      <w:r>
-        <w:t>- different sampling method: sampling with replacement from underrepresented classes</w:t>
-      </w:r>
-    </w:p>
-    <w:p>
-      <w:r>
-        <w:t>- check feature</w:t>
-      </w:r>
-      <w:r>
-        <w:t xml:space="preserve"> selection</w:t>
-      </w:r>
-      <w:r>
-        <w:t xml:space="preserve"> robustness</w:t>
-      </w:r>
-    </w:p>
-    <w:p>
-      <w:r>
-        <w:t xml:space="preserve">- rerun </w:t>
-      </w:r>
-      <w:proofErr w:type="spellStart"/>
-      <w:r>
-        <w:t>linreg</w:t>
-      </w:r>
-      <w:proofErr w:type="spellEnd"/>
-      <w:r>
-        <w:t xml:space="preserve"> after fixing bug with feature selection ordering</w:t>
-      </w:r>
-      <w:r>
-        <w:t xml:space="preserve"> (and </w:t>
-      </w:r>
-      <w:proofErr w:type="spellStart"/>
-      <w:r>
-        <w:t>elif</w:t>
-      </w:r>
-      <w:proofErr w:type="spellEnd"/>
-      <w:r>
-        <w:t xml:space="preserve"> for chi2 selection?)</w:t>
-      </w:r>
-      <w:r>
-        <w:t xml:space="preserve"> [x]</w:t>
-      </w:r>
-    </w:p>
-    <w:p>
-      <w:r>
-        <w:t>- deal with zero features in genus abundance</w:t>
-      </w:r>
-    </w:p>
-    <w:p>
-      <w:r>
-        <w:t>* Thesis:</w:t>
-      </w:r>
-    </w:p>
-    <w:p>
-      <w:r>
-        <w:t>- Introduction: includes background, knowledge gap and proposal to fill knowledge gap and not separate background section</w:t>
-      </w:r>
-      <w:r>
-        <w:t xml:space="preserve"> [x]</w:t>
-      </w:r>
-    </w:p>
-    <w:p>
-      <w:r>
-        <w:t>- Methods and materials: includes detail on how to reproduce paper. Data for example with table of samples and sample types.</w:t>
-      </w:r>
-      <w:r>
-        <w:t xml:space="preserve"> [x]</w:t>
-      </w:r>
-    </w:p>
-    <w:p>
-      <w:r>
-        <w:t>-</w:t>
-      </w:r>
-      <w:r>
-        <w:t xml:space="preserve"> </w:t>
-      </w:r>
-      <w:r>
-        <w:t xml:space="preserve">Results: </w:t>
-      </w:r>
-      <w:r>
-        <w:t>each subsection (4 or 5) will be the main messages with subparagraphs of why you think it is. For example, in the exploration phase it seems that genus and gene expression are overlapped.</w:t>
-      </w:r>
-      <w:r>
-        <w:t xml:space="preserve"> [x]</w:t>
-      </w:r>
-    </w:p>
-    <w:p>
-      <w:r>
-        <w:t>- Make clear</w:t>
-      </w:r>
-      <w:r>
-        <w:t xml:space="preserve"> what experiments you intend to do further to investigate this.</w:t>
-      </w:r>
-    </w:p>
-    <w:p>
-      <w:pPr>
-        <w:rPr>
-          <w:lang w:val="en-GB"/>
-        </w:rPr>
-      </w:pPr>
-      <w:r>
-        <w:rPr>
-          <w:lang w:val="en-GB"/>
-        </w:rPr>
-        <w:t>-(17 October presentation)</w:t>
-      </w:r>
-    </w:p>
-    <w:p>
-      <w:pPr>
-        <w:rPr>
-          <w:lang w:val="en-GB"/>
-        </w:rPr>
-      </w:pPr>
-      <w:r>
-        <w:rPr>
-          <w:lang w:val="en-GB"/>
-        </w:rPr>
-        <w:t>* Presentation:</w:t>
-      </w:r>
-    </w:p>
-    <w:p>
-      <w:pPr>
-        <w:rPr>
-          <w:lang w:val="en-GB"/>
-        </w:rPr>
-      </w:pPr>
-      <w:r>
-        <w:rPr>
-          <w:lang w:val="en-GB"/>
-        </w:rPr>
-        <w:t xml:space="preserve"> - make clear what microbial features are and how many samples</w:t>
-      </w:r>
-      <w:r>
-        <w:rPr>
-          <w:lang w:val="en-GB"/>
-        </w:rPr>
-        <w:t xml:space="preserve"> [x]</w:t>
-      </w:r>
-    </w:p>
-    <w:p>
-      <w:pPr>
-        <w:rPr>
-          <w:lang w:val="en-GB"/>
-        </w:rPr>
-      </w:pPr>
-      <w:r>
-        <w:rPr>
-          <w:lang w:val="en-GB"/>
-        </w:rPr>
-        <w:t>- what is in the overlap set?</w:t>
-      </w:r>
-      <w:r>
-        <w:rPr>
-          <w:lang w:val="en-GB"/>
-        </w:rPr>
-        <w:t xml:space="preserve"> [x]</w:t>
-      </w:r>
-    </w:p>
-    <w:p>
-      <w:pPr>
-        <w:rPr>
-          <w:lang w:val="en-GB"/>
-        </w:rPr>
-      </w:pPr>
-      <w:r>
-        <w:rPr>
-          <w:lang w:val="en-GB"/>
-        </w:rPr>
-        <w:t xml:space="preserve">- give updated data on </w:t>
-      </w:r>
-      <w:proofErr w:type="spellStart"/>
-      <w:r>
-        <w:rPr>
-          <w:lang w:val="en-GB"/>
-        </w:rPr>
-        <w:t>tumor</w:t>
-      </w:r>
-      <w:proofErr w:type="spellEnd"/>
-      <w:r>
-        <w:rPr>
-          <w:lang w:val="en-GB"/>
-        </w:rPr>
-        <w:t xml:space="preserve"> stage</w:t>
-      </w:r>
-      <w:r>
-        <w:rPr>
-          <w:lang w:val="en-GB"/>
-        </w:rPr>
-        <w:t xml:space="preserve"> distribution</w:t>
-      </w:r>
-    </w:p>
-    <w:p>
-      <w:pPr>
-        <w:rPr>
-          <w:lang w:val="en-GB"/>
-        </w:rPr>
-      </w:pPr>
-      <w:r>
-        <w:rPr>
-          <w:lang w:val="en-GB"/>
-        </w:rPr>
-        <w:t>* prediction set up:</w:t>
-      </w:r>
-    </w:p>
-    <w:p>
-      <w:pPr>
-        <w:rPr>
-          <w:lang w:val="en-GB"/>
-        </w:rPr>
-      </w:pPr>
-      <w:r>
-        <w:rPr>
-          <w:lang w:val="en-GB"/>
-        </w:rPr>
-        <w:t>-  remove cross-fertilization, reorder amount and ordering of features, use more features and bootstrapping iterations</w:t>
-      </w:r>
-      <w:r>
-        <w:rPr>
-          <w:lang w:val="en-GB"/>
-        </w:rPr>
-        <w:t xml:space="preserve"> [x]</w:t>
-      </w:r>
-    </w:p>
-    <w:p>
-      <w:pPr>
-        <w:rPr>
-          <w:lang w:val="en-GB"/>
-        </w:rPr>
-      </w:pPr>
-      <w:r>
-        <w:rPr>
-          <w:lang w:val="en-GB"/>
-        </w:rPr>
-        <w:t>- try an 8020 or 70 30 split</w:t>
-      </w:r>
-      <w:r>
-        <w:rPr>
-          <w:lang w:val="en-GB"/>
-        </w:rPr>
-        <w:t xml:space="preserve"> [x]</w:t>
-      </w:r>
-    </w:p>
-    <w:p>
-      <w:pPr>
-        <w:rPr>
-          <w:lang w:val="en-GB"/>
-        </w:rPr>
-      </w:pPr>
-      <w:r>
-        <w:rPr>
-          <w:lang w:val="en-GB"/>
-        </w:rPr>
-        <w:t>- for linear regression and ch2, just do splits and use feature selection on training part and testing on testing part</w:t>
-      </w:r>
-      <w:r>
-        <w:rPr>
-          <w:lang w:val="en-GB"/>
-        </w:rPr>
-        <w:t xml:space="preserve"> [x]</w:t>
-      </w:r>
-    </w:p>
-    <w:p>
-      <w:pPr>
-        <w:rPr>
-          <w:lang w:val="en-GB"/>
-        </w:rPr>
-      </w:pPr>
-      <w:r>
-        <w:rPr>
-          <w:lang w:val="en-GB"/>
-        </w:rPr>
-        <w:lastRenderedPageBreak/>
-        <w:t>* evaluation:</w:t>
-      </w:r>
-    </w:p>
-    <w:p>
-      <w:pPr>
-        <w:rPr>
-          <w:lang w:val="en-GB"/>
-        </w:rPr>
-      </w:pPr>
-      <w:r>
-        <w:rPr>
-          <w:lang w:val="en-GB"/>
-        </w:rPr>
-        <w:t>- give R bars</w:t>
-      </w:r>
-      <w:r>
-        <w:rPr>
-          <w:lang w:val="en-GB"/>
-        </w:rPr>
-        <w:t xml:space="preserve"> [x]</w:t>
-      </w:r>
-    </w:p>
-    <w:p>
-      <w:pPr>
-        <w:rPr>
-          <w:lang w:val="en-GB"/>
-        </w:rPr>
-      </w:pPr>
-      <w:r>
-        <w:rPr>
-          <w:lang w:val="en-GB"/>
-        </w:rPr>
-        <w:t>- explore f</w:t>
-      </w:r>
-      <w:r>
-        <w:rPr>
-          <w:lang w:val="en-GB"/>
-        </w:rPr>
-        <w:t>eatures selected and robustness of feature selection</w:t>
-      </w:r>
-      <w:r>
-        <w:rPr>
-          <w:lang w:val="en-GB"/>
-        </w:rPr>
-        <w:t xml:space="preserve"> ( how do you deal with random seed in different iterations? Is it always to same features?</w:t>
-      </w:r>
-      <w:r>
-        <w:rPr>
-          <w:lang w:val="en-GB"/>
-        </w:rPr>
-        <w:t xml:space="preserve"> How do you compare when the amount of features of each modality is different?</w:t>
-      </w:r>
-      <w:r>
-        <w:rPr>
-          <w:lang w:val="en-GB"/>
-        </w:rPr>
-        <w:t xml:space="preserve"> What percentage of features are from each modality?</w:t>
-      </w:r>
-      <w:r>
-        <w:rPr>
-          <w:lang w:val="en-GB"/>
-        </w:rPr>
-        <w:t xml:space="preserve"> Should I ever show all features?</w:t>
-      </w:r>
-      <w:r>
-        <w:rPr>
-          <w:lang w:val="en-GB"/>
-        </w:rPr>
-        <w:t>)</w:t>
-      </w:r>
-    </w:p>
-    <w:p>
-      <w:pPr>
-        <w:rPr>
-          <w:lang w:val="en-GB"/>
-        </w:rPr>
-      </w:pPr>
-      <w:proofErr w:type="spellStart"/>
-      <w:r>
-        <w:rPr>
-          <w:lang w:val="en-GB"/>
-        </w:rPr>
-        <w:t>Its</w:t>
-      </w:r>
-      <w:proofErr w:type="spellEnd"/>
-      <w:r>
-        <w:rPr>
-          <w:lang w:val="en-GB"/>
-        </w:rPr>
-        <w:t xml:space="preserve"> not fair to compare all features if each modality has different amount []</w:t>
-      </w:r>
-    </w:p>
-    <w:p>
-      <w:pPr>
-        <w:rPr>
-          <w:lang w:val="en-GB"/>
-        </w:rPr>
-      </w:pPr>
-      <w:r>
-        <w:rPr>
-          <w:lang w:val="en-GB"/>
-        </w:rPr>
-        <w:t>- don’t have to connecting lines (categorical?)</w:t>
-      </w:r>
-      <w:r>
-        <w:rPr>
-          <w:lang w:val="en-GB"/>
-        </w:rPr>
-        <w:t xml:space="preserve"> [z]</w:t>
-      </w:r>
-    </w:p>
-    <w:p>
-      <w:pPr>
-        <w:rPr>
-          <w:lang w:val="en-GB"/>
-        </w:rPr>
-      </w:pPr>
-      <w:r>
-        <w:rPr>
-          <w:lang w:val="en-GB"/>
-        </w:rPr>
-        <w:t>* Model</w:t>
-      </w:r>
-    </w:p>
-    <w:p>
-      <w:pPr>
-        <w:rPr>
-          <w:lang w:val="en-GB"/>
-        </w:rPr>
-      </w:pPr>
-      <w:r>
-        <w:rPr>
-          <w:lang w:val="en-GB"/>
-        </w:rPr>
-        <w:t>- try hyper parameter tuning, use elastic net instead of linear regression</w:t>
-      </w:r>
-    </w:p>
-    <w:p>
-      <w:pPr>
-        <w:rPr>
-          <w:lang w:val="en-GB"/>
-        </w:rPr>
-      </w:pPr>
-      <w:r>
-        <w:rPr>
-          <w:lang w:val="en-GB"/>
-        </w:rPr>
-        <w:t>- look at SVM gamma and c</w:t>
-      </w:r>
-    </w:p>
-    <w:p>
-      <w:pPr>
-        <w:rPr>
-          <w:lang w:val="en-GB"/>
-        </w:rPr>
-      </w:pPr>
-      <w:r>
-        <w:rPr>
-          <w:lang w:val="en-GB"/>
-        </w:rPr>
-        <w:t>* Thesis:</w:t>
-      </w:r>
-    </w:p>
-    <w:p>
-      <w:pPr>
-        <w:rPr>
-          <w:lang w:val="en-GB"/>
-        </w:rPr>
-      </w:pPr>
-      <w:r>
-        <w:rPr>
-          <w:lang w:val="en-GB"/>
-        </w:rPr>
-        <w:t>- have an outline and empty tables on what you want filled in</w:t>
-      </w:r>
-    </w:p>
-    <w:p>
-      <w:pPr>
-        <w:rPr>
-          <w:lang w:val="en-GB"/>
-        </w:rPr>
-      </w:pPr>
-      <w:r>
-        <w:rPr>
-          <w:lang w:val="en-GB"/>
-        </w:rPr>
-        <w:t xml:space="preserve">- make </w:t>
-      </w:r>
-      <w:proofErr w:type="spellStart"/>
-      <w:r>
-        <w:rPr>
-          <w:lang w:val="en-GB"/>
-        </w:rPr>
-        <w:t>hypotheses</w:t>
-      </w:r>
-      <w:r>
-        <w:rPr>
-          <w:lang w:val="en-GB"/>
-        </w:rPr>
-        <w:t>from</w:t>
-      </w:r>
-      <w:proofErr w:type="spellEnd"/>
-      <w:r>
-        <w:rPr>
-          <w:lang w:val="en-GB"/>
-        </w:rPr>
-        <w:t xml:space="preserve"> </w:t>
-      </w:r>
-      <w:r>
-        <w:rPr>
-          <w:lang w:val="en-GB"/>
-        </w:rPr>
-        <w:t xml:space="preserve"> packages and write in thesis draft based on commits and to do’s and notes.</w:t>
-      </w:r>
-    </w:p>
-    <w:p>
-      <w:pPr>
-        <w:rPr>
-          <w:lang w:val="en-GB"/>
-        </w:rPr>
-      </w:pPr>
-    </w:p>
-    <w:p>
-      <w:pPr>
-        <w:rPr>
-          <w:lang w:val="en-GB"/>
-        </w:rPr>
-      </w:pPr>
-      <w:r>
-        <w:rPr>
-          <w:lang w:val="en-GB"/>
-        </w:rPr>
-        <w:t>-(28 September presentation)</w:t>
-      </w:r>
-    </w:p>
-    <w:p>
-      <w:pPr>
-        <w:rPr>
-          <w:lang w:val="en-GB"/>
-        </w:rPr>
-      </w:pPr>
-      <w:r>
-        <w:rPr>
-          <w:lang w:val="en-GB"/>
-        </w:rPr>
-        <w:t>* Show performance with normal samples as stage zero</w:t>
-      </w:r>
-    </w:p>
-    <w:p>
-      <w:pPr>
-        <w:rPr>
-          <w:lang w:val="en-GB"/>
-        </w:rPr>
-      </w:pPr>
-      <w:r>
-        <w:rPr>
-          <w:lang w:val="en-GB"/>
-        </w:rPr>
-        <w:t>-- Possibly contrast with performance when that’s not the case (were normal samples being misinterpreted as stage 1?)</w:t>
-      </w:r>
-    </w:p>
-    <w:p>
-      <w:pPr>
-        <w:rPr>
-          <w:lang w:val="en-GB"/>
-        </w:rPr>
-      </w:pPr>
-      <w:r>
-        <w:rPr>
-          <w:lang w:val="en-GB"/>
-        </w:rPr>
-        <w:t>* Show performance when using new prediction set up with random sampling</w:t>
-      </w:r>
-      <w:r>
-        <w:rPr>
-          <w:lang w:val="en-GB"/>
-        </w:rPr>
-        <w:t xml:space="preserve"> and additional </w:t>
-      </w:r>
-      <w:proofErr w:type="spellStart"/>
-      <w:r>
-        <w:rPr>
-          <w:lang w:val="en-GB"/>
-        </w:rPr>
-        <w:t>fe</w:t>
-      </w:r>
-      <w:r>
-        <w:rPr>
-          <w:lang w:val="en-GB"/>
-        </w:rPr>
-        <w:t>with</w:t>
-      </w:r>
-      <w:proofErr w:type="spellEnd"/>
-      <w:r>
-        <w:rPr>
-          <w:lang w:val="en-GB"/>
-        </w:rPr>
-        <w:t xml:space="preserve"> </w:t>
-      </w:r>
-      <w:proofErr w:type="spellStart"/>
-      <w:r>
-        <w:rPr>
-          <w:lang w:val="en-GB"/>
-        </w:rPr>
-        <w:t>atures</w:t>
-      </w:r>
-      <w:proofErr w:type="spellEnd"/>
-    </w:p>
-    <w:p>
-      <w:pPr>
-        <w:rPr>
-          <w:lang w:val="en-GB"/>
-        </w:rPr>
-      </w:pPr>
-      <w:r>
-        <w:rPr>
-          <w:lang w:val="en-GB"/>
-        </w:rPr>
-        <w:t>* Show performance when using new feature ranking with linear regression (discuss data leakage</w:t>
-      </w:r>
-      <w:r>
-        <w:rPr>
-          <w:lang w:val="en-GB"/>
-        </w:rPr>
-        <w:t>)</w:t>
-      </w:r>
-    </w:p>
-    <w:p>
-      <w:pPr>
-        <w:rPr>
-          <w:lang w:val="en-GB"/>
-        </w:rPr>
-      </w:pPr>
-      <w:r>
-        <w:rPr>
-          <w:lang w:val="en-GB"/>
-        </w:rPr>
-        <w:t>* Show performance when using new prediction with linear regression for stages</w:t>
-      </w:r>
-    </w:p>
-    <w:p>
-      <w:pPr>
-        <w:rPr>
-          <w:lang w:val="en-GB"/>
-        </w:rPr>
-      </w:pPr>
-      <w:r>
-        <w:rPr>
-          <w:lang w:val="en-GB"/>
-        </w:rPr>
-        <w:t>* Show analysis of prediction results across experiments with confusion matrices</w:t>
-      </w:r>
-    </w:p>
-    <w:p>
-      <w:pPr>
-        <w:rPr>
-          <w:lang w:val="en-GB"/>
-        </w:rPr>
-      </w:pPr>
-      <w:r>
-        <w:rPr>
-          <w:lang w:val="en-GB"/>
-        </w:rPr>
-        <w:t>* If time: investigate dominance of each feature in integrated modality</w:t>
-      </w:r>
-    </w:p>
-    <w:p>
-      <w:pPr>
-        <w:rPr>
-          <w:lang w:val="en-GB"/>
-        </w:rPr>
-      </w:pPr>
-      <w:r>
-        <w:rPr>
-          <w:lang w:val="en-GB"/>
-        </w:rPr>
-        <w:t>* If time: update tables</w:t>
-      </w:r>
-    </w:p>
-    <w:p>
-      <w:pPr>
-        <w:rPr>
-          <w:lang w:val="en-GB"/>
-        </w:rPr>
-      </w:pPr>
-      <w:r>
-        <w:rPr>
-          <w:lang w:val="en-GB"/>
-        </w:rPr>
-        <w:t>-(6 September presentation)</w:t>
-      </w:r>
-    </w:p>
-    <w:p>
-      <w:pPr>
-        <w:rPr>
-          <w:lang w:val="en-GB"/>
-        </w:rPr>
-      </w:pPr>
-      <w:r>
-        <w:rPr>
-          <w:lang w:val="en-GB"/>
-        </w:rPr>
-        <w:t>* display predictive performance for each cancer separately with increasing feature amounts on the X axis instead of different cancers, and then each omics type separately</w:t>
-      </w:r>
-      <w:r>
-        <w:rPr>
-          <w:lang w:val="en-GB"/>
-        </w:rPr>
-        <w:t xml:space="preserve"> in each graph</w:t>
-      </w:r>
-      <w:r>
-        <w:rPr>
-          <w:lang w:val="en-GB"/>
-        </w:rPr>
-        <w:t xml:space="preserve"> [x]</w:t>
-      </w:r>
-    </w:p>
-    <w:p>
-      <w:pPr>
-        <w:rPr>
-          <w:lang w:val="en-GB"/>
-        </w:rPr>
-      </w:pPr>
-      <w:r>
-        <w:rPr>
-          <w:lang w:val="en-GB"/>
-        </w:rPr>
-        <w:t xml:space="preserve">* </w:t>
-      </w:r>
-      <w:r>
-        <w:rPr>
-          <w:lang w:val="en-GB"/>
-        </w:rPr>
-        <w:t>try MSE error</w:t>
-      </w:r>
-    </w:p>
-    <w:p>
-      <w:pPr>
-        <w:rPr>
-          <w:lang w:val="en-GB"/>
-        </w:rPr>
-      </w:pPr>
-      <w:r>
-        <w:rPr>
-          <w:lang w:val="en-GB"/>
-        </w:rPr>
-        <w:t>* fix the y-axis to have the same units</w:t>
-      </w:r>
-      <w:r>
-        <w:rPr>
-          <w:lang w:val="en-GB"/>
-        </w:rPr>
-        <w:t xml:space="preserve"> [x]</w:t>
-      </w:r>
-    </w:p>
-    <w:p>
-      <w:pPr>
-        <w:rPr>
-          <w:lang w:val="en-GB"/>
-        </w:rPr>
-      </w:pPr>
-      <w:r>
-        <w:rPr>
-          <w:lang w:val="en-GB"/>
-        </w:rPr>
-        <w:t>* if time: try a different set up with random sampling to estimate performance</w:t>
-      </w:r>
-    </w:p>
-    <w:p>
-      <w:pPr>
-        <w:rPr>
-          <w:lang w:val="en-GB"/>
-        </w:rPr>
-      </w:pPr>
-      <w:r>
-        <w:rPr>
-          <w:lang w:val="en-GB"/>
-        </w:rPr>
-        <w:t>* start initial subheading and grouping of current thesis document</w:t>
-      </w:r>
-      <w:r>
-        <w:rPr>
-          <w:lang w:val="en-GB"/>
-        </w:rPr>
-        <w:t xml:space="preserve"> [x]</w:t>
-      </w:r>
-    </w:p>
-    <w:p>
-      <w:pPr>
-        <w:rPr>
-          <w:lang w:val="en-GB"/>
-        </w:rPr>
-      </w:pPr>
-      <w:r>
-        <w:rPr>
-          <w:lang w:val="en-GB"/>
-        </w:rPr>
-        <w:lastRenderedPageBreak/>
-        <w:t>* for presentation</w:t>
-      </w:r>
-    </w:p>
-    <w:p>
-      <w:pPr>
-        <w:rPr>
-          <w:lang w:val="en-GB"/>
-        </w:rPr>
-      </w:pPr>
-      <w:r>
-        <w:rPr>
-          <w:lang w:val="en-GB"/>
-        </w:rPr>
-        <w:t xml:space="preserve">- Think about what I really want to present instead of a big bundle of images. </w:t>
-      </w:r>
-    </w:p>
-    <w:p>
-      <w:pPr>
-        <w:rPr>
-          <w:lang w:val="en-GB"/>
-        </w:rPr>
-      </w:pPr>
-      <w:r>
-        <w:rPr>
-          <w:lang w:val="en-GB"/>
-        </w:rPr>
-        <w:t>- Fix cancer sucks thing and find source for how many people die from it.</w:t>
-      </w:r>
-      <w:r>
-        <w:rPr>
-          <w:lang w:val="en-GB"/>
-        </w:rPr>
-        <w:t xml:space="preserve"> [x]</w:t>
-      </w:r>
-    </w:p>
-    <w:p>
-      <w:pPr>
-        <w:rPr>
-          <w:lang w:val="en-GB"/>
-        </w:rPr>
-      </w:pPr>
-      <w:r>
-        <w:rPr>
-          <w:lang w:val="en-GB"/>
-        </w:rPr>
-        <w:t>look more into HMP?</w:t>
-      </w:r>
-    </w:p>
-    <w:p>
-      <w:pPr>
-        <w:rPr>
-          <w:lang w:val="en-GB"/>
-        </w:rPr>
-      </w:pPr>
-      <w:r>
-        <w:rPr>
-          <w:lang w:val="en-GB"/>
-        </w:rPr>
-        <w:t xml:space="preserve">Investigate performance more. Are all my features from one modality? </w:t>
-      </w:r>
-    </w:p>
-    <w:p>
-      <w:pPr>
-        <w:rPr>
-          <w:lang w:val="en-GB"/>
-        </w:rPr>
-      </w:pPr>
-      <w:r>
-        <w:rPr>
-          <w:lang w:val="en-GB"/>
-        </w:rPr>
-        <w:t>What kind of prediction set up? Random sampling based?</w:t>
-      </w:r>
-      <w:r>
-        <w:rPr>
-          <w:lang w:val="en-GB"/>
-        </w:rPr>
-        <w:t xml:space="preserve"> And then select a different amount of features and perform sampling to estimate performance</w:t>
-      </w:r>
-    </w:p>
-    <w:p>
-      <w:pPr>
-        <w:rPr>
-          <w:lang w:val="en-GB"/>
-        </w:rPr>
-      </w:pPr>
-      <w:r>
-        <w:rPr>
-          <w:lang w:val="en-GB"/>
-        </w:rPr>
-        <w:t>What if I use other omics types and compare?</w:t>
-      </w:r>
-    </w:p>
-    <w:p>
-      <w:pPr>
-        <w:pStyle w:val="Heading1"/>
-        <w:rPr>
-          <w:lang w:val="en-GB"/>
-        </w:rPr>
-      </w:pPr>
-      <w:r>
-        <w:rPr>
-          <w:lang w:val="en-GB"/>
-        </w:rPr>
-        <w:t>Presentation</w:t>
-      </w:r>
-    </w:p>
-    <w:p>
-      <w:pPr>
-        <w:rPr>
-          <w:lang w:val="en-GB"/>
-        </w:rPr>
-      </w:pPr>
-    </w:p>
-    <w:p>
-      <w:pPr>
-        <w:rPr>
-          <w:lang w:val="en-GB"/>
-        </w:rPr>
-      </w:pPr>
-      <w:r>
-        <w:rPr>
-          <w:lang w:val="en-GB"/>
-        </w:rPr>
-        <w:t>17 October</w:t>
-      </w:r>
-    </w:p>
-    <w:p>
-      <w:pPr>
-        <w:rPr>
-          <w:lang w:val="en-GB"/>
-        </w:rPr>
-      </w:pPr>
-      <w:r>
-        <w:rPr>
-          <w:lang w:val="en-GB"/>
-        </w:rPr>
-        <w:t>Try different stages of integration</w:t>
-      </w:r>
-    </w:p>
-    <w:p>
-      <w:pPr>
-        <w:rPr>
-          <w:lang w:val="en-GB"/>
-        </w:rPr>
-      </w:pPr>
-    </w:p>
-    <w:p>
-      <w:pPr>
-        <w:rPr>
-          <w:lang w:val="en-GB"/>
-        </w:rPr>
-      </w:pPr>
-    </w:p>
-    <w:p>
-      <w:pPr>
-        <w:rPr>
-          <w:lang w:val="en-GB"/>
-        </w:rPr>
-      </w:pPr>
-      <w:r>
-        <w:rPr>
-          <w:lang w:val="en-GB"/>
-        </w:rPr>
-        <w:t>- Feature selection</w:t>
-      </w:r>
-    </w:p>
-    <w:p>
-      <w:pPr>
-        <w:rPr>
-          <w:lang w:val="en-GB"/>
-        </w:rPr>
-      </w:pPr>
-      <w:r>
-        <w:rPr>
-          <w:lang w:val="en-GB"/>
-        </w:rPr>
-        <w:t xml:space="preserve">- Prediction task on stage and </w:t>
-      </w:r>
-      <w:proofErr w:type="spellStart"/>
-      <w:r>
-        <w:rPr>
-          <w:lang w:val="en-GB"/>
-        </w:rPr>
-        <w:t>tumor</w:t>
-      </w:r>
-      <w:proofErr w:type="spellEnd"/>
-    </w:p>
-    <w:p>
-      <w:pPr>
-        <w:rPr>
-          <w:lang w:val="en-GB"/>
-        </w:rPr>
-      </w:pPr>
-      <w:r>
-        <w:rPr>
-          <w:lang w:val="en-GB"/>
-        </w:rPr>
-        <w:t>two fold cross validation chi squared feature selection\</w:t>
-      </w:r>
-    </w:p>
-    <w:p>
-      <w:pPr>
-        <w:rPr>
-          <w:lang w:val="nl-NL"/>
-        </w:rPr>
-      </w:pPr>
-      <w:r>
-        <w:rPr>
-          <w:lang w:val="nl-NL"/>
-        </w:rPr>
-        <w:t xml:space="preserve">tumor: </w:t>
-      </w:r>
-      <w:proofErr w:type="spellStart"/>
-      <w:r>
-        <w:rPr>
-          <w:lang w:val="nl-NL"/>
-        </w:rPr>
-        <w:t>svm</w:t>
-      </w:r>
-      <w:proofErr w:type="spellEnd"/>
-      <w:r>
-        <w:rPr>
-          <w:lang w:val="nl-NL"/>
-        </w:rPr>
-        <w:t xml:space="preserve">, </w:t>
-      </w:r>
-      <w:proofErr w:type="spellStart"/>
-      <w:r>
-        <w:rPr>
-          <w:lang w:val="nl-NL"/>
-        </w:rPr>
-        <w:t>rbf</w:t>
-      </w:r>
-      <w:proofErr w:type="spellEnd"/>
-      <w:r>
-        <w:rPr>
-          <w:lang w:val="nl-NL"/>
-        </w:rPr>
-        <w:t xml:space="preserve"> </w:t>
-      </w:r>
-      <w:proofErr w:type="spellStart"/>
-      <w:r>
-        <w:rPr>
-          <w:lang w:val="nl-NL"/>
-        </w:rPr>
-        <w:t>kernel</w:t>
-      </w:r>
-      <w:proofErr w:type="spellEnd"/>
-      <w:r>
-        <w:rPr>
-          <w:lang w:val="nl-NL"/>
-        </w:rPr>
-        <w:t>, c=1</w:t>
-      </w:r>
-    </w:p>
-    <w:p>
-      <w:pPr>
-        <w:rPr>
-          <w:lang w:val="en-GB"/>
-        </w:rPr>
-      </w:pPr>
-      <w:r>
-        <w:rPr>
-          <w:lang w:val="en-GB"/>
-        </w:rPr>
-        <w:t xml:space="preserve">stage: </w:t>
-      </w:r>
-      <w:proofErr w:type="spellStart"/>
-      <w:r>
-        <w:rPr>
-          <w:lang w:val="en-GB"/>
-        </w:rPr>
-        <w:t>mlgr</w:t>
-      </w:r>
-      <w:proofErr w:type="spellEnd"/>
-      <w:r>
-        <w:rPr>
-          <w:lang w:val="en-GB"/>
-        </w:rPr>
-        <w:t xml:space="preserve">, </w:t>
-      </w:r>
-    </w:p>
-    <w:p>
-      <w:pPr>
-        <w:rPr>
-          <w:lang w:val="en-GB"/>
-        </w:rPr>
-      </w:pPr>
-    </w:p>
-    <w:p>
-      <w:pPr>
-        <w:rPr>
-          <w:lang w:val="en-GB"/>
-        </w:rPr>
-      </w:pPr>
-      <w:r>
-        <w:rPr>
-          <w:lang w:val="en-GB"/>
-        </w:rPr>
-        <w:t xml:space="preserve">- PCA and t-SNE visualizations for all cancers and data sets with </w:t>
-      </w:r>
-      <w:proofErr w:type="spellStart"/>
-      <w:r>
-        <w:rPr>
-          <w:lang w:val="en-GB"/>
-        </w:rPr>
-        <w:t>tumor</w:t>
-      </w:r>
-      <w:proofErr w:type="spellEnd"/>
-      <w:r>
-        <w:rPr>
-          <w:lang w:val="en-GB"/>
-        </w:rPr>
-        <w:t xml:space="preserve"> status data</w:t>
-      </w:r>
-    </w:p>
-    <w:p>
-      <w:pPr>
-        <w:rPr>
-          <w:lang w:val="en-GB"/>
-        </w:rPr>
-      </w:pPr>
-      <w:r>
-        <w:rPr>
-          <w:lang w:val="en-GB"/>
-        </w:rPr>
-        <w:t>- also do this for stage data, but only for overlapped samples</w:t>
-      </w:r>
-    </w:p>
-    <w:p>
-      <w:pPr>
-        <w:rPr>
-          <w:lang w:val="en-GB"/>
-        </w:rPr>
-      </w:pPr>
-      <w:r>
-        <w:rPr>
-          <w:lang w:val="en-GB"/>
-        </w:rPr>
-        <w:t>- running algorithm on overlapped data sets</w:t>
-      </w:r>
-    </w:p>
-    <w:p>
-      <w:pPr>
-        <w:rPr>
-          <w:lang w:val="en-GB"/>
-        </w:rPr>
-      </w:pPr>
-      <w:r>
-        <w:rPr>
-          <w:lang w:val="en-GB"/>
-        </w:rPr>
-        <w:t>- making graphs for visualization of prediction performance</w:t>
-      </w:r>
-    </w:p>
-    <w:p>
-      <w:pPr>
-        <w:rPr>
-          <w:lang w:val="en-GB"/>
-        </w:rPr>
-      </w:pPr>
-      <w:r>
-        <w:rPr>
-          <w:lang w:val="en-GB"/>
-        </w:rPr>
-        <w:t xml:space="preserve">- </w:t>
-      </w:r>
-    </w:p>
-    <w:p>
-      <w:pPr>
-        <w:rPr>
-          <w:lang w:val="en-GB"/>
-        </w:rPr>
-      </w:pPr>
-    </w:p>
-    <w:p>
-      <w:pPr>
-        <w:rPr>
-          <w:lang w:val="en-GB"/>
-        </w:rPr>
-      </w:pPr>
-      <w:r>
-        <w:rPr>
-          <w:lang w:val="en-GB"/>
-        </w:rPr>
-        <w:t>- Handle information leakage properly?</w:t>
-      </w:r>
-    </w:p>
-    <w:p>
-      <w:pPr>
-        <w:rPr>
-          <w:lang w:val="en-GB"/>
-        </w:rPr>
-      </w:pPr>
-      <w:r>
-        <w:rPr>
-          <w:lang w:val="en-GB"/>
-        </w:rPr>
-        <w:t>- Properly selected feature amounts</w:t>
-      </w:r>
-    </w:p>
-    <w:p>
-      <w:pPr>
-        <w:rPr>
-          <w:lang w:val="en-GB"/>
-        </w:rPr>
-      </w:pPr>
-      <w:r>
-        <w:rPr>
-          <w:lang w:val="en-GB"/>
-        </w:rPr>
-        <w:t>- Hyperparameter selection</w:t>
-      </w:r>
-    </w:p>
-    <w:p>
-      <w:pPr>
-        <w:rPr>
-          <w:lang w:val="en-GB"/>
-        </w:rPr>
-      </w:pPr>
-      <w:r>
-        <w:rPr>
-          <w:lang w:val="en-GB"/>
-        </w:rPr>
-        <w:t>Thomas lab meeting</w:t>
-      </w:r>
-    </w:p>
-    <w:p>
-      <w:pPr>
-        <w:pStyle w:val="Heading1"/>
-        <w:rPr>
-          <w:lang w:val="en-GB"/>
-        </w:rPr>
-      </w:pPr>
-      <w:r>
-        <w:rPr>
-          <w:lang w:val="en-GB"/>
-        </w:rPr>
-        <w:lastRenderedPageBreak/>
-        <w:t>Questions</w:t>
-      </w:r>
-    </w:p>
-    <w:p>
-      <w:pPr>
-        <w:rPr>
-          <w:lang w:val="en-GB"/>
-        </w:rPr>
-      </w:pPr>
-      <w:r>
-        <w:rPr>
-          <w:lang w:val="en-GB"/>
-        </w:rPr>
-        <w:t>should I keep the legend within my plots? Do I need to display the entire standard deviation?</w:t>
-      </w:r>
-    </w:p>
-    <w:p>
-      <w:pPr>
-        <w:rPr>
-          <w:lang w:val="en-GB"/>
-        </w:rPr>
-      </w:pPr>
-      <w:r>
-        <w:rPr>
-          <w:lang w:val="en-GB"/>
-        </w:rPr>
-        <w:t xml:space="preserve">is my feature selection pipeline where I first select and then run the cross hyper parameter okay? </w:t>
-      </w:r>
-    </w:p>
-    <w:p>
-      <w:pPr>
-        <w:rPr>
-          <w:lang w:val="en-GB"/>
-        </w:rPr>
-      </w:pPr>
-      <w:r>
-        <w:rPr>
-          <w:lang w:val="en-GB"/>
-        </w:rPr>
-        <w:t>should I provide motivation for my methods such as NMF within methods or results?</w:t>
-      </w:r>
     </w:p>
     <w:p>
       <w:pPr>
@@ -8102,6 +8281,7 @@
         <w:rPr>
           <w:lang w:val="en-GB"/>
         </w:rPr>
+        <w:lastRenderedPageBreak/>
         <w:t>Is the separation between materials and methods and results good?  I.e. the data split amount and ratio</w:t>
       </w:r>
       <w:r>
@@ -8178,7 +8358,6 @@
         <w:rPr>
           <w:lang w:val="en-GB"/>
         </w:rPr>
-        <w:lastRenderedPageBreak/>
         <w:t>Is it okay to cherry pick different cancer visualizations within exploration and prediction performance for example</w:t>
       </w:r>
     </w:p>

</xml_diff>

<commit_message>
Fix plot title, margin and colors and add new AE prediction
</commit_message>
<xml_diff>
--- a/Thesis Steps.docx
+++ b/Thesis Steps.docx
@@ -3428,7 +3428,503 @@
         <w:rPr>
           <w:lang w:val="en-GB"/>
         </w:rPr>
-        <w:t>, parity enforcement,</w:t>
+        <w:t>, parity enforcement</w:t>
+      </w:r>
+    </w:p>
+    <w:p>
+      <w:pPr>
+        <w:pStyle w:val="ListParagraph"/>
+        <w:numPr>
+          <w:ilvl w:val="0"/>
+          <w:numId w:val="10"/>
+        </w:numPr>
+        <w:rPr>
+          <w:lang w:val="en-GB"/>
+        </w:rPr>
+      </w:pPr>
+      <w:r>
+        <w:rPr>
+          <w:lang w:val="en-GB"/>
+        </w:rPr>
+        <w:t>Rerun experiments</w:t>
+      </w:r>
+      <w:r>
+        <w:rPr>
+          <w:lang w:val="en-GB"/>
+        </w:rPr>
+        <w:t xml:space="preserve"> [</w:t>
+      </w:r>
+      <w:proofErr w:type="spellStart"/>
+      <w:r>
+        <w:rPr>
+          <w:lang w:val="en-GB"/>
+        </w:rPr>
+        <w:t>base&amp;ae&amp;parity&amp;nmf</w:t>
+      </w:r>
+      <w:proofErr w:type="spellEnd"/>
+      <w:r>
+        <w:rPr>
+          <w:lang w:val="en-GB"/>
+        </w:rPr>
+        <w:t>]</w:t>
+      </w:r>
+      <w:r>
+        <w:rPr>
+          <w:lang w:val="en-GB"/>
+        </w:rPr>
+        <w:t xml:space="preserve"> with new feature selection set up</w:t>
+      </w:r>
+    </w:p>
+    <w:p>
+      <w:pPr>
+        <w:pStyle w:val="ListParagraph"/>
+        <w:numPr>
+          <w:ilvl w:val="1"/>
+          <w:numId w:val="10"/>
+        </w:numPr>
+        <w:rPr>
+          <w:lang w:val="en-GB"/>
+        </w:rPr>
+      </w:pPr>
+      <w:proofErr w:type="spellStart"/>
+      <w:r>
+        <w:rPr>
+          <w:lang w:val="en-GB"/>
+        </w:rPr>
+        <w:t>Tumor</w:t>
+      </w:r>
+      <w:proofErr w:type="spellEnd"/>
+      <w:r>
+        <w:rPr>
+          <w:lang w:val="en-GB"/>
+        </w:rPr>
+        <w:t xml:space="preserve">: chi2, </w:t>
+      </w:r>
+      <w:r>
+        <w:rPr>
+          <w:lang w:val="en-GB"/>
+        </w:rPr>
+        <w:t>(preferably nonlinear)</w:t>
+      </w:r>
+    </w:p>
+    <w:p>
+      <w:pPr>
+        <w:pStyle w:val="ListParagraph"/>
+        <w:numPr>
+          <w:ilvl w:val="1"/>
+          <w:numId w:val="10"/>
+        </w:numPr>
+        <w:rPr>
+          <w:lang w:val="en-GB"/>
+        </w:rPr>
+      </w:pPr>
+      <w:r>
+        <w:rPr>
+          <w:lang w:val="en-GB"/>
+        </w:rPr>
+        <w:t>Stage: RF-based selection, (</w:t>
+      </w:r>
+      <w:proofErr w:type="spellStart"/>
+      <w:r>
+        <w:rPr>
+          <w:lang w:val="en-GB"/>
+        </w:rPr>
+        <w:t>linreg</w:t>
+      </w:r>
+      <w:proofErr w:type="spellEnd"/>
+      <w:r>
+        <w:rPr>
+          <w:lang w:val="en-GB"/>
+        </w:rPr>
+        <w:t xml:space="preserve"> or tuned LASSO selection)</w:t>
+      </w:r>
+    </w:p>
+    <w:p>
+      <w:pPr>
+        <w:pStyle w:val="ListParagraph"/>
+        <w:numPr>
+          <w:ilvl w:val="2"/>
+          <w:numId w:val="10"/>
+        </w:numPr>
+        <w:rPr>
+          <w:lang w:val="en-GB"/>
+        </w:rPr>
+      </w:pPr>
+      <w:r>
+        <w:rPr>
+          <w:lang w:val="en-GB"/>
+        </w:rPr>
+        <w:t>Use prediction models random forest and elastic net</w:t>
+      </w:r>
+    </w:p>
+    <w:p>
+      <w:pPr>
+        <w:pStyle w:val="ListParagraph"/>
+        <w:numPr>
+          <w:ilvl w:val="0"/>
+          <w:numId w:val="10"/>
+        </w:numPr>
+        <w:rPr>
+          <w:lang w:val="en-GB"/>
+        </w:rPr>
+      </w:pPr>
+      <w:r>
+        <w:rPr>
+          <w:lang w:val="en-GB"/>
+        </w:rPr>
+        <w:t>Appendix experiments</w:t>
+      </w:r>
+    </w:p>
+    <w:p>
+      <w:pPr>
+        <w:pStyle w:val="ListParagraph"/>
+        <w:numPr>
+          <w:ilvl w:val="1"/>
+          <w:numId w:val="10"/>
+        </w:numPr>
+        <w:rPr>
+          <w:lang w:val="en-GB"/>
+        </w:rPr>
+      </w:pPr>
+      <w:r>
+        <w:rPr>
+          <w:lang w:val="en-GB"/>
+        </w:rPr>
+        <w:t>AE &amp; NMF</w:t>
+      </w:r>
+    </w:p>
+    <w:p>
+      <w:pPr>
+        <w:pStyle w:val="ListParagraph"/>
+        <w:numPr>
+          <w:ilvl w:val="2"/>
+          <w:numId w:val="10"/>
+        </w:numPr>
+        <w:rPr>
+          <w:lang w:val="en-GB"/>
+        </w:rPr>
+      </w:pPr>
+      <w:r>
+        <w:rPr>
+          <w:lang w:val="en-GB"/>
+        </w:rPr>
+        <w:t xml:space="preserve">Create separate models per modality and run experiments for all cancers, </w:t>
+      </w:r>
+      <w:proofErr w:type="spellStart"/>
+      <w:r>
+        <w:rPr>
+          <w:lang w:val="en-GB"/>
+        </w:rPr>
+        <w:t>tumor</w:t>
+      </w:r>
+      <w:proofErr w:type="spellEnd"/>
+      <w:r>
+        <w:rPr>
+          <w:lang w:val="en-GB"/>
+        </w:rPr>
+        <w:t xml:space="preserve"> and stage and all selection types</w:t>
+      </w:r>
+    </w:p>
+    <w:p>
+      <w:pPr>
+        <w:pStyle w:val="ListParagraph"/>
+        <w:numPr>
+          <w:ilvl w:val="1"/>
+          <w:numId w:val="10"/>
+        </w:numPr>
+        <w:rPr>
+          <w:lang w:val="en-GB"/>
+        </w:rPr>
+      </w:pPr>
+      <w:r>
+        <w:rPr>
+          <w:lang w:val="en-GB"/>
+        </w:rPr>
+        <w:t>NMF</w:t>
+      </w:r>
+    </w:p>
+    <w:p>
+      <w:pPr>
+        <w:pStyle w:val="ListParagraph"/>
+        <w:numPr>
+          <w:ilvl w:val="2"/>
+          <w:numId w:val="10"/>
+        </w:numPr>
+        <w:rPr>
+          <w:lang w:val="en-GB"/>
+        </w:rPr>
+      </w:pPr>
+      <w:r>
+        <w:rPr>
+          <w:lang w:val="en-GB"/>
+        </w:rPr>
+        <w:t>Run with 100 components to match AE</w:t>
+      </w:r>
+    </w:p>
+    <w:p>
+      <w:pPr>
+        <w:pStyle w:val="ListParagraph"/>
+        <w:numPr>
+          <w:ilvl w:val="1"/>
+          <w:numId w:val="10"/>
+        </w:numPr>
+        <w:rPr>
+          <w:lang w:val="en-GB"/>
+        </w:rPr>
+      </w:pPr>
+      <w:r>
+        <w:rPr>
+          <w:lang w:val="en-GB"/>
+        </w:rPr>
+        <w:t>BASE &amp; PARITY</w:t>
+      </w:r>
+    </w:p>
+    <w:p>
+      <w:pPr>
+        <w:pStyle w:val="ListParagraph"/>
+        <w:numPr>
+          <w:ilvl w:val="2"/>
+          <w:numId w:val="10"/>
+        </w:numPr>
+        <w:rPr>
+          <w:lang w:val="en-GB"/>
+        </w:rPr>
+      </w:pPr>
+      <w:r>
+        <w:rPr>
+          <w:lang w:val="en-GB"/>
+        </w:rPr>
+        <w:t xml:space="preserve">Run experiments for all cancers, </w:t>
+      </w:r>
+      <w:proofErr w:type="spellStart"/>
+      <w:r>
+        <w:rPr>
+          <w:lang w:val="en-GB"/>
+        </w:rPr>
+        <w:t>tumor</w:t>
+      </w:r>
+      <w:proofErr w:type="spellEnd"/>
+      <w:r>
+        <w:rPr>
+          <w:lang w:val="en-GB"/>
+        </w:rPr>
+        <w:t xml:space="preserve"> and stage and all selection types</w:t>
+      </w:r>
+    </w:p>
+    <w:p>
+      <w:pPr>
+        <w:pStyle w:val="ListParagraph"/>
+        <w:numPr>
+          <w:ilvl w:val="1"/>
+          <w:numId w:val="10"/>
+        </w:numPr>
+        <w:rPr>
+          <w:lang w:val="en-GB"/>
+        </w:rPr>
+      </w:pPr>
+      <w:r>
+        <w:rPr>
+          <w:lang w:val="en-GB"/>
+        </w:rPr>
+        <w:t>AE</w:t>
+      </w:r>
+    </w:p>
+    <w:p>
+      <w:pPr>
+        <w:pStyle w:val="ListParagraph"/>
+        <w:numPr>
+          <w:ilvl w:val="2"/>
+          <w:numId w:val="10"/>
+        </w:numPr>
+        <w:rPr>
+          <w:lang w:val="en-GB"/>
+        </w:rPr>
+      </w:pPr>
+      <w:r>
+        <w:rPr>
+          <w:lang w:val="en-GB"/>
+        </w:rPr>
+        <w:t>Add learning curve of model</w:t>
+      </w:r>
+    </w:p>
+    <w:p>
+      <w:pPr>
+        <w:pStyle w:val="ListParagraph"/>
+        <w:numPr>
+          <w:ilvl w:val="0"/>
+          <w:numId w:val="10"/>
+        </w:numPr>
+        <w:rPr>
+          <w:lang w:val="en-GB"/>
+        </w:rPr>
+      </w:pPr>
+      <w:r>
+        <w:rPr>
+          <w:lang w:val="en-GB"/>
+        </w:rPr>
+        <w:t>Visuals</w:t>
+      </w:r>
+    </w:p>
+    <w:p>
+      <w:pPr>
+        <w:pStyle w:val="ListParagraph"/>
+        <w:numPr>
+          <w:ilvl w:val="1"/>
+          <w:numId w:val="10"/>
+        </w:numPr>
+        <w:rPr>
+          <w:lang w:val="en-GB"/>
+        </w:rPr>
+      </w:pPr>
+      <w:r>
+        <w:rPr>
+          <w:lang w:val="en-GB"/>
+        </w:rPr>
+        <w:t>Make nice title (maybe prediction target, cancer)</w:t>
+      </w:r>
+      <w:r>
+        <w:rPr>
+          <w:lang w:val="en-GB"/>
+        </w:rPr>
+        <w:t xml:space="preserve"> [x]</w:t>
+      </w:r>
+    </w:p>
+    <w:p>
+      <w:pPr>
+        <w:pStyle w:val="ListParagraph"/>
+        <w:numPr>
+          <w:ilvl w:val="1"/>
+          <w:numId w:val="10"/>
+        </w:numPr>
+        <w:rPr>
+          <w:lang w:val="en-GB"/>
+        </w:rPr>
+      </w:pPr>
+      <w:r>
+        <w:rPr>
+          <w:lang w:val="en-GB"/>
+        </w:rPr>
+        <w:t xml:space="preserve">Set the </w:t>
+      </w:r>
+      <w:proofErr w:type="spellStart"/>
+      <w:r>
+        <w:rPr>
+          <w:lang w:val="en-GB"/>
+        </w:rPr>
+        <w:t>colors</w:t>
+      </w:r>
+      <w:proofErr w:type="spellEnd"/>
+      <w:r>
+        <w:rPr>
+          <w:lang w:val="en-GB"/>
+        </w:rPr>
+        <w:t xml:space="preserve"> which look nice when overlapping and </w:t>
+      </w:r>
+      <w:proofErr w:type="spellStart"/>
+      <w:r>
+        <w:rPr>
+          <w:lang w:val="en-GB"/>
+        </w:rPr>
+        <w:t>colorblind</w:t>
+      </w:r>
+      <w:proofErr w:type="spellEnd"/>
+      <w:r>
+        <w:rPr>
+          <w:lang w:val="en-GB"/>
+        </w:rPr>
+        <w:t xml:space="preserve"> friendly</w:t>
+      </w:r>
+      <w:r>
+        <w:rPr>
+          <w:lang w:val="en-GB"/>
+        </w:rPr>
+        <w:t xml:space="preserve"> [x]</w:t>
+      </w:r>
+    </w:p>
+    <w:p>
+      <w:pPr>
+        <w:pStyle w:val="ListParagraph"/>
+        <w:numPr>
+          <w:ilvl w:val="0"/>
+          <w:numId w:val="10"/>
+        </w:numPr>
+        <w:rPr>
+          <w:lang w:val="en-GB"/>
+        </w:rPr>
+      </w:pPr>
+      <w:r>
+        <w:rPr>
+          <w:lang w:val="en-GB"/>
+        </w:rPr>
+        <w:t>Presentation</w:t>
+      </w:r>
+    </w:p>
+    <w:p>
+      <w:pPr>
+        <w:pStyle w:val="ListParagraph"/>
+        <w:numPr>
+          <w:ilvl w:val="1"/>
+          <w:numId w:val="10"/>
+        </w:numPr>
+        <w:rPr>
+          <w:lang w:val="en-GB"/>
+        </w:rPr>
+      </w:pPr>
+      <w:r>
+        <w:rPr>
+          <w:lang w:val="en-GB"/>
+        </w:rPr>
+        <w:t>Include more details and interpretation of results</w:t>
+      </w:r>
+    </w:p>
+    <w:p>
+      <w:pPr>
+        <w:pStyle w:val="ListParagraph"/>
+        <w:numPr>
+          <w:ilvl w:val="1"/>
+          <w:numId w:val="10"/>
+        </w:numPr>
+        <w:rPr>
+          <w:lang w:val="en-GB"/>
+        </w:rPr>
+      </w:pPr>
+      <w:r>
+        <w:rPr>
+          <w:lang w:val="en-GB"/>
+        </w:rPr>
+        <w:t>Include the fixing of AE</w:t>
+      </w:r>
+    </w:p>
+    <w:p>
+      <w:pPr>
+        <w:pStyle w:val="ListParagraph"/>
+        <w:numPr>
+          <w:ilvl w:val="1"/>
+          <w:numId w:val="10"/>
+        </w:numPr>
+        <w:rPr>
+          <w:lang w:val="en-GB"/>
+        </w:rPr>
+      </w:pPr>
+      <w:r>
+        <w:rPr>
+          <w:lang w:val="en-GB"/>
+        </w:rPr>
+        <w:t xml:space="preserve">Replace images with updated new </w:t>
+      </w:r>
+      <w:proofErr w:type="spellStart"/>
+      <w:r>
+        <w:rPr>
+          <w:lang w:val="en-GB"/>
+        </w:rPr>
+        <w:t>colors</w:t>
+      </w:r>
+      <w:proofErr w:type="spellEnd"/>
+      <w:r>
+        <w:rPr>
+          <w:lang w:val="en-GB"/>
+        </w:rPr>
+        <w:t xml:space="preserve"> and title</w:t>
       </w:r>
     </w:p>
     <w:p>
@@ -3500,6 +3996,12 @@
         </w:rPr>
         <w:t xml:space="preserve"> 4 elastic net and lasso regression feature selection</w:t>
       </w:r>
+      <w:r>
+        <w:rPr>
+          <w:lang w:val="en-GB"/>
+        </w:rPr>
+        <w:t xml:space="preserve"> [x]</w:t>
+      </w:r>
     </w:p>
     <w:p>
       <w:pPr>
@@ -3569,17 +4071,36 @@
         </w:rPr>
         <w:t xml:space="preserve"> prediction)</w:t>
       </w:r>
-    </w:p>
-    <w:p>
-      <w:pPr>
-        <w:rPr>
-          <w:lang w:val="en-GB"/>
-        </w:rPr>
-      </w:pPr>
-      <w:r>
-        <w:rPr>
-          <w:lang w:val="en-GB"/>
-        </w:rPr>
+      <w:r>
+        <w:rPr>
+          <w:lang w:val="en-GB"/>
+        </w:rPr>
+        <w:t xml:space="preserve"> [fixed</w:t>
+      </w:r>
+      <w:r>
+        <w:rPr>
+          <w:lang w:val="en-GB"/>
+        </w:rPr>
+        <w:t xml:space="preserve"> with linear activation</w:t>
+      </w:r>
+      <w:r>
+        <w:rPr>
+          <w:lang w:val="en-GB"/>
+        </w:rPr>
+        <w:t>]</w:t>
+      </w:r>
+    </w:p>
+    <w:p>
+      <w:pPr>
+        <w:rPr>
+          <w:lang w:val="en-GB"/>
+        </w:rPr>
+      </w:pPr>
+      <w:r>
+        <w:rPr>
+          <w:lang w:val="en-GB"/>
+        </w:rPr>
+        <w:lastRenderedPageBreak/>
         <w:t xml:space="preserve">Rerun </w:t>
       </w:r>
       <w:proofErr w:type="spellStart"/>
@@ -3595,6 +4116,12 @@
           <w:lang w:val="en-GB"/>
         </w:rPr>
         <w:t xml:space="preserve"> prediction with hyper parameter tuning using F1 score</w:t>
+      </w:r>
+      <w:r>
+        <w:rPr>
+          <w:lang w:val="en-GB"/>
+        </w:rPr>
+        <w:t xml:space="preserve"> []</w:t>
       </w:r>
     </w:p>
     <w:p>
@@ -3829,7 +4356,6 @@
         <w:rPr>
           <w:lang w:val="en-GB"/>
         </w:rPr>
-        <w:lastRenderedPageBreak/>
         <w:t>Reorganize division of results presentation</w:t>
       </w:r>
     </w:p>
@@ -4336,6 +4862,7 @@
         <w:rPr>
           <w:lang w:val="en-GB"/>
         </w:rPr>
+        <w:lastRenderedPageBreak/>
         <w:t>M</w:t>
       </w:r>
       <w:r>
@@ -4581,7 +5108,6 @@
         <w:rPr>
           <w:lang w:val="en-GB"/>
         </w:rPr>
-        <w:lastRenderedPageBreak/>
         <w:t xml:space="preserve">Can just present the main conclusion with different feature selection methods ( i.e. no difference between the conclusions in chi2 vs </w:t>
       </w:r>
       <w:proofErr w:type="spellStart"/>
@@ -4980,6 +5506,7 @@
         <w:rPr>
           <w:lang w:val="en-GB"/>
         </w:rPr>
+        <w:lastRenderedPageBreak/>
         <w:t>Use RMSE instead of f1-score for stage prediction endpoint</w:t>
       </w:r>
       <w:r>
@@ -5270,7 +5797,6 @@
         <w:rPr>
           <w:lang w:val="en-GB"/>
         </w:rPr>
-        <w:lastRenderedPageBreak/>
         <w:t xml:space="preserve"> - Figure out the PCA feature  extraction performance</w:t>
       </w:r>
     </w:p>
@@ -5656,6 +6182,7 @@
         <w:rPr>
           <w:lang w:val="en-GB"/>
         </w:rPr>
+        <w:lastRenderedPageBreak/>
         <w:t xml:space="preserve">Provide better caption for images (the meaning of axes, what the </w:t>
       </w:r>
       <w:proofErr w:type="spellStart"/>
@@ -5982,7 +6509,6 @@
         <w:rPr>
           <w:lang w:val="en-GB"/>
         </w:rPr>
-        <w:lastRenderedPageBreak/>
         <w:t xml:space="preserve">- Fill in two documents from </w:t>
       </w:r>
       <w:proofErr w:type="spellStart"/>
@@ -6342,6 +6868,7 @@
         <w:rPr>
           <w:lang w:val="en-GB"/>
         </w:rPr>
+        <w:lastRenderedPageBreak/>
         <w:t>Thesis:</w:t>
       </w:r>
     </w:p>
@@ -6681,6 +7208,7 @@
     </w:p>
     <w:p>
       <w:r>
+        <w:lastRenderedPageBreak/>
         <w:t xml:space="preserve">- rerun </w:t>
       </w:r>
       <w:proofErr w:type="spellStart"/>
@@ -6831,54 +7359,519 @@
         <w:rPr>
           <w:lang w:val="en-GB"/>
         </w:rPr>
+        <w:t xml:space="preserve">- give updated data on </w:t>
+      </w:r>
+      <w:proofErr w:type="spellStart"/>
+      <w:r>
+        <w:rPr>
+          <w:lang w:val="en-GB"/>
+        </w:rPr>
+        <w:t>tumor</w:t>
+      </w:r>
+      <w:proofErr w:type="spellEnd"/>
+      <w:r>
+        <w:rPr>
+          <w:lang w:val="en-GB"/>
+        </w:rPr>
+        <w:t xml:space="preserve"> stage</w:t>
+      </w:r>
+      <w:r>
+        <w:rPr>
+          <w:lang w:val="en-GB"/>
+        </w:rPr>
+        <w:t xml:space="preserve"> distribution</w:t>
+      </w:r>
+    </w:p>
+    <w:p>
+      <w:pPr>
+        <w:rPr>
+          <w:lang w:val="en-GB"/>
+        </w:rPr>
+      </w:pPr>
+      <w:r>
+        <w:rPr>
+          <w:lang w:val="en-GB"/>
+        </w:rPr>
+        <w:t>* prediction set up:</w:t>
+      </w:r>
+    </w:p>
+    <w:p>
+      <w:pPr>
+        <w:rPr>
+          <w:lang w:val="en-GB"/>
+        </w:rPr>
+      </w:pPr>
+      <w:r>
+        <w:rPr>
+          <w:lang w:val="en-GB"/>
+        </w:rPr>
+        <w:t>-  remove cross-fertilization, reorder amount and ordering of features, use more features and bootstrapping iterations</w:t>
+      </w:r>
+      <w:r>
+        <w:rPr>
+          <w:lang w:val="en-GB"/>
+        </w:rPr>
+        <w:t xml:space="preserve"> [x]</w:t>
+      </w:r>
+    </w:p>
+    <w:p>
+      <w:pPr>
+        <w:rPr>
+          <w:lang w:val="en-GB"/>
+        </w:rPr>
+      </w:pPr>
+      <w:r>
+        <w:rPr>
+          <w:lang w:val="en-GB"/>
+        </w:rPr>
+        <w:t>- try an 8020 or 70 30 split</w:t>
+      </w:r>
+      <w:r>
+        <w:rPr>
+          <w:lang w:val="en-GB"/>
+        </w:rPr>
+        <w:t xml:space="preserve"> [x]</w:t>
+      </w:r>
+    </w:p>
+    <w:p>
+      <w:pPr>
+        <w:rPr>
+          <w:lang w:val="en-GB"/>
+        </w:rPr>
+      </w:pPr>
+      <w:r>
+        <w:rPr>
+          <w:lang w:val="en-GB"/>
+        </w:rPr>
+        <w:t>- for linear regression and ch2, just do splits and use feature selection on training part and testing on testing part</w:t>
+      </w:r>
+      <w:r>
+        <w:rPr>
+          <w:lang w:val="en-GB"/>
+        </w:rPr>
+        <w:t xml:space="preserve"> [x]</w:t>
+      </w:r>
+    </w:p>
+    <w:p>
+      <w:pPr>
+        <w:rPr>
+          <w:lang w:val="en-GB"/>
+        </w:rPr>
+      </w:pPr>
+      <w:r>
+        <w:rPr>
+          <w:lang w:val="en-GB"/>
+        </w:rPr>
+        <w:t>* evaluation:</w:t>
+      </w:r>
+    </w:p>
+    <w:p>
+      <w:pPr>
+        <w:rPr>
+          <w:lang w:val="en-GB"/>
+        </w:rPr>
+      </w:pPr>
+      <w:r>
+        <w:rPr>
+          <w:lang w:val="en-GB"/>
+        </w:rPr>
+        <w:t>- give R bars</w:t>
+      </w:r>
+      <w:r>
+        <w:rPr>
+          <w:lang w:val="en-GB"/>
+        </w:rPr>
+        <w:t xml:space="preserve"> [x]</w:t>
+      </w:r>
+    </w:p>
+    <w:p>
+      <w:pPr>
+        <w:rPr>
+          <w:lang w:val="en-GB"/>
+        </w:rPr>
+      </w:pPr>
+      <w:r>
+        <w:rPr>
+          <w:lang w:val="en-GB"/>
+        </w:rPr>
+        <w:t>- explore f</w:t>
+      </w:r>
+      <w:r>
+        <w:rPr>
+          <w:lang w:val="en-GB"/>
+        </w:rPr>
+        <w:t>eatures selected and robustness of feature selection</w:t>
+      </w:r>
+      <w:r>
+        <w:rPr>
+          <w:lang w:val="en-GB"/>
+        </w:rPr>
+        <w:t xml:space="preserve"> ( how do you deal with random seed in different iterations? Is it always to same features?</w:t>
+      </w:r>
+      <w:r>
+        <w:rPr>
+          <w:lang w:val="en-GB"/>
+        </w:rPr>
+        <w:t xml:space="preserve"> How do you compare when the amount of features of each modality is different?</w:t>
+      </w:r>
+      <w:r>
+        <w:rPr>
+          <w:lang w:val="en-GB"/>
+        </w:rPr>
+        <w:t xml:space="preserve"> What percentage of features are from each modality?</w:t>
+      </w:r>
+      <w:r>
+        <w:rPr>
+          <w:lang w:val="en-GB"/>
+        </w:rPr>
+        <w:t xml:space="preserve"> Should I ever show all features?</w:t>
+      </w:r>
+      <w:r>
+        <w:rPr>
+          <w:lang w:val="en-GB"/>
+        </w:rPr>
+        <w:t>)</w:t>
+      </w:r>
+    </w:p>
+    <w:p>
+      <w:pPr>
+        <w:rPr>
+          <w:lang w:val="en-GB"/>
+        </w:rPr>
+      </w:pPr>
+      <w:proofErr w:type="spellStart"/>
+      <w:r>
+        <w:rPr>
+          <w:lang w:val="en-GB"/>
+        </w:rPr>
+        <w:t>Its</w:t>
+      </w:r>
+      <w:proofErr w:type="spellEnd"/>
+      <w:r>
+        <w:rPr>
+          <w:lang w:val="en-GB"/>
+        </w:rPr>
+        <w:t xml:space="preserve"> not fair to compare all features if each modality has different amount []</w:t>
+      </w:r>
+    </w:p>
+    <w:p>
+      <w:pPr>
+        <w:rPr>
+          <w:lang w:val="en-GB"/>
+        </w:rPr>
+      </w:pPr>
+      <w:r>
+        <w:rPr>
+          <w:lang w:val="en-GB"/>
+        </w:rPr>
+        <w:t>- don’t have to connecting lines (categorical?)</w:t>
+      </w:r>
+      <w:r>
+        <w:rPr>
+          <w:lang w:val="en-GB"/>
+        </w:rPr>
+        <w:t xml:space="preserve"> [z]</w:t>
+      </w:r>
+    </w:p>
+    <w:p>
+      <w:pPr>
+        <w:rPr>
+          <w:lang w:val="en-GB"/>
+        </w:rPr>
+      </w:pPr>
+      <w:r>
+        <w:rPr>
+          <w:lang w:val="en-GB"/>
+        </w:rPr>
+        <w:t>* Model</w:t>
+      </w:r>
+    </w:p>
+    <w:p>
+      <w:pPr>
+        <w:rPr>
+          <w:lang w:val="en-GB"/>
+        </w:rPr>
+      </w:pPr>
+      <w:r>
+        <w:rPr>
+          <w:lang w:val="en-GB"/>
+        </w:rPr>
+        <w:t>- try hyper parameter tuning, use elastic net instead of linear regression</w:t>
+      </w:r>
+    </w:p>
+    <w:p>
+      <w:pPr>
+        <w:rPr>
+          <w:lang w:val="en-GB"/>
+        </w:rPr>
+      </w:pPr>
+      <w:r>
+        <w:rPr>
+          <w:lang w:val="en-GB"/>
+        </w:rPr>
+        <w:t>- look at SVM gamma and c</w:t>
+      </w:r>
+    </w:p>
+    <w:p>
+      <w:pPr>
+        <w:rPr>
+          <w:lang w:val="en-GB"/>
+        </w:rPr>
+      </w:pPr>
+      <w:r>
+        <w:rPr>
+          <w:lang w:val="en-GB"/>
+        </w:rPr>
+        <w:t>* Thesis:</w:t>
+      </w:r>
+    </w:p>
+    <w:p>
+      <w:pPr>
+        <w:rPr>
+          <w:lang w:val="en-GB"/>
+        </w:rPr>
+      </w:pPr>
+      <w:r>
+        <w:rPr>
+          <w:lang w:val="en-GB"/>
+        </w:rPr>
         <w:lastRenderedPageBreak/>
-        <w:t xml:space="preserve">- give updated data on </w:t>
+        <w:t>- have an outline and empty tables on what you want filled in</w:t>
+      </w:r>
+    </w:p>
+    <w:p>
+      <w:pPr>
+        <w:rPr>
+          <w:lang w:val="en-GB"/>
+        </w:rPr>
+      </w:pPr>
+      <w:r>
+        <w:rPr>
+          <w:lang w:val="en-GB"/>
+        </w:rPr>
+        <w:t xml:space="preserve">- make </w:t>
       </w:r>
       <w:proofErr w:type="spellStart"/>
       <w:r>
         <w:rPr>
           <w:lang w:val="en-GB"/>
         </w:rPr>
-        <w:t>tumor</w:t>
+        <w:t>hypotheses</w:t>
+      </w:r>
+      <w:r>
+        <w:rPr>
+          <w:lang w:val="en-GB"/>
+        </w:rPr>
+        <w:t>from</w:t>
       </w:r>
       <w:proofErr w:type="spellEnd"/>
       <w:r>
         <w:rPr>
           <w:lang w:val="en-GB"/>
         </w:rPr>
-        <w:t xml:space="preserve"> stage</w:t>
-      </w:r>
-      <w:r>
-        <w:rPr>
-          <w:lang w:val="en-GB"/>
-        </w:rPr>
-        <w:t xml:space="preserve"> distribution</w:t>
-      </w:r>
-    </w:p>
-    <w:p>
-      <w:pPr>
-        <w:rPr>
-          <w:lang w:val="en-GB"/>
-        </w:rPr>
-      </w:pPr>
-      <w:r>
-        <w:rPr>
-          <w:lang w:val="en-GB"/>
-        </w:rPr>
-        <w:t>* prediction set up:</w:t>
-      </w:r>
-    </w:p>
-    <w:p>
-      <w:pPr>
-        <w:rPr>
-          <w:lang w:val="en-GB"/>
-        </w:rPr>
-      </w:pPr>
-      <w:r>
-        <w:rPr>
-          <w:lang w:val="en-GB"/>
-        </w:rPr>
-        <w:t>-  remove cross-fertilization, reorder amount and ordering of features, use more features and bootstrapping iterations</w:t>
+        <w:t xml:space="preserve"> </w:t>
+      </w:r>
+      <w:r>
+        <w:rPr>
+          <w:lang w:val="en-GB"/>
+        </w:rPr>
+        <w:t xml:space="preserve"> packages and write in thesis draft based on commits and to do’s and notes.</w:t>
+      </w:r>
+    </w:p>
+    <w:p>
+      <w:pPr>
+        <w:rPr>
+          <w:lang w:val="en-GB"/>
+        </w:rPr>
+      </w:pPr>
+    </w:p>
+    <w:p>
+      <w:pPr>
+        <w:rPr>
+          <w:lang w:val="en-GB"/>
+        </w:rPr>
+      </w:pPr>
+      <w:r>
+        <w:rPr>
+          <w:lang w:val="en-GB"/>
+        </w:rPr>
+        <w:t>-(28 September presentation)</w:t>
+      </w:r>
+    </w:p>
+    <w:p>
+      <w:pPr>
+        <w:rPr>
+          <w:lang w:val="en-GB"/>
+        </w:rPr>
+      </w:pPr>
+      <w:r>
+        <w:rPr>
+          <w:lang w:val="en-GB"/>
+        </w:rPr>
+        <w:t>* Show performance with normal samples as stage zero</w:t>
+      </w:r>
+    </w:p>
+    <w:p>
+      <w:pPr>
+        <w:rPr>
+          <w:lang w:val="en-GB"/>
+        </w:rPr>
+      </w:pPr>
+      <w:r>
+        <w:rPr>
+          <w:lang w:val="en-GB"/>
+        </w:rPr>
+        <w:t>-- Possibly contrast with performance when that’s not the case (were normal samples being misinterpreted as stage 1?)</w:t>
+      </w:r>
+    </w:p>
+    <w:p>
+      <w:pPr>
+        <w:rPr>
+          <w:lang w:val="en-GB"/>
+        </w:rPr>
+      </w:pPr>
+      <w:r>
+        <w:rPr>
+          <w:lang w:val="en-GB"/>
+        </w:rPr>
+        <w:t>* Show performance when using new prediction set up with random sampling</w:t>
+      </w:r>
+      <w:r>
+        <w:rPr>
+          <w:lang w:val="en-GB"/>
+        </w:rPr>
+        <w:t xml:space="preserve"> and additional </w:t>
+      </w:r>
+      <w:proofErr w:type="spellStart"/>
+      <w:r>
+        <w:rPr>
+          <w:lang w:val="en-GB"/>
+        </w:rPr>
+        <w:t>fe</w:t>
+      </w:r>
+      <w:r>
+        <w:rPr>
+          <w:lang w:val="en-GB"/>
+        </w:rPr>
+        <w:t>with</w:t>
+      </w:r>
+      <w:proofErr w:type="spellEnd"/>
+      <w:r>
+        <w:rPr>
+          <w:lang w:val="en-GB"/>
+        </w:rPr>
+        <w:t xml:space="preserve"> </w:t>
+      </w:r>
+      <w:proofErr w:type="spellStart"/>
+      <w:r>
+        <w:rPr>
+          <w:lang w:val="en-GB"/>
+        </w:rPr>
+        <w:t>atures</w:t>
+      </w:r>
+      <w:proofErr w:type="spellEnd"/>
+    </w:p>
+    <w:p>
+      <w:pPr>
+        <w:rPr>
+          <w:lang w:val="en-GB"/>
+        </w:rPr>
+      </w:pPr>
+      <w:r>
+        <w:rPr>
+          <w:lang w:val="en-GB"/>
+        </w:rPr>
+        <w:t>* Show performance when using new feature ranking with linear regression (discuss data leakage</w:t>
+      </w:r>
+      <w:r>
+        <w:rPr>
+          <w:lang w:val="en-GB"/>
+        </w:rPr>
+        <w:t>)</w:t>
+      </w:r>
+    </w:p>
+    <w:p>
+      <w:pPr>
+        <w:rPr>
+          <w:lang w:val="en-GB"/>
+        </w:rPr>
+      </w:pPr>
+      <w:r>
+        <w:rPr>
+          <w:lang w:val="en-GB"/>
+        </w:rPr>
+        <w:t>* Show performance when using new prediction with linear regression for stages</w:t>
+      </w:r>
+    </w:p>
+    <w:p>
+      <w:pPr>
+        <w:rPr>
+          <w:lang w:val="en-GB"/>
+        </w:rPr>
+      </w:pPr>
+      <w:r>
+        <w:rPr>
+          <w:lang w:val="en-GB"/>
+        </w:rPr>
+        <w:t>* Show analysis of prediction results across experiments with confusion matrices</w:t>
+      </w:r>
+    </w:p>
+    <w:p>
+      <w:pPr>
+        <w:rPr>
+          <w:lang w:val="en-GB"/>
+        </w:rPr>
+      </w:pPr>
+      <w:r>
+        <w:rPr>
+          <w:lang w:val="en-GB"/>
+        </w:rPr>
+        <w:t>* If time: investigate dominance of each feature in integrated modality</w:t>
+      </w:r>
+    </w:p>
+    <w:p>
+      <w:pPr>
+        <w:rPr>
+          <w:lang w:val="en-GB"/>
+        </w:rPr>
+      </w:pPr>
+      <w:r>
+        <w:rPr>
+          <w:lang w:val="en-GB"/>
+        </w:rPr>
+        <w:t>* If time: update tables</w:t>
+      </w:r>
+    </w:p>
+    <w:p>
+      <w:pPr>
+        <w:rPr>
+          <w:lang w:val="en-GB"/>
+        </w:rPr>
+      </w:pPr>
+      <w:r>
+        <w:rPr>
+          <w:lang w:val="en-GB"/>
+        </w:rPr>
+        <w:t>-(6 September presentation)</w:t>
+      </w:r>
+    </w:p>
+    <w:p>
+      <w:pPr>
+        <w:rPr>
+          <w:lang w:val="en-GB"/>
+        </w:rPr>
+      </w:pPr>
+      <w:r>
+        <w:rPr>
+          <w:lang w:val="en-GB"/>
+        </w:rPr>
+        <w:t>* display predictive performance for each cancer separately with increasing feature amounts on the X axis instead of different cancers, and then each omics type separately</w:t>
+      </w:r>
+      <w:r>
+        <w:rPr>
+          <w:lang w:val="en-GB"/>
+        </w:rPr>
+        <w:t xml:space="preserve"> in each graph</w:t>
       </w:r>
       <w:r>
         <w:rPr>
@@ -6897,7 +7890,26 @@
         <w:rPr>
           <w:lang w:val="en-GB"/>
         </w:rPr>
-        <w:t>- try an 8020 or 70 30 split</w:t>
+        <w:t xml:space="preserve">* </w:t>
+      </w:r>
+      <w:r>
+        <w:rPr>
+          <w:lang w:val="en-GB"/>
+        </w:rPr>
+        <w:t>try MSE error</w:t>
+      </w:r>
+    </w:p>
+    <w:p>
+      <w:pPr>
+        <w:rPr>
+          <w:lang w:val="en-GB"/>
+        </w:rPr>
+      </w:pPr>
+      <w:r>
+        <w:rPr>
+          <w:lang w:val="en-GB"/>
+        </w:rPr>
+        <w:t>* fix the y-axis to have the same units</w:t>
       </w:r>
       <w:r>
         <w:rPr>
@@ -6916,7 +7928,20 @@
         <w:rPr>
           <w:lang w:val="en-GB"/>
         </w:rPr>
-        <w:t>- for linear regression and ch2, just do splits and use feature selection on training part and testing on testing part</w:t>
+        <w:t>* if time: try a different set up with random sampling to estimate performance</w:t>
+      </w:r>
+    </w:p>
+    <w:p>
+      <w:pPr>
+        <w:rPr>
+          <w:lang w:val="en-GB"/>
+        </w:rPr>
+      </w:pPr>
+      <w:r>
+        <w:rPr>
+          <w:lang w:val="en-GB"/>
+        </w:rPr>
+        <w:t>* start initial subheading and grouping of current thesis document</w:t>
       </w:r>
       <w:r>
         <w:rPr>
@@ -6935,20 +7960,33 @@
         <w:rPr>
           <w:lang w:val="en-GB"/>
         </w:rPr>
-        <w:t>* evaluation:</w:t>
-      </w:r>
-    </w:p>
-    <w:p>
-      <w:pPr>
-        <w:rPr>
-          <w:lang w:val="en-GB"/>
-        </w:rPr>
-      </w:pPr>
-      <w:r>
-        <w:rPr>
-          <w:lang w:val="en-GB"/>
-        </w:rPr>
-        <w:t>- give R bars</w:t>
+        <w:t>* for presentation</w:t>
+      </w:r>
+    </w:p>
+    <w:p>
+      <w:pPr>
+        <w:rPr>
+          <w:lang w:val="en-GB"/>
+        </w:rPr>
+      </w:pPr>
+      <w:r>
+        <w:rPr>
+          <w:lang w:val="en-GB"/>
+        </w:rPr>
+        <w:t xml:space="preserve">- Think about what I really want to present instead of a big bundle of images. </w:t>
+      </w:r>
+    </w:p>
+    <w:p>
+      <w:pPr>
+        <w:rPr>
+          <w:lang w:val="en-GB"/>
+        </w:rPr>
+      </w:pPr>
+      <w:r>
+        <w:rPr>
+          <w:lang w:val="en-GB"/>
+        </w:rPr>
+        <w:t>- Fix cancer sucks thing and find source for how many people die from it.</w:t>
       </w:r>
       <w:r>
         <w:rPr>
@@ -6967,351 +8005,86 @@
         <w:rPr>
           <w:lang w:val="en-GB"/>
         </w:rPr>
-        <w:t>- explore f</w:t>
-      </w:r>
-      <w:r>
-        <w:rPr>
-          <w:lang w:val="en-GB"/>
-        </w:rPr>
-        <w:t>eatures selected and robustness of feature selection</w:t>
-      </w:r>
-      <w:r>
-        <w:rPr>
-          <w:lang w:val="en-GB"/>
-        </w:rPr>
-        <w:t xml:space="preserve"> ( how do you deal with random seed in different iterations? Is it always to same features?</w:t>
-      </w:r>
-      <w:r>
-        <w:rPr>
-          <w:lang w:val="en-GB"/>
-        </w:rPr>
-        <w:t xml:space="preserve"> How do you compare when the amount of features of each modality is different?</w:t>
-      </w:r>
-      <w:r>
-        <w:rPr>
-          <w:lang w:val="en-GB"/>
-        </w:rPr>
-        <w:t xml:space="preserve"> What percentage of features are from each modality?</w:t>
-      </w:r>
-      <w:r>
-        <w:rPr>
-          <w:lang w:val="en-GB"/>
-        </w:rPr>
-        <w:t xml:space="preserve"> Should I ever show all features?</w:t>
-      </w:r>
-      <w:r>
-        <w:rPr>
-          <w:lang w:val="en-GB"/>
-        </w:rPr>
-        <w:t>)</w:t>
-      </w:r>
-    </w:p>
-    <w:p>
-      <w:pPr>
-        <w:rPr>
-          <w:lang w:val="en-GB"/>
-        </w:rPr>
-      </w:pPr>
-      <w:proofErr w:type="spellStart"/>
-      <w:r>
-        <w:rPr>
-          <w:lang w:val="en-GB"/>
-        </w:rPr>
-        <w:t>Its</w:t>
-      </w:r>
-      <w:proofErr w:type="spellEnd"/>
-      <w:r>
-        <w:rPr>
-          <w:lang w:val="en-GB"/>
-        </w:rPr>
-        <w:t xml:space="preserve"> not fair to compare all features if each modality has different amount []</w:t>
-      </w:r>
-    </w:p>
-    <w:p>
-      <w:pPr>
-        <w:rPr>
-          <w:lang w:val="en-GB"/>
-        </w:rPr>
-      </w:pPr>
-      <w:r>
-        <w:rPr>
-          <w:lang w:val="en-GB"/>
-        </w:rPr>
-        <w:t>- don’t have to connecting lines (categorical?)</w:t>
-      </w:r>
-      <w:r>
-        <w:rPr>
-          <w:lang w:val="en-GB"/>
-        </w:rPr>
-        <w:t xml:space="preserve"> [z]</w:t>
-      </w:r>
-    </w:p>
-    <w:p>
-      <w:pPr>
-        <w:rPr>
-          <w:lang w:val="en-GB"/>
-        </w:rPr>
-      </w:pPr>
-      <w:r>
-        <w:rPr>
-          <w:lang w:val="en-GB"/>
-        </w:rPr>
-        <w:t>* Model</w:t>
-      </w:r>
-    </w:p>
-    <w:p>
-      <w:pPr>
-        <w:rPr>
-          <w:lang w:val="en-GB"/>
-        </w:rPr>
-      </w:pPr>
-      <w:r>
-        <w:rPr>
-          <w:lang w:val="en-GB"/>
-        </w:rPr>
-        <w:t>- try hyper parameter tuning, use elastic net instead of linear regression</w:t>
-      </w:r>
-    </w:p>
-    <w:p>
-      <w:pPr>
-        <w:rPr>
-          <w:lang w:val="en-GB"/>
-        </w:rPr>
-      </w:pPr>
-      <w:r>
-        <w:rPr>
-          <w:lang w:val="en-GB"/>
-        </w:rPr>
-        <w:t>- look at SVM gamma and c</w:t>
-      </w:r>
-    </w:p>
-    <w:p>
-      <w:pPr>
-        <w:rPr>
-          <w:lang w:val="en-GB"/>
-        </w:rPr>
-      </w:pPr>
-      <w:r>
-        <w:rPr>
-          <w:lang w:val="en-GB"/>
-        </w:rPr>
-        <w:t>* Thesis:</w:t>
-      </w:r>
-    </w:p>
-    <w:p>
-      <w:pPr>
-        <w:rPr>
-          <w:lang w:val="en-GB"/>
-        </w:rPr>
-      </w:pPr>
-      <w:r>
-        <w:rPr>
-          <w:lang w:val="en-GB"/>
-        </w:rPr>
-        <w:t>- have an outline and empty tables on what you want filled in</w:t>
-      </w:r>
-    </w:p>
-    <w:p>
-      <w:pPr>
-        <w:rPr>
-          <w:lang w:val="en-GB"/>
-        </w:rPr>
-      </w:pPr>
-      <w:r>
-        <w:rPr>
-          <w:lang w:val="en-GB"/>
-        </w:rPr>
-        <w:t xml:space="preserve">- make </w:t>
-      </w:r>
-      <w:proofErr w:type="spellStart"/>
-      <w:r>
-        <w:rPr>
-          <w:lang w:val="en-GB"/>
-        </w:rPr>
-        <w:t>hypotheses</w:t>
-      </w:r>
-      <w:r>
-        <w:rPr>
-          <w:lang w:val="en-GB"/>
-        </w:rPr>
-        <w:t>from</w:t>
-      </w:r>
-      <w:proofErr w:type="spellEnd"/>
-      <w:r>
-        <w:rPr>
-          <w:lang w:val="en-GB"/>
-        </w:rPr>
-        <w:t xml:space="preserve"> </w:t>
-      </w:r>
-      <w:r>
-        <w:rPr>
-          <w:lang w:val="en-GB"/>
-        </w:rPr>
-        <w:t xml:space="preserve"> packages and write in thesis draft based on commits and to do’s and notes.</w:t>
-      </w:r>
-    </w:p>
-    <w:p>
-      <w:pPr>
-        <w:rPr>
-          <w:lang w:val="en-GB"/>
-        </w:rPr>
-      </w:pPr>
-    </w:p>
-    <w:p>
-      <w:pPr>
-        <w:rPr>
-          <w:lang w:val="en-GB"/>
-        </w:rPr>
-      </w:pPr>
-      <w:r>
-        <w:rPr>
-          <w:lang w:val="en-GB"/>
-        </w:rPr>
-        <w:t>-(28 September presentation)</w:t>
-      </w:r>
-    </w:p>
-    <w:p>
-      <w:pPr>
-        <w:rPr>
-          <w:lang w:val="en-GB"/>
-        </w:rPr>
-      </w:pPr>
-      <w:r>
-        <w:rPr>
-          <w:lang w:val="en-GB"/>
-        </w:rPr>
-        <w:t>* Show performance with normal samples as stage zero</w:t>
-      </w:r>
-    </w:p>
-    <w:p>
-      <w:pPr>
-        <w:rPr>
-          <w:lang w:val="en-GB"/>
-        </w:rPr>
-      </w:pPr>
-      <w:r>
-        <w:rPr>
-          <w:lang w:val="en-GB"/>
-        </w:rPr>
-        <w:t>-- Possibly contrast with performance when that’s not the case (were normal samples being misinterpreted as stage 1?)</w:t>
-      </w:r>
-    </w:p>
-    <w:p>
-      <w:pPr>
-        <w:rPr>
-          <w:lang w:val="en-GB"/>
-        </w:rPr>
-      </w:pPr>
-      <w:r>
-        <w:rPr>
-          <w:lang w:val="en-GB"/>
-        </w:rPr>
-        <w:t>* Show performance when using new prediction set up with random sampling</w:t>
-      </w:r>
-      <w:r>
-        <w:rPr>
-          <w:lang w:val="en-GB"/>
-        </w:rPr>
-        <w:t xml:space="preserve"> and additional </w:t>
-      </w:r>
-      <w:proofErr w:type="spellStart"/>
-      <w:r>
-        <w:rPr>
-          <w:lang w:val="en-GB"/>
-        </w:rPr>
-        <w:t>fe</w:t>
-      </w:r>
-      <w:r>
-        <w:rPr>
-          <w:lang w:val="en-GB"/>
-        </w:rPr>
-        <w:t>with</w:t>
-      </w:r>
-      <w:proofErr w:type="spellEnd"/>
-      <w:r>
-        <w:rPr>
-          <w:lang w:val="en-GB"/>
-        </w:rPr>
-        <w:t xml:space="preserve"> </w:t>
-      </w:r>
-      <w:proofErr w:type="spellStart"/>
-      <w:r>
-        <w:rPr>
-          <w:lang w:val="en-GB"/>
-        </w:rPr>
-        <w:t>atures</w:t>
-      </w:r>
-      <w:proofErr w:type="spellEnd"/>
-    </w:p>
-    <w:p>
-      <w:pPr>
-        <w:rPr>
-          <w:lang w:val="en-GB"/>
-        </w:rPr>
-      </w:pPr>
-      <w:r>
-        <w:rPr>
-          <w:lang w:val="en-GB"/>
-        </w:rPr>
-        <w:t>* Show performance when using new feature ranking with linear regression (discuss data leakage</w:t>
-      </w:r>
-      <w:r>
-        <w:rPr>
-          <w:lang w:val="en-GB"/>
-        </w:rPr>
-        <w:t>)</w:t>
-      </w:r>
-    </w:p>
-    <w:p>
-      <w:pPr>
-        <w:rPr>
-          <w:lang w:val="en-GB"/>
-        </w:rPr>
-      </w:pPr>
-      <w:r>
-        <w:rPr>
-          <w:lang w:val="en-GB"/>
-        </w:rPr>
-        <w:t>* Show performance when using new prediction with linear regression for stages</w:t>
-      </w:r>
-    </w:p>
-    <w:p>
-      <w:pPr>
-        <w:rPr>
-          <w:lang w:val="en-GB"/>
-        </w:rPr>
-      </w:pPr>
-      <w:r>
-        <w:rPr>
-          <w:lang w:val="en-GB"/>
-        </w:rPr>
-        <w:t>* Show analysis of prediction results across experiments with confusion matrices</w:t>
-      </w:r>
-    </w:p>
-    <w:p>
-      <w:pPr>
-        <w:rPr>
-          <w:lang w:val="en-GB"/>
-        </w:rPr>
-      </w:pPr>
-      <w:r>
-        <w:rPr>
-          <w:lang w:val="en-GB"/>
-        </w:rPr>
-        <w:t>* If time: investigate dominance of each feature in integrated modality</w:t>
-      </w:r>
-    </w:p>
-    <w:p>
-      <w:pPr>
-        <w:rPr>
-          <w:lang w:val="en-GB"/>
-        </w:rPr>
-      </w:pPr>
-      <w:r>
-        <w:rPr>
-          <w:lang w:val="en-GB"/>
-        </w:rPr>
-        <w:t>* If time: update tables</w:t>
+        <w:t>look more into HMP?</w:t>
+      </w:r>
+    </w:p>
+    <w:p>
+      <w:pPr>
+        <w:rPr>
+          <w:lang w:val="en-GB"/>
+        </w:rPr>
+      </w:pPr>
+      <w:r>
+        <w:rPr>
+          <w:lang w:val="en-GB"/>
+        </w:rPr>
+        <w:t xml:space="preserve">Investigate performance more. Are all my features from one modality? </w:t>
+      </w:r>
+    </w:p>
+    <w:p>
+      <w:pPr>
+        <w:rPr>
+          <w:lang w:val="en-GB"/>
+        </w:rPr>
+      </w:pPr>
+      <w:r>
+        <w:rPr>
+          <w:lang w:val="en-GB"/>
+        </w:rPr>
+        <w:t>What kind of prediction set up? Random sampling based?</w:t>
+      </w:r>
+      <w:r>
+        <w:rPr>
+          <w:lang w:val="en-GB"/>
+        </w:rPr>
+        <w:t xml:space="preserve"> And then select a different amount of features and perform sampling to estimate performance</w:t>
+      </w:r>
+    </w:p>
+    <w:p>
+      <w:pPr>
+        <w:rPr>
+          <w:lang w:val="en-GB"/>
+        </w:rPr>
+      </w:pPr>
+      <w:r>
+        <w:rPr>
+          <w:lang w:val="en-GB"/>
+        </w:rPr>
+        <w:t>What if I use other omics types and compare?</w:t>
+      </w:r>
+    </w:p>
+    <w:p>
+      <w:pPr>
+        <w:pStyle w:val="Heading1"/>
+        <w:rPr>
+          <w:lang w:val="en-GB"/>
+        </w:rPr>
+      </w:pPr>
+      <w:r>
+        <w:rPr>
+          <w:lang w:val="en-GB"/>
+        </w:rPr>
+        <w:t>Presentation</w:t>
+      </w:r>
+    </w:p>
+    <w:p>
+      <w:pPr>
+        <w:rPr>
+          <w:lang w:val="en-GB"/>
+        </w:rPr>
+      </w:pPr>
+    </w:p>
+    <w:p>
+      <w:pPr>
+        <w:rPr>
+          <w:lang w:val="en-GB"/>
+        </w:rPr>
+      </w:pPr>
+      <w:r>
+        <w:rPr>
+          <w:lang w:val="en-GB"/>
+        </w:rPr>
+        <w:t>17 October</w:t>
       </w:r>
     </w:p>
     <w:p>
@@ -7325,251 +8098,6 @@
           <w:lang w:val="en-GB"/>
         </w:rPr>
         <w:lastRenderedPageBreak/>
-        <w:t>-(6 September presentation)</w:t>
-      </w:r>
-    </w:p>
-    <w:p>
-      <w:pPr>
-        <w:rPr>
-          <w:lang w:val="en-GB"/>
-        </w:rPr>
-      </w:pPr>
-      <w:r>
-        <w:rPr>
-          <w:lang w:val="en-GB"/>
-        </w:rPr>
-        <w:t>* display predictive performance for each cancer separately with increasing feature amounts on the X axis instead of different cancers, and then each omics type separately</w:t>
-      </w:r>
-      <w:r>
-        <w:rPr>
-          <w:lang w:val="en-GB"/>
-        </w:rPr>
-        <w:t xml:space="preserve"> in each graph</w:t>
-      </w:r>
-      <w:r>
-        <w:rPr>
-          <w:lang w:val="en-GB"/>
-        </w:rPr>
-        <w:t xml:space="preserve"> [x]</w:t>
-      </w:r>
-    </w:p>
-    <w:p>
-      <w:pPr>
-        <w:rPr>
-          <w:lang w:val="en-GB"/>
-        </w:rPr>
-      </w:pPr>
-      <w:r>
-        <w:rPr>
-          <w:lang w:val="en-GB"/>
-        </w:rPr>
-        <w:t xml:space="preserve">* </w:t>
-      </w:r>
-      <w:r>
-        <w:rPr>
-          <w:lang w:val="en-GB"/>
-        </w:rPr>
-        <w:t>try MSE error</w:t>
-      </w:r>
-    </w:p>
-    <w:p>
-      <w:pPr>
-        <w:rPr>
-          <w:lang w:val="en-GB"/>
-        </w:rPr>
-      </w:pPr>
-      <w:r>
-        <w:rPr>
-          <w:lang w:val="en-GB"/>
-        </w:rPr>
-        <w:t>* fix the y-axis to have the same units</w:t>
-      </w:r>
-      <w:r>
-        <w:rPr>
-          <w:lang w:val="en-GB"/>
-        </w:rPr>
-        <w:t xml:space="preserve"> [x]</w:t>
-      </w:r>
-    </w:p>
-    <w:p>
-      <w:pPr>
-        <w:rPr>
-          <w:lang w:val="en-GB"/>
-        </w:rPr>
-      </w:pPr>
-      <w:r>
-        <w:rPr>
-          <w:lang w:val="en-GB"/>
-        </w:rPr>
-        <w:t>* if time: try a different set up with random sampling to estimate performance</w:t>
-      </w:r>
-    </w:p>
-    <w:p>
-      <w:pPr>
-        <w:rPr>
-          <w:lang w:val="en-GB"/>
-        </w:rPr>
-      </w:pPr>
-      <w:r>
-        <w:rPr>
-          <w:lang w:val="en-GB"/>
-        </w:rPr>
-        <w:t>* start initial subheading and grouping of current thesis document</w:t>
-      </w:r>
-      <w:r>
-        <w:rPr>
-          <w:lang w:val="en-GB"/>
-        </w:rPr>
-        <w:t xml:space="preserve"> [x]</w:t>
-      </w:r>
-    </w:p>
-    <w:p>
-      <w:pPr>
-        <w:rPr>
-          <w:lang w:val="en-GB"/>
-        </w:rPr>
-      </w:pPr>
-      <w:r>
-        <w:rPr>
-          <w:lang w:val="en-GB"/>
-        </w:rPr>
-        <w:t>* for presentation</w:t>
-      </w:r>
-    </w:p>
-    <w:p>
-      <w:pPr>
-        <w:rPr>
-          <w:lang w:val="en-GB"/>
-        </w:rPr>
-      </w:pPr>
-      <w:r>
-        <w:rPr>
-          <w:lang w:val="en-GB"/>
-        </w:rPr>
-        <w:t xml:space="preserve">- Think about what I really want to present instead of a big bundle of images. </w:t>
-      </w:r>
-    </w:p>
-    <w:p>
-      <w:pPr>
-        <w:rPr>
-          <w:lang w:val="en-GB"/>
-        </w:rPr>
-      </w:pPr>
-      <w:r>
-        <w:rPr>
-          <w:lang w:val="en-GB"/>
-        </w:rPr>
-        <w:t>- Fix cancer sucks thing and find source for how many people die from it.</w:t>
-      </w:r>
-      <w:r>
-        <w:rPr>
-          <w:lang w:val="en-GB"/>
-        </w:rPr>
-        <w:t xml:space="preserve"> [x]</w:t>
-      </w:r>
-    </w:p>
-    <w:p>
-      <w:pPr>
-        <w:rPr>
-          <w:lang w:val="en-GB"/>
-        </w:rPr>
-      </w:pPr>
-      <w:r>
-        <w:rPr>
-          <w:lang w:val="en-GB"/>
-        </w:rPr>
-        <w:t>look more into HMP?</w:t>
-      </w:r>
-    </w:p>
-    <w:p>
-      <w:pPr>
-        <w:rPr>
-          <w:lang w:val="en-GB"/>
-        </w:rPr>
-      </w:pPr>
-      <w:r>
-        <w:rPr>
-          <w:lang w:val="en-GB"/>
-        </w:rPr>
-        <w:t xml:space="preserve">Investigate performance more. Are all my features from one modality? </w:t>
-      </w:r>
-    </w:p>
-    <w:p>
-      <w:pPr>
-        <w:rPr>
-          <w:lang w:val="en-GB"/>
-        </w:rPr>
-      </w:pPr>
-      <w:r>
-        <w:rPr>
-          <w:lang w:val="en-GB"/>
-        </w:rPr>
-        <w:t>What kind of prediction set up? Random sampling based?</w:t>
-      </w:r>
-      <w:r>
-        <w:rPr>
-          <w:lang w:val="en-GB"/>
-        </w:rPr>
-        <w:t xml:space="preserve"> And then select a different amount of features and perform sampling to estimate performance</w:t>
-      </w:r>
-    </w:p>
-    <w:p>
-      <w:pPr>
-        <w:rPr>
-          <w:lang w:val="en-GB"/>
-        </w:rPr>
-      </w:pPr>
-      <w:r>
-        <w:rPr>
-          <w:lang w:val="en-GB"/>
-        </w:rPr>
-        <w:t>What if I use other omics types and compare?</w:t>
-      </w:r>
-    </w:p>
-    <w:p>
-      <w:pPr>
-        <w:pStyle w:val="Heading1"/>
-        <w:rPr>
-          <w:lang w:val="en-GB"/>
-        </w:rPr>
-      </w:pPr>
-      <w:r>
-        <w:rPr>
-          <w:lang w:val="en-GB"/>
-        </w:rPr>
-        <w:t>Presentation</w:t>
-      </w:r>
-    </w:p>
-    <w:p>
-      <w:pPr>
-        <w:rPr>
-          <w:lang w:val="en-GB"/>
-        </w:rPr>
-      </w:pPr>
-    </w:p>
-    <w:p>
-      <w:pPr>
-        <w:rPr>
-          <w:lang w:val="en-GB"/>
-        </w:rPr>
-      </w:pPr>
-      <w:r>
-        <w:rPr>
-          <w:lang w:val="en-GB"/>
-        </w:rPr>
-        <w:t>17 October</w:t>
-      </w:r>
-    </w:p>
-    <w:p>
-      <w:pPr>
-        <w:rPr>
-          <w:lang w:val="en-GB"/>
-        </w:rPr>
-      </w:pPr>
-      <w:r>
-        <w:rPr>
-          <w:lang w:val="en-GB"/>
-        </w:rPr>
         <w:t>Try different stages of integration</w:t>
       </w:r>
     </w:p>
@@ -8095,6 +8623,7 @@
         <w:rPr>
           <w:lang w:val="en-GB"/>
         </w:rPr>
+        <w:lastRenderedPageBreak/>
         <w:t xml:space="preserve">Feature selection, different visualizations, t-SNE, overlapped samples, stage prediction, </w:t>
       </w:r>
       <w:r>
@@ -8281,7 +8810,6 @@
         <w:rPr>
           <w:lang w:val="en-GB"/>
         </w:rPr>
-        <w:lastRenderedPageBreak/>
         <w:t>Is the separation between materials and methods and results good?  I.e. the data split amount and ratio</w:t>
       </w:r>
       <w:r>
@@ -8752,7 +9280,7 @@
         <w:rFonts w:ascii="Calibri" w:eastAsiaTheme="minorHAnsi" w:hAnsi="Calibri" w:cs="Calibri" w:hint="default"/>
       </w:rPr>
     </w:lvl>
-    <w:lvl w:ilvl="1" w:tplc="20000003" w:tentative="1">
+    <w:lvl w:ilvl="1" w:tplc="20000003">
       <w:start w:val="1"/>
       <w:numFmt w:val="bullet"/>
       <w:lvlText w:val="o"/>
@@ -8764,7 +9292,7 @@
         <w:rFonts w:ascii="Courier New" w:hAnsi="Courier New" w:cs="Courier New" w:hint="default"/>
       </w:rPr>
     </w:lvl>
-    <w:lvl w:ilvl="2" w:tplc="20000005" w:tentative="1">
+    <w:lvl w:ilvl="2" w:tplc="20000005">
       <w:start w:val="1"/>
       <w:numFmt w:val="bullet"/>
       <w:lvlText w:val=""/>

</xml_diff>

<commit_message>
Add performant NMF model and feature selection experiments and set up for tuning
</commit_message>
<xml_diff>
--- a/Thesis Steps.docx
+++ b/Thesis Steps.docx
@@ -207,35 +207,7 @@
         <w:rPr>
           <w:lang w:val="en-GB"/>
         </w:rPr>
-        <w:t xml:space="preserve">Try to find </w:t>
-      </w:r>
-      <w:proofErr w:type="spellStart"/>
-      <w:r>
-        <w:rPr>
-          <w:lang w:val="en-GB"/>
-        </w:rPr>
-        <w:t>preprocessed</w:t>
-      </w:r>
-      <w:proofErr w:type="spellEnd"/>
-      <w:r>
-        <w:rPr>
-          <w:lang w:val="en-GB"/>
-        </w:rPr>
-        <w:t xml:space="preserve"> TCGA gene data with more samples otherwise </w:t>
-      </w:r>
-      <w:proofErr w:type="spellStart"/>
-      <w:r>
-        <w:rPr>
-          <w:lang w:val="en-GB"/>
-        </w:rPr>
-        <w:t>preprocess</w:t>
-      </w:r>
-      <w:proofErr w:type="spellEnd"/>
-      <w:r>
-        <w:rPr>
-          <w:lang w:val="en-GB"/>
-        </w:rPr>
-        <w:t xml:space="preserve"> it yourself</w:t>
+        <w:t>Try to find preprocessed TCGA gene data with more samples otherwise preprocess it yourself</w:t>
       </w:r>
     </w:p>
     <w:p>
@@ -342,34 +314,38 @@
         <w:rPr>
           <w:lang w:val="en-GB"/>
         </w:rPr>
+        <w:t xml:space="preserve"> nevermind</w:t>
+      </w:r>
+      <w:r>
+        <w:rPr>
+          <w:lang w:val="en-GB"/>
+        </w:rPr>
+        <w:t>)</w:t>
+      </w:r>
+    </w:p>
+    <w:p>
+      <w:pPr>
+        <w:rPr>
+          <w:lang w:val="en-GB"/>
+        </w:rPr>
+      </w:pPr>
+      <w:r>
+        <w:rPr>
+          <w:lang w:val="en-GB"/>
+        </w:rPr>
+        <w:t>Firehose is also no good.</w:t>
+      </w:r>
+      <w:r>
+        <w:rPr>
+          <w:lang w:val="en-GB"/>
+        </w:rPr>
         <w:t xml:space="preserve"> </w:t>
       </w:r>
-      <w:proofErr w:type="spellStart"/>
-      <w:r>
-        <w:rPr>
-          <w:lang w:val="en-GB"/>
-        </w:rPr>
-        <w:t>nevermind</w:t>
-      </w:r>
-      <w:proofErr w:type="spellEnd"/>
-      <w:r>
-        <w:rPr>
-          <w:lang w:val="en-GB"/>
-        </w:rPr>
-        <w:t>)</w:t>
-      </w:r>
-    </w:p>
-    <w:p>
-      <w:pPr>
-        <w:rPr>
-          <w:lang w:val="en-GB"/>
-        </w:rPr>
-      </w:pPr>
-      <w:r>
-        <w:rPr>
-          <w:lang w:val="en-GB"/>
-        </w:rPr>
-        <w:t>Firehose is also no good.</w:t>
+      <w:r>
+        <w:rPr>
+          <w:lang w:val="en-GB"/>
+        </w:rPr>
+        <w:t xml:space="preserve"> Xeno also doesn’t have the samples I need for stomach.</w:t>
       </w:r>
       <w:r>
         <w:rPr>
@@ -381,32 +357,6 @@
         <w:rPr>
           <w:lang w:val="en-GB"/>
         </w:rPr>
-        <w:t xml:space="preserve"> </w:t>
-      </w:r>
-      <w:proofErr w:type="spellStart"/>
-      <w:r>
-        <w:rPr>
-          <w:lang w:val="en-GB"/>
-        </w:rPr>
-        <w:t>Xeno</w:t>
-      </w:r>
-      <w:proofErr w:type="spellEnd"/>
-      <w:r>
-        <w:rPr>
-          <w:lang w:val="en-GB"/>
-        </w:rPr>
-        <w:t xml:space="preserve"> also doesn’t have the samples I need for stomach.</w:t>
-      </w:r>
-      <w:r>
-        <w:rPr>
-          <w:lang w:val="en-GB"/>
-        </w:rPr>
-        <w:t xml:space="preserve"> </w:t>
-      </w:r>
-      <w:r>
-        <w:rPr>
-          <w:lang w:val="en-GB"/>
-        </w:rPr>
         <w:t>The studies in my documents also don’t really have the data.</w:t>
       </w:r>
     </w:p>
@@ -433,55 +383,13 @@
         <w:rPr>
           <w:lang w:val="en-GB"/>
         </w:rPr>
-        <w:t xml:space="preserve">So, it seems like </w:t>
-      </w:r>
-      <w:proofErr w:type="spellStart"/>
-      <w:r>
-        <w:rPr>
-          <w:lang w:val="en-GB"/>
-        </w:rPr>
-        <w:t>Xenos</w:t>
-      </w:r>
-      <w:proofErr w:type="spellEnd"/>
-      <w:r>
-        <w:rPr>
-          <w:lang w:val="en-GB"/>
-        </w:rPr>
-        <w:t xml:space="preserve"> has some samples that the other one doesn’t equal amount of controls in total, so I could try to append them and then get the </w:t>
-      </w:r>
-      <w:proofErr w:type="spellStart"/>
-      <w:r>
-        <w:rPr>
-          <w:lang w:val="en-GB"/>
-        </w:rPr>
-        <w:t>preprocessing</w:t>
-      </w:r>
-      <w:proofErr w:type="spellEnd"/>
-      <w:r>
-        <w:rPr>
-          <w:lang w:val="en-GB"/>
-        </w:rPr>
-        <w:t xml:space="preserve"> to be the same</w:t>
-      </w:r>
-      <w:r>
-        <w:rPr>
-          <w:lang w:val="en-GB"/>
-        </w:rPr>
-        <w:t xml:space="preserve">: It doesn’t have any control samples which the author doesn’t have, only </w:t>
-      </w:r>
-      <w:proofErr w:type="spellStart"/>
-      <w:r>
-        <w:rPr>
-          <w:lang w:val="en-GB"/>
-        </w:rPr>
-        <w:t>tumor</w:t>
-      </w:r>
-      <w:proofErr w:type="spellEnd"/>
-      <w:r>
-        <w:rPr>
-          <w:lang w:val="en-GB"/>
-        </w:rPr>
-        <w:t xml:space="preserve"> samples.</w:t>
+        <w:t>So, it seems like Xenos has some samples that the other one doesn’t equal amount of controls in total, so I could try to append them and then get the preprocessing to be the same</w:t>
+      </w:r>
+      <w:r>
+        <w:rPr>
+          <w:lang w:val="en-GB"/>
+        </w:rPr>
+        <w:t>: It doesn’t have any control samples which the author doesn’t have, only tumor samples.</w:t>
       </w:r>
       <w:r>
         <w:rPr>
@@ -582,21 +490,7 @@
         <w:rPr>
           <w:lang w:val="en-GB"/>
         </w:rPr>
-        <w:t xml:space="preserve">I explored the normal versus </w:t>
-      </w:r>
-      <w:proofErr w:type="spellStart"/>
-      <w:r>
-        <w:rPr>
-          <w:lang w:val="en-GB"/>
-        </w:rPr>
-        <w:t>tumor</w:t>
-      </w:r>
-      <w:proofErr w:type="spellEnd"/>
-      <w:r>
-        <w:rPr>
-          <w:lang w:val="en-GB"/>
-        </w:rPr>
-        <w:t xml:space="preserve"> of the TCMA data sets, I should also do that for the gene expression data set.</w:t>
+        <w:t>I explored the normal versus tumor of the TCMA data sets, I should also do that for the gene expression data set.</w:t>
       </w:r>
     </w:p>
     <w:p>
@@ -615,21 +509,7 @@
         <w:rPr>
           <w:lang w:val="en-GB"/>
         </w:rPr>
-        <w:t xml:space="preserve"> It seems to be there, but in another file. Also, the </w:t>
-      </w:r>
-      <w:proofErr w:type="spellStart"/>
-      <w:r>
-        <w:rPr>
-          <w:lang w:val="en-GB"/>
-        </w:rPr>
-        <w:t>xenos</w:t>
-      </w:r>
-      <w:proofErr w:type="spellEnd"/>
-      <w:r>
-        <w:rPr>
-          <w:lang w:val="en-GB"/>
-        </w:rPr>
-        <w:t xml:space="preserve"> data doesn’t have all the cases of STAD for example and also not as many normal samples.</w:t>
+        <w:t xml:space="preserve"> It seems to be there, but in another file. Also, the xenos data doesn’t have all the cases of STAD for example and also not as many normal samples.</w:t>
       </w:r>
     </w:p>
     <w:p>
@@ -719,30 +599,39 @@
         <w:rPr>
           <w:lang w:val="en-GB"/>
         </w:rPr>
-        <w:t xml:space="preserve"> A lot of overlap between </w:t>
-      </w:r>
-      <w:proofErr w:type="spellStart"/>
-      <w:r>
-        <w:rPr>
-          <w:lang w:val="en-GB"/>
-        </w:rPr>
-        <w:t>tumor</w:t>
-      </w:r>
-      <w:proofErr w:type="spellEnd"/>
-      <w:r>
-        <w:rPr>
-          <w:lang w:val="en-GB"/>
-        </w:rPr>
-        <w:t xml:space="preserve"> and no </w:t>
-      </w:r>
-      <w:proofErr w:type="spellStart"/>
-      <w:r>
-        <w:rPr>
-          <w:lang w:val="en-GB"/>
-        </w:rPr>
-        <w:t>tumor</w:t>
-      </w:r>
-      <w:proofErr w:type="spellEnd"/>
+        <w:t xml:space="preserve"> A lot of overlap between tumor and no tumor.</w:t>
+      </w:r>
+    </w:p>
+    <w:p>
+      <w:pPr>
+        <w:rPr>
+          <w:lang w:val="en-GB"/>
+        </w:rPr>
+      </w:pPr>
+      <w:r>
+        <w:rPr>
+          <w:lang w:val="en-GB"/>
+        </w:rPr>
+        <w:t xml:space="preserve">I’ve visualized also the overlap with Aakash GE data and phylum. Next </w:t>
+      </w:r>
+      <w:r>
+        <w:rPr>
+          <w:lang w:val="en-GB"/>
+        </w:rPr>
+        <w:t>d</w:t>
+      </w:r>
+      <w:r>
+        <w:rPr>
+          <w:lang w:val="en-GB"/>
+        </w:rPr>
+        <w:t>o it with</w:t>
+      </w:r>
+      <w:r>
+        <w:rPr>
+          <w:lang w:val="en-GB"/>
+        </w:rPr>
+        <w:t xml:space="preserve"> genus</w:t>
+      </w:r>
       <w:r>
         <w:rPr>
           <w:lang w:val="en-GB"/>
@@ -760,43 +649,6 @@
         <w:rPr>
           <w:lang w:val="en-GB"/>
         </w:rPr>
-        <w:t xml:space="preserve">I’ve visualized also the overlap with Aakash GE data and phylum. Next </w:t>
-      </w:r>
-      <w:r>
-        <w:rPr>
-          <w:lang w:val="en-GB"/>
-        </w:rPr>
-        <w:t>d</w:t>
-      </w:r>
-      <w:r>
-        <w:rPr>
-          <w:lang w:val="en-GB"/>
-        </w:rPr>
-        <w:t>o it with</w:t>
-      </w:r>
-      <w:r>
-        <w:rPr>
-          <w:lang w:val="en-GB"/>
-        </w:rPr>
-        <w:t xml:space="preserve"> genus</w:t>
-      </w:r>
-      <w:r>
-        <w:rPr>
-          <w:lang w:val="en-GB"/>
-        </w:rPr>
-        <w:t>.</w:t>
-      </w:r>
-    </w:p>
-    <w:p>
-      <w:pPr>
-        <w:rPr>
-          <w:lang w:val="en-GB"/>
-        </w:rPr>
-      </w:pPr>
-      <w:r>
-        <w:rPr>
-          <w:lang w:val="en-GB"/>
-        </w:rPr>
         <w:t>Visualize</w:t>
       </w:r>
       <w:r>
@@ -873,14 +725,7 @@
         <w:rPr>
           <w:lang w:val="en-GB"/>
         </w:rPr>
-        <w:t xml:space="preserve">This is done and apparently there really are a good amount of normal </w:t>
-      </w:r>
-      <w:proofErr w:type="spellStart"/>
-      <w:r>
-        <w:rPr>
-          <w:lang w:val="en-GB"/>
-        </w:rPr>
-        <w:t>sa</w:t>
+        <w:t>This is done and apparently there really are a good amount of normal sa</w:t>
       </w:r>
       <w:r>
         <w:rPr>
@@ -892,14 +737,7 @@
         <w:rPr>
           <w:lang w:val="en-GB"/>
         </w:rPr>
-        <w:t>mples</w:t>
-      </w:r>
-      <w:proofErr w:type="spellEnd"/>
-      <w:r>
-        <w:rPr>
-          <w:lang w:val="en-GB"/>
-        </w:rPr>
-        <w:t xml:space="preserve"> in the GE data set. It might be fruitful to find another microbial data set.</w:t>
+        <w:t>mples in the GE data set. It might be fruitful to find another microbial data set.</w:t>
       </w:r>
     </w:p>
     <w:p>
@@ -932,21 +770,7 @@
         <w:rPr>
           <w:lang w:val="en-GB"/>
         </w:rPr>
-        <w:t xml:space="preserve">: reorganization all files and processing of data and </w:t>
-      </w:r>
-      <w:proofErr w:type="spellStart"/>
-      <w:r>
-        <w:rPr>
-          <w:lang w:val="en-GB"/>
-        </w:rPr>
-        <w:t>cleanup</w:t>
-      </w:r>
-      <w:proofErr w:type="spellEnd"/>
-      <w:r>
-        <w:rPr>
-          <w:lang w:val="en-GB"/>
-        </w:rPr>
-        <w:t xml:space="preserve"> is done.</w:t>
+        <w:t>: reorganization all files and processing of data and cleanup is done.</w:t>
       </w:r>
       <w:r>
         <w:rPr>
@@ -971,21 +795,7 @@
         <w:rPr>
           <w:lang w:val="en-GB"/>
         </w:rPr>
-        <w:t xml:space="preserve">. Try with TS NE and </w:t>
-      </w:r>
-      <w:proofErr w:type="spellStart"/>
-      <w:r>
-        <w:rPr>
-          <w:lang w:val="en-GB"/>
-        </w:rPr>
-        <w:t>umap</w:t>
-      </w:r>
-      <w:proofErr w:type="spellEnd"/>
-      <w:r>
-        <w:rPr>
-          <w:lang w:val="en-GB"/>
-        </w:rPr>
-        <w:t xml:space="preserve"> and see difference between combined and separate</w:t>
+        <w:t>. Try with TS NE and umap and see difference between combined and separate</w:t>
       </w:r>
     </w:p>
     <w:p>
@@ -1004,21 +814,7 @@
         <w:rPr>
           <w:lang w:val="en-GB"/>
         </w:rPr>
-        <w:t xml:space="preserve"> Or survival prediction or </w:t>
-      </w:r>
-      <w:proofErr w:type="spellStart"/>
-      <w:r>
-        <w:rPr>
-          <w:lang w:val="en-GB"/>
-        </w:rPr>
-        <w:t>tumor</w:t>
-      </w:r>
-      <w:proofErr w:type="spellEnd"/>
-      <w:r>
-        <w:rPr>
-          <w:lang w:val="en-GB"/>
-        </w:rPr>
-        <w:t xml:space="preserve"> stage prediction</w:t>
+        <w:t xml:space="preserve"> Or survival prediction or tumor stage prediction</w:t>
       </w:r>
     </w:p>
     <w:p>
@@ -1044,21 +840,7 @@
         <w:rPr>
           <w:lang w:val="en-GB"/>
         </w:rPr>
-        <w:t xml:space="preserve">Fix bug with joining with GE overlap stage. The discrepancy in </w:t>
-      </w:r>
-      <w:proofErr w:type="spellStart"/>
-      <w:r>
-        <w:rPr>
-          <w:lang w:val="en-GB"/>
-        </w:rPr>
-        <w:t>tumor</w:t>
-      </w:r>
-      <w:proofErr w:type="spellEnd"/>
-      <w:r>
-        <w:rPr>
-          <w:lang w:val="en-GB"/>
-        </w:rPr>
-        <w:t xml:space="preserve"> versus normal is caused by duplicates.</w:t>
+        <w:t>Fix bug with joining with GE overlap stage. The discrepancy in tumor versus normal is caused by duplicates.</w:t>
       </w:r>
       <w:r>
         <w:rPr>
@@ -1090,48 +872,20 @@
         <w:rPr>
           <w:lang w:val="en-GB"/>
         </w:rPr>
-        <w:t xml:space="preserve">Hypotheses: what were the results of running a prediction model using overlapped microbial and gene expression data on </w:t>
-      </w:r>
-      <w:proofErr w:type="spellStart"/>
-      <w:r>
-        <w:rPr>
-          <w:lang w:val="en-GB"/>
-        </w:rPr>
-        <w:t>tumor</w:t>
-      </w:r>
-      <w:proofErr w:type="spellEnd"/>
-      <w:r>
-        <w:rPr>
-          <w:lang w:val="en-GB"/>
-        </w:rPr>
-        <w:t xml:space="preserve"> versus normal classification?</w:t>
-      </w:r>
-    </w:p>
-    <w:p>
-      <w:pPr>
-        <w:rPr>
-          <w:lang w:val="en-GB"/>
-        </w:rPr>
-      </w:pPr>
-      <w:r>
-        <w:rPr>
-          <w:lang w:val="en-GB"/>
-        </w:rPr>
-        <w:t xml:space="preserve">Task: run an SVM model to predict </w:t>
-      </w:r>
-      <w:proofErr w:type="spellStart"/>
-      <w:r>
-        <w:rPr>
-          <w:lang w:val="en-GB"/>
-        </w:rPr>
-        <w:t>tumor</w:t>
-      </w:r>
-      <w:proofErr w:type="spellEnd"/>
-      <w:r>
-        <w:rPr>
-          <w:lang w:val="en-GB"/>
-        </w:rPr>
-        <w:t xml:space="preserve"> versus normal and compare it with separate predictions using only microbial or only gene expression.</w:t>
+        <w:t>Hypotheses: what were the results of running a prediction model using overlapped microbial and gene expression data on tumor versus normal classification?</w:t>
+      </w:r>
+    </w:p>
+    <w:p>
+      <w:pPr>
+        <w:rPr>
+          <w:lang w:val="en-GB"/>
+        </w:rPr>
+      </w:pPr>
+      <w:r>
+        <w:rPr>
+          <w:lang w:val="en-GB"/>
+        </w:rPr>
+        <w:t>Task: run an SVM model to predict tumor versus normal and compare it with separate predictions using only microbial or only gene expression.</w:t>
       </w:r>
       <w:r>
         <w:rPr>
@@ -1287,35 +1041,7 @@
         <w:rPr>
           <w:lang w:val="en-GB"/>
         </w:rPr>
-        <w:t xml:space="preserve">separately on gene expression and abundance data and overlapped data for multiple amount of features and see which works best for class separation visually assessed with PCA or t-SNE or with prediction tasks such as </w:t>
-      </w:r>
-      <w:proofErr w:type="spellStart"/>
-      <w:r>
-        <w:rPr>
-          <w:lang w:val="en-GB"/>
-        </w:rPr>
-        <w:t>tumor</w:t>
-      </w:r>
-      <w:proofErr w:type="spellEnd"/>
-      <w:r>
-        <w:rPr>
-          <w:lang w:val="en-GB"/>
-        </w:rPr>
-        <w:t xml:space="preserve"> stage prediction or </w:t>
-      </w:r>
-      <w:proofErr w:type="spellStart"/>
-      <w:r>
-        <w:rPr>
-          <w:lang w:val="en-GB"/>
-        </w:rPr>
-        <w:t>tumor</w:t>
-      </w:r>
-      <w:proofErr w:type="spellEnd"/>
-      <w:r>
-        <w:rPr>
-          <w:lang w:val="en-GB"/>
-        </w:rPr>
-        <w:t xml:space="preserve"> versus normal prediction</w:t>
+        <w:t>separately on gene expression and abundance data and overlapped data for multiple amount of features and see which works best for class separation visually assessed with PCA or t-SNE or with prediction tasks such as tumor stage prediction or tumor versus normal prediction</w:t>
       </w:r>
     </w:p>
     <w:p>
@@ -1384,21 +1110,7 @@
         <w:rPr>
           <w:lang w:val="en-GB"/>
         </w:rPr>
-        <w:t xml:space="preserve">Hypotheses: are there benefits to integrating microbial and omics data when predicting </w:t>
-      </w:r>
-      <w:proofErr w:type="spellStart"/>
-      <w:r>
-        <w:rPr>
-          <w:lang w:val="en-GB"/>
-        </w:rPr>
-        <w:t>tumor</w:t>
-      </w:r>
-      <w:proofErr w:type="spellEnd"/>
-      <w:r>
-        <w:rPr>
-          <w:lang w:val="en-GB"/>
-        </w:rPr>
-        <w:t xml:space="preserve"> stage?</w:t>
+        <w:t>Hypotheses: are there benefits to integrating microbial and omics data when predicting tumor stage?</w:t>
       </w:r>
     </w:p>
     <w:p>
@@ -1421,21 +1133,7 @@
         <w:rPr>
           <w:lang w:val="en-GB"/>
         </w:rPr>
-        <w:t xml:space="preserve">summarize </w:t>
-      </w:r>
-      <w:proofErr w:type="spellStart"/>
-      <w:r>
-        <w:rPr>
-          <w:lang w:val="en-GB"/>
-        </w:rPr>
-        <w:t>tumor</w:t>
-      </w:r>
-      <w:proofErr w:type="spellEnd"/>
-      <w:r>
-        <w:rPr>
-          <w:lang w:val="en-GB"/>
-        </w:rPr>
-        <w:t xml:space="preserve"> stages into 123 or 4 and use a multinomial logistic regression model to predict them for all cancer types when using genus and when using only gene expression data and when using overlapped data. Do this using all features, five features and 10 features. </w:t>
+        <w:t xml:space="preserve">summarize tumor stages into 123 or 4 and use a multinomial logistic regression model to predict them for all cancer types when using genus and when using only gene expression data and when using overlapped data. Do this using all features, five features and 10 features. </w:t>
       </w:r>
       <w:r>
         <w:rPr>
@@ -1447,21 +1145,7 @@
         <w:rPr>
           <w:lang w:val="en-GB"/>
         </w:rPr>
-        <w:t xml:space="preserve"> have </w:t>
-      </w:r>
-      <w:proofErr w:type="spellStart"/>
-      <w:r>
-        <w:rPr>
-          <w:lang w:val="en-GB"/>
-        </w:rPr>
-        <w:t>tumor</w:t>
-      </w:r>
-      <w:proofErr w:type="spellEnd"/>
-      <w:r>
-        <w:rPr>
-          <w:lang w:val="en-GB"/>
-        </w:rPr>
-        <w:t xml:space="preserve"> stage data for genus.</w:t>
+        <w:t xml:space="preserve"> have tumor stage data for genus.</w:t>
       </w:r>
     </w:p>
     <w:p>
@@ -1542,21 +1226,7 @@
         <w:rPr>
           <w:lang w:val="en-GB"/>
         </w:rPr>
-        <w:t xml:space="preserve">Task: Visualize all PCA and t-SNE for stage and </w:t>
-      </w:r>
-      <w:proofErr w:type="spellStart"/>
-      <w:r>
-        <w:rPr>
-          <w:lang w:val="en-GB"/>
-        </w:rPr>
-        <w:t>tumor</w:t>
-      </w:r>
-      <w:proofErr w:type="spellEnd"/>
-      <w:r>
-        <w:rPr>
-          <w:lang w:val="en-GB"/>
-        </w:rPr>
-        <w:t>, across selected feature amounts and for all cancers. And then do the same when the same samples are selected.</w:t>
+        <w:t>Task: Visualize all PCA and t-SNE for stage and tumor, across selected feature amounts and for all cancers. And then do the same when the same samples are selected.</w:t>
       </w:r>
     </w:p>
     <w:p>
@@ -1696,21 +1366,7 @@
         <w:rPr>
           <w:lang w:val="en-GB"/>
         </w:rPr>
-        <w:t xml:space="preserve"> make </w:t>
-      </w:r>
-      <w:proofErr w:type="spellStart"/>
-      <w:r>
-        <w:rPr>
-          <w:lang w:val="en-GB"/>
-        </w:rPr>
-        <w:t>avg</w:t>
-      </w:r>
-      <w:proofErr w:type="spellEnd"/>
-      <w:r>
-        <w:rPr>
-          <w:lang w:val="en-GB"/>
-        </w:rPr>
-        <w:t xml:space="preserve"> fun for multiclass stage</w:t>
+        <w:t xml:space="preserve"> make avg fun for multiclass stage</w:t>
       </w:r>
       <w:r>
         <w:rPr>
@@ -1733,21 +1389,7 @@
         <w:rPr>
           <w:lang w:val="en-GB"/>
         </w:rPr>
-        <w:t xml:space="preserve">Result: F1 score is clearly higher across a lot of cancers for </w:t>
-      </w:r>
-      <w:proofErr w:type="spellStart"/>
-      <w:r>
-        <w:rPr>
-          <w:lang w:val="en-GB"/>
-        </w:rPr>
-        <w:t>tumor</w:t>
-      </w:r>
-      <w:proofErr w:type="spellEnd"/>
-      <w:r>
-        <w:rPr>
-          <w:lang w:val="en-GB"/>
-        </w:rPr>
-        <w:t xml:space="preserve"> prediction one five or ten features are selected. It seems to be higher across the board for stage prediction.</w:t>
+        <w:t>Result: F1 score is clearly higher across a lot of cancers for tumor prediction one five or ten features are selected. It seems to be higher across the board for stage prediction.</w:t>
       </w:r>
     </w:p>
     <w:p>
@@ -1948,21 +1590,7 @@
         <w:rPr>
           <w:lang w:val="en-GB"/>
         </w:rPr>
-        <w:t xml:space="preserve"> </w:t>
-      </w:r>
-      <w:proofErr w:type="spellStart"/>
-      <w:r>
-        <w:rPr>
-          <w:lang w:val="en-GB"/>
-        </w:rPr>
-        <w:t>tumor</w:t>
-      </w:r>
-      <w:proofErr w:type="spellEnd"/>
-      <w:r>
-        <w:rPr>
-          <w:lang w:val="en-GB"/>
-        </w:rPr>
-        <w:t xml:space="preserve"> stage????</w:t>
+        <w:t xml:space="preserve"> tumor stage????</w:t>
       </w:r>
     </w:p>
     <w:bookmarkEnd w:id="0"/>
@@ -2079,21 +1707,7 @@
         <w:rPr>
           <w:lang w:val="en-GB"/>
         </w:rPr>
-        <w:t xml:space="preserve">For </w:t>
-      </w:r>
-      <w:proofErr w:type="spellStart"/>
-      <w:r>
-        <w:rPr>
-          <w:lang w:val="en-GB"/>
-        </w:rPr>
-        <w:t>tumor</w:t>
-      </w:r>
-      <w:proofErr w:type="spellEnd"/>
-      <w:r>
-        <w:rPr>
-          <w:lang w:val="en-GB"/>
-        </w:rPr>
-        <w:t xml:space="preserve"> </w:t>
+        <w:t xml:space="preserve">For tumor </w:t>
       </w:r>
       <w:r>
         <w:rPr>
@@ -2168,21 +1782,7 @@
         <w:rPr>
           <w:lang w:val="en-GB"/>
         </w:rPr>
-        <w:t xml:space="preserve">Task: create a pipeline to save prediction outputs and generate confusion matrices to inspect generate the predictions for </w:t>
-      </w:r>
-      <w:proofErr w:type="spellStart"/>
-      <w:r>
-        <w:rPr>
-          <w:lang w:val="en-GB"/>
-        </w:rPr>
-        <w:t>tumor</w:t>
-      </w:r>
-      <w:proofErr w:type="spellEnd"/>
-      <w:r>
-        <w:rPr>
-          <w:lang w:val="en-GB"/>
-        </w:rPr>
-        <w:t xml:space="preserve"> and stage across all cancers</w:t>
+        <w:t>Task: create a pipeline to save prediction outputs and generate confusion matrices to inspect generate the predictions for tumor and stage across all cancers</w:t>
       </w:r>
       <w:r>
         <w:rPr>
@@ -2210,21 +1810,7 @@
         <w:rPr>
           <w:lang w:val="en-GB"/>
         </w:rPr>
-        <w:t xml:space="preserve">, especially for </w:t>
-      </w:r>
-      <w:proofErr w:type="spellStart"/>
-      <w:r>
-        <w:rPr>
-          <w:lang w:val="en-GB"/>
-        </w:rPr>
-        <w:t>tumors</w:t>
-      </w:r>
-      <w:proofErr w:type="spellEnd"/>
-      <w:r>
-        <w:rPr>
-          <w:lang w:val="en-GB"/>
-        </w:rPr>
-        <w:t>. For stage prediction, there is often some collapse with only predicting stage II, but not always.</w:t>
+        <w:t>, especially for tumors. For stage prediction, there is often some collapse with only predicting stage II, but not always.</w:t>
       </w:r>
     </w:p>
     <w:p>
@@ -2383,35 +1969,7 @@
         <w:rPr>
           <w:lang w:val="en-GB"/>
         </w:rPr>
-        <w:t xml:space="preserve"> increasing the amount of features, using an 80/20 split instead of a 70/30 one, removing cross-</w:t>
-      </w:r>
-      <w:proofErr w:type="spellStart"/>
-      <w:r>
-        <w:rPr>
-          <w:lang w:val="en-GB"/>
-        </w:rPr>
-        <w:t>fertilization,using</w:t>
-      </w:r>
-      <w:proofErr w:type="spellEnd"/>
-      <w:r>
-        <w:rPr>
-          <w:lang w:val="en-GB"/>
-        </w:rPr>
-        <w:t xml:space="preserve"> more random sampling </w:t>
-      </w:r>
-      <w:proofErr w:type="spellStart"/>
-      <w:r>
-        <w:rPr>
-          <w:lang w:val="en-GB"/>
-        </w:rPr>
-        <w:t>iterationscould</w:t>
-      </w:r>
-      <w:proofErr w:type="spellEnd"/>
-      <w:r>
-        <w:rPr>
-          <w:lang w:val="en-GB"/>
-        </w:rPr>
-        <w:t xml:space="preserve"> give more useful insights</w:t>
+        <w:t xml:space="preserve"> increasing the amount of features, using an 80/20 split instead of a 70/30 one, removing cross-fertilization,using more random sampling iterationscould give more useful insights</w:t>
       </w:r>
     </w:p>
     <w:p>
@@ -2813,21 +2371,7 @@
         <w:rPr>
           <w:lang w:val="en-GB"/>
         </w:rPr>
-        <w:t xml:space="preserve"> For some </w:t>
-      </w:r>
-      <w:proofErr w:type="spellStart"/>
-      <w:r>
-        <w:rPr>
-          <w:lang w:val="en-GB"/>
-        </w:rPr>
-        <w:t>reason,the</w:t>
-      </w:r>
-      <w:proofErr w:type="spellEnd"/>
-      <w:r>
-        <w:rPr>
-          <w:lang w:val="en-GB"/>
-        </w:rPr>
-        <w:t xml:space="preserve"> results are a bit different for future values lower than the maximum which indicates that there were some feature selection differences on different runs even though it</w:t>
+        <w:t xml:space="preserve"> For some reason,the results are a bit different for future values lower than the maximum which indicates that there were some feature selection differences on different runs even though it</w:t>
       </w:r>
     </w:p>
     <w:p>
@@ -2853,84 +2397,20 @@
         <w:rPr>
           <w:lang w:val="en-GB"/>
         </w:rPr>
-        <w:t xml:space="preserve">Running </w:t>
-      </w:r>
-      <w:proofErr w:type="spellStart"/>
-      <w:r>
-        <w:rPr>
-          <w:lang w:val="en-GB"/>
-        </w:rPr>
-        <w:t>tcma_gen</w:t>
-      </w:r>
-      <w:proofErr w:type="spellEnd"/>
-      <w:r>
-        <w:rPr>
-          <w:lang w:val="en-GB"/>
-        </w:rPr>
-        <w:t xml:space="preserve"> </w:t>
-      </w:r>
-      <w:proofErr w:type="spellStart"/>
-      <w:r>
-        <w:rPr>
-          <w:lang w:val="en-GB"/>
-        </w:rPr>
-        <w:t>tumor</w:t>
-      </w:r>
-      <w:proofErr w:type="spellEnd"/>
-      <w:r>
-        <w:rPr>
-          <w:lang w:val="en-GB"/>
-        </w:rPr>
-        <w:t xml:space="preserve"> COAD 0 </w:t>
-      </w:r>
-      <w:proofErr w:type="spellStart"/>
-      <w:r>
-        <w:rPr>
-          <w:lang w:val="en-GB"/>
-        </w:rPr>
-        <w:t>random_sampling</w:t>
-      </w:r>
-      <w:proofErr w:type="spellEnd"/>
-      <w:r>
-        <w:rPr>
-          <w:lang w:val="en-GB"/>
-        </w:rPr>
-        <w:t xml:space="preserve"> </w:t>
-      </w:r>
-      <w:proofErr w:type="spellStart"/>
-      <w:r>
-        <w:rPr>
-          <w:lang w:val="en-GB"/>
-        </w:rPr>
-        <w:t>linreg</w:t>
-      </w:r>
-      <w:proofErr w:type="spellEnd"/>
-    </w:p>
-    <w:p>
-      <w:pPr>
-        <w:rPr>
-          <w:lang w:val="en-GB"/>
-        </w:rPr>
-      </w:pPr>
-      <w:r>
-        <w:rPr>
-          <w:lang w:val="en-GB"/>
-        </w:rPr>
-        <w:t xml:space="preserve">Running for </w:t>
-      </w:r>
-      <w:proofErr w:type="spellStart"/>
-      <w:r>
-        <w:rPr>
-          <w:lang w:val="en-GB"/>
-        </w:rPr>
-        <w:t>tcma_gen</w:t>
-      </w:r>
-      <w:proofErr w:type="spellEnd"/>
-      <w:r>
-        <w:rPr>
-          <w:lang w:val="en-GB"/>
-        </w:rPr>
-        <w:t xml:space="preserve"> COAD </w:t>
+        <w:t>Running tcma_gen tumor COAD 0 random_sampling linreg</w:t>
+      </w:r>
+    </w:p>
+    <w:p>
+      <w:pPr>
+        <w:rPr>
+          <w:lang w:val="en-GB"/>
+        </w:rPr>
+      </w:pPr>
+      <w:r>
+        <w:rPr>
+          <w:lang w:val="en-GB"/>
+        </w:rPr>
+        <w:t xml:space="preserve">Running for tcma_gen COAD </w:t>
       </w:r>
     </w:p>
     <w:p>
@@ -2956,76 +2436,20 @@
         <w:rPr>
           <w:lang w:val="en-GB"/>
         </w:rPr>
-        <w:t xml:space="preserve">Running </w:t>
-      </w:r>
-      <w:proofErr w:type="spellStart"/>
-      <w:r>
-        <w:rPr>
-          <w:lang w:val="en-GB"/>
-        </w:rPr>
-        <w:t>tcma_gen_aak_ge</w:t>
-      </w:r>
-      <w:proofErr w:type="spellEnd"/>
-      <w:r>
-        <w:rPr>
-          <w:lang w:val="en-GB"/>
-        </w:rPr>
-        <w:t xml:space="preserve"> </w:t>
-      </w:r>
-      <w:proofErr w:type="spellStart"/>
-      <w:r>
-        <w:rPr>
-          <w:lang w:val="en-GB"/>
-        </w:rPr>
-        <w:t>tumor</w:t>
-      </w:r>
-      <w:proofErr w:type="spellEnd"/>
-      <w:r>
-        <w:rPr>
-          <w:lang w:val="en-GB"/>
-        </w:rPr>
-        <w:t xml:space="preserve"> HNSC 200 </w:t>
-      </w:r>
-      <w:proofErr w:type="spellStart"/>
-      <w:r>
-        <w:rPr>
-          <w:lang w:val="en-GB"/>
-        </w:rPr>
-        <w:t>random_sampling</w:t>
-      </w:r>
-      <w:proofErr w:type="spellEnd"/>
-      <w:r>
-        <w:rPr>
-          <w:lang w:val="en-GB"/>
-        </w:rPr>
-        <w:t xml:space="preserve"> chi2</w:t>
-      </w:r>
-    </w:p>
-    <w:p>
-      <w:pPr>
-        <w:rPr>
-          <w:lang w:val="en-GB"/>
-        </w:rPr>
-      </w:pPr>
-      <w:r>
-        <w:rPr>
-          <w:lang w:val="en-GB"/>
-        </w:rPr>
-        <w:t xml:space="preserve">Running for </w:t>
-      </w:r>
-      <w:proofErr w:type="spellStart"/>
-      <w:r>
-        <w:rPr>
-          <w:lang w:val="en-GB"/>
-        </w:rPr>
-        <w:t>tcma_gen_aak_ge</w:t>
-      </w:r>
-      <w:proofErr w:type="spellEnd"/>
-      <w:r>
-        <w:rPr>
-          <w:lang w:val="en-GB"/>
-        </w:rPr>
-        <w:t xml:space="preserve"> HNSC 200</w:t>
+        <w:t>Running tcma_gen_aak_ge tumor HNSC 200 random_sampling chi2</w:t>
+      </w:r>
+    </w:p>
+    <w:p>
+      <w:pPr>
+        <w:rPr>
+          <w:lang w:val="en-GB"/>
+        </w:rPr>
+      </w:pPr>
+      <w:r>
+        <w:rPr>
+          <w:lang w:val="en-GB"/>
+        </w:rPr>
+        <w:t>Running for tcma_gen_aak_ge HNSC 200</w:t>
       </w:r>
     </w:p>
     <w:p>
@@ -3094,35 +2518,7 @@
         <w:rPr>
           <w:lang w:val="en-GB"/>
         </w:rPr>
-        <w:t xml:space="preserve"> I screwed up twice, thereby fixing my screwup. I flipped </w:t>
-      </w:r>
-      <w:proofErr w:type="spellStart"/>
-      <w:r>
-        <w:rPr>
-          <w:lang w:val="en-GB"/>
-        </w:rPr>
-        <w:t>y_predicted</w:t>
-      </w:r>
-      <w:proofErr w:type="spellEnd"/>
-      <w:r>
-        <w:rPr>
-          <w:lang w:val="en-GB"/>
-        </w:rPr>
-        <w:t xml:space="preserve"> and </w:t>
-      </w:r>
-      <w:proofErr w:type="spellStart"/>
-      <w:r>
-        <w:rPr>
-          <w:lang w:val="en-GB"/>
-        </w:rPr>
-        <w:t>y_test</w:t>
-      </w:r>
-      <w:proofErr w:type="spellEnd"/>
-      <w:r>
-        <w:rPr>
-          <w:lang w:val="en-GB"/>
-        </w:rPr>
-        <w:t xml:space="preserve"> in the list comprehension and thus when saving it, but accidentally swapped the parameters when generating the confusion matrix.</w:t>
+        <w:t xml:space="preserve"> I screwed up twice, thereby fixing my screwup. I flipped y_predicted and y_test in the list comprehension and thus when saving it, but accidentally swapped the parameters when generating the confusion matrix.</w:t>
       </w:r>
     </w:p>
     <w:p>
@@ -3452,21 +2848,7 @@
         <w:rPr>
           <w:lang w:val="en-GB"/>
         </w:rPr>
-        <w:t xml:space="preserve"> [</w:t>
-      </w:r>
-      <w:proofErr w:type="spellStart"/>
-      <w:r>
-        <w:rPr>
-          <w:lang w:val="en-GB"/>
-        </w:rPr>
-        <w:t>base&amp;ae&amp;parity&amp;nmf</w:t>
-      </w:r>
-      <w:proofErr w:type="spellEnd"/>
-      <w:r>
-        <w:rPr>
-          <w:lang w:val="en-GB"/>
-        </w:rPr>
-        <w:t>]</w:t>
+        <w:t xml:space="preserve"> [base&amp;ae&amp;parity&amp;nmf]</w:t>
       </w:r>
       <w:r>
         <w:rPr>
@@ -3486,19 +2868,11 @@
           <w:lang w:val="en-GB"/>
         </w:rPr>
       </w:pPr>
-      <w:proofErr w:type="spellStart"/>
-      <w:r>
-        <w:rPr>
-          <w:lang w:val="en-GB"/>
-        </w:rPr>
-        <w:t>Tumor</w:t>
-      </w:r>
-      <w:proofErr w:type="spellEnd"/>
-      <w:r>
-        <w:rPr>
-          <w:lang w:val="en-GB"/>
-        </w:rPr>
-        <w:t xml:space="preserve">: chi2, </w:t>
+      <w:r>
+        <w:rPr>
+          <w:lang w:val="en-GB"/>
+        </w:rPr>
+        <w:t xml:space="preserve">Tumor: chi2, </w:t>
       </w:r>
       <w:r>
         <w:rPr>
@@ -3522,21 +2896,7 @@
         <w:rPr>
           <w:lang w:val="en-GB"/>
         </w:rPr>
-        <w:t>Stage: RF-based selection, (</w:t>
-      </w:r>
-      <w:proofErr w:type="spellStart"/>
-      <w:r>
-        <w:rPr>
-          <w:lang w:val="en-GB"/>
-        </w:rPr>
-        <w:t>linreg</w:t>
-      </w:r>
-      <w:proofErr w:type="spellEnd"/>
-      <w:r>
-        <w:rPr>
-          <w:lang w:val="en-GB"/>
-        </w:rPr>
-        <w:t xml:space="preserve"> or tuned LASSO selection)</w:t>
+        <w:t>Stage: RF-based selection, (linreg or tuned LASSO selection)</w:t>
       </w:r>
     </w:p>
     <w:p>
@@ -3608,21 +2968,7 @@
         <w:rPr>
           <w:lang w:val="en-GB"/>
         </w:rPr>
-        <w:t xml:space="preserve">Create separate models per modality and run experiments for all cancers, </w:t>
-      </w:r>
-      <w:proofErr w:type="spellStart"/>
-      <w:r>
-        <w:rPr>
-          <w:lang w:val="en-GB"/>
-        </w:rPr>
-        <w:t>tumor</w:t>
-      </w:r>
-      <w:proofErr w:type="spellEnd"/>
-      <w:r>
-        <w:rPr>
-          <w:lang w:val="en-GB"/>
-        </w:rPr>
-        <w:t xml:space="preserve"> and stage and all selection types</w:t>
+        <w:t>Create separate models per modality and run experiments for all cancers, tumor and stage and all selection types</w:t>
       </w:r>
     </w:p>
     <w:p>
@@ -3694,21 +3040,7 @@
         <w:rPr>
           <w:lang w:val="en-GB"/>
         </w:rPr>
-        <w:t xml:space="preserve">Run experiments for all cancers, </w:t>
-      </w:r>
-      <w:proofErr w:type="spellStart"/>
-      <w:r>
-        <w:rPr>
-          <w:lang w:val="en-GB"/>
-        </w:rPr>
-        <w:t>tumor</w:t>
-      </w:r>
-      <w:proofErr w:type="spellEnd"/>
-      <w:r>
-        <w:rPr>
-          <w:lang w:val="en-GB"/>
-        </w:rPr>
-        <w:t xml:space="preserve"> and stage and all selection types</w:t>
+        <w:t>Run experiments for all cancers, tumor and stage and all selection types</w:t>
       </w:r>
     </w:p>
     <w:p>
@@ -3804,35 +3136,7 @@
         <w:rPr>
           <w:lang w:val="en-GB"/>
         </w:rPr>
-        <w:t xml:space="preserve">Set the </w:t>
-      </w:r>
-      <w:proofErr w:type="spellStart"/>
-      <w:r>
-        <w:rPr>
-          <w:lang w:val="en-GB"/>
-        </w:rPr>
-        <w:t>colors</w:t>
-      </w:r>
-      <w:proofErr w:type="spellEnd"/>
-      <w:r>
-        <w:rPr>
-          <w:lang w:val="en-GB"/>
-        </w:rPr>
-        <w:t xml:space="preserve"> which look nice when overlapping and </w:t>
-      </w:r>
-      <w:proofErr w:type="spellStart"/>
-      <w:r>
-        <w:rPr>
-          <w:lang w:val="en-GB"/>
-        </w:rPr>
-        <w:t>colorblind</w:t>
-      </w:r>
-      <w:proofErr w:type="spellEnd"/>
-      <w:r>
-        <w:rPr>
-          <w:lang w:val="en-GB"/>
-        </w:rPr>
-        <w:t xml:space="preserve"> friendly</w:t>
+        <w:t>Set the colors which look nice when overlapping and colorblind friendly</w:t>
       </w:r>
       <w:r>
         <w:rPr>
@@ -3910,21 +3214,7 @@
         <w:rPr>
           <w:lang w:val="en-GB"/>
         </w:rPr>
-        <w:t xml:space="preserve">Replace images with updated new </w:t>
-      </w:r>
-      <w:proofErr w:type="spellStart"/>
-      <w:r>
-        <w:rPr>
-          <w:lang w:val="en-GB"/>
-        </w:rPr>
-        <w:t>colors</w:t>
-      </w:r>
-      <w:proofErr w:type="spellEnd"/>
-      <w:r>
-        <w:rPr>
-          <w:lang w:val="en-GB"/>
-        </w:rPr>
-        <w:t xml:space="preserve"> and title</w:t>
+        <w:t>Replace images with updated new colors and title</w:t>
       </w:r>
     </w:p>
     <w:p>
@@ -3962,21 +3252,64 @@
         <w:rPr>
           <w:lang w:val="en-GB"/>
         </w:rPr>
-        <w:t xml:space="preserve">Rerun super stage </w:t>
-      </w:r>
-      <w:proofErr w:type="spellStart"/>
-      <w:r>
-        <w:rPr>
-          <w:lang w:val="en-GB"/>
-        </w:rPr>
-        <w:t>enet</w:t>
-      </w:r>
-      <w:proofErr w:type="spellEnd"/>
-      <w:r>
-        <w:rPr>
-          <w:lang w:val="en-GB"/>
-        </w:rPr>
-        <w:t xml:space="preserve"> experiments with new different random state for </w:t>
+        <w:t xml:space="preserve">Enet </w:t>
+      </w:r>
+      <w:r>
+        <w:rPr>
+          <w:lang w:val="en-GB"/>
+        </w:rPr>
+        <w:t xml:space="preserve">and Lasso feature selection </w:t>
+      </w:r>
+      <w:r>
+        <w:rPr>
+          <w:lang w:val="en-GB"/>
+        </w:rPr>
+        <w:t>giving coefficients of zero for every feature</w:t>
+      </w:r>
+      <w:r>
+        <w:rPr>
+          <w:lang w:val="en-GB"/>
+        </w:rPr>
+        <w:t xml:space="preserve"> [fixed by tuning</w:t>
+      </w:r>
+      <w:r>
+        <w:rPr>
+          <w:lang w:val="en-GB"/>
+        </w:rPr>
+        <w:t>, lasso selects very few features, none of which genus</w:t>
+      </w:r>
+      <w:r>
+        <w:rPr>
+          <w:lang w:val="en-GB"/>
+        </w:rPr>
+        <w:t>]</w:t>
+      </w:r>
+    </w:p>
+    <w:p>
+      <w:pPr>
+        <w:rPr>
+          <w:lang w:val="en-GB"/>
+        </w:rPr>
+      </w:pPr>
+      <w:r>
+        <w:rPr>
+          <w:lang w:val="en-GB"/>
+        </w:rPr>
+        <w:t>Have to fix NMF to also perform well when running with same component nr as ae (100): increased iteration count</w:t>
+      </w:r>
+    </w:p>
+    <w:p>
+      <w:pPr>
+        <w:rPr>
+          <w:lang w:val="en-GB"/>
+        </w:rPr>
+      </w:pPr>
+      <w:r>
+        <w:rPr>
+          <w:lang w:val="en-GB"/>
+        </w:rPr>
+        <w:lastRenderedPageBreak/>
+        <w:t xml:space="preserve">Rerun super stage enet experiments with new different random state for </w:t>
       </w:r>
       <w:r>
         <w:rPr>
@@ -4013,63 +3346,7 @@
         <w:rPr>
           <w:lang w:val="en-GB"/>
         </w:rPr>
-        <w:t>Fix ae (</w:t>
-      </w:r>
-      <w:proofErr w:type="spellStart"/>
-      <w:r>
-        <w:rPr>
-          <w:lang w:val="en-GB"/>
-        </w:rPr>
-        <w:t>tryout</w:t>
-      </w:r>
-      <w:proofErr w:type="spellEnd"/>
-      <w:r>
-        <w:rPr>
-          <w:lang w:val="en-GB"/>
-        </w:rPr>
-        <w:t xml:space="preserve"> without normalization, try increasing epochs, try with </w:t>
-      </w:r>
-      <w:proofErr w:type="spellStart"/>
-      <w:r>
-        <w:rPr>
-          <w:lang w:val="en-GB"/>
-        </w:rPr>
-        <w:t>reaky</w:t>
-      </w:r>
-      <w:proofErr w:type="spellEnd"/>
-      <w:r>
-        <w:rPr>
-          <w:lang w:val="en-GB"/>
-        </w:rPr>
-        <w:t xml:space="preserve"> </w:t>
-      </w:r>
-      <w:proofErr w:type="spellStart"/>
-      <w:r>
-        <w:rPr>
-          <w:lang w:val="en-GB"/>
-        </w:rPr>
-        <w:t>relu</w:t>
-      </w:r>
-      <w:proofErr w:type="spellEnd"/>
-      <w:r>
-        <w:rPr>
-          <w:lang w:val="en-GB"/>
-        </w:rPr>
-        <w:t xml:space="preserve">, do it with </w:t>
-      </w:r>
-      <w:proofErr w:type="spellStart"/>
-      <w:r>
-        <w:rPr>
-          <w:lang w:val="en-GB"/>
-        </w:rPr>
-        <w:t>tumor</w:t>
-      </w:r>
-      <w:proofErr w:type="spellEnd"/>
-      <w:r>
-        <w:rPr>
-          <w:lang w:val="en-GB"/>
-        </w:rPr>
-        <w:t xml:space="preserve"> prediction)</w:t>
+        <w:t>Fix ae (tryout without normalization, try increasing epochs, try with reaky relu, do it with tumor prediction)</w:t>
       </w:r>
       <w:r>
         <w:rPr>
@@ -4100,22 +3377,7 @@
         <w:rPr>
           <w:lang w:val="en-GB"/>
         </w:rPr>
-        <w:lastRenderedPageBreak/>
-        <w:t xml:space="preserve">Rerun </w:t>
-      </w:r>
-      <w:proofErr w:type="spellStart"/>
-      <w:r>
-        <w:rPr>
-          <w:lang w:val="en-GB"/>
-        </w:rPr>
-        <w:t>tumor</w:t>
-      </w:r>
-      <w:proofErr w:type="spellEnd"/>
-      <w:r>
-        <w:rPr>
-          <w:lang w:val="en-GB"/>
-        </w:rPr>
-        <w:t xml:space="preserve"> prediction with hyper parameter tuning using F1 score</w:t>
+        <w:t>Rerun tumor prediction with hyper parameter tuning using F1 score</w:t>
       </w:r>
       <w:r>
         <w:rPr>
@@ -4199,42 +3461,20 @@
         <w:rPr>
           <w:lang w:val="en-GB"/>
         </w:rPr>
-        <w:t xml:space="preserve">Feature selection for </w:t>
-      </w:r>
-      <w:proofErr w:type="spellStart"/>
-      <w:r>
-        <w:rPr>
-          <w:lang w:val="en-GB"/>
-        </w:rPr>
-        <w:t>tumor</w:t>
-      </w:r>
-      <w:proofErr w:type="spellEnd"/>
-    </w:p>
-    <w:p>
-      <w:pPr>
-        <w:rPr>
-          <w:lang w:val="en-GB"/>
-        </w:rPr>
-      </w:pPr>
-      <w:r>
-        <w:rPr>
-          <w:lang w:val="en-GB"/>
-        </w:rPr>
-        <w:t xml:space="preserve">maybe try Lasso/ridge vs </w:t>
-      </w:r>
-      <w:proofErr w:type="spellStart"/>
-      <w:r>
-        <w:rPr>
-          <w:lang w:val="en-GB"/>
-        </w:rPr>
-        <w:t>linreg</w:t>
-      </w:r>
-      <w:proofErr w:type="spellEnd"/>
-      <w:r>
-        <w:rPr>
-          <w:lang w:val="en-GB"/>
-        </w:rPr>
-        <w:t xml:space="preserve"> feature selection</w:t>
+        <w:t>Feature selection for tumor</w:t>
+      </w:r>
+    </w:p>
+    <w:p>
+      <w:pPr>
+        <w:rPr>
+          <w:lang w:val="en-GB"/>
+        </w:rPr>
+      </w:pPr>
+      <w:r>
+        <w:rPr>
+          <w:lang w:val="en-GB"/>
+        </w:rPr>
+        <w:t>maybe try Lasso/ridge vs linreg feature selection</w:t>
       </w:r>
       <w:r>
         <w:rPr>
@@ -4392,35 +3632,7 @@
         <w:rPr>
           <w:lang w:val="en-GB"/>
         </w:rPr>
-        <w:t xml:space="preserve">Use </w:t>
-      </w:r>
-      <w:proofErr w:type="spellStart"/>
-      <w:r>
-        <w:rPr>
-          <w:lang w:val="en-GB"/>
-        </w:rPr>
-        <w:t>colorblind</w:t>
-      </w:r>
-      <w:proofErr w:type="spellEnd"/>
-      <w:r>
-        <w:rPr>
-          <w:lang w:val="en-GB"/>
-        </w:rPr>
-        <w:t xml:space="preserve"> </w:t>
-      </w:r>
-      <w:proofErr w:type="spellStart"/>
-      <w:r>
-        <w:rPr>
-          <w:lang w:val="en-GB"/>
-        </w:rPr>
-        <w:t>color</w:t>
-      </w:r>
-      <w:proofErr w:type="spellEnd"/>
-      <w:r>
-        <w:rPr>
-          <w:lang w:val="en-GB"/>
-        </w:rPr>
-        <w:t xml:space="preserve"> package</w:t>
+        <w:t>Use colorblind color package</w:t>
       </w:r>
     </w:p>
     <w:p>
@@ -4589,69 +3801,13 @@
         <w:rPr>
           <w:lang w:val="en-GB"/>
         </w:rPr>
-        <w:t xml:space="preserve">Run hyper parameter tuning for </w:t>
-      </w:r>
-      <w:proofErr w:type="spellStart"/>
-      <w:r>
-        <w:rPr>
-          <w:lang w:val="en-GB"/>
-        </w:rPr>
-        <w:t>tumor</w:t>
-      </w:r>
-      <w:proofErr w:type="spellEnd"/>
-      <w:r>
-        <w:rPr>
-          <w:lang w:val="en-GB"/>
-        </w:rPr>
-        <w:t xml:space="preserve"> data set</w:t>
-      </w:r>
-      <w:r>
-        <w:rPr>
-          <w:lang w:val="en-GB"/>
-        </w:rPr>
-        <w:t xml:space="preserve"> (</w:t>
-      </w:r>
-      <w:proofErr w:type="spellStart"/>
-      <w:r>
-        <w:rPr>
-          <w:lang w:val="en-GB"/>
-        </w:rPr>
-        <w:t>ge</w:t>
-      </w:r>
-      <w:proofErr w:type="spellEnd"/>
-      <w:r>
-        <w:rPr>
-          <w:lang w:val="en-GB"/>
-        </w:rPr>
-        <w:t>/genus/overlap/ae/</w:t>
-      </w:r>
-      <w:proofErr w:type="spellStart"/>
-      <w:r>
-        <w:rPr>
-          <w:lang w:val="en-GB"/>
-        </w:rPr>
-        <w:t>nmf</w:t>
-      </w:r>
-      <w:proofErr w:type="spellEnd"/>
-      <w:r>
-        <w:rPr>
-          <w:lang w:val="en-GB"/>
-        </w:rPr>
-        <w:t xml:space="preserve">/parity) (without </w:t>
-      </w:r>
-      <w:proofErr w:type="spellStart"/>
-      <w:r>
-        <w:rPr>
-          <w:lang w:val="en-GB"/>
-        </w:rPr>
-        <w:t>linreg</w:t>
-      </w:r>
-      <w:proofErr w:type="spellEnd"/>
-      <w:r>
-        <w:rPr>
-          <w:lang w:val="en-GB"/>
-        </w:rPr>
-        <w:t>)</w:t>
+        <w:t>Run hyper parameter tuning for tumor data set</w:t>
+      </w:r>
+      <w:r>
+        <w:rPr>
+          <w:lang w:val="en-GB"/>
+        </w:rPr>
+        <w:t xml:space="preserve"> (ge/genus/overlap/ae/nmf/parity) (without linreg)</w:t>
       </w:r>
     </w:p>
     <w:p>
@@ -4784,6 +3940,7 @@
         <w:rPr>
           <w:lang w:val="en-GB"/>
         </w:rPr>
+        <w:lastRenderedPageBreak/>
         <w:t>e.g. explain AE process, training and prediction pipelines and setting of random seed</w:t>
       </w:r>
     </w:p>
@@ -4862,7 +4019,6 @@
         <w:rPr>
           <w:lang w:val="en-GB"/>
         </w:rPr>
-        <w:lastRenderedPageBreak/>
         <w:t>M</w:t>
       </w:r>
       <w:r>
@@ -5108,21 +4264,7 @@
         <w:rPr>
           <w:lang w:val="en-GB"/>
         </w:rPr>
-        <w:t xml:space="preserve">Can just present the main conclusion with different feature selection methods ( i.e. no difference between the conclusions in chi2 vs </w:t>
-      </w:r>
-      <w:proofErr w:type="spellStart"/>
-      <w:r>
-        <w:rPr>
-          <w:lang w:val="en-GB"/>
-        </w:rPr>
-        <w:t>linreg</w:t>
-      </w:r>
-      <w:proofErr w:type="spellEnd"/>
-      <w:r>
-        <w:rPr>
-          <w:lang w:val="en-GB"/>
-        </w:rPr>
-        <w:t xml:space="preserve">) and then don’t have to show all feature selection types anymore. </w:t>
+        <w:t xml:space="preserve">Can just present the main conclusion with different feature selection methods ( i.e. no difference between the conclusions in chi2 vs linreg) and then don’t have to show all feature selection types anymore. </w:t>
       </w:r>
     </w:p>
     <w:p>
@@ -5451,6 +4593,7 @@
         <w:rPr>
           <w:lang w:val="en-GB"/>
         </w:rPr>
+        <w:lastRenderedPageBreak/>
         <w:t>Just continue experiments with STAD with stage endpoint, it is less complex and has the most data</w:t>
       </w:r>
     </w:p>
@@ -5506,7 +4649,6 @@
         <w:rPr>
           <w:lang w:val="en-GB"/>
         </w:rPr>
-        <w:lastRenderedPageBreak/>
         <w:t>Use RMSE instead of f1-score for stage prediction endpoint</w:t>
       </w:r>
       <w:r>
@@ -5719,21 +4861,7 @@
         <w:rPr>
           <w:lang w:val="en-GB"/>
         </w:rPr>
-        <w:t xml:space="preserve">Send Thomas an email with request for cluster access with study ID and </w:t>
-      </w:r>
-      <w:proofErr w:type="spellStart"/>
-      <w:r>
-        <w:rPr>
-          <w:lang w:val="en-GB"/>
-        </w:rPr>
-        <w:t>enddate</w:t>
-      </w:r>
-      <w:proofErr w:type="spellEnd"/>
-      <w:r>
-        <w:rPr>
-          <w:lang w:val="en-GB"/>
-        </w:rPr>
-        <w:t xml:space="preserve"> of access</w:t>
+        <w:t>Send Thomas an email with request for cluster access with study ID and enddate of access</w:t>
       </w:r>
       <w:r>
         <w:rPr>
@@ -5757,16 +4885,8 @@
         <w:rPr>
           <w:lang w:val="en-GB"/>
         </w:rPr>
-        <w:t xml:space="preserve">Ask about deadline for committee and </w:t>
-      </w:r>
-      <w:proofErr w:type="spellStart"/>
-      <w:r>
-        <w:rPr>
-          <w:lang w:val="en-GB"/>
-        </w:rPr>
-        <w:t>defense</w:t>
-      </w:r>
-      <w:proofErr w:type="spellEnd"/>
+        <w:t>Ask about deadline for committee and defense</w:t>
+      </w:r>
       <w:r>
         <w:rPr>
           <w:lang w:val="en-GB"/>
@@ -6095,6 +5215,7 @@
         <w:rPr>
           <w:lang w:val="en-GB"/>
         </w:rPr>
+        <w:lastRenderedPageBreak/>
         <w:t>Presentation</w:t>
       </w:r>
       <w:r>
@@ -6119,14 +5240,7 @@
         <w:rPr>
           <w:lang w:val="en-GB"/>
         </w:rPr>
-        <w:t xml:space="preserve">Don't make the font size of the figures </w:t>
-      </w:r>
-      <w:proofErr w:type="spellStart"/>
-      <w:r>
-        <w:rPr>
-          <w:lang w:val="en-GB"/>
-        </w:rPr>
-        <w:t>too</w:t>
+        <w:t>Don't make the font size of the figures too</w:t>
       </w:r>
       <w:r>
         <w:rPr>
@@ -6134,7 +5248,6 @@
         </w:rPr>
         <w:t>self</w:t>
       </w:r>
-      <w:proofErr w:type="spellEnd"/>
       <w:r>
         <w:rPr>
           <w:lang w:val="en-GB"/>
@@ -6182,22 +5295,7 @@
         <w:rPr>
           <w:lang w:val="en-GB"/>
         </w:rPr>
-        <w:lastRenderedPageBreak/>
-        <w:t xml:space="preserve">Provide better caption for images (the meaning of axes, what the </w:t>
-      </w:r>
-      <w:proofErr w:type="spellStart"/>
-      <w:r>
-        <w:rPr>
-          <w:lang w:val="en-GB"/>
-        </w:rPr>
-        <w:t>colors</w:t>
-      </w:r>
-      <w:proofErr w:type="spellEnd"/>
-      <w:r>
-        <w:rPr>
-          <w:lang w:val="en-GB"/>
-        </w:rPr>
-        <w:t xml:space="preserve"> mean, the different modalities</w:t>
+        <w:t>Provide better caption for images (the meaning of axes, what the colors mean, the different modalities</w:t>
       </w:r>
       <w:r>
         <w:rPr>
@@ -6351,21 +5449,7 @@
         <w:rPr>
           <w:lang w:val="en-GB"/>
         </w:rPr>
-        <w:t xml:space="preserve">Try to project features into latent space (e.g. </w:t>
-      </w:r>
-      <w:proofErr w:type="spellStart"/>
-      <w:r>
-        <w:rPr>
-          <w:lang w:val="en-GB"/>
-        </w:rPr>
-        <w:t>nmf</w:t>
-      </w:r>
-      <w:proofErr w:type="spellEnd"/>
-      <w:r>
-        <w:rPr>
-          <w:lang w:val="en-GB"/>
-        </w:rPr>
-        <w:t>, encoder)</w:t>
+        <w:t>Try to project features into latent space (e.g. nmf, encoder)</w:t>
       </w:r>
       <w:r>
         <w:rPr>
@@ -6452,35 +5536,7 @@
         <w:rPr>
           <w:lang w:val="en-GB"/>
         </w:rPr>
-        <w:t xml:space="preserve">- </w:t>
-      </w:r>
-      <w:proofErr w:type="spellStart"/>
-      <w:r>
-        <w:rPr>
-          <w:lang w:val="en-GB"/>
-        </w:rPr>
-        <w:t>Cleanup</w:t>
-      </w:r>
-      <w:proofErr w:type="spellEnd"/>
-      <w:r>
-        <w:rPr>
-          <w:lang w:val="en-GB"/>
-        </w:rPr>
-        <w:t xml:space="preserve"> code: remove all unnecessary data files, </w:t>
-      </w:r>
-      <w:proofErr w:type="spellStart"/>
-      <w:r>
-        <w:rPr>
-          <w:lang w:val="en-GB"/>
-        </w:rPr>
-        <w:t>cleanup</w:t>
-      </w:r>
-      <w:proofErr w:type="spellEnd"/>
-      <w:r>
-        <w:rPr>
-          <w:lang w:val="en-GB"/>
-        </w:rPr>
-        <w:t xml:space="preserve"> pipeline</w:t>
+        <w:t>- Cleanup code: remove all unnecessary data files, cleanup pipeline</w:t>
       </w:r>
       <w:r>
         <w:t xml:space="preserve"> [x]</w:t>
@@ -6509,16 +5565,8 @@
         <w:rPr>
           <w:lang w:val="en-GB"/>
         </w:rPr>
-        <w:t xml:space="preserve">- Fill in two documents from </w:t>
-      </w:r>
-      <w:proofErr w:type="spellStart"/>
-      <w:r>
-        <w:rPr>
-          <w:lang w:val="en-GB"/>
-        </w:rPr>
-        <w:t>BrightSpace</w:t>
-      </w:r>
-      <w:proofErr w:type="spellEnd"/>
+        <w:t>- Fill in two documents from BrightSpace</w:t>
+      </w:r>
     </w:p>
     <w:p>
       <w:pPr>
@@ -6556,16 +5604,8 @@
         <w:rPr>
           <w:lang w:val="en-GB"/>
         </w:rPr>
-        <w:t xml:space="preserve">- Figure out committee for </w:t>
-      </w:r>
-      <w:proofErr w:type="spellStart"/>
-      <w:r>
-        <w:rPr>
-          <w:lang w:val="en-GB"/>
-        </w:rPr>
-        <w:t>defense</w:t>
-      </w:r>
-      <w:proofErr w:type="spellEnd"/>
+        <w:t>- Figure out committee for defense</w:t>
+      </w:r>
     </w:p>
     <w:p>
       <w:pPr>
@@ -6612,21 +5652,7 @@
         <w:rPr>
           <w:lang w:val="en-GB"/>
         </w:rPr>
-        <w:t xml:space="preserve">2 meetings before </w:t>
-      </w:r>
-      <w:proofErr w:type="spellStart"/>
-      <w:r>
-        <w:rPr>
-          <w:lang w:val="en-GB"/>
-        </w:rPr>
-        <w:t>defense</w:t>
-      </w:r>
-      <w:proofErr w:type="spellEnd"/>
-      <w:r>
-        <w:rPr>
-          <w:lang w:val="en-GB"/>
-        </w:rPr>
-        <w:t xml:space="preserve"> ( 3 months beforehand</w:t>
+        <w:t>2 meetings before defense ( 3 months beforehand</w:t>
       </w:r>
       <w:r>
         <w:rPr>
@@ -6675,21 +5701,7 @@
         <w:rPr>
           <w:lang w:val="en-GB"/>
         </w:rPr>
-        <w:t xml:space="preserve">6 weeks before </w:t>
-      </w:r>
-      <w:proofErr w:type="spellStart"/>
-      <w:r>
-        <w:rPr>
-          <w:lang w:val="en-GB"/>
-        </w:rPr>
-        <w:t>defense</w:t>
-      </w:r>
-      <w:proofErr w:type="spellEnd"/>
-      <w:r>
-        <w:rPr>
-          <w:lang w:val="en-GB"/>
-        </w:rPr>
-        <w:t xml:space="preserve"> date, l</w:t>
+        <w:t>6 weeks before defense date, l</w:t>
       </w:r>
       <w:r>
         <w:rPr>
@@ -6701,16 +5713,8 @@
         <w:rPr>
           <w:lang w:val="en-GB"/>
         </w:rPr>
-        <w:t xml:space="preserve"> meeting before </w:t>
-      </w:r>
-      <w:proofErr w:type="spellStart"/>
-      <w:r>
-        <w:rPr>
-          <w:lang w:val="en-GB"/>
-        </w:rPr>
-        <w:t>defense</w:t>
-      </w:r>
-      <w:proofErr w:type="spellEnd"/>
+        <w:t xml:space="preserve"> meeting before defense</w:t>
+      </w:r>
       <w:r>
         <w:rPr>
           <w:lang w:val="en-GB"/>
@@ -6811,6 +5815,7 @@
         <w:rPr>
           <w:lang w:val="en-GB"/>
         </w:rPr>
+        <w:lastRenderedPageBreak/>
         <w:t>- RBF kernel does not have C parameter</w:t>
       </w:r>
       <w:r>
@@ -6868,246 +5873,387 @@
         <w:rPr>
           <w:lang w:val="en-GB"/>
         </w:rPr>
+        <w:t>Thesis:</w:t>
+      </w:r>
+    </w:p>
+    <w:p>
+      <w:pPr>
+        <w:rPr>
+          <w:lang w:val="en-GB"/>
+        </w:rPr>
+      </w:pPr>
+      <w:r>
+        <w:rPr>
+          <w:lang w:val="en-GB"/>
+        </w:rPr>
+        <w:t>- Make research proposals separate section and more clear</w:t>
+      </w:r>
+      <w:r>
+        <w:rPr>
+          <w:lang w:val="en-GB"/>
+        </w:rPr>
+        <w:t xml:space="preserve"> [x]</w:t>
+      </w:r>
+    </w:p>
+    <w:p>
+      <w:pPr>
+        <w:rPr>
+          <w:lang w:val="en-GB"/>
+        </w:rPr>
+      </w:pPr>
+      <w:r>
+        <w:rPr>
+          <w:lang w:val="en-GB"/>
+        </w:rPr>
+        <w:t>- Visuals: for exploration remove REA</w:t>
+      </w:r>
+      <w:r>
+        <w:rPr>
+          <w:lang w:val="en-GB"/>
+        </w:rPr>
+        <w:t xml:space="preserve"> if </w:t>
+      </w:r>
+      <w:r>
+        <w:rPr>
+          <w:lang w:val="en-GB"/>
+        </w:rPr>
+        <w:t>D. Have a title for each group of observations. Don’t have double information, for example no PCA component labels everywhere. Can just have it for one column and one row. Don’t have the color legend within the graph, either outside or describe it. In caption, describe everything needed to know to understand picture from only caption. Don’t use green and red because of color blindness.</w:t>
+      </w:r>
+      <w:r>
+        <w:rPr>
+          <w:lang w:val="en-GB"/>
+        </w:rPr>
+        <w:t xml:space="preserve"> [x]</w:t>
+      </w:r>
+    </w:p>
+    <w:p>
+      <w:pPr>
+        <w:rPr>
+          <w:lang w:val="en-GB"/>
+        </w:rPr>
+      </w:pPr>
+      <w:r>
+        <w:rPr>
+          <w:lang w:val="en-GB"/>
+        </w:rPr>
+        <w:t>- Be more clear about what you want to show. Don’t show stad, you can remove all the other cancers and say you chose one representative example. Be consistent with it throughout the paper. Include the other ones in the appendix and mention you did so. Explain similarities and differences with the other cancers.</w:t>
+      </w:r>
+      <w:r>
+        <w:rPr>
+          <w:lang w:val="en-GB"/>
+        </w:rPr>
+        <w:t xml:space="preserve"> It’s</w:t>
+      </w:r>
+    </w:p>
+    <w:p>
+      <w:r>
+        <w:rPr>
+          <w:lang w:val="en-GB"/>
+        </w:rPr>
+        <w:t>- Method: describe what you have done in the results section, so move what you have there now into the results. Has to be very specific, for example with data. What parameters do you have with your patient samples, what portal did you get it from. Enough information to reproduce.</w:t>
+      </w:r>
+    </w:p>
+    <w:p>
+      <w:pPr>
+        <w:rPr>
+          <w:lang w:val="en-GB"/>
+        </w:rPr>
+      </w:pPr>
+      <w:r>
+        <w:rPr>
+          <w:lang w:val="en-GB"/>
+        </w:rPr>
+        <w:t>- Result: describe why she did something, how, what observations you made and what can be concluded.</w:t>
+      </w:r>
+      <w:r>
+        <w:rPr>
+          <w:lang w:val="en-GB"/>
+        </w:rPr>
+        <w:t xml:space="preserve"> Shouldn’t have sub sub sections, just have it as a label. Group stuff differently. Main conclusions are there is no difference quantitatively or qualitatively. The first group can stay, but the 2</w:t>
+      </w:r>
+      <w:r>
+        <w:rPr>
+          <w:vertAlign w:val="superscript"/>
+          <w:lang w:val="en-GB"/>
+        </w:rPr>
+        <w:t>nd</w:t>
+      </w:r>
+      <w:r>
+        <w:rPr>
+          <w:lang w:val="en-GB"/>
+        </w:rPr>
+        <w:t xml:space="preserve"> want you can group in more logical groupings.</w:t>
+      </w:r>
+    </w:p>
+    <w:p>
+      <w:pPr>
+        <w:rPr>
+          <w:lang w:val="en-GB"/>
+        </w:rPr>
+      </w:pPr>
+    </w:p>
+    <w:p>
+      <w:pPr>
+        <w:rPr>
+          <w:lang w:val="en-GB"/>
+        </w:rPr>
+      </w:pPr>
+      <w:r>
+        <w:rPr>
+          <w:lang w:val="en-GB"/>
+        </w:rPr>
+        <w:t>-(14 November presentation)</w:t>
+      </w:r>
+    </w:p>
+    <w:p>
+      <w:pPr>
+        <w:rPr>
+          <w:lang w:val="en-GB"/>
+        </w:rPr>
+      </w:pPr>
+      <w:r>
+        <w:rPr>
+          <w:lang w:val="en-GB"/>
+        </w:rPr>
+        <w:t>* presentation:</w:t>
+      </w:r>
+    </w:p>
+    <w:p>
+      <w:r>
+        <w:t>- for the stage class in balance slides try to expand the table with cancers as columns</w:t>
+      </w:r>
+      <w:r>
+        <w:t xml:space="preserve"> [x]</w:t>
+      </w:r>
+    </w:p>
+    <w:p>
+      <w:pPr>
+        <w:rPr>
+          <w:lang w:val="en-GB"/>
+        </w:rPr>
+      </w:pPr>
+      <w:r>
+        <w:rPr>
+          <w:lang w:val="en-GB"/>
+        </w:rPr>
+        <w:t>- Use bigger text</w:t>
+      </w:r>
+      <w:r>
+        <w:rPr>
+          <w:lang w:val="en-GB"/>
+        </w:rPr>
+        <w:t xml:space="preserve"> [x]</w:t>
+      </w:r>
+    </w:p>
+    <w:p>
+      <w:pPr>
+        <w:rPr>
+          <w:lang w:val="en-GB"/>
+        </w:rPr>
+      </w:pPr>
+      <w:r>
+        <w:rPr>
+          <w:lang w:val="en-GB"/>
+        </w:rPr>
+        <w:t>- Put the main message of what you found instead of the method used in prediction</w:t>
+      </w:r>
+      <w:r>
+        <w:rPr>
+          <w:lang w:val="en-GB"/>
+        </w:rPr>
+        <w:t xml:space="preserve"> [x]</w:t>
+      </w:r>
+    </w:p>
+    <w:p>
+      <w:pPr>
+        <w:rPr>
+          <w:lang w:val="en-GB"/>
+        </w:rPr>
+      </w:pPr>
+      <w:r>
+        <w:rPr>
+          <w:lang w:val="en-GB"/>
+        </w:rPr>
+        <w:t>- Use fewer figures and focus more on what you want to show( for example, for just one representative cancer)</w:t>
+      </w:r>
+      <w:r>
+        <w:rPr>
+          <w:lang w:val="en-GB"/>
+        </w:rPr>
+        <w:t xml:space="preserve"> [x]</w:t>
+      </w:r>
+    </w:p>
+    <w:p>
+      <w:pPr>
+        <w:rPr>
+          <w:lang w:val="en-GB"/>
+        </w:rPr>
+      </w:pPr>
+      <w:r>
+        <w:rPr>
+          <w:lang w:val="en-GB"/>
+        </w:rPr>
+        <w:t>- more descriptive text in figure legends</w:t>
+      </w:r>
+      <w:r>
+        <w:rPr>
+          <w:lang w:val="en-GB"/>
+        </w:rPr>
+        <w:t xml:space="preserve"> [x]</w:t>
+      </w:r>
+    </w:p>
+    <w:p>
+      <w:r>
+        <w:t>- how you can improve even more instead of just results are inconclusive</w:t>
+      </w:r>
+    </w:p>
+    <w:p>
+      <w:r>
+        <w:t>* Model:</w:t>
+      </w:r>
+    </w:p>
+    <w:p>
+      <w:r>
+        <w:t>- What happens if you also look at how much each feature there even is softened initial sets and account for it</w:t>
+      </w:r>
+      <w:r>
+        <w:t xml:space="preserve"> [x]</w:t>
+      </w:r>
+    </w:p>
+    <w:p>
+      <w:r>
+        <w:t>- Vary feature selection stage</w:t>
+      </w:r>
+    </w:p>
+    <w:p>
+      <w:r>
+        <w:t>- Try different model (elastic net)</w:t>
+      </w:r>
+      <w:r>
+        <w:t xml:space="preserve"> for prediction</w:t>
+      </w:r>
+    </w:p>
+    <w:p>
+      <w:r>
         <w:lastRenderedPageBreak/>
-        <w:t>Thesis:</w:t>
-      </w:r>
-    </w:p>
-    <w:p>
-      <w:pPr>
-        <w:rPr>
-          <w:lang w:val="en-GB"/>
-        </w:rPr>
-      </w:pPr>
-      <w:r>
-        <w:rPr>
-          <w:lang w:val="en-GB"/>
-        </w:rPr>
-        <w:t>- Make research proposals separate section and more clear</w:t>
-      </w:r>
-      <w:r>
-        <w:rPr>
-          <w:lang w:val="en-GB"/>
-        </w:rPr>
+        <w:t>- Try different model (elastic net) for selection</w:t>
+      </w:r>
+    </w:p>
+    <w:p>
+      <w:r>
+        <w:t>- different sampling method: sampling with replacement from underrepresented classes</w:t>
+      </w:r>
+    </w:p>
+    <w:p>
+      <w:r>
+        <w:t>- check feature</w:t>
+      </w:r>
+      <w:r>
+        <w:t xml:space="preserve"> selection</w:t>
+      </w:r>
+      <w:r>
+        <w:t xml:space="preserve"> robustness</w:t>
+      </w:r>
+    </w:p>
+    <w:p>
+      <w:r>
+        <w:t>- rerun linreg after fixing bug with feature selection ordering</w:t>
+      </w:r>
+      <w:r>
+        <w:t xml:space="preserve"> (and elif for chi2 selection?)</w:t>
+      </w:r>
+      <w:r>
         <w:t xml:space="preserve"> [x]</w:t>
       </w:r>
     </w:p>
     <w:p>
-      <w:pPr>
-        <w:rPr>
-          <w:lang w:val="en-GB"/>
-        </w:rPr>
-      </w:pPr>
-      <w:r>
-        <w:rPr>
-          <w:lang w:val="en-GB"/>
-        </w:rPr>
-        <w:t>- Visuals: for exploration remove REA</w:t>
-      </w:r>
-      <w:r>
-        <w:rPr>
-          <w:lang w:val="en-GB"/>
-        </w:rPr>
-        <w:t xml:space="preserve"> if </w:t>
-      </w:r>
-      <w:r>
-        <w:rPr>
-          <w:lang w:val="en-GB"/>
-        </w:rPr>
-        <w:t xml:space="preserve">D. Have a title for each group of observations. Don’t have double information, for example no PCA component labels everywhere. Can just have it for one column and one row. Don’t have the </w:t>
-      </w:r>
-      <w:proofErr w:type="spellStart"/>
-      <w:r>
-        <w:rPr>
-          <w:lang w:val="en-GB"/>
-        </w:rPr>
-        <w:t>color</w:t>
-      </w:r>
-      <w:proofErr w:type="spellEnd"/>
-      <w:r>
-        <w:rPr>
-          <w:lang w:val="en-GB"/>
-        </w:rPr>
-        <w:t xml:space="preserve"> legend within the graph, either outside or describe it. In caption, describe everything needed to know to understand picture from only caption. Don’t use green and red because of </w:t>
-      </w:r>
-      <w:proofErr w:type="spellStart"/>
-      <w:r>
-        <w:rPr>
-          <w:lang w:val="en-GB"/>
-        </w:rPr>
-        <w:t>color</w:t>
-      </w:r>
-      <w:proofErr w:type="spellEnd"/>
-      <w:r>
-        <w:rPr>
-          <w:lang w:val="en-GB"/>
-        </w:rPr>
-        <w:t xml:space="preserve"> blindness.</w:t>
-      </w:r>
-      <w:r>
-        <w:rPr>
-          <w:lang w:val="en-GB"/>
-        </w:rPr>
+      <w:r>
+        <w:t>- deal with zero features in genus abundance</w:t>
+      </w:r>
+    </w:p>
+    <w:p>
+      <w:r>
+        <w:t>* Thesis:</w:t>
+      </w:r>
+    </w:p>
+    <w:p>
+      <w:r>
+        <w:t>- Introduction: includes background, knowledge gap and proposal to fill knowledge gap and not separate background section</w:t>
+      </w:r>
+      <w:r>
         <w:t xml:space="preserve"> [x]</w:t>
       </w:r>
     </w:p>
     <w:p>
-      <w:pPr>
-        <w:rPr>
-          <w:lang w:val="en-GB"/>
-        </w:rPr>
-      </w:pPr>
-      <w:r>
-        <w:rPr>
-          <w:lang w:val="en-GB"/>
-        </w:rPr>
-        <w:t xml:space="preserve">- Be more clear about what you want to show. Don’t show </w:t>
-      </w:r>
-      <w:proofErr w:type="spellStart"/>
-      <w:r>
-        <w:rPr>
-          <w:lang w:val="en-GB"/>
-        </w:rPr>
-        <w:t>stad</w:t>
-      </w:r>
-      <w:proofErr w:type="spellEnd"/>
-      <w:r>
-        <w:rPr>
-          <w:lang w:val="en-GB"/>
-        </w:rPr>
-        <w:t>, you can remove all the other cancers and say you chose one representative example. Be consistent with it throughout the paper. Include the other ones in the appendix and mention you did so. Explain similarities and differences with the other cancers.</w:t>
-      </w:r>
-      <w:r>
-        <w:rPr>
-          <w:lang w:val="en-GB"/>
-        </w:rPr>
-        <w:t xml:space="preserve"> It’s</w:t>
-      </w:r>
-    </w:p>
-    <w:p>
-      <w:r>
-        <w:rPr>
-          <w:lang w:val="en-GB"/>
-        </w:rPr>
-        <w:t>- Method: describe what you have done in the results section, so move what you have there now into the results. Has to be very specific, for example with data. What parameters do you have with your patient samples, what portal did you get it from. Enough information to reproduce.</w:t>
-      </w:r>
-    </w:p>
-    <w:p>
-      <w:pPr>
-        <w:rPr>
-          <w:lang w:val="en-GB"/>
-        </w:rPr>
-      </w:pPr>
-      <w:r>
-        <w:rPr>
-          <w:lang w:val="en-GB"/>
-        </w:rPr>
-        <w:t>- Result: describe why she did something, how, what observations you made and what can be concluded.</w:t>
-      </w:r>
-      <w:r>
-        <w:rPr>
-          <w:lang w:val="en-GB"/>
-        </w:rPr>
-        <w:t xml:space="preserve"> Shouldn’t have sub </w:t>
-      </w:r>
-      <w:proofErr w:type="spellStart"/>
-      <w:r>
-        <w:rPr>
-          <w:lang w:val="en-GB"/>
-        </w:rPr>
-        <w:t>sub</w:t>
-      </w:r>
-      <w:proofErr w:type="spellEnd"/>
-      <w:r>
-        <w:rPr>
-          <w:lang w:val="en-GB"/>
-        </w:rPr>
-        <w:t xml:space="preserve"> sections, just have it as a label. Group stuff differently. Main conclusions are there is no difference quantitatively or qualitatively. The first group can stay, but the 2</w:t>
-      </w:r>
-      <w:r>
-        <w:rPr>
-          <w:vertAlign w:val="superscript"/>
-          <w:lang w:val="en-GB"/>
-        </w:rPr>
-        <w:t>nd</w:t>
-      </w:r>
-      <w:r>
-        <w:rPr>
-          <w:lang w:val="en-GB"/>
-        </w:rPr>
-        <w:t xml:space="preserve"> want you can group in more logical groupings.</w:t>
-      </w:r>
-    </w:p>
-    <w:p>
-      <w:pPr>
-        <w:rPr>
-          <w:lang w:val="en-GB"/>
-        </w:rPr>
-      </w:pPr>
-    </w:p>
-    <w:p>
-      <w:pPr>
-        <w:rPr>
-          <w:lang w:val="en-GB"/>
-        </w:rPr>
-      </w:pPr>
-      <w:r>
-        <w:rPr>
-          <w:lang w:val="en-GB"/>
-        </w:rPr>
-        <w:t>-(14 November presentation)</w:t>
-      </w:r>
-    </w:p>
-    <w:p>
-      <w:pPr>
-        <w:rPr>
-          <w:lang w:val="en-GB"/>
-        </w:rPr>
-      </w:pPr>
-      <w:r>
-        <w:rPr>
-          <w:lang w:val="en-GB"/>
-        </w:rPr>
-        <w:t>* presentation:</w:t>
-      </w:r>
-    </w:p>
-    <w:p>
-      <w:r>
-        <w:t>- for the stage class in balance slides try to expand the table with cancers as columns</w:t>
+      <w:r>
+        <w:t>- Methods and materials: includes detail on how to reproduce paper. Data for example with table of samples and sample types.</w:t>
       </w:r>
       <w:r>
         <w:t xml:space="preserve"> [x]</w:t>
       </w:r>
     </w:p>
     <w:p>
-      <w:pPr>
-        <w:rPr>
-          <w:lang w:val="en-GB"/>
-        </w:rPr>
-      </w:pPr>
-      <w:r>
-        <w:rPr>
-          <w:lang w:val="en-GB"/>
-        </w:rPr>
-        <w:t>- Use bigger text</w:t>
-      </w:r>
-      <w:r>
-        <w:rPr>
-          <w:lang w:val="en-GB"/>
-        </w:rPr>
+      <w:r>
+        <w:t>-</w:t>
+      </w:r>
+      <w:r>
+        <w:t xml:space="preserve"> </w:t>
+      </w:r>
+      <w:r>
+        <w:t xml:space="preserve">Results: </w:t>
+      </w:r>
+      <w:r>
+        <w:t>each subsection (4 or 5) will be the main messages with subparagraphs of why you think it is. For example, in the exploration phase it seems that genus and gene expression are overlapped.</w:t>
+      </w:r>
+      <w:r>
         <w:t xml:space="preserve"> [x]</w:t>
       </w:r>
     </w:p>
     <w:p>
-      <w:pPr>
-        <w:rPr>
-          <w:lang w:val="en-GB"/>
-        </w:rPr>
-      </w:pPr>
-      <w:r>
-        <w:rPr>
-          <w:lang w:val="en-GB"/>
-        </w:rPr>
-        <w:t>- Put the main message of what you found instead of the method used in prediction</w:t>
+      <w:r>
+        <w:t>- Make clear</w:t>
+      </w:r>
+      <w:r>
+        <w:t xml:space="preserve"> what experiments you intend to do further to investigate this.</w:t>
+      </w:r>
+    </w:p>
+    <w:p>
+      <w:pPr>
+        <w:rPr>
+          <w:lang w:val="en-GB"/>
+        </w:rPr>
+      </w:pPr>
+      <w:r>
+        <w:rPr>
+          <w:lang w:val="en-GB"/>
+        </w:rPr>
+        <w:t>-(17 October presentation)</w:t>
+      </w:r>
+    </w:p>
+    <w:p>
+      <w:pPr>
+        <w:rPr>
+          <w:lang w:val="en-GB"/>
+        </w:rPr>
+      </w:pPr>
+      <w:r>
+        <w:rPr>
+          <w:lang w:val="en-GB"/>
+        </w:rPr>
+        <w:t>* Presentation:</w:t>
+      </w:r>
+    </w:p>
+    <w:p>
+      <w:pPr>
+        <w:rPr>
+          <w:lang w:val="en-GB"/>
+        </w:rPr>
+      </w:pPr>
+      <w:r>
+        <w:rPr>
+          <w:lang w:val="en-GB"/>
+        </w:rPr>
+        <w:t xml:space="preserve"> - make clear what microbial features are and how many samples</w:t>
       </w:r>
       <w:r>
         <w:rPr>
@@ -7126,7 +6272,7 @@
         <w:rPr>
           <w:lang w:val="en-GB"/>
         </w:rPr>
-        <w:t>- Use fewer figures and focus more on what you want to show( for example, for just one representative cancer)</w:t>
+        <w:t>- what is in the overlap set?</w:t>
       </w:r>
       <w:r>
         <w:rPr>
@@ -7145,7 +6291,45 @@
         <w:rPr>
           <w:lang w:val="en-GB"/>
         </w:rPr>
-        <w:t>- more descriptive text in figure legends</w:t>
+        <w:t xml:space="preserve">- give updated data on </w:t>
+      </w:r>
+      <w:r>
+        <w:rPr>
+          <w:lang w:val="en-GB"/>
+        </w:rPr>
+        <w:t>tumor stage</w:t>
+      </w:r>
+      <w:r>
+        <w:rPr>
+          <w:lang w:val="en-GB"/>
+        </w:rPr>
+        <w:t xml:space="preserve"> distribution</w:t>
+      </w:r>
+    </w:p>
+    <w:p>
+      <w:pPr>
+        <w:rPr>
+          <w:lang w:val="en-GB"/>
+        </w:rPr>
+      </w:pPr>
+      <w:r>
+        <w:rPr>
+          <w:lang w:val="en-GB"/>
+        </w:rPr>
+        <w:t>* prediction set up:</w:t>
+      </w:r>
+    </w:p>
+    <w:p>
+      <w:pPr>
+        <w:rPr>
+          <w:lang w:val="en-GB"/>
+        </w:rPr>
+      </w:pPr>
+      <w:r>
+        <w:rPr>
+          <w:lang w:val="en-GB"/>
+        </w:rPr>
+        <w:t>-  remove cross-fertilization, reorder amount and ordering of features, use more features and bootstrapping iterations</w:t>
       </w:r>
       <w:r>
         <w:rPr>
@@ -7155,478 +6339,609 @@
       </w:r>
     </w:p>
     <w:p>
-      <w:r>
-        <w:t>- how you can improve even more instead of just results are inconclusive</w:t>
-      </w:r>
-    </w:p>
-    <w:p>
-      <w:r>
-        <w:t>* Model:</w:t>
-      </w:r>
-    </w:p>
-    <w:p>
-      <w:r>
-        <w:t>- What happens if you also look at how much each feature there even is softened initial sets and account for it</w:t>
-      </w:r>
-      <w:r>
+      <w:pPr>
+        <w:rPr>
+          <w:lang w:val="en-GB"/>
+        </w:rPr>
+      </w:pPr>
+      <w:r>
+        <w:rPr>
+          <w:lang w:val="en-GB"/>
+        </w:rPr>
+        <w:t>- try an 8020 or 70 30 split</w:t>
+      </w:r>
+      <w:r>
+        <w:rPr>
+          <w:lang w:val="en-GB"/>
+        </w:rPr>
         <w:t xml:space="preserve"> [x]</w:t>
       </w:r>
     </w:p>
     <w:p>
-      <w:r>
-        <w:t>- Vary feature selection stage</w:t>
-      </w:r>
-    </w:p>
-    <w:p>
-      <w:r>
-        <w:t>- Try different model (elastic net)</w:t>
-      </w:r>
-      <w:r>
-        <w:t xml:space="preserve"> for prediction</w:t>
-      </w:r>
-    </w:p>
-    <w:p>
-      <w:r>
-        <w:t>- Try different model (elastic net) for selection</w:t>
-      </w:r>
-    </w:p>
-    <w:p>
-      <w:r>
-        <w:t>- different sampling method: sampling with replacement from underrepresented classes</w:t>
-      </w:r>
-    </w:p>
-    <w:p>
-      <w:r>
-        <w:t>- check feature</w:t>
-      </w:r>
-      <w:r>
-        <w:t xml:space="preserve"> selection</w:t>
-      </w:r>
-      <w:r>
-        <w:t xml:space="preserve"> robustness</w:t>
-      </w:r>
-    </w:p>
-    <w:p>
-      <w:r>
+      <w:pPr>
+        <w:rPr>
+          <w:lang w:val="en-GB"/>
+        </w:rPr>
+      </w:pPr>
+      <w:r>
+        <w:rPr>
+          <w:lang w:val="en-GB"/>
+        </w:rPr>
+        <w:t>- for linear regression and ch2, just do splits and use feature selection on training part and testing on testing part</w:t>
+      </w:r>
+      <w:r>
+        <w:rPr>
+          <w:lang w:val="en-GB"/>
+        </w:rPr>
+        <w:t xml:space="preserve"> [x]</w:t>
+      </w:r>
+    </w:p>
+    <w:p>
+      <w:pPr>
+        <w:rPr>
+          <w:lang w:val="en-GB"/>
+        </w:rPr>
+      </w:pPr>
+      <w:r>
+        <w:rPr>
+          <w:lang w:val="en-GB"/>
+        </w:rPr>
+        <w:t>* evaluation:</w:t>
+      </w:r>
+    </w:p>
+    <w:p>
+      <w:pPr>
+        <w:rPr>
+          <w:lang w:val="en-GB"/>
+        </w:rPr>
+      </w:pPr>
+      <w:r>
+        <w:rPr>
+          <w:lang w:val="en-GB"/>
+        </w:rPr>
+        <w:t>- give R bars</w:t>
+      </w:r>
+      <w:r>
+        <w:rPr>
+          <w:lang w:val="en-GB"/>
+        </w:rPr>
+        <w:t xml:space="preserve"> [x]</w:t>
+      </w:r>
+    </w:p>
+    <w:p>
+      <w:pPr>
+        <w:rPr>
+          <w:lang w:val="en-GB"/>
+        </w:rPr>
+      </w:pPr>
+      <w:r>
+        <w:rPr>
+          <w:lang w:val="en-GB"/>
+        </w:rPr>
+        <w:t>- explore f</w:t>
+      </w:r>
+      <w:r>
+        <w:rPr>
+          <w:lang w:val="en-GB"/>
+        </w:rPr>
+        <w:t>eatures selected and robustness of feature selection</w:t>
+      </w:r>
+      <w:r>
+        <w:rPr>
+          <w:lang w:val="en-GB"/>
+        </w:rPr>
+        <w:t xml:space="preserve"> ( how do you deal with random seed in different iterations? Is it always to same features?</w:t>
+      </w:r>
+      <w:r>
+        <w:rPr>
+          <w:lang w:val="en-GB"/>
+        </w:rPr>
+        <w:t xml:space="preserve"> How do you compare when the amount of features of each modality is different?</w:t>
+      </w:r>
+      <w:r>
+        <w:rPr>
+          <w:lang w:val="en-GB"/>
+        </w:rPr>
+        <w:t xml:space="preserve"> What percentage of features are from each modality?</w:t>
+      </w:r>
+      <w:r>
+        <w:rPr>
+          <w:lang w:val="en-GB"/>
+        </w:rPr>
+        <w:t xml:space="preserve"> Should I ever show all features?</w:t>
+      </w:r>
+      <w:r>
+        <w:rPr>
+          <w:lang w:val="en-GB"/>
+        </w:rPr>
+        <w:t>)</w:t>
+      </w:r>
+    </w:p>
+    <w:p>
+      <w:pPr>
+        <w:rPr>
+          <w:lang w:val="en-GB"/>
+        </w:rPr>
+      </w:pPr>
+      <w:r>
+        <w:rPr>
+          <w:lang w:val="en-GB"/>
+        </w:rPr>
+        <w:t>Its not fair to compare all features if each modality has different amount []</w:t>
+      </w:r>
+    </w:p>
+    <w:p>
+      <w:pPr>
+        <w:rPr>
+          <w:lang w:val="en-GB"/>
+        </w:rPr>
+      </w:pPr>
+      <w:r>
+        <w:rPr>
+          <w:lang w:val="en-GB"/>
+        </w:rPr>
+        <w:t>- don’t have to connecting lines (categorical?)</w:t>
+      </w:r>
+      <w:r>
+        <w:rPr>
+          <w:lang w:val="en-GB"/>
+        </w:rPr>
+        <w:t xml:space="preserve"> [z]</w:t>
+      </w:r>
+    </w:p>
+    <w:p>
+      <w:pPr>
+        <w:rPr>
+          <w:lang w:val="en-GB"/>
+        </w:rPr>
+      </w:pPr>
+      <w:r>
+        <w:rPr>
+          <w:lang w:val="en-GB"/>
+        </w:rPr>
+        <w:t>* Model</w:t>
+      </w:r>
+    </w:p>
+    <w:p>
+      <w:pPr>
+        <w:rPr>
+          <w:lang w:val="en-GB"/>
+        </w:rPr>
+      </w:pPr>
+      <w:r>
+        <w:rPr>
+          <w:lang w:val="en-GB"/>
+        </w:rPr>
         <w:lastRenderedPageBreak/>
-        <w:t xml:space="preserve">- rerun </w:t>
-      </w:r>
-      <w:proofErr w:type="spellStart"/>
-      <w:r>
-        <w:t>linreg</w:t>
-      </w:r>
-      <w:proofErr w:type="spellEnd"/>
-      <w:r>
-        <w:t xml:space="preserve"> after fixing bug with feature selection ordering</w:t>
-      </w:r>
-      <w:r>
-        <w:t xml:space="preserve"> (and </w:t>
-      </w:r>
-      <w:proofErr w:type="spellStart"/>
-      <w:r>
-        <w:t>elif</w:t>
-      </w:r>
-      <w:proofErr w:type="spellEnd"/>
-      <w:r>
-        <w:t xml:space="preserve"> for chi2 selection?)</w:t>
-      </w:r>
-      <w:r>
+        <w:t>- try hyper parameter tuning, use elastic net instead of linear regression</w:t>
+      </w:r>
+    </w:p>
+    <w:p>
+      <w:pPr>
+        <w:rPr>
+          <w:lang w:val="en-GB"/>
+        </w:rPr>
+      </w:pPr>
+      <w:r>
+        <w:rPr>
+          <w:lang w:val="en-GB"/>
+        </w:rPr>
+        <w:t>- look at SVM gamma and c</w:t>
+      </w:r>
+    </w:p>
+    <w:p>
+      <w:pPr>
+        <w:rPr>
+          <w:lang w:val="en-GB"/>
+        </w:rPr>
+      </w:pPr>
+      <w:r>
+        <w:rPr>
+          <w:lang w:val="en-GB"/>
+        </w:rPr>
+        <w:t>* Thesis:</w:t>
+      </w:r>
+    </w:p>
+    <w:p>
+      <w:pPr>
+        <w:rPr>
+          <w:lang w:val="en-GB"/>
+        </w:rPr>
+      </w:pPr>
+      <w:r>
+        <w:rPr>
+          <w:lang w:val="en-GB"/>
+        </w:rPr>
+        <w:t>- have an outline and empty tables on what you want filled in</w:t>
+      </w:r>
+    </w:p>
+    <w:p>
+      <w:pPr>
+        <w:rPr>
+          <w:lang w:val="en-GB"/>
+        </w:rPr>
+      </w:pPr>
+      <w:r>
+        <w:rPr>
+          <w:lang w:val="en-GB"/>
+        </w:rPr>
+        <w:t>- make hypotheses</w:t>
+      </w:r>
+      <w:r>
+        <w:rPr>
+          <w:lang w:val="en-GB"/>
+        </w:rPr>
+        <w:t xml:space="preserve">from </w:t>
+      </w:r>
+      <w:r>
+        <w:rPr>
+          <w:lang w:val="en-GB"/>
+        </w:rPr>
+        <w:t xml:space="preserve"> packages and write in thesis draft based on commits and to do’s and notes.</w:t>
+      </w:r>
+    </w:p>
+    <w:p>
+      <w:pPr>
+        <w:rPr>
+          <w:lang w:val="en-GB"/>
+        </w:rPr>
+      </w:pPr>
+    </w:p>
+    <w:p>
+      <w:pPr>
+        <w:rPr>
+          <w:lang w:val="en-GB"/>
+        </w:rPr>
+      </w:pPr>
+      <w:r>
+        <w:rPr>
+          <w:lang w:val="en-GB"/>
+        </w:rPr>
+        <w:t>-(28 September presentation)</w:t>
+      </w:r>
+    </w:p>
+    <w:p>
+      <w:pPr>
+        <w:rPr>
+          <w:lang w:val="en-GB"/>
+        </w:rPr>
+      </w:pPr>
+      <w:r>
+        <w:rPr>
+          <w:lang w:val="en-GB"/>
+        </w:rPr>
+        <w:t>* Show performance with normal samples as stage zero</w:t>
+      </w:r>
+    </w:p>
+    <w:p>
+      <w:pPr>
+        <w:rPr>
+          <w:lang w:val="en-GB"/>
+        </w:rPr>
+      </w:pPr>
+      <w:r>
+        <w:rPr>
+          <w:lang w:val="en-GB"/>
+        </w:rPr>
+        <w:t>-- Possibly contrast with performance when that’s not the case (were normal samples being misinterpreted as stage 1?)</w:t>
+      </w:r>
+    </w:p>
+    <w:p>
+      <w:pPr>
+        <w:rPr>
+          <w:lang w:val="en-GB"/>
+        </w:rPr>
+      </w:pPr>
+      <w:r>
+        <w:rPr>
+          <w:lang w:val="en-GB"/>
+        </w:rPr>
+        <w:t>* Show performance when using new prediction set up with random sampling</w:t>
+      </w:r>
+      <w:r>
+        <w:rPr>
+          <w:lang w:val="en-GB"/>
+        </w:rPr>
+        <w:t xml:space="preserve"> and additional fe</w:t>
+      </w:r>
+      <w:r>
+        <w:rPr>
+          <w:lang w:val="en-GB"/>
+        </w:rPr>
+        <w:t xml:space="preserve">with </w:t>
+      </w:r>
+      <w:r>
+        <w:rPr>
+          <w:lang w:val="en-GB"/>
+        </w:rPr>
+        <w:t>atures</w:t>
+      </w:r>
+    </w:p>
+    <w:p>
+      <w:pPr>
+        <w:rPr>
+          <w:lang w:val="en-GB"/>
+        </w:rPr>
+      </w:pPr>
+      <w:r>
+        <w:rPr>
+          <w:lang w:val="en-GB"/>
+        </w:rPr>
+        <w:t>* Show performance when using new feature ranking with linear regression (discuss data leakage</w:t>
+      </w:r>
+      <w:r>
+        <w:rPr>
+          <w:lang w:val="en-GB"/>
+        </w:rPr>
+        <w:t>)</w:t>
+      </w:r>
+    </w:p>
+    <w:p>
+      <w:pPr>
+        <w:rPr>
+          <w:lang w:val="en-GB"/>
+        </w:rPr>
+      </w:pPr>
+      <w:r>
+        <w:rPr>
+          <w:lang w:val="en-GB"/>
+        </w:rPr>
+        <w:t>* Show performance when using new prediction with linear regression for stages</w:t>
+      </w:r>
+    </w:p>
+    <w:p>
+      <w:pPr>
+        <w:rPr>
+          <w:lang w:val="en-GB"/>
+        </w:rPr>
+      </w:pPr>
+      <w:r>
+        <w:rPr>
+          <w:lang w:val="en-GB"/>
+        </w:rPr>
+        <w:t>* Show analysis of prediction results across experiments with confusion matrices</w:t>
+      </w:r>
+    </w:p>
+    <w:p>
+      <w:pPr>
+        <w:rPr>
+          <w:lang w:val="en-GB"/>
+        </w:rPr>
+      </w:pPr>
+      <w:r>
+        <w:rPr>
+          <w:lang w:val="en-GB"/>
+        </w:rPr>
+        <w:t>* If time: investigate dominance of each feature in integrated modality</w:t>
+      </w:r>
+    </w:p>
+    <w:p>
+      <w:pPr>
+        <w:rPr>
+          <w:lang w:val="en-GB"/>
+        </w:rPr>
+      </w:pPr>
+      <w:r>
+        <w:rPr>
+          <w:lang w:val="en-GB"/>
+        </w:rPr>
+        <w:t>* If time: update tables</w:t>
+      </w:r>
+    </w:p>
+    <w:p>
+      <w:pPr>
+        <w:rPr>
+          <w:lang w:val="en-GB"/>
+        </w:rPr>
+      </w:pPr>
+      <w:r>
+        <w:rPr>
+          <w:lang w:val="en-GB"/>
+        </w:rPr>
+        <w:t>-(6 September presentation)</w:t>
+      </w:r>
+    </w:p>
+    <w:p>
+      <w:pPr>
+        <w:rPr>
+          <w:lang w:val="en-GB"/>
+        </w:rPr>
+      </w:pPr>
+      <w:r>
+        <w:rPr>
+          <w:lang w:val="en-GB"/>
+        </w:rPr>
+        <w:t>* display predictive performance for each cancer separately with increasing feature amounts on the X axis instead of different cancers, and then each omics type separately</w:t>
+      </w:r>
+      <w:r>
+        <w:rPr>
+          <w:lang w:val="en-GB"/>
+        </w:rPr>
+        <w:t xml:space="preserve"> in each graph</w:t>
+      </w:r>
+      <w:r>
+        <w:rPr>
+          <w:lang w:val="en-GB"/>
+        </w:rPr>
         <w:t xml:space="preserve"> [x]</w:t>
       </w:r>
     </w:p>
     <w:p>
-      <w:r>
-        <w:t>- deal with zero features in genus abundance</w:t>
-      </w:r>
-    </w:p>
-    <w:p>
-      <w:r>
-        <w:t>* Thesis:</w:t>
-      </w:r>
-    </w:p>
-    <w:p>
-      <w:r>
-        <w:t>- Introduction: includes background, knowledge gap and proposal to fill knowledge gap and not separate background section</w:t>
-      </w:r>
-      <w:r>
+      <w:pPr>
+        <w:rPr>
+          <w:lang w:val="en-GB"/>
+        </w:rPr>
+      </w:pPr>
+      <w:r>
+        <w:rPr>
+          <w:lang w:val="en-GB"/>
+        </w:rPr>
+        <w:t xml:space="preserve">* </w:t>
+      </w:r>
+      <w:r>
+        <w:rPr>
+          <w:lang w:val="en-GB"/>
+        </w:rPr>
+        <w:t>try MSE error</w:t>
+      </w:r>
+    </w:p>
+    <w:p>
+      <w:pPr>
+        <w:rPr>
+          <w:lang w:val="en-GB"/>
+        </w:rPr>
+      </w:pPr>
+      <w:r>
+        <w:rPr>
+          <w:lang w:val="en-GB"/>
+        </w:rPr>
+        <w:t>* fix the y-axis to have the same units</w:t>
+      </w:r>
+      <w:r>
+        <w:rPr>
+          <w:lang w:val="en-GB"/>
+        </w:rPr>
         <w:t xml:space="preserve"> [x]</w:t>
       </w:r>
     </w:p>
     <w:p>
-      <w:r>
-        <w:t>- Methods and materials: includes detail on how to reproduce paper. Data for example with table of samples and sample types.</w:t>
-      </w:r>
-      <w:r>
+      <w:pPr>
+        <w:rPr>
+          <w:lang w:val="en-GB"/>
+        </w:rPr>
+      </w:pPr>
+      <w:r>
+        <w:rPr>
+          <w:lang w:val="en-GB"/>
+        </w:rPr>
+        <w:t>* if time: try a different set up with random sampling to estimate performance</w:t>
+      </w:r>
+    </w:p>
+    <w:p>
+      <w:pPr>
+        <w:rPr>
+          <w:lang w:val="en-GB"/>
+        </w:rPr>
+      </w:pPr>
+      <w:r>
+        <w:rPr>
+          <w:lang w:val="en-GB"/>
+        </w:rPr>
+        <w:t>* start initial subheading and grouping of current thesis document</w:t>
+      </w:r>
+      <w:r>
+        <w:rPr>
+          <w:lang w:val="en-GB"/>
+        </w:rPr>
         <w:t xml:space="preserve"> [x]</w:t>
       </w:r>
     </w:p>
     <w:p>
-      <w:r>
-        <w:t>-</w:t>
-      </w:r>
-      <w:r>
-        <w:t xml:space="preserve"> </w:t>
-      </w:r>
-      <w:r>
-        <w:t xml:space="preserve">Results: </w:t>
-      </w:r>
-      <w:r>
-        <w:t>each subsection (4 or 5) will be the main messages with subparagraphs of why you think it is. For example, in the exploration phase it seems that genus and gene expression are overlapped.</w:t>
-      </w:r>
-      <w:r>
+      <w:pPr>
+        <w:rPr>
+          <w:lang w:val="en-GB"/>
+        </w:rPr>
+      </w:pPr>
+      <w:r>
+        <w:rPr>
+          <w:lang w:val="en-GB"/>
+        </w:rPr>
+        <w:t>* for presentation</w:t>
+      </w:r>
+    </w:p>
+    <w:p>
+      <w:pPr>
+        <w:rPr>
+          <w:lang w:val="en-GB"/>
+        </w:rPr>
+      </w:pPr>
+      <w:r>
+        <w:rPr>
+          <w:lang w:val="en-GB"/>
+        </w:rPr>
+        <w:t xml:space="preserve">- Think about what I really want to present instead of a big bundle of images. </w:t>
+      </w:r>
+    </w:p>
+    <w:p>
+      <w:pPr>
+        <w:rPr>
+          <w:lang w:val="en-GB"/>
+        </w:rPr>
+      </w:pPr>
+      <w:r>
+        <w:rPr>
+          <w:lang w:val="en-GB"/>
+        </w:rPr>
+        <w:t>- Fix cancer sucks thing and find source for how many people die from it.</w:t>
+      </w:r>
+      <w:r>
+        <w:rPr>
+          <w:lang w:val="en-GB"/>
+        </w:rPr>
         <w:t xml:space="preserve"> [x]</w:t>
       </w:r>
     </w:p>
     <w:p>
-      <w:r>
-        <w:t>- Make clear</w:t>
-      </w:r>
-      <w:r>
-        <w:t xml:space="preserve"> what experiments you intend to do further to investigate this.</w:t>
-      </w:r>
-    </w:p>
-    <w:p>
-      <w:pPr>
-        <w:rPr>
-          <w:lang w:val="en-GB"/>
-        </w:rPr>
-      </w:pPr>
-      <w:r>
-        <w:rPr>
-          <w:lang w:val="en-GB"/>
-        </w:rPr>
-        <w:t>-(17 October presentation)</w:t>
-      </w:r>
-    </w:p>
-    <w:p>
-      <w:pPr>
-        <w:rPr>
-          <w:lang w:val="en-GB"/>
-        </w:rPr>
-      </w:pPr>
-      <w:r>
-        <w:rPr>
-          <w:lang w:val="en-GB"/>
-        </w:rPr>
-        <w:t>* Presentation:</w:t>
-      </w:r>
-    </w:p>
-    <w:p>
-      <w:pPr>
-        <w:rPr>
-          <w:lang w:val="en-GB"/>
-        </w:rPr>
-      </w:pPr>
-      <w:r>
-        <w:rPr>
-          <w:lang w:val="en-GB"/>
-        </w:rPr>
-        <w:t xml:space="preserve"> - make clear what microbial features are and how many samples</w:t>
-      </w:r>
-      <w:r>
-        <w:rPr>
-          <w:lang w:val="en-GB"/>
-        </w:rPr>
-        <w:t xml:space="preserve"> [x]</w:t>
-      </w:r>
-    </w:p>
-    <w:p>
-      <w:pPr>
-        <w:rPr>
-          <w:lang w:val="en-GB"/>
-        </w:rPr>
-      </w:pPr>
-      <w:r>
-        <w:rPr>
-          <w:lang w:val="en-GB"/>
-        </w:rPr>
-        <w:t>- what is in the overlap set?</w:t>
-      </w:r>
-      <w:r>
-        <w:rPr>
-          <w:lang w:val="en-GB"/>
-        </w:rPr>
-        <w:t xml:space="preserve"> [x]</w:t>
-      </w:r>
-    </w:p>
-    <w:p>
-      <w:pPr>
-        <w:rPr>
-          <w:lang w:val="en-GB"/>
-        </w:rPr>
-      </w:pPr>
-      <w:r>
-        <w:rPr>
-          <w:lang w:val="en-GB"/>
-        </w:rPr>
-        <w:t xml:space="preserve">- give updated data on </w:t>
-      </w:r>
-      <w:proofErr w:type="spellStart"/>
-      <w:r>
-        <w:rPr>
-          <w:lang w:val="en-GB"/>
-        </w:rPr>
-        <w:t>tumor</w:t>
-      </w:r>
-      <w:proofErr w:type="spellEnd"/>
-      <w:r>
-        <w:rPr>
-          <w:lang w:val="en-GB"/>
-        </w:rPr>
-        <w:t xml:space="preserve"> stage</w:t>
-      </w:r>
-      <w:r>
-        <w:rPr>
-          <w:lang w:val="en-GB"/>
-        </w:rPr>
-        <w:t xml:space="preserve"> distribution</w:t>
-      </w:r>
-    </w:p>
-    <w:p>
-      <w:pPr>
-        <w:rPr>
-          <w:lang w:val="en-GB"/>
-        </w:rPr>
-      </w:pPr>
-      <w:r>
-        <w:rPr>
-          <w:lang w:val="en-GB"/>
-        </w:rPr>
-        <w:t>* prediction set up:</w:t>
-      </w:r>
-    </w:p>
-    <w:p>
-      <w:pPr>
-        <w:rPr>
-          <w:lang w:val="en-GB"/>
-        </w:rPr>
-      </w:pPr>
-      <w:r>
-        <w:rPr>
-          <w:lang w:val="en-GB"/>
-        </w:rPr>
-        <w:t>-  remove cross-fertilization, reorder amount and ordering of features, use more features and bootstrapping iterations</w:t>
-      </w:r>
-      <w:r>
-        <w:rPr>
-          <w:lang w:val="en-GB"/>
-        </w:rPr>
-        <w:t xml:space="preserve"> [x]</w:t>
-      </w:r>
-    </w:p>
-    <w:p>
-      <w:pPr>
-        <w:rPr>
-          <w:lang w:val="en-GB"/>
-        </w:rPr>
-      </w:pPr>
-      <w:r>
-        <w:rPr>
-          <w:lang w:val="en-GB"/>
-        </w:rPr>
-        <w:t>- try an 8020 or 70 30 split</w:t>
-      </w:r>
-      <w:r>
-        <w:rPr>
-          <w:lang w:val="en-GB"/>
-        </w:rPr>
-        <w:t xml:space="preserve"> [x]</w:t>
-      </w:r>
-    </w:p>
-    <w:p>
-      <w:pPr>
-        <w:rPr>
-          <w:lang w:val="en-GB"/>
-        </w:rPr>
-      </w:pPr>
-      <w:r>
-        <w:rPr>
-          <w:lang w:val="en-GB"/>
-        </w:rPr>
-        <w:t>- for linear regression and ch2, just do splits and use feature selection on training part and testing on testing part</w:t>
-      </w:r>
-      <w:r>
-        <w:rPr>
-          <w:lang w:val="en-GB"/>
-        </w:rPr>
-        <w:t xml:space="preserve"> [x]</w:t>
-      </w:r>
-    </w:p>
-    <w:p>
-      <w:pPr>
-        <w:rPr>
-          <w:lang w:val="en-GB"/>
-        </w:rPr>
-      </w:pPr>
-      <w:r>
-        <w:rPr>
-          <w:lang w:val="en-GB"/>
-        </w:rPr>
-        <w:t>* evaluation:</w:t>
-      </w:r>
-    </w:p>
-    <w:p>
-      <w:pPr>
-        <w:rPr>
-          <w:lang w:val="en-GB"/>
-        </w:rPr>
-      </w:pPr>
-      <w:r>
-        <w:rPr>
-          <w:lang w:val="en-GB"/>
-        </w:rPr>
-        <w:t>- give R bars</w:t>
-      </w:r>
-      <w:r>
-        <w:rPr>
-          <w:lang w:val="en-GB"/>
-        </w:rPr>
-        <w:t xml:space="preserve"> [x]</w:t>
-      </w:r>
-    </w:p>
-    <w:p>
-      <w:pPr>
-        <w:rPr>
-          <w:lang w:val="en-GB"/>
-        </w:rPr>
-      </w:pPr>
-      <w:r>
-        <w:rPr>
-          <w:lang w:val="en-GB"/>
-        </w:rPr>
-        <w:t>- explore f</w:t>
-      </w:r>
-      <w:r>
-        <w:rPr>
-          <w:lang w:val="en-GB"/>
-        </w:rPr>
-        <w:t>eatures selected and robustness of feature selection</w:t>
-      </w:r>
-      <w:r>
-        <w:rPr>
-          <w:lang w:val="en-GB"/>
-        </w:rPr>
-        <w:t xml:space="preserve"> ( how do you deal with random seed in different iterations? Is it always to same features?</w:t>
-      </w:r>
-      <w:r>
-        <w:rPr>
-          <w:lang w:val="en-GB"/>
-        </w:rPr>
-        <w:t xml:space="preserve"> How do you compare when the amount of features of each modality is different?</w:t>
-      </w:r>
-      <w:r>
-        <w:rPr>
-          <w:lang w:val="en-GB"/>
-        </w:rPr>
-        <w:t xml:space="preserve"> What percentage of features are from each modality?</w:t>
-      </w:r>
-      <w:r>
-        <w:rPr>
-          <w:lang w:val="en-GB"/>
-        </w:rPr>
-        <w:t xml:space="preserve"> Should I ever show all features?</w:t>
-      </w:r>
-      <w:r>
-        <w:rPr>
-          <w:lang w:val="en-GB"/>
-        </w:rPr>
-        <w:t>)</w:t>
-      </w:r>
-    </w:p>
-    <w:p>
-      <w:pPr>
-        <w:rPr>
-          <w:lang w:val="en-GB"/>
-        </w:rPr>
-      </w:pPr>
-      <w:proofErr w:type="spellStart"/>
-      <w:r>
-        <w:rPr>
-          <w:lang w:val="en-GB"/>
-        </w:rPr>
-        <w:t>Its</w:t>
-      </w:r>
-      <w:proofErr w:type="spellEnd"/>
-      <w:r>
-        <w:rPr>
-          <w:lang w:val="en-GB"/>
-        </w:rPr>
-        <w:t xml:space="preserve"> not fair to compare all features if each modality has different amount []</w:t>
-      </w:r>
-    </w:p>
-    <w:p>
-      <w:pPr>
-        <w:rPr>
-          <w:lang w:val="en-GB"/>
-        </w:rPr>
-      </w:pPr>
-      <w:r>
-        <w:rPr>
-          <w:lang w:val="en-GB"/>
-        </w:rPr>
-        <w:t>- don’t have to connecting lines (categorical?)</w:t>
-      </w:r>
-      <w:r>
-        <w:rPr>
-          <w:lang w:val="en-GB"/>
-        </w:rPr>
-        <w:t xml:space="preserve"> [z]</w:t>
-      </w:r>
-    </w:p>
-    <w:p>
-      <w:pPr>
-        <w:rPr>
-          <w:lang w:val="en-GB"/>
-        </w:rPr>
-      </w:pPr>
-      <w:r>
-        <w:rPr>
-          <w:lang w:val="en-GB"/>
-        </w:rPr>
-        <w:t>* Model</w:t>
-      </w:r>
-    </w:p>
-    <w:p>
-      <w:pPr>
-        <w:rPr>
-          <w:lang w:val="en-GB"/>
-        </w:rPr>
-      </w:pPr>
-      <w:r>
-        <w:rPr>
-          <w:lang w:val="en-GB"/>
-        </w:rPr>
-        <w:t>- try hyper parameter tuning, use elastic net instead of linear regression</w:t>
-      </w:r>
-    </w:p>
-    <w:p>
-      <w:pPr>
-        <w:rPr>
-          <w:lang w:val="en-GB"/>
-        </w:rPr>
-      </w:pPr>
-      <w:r>
-        <w:rPr>
-          <w:lang w:val="en-GB"/>
-        </w:rPr>
-        <w:t>- look at SVM gamma and c</w:t>
-      </w:r>
-    </w:p>
-    <w:p>
-      <w:pPr>
-        <w:rPr>
-          <w:lang w:val="en-GB"/>
-        </w:rPr>
-      </w:pPr>
-      <w:r>
-        <w:rPr>
-          <w:lang w:val="en-GB"/>
-        </w:rPr>
-        <w:t>* Thesis:</w:t>
-      </w:r>
-    </w:p>
-    <w:p>
-      <w:pPr>
+      <w:pPr>
+        <w:rPr>
+          <w:lang w:val="en-GB"/>
+        </w:rPr>
+      </w:pPr>
+      <w:r>
+        <w:rPr>
+          <w:lang w:val="en-GB"/>
+        </w:rPr>
+        <w:t>look more into HMP?</w:t>
+      </w:r>
+    </w:p>
+    <w:p>
+      <w:pPr>
+        <w:rPr>
+          <w:lang w:val="en-GB"/>
+        </w:rPr>
+      </w:pPr>
+      <w:r>
+        <w:rPr>
+          <w:lang w:val="en-GB"/>
+        </w:rPr>
+        <w:t xml:space="preserve">Investigate performance more. Are all my features from one modality? </w:t>
+      </w:r>
+    </w:p>
+    <w:p>
+      <w:pPr>
+        <w:rPr>
+          <w:lang w:val="en-GB"/>
+        </w:rPr>
+      </w:pPr>
+      <w:r>
+        <w:rPr>
+          <w:lang w:val="en-GB"/>
+        </w:rPr>
+        <w:t>What kind of prediction set up? Random sampling based?</w:t>
+      </w:r>
+      <w:r>
+        <w:rPr>
+          <w:lang w:val="en-GB"/>
+        </w:rPr>
+        <w:t xml:space="preserve"> And then select a different amount of features and perform sampling to estimate performance</w:t>
+      </w:r>
+    </w:p>
+    <w:p>
+      <w:pPr>
+        <w:rPr>
+          <w:lang w:val="en-GB"/>
+        </w:rPr>
+      </w:pPr>
+      <w:r>
+        <w:rPr>
+          <w:lang w:val="en-GB"/>
+        </w:rPr>
+        <w:t>What if I use other omics types and compare?</w:t>
+      </w:r>
+    </w:p>
+    <w:p>
+      <w:pPr>
+        <w:pStyle w:val="Heading1"/>
         <w:rPr>
           <w:lang w:val="en-GB"/>
         </w:rPr>
@@ -7636,421 +6951,250 @@
           <w:lang w:val="en-GB"/>
         </w:rPr>
         <w:lastRenderedPageBreak/>
-        <w:t>- have an outline and empty tables on what you want filled in</w:t>
-      </w:r>
-    </w:p>
-    <w:p>
-      <w:pPr>
-        <w:rPr>
-          <w:lang w:val="en-GB"/>
-        </w:rPr>
-      </w:pPr>
-      <w:r>
-        <w:rPr>
-          <w:lang w:val="en-GB"/>
-        </w:rPr>
-        <w:t xml:space="preserve">- make </w:t>
-      </w:r>
-      <w:proofErr w:type="spellStart"/>
-      <w:r>
-        <w:rPr>
-          <w:lang w:val="en-GB"/>
-        </w:rPr>
-        <w:t>hypotheses</w:t>
-      </w:r>
-      <w:r>
-        <w:rPr>
-          <w:lang w:val="en-GB"/>
-        </w:rPr>
-        <w:t>from</w:t>
-      </w:r>
-      <w:proofErr w:type="spellEnd"/>
-      <w:r>
-        <w:rPr>
-          <w:lang w:val="en-GB"/>
-        </w:rPr>
-        <w:t xml:space="preserve"> </w:t>
-      </w:r>
-      <w:r>
-        <w:rPr>
-          <w:lang w:val="en-GB"/>
-        </w:rPr>
-        <w:t xml:space="preserve"> packages and write in thesis draft based on commits and to do’s and notes.</w:t>
-      </w:r>
-    </w:p>
-    <w:p>
-      <w:pPr>
-        <w:rPr>
-          <w:lang w:val="en-GB"/>
-        </w:rPr>
-      </w:pPr>
-    </w:p>
-    <w:p>
-      <w:pPr>
-        <w:rPr>
-          <w:lang w:val="en-GB"/>
-        </w:rPr>
-      </w:pPr>
-      <w:r>
-        <w:rPr>
-          <w:lang w:val="en-GB"/>
-        </w:rPr>
-        <w:t>-(28 September presentation)</w:t>
-      </w:r>
-    </w:p>
-    <w:p>
-      <w:pPr>
-        <w:rPr>
-          <w:lang w:val="en-GB"/>
-        </w:rPr>
-      </w:pPr>
-      <w:r>
-        <w:rPr>
-          <w:lang w:val="en-GB"/>
-        </w:rPr>
-        <w:t>* Show performance with normal samples as stage zero</w:t>
-      </w:r>
-    </w:p>
-    <w:p>
-      <w:pPr>
-        <w:rPr>
-          <w:lang w:val="en-GB"/>
-        </w:rPr>
-      </w:pPr>
-      <w:r>
-        <w:rPr>
-          <w:lang w:val="en-GB"/>
-        </w:rPr>
-        <w:t>-- Possibly contrast with performance when that’s not the case (were normal samples being misinterpreted as stage 1?)</w:t>
-      </w:r>
-    </w:p>
-    <w:p>
-      <w:pPr>
-        <w:rPr>
-          <w:lang w:val="en-GB"/>
-        </w:rPr>
-      </w:pPr>
-      <w:r>
-        <w:rPr>
-          <w:lang w:val="en-GB"/>
-        </w:rPr>
-        <w:t>* Show performance when using new prediction set up with random sampling</w:t>
-      </w:r>
-      <w:r>
-        <w:rPr>
-          <w:lang w:val="en-GB"/>
-        </w:rPr>
-        <w:t xml:space="preserve"> and additional </w:t>
-      </w:r>
-      <w:proofErr w:type="spellStart"/>
-      <w:r>
-        <w:rPr>
-          <w:lang w:val="en-GB"/>
-        </w:rPr>
-        <w:t>fe</w:t>
-      </w:r>
-      <w:r>
-        <w:rPr>
-          <w:lang w:val="en-GB"/>
-        </w:rPr>
-        <w:t>with</w:t>
-      </w:r>
-      <w:proofErr w:type="spellEnd"/>
-      <w:r>
-        <w:rPr>
-          <w:lang w:val="en-GB"/>
-        </w:rPr>
-        <w:t xml:space="preserve"> </w:t>
-      </w:r>
-      <w:proofErr w:type="spellStart"/>
-      <w:r>
-        <w:rPr>
-          <w:lang w:val="en-GB"/>
-        </w:rPr>
-        <w:t>atures</w:t>
-      </w:r>
-      <w:proofErr w:type="spellEnd"/>
-    </w:p>
-    <w:p>
-      <w:pPr>
-        <w:rPr>
-          <w:lang w:val="en-GB"/>
-        </w:rPr>
-      </w:pPr>
-      <w:r>
-        <w:rPr>
-          <w:lang w:val="en-GB"/>
-        </w:rPr>
-        <w:t>* Show performance when using new feature ranking with linear regression (discuss data leakage</w:t>
-      </w:r>
-      <w:r>
-        <w:rPr>
-          <w:lang w:val="en-GB"/>
-        </w:rPr>
-        <w:t>)</w:t>
-      </w:r>
-    </w:p>
-    <w:p>
-      <w:pPr>
-        <w:rPr>
-          <w:lang w:val="en-GB"/>
-        </w:rPr>
-      </w:pPr>
-      <w:r>
-        <w:rPr>
-          <w:lang w:val="en-GB"/>
-        </w:rPr>
-        <w:t>* Show performance when using new prediction with linear regression for stages</w:t>
-      </w:r>
-    </w:p>
-    <w:p>
-      <w:pPr>
-        <w:rPr>
-          <w:lang w:val="en-GB"/>
-        </w:rPr>
-      </w:pPr>
-      <w:r>
-        <w:rPr>
-          <w:lang w:val="en-GB"/>
-        </w:rPr>
-        <w:t>* Show analysis of prediction results across experiments with confusion matrices</w:t>
-      </w:r>
-    </w:p>
-    <w:p>
-      <w:pPr>
-        <w:rPr>
-          <w:lang w:val="en-GB"/>
-        </w:rPr>
-      </w:pPr>
-      <w:r>
-        <w:rPr>
-          <w:lang w:val="en-GB"/>
-        </w:rPr>
-        <w:t>* If time: investigate dominance of each feature in integrated modality</w:t>
-      </w:r>
-    </w:p>
-    <w:p>
-      <w:pPr>
-        <w:rPr>
-          <w:lang w:val="en-GB"/>
-        </w:rPr>
-      </w:pPr>
-      <w:r>
-        <w:rPr>
-          <w:lang w:val="en-GB"/>
-        </w:rPr>
-        <w:t>* If time: update tables</w:t>
-      </w:r>
-    </w:p>
-    <w:p>
-      <w:pPr>
-        <w:rPr>
-          <w:lang w:val="en-GB"/>
-        </w:rPr>
-      </w:pPr>
-      <w:r>
-        <w:rPr>
-          <w:lang w:val="en-GB"/>
-        </w:rPr>
-        <w:t>-(6 September presentation)</w:t>
-      </w:r>
-    </w:p>
-    <w:p>
-      <w:pPr>
-        <w:rPr>
-          <w:lang w:val="en-GB"/>
-        </w:rPr>
-      </w:pPr>
-      <w:r>
-        <w:rPr>
-          <w:lang w:val="en-GB"/>
-        </w:rPr>
-        <w:t>* display predictive performance for each cancer separately with increasing feature amounts on the X axis instead of different cancers, and then each omics type separately</w:t>
-      </w:r>
-      <w:r>
-        <w:rPr>
-          <w:lang w:val="en-GB"/>
-        </w:rPr>
-        <w:t xml:space="preserve"> in each graph</w:t>
-      </w:r>
-      <w:r>
-        <w:rPr>
-          <w:lang w:val="en-GB"/>
-        </w:rPr>
-        <w:t xml:space="preserve"> [x]</w:t>
-      </w:r>
-    </w:p>
-    <w:p>
-      <w:pPr>
-        <w:rPr>
-          <w:lang w:val="en-GB"/>
-        </w:rPr>
-      </w:pPr>
-      <w:r>
-        <w:rPr>
-          <w:lang w:val="en-GB"/>
-        </w:rPr>
-        <w:t xml:space="preserve">* </w:t>
-      </w:r>
-      <w:r>
-        <w:rPr>
-          <w:lang w:val="en-GB"/>
-        </w:rPr>
-        <w:t>try MSE error</w:t>
-      </w:r>
-    </w:p>
-    <w:p>
-      <w:pPr>
-        <w:rPr>
-          <w:lang w:val="en-GB"/>
-        </w:rPr>
-      </w:pPr>
-      <w:r>
-        <w:rPr>
-          <w:lang w:val="en-GB"/>
-        </w:rPr>
-        <w:t>* fix the y-axis to have the same units</w:t>
-      </w:r>
-      <w:r>
-        <w:rPr>
-          <w:lang w:val="en-GB"/>
-        </w:rPr>
-        <w:t xml:space="preserve"> [x]</w:t>
-      </w:r>
-    </w:p>
-    <w:p>
-      <w:pPr>
-        <w:rPr>
-          <w:lang w:val="en-GB"/>
-        </w:rPr>
-      </w:pPr>
-      <w:r>
-        <w:rPr>
-          <w:lang w:val="en-GB"/>
-        </w:rPr>
-        <w:t>* if time: try a different set up with random sampling to estimate performance</w:t>
-      </w:r>
-    </w:p>
-    <w:p>
-      <w:pPr>
-        <w:rPr>
-          <w:lang w:val="en-GB"/>
-        </w:rPr>
-      </w:pPr>
-      <w:r>
-        <w:rPr>
-          <w:lang w:val="en-GB"/>
-        </w:rPr>
-        <w:t>* start initial subheading and grouping of current thesis document</w:t>
-      </w:r>
-      <w:r>
-        <w:rPr>
-          <w:lang w:val="en-GB"/>
-        </w:rPr>
-        <w:t xml:space="preserve"> [x]</w:t>
-      </w:r>
-    </w:p>
-    <w:p>
-      <w:pPr>
-        <w:rPr>
-          <w:lang w:val="en-GB"/>
-        </w:rPr>
-      </w:pPr>
-      <w:r>
-        <w:rPr>
-          <w:lang w:val="en-GB"/>
-        </w:rPr>
-        <w:t>* for presentation</w:t>
-      </w:r>
-    </w:p>
-    <w:p>
-      <w:pPr>
-        <w:rPr>
-          <w:lang w:val="en-GB"/>
-        </w:rPr>
-      </w:pPr>
-      <w:r>
-        <w:rPr>
-          <w:lang w:val="en-GB"/>
-        </w:rPr>
-        <w:t xml:space="preserve">- Think about what I really want to present instead of a big bundle of images. </w:t>
-      </w:r>
-    </w:p>
-    <w:p>
-      <w:pPr>
-        <w:rPr>
-          <w:lang w:val="en-GB"/>
-        </w:rPr>
-      </w:pPr>
-      <w:r>
-        <w:rPr>
-          <w:lang w:val="en-GB"/>
-        </w:rPr>
-        <w:t>- Fix cancer sucks thing and find source for how many people die from it.</w:t>
-      </w:r>
-      <w:r>
-        <w:rPr>
-          <w:lang w:val="en-GB"/>
-        </w:rPr>
-        <w:t xml:space="preserve"> [x]</w:t>
-      </w:r>
-    </w:p>
-    <w:p>
-      <w:pPr>
-        <w:rPr>
-          <w:lang w:val="en-GB"/>
-        </w:rPr>
-      </w:pPr>
-      <w:r>
-        <w:rPr>
-          <w:lang w:val="en-GB"/>
-        </w:rPr>
-        <w:t>look more into HMP?</w:t>
-      </w:r>
-    </w:p>
-    <w:p>
-      <w:pPr>
-        <w:rPr>
-          <w:lang w:val="en-GB"/>
-        </w:rPr>
-      </w:pPr>
-      <w:r>
-        <w:rPr>
-          <w:lang w:val="en-GB"/>
-        </w:rPr>
-        <w:t xml:space="preserve">Investigate performance more. Are all my features from one modality? </w:t>
-      </w:r>
-    </w:p>
-    <w:p>
-      <w:pPr>
-        <w:rPr>
-          <w:lang w:val="en-GB"/>
-        </w:rPr>
-      </w:pPr>
-      <w:r>
-        <w:rPr>
-          <w:lang w:val="en-GB"/>
-        </w:rPr>
-        <w:t>What kind of prediction set up? Random sampling based?</w:t>
-      </w:r>
-      <w:r>
-        <w:rPr>
-          <w:lang w:val="en-GB"/>
-        </w:rPr>
-        <w:t xml:space="preserve"> And then select a different amount of features and perform sampling to estimate performance</w:t>
-      </w:r>
-    </w:p>
-    <w:p>
-      <w:pPr>
-        <w:rPr>
-          <w:lang w:val="en-GB"/>
-        </w:rPr>
-      </w:pPr>
-      <w:r>
-        <w:rPr>
-          <w:lang w:val="en-GB"/>
-        </w:rPr>
-        <w:t>What if I use other omics types and compare?</w:t>
+        <w:t>Presentation</w:t>
+      </w:r>
+    </w:p>
+    <w:p>
+      <w:pPr>
+        <w:rPr>
+          <w:lang w:val="en-GB"/>
+        </w:rPr>
+      </w:pPr>
+    </w:p>
+    <w:p>
+      <w:pPr>
+        <w:rPr>
+          <w:lang w:val="en-GB"/>
+        </w:rPr>
+      </w:pPr>
+      <w:r>
+        <w:rPr>
+          <w:lang w:val="en-GB"/>
+        </w:rPr>
+        <w:t>17 October</w:t>
+      </w:r>
+    </w:p>
+    <w:p>
+      <w:pPr>
+        <w:rPr>
+          <w:lang w:val="en-GB"/>
+        </w:rPr>
+      </w:pPr>
+      <w:r>
+        <w:rPr>
+          <w:lang w:val="en-GB"/>
+        </w:rPr>
+        <w:t>Try different stages of integration</w:t>
+      </w:r>
+    </w:p>
+    <w:p>
+      <w:pPr>
+        <w:rPr>
+          <w:lang w:val="en-GB"/>
+        </w:rPr>
+      </w:pPr>
+    </w:p>
+    <w:p>
+      <w:pPr>
+        <w:rPr>
+          <w:lang w:val="en-GB"/>
+        </w:rPr>
+      </w:pPr>
+    </w:p>
+    <w:p>
+      <w:pPr>
+        <w:rPr>
+          <w:lang w:val="en-GB"/>
+        </w:rPr>
+      </w:pPr>
+      <w:r>
+        <w:rPr>
+          <w:lang w:val="en-GB"/>
+        </w:rPr>
+        <w:t>- Feature selection</w:t>
+      </w:r>
+    </w:p>
+    <w:p>
+      <w:pPr>
+        <w:rPr>
+          <w:lang w:val="en-GB"/>
+        </w:rPr>
+      </w:pPr>
+      <w:r>
+        <w:rPr>
+          <w:lang w:val="en-GB"/>
+        </w:rPr>
+        <w:t>- Prediction task on stage and tumor</w:t>
+      </w:r>
+    </w:p>
+    <w:p>
+      <w:pPr>
+        <w:rPr>
+          <w:lang w:val="en-GB"/>
+        </w:rPr>
+      </w:pPr>
+      <w:r>
+        <w:rPr>
+          <w:lang w:val="en-GB"/>
+        </w:rPr>
+        <w:t>two fold cross validation chi squared feature selection\</w:t>
+      </w:r>
+    </w:p>
+    <w:p>
+      <w:pPr>
+        <w:rPr>
+          <w:lang w:val="nl-NL"/>
+        </w:rPr>
+      </w:pPr>
+      <w:r>
+        <w:rPr>
+          <w:lang w:val="nl-NL"/>
+        </w:rPr>
+        <w:t>tumor: svm, rbf kernel, c=1</w:t>
+      </w:r>
+    </w:p>
+    <w:p>
+      <w:pPr>
+        <w:rPr>
+          <w:lang w:val="en-GB"/>
+        </w:rPr>
+      </w:pPr>
+      <w:r>
+        <w:rPr>
+          <w:lang w:val="en-GB"/>
+        </w:rPr>
+        <w:t xml:space="preserve">stage: mlgr, </w:t>
+      </w:r>
+    </w:p>
+    <w:p>
+      <w:pPr>
+        <w:rPr>
+          <w:lang w:val="en-GB"/>
+        </w:rPr>
+      </w:pPr>
+    </w:p>
+    <w:p>
+      <w:pPr>
+        <w:rPr>
+          <w:lang w:val="en-GB"/>
+        </w:rPr>
+      </w:pPr>
+      <w:r>
+        <w:rPr>
+          <w:lang w:val="en-GB"/>
+        </w:rPr>
+        <w:t>- PCA and t-SNE visualizations for all cancers and data sets with tumor status data</w:t>
+      </w:r>
+    </w:p>
+    <w:p>
+      <w:pPr>
+        <w:rPr>
+          <w:lang w:val="en-GB"/>
+        </w:rPr>
+      </w:pPr>
+      <w:r>
+        <w:rPr>
+          <w:lang w:val="en-GB"/>
+        </w:rPr>
+        <w:t>- also do this for stage data, but only for overlapped samples</w:t>
+      </w:r>
+    </w:p>
+    <w:p>
+      <w:pPr>
+        <w:rPr>
+          <w:lang w:val="en-GB"/>
+        </w:rPr>
+      </w:pPr>
+      <w:r>
+        <w:rPr>
+          <w:lang w:val="en-GB"/>
+        </w:rPr>
+        <w:t>- running algorithm on overlapped data sets</w:t>
+      </w:r>
+    </w:p>
+    <w:p>
+      <w:pPr>
+        <w:rPr>
+          <w:lang w:val="en-GB"/>
+        </w:rPr>
+      </w:pPr>
+      <w:r>
+        <w:rPr>
+          <w:lang w:val="en-GB"/>
+        </w:rPr>
+        <w:t>- making graphs for visualization of prediction performance</w:t>
+      </w:r>
+    </w:p>
+    <w:p>
+      <w:pPr>
+        <w:rPr>
+          <w:lang w:val="en-GB"/>
+        </w:rPr>
+      </w:pPr>
+      <w:r>
+        <w:rPr>
+          <w:lang w:val="en-GB"/>
+        </w:rPr>
+        <w:t xml:space="preserve">- </w:t>
+      </w:r>
+    </w:p>
+    <w:p>
+      <w:pPr>
+        <w:rPr>
+          <w:lang w:val="en-GB"/>
+        </w:rPr>
+      </w:pPr>
+    </w:p>
+    <w:p>
+      <w:pPr>
+        <w:rPr>
+          <w:lang w:val="en-GB"/>
+        </w:rPr>
+      </w:pPr>
+      <w:r>
+        <w:rPr>
+          <w:lang w:val="en-GB"/>
+        </w:rPr>
+        <w:t>- Handle information leakage properly?</w:t>
+      </w:r>
+    </w:p>
+    <w:p>
+      <w:pPr>
+        <w:rPr>
+          <w:lang w:val="en-GB"/>
+        </w:rPr>
+      </w:pPr>
+      <w:r>
+        <w:rPr>
+          <w:lang w:val="en-GB"/>
+        </w:rPr>
+        <w:t>- Properly selected feature amounts</w:t>
+      </w:r>
+    </w:p>
+    <w:p>
+      <w:pPr>
+        <w:rPr>
+          <w:lang w:val="en-GB"/>
+        </w:rPr>
+      </w:pPr>
+      <w:r>
+        <w:rPr>
+          <w:lang w:val="en-GB"/>
+        </w:rPr>
+        <w:t>- Hyperparameter selection</w:t>
+      </w:r>
+    </w:p>
+    <w:p>
+      <w:pPr>
+        <w:rPr>
+          <w:lang w:val="en-GB"/>
+        </w:rPr>
+      </w:pPr>
+      <w:r>
+        <w:rPr>
+          <w:lang w:val="en-GB"/>
+        </w:rPr>
+        <w:t>Thomas lab meeting</w:t>
       </w:r>
     </w:p>
     <w:p>
@@ -8064,27 +7208,123 @@
         <w:rPr>
           <w:lang w:val="en-GB"/>
         </w:rPr>
-        <w:t>Presentation</w:t>
-      </w:r>
-    </w:p>
-    <w:p>
-      <w:pPr>
-        <w:rPr>
-          <w:lang w:val="en-GB"/>
-        </w:rPr>
-      </w:pPr>
-    </w:p>
-    <w:p>
-      <w:pPr>
-        <w:rPr>
-          <w:lang w:val="en-GB"/>
-        </w:rPr>
-      </w:pPr>
-      <w:r>
-        <w:rPr>
-          <w:lang w:val="en-GB"/>
-        </w:rPr>
-        <w:t>17 October</w:t>
+        <w:t>Questions</w:t>
+      </w:r>
+    </w:p>
+    <w:p>
+      <w:pPr>
+        <w:rPr>
+          <w:lang w:val="en-GB"/>
+        </w:rPr>
+      </w:pPr>
+      <w:r>
+        <w:rPr>
+          <w:lang w:val="en-GB"/>
+        </w:rPr>
+        <w:t xml:space="preserve">should I really call the taxonomic genus data omics data? Is it really holo- omics? </w:t>
+      </w:r>
+    </w:p>
+    <w:p>
+      <w:pPr>
+        <w:rPr>
+          <w:lang w:val="en-GB"/>
+        </w:rPr>
+      </w:pPr>
+      <w:r>
+        <w:rPr>
+          <w:lang w:val="en-GB"/>
+        </w:rPr>
+        <w:t>should I keep the legend within my plots? Do I need to display the entire standard deviation?</w:t>
+      </w:r>
+    </w:p>
+    <w:p>
+      <w:pPr>
+        <w:rPr>
+          <w:lang w:val="en-GB"/>
+        </w:rPr>
+      </w:pPr>
+      <w:r>
+        <w:rPr>
+          <w:lang w:val="en-GB"/>
+        </w:rPr>
+        <w:t xml:space="preserve">is my feature selection pipeline where I first select and then run the cross hyper parameter okay? </w:t>
+      </w:r>
+    </w:p>
+    <w:p>
+      <w:pPr>
+        <w:rPr>
+          <w:lang w:val="en-GB"/>
+        </w:rPr>
+      </w:pPr>
+      <w:r>
+        <w:rPr>
+          <w:lang w:val="en-GB"/>
+        </w:rPr>
+        <w:t>should I provide motivation for my methods such as NMF within methods or results?</w:t>
+      </w:r>
+      <w:r>
+        <w:rPr>
+          <w:lang w:val="en-GB"/>
+        </w:rPr>
+        <w:t>s</w:t>
+      </w:r>
+    </w:p>
+    <w:p>
+      <w:pPr>
+        <w:rPr>
+          <w:lang w:val="en-GB"/>
+        </w:rPr>
+      </w:pPr>
+      <w:r>
+        <w:rPr>
+          <w:lang w:val="en-GB"/>
+        </w:rPr>
+        <w:t>Do I have too much details in the results section</w:t>
+      </w:r>
+    </w:p>
+    <w:p>
+      <w:pPr>
+        <w:rPr>
+          <w:lang w:val="en-GB"/>
+        </w:rPr>
+      </w:pPr>
+      <w:r>
+        <w:rPr>
+          <w:lang w:val="en-GB"/>
+        </w:rPr>
+        <w:t>how I plan to group together images</w:t>
+      </w:r>
+      <w:r>
+        <w:rPr>
+          <w:lang w:val="en-GB"/>
+        </w:rPr>
+        <w:t xml:space="preserve"> for easier viewing</w:t>
+      </w:r>
+    </w:p>
+    <w:p>
+      <w:pPr>
+        <w:rPr>
+          <w:lang w:val="en-GB"/>
+        </w:rPr>
+      </w:pPr>
+      <w:r>
+        <w:rPr>
+          <w:lang w:val="en-GB"/>
+        </w:rPr>
+        <w:t>am I allowed to use the figure with the blue colors?</w:t>
+      </w:r>
+    </w:p>
+    <w:p>
+      <w:pPr>
+        <w:rPr>
+          <w:lang w:val="en-GB"/>
+        </w:rPr>
+      </w:pPr>
+      <w:r>
+        <w:rPr>
+          <w:lang w:val="en-GB"/>
+        </w:rPr>
+        <w:t>Do I also need to run hyper parameter tuning for the tumor data set?</w:t>
       </w:r>
     </w:p>
     <w:p>
@@ -8098,473 +7338,6 @@
           <w:lang w:val="en-GB"/>
         </w:rPr>
         <w:lastRenderedPageBreak/>
-        <w:t>Try different stages of integration</w:t>
-      </w:r>
-    </w:p>
-    <w:p>
-      <w:pPr>
-        <w:rPr>
-          <w:lang w:val="en-GB"/>
-        </w:rPr>
-      </w:pPr>
-    </w:p>
-    <w:p>
-      <w:pPr>
-        <w:rPr>
-          <w:lang w:val="en-GB"/>
-        </w:rPr>
-      </w:pPr>
-    </w:p>
-    <w:p>
-      <w:pPr>
-        <w:rPr>
-          <w:lang w:val="en-GB"/>
-        </w:rPr>
-      </w:pPr>
-      <w:r>
-        <w:rPr>
-          <w:lang w:val="en-GB"/>
-        </w:rPr>
-        <w:t>- Feature selection</w:t>
-      </w:r>
-    </w:p>
-    <w:p>
-      <w:pPr>
-        <w:rPr>
-          <w:lang w:val="en-GB"/>
-        </w:rPr>
-      </w:pPr>
-      <w:r>
-        <w:rPr>
-          <w:lang w:val="en-GB"/>
-        </w:rPr>
-        <w:t xml:space="preserve">- Prediction task on stage and </w:t>
-      </w:r>
-      <w:proofErr w:type="spellStart"/>
-      <w:r>
-        <w:rPr>
-          <w:lang w:val="en-GB"/>
-        </w:rPr>
-        <w:t>tumor</w:t>
-      </w:r>
-      <w:proofErr w:type="spellEnd"/>
-    </w:p>
-    <w:p>
-      <w:pPr>
-        <w:rPr>
-          <w:lang w:val="en-GB"/>
-        </w:rPr>
-      </w:pPr>
-      <w:r>
-        <w:rPr>
-          <w:lang w:val="en-GB"/>
-        </w:rPr>
-        <w:t>two fold cross validation chi squared feature selection\</w:t>
-      </w:r>
-    </w:p>
-    <w:p>
-      <w:pPr>
-        <w:rPr>
-          <w:lang w:val="nl-NL"/>
-        </w:rPr>
-      </w:pPr>
-      <w:r>
-        <w:rPr>
-          <w:lang w:val="nl-NL"/>
-        </w:rPr>
-        <w:t xml:space="preserve">tumor: </w:t>
-      </w:r>
-      <w:proofErr w:type="spellStart"/>
-      <w:r>
-        <w:rPr>
-          <w:lang w:val="nl-NL"/>
-        </w:rPr>
-        <w:t>svm</w:t>
-      </w:r>
-      <w:proofErr w:type="spellEnd"/>
-      <w:r>
-        <w:rPr>
-          <w:lang w:val="nl-NL"/>
-        </w:rPr>
-        <w:t xml:space="preserve">, </w:t>
-      </w:r>
-      <w:proofErr w:type="spellStart"/>
-      <w:r>
-        <w:rPr>
-          <w:lang w:val="nl-NL"/>
-        </w:rPr>
-        <w:t>rbf</w:t>
-      </w:r>
-      <w:proofErr w:type="spellEnd"/>
-      <w:r>
-        <w:rPr>
-          <w:lang w:val="nl-NL"/>
-        </w:rPr>
-        <w:t xml:space="preserve"> </w:t>
-      </w:r>
-      <w:proofErr w:type="spellStart"/>
-      <w:r>
-        <w:rPr>
-          <w:lang w:val="nl-NL"/>
-        </w:rPr>
-        <w:t>kernel</w:t>
-      </w:r>
-      <w:proofErr w:type="spellEnd"/>
-      <w:r>
-        <w:rPr>
-          <w:lang w:val="nl-NL"/>
-        </w:rPr>
-        <w:t>, c=1</w:t>
-      </w:r>
-    </w:p>
-    <w:p>
-      <w:pPr>
-        <w:rPr>
-          <w:lang w:val="en-GB"/>
-        </w:rPr>
-      </w:pPr>
-      <w:r>
-        <w:rPr>
-          <w:lang w:val="en-GB"/>
-        </w:rPr>
-        <w:t xml:space="preserve">stage: </w:t>
-      </w:r>
-      <w:proofErr w:type="spellStart"/>
-      <w:r>
-        <w:rPr>
-          <w:lang w:val="en-GB"/>
-        </w:rPr>
-        <w:t>mlgr</w:t>
-      </w:r>
-      <w:proofErr w:type="spellEnd"/>
-      <w:r>
-        <w:rPr>
-          <w:lang w:val="en-GB"/>
-        </w:rPr>
-        <w:t xml:space="preserve">, </w:t>
-      </w:r>
-    </w:p>
-    <w:p>
-      <w:pPr>
-        <w:rPr>
-          <w:lang w:val="en-GB"/>
-        </w:rPr>
-      </w:pPr>
-    </w:p>
-    <w:p>
-      <w:pPr>
-        <w:rPr>
-          <w:lang w:val="en-GB"/>
-        </w:rPr>
-      </w:pPr>
-      <w:r>
-        <w:rPr>
-          <w:lang w:val="en-GB"/>
-        </w:rPr>
-        <w:t xml:space="preserve">- PCA and t-SNE visualizations for all cancers and data sets with </w:t>
-      </w:r>
-      <w:proofErr w:type="spellStart"/>
-      <w:r>
-        <w:rPr>
-          <w:lang w:val="en-GB"/>
-        </w:rPr>
-        <w:t>tumor</w:t>
-      </w:r>
-      <w:proofErr w:type="spellEnd"/>
-      <w:r>
-        <w:rPr>
-          <w:lang w:val="en-GB"/>
-        </w:rPr>
-        <w:t xml:space="preserve"> status data</w:t>
-      </w:r>
-    </w:p>
-    <w:p>
-      <w:pPr>
-        <w:rPr>
-          <w:lang w:val="en-GB"/>
-        </w:rPr>
-      </w:pPr>
-      <w:r>
-        <w:rPr>
-          <w:lang w:val="en-GB"/>
-        </w:rPr>
-        <w:t>- also do this for stage data, but only for overlapped samples</w:t>
-      </w:r>
-    </w:p>
-    <w:p>
-      <w:pPr>
-        <w:rPr>
-          <w:lang w:val="en-GB"/>
-        </w:rPr>
-      </w:pPr>
-      <w:r>
-        <w:rPr>
-          <w:lang w:val="en-GB"/>
-        </w:rPr>
-        <w:t>- running algorithm on overlapped data sets</w:t>
-      </w:r>
-    </w:p>
-    <w:p>
-      <w:pPr>
-        <w:rPr>
-          <w:lang w:val="en-GB"/>
-        </w:rPr>
-      </w:pPr>
-      <w:r>
-        <w:rPr>
-          <w:lang w:val="en-GB"/>
-        </w:rPr>
-        <w:t>- making graphs for visualization of prediction performance</w:t>
-      </w:r>
-    </w:p>
-    <w:p>
-      <w:pPr>
-        <w:rPr>
-          <w:lang w:val="en-GB"/>
-        </w:rPr>
-      </w:pPr>
-      <w:r>
-        <w:rPr>
-          <w:lang w:val="en-GB"/>
-        </w:rPr>
-        <w:t xml:space="preserve">- </w:t>
-      </w:r>
-    </w:p>
-    <w:p>
-      <w:pPr>
-        <w:rPr>
-          <w:lang w:val="en-GB"/>
-        </w:rPr>
-      </w:pPr>
-    </w:p>
-    <w:p>
-      <w:pPr>
-        <w:rPr>
-          <w:lang w:val="en-GB"/>
-        </w:rPr>
-      </w:pPr>
-      <w:r>
-        <w:rPr>
-          <w:lang w:val="en-GB"/>
-        </w:rPr>
-        <w:t>- Handle information leakage properly?</w:t>
-      </w:r>
-    </w:p>
-    <w:p>
-      <w:pPr>
-        <w:rPr>
-          <w:lang w:val="en-GB"/>
-        </w:rPr>
-      </w:pPr>
-      <w:r>
-        <w:rPr>
-          <w:lang w:val="en-GB"/>
-        </w:rPr>
-        <w:t>- Properly selected feature amounts</w:t>
-      </w:r>
-    </w:p>
-    <w:p>
-      <w:pPr>
-        <w:rPr>
-          <w:lang w:val="en-GB"/>
-        </w:rPr>
-      </w:pPr>
-      <w:r>
-        <w:rPr>
-          <w:lang w:val="en-GB"/>
-        </w:rPr>
-        <w:t>- Hyperparameter selection</w:t>
-      </w:r>
-    </w:p>
-    <w:p>
-      <w:pPr>
-        <w:rPr>
-          <w:lang w:val="en-GB"/>
-        </w:rPr>
-      </w:pPr>
-      <w:r>
-        <w:rPr>
-          <w:lang w:val="en-GB"/>
-        </w:rPr>
-        <w:t>Thomas lab meeting</w:t>
-      </w:r>
-    </w:p>
-    <w:p>
-      <w:pPr>
-        <w:pStyle w:val="Heading1"/>
-        <w:rPr>
-          <w:lang w:val="en-GB"/>
-        </w:rPr>
-      </w:pPr>
-      <w:r>
-        <w:rPr>
-          <w:lang w:val="en-GB"/>
-        </w:rPr>
-        <w:t>Questions</w:t>
-      </w:r>
-    </w:p>
-    <w:p>
-      <w:pPr>
-        <w:rPr>
-          <w:lang w:val="en-GB"/>
-        </w:rPr>
-      </w:pPr>
-      <w:r>
-        <w:rPr>
-          <w:lang w:val="en-GB"/>
-        </w:rPr>
-        <w:t xml:space="preserve">should I really call the taxonomic genus data omics data? Is it really holo- omics? </w:t>
-      </w:r>
-    </w:p>
-    <w:p>
-      <w:pPr>
-        <w:rPr>
-          <w:lang w:val="en-GB"/>
-        </w:rPr>
-      </w:pPr>
-      <w:r>
-        <w:rPr>
-          <w:lang w:val="en-GB"/>
-        </w:rPr>
-        <w:t>should I keep the legend within my plots? Do I need to display the entire standard deviation?</w:t>
-      </w:r>
-    </w:p>
-    <w:p>
-      <w:pPr>
-        <w:rPr>
-          <w:lang w:val="en-GB"/>
-        </w:rPr>
-      </w:pPr>
-      <w:r>
-        <w:rPr>
-          <w:lang w:val="en-GB"/>
-        </w:rPr>
-        <w:t xml:space="preserve">is my feature selection pipeline where I first select and then run the cross hyper parameter okay? </w:t>
-      </w:r>
-    </w:p>
-    <w:p>
-      <w:pPr>
-        <w:rPr>
-          <w:lang w:val="en-GB"/>
-        </w:rPr>
-      </w:pPr>
-      <w:r>
-        <w:rPr>
-          <w:lang w:val="en-GB"/>
-        </w:rPr>
-        <w:t xml:space="preserve">should I provide motivation for my methods such as NMF within methods or </w:t>
-      </w:r>
-      <w:proofErr w:type="spellStart"/>
-      <w:r>
-        <w:rPr>
-          <w:lang w:val="en-GB"/>
-        </w:rPr>
-        <w:t>results?</w:t>
-      </w:r>
-      <w:r>
-        <w:rPr>
-          <w:lang w:val="en-GB"/>
-        </w:rPr>
-        <w:t>s</w:t>
-      </w:r>
-      <w:proofErr w:type="spellEnd"/>
-    </w:p>
-    <w:p>
-      <w:pPr>
-        <w:rPr>
-          <w:lang w:val="en-GB"/>
-        </w:rPr>
-      </w:pPr>
-      <w:r>
-        <w:rPr>
-          <w:lang w:val="en-GB"/>
-        </w:rPr>
-        <w:t>Do I have too much details in the results section</w:t>
-      </w:r>
-    </w:p>
-    <w:p>
-      <w:pPr>
-        <w:rPr>
-          <w:lang w:val="en-GB"/>
-        </w:rPr>
-      </w:pPr>
-      <w:r>
-        <w:rPr>
-          <w:lang w:val="en-GB"/>
-        </w:rPr>
-        <w:t>how I plan to group together images</w:t>
-      </w:r>
-      <w:r>
-        <w:rPr>
-          <w:lang w:val="en-GB"/>
-        </w:rPr>
-        <w:t xml:space="preserve"> for easier viewing</w:t>
-      </w:r>
-    </w:p>
-    <w:p>
-      <w:pPr>
-        <w:rPr>
-          <w:lang w:val="en-GB"/>
-        </w:rPr>
-      </w:pPr>
-      <w:r>
-        <w:rPr>
-          <w:lang w:val="en-GB"/>
-        </w:rPr>
-        <w:t xml:space="preserve">am I allowed to use the figure with the blue </w:t>
-      </w:r>
-      <w:proofErr w:type="spellStart"/>
-      <w:r>
-        <w:rPr>
-          <w:lang w:val="en-GB"/>
-        </w:rPr>
-        <w:t>colors</w:t>
-      </w:r>
-      <w:proofErr w:type="spellEnd"/>
-      <w:r>
-        <w:rPr>
-          <w:lang w:val="en-GB"/>
-        </w:rPr>
-        <w:t>?</w:t>
-      </w:r>
-    </w:p>
-    <w:p>
-      <w:pPr>
-        <w:rPr>
-          <w:lang w:val="en-GB"/>
-        </w:rPr>
-      </w:pPr>
-      <w:r>
-        <w:rPr>
-          <w:lang w:val="en-GB"/>
-        </w:rPr>
-        <w:t xml:space="preserve">Do I also need to run hyper parameter tuning for the </w:t>
-      </w:r>
-      <w:proofErr w:type="spellStart"/>
-      <w:r>
-        <w:rPr>
-          <w:lang w:val="en-GB"/>
-        </w:rPr>
-        <w:t>tumor</w:t>
-      </w:r>
-      <w:proofErr w:type="spellEnd"/>
-      <w:r>
-        <w:rPr>
-          <w:lang w:val="en-GB"/>
-        </w:rPr>
-        <w:t xml:space="preserve"> data set?</w:t>
-      </w:r>
-    </w:p>
-    <w:p>
-      <w:pPr>
-        <w:rPr>
-          <w:lang w:val="en-GB"/>
-        </w:rPr>
-      </w:pPr>
-      <w:r>
-        <w:rPr>
-          <w:lang w:val="en-GB"/>
-        </w:rPr>
         <w:t>is it okay to use chi2 four classification and linear regression for regression feature selection?</w:t>
       </w:r>
     </w:p>
@@ -8623,7 +7396,6 @@
         <w:rPr>
           <w:lang w:val="en-GB"/>
         </w:rPr>
-        <w:lastRenderedPageBreak/>
         <w:t xml:space="preserve">Feature selection, different visualizations, t-SNE, overlapped samples, stage prediction, </w:t>
       </w:r>
       <w:r>
@@ -8724,21 +7496,7 @@
         <w:rPr>
           <w:lang w:val="en-GB"/>
         </w:rPr>
-        <w:t xml:space="preserve"> Also some contradicting things, such as STAD being better one integrated with chi2, but worse than GE with </w:t>
-      </w:r>
-      <w:proofErr w:type="spellStart"/>
-      <w:r>
-        <w:rPr>
-          <w:lang w:val="en-GB"/>
-        </w:rPr>
-        <w:t>linreg</w:t>
-      </w:r>
-      <w:proofErr w:type="spellEnd"/>
-      <w:r>
-        <w:rPr>
-          <w:lang w:val="en-GB"/>
-        </w:rPr>
-        <w:t xml:space="preserve"> selection</w:t>
+        <w:t xml:space="preserve"> Also some contradicting things, such as STAD being better one integrated with chi2, but worse than GE with linreg selection</w:t>
       </w:r>
     </w:p>
     <w:p>

</xml_diff>

<commit_message>
Add final tumor ANOVA gen, improve prediction and feature fraction visuals
</commit_message>
<xml_diff>
--- a/Thesis Steps.docx
+++ b/Thesis Steps.docx
@@ -3568,7 +3568,39 @@
         <w:rPr>
           <w:lang w:val="en-GB"/>
         </w:rPr>
-        <w:t xml:space="preserve"> (very sparse)</w:t>
+        <w:t xml:space="preserve"> (very </w:t>
+      </w:r>
+      <w:proofErr w:type="spellStart"/>
+      <w:r>
+        <w:rPr>
+          <w:lang w:val="en-GB"/>
+        </w:rPr>
+        <w:t>sparse</w:t>
+      </w:r>
+      <w:r>
+        <w:rPr>
+          <w:lang w:val="en-GB"/>
+        </w:rPr>
+        <w:t>,but</w:t>
+      </w:r>
+      <w:proofErr w:type="spellEnd"/>
+      <w:r>
+        <w:rPr>
+          <w:lang w:val="en-GB"/>
+        </w:rPr>
+        <w:t xml:space="preserve"> maybe also this one</w:t>
+      </w:r>
+      <w:r>
+        <w:rPr>
+          <w:lang w:val="en-GB"/>
+        </w:rPr>
+        <w:t xml:space="preserve"> []</w:t>
+      </w:r>
+      <w:r>
+        <w:rPr>
+          <w:lang w:val="en-GB"/>
+        </w:rPr>
+        <w:t>)</w:t>
       </w:r>
       <w:r>
         <w:rPr>
@@ -3618,7 +3650,25 @@
         <w:rPr>
           <w:lang w:val="en-GB"/>
         </w:rPr>
-        <w:t>Use prediction models random forest and elastic net</w:t>
+        <w:t xml:space="preserve">Use prediction models random forest </w:t>
+      </w:r>
+      <w:r>
+        <w:rPr>
+          <w:lang w:val="en-GB"/>
+        </w:rPr>
+        <w:t xml:space="preserve">[pending] </w:t>
+      </w:r>
+      <w:r>
+        <w:rPr>
+          <w:lang w:val="en-GB"/>
+        </w:rPr>
+        <w:t>and elastic net</w:t>
+      </w:r>
+      <w:r>
+        <w:rPr>
+          <w:lang w:val="en-GB"/>
+        </w:rPr>
+        <w:t xml:space="preserve"> [x]</w:t>
       </w:r>
     </w:p>
     <w:p>
@@ -3772,7 +3822,19 @@
         <w:rPr>
           <w:lang w:val="en-GB"/>
         </w:rPr>
-        <w:t xml:space="preserve"> and stage and all selection types</w:t>
+        <w:t xml:space="preserve"> </w:t>
+      </w:r>
+      <w:r>
+        <w:rPr>
+          <w:lang w:val="en-GB"/>
+        </w:rPr>
+        <w:t xml:space="preserve">[pending] </w:t>
+      </w:r>
+      <w:r>
+        <w:rPr>
+          <w:lang w:val="en-GB"/>
+        </w:rPr>
+        <w:t>and stage and all selection types</w:t>
       </w:r>
     </w:p>
     <w:p>
@@ -3954,7 +4016,7 @@
       <w:pPr>
         <w:pStyle w:val="ListParagraph"/>
         <w:numPr>
-          <w:ilvl w:val="0"/>
+          <w:ilvl w:val="1"/>
           <w:numId w:val="10"/>
         </w:numPr>
         <w:rPr>
@@ -3965,7 +4027,7 @@
         <w:rPr>
           <w:lang w:val="en-GB"/>
         </w:rPr>
-        <w:t>Presentation</w:t>
+        <w:t>Make RMSE plots have consistent Y-axis range</w:t>
       </w:r>
     </w:p>
     <w:p>
@@ -3983,7 +4045,25 @@
         <w:rPr>
           <w:lang w:val="en-GB"/>
         </w:rPr>
-        <w:t>Include more details and interpretation of results</w:t>
+        <w:t>For fraction of modality feature selection investigation, consider making each line a different feature selector</w:t>
+      </w:r>
+    </w:p>
+    <w:p>
+      <w:pPr>
+        <w:pStyle w:val="ListParagraph"/>
+        <w:numPr>
+          <w:ilvl w:val="0"/>
+          <w:numId w:val="10"/>
+        </w:numPr>
+        <w:rPr>
+          <w:lang w:val="en-GB"/>
+        </w:rPr>
+      </w:pPr>
+      <w:r>
+        <w:rPr>
+          <w:lang w:val="en-GB"/>
+        </w:rPr>
+        <w:t>Presentation</w:t>
       </w:r>
     </w:p>
     <w:p>
@@ -4001,7 +4081,7 @@
         <w:rPr>
           <w:lang w:val="en-GB"/>
         </w:rPr>
-        <w:t>Include the fixing of AE</w:t>
+        <w:t>Include more details and interpretation of results</w:t>
       </w:r>
     </w:p>
     <w:p>
@@ -4019,6 +4099,24 @@
         <w:rPr>
           <w:lang w:val="en-GB"/>
         </w:rPr>
+        <w:t>Include the fixing of AE</w:t>
+      </w:r>
+    </w:p>
+    <w:p>
+      <w:pPr>
+        <w:pStyle w:val="ListParagraph"/>
+        <w:numPr>
+          <w:ilvl w:val="1"/>
+          <w:numId w:val="10"/>
+        </w:numPr>
+        <w:rPr>
+          <w:lang w:val="en-GB"/>
+        </w:rPr>
+      </w:pPr>
+      <w:r>
+        <w:rPr>
+          <w:lang w:val="en-GB"/>
+        </w:rPr>
         <w:t xml:space="preserve">Replace images with updated new </w:t>
       </w:r>
       <w:proofErr w:type="spellStart"/>
@@ -4071,6 +4169,7 @@
         <w:rPr>
           <w:lang w:val="en-GB"/>
         </w:rPr>
+        <w:lastRenderedPageBreak/>
         <w:t>Using chi2 never made any sense, it’s only for categorical variables</w:t>
       </w:r>
     </w:p>
@@ -4135,7 +4234,6 @@
         <w:rPr>
           <w:lang w:val="en-GB"/>
         </w:rPr>
-        <w:lastRenderedPageBreak/>
         <w:t>Have to fix NMF to also perform well when running with same component nr as ae (100): increased iteration count</w:t>
       </w:r>
     </w:p>
@@ -4855,6 +4953,7 @@
         <w:rPr>
           <w:lang w:val="en-GB"/>
         </w:rPr>
+        <w:lastRenderedPageBreak/>
         <w:t>Integration</w:t>
       </w:r>
     </w:p>
@@ -4928,7 +5027,6 @@
         <w:rPr>
           <w:lang w:val="en-GB"/>
         </w:rPr>
-        <w:lastRenderedPageBreak/>
         <w:t>Thesis</w:t>
       </w:r>
       <w:r>
@@ -5540,6 +5638,7 @@
         <w:rPr>
           <w:lang w:val="en-GB"/>
         </w:rPr>
+        <w:lastRenderedPageBreak/>
         <w:t>Try to use cross cancer AE model</w:t>
       </w:r>
     </w:p>
@@ -5613,7 +5712,6 @@
         <w:rPr>
           <w:lang w:val="en-GB"/>
         </w:rPr>
-        <w:lastRenderedPageBreak/>
         <w:t>Procedural</w:t>
       </w:r>
       <w:r>
@@ -6154,6 +6252,7 @@
         <w:rPr>
           <w:lang w:val="en-GB"/>
         </w:rPr>
+        <w:lastRenderedPageBreak/>
         <w:t xml:space="preserve">Fix feature robustness because right now it is denoting the selected features as a percentage but does not include those that do not appear at all in the features list </w:t>
       </w:r>
       <w:r>
@@ -6262,7 +6361,6 @@
         <w:rPr>
           <w:lang w:val="en-GB"/>
         </w:rPr>
-        <w:lastRenderedPageBreak/>
         <w:t>Clean up questions and future plans section</w:t>
       </w:r>
       <w:r>
@@ -6843,6 +6941,7 @@
         <w:rPr>
           <w:lang w:val="en-GB"/>
         </w:rPr>
+        <w:lastRenderedPageBreak/>
         <w:t>F</w:t>
       </w:r>
       <w:r>
@@ -6972,162 +7071,1091 @@
         <w:rPr>
           <w:lang w:val="en-GB"/>
         </w:rPr>
+        <w:t>- Make feature selection absolute</w:t>
+      </w:r>
+      <w:r>
+        <w:rPr>
+          <w:lang w:val="en-GB"/>
+        </w:rPr>
+        <w:t xml:space="preserve"> numbers for fraction of modality</w:t>
+      </w:r>
+      <w:r>
+        <w:rPr>
+          <w:lang w:val="en-GB"/>
+        </w:rPr>
+        <w:t xml:space="preserve"> [x]</w:t>
+      </w:r>
+    </w:p>
+    <w:p>
+      <w:pPr>
+        <w:rPr>
+          <w:lang w:val="en-GB"/>
+        </w:rPr>
+      </w:pPr>
+      <w:r>
+        <w:rPr>
+          <w:lang w:val="en-GB"/>
+        </w:rPr>
+        <w:t>- RBF kernel does not have C parameter</w:t>
+      </w:r>
+      <w:r>
+        <w:rPr>
+          <w:lang w:val="en-GB"/>
+        </w:rPr>
+        <w:t xml:space="preserve"> [it does!]</w:t>
+      </w:r>
+    </w:p>
+    <w:p>
+      <w:pPr>
+        <w:rPr>
+          <w:lang w:val="en-GB"/>
+        </w:rPr>
+      </w:pPr>
+      <w:r>
+        <w:rPr>
+          <w:lang w:val="en-GB"/>
+        </w:rPr>
+        <w:t>Model:</w:t>
+      </w:r>
+    </w:p>
+    <w:p>
+      <w:pPr>
+        <w:rPr>
+          <w:lang w:val="en-GB"/>
+        </w:rPr>
+      </w:pPr>
+      <w:r>
+        <w:rPr>
+          <w:lang w:val="en-GB"/>
+        </w:rPr>
+        <w:t>- Display RMSE</w:t>
+      </w:r>
+      <w:r>
+        <w:rPr>
+          <w:lang w:val="en-GB"/>
+        </w:rPr>
+        <w:t xml:space="preserve"> is </w:t>
+      </w:r>
+      <w:r>
+        <w:rPr>
+          <w:lang w:val="en-GB"/>
+        </w:rPr>
+        <w:t xml:space="preserve"> instead of F1 score for stage</w:t>
+      </w:r>
+    </w:p>
+    <w:p>
+      <w:pPr>
+        <w:rPr>
+          <w:lang w:val="en-GB"/>
+        </w:rPr>
+      </w:pPr>
+      <w:r>
+        <w:rPr>
+          <w:lang w:val="en-GB"/>
+        </w:rPr>
+        <w:t>Thesis:</w:t>
+      </w:r>
+    </w:p>
+    <w:p>
+      <w:pPr>
+        <w:rPr>
+          <w:lang w:val="en-GB"/>
+        </w:rPr>
+      </w:pPr>
+      <w:r>
+        <w:rPr>
+          <w:lang w:val="en-GB"/>
+        </w:rPr>
+        <w:t>- Make research proposals separate section and more clear</w:t>
+      </w:r>
+      <w:r>
+        <w:rPr>
+          <w:lang w:val="en-GB"/>
+        </w:rPr>
+        <w:t xml:space="preserve"> [x]</w:t>
+      </w:r>
+    </w:p>
+    <w:p>
+      <w:pPr>
+        <w:rPr>
+          <w:lang w:val="en-GB"/>
+        </w:rPr>
+      </w:pPr>
+      <w:r>
+        <w:rPr>
+          <w:lang w:val="en-GB"/>
+        </w:rPr>
+        <w:t>- Visuals: for exploration remove REA</w:t>
+      </w:r>
+      <w:r>
+        <w:rPr>
+          <w:lang w:val="en-GB"/>
+        </w:rPr>
+        <w:t xml:space="preserve"> if </w:t>
+      </w:r>
+      <w:r>
+        <w:rPr>
+          <w:lang w:val="en-GB"/>
+        </w:rPr>
+        <w:t xml:space="preserve">D. Have a title for each group of observations. Don’t have double information, for example no PCA component labels everywhere. Can just have it for one column and one row. Don’t have the </w:t>
+      </w:r>
+      <w:proofErr w:type="spellStart"/>
+      <w:r>
+        <w:rPr>
+          <w:lang w:val="en-GB"/>
+        </w:rPr>
+        <w:t>color</w:t>
+      </w:r>
+      <w:proofErr w:type="spellEnd"/>
+      <w:r>
+        <w:rPr>
+          <w:lang w:val="en-GB"/>
+        </w:rPr>
+        <w:t xml:space="preserve"> legend within the graph, either outside or describe it. In caption, describe everything needed to know to understand picture from only caption. Don’t use green and red because of </w:t>
+      </w:r>
+      <w:proofErr w:type="spellStart"/>
+      <w:r>
+        <w:rPr>
+          <w:lang w:val="en-GB"/>
+        </w:rPr>
+        <w:t>color</w:t>
+      </w:r>
+      <w:proofErr w:type="spellEnd"/>
+      <w:r>
+        <w:rPr>
+          <w:lang w:val="en-GB"/>
+        </w:rPr>
+        <w:t xml:space="preserve"> blindness.</w:t>
+      </w:r>
+      <w:r>
+        <w:rPr>
+          <w:lang w:val="en-GB"/>
+        </w:rPr>
+        <w:t xml:space="preserve"> [x]</w:t>
+      </w:r>
+    </w:p>
+    <w:p>
+      <w:pPr>
+        <w:rPr>
+          <w:lang w:val="en-GB"/>
+        </w:rPr>
+      </w:pPr>
+      <w:r>
+        <w:rPr>
+          <w:lang w:val="en-GB"/>
+        </w:rPr>
+        <w:t xml:space="preserve">- Be more clear about what you want to show. Don’t show </w:t>
+      </w:r>
+      <w:proofErr w:type="spellStart"/>
+      <w:r>
+        <w:rPr>
+          <w:lang w:val="en-GB"/>
+        </w:rPr>
+        <w:t>stad</w:t>
+      </w:r>
+      <w:proofErr w:type="spellEnd"/>
+      <w:r>
+        <w:rPr>
+          <w:lang w:val="en-GB"/>
+        </w:rPr>
+        <w:t>, you can remove all the other cancers and say you chose one representative example. Be consistent with it throughout the paper. Include the other ones in the appendix and mention you did so. Explain similarities and differences with the other cancers.</w:t>
+      </w:r>
+      <w:r>
+        <w:rPr>
+          <w:lang w:val="en-GB"/>
+        </w:rPr>
+        <w:t xml:space="preserve"> It’s</w:t>
+      </w:r>
+    </w:p>
+    <w:p>
+      <w:r>
+        <w:rPr>
+          <w:lang w:val="en-GB"/>
+        </w:rPr>
+        <w:t>- Method: describe what you have done in the results section, so move what you have there now into the results. Has to be very specific, for example with data. What parameters do you have with your patient samples, what portal did you get it from. Enough information to reproduce.</w:t>
+      </w:r>
+    </w:p>
+    <w:p>
+      <w:pPr>
+        <w:rPr>
+          <w:lang w:val="en-GB"/>
+        </w:rPr>
+      </w:pPr>
+      <w:r>
+        <w:rPr>
+          <w:lang w:val="en-GB"/>
+        </w:rPr>
+        <w:t>- Result: describe why she did something, how, what observations you made and what can be concluded.</w:t>
+      </w:r>
+      <w:r>
+        <w:rPr>
+          <w:lang w:val="en-GB"/>
+        </w:rPr>
+        <w:t xml:space="preserve"> Shouldn’t have sub </w:t>
+      </w:r>
+      <w:proofErr w:type="spellStart"/>
+      <w:r>
+        <w:rPr>
+          <w:lang w:val="en-GB"/>
+        </w:rPr>
+        <w:t>sub</w:t>
+      </w:r>
+      <w:proofErr w:type="spellEnd"/>
+      <w:r>
+        <w:rPr>
+          <w:lang w:val="en-GB"/>
+        </w:rPr>
+        <w:t xml:space="preserve"> sections, just have it as a label. Group stuff differently. Main conclusions are there is no difference quantitatively or qualitatively. The first group can stay, but the 2</w:t>
+      </w:r>
+      <w:r>
+        <w:rPr>
+          <w:vertAlign w:val="superscript"/>
+          <w:lang w:val="en-GB"/>
+        </w:rPr>
+        <w:t>nd</w:t>
+      </w:r>
+      <w:r>
+        <w:rPr>
+          <w:lang w:val="en-GB"/>
+        </w:rPr>
+        <w:t xml:space="preserve"> want you can group in more logical groupings.</w:t>
+      </w:r>
+    </w:p>
+    <w:p>
+      <w:pPr>
+        <w:rPr>
+          <w:lang w:val="en-GB"/>
+        </w:rPr>
+      </w:pPr>
+    </w:p>
+    <w:p>
+      <w:pPr>
+        <w:rPr>
+          <w:lang w:val="en-GB"/>
+        </w:rPr>
+      </w:pPr>
+      <w:r>
+        <w:rPr>
+          <w:lang w:val="en-GB"/>
+        </w:rPr>
+        <w:t>-(14 November presentation)</w:t>
+      </w:r>
+    </w:p>
+    <w:p>
+      <w:pPr>
+        <w:rPr>
+          <w:lang w:val="en-GB"/>
+        </w:rPr>
+      </w:pPr>
+      <w:r>
+        <w:rPr>
+          <w:lang w:val="en-GB"/>
+        </w:rPr>
+        <w:t>* presentation:</w:t>
+      </w:r>
+    </w:p>
+    <w:p>
+      <w:r>
+        <w:t>- for the stage class in balance slides try to expand the table with cancers as columns</w:t>
+      </w:r>
+      <w:r>
+        <w:t xml:space="preserve"> [x]</w:t>
+      </w:r>
+    </w:p>
+    <w:p>
+      <w:pPr>
+        <w:rPr>
+          <w:lang w:val="en-GB"/>
+        </w:rPr>
+      </w:pPr>
+      <w:r>
+        <w:rPr>
+          <w:lang w:val="en-GB"/>
+        </w:rPr>
+        <w:t>- Use bigger text</w:t>
+      </w:r>
+      <w:r>
+        <w:rPr>
+          <w:lang w:val="en-GB"/>
+        </w:rPr>
+        <w:t xml:space="preserve"> [x]</w:t>
+      </w:r>
+    </w:p>
+    <w:p>
+      <w:pPr>
+        <w:rPr>
+          <w:lang w:val="en-GB"/>
+        </w:rPr>
+      </w:pPr>
+      <w:r>
+        <w:rPr>
+          <w:lang w:val="en-GB"/>
+        </w:rPr>
+        <w:t>- Put the main message of what you found instead of the method used in prediction</w:t>
+      </w:r>
+      <w:r>
+        <w:rPr>
+          <w:lang w:val="en-GB"/>
+        </w:rPr>
+        <w:t xml:space="preserve"> [x]</w:t>
+      </w:r>
+    </w:p>
+    <w:p>
+      <w:pPr>
+        <w:rPr>
+          <w:lang w:val="en-GB"/>
+        </w:rPr>
+      </w:pPr>
+      <w:r>
+        <w:rPr>
+          <w:lang w:val="en-GB"/>
+        </w:rPr>
+        <w:t>- Use fewer figures and focus more on what you want to show( for example, for just one representative cancer)</w:t>
+      </w:r>
+      <w:r>
+        <w:rPr>
+          <w:lang w:val="en-GB"/>
+        </w:rPr>
+        <w:t xml:space="preserve"> [x]</w:t>
+      </w:r>
+    </w:p>
+    <w:p>
+      <w:pPr>
+        <w:rPr>
+          <w:lang w:val="en-GB"/>
+        </w:rPr>
+      </w:pPr>
+      <w:r>
+        <w:rPr>
+          <w:lang w:val="en-GB"/>
+        </w:rPr>
+        <w:t>- more descriptive text in figure legends</w:t>
+      </w:r>
+      <w:r>
+        <w:rPr>
+          <w:lang w:val="en-GB"/>
+        </w:rPr>
+        <w:t xml:space="preserve"> [x]</w:t>
+      </w:r>
+    </w:p>
+    <w:p>
+      <w:r>
         <w:lastRenderedPageBreak/>
-        <w:t>- Make feature selection absolute</w:t>
-      </w:r>
-      <w:r>
-        <w:rPr>
-          <w:lang w:val="en-GB"/>
-        </w:rPr>
-        <w:t xml:space="preserve"> numbers for fraction of modality</w:t>
-      </w:r>
-      <w:r>
-        <w:rPr>
-          <w:lang w:val="en-GB"/>
-        </w:rPr>
+        <w:t>- how you can improve even more instead of just results are inconclusive</w:t>
+      </w:r>
+    </w:p>
+    <w:p>
+      <w:r>
+        <w:t>* Model:</w:t>
+      </w:r>
+    </w:p>
+    <w:p>
+      <w:r>
+        <w:t>- What happens if you also look at how much each feature there even is softened initial sets and account for it</w:t>
+      </w:r>
+      <w:r>
         <w:t xml:space="preserve"> [x]</w:t>
       </w:r>
     </w:p>
     <w:p>
-      <w:pPr>
-        <w:rPr>
-          <w:lang w:val="en-GB"/>
-        </w:rPr>
-      </w:pPr>
-      <w:r>
-        <w:rPr>
-          <w:lang w:val="en-GB"/>
-        </w:rPr>
-        <w:t>- RBF kernel does not have C parameter</w:t>
-      </w:r>
-      <w:r>
-        <w:rPr>
-          <w:lang w:val="en-GB"/>
-        </w:rPr>
-        <w:t xml:space="preserve"> [it does!]</w:t>
-      </w:r>
-    </w:p>
-    <w:p>
-      <w:pPr>
-        <w:rPr>
-          <w:lang w:val="en-GB"/>
-        </w:rPr>
-      </w:pPr>
-      <w:r>
-        <w:rPr>
-          <w:lang w:val="en-GB"/>
-        </w:rPr>
-        <w:t>Model:</w:t>
-      </w:r>
-    </w:p>
-    <w:p>
-      <w:pPr>
-        <w:rPr>
-          <w:lang w:val="en-GB"/>
-        </w:rPr>
-      </w:pPr>
-      <w:r>
-        <w:rPr>
-          <w:lang w:val="en-GB"/>
-        </w:rPr>
-        <w:t>- Display RMSE</w:t>
-      </w:r>
-      <w:r>
-        <w:rPr>
-          <w:lang w:val="en-GB"/>
-        </w:rPr>
-        <w:t xml:space="preserve"> is </w:t>
-      </w:r>
-      <w:r>
-        <w:rPr>
-          <w:lang w:val="en-GB"/>
-        </w:rPr>
-        <w:t xml:space="preserve"> instead of F1 score for stage</w:t>
-      </w:r>
-    </w:p>
-    <w:p>
-      <w:pPr>
-        <w:rPr>
-          <w:lang w:val="en-GB"/>
-        </w:rPr>
-      </w:pPr>
-      <w:r>
-        <w:rPr>
-          <w:lang w:val="en-GB"/>
-        </w:rPr>
-        <w:t>Thesis:</w:t>
-      </w:r>
-    </w:p>
-    <w:p>
-      <w:pPr>
-        <w:rPr>
-          <w:lang w:val="en-GB"/>
-        </w:rPr>
-      </w:pPr>
-      <w:r>
-        <w:rPr>
-          <w:lang w:val="en-GB"/>
-        </w:rPr>
-        <w:t>- Make research proposals separate section and more clear</w:t>
-      </w:r>
-      <w:r>
-        <w:rPr>
-          <w:lang w:val="en-GB"/>
-        </w:rPr>
+      <w:r>
+        <w:t>- Vary feature selection stage</w:t>
+      </w:r>
+    </w:p>
+    <w:p>
+      <w:r>
+        <w:t>- Try different model (elastic net)</w:t>
+      </w:r>
+      <w:r>
+        <w:t xml:space="preserve"> for prediction</w:t>
+      </w:r>
+    </w:p>
+    <w:p>
+      <w:r>
+        <w:t>- Try different model (elastic net) for selection</w:t>
+      </w:r>
+    </w:p>
+    <w:p>
+      <w:r>
+        <w:t>- different sampling method: sampling with replacement from underrepresented classes</w:t>
+      </w:r>
+    </w:p>
+    <w:p>
+      <w:r>
+        <w:t>- check feature</w:t>
+      </w:r>
+      <w:r>
+        <w:t xml:space="preserve"> selection</w:t>
+      </w:r>
+      <w:r>
+        <w:t xml:space="preserve"> robustness</w:t>
+      </w:r>
+    </w:p>
+    <w:p>
+      <w:r>
+        <w:t xml:space="preserve">- rerun </w:t>
+      </w:r>
+      <w:proofErr w:type="spellStart"/>
+      <w:r>
+        <w:t>linreg</w:t>
+      </w:r>
+      <w:proofErr w:type="spellEnd"/>
+      <w:r>
+        <w:t xml:space="preserve"> after fixing bug with feature selection ordering</w:t>
+      </w:r>
+      <w:r>
+        <w:t xml:space="preserve"> (and </w:t>
+      </w:r>
+      <w:proofErr w:type="spellStart"/>
+      <w:r>
+        <w:t>elif</w:t>
+      </w:r>
+      <w:proofErr w:type="spellEnd"/>
+      <w:r>
+        <w:t xml:space="preserve"> for chi2 selection?)</w:t>
+      </w:r>
+      <w:r>
         <w:t xml:space="preserve"> [x]</w:t>
       </w:r>
     </w:p>
     <w:p>
-      <w:pPr>
-        <w:rPr>
-          <w:lang w:val="en-GB"/>
-        </w:rPr>
-      </w:pPr>
-      <w:r>
-        <w:rPr>
-          <w:lang w:val="en-GB"/>
-        </w:rPr>
-        <w:t>- Visuals: for exploration remove REA</w:t>
-      </w:r>
-      <w:r>
-        <w:rPr>
-          <w:lang w:val="en-GB"/>
-        </w:rPr>
-        <w:t xml:space="preserve"> if </w:t>
-      </w:r>
-      <w:r>
-        <w:rPr>
-          <w:lang w:val="en-GB"/>
-        </w:rPr>
-        <w:t xml:space="preserve">D. Have a title for each group of observations. Don’t have double information, for example no PCA component labels everywhere. Can just have it for one column and one row. Don’t have the </w:t>
+      <w:r>
+        <w:t>- deal with zero features in genus abundance</w:t>
+      </w:r>
+    </w:p>
+    <w:p>
+      <w:r>
+        <w:t>* Thesis:</w:t>
+      </w:r>
+    </w:p>
+    <w:p>
+      <w:r>
+        <w:t>- Introduction: includes background, knowledge gap and proposal to fill knowledge gap and not separate background section</w:t>
+      </w:r>
+      <w:r>
+        <w:t xml:space="preserve"> [x]</w:t>
+      </w:r>
+    </w:p>
+    <w:p>
+      <w:r>
+        <w:t>- Methods and materials: includes detail on how to reproduce paper. Data for example with table of samples and sample types.</w:t>
+      </w:r>
+      <w:r>
+        <w:t xml:space="preserve"> [x]</w:t>
+      </w:r>
+    </w:p>
+    <w:p>
+      <w:r>
+        <w:t>-</w:t>
+      </w:r>
+      <w:r>
+        <w:t xml:space="preserve"> </w:t>
+      </w:r>
+      <w:r>
+        <w:t xml:space="preserve">Results: </w:t>
+      </w:r>
+      <w:r>
+        <w:t>each subsection (4 or 5) will be the main messages with subparagraphs of why you think it is. For example, in the exploration phase it seems that genus and gene expression are overlapped.</w:t>
+      </w:r>
+      <w:r>
+        <w:t xml:space="preserve"> [x]</w:t>
+      </w:r>
+    </w:p>
+    <w:p>
+      <w:r>
+        <w:t>- Make clear</w:t>
+      </w:r>
+      <w:r>
+        <w:t xml:space="preserve"> what experiments you intend to do further to investigate this.</w:t>
+      </w:r>
+    </w:p>
+    <w:p>
+      <w:pPr>
+        <w:rPr>
+          <w:lang w:val="en-GB"/>
+        </w:rPr>
+      </w:pPr>
+      <w:r>
+        <w:rPr>
+          <w:lang w:val="en-GB"/>
+        </w:rPr>
+        <w:t>-(17 October presentation)</w:t>
+      </w:r>
+    </w:p>
+    <w:p>
+      <w:pPr>
+        <w:rPr>
+          <w:lang w:val="en-GB"/>
+        </w:rPr>
+      </w:pPr>
+      <w:r>
+        <w:rPr>
+          <w:lang w:val="en-GB"/>
+        </w:rPr>
+        <w:t>* Presentation:</w:t>
+      </w:r>
+    </w:p>
+    <w:p>
+      <w:pPr>
+        <w:rPr>
+          <w:lang w:val="en-GB"/>
+        </w:rPr>
+      </w:pPr>
+      <w:r>
+        <w:rPr>
+          <w:lang w:val="en-GB"/>
+        </w:rPr>
+        <w:t xml:space="preserve"> - make clear what microbial features are and how many samples</w:t>
+      </w:r>
+      <w:r>
+        <w:rPr>
+          <w:lang w:val="en-GB"/>
+        </w:rPr>
+        <w:t xml:space="preserve"> [x]</w:t>
+      </w:r>
+    </w:p>
+    <w:p>
+      <w:pPr>
+        <w:rPr>
+          <w:lang w:val="en-GB"/>
+        </w:rPr>
+      </w:pPr>
+      <w:r>
+        <w:rPr>
+          <w:lang w:val="en-GB"/>
+        </w:rPr>
+        <w:t>- what is in the overlap set?</w:t>
+      </w:r>
+      <w:r>
+        <w:rPr>
+          <w:lang w:val="en-GB"/>
+        </w:rPr>
+        <w:t xml:space="preserve"> [x]</w:t>
+      </w:r>
+    </w:p>
+    <w:p>
+      <w:pPr>
+        <w:rPr>
+          <w:lang w:val="en-GB"/>
+        </w:rPr>
+      </w:pPr>
+      <w:r>
+        <w:rPr>
+          <w:lang w:val="en-GB"/>
+        </w:rPr>
+        <w:t xml:space="preserve">- give updated data on </w:t>
       </w:r>
       <w:proofErr w:type="spellStart"/>
       <w:r>
         <w:rPr>
           <w:lang w:val="en-GB"/>
         </w:rPr>
-        <w:t>color</w:t>
+        <w:t>tumor</w:t>
       </w:r>
       <w:proofErr w:type="spellEnd"/>
       <w:r>
         <w:rPr>
           <w:lang w:val="en-GB"/>
         </w:rPr>
-        <w:t xml:space="preserve"> legend within the graph, either outside or describe it. In caption, describe everything needed to know to understand picture from only caption. Don’t use green and red because of </w:t>
-      </w:r>
+        <w:t xml:space="preserve"> stage</w:t>
+      </w:r>
+      <w:r>
+        <w:rPr>
+          <w:lang w:val="en-GB"/>
+        </w:rPr>
+        <w:t xml:space="preserve"> distribution</w:t>
+      </w:r>
+    </w:p>
+    <w:p>
+      <w:pPr>
+        <w:rPr>
+          <w:lang w:val="en-GB"/>
+        </w:rPr>
+      </w:pPr>
+      <w:r>
+        <w:rPr>
+          <w:lang w:val="en-GB"/>
+        </w:rPr>
+        <w:t>* prediction set up:</w:t>
+      </w:r>
+    </w:p>
+    <w:p>
+      <w:pPr>
+        <w:rPr>
+          <w:lang w:val="en-GB"/>
+        </w:rPr>
+      </w:pPr>
+      <w:r>
+        <w:rPr>
+          <w:lang w:val="en-GB"/>
+        </w:rPr>
+        <w:t>-  remove cross-fertilization, reorder amount and ordering of features, use more features and bootstrapping iterations</w:t>
+      </w:r>
+      <w:r>
+        <w:rPr>
+          <w:lang w:val="en-GB"/>
+        </w:rPr>
+        <w:t xml:space="preserve"> [x]</w:t>
+      </w:r>
+    </w:p>
+    <w:p>
+      <w:pPr>
+        <w:rPr>
+          <w:lang w:val="en-GB"/>
+        </w:rPr>
+      </w:pPr>
+      <w:r>
+        <w:rPr>
+          <w:lang w:val="en-GB"/>
+        </w:rPr>
+        <w:t>- try an 8020 or 70 30 split</w:t>
+      </w:r>
+      <w:r>
+        <w:rPr>
+          <w:lang w:val="en-GB"/>
+        </w:rPr>
+        <w:t xml:space="preserve"> [x]</w:t>
+      </w:r>
+    </w:p>
+    <w:p>
+      <w:pPr>
+        <w:rPr>
+          <w:lang w:val="en-GB"/>
+        </w:rPr>
+      </w:pPr>
+      <w:r>
+        <w:rPr>
+          <w:lang w:val="en-GB"/>
+        </w:rPr>
+        <w:t>- for linear regression and ch2, just do splits and use feature selection on training part and testing on testing part</w:t>
+      </w:r>
+      <w:r>
+        <w:rPr>
+          <w:lang w:val="en-GB"/>
+        </w:rPr>
+        <w:t xml:space="preserve"> [x]</w:t>
+      </w:r>
+    </w:p>
+    <w:p>
+      <w:pPr>
+        <w:rPr>
+          <w:lang w:val="en-GB"/>
+        </w:rPr>
+      </w:pPr>
+      <w:r>
+        <w:rPr>
+          <w:lang w:val="en-GB"/>
+        </w:rPr>
+        <w:t>* evaluation:</w:t>
+      </w:r>
+    </w:p>
+    <w:p>
+      <w:pPr>
+        <w:rPr>
+          <w:lang w:val="en-GB"/>
+        </w:rPr>
+      </w:pPr>
+      <w:r>
+        <w:rPr>
+          <w:lang w:val="en-GB"/>
+        </w:rPr>
+        <w:t>- give R bars</w:t>
+      </w:r>
+      <w:r>
+        <w:rPr>
+          <w:lang w:val="en-GB"/>
+        </w:rPr>
+        <w:t xml:space="preserve"> [x]</w:t>
+      </w:r>
+    </w:p>
+    <w:p>
+      <w:pPr>
+        <w:rPr>
+          <w:lang w:val="en-GB"/>
+        </w:rPr>
+      </w:pPr>
+      <w:r>
+        <w:rPr>
+          <w:lang w:val="en-GB"/>
+        </w:rPr>
+        <w:lastRenderedPageBreak/>
+        <w:t>- explore f</w:t>
+      </w:r>
+      <w:r>
+        <w:rPr>
+          <w:lang w:val="en-GB"/>
+        </w:rPr>
+        <w:t>eatures selected and robustness of feature selection</w:t>
+      </w:r>
+      <w:r>
+        <w:rPr>
+          <w:lang w:val="en-GB"/>
+        </w:rPr>
+        <w:t xml:space="preserve"> ( how do you deal with random seed in different iterations? Is it always to same features?</w:t>
+      </w:r>
+      <w:r>
+        <w:rPr>
+          <w:lang w:val="en-GB"/>
+        </w:rPr>
+        <w:t xml:space="preserve"> How do you compare when the amount of features of each modality is different?</w:t>
+      </w:r>
+      <w:r>
+        <w:rPr>
+          <w:lang w:val="en-GB"/>
+        </w:rPr>
+        <w:t xml:space="preserve"> What percentage of features are from each modality?</w:t>
+      </w:r>
+      <w:r>
+        <w:rPr>
+          <w:lang w:val="en-GB"/>
+        </w:rPr>
+        <w:t xml:space="preserve"> Should I ever show all features?</w:t>
+      </w:r>
+      <w:r>
+        <w:rPr>
+          <w:lang w:val="en-GB"/>
+        </w:rPr>
+        <w:t>)</w:t>
+      </w:r>
+    </w:p>
+    <w:p>
+      <w:pPr>
+        <w:rPr>
+          <w:lang w:val="en-GB"/>
+        </w:rPr>
+      </w:pPr>
       <w:proofErr w:type="spellStart"/>
       <w:r>
         <w:rPr>
           <w:lang w:val="en-GB"/>
         </w:rPr>
-        <w:t>color</w:t>
+        <w:t>Its</w:t>
       </w:r>
       <w:proofErr w:type="spellEnd"/>
       <w:r>
         <w:rPr>
           <w:lang w:val="en-GB"/>
         </w:rPr>
-        <w:t xml:space="preserve"> blindness.</w:t>
+        <w:t xml:space="preserve"> not fair to compare all features if each modality has different amount []</w:t>
+      </w:r>
+    </w:p>
+    <w:p>
+      <w:pPr>
+        <w:rPr>
+          <w:lang w:val="en-GB"/>
+        </w:rPr>
+      </w:pPr>
+      <w:r>
+        <w:rPr>
+          <w:lang w:val="en-GB"/>
+        </w:rPr>
+        <w:t>- don’t have to connecting lines (categorical?)</w:t>
+      </w:r>
+      <w:r>
+        <w:rPr>
+          <w:lang w:val="en-GB"/>
+        </w:rPr>
+        <w:t xml:space="preserve"> [z]</w:t>
+      </w:r>
+    </w:p>
+    <w:p>
+      <w:pPr>
+        <w:rPr>
+          <w:lang w:val="en-GB"/>
+        </w:rPr>
+      </w:pPr>
+      <w:r>
+        <w:rPr>
+          <w:lang w:val="en-GB"/>
+        </w:rPr>
+        <w:t>* Model</w:t>
+      </w:r>
+    </w:p>
+    <w:p>
+      <w:pPr>
+        <w:rPr>
+          <w:lang w:val="en-GB"/>
+        </w:rPr>
+      </w:pPr>
+      <w:r>
+        <w:rPr>
+          <w:lang w:val="en-GB"/>
+        </w:rPr>
+        <w:t>- try hyper parameter tuning, use elastic net instead of linear regression</w:t>
+      </w:r>
+    </w:p>
+    <w:p>
+      <w:pPr>
+        <w:rPr>
+          <w:lang w:val="en-GB"/>
+        </w:rPr>
+      </w:pPr>
+      <w:r>
+        <w:rPr>
+          <w:lang w:val="en-GB"/>
+        </w:rPr>
+        <w:t>- look at SVM gamma and c</w:t>
+      </w:r>
+    </w:p>
+    <w:p>
+      <w:pPr>
+        <w:rPr>
+          <w:lang w:val="en-GB"/>
+        </w:rPr>
+      </w:pPr>
+      <w:r>
+        <w:rPr>
+          <w:lang w:val="en-GB"/>
+        </w:rPr>
+        <w:t>* Thesis:</w:t>
+      </w:r>
+    </w:p>
+    <w:p>
+      <w:pPr>
+        <w:rPr>
+          <w:lang w:val="en-GB"/>
+        </w:rPr>
+      </w:pPr>
+      <w:r>
+        <w:rPr>
+          <w:lang w:val="en-GB"/>
+        </w:rPr>
+        <w:t>- have an outline and empty tables on what you want filled in</w:t>
+      </w:r>
+    </w:p>
+    <w:p>
+      <w:pPr>
+        <w:rPr>
+          <w:lang w:val="en-GB"/>
+        </w:rPr>
+      </w:pPr>
+      <w:r>
+        <w:rPr>
+          <w:lang w:val="en-GB"/>
+        </w:rPr>
+        <w:t xml:space="preserve">- make </w:t>
+      </w:r>
+      <w:proofErr w:type="spellStart"/>
+      <w:r>
+        <w:rPr>
+          <w:lang w:val="en-GB"/>
+        </w:rPr>
+        <w:t>hypotheses</w:t>
+      </w:r>
+      <w:r>
+        <w:rPr>
+          <w:lang w:val="en-GB"/>
+        </w:rPr>
+        <w:t>from</w:t>
+      </w:r>
+      <w:proofErr w:type="spellEnd"/>
+      <w:r>
+        <w:rPr>
+          <w:lang w:val="en-GB"/>
+        </w:rPr>
+        <w:t xml:space="preserve"> </w:t>
+      </w:r>
+      <w:r>
+        <w:rPr>
+          <w:lang w:val="en-GB"/>
+        </w:rPr>
+        <w:t xml:space="preserve"> packages and write in thesis draft based on commits and to do’s and notes.</w:t>
+      </w:r>
+    </w:p>
+    <w:p>
+      <w:pPr>
+        <w:rPr>
+          <w:lang w:val="en-GB"/>
+        </w:rPr>
+      </w:pPr>
+    </w:p>
+    <w:p>
+      <w:pPr>
+        <w:rPr>
+          <w:lang w:val="en-GB"/>
+        </w:rPr>
+      </w:pPr>
+      <w:r>
+        <w:rPr>
+          <w:lang w:val="en-GB"/>
+        </w:rPr>
+        <w:t>-(28 September presentation)</w:t>
+      </w:r>
+    </w:p>
+    <w:p>
+      <w:pPr>
+        <w:rPr>
+          <w:lang w:val="en-GB"/>
+        </w:rPr>
+      </w:pPr>
+      <w:r>
+        <w:rPr>
+          <w:lang w:val="en-GB"/>
+        </w:rPr>
+        <w:t>* Show performance with normal samples as stage zero</w:t>
+      </w:r>
+    </w:p>
+    <w:p>
+      <w:pPr>
+        <w:rPr>
+          <w:lang w:val="en-GB"/>
+        </w:rPr>
+      </w:pPr>
+      <w:r>
+        <w:rPr>
+          <w:lang w:val="en-GB"/>
+        </w:rPr>
+        <w:t>-- Possibly contrast with performance when that’s not the case (were normal samples being misinterpreted as stage 1?)</w:t>
+      </w:r>
+    </w:p>
+    <w:p>
+      <w:pPr>
+        <w:rPr>
+          <w:lang w:val="en-GB"/>
+        </w:rPr>
+      </w:pPr>
+      <w:r>
+        <w:rPr>
+          <w:lang w:val="en-GB"/>
+        </w:rPr>
+        <w:t>* Show performance when using new prediction set up with random sampling</w:t>
+      </w:r>
+      <w:r>
+        <w:rPr>
+          <w:lang w:val="en-GB"/>
+        </w:rPr>
+        <w:t xml:space="preserve"> and additional </w:t>
+      </w:r>
+      <w:proofErr w:type="spellStart"/>
+      <w:r>
+        <w:rPr>
+          <w:lang w:val="en-GB"/>
+        </w:rPr>
+        <w:t>fe</w:t>
+      </w:r>
+      <w:r>
+        <w:rPr>
+          <w:lang w:val="en-GB"/>
+        </w:rPr>
+        <w:t>with</w:t>
+      </w:r>
+      <w:proofErr w:type="spellEnd"/>
+      <w:r>
+        <w:rPr>
+          <w:lang w:val="en-GB"/>
+        </w:rPr>
+        <w:t xml:space="preserve"> </w:t>
+      </w:r>
+      <w:proofErr w:type="spellStart"/>
+      <w:r>
+        <w:rPr>
+          <w:lang w:val="en-GB"/>
+        </w:rPr>
+        <w:t>atures</w:t>
+      </w:r>
+      <w:proofErr w:type="spellEnd"/>
+    </w:p>
+    <w:p>
+      <w:pPr>
+        <w:rPr>
+          <w:lang w:val="en-GB"/>
+        </w:rPr>
+      </w:pPr>
+      <w:r>
+        <w:rPr>
+          <w:lang w:val="en-GB"/>
+        </w:rPr>
+        <w:t>* Show performance when using new feature ranking with linear regression (discuss data leakage</w:t>
+      </w:r>
+      <w:r>
+        <w:rPr>
+          <w:lang w:val="en-GB"/>
+        </w:rPr>
+        <w:t>)</w:t>
+      </w:r>
+    </w:p>
+    <w:p>
+      <w:pPr>
+        <w:rPr>
+          <w:lang w:val="en-GB"/>
+        </w:rPr>
+      </w:pPr>
+      <w:r>
+        <w:rPr>
+          <w:lang w:val="en-GB"/>
+        </w:rPr>
+        <w:t>* Show performance when using new prediction with linear regression for stages</w:t>
+      </w:r>
+    </w:p>
+    <w:p>
+      <w:pPr>
+        <w:rPr>
+          <w:lang w:val="en-GB"/>
+        </w:rPr>
+      </w:pPr>
+      <w:r>
+        <w:rPr>
+          <w:lang w:val="en-GB"/>
+        </w:rPr>
+        <w:t>* Show analysis of prediction results across experiments with confusion matrices</w:t>
+      </w:r>
+    </w:p>
+    <w:p>
+      <w:pPr>
+        <w:rPr>
+          <w:lang w:val="en-GB"/>
+        </w:rPr>
+      </w:pPr>
+      <w:r>
+        <w:rPr>
+          <w:lang w:val="en-GB"/>
+        </w:rPr>
+        <w:t>* If time: investigate dominance of each feature in integrated modality</w:t>
+      </w:r>
+    </w:p>
+    <w:p>
+      <w:pPr>
+        <w:rPr>
+          <w:lang w:val="en-GB"/>
+        </w:rPr>
+      </w:pPr>
+      <w:r>
+        <w:rPr>
+          <w:lang w:val="en-GB"/>
+        </w:rPr>
+        <w:t>* If time: update tables</w:t>
+      </w:r>
+    </w:p>
+    <w:p>
+      <w:pPr>
+        <w:rPr>
+          <w:lang w:val="en-GB"/>
+        </w:rPr>
+      </w:pPr>
+      <w:r>
+        <w:rPr>
+          <w:lang w:val="en-GB"/>
+        </w:rPr>
+        <w:t>-(6 September presentation)</w:t>
+      </w:r>
+    </w:p>
+    <w:p>
+      <w:pPr>
+        <w:rPr>
+          <w:lang w:val="en-GB"/>
+        </w:rPr>
+      </w:pPr>
+      <w:r>
+        <w:rPr>
+          <w:lang w:val="en-GB"/>
+        </w:rPr>
+        <w:t>* display predictive performance for each cancer separately with increasing feature amounts on the X axis instead of different cancers, and then each omics type separately</w:t>
+      </w:r>
+      <w:r>
+        <w:rPr>
+          <w:lang w:val="en-GB"/>
+        </w:rPr>
+        <w:t xml:space="preserve"> in each graph</w:t>
       </w:r>
       <w:r>
         <w:rPr>
@@ -7146,1571 +8174,682 @@
         <w:rPr>
           <w:lang w:val="en-GB"/>
         </w:rPr>
-        <w:t xml:space="preserve">- Be more clear about what you want to show. Don’t show </w:t>
+        <w:t xml:space="preserve">* </w:t>
+      </w:r>
+      <w:r>
+        <w:rPr>
+          <w:lang w:val="en-GB"/>
+        </w:rPr>
+        <w:t>try MSE error</w:t>
+      </w:r>
+    </w:p>
+    <w:p>
+      <w:pPr>
+        <w:rPr>
+          <w:lang w:val="en-GB"/>
+        </w:rPr>
+      </w:pPr>
+      <w:r>
+        <w:rPr>
+          <w:lang w:val="en-GB"/>
+        </w:rPr>
+        <w:t>* fix the y-axis to have the same units</w:t>
+      </w:r>
+      <w:r>
+        <w:rPr>
+          <w:lang w:val="en-GB"/>
+        </w:rPr>
+        <w:t xml:space="preserve"> [x]</w:t>
+      </w:r>
+    </w:p>
+    <w:p>
+      <w:pPr>
+        <w:rPr>
+          <w:lang w:val="en-GB"/>
+        </w:rPr>
+      </w:pPr>
+      <w:r>
+        <w:rPr>
+          <w:lang w:val="en-GB"/>
+        </w:rPr>
+        <w:t>* if time: try a different set up with random sampling to estimate performance</w:t>
+      </w:r>
+    </w:p>
+    <w:p>
+      <w:pPr>
+        <w:rPr>
+          <w:lang w:val="en-GB"/>
+        </w:rPr>
+      </w:pPr>
+      <w:r>
+        <w:rPr>
+          <w:lang w:val="en-GB"/>
+        </w:rPr>
+        <w:t>* start initial subheading and grouping of current thesis document</w:t>
+      </w:r>
+      <w:r>
+        <w:rPr>
+          <w:lang w:val="en-GB"/>
+        </w:rPr>
+        <w:t xml:space="preserve"> [x]</w:t>
+      </w:r>
+    </w:p>
+    <w:p>
+      <w:pPr>
+        <w:rPr>
+          <w:lang w:val="en-GB"/>
+        </w:rPr>
+      </w:pPr>
+      <w:r>
+        <w:rPr>
+          <w:lang w:val="en-GB"/>
+        </w:rPr>
+        <w:t>* for presentation</w:t>
+      </w:r>
+    </w:p>
+    <w:p>
+      <w:pPr>
+        <w:rPr>
+          <w:lang w:val="en-GB"/>
+        </w:rPr>
+      </w:pPr>
+      <w:r>
+        <w:rPr>
+          <w:lang w:val="en-GB"/>
+        </w:rPr>
+        <w:t xml:space="preserve">- Think about what I really want to present instead of a big bundle of images. </w:t>
+      </w:r>
+    </w:p>
+    <w:p>
+      <w:pPr>
+        <w:rPr>
+          <w:lang w:val="en-GB"/>
+        </w:rPr>
+      </w:pPr>
+      <w:r>
+        <w:rPr>
+          <w:lang w:val="en-GB"/>
+        </w:rPr>
+        <w:lastRenderedPageBreak/>
+        <w:t>- Fix cancer sucks thing and find source for how many people die from it.</w:t>
+      </w:r>
+      <w:r>
+        <w:rPr>
+          <w:lang w:val="en-GB"/>
+        </w:rPr>
+        <w:t xml:space="preserve"> [x]</w:t>
+      </w:r>
+    </w:p>
+    <w:p>
+      <w:pPr>
+        <w:rPr>
+          <w:lang w:val="en-GB"/>
+        </w:rPr>
+      </w:pPr>
+      <w:r>
+        <w:rPr>
+          <w:lang w:val="en-GB"/>
+        </w:rPr>
+        <w:t>look more into HMP?</w:t>
+      </w:r>
+    </w:p>
+    <w:p>
+      <w:pPr>
+        <w:rPr>
+          <w:lang w:val="en-GB"/>
+        </w:rPr>
+      </w:pPr>
+      <w:r>
+        <w:rPr>
+          <w:lang w:val="en-GB"/>
+        </w:rPr>
+        <w:t xml:space="preserve">Investigate performance more. Are all my features from one modality? </w:t>
+      </w:r>
+    </w:p>
+    <w:p>
+      <w:pPr>
+        <w:rPr>
+          <w:lang w:val="en-GB"/>
+        </w:rPr>
+      </w:pPr>
+      <w:r>
+        <w:rPr>
+          <w:lang w:val="en-GB"/>
+        </w:rPr>
+        <w:t>What kind of prediction set up? Random sampling based?</w:t>
+      </w:r>
+      <w:r>
+        <w:rPr>
+          <w:lang w:val="en-GB"/>
+        </w:rPr>
+        <w:t xml:space="preserve"> And then select a different amount of features and perform sampling to estimate performance</w:t>
+      </w:r>
+    </w:p>
+    <w:p>
+      <w:pPr>
+        <w:rPr>
+          <w:lang w:val="en-GB"/>
+        </w:rPr>
+      </w:pPr>
+      <w:r>
+        <w:rPr>
+          <w:lang w:val="en-GB"/>
+        </w:rPr>
+        <w:t>What if I use other omics types and compare?</w:t>
+      </w:r>
+    </w:p>
+    <w:p>
+      <w:pPr>
+        <w:pStyle w:val="Heading1"/>
+        <w:rPr>
+          <w:lang w:val="en-GB"/>
+        </w:rPr>
+      </w:pPr>
+      <w:r>
+        <w:rPr>
+          <w:lang w:val="en-GB"/>
+        </w:rPr>
+        <w:t>Presentation</w:t>
+      </w:r>
+    </w:p>
+    <w:p>
+      <w:pPr>
+        <w:rPr>
+          <w:lang w:val="en-GB"/>
+        </w:rPr>
+      </w:pPr>
+    </w:p>
+    <w:p>
+      <w:pPr>
+        <w:rPr>
+          <w:lang w:val="en-GB"/>
+        </w:rPr>
+      </w:pPr>
+      <w:r>
+        <w:rPr>
+          <w:lang w:val="en-GB"/>
+        </w:rPr>
+        <w:t>17 October</w:t>
+      </w:r>
+    </w:p>
+    <w:p>
+      <w:pPr>
+        <w:rPr>
+          <w:lang w:val="en-GB"/>
+        </w:rPr>
+      </w:pPr>
+      <w:r>
+        <w:rPr>
+          <w:lang w:val="en-GB"/>
+        </w:rPr>
+        <w:t>Try different stages of integration</w:t>
+      </w:r>
+    </w:p>
+    <w:p>
+      <w:pPr>
+        <w:rPr>
+          <w:lang w:val="en-GB"/>
+        </w:rPr>
+      </w:pPr>
+    </w:p>
+    <w:p>
+      <w:pPr>
+        <w:rPr>
+          <w:lang w:val="en-GB"/>
+        </w:rPr>
+      </w:pPr>
+    </w:p>
+    <w:p>
+      <w:pPr>
+        <w:rPr>
+          <w:lang w:val="en-GB"/>
+        </w:rPr>
+      </w:pPr>
+      <w:r>
+        <w:rPr>
+          <w:lang w:val="en-GB"/>
+        </w:rPr>
+        <w:t>- Feature selection</w:t>
+      </w:r>
+    </w:p>
+    <w:p>
+      <w:pPr>
+        <w:rPr>
+          <w:lang w:val="en-GB"/>
+        </w:rPr>
+      </w:pPr>
+      <w:r>
+        <w:rPr>
+          <w:lang w:val="en-GB"/>
+        </w:rPr>
+        <w:t xml:space="preserve">- Prediction task on stage and </w:t>
       </w:r>
       <w:proofErr w:type="spellStart"/>
       <w:r>
         <w:rPr>
           <w:lang w:val="en-GB"/>
         </w:rPr>
-        <w:t>stad</w:t>
+        <w:t>tumor</w:t>
       </w:r>
       <w:proofErr w:type="spellEnd"/>
-      <w:r>
-        <w:rPr>
-          <w:lang w:val="en-GB"/>
-        </w:rPr>
-        <w:t>, you can remove all the other cancers and say you chose one representative example. Be consistent with it throughout the paper. Include the other ones in the appendix and mention you did so. Explain similarities and differences with the other cancers.</w:t>
-      </w:r>
-      <w:r>
-        <w:rPr>
-          <w:lang w:val="en-GB"/>
-        </w:rPr>
-        <w:t xml:space="preserve"> It’s</w:t>
-      </w:r>
-    </w:p>
-    <w:p>
-      <w:r>
-        <w:rPr>
-          <w:lang w:val="en-GB"/>
-        </w:rPr>
-        <w:t>- Method: describe what you have done in the results section, so move what you have there now into the results. Has to be very specific, for example with data. What parameters do you have with your patient samples, what portal did you get it from. Enough information to reproduce.</w:t>
-      </w:r>
-    </w:p>
-    <w:p>
-      <w:pPr>
-        <w:rPr>
-          <w:lang w:val="en-GB"/>
-        </w:rPr>
-      </w:pPr>
-      <w:r>
-        <w:rPr>
-          <w:lang w:val="en-GB"/>
-        </w:rPr>
-        <w:t>- Result: describe why she did something, how, what observations you made and what can be concluded.</w:t>
-      </w:r>
-      <w:r>
-        <w:rPr>
-          <w:lang w:val="en-GB"/>
-        </w:rPr>
-        <w:t xml:space="preserve"> Shouldn’t have sub </w:t>
+    </w:p>
+    <w:p>
+      <w:pPr>
+        <w:rPr>
+          <w:lang w:val="en-GB"/>
+        </w:rPr>
+      </w:pPr>
+      <w:r>
+        <w:rPr>
+          <w:lang w:val="en-GB"/>
+        </w:rPr>
+        <w:t>two fold cross validation chi squared feature selection\</w:t>
+      </w:r>
+    </w:p>
+    <w:p>
+      <w:pPr>
+        <w:rPr>
+          <w:lang w:val="nl-NL"/>
+        </w:rPr>
+      </w:pPr>
+      <w:r>
+        <w:rPr>
+          <w:lang w:val="nl-NL"/>
+        </w:rPr>
+        <w:t xml:space="preserve">tumor: </w:t>
       </w:r>
       <w:proofErr w:type="spellStart"/>
       <w:r>
         <w:rPr>
-          <w:lang w:val="en-GB"/>
-        </w:rPr>
-        <w:t>sub</w:t>
+          <w:lang w:val="nl-NL"/>
+        </w:rPr>
+        <w:t>svm</w:t>
       </w:r>
       <w:proofErr w:type="spellEnd"/>
       <w:r>
         <w:rPr>
-          <w:lang w:val="en-GB"/>
-        </w:rPr>
-        <w:t xml:space="preserve"> sections, just have it as a label. Group stuff differently. Main conclusions are there is no difference quantitatively or qualitatively. The first group can stay, but the 2</w:t>
-      </w:r>
-      <w:r>
-        <w:rPr>
-          <w:vertAlign w:val="superscript"/>
-          <w:lang w:val="en-GB"/>
-        </w:rPr>
-        <w:t>nd</w:t>
-      </w:r>
-      <w:r>
-        <w:rPr>
-          <w:lang w:val="en-GB"/>
-        </w:rPr>
-        <w:t xml:space="preserve"> want you can group in more logical groupings.</w:t>
-      </w:r>
-    </w:p>
-    <w:p>
-      <w:pPr>
-        <w:rPr>
-          <w:lang w:val="en-GB"/>
-        </w:rPr>
-      </w:pPr>
-    </w:p>
-    <w:p>
-      <w:pPr>
-        <w:rPr>
-          <w:lang w:val="en-GB"/>
-        </w:rPr>
-      </w:pPr>
-      <w:r>
-        <w:rPr>
-          <w:lang w:val="en-GB"/>
-        </w:rPr>
-        <w:t>-(14 November presentation)</w:t>
-      </w:r>
-    </w:p>
-    <w:p>
-      <w:pPr>
-        <w:rPr>
-          <w:lang w:val="en-GB"/>
-        </w:rPr>
-      </w:pPr>
-      <w:r>
-        <w:rPr>
-          <w:lang w:val="en-GB"/>
-        </w:rPr>
-        <w:t>* presentation:</w:t>
-      </w:r>
-    </w:p>
-    <w:p>
-      <w:r>
-        <w:t>- for the stage class in balance slides try to expand the table with cancers as columns</w:t>
-      </w:r>
-      <w:r>
-        <w:t xml:space="preserve"> [x]</w:t>
-      </w:r>
-    </w:p>
-    <w:p>
-      <w:pPr>
-        <w:rPr>
-          <w:lang w:val="en-GB"/>
-        </w:rPr>
-      </w:pPr>
-      <w:r>
-        <w:rPr>
-          <w:lang w:val="en-GB"/>
-        </w:rPr>
-        <w:t>- Use bigger text</w:t>
-      </w:r>
-      <w:r>
-        <w:rPr>
-          <w:lang w:val="en-GB"/>
-        </w:rPr>
-        <w:t xml:space="preserve"> [x]</w:t>
-      </w:r>
-    </w:p>
-    <w:p>
-      <w:pPr>
-        <w:rPr>
-          <w:lang w:val="en-GB"/>
-        </w:rPr>
-      </w:pPr>
-      <w:r>
-        <w:rPr>
-          <w:lang w:val="en-GB"/>
-        </w:rPr>
-        <w:t>- Put the main message of what you found instead of the method used in prediction</w:t>
-      </w:r>
-      <w:r>
-        <w:rPr>
-          <w:lang w:val="en-GB"/>
-        </w:rPr>
-        <w:t xml:space="preserve"> [x]</w:t>
-      </w:r>
-    </w:p>
-    <w:p>
-      <w:pPr>
-        <w:rPr>
-          <w:lang w:val="en-GB"/>
-        </w:rPr>
-      </w:pPr>
-      <w:r>
-        <w:rPr>
-          <w:lang w:val="en-GB"/>
-        </w:rPr>
-        <w:t>- Use fewer figures and focus more on what you want to show( for example, for just one representative cancer)</w:t>
-      </w:r>
-      <w:r>
-        <w:rPr>
-          <w:lang w:val="en-GB"/>
-        </w:rPr>
-        <w:t xml:space="preserve"> [x]</w:t>
-      </w:r>
-    </w:p>
-    <w:p>
-      <w:pPr>
-        <w:rPr>
-          <w:lang w:val="en-GB"/>
-        </w:rPr>
-      </w:pPr>
-      <w:r>
-        <w:rPr>
-          <w:lang w:val="en-GB"/>
-        </w:rPr>
-        <w:t>- more descriptive text in figure legends</w:t>
-      </w:r>
-      <w:r>
-        <w:rPr>
-          <w:lang w:val="en-GB"/>
-        </w:rPr>
-        <w:t xml:space="preserve"> [x]</w:t>
-      </w:r>
-    </w:p>
-    <w:p>
-      <w:r>
-        <w:t>- how you can improve even more instead of just results are inconclusive</w:t>
-      </w:r>
-    </w:p>
-    <w:p>
-      <w:r>
-        <w:t>* Model:</w:t>
-      </w:r>
-    </w:p>
-    <w:p>
-      <w:r>
-        <w:t>- What happens if you also look at how much each feature there even is softened initial sets and account for it</w:t>
-      </w:r>
-      <w:r>
-        <w:t xml:space="preserve"> [x]</w:t>
-      </w:r>
-    </w:p>
-    <w:p>
-      <w:r>
-        <w:t>- Vary feature selection stage</w:t>
-      </w:r>
-    </w:p>
-    <w:p>
-      <w:r>
+          <w:lang w:val="nl-NL"/>
+        </w:rPr>
+        <w:t xml:space="preserve">, </w:t>
+      </w:r>
+      <w:proofErr w:type="spellStart"/>
+      <w:r>
+        <w:rPr>
+          <w:lang w:val="nl-NL"/>
+        </w:rPr>
+        <w:t>rbf</w:t>
+      </w:r>
+      <w:proofErr w:type="spellEnd"/>
+      <w:r>
+        <w:rPr>
+          <w:lang w:val="nl-NL"/>
+        </w:rPr>
+        <w:t xml:space="preserve"> </w:t>
+      </w:r>
+      <w:proofErr w:type="spellStart"/>
+      <w:r>
+        <w:rPr>
+          <w:lang w:val="nl-NL"/>
+        </w:rPr>
+        <w:t>kernel</w:t>
+      </w:r>
+      <w:proofErr w:type="spellEnd"/>
+      <w:r>
+        <w:rPr>
+          <w:lang w:val="nl-NL"/>
+        </w:rPr>
+        <w:t>, c=1</w:t>
+      </w:r>
+    </w:p>
+    <w:p>
+      <w:pPr>
+        <w:rPr>
+          <w:lang w:val="en-GB"/>
+        </w:rPr>
+      </w:pPr>
+      <w:r>
+        <w:rPr>
+          <w:lang w:val="en-GB"/>
+        </w:rPr>
+        <w:t xml:space="preserve">stage: </w:t>
+      </w:r>
+      <w:proofErr w:type="spellStart"/>
+      <w:r>
+        <w:rPr>
+          <w:lang w:val="en-GB"/>
+        </w:rPr>
+        <w:t>mlgr</w:t>
+      </w:r>
+      <w:proofErr w:type="spellEnd"/>
+      <w:r>
+        <w:rPr>
+          <w:lang w:val="en-GB"/>
+        </w:rPr>
+        <w:t xml:space="preserve">, </w:t>
+      </w:r>
+    </w:p>
+    <w:p>
+      <w:pPr>
+        <w:rPr>
+          <w:lang w:val="en-GB"/>
+        </w:rPr>
+      </w:pPr>
+    </w:p>
+    <w:p>
+      <w:pPr>
+        <w:rPr>
+          <w:lang w:val="en-GB"/>
+        </w:rPr>
+      </w:pPr>
+      <w:r>
+        <w:rPr>
+          <w:lang w:val="en-GB"/>
+        </w:rPr>
+        <w:t xml:space="preserve">- PCA and t-SNE visualizations for all cancers and data sets with </w:t>
+      </w:r>
+      <w:proofErr w:type="spellStart"/>
+      <w:r>
+        <w:rPr>
+          <w:lang w:val="en-GB"/>
+        </w:rPr>
+        <w:t>tumor</w:t>
+      </w:r>
+      <w:proofErr w:type="spellEnd"/>
+      <w:r>
+        <w:rPr>
+          <w:lang w:val="en-GB"/>
+        </w:rPr>
+        <w:t xml:space="preserve"> status data</w:t>
+      </w:r>
+    </w:p>
+    <w:p>
+      <w:pPr>
+        <w:rPr>
+          <w:lang w:val="en-GB"/>
+        </w:rPr>
+      </w:pPr>
+      <w:r>
+        <w:rPr>
+          <w:lang w:val="en-GB"/>
+        </w:rPr>
+        <w:t>- also do this for stage data, but only for overlapped samples</w:t>
+      </w:r>
+    </w:p>
+    <w:p>
+      <w:pPr>
+        <w:rPr>
+          <w:lang w:val="en-GB"/>
+        </w:rPr>
+      </w:pPr>
+      <w:r>
+        <w:rPr>
+          <w:lang w:val="en-GB"/>
+        </w:rPr>
+        <w:t>- running algorithm on overlapped data sets</w:t>
+      </w:r>
+    </w:p>
+    <w:p>
+      <w:pPr>
+        <w:rPr>
+          <w:lang w:val="en-GB"/>
+        </w:rPr>
+      </w:pPr>
+      <w:r>
+        <w:rPr>
+          <w:lang w:val="en-GB"/>
+        </w:rPr>
+        <w:t>- making graphs for visualization of prediction performance</w:t>
+      </w:r>
+    </w:p>
+    <w:p>
+      <w:pPr>
+        <w:rPr>
+          <w:lang w:val="en-GB"/>
+        </w:rPr>
+      </w:pPr>
+      <w:r>
+        <w:rPr>
+          <w:lang w:val="en-GB"/>
+        </w:rPr>
+        <w:t xml:space="preserve">- </w:t>
+      </w:r>
+    </w:p>
+    <w:p>
+      <w:pPr>
+        <w:rPr>
+          <w:lang w:val="en-GB"/>
+        </w:rPr>
+      </w:pPr>
+    </w:p>
+    <w:p>
+      <w:pPr>
+        <w:rPr>
+          <w:lang w:val="en-GB"/>
+        </w:rPr>
+      </w:pPr>
+      <w:r>
+        <w:rPr>
+          <w:lang w:val="en-GB"/>
+        </w:rPr>
+        <w:t>- Handle information leakage properly?</w:t>
+      </w:r>
+    </w:p>
+    <w:p>
+      <w:pPr>
+        <w:rPr>
+          <w:lang w:val="en-GB"/>
+        </w:rPr>
+      </w:pPr>
+      <w:r>
+        <w:rPr>
+          <w:lang w:val="en-GB"/>
+        </w:rPr>
+        <w:t>- Properly selected feature amounts</w:t>
+      </w:r>
+    </w:p>
+    <w:p>
+      <w:pPr>
+        <w:rPr>
+          <w:lang w:val="en-GB"/>
+        </w:rPr>
+      </w:pPr>
+      <w:r>
+        <w:rPr>
+          <w:lang w:val="en-GB"/>
+        </w:rPr>
+        <w:t>- Hyperparameter selection</w:t>
+      </w:r>
+    </w:p>
+    <w:p>
+      <w:pPr>
+        <w:rPr>
+          <w:lang w:val="en-GB"/>
+        </w:rPr>
+      </w:pPr>
+      <w:r>
+        <w:rPr>
+          <w:lang w:val="en-GB"/>
+        </w:rPr>
+        <w:t>Thomas lab meeting</w:t>
+      </w:r>
+    </w:p>
+    <w:p>
+      <w:pPr>
+        <w:pStyle w:val="Heading1"/>
+        <w:rPr>
+          <w:lang w:val="en-GB"/>
+        </w:rPr>
+      </w:pPr>
+      <w:r>
+        <w:rPr>
+          <w:lang w:val="en-GB"/>
+        </w:rPr>
+        <w:t>Questions</w:t>
+      </w:r>
+    </w:p>
+    <w:p>
+      <w:pPr>
+        <w:rPr>
+          <w:lang w:val="en-GB"/>
+        </w:rPr>
+      </w:pPr>
+      <w:r>
+        <w:rPr>
+          <w:lang w:val="en-GB"/>
+        </w:rPr>
+        <w:t>in the labels, should I keep mentioning it’s STAD stage?</w:t>
+      </w:r>
+    </w:p>
+    <w:p>
+      <w:pPr>
+        <w:rPr>
+          <w:lang w:val="en-GB"/>
+        </w:rPr>
+      </w:pPr>
+      <w:r>
+        <w:rPr>
+          <w:lang w:val="en-GB"/>
+        </w:rPr>
         <w:lastRenderedPageBreak/>
-        <w:t>- Try different model (elastic net)</w:t>
-      </w:r>
-      <w:r>
-        <w:t xml:space="preserve"> for prediction</w:t>
-      </w:r>
-    </w:p>
-    <w:p>
-      <w:r>
-        <w:t>- Try different model (elastic net) for selection</w:t>
-      </w:r>
-    </w:p>
-    <w:p>
-      <w:r>
-        <w:t>- different sampling method: sampling with replacement from underrepresented classes</w:t>
-      </w:r>
-    </w:p>
-    <w:p>
-      <w:r>
-        <w:t>- check feature</w:t>
-      </w:r>
-      <w:r>
-        <w:t xml:space="preserve"> selection</w:t>
-      </w:r>
-      <w:r>
-        <w:t xml:space="preserve"> robustness</w:t>
-      </w:r>
-    </w:p>
-    <w:p>
-      <w:r>
-        <w:t xml:space="preserve">- rerun </w:t>
+        <w:t xml:space="preserve">Feel a bit weird with discussing only STAD and then when </w:t>
       </w:r>
       <w:proofErr w:type="spellStart"/>
       <w:r>
-        <w:t>linreg</w:t>
+        <w:rPr>
+          <w:lang w:val="en-GB"/>
+        </w:rPr>
+        <w:t>analyzing</w:t>
       </w:r>
       <w:proofErr w:type="spellEnd"/>
       <w:r>
-        <w:t xml:space="preserve"> after fixing bug with feature selection ordering</w:t>
-      </w:r>
-      <w:r>
-        <w:t xml:space="preserve"> (and </w:t>
+        <w:rPr>
+          <w:lang w:val="en-GB"/>
+        </w:rPr>
+        <w:t xml:space="preserve"> the features selected I do it with every cancer</w:t>
+      </w:r>
+    </w:p>
+    <w:p>
+      <w:pPr>
+        <w:rPr>
+          <w:lang w:val="en-GB"/>
+        </w:rPr>
+      </w:pPr>
+      <w:r>
+        <w:rPr>
+          <w:lang w:val="en-GB"/>
+        </w:rPr>
+        <w:t xml:space="preserve">should I really call the taxonomic genus data omics data? Is it really holo- omics? </w:t>
+      </w:r>
+    </w:p>
+    <w:p>
+      <w:pPr>
+        <w:rPr>
+          <w:lang w:val="en-GB"/>
+        </w:rPr>
+      </w:pPr>
+      <w:r>
+        <w:rPr>
+          <w:lang w:val="en-GB"/>
+        </w:rPr>
+        <w:t>should I keep the legend within my plots? Do I need to display the entire standard deviation?</w:t>
+      </w:r>
+    </w:p>
+    <w:p>
+      <w:pPr>
+        <w:rPr>
+          <w:lang w:val="en-GB"/>
+        </w:rPr>
+      </w:pPr>
+      <w:r>
+        <w:rPr>
+          <w:lang w:val="en-GB"/>
+        </w:rPr>
+        <w:t xml:space="preserve">is my feature selection pipeline where I first select and then run the cross hyper parameter okay? </w:t>
+      </w:r>
+    </w:p>
+    <w:p>
+      <w:pPr>
+        <w:rPr>
+          <w:lang w:val="en-GB"/>
+        </w:rPr>
+      </w:pPr>
+      <w:r>
+        <w:rPr>
+          <w:lang w:val="en-GB"/>
+        </w:rPr>
+        <w:t xml:space="preserve">should I provide motivation for my methods such as NMF within methods or </w:t>
       </w:r>
       <w:proofErr w:type="spellStart"/>
       <w:r>
-        <w:t>elif</w:t>
+        <w:rPr>
+          <w:lang w:val="en-GB"/>
+        </w:rPr>
+        <w:t>results?</w:t>
+      </w:r>
+      <w:r>
+        <w:rPr>
+          <w:lang w:val="en-GB"/>
+        </w:rPr>
+        <w:t>s</w:t>
       </w:r>
       <w:proofErr w:type="spellEnd"/>
-      <w:r>
-        <w:t xml:space="preserve"> for chi2 selection?)</w:t>
-      </w:r>
-      <w:r>
-        <w:t xml:space="preserve"> [x]</w:t>
-      </w:r>
-    </w:p>
-    <w:p>
-      <w:r>
-        <w:t>- deal with zero features in genus abundance</w:t>
-      </w:r>
-    </w:p>
-    <w:p>
-      <w:r>
-        <w:t>* Thesis:</w:t>
-      </w:r>
-    </w:p>
-    <w:p>
-      <w:r>
-        <w:t>- Introduction: includes background, knowledge gap and proposal to fill knowledge gap and not separate background section</w:t>
-      </w:r>
-      <w:r>
-        <w:t xml:space="preserve"> [x]</w:t>
-      </w:r>
-    </w:p>
-    <w:p>
-      <w:r>
-        <w:t>- Methods and materials: includes detail on how to reproduce paper. Data for example with table of samples and sample types.</w:t>
-      </w:r>
-      <w:r>
-        <w:t xml:space="preserve"> [x]</w:t>
-      </w:r>
-    </w:p>
-    <w:p>
-      <w:r>
-        <w:t>-</w:t>
-      </w:r>
-      <w:r>
-        <w:t xml:space="preserve"> </w:t>
-      </w:r>
-      <w:r>
-        <w:t xml:space="preserve">Results: </w:t>
-      </w:r>
-      <w:r>
-        <w:t>each subsection (4 or 5) will be the main messages with subparagraphs of why you think it is. For example, in the exploration phase it seems that genus and gene expression are overlapped.</w:t>
-      </w:r>
-      <w:r>
-        <w:t xml:space="preserve"> [x]</w:t>
-      </w:r>
-    </w:p>
-    <w:p>
-      <w:r>
-        <w:t>- Make clear</w:t>
-      </w:r>
-      <w:r>
-        <w:t xml:space="preserve"> what experiments you intend to do further to investigate this.</w:t>
-      </w:r>
-    </w:p>
-    <w:p>
-      <w:pPr>
-        <w:rPr>
-          <w:lang w:val="en-GB"/>
-        </w:rPr>
-      </w:pPr>
-      <w:r>
-        <w:rPr>
-          <w:lang w:val="en-GB"/>
-        </w:rPr>
-        <w:t>-(17 October presentation)</w:t>
-      </w:r>
-    </w:p>
-    <w:p>
-      <w:pPr>
-        <w:rPr>
-          <w:lang w:val="en-GB"/>
-        </w:rPr>
-      </w:pPr>
-      <w:r>
-        <w:rPr>
-          <w:lang w:val="en-GB"/>
-        </w:rPr>
-        <w:t>* Presentation:</w:t>
-      </w:r>
-    </w:p>
-    <w:p>
-      <w:pPr>
-        <w:rPr>
-          <w:lang w:val="en-GB"/>
-        </w:rPr>
-      </w:pPr>
-      <w:r>
-        <w:rPr>
-          <w:lang w:val="en-GB"/>
-        </w:rPr>
-        <w:t xml:space="preserve"> - make clear what microbial features are and how many samples</w:t>
-      </w:r>
-      <w:r>
-        <w:rPr>
-          <w:lang w:val="en-GB"/>
-        </w:rPr>
-        <w:t xml:space="preserve"> [x]</w:t>
-      </w:r>
-    </w:p>
-    <w:p>
-      <w:pPr>
-        <w:rPr>
-          <w:lang w:val="en-GB"/>
-        </w:rPr>
-      </w:pPr>
-      <w:r>
-        <w:rPr>
-          <w:lang w:val="en-GB"/>
-        </w:rPr>
-        <w:t>- what is in the overlap set?</w:t>
-      </w:r>
-      <w:r>
-        <w:rPr>
-          <w:lang w:val="en-GB"/>
-        </w:rPr>
-        <w:t xml:space="preserve"> [x]</w:t>
-      </w:r>
-    </w:p>
-    <w:p>
-      <w:pPr>
-        <w:rPr>
-          <w:lang w:val="en-GB"/>
-        </w:rPr>
-      </w:pPr>
-      <w:r>
-        <w:rPr>
-          <w:lang w:val="en-GB"/>
-        </w:rPr>
-        <w:t xml:space="preserve">- give updated data on </w:t>
+    </w:p>
+    <w:p>
+      <w:pPr>
+        <w:rPr>
+          <w:lang w:val="en-GB"/>
+        </w:rPr>
+      </w:pPr>
+      <w:r>
+        <w:rPr>
+          <w:lang w:val="en-GB"/>
+        </w:rPr>
+        <w:t>Do I have too much details in the results section</w:t>
+      </w:r>
+    </w:p>
+    <w:p>
+      <w:pPr>
+        <w:rPr>
+          <w:lang w:val="en-GB"/>
+        </w:rPr>
+      </w:pPr>
+      <w:r>
+        <w:rPr>
+          <w:lang w:val="en-GB"/>
+        </w:rPr>
+        <w:t>how I plan to group together images</w:t>
+      </w:r>
+      <w:r>
+        <w:rPr>
+          <w:lang w:val="en-GB"/>
+        </w:rPr>
+        <w:t xml:space="preserve"> for easier viewing</w:t>
+      </w:r>
+    </w:p>
+    <w:p>
+      <w:pPr>
+        <w:rPr>
+          <w:lang w:val="en-GB"/>
+        </w:rPr>
+      </w:pPr>
+      <w:r>
+        <w:rPr>
+          <w:lang w:val="en-GB"/>
+        </w:rPr>
+        <w:t xml:space="preserve">am I allowed to use the figure with the blue </w:t>
       </w:r>
       <w:proofErr w:type="spellStart"/>
       <w:r>
         <w:rPr>
           <w:lang w:val="en-GB"/>
         </w:rPr>
-        <w:t>tumor</w:t>
+        <w:t>colors</w:t>
       </w:r>
       <w:proofErr w:type="spellEnd"/>
       <w:r>
         <w:rPr>
           <w:lang w:val="en-GB"/>
         </w:rPr>
-        <w:t xml:space="preserve"> stage</w:t>
-      </w:r>
-      <w:r>
-        <w:rPr>
-          <w:lang w:val="en-GB"/>
-        </w:rPr>
-        <w:t xml:space="preserve"> distribution</w:t>
-      </w:r>
-    </w:p>
-    <w:p>
-      <w:pPr>
-        <w:rPr>
-          <w:lang w:val="en-GB"/>
-        </w:rPr>
-      </w:pPr>
-      <w:r>
-        <w:rPr>
-          <w:lang w:val="en-GB"/>
-        </w:rPr>
-        <w:t>* prediction set up:</w:t>
-      </w:r>
-    </w:p>
-    <w:p>
-      <w:pPr>
-        <w:rPr>
-          <w:lang w:val="en-GB"/>
-        </w:rPr>
-      </w:pPr>
-      <w:r>
-        <w:rPr>
-          <w:lang w:val="en-GB"/>
-        </w:rPr>
-        <w:t>-  remove cross-fertilization, reorder amount and ordering of features, use more features and bootstrapping iterations</w:t>
-      </w:r>
-      <w:r>
-        <w:rPr>
-          <w:lang w:val="en-GB"/>
-        </w:rPr>
-        <w:t xml:space="preserve"> [x]</w:t>
-      </w:r>
-    </w:p>
-    <w:p>
-      <w:pPr>
-        <w:rPr>
-          <w:lang w:val="en-GB"/>
-        </w:rPr>
-      </w:pPr>
-      <w:r>
-        <w:rPr>
-          <w:lang w:val="en-GB"/>
-        </w:rPr>
-        <w:t>- try an 8020 or 70 30 split</w:t>
-      </w:r>
-      <w:r>
-        <w:rPr>
-          <w:lang w:val="en-GB"/>
-        </w:rPr>
-        <w:t xml:space="preserve"> [x]</w:t>
-      </w:r>
-    </w:p>
-    <w:p>
-      <w:pPr>
-        <w:rPr>
-          <w:lang w:val="en-GB"/>
-        </w:rPr>
-      </w:pPr>
-      <w:r>
-        <w:rPr>
-          <w:lang w:val="en-GB"/>
-        </w:rPr>
-        <w:t>- for linear regression and ch2, just do splits and use feature selection on training part and testing on testing part</w:t>
-      </w:r>
-      <w:r>
-        <w:rPr>
-          <w:lang w:val="en-GB"/>
-        </w:rPr>
-        <w:t xml:space="preserve"> [x]</w:t>
-      </w:r>
-    </w:p>
-    <w:p>
-      <w:pPr>
-        <w:rPr>
-          <w:lang w:val="en-GB"/>
-        </w:rPr>
-      </w:pPr>
-      <w:r>
-        <w:rPr>
-          <w:lang w:val="en-GB"/>
-        </w:rPr>
-        <w:t>* evaluation:</w:t>
-      </w:r>
-    </w:p>
-    <w:p>
-      <w:pPr>
-        <w:rPr>
-          <w:lang w:val="en-GB"/>
-        </w:rPr>
-      </w:pPr>
-      <w:r>
-        <w:rPr>
-          <w:lang w:val="en-GB"/>
-        </w:rPr>
-        <w:t>- give R bars</w:t>
-      </w:r>
-      <w:r>
-        <w:rPr>
-          <w:lang w:val="en-GB"/>
-        </w:rPr>
-        <w:t xml:space="preserve"> [x]</w:t>
-      </w:r>
-    </w:p>
-    <w:p>
-      <w:pPr>
-        <w:rPr>
-          <w:lang w:val="en-GB"/>
-        </w:rPr>
-      </w:pPr>
-      <w:r>
-        <w:rPr>
-          <w:lang w:val="en-GB"/>
-        </w:rPr>
-        <w:t>- explore f</w:t>
-      </w:r>
-      <w:r>
-        <w:rPr>
-          <w:lang w:val="en-GB"/>
-        </w:rPr>
-        <w:t>eatures selected and robustness of feature selection</w:t>
-      </w:r>
-      <w:r>
-        <w:rPr>
-          <w:lang w:val="en-GB"/>
-        </w:rPr>
-        <w:t xml:space="preserve"> ( how do you deal with random seed in different iterations? Is it always to same features?</w:t>
-      </w:r>
-      <w:r>
-        <w:rPr>
-          <w:lang w:val="en-GB"/>
-        </w:rPr>
-        <w:t xml:space="preserve"> How do you compare when the amount of features of each modality is different?</w:t>
-      </w:r>
-      <w:r>
-        <w:rPr>
-          <w:lang w:val="en-GB"/>
-        </w:rPr>
-        <w:t xml:space="preserve"> What percentage of features are from each modality?</w:t>
-      </w:r>
-      <w:r>
-        <w:rPr>
-          <w:lang w:val="en-GB"/>
-        </w:rPr>
-        <w:t xml:space="preserve"> Should I ever show all features?</w:t>
-      </w:r>
-      <w:r>
-        <w:rPr>
-          <w:lang w:val="en-GB"/>
-        </w:rPr>
-        <w:t>)</w:t>
-      </w:r>
-    </w:p>
-    <w:p>
-      <w:pPr>
-        <w:rPr>
-          <w:lang w:val="en-GB"/>
-        </w:rPr>
-      </w:pPr>
-      <w:proofErr w:type="spellStart"/>
-      <w:r>
-        <w:rPr>
-          <w:lang w:val="en-GB"/>
-        </w:rPr>
-        <w:t>Its</w:t>
-      </w:r>
-      <w:proofErr w:type="spellEnd"/>
-      <w:r>
-        <w:rPr>
-          <w:lang w:val="en-GB"/>
-        </w:rPr>
-        <w:t xml:space="preserve"> not fair to compare all features if each modality has different amount []</w:t>
-      </w:r>
-    </w:p>
-    <w:p>
-      <w:pPr>
-        <w:rPr>
-          <w:lang w:val="en-GB"/>
-        </w:rPr>
-      </w:pPr>
-      <w:r>
-        <w:rPr>
-          <w:lang w:val="en-GB"/>
-        </w:rPr>
-        <w:t>- don’t have to connecting lines (categorical?)</w:t>
-      </w:r>
-      <w:r>
-        <w:rPr>
-          <w:lang w:val="en-GB"/>
-        </w:rPr>
-        <w:t xml:space="preserve"> [z]</w:t>
-      </w:r>
-    </w:p>
-    <w:p>
-      <w:pPr>
-        <w:rPr>
-          <w:lang w:val="en-GB"/>
-        </w:rPr>
-      </w:pPr>
-      <w:r>
-        <w:rPr>
-          <w:lang w:val="en-GB"/>
-        </w:rPr>
-        <w:lastRenderedPageBreak/>
-        <w:t>* Model</w:t>
-      </w:r>
-    </w:p>
-    <w:p>
-      <w:pPr>
-        <w:rPr>
-          <w:lang w:val="en-GB"/>
-        </w:rPr>
-      </w:pPr>
-      <w:r>
-        <w:rPr>
-          <w:lang w:val="en-GB"/>
-        </w:rPr>
-        <w:t>- try hyper parameter tuning, use elastic net instead of linear regression</w:t>
-      </w:r>
-    </w:p>
-    <w:p>
-      <w:pPr>
-        <w:rPr>
-          <w:lang w:val="en-GB"/>
-        </w:rPr>
-      </w:pPr>
-      <w:r>
-        <w:rPr>
-          <w:lang w:val="en-GB"/>
-        </w:rPr>
-        <w:t>- look at SVM gamma and c</w:t>
-      </w:r>
-    </w:p>
-    <w:p>
-      <w:pPr>
-        <w:rPr>
-          <w:lang w:val="en-GB"/>
-        </w:rPr>
-      </w:pPr>
-      <w:r>
-        <w:rPr>
-          <w:lang w:val="en-GB"/>
-        </w:rPr>
-        <w:t>* Thesis:</w:t>
-      </w:r>
-    </w:p>
-    <w:p>
-      <w:pPr>
-        <w:rPr>
-          <w:lang w:val="en-GB"/>
-        </w:rPr>
-      </w:pPr>
-      <w:r>
-        <w:rPr>
-          <w:lang w:val="en-GB"/>
-        </w:rPr>
-        <w:t>- have an outline and empty tables on what you want filled in</w:t>
-      </w:r>
-    </w:p>
-    <w:p>
-      <w:pPr>
-        <w:rPr>
-          <w:lang w:val="en-GB"/>
-        </w:rPr>
-      </w:pPr>
-      <w:r>
-        <w:rPr>
-          <w:lang w:val="en-GB"/>
-        </w:rPr>
-        <w:t xml:space="preserve">- make </w:t>
-      </w:r>
-      <w:proofErr w:type="spellStart"/>
-      <w:r>
-        <w:rPr>
-          <w:lang w:val="en-GB"/>
-        </w:rPr>
-        <w:t>hypotheses</w:t>
-      </w:r>
-      <w:r>
-        <w:rPr>
-          <w:lang w:val="en-GB"/>
-        </w:rPr>
-        <w:t>from</w:t>
-      </w:r>
-      <w:proofErr w:type="spellEnd"/>
-      <w:r>
-        <w:rPr>
-          <w:lang w:val="en-GB"/>
-        </w:rPr>
-        <w:t xml:space="preserve"> </w:t>
-      </w:r>
-      <w:r>
-        <w:rPr>
-          <w:lang w:val="en-GB"/>
-        </w:rPr>
-        <w:t xml:space="preserve"> packages and write in thesis draft based on commits and to do’s and notes.</w:t>
-      </w:r>
-    </w:p>
-    <w:p>
-      <w:pPr>
-        <w:rPr>
-          <w:lang w:val="en-GB"/>
-        </w:rPr>
-      </w:pPr>
-    </w:p>
-    <w:p>
-      <w:pPr>
-        <w:rPr>
-          <w:lang w:val="en-GB"/>
-        </w:rPr>
-      </w:pPr>
-      <w:r>
-        <w:rPr>
-          <w:lang w:val="en-GB"/>
-        </w:rPr>
-        <w:t>-(28 September presentation)</w:t>
-      </w:r>
-    </w:p>
-    <w:p>
-      <w:pPr>
-        <w:rPr>
-          <w:lang w:val="en-GB"/>
-        </w:rPr>
-      </w:pPr>
-      <w:r>
-        <w:rPr>
-          <w:lang w:val="en-GB"/>
-        </w:rPr>
-        <w:t>* Show performance with normal samples as stage zero</w:t>
-      </w:r>
-    </w:p>
-    <w:p>
-      <w:pPr>
-        <w:rPr>
-          <w:lang w:val="en-GB"/>
-        </w:rPr>
-      </w:pPr>
-      <w:r>
-        <w:rPr>
-          <w:lang w:val="en-GB"/>
-        </w:rPr>
-        <w:t>-- Possibly contrast with performance when that’s not the case (were normal samples being misinterpreted as stage 1?)</w:t>
-      </w:r>
-    </w:p>
-    <w:p>
-      <w:pPr>
-        <w:rPr>
-          <w:lang w:val="en-GB"/>
-        </w:rPr>
-      </w:pPr>
-      <w:r>
-        <w:rPr>
-          <w:lang w:val="en-GB"/>
-        </w:rPr>
-        <w:t>* Show performance when using new prediction set up with random sampling</w:t>
-      </w:r>
-      <w:r>
-        <w:rPr>
-          <w:lang w:val="en-GB"/>
-        </w:rPr>
-        <w:t xml:space="preserve"> and additional </w:t>
-      </w:r>
-      <w:proofErr w:type="spellStart"/>
-      <w:r>
-        <w:rPr>
-          <w:lang w:val="en-GB"/>
-        </w:rPr>
-        <w:t>fe</w:t>
-      </w:r>
-      <w:r>
-        <w:rPr>
-          <w:lang w:val="en-GB"/>
-        </w:rPr>
-        <w:t>with</w:t>
-      </w:r>
-      <w:proofErr w:type="spellEnd"/>
-      <w:r>
-        <w:rPr>
-          <w:lang w:val="en-GB"/>
-        </w:rPr>
-        <w:t xml:space="preserve"> </w:t>
-      </w:r>
-      <w:proofErr w:type="spellStart"/>
-      <w:r>
-        <w:rPr>
-          <w:lang w:val="en-GB"/>
-        </w:rPr>
-        <w:t>atures</w:t>
-      </w:r>
-      <w:proofErr w:type="spellEnd"/>
-    </w:p>
-    <w:p>
-      <w:pPr>
-        <w:rPr>
-          <w:lang w:val="en-GB"/>
-        </w:rPr>
-      </w:pPr>
-      <w:r>
-        <w:rPr>
-          <w:lang w:val="en-GB"/>
-        </w:rPr>
-        <w:t>* Show performance when using new feature ranking with linear regression (discuss data leakage</w:t>
-      </w:r>
-      <w:r>
-        <w:rPr>
-          <w:lang w:val="en-GB"/>
-        </w:rPr>
-        <w:t>)</w:t>
-      </w:r>
-    </w:p>
-    <w:p>
-      <w:pPr>
-        <w:rPr>
-          <w:lang w:val="en-GB"/>
-        </w:rPr>
-      </w:pPr>
-      <w:r>
-        <w:rPr>
-          <w:lang w:val="en-GB"/>
-        </w:rPr>
-        <w:t>* Show performance when using new prediction with linear regression for stages</w:t>
-      </w:r>
-    </w:p>
-    <w:p>
-      <w:pPr>
-        <w:rPr>
-          <w:lang w:val="en-GB"/>
-        </w:rPr>
-      </w:pPr>
-      <w:r>
-        <w:rPr>
-          <w:lang w:val="en-GB"/>
-        </w:rPr>
-        <w:t>* Show analysis of prediction results across experiments with confusion matrices</w:t>
-      </w:r>
-    </w:p>
-    <w:p>
-      <w:pPr>
-        <w:rPr>
-          <w:lang w:val="en-GB"/>
-        </w:rPr>
-      </w:pPr>
-      <w:r>
-        <w:rPr>
-          <w:lang w:val="en-GB"/>
-        </w:rPr>
-        <w:t>* If time: investigate dominance of each feature in integrated modality</w:t>
-      </w:r>
-    </w:p>
-    <w:p>
-      <w:pPr>
-        <w:rPr>
-          <w:lang w:val="en-GB"/>
-        </w:rPr>
-      </w:pPr>
-      <w:r>
-        <w:rPr>
-          <w:lang w:val="en-GB"/>
-        </w:rPr>
-        <w:t>* If time: update tables</w:t>
-      </w:r>
-    </w:p>
-    <w:p>
-      <w:pPr>
-        <w:rPr>
-          <w:lang w:val="en-GB"/>
-        </w:rPr>
-      </w:pPr>
-      <w:r>
-        <w:rPr>
-          <w:lang w:val="en-GB"/>
-        </w:rPr>
-        <w:t>-(6 September presentation)</w:t>
-      </w:r>
-    </w:p>
-    <w:p>
-      <w:pPr>
-        <w:rPr>
-          <w:lang w:val="en-GB"/>
-        </w:rPr>
-      </w:pPr>
-      <w:r>
-        <w:rPr>
-          <w:lang w:val="en-GB"/>
-        </w:rPr>
-        <w:t>* display predictive performance for each cancer separately with increasing feature amounts on the X axis instead of different cancers, and then each omics type separately</w:t>
-      </w:r>
-      <w:r>
-        <w:rPr>
-          <w:lang w:val="en-GB"/>
-        </w:rPr>
-        <w:t xml:space="preserve"> in each graph</w:t>
-      </w:r>
-      <w:r>
-        <w:rPr>
-          <w:lang w:val="en-GB"/>
-        </w:rPr>
-        <w:t xml:space="preserve"> [x]</w:t>
-      </w:r>
-    </w:p>
-    <w:p>
-      <w:pPr>
-        <w:rPr>
-          <w:lang w:val="en-GB"/>
-        </w:rPr>
-      </w:pPr>
-      <w:r>
-        <w:rPr>
-          <w:lang w:val="en-GB"/>
-        </w:rPr>
-        <w:t xml:space="preserve">* </w:t>
-      </w:r>
-      <w:r>
-        <w:rPr>
-          <w:lang w:val="en-GB"/>
-        </w:rPr>
-        <w:t>try MSE error</w:t>
-      </w:r>
-    </w:p>
-    <w:p>
-      <w:pPr>
-        <w:rPr>
-          <w:lang w:val="en-GB"/>
-        </w:rPr>
-      </w:pPr>
-      <w:r>
-        <w:rPr>
-          <w:lang w:val="en-GB"/>
-        </w:rPr>
-        <w:t>* fix the y-axis to have the same units</w:t>
-      </w:r>
-      <w:r>
-        <w:rPr>
-          <w:lang w:val="en-GB"/>
-        </w:rPr>
-        <w:t xml:space="preserve"> [x]</w:t>
-      </w:r>
-    </w:p>
-    <w:p>
-      <w:pPr>
-        <w:rPr>
-          <w:lang w:val="en-GB"/>
-        </w:rPr>
-      </w:pPr>
-      <w:r>
-        <w:rPr>
-          <w:lang w:val="en-GB"/>
-        </w:rPr>
-        <w:t>* if time: try a different set up with random sampling to estimate performance</w:t>
-      </w:r>
-    </w:p>
-    <w:p>
-      <w:pPr>
-        <w:rPr>
-          <w:lang w:val="en-GB"/>
-        </w:rPr>
-      </w:pPr>
-      <w:r>
-        <w:rPr>
-          <w:lang w:val="en-GB"/>
-        </w:rPr>
-        <w:t>* start initial subheading and grouping of current thesis document</w:t>
-      </w:r>
-      <w:r>
-        <w:rPr>
-          <w:lang w:val="en-GB"/>
-        </w:rPr>
-        <w:t xml:space="preserve"> [x]</w:t>
-      </w:r>
-    </w:p>
-    <w:p>
-      <w:pPr>
-        <w:rPr>
-          <w:lang w:val="en-GB"/>
-        </w:rPr>
-      </w:pPr>
-      <w:r>
-        <w:rPr>
-          <w:lang w:val="en-GB"/>
-        </w:rPr>
-        <w:t>* for presentation</w:t>
-      </w:r>
-    </w:p>
-    <w:p>
-      <w:pPr>
-        <w:rPr>
-          <w:lang w:val="en-GB"/>
-        </w:rPr>
-      </w:pPr>
-      <w:r>
-        <w:rPr>
-          <w:lang w:val="en-GB"/>
-        </w:rPr>
-        <w:t xml:space="preserve">- Think about what I really want to present instead of a big bundle of images. </w:t>
-      </w:r>
-    </w:p>
-    <w:p>
-      <w:pPr>
-        <w:rPr>
-          <w:lang w:val="en-GB"/>
-        </w:rPr>
-      </w:pPr>
-      <w:r>
-        <w:rPr>
-          <w:lang w:val="en-GB"/>
-        </w:rPr>
-        <w:t>- Fix cancer sucks thing and find source for how many people die from it.</w:t>
-      </w:r>
-      <w:r>
-        <w:rPr>
-          <w:lang w:val="en-GB"/>
-        </w:rPr>
-        <w:t xml:space="preserve"> [x]</w:t>
-      </w:r>
-    </w:p>
-    <w:p>
-      <w:pPr>
-        <w:rPr>
-          <w:lang w:val="en-GB"/>
-        </w:rPr>
-      </w:pPr>
-      <w:r>
-        <w:rPr>
-          <w:lang w:val="en-GB"/>
-        </w:rPr>
-        <w:t>look more into HMP?</w:t>
-      </w:r>
-    </w:p>
-    <w:p>
-      <w:pPr>
-        <w:rPr>
-          <w:lang w:val="en-GB"/>
-        </w:rPr>
-      </w:pPr>
-      <w:r>
-        <w:rPr>
-          <w:lang w:val="en-GB"/>
-        </w:rPr>
-        <w:t xml:space="preserve">Investigate performance more. Are all my features from one modality? </w:t>
-      </w:r>
-    </w:p>
-    <w:p>
-      <w:pPr>
-        <w:rPr>
-          <w:lang w:val="en-GB"/>
-        </w:rPr>
-      </w:pPr>
-      <w:r>
-        <w:rPr>
-          <w:lang w:val="en-GB"/>
-        </w:rPr>
-        <w:t>What kind of prediction set up? Random sampling based?</w:t>
-      </w:r>
-      <w:r>
-        <w:rPr>
-          <w:lang w:val="en-GB"/>
-        </w:rPr>
-        <w:t xml:space="preserve"> And then select a different amount of features and perform sampling to estimate performance</w:t>
-      </w:r>
-    </w:p>
-    <w:p>
-      <w:pPr>
-        <w:rPr>
-          <w:lang w:val="en-GB"/>
-        </w:rPr>
-      </w:pPr>
-      <w:r>
-        <w:rPr>
-          <w:lang w:val="en-GB"/>
-        </w:rPr>
-        <w:lastRenderedPageBreak/>
-        <w:t>What if I use other omics types and compare?</w:t>
-      </w:r>
-    </w:p>
-    <w:p>
-      <w:pPr>
-        <w:pStyle w:val="Heading1"/>
-        <w:rPr>
-          <w:lang w:val="en-GB"/>
-        </w:rPr>
-      </w:pPr>
-      <w:r>
-        <w:rPr>
-          <w:lang w:val="en-GB"/>
-        </w:rPr>
-        <w:t>Presentation</w:t>
-      </w:r>
-    </w:p>
-    <w:p>
-      <w:pPr>
-        <w:rPr>
-          <w:lang w:val="en-GB"/>
-        </w:rPr>
-      </w:pPr>
-    </w:p>
-    <w:p>
-      <w:pPr>
-        <w:rPr>
-          <w:lang w:val="en-GB"/>
-        </w:rPr>
-      </w:pPr>
-      <w:r>
-        <w:rPr>
-          <w:lang w:val="en-GB"/>
-        </w:rPr>
-        <w:t>17 October</w:t>
-      </w:r>
-    </w:p>
-    <w:p>
-      <w:pPr>
-        <w:rPr>
-          <w:lang w:val="en-GB"/>
-        </w:rPr>
-      </w:pPr>
-      <w:r>
-        <w:rPr>
-          <w:lang w:val="en-GB"/>
-        </w:rPr>
-        <w:t>Try different stages of integration</w:t>
-      </w:r>
-    </w:p>
-    <w:p>
-      <w:pPr>
-        <w:rPr>
-          <w:lang w:val="en-GB"/>
-        </w:rPr>
-      </w:pPr>
-    </w:p>
-    <w:p>
-      <w:pPr>
-        <w:rPr>
-          <w:lang w:val="en-GB"/>
-        </w:rPr>
-      </w:pPr>
-    </w:p>
-    <w:p>
-      <w:pPr>
-        <w:rPr>
-          <w:lang w:val="en-GB"/>
-        </w:rPr>
-      </w:pPr>
-      <w:r>
-        <w:rPr>
-          <w:lang w:val="en-GB"/>
-        </w:rPr>
-        <w:t>- Feature selection</w:t>
-      </w:r>
-    </w:p>
-    <w:p>
-      <w:pPr>
-        <w:rPr>
-          <w:lang w:val="en-GB"/>
-        </w:rPr>
-      </w:pPr>
-      <w:r>
-        <w:rPr>
-          <w:lang w:val="en-GB"/>
-        </w:rPr>
-        <w:t xml:space="preserve">- Prediction task on stage and </w:t>
-      </w:r>
-      <w:proofErr w:type="spellStart"/>
-      <w:r>
-        <w:rPr>
-          <w:lang w:val="en-GB"/>
-        </w:rPr>
-        <w:t>tumor</w:t>
-      </w:r>
-      <w:proofErr w:type="spellEnd"/>
-    </w:p>
-    <w:p>
-      <w:pPr>
-        <w:rPr>
-          <w:lang w:val="en-GB"/>
-        </w:rPr>
-      </w:pPr>
-      <w:r>
-        <w:rPr>
-          <w:lang w:val="en-GB"/>
-        </w:rPr>
-        <w:t>two fold cross validation chi squared feature selection\</w:t>
-      </w:r>
-    </w:p>
-    <w:p>
-      <w:pPr>
-        <w:rPr>
-          <w:lang w:val="nl-NL"/>
-        </w:rPr>
-      </w:pPr>
-      <w:r>
-        <w:rPr>
-          <w:lang w:val="nl-NL"/>
-        </w:rPr>
-        <w:t xml:space="preserve">tumor: </w:t>
-      </w:r>
-      <w:proofErr w:type="spellStart"/>
-      <w:r>
-        <w:rPr>
-          <w:lang w:val="nl-NL"/>
-        </w:rPr>
-        <w:t>svm</w:t>
-      </w:r>
-      <w:proofErr w:type="spellEnd"/>
-      <w:r>
-        <w:rPr>
-          <w:lang w:val="nl-NL"/>
-        </w:rPr>
-        <w:t xml:space="preserve">, </w:t>
-      </w:r>
-      <w:proofErr w:type="spellStart"/>
-      <w:r>
-        <w:rPr>
-          <w:lang w:val="nl-NL"/>
-        </w:rPr>
-        <w:t>rbf</w:t>
-      </w:r>
-      <w:proofErr w:type="spellEnd"/>
-      <w:r>
-        <w:rPr>
-          <w:lang w:val="nl-NL"/>
-        </w:rPr>
-        <w:t xml:space="preserve"> </w:t>
-      </w:r>
-      <w:proofErr w:type="spellStart"/>
-      <w:r>
-        <w:rPr>
-          <w:lang w:val="nl-NL"/>
-        </w:rPr>
-        <w:t>kernel</w:t>
-      </w:r>
-      <w:proofErr w:type="spellEnd"/>
-      <w:r>
-        <w:rPr>
-          <w:lang w:val="nl-NL"/>
-        </w:rPr>
-        <w:t>, c=1</w:t>
-      </w:r>
-    </w:p>
-    <w:p>
-      <w:pPr>
-        <w:rPr>
-          <w:lang w:val="en-GB"/>
-        </w:rPr>
-      </w:pPr>
-      <w:r>
-        <w:rPr>
-          <w:lang w:val="en-GB"/>
-        </w:rPr>
-        <w:t xml:space="preserve">stage: </w:t>
-      </w:r>
-      <w:proofErr w:type="spellStart"/>
-      <w:r>
-        <w:rPr>
-          <w:lang w:val="en-GB"/>
-        </w:rPr>
-        <w:t>mlgr</w:t>
-      </w:r>
-      <w:proofErr w:type="spellEnd"/>
-      <w:r>
-        <w:rPr>
-          <w:lang w:val="en-GB"/>
-        </w:rPr>
-        <w:t xml:space="preserve">, </w:t>
-      </w:r>
-    </w:p>
-    <w:p>
-      <w:pPr>
-        <w:rPr>
-          <w:lang w:val="en-GB"/>
-        </w:rPr>
-      </w:pPr>
-    </w:p>
-    <w:p>
-      <w:pPr>
-        <w:rPr>
-          <w:lang w:val="en-GB"/>
-        </w:rPr>
-      </w:pPr>
-      <w:r>
-        <w:rPr>
-          <w:lang w:val="en-GB"/>
-        </w:rPr>
-        <w:t xml:space="preserve">- PCA and t-SNE visualizations for all cancers and data sets with </w:t>
-      </w:r>
-      <w:proofErr w:type="spellStart"/>
-      <w:r>
-        <w:rPr>
-          <w:lang w:val="en-GB"/>
-        </w:rPr>
-        <w:t>tumor</w:t>
-      </w:r>
-      <w:proofErr w:type="spellEnd"/>
-      <w:r>
-        <w:rPr>
-          <w:lang w:val="en-GB"/>
-        </w:rPr>
-        <w:t xml:space="preserve"> status data</w:t>
-      </w:r>
-    </w:p>
-    <w:p>
-      <w:pPr>
-        <w:rPr>
-          <w:lang w:val="en-GB"/>
-        </w:rPr>
-      </w:pPr>
-      <w:r>
-        <w:rPr>
-          <w:lang w:val="en-GB"/>
-        </w:rPr>
-        <w:t>- also do this for stage data, but only for overlapped samples</w:t>
-      </w:r>
-    </w:p>
-    <w:p>
-      <w:pPr>
-        <w:rPr>
-          <w:lang w:val="en-GB"/>
-        </w:rPr>
-      </w:pPr>
-      <w:r>
-        <w:rPr>
-          <w:lang w:val="en-GB"/>
-        </w:rPr>
-        <w:t>- running algorithm on overlapped data sets</w:t>
-      </w:r>
-    </w:p>
-    <w:p>
-      <w:pPr>
-        <w:rPr>
-          <w:lang w:val="en-GB"/>
-        </w:rPr>
-      </w:pPr>
-      <w:r>
-        <w:rPr>
-          <w:lang w:val="en-GB"/>
-        </w:rPr>
-        <w:t>- making graphs for visualization of prediction performance</w:t>
-      </w:r>
-    </w:p>
-    <w:p>
-      <w:pPr>
-        <w:rPr>
-          <w:lang w:val="en-GB"/>
-        </w:rPr>
-      </w:pPr>
-      <w:r>
-        <w:rPr>
-          <w:lang w:val="en-GB"/>
-        </w:rPr>
-        <w:t xml:space="preserve">- </w:t>
-      </w:r>
-    </w:p>
-    <w:p>
-      <w:pPr>
-        <w:rPr>
-          <w:lang w:val="en-GB"/>
-        </w:rPr>
-      </w:pPr>
-    </w:p>
-    <w:p>
-      <w:pPr>
-        <w:rPr>
-          <w:lang w:val="en-GB"/>
-        </w:rPr>
-      </w:pPr>
-      <w:r>
-        <w:rPr>
-          <w:lang w:val="en-GB"/>
-        </w:rPr>
-        <w:t>- Handle information leakage properly?</w:t>
-      </w:r>
-    </w:p>
-    <w:p>
-      <w:pPr>
-        <w:rPr>
-          <w:lang w:val="en-GB"/>
-        </w:rPr>
-      </w:pPr>
-      <w:r>
-        <w:rPr>
-          <w:lang w:val="en-GB"/>
-        </w:rPr>
-        <w:t>- Properly selected feature amounts</w:t>
-      </w:r>
-    </w:p>
-    <w:p>
-      <w:pPr>
-        <w:rPr>
-          <w:lang w:val="en-GB"/>
-        </w:rPr>
-      </w:pPr>
-      <w:r>
-        <w:rPr>
-          <w:lang w:val="en-GB"/>
-        </w:rPr>
-        <w:t>- Hyperparameter selection</w:t>
-      </w:r>
-    </w:p>
-    <w:p>
-      <w:pPr>
-        <w:rPr>
-          <w:lang w:val="en-GB"/>
-        </w:rPr>
-      </w:pPr>
-      <w:r>
-        <w:rPr>
-          <w:lang w:val="en-GB"/>
-        </w:rPr>
-        <w:t>Thomas lab meeting</w:t>
-      </w:r>
-    </w:p>
-    <w:p>
-      <w:pPr>
-        <w:pStyle w:val="Heading1"/>
-        <w:rPr>
-          <w:lang w:val="en-GB"/>
-        </w:rPr>
-      </w:pPr>
-      <w:r>
-        <w:rPr>
-          <w:lang w:val="en-GB"/>
-        </w:rPr>
-        <w:t>Questions</w:t>
-      </w:r>
-    </w:p>
-    <w:p>
-      <w:pPr>
-        <w:rPr>
-          <w:lang w:val="en-GB"/>
-        </w:rPr>
-      </w:pPr>
-      <w:r>
-        <w:rPr>
-          <w:lang w:val="en-GB"/>
-        </w:rPr>
-        <w:t xml:space="preserve">should I really call the taxonomic genus data omics data? Is it really holo- omics? </w:t>
-      </w:r>
-    </w:p>
-    <w:p>
-      <w:pPr>
-        <w:rPr>
-          <w:lang w:val="en-GB"/>
-        </w:rPr>
-      </w:pPr>
-      <w:r>
-        <w:rPr>
-          <w:lang w:val="en-GB"/>
-        </w:rPr>
-        <w:t>should I keep the legend within my plots? Do I need to display the entire standard deviation?</w:t>
-      </w:r>
-    </w:p>
-    <w:p>
-      <w:pPr>
-        <w:rPr>
-          <w:lang w:val="en-GB"/>
-        </w:rPr>
-      </w:pPr>
-      <w:r>
-        <w:rPr>
-          <w:lang w:val="en-GB"/>
-        </w:rPr>
-        <w:t xml:space="preserve">is my feature selection pipeline where I first select and then run the cross hyper parameter okay? </w:t>
-      </w:r>
-    </w:p>
-    <w:p>
-      <w:pPr>
-        <w:rPr>
-          <w:lang w:val="en-GB"/>
-        </w:rPr>
-      </w:pPr>
-      <w:r>
-        <w:rPr>
-          <w:lang w:val="en-GB"/>
-        </w:rPr>
-        <w:t xml:space="preserve">should I provide motivation for my methods such as NMF within methods or </w:t>
-      </w:r>
-      <w:proofErr w:type="spellStart"/>
-      <w:r>
-        <w:rPr>
-          <w:lang w:val="en-GB"/>
-        </w:rPr>
-        <w:t>results?</w:t>
-      </w:r>
-      <w:r>
-        <w:rPr>
-          <w:lang w:val="en-GB"/>
-        </w:rPr>
-        <w:t>s</w:t>
-      </w:r>
-      <w:proofErr w:type="spellEnd"/>
-    </w:p>
-    <w:p>
-      <w:pPr>
-        <w:rPr>
-          <w:lang w:val="en-GB"/>
-        </w:rPr>
-      </w:pPr>
-      <w:r>
-        <w:rPr>
-          <w:lang w:val="en-GB"/>
-        </w:rPr>
-        <w:t>Do I have too much details in the results section</w:t>
-      </w:r>
-    </w:p>
-    <w:p>
-      <w:pPr>
-        <w:rPr>
-          <w:lang w:val="en-GB"/>
-        </w:rPr>
-      </w:pPr>
-      <w:r>
-        <w:rPr>
-          <w:lang w:val="en-GB"/>
-        </w:rPr>
-        <w:t>how I plan to group together images</w:t>
-      </w:r>
-      <w:r>
-        <w:rPr>
-          <w:lang w:val="en-GB"/>
-        </w:rPr>
-        <w:t xml:space="preserve"> for easier viewing</w:t>
-      </w:r>
-    </w:p>
-    <w:p>
-      <w:pPr>
-        <w:rPr>
-          <w:lang w:val="en-GB"/>
-        </w:rPr>
-      </w:pPr>
-      <w:r>
-        <w:rPr>
-          <w:lang w:val="en-GB"/>
-        </w:rPr>
-        <w:t xml:space="preserve">am I allowed to use the figure with the blue </w:t>
-      </w:r>
-      <w:proofErr w:type="spellStart"/>
-      <w:r>
-        <w:rPr>
-          <w:lang w:val="en-GB"/>
-        </w:rPr>
-        <w:t>colors</w:t>
-      </w:r>
-      <w:proofErr w:type="spellEnd"/>
-      <w:r>
-        <w:rPr>
-          <w:lang w:val="en-GB"/>
-        </w:rPr>
         <w:t>?</w:t>
       </w:r>
     </w:p>
@@ -8724,7 +8863,6 @@
         <w:rPr>
           <w:lang w:val="en-GB"/>
         </w:rPr>
-        <w:lastRenderedPageBreak/>
         <w:t xml:space="preserve">Do I also need to run hyper parameter tuning for the </w:t>
       </w:r>
       <w:proofErr w:type="spellStart"/>
@@ -9059,6 +9197,7 @@
         <w:rPr>
           <w:lang w:val="en-GB"/>
         </w:rPr>
+        <w:lastRenderedPageBreak/>
         <w:t>Where is the thesis rubric?</w:t>
       </w:r>
     </w:p>

</xml_diff>

<commit_message>
Add individual modality integrations and models for AE and NMF
</commit_message>
<xml_diff>
--- a/Thesis Steps.docx
+++ b/Thesis Steps.docx
@@ -3594,6 +3594,12 @@
         <w:rPr>
           <w:lang w:val="en-GB"/>
         </w:rPr>
+        <w:t xml:space="preserve"> for random forest and elastic net</w:t>
+      </w:r>
+      <w:r>
+        <w:rPr>
+          <w:lang w:val="en-GB"/>
+        </w:rPr>
         <w:t xml:space="preserve"> []</w:t>
       </w:r>
       <w:r>
@@ -3656,7 +3662,19 @@
         <w:rPr>
           <w:lang w:val="en-GB"/>
         </w:rPr>
-        <w:t xml:space="preserve">[pending] </w:t>
+        <w:t>[pending</w:t>
+      </w:r>
+      <w:r>
+        <w:rPr>
+          <w:lang w:val="en-GB"/>
+        </w:rPr>
+        <w:t xml:space="preserve"> parity</w:t>
+      </w:r>
+      <w:r>
+        <w:rPr>
+          <w:lang w:val="en-GB"/>
+        </w:rPr>
+        <w:t xml:space="preserve">] </w:t>
       </w:r>
       <w:r>
         <w:rPr>
@@ -3722,7 +3740,19 @@
         <w:rPr>
           <w:lang w:val="en-GB"/>
         </w:rPr>
-        <w:t xml:space="preserve">Create separate models per modality and run experiments for all cancers, </w:t>
+        <w:t xml:space="preserve">Create separate models per modality </w:t>
+      </w:r>
+      <w:r>
+        <w:rPr>
+          <w:lang w:val="en-GB"/>
+        </w:rPr>
+        <w:t xml:space="preserve">[pending] </w:t>
+      </w:r>
+      <w:r>
+        <w:rPr>
+          <w:lang w:val="en-GB"/>
+        </w:rPr>
+        <w:t xml:space="preserve">and run experiments for all cancers, </w:t>
       </w:r>
       <w:proofErr w:type="spellStart"/>
       <w:r>
@@ -3834,7 +3864,33 @@
         <w:rPr>
           <w:lang w:val="en-GB"/>
         </w:rPr>
-        <w:t>and stage and all selection types</w:t>
+        <w:t>and stage</w:t>
+      </w:r>
+      <w:r>
+        <w:rPr>
+          <w:lang w:val="en-GB"/>
+        </w:rPr>
+        <w:t xml:space="preserve"> [fixing </w:t>
+      </w:r>
+      <w:proofErr w:type="spellStart"/>
+      <w:r>
+        <w:rPr>
+          <w:lang w:val="en-GB"/>
+        </w:rPr>
+        <w:t>aak_ge</w:t>
+      </w:r>
+      <w:proofErr w:type="spellEnd"/>
+      <w:r>
+        <w:rPr>
+          <w:lang w:val="en-GB"/>
+        </w:rPr>
+        <w:t>]</w:t>
+      </w:r>
+      <w:r>
+        <w:rPr>
+          <w:lang w:val="en-GB"/>
+        </w:rPr>
+        <w:t xml:space="preserve"> and all selection types</w:t>
       </w:r>
     </w:p>
     <w:p>
@@ -4144,6 +4200,7 @@
         <w:rPr>
           <w:lang w:val="en-GB"/>
         </w:rPr>
+        <w:lastRenderedPageBreak/>
         <w:t>(</w:t>
       </w:r>
       <w:r>
@@ -4169,7 +4226,6 @@
         <w:rPr>
           <w:lang w:val="en-GB"/>
         </w:rPr>
-        <w:lastRenderedPageBreak/>
         <w:t>Using chi2 never made any sense, it’s only for categorical variables</w:t>
       </w:r>
     </w:p>
@@ -4873,6 +4929,7 @@
         <w:rPr>
           <w:lang w:val="en-GB"/>
         </w:rPr>
+        <w:lastRenderedPageBreak/>
         <w:t xml:space="preserve">Run hyper parameter tuning for </w:t>
       </w:r>
       <w:proofErr w:type="spellStart"/>
@@ -4953,7 +5010,6 @@
         <w:rPr>
           <w:lang w:val="en-GB"/>
         </w:rPr>
-        <w:lastRenderedPageBreak/>
         <w:t>Integration</w:t>
       </w:r>
     </w:p>
@@ -5602,6 +5658,7 @@
         <w:rPr>
           <w:lang w:val="en-GB"/>
         </w:rPr>
+        <w:lastRenderedPageBreak/>
         <w:t>Autoencoder</w:t>
       </w:r>
     </w:p>
@@ -5638,7 +5695,6 @@
         <w:rPr>
           <w:lang w:val="en-GB"/>
         </w:rPr>
-        <w:lastRenderedPageBreak/>
         <w:t>Try to use cross cancer AE model</w:t>
       </w:r>
     </w:p>

</xml_diff>

<commit_message>
Add individual modality predictions AE and NMF for STAD stage elastic net and rf experiments using pearson and enet and rf feature selection
</commit_message>
<xml_diff>
--- a/Thesis Steps.docx
+++ b/Thesis Steps.docx
@@ -3766,7 +3766,31 @@
         <w:rPr>
           <w:lang w:val="en-GB"/>
         </w:rPr>
-        <w:t xml:space="preserve"> and stage and all selection types</w:t>
+        <w:t xml:space="preserve"> and stage</w:t>
+      </w:r>
+      <w:r>
+        <w:rPr>
+          <w:lang w:val="en-GB"/>
+        </w:rPr>
+        <w:t xml:space="preserve"> [</w:t>
+      </w:r>
+      <w:r>
+        <w:rPr>
+          <w:lang w:val="en-GB"/>
+        </w:rPr>
+        <w:t>x</w:t>
+      </w:r>
+      <w:r>
+        <w:rPr>
+          <w:lang w:val="en-GB"/>
+        </w:rPr>
+        <w:t>]</w:t>
+      </w:r>
+      <w:r>
+        <w:rPr>
+          <w:lang w:val="en-GB"/>
+        </w:rPr>
+        <w:t xml:space="preserve"> and all selection types</w:t>
       </w:r>
     </w:p>
     <w:p>
@@ -3804,6 +3828,12 @@
         </w:rPr>
         <w:t>Run with 100 components to match AE</w:t>
       </w:r>
+      <w:r>
+        <w:rPr>
+          <w:lang w:val="en-GB"/>
+        </w:rPr>
+        <w:t xml:space="preserve"> [x]</w:t>
+      </w:r>
     </w:p>
     <w:p>
       <w:pPr>
@@ -3858,7 +3888,19 @@
         <w:rPr>
           <w:lang w:val="en-GB"/>
         </w:rPr>
-        <w:t xml:space="preserve">[pending] </w:t>
+        <w:t>[</w:t>
+      </w:r>
+      <w:r>
+        <w:rPr>
+          <w:lang w:val="en-GB"/>
+        </w:rPr>
+        <w:t>x</w:t>
+      </w:r>
+      <w:r>
+        <w:rPr>
+          <w:lang w:val="en-GB"/>
+        </w:rPr>
+        <w:t xml:space="preserve">] </w:t>
       </w:r>
       <w:r>
         <w:rPr>

</xml_diff>

<commit_message>
Add Genus descriptors for all cancers
</commit_message>
<xml_diff>
--- a/Thesis Steps.docx
+++ b/Thesis Steps.docx
@@ -207,35 +207,7 @@
         <w:rPr>
           <w:lang w:val="en-GB"/>
         </w:rPr>
-        <w:t xml:space="preserve">Try to find </w:t>
-      </w:r>
-      <w:proofErr w:type="spellStart"/>
-      <w:r>
-        <w:rPr>
-          <w:lang w:val="en-GB"/>
-        </w:rPr>
-        <w:t>preprocessed</w:t>
-      </w:r>
-      <w:proofErr w:type="spellEnd"/>
-      <w:r>
-        <w:rPr>
-          <w:lang w:val="en-GB"/>
-        </w:rPr>
-        <w:t xml:space="preserve"> TCGA gene data with more samples otherwise </w:t>
-      </w:r>
-      <w:proofErr w:type="spellStart"/>
-      <w:r>
-        <w:rPr>
-          <w:lang w:val="en-GB"/>
-        </w:rPr>
-        <w:t>preprocess</w:t>
-      </w:r>
-      <w:proofErr w:type="spellEnd"/>
-      <w:r>
-        <w:rPr>
-          <w:lang w:val="en-GB"/>
-        </w:rPr>
-        <w:t xml:space="preserve"> it yourself</w:t>
+        <w:t>Try to find preprocessed TCGA gene data with more samples otherwise preprocess it yourself</w:t>
       </w:r>
     </w:p>
     <w:p>
@@ -342,34 +314,38 @@
         <w:rPr>
           <w:lang w:val="en-GB"/>
         </w:rPr>
+        <w:t xml:space="preserve"> nevermind</w:t>
+      </w:r>
+      <w:r>
+        <w:rPr>
+          <w:lang w:val="en-GB"/>
+        </w:rPr>
+        <w:t>)</w:t>
+      </w:r>
+    </w:p>
+    <w:p>
+      <w:pPr>
+        <w:rPr>
+          <w:lang w:val="en-GB"/>
+        </w:rPr>
+      </w:pPr>
+      <w:r>
+        <w:rPr>
+          <w:lang w:val="en-GB"/>
+        </w:rPr>
+        <w:t>Firehose is also no good.</w:t>
+      </w:r>
+      <w:r>
+        <w:rPr>
+          <w:lang w:val="en-GB"/>
+        </w:rPr>
         <w:t xml:space="preserve"> </w:t>
       </w:r>
-      <w:proofErr w:type="spellStart"/>
-      <w:r>
-        <w:rPr>
-          <w:lang w:val="en-GB"/>
-        </w:rPr>
-        <w:t>nevermind</w:t>
-      </w:r>
-      <w:proofErr w:type="spellEnd"/>
-      <w:r>
-        <w:rPr>
-          <w:lang w:val="en-GB"/>
-        </w:rPr>
-        <w:t>)</w:t>
-      </w:r>
-    </w:p>
-    <w:p>
-      <w:pPr>
-        <w:rPr>
-          <w:lang w:val="en-GB"/>
-        </w:rPr>
-      </w:pPr>
-      <w:r>
-        <w:rPr>
-          <w:lang w:val="en-GB"/>
-        </w:rPr>
-        <w:t>Firehose is also no good.</w:t>
+      <w:r>
+        <w:rPr>
+          <w:lang w:val="en-GB"/>
+        </w:rPr>
+        <w:t xml:space="preserve"> Xeno also doesn’t have the samples I need for stomach.</w:t>
       </w:r>
       <w:r>
         <w:rPr>
@@ -381,32 +357,6 @@
         <w:rPr>
           <w:lang w:val="en-GB"/>
         </w:rPr>
-        <w:t xml:space="preserve"> </w:t>
-      </w:r>
-      <w:proofErr w:type="spellStart"/>
-      <w:r>
-        <w:rPr>
-          <w:lang w:val="en-GB"/>
-        </w:rPr>
-        <w:t>Xeno</w:t>
-      </w:r>
-      <w:proofErr w:type="spellEnd"/>
-      <w:r>
-        <w:rPr>
-          <w:lang w:val="en-GB"/>
-        </w:rPr>
-        <w:t xml:space="preserve"> also doesn’t have the samples I need for stomach.</w:t>
-      </w:r>
-      <w:r>
-        <w:rPr>
-          <w:lang w:val="en-GB"/>
-        </w:rPr>
-        <w:t xml:space="preserve"> </w:t>
-      </w:r>
-      <w:r>
-        <w:rPr>
-          <w:lang w:val="en-GB"/>
-        </w:rPr>
         <w:t>The studies in my documents also don’t really have the data.</w:t>
       </w:r>
     </w:p>
@@ -433,55 +383,13 @@
         <w:rPr>
           <w:lang w:val="en-GB"/>
         </w:rPr>
-        <w:t xml:space="preserve">So, it seems like </w:t>
-      </w:r>
-      <w:proofErr w:type="spellStart"/>
-      <w:r>
-        <w:rPr>
-          <w:lang w:val="en-GB"/>
-        </w:rPr>
-        <w:t>Xenos</w:t>
-      </w:r>
-      <w:proofErr w:type="spellEnd"/>
-      <w:r>
-        <w:rPr>
-          <w:lang w:val="en-GB"/>
-        </w:rPr>
-        <w:t xml:space="preserve"> has some samples that the other one doesn’t equal amount of controls in total, so I could try to append them and then get the </w:t>
-      </w:r>
-      <w:proofErr w:type="spellStart"/>
-      <w:r>
-        <w:rPr>
-          <w:lang w:val="en-GB"/>
-        </w:rPr>
-        <w:t>preprocessing</w:t>
-      </w:r>
-      <w:proofErr w:type="spellEnd"/>
-      <w:r>
-        <w:rPr>
-          <w:lang w:val="en-GB"/>
-        </w:rPr>
-        <w:t xml:space="preserve"> to be the same</w:t>
-      </w:r>
-      <w:r>
-        <w:rPr>
-          <w:lang w:val="en-GB"/>
-        </w:rPr>
-        <w:t xml:space="preserve">: It doesn’t have any control samples which the author doesn’t have, only </w:t>
-      </w:r>
-      <w:proofErr w:type="spellStart"/>
-      <w:r>
-        <w:rPr>
-          <w:lang w:val="en-GB"/>
-        </w:rPr>
-        <w:t>tumor</w:t>
-      </w:r>
-      <w:proofErr w:type="spellEnd"/>
-      <w:r>
-        <w:rPr>
-          <w:lang w:val="en-GB"/>
-        </w:rPr>
-        <w:t xml:space="preserve"> samples.</w:t>
+        <w:t>So, it seems like Xenos has some samples that the other one doesn’t equal amount of controls in total, so I could try to append them and then get the preprocessing to be the same</w:t>
+      </w:r>
+      <w:r>
+        <w:rPr>
+          <w:lang w:val="en-GB"/>
+        </w:rPr>
+        <w:t>: It doesn’t have any control samples which the author doesn’t have, only tumor samples.</w:t>
       </w:r>
       <w:r>
         <w:rPr>
@@ -582,21 +490,7 @@
         <w:rPr>
           <w:lang w:val="en-GB"/>
         </w:rPr>
-        <w:t xml:space="preserve">I explored the normal versus </w:t>
-      </w:r>
-      <w:proofErr w:type="spellStart"/>
-      <w:r>
-        <w:rPr>
-          <w:lang w:val="en-GB"/>
-        </w:rPr>
-        <w:t>tumor</w:t>
-      </w:r>
-      <w:proofErr w:type="spellEnd"/>
-      <w:r>
-        <w:rPr>
-          <w:lang w:val="en-GB"/>
-        </w:rPr>
-        <w:t xml:space="preserve"> of the TCMA data sets, I should also do that for the gene expression data set.</w:t>
+        <w:t>I explored the normal versus tumor of the TCMA data sets, I should also do that for the gene expression data set.</w:t>
       </w:r>
     </w:p>
     <w:p>
@@ -615,21 +509,7 @@
         <w:rPr>
           <w:lang w:val="en-GB"/>
         </w:rPr>
-        <w:t xml:space="preserve"> It seems to be there, but in another file. Also, the </w:t>
-      </w:r>
-      <w:proofErr w:type="spellStart"/>
-      <w:r>
-        <w:rPr>
-          <w:lang w:val="en-GB"/>
-        </w:rPr>
-        <w:t>xenos</w:t>
-      </w:r>
-      <w:proofErr w:type="spellEnd"/>
-      <w:r>
-        <w:rPr>
-          <w:lang w:val="en-GB"/>
-        </w:rPr>
-        <w:t xml:space="preserve"> data doesn’t have all the cases of STAD for example and also not as many normal samples.</w:t>
+        <w:t xml:space="preserve"> It seems to be there, but in another file. Also, the xenos data doesn’t have all the cases of STAD for example and also not as many normal samples.</w:t>
       </w:r>
     </w:p>
     <w:p>
@@ -719,30 +599,39 @@
         <w:rPr>
           <w:lang w:val="en-GB"/>
         </w:rPr>
-        <w:t xml:space="preserve"> A lot of overlap between </w:t>
-      </w:r>
-      <w:proofErr w:type="spellStart"/>
-      <w:r>
-        <w:rPr>
-          <w:lang w:val="en-GB"/>
-        </w:rPr>
-        <w:t>tumor</w:t>
-      </w:r>
-      <w:proofErr w:type="spellEnd"/>
-      <w:r>
-        <w:rPr>
-          <w:lang w:val="en-GB"/>
-        </w:rPr>
-        <w:t xml:space="preserve"> and no </w:t>
-      </w:r>
-      <w:proofErr w:type="spellStart"/>
-      <w:r>
-        <w:rPr>
-          <w:lang w:val="en-GB"/>
-        </w:rPr>
-        <w:t>tumor</w:t>
-      </w:r>
-      <w:proofErr w:type="spellEnd"/>
+        <w:t xml:space="preserve"> A lot of overlap between tumor and no tumor.</w:t>
+      </w:r>
+    </w:p>
+    <w:p>
+      <w:pPr>
+        <w:rPr>
+          <w:lang w:val="en-GB"/>
+        </w:rPr>
+      </w:pPr>
+      <w:r>
+        <w:rPr>
+          <w:lang w:val="en-GB"/>
+        </w:rPr>
+        <w:t xml:space="preserve">I’ve visualized also the overlap with Aakash GE data and phylum. Next </w:t>
+      </w:r>
+      <w:r>
+        <w:rPr>
+          <w:lang w:val="en-GB"/>
+        </w:rPr>
+        <w:t>d</w:t>
+      </w:r>
+      <w:r>
+        <w:rPr>
+          <w:lang w:val="en-GB"/>
+        </w:rPr>
+        <w:t>o it with</w:t>
+      </w:r>
+      <w:r>
+        <w:rPr>
+          <w:lang w:val="en-GB"/>
+        </w:rPr>
+        <w:t xml:space="preserve"> genus</w:t>
+      </w:r>
       <w:r>
         <w:rPr>
           <w:lang w:val="en-GB"/>
@@ -760,43 +649,6 @@
         <w:rPr>
           <w:lang w:val="en-GB"/>
         </w:rPr>
-        <w:t xml:space="preserve">I’ve visualized also the overlap with Aakash GE data and phylum. Next </w:t>
-      </w:r>
-      <w:r>
-        <w:rPr>
-          <w:lang w:val="en-GB"/>
-        </w:rPr>
-        <w:t>d</w:t>
-      </w:r>
-      <w:r>
-        <w:rPr>
-          <w:lang w:val="en-GB"/>
-        </w:rPr>
-        <w:t>o it with</w:t>
-      </w:r>
-      <w:r>
-        <w:rPr>
-          <w:lang w:val="en-GB"/>
-        </w:rPr>
-        <w:t xml:space="preserve"> genus</w:t>
-      </w:r>
-      <w:r>
-        <w:rPr>
-          <w:lang w:val="en-GB"/>
-        </w:rPr>
-        <w:t>.</w:t>
-      </w:r>
-    </w:p>
-    <w:p>
-      <w:pPr>
-        <w:rPr>
-          <w:lang w:val="en-GB"/>
-        </w:rPr>
-      </w:pPr>
-      <w:r>
-        <w:rPr>
-          <w:lang w:val="en-GB"/>
-        </w:rPr>
         <w:t>Visualize</w:t>
       </w:r>
       <w:r>
@@ -873,14 +725,7 @@
         <w:rPr>
           <w:lang w:val="en-GB"/>
         </w:rPr>
-        <w:t xml:space="preserve">This is done and apparently there really are a good amount of normal </w:t>
-      </w:r>
-      <w:proofErr w:type="spellStart"/>
-      <w:r>
-        <w:rPr>
-          <w:lang w:val="en-GB"/>
-        </w:rPr>
-        <w:t>sa</w:t>
+        <w:t>This is done and apparently there really are a good amount of normal sa</w:t>
       </w:r>
       <w:r>
         <w:rPr>
@@ -892,14 +737,7 @@
         <w:rPr>
           <w:lang w:val="en-GB"/>
         </w:rPr>
-        <w:t>mples</w:t>
-      </w:r>
-      <w:proofErr w:type="spellEnd"/>
-      <w:r>
-        <w:rPr>
-          <w:lang w:val="en-GB"/>
-        </w:rPr>
-        <w:t xml:space="preserve"> in the GE data set. It might be fruitful to find another microbial data set.</w:t>
+        <w:t>mples in the GE data set. It might be fruitful to find another microbial data set.</w:t>
       </w:r>
     </w:p>
     <w:p>
@@ -932,21 +770,7 @@
         <w:rPr>
           <w:lang w:val="en-GB"/>
         </w:rPr>
-        <w:t xml:space="preserve">: reorganization all files and processing of data and </w:t>
-      </w:r>
-      <w:proofErr w:type="spellStart"/>
-      <w:r>
-        <w:rPr>
-          <w:lang w:val="en-GB"/>
-        </w:rPr>
-        <w:t>cleanup</w:t>
-      </w:r>
-      <w:proofErr w:type="spellEnd"/>
-      <w:r>
-        <w:rPr>
-          <w:lang w:val="en-GB"/>
-        </w:rPr>
-        <w:t xml:space="preserve"> is done.</w:t>
+        <w:t>: reorganization all files and processing of data and cleanup is done.</w:t>
       </w:r>
       <w:r>
         <w:rPr>
@@ -971,21 +795,7 @@
         <w:rPr>
           <w:lang w:val="en-GB"/>
         </w:rPr>
-        <w:t xml:space="preserve">. Try with TS NE and </w:t>
-      </w:r>
-      <w:proofErr w:type="spellStart"/>
-      <w:r>
-        <w:rPr>
-          <w:lang w:val="en-GB"/>
-        </w:rPr>
-        <w:t>umap</w:t>
-      </w:r>
-      <w:proofErr w:type="spellEnd"/>
-      <w:r>
-        <w:rPr>
-          <w:lang w:val="en-GB"/>
-        </w:rPr>
-        <w:t xml:space="preserve"> and see difference between combined and separate</w:t>
+        <w:t>. Try with TS NE and umap and see difference between combined and separate</w:t>
       </w:r>
     </w:p>
     <w:p>
@@ -1004,21 +814,7 @@
         <w:rPr>
           <w:lang w:val="en-GB"/>
         </w:rPr>
-        <w:t xml:space="preserve"> Or survival prediction or </w:t>
-      </w:r>
-      <w:proofErr w:type="spellStart"/>
-      <w:r>
-        <w:rPr>
-          <w:lang w:val="en-GB"/>
-        </w:rPr>
-        <w:t>tumor</w:t>
-      </w:r>
-      <w:proofErr w:type="spellEnd"/>
-      <w:r>
-        <w:rPr>
-          <w:lang w:val="en-GB"/>
-        </w:rPr>
-        <w:t xml:space="preserve"> stage prediction</w:t>
+        <w:t xml:space="preserve"> Or survival prediction or tumor stage prediction</w:t>
       </w:r>
     </w:p>
     <w:p>
@@ -1044,21 +840,7 @@
         <w:rPr>
           <w:lang w:val="en-GB"/>
         </w:rPr>
-        <w:t xml:space="preserve">Fix bug with joining with GE overlap stage. The discrepancy in </w:t>
-      </w:r>
-      <w:proofErr w:type="spellStart"/>
-      <w:r>
-        <w:rPr>
-          <w:lang w:val="en-GB"/>
-        </w:rPr>
-        <w:t>tumor</w:t>
-      </w:r>
-      <w:proofErr w:type="spellEnd"/>
-      <w:r>
-        <w:rPr>
-          <w:lang w:val="en-GB"/>
-        </w:rPr>
-        <w:t xml:space="preserve"> versus normal is caused by duplicates.</w:t>
+        <w:t>Fix bug with joining with GE overlap stage. The discrepancy in tumor versus normal is caused by duplicates.</w:t>
       </w:r>
       <w:r>
         <w:rPr>
@@ -1090,48 +872,20 @@
         <w:rPr>
           <w:lang w:val="en-GB"/>
         </w:rPr>
-        <w:t xml:space="preserve">Hypotheses: what were the results of running a prediction model using overlapped microbial and gene expression data on </w:t>
-      </w:r>
-      <w:proofErr w:type="spellStart"/>
-      <w:r>
-        <w:rPr>
-          <w:lang w:val="en-GB"/>
-        </w:rPr>
-        <w:t>tumor</w:t>
-      </w:r>
-      <w:proofErr w:type="spellEnd"/>
-      <w:r>
-        <w:rPr>
-          <w:lang w:val="en-GB"/>
-        </w:rPr>
-        <w:t xml:space="preserve"> versus normal classification?</w:t>
-      </w:r>
-    </w:p>
-    <w:p>
-      <w:pPr>
-        <w:rPr>
-          <w:lang w:val="en-GB"/>
-        </w:rPr>
-      </w:pPr>
-      <w:r>
-        <w:rPr>
-          <w:lang w:val="en-GB"/>
-        </w:rPr>
-        <w:t xml:space="preserve">Task: run an SVM model to predict </w:t>
-      </w:r>
-      <w:proofErr w:type="spellStart"/>
-      <w:r>
-        <w:rPr>
-          <w:lang w:val="en-GB"/>
-        </w:rPr>
-        <w:t>tumor</w:t>
-      </w:r>
-      <w:proofErr w:type="spellEnd"/>
-      <w:r>
-        <w:rPr>
-          <w:lang w:val="en-GB"/>
-        </w:rPr>
-        <w:t xml:space="preserve"> versus normal and compare it with separate predictions using only microbial or only gene expression.</w:t>
+        <w:t>Hypotheses: what were the results of running a prediction model using overlapped microbial and gene expression data on tumor versus normal classification?</w:t>
+      </w:r>
+    </w:p>
+    <w:p>
+      <w:pPr>
+        <w:rPr>
+          <w:lang w:val="en-GB"/>
+        </w:rPr>
+      </w:pPr>
+      <w:r>
+        <w:rPr>
+          <w:lang w:val="en-GB"/>
+        </w:rPr>
+        <w:t>Task: run an SVM model to predict tumor versus normal and compare it with separate predictions using only microbial or only gene expression.</w:t>
       </w:r>
       <w:r>
         <w:rPr>
@@ -1287,35 +1041,7 @@
         <w:rPr>
           <w:lang w:val="en-GB"/>
         </w:rPr>
-        <w:t xml:space="preserve">separately on gene expression and abundance data and overlapped data for multiple amount of features and see which works best for class separation visually assessed with PCA or t-SNE or with prediction tasks such as </w:t>
-      </w:r>
-      <w:proofErr w:type="spellStart"/>
-      <w:r>
-        <w:rPr>
-          <w:lang w:val="en-GB"/>
-        </w:rPr>
-        <w:t>tumor</w:t>
-      </w:r>
-      <w:proofErr w:type="spellEnd"/>
-      <w:r>
-        <w:rPr>
-          <w:lang w:val="en-GB"/>
-        </w:rPr>
-        <w:t xml:space="preserve"> stage prediction or </w:t>
-      </w:r>
-      <w:proofErr w:type="spellStart"/>
-      <w:r>
-        <w:rPr>
-          <w:lang w:val="en-GB"/>
-        </w:rPr>
-        <w:t>tumor</w:t>
-      </w:r>
-      <w:proofErr w:type="spellEnd"/>
-      <w:r>
-        <w:rPr>
-          <w:lang w:val="en-GB"/>
-        </w:rPr>
-        <w:t xml:space="preserve"> versus normal prediction</w:t>
+        <w:t>separately on gene expression and abundance data and overlapped data for multiple amount of features and see which works best for class separation visually assessed with PCA or t-SNE or with prediction tasks such as tumor stage prediction or tumor versus normal prediction</w:t>
       </w:r>
     </w:p>
     <w:p>
@@ -1384,21 +1110,7 @@
         <w:rPr>
           <w:lang w:val="en-GB"/>
         </w:rPr>
-        <w:t xml:space="preserve">Hypotheses: are there benefits to integrating microbial and omics data when predicting </w:t>
-      </w:r>
-      <w:proofErr w:type="spellStart"/>
-      <w:r>
-        <w:rPr>
-          <w:lang w:val="en-GB"/>
-        </w:rPr>
-        <w:t>tumor</w:t>
-      </w:r>
-      <w:proofErr w:type="spellEnd"/>
-      <w:r>
-        <w:rPr>
-          <w:lang w:val="en-GB"/>
-        </w:rPr>
-        <w:t xml:space="preserve"> stage?</w:t>
+        <w:t>Hypotheses: are there benefits to integrating microbial and omics data when predicting tumor stage?</w:t>
       </w:r>
     </w:p>
     <w:p>
@@ -1421,21 +1133,7 @@
         <w:rPr>
           <w:lang w:val="en-GB"/>
         </w:rPr>
-        <w:t xml:space="preserve">summarize </w:t>
-      </w:r>
-      <w:proofErr w:type="spellStart"/>
-      <w:r>
-        <w:rPr>
-          <w:lang w:val="en-GB"/>
-        </w:rPr>
-        <w:t>tumor</w:t>
-      </w:r>
-      <w:proofErr w:type="spellEnd"/>
-      <w:r>
-        <w:rPr>
-          <w:lang w:val="en-GB"/>
-        </w:rPr>
-        <w:t xml:space="preserve"> stages into 123 or 4 and use a multinomial logistic regression model to predict them for all cancer types when using genus and when using only gene expression data and when using overlapped data. Do this using all features, five features and 10 features. </w:t>
+        <w:t xml:space="preserve">summarize tumor stages into 123 or 4 and use a multinomial logistic regression model to predict them for all cancer types when using genus and when using only gene expression data and when using overlapped data. Do this using all features, five features and 10 features. </w:t>
       </w:r>
       <w:r>
         <w:rPr>
@@ -1447,21 +1145,7 @@
         <w:rPr>
           <w:lang w:val="en-GB"/>
         </w:rPr>
-        <w:t xml:space="preserve"> have </w:t>
-      </w:r>
-      <w:proofErr w:type="spellStart"/>
-      <w:r>
-        <w:rPr>
-          <w:lang w:val="en-GB"/>
-        </w:rPr>
-        <w:t>tumor</w:t>
-      </w:r>
-      <w:proofErr w:type="spellEnd"/>
-      <w:r>
-        <w:rPr>
-          <w:lang w:val="en-GB"/>
-        </w:rPr>
-        <w:t xml:space="preserve"> stage data for genus.</w:t>
+        <w:t xml:space="preserve"> have tumor stage data for genus.</w:t>
       </w:r>
     </w:p>
     <w:p>
@@ -1542,21 +1226,7 @@
         <w:rPr>
           <w:lang w:val="en-GB"/>
         </w:rPr>
-        <w:t xml:space="preserve">Task: Visualize all PCA and t-SNE for stage and </w:t>
-      </w:r>
-      <w:proofErr w:type="spellStart"/>
-      <w:r>
-        <w:rPr>
-          <w:lang w:val="en-GB"/>
-        </w:rPr>
-        <w:t>tumor</w:t>
-      </w:r>
-      <w:proofErr w:type="spellEnd"/>
-      <w:r>
-        <w:rPr>
-          <w:lang w:val="en-GB"/>
-        </w:rPr>
-        <w:t>, across selected feature amounts and for all cancers. And then do the same when the same samples are selected.</w:t>
+        <w:t>Task: Visualize all PCA and t-SNE for stage and tumor, across selected feature amounts and for all cancers. And then do the same when the same samples are selected.</w:t>
       </w:r>
     </w:p>
     <w:p>
@@ -1696,21 +1366,7 @@
         <w:rPr>
           <w:lang w:val="en-GB"/>
         </w:rPr>
-        <w:t xml:space="preserve"> make </w:t>
-      </w:r>
-      <w:proofErr w:type="spellStart"/>
-      <w:r>
-        <w:rPr>
-          <w:lang w:val="en-GB"/>
-        </w:rPr>
-        <w:t>avg</w:t>
-      </w:r>
-      <w:proofErr w:type="spellEnd"/>
-      <w:r>
-        <w:rPr>
-          <w:lang w:val="en-GB"/>
-        </w:rPr>
-        <w:t xml:space="preserve"> fun for multiclass stage</w:t>
+        <w:t xml:space="preserve"> make avg fun for multiclass stage</w:t>
       </w:r>
       <w:r>
         <w:rPr>
@@ -1733,21 +1389,7 @@
         <w:rPr>
           <w:lang w:val="en-GB"/>
         </w:rPr>
-        <w:t xml:space="preserve">Result: F1 score is clearly higher across a lot of cancers for </w:t>
-      </w:r>
-      <w:proofErr w:type="spellStart"/>
-      <w:r>
-        <w:rPr>
-          <w:lang w:val="en-GB"/>
-        </w:rPr>
-        <w:t>tumor</w:t>
-      </w:r>
-      <w:proofErr w:type="spellEnd"/>
-      <w:r>
-        <w:rPr>
-          <w:lang w:val="en-GB"/>
-        </w:rPr>
-        <w:t xml:space="preserve"> prediction one five or ten features are selected. It seems to be higher across the board for stage prediction.</w:t>
+        <w:t>Result: F1 score is clearly higher across a lot of cancers for tumor prediction one five or ten features are selected. It seems to be higher across the board for stage prediction.</w:t>
       </w:r>
     </w:p>
     <w:p>
@@ -1948,21 +1590,7 @@
         <w:rPr>
           <w:lang w:val="en-GB"/>
         </w:rPr>
-        <w:t xml:space="preserve"> </w:t>
-      </w:r>
-      <w:proofErr w:type="spellStart"/>
-      <w:r>
-        <w:rPr>
-          <w:lang w:val="en-GB"/>
-        </w:rPr>
-        <w:t>tumor</w:t>
-      </w:r>
-      <w:proofErr w:type="spellEnd"/>
-      <w:r>
-        <w:rPr>
-          <w:lang w:val="en-GB"/>
-        </w:rPr>
-        <w:t xml:space="preserve"> stage????</w:t>
+        <w:t xml:space="preserve"> tumor stage????</w:t>
       </w:r>
     </w:p>
     <w:bookmarkEnd w:id="0"/>
@@ -2079,21 +1707,7 @@
         <w:rPr>
           <w:lang w:val="en-GB"/>
         </w:rPr>
-        <w:t xml:space="preserve">For </w:t>
-      </w:r>
-      <w:proofErr w:type="spellStart"/>
-      <w:r>
-        <w:rPr>
-          <w:lang w:val="en-GB"/>
-        </w:rPr>
-        <w:t>tumor</w:t>
-      </w:r>
-      <w:proofErr w:type="spellEnd"/>
-      <w:r>
-        <w:rPr>
-          <w:lang w:val="en-GB"/>
-        </w:rPr>
-        <w:t xml:space="preserve"> </w:t>
+        <w:t xml:space="preserve">For tumor </w:t>
       </w:r>
       <w:r>
         <w:rPr>
@@ -2168,21 +1782,7 @@
         <w:rPr>
           <w:lang w:val="en-GB"/>
         </w:rPr>
-        <w:t xml:space="preserve">Task: create a pipeline to save prediction outputs and generate confusion matrices to inspect generate the predictions for </w:t>
-      </w:r>
-      <w:proofErr w:type="spellStart"/>
-      <w:r>
-        <w:rPr>
-          <w:lang w:val="en-GB"/>
-        </w:rPr>
-        <w:t>tumor</w:t>
-      </w:r>
-      <w:proofErr w:type="spellEnd"/>
-      <w:r>
-        <w:rPr>
-          <w:lang w:val="en-GB"/>
-        </w:rPr>
-        <w:t xml:space="preserve"> and stage across all cancers</w:t>
+        <w:t>Task: create a pipeline to save prediction outputs and generate confusion matrices to inspect generate the predictions for tumor and stage across all cancers</w:t>
       </w:r>
       <w:r>
         <w:rPr>
@@ -2210,21 +1810,7 @@
         <w:rPr>
           <w:lang w:val="en-GB"/>
         </w:rPr>
-        <w:t xml:space="preserve">, especially for </w:t>
-      </w:r>
-      <w:proofErr w:type="spellStart"/>
-      <w:r>
-        <w:rPr>
-          <w:lang w:val="en-GB"/>
-        </w:rPr>
-        <w:t>tumors</w:t>
-      </w:r>
-      <w:proofErr w:type="spellEnd"/>
-      <w:r>
-        <w:rPr>
-          <w:lang w:val="en-GB"/>
-        </w:rPr>
-        <w:t>. For stage prediction, there is often some collapse with only predicting stage II, but not always.</w:t>
+        <w:t>, especially for tumors. For stage prediction, there is often some collapse with only predicting stage II, but not always.</w:t>
       </w:r>
     </w:p>
     <w:p>
@@ -2383,35 +1969,7 @@
         <w:rPr>
           <w:lang w:val="en-GB"/>
         </w:rPr>
-        <w:t xml:space="preserve"> increasing the amount of features, using an 80/20 split instead of a 70/30 one, removing cross-</w:t>
-      </w:r>
-      <w:proofErr w:type="spellStart"/>
-      <w:r>
-        <w:rPr>
-          <w:lang w:val="en-GB"/>
-        </w:rPr>
-        <w:t>fertilization,using</w:t>
-      </w:r>
-      <w:proofErr w:type="spellEnd"/>
-      <w:r>
-        <w:rPr>
-          <w:lang w:val="en-GB"/>
-        </w:rPr>
-        <w:t xml:space="preserve"> more random sampling </w:t>
-      </w:r>
-      <w:proofErr w:type="spellStart"/>
-      <w:r>
-        <w:rPr>
-          <w:lang w:val="en-GB"/>
-        </w:rPr>
-        <w:t>iterationscould</w:t>
-      </w:r>
-      <w:proofErr w:type="spellEnd"/>
-      <w:r>
-        <w:rPr>
-          <w:lang w:val="en-GB"/>
-        </w:rPr>
-        <w:t xml:space="preserve"> give more useful insights</w:t>
+        <w:t xml:space="preserve"> increasing the amount of features, using an 80/20 split instead of a 70/30 one, removing cross-fertilization,using more random sampling iterationscould give more useful insights</w:t>
       </w:r>
     </w:p>
     <w:p>
@@ -2813,21 +2371,7 @@
         <w:rPr>
           <w:lang w:val="en-GB"/>
         </w:rPr>
-        <w:t xml:space="preserve"> For some </w:t>
-      </w:r>
-      <w:proofErr w:type="spellStart"/>
-      <w:r>
-        <w:rPr>
-          <w:lang w:val="en-GB"/>
-        </w:rPr>
-        <w:t>reason,the</w:t>
-      </w:r>
-      <w:proofErr w:type="spellEnd"/>
-      <w:r>
-        <w:rPr>
-          <w:lang w:val="en-GB"/>
-        </w:rPr>
-        <w:t xml:space="preserve"> results are a bit different for future values lower than the maximum which indicates that there were some feature selection differences on different runs even though it</w:t>
+        <w:t xml:space="preserve"> For some reason,the results are a bit different for future values lower than the maximum which indicates that there were some feature selection differences on different runs even though it</w:t>
       </w:r>
     </w:p>
     <w:p>
@@ -2853,84 +2397,20 @@
         <w:rPr>
           <w:lang w:val="en-GB"/>
         </w:rPr>
-        <w:t xml:space="preserve">Running </w:t>
-      </w:r>
-      <w:proofErr w:type="spellStart"/>
-      <w:r>
-        <w:rPr>
-          <w:lang w:val="en-GB"/>
-        </w:rPr>
-        <w:t>tcma_gen</w:t>
-      </w:r>
-      <w:proofErr w:type="spellEnd"/>
-      <w:r>
-        <w:rPr>
-          <w:lang w:val="en-GB"/>
-        </w:rPr>
-        <w:t xml:space="preserve"> </w:t>
-      </w:r>
-      <w:proofErr w:type="spellStart"/>
-      <w:r>
-        <w:rPr>
-          <w:lang w:val="en-GB"/>
-        </w:rPr>
-        <w:t>tumor</w:t>
-      </w:r>
-      <w:proofErr w:type="spellEnd"/>
-      <w:r>
-        <w:rPr>
-          <w:lang w:val="en-GB"/>
-        </w:rPr>
-        <w:t xml:space="preserve"> COAD 0 </w:t>
-      </w:r>
-      <w:proofErr w:type="spellStart"/>
-      <w:r>
-        <w:rPr>
-          <w:lang w:val="en-GB"/>
-        </w:rPr>
-        <w:t>random_sampling</w:t>
-      </w:r>
-      <w:proofErr w:type="spellEnd"/>
-      <w:r>
-        <w:rPr>
-          <w:lang w:val="en-GB"/>
-        </w:rPr>
-        <w:t xml:space="preserve"> </w:t>
-      </w:r>
-      <w:proofErr w:type="spellStart"/>
-      <w:r>
-        <w:rPr>
-          <w:lang w:val="en-GB"/>
-        </w:rPr>
-        <w:t>linreg</w:t>
-      </w:r>
-      <w:proofErr w:type="spellEnd"/>
-    </w:p>
-    <w:p>
-      <w:pPr>
-        <w:rPr>
-          <w:lang w:val="en-GB"/>
-        </w:rPr>
-      </w:pPr>
-      <w:r>
-        <w:rPr>
-          <w:lang w:val="en-GB"/>
-        </w:rPr>
-        <w:t xml:space="preserve">Running for </w:t>
-      </w:r>
-      <w:proofErr w:type="spellStart"/>
-      <w:r>
-        <w:rPr>
-          <w:lang w:val="en-GB"/>
-        </w:rPr>
-        <w:t>tcma_gen</w:t>
-      </w:r>
-      <w:proofErr w:type="spellEnd"/>
-      <w:r>
-        <w:rPr>
-          <w:lang w:val="en-GB"/>
-        </w:rPr>
-        <w:t xml:space="preserve"> COAD </w:t>
+        <w:t>Running tcma_gen tumor COAD 0 random_sampling linreg</w:t>
+      </w:r>
+    </w:p>
+    <w:p>
+      <w:pPr>
+        <w:rPr>
+          <w:lang w:val="en-GB"/>
+        </w:rPr>
+      </w:pPr>
+      <w:r>
+        <w:rPr>
+          <w:lang w:val="en-GB"/>
+        </w:rPr>
+        <w:t xml:space="preserve">Running for tcma_gen COAD </w:t>
       </w:r>
     </w:p>
     <w:p>
@@ -2956,76 +2436,20 @@
         <w:rPr>
           <w:lang w:val="en-GB"/>
         </w:rPr>
-        <w:t xml:space="preserve">Running </w:t>
-      </w:r>
-      <w:proofErr w:type="spellStart"/>
-      <w:r>
-        <w:rPr>
-          <w:lang w:val="en-GB"/>
-        </w:rPr>
-        <w:t>tcma_gen_aak_ge</w:t>
-      </w:r>
-      <w:proofErr w:type="spellEnd"/>
-      <w:r>
-        <w:rPr>
-          <w:lang w:val="en-GB"/>
-        </w:rPr>
-        <w:t xml:space="preserve"> </w:t>
-      </w:r>
-      <w:proofErr w:type="spellStart"/>
-      <w:r>
-        <w:rPr>
-          <w:lang w:val="en-GB"/>
-        </w:rPr>
-        <w:t>tumor</w:t>
-      </w:r>
-      <w:proofErr w:type="spellEnd"/>
-      <w:r>
-        <w:rPr>
-          <w:lang w:val="en-GB"/>
-        </w:rPr>
-        <w:t xml:space="preserve"> HNSC 200 </w:t>
-      </w:r>
-      <w:proofErr w:type="spellStart"/>
-      <w:r>
-        <w:rPr>
-          <w:lang w:val="en-GB"/>
-        </w:rPr>
-        <w:t>random_sampling</w:t>
-      </w:r>
-      <w:proofErr w:type="spellEnd"/>
-      <w:r>
-        <w:rPr>
-          <w:lang w:val="en-GB"/>
-        </w:rPr>
-        <w:t xml:space="preserve"> chi2</w:t>
-      </w:r>
-    </w:p>
-    <w:p>
-      <w:pPr>
-        <w:rPr>
-          <w:lang w:val="en-GB"/>
-        </w:rPr>
-      </w:pPr>
-      <w:r>
-        <w:rPr>
-          <w:lang w:val="en-GB"/>
-        </w:rPr>
-        <w:t xml:space="preserve">Running for </w:t>
-      </w:r>
-      <w:proofErr w:type="spellStart"/>
-      <w:r>
-        <w:rPr>
-          <w:lang w:val="en-GB"/>
-        </w:rPr>
-        <w:t>tcma_gen_aak_ge</w:t>
-      </w:r>
-      <w:proofErr w:type="spellEnd"/>
-      <w:r>
-        <w:rPr>
-          <w:lang w:val="en-GB"/>
-        </w:rPr>
-        <w:t xml:space="preserve"> HNSC 200</w:t>
+        <w:t>Running tcma_gen_aak_ge tumor HNSC 200 random_sampling chi2</w:t>
+      </w:r>
+    </w:p>
+    <w:p>
+      <w:pPr>
+        <w:rPr>
+          <w:lang w:val="en-GB"/>
+        </w:rPr>
+      </w:pPr>
+      <w:r>
+        <w:rPr>
+          <w:lang w:val="en-GB"/>
+        </w:rPr>
+        <w:t>Running for tcma_gen_aak_ge HNSC 200</w:t>
       </w:r>
     </w:p>
     <w:p>
@@ -3094,35 +2518,7 @@
         <w:rPr>
           <w:lang w:val="en-GB"/>
         </w:rPr>
-        <w:t xml:space="preserve"> I screwed up twice, thereby fixing my screwup. I flipped </w:t>
-      </w:r>
-      <w:proofErr w:type="spellStart"/>
-      <w:r>
-        <w:rPr>
-          <w:lang w:val="en-GB"/>
-        </w:rPr>
-        <w:t>y_predicted</w:t>
-      </w:r>
-      <w:proofErr w:type="spellEnd"/>
-      <w:r>
-        <w:rPr>
-          <w:lang w:val="en-GB"/>
-        </w:rPr>
-        <w:t xml:space="preserve"> and </w:t>
-      </w:r>
-      <w:proofErr w:type="spellStart"/>
-      <w:r>
-        <w:rPr>
-          <w:lang w:val="en-GB"/>
-        </w:rPr>
-        <w:t>y_test</w:t>
-      </w:r>
-      <w:proofErr w:type="spellEnd"/>
-      <w:r>
-        <w:rPr>
-          <w:lang w:val="en-GB"/>
-        </w:rPr>
-        <w:t xml:space="preserve"> in the list comprehension and thus when saving it, but accidentally swapped the parameters when generating the confusion matrix.</w:t>
+        <w:t xml:space="preserve"> I screwed up twice, thereby fixing my screwup. I flipped y_predicted and y_test in the list comprehension and thus when saving it, but accidentally swapped the parameters when generating the confusion matrix.</w:t>
       </w:r>
     </w:p>
     <w:p>
@@ -3422,13 +2818,7 @@
         <w:rPr>
           <w:lang w:val="en-GB"/>
         </w:rPr>
-        <w:t>Run hyper parameter tuning pipeline with all cancers</w:t>
-      </w:r>
-      <w:r>
-        <w:rPr>
-          <w:lang w:val="en-GB"/>
-        </w:rPr>
-        <w:t>, parity enforcement</w:t>
+        <w:t>Save descriptor of nonzero features for genus for all cancers</w:t>
       </w:r>
     </w:p>
     <w:p>
@@ -3446,27 +2836,37 @@
         <w:rPr>
           <w:lang w:val="en-GB"/>
         </w:rPr>
+        <w:t>Run hyper parameter tuning pipeline with all cancers</w:t>
+      </w:r>
+      <w:r>
+        <w:rPr>
+          <w:lang w:val="en-GB"/>
+        </w:rPr>
+        <w:t>, parity enforcement</w:t>
+      </w:r>
+    </w:p>
+    <w:p>
+      <w:pPr>
+        <w:pStyle w:val="ListParagraph"/>
+        <w:numPr>
+          <w:ilvl w:val="0"/>
+          <w:numId w:val="10"/>
+        </w:numPr>
+        <w:rPr>
+          <w:lang w:val="en-GB"/>
+        </w:rPr>
+      </w:pPr>
+      <w:r>
+        <w:rPr>
+          <w:lang w:val="en-GB"/>
+        </w:rPr>
         <w:t>Rerun experiments</w:t>
       </w:r>
       <w:r>
         <w:rPr>
           <w:lang w:val="en-GB"/>
         </w:rPr>
-        <w:t xml:space="preserve"> [</w:t>
-      </w:r>
-      <w:proofErr w:type="spellStart"/>
-      <w:r>
-        <w:rPr>
-          <w:lang w:val="en-GB"/>
-        </w:rPr>
-        <w:t>base&amp;ae&amp;parity&amp;nmf</w:t>
-      </w:r>
-      <w:proofErr w:type="spellEnd"/>
-      <w:r>
-        <w:rPr>
-          <w:lang w:val="en-GB"/>
-        </w:rPr>
-        <w:t>]</w:t>
+        <w:t xml:space="preserve"> [base&amp;ae&amp;parity&amp;nmf]</w:t>
       </w:r>
       <w:r>
         <w:rPr>
@@ -3486,33 +2886,17 @@
           <w:lang w:val="en-GB"/>
         </w:rPr>
       </w:pPr>
-      <w:proofErr w:type="spellStart"/>
-      <w:r>
-        <w:rPr>
-          <w:lang w:val="en-GB"/>
-        </w:rPr>
-        <w:t>Tumor</w:t>
-      </w:r>
-      <w:proofErr w:type="spellEnd"/>
-      <w:r>
-        <w:rPr>
-          <w:lang w:val="en-GB"/>
-        </w:rPr>
-        <w:t xml:space="preserve">: </w:t>
-      </w:r>
-      <w:proofErr w:type="spellStart"/>
-      <w:r>
-        <w:rPr>
-          <w:lang w:val="en-GB"/>
-        </w:rPr>
-        <w:t>anova</w:t>
-      </w:r>
-      <w:proofErr w:type="spellEnd"/>
-      <w:r>
-        <w:rPr>
-          <w:lang w:val="en-GB"/>
-        </w:rPr>
-        <w:t xml:space="preserve"> (</w:t>
+      <w:r>
+        <w:rPr>
+          <w:lang w:val="en-GB"/>
+        </w:rPr>
+        <w:t xml:space="preserve">Tumor: </w:t>
+      </w:r>
+      <w:r>
+        <w:rPr>
+          <w:lang w:val="en-GB"/>
+        </w:rPr>
+        <w:t>anova (</w:t>
       </w:r>
       <w:r>
         <w:rPr>
@@ -3568,27 +2952,13 @@
         <w:rPr>
           <w:lang w:val="en-GB"/>
         </w:rPr>
-        <w:t xml:space="preserve"> (very </w:t>
-      </w:r>
-      <w:proofErr w:type="spellStart"/>
-      <w:r>
-        <w:rPr>
-          <w:lang w:val="en-GB"/>
-        </w:rPr>
-        <w:t>sparse</w:t>
-      </w:r>
-      <w:r>
-        <w:rPr>
-          <w:lang w:val="en-GB"/>
-        </w:rPr>
-        <w:t>,but</w:t>
-      </w:r>
-      <w:proofErr w:type="spellEnd"/>
-      <w:r>
-        <w:rPr>
-          <w:lang w:val="en-GB"/>
-        </w:rPr>
-        <w:t xml:space="preserve"> maybe also this one</w:t>
+        <w:t xml:space="preserve"> (very sparse</w:t>
+      </w:r>
+      <w:r>
+        <w:rPr>
+          <w:lang w:val="en-GB"/>
+        </w:rPr>
+        <w:t>,but maybe also this one</w:t>
       </w:r>
       <w:r>
         <w:rPr>
@@ -3612,21 +2982,7 @@
         <w:rPr>
           <w:lang w:val="en-GB"/>
         </w:rPr>
-        <w:t>, (</w:t>
-      </w:r>
-      <w:proofErr w:type="spellStart"/>
-      <w:r>
-        <w:rPr>
-          <w:lang w:val="en-GB"/>
-        </w:rPr>
-        <w:t>linreg</w:t>
-      </w:r>
-      <w:proofErr w:type="spellEnd"/>
-      <w:r>
-        <w:rPr>
-          <w:lang w:val="en-GB"/>
-        </w:rPr>
-        <w:t xml:space="preserve"> or tuned LASSO selection</w:t>
+        <w:t>, (linreg or tuned LASSO selection</w:t>
       </w:r>
       <w:r>
         <w:rPr>
@@ -3746,27 +3102,25 @@
         <w:rPr>
           <w:lang w:val="en-GB"/>
         </w:rPr>
-        <w:t xml:space="preserve">[pending] </w:t>
-      </w:r>
-      <w:r>
-        <w:rPr>
-          <w:lang w:val="en-GB"/>
-        </w:rPr>
-        <w:t xml:space="preserve">and run experiments for all cancers, </w:t>
-      </w:r>
-      <w:proofErr w:type="spellStart"/>
-      <w:r>
-        <w:rPr>
-          <w:lang w:val="en-GB"/>
-        </w:rPr>
-        <w:t>tumor</w:t>
-      </w:r>
-      <w:proofErr w:type="spellEnd"/>
-      <w:r>
-        <w:rPr>
-          <w:lang w:val="en-GB"/>
-        </w:rPr>
-        <w:t xml:space="preserve"> and stage</w:t>
+        <w:t>[</w:t>
+      </w:r>
+      <w:r>
+        <w:rPr>
+          <w:lang w:val="en-GB"/>
+        </w:rPr>
+        <w:t>x</w:t>
+      </w:r>
+      <w:r>
+        <w:rPr>
+          <w:lang w:val="en-GB"/>
+        </w:rPr>
+        <w:t xml:space="preserve">] </w:t>
+      </w:r>
+      <w:r>
+        <w:rPr>
+          <w:lang w:val="en-GB"/>
+        </w:rPr>
+        <w:t>and run experiments for all cancers, tumor and stage</w:t>
       </w:r>
       <w:r>
         <w:rPr>
@@ -3868,21 +3222,7 @@
         <w:rPr>
           <w:lang w:val="en-GB"/>
         </w:rPr>
-        <w:t xml:space="preserve">Run experiments for all cancers, </w:t>
-      </w:r>
-      <w:proofErr w:type="spellStart"/>
-      <w:r>
-        <w:rPr>
-          <w:lang w:val="en-GB"/>
-        </w:rPr>
-        <w:t>tumor</w:t>
-      </w:r>
-      <w:proofErr w:type="spellEnd"/>
-      <w:r>
-        <w:rPr>
-          <w:lang w:val="en-GB"/>
-        </w:rPr>
-        <w:t xml:space="preserve"> </w:t>
+        <w:t xml:space="preserve">Run experiments for all cancers, tumor </w:t>
       </w:r>
       <w:r>
         <w:rPr>
@@ -3912,21 +3252,7 @@
         <w:rPr>
           <w:lang w:val="en-GB"/>
         </w:rPr>
-        <w:t xml:space="preserve"> [fixing </w:t>
-      </w:r>
-      <w:proofErr w:type="spellStart"/>
-      <w:r>
-        <w:rPr>
-          <w:lang w:val="en-GB"/>
-        </w:rPr>
-        <w:t>aak_ge</w:t>
-      </w:r>
-      <w:proofErr w:type="spellEnd"/>
-      <w:r>
-        <w:rPr>
-          <w:lang w:val="en-GB"/>
-        </w:rPr>
-        <w:t>]</w:t>
+        <w:t xml:space="preserve"> [fixing aak_ge]</w:t>
       </w:r>
       <w:r>
         <w:rPr>
@@ -3963,21 +3289,7 @@
         <w:rPr>
           <w:lang w:val="en-GB"/>
         </w:rPr>
-        <w:t xml:space="preserve"> prediction model for </w:t>
-      </w:r>
-      <w:proofErr w:type="spellStart"/>
-      <w:r>
-        <w:rPr>
-          <w:lang w:val="en-GB"/>
-        </w:rPr>
-        <w:t>tumor</w:t>
-      </w:r>
-      <w:proofErr w:type="spellEnd"/>
-      <w:r>
-        <w:rPr>
-          <w:lang w:val="en-GB"/>
-        </w:rPr>
-        <w:t xml:space="preserve"> prediction</w:t>
+        <w:t xml:space="preserve"> prediction model for tumor prediction</w:t>
       </w:r>
     </w:p>
     <w:p>
@@ -4073,35 +3385,7 @@
         <w:rPr>
           <w:lang w:val="en-GB"/>
         </w:rPr>
-        <w:t xml:space="preserve">Set the </w:t>
-      </w:r>
-      <w:proofErr w:type="spellStart"/>
-      <w:r>
-        <w:rPr>
-          <w:lang w:val="en-GB"/>
-        </w:rPr>
-        <w:t>colors</w:t>
-      </w:r>
-      <w:proofErr w:type="spellEnd"/>
-      <w:r>
-        <w:rPr>
-          <w:lang w:val="en-GB"/>
-        </w:rPr>
-        <w:t xml:space="preserve"> which look nice when overlapping and </w:t>
-      </w:r>
-      <w:proofErr w:type="spellStart"/>
-      <w:r>
-        <w:rPr>
-          <w:lang w:val="en-GB"/>
-        </w:rPr>
-        <w:t>colorblind</w:t>
-      </w:r>
-      <w:proofErr w:type="spellEnd"/>
-      <w:r>
-        <w:rPr>
-          <w:lang w:val="en-GB"/>
-        </w:rPr>
-        <w:t xml:space="preserve"> friendly</w:t>
+        <w:t>Set the colors which look nice when overlapping and colorblind friendly</w:t>
       </w:r>
       <w:r>
         <w:rPr>
@@ -4215,21 +3499,7 @@
         <w:rPr>
           <w:lang w:val="en-GB"/>
         </w:rPr>
-        <w:t xml:space="preserve">Replace images with updated new </w:t>
-      </w:r>
-      <w:proofErr w:type="spellStart"/>
-      <w:r>
-        <w:rPr>
-          <w:lang w:val="en-GB"/>
-        </w:rPr>
-        <w:t>colors</w:t>
-      </w:r>
-      <w:proofErr w:type="spellEnd"/>
-      <w:r>
-        <w:rPr>
-          <w:lang w:val="en-GB"/>
-        </w:rPr>
-        <w:t xml:space="preserve"> and title</w:t>
+        <w:t>Replace images with updated new colors and title</w:t>
       </w:r>
     </w:p>
     <w:p>
@@ -4277,19 +3547,11 @@
           <w:lang w:val="en-GB"/>
         </w:rPr>
       </w:pPr>
-      <w:proofErr w:type="spellStart"/>
-      <w:r>
-        <w:rPr>
-          <w:lang w:val="en-GB"/>
-        </w:rPr>
-        <w:t>Enet</w:t>
-      </w:r>
-      <w:proofErr w:type="spellEnd"/>
-      <w:r>
-        <w:rPr>
-          <w:lang w:val="en-GB"/>
-        </w:rPr>
-        <w:t xml:space="preserve"> </w:t>
+      <w:r>
+        <w:rPr>
+          <w:lang w:val="en-GB"/>
+        </w:rPr>
+        <w:t xml:space="preserve">Enet </w:t>
       </w:r>
       <w:r>
         <w:rPr>
@@ -4345,21 +3607,7 @@
         <w:rPr>
           <w:lang w:val="en-GB"/>
         </w:rPr>
-        <w:t xml:space="preserve">Rerun super stage </w:t>
-      </w:r>
-      <w:proofErr w:type="spellStart"/>
-      <w:r>
-        <w:rPr>
-          <w:lang w:val="en-GB"/>
-        </w:rPr>
-        <w:t>enet</w:t>
-      </w:r>
-      <w:proofErr w:type="spellEnd"/>
-      <w:r>
-        <w:rPr>
-          <w:lang w:val="en-GB"/>
-        </w:rPr>
-        <w:t xml:space="preserve"> experiments with new different random state for </w:t>
+        <w:t xml:space="preserve">Rerun super stage enet experiments with new different random state for </w:t>
       </w:r>
       <w:r>
         <w:rPr>
@@ -4396,63 +3644,7 @@
         <w:rPr>
           <w:lang w:val="en-GB"/>
         </w:rPr>
-        <w:t>Fix ae (</w:t>
-      </w:r>
-      <w:proofErr w:type="spellStart"/>
-      <w:r>
-        <w:rPr>
-          <w:lang w:val="en-GB"/>
-        </w:rPr>
-        <w:t>tryout</w:t>
-      </w:r>
-      <w:proofErr w:type="spellEnd"/>
-      <w:r>
-        <w:rPr>
-          <w:lang w:val="en-GB"/>
-        </w:rPr>
-        <w:t xml:space="preserve"> without normalization, try increasing epochs, try with </w:t>
-      </w:r>
-      <w:proofErr w:type="spellStart"/>
-      <w:r>
-        <w:rPr>
-          <w:lang w:val="en-GB"/>
-        </w:rPr>
-        <w:t>reaky</w:t>
-      </w:r>
-      <w:proofErr w:type="spellEnd"/>
-      <w:r>
-        <w:rPr>
-          <w:lang w:val="en-GB"/>
-        </w:rPr>
-        <w:t xml:space="preserve"> </w:t>
-      </w:r>
-      <w:proofErr w:type="spellStart"/>
-      <w:r>
-        <w:rPr>
-          <w:lang w:val="en-GB"/>
-        </w:rPr>
-        <w:t>relu</w:t>
-      </w:r>
-      <w:proofErr w:type="spellEnd"/>
-      <w:r>
-        <w:rPr>
-          <w:lang w:val="en-GB"/>
-        </w:rPr>
-        <w:t xml:space="preserve">, do it with </w:t>
-      </w:r>
-      <w:proofErr w:type="spellStart"/>
-      <w:r>
-        <w:rPr>
-          <w:lang w:val="en-GB"/>
-        </w:rPr>
-        <w:t>tumor</w:t>
-      </w:r>
-      <w:proofErr w:type="spellEnd"/>
-      <w:r>
-        <w:rPr>
-          <w:lang w:val="en-GB"/>
-        </w:rPr>
-        <w:t xml:space="preserve"> prediction)</w:t>
+        <w:t>Fix ae (tryout without normalization, try increasing epochs, try with reaky relu, do it with tumor prediction)</w:t>
       </w:r>
       <w:r>
         <w:rPr>
@@ -4483,21 +3675,7 @@
         <w:rPr>
           <w:lang w:val="en-GB"/>
         </w:rPr>
-        <w:t xml:space="preserve">Rerun </w:t>
-      </w:r>
-      <w:proofErr w:type="spellStart"/>
-      <w:r>
-        <w:rPr>
-          <w:lang w:val="en-GB"/>
-        </w:rPr>
-        <w:t>tumor</w:t>
-      </w:r>
-      <w:proofErr w:type="spellEnd"/>
-      <w:r>
-        <w:rPr>
-          <w:lang w:val="en-GB"/>
-        </w:rPr>
-        <w:t xml:space="preserve"> prediction with hyper parameter tuning using F1 score</w:t>
+        <w:t>Rerun tumor prediction with hyper parameter tuning using F1 score</w:t>
       </w:r>
       <w:r>
         <w:rPr>
@@ -4581,42 +3759,20 @@
         <w:rPr>
           <w:lang w:val="en-GB"/>
         </w:rPr>
-        <w:t xml:space="preserve">Feature selection for </w:t>
-      </w:r>
-      <w:proofErr w:type="spellStart"/>
-      <w:r>
-        <w:rPr>
-          <w:lang w:val="en-GB"/>
-        </w:rPr>
-        <w:t>tumor</w:t>
-      </w:r>
-      <w:proofErr w:type="spellEnd"/>
-    </w:p>
-    <w:p>
-      <w:pPr>
-        <w:rPr>
-          <w:lang w:val="en-GB"/>
-        </w:rPr>
-      </w:pPr>
-      <w:r>
-        <w:rPr>
-          <w:lang w:val="en-GB"/>
-        </w:rPr>
-        <w:t xml:space="preserve">maybe try Lasso/ridge vs </w:t>
-      </w:r>
-      <w:proofErr w:type="spellStart"/>
-      <w:r>
-        <w:rPr>
-          <w:lang w:val="en-GB"/>
-        </w:rPr>
-        <w:t>linreg</w:t>
-      </w:r>
-      <w:proofErr w:type="spellEnd"/>
-      <w:r>
-        <w:rPr>
-          <w:lang w:val="en-GB"/>
-        </w:rPr>
-        <w:t xml:space="preserve"> feature selection</w:t>
+        <w:t>Feature selection for tumor</w:t>
+      </w:r>
+    </w:p>
+    <w:p>
+      <w:pPr>
+        <w:rPr>
+          <w:lang w:val="en-GB"/>
+        </w:rPr>
+      </w:pPr>
+      <w:r>
+        <w:rPr>
+          <w:lang w:val="en-GB"/>
+        </w:rPr>
+        <w:t>maybe try Lasso/ridge vs linreg feature selection</w:t>
       </w:r>
       <w:r>
         <w:rPr>
@@ -4774,35 +3930,7 @@
         <w:rPr>
           <w:lang w:val="en-GB"/>
         </w:rPr>
-        <w:t xml:space="preserve">Use </w:t>
-      </w:r>
-      <w:proofErr w:type="spellStart"/>
-      <w:r>
-        <w:rPr>
-          <w:lang w:val="en-GB"/>
-        </w:rPr>
-        <w:t>colorblind</w:t>
-      </w:r>
-      <w:proofErr w:type="spellEnd"/>
-      <w:r>
-        <w:rPr>
-          <w:lang w:val="en-GB"/>
-        </w:rPr>
-        <w:t xml:space="preserve"> </w:t>
-      </w:r>
-      <w:proofErr w:type="spellStart"/>
-      <w:r>
-        <w:rPr>
-          <w:lang w:val="en-GB"/>
-        </w:rPr>
-        <w:t>color</w:t>
-      </w:r>
-      <w:proofErr w:type="spellEnd"/>
-      <w:r>
-        <w:rPr>
-          <w:lang w:val="en-GB"/>
-        </w:rPr>
-        <w:t xml:space="preserve"> package</w:t>
+        <w:t>Use colorblind color package</w:t>
       </w:r>
     </w:p>
     <w:p>
@@ -4972,69 +4100,13 @@
           <w:lang w:val="en-GB"/>
         </w:rPr>
         <w:lastRenderedPageBreak/>
-        <w:t xml:space="preserve">Run hyper parameter tuning for </w:t>
-      </w:r>
-      <w:proofErr w:type="spellStart"/>
-      <w:r>
-        <w:rPr>
-          <w:lang w:val="en-GB"/>
-        </w:rPr>
-        <w:t>tumor</w:t>
-      </w:r>
-      <w:proofErr w:type="spellEnd"/>
-      <w:r>
-        <w:rPr>
-          <w:lang w:val="en-GB"/>
-        </w:rPr>
-        <w:t xml:space="preserve"> data set</w:t>
-      </w:r>
-      <w:r>
-        <w:rPr>
-          <w:lang w:val="en-GB"/>
-        </w:rPr>
-        <w:t xml:space="preserve"> (</w:t>
-      </w:r>
-      <w:proofErr w:type="spellStart"/>
-      <w:r>
-        <w:rPr>
-          <w:lang w:val="en-GB"/>
-        </w:rPr>
-        <w:t>ge</w:t>
-      </w:r>
-      <w:proofErr w:type="spellEnd"/>
-      <w:r>
-        <w:rPr>
-          <w:lang w:val="en-GB"/>
-        </w:rPr>
-        <w:t>/genus/overlap/ae/</w:t>
-      </w:r>
-      <w:proofErr w:type="spellStart"/>
-      <w:r>
-        <w:rPr>
-          <w:lang w:val="en-GB"/>
-        </w:rPr>
-        <w:t>nmf</w:t>
-      </w:r>
-      <w:proofErr w:type="spellEnd"/>
-      <w:r>
-        <w:rPr>
-          <w:lang w:val="en-GB"/>
-        </w:rPr>
-        <w:t xml:space="preserve">/parity) (without </w:t>
-      </w:r>
-      <w:proofErr w:type="spellStart"/>
-      <w:r>
-        <w:rPr>
-          <w:lang w:val="en-GB"/>
-        </w:rPr>
-        <w:t>linreg</w:t>
-      </w:r>
-      <w:proofErr w:type="spellEnd"/>
-      <w:r>
-        <w:rPr>
-          <w:lang w:val="en-GB"/>
-        </w:rPr>
-        <w:t>)</w:t>
+        <w:t>Run hyper parameter tuning for tumor data set</w:t>
+      </w:r>
+      <w:r>
+        <w:rPr>
+          <w:lang w:val="en-GB"/>
+        </w:rPr>
+        <w:t xml:space="preserve"> (ge/genus/overlap/ae/nmf/parity) (without linreg)</w:t>
       </w:r>
     </w:p>
     <w:p>
@@ -5490,21 +4562,7 @@
         <w:rPr>
           <w:lang w:val="en-GB"/>
         </w:rPr>
-        <w:t xml:space="preserve">Can just present the main conclusion with different feature selection methods ( i.e. no difference between the conclusions in chi2 vs </w:t>
-      </w:r>
-      <w:proofErr w:type="spellStart"/>
-      <w:r>
-        <w:rPr>
-          <w:lang w:val="en-GB"/>
-        </w:rPr>
-        <w:t>linreg</w:t>
-      </w:r>
-      <w:proofErr w:type="spellEnd"/>
-      <w:r>
-        <w:rPr>
-          <w:lang w:val="en-GB"/>
-        </w:rPr>
-        <w:t xml:space="preserve">) and then don’t have to show all feature selection types anymore. </w:t>
+        <w:t xml:space="preserve">Can just present the main conclusion with different feature selection methods ( i.e. no difference between the conclusions in chi2 vs linreg) and then don’t have to show all feature selection types anymore. </w:t>
       </w:r>
     </w:p>
     <w:p>
@@ -6101,21 +5159,7 @@
         <w:rPr>
           <w:lang w:val="en-GB"/>
         </w:rPr>
-        <w:t xml:space="preserve">Send Thomas an email with request for cluster access with study ID and </w:t>
-      </w:r>
-      <w:proofErr w:type="spellStart"/>
-      <w:r>
-        <w:rPr>
-          <w:lang w:val="en-GB"/>
-        </w:rPr>
-        <w:t>enddate</w:t>
-      </w:r>
-      <w:proofErr w:type="spellEnd"/>
-      <w:r>
-        <w:rPr>
-          <w:lang w:val="en-GB"/>
-        </w:rPr>
-        <w:t xml:space="preserve"> of access</w:t>
+        <w:t>Send Thomas an email with request for cluster access with study ID and enddate of access</w:t>
       </w:r>
       <w:r>
         <w:rPr>
@@ -6139,16 +5183,8 @@
         <w:rPr>
           <w:lang w:val="en-GB"/>
         </w:rPr>
-        <w:t xml:space="preserve">Ask about deadline for committee and </w:t>
-      </w:r>
-      <w:proofErr w:type="spellStart"/>
-      <w:r>
-        <w:rPr>
-          <w:lang w:val="en-GB"/>
-        </w:rPr>
-        <w:t>defense</w:t>
-      </w:r>
-      <w:proofErr w:type="spellEnd"/>
+        <w:t>Ask about deadline for committee and defense</w:t>
+      </w:r>
       <w:r>
         <w:rPr>
           <w:lang w:val="en-GB"/>
@@ -6502,14 +5538,7 @@
         <w:rPr>
           <w:lang w:val="en-GB"/>
         </w:rPr>
-        <w:t xml:space="preserve">Don't make the font size of the figures </w:t>
-      </w:r>
-      <w:proofErr w:type="spellStart"/>
-      <w:r>
-        <w:rPr>
-          <w:lang w:val="en-GB"/>
-        </w:rPr>
-        <w:t>too</w:t>
+        <w:t>Don't make the font size of the figures too</w:t>
       </w:r>
       <w:r>
         <w:rPr>
@@ -6517,7 +5546,6 @@
         </w:rPr>
         <w:t>self</w:t>
       </w:r>
-      <w:proofErr w:type="spellEnd"/>
       <w:r>
         <w:rPr>
           <w:lang w:val="en-GB"/>
@@ -6565,21 +5593,7 @@
         <w:rPr>
           <w:lang w:val="en-GB"/>
         </w:rPr>
-        <w:t xml:space="preserve">Provide better caption for images (the meaning of axes, what the </w:t>
-      </w:r>
-      <w:proofErr w:type="spellStart"/>
-      <w:r>
-        <w:rPr>
-          <w:lang w:val="en-GB"/>
-        </w:rPr>
-        <w:t>colors</w:t>
-      </w:r>
-      <w:proofErr w:type="spellEnd"/>
-      <w:r>
-        <w:rPr>
-          <w:lang w:val="en-GB"/>
-        </w:rPr>
-        <w:t xml:space="preserve"> mean, the different modalities</w:t>
+        <w:t>Provide better caption for images (the meaning of axes, what the colors mean, the different modalities</w:t>
       </w:r>
       <w:r>
         <w:rPr>
@@ -6733,21 +5747,7 @@
         <w:rPr>
           <w:lang w:val="en-GB"/>
         </w:rPr>
-        <w:t xml:space="preserve">Try to project features into latent space (e.g. </w:t>
-      </w:r>
-      <w:proofErr w:type="spellStart"/>
-      <w:r>
-        <w:rPr>
-          <w:lang w:val="en-GB"/>
-        </w:rPr>
-        <w:t>nmf</w:t>
-      </w:r>
-      <w:proofErr w:type="spellEnd"/>
-      <w:r>
-        <w:rPr>
-          <w:lang w:val="en-GB"/>
-        </w:rPr>
-        <w:t>, encoder)</w:t>
+        <w:t>Try to project features into latent space (e.g. nmf, encoder)</w:t>
       </w:r>
       <w:r>
         <w:rPr>
@@ -6834,35 +5834,7 @@
         <w:rPr>
           <w:lang w:val="en-GB"/>
         </w:rPr>
-        <w:t xml:space="preserve">- </w:t>
-      </w:r>
-      <w:proofErr w:type="spellStart"/>
-      <w:r>
-        <w:rPr>
-          <w:lang w:val="en-GB"/>
-        </w:rPr>
-        <w:t>Cleanup</w:t>
-      </w:r>
-      <w:proofErr w:type="spellEnd"/>
-      <w:r>
-        <w:rPr>
-          <w:lang w:val="en-GB"/>
-        </w:rPr>
-        <w:t xml:space="preserve"> code: remove all unnecessary data files, </w:t>
-      </w:r>
-      <w:proofErr w:type="spellStart"/>
-      <w:r>
-        <w:rPr>
-          <w:lang w:val="en-GB"/>
-        </w:rPr>
-        <w:t>cleanup</w:t>
-      </w:r>
-      <w:proofErr w:type="spellEnd"/>
-      <w:r>
-        <w:rPr>
-          <w:lang w:val="en-GB"/>
-        </w:rPr>
-        <w:t xml:space="preserve"> pipeline</w:t>
+        <w:t>- Cleanup code: remove all unnecessary data files, cleanup pipeline</w:t>
       </w:r>
       <w:r>
         <w:t xml:space="preserve"> [x]</w:t>
@@ -6891,16 +5863,8 @@
         <w:rPr>
           <w:lang w:val="en-GB"/>
         </w:rPr>
-        <w:t xml:space="preserve">- Fill in two documents from </w:t>
-      </w:r>
-      <w:proofErr w:type="spellStart"/>
-      <w:r>
-        <w:rPr>
-          <w:lang w:val="en-GB"/>
-        </w:rPr>
-        <w:t>BrightSpace</w:t>
-      </w:r>
-      <w:proofErr w:type="spellEnd"/>
+        <w:t>- Fill in two documents from BrightSpace</w:t>
+      </w:r>
     </w:p>
     <w:p>
       <w:pPr>
@@ -6938,16 +5902,8 @@
         <w:rPr>
           <w:lang w:val="en-GB"/>
         </w:rPr>
-        <w:t xml:space="preserve">- Figure out committee for </w:t>
-      </w:r>
-      <w:proofErr w:type="spellStart"/>
-      <w:r>
-        <w:rPr>
-          <w:lang w:val="en-GB"/>
-        </w:rPr>
-        <w:t>defense</w:t>
-      </w:r>
-      <w:proofErr w:type="spellEnd"/>
+        <w:t>- Figure out committee for defense</w:t>
+      </w:r>
     </w:p>
     <w:p>
       <w:pPr>
@@ -6994,21 +5950,7 @@
         <w:rPr>
           <w:lang w:val="en-GB"/>
         </w:rPr>
-        <w:t xml:space="preserve">2 meetings before </w:t>
-      </w:r>
-      <w:proofErr w:type="spellStart"/>
-      <w:r>
-        <w:rPr>
-          <w:lang w:val="en-GB"/>
-        </w:rPr>
-        <w:t>defense</w:t>
-      </w:r>
-      <w:proofErr w:type="spellEnd"/>
-      <w:r>
-        <w:rPr>
-          <w:lang w:val="en-GB"/>
-        </w:rPr>
-        <w:t xml:space="preserve"> ( 3 months beforehand</w:t>
+        <w:t>2 meetings before defense ( 3 months beforehand</w:t>
       </w:r>
       <w:r>
         <w:rPr>
@@ -7058,21 +6000,7 @@
         <w:rPr>
           <w:lang w:val="en-GB"/>
         </w:rPr>
-        <w:t xml:space="preserve">6 weeks before </w:t>
-      </w:r>
-      <w:proofErr w:type="spellStart"/>
-      <w:r>
-        <w:rPr>
-          <w:lang w:val="en-GB"/>
-        </w:rPr>
-        <w:t>defense</w:t>
-      </w:r>
-      <w:proofErr w:type="spellEnd"/>
-      <w:r>
-        <w:rPr>
-          <w:lang w:val="en-GB"/>
-        </w:rPr>
-        <w:t xml:space="preserve"> date, l</w:t>
+        <w:t>6 weeks before defense date, l</w:t>
       </w:r>
       <w:r>
         <w:rPr>
@@ -7084,16 +6012,8 @@
         <w:rPr>
           <w:lang w:val="en-GB"/>
         </w:rPr>
-        <w:t xml:space="preserve"> meeting before </w:t>
-      </w:r>
-      <w:proofErr w:type="spellStart"/>
-      <w:r>
-        <w:rPr>
-          <w:lang w:val="en-GB"/>
-        </w:rPr>
-        <w:t>defense</w:t>
-      </w:r>
-      <w:proofErr w:type="spellEnd"/>
+        <w:t xml:space="preserve"> meeting before defense</w:t>
+      </w:r>
       <w:r>
         <w:rPr>
           <w:lang w:val="en-GB"/>
@@ -7295,35 +6215,7 @@
         <w:rPr>
           <w:lang w:val="en-GB"/>
         </w:rPr>
-        <w:t xml:space="preserve">D. Have a title for each group of observations. Don’t have double information, for example no PCA component labels everywhere. Can just have it for one column and one row. Don’t have the </w:t>
-      </w:r>
-      <w:proofErr w:type="spellStart"/>
-      <w:r>
-        <w:rPr>
-          <w:lang w:val="en-GB"/>
-        </w:rPr>
-        <w:t>color</w:t>
-      </w:r>
-      <w:proofErr w:type="spellEnd"/>
-      <w:r>
-        <w:rPr>
-          <w:lang w:val="en-GB"/>
-        </w:rPr>
-        <w:t xml:space="preserve"> legend within the graph, either outside or describe it. In caption, describe everything needed to know to understand picture from only caption. Don’t use green and red because of </w:t>
-      </w:r>
-      <w:proofErr w:type="spellStart"/>
-      <w:r>
-        <w:rPr>
-          <w:lang w:val="en-GB"/>
-        </w:rPr>
-        <w:t>color</w:t>
-      </w:r>
-      <w:proofErr w:type="spellEnd"/>
-      <w:r>
-        <w:rPr>
-          <w:lang w:val="en-GB"/>
-        </w:rPr>
-        <w:t xml:space="preserve"> blindness.</w:t>
+        <w:t>D. Have a title for each group of observations. Don’t have double information, for example no PCA component labels everywhere. Can just have it for one column and one row. Don’t have the color legend within the graph, either outside or describe it. In caption, describe everything needed to know to understand picture from only caption. Don’t use green and red because of color blindness.</w:t>
       </w:r>
       <w:r>
         <w:rPr>
@@ -7342,21 +6234,7 @@
         <w:rPr>
           <w:lang w:val="en-GB"/>
         </w:rPr>
-        <w:t xml:space="preserve">- Be more clear about what you want to show. Don’t show </w:t>
-      </w:r>
-      <w:proofErr w:type="spellStart"/>
-      <w:r>
-        <w:rPr>
-          <w:lang w:val="en-GB"/>
-        </w:rPr>
-        <w:t>stad</w:t>
-      </w:r>
-      <w:proofErr w:type="spellEnd"/>
-      <w:r>
-        <w:rPr>
-          <w:lang w:val="en-GB"/>
-        </w:rPr>
-        <w:t>, you can remove all the other cancers and say you chose one representative example. Be consistent with it throughout the paper. Include the other ones in the appendix and mention you did so. Explain similarities and differences with the other cancers.</w:t>
+        <w:t>- Be more clear about what you want to show. Don’t show stad, you can remove all the other cancers and say you chose one representative example. Be consistent with it throughout the paper. Include the other ones in the appendix and mention you did so. Explain similarities and differences with the other cancers.</w:t>
       </w:r>
       <w:r>
         <w:rPr>
@@ -7389,21 +6267,7 @@
         <w:rPr>
           <w:lang w:val="en-GB"/>
         </w:rPr>
-        <w:t xml:space="preserve"> Shouldn’t have sub </w:t>
-      </w:r>
-      <w:proofErr w:type="spellStart"/>
-      <w:r>
-        <w:rPr>
-          <w:lang w:val="en-GB"/>
-        </w:rPr>
-        <w:t>sub</w:t>
-      </w:r>
-      <w:proofErr w:type="spellEnd"/>
-      <w:r>
-        <w:rPr>
-          <w:lang w:val="en-GB"/>
-        </w:rPr>
-        <w:t xml:space="preserve"> sections, just have it as a label. Group stuff differently. Main conclusions are there is no difference quantitatively or qualitatively. The first group can stay, but the 2</w:t>
+        <w:t xml:space="preserve"> Shouldn’t have sub sub sections, just have it as a label. Group stuff differently. Main conclusions are there is no difference quantitatively or qualitatively. The first group can stay, but the 2</w:t>
       </w:r>
       <w:r>
         <w:rPr>
@@ -7591,26 +6455,10 @@
     </w:p>
     <w:p>
       <w:r>
-        <w:t xml:space="preserve">- rerun </w:t>
-      </w:r>
-      <w:proofErr w:type="spellStart"/>
-      <w:r>
-        <w:t>linreg</w:t>
-      </w:r>
-      <w:proofErr w:type="spellEnd"/>
-      <w:r>
-        <w:t xml:space="preserve"> after fixing bug with feature selection ordering</w:t>
-      </w:r>
-      <w:r>
-        <w:t xml:space="preserve"> (and </w:t>
-      </w:r>
-      <w:proofErr w:type="spellStart"/>
-      <w:r>
-        <w:t>elif</w:t>
-      </w:r>
-      <w:proofErr w:type="spellEnd"/>
-      <w:r>
-        <w:t xml:space="preserve"> for chi2 selection?)</w:t>
+        <w:t>- rerun linreg after fixing bug with feature selection ordering</w:t>
+      </w:r>
+      <w:r>
+        <w:t xml:space="preserve"> (and elif for chi2 selection?)</w:t>
       </w:r>
       <w:r>
         <w:t xml:space="preserve"> [x]</w:t>
@@ -7743,19 +6591,11 @@
         </w:rPr>
         <w:t xml:space="preserve">- give updated data on </w:t>
       </w:r>
-      <w:proofErr w:type="spellStart"/>
-      <w:r>
-        <w:rPr>
-          <w:lang w:val="en-GB"/>
-        </w:rPr>
-        <w:t>tumor</w:t>
-      </w:r>
-      <w:proofErr w:type="spellEnd"/>
-      <w:r>
-        <w:rPr>
-          <w:lang w:val="en-GB"/>
-        </w:rPr>
-        <w:t xml:space="preserve"> stage</w:t>
+      <w:r>
+        <w:rPr>
+          <w:lang w:val="en-GB"/>
+        </w:rPr>
+        <w:t>tumor stage</w:t>
       </w:r>
       <w:r>
         <w:rPr>
@@ -7922,19 +6762,11 @@
           <w:lang w:val="en-GB"/>
         </w:rPr>
       </w:pPr>
-      <w:proofErr w:type="spellStart"/>
-      <w:r>
-        <w:rPr>
-          <w:lang w:val="en-GB"/>
-        </w:rPr>
-        <w:t>Its</w:t>
-      </w:r>
-      <w:proofErr w:type="spellEnd"/>
-      <w:r>
-        <w:rPr>
-          <w:lang w:val="en-GB"/>
-        </w:rPr>
-        <w:t xml:space="preserve"> not fair to compare all features if each modality has different amount []</w:t>
+      <w:r>
+        <w:rPr>
+          <w:lang w:val="en-GB"/>
+        </w:rPr>
+        <w:t>Its not fair to compare all features if each modality has different amount []</w:t>
       </w:r>
     </w:p>
     <w:p>
@@ -8031,27 +6863,13 @@
         <w:rPr>
           <w:lang w:val="en-GB"/>
         </w:rPr>
-        <w:t xml:space="preserve">- make </w:t>
-      </w:r>
-      <w:proofErr w:type="spellStart"/>
-      <w:r>
-        <w:rPr>
-          <w:lang w:val="en-GB"/>
-        </w:rPr>
-        <w:t>hypotheses</w:t>
-      </w:r>
-      <w:r>
-        <w:rPr>
-          <w:lang w:val="en-GB"/>
-        </w:rPr>
-        <w:t>from</w:t>
-      </w:r>
-      <w:proofErr w:type="spellEnd"/>
-      <w:r>
-        <w:rPr>
-          <w:lang w:val="en-GB"/>
-        </w:rPr>
-        <w:t xml:space="preserve"> </w:t>
+        <w:t>- make hypotheses</w:t>
+      </w:r>
+      <w:r>
+        <w:rPr>
+          <w:lang w:val="en-GB"/>
+        </w:rPr>
+        <w:t xml:space="preserve">from </w:t>
       </w:r>
       <w:r>
         <w:rPr>
@@ -8122,36 +6940,20 @@
         <w:rPr>
           <w:lang w:val="en-GB"/>
         </w:rPr>
-        <w:t xml:space="preserve"> and additional </w:t>
-      </w:r>
-      <w:proofErr w:type="spellStart"/>
-      <w:r>
-        <w:rPr>
-          <w:lang w:val="en-GB"/>
-        </w:rPr>
-        <w:t>fe</w:t>
-      </w:r>
-      <w:r>
-        <w:rPr>
-          <w:lang w:val="en-GB"/>
-        </w:rPr>
-        <w:t>with</w:t>
-      </w:r>
-      <w:proofErr w:type="spellEnd"/>
-      <w:r>
-        <w:rPr>
-          <w:lang w:val="en-GB"/>
-        </w:rPr>
-        <w:t xml:space="preserve"> </w:t>
-      </w:r>
-      <w:proofErr w:type="spellStart"/>
+        <w:t xml:space="preserve"> and additional fe</w:t>
+      </w:r>
+      <w:r>
+        <w:rPr>
+          <w:lang w:val="en-GB"/>
+        </w:rPr>
+        <w:t xml:space="preserve">with </w:t>
+      </w:r>
       <w:r>
         <w:rPr>
           <w:lang w:val="en-GB"/>
         </w:rPr>
         <w:t>atures</w:t>
       </w:r>
-      <w:proofErr w:type="spellEnd"/>
     </w:p>
     <w:p>
       <w:pPr>
@@ -8520,16 +7322,8 @@
         <w:rPr>
           <w:lang w:val="en-GB"/>
         </w:rPr>
-        <w:t xml:space="preserve">- Prediction task on stage and </w:t>
-      </w:r>
-      <w:proofErr w:type="spellStart"/>
-      <w:r>
-        <w:rPr>
-          <w:lang w:val="en-GB"/>
-        </w:rPr>
-        <w:t>tumor</w:t>
-      </w:r>
-      <w:proofErr w:type="spellEnd"/>
+        <w:t>- Prediction task on stage and tumor</w:t>
+      </w:r>
     </w:p>
     <w:p>
       <w:pPr>
@@ -8554,110 +7348,40 @@
         <w:rPr>
           <w:lang w:val="nl-NL"/>
         </w:rPr>
-        <w:t xml:space="preserve">tumor: </w:t>
-      </w:r>
-      <w:proofErr w:type="spellStart"/>
-      <w:r>
-        <w:rPr>
-          <w:lang w:val="nl-NL"/>
-        </w:rPr>
-        <w:t>svm</w:t>
-      </w:r>
-      <w:proofErr w:type="spellEnd"/>
-      <w:r>
-        <w:rPr>
-          <w:lang w:val="nl-NL"/>
-        </w:rPr>
-        <w:t xml:space="preserve">, </w:t>
-      </w:r>
-      <w:proofErr w:type="spellStart"/>
-      <w:r>
-        <w:rPr>
-          <w:lang w:val="nl-NL"/>
-        </w:rPr>
-        <w:t>rbf</w:t>
-      </w:r>
-      <w:proofErr w:type="spellEnd"/>
-      <w:r>
-        <w:rPr>
-          <w:lang w:val="nl-NL"/>
-        </w:rPr>
-        <w:t xml:space="preserve"> </w:t>
-      </w:r>
-      <w:proofErr w:type="spellStart"/>
-      <w:r>
-        <w:rPr>
-          <w:lang w:val="nl-NL"/>
-        </w:rPr>
-        <w:t>kernel</w:t>
-      </w:r>
-      <w:proofErr w:type="spellEnd"/>
-      <w:r>
-        <w:rPr>
-          <w:lang w:val="nl-NL"/>
-        </w:rPr>
-        <w:t>, c=1</w:t>
-      </w:r>
-    </w:p>
-    <w:p>
-      <w:pPr>
-        <w:rPr>
-          <w:lang w:val="en-GB"/>
-        </w:rPr>
-      </w:pPr>
-      <w:r>
-        <w:rPr>
-          <w:lang w:val="en-GB"/>
-        </w:rPr>
-        <w:t xml:space="preserve">stage: </w:t>
-      </w:r>
-      <w:proofErr w:type="spellStart"/>
-      <w:r>
-        <w:rPr>
-          <w:lang w:val="en-GB"/>
-        </w:rPr>
-        <w:t>mlgr</w:t>
-      </w:r>
-      <w:proofErr w:type="spellEnd"/>
-      <w:r>
-        <w:rPr>
-          <w:lang w:val="en-GB"/>
-        </w:rPr>
-        <w:t xml:space="preserve">, </w:t>
-      </w:r>
-    </w:p>
-    <w:p>
-      <w:pPr>
-        <w:rPr>
-          <w:lang w:val="en-GB"/>
-        </w:rPr>
-      </w:pPr>
-    </w:p>
-    <w:p>
-      <w:pPr>
-        <w:rPr>
-          <w:lang w:val="en-GB"/>
-        </w:rPr>
-      </w:pPr>
-      <w:r>
-        <w:rPr>
-          <w:lang w:val="en-GB"/>
-        </w:rPr>
-        <w:t xml:space="preserve">- PCA and t-SNE visualizations for all cancers and data sets with </w:t>
-      </w:r>
-      <w:proofErr w:type="spellStart"/>
-      <w:r>
-        <w:rPr>
-          <w:lang w:val="en-GB"/>
-        </w:rPr>
-        <w:t>tumor</w:t>
-      </w:r>
-      <w:proofErr w:type="spellEnd"/>
-      <w:r>
-        <w:rPr>
-          <w:lang w:val="en-GB"/>
-        </w:rPr>
-        <w:t xml:space="preserve"> status data</w:t>
+        <w:t>tumor: svm, rbf kernel, c=1</w:t>
+      </w:r>
+    </w:p>
+    <w:p>
+      <w:pPr>
+        <w:rPr>
+          <w:lang w:val="en-GB"/>
+        </w:rPr>
+      </w:pPr>
+      <w:r>
+        <w:rPr>
+          <w:lang w:val="en-GB"/>
+        </w:rPr>
+        <w:t xml:space="preserve">stage: mlgr, </w:t>
+      </w:r>
+    </w:p>
+    <w:p>
+      <w:pPr>
+        <w:rPr>
+          <w:lang w:val="en-GB"/>
+        </w:rPr>
+      </w:pPr>
+    </w:p>
+    <w:p>
+      <w:pPr>
+        <w:rPr>
+          <w:lang w:val="en-GB"/>
+        </w:rPr>
+      </w:pPr>
+      <w:r>
+        <w:rPr>
+          <w:lang w:val="en-GB"/>
+        </w:rPr>
+        <w:t>- PCA and t-SNE visualizations for all cancers and data sets with tumor status data</w:t>
       </w:r>
     </w:p>
     <w:p>
@@ -8809,21 +7533,7 @@
           <w:lang w:val="en-GB"/>
         </w:rPr>
         <w:lastRenderedPageBreak/>
-        <w:t xml:space="preserve">Feel a bit weird with discussing only STAD and then when </w:t>
-      </w:r>
-      <w:proofErr w:type="spellStart"/>
-      <w:r>
-        <w:rPr>
-          <w:lang w:val="en-GB"/>
-        </w:rPr>
-        <w:t>analyzing</w:t>
-      </w:r>
-      <w:proofErr w:type="spellEnd"/>
-      <w:r>
-        <w:rPr>
-          <w:lang w:val="en-GB"/>
-        </w:rPr>
-        <w:t xml:space="preserve"> the features selected I do it with every cancer</w:t>
+        <w:t>Feel a bit weird with discussing only STAD and then when analyzing the features selected I do it with every cancer</w:t>
       </w:r>
     </w:p>
     <w:p>
@@ -8875,14 +7585,7 @@
         <w:rPr>
           <w:lang w:val="en-GB"/>
         </w:rPr>
-        <w:t xml:space="preserve">should I provide motivation for my methods such as NMF within methods or </w:t>
-      </w:r>
-      <w:proofErr w:type="spellStart"/>
-      <w:r>
-        <w:rPr>
-          <w:lang w:val="en-GB"/>
-        </w:rPr>
-        <w:t>results?</w:t>
+        <w:t>should I provide motivation for my methods such as NMF within methods or results?</w:t>
       </w:r>
       <w:r>
         <w:rPr>
@@ -8890,7 +7593,6 @@
         </w:rPr>
         <w:t>s</w:t>
       </w:r>
-      <w:proofErr w:type="spellEnd"/>
     </w:p>
     <w:p>
       <w:pPr>
@@ -8934,48 +7636,20 @@
         <w:rPr>
           <w:lang w:val="en-GB"/>
         </w:rPr>
-        <w:t xml:space="preserve">am I allowed to use the figure with the blue </w:t>
-      </w:r>
-      <w:proofErr w:type="spellStart"/>
-      <w:r>
-        <w:rPr>
-          <w:lang w:val="en-GB"/>
-        </w:rPr>
-        <w:t>colors</w:t>
-      </w:r>
-      <w:proofErr w:type="spellEnd"/>
-      <w:r>
-        <w:rPr>
-          <w:lang w:val="en-GB"/>
-        </w:rPr>
-        <w:t>?</w:t>
-      </w:r>
-    </w:p>
-    <w:p>
-      <w:pPr>
-        <w:rPr>
-          <w:lang w:val="en-GB"/>
-        </w:rPr>
-      </w:pPr>
-      <w:r>
-        <w:rPr>
-          <w:lang w:val="en-GB"/>
-        </w:rPr>
-        <w:t xml:space="preserve">Do I also need to run hyper parameter tuning for the </w:t>
-      </w:r>
-      <w:proofErr w:type="spellStart"/>
-      <w:r>
-        <w:rPr>
-          <w:lang w:val="en-GB"/>
-        </w:rPr>
-        <w:t>tumor</w:t>
-      </w:r>
-      <w:proofErr w:type="spellEnd"/>
-      <w:r>
-        <w:rPr>
-          <w:lang w:val="en-GB"/>
-        </w:rPr>
-        <w:t xml:space="preserve"> data set?</w:t>
+        <w:t>am I allowed to use the figure with the blue colors?</w:t>
+      </w:r>
+    </w:p>
+    <w:p>
+      <w:pPr>
+        <w:rPr>
+          <w:lang w:val="en-GB"/>
+        </w:rPr>
+      </w:pPr>
+      <w:r>
+        <w:rPr>
+          <w:lang w:val="en-GB"/>
+        </w:rPr>
+        <w:t>Do I also need to run hyper parameter tuning for the tumor data set?</w:t>
       </w:r>
     </w:p>
     <w:p>
@@ -9146,21 +7820,7 @@
         <w:rPr>
           <w:lang w:val="en-GB"/>
         </w:rPr>
-        <w:t xml:space="preserve"> Also some contradicting things, such as STAD being better one integrated with chi2, but worse than GE with </w:t>
-      </w:r>
-      <w:proofErr w:type="spellStart"/>
-      <w:r>
-        <w:rPr>
-          <w:lang w:val="en-GB"/>
-        </w:rPr>
-        <w:t>linreg</w:t>
-      </w:r>
-      <w:proofErr w:type="spellEnd"/>
-      <w:r>
-        <w:rPr>
-          <w:lang w:val="en-GB"/>
-        </w:rPr>
-        <w:t xml:space="preserve"> selection</w:t>
+        <w:t xml:space="preserve"> Also some contradicting things, such as STAD being better one integrated with chi2, but worse than GE with linreg selection</w:t>
       </w:r>
     </w:p>
     <w:p>

</xml_diff>

<commit_message>
Add saving of feature coefficients
</commit_message>
<xml_diff>
--- a/Thesis Steps.docx
+++ b/Thesis Steps.docx
@@ -207,7 +207,35 @@
         <w:rPr>
           <w:lang w:val="en-GB"/>
         </w:rPr>
-        <w:t>Try to find preprocessed TCGA gene data with more samples otherwise preprocess it yourself</w:t>
+        <w:t xml:space="preserve">Try to find </w:t>
+      </w:r>
+      <w:proofErr w:type="spellStart"/>
+      <w:r>
+        <w:rPr>
+          <w:lang w:val="en-GB"/>
+        </w:rPr>
+        <w:t>preprocessed</w:t>
+      </w:r>
+      <w:proofErr w:type="spellEnd"/>
+      <w:r>
+        <w:rPr>
+          <w:lang w:val="en-GB"/>
+        </w:rPr>
+        <w:t xml:space="preserve"> TCGA gene data with more samples otherwise </w:t>
+      </w:r>
+      <w:proofErr w:type="spellStart"/>
+      <w:r>
+        <w:rPr>
+          <w:lang w:val="en-GB"/>
+        </w:rPr>
+        <w:t>preprocess</w:t>
+      </w:r>
+      <w:proofErr w:type="spellEnd"/>
+      <w:r>
+        <w:rPr>
+          <w:lang w:val="en-GB"/>
+        </w:rPr>
+        <w:t xml:space="preserve"> it yourself</w:t>
       </w:r>
     </w:p>
     <w:p>
@@ -314,8 +342,16 @@
         <w:rPr>
           <w:lang w:val="en-GB"/>
         </w:rPr>
-        <w:t xml:space="preserve"> nevermind</w:t>
-      </w:r>
+        <w:t xml:space="preserve"> </w:t>
+      </w:r>
+      <w:proofErr w:type="spellStart"/>
+      <w:r>
+        <w:rPr>
+          <w:lang w:val="en-GB"/>
+        </w:rPr>
+        <w:t>nevermind</w:t>
+      </w:r>
+      <w:proofErr w:type="spellEnd"/>
       <w:r>
         <w:rPr>
           <w:lang w:val="en-GB"/>
@@ -345,14 +381,28 @@
         <w:rPr>
           <w:lang w:val="en-GB"/>
         </w:rPr>
-        <w:t xml:space="preserve"> Xeno also doesn’t have the samples I need for stomach.</w:t>
-      </w:r>
-      <w:r>
-        <w:rPr>
-          <w:lang w:val="en-GB"/>
-        </w:rPr>
         <w:t xml:space="preserve"> </w:t>
       </w:r>
+      <w:proofErr w:type="spellStart"/>
+      <w:r>
+        <w:rPr>
+          <w:lang w:val="en-GB"/>
+        </w:rPr>
+        <w:t>Xeno</w:t>
+      </w:r>
+      <w:proofErr w:type="spellEnd"/>
+      <w:r>
+        <w:rPr>
+          <w:lang w:val="en-GB"/>
+        </w:rPr>
+        <w:t xml:space="preserve"> also doesn’t have the samples I need for stomach.</w:t>
+      </w:r>
+      <w:r>
+        <w:rPr>
+          <w:lang w:val="en-GB"/>
+        </w:rPr>
+        <w:t xml:space="preserve"> </w:t>
+      </w:r>
       <w:r>
         <w:rPr>
           <w:lang w:val="en-GB"/>
@@ -383,13 +433,55 @@
         <w:rPr>
           <w:lang w:val="en-GB"/>
         </w:rPr>
-        <w:t>So, it seems like Xenos has some samples that the other one doesn’t equal amount of controls in total, so I could try to append them and then get the preprocessing to be the same</w:t>
-      </w:r>
-      <w:r>
-        <w:rPr>
-          <w:lang w:val="en-GB"/>
-        </w:rPr>
-        <w:t>: It doesn’t have any control samples which the author doesn’t have, only tumor samples.</w:t>
+        <w:t xml:space="preserve">So, it seems like </w:t>
+      </w:r>
+      <w:proofErr w:type="spellStart"/>
+      <w:r>
+        <w:rPr>
+          <w:lang w:val="en-GB"/>
+        </w:rPr>
+        <w:t>Xenos</w:t>
+      </w:r>
+      <w:proofErr w:type="spellEnd"/>
+      <w:r>
+        <w:rPr>
+          <w:lang w:val="en-GB"/>
+        </w:rPr>
+        <w:t xml:space="preserve"> has some samples that the other one doesn’t equal amount of controls in total, so I could try to append them and then get the </w:t>
+      </w:r>
+      <w:proofErr w:type="spellStart"/>
+      <w:r>
+        <w:rPr>
+          <w:lang w:val="en-GB"/>
+        </w:rPr>
+        <w:t>preprocessing</w:t>
+      </w:r>
+      <w:proofErr w:type="spellEnd"/>
+      <w:r>
+        <w:rPr>
+          <w:lang w:val="en-GB"/>
+        </w:rPr>
+        <w:t xml:space="preserve"> to be the same</w:t>
+      </w:r>
+      <w:r>
+        <w:rPr>
+          <w:lang w:val="en-GB"/>
+        </w:rPr>
+        <w:t xml:space="preserve">: It doesn’t have any control samples which the author doesn’t have, only </w:t>
+      </w:r>
+      <w:proofErr w:type="spellStart"/>
+      <w:r>
+        <w:rPr>
+          <w:lang w:val="en-GB"/>
+        </w:rPr>
+        <w:t>tumor</w:t>
+      </w:r>
+      <w:proofErr w:type="spellEnd"/>
+      <w:r>
+        <w:rPr>
+          <w:lang w:val="en-GB"/>
+        </w:rPr>
+        <w:t xml:space="preserve"> samples.</w:t>
       </w:r>
       <w:r>
         <w:rPr>
@@ -490,7 +582,21 @@
         <w:rPr>
           <w:lang w:val="en-GB"/>
         </w:rPr>
-        <w:t>I explored the normal versus tumor of the TCMA data sets, I should also do that for the gene expression data set.</w:t>
+        <w:t xml:space="preserve">I explored the normal versus </w:t>
+      </w:r>
+      <w:proofErr w:type="spellStart"/>
+      <w:r>
+        <w:rPr>
+          <w:lang w:val="en-GB"/>
+        </w:rPr>
+        <w:t>tumor</w:t>
+      </w:r>
+      <w:proofErr w:type="spellEnd"/>
+      <w:r>
+        <w:rPr>
+          <w:lang w:val="en-GB"/>
+        </w:rPr>
+        <w:t xml:space="preserve"> of the TCMA data sets, I should also do that for the gene expression data set.</w:t>
       </w:r>
     </w:p>
     <w:p>
@@ -509,7 +615,21 @@
         <w:rPr>
           <w:lang w:val="en-GB"/>
         </w:rPr>
-        <w:t xml:space="preserve"> It seems to be there, but in another file. Also, the xenos data doesn’t have all the cases of STAD for example and also not as many normal samples.</w:t>
+        <w:t xml:space="preserve"> It seems to be there, but in another file. Also, the </w:t>
+      </w:r>
+      <w:proofErr w:type="spellStart"/>
+      <w:r>
+        <w:rPr>
+          <w:lang w:val="en-GB"/>
+        </w:rPr>
+        <w:t>xenos</w:t>
+      </w:r>
+      <w:proofErr w:type="spellEnd"/>
+      <w:r>
+        <w:rPr>
+          <w:lang w:val="en-GB"/>
+        </w:rPr>
+        <w:t xml:space="preserve"> data doesn’t have all the cases of STAD for example and also not as many normal samples.</w:t>
       </w:r>
     </w:p>
     <w:p>
@@ -599,7 +719,35 @@
         <w:rPr>
           <w:lang w:val="en-GB"/>
         </w:rPr>
-        <w:t xml:space="preserve"> A lot of overlap between tumor and no tumor.</w:t>
+        <w:t xml:space="preserve"> A lot of overlap between </w:t>
+      </w:r>
+      <w:proofErr w:type="spellStart"/>
+      <w:r>
+        <w:rPr>
+          <w:lang w:val="en-GB"/>
+        </w:rPr>
+        <w:t>tumor</w:t>
+      </w:r>
+      <w:proofErr w:type="spellEnd"/>
+      <w:r>
+        <w:rPr>
+          <w:lang w:val="en-GB"/>
+        </w:rPr>
+        <w:t xml:space="preserve"> and no </w:t>
+      </w:r>
+      <w:proofErr w:type="spellStart"/>
+      <w:r>
+        <w:rPr>
+          <w:lang w:val="en-GB"/>
+        </w:rPr>
+        <w:t>tumor</w:t>
+      </w:r>
+      <w:proofErr w:type="spellEnd"/>
+      <w:r>
+        <w:rPr>
+          <w:lang w:val="en-GB"/>
+        </w:rPr>
+        <w:t>.</w:t>
       </w:r>
     </w:p>
     <w:p>
@@ -725,7 +873,14 @@
         <w:rPr>
           <w:lang w:val="en-GB"/>
         </w:rPr>
-        <w:t>This is done and apparently there really are a good amount of normal sa</w:t>
+        <w:t xml:space="preserve">This is done and apparently there really are a good amount of normal </w:t>
+      </w:r>
+      <w:proofErr w:type="spellStart"/>
+      <w:r>
+        <w:rPr>
+          <w:lang w:val="en-GB"/>
+        </w:rPr>
+        <w:t>sa</w:t>
       </w:r>
       <w:r>
         <w:rPr>
@@ -737,7 +892,14 @@
         <w:rPr>
           <w:lang w:val="en-GB"/>
         </w:rPr>
-        <w:t>mples in the GE data set. It might be fruitful to find another microbial data set.</w:t>
+        <w:t>mples</w:t>
+      </w:r>
+      <w:proofErr w:type="spellEnd"/>
+      <w:r>
+        <w:rPr>
+          <w:lang w:val="en-GB"/>
+        </w:rPr>
+        <w:t xml:space="preserve"> in the GE data set. It might be fruitful to find another microbial data set.</w:t>
       </w:r>
     </w:p>
     <w:p>
@@ -770,7 +932,21 @@
         <w:rPr>
           <w:lang w:val="en-GB"/>
         </w:rPr>
-        <w:t>: reorganization all files and processing of data and cleanup is done.</w:t>
+        <w:t xml:space="preserve">: reorganization all files and processing of data and </w:t>
+      </w:r>
+      <w:proofErr w:type="spellStart"/>
+      <w:r>
+        <w:rPr>
+          <w:lang w:val="en-GB"/>
+        </w:rPr>
+        <w:t>cleanup</w:t>
+      </w:r>
+      <w:proofErr w:type="spellEnd"/>
+      <w:r>
+        <w:rPr>
+          <w:lang w:val="en-GB"/>
+        </w:rPr>
+        <w:t xml:space="preserve"> is done.</w:t>
       </w:r>
       <w:r>
         <w:rPr>
@@ -795,7 +971,21 @@
         <w:rPr>
           <w:lang w:val="en-GB"/>
         </w:rPr>
-        <w:t>. Try with TS NE and umap and see difference between combined and separate</w:t>
+        <w:t xml:space="preserve">. Try with TS NE and </w:t>
+      </w:r>
+      <w:proofErr w:type="spellStart"/>
+      <w:r>
+        <w:rPr>
+          <w:lang w:val="en-GB"/>
+        </w:rPr>
+        <w:t>umap</w:t>
+      </w:r>
+      <w:proofErr w:type="spellEnd"/>
+      <w:r>
+        <w:rPr>
+          <w:lang w:val="en-GB"/>
+        </w:rPr>
+        <w:t xml:space="preserve"> and see difference between combined and separate</w:t>
       </w:r>
     </w:p>
     <w:p>
@@ -814,7 +1004,21 @@
         <w:rPr>
           <w:lang w:val="en-GB"/>
         </w:rPr>
-        <w:t xml:space="preserve"> Or survival prediction or tumor stage prediction</w:t>
+        <w:t xml:space="preserve"> Or survival prediction or </w:t>
+      </w:r>
+      <w:proofErr w:type="spellStart"/>
+      <w:r>
+        <w:rPr>
+          <w:lang w:val="en-GB"/>
+        </w:rPr>
+        <w:t>tumor</w:t>
+      </w:r>
+      <w:proofErr w:type="spellEnd"/>
+      <w:r>
+        <w:rPr>
+          <w:lang w:val="en-GB"/>
+        </w:rPr>
+        <w:t xml:space="preserve"> stage prediction</w:t>
       </w:r>
     </w:p>
     <w:p>
@@ -840,7 +1044,21 @@
         <w:rPr>
           <w:lang w:val="en-GB"/>
         </w:rPr>
-        <w:t>Fix bug with joining with GE overlap stage. The discrepancy in tumor versus normal is caused by duplicates.</w:t>
+        <w:t xml:space="preserve">Fix bug with joining with GE overlap stage. The discrepancy in </w:t>
+      </w:r>
+      <w:proofErr w:type="spellStart"/>
+      <w:r>
+        <w:rPr>
+          <w:lang w:val="en-GB"/>
+        </w:rPr>
+        <w:t>tumor</w:t>
+      </w:r>
+      <w:proofErr w:type="spellEnd"/>
+      <w:r>
+        <w:rPr>
+          <w:lang w:val="en-GB"/>
+        </w:rPr>
+        <w:t xml:space="preserve"> versus normal is caused by duplicates.</w:t>
       </w:r>
       <w:r>
         <w:rPr>
@@ -872,20 +1090,48 @@
         <w:rPr>
           <w:lang w:val="en-GB"/>
         </w:rPr>
-        <w:t>Hypotheses: what were the results of running a prediction model using overlapped microbial and gene expression data on tumor versus normal classification?</w:t>
-      </w:r>
-    </w:p>
-    <w:p>
-      <w:pPr>
-        <w:rPr>
-          <w:lang w:val="en-GB"/>
-        </w:rPr>
-      </w:pPr>
-      <w:r>
-        <w:rPr>
-          <w:lang w:val="en-GB"/>
-        </w:rPr>
-        <w:t>Task: run an SVM model to predict tumor versus normal and compare it with separate predictions using only microbial or only gene expression.</w:t>
+        <w:t xml:space="preserve">Hypotheses: what were the results of running a prediction model using overlapped microbial and gene expression data on </w:t>
+      </w:r>
+      <w:proofErr w:type="spellStart"/>
+      <w:r>
+        <w:rPr>
+          <w:lang w:val="en-GB"/>
+        </w:rPr>
+        <w:t>tumor</w:t>
+      </w:r>
+      <w:proofErr w:type="spellEnd"/>
+      <w:r>
+        <w:rPr>
+          <w:lang w:val="en-GB"/>
+        </w:rPr>
+        <w:t xml:space="preserve"> versus normal classification?</w:t>
+      </w:r>
+    </w:p>
+    <w:p>
+      <w:pPr>
+        <w:rPr>
+          <w:lang w:val="en-GB"/>
+        </w:rPr>
+      </w:pPr>
+      <w:r>
+        <w:rPr>
+          <w:lang w:val="en-GB"/>
+        </w:rPr>
+        <w:t xml:space="preserve">Task: run an SVM model to predict </w:t>
+      </w:r>
+      <w:proofErr w:type="spellStart"/>
+      <w:r>
+        <w:rPr>
+          <w:lang w:val="en-GB"/>
+        </w:rPr>
+        <w:t>tumor</w:t>
+      </w:r>
+      <w:proofErr w:type="spellEnd"/>
+      <w:r>
+        <w:rPr>
+          <w:lang w:val="en-GB"/>
+        </w:rPr>
+        <w:t xml:space="preserve"> versus normal and compare it with separate predictions using only microbial or only gene expression.</w:t>
       </w:r>
       <w:r>
         <w:rPr>
@@ -1041,7 +1287,35 @@
         <w:rPr>
           <w:lang w:val="en-GB"/>
         </w:rPr>
-        <w:t>separately on gene expression and abundance data and overlapped data for multiple amount of features and see which works best for class separation visually assessed with PCA or t-SNE or with prediction tasks such as tumor stage prediction or tumor versus normal prediction</w:t>
+        <w:t xml:space="preserve">separately on gene expression and abundance data and overlapped data for multiple amount of features and see which works best for class separation visually assessed with PCA or t-SNE or with prediction tasks such as </w:t>
+      </w:r>
+      <w:proofErr w:type="spellStart"/>
+      <w:r>
+        <w:rPr>
+          <w:lang w:val="en-GB"/>
+        </w:rPr>
+        <w:t>tumor</w:t>
+      </w:r>
+      <w:proofErr w:type="spellEnd"/>
+      <w:r>
+        <w:rPr>
+          <w:lang w:val="en-GB"/>
+        </w:rPr>
+        <w:t xml:space="preserve"> stage prediction or </w:t>
+      </w:r>
+      <w:proofErr w:type="spellStart"/>
+      <w:r>
+        <w:rPr>
+          <w:lang w:val="en-GB"/>
+        </w:rPr>
+        <w:t>tumor</w:t>
+      </w:r>
+      <w:proofErr w:type="spellEnd"/>
+      <w:r>
+        <w:rPr>
+          <w:lang w:val="en-GB"/>
+        </w:rPr>
+        <w:t xml:space="preserve"> versus normal prediction</w:t>
       </w:r>
     </w:p>
     <w:p>
@@ -1110,7 +1384,21 @@
         <w:rPr>
           <w:lang w:val="en-GB"/>
         </w:rPr>
-        <w:t>Hypotheses: are there benefits to integrating microbial and omics data when predicting tumor stage?</w:t>
+        <w:t xml:space="preserve">Hypotheses: are there benefits to integrating microbial and omics data when predicting </w:t>
+      </w:r>
+      <w:proofErr w:type="spellStart"/>
+      <w:r>
+        <w:rPr>
+          <w:lang w:val="en-GB"/>
+        </w:rPr>
+        <w:t>tumor</w:t>
+      </w:r>
+      <w:proofErr w:type="spellEnd"/>
+      <w:r>
+        <w:rPr>
+          <w:lang w:val="en-GB"/>
+        </w:rPr>
+        <w:t xml:space="preserve"> stage?</w:t>
       </w:r>
     </w:p>
     <w:p>
@@ -1133,7 +1421,21 @@
         <w:rPr>
           <w:lang w:val="en-GB"/>
         </w:rPr>
-        <w:t xml:space="preserve">summarize tumor stages into 123 or 4 and use a multinomial logistic regression model to predict them for all cancer types when using genus and when using only gene expression data and when using overlapped data. Do this using all features, five features and 10 features. </w:t>
+        <w:t xml:space="preserve">summarize </w:t>
+      </w:r>
+      <w:proofErr w:type="spellStart"/>
+      <w:r>
+        <w:rPr>
+          <w:lang w:val="en-GB"/>
+        </w:rPr>
+        <w:t>tumor</w:t>
+      </w:r>
+      <w:proofErr w:type="spellEnd"/>
+      <w:r>
+        <w:rPr>
+          <w:lang w:val="en-GB"/>
+        </w:rPr>
+        <w:t xml:space="preserve"> stages into 123 or 4 and use a multinomial logistic regression model to predict them for all cancer types when using genus and when using only gene expression data and when using overlapped data. Do this using all features, five features and 10 features. </w:t>
       </w:r>
       <w:r>
         <w:rPr>
@@ -1145,7 +1447,21 @@
         <w:rPr>
           <w:lang w:val="en-GB"/>
         </w:rPr>
-        <w:t xml:space="preserve"> have tumor stage data for genus.</w:t>
+        <w:t xml:space="preserve"> have </w:t>
+      </w:r>
+      <w:proofErr w:type="spellStart"/>
+      <w:r>
+        <w:rPr>
+          <w:lang w:val="en-GB"/>
+        </w:rPr>
+        <w:t>tumor</w:t>
+      </w:r>
+      <w:proofErr w:type="spellEnd"/>
+      <w:r>
+        <w:rPr>
+          <w:lang w:val="en-GB"/>
+        </w:rPr>
+        <w:t xml:space="preserve"> stage data for genus.</w:t>
       </w:r>
     </w:p>
     <w:p>
@@ -1226,7 +1542,21 @@
         <w:rPr>
           <w:lang w:val="en-GB"/>
         </w:rPr>
-        <w:t>Task: Visualize all PCA and t-SNE for stage and tumor, across selected feature amounts and for all cancers. And then do the same when the same samples are selected.</w:t>
+        <w:t xml:space="preserve">Task: Visualize all PCA and t-SNE for stage and </w:t>
+      </w:r>
+      <w:proofErr w:type="spellStart"/>
+      <w:r>
+        <w:rPr>
+          <w:lang w:val="en-GB"/>
+        </w:rPr>
+        <w:t>tumor</w:t>
+      </w:r>
+      <w:proofErr w:type="spellEnd"/>
+      <w:r>
+        <w:rPr>
+          <w:lang w:val="en-GB"/>
+        </w:rPr>
+        <w:t>, across selected feature amounts and for all cancers. And then do the same when the same samples are selected.</w:t>
       </w:r>
     </w:p>
     <w:p>
@@ -1366,7 +1696,21 @@
         <w:rPr>
           <w:lang w:val="en-GB"/>
         </w:rPr>
-        <w:t xml:space="preserve"> make avg fun for multiclass stage</w:t>
+        <w:t xml:space="preserve"> make </w:t>
+      </w:r>
+      <w:proofErr w:type="spellStart"/>
+      <w:r>
+        <w:rPr>
+          <w:lang w:val="en-GB"/>
+        </w:rPr>
+        <w:t>avg</w:t>
+      </w:r>
+      <w:proofErr w:type="spellEnd"/>
+      <w:r>
+        <w:rPr>
+          <w:lang w:val="en-GB"/>
+        </w:rPr>
+        <w:t xml:space="preserve"> fun for multiclass stage</w:t>
       </w:r>
       <w:r>
         <w:rPr>
@@ -1389,7 +1733,21 @@
         <w:rPr>
           <w:lang w:val="en-GB"/>
         </w:rPr>
-        <w:t>Result: F1 score is clearly higher across a lot of cancers for tumor prediction one five or ten features are selected. It seems to be higher across the board for stage prediction.</w:t>
+        <w:t xml:space="preserve">Result: F1 score is clearly higher across a lot of cancers for </w:t>
+      </w:r>
+      <w:proofErr w:type="spellStart"/>
+      <w:r>
+        <w:rPr>
+          <w:lang w:val="en-GB"/>
+        </w:rPr>
+        <w:t>tumor</w:t>
+      </w:r>
+      <w:proofErr w:type="spellEnd"/>
+      <w:r>
+        <w:rPr>
+          <w:lang w:val="en-GB"/>
+        </w:rPr>
+        <w:t xml:space="preserve"> prediction one five or ten features are selected. It seems to be higher across the board for stage prediction.</w:t>
       </w:r>
     </w:p>
     <w:p>
@@ -1590,7 +1948,21 @@
         <w:rPr>
           <w:lang w:val="en-GB"/>
         </w:rPr>
-        <w:t xml:space="preserve"> tumor stage????</w:t>
+        <w:t xml:space="preserve"> </w:t>
+      </w:r>
+      <w:proofErr w:type="spellStart"/>
+      <w:r>
+        <w:rPr>
+          <w:lang w:val="en-GB"/>
+        </w:rPr>
+        <w:t>tumor</w:t>
+      </w:r>
+      <w:proofErr w:type="spellEnd"/>
+      <w:r>
+        <w:rPr>
+          <w:lang w:val="en-GB"/>
+        </w:rPr>
+        <w:t xml:space="preserve"> stage????</w:t>
       </w:r>
     </w:p>
     <w:bookmarkEnd w:id="0"/>
@@ -1707,7 +2079,21 @@
         <w:rPr>
           <w:lang w:val="en-GB"/>
         </w:rPr>
-        <w:t xml:space="preserve">For tumor </w:t>
+        <w:t xml:space="preserve">For </w:t>
+      </w:r>
+      <w:proofErr w:type="spellStart"/>
+      <w:r>
+        <w:rPr>
+          <w:lang w:val="en-GB"/>
+        </w:rPr>
+        <w:t>tumor</w:t>
+      </w:r>
+      <w:proofErr w:type="spellEnd"/>
+      <w:r>
+        <w:rPr>
+          <w:lang w:val="en-GB"/>
+        </w:rPr>
+        <w:t xml:space="preserve"> </w:t>
       </w:r>
       <w:r>
         <w:rPr>
@@ -1782,7 +2168,21 @@
         <w:rPr>
           <w:lang w:val="en-GB"/>
         </w:rPr>
-        <w:t>Task: create a pipeline to save prediction outputs and generate confusion matrices to inspect generate the predictions for tumor and stage across all cancers</w:t>
+        <w:t xml:space="preserve">Task: create a pipeline to save prediction outputs and generate confusion matrices to inspect generate the predictions for </w:t>
+      </w:r>
+      <w:proofErr w:type="spellStart"/>
+      <w:r>
+        <w:rPr>
+          <w:lang w:val="en-GB"/>
+        </w:rPr>
+        <w:t>tumor</w:t>
+      </w:r>
+      <w:proofErr w:type="spellEnd"/>
+      <w:r>
+        <w:rPr>
+          <w:lang w:val="en-GB"/>
+        </w:rPr>
+        <w:t xml:space="preserve"> and stage across all cancers</w:t>
       </w:r>
       <w:r>
         <w:rPr>
@@ -1810,7 +2210,21 @@
         <w:rPr>
           <w:lang w:val="en-GB"/>
         </w:rPr>
-        <w:t>, especially for tumors. For stage prediction, there is often some collapse with only predicting stage II, but not always.</w:t>
+        <w:t xml:space="preserve">, especially for </w:t>
+      </w:r>
+      <w:proofErr w:type="spellStart"/>
+      <w:r>
+        <w:rPr>
+          <w:lang w:val="en-GB"/>
+        </w:rPr>
+        <w:t>tumors</w:t>
+      </w:r>
+      <w:proofErr w:type="spellEnd"/>
+      <w:r>
+        <w:rPr>
+          <w:lang w:val="en-GB"/>
+        </w:rPr>
+        <w:t>. For stage prediction, there is often some collapse with only predicting stage II, but not always.</w:t>
       </w:r>
     </w:p>
     <w:p>
@@ -1969,7 +2383,35 @@
         <w:rPr>
           <w:lang w:val="en-GB"/>
         </w:rPr>
-        <w:t xml:space="preserve"> increasing the amount of features, using an 80/20 split instead of a 70/30 one, removing cross-fertilization,using more random sampling iterationscould give more useful insights</w:t>
+        <w:t xml:space="preserve"> increasing the amount of features, using an 80/20 split instead of a 70/30 one, removing cross-</w:t>
+      </w:r>
+      <w:proofErr w:type="spellStart"/>
+      <w:r>
+        <w:rPr>
+          <w:lang w:val="en-GB"/>
+        </w:rPr>
+        <w:t>fertilization,using</w:t>
+      </w:r>
+      <w:proofErr w:type="spellEnd"/>
+      <w:r>
+        <w:rPr>
+          <w:lang w:val="en-GB"/>
+        </w:rPr>
+        <w:t xml:space="preserve"> more random sampling </w:t>
+      </w:r>
+      <w:proofErr w:type="spellStart"/>
+      <w:r>
+        <w:rPr>
+          <w:lang w:val="en-GB"/>
+        </w:rPr>
+        <w:t>iterationscould</w:t>
+      </w:r>
+      <w:proofErr w:type="spellEnd"/>
+      <w:r>
+        <w:rPr>
+          <w:lang w:val="en-GB"/>
+        </w:rPr>
+        <w:t xml:space="preserve"> give more useful insights</w:t>
       </w:r>
     </w:p>
     <w:p>
@@ -2371,7 +2813,21 @@
         <w:rPr>
           <w:lang w:val="en-GB"/>
         </w:rPr>
-        <w:t xml:space="preserve"> For some reason,the results are a bit different for future values lower than the maximum which indicates that there were some feature selection differences on different runs even though it</w:t>
+        <w:t xml:space="preserve"> For some </w:t>
+      </w:r>
+      <w:proofErr w:type="spellStart"/>
+      <w:r>
+        <w:rPr>
+          <w:lang w:val="en-GB"/>
+        </w:rPr>
+        <w:t>reason,the</w:t>
+      </w:r>
+      <w:proofErr w:type="spellEnd"/>
+      <w:r>
+        <w:rPr>
+          <w:lang w:val="en-GB"/>
+        </w:rPr>
+        <w:t xml:space="preserve"> results are a bit different for future values lower than the maximum which indicates that there were some feature selection differences on different runs even though it</w:t>
       </w:r>
     </w:p>
     <w:p>
@@ -2397,20 +2853,84 @@
         <w:rPr>
           <w:lang w:val="en-GB"/>
         </w:rPr>
-        <w:t>Running tcma_gen tumor COAD 0 random_sampling linreg</w:t>
-      </w:r>
-    </w:p>
-    <w:p>
-      <w:pPr>
-        <w:rPr>
-          <w:lang w:val="en-GB"/>
-        </w:rPr>
-      </w:pPr>
-      <w:r>
-        <w:rPr>
-          <w:lang w:val="en-GB"/>
-        </w:rPr>
-        <w:t xml:space="preserve">Running for tcma_gen COAD </w:t>
+        <w:t xml:space="preserve">Running </w:t>
+      </w:r>
+      <w:proofErr w:type="spellStart"/>
+      <w:r>
+        <w:rPr>
+          <w:lang w:val="en-GB"/>
+        </w:rPr>
+        <w:t>tcma_gen</w:t>
+      </w:r>
+      <w:proofErr w:type="spellEnd"/>
+      <w:r>
+        <w:rPr>
+          <w:lang w:val="en-GB"/>
+        </w:rPr>
+        <w:t xml:space="preserve"> </w:t>
+      </w:r>
+      <w:proofErr w:type="spellStart"/>
+      <w:r>
+        <w:rPr>
+          <w:lang w:val="en-GB"/>
+        </w:rPr>
+        <w:t>tumor</w:t>
+      </w:r>
+      <w:proofErr w:type="spellEnd"/>
+      <w:r>
+        <w:rPr>
+          <w:lang w:val="en-GB"/>
+        </w:rPr>
+        <w:t xml:space="preserve"> COAD 0 </w:t>
+      </w:r>
+      <w:proofErr w:type="spellStart"/>
+      <w:r>
+        <w:rPr>
+          <w:lang w:val="en-GB"/>
+        </w:rPr>
+        <w:t>random_sampling</w:t>
+      </w:r>
+      <w:proofErr w:type="spellEnd"/>
+      <w:r>
+        <w:rPr>
+          <w:lang w:val="en-GB"/>
+        </w:rPr>
+        <w:t xml:space="preserve"> </w:t>
+      </w:r>
+      <w:proofErr w:type="spellStart"/>
+      <w:r>
+        <w:rPr>
+          <w:lang w:val="en-GB"/>
+        </w:rPr>
+        <w:t>linreg</w:t>
+      </w:r>
+      <w:proofErr w:type="spellEnd"/>
+    </w:p>
+    <w:p>
+      <w:pPr>
+        <w:rPr>
+          <w:lang w:val="en-GB"/>
+        </w:rPr>
+      </w:pPr>
+      <w:r>
+        <w:rPr>
+          <w:lang w:val="en-GB"/>
+        </w:rPr>
+        <w:t xml:space="preserve">Running for </w:t>
+      </w:r>
+      <w:proofErr w:type="spellStart"/>
+      <w:r>
+        <w:rPr>
+          <w:lang w:val="en-GB"/>
+        </w:rPr>
+        <w:t>tcma_gen</w:t>
+      </w:r>
+      <w:proofErr w:type="spellEnd"/>
+      <w:r>
+        <w:rPr>
+          <w:lang w:val="en-GB"/>
+        </w:rPr>
+        <w:t xml:space="preserve"> COAD </w:t>
       </w:r>
     </w:p>
     <w:p>
@@ -2436,20 +2956,76 @@
         <w:rPr>
           <w:lang w:val="en-GB"/>
         </w:rPr>
-        <w:t>Running tcma_gen_aak_ge tumor HNSC 200 random_sampling chi2</w:t>
-      </w:r>
-    </w:p>
-    <w:p>
-      <w:pPr>
-        <w:rPr>
-          <w:lang w:val="en-GB"/>
-        </w:rPr>
-      </w:pPr>
-      <w:r>
-        <w:rPr>
-          <w:lang w:val="en-GB"/>
-        </w:rPr>
-        <w:t>Running for tcma_gen_aak_ge HNSC 200</w:t>
+        <w:t xml:space="preserve">Running </w:t>
+      </w:r>
+      <w:proofErr w:type="spellStart"/>
+      <w:r>
+        <w:rPr>
+          <w:lang w:val="en-GB"/>
+        </w:rPr>
+        <w:t>tcma_gen_aak_ge</w:t>
+      </w:r>
+      <w:proofErr w:type="spellEnd"/>
+      <w:r>
+        <w:rPr>
+          <w:lang w:val="en-GB"/>
+        </w:rPr>
+        <w:t xml:space="preserve"> </w:t>
+      </w:r>
+      <w:proofErr w:type="spellStart"/>
+      <w:r>
+        <w:rPr>
+          <w:lang w:val="en-GB"/>
+        </w:rPr>
+        <w:t>tumor</w:t>
+      </w:r>
+      <w:proofErr w:type="spellEnd"/>
+      <w:r>
+        <w:rPr>
+          <w:lang w:val="en-GB"/>
+        </w:rPr>
+        <w:t xml:space="preserve"> HNSC 200 </w:t>
+      </w:r>
+      <w:proofErr w:type="spellStart"/>
+      <w:r>
+        <w:rPr>
+          <w:lang w:val="en-GB"/>
+        </w:rPr>
+        <w:t>random_sampling</w:t>
+      </w:r>
+      <w:proofErr w:type="spellEnd"/>
+      <w:r>
+        <w:rPr>
+          <w:lang w:val="en-GB"/>
+        </w:rPr>
+        <w:t xml:space="preserve"> chi2</w:t>
+      </w:r>
+    </w:p>
+    <w:p>
+      <w:pPr>
+        <w:rPr>
+          <w:lang w:val="en-GB"/>
+        </w:rPr>
+      </w:pPr>
+      <w:r>
+        <w:rPr>
+          <w:lang w:val="en-GB"/>
+        </w:rPr>
+        <w:t xml:space="preserve">Running for </w:t>
+      </w:r>
+      <w:proofErr w:type="spellStart"/>
+      <w:r>
+        <w:rPr>
+          <w:lang w:val="en-GB"/>
+        </w:rPr>
+        <w:t>tcma_gen_aak_ge</w:t>
+      </w:r>
+      <w:proofErr w:type="spellEnd"/>
+      <w:r>
+        <w:rPr>
+          <w:lang w:val="en-GB"/>
+        </w:rPr>
+        <w:t xml:space="preserve"> HNSC 200</w:t>
       </w:r>
     </w:p>
     <w:p>
@@ -2518,7 +3094,35 @@
         <w:rPr>
           <w:lang w:val="en-GB"/>
         </w:rPr>
-        <w:t xml:space="preserve"> I screwed up twice, thereby fixing my screwup. I flipped y_predicted and y_test in the list comprehension and thus when saving it, but accidentally swapped the parameters when generating the confusion matrix.</w:t>
+        <w:t xml:space="preserve"> I screwed up twice, thereby fixing my screwup. I flipped </w:t>
+      </w:r>
+      <w:proofErr w:type="spellStart"/>
+      <w:r>
+        <w:rPr>
+          <w:lang w:val="en-GB"/>
+        </w:rPr>
+        <w:t>y_predicted</w:t>
+      </w:r>
+      <w:proofErr w:type="spellEnd"/>
+      <w:r>
+        <w:rPr>
+          <w:lang w:val="en-GB"/>
+        </w:rPr>
+        <w:t xml:space="preserve"> and </w:t>
+      </w:r>
+      <w:proofErr w:type="spellStart"/>
+      <w:r>
+        <w:rPr>
+          <w:lang w:val="en-GB"/>
+        </w:rPr>
+        <w:t>y_test</w:t>
+      </w:r>
+      <w:proofErr w:type="spellEnd"/>
+      <w:r>
+        <w:rPr>
+          <w:lang w:val="en-GB"/>
+        </w:rPr>
+        <w:t xml:space="preserve"> in the list comprehension and thus when saving it, but accidentally swapped the parameters when generating the confusion matrix.</w:t>
       </w:r>
     </w:p>
     <w:p>
@@ -2800,7 +3404,21 @@
         <w:rPr>
           <w:lang w:val="en-GB"/>
         </w:rPr>
-        <w:t>(Final final to do)</w:t>
+        <w:t xml:space="preserve">(Final </w:t>
+      </w:r>
+      <w:proofErr w:type="spellStart"/>
+      <w:r>
+        <w:rPr>
+          <w:lang w:val="en-GB"/>
+        </w:rPr>
+        <w:t>final</w:t>
+      </w:r>
+      <w:proofErr w:type="spellEnd"/>
+      <w:r>
+        <w:rPr>
+          <w:lang w:val="en-GB"/>
+        </w:rPr>
+        <w:t xml:space="preserve"> to do)</w:t>
       </w:r>
     </w:p>
     <w:p>
@@ -2997,8 +3615,16 @@
         <w:rPr>
           <w:lang w:val="en-GB"/>
         </w:rPr>
-        <w:t>Use a separate slide for the expression GE&gt; Genus~etc</w:t>
-      </w:r>
+        <w:t xml:space="preserve">Use a separate slide for the expression GE&gt; </w:t>
+      </w:r>
+      <w:proofErr w:type="spellStart"/>
+      <w:r>
+        <w:rPr>
+          <w:lang w:val="en-GB"/>
+        </w:rPr>
+        <w:t>Genus~etc</w:t>
+      </w:r>
+      <w:proofErr w:type="spellEnd"/>
       <w:r>
         <w:rPr>
           <w:lang w:val="en-GB"/>
@@ -3111,7 +3737,35 @@
         <w:rPr>
           <w:lang w:val="en-GB"/>
         </w:rPr>
-        <w:t>Make prediction targets slide colors color blind friendly</w:t>
+        <w:t xml:space="preserve">Make prediction targets slide </w:t>
+      </w:r>
+      <w:proofErr w:type="spellStart"/>
+      <w:r>
+        <w:rPr>
+          <w:lang w:val="en-GB"/>
+        </w:rPr>
+        <w:t>colors</w:t>
+      </w:r>
+      <w:proofErr w:type="spellEnd"/>
+      <w:r>
+        <w:rPr>
+          <w:lang w:val="en-GB"/>
+        </w:rPr>
+        <w:t xml:space="preserve"> </w:t>
+      </w:r>
+      <w:proofErr w:type="spellStart"/>
+      <w:r>
+        <w:rPr>
+          <w:lang w:val="en-GB"/>
+        </w:rPr>
+        <w:t>color</w:t>
+      </w:r>
+      <w:proofErr w:type="spellEnd"/>
+      <w:r>
+        <w:rPr>
+          <w:lang w:val="en-GB"/>
+        </w:rPr>
+        <w:t xml:space="preserve"> blind friendly</w:t>
       </w:r>
       <w:r>
         <w:rPr>
@@ -3383,14 +4037,70 @@
         <w:rPr>
           <w:lang w:val="en-GB"/>
         </w:rPr>
-        <w:t xml:space="preserve">Data availability discussion point ( what do I think is necessary, e.g. not mined from TCGA, Not only genus, basically what I want to choose, e.g. normal samples that are not tumor adjacent, tumor expression, microbio of NAT and gut other host omics </w:t>
+        <w:t xml:space="preserve">Data availability discussion point ( what do I think is necessary, e.g. not mined from TCGA, Not only genus, basically what I want to choose, e.g. normal samples that are not </w:t>
+      </w:r>
+      <w:proofErr w:type="spellStart"/>
+      <w:r>
+        <w:rPr>
+          <w:lang w:val="en-GB"/>
+        </w:rPr>
+        <w:t>tumor</w:t>
+      </w:r>
+      <w:proofErr w:type="spellEnd"/>
+      <w:r>
+        <w:rPr>
+          <w:lang w:val="en-GB"/>
+        </w:rPr>
+        <w:t xml:space="preserve"> adjacent, </w:t>
+      </w:r>
+      <w:proofErr w:type="spellStart"/>
+      <w:r>
+        <w:rPr>
+          <w:lang w:val="en-GB"/>
+        </w:rPr>
+        <w:t>tumor</w:t>
+      </w:r>
+      <w:proofErr w:type="spellEnd"/>
+      <w:r>
+        <w:rPr>
+          <w:lang w:val="en-GB"/>
+        </w:rPr>
+        <w:t xml:space="preserve"> expression, </w:t>
+      </w:r>
+      <w:proofErr w:type="spellStart"/>
+      <w:r>
+        <w:rPr>
+          <w:lang w:val="en-GB"/>
+        </w:rPr>
+        <w:t>microbio</w:t>
+      </w:r>
+      <w:proofErr w:type="spellEnd"/>
+      <w:r>
+        <w:rPr>
+          <w:lang w:val="en-GB"/>
+        </w:rPr>
+        <w:t xml:space="preserve"> of NAT and gut other host omics </w:t>
       </w:r>
       <w:r>
         <w:rPr>
           <w:lang w:val="en-GB"/>
         </w:rPr>
         <w:lastRenderedPageBreak/>
-        <w:t>types Such as with metabolomics and methylation. ) Be explicit about what you do need, nstead of implicit based on what doesn’t work</w:t>
+        <w:t xml:space="preserve">types Such as with metabolomics and methylation. ) Be explicit about what you do need, </w:t>
+      </w:r>
+      <w:proofErr w:type="spellStart"/>
+      <w:r>
+        <w:rPr>
+          <w:lang w:val="en-GB"/>
+        </w:rPr>
+        <w:t>nstead</w:t>
+      </w:r>
+      <w:proofErr w:type="spellEnd"/>
+      <w:r>
+        <w:rPr>
+          <w:lang w:val="en-GB"/>
+        </w:rPr>
+        <w:t xml:space="preserve"> of implicit based on what doesn’t work</w:t>
       </w:r>
     </w:p>
     <w:p>
@@ -3452,6 +4162,12 @@
         </w:rPr>
         <w:t>Combine the 2 prediction result figures and add 1 horizontal legend. Or better put legend as 3rd column</w:t>
       </w:r>
+      <w:r>
+        <w:rPr>
+          <w:lang w:val="en-GB"/>
+        </w:rPr>
+        <w:t xml:space="preserve"> [x]</w:t>
+      </w:r>
     </w:p>
     <w:p>
       <w:pPr>
@@ -3464,11 +4180,19 @@
           <w:lang w:val="en-GB"/>
         </w:rPr>
       </w:pPr>
-      <w:r>
-        <w:rPr>
-          <w:lang w:val="en-GB"/>
-        </w:rPr>
-        <w:t>Dont use microbiome and microbiota interchangeably</w:t>
+      <w:proofErr w:type="spellStart"/>
+      <w:r>
+        <w:rPr>
+          <w:lang w:val="en-GB"/>
+        </w:rPr>
+        <w:t>Dont</w:t>
+      </w:r>
+      <w:proofErr w:type="spellEnd"/>
+      <w:r>
+        <w:rPr>
+          <w:lang w:val="en-GB"/>
+        </w:rPr>
+        <w:t xml:space="preserve"> use microbiome and microbiota interchangeably</w:t>
       </w:r>
     </w:p>
     <w:p>
@@ -3486,7 +4210,21 @@
         <w:rPr>
           <w:lang w:val="en-GB"/>
         </w:rPr>
-        <w:t>Consider also including RFreg feature selection and putting next to Pearson</w:t>
+        <w:t xml:space="preserve">Consider also including </w:t>
+      </w:r>
+      <w:proofErr w:type="spellStart"/>
+      <w:r>
+        <w:rPr>
+          <w:lang w:val="en-GB"/>
+        </w:rPr>
+        <w:t>RFreg</w:t>
+      </w:r>
+      <w:proofErr w:type="spellEnd"/>
+      <w:r>
+        <w:rPr>
+          <w:lang w:val="en-GB"/>
+        </w:rPr>
+        <w:t xml:space="preserve"> feature selection and putting next to Pearson</w:t>
       </w:r>
     </w:p>
     <w:p>
@@ -3532,7 +4270,21 @@
         <w:rPr>
           <w:lang w:val="en-GB"/>
         </w:rPr>
-        <w:t xml:space="preserve"> make more clear why I used the stage and tumor prediction </w:t>
+        <w:t xml:space="preserve"> make more clear why I used the stage and </w:t>
+      </w:r>
+      <w:proofErr w:type="spellStart"/>
+      <w:r>
+        <w:rPr>
+          <w:lang w:val="en-GB"/>
+        </w:rPr>
+        <w:t>tumor</w:t>
+      </w:r>
+      <w:proofErr w:type="spellEnd"/>
+      <w:r>
+        <w:rPr>
+          <w:lang w:val="en-GB"/>
+        </w:rPr>
+        <w:t xml:space="preserve"> prediction </w:t>
       </w:r>
     </w:p>
     <w:p>
@@ -3618,7 +4370,21 @@
         <w:rPr>
           <w:lang w:val="en-GB"/>
         </w:rPr>
-        <w:t xml:space="preserve"> [base&amp;ae&amp;parity&amp;nmf]</w:t>
+        <w:t xml:space="preserve"> [</w:t>
+      </w:r>
+      <w:proofErr w:type="spellStart"/>
+      <w:r>
+        <w:rPr>
+          <w:lang w:val="en-GB"/>
+        </w:rPr>
+        <w:t>base&amp;ae&amp;parity&amp;nmf</w:t>
+      </w:r>
+      <w:proofErr w:type="spellEnd"/>
+      <w:r>
+        <w:rPr>
+          <w:lang w:val="en-GB"/>
+        </w:rPr>
+        <w:t>]</w:t>
       </w:r>
       <w:r>
         <w:rPr>
@@ -3638,17 +4404,33 @@
           <w:lang w:val="en-GB"/>
         </w:rPr>
       </w:pPr>
-      <w:r>
-        <w:rPr>
-          <w:lang w:val="en-GB"/>
-        </w:rPr>
-        <w:t xml:space="preserve">Tumor: </w:t>
-      </w:r>
-      <w:r>
-        <w:rPr>
-          <w:lang w:val="en-GB"/>
-        </w:rPr>
-        <w:t>anova (</w:t>
+      <w:proofErr w:type="spellStart"/>
+      <w:r>
+        <w:rPr>
+          <w:lang w:val="en-GB"/>
+        </w:rPr>
+        <w:t>Tumor</w:t>
+      </w:r>
+      <w:proofErr w:type="spellEnd"/>
+      <w:r>
+        <w:rPr>
+          <w:lang w:val="en-GB"/>
+        </w:rPr>
+        <w:t xml:space="preserve">: </w:t>
+      </w:r>
+      <w:proofErr w:type="spellStart"/>
+      <w:r>
+        <w:rPr>
+          <w:lang w:val="en-GB"/>
+        </w:rPr>
+        <w:t>anova</w:t>
+      </w:r>
+      <w:proofErr w:type="spellEnd"/>
+      <w:r>
+        <w:rPr>
+          <w:lang w:val="en-GB"/>
+        </w:rPr>
+        <w:t xml:space="preserve"> (</w:t>
       </w:r>
       <w:r>
         <w:rPr>
@@ -3696,13 +4478,27 @@
         <w:rPr>
           <w:lang w:val="en-GB"/>
         </w:rPr>
-        <w:t xml:space="preserve"> (very sparse</w:t>
-      </w:r>
-      <w:r>
-        <w:rPr>
-          <w:lang w:val="en-GB"/>
-        </w:rPr>
-        <w:t>,but maybe also this one</w:t>
+        <w:t xml:space="preserve"> (very </w:t>
+      </w:r>
+      <w:proofErr w:type="spellStart"/>
+      <w:r>
+        <w:rPr>
+          <w:lang w:val="en-GB"/>
+        </w:rPr>
+        <w:t>sparse</w:t>
+      </w:r>
+      <w:r>
+        <w:rPr>
+          <w:lang w:val="en-GB"/>
+        </w:rPr>
+        <w:t>,but</w:t>
+      </w:r>
+      <w:proofErr w:type="spellEnd"/>
+      <w:r>
+        <w:rPr>
+          <w:lang w:val="en-GB"/>
+        </w:rPr>
+        <w:t xml:space="preserve"> maybe also this one</w:t>
       </w:r>
       <w:r>
         <w:rPr>
@@ -3726,7 +4522,21 @@
         <w:rPr>
           <w:lang w:val="en-GB"/>
         </w:rPr>
-        <w:t>, (linreg or tuned LASSO selection</w:t>
+        <w:t>, (</w:t>
+      </w:r>
+      <w:proofErr w:type="spellStart"/>
+      <w:r>
+        <w:rPr>
+          <w:lang w:val="en-GB"/>
+        </w:rPr>
+        <w:t>linreg</w:t>
+      </w:r>
+      <w:proofErr w:type="spellEnd"/>
+      <w:r>
+        <w:rPr>
+          <w:lang w:val="en-GB"/>
+        </w:rPr>
+        <w:t xml:space="preserve"> or tuned LASSO selection</w:t>
       </w:r>
       <w:r>
         <w:rPr>
@@ -3864,7 +4674,21 @@
         <w:rPr>
           <w:lang w:val="en-GB"/>
         </w:rPr>
-        <w:t>and run experiments for all cancers, tumor and stage</w:t>
+        <w:t xml:space="preserve">and run experiments for all cancers, </w:t>
+      </w:r>
+      <w:proofErr w:type="spellStart"/>
+      <w:r>
+        <w:rPr>
+          <w:lang w:val="en-GB"/>
+        </w:rPr>
+        <w:t>tumor</w:t>
+      </w:r>
+      <w:proofErr w:type="spellEnd"/>
+      <w:r>
+        <w:rPr>
+          <w:lang w:val="en-GB"/>
+        </w:rPr>
+        <w:t xml:space="preserve"> and stage</w:t>
       </w:r>
       <w:r>
         <w:rPr>
@@ -3966,7 +4790,21 @@
         <w:rPr>
           <w:lang w:val="en-GB"/>
         </w:rPr>
-        <w:t xml:space="preserve">Run experiments for all cancers, tumor </w:t>
+        <w:t xml:space="preserve">Run experiments for all cancers, </w:t>
+      </w:r>
+      <w:proofErr w:type="spellStart"/>
+      <w:r>
+        <w:rPr>
+          <w:lang w:val="en-GB"/>
+        </w:rPr>
+        <w:t>tumor</w:t>
+      </w:r>
+      <w:proofErr w:type="spellEnd"/>
+      <w:r>
+        <w:rPr>
+          <w:lang w:val="en-GB"/>
+        </w:rPr>
+        <w:t xml:space="preserve"> </w:t>
       </w:r>
       <w:r>
         <w:rPr>
@@ -3996,7 +4834,21 @@
         <w:rPr>
           <w:lang w:val="en-GB"/>
         </w:rPr>
-        <w:t xml:space="preserve"> [fixing aak_ge]</w:t>
+        <w:t xml:space="preserve"> [fixing </w:t>
+      </w:r>
+      <w:proofErr w:type="spellStart"/>
+      <w:r>
+        <w:rPr>
+          <w:lang w:val="en-GB"/>
+        </w:rPr>
+        <w:t>aak_ge</w:t>
+      </w:r>
+      <w:proofErr w:type="spellEnd"/>
+      <w:r>
+        <w:rPr>
+          <w:lang w:val="en-GB"/>
+        </w:rPr>
+        <w:t>]</w:t>
       </w:r>
       <w:r>
         <w:rPr>
@@ -4033,7 +4885,21 @@
         <w:rPr>
           <w:lang w:val="en-GB"/>
         </w:rPr>
-        <w:t xml:space="preserve"> prediction model for tumor prediction</w:t>
+        <w:t xml:space="preserve"> prediction model for </w:t>
+      </w:r>
+      <w:proofErr w:type="spellStart"/>
+      <w:r>
+        <w:rPr>
+          <w:lang w:val="en-GB"/>
+        </w:rPr>
+        <w:t>tumor</w:t>
+      </w:r>
+      <w:proofErr w:type="spellEnd"/>
+      <w:r>
+        <w:rPr>
+          <w:lang w:val="en-GB"/>
+        </w:rPr>
+        <w:t xml:space="preserve"> prediction</w:t>
       </w:r>
     </w:p>
     <w:p>
@@ -4129,7 +4995,35 @@
         <w:rPr>
           <w:lang w:val="en-GB"/>
         </w:rPr>
-        <w:t>Set the colors which look nice when overlapping and colorblind friendly</w:t>
+        <w:t xml:space="preserve">Set the </w:t>
+      </w:r>
+      <w:proofErr w:type="spellStart"/>
+      <w:r>
+        <w:rPr>
+          <w:lang w:val="en-GB"/>
+        </w:rPr>
+        <w:t>colors</w:t>
+      </w:r>
+      <w:proofErr w:type="spellEnd"/>
+      <w:r>
+        <w:rPr>
+          <w:lang w:val="en-GB"/>
+        </w:rPr>
+        <w:t xml:space="preserve"> which look nice when overlapping and </w:t>
+      </w:r>
+      <w:proofErr w:type="spellStart"/>
+      <w:r>
+        <w:rPr>
+          <w:lang w:val="en-GB"/>
+        </w:rPr>
+        <w:t>colorblind</w:t>
+      </w:r>
+      <w:proofErr w:type="spellEnd"/>
+      <w:r>
+        <w:rPr>
+          <w:lang w:val="en-GB"/>
+        </w:rPr>
+        <w:t xml:space="preserve"> friendly</w:t>
       </w:r>
       <w:r>
         <w:rPr>
@@ -4349,7 +5243,21 @@
         <w:rPr>
           <w:lang w:val="en-GB"/>
         </w:rPr>
-        <w:t>Replace images with updated new colors and title</w:t>
+        <w:t xml:space="preserve">Replace images with updated new </w:t>
+      </w:r>
+      <w:proofErr w:type="spellStart"/>
+      <w:r>
+        <w:rPr>
+          <w:lang w:val="en-GB"/>
+        </w:rPr>
+        <w:t>colors</w:t>
+      </w:r>
+      <w:proofErr w:type="spellEnd"/>
+      <w:r>
+        <w:rPr>
+          <w:lang w:val="en-GB"/>
+        </w:rPr>
+        <w:t xml:space="preserve"> and title</w:t>
       </w:r>
     </w:p>
     <w:p>
@@ -4415,11 +5323,19 @@
           <w:lang w:val="en-GB"/>
         </w:rPr>
       </w:pPr>
-      <w:r>
-        <w:rPr>
-          <w:lang w:val="en-GB"/>
-        </w:rPr>
-        <w:t xml:space="preserve">Enet </w:t>
+      <w:proofErr w:type="spellStart"/>
+      <w:r>
+        <w:rPr>
+          <w:lang w:val="en-GB"/>
+        </w:rPr>
+        <w:t>Enet</w:t>
+      </w:r>
+      <w:proofErr w:type="spellEnd"/>
+      <w:r>
+        <w:rPr>
+          <w:lang w:val="en-GB"/>
+        </w:rPr>
+        <w:t xml:space="preserve"> </w:t>
       </w:r>
       <w:r>
         <w:rPr>
@@ -4475,7 +5391,21 @@
         <w:rPr>
           <w:lang w:val="en-GB"/>
         </w:rPr>
-        <w:t xml:space="preserve">Rerun super stage enet experiments with new different random state for </w:t>
+        <w:t xml:space="preserve">Rerun super stage </w:t>
+      </w:r>
+      <w:proofErr w:type="spellStart"/>
+      <w:r>
+        <w:rPr>
+          <w:lang w:val="en-GB"/>
+        </w:rPr>
+        <w:t>enet</w:t>
+      </w:r>
+      <w:proofErr w:type="spellEnd"/>
+      <w:r>
+        <w:rPr>
+          <w:lang w:val="en-GB"/>
+        </w:rPr>
+        <w:t xml:space="preserve"> experiments with new different random state for </w:t>
       </w:r>
       <w:r>
         <w:rPr>
@@ -4512,7 +5442,63 @@
         <w:rPr>
           <w:lang w:val="en-GB"/>
         </w:rPr>
-        <w:t>Fix ae (tryout without normalization, try increasing epochs, try with reaky relu, do it with tumor prediction)</w:t>
+        <w:t>Fix ae (</w:t>
+      </w:r>
+      <w:proofErr w:type="spellStart"/>
+      <w:r>
+        <w:rPr>
+          <w:lang w:val="en-GB"/>
+        </w:rPr>
+        <w:t>tryout</w:t>
+      </w:r>
+      <w:proofErr w:type="spellEnd"/>
+      <w:r>
+        <w:rPr>
+          <w:lang w:val="en-GB"/>
+        </w:rPr>
+        <w:t xml:space="preserve"> without normalization, try increasing epochs, try with </w:t>
+      </w:r>
+      <w:proofErr w:type="spellStart"/>
+      <w:r>
+        <w:rPr>
+          <w:lang w:val="en-GB"/>
+        </w:rPr>
+        <w:t>reaky</w:t>
+      </w:r>
+      <w:proofErr w:type="spellEnd"/>
+      <w:r>
+        <w:rPr>
+          <w:lang w:val="en-GB"/>
+        </w:rPr>
+        <w:t xml:space="preserve"> </w:t>
+      </w:r>
+      <w:proofErr w:type="spellStart"/>
+      <w:r>
+        <w:rPr>
+          <w:lang w:val="en-GB"/>
+        </w:rPr>
+        <w:t>relu</w:t>
+      </w:r>
+      <w:proofErr w:type="spellEnd"/>
+      <w:r>
+        <w:rPr>
+          <w:lang w:val="en-GB"/>
+        </w:rPr>
+        <w:t xml:space="preserve">, do it with </w:t>
+      </w:r>
+      <w:proofErr w:type="spellStart"/>
+      <w:r>
+        <w:rPr>
+          <w:lang w:val="en-GB"/>
+        </w:rPr>
+        <w:t>tumor</w:t>
+      </w:r>
+      <w:proofErr w:type="spellEnd"/>
+      <w:r>
+        <w:rPr>
+          <w:lang w:val="en-GB"/>
+        </w:rPr>
+        <w:t xml:space="preserve"> prediction)</w:t>
       </w:r>
       <w:r>
         <w:rPr>
@@ -4543,7 +5529,21 @@
         <w:rPr>
           <w:lang w:val="en-GB"/>
         </w:rPr>
-        <w:t>Rerun tumor prediction with hyper parameter tuning using F1 score</w:t>
+        <w:t xml:space="preserve">Rerun </w:t>
+      </w:r>
+      <w:proofErr w:type="spellStart"/>
+      <w:r>
+        <w:rPr>
+          <w:lang w:val="en-GB"/>
+        </w:rPr>
+        <w:t>tumor</w:t>
+      </w:r>
+      <w:proofErr w:type="spellEnd"/>
+      <w:r>
+        <w:rPr>
+          <w:lang w:val="en-GB"/>
+        </w:rPr>
+        <w:t xml:space="preserve"> prediction with hyper parameter tuning using F1 score</w:t>
       </w:r>
       <w:r>
         <w:rPr>
@@ -4627,20 +5627,42 @@
         <w:rPr>
           <w:lang w:val="en-GB"/>
         </w:rPr>
-        <w:t>Feature selection for tumor</w:t>
-      </w:r>
-    </w:p>
-    <w:p>
-      <w:pPr>
-        <w:rPr>
-          <w:lang w:val="en-GB"/>
-        </w:rPr>
-      </w:pPr>
-      <w:r>
-        <w:rPr>
-          <w:lang w:val="en-GB"/>
-        </w:rPr>
-        <w:t>maybe try Lasso/ridge vs linreg feature selection</w:t>
+        <w:t xml:space="preserve">Feature selection for </w:t>
+      </w:r>
+      <w:proofErr w:type="spellStart"/>
+      <w:r>
+        <w:rPr>
+          <w:lang w:val="en-GB"/>
+        </w:rPr>
+        <w:t>tumor</w:t>
+      </w:r>
+      <w:proofErr w:type="spellEnd"/>
+    </w:p>
+    <w:p>
+      <w:pPr>
+        <w:rPr>
+          <w:lang w:val="en-GB"/>
+        </w:rPr>
+      </w:pPr>
+      <w:r>
+        <w:rPr>
+          <w:lang w:val="en-GB"/>
+        </w:rPr>
+        <w:t xml:space="preserve">maybe try Lasso/ridge vs </w:t>
+      </w:r>
+      <w:proofErr w:type="spellStart"/>
+      <w:r>
+        <w:rPr>
+          <w:lang w:val="en-GB"/>
+        </w:rPr>
+        <w:t>linreg</w:t>
+      </w:r>
+      <w:proofErr w:type="spellEnd"/>
+      <w:r>
+        <w:rPr>
+          <w:lang w:val="en-GB"/>
+        </w:rPr>
+        <w:t xml:space="preserve"> feature selection</w:t>
       </w:r>
       <w:r>
         <w:rPr>
@@ -4798,7 +5820,35 @@
         <w:rPr>
           <w:lang w:val="en-GB"/>
         </w:rPr>
-        <w:t>Use colorblind color package</w:t>
+        <w:t xml:space="preserve">Use </w:t>
+      </w:r>
+      <w:proofErr w:type="spellStart"/>
+      <w:r>
+        <w:rPr>
+          <w:lang w:val="en-GB"/>
+        </w:rPr>
+        <w:t>colorblind</w:t>
+      </w:r>
+      <w:proofErr w:type="spellEnd"/>
+      <w:r>
+        <w:rPr>
+          <w:lang w:val="en-GB"/>
+        </w:rPr>
+        <w:t xml:space="preserve"> </w:t>
+      </w:r>
+      <w:proofErr w:type="spellStart"/>
+      <w:r>
+        <w:rPr>
+          <w:lang w:val="en-GB"/>
+        </w:rPr>
+        <w:t>color</w:t>
+      </w:r>
+      <w:proofErr w:type="spellEnd"/>
+      <w:r>
+        <w:rPr>
+          <w:lang w:val="en-GB"/>
+        </w:rPr>
+        <w:t xml:space="preserve"> package</w:t>
       </w:r>
     </w:p>
     <w:p>
@@ -4968,13 +6018,69 @@
         <w:rPr>
           <w:lang w:val="en-GB"/>
         </w:rPr>
-        <w:t>Run hyper parameter tuning for tumor data set</w:t>
-      </w:r>
-      <w:r>
-        <w:rPr>
-          <w:lang w:val="en-GB"/>
-        </w:rPr>
-        <w:t xml:space="preserve"> (ge/genus/overlap/ae/nmf/parity) (without linreg)</w:t>
+        <w:t xml:space="preserve">Run hyper parameter tuning for </w:t>
+      </w:r>
+      <w:proofErr w:type="spellStart"/>
+      <w:r>
+        <w:rPr>
+          <w:lang w:val="en-GB"/>
+        </w:rPr>
+        <w:t>tumor</w:t>
+      </w:r>
+      <w:proofErr w:type="spellEnd"/>
+      <w:r>
+        <w:rPr>
+          <w:lang w:val="en-GB"/>
+        </w:rPr>
+        <w:t xml:space="preserve"> data set</w:t>
+      </w:r>
+      <w:r>
+        <w:rPr>
+          <w:lang w:val="en-GB"/>
+        </w:rPr>
+        <w:t xml:space="preserve"> (</w:t>
+      </w:r>
+      <w:proofErr w:type="spellStart"/>
+      <w:r>
+        <w:rPr>
+          <w:lang w:val="en-GB"/>
+        </w:rPr>
+        <w:t>ge</w:t>
+      </w:r>
+      <w:proofErr w:type="spellEnd"/>
+      <w:r>
+        <w:rPr>
+          <w:lang w:val="en-GB"/>
+        </w:rPr>
+        <w:t>/genus/overlap/ae/</w:t>
+      </w:r>
+      <w:proofErr w:type="spellStart"/>
+      <w:r>
+        <w:rPr>
+          <w:lang w:val="en-GB"/>
+        </w:rPr>
+        <w:t>nmf</w:t>
+      </w:r>
+      <w:proofErr w:type="spellEnd"/>
+      <w:r>
+        <w:rPr>
+          <w:lang w:val="en-GB"/>
+        </w:rPr>
+        <w:t xml:space="preserve">/parity) (without </w:t>
+      </w:r>
+      <w:proofErr w:type="spellStart"/>
+      <w:r>
+        <w:rPr>
+          <w:lang w:val="en-GB"/>
+        </w:rPr>
+        <w:t>linreg</w:t>
+      </w:r>
+      <w:proofErr w:type="spellEnd"/>
+      <w:r>
+        <w:rPr>
+          <w:lang w:val="en-GB"/>
+        </w:rPr>
+        <w:t>)</w:t>
       </w:r>
     </w:p>
     <w:p>
@@ -5430,7 +6536,21 @@
         <w:rPr>
           <w:lang w:val="en-GB"/>
         </w:rPr>
-        <w:t xml:space="preserve">Can just present the main conclusion with different feature selection methods ( i.e. no difference between the conclusions in chi2 vs linreg) and then don’t have to show all feature selection types anymore. </w:t>
+        <w:t xml:space="preserve">Can just present the main conclusion with different feature selection methods ( i.e. no difference between the conclusions in chi2 vs </w:t>
+      </w:r>
+      <w:proofErr w:type="spellStart"/>
+      <w:r>
+        <w:rPr>
+          <w:lang w:val="en-GB"/>
+        </w:rPr>
+        <w:t>linreg</w:t>
+      </w:r>
+      <w:proofErr w:type="spellEnd"/>
+      <w:r>
+        <w:rPr>
+          <w:lang w:val="en-GB"/>
+        </w:rPr>
+        <w:t xml:space="preserve">) and then don’t have to show all feature selection types anymore. </w:t>
       </w:r>
     </w:p>
     <w:p>
@@ -6027,7 +7147,21 @@
         <w:rPr>
           <w:lang w:val="en-GB"/>
         </w:rPr>
-        <w:t>Send Thomas an email with request for cluster access with study ID and enddate of access</w:t>
+        <w:t xml:space="preserve">Send Thomas an email with request for cluster access with study ID and </w:t>
+      </w:r>
+      <w:proofErr w:type="spellStart"/>
+      <w:r>
+        <w:rPr>
+          <w:lang w:val="en-GB"/>
+        </w:rPr>
+        <w:t>enddate</w:t>
+      </w:r>
+      <w:proofErr w:type="spellEnd"/>
+      <w:r>
+        <w:rPr>
+          <w:lang w:val="en-GB"/>
+        </w:rPr>
+        <w:t xml:space="preserve"> of access</w:t>
       </w:r>
       <w:r>
         <w:rPr>
@@ -6051,8 +7185,16 @@
         <w:rPr>
           <w:lang w:val="en-GB"/>
         </w:rPr>
-        <w:t>Ask about deadline for committee and defense</w:t>
-      </w:r>
+        <w:t xml:space="preserve">Ask about deadline for committee and </w:t>
+      </w:r>
+      <w:proofErr w:type="spellStart"/>
+      <w:r>
+        <w:rPr>
+          <w:lang w:val="en-GB"/>
+        </w:rPr>
+        <w:t>defense</w:t>
+      </w:r>
+      <w:proofErr w:type="spellEnd"/>
       <w:r>
         <w:rPr>
           <w:lang w:val="en-GB"/>
@@ -6406,7 +7548,14 @@
         <w:rPr>
           <w:lang w:val="en-GB"/>
         </w:rPr>
-        <w:t>Don't make the font size of the figures too</w:t>
+        <w:t xml:space="preserve">Don't make the font size of the figures </w:t>
+      </w:r>
+      <w:proofErr w:type="spellStart"/>
+      <w:r>
+        <w:rPr>
+          <w:lang w:val="en-GB"/>
+        </w:rPr>
+        <w:t>too</w:t>
       </w:r>
       <w:r>
         <w:rPr>
@@ -6414,6 +7563,7 @@
         </w:rPr>
         <w:t>self</w:t>
       </w:r>
+      <w:proofErr w:type="spellEnd"/>
       <w:r>
         <w:rPr>
           <w:lang w:val="en-GB"/>
@@ -6461,7 +7611,21 @@
         <w:rPr>
           <w:lang w:val="en-GB"/>
         </w:rPr>
-        <w:t>Provide better caption for images (the meaning of axes, what the colors mean, the different modalities</w:t>
+        <w:t xml:space="preserve">Provide better caption for images (the meaning of axes, what the </w:t>
+      </w:r>
+      <w:proofErr w:type="spellStart"/>
+      <w:r>
+        <w:rPr>
+          <w:lang w:val="en-GB"/>
+        </w:rPr>
+        <w:t>colors</w:t>
+      </w:r>
+      <w:proofErr w:type="spellEnd"/>
+      <w:r>
+        <w:rPr>
+          <w:lang w:val="en-GB"/>
+        </w:rPr>
+        <w:t xml:space="preserve"> mean, the different modalities</w:t>
       </w:r>
       <w:r>
         <w:rPr>
@@ -6615,7 +7779,21 @@
         <w:rPr>
           <w:lang w:val="en-GB"/>
         </w:rPr>
-        <w:t>Try to project features into latent space (e.g. nmf, encoder)</w:t>
+        <w:t xml:space="preserve">Try to project features into latent space (e.g. </w:t>
+      </w:r>
+      <w:proofErr w:type="spellStart"/>
+      <w:r>
+        <w:rPr>
+          <w:lang w:val="en-GB"/>
+        </w:rPr>
+        <w:t>nmf</w:t>
+      </w:r>
+      <w:proofErr w:type="spellEnd"/>
+      <w:r>
+        <w:rPr>
+          <w:lang w:val="en-GB"/>
+        </w:rPr>
+        <w:t>, encoder)</w:t>
       </w:r>
       <w:r>
         <w:rPr>
@@ -6702,7 +7880,35 @@
         <w:rPr>
           <w:lang w:val="en-GB"/>
         </w:rPr>
-        <w:t>- Cleanup code: remove all unnecessary data files, cleanup pipeline</w:t>
+        <w:t xml:space="preserve">- </w:t>
+      </w:r>
+      <w:proofErr w:type="spellStart"/>
+      <w:r>
+        <w:rPr>
+          <w:lang w:val="en-GB"/>
+        </w:rPr>
+        <w:t>Cleanup</w:t>
+      </w:r>
+      <w:proofErr w:type="spellEnd"/>
+      <w:r>
+        <w:rPr>
+          <w:lang w:val="en-GB"/>
+        </w:rPr>
+        <w:t xml:space="preserve"> code: remove all unnecessary data files, </w:t>
+      </w:r>
+      <w:proofErr w:type="spellStart"/>
+      <w:r>
+        <w:rPr>
+          <w:lang w:val="en-GB"/>
+        </w:rPr>
+        <w:t>cleanup</w:t>
+      </w:r>
+      <w:proofErr w:type="spellEnd"/>
+      <w:r>
+        <w:rPr>
+          <w:lang w:val="en-GB"/>
+        </w:rPr>
+        <w:t xml:space="preserve"> pipeline</w:t>
       </w:r>
       <w:r>
         <w:t xml:space="preserve"> [x]</w:t>
@@ -6731,8 +7937,16 @@
         <w:rPr>
           <w:lang w:val="en-GB"/>
         </w:rPr>
-        <w:t>- Fill in two documents from BrightSpace</w:t>
-      </w:r>
+        <w:t xml:space="preserve">- Fill in two documents from </w:t>
+      </w:r>
+      <w:proofErr w:type="spellStart"/>
+      <w:r>
+        <w:rPr>
+          <w:lang w:val="en-GB"/>
+        </w:rPr>
+        <w:t>BrightSpace</w:t>
+      </w:r>
+      <w:proofErr w:type="spellEnd"/>
     </w:p>
     <w:p>
       <w:pPr>
@@ -6770,8 +7984,16 @@
         <w:rPr>
           <w:lang w:val="en-GB"/>
         </w:rPr>
-        <w:t>- Figure out committee for defense</w:t>
-      </w:r>
+        <w:t xml:space="preserve">- Figure out committee for </w:t>
+      </w:r>
+      <w:proofErr w:type="spellStart"/>
+      <w:r>
+        <w:rPr>
+          <w:lang w:val="en-GB"/>
+        </w:rPr>
+        <w:t>defense</w:t>
+      </w:r>
+      <w:p